<commit_message>
fixed bug and format report
</commit_message>
<xml_diff>
--- a/public/report_template/General_Report_Template.docx
+++ b/public/report_template/General_Report_Template.docx
@@ -358,6 +358,70 @@
       </w:pPr>
       <w:r>
         <w:rPr>
+          <w:noProof/>
+          <w:sz w:val="28"/>
+          <w:szCs w:val="28"/>
+        </w:rPr>
+        <w:drawing>
+          <wp:inline distT="0" distB="0" distL="0" distR="0" wp14:anchorId="64ABD85F" wp14:editId="38D4AA18">
+            <wp:extent cx="1788886" cy="361319"/>
+            <wp:effectExtent l="0" t="0" r="0" b="0"/>
+            <wp:docPr id="7" name="Picture 7"/>
+            <wp:cNvGraphicFramePr>
+              <a:graphicFrameLocks xmlns:a="http://schemas.openxmlformats.org/drawingml/2006/main" noChangeAspect="1"/>
+            </wp:cNvGraphicFramePr>
+            <a:graphic xmlns:a="http://schemas.openxmlformats.org/drawingml/2006/main">
+              <a:graphicData uri="http://schemas.openxmlformats.org/drawingml/2006/picture">
+                <pic:pic xmlns:pic="http://schemas.openxmlformats.org/drawingml/2006/picture">
+                  <pic:nvPicPr>
+                    <pic:cNvPr id="7" name="Picture 7"/>
+                    <pic:cNvPicPr/>
+                  </pic:nvPicPr>
+                  <pic:blipFill rotWithShape="1">
+                    <a:blip r:embed="rId8" cstate="print">
+                      <a:extLst>
+                        <a:ext uri="{28A0092B-C50C-407E-A947-70E740481C1C}">
+                          <a14:useLocalDpi xmlns:a14="http://schemas.microsoft.com/office/drawing/2010/main" val="0"/>
+                        </a:ext>
+                      </a:extLst>
+                    </a:blip>
+                    <a:srcRect t="40000" b="39802"/>
+                    <a:stretch/>
+                  </pic:blipFill>
+                  <pic:spPr bwMode="auto">
+                    <a:xfrm>
+                      <a:off x="0" y="0"/>
+                      <a:ext cx="1985886" cy="401109"/>
+                    </a:xfrm>
+                    <a:prstGeom prst="rect">
+                      <a:avLst/>
+                    </a:prstGeom>
+                    <a:ln>
+                      <a:noFill/>
+                    </a:ln>
+                    <a:extLst>
+                      <a:ext uri="{53640926-AAD7-44D8-BBD7-CCE9431645EC}">
+                        <a14:shadowObscured xmlns:a14="http://schemas.microsoft.com/office/drawing/2010/main"/>
+                      </a:ext>
+                    </a:extLst>
+                  </pic:spPr>
+                </pic:pic>
+              </a:graphicData>
+            </a:graphic>
+          </wp:inline>
+        </w:drawing>
+      </w:r>
+    </w:p>
+    <w:p>
+      <w:pPr>
+        <w:jc w:val="center"/>
+        <w:rPr>
+          <w:sz w:val="28"/>
+          <w:szCs w:val="28"/>
+        </w:rPr>
+      </w:pPr>
+      <w:r>
+        <w:rPr>
           <w:sz w:val="28"/>
           <w:szCs w:val="28"/>
         </w:rPr>
@@ -448,9 +512,8 @@
           <w:szCs w:val="28"/>
         </w:rPr>
         <w:sectPr>
-          <w:headerReference w:type="even" r:id="rId8"/>
-          <w:headerReference w:type="default" r:id="rId9"/>
-          <w:footerReference w:type="default" r:id="rId10"/>
+          <w:headerReference w:type="even" r:id="rId9"/>
+          <w:headerReference w:type="default" r:id="rId10"/>
           <w:pgSz w:w="12240" w:h="15840"/>
           <w:pgMar w:top="1440" w:right="1440" w:bottom="1440" w:left="1440" w:header="708" w:footer="708" w:gutter="0"/>
           <w:pgBorders w:display="firstPage" w:offsetFrom="page">
@@ -504,6 +567,7 @@
       </w:sdtPr>
       <w:sdtEndPr>
         <w:rPr>
+          <w:caps w:val="0"/>
           <w:noProof/>
         </w:rPr>
       </w:sdtEndPr>
@@ -511,21 +575,22 @@
         <w:p>
           <w:pPr>
             <w:pStyle w:val="TOCHeading"/>
+            <w:jc w:val="center"/>
             <w:rPr>
               <w:rFonts w:asciiTheme="minorHAnsi" w:hAnsiTheme="minorHAnsi" w:cstheme="minorHAnsi"/>
               <w:color w:val="000000" w:themeColor="text1"/>
-              <w:sz w:val="15"/>
-              <w:szCs w:val="15"/>
+              <w:sz w:val="20"/>
+              <w:szCs w:val="20"/>
             </w:rPr>
           </w:pPr>
           <w:r>
             <w:rPr>
               <w:rFonts w:asciiTheme="minorHAnsi" w:hAnsiTheme="minorHAnsi" w:cstheme="minorHAnsi"/>
               <w:color w:val="000000" w:themeColor="text1"/>
-              <w:sz w:val="15"/>
-              <w:szCs w:val="15"/>
+              <w:sz w:val="20"/>
+              <w:szCs w:val="20"/>
             </w:rPr>
-            <w:t>Table of Contents</w:t>
+            <w:t>Contents</w:t>
           </w:r>
         </w:p>
         <w:p>
@@ -533,45 +598,46 @@
             <w:pStyle w:val="TOC1"/>
             <w:tabs>
               <w:tab w:val="left" w:pos="400"/>
-              <w:tab w:val="right" w:pos="9350"/>
+              <w:tab w:val="right" w:leader="dot" w:pos="9350"/>
             </w:tabs>
             <w:rPr>
-              <w:rFonts w:asciiTheme="minorHAnsi" w:eastAsiaTheme="minorEastAsia" w:hAnsiTheme="minorHAnsi" w:cs="Angsana New"/>
-              <w:b w:val="0"/>
+              <w:rFonts w:eastAsiaTheme="minorEastAsia" w:cs="Angsana New"/>
               <w:bCs w:val="0"/>
               <w:caps w:val="0"/>
               <w:noProof/>
+              <w:sz w:val="24"/>
               <w:szCs w:val="30"/>
+              <w:lang w:val="en-TH"/>
             </w:rPr>
           </w:pPr>
           <w:r>
             <w:rPr>
-              <w:rFonts w:asciiTheme="minorHAnsi" w:hAnsiTheme="minorHAnsi" w:cstheme="minorHAnsi"/>
+              <w:rFonts w:cstheme="minorHAnsi"/>
+              <w:b/>
               <w:caps w:val="0"/>
-              <w:sz w:val="20"/>
               <w:szCs w:val="15"/>
             </w:rPr>
             <w:fldChar w:fldCharType="begin"/>
           </w:r>
           <w:r>
             <w:rPr>
-              <w:rFonts w:asciiTheme="minorHAnsi" w:hAnsiTheme="minorHAnsi" w:cstheme="minorHAnsi"/>
+              <w:rFonts w:cstheme="minorHAnsi"/>
+              <w:b/>
               <w:caps w:val="0"/>
-              <w:sz w:val="20"/>
               <w:szCs w:val="15"/>
             </w:rPr>
             <w:instrText xml:space="preserve"> TOC \o "1-3" \h \z \u </w:instrText>
           </w:r>
           <w:r>
             <w:rPr>
-              <w:rFonts w:asciiTheme="minorHAnsi" w:hAnsiTheme="minorHAnsi" w:cstheme="minorHAnsi"/>
+              <w:rFonts w:cstheme="minorHAnsi"/>
+              <w:b/>
               <w:caps w:val="0"/>
-              <w:sz w:val="20"/>
               <w:szCs w:val="15"/>
             </w:rPr>
             <w:fldChar w:fldCharType="separate"/>
           </w:r>
-          <w:hyperlink w:anchor="_Toc129805929" w:history="1">
+          <w:hyperlink w:anchor="_Toc129891290" w:history="1">
             <w:r>
               <w:rPr>
                 <w:rStyle w:val="Hyperlink"/>
@@ -581,12 +647,13 @@
             </w:r>
             <w:r>
               <w:rPr>
-                <w:rFonts w:asciiTheme="minorHAnsi" w:eastAsiaTheme="minorEastAsia" w:hAnsiTheme="minorHAnsi" w:cs="Angsana New"/>
-                <w:b w:val="0"/>
+                <w:rFonts w:eastAsiaTheme="minorEastAsia" w:cs="Angsana New"/>
                 <w:bCs w:val="0"/>
                 <w:caps w:val="0"/>
                 <w:noProof/>
+                <w:sz w:val="24"/>
                 <w:szCs w:val="30"/>
+                <w:lang w:val="en-TH"/>
               </w:rPr>
               <w:tab/>
             </w:r>
@@ -616,7 +683,7 @@
                 <w:noProof/>
                 <w:webHidden/>
               </w:rPr>
-              <w:instrText xml:space="preserve"> PAGEREF _Toc129805929 \h </w:instrText>
+              <w:instrText xml:space="preserve"> PAGEREF _Toc129891290 \h </w:instrText>
             </w:r>
             <w:r>
               <w:rPr>
@@ -652,18 +719,19 @@
             <w:pStyle w:val="TOC1"/>
             <w:tabs>
               <w:tab w:val="left" w:pos="400"/>
-              <w:tab w:val="right" w:pos="9350"/>
+              <w:tab w:val="right" w:leader="dot" w:pos="9350"/>
             </w:tabs>
             <w:rPr>
-              <w:rFonts w:asciiTheme="minorHAnsi" w:eastAsiaTheme="minorEastAsia" w:hAnsiTheme="minorHAnsi" w:cs="Angsana New"/>
-              <w:b w:val="0"/>
+              <w:rFonts w:eastAsiaTheme="minorEastAsia" w:cs="Angsana New"/>
               <w:bCs w:val="0"/>
               <w:caps w:val="0"/>
               <w:noProof/>
+              <w:sz w:val="24"/>
               <w:szCs w:val="30"/>
+              <w:lang w:val="en-TH"/>
             </w:rPr>
           </w:pPr>
-          <w:hyperlink w:anchor="_Toc129805930" w:history="1">
+          <w:hyperlink w:anchor="_Toc129891291" w:history="1">
             <w:r>
               <w:rPr>
                 <w:rStyle w:val="Hyperlink"/>
@@ -673,12 +741,13 @@
             </w:r>
             <w:r>
               <w:rPr>
-                <w:rFonts w:asciiTheme="minorHAnsi" w:eastAsiaTheme="minorEastAsia" w:hAnsiTheme="minorHAnsi" w:cs="Angsana New"/>
-                <w:b w:val="0"/>
+                <w:rFonts w:eastAsiaTheme="minorEastAsia" w:cs="Angsana New"/>
                 <w:bCs w:val="0"/>
                 <w:caps w:val="0"/>
                 <w:noProof/>
+                <w:sz w:val="24"/>
                 <w:szCs w:val="30"/>
+                <w:lang w:val="en-TH"/>
               </w:rPr>
               <w:tab/>
             </w:r>
@@ -708,7 +777,7 @@
                 <w:noProof/>
                 <w:webHidden/>
               </w:rPr>
-              <w:instrText xml:space="preserve"> PAGEREF _Toc129805930 \h </w:instrText>
+              <w:instrText xml:space="preserve"> PAGEREF _Toc129891291 \h </w:instrText>
             </w:r>
             <w:r>
               <w:rPr>
@@ -744,18 +813,18 @@
             <w:pStyle w:val="TOC2"/>
             <w:tabs>
               <w:tab w:val="left" w:pos="600"/>
-              <w:tab w:val="right" w:pos="9350"/>
+              <w:tab w:val="right" w:leader="dot" w:pos="9350"/>
             </w:tabs>
             <w:rPr>
               <w:rFonts w:eastAsiaTheme="minorEastAsia" w:cs="Angsana New"/>
-              <w:b w:val="0"/>
               <w:bCs w:val="0"/>
               <w:noProof/>
               <w:sz w:val="24"/>
               <w:szCs w:val="30"/>
+              <w:lang w:val="en-TH"/>
             </w:rPr>
           </w:pPr>
-          <w:hyperlink w:anchor="_Toc129805931" w:history="1">
+          <w:hyperlink w:anchor="_Toc129891292" w:history="1">
             <w:r>
               <w:rPr>
                 <w:rStyle w:val="Hyperlink"/>
@@ -766,11 +835,11 @@
             <w:r>
               <w:rPr>
                 <w:rFonts w:eastAsiaTheme="minorEastAsia" w:cs="Angsana New"/>
-                <w:b w:val="0"/>
                 <w:bCs w:val="0"/>
                 <w:noProof/>
                 <w:sz w:val="24"/>
                 <w:szCs w:val="30"/>
+                <w:lang w:val="en-TH"/>
               </w:rPr>
               <w:tab/>
             </w:r>
@@ -800,7 +869,7 @@
                 <w:noProof/>
                 <w:webHidden/>
               </w:rPr>
-              <w:instrText xml:space="preserve"> PAGEREF _Toc129805931 \h </w:instrText>
+              <w:instrText xml:space="preserve"> PAGEREF _Toc129891292 \h </w:instrText>
             </w:r>
             <w:r>
               <w:rPr>
@@ -836,18 +905,18 @@
             <w:pStyle w:val="TOC2"/>
             <w:tabs>
               <w:tab w:val="left" w:pos="600"/>
-              <w:tab w:val="right" w:pos="9350"/>
+              <w:tab w:val="right" w:leader="dot" w:pos="9350"/>
             </w:tabs>
             <w:rPr>
               <w:rFonts w:eastAsiaTheme="minorEastAsia" w:cs="Angsana New"/>
-              <w:b w:val="0"/>
               <w:bCs w:val="0"/>
               <w:noProof/>
               <w:sz w:val="24"/>
               <w:szCs w:val="30"/>
+              <w:lang w:val="en-TH"/>
             </w:rPr>
           </w:pPr>
-          <w:hyperlink w:anchor="_Toc129805932" w:history="1">
+          <w:hyperlink w:anchor="_Toc129891293" w:history="1">
             <w:r>
               <w:rPr>
                 <w:rStyle w:val="Hyperlink"/>
@@ -858,11 +927,11 @@
             <w:r>
               <w:rPr>
                 <w:rFonts w:eastAsiaTheme="minorEastAsia" w:cs="Angsana New"/>
-                <w:b w:val="0"/>
                 <w:bCs w:val="0"/>
                 <w:noProof/>
                 <w:sz w:val="24"/>
                 <w:szCs w:val="30"/>
+                <w:lang w:val="en-TH"/>
               </w:rPr>
               <w:tab/>
             </w:r>
@@ -892,7 +961,7 @@
                 <w:noProof/>
                 <w:webHidden/>
               </w:rPr>
-              <w:instrText xml:space="preserve"> PAGEREF _Toc129805932 \h </w:instrText>
+              <w:instrText xml:space="preserve"> PAGEREF _Toc129891293 \h </w:instrText>
             </w:r>
             <w:r>
               <w:rPr>
@@ -928,18 +997,18 @@
             <w:pStyle w:val="TOC2"/>
             <w:tabs>
               <w:tab w:val="left" w:pos="600"/>
-              <w:tab w:val="right" w:pos="9350"/>
+              <w:tab w:val="right" w:leader="dot" w:pos="9350"/>
             </w:tabs>
             <w:rPr>
               <w:rFonts w:eastAsiaTheme="minorEastAsia" w:cs="Angsana New"/>
-              <w:b w:val="0"/>
               <w:bCs w:val="0"/>
               <w:noProof/>
               <w:sz w:val="24"/>
               <w:szCs w:val="30"/>
+              <w:lang w:val="en-TH"/>
             </w:rPr>
           </w:pPr>
-          <w:hyperlink w:anchor="_Toc129805933" w:history="1">
+          <w:hyperlink w:anchor="_Toc129891294" w:history="1">
             <w:r>
               <w:rPr>
                 <w:rStyle w:val="Hyperlink"/>
@@ -950,11 +1019,11 @@
             <w:r>
               <w:rPr>
                 <w:rFonts w:eastAsiaTheme="minorEastAsia" w:cs="Angsana New"/>
-                <w:b w:val="0"/>
                 <w:bCs w:val="0"/>
                 <w:noProof/>
                 <w:sz w:val="24"/>
                 <w:szCs w:val="30"/>
+                <w:lang w:val="en-TH"/>
               </w:rPr>
               <w:tab/>
             </w:r>
@@ -984,7 +1053,7 @@
                 <w:noProof/>
                 <w:webHidden/>
               </w:rPr>
-              <w:instrText xml:space="preserve"> PAGEREF _Toc129805933 \h </w:instrText>
+              <w:instrText xml:space="preserve"> PAGEREF _Toc129891294 \h </w:instrText>
             </w:r>
             <w:r>
               <w:rPr>
@@ -1020,18 +1089,19 @@
             <w:pStyle w:val="TOC1"/>
             <w:tabs>
               <w:tab w:val="left" w:pos="400"/>
-              <w:tab w:val="right" w:pos="9350"/>
+              <w:tab w:val="right" w:leader="dot" w:pos="9350"/>
             </w:tabs>
             <w:rPr>
-              <w:rFonts w:asciiTheme="minorHAnsi" w:eastAsiaTheme="minorEastAsia" w:hAnsiTheme="minorHAnsi" w:cs="Angsana New"/>
-              <w:b w:val="0"/>
+              <w:rFonts w:eastAsiaTheme="minorEastAsia" w:cs="Angsana New"/>
               <w:bCs w:val="0"/>
               <w:caps w:val="0"/>
               <w:noProof/>
+              <w:sz w:val="24"/>
               <w:szCs w:val="30"/>
+              <w:lang w:val="en-TH"/>
             </w:rPr>
           </w:pPr>
-          <w:hyperlink w:anchor="_Toc129805934" w:history="1">
+          <w:hyperlink w:anchor="_Toc129891295" w:history="1">
             <w:r>
               <w:rPr>
                 <w:rStyle w:val="Hyperlink"/>
@@ -1041,12 +1111,13 @@
             </w:r>
             <w:r>
               <w:rPr>
-                <w:rFonts w:asciiTheme="minorHAnsi" w:eastAsiaTheme="minorEastAsia" w:hAnsiTheme="minorHAnsi" w:cs="Angsana New"/>
-                <w:b w:val="0"/>
+                <w:rFonts w:eastAsiaTheme="minorEastAsia" w:cs="Angsana New"/>
                 <w:bCs w:val="0"/>
                 <w:caps w:val="0"/>
                 <w:noProof/>
+                <w:sz w:val="24"/>
                 <w:szCs w:val="30"/>
+                <w:lang w:val="en-TH"/>
               </w:rPr>
               <w:tab/>
             </w:r>
@@ -1076,7 +1147,7 @@
                 <w:noProof/>
                 <w:webHidden/>
               </w:rPr>
-              <w:instrText xml:space="preserve"> PAGEREF _Toc129805934 \h </w:instrText>
+              <w:instrText xml:space="preserve"> PAGEREF _Toc129891295 \h </w:instrText>
             </w:r>
             <w:r>
               <w:rPr>
@@ -1096,7 +1167,7 @@
                 <w:noProof/>
                 <w:webHidden/>
               </w:rPr>
-              <w:t>1</w:t>
+              <w:t>2</w:t>
             </w:r>
             <w:r>
               <w:rPr>
@@ -1112,18 +1183,19 @@
             <w:pStyle w:val="TOC1"/>
             <w:tabs>
               <w:tab w:val="left" w:pos="400"/>
-              <w:tab w:val="right" w:pos="9350"/>
+              <w:tab w:val="right" w:leader="dot" w:pos="9350"/>
             </w:tabs>
             <w:rPr>
-              <w:rFonts w:asciiTheme="minorHAnsi" w:eastAsiaTheme="minorEastAsia" w:hAnsiTheme="minorHAnsi" w:cs="Angsana New"/>
-              <w:b w:val="0"/>
+              <w:rFonts w:eastAsiaTheme="minorEastAsia" w:cs="Angsana New"/>
               <w:bCs w:val="0"/>
               <w:caps w:val="0"/>
               <w:noProof/>
+              <w:sz w:val="24"/>
               <w:szCs w:val="30"/>
+              <w:lang w:val="en-TH"/>
             </w:rPr>
           </w:pPr>
-          <w:hyperlink w:anchor="_Toc129805935" w:history="1">
+          <w:hyperlink w:anchor="_Toc129891296" w:history="1">
             <w:r>
               <w:rPr>
                 <w:rStyle w:val="Hyperlink"/>
@@ -1133,12 +1205,13 @@
             </w:r>
             <w:r>
               <w:rPr>
-                <w:rFonts w:asciiTheme="minorHAnsi" w:eastAsiaTheme="minorEastAsia" w:hAnsiTheme="minorHAnsi" w:cs="Angsana New"/>
-                <w:b w:val="0"/>
+                <w:rFonts w:eastAsiaTheme="minorEastAsia" w:cs="Angsana New"/>
                 <w:bCs w:val="0"/>
                 <w:caps w:val="0"/>
                 <w:noProof/>
+                <w:sz w:val="24"/>
                 <w:szCs w:val="30"/>
+                <w:lang w:val="en-TH"/>
               </w:rPr>
               <w:tab/>
             </w:r>
@@ -1168,7 +1241,7 @@
                 <w:noProof/>
                 <w:webHidden/>
               </w:rPr>
-              <w:instrText xml:space="preserve"> PAGEREF _Toc129805935 \h </w:instrText>
+              <w:instrText xml:space="preserve"> PAGEREF _Toc129891296 \h </w:instrText>
             </w:r>
             <w:r>
               <w:rPr>
@@ -1188,7 +1261,7 @@
                 <w:noProof/>
                 <w:webHidden/>
               </w:rPr>
-              <w:t>2</w:t>
+              <w:t>3</w:t>
             </w:r>
             <w:r>
               <w:rPr>
@@ -1204,18 +1277,19 @@
             <w:pStyle w:val="TOC1"/>
             <w:tabs>
               <w:tab w:val="left" w:pos="400"/>
-              <w:tab w:val="right" w:pos="9350"/>
+              <w:tab w:val="right" w:leader="dot" w:pos="9350"/>
             </w:tabs>
             <w:rPr>
-              <w:rFonts w:asciiTheme="minorHAnsi" w:eastAsiaTheme="minorEastAsia" w:hAnsiTheme="minorHAnsi" w:cs="Angsana New"/>
-              <w:b w:val="0"/>
+              <w:rFonts w:eastAsiaTheme="minorEastAsia" w:cs="Angsana New"/>
               <w:bCs w:val="0"/>
               <w:caps w:val="0"/>
               <w:noProof/>
+              <w:sz w:val="24"/>
               <w:szCs w:val="30"/>
+              <w:lang w:val="en-TH"/>
             </w:rPr>
           </w:pPr>
-          <w:hyperlink w:anchor="_Toc129805936" w:history="1">
+          <w:hyperlink w:anchor="_Toc129891297" w:history="1">
             <w:r>
               <w:rPr>
                 <w:rStyle w:val="Hyperlink"/>
@@ -1225,12 +1299,13 @@
             </w:r>
             <w:r>
               <w:rPr>
-                <w:rFonts w:asciiTheme="minorHAnsi" w:eastAsiaTheme="minorEastAsia" w:hAnsiTheme="minorHAnsi" w:cs="Angsana New"/>
-                <w:b w:val="0"/>
+                <w:rFonts w:eastAsiaTheme="minorEastAsia" w:cs="Angsana New"/>
                 <w:bCs w:val="0"/>
                 <w:caps w:val="0"/>
                 <w:noProof/>
+                <w:sz w:val="24"/>
                 <w:szCs w:val="30"/>
+                <w:lang w:val="en-TH"/>
               </w:rPr>
               <w:tab/>
             </w:r>
@@ -1260,7 +1335,7 @@
                 <w:noProof/>
                 <w:webHidden/>
               </w:rPr>
-              <w:instrText xml:space="preserve"> PAGEREF _Toc129805936 \h </w:instrText>
+              <w:instrText xml:space="preserve"> PAGEREF _Toc129891297 \h </w:instrText>
             </w:r>
             <w:r>
               <w:rPr>
@@ -1280,7 +1355,7 @@
                 <w:noProof/>
                 <w:webHidden/>
               </w:rPr>
-              <w:t>3</w:t>
+              <w:t>4</w:t>
             </w:r>
             <w:r>
               <w:rPr>
@@ -1296,18 +1371,19 @@
             <w:pStyle w:val="TOC1"/>
             <w:tabs>
               <w:tab w:val="left" w:pos="400"/>
-              <w:tab w:val="right" w:pos="9350"/>
+              <w:tab w:val="right" w:leader="dot" w:pos="9350"/>
             </w:tabs>
             <w:rPr>
-              <w:rFonts w:asciiTheme="minorHAnsi" w:eastAsiaTheme="minorEastAsia" w:hAnsiTheme="minorHAnsi" w:cs="Angsana New"/>
-              <w:b w:val="0"/>
+              <w:rFonts w:eastAsiaTheme="minorEastAsia" w:cs="Angsana New"/>
               <w:bCs w:val="0"/>
               <w:caps w:val="0"/>
               <w:noProof/>
+              <w:sz w:val="24"/>
               <w:szCs w:val="30"/>
+              <w:lang w:val="en-TH"/>
             </w:rPr>
           </w:pPr>
-          <w:hyperlink w:anchor="_Toc129805937" w:history="1">
+          <w:hyperlink w:anchor="_Toc129891298" w:history="1">
             <w:r>
               <w:rPr>
                 <w:rStyle w:val="Hyperlink"/>
@@ -1317,12 +1393,13 @@
             </w:r>
             <w:r>
               <w:rPr>
-                <w:rFonts w:asciiTheme="minorHAnsi" w:eastAsiaTheme="minorEastAsia" w:hAnsiTheme="minorHAnsi" w:cs="Angsana New"/>
-                <w:b w:val="0"/>
+                <w:rFonts w:eastAsiaTheme="minorEastAsia" w:cs="Angsana New"/>
                 <w:bCs w:val="0"/>
                 <w:caps w:val="0"/>
                 <w:noProof/>
+                <w:sz w:val="24"/>
                 <w:szCs w:val="30"/>
+                <w:lang w:val="en-TH"/>
               </w:rPr>
               <w:tab/>
             </w:r>
@@ -1352,7 +1429,7 @@
                 <w:noProof/>
                 <w:webHidden/>
               </w:rPr>
-              <w:instrText xml:space="preserve"> PAGEREF _Toc129805937 \h </w:instrText>
+              <w:instrText xml:space="preserve"> PAGEREF _Toc129891298 \h </w:instrText>
             </w:r>
             <w:r>
               <w:rPr>
@@ -1372,7 +1449,7 @@
                 <w:noProof/>
                 <w:webHidden/>
               </w:rPr>
-              <w:t>4</w:t>
+              <w:t>5</w:t>
             </w:r>
             <w:r>
               <w:rPr>
@@ -1388,18 +1465,19 @@
             <w:pStyle w:val="TOC1"/>
             <w:tabs>
               <w:tab w:val="left" w:pos="400"/>
-              <w:tab w:val="right" w:pos="9350"/>
+              <w:tab w:val="right" w:leader="dot" w:pos="9350"/>
             </w:tabs>
             <w:rPr>
-              <w:rFonts w:asciiTheme="minorHAnsi" w:eastAsiaTheme="minorEastAsia" w:hAnsiTheme="minorHAnsi" w:cs="Angsana New"/>
-              <w:b w:val="0"/>
+              <w:rFonts w:eastAsiaTheme="minorEastAsia" w:cs="Angsana New"/>
               <w:bCs w:val="0"/>
               <w:caps w:val="0"/>
               <w:noProof/>
+              <w:sz w:val="24"/>
               <w:szCs w:val="30"/>
+              <w:lang w:val="en-TH"/>
             </w:rPr>
           </w:pPr>
-          <w:hyperlink w:anchor="_Toc129805938" w:history="1">
+          <w:hyperlink w:anchor="_Toc129891299" w:history="1">
             <w:r>
               <w:rPr>
                 <w:rStyle w:val="Hyperlink"/>
@@ -1409,12 +1487,13 @@
             </w:r>
             <w:r>
               <w:rPr>
-                <w:rFonts w:asciiTheme="minorHAnsi" w:eastAsiaTheme="minorEastAsia" w:hAnsiTheme="minorHAnsi" w:cs="Angsana New"/>
-                <w:b w:val="0"/>
+                <w:rFonts w:eastAsiaTheme="minorEastAsia" w:cs="Angsana New"/>
                 <w:bCs w:val="0"/>
                 <w:caps w:val="0"/>
                 <w:noProof/>
+                <w:sz w:val="24"/>
                 <w:szCs w:val="30"/>
+                <w:lang w:val="en-TH"/>
               </w:rPr>
               <w:tab/>
             </w:r>
@@ -1444,7 +1523,7 @@
                 <w:noProof/>
                 <w:webHidden/>
               </w:rPr>
-              <w:instrText xml:space="preserve"> PAGEREF _Toc129805938 \h </w:instrText>
+              <w:instrText xml:space="preserve"> PAGEREF _Toc129891299 \h </w:instrText>
             </w:r>
             <w:r>
               <w:rPr>
@@ -1464,7 +1543,7 @@
                 <w:noProof/>
                 <w:webHidden/>
               </w:rPr>
-              <w:t>5</w:t>
+              <w:t>6</w:t>
             </w:r>
             <w:r>
               <w:rPr>
@@ -1480,16 +1559,17 @@
             <w:pStyle w:val="TOC3"/>
             <w:tabs>
               <w:tab w:val="left" w:pos="600"/>
-              <w:tab w:val="right" w:pos="9350"/>
+              <w:tab w:val="right" w:leader="dot" w:pos="9350"/>
             </w:tabs>
             <w:rPr>
               <w:rFonts w:eastAsiaTheme="minorEastAsia" w:cs="Angsana New"/>
               <w:noProof/>
               <w:sz w:val="24"/>
               <w:szCs w:val="30"/>
+              <w:lang w:val="en-TH"/>
             </w:rPr>
           </w:pPr>
-          <w:hyperlink w:anchor="_Toc129805939" w:history="1">
+          <w:hyperlink w:anchor="_Toc129891300" w:history="1">
             <w:r>
               <w:rPr>
                 <w:rStyle w:val="Hyperlink"/>
@@ -1503,6 +1583,7 @@
                 <w:noProof/>
                 <w:sz w:val="24"/>
                 <w:szCs w:val="30"/>
+                <w:lang w:val="en-TH"/>
               </w:rPr>
               <w:tab/>
             </w:r>
@@ -1532,7 +1613,7 @@
                 <w:noProof/>
                 <w:webHidden/>
               </w:rPr>
-              <w:instrText xml:space="preserve"> PAGEREF _Toc129805939 \h </w:instrText>
+              <w:instrText xml:space="preserve"> PAGEREF _Toc129891300 \h </w:instrText>
             </w:r>
             <w:r>
               <w:rPr>
@@ -1552,7 +1633,7 @@
                 <w:noProof/>
                 <w:webHidden/>
               </w:rPr>
-              <w:t>5</w:t>
+              <w:t>6</w:t>
             </w:r>
             <w:r>
               <w:rPr>
@@ -1568,16 +1649,17 @@
             <w:pStyle w:val="TOC3"/>
             <w:tabs>
               <w:tab w:val="left" w:pos="600"/>
-              <w:tab w:val="right" w:pos="9350"/>
+              <w:tab w:val="right" w:leader="dot" w:pos="9350"/>
             </w:tabs>
             <w:rPr>
               <w:rFonts w:eastAsiaTheme="minorEastAsia" w:cs="Angsana New"/>
               <w:noProof/>
               <w:sz w:val="24"/>
               <w:szCs w:val="30"/>
+              <w:lang w:val="en-TH"/>
             </w:rPr>
           </w:pPr>
-          <w:hyperlink w:anchor="_Toc129805940" w:history="1">
+          <w:hyperlink w:anchor="_Toc129891301" w:history="1">
             <w:r>
               <w:rPr>
                 <w:rStyle w:val="Hyperlink"/>
@@ -1591,6 +1673,7 @@
                 <w:noProof/>
                 <w:sz w:val="24"/>
                 <w:szCs w:val="30"/>
+                <w:lang w:val="en-TH"/>
               </w:rPr>
               <w:tab/>
             </w:r>
@@ -1620,7 +1703,7 @@
                 <w:noProof/>
                 <w:webHidden/>
               </w:rPr>
-              <w:instrText xml:space="preserve"> PAGEREF _Toc129805940 \h </w:instrText>
+              <w:instrText xml:space="preserve"> PAGEREF _Toc129891301 \h </w:instrText>
             </w:r>
             <w:r>
               <w:rPr>
@@ -1640,7 +1723,7 @@
                 <w:noProof/>
                 <w:webHidden/>
               </w:rPr>
-              <w:t>6</w:t>
+              <w:t>7</w:t>
             </w:r>
             <w:r>
               <w:rPr>
@@ -1656,16 +1739,17 @@
             <w:pStyle w:val="TOC3"/>
             <w:tabs>
               <w:tab w:val="left" w:pos="600"/>
-              <w:tab w:val="right" w:pos="9350"/>
+              <w:tab w:val="right" w:leader="dot" w:pos="9350"/>
             </w:tabs>
             <w:rPr>
               <w:rFonts w:eastAsiaTheme="minorEastAsia" w:cs="Angsana New"/>
               <w:noProof/>
               <w:sz w:val="24"/>
               <w:szCs w:val="30"/>
+              <w:lang w:val="en-TH"/>
             </w:rPr>
           </w:pPr>
-          <w:hyperlink w:anchor="_Toc129805941" w:history="1">
+          <w:hyperlink w:anchor="_Toc129891302" w:history="1">
             <w:r>
               <w:rPr>
                 <w:rStyle w:val="Hyperlink"/>
@@ -1679,6 +1763,7 @@
                 <w:noProof/>
                 <w:sz w:val="24"/>
                 <w:szCs w:val="30"/>
+                <w:lang w:val="en-TH"/>
               </w:rPr>
               <w:tab/>
             </w:r>
@@ -1708,7 +1793,7 @@
                 <w:noProof/>
                 <w:webHidden/>
               </w:rPr>
-              <w:instrText xml:space="preserve"> PAGEREF _Toc129805941 \h </w:instrText>
+              <w:instrText xml:space="preserve"> PAGEREF _Toc129891302 \h </w:instrText>
             </w:r>
             <w:r>
               <w:rPr>
@@ -1728,7 +1813,7 @@
                 <w:noProof/>
                 <w:webHidden/>
               </w:rPr>
-              <w:t>7</w:t>
+              <w:t>8</w:t>
             </w:r>
             <w:r>
               <w:rPr>
@@ -1744,16 +1829,17 @@
             <w:pStyle w:val="TOC3"/>
             <w:tabs>
               <w:tab w:val="left" w:pos="600"/>
-              <w:tab w:val="right" w:pos="9350"/>
+              <w:tab w:val="right" w:leader="dot" w:pos="9350"/>
             </w:tabs>
             <w:rPr>
               <w:rFonts w:eastAsiaTheme="minorEastAsia" w:cs="Angsana New"/>
               <w:noProof/>
               <w:sz w:val="24"/>
               <w:szCs w:val="30"/>
+              <w:lang w:val="en-TH"/>
             </w:rPr>
           </w:pPr>
-          <w:hyperlink w:anchor="_Toc129805942" w:history="1">
+          <w:hyperlink w:anchor="_Toc129891303" w:history="1">
             <w:r>
               <w:rPr>
                 <w:rStyle w:val="Hyperlink"/>
@@ -1767,6 +1853,7 @@
                 <w:noProof/>
                 <w:sz w:val="24"/>
                 <w:szCs w:val="30"/>
+                <w:lang w:val="en-TH"/>
               </w:rPr>
               <w:tab/>
             </w:r>
@@ -1796,7 +1883,7 @@
                 <w:noProof/>
                 <w:webHidden/>
               </w:rPr>
-              <w:instrText xml:space="preserve"> PAGEREF _Toc129805942 \h </w:instrText>
+              <w:instrText xml:space="preserve"> PAGEREF _Toc129891303 \h </w:instrText>
             </w:r>
             <w:r>
               <w:rPr>
@@ -1816,7 +1903,7 @@
                 <w:noProof/>
                 <w:webHidden/>
               </w:rPr>
-              <w:t>8</w:t>
+              <w:t>10</w:t>
             </w:r>
             <w:r>
               <w:rPr>
@@ -1832,16 +1919,17 @@
             <w:pStyle w:val="TOC3"/>
             <w:tabs>
               <w:tab w:val="left" w:pos="600"/>
-              <w:tab w:val="right" w:pos="9350"/>
+              <w:tab w:val="right" w:leader="dot" w:pos="9350"/>
             </w:tabs>
             <w:rPr>
               <w:rFonts w:eastAsiaTheme="minorEastAsia" w:cs="Angsana New"/>
               <w:noProof/>
               <w:sz w:val="24"/>
               <w:szCs w:val="30"/>
+              <w:lang w:val="en-TH"/>
             </w:rPr>
           </w:pPr>
-          <w:hyperlink w:anchor="_Toc129805943" w:history="1">
+          <w:hyperlink w:anchor="_Toc129891304" w:history="1">
             <w:r>
               <w:rPr>
                 <w:rStyle w:val="Hyperlink"/>
@@ -1855,6 +1943,7 @@
                 <w:noProof/>
                 <w:sz w:val="24"/>
                 <w:szCs w:val="30"/>
+                <w:lang w:val="en-TH"/>
               </w:rPr>
               <w:tab/>
             </w:r>
@@ -1884,7 +1973,7 @@
                 <w:noProof/>
                 <w:webHidden/>
               </w:rPr>
-              <w:instrText xml:space="preserve"> PAGEREF _Toc129805943 \h </w:instrText>
+              <w:instrText xml:space="preserve"> PAGEREF _Toc129891304 \h </w:instrText>
             </w:r>
             <w:r>
               <w:rPr>
@@ -1904,7 +1993,7 @@
                 <w:noProof/>
                 <w:webHidden/>
               </w:rPr>
-              <w:t>9</w:t>
+              <w:t>11</w:t>
             </w:r>
             <w:r>
               <w:rPr>
@@ -1920,16 +2009,17 @@
             <w:pStyle w:val="TOC3"/>
             <w:tabs>
               <w:tab w:val="left" w:pos="600"/>
-              <w:tab w:val="right" w:pos="9350"/>
+              <w:tab w:val="right" w:leader="dot" w:pos="9350"/>
             </w:tabs>
             <w:rPr>
               <w:rFonts w:eastAsiaTheme="minorEastAsia" w:cs="Angsana New"/>
               <w:noProof/>
               <w:sz w:val="24"/>
               <w:szCs w:val="30"/>
+              <w:lang w:val="en-TH"/>
             </w:rPr>
           </w:pPr>
-          <w:hyperlink w:anchor="_Toc129805944" w:history="1">
+          <w:hyperlink w:anchor="_Toc129891305" w:history="1">
             <w:r>
               <w:rPr>
                 <w:rStyle w:val="Hyperlink"/>
@@ -1943,6 +2033,7 @@
                 <w:noProof/>
                 <w:sz w:val="24"/>
                 <w:szCs w:val="30"/>
+                <w:lang w:val="en-TH"/>
               </w:rPr>
               <w:tab/>
             </w:r>
@@ -1972,7 +2063,7 @@
                 <w:noProof/>
                 <w:webHidden/>
               </w:rPr>
-              <w:instrText xml:space="preserve"> PAGEREF _Toc129805944 \h </w:instrText>
+              <w:instrText xml:space="preserve"> PAGEREF _Toc129891305 \h </w:instrText>
             </w:r>
             <w:r>
               <w:rPr>
@@ -1992,7 +2083,7 @@
                 <w:noProof/>
                 <w:webHidden/>
               </w:rPr>
-              <w:t>10</w:t>
+              <w:t>12</w:t>
             </w:r>
             <w:r>
               <w:rPr>
@@ -2008,16 +2099,17 @@
             <w:pStyle w:val="TOC3"/>
             <w:tabs>
               <w:tab w:val="left" w:pos="600"/>
-              <w:tab w:val="right" w:pos="9350"/>
+              <w:tab w:val="right" w:leader="dot" w:pos="9350"/>
             </w:tabs>
             <w:rPr>
               <w:rFonts w:eastAsiaTheme="minorEastAsia" w:cs="Angsana New"/>
               <w:noProof/>
               <w:sz w:val="24"/>
               <w:szCs w:val="30"/>
+              <w:lang w:val="en-TH"/>
             </w:rPr>
           </w:pPr>
-          <w:hyperlink w:anchor="_Toc129805945" w:history="1">
+          <w:hyperlink w:anchor="_Toc129891306" w:history="1">
             <w:r>
               <w:rPr>
                 <w:rStyle w:val="Hyperlink"/>
@@ -2031,6 +2123,7 @@
                 <w:noProof/>
                 <w:sz w:val="24"/>
                 <w:szCs w:val="30"/>
+                <w:lang w:val="en-TH"/>
               </w:rPr>
               <w:tab/>
             </w:r>
@@ -2060,7 +2153,7 @@
                 <w:noProof/>
                 <w:webHidden/>
               </w:rPr>
-              <w:instrText xml:space="preserve"> PAGEREF _Toc129805945 \h </w:instrText>
+              <w:instrText xml:space="preserve"> PAGEREF _Toc129891306 \h </w:instrText>
             </w:r>
             <w:r>
               <w:rPr>
@@ -2080,7 +2173,7 @@
                 <w:noProof/>
                 <w:webHidden/>
               </w:rPr>
-              <w:t>11</w:t>
+              <w:t>13</w:t>
             </w:r>
             <w:r>
               <w:rPr>
@@ -2096,16 +2189,17 @@
             <w:pStyle w:val="TOC3"/>
             <w:tabs>
               <w:tab w:val="left" w:pos="600"/>
-              <w:tab w:val="right" w:pos="9350"/>
+              <w:tab w:val="right" w:leader="dot" w:pos="9350"/>
             </w:tabs>
             <w:rPr>
               <w:rFonts w:eastAsiaTheme="minorEastAsia" w:cs="Angsana New"/>
               <w:noProof/>
               <w:sz w:val="24"/>
               <w:szCs w:val="30"/>
+              <w:lang w:val="en-TH"/>
             </w:rPr>
           </w:pPr>
-          <w:hyperlink w:anchor="_Toc129805946" w:history="1">
+          <w:hyperlink w:anchor="_Toc129891307" w:history="1">
             <w:r>
               <w:rPr>
                 <w:rStyle w:val="Hyperlink"/>
@@ -2119,6 +2213,7 @@
                 <w:noProof/>
                 <w:sz w:val="24"/>
                 <w:szCs w:val="30"/>
+                <w:lang w:val="en-TH"/>
               </w:rPr>
               <w:tab/>
             </w:r>
@@ -2148,7 +2243,7 @@
                 <w:noProof/>
                 <w:webHidden/>
               </w:rPr>
-              <w:instrText xml:space="preserve"> PAGEREF _Toc129805946 \h </w:instrText>
+              <w:instrText xml:space="preserve"> PAGEREF _Toc129891307 \h </w:instrText>
             </w:r>
             <w:r>
               <w:rPr>
@@ -2168,7 +2263,7 @@
                 <w:noProof/>
                 <w:webHidden/>
               </w:rPr>
-              <w:t>12</w:t>
+              <w:t>14</w:t>
             </w:r>
             <w:r>
               <w:rPr>
@@ -2184,16 +2279,17 @@
             <w:pStyle w:val="TOC3"/>
             <w:tabs>
               <w:tab w:val="left" w:pos="600"/>
-              <w:tab w:val="right" w:pos="9350"/>
+              <w:tab w:val="right" w:leader="dot" w:pos="9350"/>
             </w:tabs>
             <w:rPr>
               <w:rFonts w:eastAsiaTheme="minorEastAsia" w:cs="Angsana New"/>
               <w:noProof/>
               <w:sz w:val="24"/>
               <w:szCs w:val="30"/>
+              <w:lang w:val="en-TH"/>
             </w:rPr>
           </w:pPr>
-          <w:hyperlink w:anchor="_Toc129805947" w:history="1">
+          <w:hyperlink w:anchor="_Toc129891308" w:history="1">
             <w:r>
               <w:rPr>
                 <w:rStyle w:val="Hyperlink"/>
@@ -2207,6 +2303,7 @@
                 <w:noProof/>
                 <w:sz w:val="24"/>
                 <w:szCs w:val="30"/>
+                <w:lang w:val="en-TH"/>
               </w:rPr>
               <w:tab/>
             </w:r>
@@ -2215,7 +2312,21 @@
                 <w:rStyle w:val="Hyperlink"/>
                 <w:noProof/>
               </w:rPr>
-              <w:t>Piping thickness</w:t>
+              <w:t>Piping thi</w:t>
+            </w:r>
+            <w:r>
+              <w:rPr>
+                <w:rStyle w:val="Hyperlink"/>
+                <w:noProof/>
+              </w:rPr>
+              <w:t>c</w:t>
+            </w:r>
+            <w:r>
+              <w:rPr>
+                <w:rStyle w:val="Hyperlink"/>
+                <w:noProof/>
+              </w:rPr>
+              <w:t>kness</w:t>
             </w:r>
             <w:r>
               <w:rPr>
@@ -2236,7 +2347,7 @@
                 <w:noProof/>
                 <w:webHidden/>
               </w:rPr>
-              <w:instrText xml:space="preserve"> PAGEREF _Toc129805947 \h </w:instrText>
+              <w:instrText xml:space="preserve"> PAGEREF _Toc129891308 \h </w:instrText>
             </w:r>
             <w:r>
               <w:rPr>
@@ -2256,7 +2367,7 @@
                 <w:noProof/>
                 <w:webHidden/>
               </w:rPr>
-              <w:t>13</w:t>
+              <w:t>15</w:t>
             </w:r>
             <w:r>
               <w:rPr>
@@ -2272,16 +2383,17 @@
             <w:pStyle w:val="TOC3"/>
             <w:tabs>
               <w:tab w:val="left" w:pos="600"/>
-              <w:tab w:val="right" w:pos="9350"/>
+              <w:tab w:val="right" w:leader="dot" w:pos="9350"/>
             </w:tabs>
             <w:rPr>
               <w:rFonts w:eastAsiaTheme="minorEastAsia" w:cs="Angsana New"/>
               <w:noProof/>
               <w:sz w:val="24"/>
               <w:szCs w:val="30"/>
+              <w:lang w:val="en-TH"/>
             </w:rPr>
           </w:pPr>
-          <w:hyperlink w:anchor="_Toc129805948" w:history="1">
+          <w:hyperlink w:anchor="_Toc129891309" w:history="1">
             <w:r>
               <w:rPr>
                 <w:rStyle w:val="Hyperlink"/>
@@ -2295,6 +2407,7 @@
                 <w:noProof/>
                 <w:sz w:val="24"/>
                 <w:szCs w:val="30"/>
+                <w:lang w:val="en-TH"/>
               </w:rPr>
               <w:tab/>
             </w:r>
@@ -2324,7 +2437,7 @@
                 <w:noProof/>
                 <w:webHidden/>
               </w:rPr>
-              <w:instrText xml:space="preserve"> PAGEREF _Toc129805948 \h </w:instrText>
+              <w:instrText xml:space="preserve"> PAGEREF _Toc129891309 \h </w:instrText>
             </w:r>
             <w:r>
               <w:rPr>
@@ -2344,7 +2457,7 @@
                 <w:noProof/>
                 <w:webHidden/>
               </w:rPr>
-              <w:t>14</w:t>
+              <w:t>16</w:t>
             </w:r>
             <w:r>
               <w:rPr>
@@ -2360,16 +2473,17 @@
             <w:pStyle w:val="TOC3"/>
             <w:tabs>
               <w:tab w:val="left" w:pos="600"/>
-              <w:tab w:val="right" w:pos="9350"/>
+              <w:tab w:val="right" w:leader="dot" w:pos="9350"/>
             </w:tabs>
             <w:rPr>
               <w:rFonts w:eastAsiaTheme="minorEastAsia" w:cs="Angsana New"/>
               <w:noProof/>
               <w:sz w:val="24"/>
               <w:szCs w:val="30"/>
+              <w:lang w:val="en-TH"/>
             </w:rPr>
           </w:pPr>
-          <w:hyperlink w:anchor="_Toc129805949" w:history="1">
+          <w:hyperlink w:anchor="_Toc129891310" w:history="1">
             <w:r>
               <w:rPr>
                 <w:rStyle w:val="Hyperlink"/>
@@ -2383,6 +2497,7 @@
                 <w:noProof/>
                 <w:sz w:val="24"/>
                 <w:szCs w:val="30"/>
+                <w:lang w:val="en-TH"/>
               </w:rPr>
               <w:tab/>
             </w:r>
@@ -2412,7 +2527,7 @@
                 <w:noProof/>
                 <w:webHidden/>
               </w:rPr>
-              <w:instrText xml:space="preserve"> PAGEREF _Toc129805949 \h </w:instrText>
+              <w:instrText xml:space="preserve"> PAGEREF _Toc129891310 \h </w:instrText>
             </w:r>
             <w:r>
               <w:rPr>
@@ -2432,7 +2547,7 @@
                 <w:noProof/>
                 <w:webHidden/>
               </w:rPr>
-              <w:t>15</w:t>
+              <w:t>17</w:t>
             </w:r>
             <w:r>
               <w:rPr>
@@ -2448,16 +2563,17 @@
             <w:pStyle w:val="TOC3"/>
             <w:tabs>
               <w:tab w:val="left" w:pos="600"/>
-              <w:tab w:val="right" w:pos="9350"/>
+              <w:tab w:val="right" w:leader="dot" w:pos="9350"/>
             </w:tabs>
             <w:rPr>
               <w:rFonts w:eastAsiaTheme="minorEastAsia" w:cs="Angsana New"/>
               <w:noProof/>
               <w:sz w:val="24"/>
               <w:szCs w:val="30"/>
+              <w:lang w:val="en-TH"/>
             </w:rPr>
           </w:pPr>
-          <w:hyperlink w:anchor="_Toc129805950" w:history="1">
+          <w:hyperlink w:anchor="_Toc129891311" w:history="1">
             <w:r>
               <w:rPr>
                 <w:rStyle w:val="Hyperlink"/>
@@ -2471,6 +2587,7 @@
                 <w:noProof/>
                 <w:sz w:val="24"/>
                 <w:szCs w:val="30"/>
+                <w:lang w:val="en-TH"/>
               </w:rPr>
               <w:tab/>
             </w:r>
@@ -2500,7 +2617,7 @@
                 <w:noProof/>
                 <w:webHidden/>
               </w:rPr>
-              <w:instrText xml:space="preserve"> PAGEREF _Toc129805950 \h </w:instrText>
+              <w:instrText xml:space="preserve"> PAGEREF _Toc129891311 \h </w:instrText>
             </w:r>
             <w:r>
               <w:rPr>
@@ -2520,7 +2637,7 @@
                 <w:noProof/>
                 <w:webHidden/>
               </w:rPr>
-              <w:t>16</w:t>
+              <w:t>18</w:t>
             </w:r>
             <w:r>
               <w:rPr>
@@ -2536,16 +2653,17 @@
             <w:pStyle w:val="TOC3"/>
             <w:tabs>
               <w:tab w:val="left" w:pos="800"/>
-              <w:tab w:val="right" w:pos="9350"/>
+              <w:tab w:val="right" w:leader="dot" w:pos="9350"/>
             </w:tabs>
             <w:rPr>
               <w:rFonts w:eastAsiaTheme="minorEastAsia" w:cs="Angsana New"/>
               <w:noProof/>
               <w:sz w:val="24"/>
               <w:szCs w:val="30"/>
+              <w:lang w:val="en-TH"/>
             </w:rPr>
           </w:pPr>
-          <w:hyperlink w:anchor="_Toc129805951" w:history="1">
+          <w:hyperlink w:anchor="_Toc129891312" w:history="1">
             <w:r>
               <w:rPr>
                 <w:rStyle w:val="Hyperlink"/>
@@ -2559,6 +2677,7 @@
                 <w:noProof/>
                 <w:sz w:val="24"/>
                 <w:szCs w:val="30"/>
+                <w:lang w:val="en-TH"/>
               </w:rPr>
               <w:tab/>
             </w:r>
@@ -2588,7 +2707,7 @@
                 <w:noProof/>
                 <w:webHidden/>
               </w:rPr>
-              <w:instrText xml:space="preserve"> PAGEREF _Toc129805951 \h </w:instrText>
+              <w:instrText xml:space="preserve"> PAGEREF _Toc129891312 \h </w:instrText>
             </w:r>
             <w:r>
               <w:rPr>
@@ -2608,7 +2727,7 @@
                 <w:noProof/>
                 <w:webHidden/>
               </w:rPr>
-              <w:t>16</w:t>
+              <w:t>18</w:t>
             </w:r>
             <w:r>
               <w:rPr>
@@ -2624,18 +2743,19 @@
             <w:pStyle w:val="TOC1"/>
             <w:tabs>
               <w:tab w:val="left" w:pos="400"/>
-              <w:tab w:val="right" w:pos="9350"/>
+              <w:tab w:val="right" w:leader="dot" w:pos="9350"/>
             </w:tabs>
             <w:rPr>
-              <w:rFonts w:asciiTheme="minorHAnsi" w:eastAsiaTheme="minorEastAsia" w:hAnsiTheme="minorHAnsi" w:cs="Angsana New"/>
-              <w:b w:val="0"/>
+              <w:rFonts w:eastAsiaTheme="minorEastAsia" w:cs="Angsana New"/>
               <w:bCs w:val="0"/>
               <w:caps w:val="0"/>
               <w:noProof/>
+              <w:sz w:val="24"/>
               <w:szCs w:val="30"/>
+              <w:lang w:val="en-TH"/>
             </w:rPr>
           </w:pPr>
-          <w:hyperlink w:anchor="_Toc129805952" w:history="1">
+          <w:hyperlink w:anchor="_Toc129891313" w:history="1">
             <w:r>
               <w:rPr>
                 <w:rStyle w:val="Hyperlink"/>
@@ -2645,12 +2765,13 @@
             </w:r>
             <w:r>
               <w:rPr>
-                <w:rFonts w:asciiTheme="minorHAnsi" w:eastAsiaTheme="minorEastAsia" w:hAnsiTheme="minorHAnsi" w:cs="Angsana New"/>
-                <w:b w:val="0"/>
+                <w:rFonts w:eastAsiaTheme="minorEastAsia" w:cs="Angsana New"/>
                 <w:bCs w:val="0"/>
                 <w:caps w:val="0"/>
                 <w:noProof/>
+                <w:sz w:val="24"/>
                 <w:szCs w:val="30"/>
+                <w:lang w:val="en-TH"/>
               </w:rPr>
               <w:tab/>
             </w:r>
@@ -2680,7 +2801,7 @@
                 <w:noProof/>
                 <w:webHidden/>
               </w:rPr>
-              <w:instrText xml:space="preserve"> PAGEREF _Toc129805952 \h </w:instrText>
+              <w:instrText xml:space="preserve"> PAGEREF _Toc129891313 \h </w:instrText>
             </w:r>
             <w:r>
               <w:rPr>
@@ -2700,7 +2821,7 @@
                 <w:noProof/>
                 <w:webHidden/>
               </w:rPr>
-              <w:t>17</w:t>
+              <w:t>19</w:t>
             </w:r>
             <w:r>
               <w:rPr>
@@ -2716,16 +2837,17 @@
             <w:pStyle w:val="TOC3"/>
             <w:tabs>
               <w:tab w:val="left" w:pos="600"/>
-              <w:tab w:val="right" w:pos="9350"/>
+              <w:tab w:val="right" w:leader="dot" w:pos="9350"/>
             </w:tabs>
             <w:rPr>
               <w:rFonts w:eastAsiaTheme="minorEastAsia" w:cs="Angsana New"/>
               <w:noProof/>
               <w:sz w:val="24"/>
               <w:szCs w:val="30"/>
+              <w:lang w:val="en-TH"/>
             </w:rPr>
           </w:pPr>
-          <w:hyperlink w:anchor="_Toc129805953" w:history="1">
+          <w:hyperlink w:anchor="_Toc129891314" w:history="1">
             <w:r>
               <w:rPr>
                 <w:rStyle w:val="Hyperlink"/>
@@ -2739,6 +2861,7 @@
                 <w:noProof/>
                 <w:sz w:val="24"/>
                 <w:szCs w:val="30"/>
+                <w:lang w:val="en-TH"/>
               </w:rPr>
               <w:tab/>
             </w:r>
@@ -2768,7 +2891,7 @@
                 <w:noProof/>
                 <w:webHidden/>
               </w:rPr>
-              <w:instrText xml:space="preserve"> PAGEREF _Toc129805953 \h </w:instrText>
+              <w:instrText xml:space="preserve"> PAGEREF _Toc129891314 \h </w:instrText>
             </w:r>
             <w:r>
               <w:rPr>
@@ -2788,7 +2911,7 @@
                 <w:noProof/>
                 <w:webHidden/>
               </w:rPr>
-              <w:t>17</w:t>
+              <w:t>19</w:t>
             </w:r>
             <w:r>
               <w:rPr>
@@ -2804,16 +2927,17 @@
             <w:pStyle w:val="TOC3"/>
             <w:tabs>
               <w:tab w:val="left" w:pos="600"/>
-              <w:tab w:val="right" w:pos="9350"/>
+              <w:tab w:val="right" w:leader="dot" w:pos="9350"/>
             </w:tabs>
             <w:rPr>
               <w:rFonts w:eastAsiaTheme="minorEastAsia" w:cs="Angsana New"/>
               <w:noProof/>
               <w:sz w:val="24"/>
               <w:szCs w:val="30"/>
+              <w:lang w:val="en-TH"/>
             </w:rPr>
           </w:pPr>
-          <w:hyperlink w:anchor="_Toc129805954" w:history="1">
+          <w:hyperlink w:anchor="_Toc129891315" w:history="1">
             <w:r>
               <w:rPr>
                 <w:rStyle w:val="Hyperlink"/>
@@ -2827,6 +2951,7 @@
                 <w:noProof/>
                 <w:sz w:val="24"/>
                 <w:szCs w:val="30"/>
+                <w:lang w:val="en-TH"/>
               </w:rPr>
               <w:tab/>
             </w:r>
@@ -2856,7 +2981,7 @@
                 <w:noProof/>
                 <w:webHidden/>
               </w:rPr>
-              <w:instrText xml:space="preserve"> PAGEREF _Toc129805954 \h </w:instrText>
+              <w:instrText xml:space="preserve"> PAGEREF _Toc129891315 \h </w:instrText>
             </w:r>
             <w:r>
               <w:rPr>
@@ -2876,7 +3001,7 @@
                 <w:noProof/>
                 <w:webHidden/>
               </w:rPr>
-              <w:t>21</w:t>
+              <w:t>24</w:t>
             </w:r>
             <w:r>
               <w:rPr>
@@ -2892,16 +3017,17 @@
             <w:pStyle w:val="TOC3"/>
             <w:tabs>
               <w:tab w:val="left" w:pos="600"/>
-              <w:tab w:val="right" w:pos="9350"/>
+              <w:tab w:val="right" w:leader="dot" w:pos="9350"/>
             </w:tabs>
             <w:rPr>
               <w:rFonts w:eastAsiaTheme="minorEastAsia" w:cs="Angsana New"/>
               <w:noProof/>
               <w:sz w:val="24"/>
               <w:szCs w:val="30"/>
+              <w:lang w:val="en-TH"/>
             </w:rPr>
           </w:pPr>
-          <w:hyperlink w:anchor="_Toc129805955" w:history="1">
+          <w:hyperlink w:anchor="_Toc129891316" w:history="1">
             <w:r>
               <w:rPr>
                 <w:rStyle w:val="Hyperlink"/>
@@ -2915,6 +3041,7 @@
                 <w:noProof/>
                 <w:sz w:val="24"/>
                 <w:szCs w:val="30"/>
+                <w:lang w:val="en-TH"/>
               </w:rPr>
               <w:tab/>
             </w:r>
@@ -2944,7 +3071,7 @@
                 <w:noProof/>
                 <w:webHidden/>
               </w:rPr>
-              <w:instrText xml:space="preserve"> PAGEREF _Toc129805955 \h </w:instrText>
+              <w:instrText xml:space="preserve"> PAGEREF _Toc129891316 \h </w:instrText>
             </w:r>
             <w:r>
               <w:rPr>
@@ -2964,7 +3091,7 @@
                 <w:noProof/>
                 <w:webHidden/>
               </w:rPr>
-              <w:t>22</w:t>
+              <w:t>25</w:t>
             </w:r>
             <w:r>
               <w:rPr>
@@ -2980,16 +3107,17 @@
             <w:pStyle w:val="TOC3"/>
             <w:tabs>
               <w:tab w:val="left" w:pos="600"/>
-              <w:tab w:val="right" w:pos="9350"/>
+              <w:tab w:val="right" w:leader="dot" w:pos="9350"/>
             </w:tabs>
             <w:rPr>
               <w:rFonts w:eastAsiaTheme="minorEastAsia" w:cs="Angsana New"/>
               <w:noProof/>
               <w:sz w:val="24"/>
               <w:szCs w:val="30"/>
+              <w:lang w:val="en-TH"/>
             </w:rPr>
           </w:pPr>
-          <w:hyperlink w:anchor="_Toc129805956" w:history="1">
+          <w:hyperlink w:anchor="_Toc129891317" w:history="1">
             <w:r>
               <w:rPr>
                 <w:rStyle w:val="Hyperlink"/>
@@ -3003,6 +3131,7 @@
                 <w:noProof/>
                 <w:sz w:val="24"/>
                 <w:szCs w:val="30"/>
+                <w:lang w:val="en-TH"/>
               </w:rPr>
               <w:tab/>
             </w:r>
@@ -3032,7 +3161,7 @@
                 <w:noProof/>
                 <w:webHidden/>
               </w:rPr>
-              <w:instrText xml:space="preserve"> PAGEREF _Toc129805956 \h </w:instrText>
+              <w:instrText xml:space="preserve"> PAGEREF _Toc129891317 \h </w:instrText>
             </w:r>
             <w:r>
               <w:rPr>
@@ -3052,7 +3181,7 @@
                 <w:noProof/>
                 <w:webHidden/>
               </w:rPr>
-              <w:t>23</w:t>
+              <w:t>26</w:t>
             </w:r>
             <w:r>
               <w:rPr>
@@ -3068,16 +3197,17 @@
             <w:pStyle w:val="TOC3"/>
             <w:tabs>
               <w:tab w:val="left" w:pos="600"/>
-              <w:tab w:val="right" w:pos="9350"/>
+              <w:tab w:val="right" w:leader="dot" w:pos="9350"/>
             </w:tabs>
             <w:rPr>
               <w:rFonts w:eastAsiaTheme="minorEastAsia" w:cs="Angsana New"/>
               <w:noProof/>
               <w:sz w:val="24"/>
               <w:szCs w:val="30"/>
+              <w:lang w:val="en-TH"/>
             </w:rPr>
           </w:pPr>
-          <w:hyperlink w:anchor="_Toc129805957" w:history="1">
+          <w:hyperlink w:anchor="_Toc129891318" w:history="1">
             <w:r>
               <w:rPr>
                 <w:rStyle w:val="Hyperlink"/>
@@ -3091,6 +3221,7 @@
                 <w:noProof/>
                 <w:sz w:val="24"/>
                 <w:szCs w:val="30"/>
+                <w:lang w:val="en-TH"/>
               </w:rPr>
               <w:tab/>
             </w:r>
@@ -3120,7 +3251,7 @@
                 <w:noProof/>
                 <w:webHidden/>
               </w:rPr>
-              <w:instrText xml:space="preserve"> PAGEREF _Toc129805957 \h </w:instrText>
+              <w:instrText xml:space="preserve"> PAGEREF _Toc129891318 \h </w:instrText>
             </w:r>
             <w:r>
               <w:rPr>
@@ -3140,7 +3271,7 @@
                 <w:noProof/>
                 <w:webHidden/>
               </w:rPr>
-              <w:t>24</w:t>
+              <w:t>27</w:t>
             </w:r>
             <w:r>
               <w:rPr>
@@ -3156,16 +3287,17 @@
             <w:pStyle w:val="TOC3"/>
             <w:tabs>
               <w:tab w:val="left" w:pos="600"/>
-              <w:tab w:val="right" w:pos="9350"/>
+              <w:tab w:val="right" w:leader="dot" w:pos="9350"/>
             </w:tabs>
             <w:rPr>
               <w:rFonts w:eastAsiaTheme="minorEastAsia" w:cs="Angsana New"/>
               <w:noProof/>
               <w:sz w:val="24"/>
               <w:szCs w:val="30"/>
+              <w:lang w:val="en-TH"/>
             </w:rPr>
           </w:pPr>
-          <w:hyperlink w:anchor="_Toc129805958" w:history="1">
+          <w:hyperlink w:anchor="_Toc129891319" w:history="1">
             <w:r>
               <w:rPr>
                 <w:rStyle w:val="Hyperlink"/>
@@ -3179,6 +3311,7 @@
                 <w:noProof/>
                 <w:sz w:val="24"/>
                 <w:szCs w:val="30"/>
+                <w:lang w:val="en-TH"/>
               </w:rPr>
               <w:tab/>
             </w:r>
@@ -3208,7 +3341,7 @@
                 <w:noProof/>
                 <w:webHidden/>
               </w:rPr>
-              <w:instrText xml:space="preserve"> PAGEREF _Toc129805958 \h </w:instrText>
+              <w:instrText xml:space="preserve"> PAGEREF _Toc129891319 \h </w:instrText>
             </w:r>
             <w:r>
               <w:rPr>
@@ -3228,7 +3361,7 @@
                 <w:noProof/>
                 <w:webHidden/>
               </w:rPr>
-              <w:t>25</w:t>
+              <w:t>28</w:t>
             </w:r>
             <w:r>
               <w:rPr>
@@ -3244,16 +3377,17 @@
             <w:pStyle w:val="TOC3"/>
             <w:tabs>
               <w:tab w:val="left" w:pos="600"/>
-              <w:tab w:val="right" w:pos="9350"/>
+              <w:tab w:val="right" w:leader="dot" w:pos="9350"/>
             </w:tabs>
             <w:rPr>
               <w:rFonts w:eastAsiaTheme="minorEastAsia" w:cs="Angsana New"/>
               <w:noProof/>
               <w:sz w:val="24"/>
               <w:szCs w:val="30"/>
+              <w:lang w:val="en-TH"/>
             </w:rPr>
           </w:pPr>
-          <w:hyperlink w:anchor="_Toc129805959" w:history="1">
+          <w:hyperlink w:anchor="_Toc129891320" w:history="1">
             <w:r>
               <w:rPr>
                 <w:rStyle w:val="Hyperlink"/>
@@ -3267,6 +3401,7 @@
                 <w:noProof/>
                 <w:sz w:val="24"/>
                 <w:szCs w:val="30"/>
+                <w:lang w:val="en-TH"/>
               </w:rPr>
               <w:tab/>
             </w:r>
@@ -3296,7 +3431,7 @@
                 <w:noProof/>
                 <w:webHidden/>
               </w:rPr>
-              <w:instrText xml:space="preserve"> PAGEREF _Toc129805959 \h </w:instrText>
+              <w:instrText xml:space="preserve"> PAGEREF _Toc129891320 \h </w:instrText>
             </w:r>
             <w:r>
               <w:rPr>
@@ -3316,7 +3451,7 @@
                 <w:noProof/>
                 <w:webHidden/>
               </w:rPr>
-              <w:t>26</w:t>
+              <w:t>29</w:t>
             </w:r>
             <w:r>
               <w:rPr>
@@ -3328,9 +3463,112 @@
           </w:hyperlink>
         </w:p>
         <w:p>
+          <w:pPr>
+            <w:pStyle w:val="TOC1"/>
+            <w:tabs>
+              <w:tab w:val="left" w:pos="400"/>
+              <w:tab w:val="right" w:leader="dot" w:pos="9350"/>
+            </w:tabs>
+            <w:rPr>
+              <w:rFonts w:eastAsiaTheme="minorEastAsia" w:cs="Angsana New"/>
+              <w:bCs w:val="0"/>
+              <w:caps w:val="0"/>
+              <w:noProof/>
+              <w:sz w:val="24"/>
+              <w:szCs w:val="30"/>
+              <w:lang w:val="en-TH"/>
+            </w:rPr>
+          </w:pPr>
+          <w:hyperlink w:anchor="_Toc129891321" w:history="1">
+            <w:r>
+              <w:rPr>
+                <w:rStyle w:val="Hyperlink"/>
+                <w:noProof/>
+              </w:rPr>
+              <w:t>9</w:t>
+            </w:r>
+            <w:r>
+              <w:rPr>
+                <w:rFonts w:eastAsiaTheme="minorEastAsia" w:cs="Angsana New"/>
+                <w:bCs w:val="0"/>
+                <w:caps w:val="0"/>
+                <w:noProof/>
+                <w:sz w:val="24"/>
+                <w:szCs w:val="30"/>
+                <w:lang w:val="en-TH"/>
+              </w:rPr>
+              <w:tab/>
+            </w:r>
+            <w:r>
+              <w:rPr>
+                <w:rStyle w:val="Hyperlink"/>
+                <w:noProof/>
+              </w:rPr>
+              <w:t>Repair</w:t>
+            </w:r>
+            <w:r>
+              <w:rPr>
+                <w:noProof/>
+                <w:webHidden/>
+              </w:rPr>
+              <w:tab/>
+            </w:r>
+            <w:r>
+              <w:rPr>
+                <w:noProof/>
+                <w:webHidden/>
+              </w:rPr>
+              <w:fldChar w:fldCharType="begin"/>
+            </w:r>
+            <w:r>
+              <w:rPr>
+                <w:noProof/>
+                <w:webHidden/>
+              </w:rPr>
+              <w:instrText xml:space="preserve"> PAGEREF _Toc129891321 \h </w:instrText>
+            </w:r>
+            <w:r>
+              <w:rPr>
+                <w:noProof/>
+                <w:webHidden/>
+              </w:rPr>
+            </w:r>
+            <w:r>
+              <w:rPr>
+                <w:noProof/>
+                <w:webHidden/>
+              </w:rPr>
+              <w:fldChar w:fldCharType="separate"/>
+            </w:r>
+            <w:r>
+              <w:rPr>
+                <w:noProof/>
+                <w:webHidden/>
+              </w:rPr>
+              <w:t>30</w:t>
+            </w:r>
+            <w:r>
+              <w:rPr>
+                <w:noProof/>
+                <w:webHidden/>
+              </w:rPr>
+              <w:fldChar w:fldCharType="end"/>
+            </w:r>
+          </w:hyperlink>
+        </w:p>
+        <w:p>
+          <w:pPr>
+            <w:sectPr>
+              <w:pgSz w:w="12240" w:h="15840"/>
+              <w:pgMar w:top="1440" w:right="1440" w:bottom="1440" w:left="1440" w:header="708" w:footer="708" w:gutter="0"/>
+              <w:cols w:space="708"/>
+              <w:docGrid w:linePitch="360"/>
+            </w:sectPr>
+          </w:pPr>
           <w:r>
             <w:rPr>
               <w:rFonts w:cstheme="minorHAnsi"/>
+              <w:b/>
               <w:caps/>
               <w:szCs w:val="15"/>
             </w:rPr>
@@ -3342,84 +3580,80 @@
     <w:p>
       <w:pPr>
         <w:pStyle w:val="Heading1"/>
-        <w:sectPr>
-          <w:pgSz w:w="12240" w:h="15840"/>
-          <w:pgMar w:top="1440" w:right="1440" w:bottom="1440" w:left="1440" w:header="708" w:footer="708" w:gutter="0"/>
-          <w:cols w:space="708"/>
-          <w:docGrid w:linePitch="360"/>
-        </w:sectPr>
       </w:pPr>
+      <w:bookmarkStart w:id="0" w:name="_Toc129891290"/>
+      <w:r>
+        <w:lastRenderedPageBreak/>
+        <w:t>Introduction</w:t>
+      </w:r>
+      <w:bookmarkEnd w:id="0"/>
+    </w:p>
+    <w:p>
+      <w:pPr>
+        <w:jc w:val="both"/>
+      </w:pPr>
+      <w:r>
+        <w:t>At the request of {</w:t>
+      </w:r>
+      <w:proofErr w:type="spellStart"/>
+      <w:r>
+        <w:t>company_name</w:t>
+      </w:r>
+      <w:proofErr w:type="spellEnd"/>
+      <w:r>
+        <w:t>} for an {</w:t>
+      </w:r>
+      <w:proofErr w:type="spellStart"/>
+      <w:r>
+        <w:t>insp_campaign</w:t>
+      </w:r>
+      <w:proofErr w:type="spellEnd"/>
+      <w:r>
+        <w:t>} inspection of</w:t>
+      </w:r>
+      <w:r>
+        <w:t xml:space="preserve"> </w:t>
+      </w:r>
+      <w:r>
+        <w:t>tank {</w:t>
+      </w:r>
+      <w:proofErr w:type="spellStart"/>
+      <w:r>
+        <w:t>tank_no</w:t>
+      </w:r>
+      <w:proofErr w:type="spellEnd"/>
+      <w:r>
+        <w:t>} was carried out. The inspection was conducted by a team of inspectors</w:t>
+      </w:r>
+      <w:r>
+        <w:t xml:space="preserve"> </w:t>
+      </w:r>
+      <w:r>
+        <w:t>under supervision of certified API 653 inspector. The inspection was carried out on {</w:t>
+      </w:r>
+      <w:proofErr w:type="spellStart"/>
+      <w:r>
+        <w:t>insp_date</w:t>
+      </w:r>
+      <w:proofErr w:type="spellEnd"/>
+      <w:r>
+        <w:t>}.</w:t>
+      </w:r>
     </w:p>
     <w:p>
       <w:pPr>
         <w:pStyle w:val="Heading1"/>
       </w:pPr>
-      <w:bookmarkStart w:id="0" w:name="_Toc129805929"/>
-      <w:r>
-        <w:lastRenderedPageBreak/>
-        <w:t>Introduction</w:t>
-      </w:r>
-      <w:bookmarkEnd w:id="0"/>
-    </w:p>
-    <w:p>
-      <w:r>
-        <w:t>At the request of {</w:t>
-      </w:r>
-      <w:proofErr w:type="spellStart"/>
-      <w:r>
-        <w:t>company_name</w:t>
-      </w:r>
-      <w:proofErr w:type="spellEnd"/>
-      <w:r>
-        <w:t>} for an {</w:t>
-      </w:r>
-      <w:proofErr w:type="spellStart"/>
-      <w:r>
-        <w:t>insp_campaign</w:t>
-      </w:r>
-      <w:proofErr w:type="spellEnd"/>
-      <w:r>
-        <w:t>} inspection of</w:t>
-      </w:r>
-    </w:p>
-    <w:p>
-      <w:r>
-        <w:t>tank {</w:t>
-      </w:r>
-      <w:proofErr w:type="spellStart"/>
-      <w:r>
-        <w:t>tank_no</w:t>
-      </w:r>
-      <w:proofErr w:type="spellEnd"/>
-      <w:r>
-        <w:t>} was carried out. The inspection was conducted by a team of inspectors</w:t>
-      </w:r>
-      <w:r>
-        <w:t xml:space="preserve"> </w:t>
-      </w:r>
-      <w:r>
-        <w:t>under supervision of certified API 653 inspector. The inspection was carried out on {</w:t>
-      </w:r>
-      <w:proofErr w:type="spellStart"/>
-      <w:r>
-        <w:t>insp_date</w:t>
-      </w:r>
-      <w:proofErr w:type="spellEnd"/>
-      <w:r>
-        <w:t>}.</w:t>
-      </w:r>
+      <w:bookmarkStart w:id="1" w:name="_Toc129891291"/>
+      <w:r>
+        <w:t>Scope of work</w:t>
+      </w:r>
+      <w:bookmarkEnd w:id="1"/>
     </w:p>
     <w:p>
       <w:pPr>
-        <w:pStyle w:val="Heading1"/>
+        <w:jc w:val="both"/>
       </w:pPr>
-      <w:bookmarkStart w:id="1" w:name="_Toc129805930"/>
-      <w:r>
-        <w:t>Scope of work</w:t>
-      </w:r>
-      <w:bookmarkEnd w:id="1"/>
-    </w:p>
-    <w:p>
       <w:r>
         <w:t>The {</w:t>
       </w:r>
@@ -3429,20 +3663,17 @@
       </w:r>
       <w:proofErr w:type="spellEnd"/>
       <w:r>
-        <w:t xml:space="preserve">} inspection in accordance with the API 653 code </w:t>
-      </w:r>
-      <w:proofErr w:type="gramStart"/>
-      <w:r>
-        <w:t>was</w:t>
-      </w:r>
-      <w:proofErr w:type="gramEnd"/>
-    </w:p>
-    <w:p>
+        <w:t>} inspection in accordance with the API 653 code was</w:t>
+      </w:r>
+      <w:r>
+        <w:t xml:space="preserve"> </w:t>
+      </w:r>
       <w:r>
         <w:t>carried out. Paragraph 2.1 summarizes the scope of works carried out. Paragraphs 2.2 displays the details of NDT and survey equipment used. Paragraph 2.3 gives a short</w:t>
       </w:r>
-    </w:p>
-    <w:p>
+      <w:r>
+        <w:t xml:space="preserve"> </w:t>
+      </w:r>
       <w:r>
         <w:t>explanation of the techniques used.</w:t>
       </w:r>
@@ -3452,7 +3683,7 @@
       <w:pPr>
         <w:pStyle w:val="Heading2"/>
       </w:pPr>
-      <w:bookmarkStart w:id="2" w:name="_Toc129805931"/>
+      <w:bookmarkStart w:id="2" w:name="_Toc129891292"/>
       <w:r>
         <w:t xml:space="preserve">Inspection NDT and surveys carried </w:t>
       </w:r>
@@ -3467,7 +3698,7 @@
       <w:pPr>
         <w:pStyle w:val="Heading2"/>
       </w:pPr>
-      <w:bookmarkStart w:id="3" w:name="_Toc129805932"/>
+      <w:bookmarkStart w:id="3" w:name="_Toc129891293"/>
       <w:r>
         <w:t xml:space="preserve">NDT and survey equipment </w:t>
       </w:r>
@@ -3482,7 +3713,7 @@
       <w:pPr>
         <w:pStyle w:val="Heading2"/>
       </w:pPr>
-      <w:bookmarkStart w:id="4" w:name="_Toc129805933"/>
+      <w:bookmarkStart w:id="4" w:name="_Toc129891294"/>
       <w:r>
         <w:t>Equipment/Technique description</w:t>
       </w:r>
@@ -3511,6 +3742,9 @@
       </w:r>
     </w:p>
     <w:p>
+      <w:pPr>
+        <w:jc w:val="both"/>
+      </w:pPr>
       <w:r>
         <w:t xml:space="preserve">UTM is one of the techniques used to determine the condition and wall thickness of </w:t>
       </w:r>
@@ -3540,6 +3774,9 @@
       </w:r>
     </w:p>
     <w:p>
+      <w:pPr>
+        <w:jc w:val="both"/>
+      </w:pPr>
       <w:r>
         <w:t xml:space="preserve">Dexon has a big assortment of equipment that can be used for UTM measurement ranging from handheld thickness gauges to more sophisticated A- and B-scan equipment. Most likely to be used is the </w:t>
       </w:r>
@@ -3575,6 +3812,9 @@
       </w:r>
     </w:p>
     <w:p>
+      <w:pPr>
+        <w:jc w:val="both"/>
+      </w:pPr>
       <w:r>
         <w:t xml:space="preserve">The Hand Scan System is designed to </w:t>
       </w:r>
@@ -3637,6 +3877,9 @@
       </w:r>
     </w:p>
     <w:p>
+      <w:pPr>
+        <w:jc w:val="both"/>
+      </w:pPr>
       <w:r>
         <w:t>Dexon has a wide range of equipment that can be used for Magnetic Flux Hand Scan, any signal above the operator controllable threshold is displayed as both a visual and audible alarm. Its low profile and extendable handle allow scanning in otherwise inaccessible areas at storage tanks such as the shell to annular area and under pipe work or heater coils.</w:t>
       </w:r>
@@ -3658,7 +3901,7 @@
       <w:pPr>
         <w:pStyle w:val="Heading1"/>
       </w:pPr>
-      <w:bookmarkStart w:id="5" w:name="_Toc129805934"/>
+      <w:bookmarkStart w:id="5" w:name="_Toc129891295"/>
       <w:r>
         <w:lastRenderedPageBreak/>
         <w:t>History of tank (inspection and repairs)</w:t>
@@ -3675,12 +3918,12 @@
           <w:docGrid w:linePitch="360"/>
         </w:sectPr>
       </w:pPr>
-      <w:bookmarkStart w:id="6" w:name="_Toc129805935"/>
     </w:p>
     <w:p>
       <w:pPr>
         <w:pStyle w:val="Heading1"/>
       </w:pPr>
+      <w:bookmarkStart w:id="6" w:name="_Toc129891296"/>
       <w:r>
         <w:lastRenderedPageBreak/>
         <w:t>Tank data</w:t>
@@ -4593,7 +4836,7 @@
       <w:pPr>
         <w:pStyle w:val="Heading1"/>
       </w:pPr>
-      <w:bookmarkStart w:id="7" w:name="_Toc129805936"/>
+      <w:bookmarkStart w:id="7" w:name="_Toc129891297"/>
       <w:r>
         <w:lastRenderedPageBreak/>
         <w:t>API checklist</w:t>
@@ -5423,7 +5666,7 @@
       <w:pPr>
         <w:pStyle w:val="Heading1"/>
       </w:pPr>
-      <w:bookmarkStart w:id="8" w:name="_Toc129805937"/>
+      <w:bookmarkStart w:id="8" w:name="_Toc129891298"/>
       <w:r>
         <w:lastRenderedPageBreak/>
         <w:t>Visual inspection</w:t>
@@ -5719,7 +5962,7 @@
       <w:pPr>
         <w:pStyle w:val="Heading1"/>
       </w:pPr>
-      <w:bookmarkStart w:id="9" w:name="_Toc129805938"/>
+      <w:bookmarkStart w:id="9" w:name="_Toc129891299"/>
       <w:r>
         <w:lastRenderedPageBreak/>
         <w:t>Thickness</w:t>
@@ -5730,7 +5973,7 @@
       <w:pPr>
         <w:pStyle w:val="Heading3"/>
       </w:pPr>
-      <w:bookmarkStart w:id="10" w:name="_Toc129805939"/>
+      <w:bookmarkStart w:id="10" w:name="_Toc129891300"/>
       <w:r>
         <w:t>Roof thickness</w:t>
       </w:r>
@@ -6385,7 +6628,6 @@
       </w:tr>
     </w:tbl>
     <w:p>
-      <w:bookmarkStart w:id="11" w:name="_Toc129805940"/>
       <w:r>
         <w:t>{#roof}</w:t>
       </w:r>
@@ -6490,6 +6732,7 @@
       <w:pPr>
         <w:pStyle w:val="Heading3"/>
       </w:pPr>
+      <w:bookmarkStart w:id="11" w:name="_Toc129891301"/>
       <w:r>
         <w:lastRenderedPageBreak/>
         <w:t>Roof nozzle thickness</w:t>
@@ -7114,7 +7357,6 @@
       </w:tr>
     </w:tbl>
     <w:p>
-      <w:bookmarkStart w:id="12" w:name="_Toc129805941"/>
       <w:r>
         <w:t>{#roof_nozzle}</w:t>
       </w:r>
@@ -7227,6 +7469,7 @@
       <w:pPr>
         <w:pStyle w:val="Heading3"/>
       </w:pPr>
+      <w:bookmarkStart w:id="12" w:name="_Toc129891302"/>
       <w:r>
         <w:lastRenderedPageBreak/>
         <w:t>Shell thickness</w:t>
@@ -8361,7 +8604,6 @@
       </w:tr>
     </w:tbl>
     <w:p>
-      <w:bookmarkStart w:id="23" w:name="_Toc129805942"/>
       <w:r>
         <w:t>{#shell}</w:t>
       </w:r>
@@ -8471,6 +8713,7 @@
       <w:pPr>
         <w:pStyle w:val="Heading3"/>
       </w:pPr>
+      <w:bookmarkStart w:id="23" w:name="_Toc129891303"/>
       <w:r>
         <w:lastRenderedPageBreak/>
         <w:t>Shell nozzle thickness</w:t>
@@ -9158,7 +9401,6 @@
                 <w:bCs/>
               </w:rPr>
             </w:pPr>
-            <w:bookmarkStart w:id="24" w:name="_Toc129805943"/>
             <w:r>
               <w:rPr>
                 <w:bCs/>
@@ -9228,6 +9470,7 @@
       <w:pPr>
         <w:pStyle w:val="Heading3"/>
       </w:pPr>
+      <w:bookmarkStart w:id="24" w:name="_Toc129891304"/>
       <w:r>
         <w:lastRenderedPageBreak/>
         <w:t>Bottom thickness</w:t>
@@ -9931,7 +10174,6 @@
       </w:tr>
     </w:tbl>
     <w:p>
-      <w:bookmarkStart w:id="25" w:name="_Toc129805944"/>
       <w:r>
         <w:t>{#bottom}</w:t>
       </w:r>
@@ -10036,6 +10278,7 @@
       <w:pPr>
         <w:pStyle w:val="Heading3"/>
       </w:pPr>
+      <w:bookmarkStart w:id="25" w:name="_Toc129891305"/>
       <w:r>
         <w:lastRenderedPageBreak/>
         <w:t>Annular thickness</w:t>
@@ -10672,7 +10915,6 @@
       </w:tr>
     </w:tbl>
     <w:p>
-      <w:bookmarkStart w:id="26" w:name="_Toc129805945"/>
       <w:r>
         <w:t>{#annular}</w:t>
       </w:r>
@@ -10777,6 +11019,7 @@
       <w:pPr>
         <w:pStyle w:val="Heading3"/>
       </w:pPr>
+      <w:bookmarkStart w:id="26" w:name="_Toc129891306"/>
       <w:r>
         <w:lastRenderedPageBreak/>
         <w:t>Critical zone thickness</w:t>
@@ -11435,7 +11678,6 @@
       </w:tr>
     </w:tbl>
     <w:p>
-      <w:bookmarkStart w:id="27" w:name="_Toc129805946"/>
       <w:r>
         <w:t>{#critical_zone}</w:t>
       </w:r>
@@ -11548,6 +11790,7 @@
       <w:pPr>
         <w:pStyle w:val="Heading3"/>
       </w:pPr>
+      <w:bookmarkStart w:id="27" w:name="_Toc129891307"/>
       <w:r>
         <w:lastRenderedPageBreak/>
         <w:t>Projection plate thickness</w:t>
@@ -12191,7 +12434,6 @@
       </w:tr>
     </w:tbl>
     <w:p>
-      <w:bookmarkStart w:id="28" w:name="_Toc129805947"/>
       <w:r>
         <w:t>{#projection_plate}</w:t>
       </w:r>
@@ -12304,6 +12546,7 @@
       <w:pPr>
         <w:pStyle w:val="Heading3"/>
       </w:pPr>
+      <w:bookmarkStart w:id="28" w:name="_Toc129891308"/>
       <w:r>
         <w:lastRenderedPageBreak/>
         <w:t>Piping thickness</w:t>
@@ -13027,7 +13270,6 @@
       </w:tr>
     </w:tbl>
     <w:p>
-      <w:bookmarkStart w:id="29" w:name="_Toc129805948"/>
       <w:r>
         <w:t>{#piping}</w:t>
       </w:r>
@@ -13132,6 +13374,7 @@
       <w:pPr>
         <w:pStyle w:val="Heading3"/>
       </w:pPr>
+      <w:bookmarkStart w:id="29" w:name="_Toc129891309"/>
       <w:r>
         <w:lastRenderedPageBreak/>
         <w:t>Coil thickness</w:t>
@@ -13852,7 +14095,6 @@
       </w:tr>
     </w:tbl>
     <w:p>
-      <w:bookmarkStart w:id="30" w:name="_Toc129805949"/>
       <w:r>
         <w:t>{#coil}</w:t>
       </w:r>
@@ -13963,6 +14205,7 @@
       <w:pPr>
         <w:pStyle w:val="Heading3"/>
       </w:pPr>
+      <w:bookmarkStart w:id="30" w:name="_Toc129891310"/>
       <w:r>
         <w:lastRenderedPageBreak/>
         <w:t>Sump thickness</w:t>
@@ -14692,7 +14935,6 @@
       </w:tr>
     </w:tbl>
     <w:p>
-      <w:bookmarkStart w:id="31" w:name="_Toc129805950"/>
       <w:r>
         <w:t>{#sump}</w:t>
       </w:r>
@@ -14797,6 +15039,7 @@
       <w:pPr>
         <w:pStyle w:val="Heading3"/>
       </w:pPr>
+      <w:bookmarkStart w:id="31" w:name="_Toc129891311"/>
       <w:r>
         <w:lastRenderedPageBreak/>
         <w:t>MFL bottom</w:t>
@@ -16075,7 +16318,7 @@
       <w:pPr>
         <w:pStyle w:val="Heading3"/>
       </w:pPr>
-      <w:bookmarkStart w:id="32" w:name="_Toc129805951"/>
+      <w:bookmarkStart w:id="32" w:name="_Toc129891312"/>
       <w:r>
         <w:t>MFL annular</w:t>
       </w:r>
@@ -17336,7 +17579,7 @@
       <w:pPr>
         <w:pStyle w:val="Heading1"/>
       </w:pPr>
-      <w:bookmarkStart w:id="33" w:name="_Toc129805952"/>
+      <w:bookmarkStart w:id="33" w:name="_Toc129891313"/>
       <w:r>
         <w:lastRenderedPageBreak/>
         <w:t>Evaluation</w:t>
@@ -17347,7 +17590,7 @@
       <w:pPr>
         <w:pStyle w:val="Heading3"/>
       </w:pPr>
-      <w:bookmarkStart w:id="34" w:name="_Toc129805953"/>
+      <w:bookmarkStart w:id="34" w:name="_Toc129891314"/>
       <w:r>
         <w:t>Shell settlement</w:t>
       </w:r>
@@ -17360,26 +17603,41 @@
       </w:r>
     </w:p>
     <w:p>
+      <w:pPr>
+        <w:jc w:val="both"/>
+      </w:pPr>
       <w:r>
         <w:t>- There must be at least 8 settlement points. The maximum spacing of settlement point is 32 ft. (9.7536 m) around the circumference.</w:t>
       </w:r>
     </w:p>
     <w:p>
+      <w:pPr>
+        <w:jc w:val="both"/>
+      </w:pPr>
       <w:r>
         <w:t>- Points shall be equally spaced around the tank shell. There must be at least 4 equally spaced diametrical measurements.</w:t>
       </w:r>
     </w:p>
     <w:p>
+      <w:pPr>
+        <w:jc w:val="both"/>
+      </w:pPr>
       <w:r>
         <w:t>- Measurements can best be taken at (every) vertical weld (with equal distance) of bottom shell coarse.</w:t>
       </w:r>
     </w:p>
     <w:p>
+      <w:pPr>
+        <w:jc w:val="both"/>
+      </w:pPr>
       <w:r>
         <w:t>- Count welds from entry manhole in CW direction.</w:t>
       </w:r>
     </w:p>
     <w:p>
+      <w:pPr>
+        <w:jc w:val="both"/>
+      </w:pPr>
       <w:r>
         <w:t>- If there is no projection plate staff on top first strake.</w:t>
       </w:r>
@@ -17465,12 +17723,22 @@
       </w:r>
     </w:p>
     <w:p>
+      <w:pPr>
+        <w:jc w:val="both"/>
+      </w:pPr>
       <w:r>
         <w:t xml:space="preserve">Settlement surveys are in general not carried out on small diameter tanks because, due to less weight of the product, the tanks are less susceptible to developing issues with settlement. Several internationally used specifications specify to carry out settlement surveys only for tanks with a diameter bigger than 9.75 m. If API 653 acceptance criteria are calculated for small diameter tanks the acceptance range will be very tight due to the small arc length between measurement points. </w:t>
       </w:r>
     </w:p>
-    <w:p/>
     <w:p>
+      <w:pPr>
+        <w:jc w:val="both"/>
+      </w:pPr>
+    </w:p>
+    <w:p>
+      <w:pPr>
+        <w:jc w:val="both"/>
+      </w:pPr>
       <w:r>
         <w:t>The acceptance criteria as per API 653 for this tank was found to be unacceptable. The results were also compared to the European tank inspection standard EEMUA 159. When the settlement is compared to the European standard the result is found to be within acceptance.</w:t>
       </w:r>
@@ -19288,6 +19556,7 @@
         <w:tc>
           <w:tcPr>
             <w:tcW w:w="2829" w:type="dxa"/>
+            <w:shd w:val="clear" w:color="auto" w:fill="E8E6E6"/>
             <w:vAlign w:val="center"/>
           </w:tcPr>
           <w:p>
@@ -19318,6 +19587,7 @@
         <w:tc>
           <w:tcPr>
             <w:tcW w:w="2976" w:type="dxa"/>
+            <w:shd w:val="clear" w:color="auto" w:fill="E8E6E6"/>
             <w:vAlign w:val="center"/>
           </w:tcPr>
           <w:p>
@@ -19354,6 +19624,7 @@
         <w:tc>
           <w:tcPr>
             <w:tcW w:w="2829" w:type="dxa"/>
+            <w:shd w:val="clear" w:color="auto" w:fill="E8E6E6"/>
             <w:vAlign w:val="center"/>
           </w:tcPr>
           <w:p>
@@ -19384,6 +19655,7 @@
         <w:tc>
           <w:tcPr>
             <w:tcW w:w="2976" w:type="dxa"/>
+            <w:shd w:val="clear" w:color="auto" w:fill="E8E6E6"/>
             <w:vAlign w:val="center"/>
           </w:tcPr>
           <w:p>
@@ -19424,7 +19696,7 @@
                   <v:path o:extrusionok="f" gradientshapeok="t" o:connecttype="rect"/>
                   <o:lock v:ext="edit" aspectratio="t"/>
                 </v:shapetype>
-                <v:shape id="_x0000_i1030" type="#_x0000_t75" alt="" style="width:19.45pt;height:13.7pt;mso-width-percent:0;mso-height-percent:0;mso-width-percent:0;mso-height-percent:0" equationxml="&lt;?xml version=&quot;1.0&quot; encoding=&quot;UTF-8&quot; standalone=&quot;yes&quot;?&gt;&#13;&#10;&#13;&#10;&#13;&#10;&#13;&#10;&#13;&#10;&#13;&#10;&#13;&#10;&#13;&#10;&#13;&#10;&lt;?mso-application progid=&quot;Word.Document&quot;?&gt;&#13;&#10;&#13;&#10;&#13;&#10;&#13;&#10;&#13;&#10;&#13;&#10;&#13;&#10;&#13;&#10;&#13;&#10;&lt;w:wordDocument xmlns:aml=&quot;http://schemas.microsoft.com/aml/2001/core&quot; xmlns:wpc=&quot;http://schemas.microsoft.com/office/word/2010/wordprocessingCanvas&quot; xmlns:cx=&quot;http://schemas.microsoft.com/office/drawing/2014/chartex&quot; xmlns:cx1=&quot;http://schemas.microsoft.com/office/drawing/2015/9/8/chartex&quot; xmlns:cx2=&quot;http://schemas.microsoft.com/office/drawing/2015/10/21/chartex&quot; xmlns:cx3=&quot;http://schemas.microsoft.com/office/drawing/2016/5/9/chartex&quot; xmlns:cx4=&quot;http://schemas.microsoft.com/office/drawing/2016/5/10/chartex&quot; xmlns:cx5=&quot;http://schemas.microsoft.com/office/drawing/2016/5/11/chartex&quot; xmlns:cx6=&quot;http://schemas.microsoft.com/office/drawing/2016/5/12/chartex&quot; xmlns:cx7=&quot;http://schemas.microsoft.com/office/drawing/2016/5/13/chartex&quot; xmlns:cx8=&quot;http://schemas.microsoft.com/office/drawing/2016/5/14/chartex&quot; xmlns:cr=&quot;http://schemas.microsoft.com/office/comments/2020/reactions&quot; xmlns:dt=&quot;uuid:C2F41010-65B3-11d1-A29F-00AA00C14882&quot; xmlns:mc=&quot;http://schemas.openxmlformats.org/markup-compatibility/2006&quot; xmlns:aink=&quot;http://schemas.microsoft.com/office/drawing/2016/ink&quot; xmlns:am3d=&quot;http://schemas.microsoft.com/office/drawing/2017/model3d&quot; xmlns:o=&quot;urn:schemas-microsoft-com:office:office&quot; xmlns:oel=&quot;http://schemas.microsoft.com/office/2019/extlst&quot; xmlns:m=&quot;http://schemas.openxmlformats.org/officeDocument/2006/math&quot; xmlns:v=&quot;urn:schemas-microsoft-com:vml&quot; xmlns:w10=&quot;urn:schemas-microsoft-com:office:word&quot; xmlns:w=&quot;http://schemas.microsoft.com/office/word/2003/wordml&quot; xmlns:wx=&quot;http://schemas.microsoft.com/office/word/2003/auxHint&quot; xmlns:wne=&quot;http://schemas.microsoft.com/office/word/2006/wordml&quot; xmlns:wsp=&quot;http://schemas.microsoft.com/office/word/2003/wordml/sp2&quot; xmlns:sl=&quot;http://schemas.microsoft.com/schemaLibrary/2003/core&quot; w:macrosPresent=&quot;no&quot; w:embeddedObjPresent=&quot;no&quot; w:ocxPresent=&quot;no&quot; xml:space=&quot;preserve&quot;&gt;&lt;w:ignoreSubtree w:val=&quot;http://schemas.microsoft.com/office/word/2003/wordml/sp2&quot;/&gt;&lt;o:DocumentProperties&gt;&lt;o:Version&gt;16&lt;/o:Version&gt;&lt;/o:DocumentProperties&gt;&lt;w:docPr&gt;&lt;w:view w:val=&quot;print&quot;/&gt;&lt;w:doNotEmbedSystemFonts/&gt;&lt;w:stylePaneFormatFilter w:val=&quot;3F01&quot;/&gt;&lt;w:defaultTabStop w:val=&quot;720&quot;/&gt;&lt;w:punctuationKerning/&gt;&lt;w:characterSpacingControl w:val=&quot;DontCompress&quot;/&gt;&lt;w:webPageEncoding w:val=&quot;windows-1252&quot;/&gt;&lt;w:optimizeForBrowser/&gt;&lt;w:relyOnVML/&gt;&lt;w:allowPNG/&gt;&lt;w:validateAgainstSchema/&gt;&lt;w:saveInvalidXML w:val=&quot;off&quot;/&gt;&lt;w:ignoreMixedContent w:val=&quot;off&quot;/&gt;&lt;w:alwaysShowPlaceholderText w:val=&quot;off&quot;/&gt;&lt;w:compat&gt;&lt;w:breakWrappedTables/&gt;&lt;w:snapToGridInCell/&gt;&lt;w:applyBreakingRules/&gt;&lt;w:wrapTextWithPunct/&gt;&lt;w:useAsianBreakRules/&gt;&lt;w:dontGrowAutofit/&gt;&lt;/w:compat&gt;&lt;wsp:rsids&gt;&lt;wsp:rsidRoot wsp:val=&quot;002231F7&quot;/&gt;&lt;wsp:rsid wsp:val=&quot;00021D64&quot;/&gt;&lt;wsp:rsid wsp:val=&quot;0002538E&quot;/&gt;&lt;wsp:rsid wsp:val=&quot;00027705&quot;/&gt;&lt;wsp:rsid wsp:val=&quot;000442EB&quot;/&gt;&lt;wsp:rsid wsp:val=&quot;000659A3&quot;/&gt;&lt;wsp:rsid wsp:val=&quot;00073737&quot;/&gt;&lt;wsp:rsid wsp:val=&quot;00075A7D&quot;/&gt;&lt;wsp:rsid wsp:val=&quot;0007706D&quot;/&gt;&lt;wsp:rsid wsp:val=&quot;000773F6&quot;/&gt;&lt;wsp:rsid wsp:val=&quot;000828AE&quot;/&gt;&lt;wsp:rsid wsp:val=&quot;000864B8&quot;/&gt;&lt;wsp:rsid wsp:val=&quot;000877A0&quot;/&gt;&lt;wsp:rsid wsp:val=&quot;000964BF&quot;/&gt;&lt;wsp:rsid wsp:val=&quot;000A11B8&quot;/&gt;&lt;wsp:rsid wsp:val=&quot;000A1912&quot;/&gt;&lt;wsp:rsid wsp:val=&quot;000B7138&quot;/&gt;&lt;wsp:rsid wsp:val=&quot;000B7946&quot;/&gt;&lt;wsp:rsid wsp:val=&quot;000C02C8&quot;/&gt;&lt;wsp:rsid wsp:val=&quot;000C18CD&quot;/&gt;&lt;wsp:rsid wsp:val=&quot;000C2933&quot;/&gt;&lt;wsp:rsid wsp:val=&quot;000D0EF9&quot;/&gt;&lt;wsp:rsid wsp:val=&quot;000D1CAB&quot;/&gt;&lt;wsp:rsid wsp:val=&quot;000F6444&quot;/&gt;&lt;wsp:rsid wsp:val=&quot;00105506&quot;/&gt;&lt;wsp:rsid wsp:val=&quot;0010584D&quot;/&gt;&lt;wsp:rsid wsp:val=&quot;0011177B&quot;/&gt;&lt;wsp:rsid wsp:val=&quot;001231CA&quot;/&gt;&lt;wsp:rsid wsp:val=&quot;00123787&quot;/&gt;&lt;wsp:rsid wsp:val=&quot;001321BF&quot;/&gt;&lt;wsp:rsid wsp:val=&quot;0013355B&quot;/&gt;&lt;wsp:rsid wsp:val=&quot;0015757F&quot;/&gt;&lt;wsp:rsid wsp:val=&quot;00164E6F&quot;/&gt;&lt;wsp:rsid wsp:val=&quot;00174316&quot;/&gt;&lt;wsp:rsid wsp:val=&quot;001805C1&quot;/&gt;&lt;wsp:rsid wsp:val=&quot;001864DD&quot;/&gt;&lt;wsp:rsid wsp:val=&quot;001A3935&quot;/&gt;&lt;wsp:rsid wsp:val=&quot;001B1BE5&quot;/&gt;&lt;wsp:rsid wsp:val=&quot;001B2E6C&quot;/&gt;&lt;wsp:rsid wsp:val=&quot;001C039E&quot;/&gt;&lt;wsp:rsid wsp:val=&quot;001C5D23&quot;/&gt;&lt;wsp:rsid wsp:val=&quot;001D7C41&quot;/&gt;&lt;wsp:rsid wsp:val=&quot;001E628E&quot;/&gt;&lt;wsp:rsid wsp:val=&quot;001E6378&quot;/&gt;&lt;wsp:rsid wsp:val=&quot;001E7EC0&quot;/&gt;&lt;wsp:rsid wsp:val=&quot;001F15EA&quot;/&gt;&lt;wsp:rsid wsp:val=&quot;001F2A75&quot;/&gt;&lt;wsp:rsid wsp:val=&quot;001F35C2&quot;/&gt;&lt;wsp:rsid wsp:val=&quot;001F60AC&quot;/&gt;&lt;wsp:rsid wsp:val=&quot;0020268D&quot;/&gt;&lt;wsp:rsid wsp:val=&quot;00203DC0&quot;/&gt;&lt;wsp:rsid wsp:val=&quot;00204E17&quot;/&gt;&lt;wsp:rsid wsp:val=&quot;00206713&quot;/&gt;&lt;wsp:rsid wsp:val=&quot;002231F7&quot;/&gt;&lt;wsp:rsid wsp:val=&quot;0022526B&quot;/&gt;&lt;wsp:rsid wsp:val=&quot;00230B9A&quot;/&gt;&lt;wsp:rsid wsp:val=&quot;00243EC4&quot;/&gt;&lt;wsp:rsid wsp:val=&quot;002472BB&quot;/&gt;&lt;wsp:rsid wsp:val=&quot;002525BC&quot;/&gt;&lt;wsp:rsid wsp:val=&quot;00263788&quot;/&gt;&lt;wsp:rsid wsp:val=&quot;00267EF8&quot;/&gt;&lt;wsp:rsid wsp:val=&quot;00274E5E&quot;/&gt;&lt;wsp:rsid wsp:val=&quot;0027641D&quot;/&gt;&lt;wsp:rsid wsp:val=&quot;002874F6&quot;/&gt;&lt;wsp:rsid wsp:val=&quot;002A1B2E&quot;/&gt;&lt;wsp:rsid wsp:val=&quot;002A352D&quot;/&gt;&lt;wsp:rsid wsp:val=&quot;002B46E9&quot;/&gt;&lt;wsp:rsid wsp:val=&quot;002B6712&quot;/&gt;&lt;wsp:rsid wsp:val=&quot;002B7D80&quot;/&gt;&lt;wsp:rsid wsp:val=&quot;002C172D&quot;/&gt;&lt;wsp:rsid wsp:val=&quot;002C3B66&quot;/&gt;&lt;wsp:rsid wsp:val=&quot;002C3EB3&quot;/&gt;&lt;wsp:rsid wsp:val=&quot;002C6137&quot;/&gt;&lt;wsp:rsid wsp:val=&quot;002D3034&quot;/&gt;&lt;wsp:rsid wsp:val=&quot;002D3B30&quot;/&gt;&lt;wsp:rsid wsp:val=&quot;002E2168&quot;/&gt;&lt;wsp:rsid wsp:val=&quot;002E388B&quot;/&gt;&lt;wsp:rsid wsp:val=&quot;002E4B68&quot;/&gt;&lt;wsp:rsid wsp:val=&quot;002F1455&quot;/&gt;&lt;wsp:rsid wsp:val=&quot;002F1665&quot;/&gt;&lt;wsp:rsid wsp:val=&quot;00305C9C&quot;/&gt;&lt;wsp:rsid wsp:val=&quot;003061BA&quot;/&gt;&lt;wsp:rsid wsp:val=&quot;00315BC3&quot;/&gt;&lt;wsp:rsid wsp:val=&quot;0032052C&quot;/&gt;&lt;wsp:rsid wsp:val=&quot;00334CA6&quot;/&gt;&lt;wsp:rsid wsp:val=&quot;003428E6&quot;/&gt;&lt;wsp:rsid wsp:val=&quot;00343C94&quot;/&gt;&lt;wsp:rsid wsp:val=&quot;00352F07&quot;/&gt;&lt;wsp:rsid wsp:val=&quot;00357A10&quot;/&gt;&lt;wsp:rsid wsp:val=&quot;00362550&quot;/&gt;&lt;wsp:rsid wsp:val=&quot;00366007&quot;/&gt;&lt;wsp:rsid wsp:val=&quot;00370697&quot;/&gt;&lt;wsp:rsid wsp:val=&quot;003729AF&quot;/&gt;&lt;wsp:rsid wsp:val=&quot;00381C25&quot;/&gt;&lt;wsp:rsid wsp:val=&quot;003826DC&quot;/&gt;&lt;wsp:rsid wsp:val=&quot;0038737D&quot;/&gt;&lt;wsp:rsid wsp:val=&quot;0039290D&quot;/&gt;&lt;wsp:rsid wsp:val=&quot;00392A55&quot;/&gt;&lt;wsp:rsid wsp:val=&quot;003B00DC&quot;/&gt;&lt;wsp:rsid wsp:val=&quot;003C4E3B&quot;/&gt;&lt;wsp:rsid wsp:val=&quot;003D5757&quot;/&gt;&lt;wsp:rsid wsp:val=&quot;003D7E67&quot;/&gt;&lt;wsp:rsid wsp:val=&quot;0040202D&quot;/&gt;&lt;wsp:rsid wsp:val=&quot;00405AB7&quot;/&gt;&lt;wsp:rsid wsp:val=&quot;00416BB9&quot;/&gt;&lt;wsp:rsid wsp:val=&quot;00430EAF&quot;/&gt;&lt;wsp:rsid wsp:val=&quot;004522E5&quot;/&gt;&lt;wsp:rsid wsp:val=&quot;00466ABA&quot;/&gt;&lt;wsp:rsid wsp:val=&quot;00472C66&quot;/&gt;&lt;wsp:rsid wsp:val=&quot;004732EF&quot;/&gt;&lt;wsp:rsid wsp:val=&quot;00483A05&quot;/&gt;&lt;wsp:rsid wsp:val=&quot;004909CD&quot;/&gt;&lt;wsp:rsid wsp:val=&quot;00491D01&quot;/&gt;&lt;wsp:rsid wsp:val=&quot;00492434&quot;/&gt;&lt;wsp:rsid wsp:val=&quot;00496AC2&quot;/&gt;&lt;wsp:rsid wsp:val=&quot;004B36B2&quot;/&gt;&lt;wsp:rsid wsp:val=&quot;004B4D42&quot;/&gt;&lt;wsp:rsid wsp:val=&quot;004D2742&quot;/&gt;&lt;wsp:rsid wsp:val=&quot;004E2098&quot;/&gt;&lt;wsp:rsid wsp:val=&quot;004E7B58&quot;/&gt;&lt;wsp:rsid wsp:val=&quot;00505058&quot;/&gt;&lt;wsp:rsid wsp:val=&quot;005113BD&quot;/&gt;&lt;wsp:rsid wsp:val=&quot;00520D6F&quot;/&gt;&lt;wsp:rsid wsp:val=&quot;00526E28&quot;/&gt;&lt;wsp:rsid wsp:val=&quot;00531E34&quot;/&gt;&lt;wsp:rsid wsp:val=&quot;005372A1&quot;/&gt;&lt;wsp:rsid wsp:val=&quot;00543224&quot;/&gt;&lt;wsp:rsid wsp:val=&quot;00556162&quot;/&gt;&lt;wsp:rsid wsp:val=&quot;00583E77&quot;/&gt;&lt;wsp:rsid wsp:val=&quot;00585E61&quot;/&gt;&lt;wsp:rsid wsp:val=&quot;00586D45&quot;/&gt;&lt;wsp:rsid wsp:val=&quot;005A0E69&quot;/&gt;&lt;wsp:rsid wsp:val=&quot;005B519B&quot;/&gt;&lt;wsp:rsid wsp:val=&quot;005C1A83&quot;/&gt;&lt;wsp:rsid wsp:val=&quot;005C3C29&quot;/&gt;&lt;wsp:rsid wsp:val=&quot;005C52BB&quot;/&gt;&lt;wsp:rsid wsp:val=&quot;005D180A&quot;/&gt;&lt;wsp:rsid wsp:val=&quot;005D7012&quot;/&gt;&lt;wsp:rsid wsp:val=&quot;005E24B4&quot;/&gt;&lt;wsp:rsid wsp:val=&quot;005F6402&quot;/&gt;&lt;wsp:rsid wsp:val=&quot;00606FDA&quot;/&gt;&lt;wsp:rsid wsp:val=&quot;00610A3E&quot;/&gt;&lt;wsp:rsid wsp:val=&quot;00614EE6&quot;/&gt;&lt;wsp:rsid wsp:val=&quot;00621710&quot;/&gt;&lt;wsp:rsid wsp:val=&quot;00626CAD&quot;/&gt;&lt;wsp:rsid wsp:val=&quot;00634D9E&quot;/&gt;&lt;wsp:rsid wsp:val=&quot;00635252&quot;/&gt;&lt;wsp:rsid wsp:val=&quot;006370EE&quot;/&gt;&lt;wsp:rsid wsp:val=&quot;00641074&quot;/&gt;&lt;wsp:rsid wsp:val=&quot;00641531&quot;/&gt;&lt;wsp:rsid wsp:val=&quot;00643C96&quot;/&gt;&lt;wsp:rsid wsp:val=&quot;0065338F&quot;/&gt;&lt;wsp:rsid wsp:val=&quot;00656A60&quot;/&gt;&lt;wsp:rsid wsp:val=&quot;0067028C&quot;/&gt;&lt;wsp:rsid wsp:val=&quot;006B1999&quot;/&gt;&lt;wsp:rsid wsp:val=&quot;006C0F59&quot;/&gt;&lt;wsp:rsid wsp:val=&quot;006C32D8&quot;/&gt;&lt;wsp:rsid wsp:val=&quot;006D1445&quot;/&gt;&lt;wsp:rsid wsp:val=&quot;006D40B4&quot;/&gt;&lt;wsp:rsid wsp:val=&quot;006E04AB&quot;/&gt;&lt;wsp:rsid wsp:val=&quot;006E2036&quot;/&gt;&lt;wsp:rsid wsp:val=&quot;006E665A&quot;/&gt;&lt;wsp:rsid wsp:val=&quot;006F1B99&quot;/&gt;&lt;wsp:rsid wsp:val=&quot;007019CD&quot;/&gt;&lt;wsp:rsid wsp:val=&quot;00703EF7&quot;/&gt;&lt;wsp:rsid wsp:val=&quot;007061AA&quot;/&gt;&lt;wsp:rsid wsp:val=&quot;007107E3&quot;/&gt;&lt;wsp:rsid wsp:val=&quot;0071749A&quot;/&gt;&lt;wsp:rsid wsp:val=&quot;00720A9F&quot;/&gt;&lt;wsp:rsid wsp:val=&quot;00726B40&quot;/&gt;&lt;wsp:rsid wsp:val=&quot;00733F5A&quot;/&gt;&lt;wsp:rsid wsp:val=&quot;00736F5C&quot;/&gt;&lt;wsp:rsid wsp:val=&quot;00747785&quot;/&gt;&lt;wsp:rsid wsp:val=&quot;00756905&quot;/&gt;&lt;wsp:rsid wsp:val=&quot;00762773&quot;/&gt;&lt;wsp:rsid wsp:val=&quot;007A13B9&quot;/&gt;&lt;wsp:rsid wsp:val=&quot;007A66D9&quot;/&gt;&lt;wsp:rsid wsp:val=&quot;007B12F0&quot;/&gt;&lt;wsp:rsid wsp:val=&quot;007B1585&quot;/&gt;&lt;wsp:rsid wsp:val=&quot;007D1215&quot;/&gt;&lt;wsp:rsid wsp:val=&quot;007F200F&quot;/&gt;&lt;wsp:rsid wsp:val=&quot;00805D06&quot;/&gt;&lt;wsp:rsid wsp:val=&quot;00813274&quot;/&gt;&lt;wsp:rsid wsp:val=&quot;00816205&quot;/&gt;&lt;wsp:rsid wsp:val=&quot;00823330&quot;/&gt;&lt;wsp:rsid wsp:val=&quot;00824C64&quot;/&gt;&lt;wsp:rsid wsp:val=&quot;00831ABA&quot;/&gt;&lt;wsp:rsid wsp:val=&quot;0084106B&quot;/&gt;&lt;wsp:rsid wsp:val=&quot;008474D8&quot;/&gt;&lt;wsp:rsid wsp:val=&quot;008476AD&quot;/&gt;&lt;wsp:rsid wsp:val=&quot;00855C95&quot;/&gt;&lt;wsp:rsid wsp:val=&quot;0085656E&quot;/&gt;&lt;wsp:rsid wsp:val=&quot;00870F94&quot;/&gt;&lt;wsp:rsid wsp:val=&quot;00873368&quot;/&gt;&lt;wsp:rsid wsp:val=&quot;008828F9&quot;/&gt;&lt;wsp:rsid wsp:val=&quot;008836C8&quot;/&gt;&lt;wsp:rsid wsp:val=&quot;008874FC&quot;/&gt;&lt;wsp:rsid wsp:val=&quot;00891ECA&quot;/&gt;&lt;wsp:rsid wsp:val=&quot;00893C0F&quot;/&gt;&lt;wsp:rsid wsp:val=&quot;008A4593&quot;/&gt;&lt;wsp:rsid wsp:val=&quot;008B2DC6&quot;/&gt;&lt;wsp:rsid wsp:val=&quot;008C0824&quot;/&gt;&lt;wsp:rsid wsp:val=&quot;008C3DC6&quot;/&gt;&lt;wsp:rsid wsp:val=&quot;008C5328&quot;/&gt;&lt;wsp:rsid wsp:val=&quot;008D3205&quot;/&gt;&lt;wsp:rsid wsp:val=&quot;008D39F7&quot;/&gt;&lt;wsp:rsid wsp:val=&quot;008E24A5&quot;/&gt;&lt;wsp:rsid wsp:val=&quot;00907311&quot;/&gt;&lt;wsp:rsid wsp:val=&quot;00917648&quot;/&gt;&lt;wsp:rsid wsp:val=&quot;00921400&quot;/&gt;&lt;wsp:rsid wsp:val=&quot;00922867&quot;/&gt;&lt;wsp:rsid wsp:val=&quot;00925A32&quot;/&gt;&lt;wsp:rsid wsp:val=&quot;0093462C&quot;/&gt;&lt;wsp:rsid wsp:val=&quot;0095374B&quot;/&gt;&lt;wsp:rsid wsp:val=&quot;00962143&quot;/&gt;&lt;wsp:rsid wsp:val=&quot;0096567F&quot;/&gt;&lt;wsp:rsid wsp:val=&quot;009662BB&quot;/&gt;&lt;wsp:rsid wsp:val=&quot;00967F3E&quot;/&gt;&lt;wsp:rsid wsp:val=&quot;00973B9F&quot;/&gt;&lt;wsp:rsid wsp:val=&quot;0098095D&quot;/&gt;&lt;wsp:rsid wsp:val=&quot;00983724&quot;/&gt;&lt;wsp:rsid wsp:val=&quot;009A48A2&quot;/&gt;&lt;wsp:rsid wsp:val=&quot;009C1FC1&quot;/&gt;&lt;wsp:rsid wsp:val=&quot;009C31A8&quot;/&gt;&lt;wsp:rsid wsp:val=&quot;009D036D&quot;/&gt;&lt;wsp:rsid wsp:val=&quot;009E2DF2&quot;/&gt;&lt;wsp:rsid wsp:val=&quot;009E7E1A&quot;/&gt;&lt;wsp:rsid wsp:val=&quot;009F7D60&quot;/&gt;&lt;wsp:rsid wsp:val=&quot;00A02667&quot;/&gt;&lt;wsp:rsid wsp:val=&quot;00A04387&quot;/&gt;&lt;wsp:rsid wsp:val=&quot;00A130C0&quot;/&gt;&lt;wsp:rsid wsp:val=&quot;00A13ADF&quot;/&gt;&lt;wsp:rsid wsp:val=&quot;00A179E9&quot;/&gt;&lt;wsp:rsid wsp:val=&quot;00A21444&quot;/&gt;&lt;wsp:rsid wsp:val=&quot;00A2225E&quot;/&gt;&lt;wsp:rsid wsp:val=&quot;00A25BA6&quot;/&gt;&lt;wsp:rsid wsp:val=&quot;00A30601&quot;/&gt;&lt;wsp:rsid wsp:val=&quot;00A31B4B&quot;/&gt;&lt;wsp:rsid wsp:val=&quot;00A3644A&quot;/&gt;&lt;wsp:rsid wsp:val=&quot;00A53775&quot;/&gt;&lt;wsp:rsid wsp:val=&quot;00A53869&quot;/&gt;&lt;wsp:rsid wsp:val=&quot;00A61274&quot;/&gt;&lt;wsp:rsid wsp:val=&quot;00A618A9&quot;/&gt;&lt;wsp:rsid wsp:val=&quot;00A65E2A&quot;/&gt;&lt;wsp:rsid wsp:val=&quot;00A662B9&quot;/&gt;&lt;wsp:rsid wsp:val=&quot;00A71892&quot;/&gt;&lt;wsp:rsid wsp:val=&quot;00A7307D&quot;/&gt;&lt;wsp:rsid wsp:val=&quot;00A96AD1&quot;/&gt;&lt;wsp:rsid wsp:val=&quot;00AA63F8&quot;/&gt;&lt;wsp:rsid wsp:val=&quot;00AB4A9A&quot;/&gt;&lt;wsp:rsid wsp:val=&quot;00AC346B&quot;/&gt;&lt;wsp:rsid wsp:val=&quot;00AE5A46&quot;/&gt;&lt;wsp:rsid wsp:val=&quot;00B03C5C&quot;/&gt;&lt;wsp:rsid wsp:val=&quot;00B04552&quot;/&gt;&lt;wsp:rsid wsp:val=&quot;00B105EE&quot;/&gt;&lt;wsp:rsid wsp:val=&quot;00B14AA0&quot;/&gt;&lt;wsp:rsid wsp:val=&quot;00B24D3C&quot;/&gt;&lt;wsp:rsid wsp:val=&quot;00B541A9&quot;/&gt;&lt;wsp:rsid wsp:val=&quot;00B60808&quot;/&gt;&lt;wsp:rsid wsp:val=&quot;00B641AE&quot;/&gt;&lt;wsp:rsid wsp:val=&quot;00B8366E&quot;/&gt;&lt;wsp:rsid wsp:val=&quot;00B8532E&quot;/&gt;&lt;wsp:rsid wsp:val=&quot;00B86798&quot;/&gt;&lt;wsp:rsid wsp:val=&quot;00B9390A&quot;/&gt;&lt;wsp:rsid wsp:val=&quot;00B963E6&quot;/&gt;&lt;wsp:rsid wsp:val=&quot;00BA524A&quot;/&gt;&lt;wsp:rsid wsp:val=&quot;00BB77D5&quot;/&gt;&lt;wsp:rsid wsp:val=&quot;00BC7E42&quot;/&gt;&lt;wsp:rsid wsp:val=&quot;00BD033D&quot;/&gt;&lt;wsp:rsid wsp:val=&quot;00BD16D3&quot;/&gt;&lt;wsp:rsid wsp:val=&quot;00BD18B3&quot;/&gt;&lt;wsp:rsid wsp:val=&quot;00BD4B18&quot;/&gt;&lt;wsp:rsid wsp:val=&quot;00BE0B6E&quot;/&gt;&lt;wsp:rsid wsp:val=&quot;00BE4F7E&quot;/&gt;&lt;wsp:rsid wsp:val=&quot;00BE4FCA&quot;/&gt;&lt;wsp:rsid wsp:val=&quot;00BF1760&quot;/&gt;&lt;wsp:rsid wsp:val=&quot;00C0035A&quot;/&gt;&lt;wsp:rsid wsp:val=&quot;00C1445B&quot;/&gt;&lt;wsp:rsid wsp:val=&quot;00C176C2&quot;/&gt;&lt;wsp:rsid wsp:val=&quot;00C231EC&quot;/&gt;&lt;wsp:rsid wsp:val=&quot;00C27839&quot;/&gt;&lt;wsp:rsid wsp:val=&quot;00C33757&quot;/&gt;&lt;wsp:rsid wsp:val=&quot;00C45204&quot;/&gt;&lt;wsp:rsid wsp:val=&quot;00C57176&quot;/&gt;&lt;wsp:rsid wsp:val=&quot;00C629DD&quot;/&gt;&lt;wsp:rsid wsp:val=&quot;00C63368&quot;/&gt;&lt;wsp:rsid wsp:val=&quot;00C8443F&quot;/&gt;&lt;wsp:rsid wsp:val=&quot;00C8671E&quot;/&gt;&lt;wsp:rsid wsp:val=&quot;00C869B7&quot;/&gt;&lt;wsp:rsid wsp:val=&quot;00C93565&quot;/&gt;&lt;wsp:rsid wsp:val=&quot;00CA0A2A&quot;/&gt;&lt;wsp:rsid wsp:val=&quot;00CA1DE1&quot;/&gt;&lt;wsp:rsid wsp:val=&quot;00CC4D9B&quot;/&gt;&lt;wsp:rsid wsp:val=&quot;00CC6725&quot;/&gt;&lt;wsp:rsid wsp:val=&quot;00CC6936&quot;/&gt;&lt;wsp:rsid wsp:val=&quot;00CC69A7&quot;/&gt;&lt;wsp:rsid wsp:val=&quot;00CD5ACA&quot;/&gt;&lt;wsp:rsid wsp:val=&quot;00CF4C6F&quot;/&gt;&lt;wsp:rsid wsp:val=&quot;00D0142C&quot;/&gt;&lt;wsp:rsid wsp:val=&quot;00D12788&quot;/&gt;&lt;wsp:rsid wsp:val=&quot;00D12DAB&quot;/&gt;&lt;wsp:rsid wsp:val=&quot;00D20812&quot;/&gt;&lt;wsp:rsid wsp:val=&quot;00D34E1B&quot;/&gt;&lt;wsp:rsid wsp:val=&quot;00D42250&quot;/&gt;&lt;wsp:rsid wsp:val=&quot;00D46864&quot;/&gt;&lt;wsp:rsid wsp:val=&quot;00D52873&quot;/&gt;&lt;wsp:rsid wsp:val=&quot;00D6256C&quot;/&gt;&lt;wsp:rsid wsp:val=&quot;00D65729&quot;/&gt;&lt;wsp:rsid wsp:val=&quot;00D6616E&quot;/&gt;&lt;wsp:rsid wsp:val=&quot;00D669AB&quot;/&gt;&lt;wsp:rsid wsp:val=&quot;00D935C7&quot;/&gt;&lt;wsp:rsid wsp:val=&quot;00D93D77&quot;/&gt;&lt;wsp:rsid wsp:val=&quot;00DB1A45&quot;/&gt;&lt;wsp:rsid wsp:val=&quot;00DD28BC&quot;/&gt;&lt;wsp:rsid wsp:val=&quot;00DD410E&quot;/&gt;&lt;wsp:rsid wsp:val=&quot;00DD43B2&quot;/&gt;&lt;wsp:rsid wsp:val=&quot;00DD66DC&quot;/&gt;&lt;wsp:rsid wsp:val=&quot;00DE3183&quot;/&gt;&lt;wsp:rsid wsp:val=&quot;00DE3B01&quot;/&gt;&lt;wsp:rsid wsp:val=&quot;00DE5757&quot;/&gt;&lt;wsp:rsid wsp:val=&quot;00DE718E&quot;/&gt;&lt;wsp:rsid wsp:val=&quot;00DF24BD&quot;/&gt;&lt;wsp:rsid wsp:val=&quot;00DF2E0B&quot;/&gt;&lt;wsp:rsid wsp:val=&quot;00E012FF&quot;/&gt;&lt;wsp:rsid wsp:val=&quot;00E0341F&quot;/&gt;&lt;wsp:rsid wsp:val=&quot;00E25FFD&quot;/&gt;&lt;wsp:rsid wsp:val=&quot;00E41F54&quot;/&gt;&lt;wsp:rsid wsp:val=&quot;00E45B38&quot;/&gt;&lt;wsp:rsid wsp:val=&quot;00E53062&quot;/&gt;&lt;wsp:rsid wsp:val=&quot;00E73AB0&quot;/&gt;&lt;wsp:rsid wsp:val=&quot;00E87663&quot;/&gt;&lt;wsp:rsid wsp:val=&quot;00E958FB&quot;/&gt;&lt;wsp:rsid wsp:val=&quot;00EA190A&quot;/&gt;&lt;wsp:rsid wsp:val=&quot;00EC1932&quot;/&gt;&lt;wsp:rsid wsp:val=&quot;00EC4336&quot;/&gt;&lt;wsp:rsid wsp:val=&quot;00ED0B9E&quot;/&gt;&lt;wsp:rsid wsp:val=&quot;00EE16EF&quot;/&gt;&lt;wsp:rsid wsp:val=&quot;00EE1B69&quot;/&gt;&lt;wsp:rsid wsp:val=&quot;00EF04B3&quot;/&gt;&lt;wsp:rsid wsp:val=&quot;00EF18BD&quot;/&gt;&lt;wsp:rsid wsp:val=&quot;00EF338A&quot;/&gt;&lt;wsp:rsid wsp:val=&quot;00EF4C96&quot;/&gt;&lt;wsp:rsid wsp:val=&quot;00EF5D24&quot;/&gt;&lt;wsp:rsid wsp:val=&quot;00EF651E&quot;/&gt;&lt;wsp:rsid wsp:val=&quot;00F011AC&quot;/&gt;&lt;wsp:rsid wsp:val=&quot;00F06AE2&quot;/&gt;&lt;wsp:rsid wsp:val=&quot;00F34222&quot;/&gt;&lt;wsp:rsid wsp:val=&quot;00F505EB&quot;/&gt;&lt;wsp:rsid wsp:val=&quot;00F603F0&quot;/&gt;&lt;wsp:rsid wsp:val=&quot;00F64E7A&quot;/&gt;&lt;wsp:rsid wsp:val=&quot;00F713B6&quot;/&gt;&lt;wsp:rsid wsp:val=&quot;00F82492&quot;/&gt;&lt;wsp:rsid wsp:val=&quot;00F82D81&quot;/&gt;&lt;wsp:rsid wsp:val=&quot;00F91E64&quot;/&gt;&lt;wsp:rsid wsp:val=&quot;00F95E43&quot;/&gt;&lt;wsp:rsid wsp:val=&quot;00FA4CC4&quot;/&gt;&lt;wsp:rsid wsp:val=&quot;00FA7553&quot;/&gt;&lt;wsp:rsid wsp:val=&quot;00FB7A55&quot;/&gt;&lt;wsp:rsid wsp:val=&quot;00FE277A&quot;/&gt;&lt;wsp:rsid wsp:val=&quot;00FF7DA1&quot;/&gt;&lt;/wsp:rsids&gt;&lt;/w:docPr&gt;&lt;w:body&gt;&lt;wx:sect&gt;&lt;w:p wsp:rsidR=&quot;00000000&quot; wsp:rsidRDefault=&quot;000964BF&quot; wsp:rsidP=&quot;000964BF&quot;&gt;&lt;m:oMathPara&gt;&lt;m:oMath&gt;&lt;m:sSub&gt;&lt;m:sSubPr&gt;&lt;m:ctrlPr&gt;&lt;w:rPr&gt;&lt;w:rFonts w:ascii=&quot;Cambria Math&quot; w:h-ansi=&quot;Cambria Math&quot; w:cs=&quot;Arial&quot;/&gt;&lt;wx:font wx:val=&quot;Cambria Math&quot;/&gt;&lt;w:i-cs/&gt;&lt;/w:rPr&gt;&lt;/m:ctrlPr&gt;&lt;/m:sSubPr&gt;&lt;m:e&gt;&lt;m:r&gt;&lt;m:rPr&gt;&lt;m:sty m:val=&quot;p&quot;/&gt;&lt;/m:rPr&gt;&lt;w:rPr&gt;&lt;w:rFonts w:ascii=&quot;Cambria Math&quot; w:h-ansi=&quot;Cambria Math&quot; w:cs=&quot;Arial&quot;/&gt;&lt;wx:font wx:val=&quot;Cambria Math&quot;/&gt;&lt;w:i-cs/&gt;&lt;/w:rPr&gt;&lt;m:t&gt;S&lt;/m:t&gt;&lt;/m:r&gt;&lt;m:ctrlPr&gt;&lt;w:rPr&gt;&lt;w:rFonts w:ascii=&quot;Cambria Math&quot; w:fareast=&quot;Calibri&quot; w:h-ansi=&quot;Cambria Math&quot; w:cs=&quot;Arial&quot;/&gt;&lt;wx:font wx:val=&quot;Cambria Math&quot;/&gt;&lt;w:i-cs/&gt;&lt;w:kern w:val=&quot;2&quot;/&gt;&lt;/w:rPr&gt;&lt;/m:ctrlPr&gt;&lt;/m:e&gt;&lt;m:sub&gt;&lt;m:r&gt;&lt;m:rPr&gt;&lt;m:sty m:val=&quot;p&quot;/&gt;&lt;/m:rPr&gt;&lt;w:rPr&gt;&lt;w:rFonts w:ascii=&quot;Cambria Math&quot; w:h-ansi=&quot;Cambria Math&quot; w:cs=&quot;Arial&quot;/&gt;&lt;wx:font wx:val=&quot;Cambria Math&quot;/&gt;&lt;w:i-cs/&gt;&lt;/w:rPr&gt;&lt;m:t&gt;arc&lt;/m:t&gt;&lt;/m:r&gt;&lt;m:ctrlPr&gt;&lt;w:rPr&gt;&lt;w:rFonts w:ascii=&quot;Cambria Math&quot; w:fareast=&quot;Calibri&quot; w:h-ansi=&quot;Cambria Math&quot; w:cs=&quot;Arial&quot;/&gt;&lt;wx:font wx:val=&quot;Cambria Math&quot;/&gt;&lt;w:i-cs/&gt;&lt;w:kern w:val=&quot;2&quot;/&gt;&lt;/w:rPr&gt;&lt;/m:ctrlPr&gt;&lt;/m:sub&gt;&lt;/m:sSub&gt;&lt;/m:oMath&gt;&lt;/m:oMathPara&gt;&lt;/w:p&gt;&lt;w:sectPr wsp:rsidR=&quot;00000000&quot;&gt;&lt;w:pgSz w:w=&quot;12240&quot; w:h=&quot;15840&quot;/&gt;&lt;w:pgMar w:top=&quot;1440&quot; w:right=&quot;1440&quot; w:bottom=&quot;1440&quot; w:left=&quot;1440&quot; w:header=&quot;720&quot; w:footer=&quot;720&quot; w:gutter=&quot;0&quot;/&gt;&lt;w:cols w:space=&quot;720&quot;/&gt;&lt;/w:sectPr&gt;&lt;/wx:sect&gt;&lt;/w:body&gt;&lt;/w:wordDocument&gt;">
+                <v:shape id="_x0000_i1030" type="#_x0000_t75" alt="" style="width:19.75pt;height:13.8pt;mso-width-percent:0;mso-height-percent:0;mso-width-percent:0;mso-height-percent:0" equationxml="&lt;?xml version=&quot;1.0&quot; encoding=&quot;UTF-8&quot; standalone=&quot;yes&quot;?&gt;&#13;&#13;&#10;&#13;&#13;&#10;&#13;&#13;&#10;&#13;&#13;&#10;&#13;&#13;&#10;&#13;&#13;&#10;&#13;&#13;&#10;&#13;&#13;&#10;&#13;&#13;&#10;&lt;?mso-application progid=&quot;Word.Document&quot;?&gt;&#13;&#13;&#10;&#13;&#13;&#10;&#13;&#13;&#10;&#13;&#13;&#10;&#13;&#13;&#10;&#13;&#13;&#10;&#13;&#13;&#10;&#13;&#13;&#10;&#13;&#13;&#10;&lt;w:wordDocument xmlns:aml=&quot;http://schemas.microsoft.com/aml/2001/core&quot; xmlns:wpc=&quot;http://schemas.microsoft.com/office/word/2010/wordprocessingCanvas&quot; xmlns:cx=&quot;http://schemas.microsoft.com/office/drawing/2014/chartex&quot; xmlns:cx1=&quot;http://schemas.microsoft.com/office/drawing/2015/9/8/chartex&quot; xmlns:cx2=&quot;http://schemas.microsoft.com/office/drawing/2015/10/21/chartex&quot; xmlns:cx3=&quot;http://schemas.microsoft.com/office/drawing/2016/5/9/chartex&quot; xmlns:cx4=&quot;http://schemas.microsoft.com/office/drawing/2016/5/10/chartex&quot; xmlns:cx5=&quot;http://schemas.microsoft.com/office/drawing/2016/5/11/chartex&quot; xmlns:cx6=&quot;http://schemas.microsoft.com/office/drawing/2016/5/12/chartex&quot; xmlns:cx7=&quot;http://schemas.microsoft.com/office/drawing/2016/5/13/chartex&quot; xmlns:cx8=&quot;http://schemas.microsoft.com/office/drawing/2016/5/14/chartex&quot; xmlns:cr=&quot;http://schemas.microsoft.com/office/comments/2020/reactions&quot; xmlns:dt=&quot;uuid:C2F41010-65B3-11d1-A29F-00AA00C14882&quot; xmlns:mc=&quot;http://schemas.openxmlformats.org/markup-compatibility/2006&quot; xmlns:aink=&quot;http://schemas.microsoft.com/office/drawing/2016/ink&quot; xmlns:am3d=&quot;http://schemas.microsoft.com/office/drawing/2017/model3d&quot; xmlns:o=&quot;urn:schemas-microsoft-com:office:office&quot; xmlns:oel=&quot;http://schemas.microsoft.com/office/2019/extlst&quot; xmlns:m=&quot;http://schemas.openxmlformats.org/officeDocument/2006/math&quot; xmlns:v=&quot;urn:schemas-microsoft-com:vml&quot; xmlns:w10=&quot;urn:schemas-microsoft-com:office:word&quot; xmlns:w=&quot;http://schemas.microsoft.com/office/word/2003/wordml&quot; xmlns:wx=&quot;http://schemas.microsoft.com/office/word/2003/auxHint&quot; xmlns:wne=&quot;http://schemas.microsoft.com/office/word/2006/wordml&quot; xmlns:wsp=&quot;http://schemas.microsoft.com/office/word/2003/wordml/sp2&quot; xmlns:sl=&quot;http://schemas.microsoft.com/schemaLibrary/2003/core&quot; w:macrosPresent=&quot;no&quot; w:embeddedObjPresent=&quot;no&quot; w:ocxPresent=&quot;no&quot; xml:space=&quot;preserve&quot;&gt;&lt;w:ignoreSubtree w:val=&quot;http://schemas.microsoft.com/office/word/2003/wordml/sp2&quot;/&gt;&lt;o:DocumentProperties&gt;&lt;o:Version&gt;16&lt;/o:Version&gt;&lt;/o:DocumentProperties&gt;&lt;w:docPr&gt;&lt;w:view w:val=&quot;print&quot;/&gt;&lt;w:doNotEmbedSystemFonts/&gt;&lt;w:stylePaneFormatFilter w:val=&quot;3F01&quot;/&gt;&lt;w:defaultTabStop w:val=&quot;720&quot;/&gt;&lt;w:punctuationKerning/&gt;&lt;w:characterSpacingControl w:val=&quot;DontCompress&quot;/&gt;&lt;w:webPageEncoding w:val=&quot;windows-1252&quot;/&gt;&lt;w:optimizeForBrowser/&gt;&lt;w:relyOnVML/&gt;&lt;w:allowPNG/&gt;&lt;w:validateAgainstSchema/&gt;&lt;w:saveInvalidXML w:val=&quot;off&quot;/&gt;&lt;w:ignoreMixedContent w:val=&quot;off&quot;/&gt;&lt;w:alwaysShowPlaceholderText w:val=&quot;off&quot;/&gt;&lt;w:compat&gt;&lt;w:breakWrappedTables/&gt;&lt;w:snapToGridInCell/&gt;&lt;w:applyBreakingRules/&gt;&lt;w:wrapTextWithPunct/&gt;&lt;w:useAsianBreakRules/&gt;&lt;w:dontGrowAutofit/&gt;&lt;/w:compat&gt;&lt;wsp:rsids&gt;&lt;wsp:rsidRoot wsp:val=&quot;002231F7&quot;/&gt;&lt;wsp:rsid wsp:val=&quot;00021D64&quot;/&gt;&lt;wsp:rsid wsp:val=&quot;0002538E&quot;/&gt;&lt;wsp:rsid wsp:val=&quot;00027705&quot;/&gt;&lt;wsp:rsid wsp:val=&quot;000442EB&quot;/&gt;&lt;wsp:rsid wsp:val=&quot;000659A3&quot;/&gt;&lt;wsp:rsid wsp:val=&quot;00073737&quot;/&gt;&lt;wsp:rsid wsp:val=&quot;00075A7D&quot;/&gt;&lt;wsp:rsid wsp:val=&quot;0007706D&quot;/&gt;&lt;wsp:rsid wsp:val=&quot;000773F6&quot;/&gt;&lt;wsp:rsid wsp:val=&quot;000828AE&quot;/&gt;&lt;wsp:rsid wsp:val=&quot;000864B8&quot;/&gt;&lt;wsp:rsid wsp:val=&quot;000877A0&quot;/&gt;&lt;wsp:rsid wsp:val=&quot;000964BF&quot;/&gt;&lt;wsp:rsid wsp:val=&quot;000A11B8&quot;/&gt;&lt;wsp:rsid wsp:val=&quot;000A1912&quot;/&gt;&lt;wsp:rsid wsp:val=&quot;000B7138&quot;/&gt;&lt;wsp:rsid wsp:val=&quot;000B7946&quot;/&gt;&lt;wsp:rsid wsp:val=&quot;000C02C8&quot;/&gt;&lt;wsp:rsid wsp:val=&quot;000C18CD&quot;/&gt;&lt;wsp:rsid wsp:val=&quot;000C2933&quot;/&gt;&lt;wsp:rsid wsp:val=&quot;000D0EF9&quot;/&gt;&lt;wsp:rsid wsp:val=&quot;000D1CAB&quot;/&gt;&lt;wsp:rsid wsp:val=&quot;000F6444&quot;/&gt;&lt;wsp:rsid wsp:val=&quot;00105506&quot;/&gt;&lt;wsp:rsid wsp:val=&quot;0010584D&quot;/&gt;&lt;wsp:rsid wsp:val=&quot;0011177B&quot;/&gt;&lt;wsp:rsid wsp:val=&quot;001231CA&quot;/&gt;&lt;wsp:rsid wsp:val=&quot;00123787&quot;/&gt;&lt;wsp:rsid wsp:val=&quot;001321BF&quot;/&gt;&lt;wsp:rsid wsp:val=&quot;0013355B&quot;/&gt;&lt;wsp:rsid wsp:val=&quot;0015757F&quot;/&gt;&lt;wsp:rsid wsp:val=&quot;00164E6F&quot;/&gt;&lt;wsp:rsid wsp:val=&quot;00174316&quot;/&gt;&lt;wsp:rsid wsp:val=&quot;001805C1&quot;/&gt;&lt;wsp:rsid wsp:val=&quot;001864DD&quot;/&gt;&lt;wsp:rsid wsp:val=&quot;001A3935&quot;/&gt;&lt;wsp:rsid wsp:val=&quot;001B1BE5&quot;/&gt;&lt;wsp:rsid wsp:val=&quot;001B2E6C&quot;/&gt;&lt;wsp:rsid wsp:val=&quot;001C039E&quot;/&gt;&lt;wsp:rsid wsp:val=&quot;001C5D23&quot;/&gt;&lt;wsp:rsid wsp:val=&quot;001D7C41&quot;/&gt;&lt;wsp:rsid wsp:val=&quot;001E628E&quot;/&gt;&lt;wsp:rsid wsp:val=&quot;001E6378&quot;/&gt;&lt;wsp:rsid wsp:val=&quot;001E7EC0&quot;/&gt;&lt;wsp:rsid wsp:val=&quot;001F15EA&quot;/&gt;&lt;wsp:rsid wsp:val=&quot;001F2A75&quot;/&gt;&lt;wsp:rsid wsp:val=&quot;001F35C2&quot;/&gt;&lt;wsp:rsid wsp:val=&quot;001F60AC&quot;/&gt;&lt;wsp:rsid wsp:val=&quot;0020268D&quot;/&gt;&lt;wsp:rsid wsp:val=&quot;00203DC0&quot;/&gt;&lt;wsp:rsid wsp:val=&quot;00204E17&quot;/&gt;&lt;wsp:rsid wsp:val=&quot;00206713&quot;/&gt;&lt;wsp:rsid wsp:val=&quot;002231F7&quot;/&gt;&lt;wsp:rsid wsp:val=&quot;0022526B&quot;/&gt;&lt;wsp:rsid wsp:val=&quot;00230B9A&quot;/&gt;&lt;wsp:rsid wsp:val=&quot;00243EC4&quot;/&gt;&lt;wsp:rsid wsp:val=&quot;002472BB&quot;/&gt;&lt;wsp:rsid wsp:val=&quot;002525BC&quot;/&gt;&lt;wsp:rsid wsp:val=&quot;00263788&quot;/&gt;&lt;wsp:rsid wsp:val=&quot;00267EF8&quot;/&gt;&lt;wsp:rsid wsp:val=&quot;00274E5E&quot;/&gt;&lt;wsp:rsid wsp:val=&quot;0027641D&quot;/&gt;&lt;wsp:rsid wsp:val=&quot;002874F6&quot;/&gt;&lt;wsp:rsid wsp:val=&quot;002A1B2E&quot;/&gt;&lt;wsp:rsid wsp:val=&quot;002A352D&quot;/&gt;&lt;wsp:rsid wsp:val=&quot;002B46E9&quot;/&gt;&lt;wsp:rsid wsp:val=&quot;002B6712&quot;/&gt;&lt;wsp:rsid wsp:val=&quot;002B7D80&quot;/&gt;&lt;wsp:rsid wsp:val=&quot;002C172D&quot;/&gt;&lt;wsp:rsid wsp:val=&quot;002C3B66&quot;/&gt;&lt;wsp:rsid wsp:val=&quot;002C3EB3&quot;/&gt;&lt;wsp:rsid wsp:val=&quot;002C6137&quot;/&gt;&lt;wsp:rsid wsp:val=&quot;002D3034&quot;/&gt;&lt;wsp:rsid wsp:val=&quot;002D3B30&quot;/&gt;&lt;wsp:rsid wsp:val=&quot;002E2168&quot;/&gt;&lt;wsp:rsid wsp:val=&quot;002E388B&quot;/&gt;&lt;wsp:rsid wsp:val=&quot;002E4B68&quot;/&gt;&lt;wsp:rsid wsp:val=&quot;002F1455&quot;/&gt;&lt;wsp:rsid wsp:val=&quot;002F1665&quot;/&gt;&lt;wsp:rsid wsp:val=&quot;00305C9C&quot;/&gt;&lt;wsp:rsid wsp:val=&quot;003061BA&quot;/&gt;&lt;wsp:rsid wsp:val=&quot;00315BC3&quot;/&gt;&lt;wsp:rsid wsp:val=&quot;0032052C&quot;/&gt;&lt;wsp:rsid wsp:val=&quot;00334CA6&quot;/&gt;&lt;wsp:rsid wsp:val=&quot;003428E6&quot;/&gt;&lt;wsp:rsid wsp:val=&quot;00343C94&quot;/&gt;&lt;wsp:rsid wsp:val=&quot;00352F07&quot;/&gt;&lt;wsp:rsid wsp:val=&quot;00357A10&quot;/&gt;&lt;wsp:rsid wsp:val=&quot;00362550&quot;/&gt;&lt;wsp:rsid wsp:val=&quot;00366007&quot;/&gt;&lt;wsp:rsid wsp:val=&quot;00370697&quot;/&gt;&lt;wsp:rsid wsp:val=&quot;003729AF&quot;/&gt;&lt;wsp:rsid wsp:val=&quot;00381C25&quot;/&gt;&lt;wsp:rsid wsp:val=&quot;003826DC&quot;/&gt;&lt;wsp:rsid wsp:val=&quot;0038737D&quot;/&gt;&lt;wsp:rsid wsp:val=&quot;0039290D&quot;/&gt;&lt;wsp:rsid wsp:val=&quot;00392A55&quot;/&gt;&lt;wsp:rsid wsp:val=&quot;003B00DC&quot;/&gt;&lt;wsp:rsid wsp:val=&quot;003C4E3B&quot;/&gt;&lt;wsp:rsid wsp:val=&quot;003D5757&quot;/&gt;&lt;wsp:rsid wsp:val=&quot;003D7E67&quot;/&gt;&lt;wsp:rsid wsp:val=&quot;0040202D&quot;/&gt;&lt;wsp:rsid wsp:val=&quot;00405AB7&quot;/&gt;&lt;wsp:rsid wsp:val=&quot;00416BB9&quot;/&gt;&lt;wsp:rsid wsp:val=&quot;00430EAF&quot;/&gt;&lt;wsp:rsid wsp:val=&quot;004522E5&quot;/&gt;&lt;wsp:rsid wsp:val=&quot;00466ABA&quot;/&gt;&lt;wsp:rsid wsp:val=&quot;00472C66&quot;/&gt;&lt;wsp:rsid wsp:val=&quot;004732EF&quot;/&gt;&lt;wsp:rsid wsp:val=&quot;00483A05&quot;/&gt;&lt;wsp:rsid wsp:val=&quot;004909CD&quot;/&gt;&lt;wsp:rsid wsp:val=&quot;00491D01&quot;/&gt;&lt;wsp:rsid wsp:val=&quot;00492434&quot;/&gt;&lt;wsp:rsid wsp:val=&quot;00496AC2&quot;/&gt;&lt;wsp:rsid wsp:val=&quot;004B36B2&quot;/&gt;&lt;wsp:rsid wsp:val=&quot;004B4D42&quot;/&gt;&lt;wsp:rsid wsp:val=&quot;004D2742&quot;/&gt;&lt;wsp:rsid wsp:val=&quot;004E2098&quot;/&gt;&lt;wsp:rsid wsp:val=&quot;004E7B58&quot;/&gt;&lt;wsp:rsid wsp:val=&quot;00505058&quot;/&gt;&lt;wsp:rsid wsp:val=&quot;005113BD&quot;/&gt;&lt;wsp:rsid wsp:val=&quot;00520D6F&quot;/&gt;&lt;wsp:rsid wsp:val=&quot;00526E28&quot;/&gt;&lt;wsp:rsid wsp:val=&quot;00531E34&quot;/&gt;&lt;wsp:rsid wsp:val=&quot;005372A1&quot;/&gt;&lt;wsp:rsid wsp:val=&quot;00543224&quot;/&gt;&lt;wsp:rsid wsp:val=&quot;00556162&quot;/&gt;&lt;wsp:rsid wsp:val=&quot;00583E77&quot;/&gt;&lt;wsp:rsid wsp:val=&quot;00585E61&quot;/&gt;&lt;wsp:rsid wsp:val=&quot;00586D45&quot;/&gt;&lt;wsp:rsid wsp:val=&quot;005A0E69&quot;/&gt;&lt;wsp:rsid wsp:val=&quot;005B519B&quot;/&gt;&lt;wsp:rsid wsp:val=&quot;005C1A83&quot;/&gt;&lt;wsp:rsid wsp:val=&quot;005C3C29&quot;/&gt;&lt;wsp:rsid wsp:val=&quot;005C52BB&quot;/&gt;&lt;wsp:rsid wsp:val=&quot;005D180A&quot;/&gt;&lt;wsp:rsid wsp:val=&quot;005D7012&quot;/&gt;&lt;wsp:rsid wsp:val=&quot;005E24B4&quot;/&gt;&lt;wsp:rsid wsp:val=&quot;005F6402&quot;/&gt;&lt;wsp:rsid wsp:val=&quot;00606FDA&quot;/&gt;&lt;wsp:rsid wsp:val=&quot;00610A3E&quot;/&gt;&lt;wsp:rsid wsp:val=&quot;00614EE6&quot;/&gt;&lt;wsp:rsid wsp:val=&quot;00621710&quot;/&gt;&lt;wsp:rsid wsp:val=&quot;00626CAD&quot;/&gt;&lt;wsp:rsid wsp:val=&quot;00634D9E&quot;/&gt;&lt;wsp:rsid wsp:val=&quot;00635252&quot;/&gt;&lt;wsp:rsid wsp:val=&quot;006370EE&quot;/&gt;&lt;wsp:rsid wsp:val=&quot;00641074&quot;/&gt;&lt;wsp:rsid wsp:val=&quot;00641531&quot;/&gt;&lt;wsp:rsid wsp:val=&quot;00643C96&quot;/&gt;&lt;wsp:rsid wsp:val=&quot;0065338F&quot;/&gt;&lt;wsp:rsid wsp:val=&quot;00656A60&quot;/&gt;&lt;wsp:rsid wsp:val=&quot;0067028C&quot;/&gt;&lt;wsp:rsid wsp:val=&quot;006B1999&quot;/&gt;&lt;wsp:rsid wsp:val=&quot;006C0F59&quot;/&gt;&lt;wsp:rsid wsp:val=&quot;006C32D8&quot;/&gt;&lt;wsp:rsid wsp:val=&quot;006D1445&quot;/&gt;&lt;wsp:rsid wsp:val=&quot;006D40B4&quot;/&gt;&lt;wsp:rsid wsp:val=&quot;006E04AB&quot;/&gt;&lt;wsp:rsid wsp:val=&quot;006E2036&quot;/&gt;&lt;wsp:rsid wsp:val=&quot;006E665A&quot;/&gt;&lt;wsp:rsid wsp:val=&quot;006F1B99&quot;/&gt;&lt;wsp:rsid wsp:val=&quot;007019CD&quot;/&gt;&lt;wsp:rsid wsp:val=&quot;00703EF7&quot;/&gt;&lt;wsp:rsid wsp:val=&quot;007061AA&quot;/&gt;&lt;wsp:rsid wsp:val=&quot;007107E3&quot;/&gt;&lt;wsp:rsid wsp:val=&quot;0071749A&quot;/&gt;&lt;wsp:rsid wsp:val=&quot;00720A9F&quot;/&gt;&lt;wsp:rsid wsp:val=&quot;00726B40&quot;/&gt;&lt;wsp:rsid wsp:val=&quot;00733F5A&quot;/&gt;&lt;wsp:rsid wsp:val=&quot;00736F5C&quot;/&gt;&lt;wsp:rsid wsp:val=&quot;00747785&quot;/&gt;&lt;wsp:rsid wsp:val=&quot;00756905&quot;/&gt;&lt;wsp:rsid wsp:val=&quot;00762773&quot;/&gt;&lt;wsp:rsid wsp:val=&quot;007A13B9&quot;/&gt;&lt;wsp:rsid wsp:val=&quot;007A66D9&quot;/&gt;&lt;wsp:rsid wsp:val=&quot;007B12F0&quot;/&gt;&lt;wsp:rsid wsp:val=&quot;007B1585&quot;/&gt;&lt;wsp:rsid wsp:val=&quot;007D1215&quot;/&gt;&lt;wsp:rsid wsp:val=&quot;007F200F&quot;/&gt;&lt;wsp:rsid wsp:val=&quot;00805D06&quot;/&gt;&lt;wsp:rsid wsp:val=&quot;00813274&quot;/&gt;&lt;wsp:rsid wsp:val=&quot;00816205&quot;/&gt;&lt;wsp:rsid wsp:val=&quot;00823330&quot;/&gt;&lt;wsp:rsid wsp:val=&quot;00824C64&quot;/&gt;&lt;wsp:rsid wsp:val=&quot;00831ABA&quot;/&gt;&lt;wsp:rsid wsp:val=&quot;0084106B&quot;/&gt;&lt;wsp:rsid wsp:val=&quot;008474D8&quot;/&gt;&lt;wsp:rsid wsp:val=&quot;008476AD&quot;/&gt;&lt;wsp:rsid wsp:val=&quot;00855C95&quot;/&gt;&lt;wsp:rsid wsp:val=&quot;0085656E&quot;/&gt;&lt;wsp:rsid wsp:val=&quot;00870F94&quot;/&gt;&lt;wsp:rsid wsp:val=&quot;00873368&quot;/&gt;&lt;wsp:rsid wsp:val=&quot;008828F9&quot;/&gt;&lt;wsp:rsid wsp:val=&quot;008836C8&quot;/&gt;&lt;wsp:rsid wsp:val=&quot;008874FC&quot;/&gt;&lt;wsp:rsid wsp:val=&quot;00891ECA&quot;/&gt;&lt;wsp:rsid wsp:val=&quot;00893C0F&quot;/&gt;&lt;wsp:rsid wsp:val=&quot;008A4593&quot;/&gt;&lt;wsp:rsid wsp:val=&quot;008B2DC6&quot;/&gt;&lt;wsp:rsid wsp:val=&quot;008C0824&quot;/&gt;&lt;wsp:rsid wsp:val=&quot;008C3DC6&quot;/&gt;&lt;wsp:rsid wsp:val=&quot;008C5328&quot;/&gt;&lt;wsp:rsid wsp:val=&quot;008D3205&quot;/&gt;&lt;wsp:rsid wsp:val=&quot;008D39F7&quot;/&gt;&lt;wsp:rsid wsp:val=&quot;008E24A5&quot;/&gt;&lt;wsp:rsid wsp:val=&quot;00907311&quot;/&gt;&lt;wsp:rsid wsp:val=&quot;00917648&quot;/&gt;&lt;wsp:rsid wsp:val=&quot;00921400&quot;/&gt;&lt;wsp:rsid wsp:val=&quot;00922867&quot;/&gt;&lt;wsp:rsid wsp:val=&quot;00925A32&quot;/&gt;&lt;wsp:rsid wsp:val=&quot;0093462C&quot;/&gt;&lt;wsp:rsid wsp:val=&quot;0095374B&quot;/&gt;&lt;wsp:rsid wsp:val=&quot;00962143&quot;/&gt;&lt;wsp:rsid wsp:val=&quot;0096567F&quot;/&gt;&lt;wsp:rsid wsp:val=&quot;009662BB&quot;/&gt;&lt;wsp:rsid wsp:val=&quot;00967F3E&quot;/&gt;&lt;wsp:rsid wsp:val=&quot;00973B9F&quot;/&gt;&lt;wsp:rsid wsp:val=&quot;0098095D&quot;/&gt;&lt;wsp:rsid wsp:val=&quot;00983724&quot;/&gt;&lt;wsp:rsid wsp:val=&quot;009A48A2&quot;/&gt;&lt;wsp:rsid wsp:val=&quot;009C1FC1&quot;/&gt;&lt;wsp:rsid wsp:val=&quot;009C31A8&quot;/&gt;&lt;wsp:rsid wsp:val=&quot;009D036D&quot;/&gt;&lt;wsp:rsid wsp:val=&quot;009E2DF2&quot;/&gt;&lt;wsp:rsid wsp:val=&quot;009E7E1A&quot;/&gt;&lt;wsp:rsid wsp:val=&quot;009F7D60&quot;/&gt;&lt;wsp:rsid wsp:val=&quot;00A02667&quot;/&gt;&lt;wsp:rsid wsp:val=&quot;00A04387&quot;/&gt;&lt;wsp:rsid wsp:val=&quot;00A130C0&quot;/&gt;&lt;wsp:rsid wsp:val=&quot;00A13ADF&quot;/&gt;&lt;wsp:rsid wsp:val=&quot;00A179E9&quot;/&gt;&lt;wsp:rsid wsp:val=&quot;00A21444&quot;/&gt;&lt;wsp:rsid wsp:val=&quot;00A2225E&quot;/&gt;&lt;wsp:rsid wsp:val=&quot;00A25BA6&quot;/&gt;&lt;wsp:rsid wsp:val=&quot;00A30601&quot;/&gt;&lt;wsp:rsid wsp:val=&quot;00A31B4B&quot;/&gt;&lt;wsp:rsid wsp:val=&quot;00A3644A&quot;/&gt;&lt;wsp:rsid wsp:val=&quot;00A53775&quot;/&gt;&lt;wsp:rsid wsp:val=&quot;00A53869&quot;/&gt;&lt;wsp:rsid wsp:val=&quot;00A61274&quot;/&gt;&lt;wsp:rsid wsp:val=&quot;00A618A9&quot;/&gt;&lt;wsp:rsid wsp:val=&quot;00A65E2A&quot;/&gt;&lt;wsp:rsid wsp:val=&quot;00A662B9&quot;/&gt;&lt;wsp:rsid wsp:val=&quot;00A71892&quot;/&gt;&lt;wsp:rsid wsp:val=&quot;00A7307D&quot;/&gt;&lt;wsp:rsid wsp:val=&quot;00A96AD1&quot;/&gt;&lt;wsp:rsid wsp:val=&quot;00AA63F8&quot;/&gt;&lt;wsp:rsid wsp:val=&quot;00AB4A9A&quot;/&gt;&lt;wsp:rsid wsp:val=&quot;00AC346B&quot;/&gt;&lt;wsp:rsid wsp:val=&quot;00AE5A46&quot;/&gt;&lt;wsp:rsid wsp:val=&quot;00B03C5C&quot;/&gt;&lt;wsp:rsid wsp:val=&quot;00B04552&quot;/&gt;&lt;wsp:rsid wsp:val=&quot;00B105EE&quot;/&gt;&lt;wsp:rsid wsp:val=&quot;00B14AA0&quot;/&gt;&lt;wsp:rsid wsp:val=&quot;00B24D3C&quot;/&gt;&lt;wsp:rsid wsp:val=&quot;00B541A9&quot;/&gt;&lt;wsp:rsid wsp:val=&quot;00B60808&quot;/&gt;&lt;wsp:rsid wsp:val=&quot;00B641AE&quot;/&gt;&lt;wsp:rsid wsp:val=&quot;00B8366E&quot;/&gt;&lt;wsp:rsid wsp:val=&quot;00B8532E&quot;/&gt;&lt;wsp:rsid wsp:val=&quot;00B86798&quot;/&gt;&lt;wsp:rsid wsp:val=&quot;00B9390A&quot;/&gt;&lt;wsp:rsid wsp:val=&quot;00B963E6&quot;/&gt;&lt;wsp:rsid wsp:val=&quot;00BA524A&quot;/&gt;&lt;wsp:rsid wsp:val=&quot;00BB77D5&quot;/&gt;&lt;wsp:rsid wsp:val=&quot;00BC7E42&quot;/&gt;&lt;wsp:rsid wsp:val=&quot;00BD033D&quot;/&gt;&lt;wsp:rsid wsp:val=&quot;00BD16D3&quot;/&gt;&lt;wsp:rsid wsp:val=&quot;00BD18B3&quot;/&gt;&lt;wsp:rsid wsp:val=&quot;00BD4B18&quot;/&gt;&lt;wsp:rsid wsp:val=&quot;00BE0B6E&quot;/&gt;&lt;wsp:rsid wsp:val=&quot;00BE4F7E&quot;/&gt;&lt;wsp:rsid wsp:val=&quot;00BE4FCA&quot;/&gt;&lt;wsp:rsid wsp:val=&quot;00BF1760&quot;/&gt;&lt;wsp:rsid wsp:val=&quot;00C0035A&quot;/&gt;&lt;wsp:rsid wsp:val=&quot;00C1445B&quot;/&gt;&lt;wsp:rsid wsp:val=&quot;00C176C2&quot;/&gt;&lt;wsp:rsid wsp:val=&quot;00C231EC&quot;/&gt;&lt;wsp:rsid wsp:val=&quot;00C27839&quot;/&gt;&lt;wsp:rsid wsp:val=&quot;00C33757&quot;/&gt;&lt;wsp:rsid wsp:val=&quot;00C45204&quot;/&gt;&lt;wsp:rsid wsp:val=&quot;00C57176&quot;/&gt;&lt;wsp:rsid wsp:val=&quot;00C629DD&quot;/&gt;&lt;wsp:rsid wsp:val=&quot;00C63368&quot;/&gt;&lt;wsp:rsid wsp:val=&quot;00C8443F&quot;/&gt;&lt;wsp:rsid wsp:val=&quot;00C8671E&quot;/&gt;&lt;wsp:rsid wsp:val=&quot;00C869B7&quot;/&gt;&lt;wsp:rsid wsp:val=&quot;00C93565&quot;/&gt;&lt;wsp:rsid wsp:val=&quot;00CA0A2A&quot;/&gt;&lt;wsp:rsid wsp:val=&quot;00CA1DE1&quot;/&gt;&lt;wsp:rsid wsp:val=&quot;00CC4D9B&quot;/&gt;&lt;wsp:rsid wsp:val=&quot;00CC6725&quot;/&gt;&lt;wsp:rsid wsp:val=&quot;00CC6936&quot;/&gt;&lt;wsp:rsid wsp:val=&quot;00CC69A7&quot;/&gt;&lt;wsp:rsid wsp:val=&quot;00CD5ACA&quot;/&gt;&lt;wsp:rsid wsp:val=&quot;00CF4C6F&quot;/&gt;&lt;wsp:rsid wsp:val=&quot;00D0142C&quot;/&gt;&lt;wsp:rsid wsp:val=&quot;00D12788&quot;/&gt;&lt;wsp:rsid wsp:val=&quot;00D12DAB&quot;/&gt;&lt;wsp:rsid wsp:val=&quot;00D20812&quot;/&gt;&lt;wsp:rsid wsp:val=&quot;00D34E1B&quot;/&gt;&lt;wsp:rsid wsp:val=&quot;00D42250&quot;/&gt;&lt;wsp:rsid wsp:val=&quot;00D46864&quot;/&gt;&lt;wsp:rsid wsp:val=&quot;00D52873&quot;/&gt;&lt;wsp:rsid wsp:val=&quot;00D6256C&quot;/&gt;&lt;wsp:rsid wsp:val=&quot;00D65729&quot;/&gt;&lt;wsp:rsid wsp:val=&quot;00D6616E&quot;/&gt;&lt;wsp:rsid wsp:val=&quot;00D669AB&quot;/&gt;&lt;wsp:rsid wsp:val=&quot;00D935C7&quot;/&gt;&lt;wsp:rsid wsp:val=&quot;00D93D77&quot;/&gt;&lt;wsp:rsid wsp:val=&quot;00DB1A45&quot;/&gt;&lt;wsp:rsid wsp:val=&quot;00DD28BC&quot;/&gt;&lt;wsp:rsid wsp:val=&quot;00DD410E&quot;/&gt;&lt;wsp:rsid wsp:val=&quot;00DD43B2&quot;/&gt;&lt;wsp:rsid wsp:val=&quot;00DD66DC&quot;/&gt;&lt;wsp:rsid wsp:val=&quot;00DE3183&quot;/&gt;&lt;wsp:rsid wsp:val=&quot;00DE3B01&quot;/&gt;&lt;wsp:rsid wsp:val=&quot;00DE5757&quot;/&gt;&lt;wsp:rsid wsp:val=&quot;00DE718E&quot;/&gt;&lt;wsp:rsid wsp:val=&quot;00DF24BD&quot;/&gt;&lt;wsp:rsid wsp:val=&quot;00DF2E0B&quot;/&gt;&lt;wsp:rsid wsp:val=&quot;00E012FF&quot;/&gt;&lt;wsp:rsid wsp:val=&quot;00E0341F&quot;/&gt;&lt;wsp:rsid wsp:val=&quot;00E25FFD&quot;/&gt;&lt;wsp:rsid wsp:val=&quot;00E41F54&quot;/&gt;&lt;wsp:rsid wsp:val=&quot;00E45B38&quot;/&gt;&lt;wsp:rsid wsp:val=&quot;00E53062&quot;/&gt;&lt;wsp:rsid wsp:val=&quot;00E73AB0&quot;/&gt;&lt;wsp:rsid wsp:val=&quot;00E87663&quot;/&gt;&lt;wsp:rsid wsp:val=&quot;00E958FB&quot;/&gt;&lt;wsp:rsid wsp:val=&quot;00EA190A&quot;/&gt;&lt;wsp:rsid wsp:val=&quot;00EC1932&quot;/&gt;&lt;wsp:rsid wsp:val=&quot;00EC4336&quot;/&gt;&lt;wsp:rsid wsp:val=&quot;00ED0B9E&quot;/&gt;&lt;wsp:rsid wsp:val=&quot;00EE16EF&quot;/&gt;&lt;wsp:rsid wsp:val=&quot;00EE1B69&quot;/&gt;&lt;wsp:rsid wsp:val=&quot;00EF04B3&quot;/&gt;&lt;wsp:rsid wsp:val=&quot;00EF18BD&quot;/&gt;&lt;wsp:rsid wsp:val=&quot;00EF338A&quot;/&gt;&lt;wsp:rsid wsp:val=&quot;00EF4C96&quot;/&gt;&lt;wsp:rsid wsp:val=&quot;00EF5D24&quot;/&gt;&lt;wsp:rsid wsp:val=&quot;00EF651E&quot;/&gt;&lt;wsp:rsid wsp:val=&quot;00F011AC&quot;/&gt;&lt;wsp:rsid wsp:val=&quot;00F06AE2&quot;/&gt;&lt;wsp:rsid wsp:val=&quot;00F34222&quot;/&gt;&lt;wsp:rsid wsp:val=&quot;00F505EB&quot;/&gt;&lt;wsp:rsid wsp:val=&quot;00F603F0&quot;/&gt;&lt;wsp:rsid wsp:val=&quot;00F64E7A&quot;/&gt;&lt;wsp:rsid wsp:val=&quot;00F713B6&quot;/&gt;&lt;wsp:rsid wsp:val=&quot;00F82492&quot;/&gt;&lt;wsp:rsid wsp:val=&quot;00F82D81&quot;/&gt;&lt;wsp:rsid wsp:val=&quot;00F91E64&quot;/&gt;&lt;wsp:rsid wsp:val=&quot;00F95E43&quot;/&gt;&lt;wsp:rsid wsp:val=&quot;00FA4CC4&quot;/&gt;&lt;wsp:rsid wsp:val=&quot;00FA7553&quot;/&gt;&lt;wsp:rsid wsp:val=&quot;00FB7A55&quot;/&gt;&lt;wsp:rsid wsp:val=&quot;00FE277A&quot;/&gt;&lt;wsp:rsid wsp:val=&quot;00FF7DA1&quot;/&gt;&lt;/wsp:rsids&gt;&lt;/w:docPr&gt;&lt;w:body&gt;&lt;wx:sect&gt;&lt;w:p wsp:rsidR=&quot;00000000&quot; wsp:rsidRDefault=&quot;000964BF&quot; wsp:rsidP=&quot;000964BF&quot;&gt;&lt;m:oMathPara&gt;&lt;m:oMath&gt;&lt;m:sSub&gt;&lt;m:sSubPr&gt;&lt;m:ctrlPr&gt;&lt;w:rPr&gt;&lt;w:rFonts w:ascii=&quot;Cambria Math&quot; w:h-ansi=&quot;Cambria Math&quot; w:cs=&quot;Arial&quot;/&gt;&lt;wx:font wx:val=&quot;Cambria Math&quot;/&gt;&lt;w:i-cs/&gt;&lt;/w:rPr&gt;&lt;/m:ctrlPr&gt;&lt;/m:sSubPr&gt;&lt;m:e&gt;&lt;m:r&gt;&lt;m:rPr&gt;&lt;m:sty m:val=&quot;p&quot;/&gt;&lt;/m:rPr&gt;&lt;w:rPr&gt;&lt;w:rFonts w:ascii=&quot;Cambria Math&quot; w:h-ansi=&quot;Cambria Math&quot; w:cs=&quot;Arial&quot;/&gt;&lt;wx:font wx:val=&quot;Cambria Math&quot;/&gt;&lt;w:i-cs/&gt;&lt;/w:rPr&gt;&lt;m:t&gt;S&lt;/m:t&gt;&lt;/m:r&gt;&lt;m:ctrlPr&gt;&lt;w:rPr&gt;&lt;w:rFonts w:ascii=&quot;Cambria Math&quot; w:fareast=&quot;Calibri&quot; w:h-ansi=&quot;Cambria Math&quot; w:cs=&quot;Arial&quot;/&gt;&lt;wx:font wx:val=&quot;Cambria Math&quot;/&gt;&lt;w:i-cs/&gt;&lt;w:kern w:val=&quot;2&quot;/&gt;&lt;/w:rPr&gt;&lt;/m:ctrlPr&gt;&lt;/m:e&gt;&lt;m:sub&gt;&lt;m:r&gt;&lt;m:rPr&gt;&lt;m:sty m:val=&quot;p&quot;/&gt;&lt;/m:rPr&gt;&lt;w:rPr&gt;&lt;w:rFonts w:ascii=&quot;Cambria Math&quot; w:h-ansi=&quot;Cambria Math&quot; w:cs=&quot;Arial&quot;/&gt;&lt;wx:font wx:val=&quot;Cambria Math&quot;/&gt;&lt;w:i-cs/&gt;&lt;/w:rPr&gt;&lt;m:t&gt;arc&lt;/m:t&gt;&lt;/m:r&gt;&lt;m:ctrlPr&gt;&lt;w:rPr&gt;&lt;w:rFonts w:ascii=&quot;Cambria Math&quot; w:fareast=&quot;Calibri&quot; w:h-ansi=&quot;Cambria Math&quot; w:cs=&quot;Arial&quot;/&gt;&lt;wx:font wx:val=&quot;Cambria Math&quot;/&gt;&lt;w:i-cs/&gt;&lt;w:kern w:val=&quot;2&quot;/&gt;&lt;/w:rPr&gt;&lt;/m:ctrlPr&gt;&lt;/m:sub&gt;&lt;/m:sSub&gt;&lt;/m:oMath&gt;&lt;/m:oMathPara&gt;&lt;/w:p&gt;&lt;w:sectPr wsp:rsidR=&quot;00000000&quot;&gt;&lt;w:pgSz w:w=&quot;12240&quot; w:h=&quot;15840&quot;/&gt;&lt;w:pgMar w:top=&quot;1440&quot; w:right=&quot;1440&quot; w:bottom=&quot;1440&quot; w:left=&quot;1440&quot; w:header=&quot;720&quot; w:footer=&quot;720&quot; w:gutter=&quot;0&quot;/&gt;&lt;w:cols w:space=&quot;720&quot;/&gt;&lt;/w:sectPr&gt;&lt;/wx:sect&gt;&lt;/w:body&gt;&lt;/w:wordDocument&gt;">
                   <v:imagedata r:id="rId14" o:title="" chromakey="white"/>
                 </v:shape>
               </w:pict>
@@ -19511,6 +19783,7 @@
         <w:tc>
           <w:tcPr>
             <w:tcW w:w="2829" w:type="dxa"/>
+            <w:shd w:val="clear" w:color="auto" w:fill="E8E6E6"/>
             <w:vAlign w:val="center"/>
           </w:tcPr>
           <w:p>
@@ -19533,6 +19806,7 @@
         <w:tc>
           <w:tcPr>
             <w:tcW w:w="2976" w:type="dxa"/>
+            <w:shd w:val="clear" w:color="auto" w:fill="E8E6E6"/>
             <w:vAlign w:val="center"/>
           </w:tcPr>
           <w:p>
@@ -19561,6 +19835,7 @@
         <w:tc>
           <w:tcPr>
             <w:tcW w:w="2829" w:type="dxa"/>
+            <w:shd w:val="clear" w:color="auto" w:fill="E8E6E6"/>
             <w:vAlign w:val="center"/>
           </w:tcPr>
           <w:p>
@@ -19583,6 +19858,7 @@
         <w:tc>
           <w:tcPr>
             <w:tcW w:w="2976" w:type="dxa"/>
+            <w:shd w:val="clear" w:color="auto" w:fill="E8E6E6"/>
             <w:vAlign w:val="center"/>
           </w:tcPr>
           <w:p>
@@ -19611,6 +19887,7 @@
         <w:tc>
           <w:tcPr>
             <w:tcW w:w="2829" w:type="dxa"/>
+            <w:shd w:val="clear" w:color="auto" w:fill="E8E6E6"/>
             <w:vAlign w:val="center"/>
           </w:tcPr>
           <w:p>
@@ -19633,6 +19910,7 @@
         <w:tc>
           <w:tcPr>
             <w:tcW w:w="2976" w:type="dxa"/>
+            <w:shd w:val="clear" w:color="auto" w:fill="E8E6E6"/>
             <w:vAlign w:val="center"/>
           </w:tcPr>
           <w:p>
@@ -19661,6 +19939,7 @@
         <w:tc>
           <w:tcPr>
             <w:tcW w:w="2829" w:type="dxa"/>
+            <w:shd w:val="clear" w:color="auto" w:fill="E8E6E6"/>
             <w:vAlign w:val="center"/>
           </w:tcPr>
           <w:p>
@@ -19725,6 +20004,7 @@
         <w:tc>
           <w:tcPr>
             <w:tcW w:w="2976" w:type="dxa"/>
+            <w:shd w:val="clear" w:color="auto" w:fill="E8E6E6"/>
             <w:vAlign w:val="center"/>
           </w:tcPr>
           <w:p>
@@ -19753,6 +20033,7 @@
         <w:tc>
           <w:tcPr>
             <w:tcW w:w="2829" w:type="dxa"/>
+            <w:shd w:val="clear" w:color="auto" w:fill="E8E6E6"/>
             <w:vAlign w:val="center"/>
           </w:tcPr>
           <w:p>
@@ -19773,6 +20054,7 @@
         <w:tc>
           <w:tcPr>
             <w:tcW w:w="2976" w:type="dxa"/>
+            <w:shd w:val="clear" w:color="auto" w:fill="E8E6E6"/>
             <w:vAlign w:val="center"/>
           </w:tcPr>
           <w:p>
@@ -19801,6 +20083,7 @@
         <w:tc>
           <w:tcPr>
             <w:tcW w:w="2829" w:type="dxa"/>
+            <w:shd w:val="clear" w:color="auto" w:fill="E8E6E6"/>
             <w:vAlign w:val="center"/>
           </w:tcPr>
           <w:p/>
@@ -19815,6 +20098,7 @@
         <w:tc>
           <w:tcPr>
             <w:tcW w:w="2976" w:type="dxa"/>
+            <w:shd w:val="clear" w:color="auto" w:fill="E8E6E6"/>
             <w:vAlign w:val="center"/>
           </w:tcPr>
           <w:p>
@@ -20146,6 +20430,7 @@
           <w:tcPr>
             <w:tcW w:w="4674" w:type="dxa"/>
             <w:gridSpan w:val="2"/>
+            <w:shd w:val="clear" w:color="auto" w:fill="E8E6E6"/>
             <w:vAlign w:val="center"/>
           </w:tcPr>
           <w:p>
@@ -20178,7 +20463,7 @@
                 <w:szCs w:val="24"/>
               </w:rPr>
               <w:pict w14:anchorId="0FC5630C">
-                <v:shape id="_x0000_i1029" type="#_x0000_t75" alt="" style="width:10.3pt;height:13.7pt;mso-width-percent:0;mso-height-percent:0;mso-width-percent:0;mso-height-percent:0" equationxml="&lt;?xml version=&quot;1.0&quot; encoding=&quot;UTF-8&quot; standalone=&quot;yes&quot;?&gt;&#13;&#10;&#13;&#10;&#13;&#10;&#13;&#10;&#13;&#10;&#13;&#10;&#13;&#10;&#13;&#10;&#13;&#10;&lt;?mso-application progid=&quot;Word.Document&quot;?&gt;&#13;&#10;&#13;&#10;&#13;&#10;&#13;&#10;&#13;&#10;&#13;&#10;&#13;&#10;&#13;&#10;&#13;&#10;&lt;w:wordDocument xmlns:aml=&quot;http://schemas.microsoft.com/aml/2001/core&quot; xmlns:wpc=&quot;http://schemas.microsoft.com/office/word/2010/wordprocessingCanvas&quot; xmlns:cx=&quot;http://schemas.microsoft.com/office/drawing/2014/chartex&quot; xmlns:cx1=&quot;http://schemas.microsoft.com/office/drawing/2015/9/8/chartex&quot; xmlns:cx2=&quot;http://schemas.microsoft.com/office/drawing/2015/10/21/chartex&quot; xmlns:cx3=&quot;http://schemas.microsoft.com/office/drawing/2016/5/9/chartex&quot; xmlns:cx4=&quot;http://schemas.microsoft.com/office/drawing/2016/5/10/chartex&quot; xmlns:cx5=&quot;http://schemas.microsoft.com/office/drawing/2016/5/11/chartex&quot; xmlns:cx6=&quot;http://schemas.microsoft.com/office/drawing/2016/5/12/chartex&quot; xmlns:cx7=&quot;http://schemas.microsoft.com/office/drawing/2016/5/13/chartex&quot; xmlns:cx8=&quot;http://schemas.microsoft.com/office/drawing/2016/5/14/chartex&quot; xmlns:cr=&quot;http://schemas.microsoft.com/office/comments/2020/reactions&quot; xmlns:dt=&quot;uuid:C2F41010-65B3-11d1-A29F-00AA00C14882&quot; xmlns:mc=&quot;http://schemas.openxmlformats.org/markup-compatibility/2006&quot; xmlns:aink=&quot;http://schemas.microsoft.com/office/drawing/2016/ink&quot; xmlns:am3d=&quot;http://schemas.microsoft.com/office/drawing/2017/model3d&quot; xmlns:o=&quot;urn:schemas-microsoft-com:office:office&quot; xmlns:oel=&quot;http://schemas.microsoft.com/office/2019/extlst&quot; xmlns:m=&quot;http://schemas.openxmlformats.org/officeDocument/2006/math&quot; xmlns:v=&quot;urn:schemas-microsoft-com:vml&quot; xmlns:w10=&quot;urn:schemas-microsoft-com:office:word&quot; xmlns:w=&quot;http://schemas.microsoft.com/office/word/2003/wordml&quot; xmlns:wx=&quot;http://schemas.microsoft.com/office/word/2003/auxHint&quot; xmlns:wne=&quot;http://schemas.microsoft.com/office/word/2006/wordml&quot; xmlns:wsp=&quot;http://schemas.microsoft.com/office/word/2003/wordml/sp2&quot; xmlns:sl=&quot;http://schemas.microsoft.com/schemaLibrary/2003/core&quot; w:macrosPresent=&quot;no&quot; w:embeddedObjPresent=&quot;no&quot; w:ocxPresent=&quot;no&quot; xml:space=&quot;preserve&quot;&gt;&lt;w:ignoreSubtree w:val=&quot;http://schemas.microsoft.com/office/word/2003/wordml/sp2&quot;/&gt;&lt;o:DocumentProperties&gt;&lt;o:Version&gt;16&lt;/o:Version&gt;&lt;/o:DocumentProperties&gt;&lt;w:docPr&gt;&lt;w:view w:val=&quot;print&quot;/&gt;&lt;w:doNotEmbedSystemFonts/&gt;&lt;w:stylePaneFormatFilter w:val=&quot;3F01&quot;/&gt;&lt;w:defaultTabStop w:val=&quot;720&quot;/&gt;&lt;w:punctuationKerning/&gt;&lt;w:characterSpacingControl w:val=&quot;DontCompress&quot;/&gt;&lt;w:webPageEncoding w:val=&quot;windows-1252&quot;/&gt;&lt;w:optimizeForBrowser/&gt;&lt;w:relyOnVML/&gt;&lt;w:allowPNG/&gt;&lt;w:validateAgainstSchema/&gt;&lt;w:saveInvalidXML w:val=&quot;off&quot;/&gt;&lt;w:ignoreMixedContent w:val=&quot;off&quot;/&gt;&lt;w:alwaysShowPlaceholderText w:val=&quot;off&quot;/&gt;&lt;w:compat&gt;&lt;w:breakWrappedTables/&gt;&lt;w:snapToGridInCell/&gt;&lt;w:applyBreakingRules/&gt;&lt;w:wrapTextWithPunct/&gt;&lt;w:useAsianBreakRules/&gt;&lt;w:dontGrowAutofit/&gt;&lt;/w:compat&gt;&lt;wsp:rsids&gt;&lt;wsp:rsidRoot wsp:val=&quot;002231F7&quot;/&gt;&lt;wsp:rsid wsp:val=&quot;00021D64&quot;/&gt;&lt;wsp:rsid wsp:val=&quot;0002538E&quot;/&gt;&lt;wsp:rsid wsp:val=&quot;00027705&quot;/&gt;&lt;wsp:rsid wsp:val=&quot;000442EB&quot;/&gt;&lt;wsp:rsid wsp:val=&quot;000659A3&quot;/&gt;&lt;wsp:rsid wsp:val=&quot;00073737&quot;/&gt;&lt;wsp:rsid wsp:val=&quot;00075A7D&quot;/&gt;&lt;wsp:rsid wsp:val=&quot;0007706D&quot;/&gt;&lt;wsp:rsid wsp:val=&quot;000773F6&quot;/&gt;&lt;wsp:rsid wsp:val=&quot;000828AE&quot;/&gt;&lt;wsp:rsid wsp:val=&quot;000864B8&quot;/&gt;&lt;wsp:rsid wsp:val=&quot;000877A0&quot;/&gt;&lt;wsp:rsid wsp:val=&quot;000A11B8&quot;/&gt;&lt;wsp:rsid wsp:val=&quot;000A1912&quot;/&gt;&lt;wsp:rsid wsp:val=&quot;000B7138&quot;/&gt;&lt;wsp:rsid wsp:val=&quot;000B7946&quot;/&gt;&lt;wsp:rsid wsp:val=&quot;000C02C8&quot;/&gt;&lt;wsp:rsid wsp:val=&quot;000C18CD&quot;/&gt;&lt;wsp:rsid wsp:val=&quot;000C2933&quot;/&gt;&lt;wsp:rsid wsp:val=&quot;000D0EF9&quot;/&gt;&lt;wsp:rsid wsp:val=&quot;000D1CAB&quot;/&gt;&lt;wsp:rsid wsp:val=&quot;000F6444&quot;/&gt;&lt;wsp:rsid wsp:val=&quot;00105506&quot;/&gt;&lt;wsp:rsid wsp:val=&quot;0010584D&quot;/&gt;&lt;wsp:rsid wsp:val=&quot;0011177B&quot;/&gt;&lt;wsp:rsid wsp:val=&quot;001231CA&quot;/&gt;&lt;wsp:rsid wsp:val=&quot;00123787&quot;/&gt;&lt;wsp:rsid wsp:val=&quot;001321BF&quot;/&gt;&lt;wsp:rsid wsp:val=&quot;0013355B&quot;/&gt;&lt;wsp:rsid wsp:val=&quot;0015757F&quot;/&gt;&lt;wsp:rsid wsp:val=&quot;00164E6F&quot;/&gt;&lt;wsp:rsid wsp:val=&quot;00174316&quot;/&gt;&lt;wsp:rsid wsp:val=&quot;001805C1&quot;/&gt;&lt;wsp:rsid wsp:val=&quot;001864DD&quot;/&gt;&lt;wsp:rsid wsp:val=&quot;001A3935&quot;/&gt;&lt;wsp:rsid wsp:val=&quot;001B1BE5&quot;/&gt;&lt;wsp:rsid wsp:val=&quot;001B2E6C&quot;/&gt;&lt;wsp:rsid wsp:val=&quot;001C039E&quot;/&gt;&lt;wsp:rsid wsp:val=&quot;001C5D23&quot;/&gt;&lt;wsp:rsid wsp:val=&quot;001D7C41&quot;/&gt;&lt;wsp:rsid wsp:val=&quot;001E628E&quot;/&gt;&lt;wsp:rsid wsp:val=&quot;001E6378&quot;/&gt;&lt;wsp:rsid wsp:val=&quot;001E7EC0&quot;/&gt;&lt;wsp:rsid wsp:val=&quot;001F15EA&quot;/&gt;&lt;wsp:rsid wsp:val=&quot;001F2A75&quot;/&gt;&lt;wsp:rsid wsp:val=&quot;001F35C2&quot;/&gt;&lt;wsp:rsid wsp:val=&quot;001F60AC&quot;/&gt;&lt;wsp:rsid wsp:val=&quot;0020268D&quot;/&gt;&lt;wsp:rsid wsp:val=&quot;00203DC0&quot;/&gt;&lt;wsp:rsid wsp:val=&quot;00204E17&quot;/&gt;&lt;wsp:rsid wsp:val=&quot;00206713&quot;/&gt;&lt;wsp:rsid wsp:val=&quot;002231F7&quot;/&gt;&lt;wsp:rsid wsp:val=&quot;0022526B&quot;/&gt;&lt;wsp:rsid wsp:val=&quot;00230B9A&quot;/&gt;&lt;wsp:rsid wsp:val=&quot;00243EC4&quot;/&gt;&lt;wsp:rsid wsp:val=&quot;002472BB&quot;/&gt;&lt;wsp:rsid wsp:val=&quot;002525BC&quot;/&gt;&lt;wsp:rsid wsp:val=&quot;00263788&quot;/&gt;&lt;wsp:rsid wsp:val=&quot;00267EF8&quot;/&gt;&lt;wsp:rsid wsp:val=&quot;00274E5E&quot;/&gt;&lt;wsp:rsid wsp:val=&quot;0027641D&quot;/&gt;&lt;wsp:rsid wsp:val=&quot;002874F6&quot;/&gt;&lt;wsp:rsid wsp:val=&quot;002A1B2E&quot;/&gt;&lt;wsp:rsid wsp:val=&quot;002A352D&quot;/&gt;&lt;wsp:rsid wsp:val=&quot;002B46E9&quot;/&gt;&lt;wsp:rsid wsp:val=&quot;002B6712&quot;/&gt;&lt;wsp:rsid wsp:val=&quot;002B7D80&quot;/&gt;&lt;wsp:rsid wsp:val=&quot;002C172D&quot;/&gt;&lt;wsp:rsid wsp:val=&quot;002C3B66&quot;/&gt;&lt;wsp:rsid wsp:val=&quot;002C3EB3&quot;/&gt;&lt;wsp:rsid wsp:val=&quot;002C6137&quot;/&gt;&lt;wsp:rsid wsp:val=&quot;002D3034&quot;/&gt;&lt;wsp:rsid wsp:val=&quot;002D3B30&quot;/&gt;&lt;wsp:rsid wsp:val=&quot;002E2168&quot;/&gt;&lt;wsp:rsid wsp:val=&quot;002E388B&quot;/&gt;&lt;wsp:rsid wsp:val=&quot;002E4B68&quot;/&gt;&lt;wsp:rsid wsp:val=&quot;002F1455&quot;/&gt;&lt;wsp:rsid wsp:val=&quot;002F1665&quot;/&gt;&lt;wsp:rsid wsp:val=&quot;00305C9C&quot;/&gt;&lt;wsp:rsid wsp:val=&quot;003061BA&quot;/&gt;&lt;wsp:rsid wsp:val=&quot;00315BC3&quot;/&gt;&lt;wsp:rsid wsp:val=&quot;0032052C&quot;/&gt;&lt;wsp:rsid wsp:val=&quot;00334CA6&quot;/&gt;&lt;wsp:rsid wsp:val=&quot;003428E6&quot;/&gt;&lt;wsp:rsid wsp:val=&quot;00343C94&quot;/&gt;&lt;wsp:rsid wsp:val=&quot;00352F07&quot;/&gt;&lt;wsp:rsid wsp:val=&quot;00357A10&quot;/&gt;&lt;wsp:rsid wsp:val=&quot;00362550&quot;/&gt;&lt;wsp:rsid wsp:val=&quot;00366007&quot;/&gt;&lt;wsp:rsid wsp:val=&quot;00370697&quot;/&gt;&lt;wsp:rsid wsp:val=&quot;003729AF&quot;/&gt;&lt;wsp:rsid wsp:val=&quot;00381C25&quot;/&gt;&lt;wsp:rsid wsp:val=&quot;003826DC&quot;/&gt;&lt;wsp:rsid wsp:val=&quot;0038737D&quot;/&gt;&lt;wsp:rsid wsp:val=&quot;0039290D&quot;/&gt;&lt;wsp:rsid wsp:val=&quot;00392A55&quot;/&gt;&lt;wsp:rsid wsp:val=&quot;003B00DC&quot;/&gt;&lt;wsp:rsid wsp:val=&quot;003C4E3B&quot;/&gt;&lt;wsp:rsid wsp:val=&quot;003D5757&quot;/&gt;&lt;wsp:rsid wsp:val=&quot;003D7E67&quot;/&gt;&lt;wsp:rsid wsp:val=&quot;0040202D&quot;/&gt;&lt;wsp:rsid wsp:val=&quot;00405AB7&quot;/&gt;&lt;wsp:rsid wsp:val=&quot;00416BB9&quot;/&gt;&lt;wsp:rsid wsp:val=&quot;00430EAF&quot;/&gt;&lt;wsp:rsid wsp:val=&quot;004522E5&quot;/&gt;&lt;wsp:rsid wsp:val=&quot;00466ABA&quot;/&gt;&lt;wsp:rsid wsp:val=&quot;00472C66&quot;/&gt;&lt;wsp:rsid wsp:val=&quot;004732EF&quot;/&gt;&lt;wsp:rsid wsp:val=&quot;00483A05&quot;/&gt;&lt;wsp:rsid wsp:val=&quot;004909CD&quot;/&gt;&lt;wsp:rsid wsp:val=&quot;00491D01&quot;/&gt;&lt;wsp:rsid wsp:val=&quot;00492434&quot;/&gt;&lt;wsp:rsid wsp:val=&quot;00496AC2&quot;/&gt;&lt;wsp:rsid wsp:val=&quot;004B36B2&quot;/&gt;&lt;wsp:rsid wsp:val=&quot;004B4D42&quot;/&gt;&lt;wsp:rsid wsp:val=&quot;004D2742&quot;/&gt;&lt;wsp:rsid wsp:val=&quot;004E2098&quot;/&gt;&lt;wsp:rsid wsp:val=&quot;004E7B58&quot;/&gt;&lt;wsp:rsid wsp:val=&quot;00505058&quot;/&gt;&lt;wsp:rsid wsp:val=&quot;005113BD&quot;/&gt;&lt;wsp:rsid wsp:val=&quot;00520D6F&quot;/&gt;&lt;wsp:rsid wsp:val=&quot;00526E28&quot;/&gt;&lt;wsp:rsid wsp:val=&quot;00531E34&quot;/&gt;&lt;wsp:rsid wsp:val=&quot;005372A1&quot;/&gt;&lt;wsp:rsid wsp:val=&quot;00543224&quot;/&gt;&lt;wsp:rsid wsp:val=&quot;00556162&quot;/&gt;&lt;wsp:rsid wsp:val=&quot;00583E77&quot;/&gt;&lt;wsp:rsid wsp:val=&quot;00585E61&quot;/&gt;&lt;wsp:rsid wsp:val=&quot;00586D45&quot;/&gt;&lt;wsp:rsid wsp:val=&quot;005A0E69&quot;/&gt;&lt;wsp:rsid wsp:val=&quot;005B519B&quot;/&gt;&lt;wsp:rsid wsp:val=&quot;005C1A83&quot;/&gt;&lt;wsp:rsid wsp:val=&quot;005C3C29&quot;/&gt;&lt;wsp:rsid wsp:val=&quot;005C52BB&quot;/&gt;&lt;wsp:rsid wsp:val=&quot;005D180A&quot;/&gt;&lt;wsp:rsid wsp:val=&quot;005D7012&quot;/&gt;&lt;wsp:rsid wsp:val=&quot;005E24B4&quot;/&gt;&lt;wsp:rsid wsp:val=&quot;005F6402&quot;/&gt;&lt;wsp:rsid wsp:val=&quot;00606FDA&quot;/&gt;&lt;wsp:rsid wsp:val=&quot;00610A3E&quot;/&gt;&lt;wsp:rsid wsp:val=&quot;00614EE6&quot;/&gt;&lt;wsp:rsid wsp:val=&quot;00621710&quot;/&gt;&lt;wsp:rsid wsp:val=&quot;00626CAD&quot;/&gt;&lt;wsp:rsid wsp:val=&quot;00634D9E&quot;/&gt;&lt;wsp:rsid wsp:val=&quot;00635252&quot;/&gt;&lt;wsp:rsid wsp:val=&quot;006370EE&quot;/&gt;&lt;wsp:rsid wsp:val=&quot;00641074&quot;/&gt;&lt;wsp:rsid wsp:val=&quot;00641531&quot;/&gt;&lt;wsp:rsid wsp:val=&quot;00643C96&quot;/&gt;&lt;wsp:rsid wsp:val=&quot;0065338F&quot;/&gt;&lt;wsp:rsid wsp:val=&quot;00656A60&quot;/&gt;&lt;wsp:rsid wsp:val=&quot;0067028C&quot;/&gt;&lt;wsp:rsid wsp:val=&quot;006B1999&quot;/&gt;&lt;wsp:rsid wsp:val=&quot;006C0F59&quot;/&gt;&lt;wsp:rsid wsp:val=&quot;006C32D8&quot;/&gt;&lt;wsp:rsid wsp:val=&quot;006D1445&quot;/&gt;&lt;wsp:rsid wsp:val=&quot;006D40B4&quot;/&gt;&lt;wsp:rsid wsp:val=&quot;006E04AB&quot;/&gt;&lt;wsp:rsid wsp:val=&quot;006E2036&quot;/&gt;&lt;wsp:rsid wsp:val=&quot;006E665A&quot;/&gt;&lt;wsp:rsid wsp:val=&quot;006F1B99&quot;/&gt;&lt;wsp:rsid wsp:val=&quot;007019CD&quot;/&gt;&lt;wsp:rsid wsp:val=&quot;00703EF7&quot;/&gt;&lt;wsp:rsid wsp:val=&quot;007061AA&quot;/&gt;&lt;wsp:rsid wsp:val=&quot;007107E3&quot;/&gt;&lt;wsp:rsid wsp:val=&quot;0071749A&quot;/&gt;&lt;wsp:rsid wsp:val=&quot;00720A9F&quot;/&gt;&lt;wsp:rsid wsp:val=&quot;00726B40&quot;/&gt;&lt;wsp:rsid wsp:val=&quot;00733F5A&quot;/&gt;&lt;wsp:rsid wsp:val=&quot;00736F5C&quot;/&gt;&lt;wsp:rsid wsp:val=&quot;00747785&quot;/&gt;&lt;wsp:rsid wsp:val=&quot;00756905&quot;/&gt;&lt;wsp:rsid wsp:val=&quot;00762773&quot;/&gt;&lt;wsp:rsid wsp:val=&quot;007A13B9&quot;/&gt;&lt;wsp:rsid wsp:val=&quot;007A66D9&quot;/&gt;&lt;wsp:rsid wsp:val=&quot;007B12F0&quot;/&gt;&lt;wsp:rsid wsp:val=&quot;007B1585&quot;/&gt;&lt;wsp:rsid wsp:val=&quot;007D1215&quot;/&gt;&lt;wsp:rsid wsp:val=&quot;007F200F&quot;/&gt;&lt;wsp:rsid wsp:val=&quot;00805D06&quot;/&gt;&lt;wsp:rsid wsp:val=&quot;00813274&quot;/&gt;&lt;wsp:rsid wsp:val=&quot;00816205&quot;/&gt;&lt;wsp:rsid wsp:val=&quot;00823330&quot;/&gt;&lt;wsp:rsid wsp:val=&quot;00824C64&quot;/&gt;&lt;wsp:rsid wsp:val=&quot;00831ABA&quot;/&gt;&lt;wsp:rsid wsp:val=&quot;0084106B&quot;/&gt;&lt;wsp:rsid wsp:val=&quot;008462F6&quot;/&gt;&lt;wsp:rsid wsp:val=&quot;008474D8&quot;/&gt;&lt;wsp:rsid wsp:val=&quot;008476AD&quot;/&gt;&lt;wsp:rsid wsp:val=&quot;00855C95&quot;/&gt;&lt;wsp:rsid wsp:val=&quot;0085656E&quot;/&gt;&lt;wsp:rsid wsp:val=&quot;00870F94&quot;/&gt;&lt;wsp:rsid wsp:val=&quot;00873368&quot;/&gt;&lt;wsp:rsid wsp:val=&quot;008828F9&quot;/&gt;&lt;wsp:rsid wsp:val=&quot;008836C8&quot;/&gt;&lt;wsp:rsid wsp:val=&quot;008874FC&quot;/&gt;&lt;wsp:rsid wsp:val=&quot;00891ECA&quot;/&gt;&lt;wsp:rsid wsp:val=&quot;00893C0F&quot;/&gt;&lt;wsp:rsid wsp:val=&quot;008A4593&quot;/&gt;&lt;wsp:rsid wsp:val=&quot;008B2DC6&quot;/&gt;&lt;wsp:rsid wsp:val=&quot;008C0824&quot;/&gt;&lt;wsp:rsid wsp:val=&quot;008C3DC6&quot;/&gt;&lt;wsp:rsid wsp:val=&quot;008C5328&quot;/&gt;&lt;wsp:rsid wsp:val=&quot;008D3205&quot;/&gt;&lt;wsp:rsid wsp:val=&quot;008D39F7&quot;/&gt;&lt;wsp:rsid wsp:val=&quot;008E24A5&quot;/&gt;&lt;wsp:rsid wsp:val=&quot;00907311&quot;/&gt;&lt;wsp:rsid wsp:val=&quot;00917648&quot;/&gt;&lt;wsp:rsid wsp:val=&quot;00921400&quot;/&gt;&lt;wsp:rsid wsp:val=&quot;00922867&quot;/&gt;&lt;wsp:rsid wsp:val=&quot;00925A32&quot;/&gt;&lt;wsp:rsid wsp:val=&quot;0093462C&quot;/&gt;&lt;wsp:rsid wsp:val=&quot;0095374B&quot;/&gt;&lt;wsp:rsid wsp:val=&quot;00962143&quot;/&gt;&lt;wsp:rsid wsp:val=&quot;0096567F&quot;/&gt;&lt;wsp:rsid wsp:val=&quot;009662BB&quot;/&gt;&lt;wsp:rsid wsp:val=&quot;00967F3E&quot;/&gt;&lt;wsp:rsid wsp:val=&quot;00973B9F&quot;/&gt;&lt;wsp:rsid wsp:val=&quot;0098095D&quot;/&gt;&lt;wsp:rsid wsp:val=&quot;00983724&quot;/&gt;&lt;wsp:rsid wsp:val=&quot;009A48A2&quot;/&gt;&lt;wsp:rsid wsp:val=&quot;009C1FC1&quot;/&gt;&lt;wsp:rsid wsp:val=&quot;009C31A8&quot;/&gt;&lt;wsp:rsid wsp:val=&quot;009D036D&quot;/&gt;&lt;wsp:rsid wsp:val=&quot;009E2DF2&quot;/&gt;&lt;wsp:rsid wsp:val=&quot;009E7E1A&quot;/&gt;&lt;wsp:rsid wsp:val=&quot;009F7D60&quot;/&gt;&lt;wsp:rsid wsp:val=&quot;00A02667&quot;/&gt;&lt;wsp:rsid wsp:val=&quot;00A04387&quot;/&gt;&lt;wsp:rsid wsp:val=&quot;00A130C0&quot;/&gt;&lt;wsp:rsid wsp:val=&quot;00A13ADF&quot;/&gt;&lt;wsp:rsid wsp:val=&quot;00A179E9&quot;/&gt;&lt;wsp:rsid wsp:val=&quot;00A21444&quot;/&gt;&lt;wsp:rsid wsp:val=&quot;00A2225E&quot;/&gt;&lt;wsp:rsid wsp:val=&quot;00A25BA6&quot;/&gt;&lt;wsp:rsid wsp:val=&quot;00A30601&quot;/&gt;&lt;wsp:rsid wsp:val=&quot;00A31B4B&quot;/&gt;&lt;wsp:rsid wsp:val=&quot;00A3644A&quot;/&gt;&lt;wsp:rsid wsp:val=&quot;00A53775&quot;/&gt;&lt;wsp:rsid wsp:val=&quot;00A53869&quot;/&gt;&lt;wsp:rsid wsp:val=&quot;00A61274&quot;/&gt;&lt;wsp:rsid wsp:val=&quot;00A618A9&quot;/&gt;&lt;wsp:rsid wsp:val=&quot;00A65E2A&quot;/&gt;&lt;wsp:rsid wsp:val=&quot;00A662B9&quot;/&gt;&lt;wsp:rsid wsp:val=&quot;00A71892&quot;/&gt;&lt;wsp:rsid wsp:val=&quot;00A7307D&quot;/&gt;&lt;wsp:rsid wsp:val=&quot;00A96AD1&quot;/&gt;&lt;wsp:rsid wsp:val=&quot;00AA63F8&quot;/&gt;&lt;wsp:rsid wsp:val=&quot;00AB4A9A&quot;/&gt;&lt;wsp:rsid wsp:val=&quot;00AC346B&quot;/&gt;&lt;wsp:rsid wsp:val=&quot;00AE5A46&quot;/&gt;&lt;wsp:rsid wsp:val=&quot;00B03C5C&quot;/&gt;&lt;wsp:rsid wsp:val=&quot;00B04552&quot;/&gt;&lt;wsp:rsid wsp:val=&quot;00B105EE&quot;/&gt;&lt;wsp:rsid wsp:val=&quot;00B14AA0&quot;/&gt;&lt;wsp:rsid wsp:val=&quot;00B24D3C&quot;/&gt;&lt;wsp:rsid wsp:val=&quot;00B541A9&quot;/&gt;&lt;wsp:rsid wsp:val=&quot;00B60808&quot;/&gt;&lt;wsp:rsid wsp:val=&quot;00B641AE&quot;/&gt;&lt;wsp:rsid wsp:val=&quot;00B8366E&quot;/&gt;&lt;wsp:rsid wsp:val=&quot;00B8532E&quot;/&gt;&lt;wsp:rsid wsp:val=&quot;00B86798&quot;/&gt;&lt;wsp:rsid wsp:val=&quot;00B9390A&quot;/&gt;&lt;wsp:rsid wsp:val=&quot;00B963E6&quot;/&gt;&lt;wsp:rsid wsp:val=&quot;00BA524A&quot;/&gt;&lt;wsp:rsid wsp:val=&quot;00BB77D5&quot;/&gt;&lt;wsp:rsid wsp:val=&quot;00BC7E42&quot;/&gt;&lt;wsp:rsid wsp:val=&quot;00BD033D&quot;/&gt;&lt;wsp:rsid wsp:val=&quot;00BD16D3&quot;/&gt;&lt;wsp:rsid wsp:val=&quot;00BD18B3&quot;/&gt;&lt;wsp:rsid wsp:val=&quot;00BD4B18&quot;/&gt;&lt;wsp:rsid wsp:val=&quot;00BE0B6E&quot;/&gt;&lt;wsp:rsid wsp:val=&quot;00BE4F7E&quot;/&gt;&lt;wsp:rsid wsp:val=&quot;00BE4FCA&quot;/&gt;&lt;wsp:rsid wsp:val=&quot;00BF1760&quot;/&gt;&lt;wsp:rsid wsp:val=&quot;00C0035A&quot;/&gt;&lt;wsp:rsid wsp:val=&quot;00C1445B&quot;/&gt;&lt;wsp:rsid wsp:val=&quot;00C176C2&quot;/&gt;&lt;wsp:rsid wsp:val=&quot;00C231EC&quot;/&gt;&lt;wsp:rsid wsp:val=&quot;00C27839&quot;/&gt;&lt;wsp:rsid wsp:val=&quot;00C33757&quot;/&gt;&lt;wsp:rsid wsp:val=&quot;00C45204&quot;/&gt;&lt;wsp:rsid wsp:val=&quot;00C57176&quot;/&gt;&lt;wsp:rsid wsp:val=&quot;00C629DD&quot;/&gt;&lt;wsp:rsid wsp:val=&quot;00C63368&quot;/&gt;&lt;wsp:rsid wsp:val=&quot;00C8443F&quot;/&gt;&lt;wsp:rsid wsp:val=&quot;00C8671E&quot;/&gt;&lt;wsp:rsid wsp:val=&quot;00C869B7&quot;/&gt;&lt;wsp:rsid wsp:val=&quot;00C93565&quot;/&gt;&lt;wsp:rsid wsp:val=&quot;00CA0A2A&quot;/&gt;&lt;wsp:rsid wsp:val=&quot;00CA1DE1&quot;/&gt;&lt;wsp:rsid wsp:val=&quot;00CC4D9B&quot;/&gt;&lt;wsp:rsid wsp:val=&quot;00CC6725&quot;/&gt;&lt;wsp:rsid wsp:val=&quot;00CC6936&quot;/&gt;&lt;wsp:rsid wsp:val=&quot;00CC69A7&quot;/&gt;&lt;wsp:rsid wsp:val=&quot;00CD5ACA&quot;/&gt;&lt;wsp:rsid wsp:val=&quot;00CF4C6F&quot;/&gt;&lt;wsp:rsid wsp:val=&quot;00D0142C&quot;/&gt;&lt;wsp:rsid wsp:val=&quot;00D12788&quot;/&gt;&lt;wsp:rsid wsp:val=&quot;00D12DAB&quot;/&gt;&lt;wsp:rsid wsp:val=&quot;00D20812&quot;/&gt;&lt;wsp:rsid wsp:val=&quot;00D34E1B&quot;/&gt;&lt;wsp:rsid wsp:val=&quot;00D42250&quot;/&gt;&lt;wsp:rsid wsp:val=&quot;00D46864&quot;/&gt;&lt;wsp:rsid wsp:val=&quot;00D52873&quot;/&gt;&lt;wsp:rsid wsp:val=&quot;00D6256C&quot;/&gt;&lt;wsp:rsid wsp:val=&quot;00D65729&quot;/&gt;&lt;wsp:rsid wsp:val=&quot;00D6616E&quot;/&gt;&lt;wsp:rsid wsp:val=&quot;00D669AB&quot;/&gt;&lt;wsp:rsid wsp:val=&quot;00D935C7&quot;/&gt;&lt;wsp:rsid wsp:val=&quot;00D93D77&quot;/&gt;&lt;wsp:rsid wsp:val=&quot;00DB1A45&quot;/&gt;&lt;wsp:rsid wsp:val=&quot;00DD28BC&quot;/&gt;&lt;wsp:rsid wsp:val=&quot;00DD410E&quot;/&gt;&lt;wsp:rsid wsp:val=&quot;00DD43B2&quot;/&gt;&lt;wsp:rsid wsp:val=&quot;00DD66DC&quot;/&gt;&lt;wsp:rsid wsp:val=&quot;00DE3183&quot;/&gt;&lt;wsp:rsid wsp:val=&quot;00DE3B01&quot;/&gt;&lt;wsp:rsid wsp:val=&quot;00DE5757&quot;/&gt;&lt;wsp:rsid wsp:val=&quot;00DE718E&quot;/&gt;&lt;wsp:rsid wsp:val=&quot;00DF24BD&quot;/&gt;&lt;wsp:rsid wsp:val=&quot;00DF2E0B&quot;/&gt;&lt;wsp:rsid wsp:val=&quot;00E012FF&quot;/&gt;&lt;wsp:rsid wsp:val=&quot;00E0341F&quot;/&gt;&lt;wsp:rsid wsp:val=&quot;00E25FFD&quot;/&gt;&lt;wsp:rsid wsp:val=&quot;00E41F54&quot;/&gt;&lt;wsp:rsid wsp:val=&quot;00E45B38&quot;/&gt;&lt;wsp:rsid wsp:val=&quot;00E53062&quot;/&gt;&lt;wsp:rsid wsp:val=&quot;00E73AB0&quot;/&gt;&lt;wsp:rsid wsp:val=&quot;00E87663&quot;/&gt;&lt;wsp:rsid wsp:val=&quot;00E958FB&quot;/&gt;&lt;wsp:rsid wsp:val=&quot;00EA190A&quot;/&gt;&lt;wsp:rsid wsp:val=&quot;00EC1932&quot;/&gt;&lt;wsp:rsid wsp:val=&quot;00EC4336&quot;/&gt;&lt;wsp:rsid wsp:val=&quot;00ED0B9E&quot;/&gt;&lt;wsp:rsid wsp:val=&quot;00EE16EF&quot;/&gt;&lt;wsp:rsid wsp:val=&quot;00EE1B69&quot;/&gt;&lt;wsp:rsid wsp:val=&quot;00EF04B3&quot;/&gt;&lt;wsp:rsid wsp:val=&quot;00EF18BD&quot;/&gt;&lt;wsp:rsid wsp:val=&quot;00EF338A&quot;/&gt;&lt;wsp:rsid wsp:val=&quot;00EF4C96&quot;/&gt;&lt;wsp:rsid wsp:val=&quot;00EF5D24&quot;/&gt;&lt;wsp:rsid wsp:val=&quot;00EF651E&quot;/&gt;&lt;wsp:rsid wsp:val=&quot;00F011AC&quot;/&gt;&lt;wsp:rsid wsp:val=&quot;00F06AE2&quot;/&gt;&lt;wsp:rsid wsp:val=&quot;00F34222&quot;/&gt;&lt;wsp:rsid wsp:val=&quot;00F505EB&quot;/&gt;&lt;wsp:rsid wsp:val=&quot;00F603F0&quot;/&gt;&lt;wsp:rsid wsp:val=&quot;00F64E7A&quot;/&gt;&lt;wsp:rsid wsp:val=&quot;00F713B6&quot;/&gt;&lt;wsp:rsid wsp:val=&quot;00F82492&quot;/&gt;&lt;wsp:rsid wsp:val=&quot;00F82D81&quot;/&gt;&lt;wsp:rsid wsp:val=&quot;00F91E64&quot;/&gt;&lt;wsp:rsid wsp:val=&quot;00F95E43&quot;/&gt;&lt;wsp:rsid wsp:val=&quot;00FA4CC4&quot;/&gt;&lt;wsp:rsid wsp:val=&quot;00FA7553&quot;/&gt;&lt;wsp:rsid wsp:val=&quot;00FB7A55&quot;/&gt;&lt;wsp:rsid wsp:val=&quot;00FE277A&quot;/&gt;&lt;wsp:rsid wsp:val=&quot;00FF7DA1&quot;/&gt;&lt;/wsp:rsids&gt;&lt;/w:docPr&gt;&lt;w:body&gt;&lt;wx:sect&gt;&lt;w:p wsp:rsidR=&quot;00000000&quot; wsp:rsidRDefault=&quot;008462F6&quot; wsp:rsidP=&quot;008462F6&quot;&gt;&lt;m:oMathPara&gt;&lt;m:oMath&gt;&lt;m:sSub&gt;&lt;m:sSubPr&gt;&lt;m:ctrlPr&gt;&lt;w:rPr&gt;&lt;w:rFonts w:ascii=&quot;Cambria Math&quot; w:h-ansi=&quot;Cambria Math&quot; w:cs=&quot;Arial&quot;/&gt;&lt;wx:font wx:val=&quot;Cambria Math&quot;/&gt;&lt;w:i-cs/&gt;&lt;/w:rPr&gt;&lt;/m:ctrlPr&gt;&lt;/m:sSubPr&gt;&lt;m:e&gt;&lt;m:r&gt;&lt;m:rPr&gt;&lt;m:sty m:val=&quot;p&quot;/&gt;&lt;/m:rPr&gt;&lt;w:rPr&gt;&lt;w:rFonts w:ascii=&quot;Cambria Math&quot; w:h-ansi=&quot;Cambria Math&quot; w:cs=&quot;Arial&quot;/&gt;&lt;wx:font wx:val=&quot;Cambria Math&quot;/&gt;&lt;w:i-cs/&gt;&lt;/w:rPr&gt;&lt;m:t&gt;U&lt;/m:t&gt;&lt;/m:r&gt;&lt;m:ctrlPr&gt;&lt;w:rPr&gt;&lt;w:rFonts w:ascii=&quot;Cambria Math&quot; w:fareast=&quot;Calibri&quot; w:h-ansi=&quot;Cambria Math&quot; w:cs=&quot;Arial&quot;/&gt;&lt;wx:font wx:val=&quot;Cambria Math&quot;/&gt;&lt;w:i-cs/&gt;&lt;w:kern w:val=&quot;2&quot;/&gt;&lt;/w:rPr&gt;&lt;/m:ctrlPr&gt;&lt;/m:e&gt;&lt;m:sub&gt;&lt;m:r&gt;&lt;m:rPr&gt;&lt;m:sty m:val=&quot;p&quot;/&gt;&lt;/m:rPr&gt;&lt;w:rPr&gt;&lt;w:rFonts w:ascii=&quot;Cambria Math&quot; w:h-ansi=&quot;Cambria Math&quot; w:cs=&quot;Arial&quot;/&gt;&lt;wx:font wx:val=&quot;Cambria Math&quot;/&gt;&lt;w:i-cs/&gt;&lt;/w:rPr&gt;&lt;m:t&gt;i&lt;/m:t&gt;&lt;/m:r&gt;&lt;m:ctrlPr&gt;&lt;w:rPr&gt;&lt;w:rFonts w:ascii=&quot;Cambria Math&quot; w:fareast=&quot;Calibri&quot; w:h-ansi=&quot;Cambria Math&quot; w:cs=&quot;Arial&quot;/&gt;&lt;wx:font wx:val=&quot;Cambria Math&quot;/&gt;&lt;w:i-cs/&gt;&lt;w:kern w:val=&quot;2&quot;/&gt;&lt;/w:rPr&gt;&lt;/m:ctrlPr&gt;&lt;/m:sub&gt;&lt;/m:sSub&gt;&lt;/m:oMath&gt;&lt;/m:oMathPara&gt;&lt;/w:p&gt;&lt;w:sectPr wsp:rsidR=&quot;00000000&quot;&gt;&lt;w:pgSz w:w=&quot;12240&quot; w:h=&quot;15840&quot;/&gt;&lt;w:pgMar w:top=&quot;1440&quot; w:right=&quot;1440&quot; w:bottom=&quot;1440&quot; w:left=&quot;1440&quot; w:header=&quot;720&quot; w:footer=&quot;720&quot; w:gutter=&quot;0&quot;/&gt;&lt;w:cols w:space=&quot;720&quot;/&gt;&lt;/w:sectPr&gt;&lt;/wx:sect&gt;&lt;/w:body&gt;&lt;/w:wordDocument&gt;">
+                <v:shape id="_x0000_i1029" type="#_x0000_t75" alt="" style="width:9.85pt;height:13.8pt;mso-width-percent:0;mso-height-percent:0;mso-width-percent:0;mso-height-percent:0" equationxml="&lt;?xml version=&quot;1.0&quot; encoding=&quot;UTF-8&quot; standalone=&quot;yes&quot;?&gt;&#13;&#13;&#10;&#13;&#13;&#10;&#13;&#13;&#10;&#13;&#13;&#10;&#13;&#13;&#10;&#13;&#13;&#10;&#13;&#13;&#10;&#13;&#13;&#10;&#13;&#13;&#10;&lt;?mso-application progid=&quot;Word.Document&quot;?&gt;&#13;&#13;&#10;&#13;&#13;&#10;&#13;&#13;&#10;&#13;&#13;&#10;&#13;&#13;&#10;&#13;&#13;&#10;&#13;&#13;&#10;&#13;&#13;&#10;&#13;&#13;&#10;&lt;w:wordDocument xmlns:aml=&quot;http://schemas.microsoft.com/aml/2001/core&quot; xmlns:wpc=&quot;http://schemas.microsoft.com/office/word/2010/wordprocessingCanvas&quot; xmlns:cx=&quot;http://schemas.microsoft.com/office/drawing/2014/chartex&quot; xmlns:cx1=&quot;http://schemas.microsoft.com/office/drawing/2015/9/8/chartex&quot; xmlns:cx2=&quot;http://schemas.microsoft.com/office/drawing/2015/10/21/chartex&quot; xmlns:cx3=&quot;http://schemas.microsoft.com/office/drawing/2016/5/9/chartex&quot; xmlns:cx4=&quot;http://schemas.microsoft.com/office/drawing/2016/5/10/chartex&quot; xmlns:cx5=&quot;http://schemas.microsoft.com/office/drawing/2016/5/11/chartex&quot; xmlns:cx6=&quot;http://schemas.microsoft.com/office/drawing/2016/5/12/chartex&quot; xmlns:cx7=&quot;http://schemas.microsoft.com/office/drawing/2016/5/13/chartex&quot; xmlns:cx8=&quot;http://schemas.microsoft.com/office/drawing/2016/5/14/chartex&quot; xmlns:cr=&quot;http://schemas.microsoft.com/office/comments/2020/reactions&quot; xmlns:dt=&quot;uuid:C2F41010-65B3-11d1-A29F-00AA00C14882&quot; xmlns:mc=&quot;http://schemas.openxmlformats.org/markup-compatibility/2006&quot; xmlns:aink=&quot;http://schemas.microsoft.com/office/drawing/2016/ink&quot; xmlns:am3d=&quot;http://schemas.microsoft.com/office/drawing/2017/model3d&quot; xmlns:o=&quot;urn:schemas-microsoft-com:office:office&quot; xmlns:oel=&quot;http://schemas.microsoft.com/office/2019/extlst&quot; xmlns:m=&quot;http://schemas.openxmlformats.org/officeDocument/2006/math&quot; xmlns:v=&quot;urn:schemas-microsoft-com:vml&quot; xmlns:w10=&quot;urn:schemas-microsoft-com:office:word&quot; xmlns:w=&quot;http://schemas.microsoft.com/office/word/2003/wordml&quot; xmlns:wx=&quot;http://schemas.microsoft.com/office/word/2003/auxHint&quot; xmlns:wne=&quot;http://schemas.microsoft.com/office/word/2006/wordml&quot; xmlns:wsp=&quot;http://schemas.microsoft.com/office/word/2003/wordml/sp2&quot; xmlns:sl=&quot;http://schemas.microsoft.com/schemaLibrary/2003/core&quot; w:macrosPresent=&quot;no&quot; w:embeddedObjPresent=&quot;no&quot; w:ocxPresent=&quot;no&quot; xml:space=&quot;preserve&quot;&gt;&lt;w:ignoreSubtree w:val=&quot;http://schemas.microsoft.com/office/word/2003/wordml/sp2&quot;/&gt;&lt;o:DocumentProperties&gt;&lt;o:Version&gt;16&lt;/o:Version&gt;&lt;/o:DocumentProperties&gt;&lt;w:docPr&gt;&lt;w:view w:val=&quot;print&quot;/&gt;&lt;w:doNotEmbedSystemFonts/&gt;&lt;w:stylePaneFormatFilter w:val=&quot;3F01&quot;/&gt;&lt;w:defaultTabStop w:val=&quot;720&quot;/&gt;&lt;w:punctuationKerning/&gt;&lt;w:characterSpacingControl w:val=&quot;DontCompress&quot;/&gt;&lt;w:webPageEncoding w:val=&quot;windows-1252&quot;/&gt;&lt;w:optimizeForBrowser/&gt;&lt;w:relyOnVML/&gt;&lt;w:allowPNG/&gt;&lt;w:validateAgainstSchema/&gt;&lt;w:saveInvalidXML w:val=&quot;off&quot;/&gt;&lt;w:ignoreMixedContent w:val=&quot;off&quot;/&gt;&lt;w:alwaysShowPlaceholderText w:val=&quot;off&quot;/&gt;&lt;w:compat&gt;&lt;w:breakWrappedTables/&gt;&lt;w:snapToGridInCell/&gt;&lt;w:applyBreakingRules/&gt;&lt;w:wrapTextWithPunct/&gt;&lt;w:useAsianBreakRules/&gt;&lt;w:dontGrowAutofit/&gt;&lt;/w:compat&gt;&lt;wsp:rsids&gt;&lt;wsp:rsidRoot wsp:val=&quot;002231F7&quot;/&gt;&lt;wsp:rsid wsp:val=&quot;00021D64&quot;/&gt;&lt;wsp:rsid wsp:val=&quot;0002538E&quot;/&gt;&lt;wsp:rsid wsp:val=&quot;00027705&quot;/&gt;&lt;wsp:rsid wsp:val=&quot;000442EB&quot;/&gt;&lt;wsp:rsid wsp:val=&quot;000659A3&quot;/&gt;&lt;wsp:rsid wsp:val=&quot;00073737&quot;/&gt;&lt;wsp:rsid wsp:val=&quot;00075A7D&quot;/&gt;&lt;wsp:rsid wsp:val=&quot;0007706D&quot;/&gt;&lt;wsp:rsid wsp:val=&quot;000773F6&quot;/&gt;&lt;wsp:rsid wsp:val=&quot;000828AE&quot;/&gt;&lt;wsp:rsid wsp:val=&quot;000864B8&quot;/&gt;&lt;wsp:rsid wsp:val=&quot;000877A0&quot;/&gt;&lt;wsp:rsid wsp:val=&quot;000A11B8&quot;/&gt;&lt;wsp:rsid wsp:val=&quot;000A1912&quot;/&gt;&lt;wsp:rsid wsp:val=&quot;000B7138&quot;/&gt;&lt;wsp:rsid wsp:val=&quot;000B7946&quot;/&gt;&lt;wsp:rsid wsp:val=&quot;000C02C8&quot;/&gt;&lt;wsp:rsid wsp:val=&quot;000C18CD&quot;/&gt;&lt;wsp:rsid wsp:val=&quot;000C2933&quot;/&gt;&lt;wsp:rsid wsp:val=&quot;000D0EF9&quot;/&gt;&lt;wsp:rsid wsp:val=&quot;000D1CAB&quot;/&gt;&lt;wsp:rsid wsp:val=&quot;000F6444&quot;/&gt;&lt;wsp:rsid wsp:val=&quot;00105506&quot;/&gt;&lt;wsp:rsid wsp:val=&quot;0010584D&quot;/&gt;&lt;wsp:rsid wsp:val=&quot;0011177B&quot;/&gt;&lt;wsp:rsid wsp:val=&quot;001231CA&quot;/&gt;&lt;wsp:rsid wsp:val=&quot;00123787&quot;/&gt;&lt;wsp:rsid wsp:val=&quot;001321BF&quot;/&gt;&lt;wsp:rsid wsp:val=&quot;0013355B&quot;/&gt;&lt;wsp:rsid wsp:val=&quot;0015757F&quot;/&gt;&lt;wsp:rsid wsp:val=&quot;00164E6F&quot;/&gt;&lt;wsp:rsid wsp:val=&quot;00174316&quot;/&gt;&lt;wsp:rsid wsp:val=&quot;001805C1&quot;/&gt;&lt;wsp:rsid wsp:val=&quot;001864DD&quot;/&gt;&lt;wsp:rsid wsp:val=&quot;001A3935&quot;/&gt;&lt;wsp:rsid wsp:val=&quot;001B1BE5&quot;/&gt;&lt;wsp:rsid wsp:val=&quot;001B2E6C&quot;/&gt;&lt;wsp:rsid wsp:val=&quot;001C039E&quot;/&gt;&lt;wsp:rsid wsp:val=&quot;001C5D23&quot;/&gt;&lt;wsp:rsid wsp:val=&quot;001D7C41&quot;/&gt;&lt;wsp:rsid wsp:val=&quot;001E628E&quot;/&gt;&lt;wsp:rsid wsp:val=&quot;001E6378&quot;/&gt;&lt;wsp:rsid wsp:val=&quot;001E7EC0&quot;/&gt;&lt;wsp:rsid wsp:val=&quot;001F15EA&quot;/&gt;&lt;wsp:rsid wsp:val=&quot;001F2A75&quot;/&gt;&lt;wsp:rsid wsp:val=&quot;001F35C2&quot;/&gt;&lt;wsp:rsid wsp:val=&quot;001F60AC&quot;/&gt;&lt;wsp:rsid wsp:val=&quot;0020268D&quot;/&gt;&lt;wsp:rsid wsp:val=&quot;00203DC0&quot;/&gt;&lt;wsp:rsid wsp:val=&quot;00204E17&quot;/&gt;&lt;wsp:rsid wsp:val=&quot;00206713&quot;/&gt;&lt;wsp:rsid wsp:val=&quot;002231F7&quot;/&gt;&lt;wsp:rsid wsp:val=&quot;0022526B&quot;/&gt;&lt;wsp:rsid wsp:val=&quot;00230B9A&quot;/&gt;&lt;wsp:rsid wsp:val=&quot;00243EC4&quot;/&gt;&lt;wsp:rsid wsp:val=&quot;002472BB&quot;/&gt;&lt;wsp:rsid wsp:val=&quot;002525BC&quot;/&gt;&lt;wsp:rsid wsp:val=&quot;00263788&quot;/&gt;&lt;wsp:rsid wsp:val=&quot;00267EF8&quot;/&gt;&lt;wsp:rsid wsp:val=&quot;00274E5E&quot;/&gt;&lt;wsp:rsid wsp:val=&quot;0027641D&quot;/&gt;&lt;wsp:rsid wsp:val=&quot;002874F6&quot;/&gt;&lt;wsp:rsid wsp:val=&quot;002A1B2E&quot;/&gt;&lt;wsp:rsid wsp:val=&quot;002A352D&quot;/&gt;&lt;wsp:rsid wsp:val=&quot;002B46E9&quot;/&gt;&lt;wsp:rsid wsp:val=&quot;002B6712&quot;/&gt;&lt;wsp:rsid wsp:val=&quot;002B7D80&quot;/&gt;&lt;wsp:rsid wsp:val=&quot;002C172D&quot;/&gt;&lt;wsp:rsid wsp:val=&quot;002C3B66&quot;/&gt;&lt;wsp:rsid wsp:val=&quot;002C3EB3&quot;/&gt;&lt;wsp:rsid wsp:val=&quot;002C6137&quot;/&gt;&lt;wsp:rsid wsp:val=&quot;002D3034&quot;/&gt;&lt;wsp:rsid wsp:val=&quot;002D3B30&quot;/&gt;&lt;wsp:rsid wsp:val=&quot;002E2168&quot;/&gt;&lt;wsp:rsid wsp:val=&quot;002E388B&quot;/&gt;&lt;wsp:rsid wsp:val=&quot;002E4B68&quot;/&gt;&lt;wsp:rsid wsp:val=&quot;002F1455&quot;/&gt;&lt;wsp:rsid wsp:val=&quot;002F1665&quot;/&gt;&lt;wsp:rsid wsp:val=&quot;00305C9C&quot;/&gt;&lt;wsp:rsid wsp:val=&quot;003061BA&quot;/&gt;&lt;wsp:rsid wsp:val=&quot;00315BC3&quot;/&gt;&lt;wsp:rsid wsp:val=&quot;0032052C&quot;/&gt;&lt;wsp:rsid wsp:val=&quot;00334CA6&quot;/&gt;&lt;wsp:rsid wsp:val=&quot;003428E6&quot;/&gt;&lt;wsp:rsid wsp:val=&quot;00343C94&quot;/&gt;&lt;wsp:rsid wsp:val=&quot;00352F07&quot;/&gt;&lt;wsp:rsid wsp:val=&quot;00357A10&quot;/&gt;&lt;wsp:rsid wsp:val=&quot;00362550&quot;/&gt;&lt;wsp:rsid wsp:val=&quot;00366007&quot;/&gt;&lt;wsp:rsid wsp:val=&quot;00370697&quot;/&gt;&lt;wsp:rsid wsp:val=&quot;003729AF&quot;/&gt;&lt;wsp:rsid wsp:val=&quot;00381C25&quot;/&gt;&lt;wsp:rsid wsp:val=&quot;003826DC&quot;/&gt;&lt;wsp:rsid wsp:val=&quot;0038737D&quot;/&gt;&lt;wsp:rsid wsp:val=&quot;0039290D&quot;/&gt;&lt;wsp:rsid wsp:val=&quot;00392A55&quot;/&gt;&lt;wsp:rsid wsp:val=&quot;003B00DC&quot;/&gt;&lt;wsp:rsid wsp:val=&quot;003C4E3B&quot;/&gt;&lt;wsp:rsid wsp:val=&quot;003D5757&quot;/&gt;&lt;wsp:rsid wsp:val=&quot;003D7E67&quot;/&gt;&lt;wsp:rsid wsp:val=&quot;0040202D&quot;/&gt;&lt;wsp:rsid wsp:val=&quot;00405AB7&quot;/&gt;&lt;wsp:rsid wsp:val=&quot;00416BB9&quot;/&gt;&lt;wsp:rsid wsp:val=&quot;00430EAF&quot;/&gt;&lt;wsp:rsid wsp:val=&quot;004522E5&quot;/&gt;&lt;wsp:rsid wsp:val=&quot;00466ABA&quot;/&gt;&lt;wsp:rsid wsp:val=&quot;00472C66&quot;/&gt;&lt;wsp:rsid wsp:val=&quot;004732EF&quot;/&gt;&lt;wsp:rsid wsp:val=&quot;00483A05&quot;/&gt;&lt;wsp:rsid wsp:val=&quot;004909CD&quot;/&gt;&lt;wsp:rsid wsp:val=&quot;00491D01&quot;/&gt;&lt;wsp:rsid wsp:val=&quot;00492434&quot;/&gt;&lt;wsp:rsid wsp:val=&quot;00496AC2&quot;/&gt;&lt;wsp:rsid wsp:val=&quot;004B36B2&quot;/&gt;&lt;wsp:rsid wsp:val=&quot;004B4D42&quot;/&gt;&lt;wsp:rsid wsp:val=&quot;004D2742&quot;/&gt;&lt;wsp:rsid wsp:val=&quot;004E2098&quot;/&gt;&lt;wsp:rsid wsp:val=&quot;004E7B58&quot;/&gt;&lt;wsp:rsid wsp:val=&quot;00505058&quot;/&gt;&lt;wsp:rsid wsp:val=&quot;005113BD&quot;/&gt;&lt;wsp:rsid wsp:val=&quot;00520D6F&quot;/&gt;&lt;wsp:rsid wsp:val=&quot;00526E28&quot;/&gt;&lt;wsp:rsid wsp:val=&quot;00531E34&quot;/&gt;&lt;wsp:rsid wsp:val=&quot;005372A1&quot;/&gt;&lt;wsp:rsid wsp:val=&quot;00543224&quot;/&gt;&lt;wsp:rsid wsp:val=&quot;00556162&quot;/&gt;&lt;wsp:rsid wsp:val=&quot;00583E77&quot;/&gt;&lt;wsp:rsid wsp:val=&quot;00585E61&quot;/&gt;&lt;wsp:rsid wsp:val=&quot;00586D45&quot;/&gt;&lt;wsp:rsid wsp:val=&quot;005A0E69&quot;/&gt;&lt;wsp:rsid wsp:val=&quot;005B519B&quot;/&gt;&lt;wsp:rsid wsp:val=&quot;005C1A83&quot;/&gt;&lt;wsp:rsid wsp:val=&quot;005C3C29&quot;/&gt;&lt;wsp:rsid wsp:val=&quot;005C52BB&quot;/&gt;&lt;wsp:rsid wsp:val=&quot;005D180A&quot;/&gt;&lt;wsp:rsid wsp:val=&quot;005D7012&quot;/&gt;&lt;wsp:rsid wsp:val=&quot;005E24B4&quot;/&gt;&lt;wsp:rsid wsp:val=&quot;005F6402&quot;/&gt;&lt;wsp:rsid wsp:val=&quot;00606FDA&quot;/&gt;&lt;wsp:rsid wsp:val=&quot;00610A3E&quot;/&gt;&lt;wsp:rsid wsp:val=&quot;00614EE6&quot;/&gt;&lt;wsp:rsid wsp:val=&quot;00621710&quot;/&gt;&lt;wsp:rsid wsp:val=&quot;00626CAD&quot;/&gt;&lt;wsp:rsid wsp:val=&quot;00634D9E&quot;/&gt;&lt;wsp:rsid wsp:val=&quot;00635252&quot;/&gt;&lt;wsp:rsid wsp:val=&quot;006370EE&quot;/&gt;&lt;wsp:rsid wsp:val=&quot;00641074&quot;/&gt;&lt;wsp:rsid wsp:val=&quot;00641531&quot;/&gt;&lt;wsp:rsid wsp:val=&quot;00643C96&quot;/&gt;&lt;wsp:rsid wsp:val=&quot;0065338F&quot;/&gt;&lt;wsp:rsid wsp:val=&quot;00656A60&quot;/&gt;&lt;wsp:rsid wsp:val=&quot;0067028C&quot;/&gt;&lt;wsp:rsid wsp:val=&quot;006B1999&quot;/&gt;&lt;wsp:rsid wsp:val=&quot;006C0F59&quot;/&gt;&lt;wsp:rsid wsp:val=&quot;006C32D8&quot;/&gt;&lt;wsp:rsid wsp:val=&quot;006D1445&quot;/&gt;&lt;wsp:rsid wsp:val=&quot;006D40B4&quot;/&gt;&lt;wsp:rsid wsp:val=&quot;006E04AB&quot;/&gt;&lt;wsp:rsid wsp:val=&quot;006E2036&quot;/&gt;&lt;wsp:rsid wsp:val=&quot;006E665A&quot;/&gt;&lt;wsp:rsid wsp:val=&quot;006F1B99&quot;/&gt;&lt;wsp:rsid wsp:val=&quot;007019CD&quot;/&gt;&lt;wsp:rsid wsp:val=&quot;00703EF7&quot;/&gt;&lt;wsp:rsid wsp:val=&quot;007061AA&quot;/&gt;&lt;wsp:rsid wsp:val=&quot;007107E3&quot;/&gt;&lt;wsp:rsid wsp:val=&quot;0071749A&quot;/&gt;&lt;wsp:rsid wsp:val=&quot;00720A9F&quot;/&gt;&lt;wsp:rsid wsp:val=&quot;00726B40&quot;/&gt;&lt;wsp:rsid wsp:val=&quot;00733F5A&quot;/&gt;&lt;wsp:rsid wsp:val=&quot;00736F5C&quot;/&gt;&lt;wsp:rsid wsp:val=&quot;00747785&quot;/&gt;&lt;wsp:rsid wsp:val=&quot;00756905&quot;/&gt;&lt;wsp:rsid wsp:val=&quot;00762773&quot;/&gt;&lt;wsp:rsid wsp:val=&quot;007A13B9&quot;/&gt;&lt;wsp:rsid wsp:val=&quot;007A66D9&quot;/&gt;&lt;wsp:rsid wsp:val=&quot;007B12F0&quot;/&gt;&lt;wsp:rsid wsp:val=&quot;007B1585&quot;/&gt;&lt;wsp:rsid wsp:val=&quot;007D1215&quot;/&gt;&lt;wsp:rsid wsp:val=&quot;007F200F&quot;/&gt;&lt;wsp:rsid wsp:val=&quot;00805D06&quot;/&gt;&lt;wsp:rsid wsp:val=&quot;00813274&quot;/&gt;&lt;wsp:rsid wsp:val=&quot;00816205&quot;/&gt;&lt;wsp:rsid wsp:val=&quot;00823330&quot;/&gt;&lt;wsp:rsid wsp:val=&quot;00824C64&quot;/&gt;&lt;wsp:rsid wsp:val=&quot;00831ABA&quot;/&gt;&lt;wsp:rsid wsp:val=&quot;0084106B&quot;/&gt;&lt;wsp:rsid wsp:val=&quot;008462F6&quot;/&gt;&lt;wsp:rsid wsp:val=&quot;008474D8&quot;/&gt;&lt;wsp:rsid wsp:val=&quot;008476AD&quot;/&gt;&lt;wsp:rsid wsp:val=&quot;00855C95&quot;/&gt;&lt;wsp:rsid wsp:val=&quot;0085656E&quot;/&gt;&lt;wsp:rsid wsp:val=&quot;00870F94&quot;/&gt;&lt;wsp:rsid wsp:val=&quot;00873368&quot;/&gt;&lt;wsp:rsid wsp:val=&quot;008828F9&quot;/&gt;&lt;wsp:rsid wsp:val=&quot;008836C8&quot;/&gt;&lt;wsp:rsid wsp:val=&quot;008874FC&quot;/&gt;&lt;wsp:rsid wsp:val=&quot;00891ECA&quot;/&gt;&lt;wsp:rsid wsp:val=&quot;00893C0F&quot;/&gt;&lt;wsp:rsid wsp:val=&quot;008A4593&quot;/&gt;&lt;wsp:rsid wsp:val=&quot;008B2DC6&quot;/&gt;&lt;wsp:rsid wsp:val=&quot;008C0824&quot;/&gt;&lt;wsp:rsid wsp:val=&quot;008C3DC6&quot;/&gt;&lt;wsp:rsid wsp:val=&quot;008C5328&quot;/&gt;&lt;wsp:rsid wsp:val=&quot;008D3205&quot;/&gt;&lt;wsp:rsid wsp:val=&quot;008D39F7&quot;/&gt;&lt;wsp:rsid wsp:val=&quot;008E24A5&quot;/&gt;&lt;wsp:rsid wsp:val=&quot;00907311&quot;/&gt;&lt;wsp:rsid wsp:val=&quot;00917648&quot;/&gt;&lt;wsp:rsid wsp:val=&quot;00921400&quot;/&gt;&lt;wsp:rsid wsp:val=&quot;00922867&quot;/&gt;&lt;wsp:rsid wsp:val=&quot;00925A32&quot;/&gt;&lt;wsp:rsid wsp:val=&quot;0093462C&quot;/&gt;&lt;wsp:rsid wsp:val=&quot;0095374B&quot;/&gt;&lt;wsp:rsid wsp:val=&quot;00962143&quot;/&gt;&lt;wsp:rsid wsp:val=&quot;0096567F&quot;/&gt;&lt;wsp:rsid wsp:val=&quot;009662BB&quot;/&gt;&lt;wsp:rsid wsp:val=&quot;00967F3E&quot;/&gt;&lt;wsp:rsid wsp:val=&quot;00973B9F&quot;/&gt;&lt;wsp:rsid wsp:val=&quot;0098095D&quot;/&gt;&lt;wsp:rsid wsp:val=&quot;00983724&quot;/&gt;&lt;wsp:rsid wsp:val=&quot;009A48A2&quot;/&gt;&lt;wsp:rsid wsp:val=&quot;009C1FC1&quot;/&gt;&lt;wsp:rsid wsp:val=&quot;009C31A8&quot;/&gt;&lt;wsp:rsid wsp:val=&quot;009D036D&quot;/&gt;&lt;wsp:rsid wsp:val=&quot;009E2DF2&quot;/&gt;&lt;wsp:rsid wsp:val=&quot;009E7E1A&quot;/&gt;&lt;wsp:rsid wsp:val=&quot;009F7D60&quot;/&gt;&lt;wsp:rsid wsp:val=&quot;00A02667&quot;/&gt;&lt;wsp:rsid wsp:val=&quot;00A04387&quot;/&gt;&lt;wsp:rsid wsp:val=&quot;00A130C0&quot;/&gt;&lt;wsp:rsid wsp:val=&quot;00A13ADF&quot;/&gt;&lt;wsp:rsid wsp:val=&quot;00A179E9&quot;/&gt;&lt;wsp:rsid wsp:val=&quot;00A21444&quot;/&gt;&lt;wsp:rsid wsp:val=&quot;00A2225E&quot;/&gt;&lt;wsp:rsid wsp:val=&quot;00A25BA6&quot;/&gt;&lt;wsp:rsid wsp:val=&quot;00A30601&quot;/&gt;&lt;wsp:rsid wsp:val=&quot;00A31B4B&quot;/&gt;&lt;wsp:rsid wsp:val=&quot;00A3644A&quot;/&gt;&lt;wsp:rsid wsp:val=&quot;00A53775&quot;/&gt;&lt;wsp:rsid wsp:val=&quot;00A53869&quot;/&gt;&lt;wsp:rsid wsp:val=&quot;00A61274&quot;/&gt;&lt;wsp:rsid wsp:val=&quot;00A618A9&quot;/&gt;&lt;wsp:rsid wsp:val=&quot;00A65E2A&quot;/&gt;&lt;wsp:rsid wsp:val=&quot;00A662B9&quot;/&gt;&lt;wsp:rsid wsp:val=&quot;00A71892&quot;/&gt;&lt;wsp:rsid wsp:val=&quot;00A7307D&quot;/&gt;&lt;wsp:rsid wsp:val=&quot;00A96AD1&quot;/&gt;&lt;wsp:rsid wsp:val=&quot;00AA63F8&quot;/&gt;&lt;wsp:rsid wsp:val=&quot;00AB4A9A&quot;/&gt;&lt;wsp:rsid wsp:val=&quot;00AC346B&quot;/&gt;&lt;wsp:rsid wsp:val=&quot;00AE5A46&quot;/&gt;&lt;wsp:rsid wsp:val=&quot;00B03C5C&quot;/&gt;&lt;wsp:rsid wsp:val=&quot;00B04552&quot;/&gt;&lt;wsp:rsid wsp:val=&quot;00B105EE&quot;/&gt;&lt;wsp:rsid wsp:val=&quot;00B14AA0&quot;/&gt;&lt;wsp:rsid wsp:val=&quot;00B24D3C&quot;/&gt;&lt;wsp:rsid wsp:val=&quot;00B541A9&quot;/&gt;&lt;wsp:rsid wsp:val=&quot;00B60808&quot;/&gt;&lt;wsp:rsid wsp:val=&quot;00B641AE&quot;/&gt;&lt;wsp:rsid wsp:val=&quot;00B8366E&quot;/&gt;&lt;wsp:rsid wsp:val=&quot;00B8532E&quot;/&gt;&lt;wsp:rsid wsp:val=&quot;00B86798&quot;/&gt;&lt;wsp:rsid wsp:val=&quot;00B9390A&quot;/&gt;&lt;wsp:rsid wsp:val=&quot;00B963E6&quot;/&gt;&lt;wsp:rsid wsp:val=&quot;00BA524A&quot;/&gt;&lt;wsp:rsid wsp:val=&quot;00BB77D5&quot;/&gt;&lt;wsp:rsid wsp:val=&quot;00BC7E42&quot;/&gt;&lt;wsp:rsid wsp:val=&quot;00BD033D&quot;/&gt;&lt;wsp:rsid wsp:val=&quot;00BD16D3&quot;/&gt;&lt;wsp:rsid wsp:val=&quot;00BD18B3&quot;/&gt;&lt;wsp:rsid wsp:val=&quot;00BD4B18&quot;/&gt;&lt;wsp:rsid wsp:val=&quot;00BE0B6E&quot;/&gt;&lt;wsp:rsid wsp:val=&quot;00BE4F7E&quot;/&gt;&lt;wsp:rsid wsp:val=&quot;00BE4FCA&quot;/&gt;&lt;wsp:rsid wsp:val=&quot;00BF1760&quot;/&gt;&lt;wsp:rsid wsp:val=&quot;00C0035A&quot;/&gt;&lt;wsp:rsid wsp:val=&quot;00C1445B&quot;/&gt;&lt;wsp:rsid wsp:val=&quot;00C176C2&quot;/&gt;&lt;wsp:rsid wsp:val=&quot;00C231EC&quot;/&gt;&lt;wsp:rsid wsp:val=&quot;00C27839&quot;/&gt;&lt;wsp:rsid wsp:val=&quot;00C33757&quot;/&gt;&lt;wsp:rsid wsp:val=&quot;00C45204&quot;/&gt;&lt;wsp:rsid wsp:val=&quot;00C57176&quot;/&gt;&lt;wsp:rsid wsp:val=&quot;00C629DD&quot;/&gt;&lt;wsp:rsid wsp:val=&quot;00C63368&quot;/&gt;&lt;wsp:rsid wsp:val=&quot;00C8443F&quot;/&gt;&lt;wsp:rsid wsp:val=&quot;00C8671E&quot;/&gt;&lt;wsp:rsid wsp:val=&quot;00C869B7&quot;/&gt;&lt;wsp:rsid wsp:val=&quot;00C93565&quot;/&gt;&lt;wsp:rsid wsp:val=&quot;00CA0A2A&quot;/&gt;&lt;wsp:rsid wsp:val=&quot;00CA1DE1&quot;/&gt;&lt;wsp:rsid wsp:val=&quot;00CC4D9B&quot;/&gt;&lt;wsp:rsid wsp:val=&quot;00CC6725&quot;/&gt;&lt;wsp:rsid wsp:val=&quot;00CC6936&quot;/&gt;&lt;wsp:rsid wsp:val=&quot;00CC69A7&quot;/&gt;&lt;wsp:rsid wsp:val=&quot;00CD5ACA&quot;/&gt;&lt;wsp:rsid wsp:val=&quot;00CF4C6F&quot;/&gt;&lt;wsp:rsid wsp:val=&quot;00D0142C&quot;/&gt;&lt;wsp:rsid wsp:val=&quot;00D12788&quot;/&gt;&lt;wsp:rsid wsp:val=&quot;00D12DAB&quot;/&gt;&lt;wsp:rsid wsp:val=&quot;00D20812&quot;/&gt;&lt;wsp:rsid wsp:val=&quot;00D34E1B&quot;/&gt;&lt;wsp:rsid wsp:val=&quot;00D42250&quot;/&gt;&lt;wsp:rsid wsp:val=&quot;00D46864&quot;/&gt;&lt;wsp:rsid wsp:val=&quot;00D52873&quot;/&gt;&lt;wsp:rsid wsp:val=&quot;00D6256C&quot;/&gt;&lt;wsp:rsid wsp:val=&quot;00D65729&quot;/&gt;&lt;wsp:rsid wsp:val=&quot;00D6616E&quot;/&gt;&lt;wsp:rsid wsp:val=&quot;00D669AB&quot;/&gt;&lt;wsp:rsid wsp:val=&quot;00D935C7&quot;/&gt;&lt;wsp:rsid wsp:val=&quot;00D93D77&quot;/&gt;&lt;wsp:rsid wsp:val=&quot;00DB1A45&quot;/&gt;&lt;wsp:rsid wsp:val=&quot;00DD28BC&quot;/&gt;&lt;wsp:rsid wsp:val=&quot;00DD410E&quot;/&gt;&lt;wsp:rsid wsp:val=&quot;00DD43B2&quot;/&gt;&lt;wsp:rsid wsp:val=&quot;00DD66DC&quot;/&gt;&lt;wsp:rsid wsp:val=&quot;00DE3183&quot;/&gt;&lt;wsp:rsid wsp:val=&quot;00DE3B01&quot;/&gt;&lt;wsp:rsid wsp:val=&quot;00DE5757&quot;/&gt;&lt;wsp:rsid wsp:val=&quot;00DE718E&quot;/&gt;&lt;wsp:rsid wsp:val=&quot;00DF24BD&quot;/&gt;&lt;wsp:rsid wsp:val=&quot;00DF2E0B&quot;/&gt;&lt;wsp:rsid wsp:val=&quot;00E012FF&quot;/&gt;&lt;wsp:rsid wsp:val=&quot;00E0341F&quot;/&gt;&lt;wsp:rsid wsp:val=&quot;00E25FFD&quot;/&gt;&lt;wsp:rsid wsp:val=&quot;00E41F54&quot;/&gt;&lt;wsp:rsid wsp:val=&quot;00E45B38&quot;/&gt;&lt;wsp:rsid wsp:val=&quot;00E53062&quot;/&gt;&lt;wsp:rsid wsp:val=&quot;00E73AB0&quot;/&gt;&lt;wsp:rsid wsp:val=&quot;00E87663&quot;/&gt;&lt;wsp:rsid wsp:val=&quot;00E958FB&quot;/&gt;&lt;wsp:rsid wsp:val=&quot;00EA190A&quot;/&gt;&lt;wsp:rsid wsp:val=&quot;00EC1932&quot;/&gt;&lt;wsp:rsid wsp:val=&quot;00EC4336&quot;/&gt;&lt;wsp:rsid wsp:val=&quot;00ED0B9E&quot;/&gt;&lt;wsp:rsid wsp:val=&quot;00EE16EF&quot;/&gt;&lt;wsp:rsid wsp:val=&quot;00EE1B69&quot;/&gt;&lt;wsp:rsid wsp:val=&quot;00EF04B3&quot;/&gt;&lt;wsp:rsid wsp:val=&quot;00EF18BD&quot;/&gt;&lt;wsp:rsid wsp:val=&quot;00EF338A&quot;/&gt;&lt;wsp:rsid wsp:val=&quot;00EF4C96&quot;/&gt;&lt;wsp:rsid wsp:val=&quot;00EF5D24&quot;/&gt;&lt;wsp:rsid wsp:val=&quot;00EF651E&quot;/&gt;&lt;wsp:rsid wsp:val=&quot;00F011AC&quot;/&gt;&lt;wsp:rsid wsp:val=&quot;00F06AE2&quot;/&gt;&lt;wsp:rsid wsp:val=&quot;00F34222&quot;/&gt;&lt;wsp:rsid wsp:val=&quot;00F505EB&quot;/&gt;&lt;wsp:rsid wsp:val=&quot;00F603F0&quot;/&gt;&lt;wsp:rsid wsp:val=&quot;00F64E7A&quot;/&gt;&lt;wsp:rsid wsp:val=&quot;00F713B6&quot;/&gt;&lt;wsp:rsid wsp:val=&quot;00F82492&quot;/&gt;&lt;wsp:rsid wsp:val=&quot;00F82D81&quot;/&gt;&lt;wsp:rsid wsp:val=&quot;00F91E64&quot;/&gt;&lt;wsp:rsid wsp:val=&quot;00F95E43&quot;/&gt;&lt;wsp:rsid wsp:val=&quot;00FA4CC4&quot;/&gt;&lt;wsp:rsid wsp:val=&quot;00FA7553&quot;/&gt;&lt;wsp:rsid wsp:val=&quot;00FB7A55&quot;/&gt;&lt;wsp:rsid wsp:val=&quot;00FE277A&quot;/&gt;&lt;wsp:rsid wsp:val=&quot;00FF7DA1&quot;/&gt;&lt;/wsp:rsids&gt;&lt;/w:docPr&gt;&lt;w:body&gt;&lt;wx:sect&gt;&lt;w:p wsp:rsidR=&quot;00000000&quot; wsp:rsidRDefault=&quot;008462F6&quot; wsp:rsidP=&quot;008462F6&quot;&gt;&lt;m:oMathPara&gt;&lt;m:oMath&gt;&lt;m:sSub&gt;&lt;m:sSubPr&gt;&lt;m:ctrlPr&gt;&lt;w:rPr&gt;&lt;w:rFonts w:ascii=&quot;Cambria Math&quot; w:h-ansi=&quot;Cambria Math&quot; w:cs=&quot;Arial&quot;/&gt;&lt;wx:font wx:val=&quot;Cambria Math&quot;/&gt;&lt;w:i-cs/&gt;&lt;/w:rPr&gt;&lt;/m:ctrlPr&gt;&lt;/m:sSubPr&gt;&lt;m:e&gt;&lt;m:r&gt;&lt;m:rPr&gt;&lt;m:sty m:val=&quot;p&quot;/&gt;&lt;/m:rPr&gt;&lt;w:rPr&gt;&lt;w:rFonts w:ascii=&quot;Cambria Math&quot; w:h-ansi=&quot;Cambria Math&quot; w:cs=&quot;Arial&quot;/&gt;&lt;wx:font wx:val=&quot;Cambria Math&quot;/&gt;&lt;w:i-cs/&gt;&lt;/w:rPr&gt;&lt;m:t&gt;U&lt;/m:t&gt;&lt;/m:r&gt;&lt;m:ctrlPr&gt;&lt;w:rPr&gt;&lt;w:rFonts w:ascii=&quot;Cambria Math&quot; w:fareast=&quot;Calibri&quot; w:h-ansi=&quot;Cambria Math&quot; w:cs=&quot;Arial&quot;/&gt;&lt;wx:font wx:val=&quot;Cambria Math&quot;/&gt;&lt;w:i-cs/&gt;&lt;w:kern w:val=&quot;2&quot;/&gt;&lt;/w:rPr&gt;&lt;/m:ctrlPr&gt;&lt;/m:e&gt;&lt;m:sub&gt;&lt;m:r&gt;&lt;m:rPr&gt;&lt;m:sty m:val=&quot;p&quot;/&gt;&lt;/m:rPr&gt;&lt;w:rPr&gt;&lt;w:rFonts w:ascii=&quot;Cambria Math&quot; w:h-ansi=&quot;Cambria Math&quot; w:cs=&quot;Arial&quot;/&gt;&lt;wx:font wx:val=&quot;Cambria Math&quot;/&gt;&lt;w:i-cs/&gt;&lt;/w:rPr&gt;&lt;m:t&gt;i&lt;/m:t&gt;&lt;/m:r&gt;&lt;m:ctrlPr&gt;&lt;w:rPr&gt;&lt;w:rFonts w:ascii=&quot;Cambria Math&quot; w:fareast=&quot;Calibri&quot; w:h-ansi=&quot;Cambria Math&quot; w:cs=&quot;Arial&quot;/&gt;&lt;wx:font wx:val=&quot;Cambria Math&quot;/&gt;&lt;w:i-cs/&gt;&lt;w:kern w:val=&quot;2&quot;/&gt;&lt;/w:rPr&gt;&lt;/m:ctrlPr&gt;&lt;/m:sub&gt;&lt;/m:sSub&gt;&lt;/m:oMath&gt;&lt;/m:oMathPara&gt;&lt;/w:p&gt;&lt;w:sectPr wsp:rsidR=&quot;00000000&quot;&gt;&lt;w:pgSz w:w=&quot;12240&quot; w:h=&quot;15840&quot;/&gt;&lt;w:pgMar w:top=&quot;1440&quot; w:right=&quot;1440&quot; w:bottom=&quot;1440&quot; w:left=&quot;1440&quot; w:header=&quot;720&quot; w:footer=&quot;720&quot; w:gutter=&quot;0&quot;/&gt;&lt;w:cols w:space=&quot;720&quot;/&gt;&lt;/w:sectPr&gt;&lt;/wx:sect&gt;&lt;/w:body&gt;&lt;/w:wordDocument&gt;">
                   <v:imagedata r:id="rId15" o:title="" chromakey="white"/>
                 </v:shape>
               </w:pict>
@@ -20278,6 +20563,7 @@
           <w:tcPr>
             <w:tcW w:w="4674" w:type="dxa"/>
             <w:gridSpan w:val="2"/>
+            <w:shd w:val="clear" w:color="auto" w:fill="E8E6E6"/>
             <w:vAlign w:val="center"/>
           </w:tcPr>
           <w:p>
@@ -20309,7 +20595,7 @@
                 <w:szCs w:val="24"/>
               </w:rPr>
               <w:pict w14:anchorId="74EB29DB">
-                <v:shape id="_x0000_i1028" type="#_x0000_t75" alt="" style="width:21.7pt;height:13.7pt;mso-width-percent:0;mso-height-percent:0;mso-width-percent:0;mso-height-percent:0" equationxml="&lt;?xml version=&quot;1.0&quot; encoding=&quot;UTF-8&quot; standalone=&quot;yes&quot;?&gt;&#13;&#10;&#13;&#10;&#13;&#10;&#13;&#10;&#13;&#10;&#13;&#10;&#13;&#10;&#13;&#10;&#13;&#10;&lt;?mso-application progid=&quot;Word.Document&quot;?&gt;&#13;&#10;&#13;&#10;&#13;&#10;&#13;&#10;&#13;&#10;&#13;&#10;&#13;&#10;&#13;&#10;&#13;&#10;&lt;w:wordDocument xmlns:aml=&quot;http://schemas.microsoft.com/aml/2001/core&quot; xmlns:wpc=&quot;http://schemas.microsoft.com/office/word/2010/wordprocessingCanvas&quot; xmlns:cx=&quot;http://schemas.microsoft.com/office/drawing/2014/chartex&quot; xmlns:cx1=&quot;http://schemas.microsoft.com/office/drawing/2015/9/8/chartex&quot; xmlns:cx2=&quot;http://schemas.microsoft.com/office/drawing/2015/10/21/chartex&quot; xmlns:cx3=&quot;http://schemas.microsoft.com/office/drawing/2016/5/9/chartex&quot; xmlns:cx4=&quot;http://schemas.microsoft.com/office/drawing/2016/5/10/chartex&quot; xmlns:cx5=&quot;http://schemas.microsoft.com/office/drawing/2016/5/11/chartex&quot; xmlns:cx6=&quot;http://schemas.microsoft.com/office/drawing/2016/5/12/chartex&quot; xmlns:cx7=&quot;http://schemas.microsoft.com/office/drawing/2016/5/13/chartex&quot; xmlns:cx8=&quot;http://schemas.microsoft.com/office/drawing/2016/5/14/chartex&quot; xmlns:cr=&quot;http://schemas.microsoft.com/office/comments/2020/reactions&quot; xmlns:dt=&quot;uuid:C2F41010-65B3-11d1-A29F-00AA00C14882&quot; xmlns:mc=&quot;http://schemas.openxmlformats.org/markup-compatibility/2006&quot; xmlns:aink=&quot;http://schemas.microsoft.com/office/drawing/2016/ink&quot; xmlns:am3d=&quot;http://schemas.microsoft.com/office/drawing/2017/model3d&quot; xmlns:o=&quot;urn:schemas-microsoft-com:office:office&quot; xmlns:oel=&quot;http://schemas.microsoft.com/office/2019/extlst&quot; xmlns:m=&quot;http://schemas.openxmlformats.org/officeDocument/2006/math&quot; xmlns:v=&quot;urn:schemas-microsoft-com:vml&quot; xmlns:w10=&quot;urn:schemas-microsoft-com:office:word&quot; xmlns:w=&quot;http://schemas.microsoft.com/office/word/2003/wordml&quot; xmlns:wx=&quot;http://schemas.microsoft.com/office/word/2003/auxHint&quot; xmlns:wne=&quot;http://schemas.microsoft.com/office/word/2006/wordml&quot; xmlns:wsp=&quot;http://schemas.microsoft.com/office/word/2003/wordml/sp2&quot; xmlns:sl=&quot;http://schemas.microsoft.com/schemaLibrary/2003/core&quot; w:macrosPresent=&quot;no&quot; w:embeddedObjPresent=&quot;no&quot; w:ocxPresent=&quot;no&quot; xml:space=&quot;preserve&quot;&gt;&lt;w:ignoreSubtree w:val=&quot;http://schemas.microsoft.com/office/word/2003/wordml/sp2&quot;/&gt;&lt;o:DocumentProperties&gt;&lt;o:Version&gt;16&lt;/o:Version&gt;&lt;/o:DocumentProperties&gt;&lt;w:docPr&gt;&lt;w:view w:val=&quot;print&quot;/&gt;&lt;w:doNotEmbedSystemFonts/&gt;&lt;w:stylePaneFormatFilter w:val=&quot;3F01&quot;/&gt;&lt;w:defaultTabStop w:val=&quot;720&quot;/&gt;&lt;w:punctuationKerning/&gt;&lt;w:characterSpacingControl w:val=&quot;DontCompress&quot;/&gt;&lt;w:webPageEncoding w:val=&quot;windows-1252&quot;/&gt;&lt;w:optimizeForBrowser/&gt;&lt;w:relyOnVML/&gt;&lt;w:allowPNG/&gt;&lt;w:validateAgainstSchema/&gt;&lt;w:saveInvalidXML w:val=&quot;off&quot;/&gt;&lt;w:ignoreMixedContent w:val=&quot;off&quot;/&gt;&lt;w:alwaysShowPlaceholderText w:val=&quot;off&quot;/&gt;&lt;w:compat&gt;&lt;w:breakWrappedTables/&gt;&lt;w:snapToGridInCell/&gt;&lt;w:applyBreakingRules/&gt;&lt;w:wrapTextWithPunct/&gt;&lt;w:useAsianBreakRules/&gt;&lt;w:dontGrowAutofit/&gt;&lt;/w:compat&gt;&lt;wsp:rsids&gt;&lt;wsp:rsidRoot wsp:val=&quot;002231F7&quot;/&gt;&lt;wsp:rsid wsp:val=&quot;00021D64&quot;/&gt;&lt;wsp:rsid wsp:val=&quot;0002538E&quot;/&gt;&lt;wsp:rsid wsp:val=&quot;00027705&quot;/&gt;&lt;wsp:rsid wsp:val=&quot;000442EB&quot;/&gt;&lt;wsp:rsid wsp:val=&quot;000659A3&quot;/&gt;&lt;wsp:rsid wsp:val=&quot;00073737&quot;/&gt;&lt;wsp:rsid wsp:val=&quot;00075A7D&quot;/&gt;&lt;wsp:rsid wsp:val=&quot;0007706D&quot;/&gt;&lt;wsp:rsid wsp:val=&quot;000773F6&quot;/&gt;&lt;wsp:rsid wsp:val=&quot;000828AE&quot;/&gt;&lt;wsp:rsid wsp:val=&quot;000864B8&quot;/&gt;&lt;wsp:rsid wsp:val=&quot;000877A0&quot;/&gt;&lt;wsp:rsid wsp:val=&quot;000A11B8&quot;/&gt;&lt;wsp:rsid wsp:val=&quot;000A1912&quot;/&gt;&lt;wsp:rsid wsp:val=&quot;000B7138&quot;/&gt;&lt;wsp:rsid wsp:val=&quot;000B7946&quot;/&gt;&lt;wsp:rsid wsp:val=&quot;000C02C8&quot;/&gt;&lt;wsp:rsid wsp:val=&quot;000C18CD&quot;/&gt;&lt;wsp:rsid wsp:val=&quot;000C2933&quot;/&gt;&lt;wsp:rsid wsp:val=&quot;000D0EF9&quot;/&gt;&lt;wsp:rsid wsp:val=&quot;000D1CAB&quot;/&gt;&lt;wsp:rsid wsp:val=&quot;000F6444&quot;/&gt;&lt;wsp:rsid wsp:val=&quot;00105506&quot;/&gt;&lt;wsp:rsid wsp:val=&quot;0010584D&quot;/&gt;&lt;wsp:rsid wsp:val=&quot;0011177B&quot;/&gt;&lt;wsp:rsid wsp:val=&quot;001231CA&quot;/&gt;&lt;wsp:rsid wsp:val=&quot;00123787&quot;/&gt;&lt;wsp:rsid wsp:val=&quot;001321BF&quot;/&gt;&lt;wsp:rsid wsp:val=&quot;0013355B&quot;/&gt;&lt;wsp:rsid wsp:val=&quot;0015757F&quot;/&gt;&lt;wsp:rsid wsp:val=&quot;00164E6F&quot;/&gt;&lt;wsp:rsid wsp:val=&quot;00174316&quot;/&gt;&lt;wsp:rsid wsp:val=&quot;001805C1&quot;/&gt;&lt;wsp:rsid wsp:val=&quot;001864DD&quot;/&gt;&lt;wsp:rsid wsp:val=&quot;001A3935&quot;/&gt;&lt;wsp:rsid wsp:val=&quot;001B1BE5&quot;/&gt;&lt;wsp:rsid wsp:val=&quot;001B2E6C&quot;/&gt;&lt;wsp:rsid wsp:val=&quot;001C039E&quot;/&gt;&lt;wsp:rsid wsp:val=&quot;001C5D23&quot;/&gt;&lt;wsp:rsid wsp:val=&quot;001D7C41&quot;/&gt;&lt;wsp:rsid wsp:val=&quot;001E628E&quot;/&gt;&lt;wsp:rsid wsp:val=&quot;001E6378&quot;/&gt;&lt;wsp:rsid wsp:val=&quot;001E7EC0&quot;/&gt;&lt;wsp:rsid wsp:val=&quot;001F15EA&quot;/&gt;&lt;wsp:rsid wsp:val=&quot;001F2A75&quot;/&gt;&lt;wsp:rsid wsp:val=&quot;001F35C2&quot;/&gt;&lt;wsp:rsid wsp:val=&quot;001F60AC&quot;/&gt;&lt;wsp:rsid wsp:val=&quot;0020268D&quot;/&gt;&lt;wsp:rsid wsp:val=&quot;00203DC0&quot;/&gt;&lt;wsp:rsid wsp:val=&quot;00204E17&quot;/&gt;&lt;wsp:rsid wsp:val=&quot;00206713&quot;/&gt;&lt;wsp:rsid wsp:val=&quot;002231F7&quot;/&gt;&lt;wsp:rsid wsp:val=&quot;0022526B&quot;/&gt;&lt;wsp:rsid wsp:val=&quot;00230B9A&quot;/&gt;&lt;wsp:rsid wsp:val=&quot;00243EC4&quot;/&gt;&lt;wsp:rsid wsp:val=&quot;002472BB&quot;/&gt;&lt;wsp:rsid wsp:val=&quot;002525BC&quot;/&gt;&lt;wsp:rsid wsp:val=&quot;00263788&quot;/&gt;&lt;wsp:rsid wsp:val=&quot;00267EF8&quot;/&gt;&lt;wsp:rsid wsp:val=&quot;00274E5E&quot;/&gt;&lt;wsp:rsid wsp:val=&quot;0027641D&quot;/&gt;&lt;wsp:rsid wsp:val=&quot;002874F6&quot;/&gt;&lt;wsp:rsid wsp:val=&quot;002A1B2E&quot;/&gt;&lt;wsp:rsid wsp:val=&quot;002A352D&quot;/&gt;&lt;wsp:rsid wsp:val=&quot;002B46E9&quot;/&gt;&lt;wsp:rsid wsp:val=&quot;002B6712&quot;/&gt;&lt;wsp:rsid wsp:val=&quot;002B7D80&quot;/&gt;&lt;wsp:rsid wsp:val=&quot;002C172D&quot;/&gt;&lt;wsp:rsid wsp:val=&quot;002C3B66&quot;/&gt;&lt;wsp:rsid wsp:val=&quot;002C3EB3&quot;/&gt;&lt;wsp:rsid wsp:val=&quot;002C6137&quot;/&gt;&lt;wsp:rsid wsp:val=&quot;002D3034&quot;/&gt;&lt;wsp:rsid wsp:val=&quot;002D3B30&quot;/&gt;&lt;wsp:rsid wsp:val=&quot;002E2168&quot;/&gt;&lt;wsp:rsid wsp:val=&quot;002E388B&quot;/&gt;&lt;wsp:rsid wsp:val=&quot;002E4B68&quot;/&gt;&lt;wsp:rsid wsp:val=&quot;002F1455&quot;/&gt;&lt;wsp:rsid wsp:val=&quot;002F1665&quot;/&gt;&lt;wsp:rsid wsp:val=&quot;00305C9C&quot;/&gt;&lt;wsp:rsid wsp:val=&quot;003061BA&quot;/&gt;&lt;wsp:rsid wsp:val=&quot;00315BC3&quot;/&gt;&lt;wsp:rsid wsp:val=&quot;0032052C&quot;/&gt;&lt;wsp:rsid wsp:val=&quot;00334CA6&quot;/&gt;&lt;wsp:rsid wsp:val=&quot;003428E6&quot;/&gt;&lt;wsp:rsid wsp:val=&quot;00343C94&quot;/&gt;&lt;wsp:rsid wsp:val=&quot;00352F07&quot;/&gt;&lt;wsp:rsid wsp:val=&quot;00357A10&quot;/&gt;&lt;wsp:rsid wsp:val=&quot;00362550&quot;/&gt;&lt;wsp:rsid wsp:val=&quot;00366007&quot;/&gt;&lt;wsp:rsid wsp:val=&quot;00370697&quot;/&gt;&lt;wsp:rsid wsp:val=&quot;003729AF&quot;/&gt;&lt;wsp:rsid wsp:val=&quot;00381C25&quot;/&gt;&lt;wsp:rsid wsp:val=&quot;003826DC&quot;/&gt;&lt;wsp:rsid wsp:val=&quot;0038737D&quot;/&gt;&lt;wsp:rsid wsp:val=&quot;0039290D&quot;/&gt;&lt;wsp:rsid wsp:val=&quot;00392A55&quot;/&gt;&lt;wsp:rsid wsp:val=&quot;003B00DC&quot;/&gt;&lt;wsp:rsid wsp:val=&quot;003C4E3B&quot;/&gt;&lt;wsp:rsid wsp:val=&quot;003D5757&quot;/&gt;&lt;wsp:rsid wsp:val=&quot;003D7E67&quot;/&gt;&lt;wsp:rsid wsp:val=&quot;0040202D&quot;/&gt;&lt;wsp:rsid wsp:val=&quot;00405AB7&quot;/&gt;&lt;wsp:rsid wsp:val=&quot;00416BB9&quot;/&gt;&lt;wsp:rsid wsp:val=&quot;00430EAF&quot;/&gt;&lt;wsp:rsid wsp:val=&quot;004522E5&quot;/&gt;&lt;wsp:rsid wsp:val=&quot;00466ABA&quot;/&gt;&lt;wsp:rsid wsp:val=&quot;00472C66&quot;/&gt;&lt;wsp:rsid wsp:val=&quot;004732EF&quot;/&gt;&lt;wsp:rsid wsp:val=&quot;00483A05&quot;/&gt;&lt;wsp:rsid wsp:val=&quot;004909CD&quot;/&gt;&lt;wsp:rsid wsp:val=&quot;00491D01&quot;/&gt;&lt;wsp:rsid wsp:val=&quot;00492434&quot;/&gt;&lt;wsp:rsid wsp:val=&quot;00496AC2&quot;/&gt;&lt;wsp:rsid wsp:val=&quot;004B36B2&quot;/&gt;&lt;wsp:rsid wsp:val=&quot;004B4D42&quot;/&gt;&lt;wsp:rsid wsp:val=&quot;004D2742&quot;/&gt;&lt;wsp:rsid wsp:val=&quot;004E2098&quot;/&gt;&lt;wsp:rsid wsp:val=&quot;004E7B58&quot;/&gt;&lt;wsp:rsid wsp:val=&quot;00505058&quot;/&gt;&lt;wsp:rsid wsp:val=&quot;005113BD&quot;/&gt;&lt;wsp:rsid wsp:val=&quot;00520D6F&quot;/&gt;&lt;wsp:rsid wsp:val=&quot;00526E28&quot;/&gt;&lt;wsp:rsid wsp:val=&quot;00531E34&quot;/&gt;&lt;wsp:rsid wsp:val=&quot;005372A1&quot;/&gt;&lt;wsp:rsid wsp:val=&quot;00543224&quot;/&gt;&lt;wsp:rsid wsp:val=&quot;00556162&quot;/&gt;&lt;wsp:rsid wsp:val=&quot;00583E77&quot;/&gt;&lt;wsp:rsid wsp:val=&quot;00585E61&quot;/&gt;&lt;wsp:rsid wsp:val=&quot;00586D45&quot;/&gt;&lt;wsp:rsid wsp:val=&quot;005A0E69&quot;/&gt;&lt;wsp:rsid wsp:val=&quot;005B519B&quot;/&gt;&lt;wsp:rsid wsp:val=&quot;005C1A83&quot;/&gt;&lt;wsp:rsid wsp:val=&quot;005C3C29&quot;/&gt;&lt;wsp:rsid wsp:val=&quot;005C52BB&quot;/&gt;&lt;wsp:rsid wsp:val=&quot;005D180A&quot;/&gt;&lt;wsp:rsid wsp:val=&quot;005D7012&quot;/&gt;&lt;wsp:rsid wsp:val=&quot;005E24B4&quot;/&gt;&lt;wsp:rsid wsp:val=&quot;005F6402&quot;/&gt;&lt;wsp:rsid wsp:val=&quot;00606FDA&quot;/&gt;&lt;wsp:rsid wsp:val=&quot;00610A3E&quot;/&gt;&lt;wsp:rsid wsp:val=&quot;00614EE6&quot;/&gt;&lt;wsp:rsid wsp:val=&quot;00621710&quot;/&gt;&lt;wsp:rsid wsp:val=&quot;00626CAD&quot;/&gt;&lt;wsp:rsid wsp:val=&quot;00634D9E&quot;/&gt;&lt;wsp:rsid wsp:val=&quot;00635252&quot;/&gt;&lt;wsp:rsid wsp:val=&quot;006370EE&quot;/&gt;&lt;wsp:rsid wsp:val=&quot;00641074&quot;/&gt;&lt;wsp:rsid wsp:val=&quot;00641531&quot;/&gt;&lt;wsp:rsid wsp:val=&quot;00643C96&quot;/&gt;&lt;wsp:rsid wsp:val=&quot;0065338F&quot;/&gt;&lt;wsp:rsid wsp:val=&quot;00656A60&quot;/&gt;&lt;wsp:rsid wsp:val=&quot;0067028C&quot;/&gt;&lt;wsp:rsid wsp:val=&quot;006B1999&quot;/&gt;&lt;wsp:rsid wsp:val=&quot;006C0F59&quot;/&gt;&lt;wsp:rsid wsp:val=&quot;006C32D8&quot;/&gt;&lt;wsp:rsid wsp:val=&quot;006D1445&quot;/&gt;&lt;wsp:rsid wsp:val=&quot;006D40B4&quot;/&gt;&lt;wsp:rsid wsp:val=&quot;006E04AB&quot;/&gt;&lt;wsp:rsid wsp:val=&quot;006E2036&quot;/&gt;&lt;wsp:rsid wsp:val=&quot;006E665A&quot;/&gt;&lt;wsp:rsid wsp:val=&quot;006F1B99&quot;/&gt;&lt;wsp:rsid wsp:val=&quot;007019CD&quot;/&gt;&lt;wsp:rsid wsp:val=&quot;00703EF7&quot;/&gt;&lt;wsp:rsid wsp:val=&quot;007061AA&quot;/&gt;&lt;wsp:rsid wsp:val=&quot;007107E3&quot;/&gt;&lt;wsp:rsid wsp:val=&quot;0071749A&quot;/&gt;&lt;wsp:rsid wsp:val=&quot;00720A9F&quot;/&gt;&lt;wsp:rsid wsp:val=&quot;00726B40&quot;/&gt;&lt;wsp:rsid wsp:val=&quot;00733F5A&quot;/&gt;&lt;wsp:rsid wsp:val=&quot;00736F5C&quot;/&gt;&lt;wsp:rsid wsp:val=&quot;00747785&quot;/&gt;&lt;wsp:rsid wsp:val=&quot;00756905&quot;/&gt;&lt;wsp:rsid wsp:val=&quot;00762773&quot;/&gt;&lt;wsp:rsid wsp:val=&quot;007A13B9&quot;/&gt;&lt;wsp:rsid wsp:val=&quot;007A66D9&quot;/&gt;&lt;wsp:rsid wsp:val=&quot;007B12F0&quot;/&gt;&lt;wsp:rsid wsp:val=&quot;007B1585&quot;/&gt;&lt;wsp:rsid wsp:val=&quot;007D1215&quot;/&gt;&lt;wsp:rsid wsp:val=&quot;007F200F&quot;/&gt;&lt;wsp:rsid wsp:val=&quot;00805D06&quot;/&gt;&lt;wsp:rsid wsp:val=&quot;00813274&quot;/&gt;&lt;wsp:rsid wsp:val=&quot;00816205&quot;/&gt;&lt;wsp:rsid wsp:val=&quot;00823330&quot;/&gt;&lt;wsp:rsid wsp:val=&quot;00824C64&quot;/&gt;&lt;wsp:rsid wsp:val=&quot;00831ABA&quot;/&gt;&lt;wsp:rsid wsp:val=&quot;0084106B&quot;/&gt;&lt;wsp:rsid wsp:val=&quot;008474D8&quot;/&gt;&lt;wsp:rsid wsp:val=&quot;008476AD&quot;/&gt;&lt;wsp:rsid wsp:val=&quot;00855C95&quot;/&gt;&lt;wsp:rsid wsp:val=&quot;0085656E&quot;/&gt;&lt;wsp:rsid wsp:val=&quot;00870F94&quot;/&gt;&lt;wsp:rsid wsp:val=&quot;00873368&quot;/&gt;&lt;wsp:rsid wsp:val=&quot;008828F9&quot;/&gt;&lt;wsp:rsid wsp:val=&quot;008836C8&quot;/&gt;&lt;wsp:rsid wsp:val=&quot;008874FC&quot;/&gt;&lt;wsp:rsid wsp:val=&quot;00891ECA&quot;/&gt;&lt;wsp:rsid wsp:val=&quot;00893C0F&quot;/&gt;&lt;wsp:rsid wsp:val=&quot;008A4593&quot;/&gt;&lt;wsp:rsid wsp:val=&quot;008B2DC6&quot;/&gt;&lt;wsp:rsid wsp:val=&quot;008C0824&quot;/&gt;&lt;wsp:rsid wsp:val=&quot;008C3DC6&quot;/&gt;&lt;wsp:rsid wsp:val=&quot;008C5328&quot;/&gt;&lt;wsp:rsid wsp:val=&quot;008D3205&quot;/&gt;&lt;wsp:rsid wsp:val=&quot;008D39F7&quot;/&gt;&lt;wsp:rsid wsp:val=&quot;008E24A5&quot;/&gt;&lt;wsp:rsid wsp:val=&quot;00907311&quot;/&gt;&lt;wsp:rsid wsp:val=&quot;00917648&quot;/&gt;&lt;wsp:rsid wsp:val=&quot;00921400&quot;/&gt;&lt;wsp:rsid wsp:val=&quot;00922867&quot;/&gt;&lt;wsp:rsid wsp:val=&quot;00925A32&quot;/&gt;&lt;wsp:rsid wsp:val=&quot;0093462C&quot;/&gt;&lt;wsp:rsid wsp:val=&quot;0095374B&quot;/&gt;&lt;wsp:rsid wsp:val=&quot;00962143&quot;/&gt;&lt;wsp:rsid wsp:val=&quot;0096567F&quot;/&gt;&lt;wsp:rsid wsp:val=&quot;009662BB&quot;/&gt;&lt;wsp:rsid wsp:val=&quot;00967F3E&quot;/&gt;&lt;wsp:rsid wsp:val=&quot;00973B9F&quot;/&gt;&lt;wsp:rsid wsp:val=&quot;0098095D&quot;/&gt;&lt;wsp:rsid wsp:val=&quot;00983724&quot;/&gt;&lt;wsp:rsid wsp:val=&quot;009A48A2&quot;/&gt;&lt;wsp:rsid wsp:val=&quot;009C1FC1&quot;/&gt;&lt;wsp:rsid wsp:val=&quot;009C31A8&quot;/&gt;&lt;wsp:rsid wsp:val=&quot;009D036D&quot;/&gt;&lt;wsp:rsid wsp:val=&quot;009E2DF2&quot;/&gt;&lt;wsp:rsid wsp:val=&quot;009E7E1A&quot;/&gt;&lt;wsp:rsid wsp:val=&quot;009F7D60&quot;/&gt;&lt;wsp:rsid wsp:val=&quot;00A02667&quot;/&gt;&lt;wsp:rsid wsp:val=&quot;00A04387&quot;/&gt;&lt;wsp:rsid wsp:val=&quot;00A130C0&quot;/&gt;&lt;wsp:rsid wsp:val=&quot;00A13ADF&quot;/&gt;&lt;wsp:rsid wsp:val=&quot;00A179E9&quot;/&gt;&lt;wsp:rsid wsp:val=&quot;00A21444&quot;/&gt;&lt;wsp:rsid wsp:val=&quot;00A2225E&quot;/&gt;&lt;wsp:rsid wsp:val=&quot;00A25BA6&quot;/&gt;&lt;wsp:rsid wsp:val=&quot;00A30601&quot;/&gt;&lt;wsp:rsid wsp:val=&quot;00A31B4B&quot;/&gt;&lt;wsp:rsid wsp:val=&quot;00A3644A&quot;/&gt;&lt;wsp:rsid wsp:val=&quot;00A53775&quot;/&gt;&lt;wsp:rsid wsp:val=&quot;00A53869&quot;/&gt;&lt;wsp:rsid wsp:val=&quot;00A61274&quot;/&gt;&lt;wsp:rsid wsp:val=&quot;00A618A9&quot;/&gt;&lt;wsp:rsid wsp:val=&quot;00A65E2A&quot;/&gt;&lt;wsp:rsid wsp:val=&quot;00A662B9&quot;/&gt;&lt;wsp:rsid wsp:val=&quot;00A71892&quot;/&gt;&lt;wsp:rsid wsp:val=&quot;00A7307D&quot;/&gt;&lt;wsp:rsid wsp:val=&quot;00A96AD1&quot;/&gt;&lt;wsp:rsid wsp:val=&quot;00AA63F8&quot;/&gt;&lt;wsp:rsid wsp:val=&quot;00AB4A9A&quot;/&gt;&lt;wsp:rsid wsp:val=&quot;00AC346B&quot;/&gt;&lt;wsp:rsid wsp:val=&quot;00AE5A46&quot;/&gt;&lt;wsp:rsid wsp:val=&quot;00B03C5C&quot;/&gt;&lt;wsp:rsid wsp:val=&quot;00B04552&quot;/&gt;&lt;wsp:rsid wsp:val=&quot;00B105EE&quot;/&gt;&lt;wsp:rsid wsp:val=&quot;00B14AA0&quot;/&gt;&lt;wsp:rsid wsp:val=&quot;00B24D3C&quot;/&gt;&lt;wsp:rsid wsp:val=&quot;00B541A9&quot;/&gt;&lt;wsp:rsid wsp:val=&quot;00B60808&quot;/&gt;&lt;wsp:rsid wsp:val=&quot;00B641AE&quot;/&gt;&lt;wsp:rsid wsp:val=&quot;00B8366E&quot;/&gt;&lt;wsp:rsid wsp:val=&quot;00B8532E&quot;/&gt;&lt;wsp:rsid wsp:val=&quot;00B86798&quot;/&gt;&lt;wsp:rsid wsp:val=&quot;00B9390A&quot;/&gt;&lt;wsp:rsid wsp:val=&quot;00B963E6&quot;/&gt;&lt;wsp:rsid wsp:val=&quot;00BA524A&quot;/&gt;&lt;wsp:rsid wsp:val=&quot;00BB77D5&quot;/&gt;&lt;wsp:rsid wsp:val=&quot;00BC7E42&quot;/&gt;&lt;wsp:rsid wsp:val=&quot;00BD033D&quot;/&gt;&lt;wsp:rsid wsp:val=&quot;00BD16D3&quot;/&gt;&lt;wsp:rsid wsp:val=&quot;00BD18B3&quot;/&gt;&lt;wsp:rsid wsp:val=&quot;00BD4B18&quot;/&gt;&lt;wsp:rsid wsp:val=&quot;00BE0B6E&quot;/&gt;&lt;wsp:rsid wsp:val=&quot;00BE4F7E&quot;/&gt;&lt;wsp:rsid wsp:val=&quot;00BE4FCA&quot;/&gt;&lt;wsp:rsid wsp:val=&quot;00BF1760&quot;/&gt;&lt;wsp:rsid wsp:val=&quot;00C0035A&quot;/&gt;&lt;wsp:rsid wsp:val=&quot;00C1445B&quot;/&gt;&lt;wsp:rsid wsp:val=&quot;00C176C2&quot;/&gt;&lt;wsp:rsid wsp:val=&quot;00C231EC&quot;/&gt;&lt;wsp:rsid wsp:val=&quot;00C27839&quot;/&gt;&lt;wsp:rsid wsp:val=&quot;00C33757&quot;/&gt;&lt;wsp:rsid wsp:val=&quot;00C45204&quot;/&gt;&lt;wsp:rsid wsp:val=&quot;00C57176&quot;/&gt;&lt;wsp:rsid wsp:val=&quot;00C629DD&quot;/&gt;&lt;wsp:rsid wsp:val=&quot;00C63368&quot;/&gt;&lt;wsp:rsid wsp:val=&quot;00C8443F&quot;/&gt;&lt;wsp:rsid wsp:val=&quot;00C8671E&quot;/&gt;&lt;wsp:rsid wsp:val=&quot;00C869B7&quot;/&gt;&lt;wsp:rsid wsp:val=&quot;00C93565&quot;/&gt;&lt;wsp:rsid wsp:val=&quot;00CA0A2A&quot;/&gt;&lt;wsp:rsid wsp:val=&quot;00CA1DE1&quot;/&gt;&lt;wsp:rsid wsp:val=&quot;00CC4D9B&quot;/&gt;&lt;wsp:rsid wsp:val=&quot;00CC6725&quot;/&gt;&lt;wsp:rsid wsp:val=&quot;00CC6936&quot;/&gt;&lt;wsp:rsid wsp:val=&quot;00CC69A7&quot;/&gt;&lt;wsp:rsid wsp:val=&quot;00CD5ACA&quot;/&gt;&lt;wsp:rsid wsp:val=&quot;00CF4C6F&quot;/&gt;&lt;wsp:rsid wsp:val=&quot;00D0142C&quot;/&gt;&lt;wsp:rsid wsp:val=&quot;00D12788&quot;/&gt;&lt;wsp:rsid wsp:val=&quot;00D12DAB&quot;/&gt;&lt;wsp:rsid wsp:val=&quot;00D20812&quot;/&gt;&lt;wsp:rsid wsp:val=&quot;00D34E1B&quot;/&gt;&lt;wsp:rsid wsp:val=&quot;00D42250&quot;/&gt;&lt;wsp:rsid wsp:val=&quot;00D46864&quot;/&gt;&lt;wsp:rsid wsp:val=&quot;00D52873&quot;/&gt;&lt;wsp:rsid wsp:val=&quot;00D6256C&quot;/&gt;&lt;wsp:rsid wsp:val=&quot;00D65729&quot;/&gt;&lt;wsp:rsid wsp:val=&quot;00D6616E&quot;/&gt;&lt;wsp:rsid wsp:val=&quot;00D669AB&quot;/&gt;&lt;wsp:rsid wsp:val=&quot;00D935C7&quot;/&gt;&lt;wsp:rsid wsp:val=&quot;00D93D77&quot;/&gt;&lt;wsp:rsid wsp:val=&quot;00DB1A45&quot;/&gt;&lt;wsp:rsid wsp:val=&quot;00DD28BC&quot;/&gt;&lt;wsp:rsid wsp:val=&quot;00DD410E&quot;/&gt;&lt;wsp:rsid wsp:val=&quot;00DD43B2&quot;/&gt;&lt;wsp:rsid wsp:val=&quot;00DD66DC&quot;/&gt;&lt;wsp:rsid wsp:val=&quot;00DE3183&quot;/&gt;&lt;wsp:rsid wsp:val=&quot;00DE3B01&quot;/&gt;&lt;wsp:rsid wsp:val=&quot;00DE5757&quot;/&gt;&lt;wsp:rsid wsp:val=&quot;00DE718E&quot;/&gt;&lt;wsp:rsid wsp:val=&quot;00DF24BD&quot;/&gt;&lt;wsp:rsid wsp:val=&quot;00DF2E0B&quot;/&gt;&lt;wsp:rsid wsp:val=&quot;00E012FF&quot;/&gt;&lt;wsp:rsid wsp:val=&quot;00E0341F&quot;/&gt;&lt;wsp:rsid wsp:val=&quot;00E25FFD&quot;/&gt;&lt;wsp:rsid wsp:val=&quot;00E41F54&quot;/&gt;&lt;wsp:rsid wsp:val=&quot;00E45B38&quot;/&gt;&lt;wsp:rsid wsp:val=&quot;00E53062&quot;/&gt;&lt;wsp:rsid wsp:val=&quot;00E73AB0&quot;/&gt;&lt;wsp:rsid wsp:val=&quot;00E87663&quot;/&gt;&lt;wsp:rsid wsp:val=&quot;00E958FB&quot;/&gt;&lt;wsp:rsid wsp:val=&quot;00EA190A&quot;/&gt;&lt;wsp:rsid wsp:val=&quot;00EC1932&quot;/&gt;&lt;wsp:rsid wsp:val=&quot;00EC4336&quot;/&gt;&lt;wsp:rsid wsp:val=&quot;00ED0B9E&quot;/&gt;&lt;wsp:rsid wsp:val=&quot;00EE16EF&quot;/&gt;&lt;wsp:rsid wsp:val=&quot;00EE1B69&quot;/&gt;&lt;wsp:rsid wsp:val=&quot;00EF04B3&quot;/&gt;&lt;wsp:rsid wsp:val=&quot;00EF18BD&quot;/&gt;&lt;wsp:rsid wsp:val=&quot;00EF338A&quot;/&gt;&lt;wsp:rsid wsp:val=&quot;00EF4C96&quot;/&gt;&lt;wsp:rsid wsp:val=&quot;00EF5D24&quot;/&gt;&lt;wsp:rsid wsp:val=&quot;00EF651E&quot;/&gt;&lt;wsp:rsid wsp:val=&quot;00F011AC&quot;/&gt;&lt;wsp:rsid wsp:val=&quot;00F06AE2&quot;/&gt;&lt;wsp:rsid wsp:val=&quot;00F34222&quot;/&gt;&lt;wsp:rsid wsp:val=&quot;00F505EB&quot;/&gt;&lt;wsp:rsid wsp:val=&quot;00F55FAB&quot;/&gt;&lt;wsp:rsid wsp:val=&quot;00F603F0&quot;/&gt;&lt;wsp:rsid wsp:val=&quot;00F64E7A&quot;/&gt;&lt;wsp:rsid wsp:val=&quot;00F713B6&quot;/&gt;&lt;wsp:rsid wsp:val=&quot;00F82492&quot;/&gt;&lt;wsp:rsid wsp:val=&quot;00F82D81&quot;/&gt;&lt;wsp:rsid wsp:val=&quot;00F91E64&quot;/&gt;&lt;wsp:rsid wsp:val=&quot;00F95E43&quot;/&gt;&lt;wsp:rsid wsp:val=&quot;00FA4CC4&quot;/&gt;&lt;wsp:rsid wsp:val=&quot;00FA7553&quot;/&gt;&lt;wsp:rsid wsp:val=&quot;00FB7A55&quot;/&gt;&lt;wsp:rsid wsp:val=&quot;00FE277A&quot;/&gt;&lt;wsp:rsid wsp:val=&quot;00FF7DA1&quot;/&gt;&lt;/wsp:rsids&gt;&lt;/w:docPr&gt;&lt;w:body&gt;&lt;wx:sect&gt;&lt;w:p wsp:rsidR=&quot;00000000&quot; wsp:rsidRDefault=&quot;00F55FAB&quot; wsp:rsidP=&quot;00F55FAB&quot;&gt;&lt;m:oMathPara&gt;&lt;m:oMath&gt;&lt;m:sSub&gt;&lt;m:sSubPr&gt;&lt;m:ctrlPr&gt;&lt;w:rPr&gt;&lt;w:rFonts w:ascii=&quot;Cambria Math&quot; w:h-ansi=&quot;Cambria Math&quot; w:cs=&quot;Arial&quot;/&gt;&lt;wx:font wx:val=&quot;Cambria Math&quot;/&gt;&lt;w:i-cs/&gt;&lt;/w:rPr&gt;&lt;/m:ctrlPr&gt;&lt;/m:sSubPr&gt;&lt;m:e&gt;&lt;m:r&gt;&lt;m:rPr&gt;&lt;m:sty m:val=&quot;p&quot;/&gt;&lt;/m:rPr&gt;&lt;w:rPr&gt;&lt;w:rFonts w:ascii=&quot;Cambria Math&quot; w:h-ansi=&quot;Cambria Math&quot; w:cs=&quot;Arial&quot;/&gt;&lt;wx:font wx:val=&quot;Cambria Math&quot;/&gt;&lt;w:i-cs/&gt;&lt;/w:rPr&gt;&lt;m:t&gt;U&lt;/m:t&gt;&lt;/m:r&gt;&lt;m:ctrlPr&gt;&lt;w:rPr&gt;&lt;w:rFonts w:ascii=&quot;Cambria Math&quot; w:fareast=&quot;Calibri&quot; w:h-ansi=&quot;Cambria Math&quot; w:cs=&quot;Arial&quot;/&gt;&lt;wx:font wx:val=&quot;Cambria Math&quot;/&gt;&lt;w:i-cs/&gt;&lt;w:kern w:val=&quot;2&quot;/&gt;&lt;/w:rPr&gt;&lt;/m:ctrlPr&gt;&lt;/m:e&gt;&lt;m:sub&gt;&lt;m:r&gt;&lt;m:rPr&gt;&lt;m:sty m:val=&quot;p&quot;/&gt;&lt;/m:rPr&gt;&lt;w:rPr&gt;&lt;w:rFonts w:ascii=&quot;Cambria Math&quot; w:h-ansi=&quot;Cambria Math&quot; w:cs=&quot;Arial&quot;/&gt;&lt;wx:font wx:val=&quot;Cambria Math&quot;/&gt;&lt;w:i-cs/&gt;&lt;/w:rPr&gt;&lt;m:t&gt;i-1&lt;/m:t&gt;&lt;/m:r&gt;&lt;m:ctrlPr&gt;&lt;w:rPr&gt;&lt;w:rFonts w:ascii=&quot;Cambria Math&quot; w:fareast=&quot;Calibri&quot; w:h-ansi=&quot;Cambria Math&quot; w:cs=&quot;Arial&quot;/&gt;&lt;wx:font wx:val=&quot;Cambria Math&quot;/&gt;&lt;w:i-cs/&gt;&lt;w:kern w:val=&quot;2&quot;/&gt;&lt;/w:rPr&gt;&lt;/m:ctrlPr&gt;&lt;/m:sub&gt;&lt;/m:sSub&gt;&lt;/m:oMath&gt;&lt;/m:oMathPara&gt;&lt;/w:p&gt;&lt;w:sectPr wsp:rsidR=&quot;00000000&quot;&gt;&lt;w:pgSz w:w=&quot;12240&quot; w:h=&quot;15840&quot;/&gt;&lt;w:pgMar w:top=&quot;1440&quot; w:right=&quot;1440&quot; w:bottom=&quot;1440&quot; w:left=&quot;1440&quot; w:header=&quot;720&quot; w:footer=&quot;720&quot; w:gutter=&quot;0&quot;/&gt;&lt;w:cols w:space=&quot;720&quot;/&gt;&lt;/w:sectPr&gt;&lt;/wx:sect&gt;&lt;/w:body&gt;&lt;/w:wordDocument&gt;">
+                <v:shape id="_x0000_i1028" type="#_x0000_t75" alt="" style="width:21.7pt;height:13.8pt;mso-width-percent:0;mso-height-percent:0;mso-width-percent:0;mso-height-percent:0" equationxml="&lt;?xml version=&quot;1.0&quot; encoding=&quot;UTF-8&quot; standalone=&quot;yes&quot;?&gt;&#13;&#13;&#10;&#13;&#13;&#10;&#13;&#13;&#10;&#13;&#13;&#10;&#13;&#13;&#10;&#13;&#13;&#10;&#13;&#13;&#10;&#13;&#13;&#10;&#13;&#13;&#10;&lt;?mso-application progid=&quot;Word.Document&quot;?&gt;&#13;&#13;&#10;&#13;&#13;&#10;&#13;&#13;&#10;&#13;&#13;&#10;&#13;&#13;&#10;&#13;&#13;&#10;&#13;&#13;&#10;&#13;&#13;&#10;&#13;&#13;&#10;&lt;w:wordDocument xmlns:aml=&quot;http://schemas.microsoft.com/aml/2001/core&quot; xmlns:wpc=&quot;http://schemas.microsoft.com/office/word/2010/wordprocessingCanvas&quot; xmlns:cx=&quot;http://schemas.microsoft.com/office/drawing/2014/chartex&quot; xmlns:cx1=&quot;http://schemas.microsoft.com/office/drawing/2015/9/8/chartex&quot; xmlns:cx2=&quot;http://schemas.microsoft.com/office/drawing/2015/10/21/chartex&quot; xmlns:cx3=&quot;http://schemas.microsoft.com/office/drawing/2016/5/9/chartex&quot; xmlns:cx4=&quot;http://schemas.microsoft.com/office/drawing/2016/5/10/chartex&quot; xmlns:cx5=&quot;http://schemas.microsoft.com/office/drawing/2016/5/11/chartex&quot; xmlns:cx6=&quot;http://schemas.microsoft.com/office/drawing/2016/5/12/chartex&quot; xmlns:cx7=&quot;http://schemas.microsoft.com/office/drawing/2016/5/13/chartex&quot; xmlns:cx8=&quot;http://schemas.microsoft.com/office/drawing/2016/5/14/chartex&quot; xmlns:cr=&quot;http://schemas.microsoft.com/office/comments/2020/reactions&quot; xmlns:dt=&quot;uuid:C2F41010-65B3-11d1-A29F-00AA00C14882&quot; xmlns:mc=&quot;http://schemas.openxmlformats.org/markup-compatibility/2006&quot; xmlns:aink=&quot;http://schemas.microsoft.com/office/drawing/2016/ink&quot; xmlns:am3d=&quot;http://schemas.microsoft.com/office/drawing/2017/model3d&quot; xmlns:o=&quot;urn:schemas-microsoft-com:office:office&quot; xmlns:oel=&quot;http://schemas.microsoft.com/office/2019/extlst&quot; xmlns:m=&quot;http://schemas.openxmlformats.org/officeDocument/2006/math&quot; xmlns:v=&quot;urn:schemas-microsoft-com:vml&quot; xmlns:w10=&quot;urn:schemas-microsoft-com:office:word&quot; xmlns:w=&quot;http://schemas.microsoft.com/office/word/2003/wordml&quot; xmlns:wx=&quot;http://schemas.microsoft.com/office/word/2003/auxHint&quot; xmlns:wne=&quot;http://schemas.microsoft.com/office/word/2006/wordml&quot; xmlns:wsp=&quot;http://schemas.microsoft.com/office/word/2003/wordml/sp2&quot; xmlns:sl=&quot;http://schemas.microsoft.com/schemaLibrary/2003/core&quot; w:macrosPresent=&quot;no&quot; w:embeddedObjPresent=&quot;no&quot; w:ocxPresent=&quot;no&quot; xml:space=&quot;preserve&quot;&gt;&lt;w:ignoreSubtree w:val=&quot;http://schemas.microsoft.com/office/word/2003/wordml/sp2&quot;/&gt;&lt;o:DocumentProperties&gt;&lt;o:Version&gt;16&lt;/o:Version&gt;&lt;/o:DocumentProperties&gt;&lt;w:docPr&gt;&lt;w:view w:val=&quot;print&quot;/&gt;&lt;w:doNotEmbedSystemFonts/&gt;&lt;w:stylePaneFormatFilter w:val=&quot;3F01&quot;/&gt;&lt;w:defaultTabStop w:val=&quot;720&quot;/&gt;&lt;w:punctuationKerning/&gt;&lt;w:characterSpacingControl w:val=&quot;DontCompress&quot;/&gt;&lt;w:webPageEncoding w:val=&quot;windows-1252&quot;/&gt;&lt;w:optimizeForBrowser/&gt;&lt;w:relyOnVML/&gt;&lt;w:allowPNG/&gt;&lt;w:validateAgainstSchema/&gt;&lt;w:saveInvalidXML w:val=&quot;off&quot;/&gt;&lt;w:ignoreMixedContent w:val=&quot;off&quot;/&gt;&lt;w:alwaysShowPlaceholderText w:val=&quot;off&quot;/&gt;&lt;w:compat&gt;&lt;w:breakWrappedTables/&gt;&lt;w:snapToGridInCell/&gt;&lt;w:applyBreakingRules/&gt;&lt;w:wrapTextWithPunct/&gt;&lt;w:useAsianBreakRules/&gt;&lt;w:dontGrowAutofit/&gt;&lt;/w:compat&gt;&lt;wsp:rsids&gt;&lt;wsp:rsidRoot wsp:val=&quot;002231F7&quot;/&gt;&lt;wsp:rsid wsp:val=&quot;00021D64&quot;/&gt;&lt;wsp:rsid wsp:val=&quot;0002538E&quot;/&gt;&lt;wsp:rsid wsp:val=&quot;00027705&quot;/&gt;&lt;wsp:rsid wsp:val=&quot;000442EB&quot;/&gt;&lt;wsp:rsid wsp:val=&quot;000659A3&quot;/&gt;&lt;wsp:rsid wsp:val=&quot;00073737&quot;/&gt;&lt;wsp:rsid wsp:val=&quot;00075A7D&quot;/&gt;&lt;wsp:rsid wsp:val=&quot;0007706D&quot;/&gt;&lt;wsp:rsid wsp:val=&quot;000773F6&quot;/&gt;&lt;wsp:rsid wsp:val=&quot;000828AE&quot;/&gt;&lt;wsp:rsid wsp:val=&quot;000864B8&quot;/&gt;&lt;wsp:rsid wsp:val=&quot;000877A0&quot;/&gt;&lt;wsp:rsid wsp:val=&quot;000A11B8&quot;/&gt;&lt;wsp:rsid wsp:val=&quot;000A1912&quot;/&gt;&lt;wsp:rsid wsp:val=&quot;000B7138&quot;/&gt;&lt;wsp:rsid wsp:val=&quot;000B7946&quot;/&gt;&lt;wsp:rsid wsp:val=&quot;000C02C8&quot;/&gt;&lt;wsp:rsid wsp:val=&quot;000C18CD&quot;/&gt;&lt;wsp:rsid wsp:val=&quot;000C2933&quot;/&gt;&lt;wsp:rsid wsp:val=&quot;000D0EF9&quot;/&gt;&lt;wsp:rsid wsp:val=&quot;000D1CAB&quot;/&gt;&lt;wsp:rsid wsp:val=&quot;000F6444&quot;/&gt;&lt;wsp:rsid wsp:val=&quot;00105506&quot;/&gt;&lt;wsp:rsid wsp:val=&quot;0010584D&quot;/&gt;&lt;wsp:rsid wsp:val=&quot;0011177B&quot;/&gt;&lt;wsp:rsid wsp:val=&quot;001231CA&quot;/&gt;&lt;wsp:rsid wsp:val=&quot;00123787&quot;/&gt;&lt;wsp:rsid wsp:val=&quot;001321BF&quot;/&gt;&lt;wsp:rsid wsp:val=&quot;0013355B&quot;/&gt;&lt;wsp:rsid wsp:val=&quot;0015757F&quot;/&gt;&lt;wsp:rsid wsp:val=&quot;00164E6F&quot;/&gt;&lt;wsp:rsid wsp:val=&quot;00174316&quot;/&gt;&lt;wsp:rsid wsp:val=&quot;001805C1&quot;/&gt;&lt;wsp:rsid wsp:val=&quot;001864DD&quot;/&gt;&lt;wsp:rsid wsp:val=&quot;001A3935&quot;/&gt;&lt;wsp:rsid wsp:val=&quot;001B1BE5&quot;/&gt;&lt;wsp:rsid wsp:val=&quot;001B2E6C&quot;/&gt;&lt;wsp:rsid wsp:val=&quot;001C039E&quot;/&gt;&lt;wsp:rsid wsp:val=&quot;001C5D23&quot;/&gt;&lt;wsp:rsid wsp:val=&quot;001D7C41&quot;/&gt;&lt;wsp:rsid wsp:val=&quot;001E628E&quot;/&gt;&lt;wsp:rsid wsp:val=&quot;001E6378&quot;/&gt;&lt;wsp:rsid wsp:val=&quot;001E7EC0&quot;/&gt;&lt;wsp:rsid wsp:val=&quot;001F15EA&quot;/&gt;&lt;wsp:rsid wsp:val=&quot;001F2A75&quot;/&gt;&lt;wsp:rsid wsp:val=&quot;001F35C2&quot;/&gt;&lt;wsp:rsid wsp:val=&quot;001F60AC&quot;/&gt;&lt;wsp:rsid wsp:val=&quot;0020268D&quot;/&gt;&lt;wsp:rsid wsp:val=&quot;00203DC0&quot;/&gt;&lt;wsp:rsid wsp:val=&quot;00204E17&quot;/&gt;&lt;wsp:rsid wsp:val=&quot;00206713&quot;/&gt;&lt;wsp:rsid wsp:val=&quot;002231F7&quot;/&gt;&lt;wsp:rsid wsp:val=&quot;0022526B&quot;/&gt;&lt;wsp:rsid wsp:val=&quot;00230B9A&quot;/&gt;&lt;wsp:rsid wsp:val=&quot;00243EC4&quot;/&gt;&lt;wsp:rsid wsp:val=&quot;002472BB&quot;/&gt;&lt;wsp:rsid wsp:val=&quot;002525BC&quot;/&gt;&lt;wsp:rsid wsp:val=&quot;00263788&quot;/&gt;&lt;wsp:rsid wsp:val=&quot;00267EF8&quot;/&gt;&lt;wsp:rsid wsp:val=&quot;00274E5E&quot;/&gt;&lt;wsp:rsid wsp:val=&quot;0027641D&quot;/&gt;&lt;wsp:rsid wsp:val=&quot;002874F6&quot;/&gt;&lt;wsp:rsid wsp:val=&quot;002A1B2E&quot;/&gt;&lt;wsp:rsid wsp:val=&quot;002A352D&quot;/&gt;&lt;wsp:rsid wsp:val=&quot;002B46E9&quot;/&gt;&lt;wsp:rsid wsp:val=&quot;002B6712&quot;/&gt;&lt;wsp:rsid wsp:val=&quot;002B7D80&quot;/&gt;&lt;wsp:rsid wsp:val=&quot;002C172D&quot;/&gt;&lt;wsp:rsid wsp:val=&quot;002C3B66&quot;/&gt;&lt;wsp:rsid wsp:val=&quot;002C3EB3&quot;/&gt;&lt;wsp:rsid wsp:val=&quot;002C6137&quot;/&gt;&lt;wsp:rsid wsp:val=&quot;002D3034&quot;/&gt;&lt;wsp:rsid wsp:val=&quot;002D3B30&quot;/&gt;&lt;wsp:rsid wsp:val=&quot;002E2168&quot;/&gt;&lt;wsp:rsid wsp:val=&quot;002E388B&quot;/&gt;&lt;wsp:rsid wsp:val=&quot;002E4B68&quot;/&gt;&lt;wsp:rsid wsp:val=&quot;002F1455&quot;/&gt;&lt;wsp:rsid wsp:val=&quot;002F1665&quot;/&gt;&lt;wsp:rsid wsp:val=&quot;00305C9C&quot;/&gt;&lt;wsp:rsid wsp:val=&quot;003061BA&quot;/&gt;&lt;wsp:rsid wsp:val=&quot;00315BC3&quot;/&gt;&lt;wsp:rsid wsp:val=&quot;0032052C&quot;/&gt;&lt;wsp:rsid wsp:val=&quot;00334CA6&quot;/&gt;&lt;wsp:rsid wsp:val=&quot;003428E6&quot;/&gt;&lt;wsp:rsid wsp:val=&quot;00343C94&quot;/&gt;&lt;wsp:rsid wsp:val=&quot;00352F07&quot;/&gt;&lt;wsp:rsid wsp:val=&quot;00357A10&quot;/&gt;&lt;wsp:rsid wsp:val=&quot;00362550&quot;/&gt;&lt;wsp:rsid wsp:val=&quot;00366007&quot;/&gt;&lt;wsp:rsid wsp:val=&quot;00370697&quot;/&gt;&lt;wsp:rsid wsp:val=&quot;003729AF&quot;/&gt;&lt;wsp:rsid wsp:val=&quot;00381C25&quot;/&gt;&lt;wsp:rsid wsp:val=&quot;003826DC&quot;/&gt;&lt;wsp:rsid wsp:val=&quot;0038737D&quot;/&gt;&lt;wsp:rsid wsp:val=&quot;0039290D&quot;/&gt;&lt;wsp:rsid wsp:val=&quot;00392A55&quot;/&gt;&lt;wsp:rsid wsp:val=&quot;003B00DC&quot;/&gt;&lt;wsp:rsid wsp:val=&quot;003C4E3B&quot;/&gt;&lt;wsp:rsid wsp:val=&quot;003D5757&quot;/&gt;&lt;wsp:rsid wsp:val=&quot;003D7E67&quot;/&gt;&lt;wsp:rsid wsp:val=&quot;0040202D&quot;/&gt;&lt;wsp:rsid wsp:val=&quot;00405AB7&quot;/&gt;&lt;wsp:rsid wsp:val=&quot;00416BB9&quot;/&gt;&lt;wsp:rsid wsp:val=&quot;00430EAF&quot;/&gt;&lt;wsp:rsid wsp:val=&quot;004522E5&quot;/&gt;&lt;wsp:rsid wsp:val=&quot;00466ABA&quot;/&gt;&lt;wsp:rsid wsp:val=&quot;00472C66&quot;/&gt;&lt;wsp:rsid wsp:val=&quot;004732EF&quot;/&gt;&lt;wsp:rsid wsp:val=&quot;00483A05&quot;/&gt;&lt;wsp:rsid wsp:val=&quot;004909CD&quot;/&gt;&lt;wsp:rsid wsp:val=&quot;00491D01&quot;/&gt;&lt;wsp:rsid wsp:val=&quot;00492434&quot;/&gt;&lt;wsp:rsid wsp:val=&quot;00496AC2&quot;/&gt;&lt;wsp:rsid wsp:val=&quot;004B36B2&quot;/&gt;&lt;wsp:rsid wsp:val=&quot;004B4D42&quot;/&gt;&lt;wsp:rsid wsp:val=&quot;004D2742&quot;/&gt;&lt;wsp:rsid wsp:val=&quot;004E2098&quot;/&gt;&lt;wsp:rsid wsp:val=&quot;004E7B58&quot;/&gt;&lt;wsp:rsid wsp:val=&quot;00505058&quot;/&gt;&lt;wsp:rsid wsp:val=&quot;005113BD&quot;/&gt;&lt;wsp:rsid wsp:val=&quot;00520D6F&quot;/&gt;&lt;wsp:rsid wsp:val=&quot;00526E28&quot;/&gt;&lt;wsp:rsid wsp:val=&quot;00531E34&quot;/&gt;&lt;wsp:rsid wsp:val=&quot;005372A1&quot;/&gt;&lt;wsp:rsid wsp:val=&quot;00543224&quot;/&gt;&lt;wsp:rsid wsp:val=&quot;00556162&quot;/&gt;&lt;wsp:rsid wsp:val=&quot;00583E77&quot;/&gt;&lt;wsp:rsid wsp:val=&quot;00585E61&quot;/&gt;&lt;wsp:rsid wsp:val=&quot;00586D45&quot;/&gt;&lt;wsp:rsid wsp:val=&quot;005A0E69&quot;/&gt;&lt;wsp:rsid wsp:val=&quot;005B519B&quot;/&gt;&lt;wsp:rsid wsp:val=&quot;005C1A83&quot;/&gt;&lt;wsp:rsid wsp:val=&quot;005C3C29&quot;/&gt;&lt;wsp:rsid wsp:val=&quot;005C52BB&quot;/&gt;&lt;wsp:rsid wsp:val=&quot;005D180A&quot;/&gt;&lt;wsp:rsid wsp:val=&quot;005D7012&quot;/&gt;&lt;wsp:rsid wsp:val=&quot;005E24B4&quot;/&gt;&lt;wsp:rsid wsp:val=&quot;005F6402&quot;/&gt;&lt;wsp:rsid wsp:val=&quot;00606FDA&quot;/&gt;&lt;wsp:rsid wsp:val=&quot;00610A3E&quot;/&gt;&lt;wsp:rsid wsp:val=&quot;00614EE6&quot;/&gt;&lt;wsp:rsid wsp:val=&quot;00621710&quot;/&gt;&lt;wsp:rsid wsp:val=&quot;00626CAD&quot;/&gt;&lt;wsp:rsid wsp:val=&quot;00634D9E&quot;/&gt;&lt;wsp:rsid wsp:val=&quot;00635252&quot;/&gt;&lt;wsp:rsid wsp:val=&quot;006370EE&quot;/&gt;&lt;wsp:rsid wsp:val=&quot;00641074&quot;/&gt;&lt;wsp:rsid wsp:val=&quot;00641531&quot;/&gt;&lt;wsp:rsid wsp:val=&quot;00643C96&quot;/&gt;&lt;wsp:rsid wsp:val=&quot;0065338F&quot;/&gt;&lt;wsp:rsid wsp:val=&quot;00656A60&quot;/&gt;&lt;wsp:rsid wsp:val=&quot;0067028C&quot;/&gt;&lt;wsp:rsid wsp:val=&quot;006B1999&quot;/&gt;&lt;wsp:rsid wsp:val=&quot;006C0F59&quot;/&gt;&lt;wsp:rsid wsp:val=&quot;006C32D8&quot;/&gt;&lt;wsp:rsid wsp:val=&quot;006D1445&quot;/&gt;&lt;wsp:rsid wsp:val=&quot;006D40B4&quot;/&gt;&lt;wsp:rsid wsp:val=&quot;006E04AB&quot;/&gt;&lt;wsp:rsid wsp:val=&quot;006E2036&quot;/&gt;&lt;wsp:rsid wsp:val=&quot;006E665A&quot;/&gt;&lt;wsp:rsid wsp:val=&quot;006F1B99&quot;/&gt;&lt;wsp:rsid wsp:val=&quot;007019CD&quot;/&gt;&lt;wsp:rsid wsp:val=&quot;00703EF7&quot;/&gt;&lt;wsp:rsid wsp:val=&quot;007061AA&quot;/&gt;&lt;wsp:rsid wsp:val=&quot;007107E3&quot;/&gt;&lt;wsp:rsid wsp:val=&quot;0071749A&quot;/&gt;&lt;wsp:rsid wsp:val=&quot;00720A9F&quot;/&gt;&lt;wsp:rsid wsp:val=&quot;00726B40&quot;/&gt;&lt;wsp:rsid wsp:val=&quot;00733F5A&quot;/&gt;&lt;wsp:rsid wsp:val=&quot;00736F5C&quot;/&gt;&lt;wsp:rsid wsp:val=&quot;00747785&quot;/&gt;&lt;wsp:rsid wsp:val=&quot;00756905&quot;/&gt;&lt;wsp:rsid wsp:val=&quot;00762773&quot;/&gt;&lt;wsp:rsid wsp:val=&quot;007A13B9&quot;/&gt;&lt;wsp:rsid wsp:val=&quot;007A66D9&quot;/&gt;&lt;wsp:rsid wsp:val=&quot;007B12F0&quot;/&gt;&lt;wsp:rsid wsp:val=&quot;007B1585&quot;/&gt;&lt;wsp:rsid wsp:val=&quot;007D1215&quot;/&gt;&lt;wsp:rsid wsp:val=&quot;007F200F&quot;/&gt;&lt;wsp:rsid wsp:val=&quot;00805D06&quot;/&gt;&lt;wsp:rsid wsp:val=&quot;00813274&quot;/&gt;&lt;wsp:rsid wsp:val=&quot;00816205&quot;/&gt;&lt;wsp:rsid wsp:val=&quot;00823330&quot;/&gt;&lt;wsp:rsid wsp:val=&quot;00824C64&quot;/&gt;&lt;wsp:rsid wsp:val=&quot;00831ABA&quot;/&gt;&lt;wsp:rsid wsp:val=&quot;0084106B&quot;/&gt;&lt;wsp:rsid wsp:val=&quot;008474D8&quot;/&gt;&lt;wsp:rsid wsp:val=&quot;008476AD&quot;/&gt;&lt;wsp:rsid wsp:val=&quot;00855C95&quot;/&gt;&lt;wsp:rsid wsp:val=&quot;0085656E&quot;/&gt;&lt;wsp:rsid wsp:val=&quot;00870F94&quot;/&gt;&lt;wsp:rsid wsp:val=&quot;00873368&quot;/&gt;&lt;wsp:rsid wsp:val=&quot;008828F9&quot;/&gt;&lt;wsp:rsid wsp:val=&quot;008836C8&quot;/&gt;&lt;wsp:rsid wsp:val=&quot;008874FC&quot;/&gt;&lt;wsp:rsid wsp:val=&quot;00891ECA&quot;/&gt;&lt;wsp:rsid wsp:val=&quot;00893C0F&quot;/&gt;&lt;wsp:rsid wsp:val=&quot;008A4593&quot;/&gt;&lt;wsp:rsid wsp:val=&quot;008B2DC6&quot;/&gt;&lt;wsp:rsid wsp:val=&quot;008C0824&quot;/&gt;&lt;wsp:rsid wsp:val=&quot;008C3DC6&quot;/&gt;&lt;wsp:rsid wsp:val=&quot;008C5328&quot;/&gt;&lt;wsp:rsid wsp:val=&quot;008D3205&quot;/&gt;&lt;wsp:rsid wsp:val=&quot;008D39F7&quot;/&gt;&lt;wsp:rsid wsp:val=&quot;008E24A5&quot;/&gt;&lt;wsp:rsid wsp:val=&quot;00907311&quot;/&gt;&lt;wsp:rsid wsp:val=&quot;00917648&quot;/&gt;&lt;wsp:rsid wsp:val=&quot;00921400&quot;/&gt;&lt;wsp:rsid wsp:val=&quot;00922867&quot;/&gt;&lt;wsp:rsid wsp:val=&quot;00925A32&quot;/&gt;&lt;wsp:rsid wsp:val=&quot;0093462C&quot;/&gt;&lt;wsp:rsid wsp:val=&quot;0095374B&quot;/&gt;&lt;wsp:rsid wsp:val=&quot;00962143&quot;/&gt;&lt;wsp:rsid wsp:val=&quot;0096567F&quot;/&gt;&lt;wsp:rsid wsp:val=&quot;009662BB&quot;/&gt;&lt;wsp:rsid wsp:val=&quot;00967F3E&quot;/&gt;&lt;wsp:rsid wsp:val=&quot;00973B9F&quot;/&gt;&lt;wsp:rsid wsp:val=&quot;0098095D&quot;/&gt;&lt;wsp:rsid wsp:val=&quot;00983724&quot;/&gt;&lt;wsp:rsid wsp:val=&quot;009A48A2&quot;/&gt;&lt;wsp:rsid wsp:val=&quot;009C1FC1&quot;/&gt;&lt;wsp:rsid wsp:val=&quot;009C31A8&quot;/&gt;&lt;wsp:rsid wsp:val=&quot;009D036D&quot;/&gt;&lt;wsp:rsid wsp:val=&quot;009E2DF2&quot;/&gt;&lt;wsp:rsid wsp:val=&quot;009E7E1A&quot;/&gt;&lt;wsp:rsid wsp:val=&quot;009F7D60&quot;/&gt;&lt;wsp:rsid wsp:val=&quot;00A02667&quot;/&gt;&lt;wsp:rsid wsp:val=&quot;00A04387&quot;/&gt;&lt;wsp:rsid wsp:val=&quot;00A130C0&quot;/&gt;&lt;wsp:rsid wsp:val=&quot;00A13ADF&quot;/&gt;&lt;wsp:rsid wsp:val=&quot;00A179E9&quot;/&gt;&lt;wsp:rsid wsp:val=&quot;00A21444&quot;/&gt;&lt;wsp:rsid wsp:val=&quot;00A2225E&quot;/&gt;&lt;wsp:rsid wsp:val=&quot;00A25BA6&quot;/&gt;&lt;wsp:rsid wsp:val=&quot;00A30601&quot;/&gt;&lt;wsp:rsid wsp:val=&quot;00A31B4B&quot;/&gt;&lt;wsp:rsid wsp:val=&quot;00A3644A&quot;/&gt;&lt;wsp:rsid wsp:val=&quot;00A53775&quot;/&gt;&lt;wsp:rsid wsp:val=&quot;00A53869&quot;/&gt;&lt;wsp:rsid wsp:val=&quot;00A61274&quot;/&gt;&lt;wsp:rsid wsp:val=&quot;00A618A9&quot;/&gt;&lt;wsp:rsid wsp:val=&quot;00A65E2A&quot;/&gt;&lt;wsp:rsid wsp:val=&quot;00A662B9&quot;/&gt;&lt;wsp:rsid wsp:val=&quot;00A71892&quot;/&gt;&lt;wsp:rsid wsp:val=&quot;00A7307D&quot;/&gt;&lt;wsp:rsid wsp:val=&quot;00A96AD1&quot;/&gt;&lt;wsp:rsid wsp:val=&quot;00AA63F8&quot;/&gt;&lt;wsp:rsid wsp:val=&quot;00AB4A9A&quot;/&gt;&lt;wsp:rsid wsp:val=&quot;00AC346B&quot;/&gt;&lt;wsp:rsid wsp:val=&quot;00AE5A46&quot;/&gt;&lt;wsp:rsid wsp:val=&quot;00B03C5C&quot;/&gt;&lt;wsp:rsid wsp:val=&quot;00B04552&quot;/&gt;&lt;wsp:rsid wsp:val=&quot;00B105EE&quot;/&gt;&lt;wsp:rsid wsp:val=&quot;00B14AA0&quot;/&gt;&lt;wsp:rsid wsp:val=&quot;00B24D3C&quot;/&gt;&lt;wsp:rsid wsp:val=&quot;00B541A9&quot;/&gt;&lt;wsp:rsid wsp:val=&quot;00B60808&quot;/&gt;&lt;wsp:rsid wsp:val=&quot;00B641AE&quot;/&gt;&lt;wsp:rsid wsp:val=&quot;00B8366E&quot;/&gt;&lt;wsp:rsid wsp:val=&quot;00B8532E&quot;/&gt;&lt;wsp:rsid wsp:val=&quot;00B86798&quot;/&gt;&lt;wsp:rsid wsp:val=&quot;00B9390A&quot;/&gt;&lt;wsp:rsid wsp:val=&quot;00B963E6&quot;/&gt;&lt;wsp:rsid wsp:val=&quot;00BA524A&quot;/&gt;&lt;wsp:rsid wsp:val=&quot;00BB77D5&quot;/&gt;&lt;wsp:rsid wsp:val=&quot;00BC7E42&quot;/&gt;&lt;wsp:rsid wsp:val=&quot;00BD033D&quot;/&gt;&lt;wsp:rsid wsp:val=&quot;00BD16D3&quot;/&gt;&lt;wsp:rsid wsp:val=&quot;00BD18B3&quot;/&gt;&lt;wsp:rsid wsp:val=&quot;00BD4B18&quot;/&gt;&lt;wsp:rsid wsp:val=&quot;00BE0B6E&quot;/&gt;&lt;wsp:rsid wsp:val=&quot;00BE4F7E&quot;/&gt;&lt;wsp:rsid wsp:val=&quot;00BE4FCA&quot;/&gt;&lt;wsp:rsid wsp:val=&quot;00BF1760&quot;/&gt;&lt;wsp:rsid wsp:val=&quot;00C0035A&quot;/&gt;&lt;wsp:rsid wsp:val=&quot;00C1445B&quot;/&gt;&lt;wsp:rsid wsp:val=&quot;00C176C2&quot;/&gt;&lt;wsp:rsid wsp:val=&quot;00C231EC&quot;/&gt;&lt;wsp:rsid wsp:val=&quot;00C27839&quot;/&gt;&lt;wsp:rsid wsp:val=&quot;00C33757&quot;/&gt;&lt;wsp:rsid wsp:val=&quot;00C45204&quot;/&gt;&lt;wsp:rsid wsp:val=&quot;00C57176&quot;/&gt;&lt;wsp:rsid wsp:val=&quot;00C629DD&quot;/&gt;&lt;wsp:rsid wsp:val=&quot;00C63368&quot;/&gt;&lt;wsp:rsid wsp:val=&quot;00C8443F&quot;/&gt;&lt;wsp:rsid wsp:val=&quot;00C8671E&quot;/&gt;&lt;wsp:rsid wsp:val=&quot;00C869B7&quot;/&gt;&lt;wsp:rsid wsp:val=&quot;00C93565&quot;/&gt;&lt;wsp:rsid wsp:val=&quot;00CA0A2A&quot;/&gt;&lt;wsp:rsid wsp:val=&quot;00CA1DE1&quot;/&gt;&lt;wsp:rsid wsp:val=&quot;00CC4D9B&quot;/&gt;&lt;wsp:rsid wsp:val=&quot;00CC6725&quot;/&gt;&lt;wsp:rsid wsp:val=&quot;00CC6936&quot;/&gt;&lt;wsp:rsid wsp:val=&quot;00CC69A7&quot;/&gt;&lt;wsp:rsid wsp:val=&quot;00CD5ACA&quot;/&gt;&lt;wsp:rsid wsp:val=&quot;00CF4C6F&quot;/&gt;&lt;wsp:rsid wsp:val=&quot;00D0142C&quot;/&gt;&lt;wsp:rsid wsp:val=&quot;00D12788&quot;/&gt;&lt;wsp:rsid wsp:val=&quot;00D12DAB&quot;/&gt;&lt;wsp:rsid wsp:val=&quot;00D20812&quot;/&gt;&lt;wsp:rsid wsp:val=&quot;00D34E1B&quot;/&gt;&lt;wsp:rsid wsp:val=&quot;00D42250&quot;/&gt;&lt;wsp:rsid wsp:val=&quot;00D46864&quot;/&gt;&lt;wsp:rsid wsp:val=&quot;00D52873&quot;/&gt;&lt;wsp:rsid wsp:val=&quot;00D6256C&quot;/&gt;&lt;wsp:rsid wsp:val=&quot;00D65729&quot;/&gt;&lt;wsp:rsid wsp:val=&quot;00D6616E&quot;/&gt;&lt;wsp:rsid wsp:val=&quot;00D669AB&quot;/&gt;&lt;wsp:rsid wsp:val=&quot;00D935C7&quot;/&gt;&lt;wsp:rsid wsp:val=&quot;00D93D77&quot;/&gt;&lt;wsp:rsid wsp:val=&quot;00DB1A45&quot;/&gt;&lt;wsp:rsid wsp:val=&quot;00DD28BC&quot;/&gt;&lt;wsp:rsid wsp:val=&quot;00DD410E&quot;/&gt;&lt;wsp:rsid wsp:val=&quot;00DD43B2&quot;/&gt;&lt;wsp:rsid wsp:val=&quot;00DD66DC&quot;/&gt;&lt;wsp:rsid wsp:val=&quot;00DE3183&quot;/&gt;&lt;wsp:rsid wsp:val=&quot;00DE3B01&quot;/&gt;&lt;wsp:rsid wsp:val=&quot;00DE5757&quot;/&gt;&lt;wsp:rsid wsp:val=&quot;00DE718E&quot;/&gt;&lt;wsp:rsid wsp:val=&quot;00DF24BD&quot;/&gt;&lt;wsp:rsid wsp:val=&quot;00DF2E0B&quot;/&gt;&lt;wsp:rsid wsp:val=&quot;00E012FF&quot;/&gt;&lt;wsp:rsid wsp:val=&quot;00E0341F&quot;/&gt;&lt;wsp:rsid wsp:val=&quot;00E25FFD&quot;/&gt;&lt;wsp:rsid wsp:val=&quot;00E41F54&quot;/&gt;&lt;wsp:rsid wsp:val=&quot;00E45B38&quot;/&gt;&lt;wsp:rsid wsp:val=&quot;00E53062&quot;/&gt;&lt;wsp:rsid wsp:val=&quot;00E73AB0&quot;/&gt;&lt;wsp:rsid wsp:val=&quot;00E87663&quot;/&gt;&lt;wsp:rsid wsp:val=&quot;00E958FB&quot;/&gt;&lt;wsp:rsid wsp:val=&quot;00EA190A&quot;/&gt;&lt;wsp:rsid wsp:val=&quot;00EC1932&quot;/&gt;&lt;wsp:rsid wsp:val=&quot;00EC4336&quot;/&gt;&lt;wsp:rsid wsp:val=&quot;00ED0B9E&quot;/&gt;&lt;wsp:rsid wsp:val=&quot;00EE16EF&quot;/&gt;&lt;wsp:rsid wsp:val=&quot;00EE1B69&quot;/&gt;&lt;wsp:rsid wsp:val=&quot;00EF04B3&quot;/&gt;&lt;wsp:rsid wsp:val=&quot;00EF18BD&quot;/&gt;&lt;wsp:rsid wsp:val=&quot;00EF338A&quot;/&gt;&lt;wsp:rsid wsp:val=&quot;00EF4C96&quot;/&gt;&lt;wsp:rsid wsp:val=&quot;00EF5D24&quot;/&gt;&lt;wsp:rsid wsp:val=&quot;00EF651E&quot;/&gt;&lt;wsp:rsid wsp:val=&quot;00F011AC&quot;/&gt;&lt;wsp:rsid wsp:val=&quot;00F06AE2&quot;/&gt;&lt;wsp:rsid wsp:val=&quot;00F34222&quot;/&gt;&lt;wsp:rsid wsp:val=&quot;00F505EB&quot;/&gt;&lt;wsp:rsid wsp:val=&quot;00F55FAB&quot;/&gt;&lt;wsp:rsid wsp:val=&quot;00F603F0&quot;/&gt;&lt;wsp:rsid wsp:val=&quot;00F64E7A&quot;/&gt;&lt;wsp:rsid wsp:val=&quot;00F713B6&quot;/&gt;&lt;wsp:rsid wsp:val=&quot;00F82492&quot;/&gt;&lt;wsp:rsid wsp:val=&quot;00F82D81&quot;/&gt;&lt;wsp:rsid wsp:val=&quot;00F91E64&quot;/&gt;&lt;wsp:rsid wsp:val=&quot;00F95E43&quot;/&gt;&lt;wsp:rsid wsp:val=&quot;00FA4CC4&quot;/&gt;&lt;wsp:rsid wsp:val=&quot;00FA7553&quot;/&gt;&lt;wsp:rsid wsp:val=&quot;00FB7A55&quot;/&gt;&lt;wsp:rsid wsp:val=&quot;00FE277A&quot;/&gt;&lt;wsp:rsid wsp:val=&quot;00FF7DA1&quot;/&gt;&lt;/wsp:rsids&gt;&lt;/w:docPr&gt;&lt;w:body&gt;&lt;wx:sect&gt;&lt;w:p wsp:rsidR=&quot;00000000&quot; wsp:rsidRDefault=&quot;00F55FAB&quot; wsp:rsidP=&quot;00F55FAB&quot;&gt;&lt;m:oMathPara&gt;&lt;m:oMath&gt;&lt;m:sSub&gt;&lt;m:sSubPr&gt;&lt;m:ctrlPr&gt;&lt;w:rPr&gt;&lt;w:rFonts w:ascii=&quot;Cambria Math&quot; w:h-ansi=&quot;Cambria Math&quot; w:cs=&quot;Arial&quot;/&gt;&lt;wx:font wx:val=&quot;Cambria Math&quot;/&gt;&lt;w:i-cs/&gt;&lt;/w:rPr&gt;&lt;/m:ctrlPr&gt;&lt;/m:sSubPr&gt;&lt;m:e&gt;&lt;m:r&gt;&lt;m:rPr&gt;&lt;m:sty m:val=&quot;p&quot;/&gt;&lt;/m:rPr&gt;&lt;w:rPr&gt;&lt;w:rFonts w:ascii=&quot;Cambria Math&quot; w:h-ansi=&quot;Cambria Math&quot; w:cs=&quot;Arial&quot;/&gt;&lt;wx:font wx:val=&quot;Cambria Math&quot;/&gt;&lt;w:i-cs/&gt;&lt;/w:rPr&gt;&lt;m:t&gt;U&lt;/m:t&gt;&lt;/m:r&gt;&lt;m:ctrlPr&gt;&lt;w:rPr&gt;&lt;w:rFonts w:ascii=&quot;Cambria Math&quot; w:fareast=&quot;Calibri&quot; w:h-ansi=&quot;Cambria Math&quot; w:cs=&quot;Arial&quot;/&gt;&lt;wx:font wx:val=&quot;Cambria Math&quot;/&gt;&lt;w:i-cs/&gt;&lt;w:kern w:val=&quot;2&quot;/&gt;&lt;/w:rPr&gt;&lt;/m:ctrlPr&gt;&lt;/m:e&gt;&lt;m:sub&gt;&lt;m:r&gt;&lt;m:rPr&gt;&lt;m:sty m:val=&quot;p&quot;/&gt;&lt;/m:rPr&gt;&lt;w:rPr&gt;&lt;w:rFonts w:ascii=&quot;Cambria Math&quot; w:h-ansi=&quot;Cambria Math&quot; w:cs=&quot;Arial&quot;/&gt;&lt;wx:font wx:val=&quot;Cambria Math&quot;/&gt;&lt;w:i-cs/&gt;&lt;/w:rPr&gt;&lt;m:t&gt;i-1&lt;/m:t&gt;&lt;/m:r&gt;&lt;m:ctrlPr&gt;&lt;w:rPr&gt;&lt;w:rFonts w:ascii=&quot;Cambria Math&quot; w:fareast=&quot;Calibri&quot; w:h-ansi=&quot;Cambria Math&quot; w:cs=&quot;Arial&quot;/&gt;&lt;wx:font wx:val=&quot;Cambria Math&quot;/&gt;&lt;w:i-cs/&gt;&lt;w:kern w:val=&quot;2&quot;/&gt;&lt;/w:rPr&gt;&lt;/m:ctrlPr&gt;&lt;/m:sub&gt;&lt;/m:sSub&gt;&lt;/m:oMath&gt;&lt;/m:oMathPara&gt;&lt;/w:p&gt;&lt;w:sectPr wsp:rsidR=&quot;00000000&quot;&gt;&lt;w:pgSz w:w=&quot;12240&quot; w:h=&quot;15840&quot;/&gt;&lt;w:pgMar w:top=&quot;1440&quot; w:right=&quot;1440&quot; w:bottom=&quot;1440&quot; w:left=&quot;1440&quot; w:header=&quot;720&quot; w:footer=&quot;720&quot; w:gutter=&quot;0&quot;/&gt;&lt;w:cols w:space=&quot;720&quot;/&gt;&lt;/w:sectPr&gt;&lt;/wx:sect&gt;&lt;/w:body&gt;&lt;/w:wordDocument&gt;">
                   <v:imagedata r:id="rId16" o:title="" chromakey="white"/>
                 </v:shape>
               </w:pict>
@@ -20409,6 +20695,7 @@
           <w:tcPr>
             <w:tcW w:w="4674" w:type="dxa"/>
             <w:gridSpan w:val="2"/>
+            <w:shd w:val="clear" w:color="auto" w:fill="E8E6E6"/>
             <w:vAlign w:val="center"/>
           </w:tcPr>
           <w:p>
@@ -20441,7 +20728,7 @@
                 <w:szCs w:val="24"/>
               </w:rPr>
               <w:pict w14:anchorId="21C755BE">
-                <v:shape id="_x0000_i1027" type="#_x0000_t75" alt="" style="width:21.7pt;height:13.7pt;mso-width-percent:0;mso-height-percent:0;mso-width-percent:0;mso-height-percent:0" equationxml="&lt;?xml version=&quot;1.0&quot; encoding=&quot;UTF-8&quot; standalone=&quot;yes&quot;?&gt;&#13;&#10;&#13;&#10;&#13;&#10;&#13;&#10;&#13;&#10;&#13;&#10;&#13;&#10;&#13;&#10;&#13;&#10;&lt;?mso-application progid=&quot;Word.Document&quot;?&gt;&#13;&#10;&#13;&#10;&#13;&#10;&#13;&#10;&#13;&#10;&#13;&#10;&#13;&#10;&#13;&#10;&#13;&#10;&lt;w:wordDocument xmlns:aml=&quot;http://schemas.microsoft.com/aml/2001/core&quot; xmlns:wpc=&quot;http://schemas.microsoft.com/office/word/2010/wordprocessingCanvas&quot; xmlns:cx=&quot;http://schemas.microsoft.com/office/drawing/2014/chartex&quot; xmlns:cx1=&quot;http://schemas.microsoft.com/office/drawing/2015/9/8/chartex&quot; xmlns:cx2=&quot;http://schemas.microsoft.com/office/drawing/2015/10/21/chartex&quot; xmlns:cx3=&quot;http://schemas.microsoft.com/office/drawing/2016/5/9/chartex&quot; xmlns:cx4=&quot;http://schemas.microsoft.com/office/drawing/2016/5/10/chartex&quot; xmlns:cx5=&quot;http://schemas.microsoft.com/office/drawing/2016/5/11/chartex&quot; xmlns:cx6=&quot;http://schemas.microsoft.com/office/drawing/2016/5/12/chartex&quot; xmlns:cx7=&quot;http://schemas.microsoft.com/office/drawing/2016/5/13/chartex&quot; xmlns:cx8=&quot;http://schemas.microsoft.com/office/drawing/2016/5/14/chartex&quot; xmlns:cr=&quot;http://schemas.microsoft.com/office/comments/2020/reactions&quot; xmlns:dt=&quot;uuid:C2F41010-65B3-11d1-A29F-00AA00C14882&quot; xmlns:mc=&quot;http://schemas.openxmlformats.org/markup-compatibility/2006&quot; xmlns:aink=&quot;http://schemas.microsoft.com/office/drawing/2016/ink&quot; xmlns:am3d=&quot;http://schemas.microsoft.com/office/drawing/2017/model3d&quot; xmlns:o=&quot;urn:schemas-microsoft-com:office:office&quot; xmlns:oel=&quot;http://schemas.microsoft.com/office/2019/extlst&quot; xmlns:m=&quot;http://schemas.openxmlformats.org/officeDocument/2006/math&quot; xmlns:v=&quot;urn:schemas-microsoft-com:vml&quot; xmlns:w10=&quot;urn:schemas-microsoft-com:office:word&quot; xmlns:w=&quot;http://schemas.microsoft.com/office/word/2003/wordml&quot; xmlns:wx=&quot;http://schemas.microsoft.com/office/word/2003/auxHint&quot; xmlns:wne=&quot;http://schemas.microsoft.com/office/word/2006/wordml&quot; xmlns:wsp=&quot;http://schemas.microsoft.com/office/word/2003/wordml/sp2&quot; xmlns:sl=&quot;http://schemas.microsoft.com/schemaLibrary/2003/core&quot; w:macrosPresent=&quot;no&quot; w:embeddedObjPresent=&quot;no&quot; w:ocxPresent=&quot;no&quot; xml:space=&quot;preserve&quot;&gt;&lt;w:ignoreSubtree w:val=&quot;http://schemas.microsoft.com/office/word/2003/wordml/sp2&quot;/&gt;&lt;o:DocumentProperties&gt;&lt;o:Version&gt;16&lt;/o:Version&gt;&lt;/o:DocumentProperties&gt;&lt;w:docPr&gt;&lt;w:view w:val=&quot;print&quot;/&gt;&lt;w:doNotEmbedSystemFonts/&gt;&lt;w:stylePaneFormatFilter w:val=&quot;3F01&quot;/&gt;&lt;w:defaultTabStop w:val=&quot;720&quot;/&gt;&lt;w:punctuationKerning/&gt;&lt;w:characterSpacingControl w:val=&quot;DontCompress&quot;/&gt;&lt;w:webPageEncoding w:val=&quot;windows-1252&quot;/&gt;&lt;w:optimizeForBrowser/&gt;&lt;w:relyOnVML/&gt;&lt;w:allowPNG/&gt;&lt;w:validateAgainstSchema/&gt;&lt;w:saveInvalidXML w:val=&quot;off&quot;/&gt;&lt;w:ignoreMixedContent w:val=&quot;off&quot;/&gt;&lt;w:alwaysShowPlaceholderText w:val=&quot;off&quot;/&gt;&lt;w:compat&gt;&lt;w:breakWrappedTables/&gt;&lt;w:snapToGridInCell/&gt;&lt;w:applyBreakingRules/&gt;&lt;w:wrapTextWithPunct/&gt;&lt;w:useAsianBreakRules/&gt;&lt;w:dontGrowAutofit/&gt;&lt;/w:compat&gt;&lt;wsp:rsids&gt;&lt;wsp:rsidRoot wsp:val=&quot;002231F7&quot;/&gt;&lt;wsp:rsid wsp:val=&quot;00021D64&quot;/&gt;&lt;wsp:rsid wsp:val=&quot;0002538E&quot;/&gt;&lt;wsp:rsid wsp:val=&quot;00027705&quot;/&gt;&lt;wsp:rsid wsp:val=&quot;000442EB&quot;/&gt;&lt;wsp:rsid wsp:val=&quot;000659A3&quot;/&gt;&lt;wsp:rsid wsp:val=&quot;00073737&quot;/&gt;&lt;wsp:rsid wsp:val=&quot;00075A7D&quot;/&gt;&lt;wsp:rsid wsp:val=&quot;0007706D&quot;/&gt;&lt;wsp:rsid wsp:val=&quot;000773F6&quot;/&gt;&lt;wsp:rsid wsp:val=&quot;000828AE&quot;/&gt;&lt;wsp:rsid wsp:val=&quot;000864B8&quot;/&gt;&lt;wsp:rsid wsp:val=&quot;000877A0&quot;/&gt;&lt;wsp:rsid wsp:val=&quot;000A11B8&quot;/&gt;&lt;wsp:rsid wsp:val=&quot;000A1912&quot;/&gt;&lt;wsp:rsid wsp:val=&quot;000B7138&quot;/&gt;&lt;wsp:rsid wsp:val=&quot;000B7946&quot;/&gt;&lt;wsp:rsid wsp:val=&quot;000C02C8&quot;/&gt;&lt;wsp:rsid wsp:val=&quot;000C18CD&quot;/&gt;&lt;wsp:rsid wsp:val=&quot;000C2933&quot;/&gt;&lt;wsp:rsid wsp:val=&quot;000D0EF9&quot;/&gt;&lt;wsp:rsid wsp:val=&quot;000D1CAB&quot;/&gt;&lt;wsp:rsid wsp:val=&quot;000F6444&quot;/&gt;&lt;wsp:rsid wsp:val=&quot;00105506&quot;/&gt;&lt;wsp:rsid wsp:val=&quot;0010584D&quot;/&gt;&lt;wsp:rsid wsp:val=&quot;0011177B&quot;/&gt;&lt;wsp:rsid wsp:val=&quot;001231CA&quot;/&gt;&lt;wsp:rsid wsp:val=&quot;00123787&quot;/&gt;&lt;wsp:rsid wsp:val=&quot;001321BF&quot;/&gt;&lt;wsp:rsid wsp:val=&quot;0013355B&quot;/&gt;&lt;wsp:rsid wsp:val=&quot;0015757F&quot;/&gt;&lt;wsp:rsid wsp:val=&quot;00164E6F&quot;/&gt;&lt;wsp:rsid wsp:val=&quot;00174316&quot;/&gt;&lt;wsp:rsid wsp:val=&quot;001805C1&quot;/&gt;&lt;wsp:rsid wsp:val=&quot;001864DD&quot;/&gt;&lt;wsp:rsid wsp:val=&quot;001A3935&quot;/&gt;&lt;wsp:rsid wsp:val=&quot;001B1BE5&quot;/&gt;&lt;wsp:rsid wsp:val=&quot;001B2E6C&quot;/&gt;&lt;wsp:rsid wsp:val=&quot;001C039E&quot;/&gt;&lt;wsp:rsid wsp:val=&quot;001C5D23&quot;/&gt;&lt;wsp:rsid wsp:val=&quot;001D7C41&quot;/&gt;&lt;wsp:rsid wsp:val=&quot;001E628E&quot;/&gt;&lt;wsp:rsid wsp:val=&quot;001E6378&quot;/&gt;&lt;wsp:rsid wsp:val=&quot;001E7EC0&quot;/&gt;&lt;wsp:rsid wsp:val=&quot;001F15EA&quot;/&gt;&lt;wsp:rsid wsp:val=&quot;001F2A75&quot;/&gt;&lt;wsp:rsid wsp:val=&quot;001F35C2&quot;/&gt;&lt;wsp:rsid wsp:val=&quot;001F60AC&quot;/&gt;&lt;wsp:rsid wsp:val=&quot;0020268D&quot;/&gt;&lt;wsp:rsid wsp:val=&quot;00203DC0&quot;/&gt;&lt;wsp:rsid wsp:val=&quot;00204E17&quot;/&gt;&lt;wsp:rsid wsp:val=&quot;00206713&quot;/&gt;&lt;wsp:rsid wsp:val=&quot;002231F7&quot;/&gt;&lt;wsp:rsid wsp:val=&quot;0022526B&quot;/&gt;&lt;wsp:rsid wsp:val=&quot;00230B9A&quot;/&gt;&lt;wsp:rsid wsp:val=&quot;00243EC4&quot;/&gt;&lt;wsp:rsid wsp:val=&quot;002472BB&quot;/&gt;&lt;wsp:rsid wsp:val=&quot;002525BC&quot;/&gt;&lt;wsp:rsid wsp:val=&quot;00263788&quot;/&gt;&lt;wsp:rsid wsp:val=&quot;00267EF8&quot;/&gt;&lt;wsp:rsid wsp:val=&quot;00274E5E&quot;/&gt;&lt;wsp:rsid wsp:val=&quot;0027641D&quot;/&gt;&lt;wsp:rsid wsp:val=&quot;002874F6&quot;/&gt;&lt;wsp:rsid wsp:val=&quot;002A1B2E&quot;/&gt;&lt;wsp:rsid wsp:val=&quot;002A352D&quot;/&gt;&lt;wsp:rsid wsp:val=&quot;002B46E9&quot;/&gt;&lt;wsp:rsid wsp:val=&quot;002B6712&quot;/&gt;&lt;wsp:rsid wsp:val=&quot;002B7D80&quot;/&gt;&lt;wsp:rsid wsp:val=&quot;002C172D&quot;/&gt;&lt;wsp:rsid wsp:val=&quot;002C3B66&quot;/&gt;&lt;wsp:rsid wsp:val=&quot;002C3EB3&quot;/&gt;&lt;wsp:rsid wsp:val=&quot;002C6137&quot;/&gt;&lt;wsp:rsid wsp:val=&quot;002D3034&quot;/&gt;&lt;wsp:rsid wsp:val=&quot;002D3B30&quot;/&gt;&lt;wsp:rsid wsp:val=&quot;002E2168&quot;/&gt;&lt;wsp:rsid wsp:val=&quot;002E388B&quot;/&gt;&lt;wsp:rsid wsp:val=&quot;002E4B68&quot;/&gt;&lt;wsp:rsid wsp:val=&quot;002F1455&quot;/&gt;&lt;wsp:rsid wsp:val=&quot;002F1665&quot;/&gt;&lt;wsp:rsid wsp:val=&quot;00305C9C&quot;/&gt;&lt;wsp:rsid wsp:val=&quot;003061BA&quot;/&gt;&lt;wsp:rsid wsp:val=&quot;00315BC3&quot;/&gt;&lt;wsp:rsid wsp:val=&quot;0032052C&quot;/&gt;&lt;wsp:rsid wsp:val=&quot;00334CA6&quot;/&gt;&lt;wsp:rsid wsp:val=&quot;003428E6&quot;/&gt;&lt;wsp:rsid wsp:val=&quot;00343C94&quot;/&gt;&lt;wsp:rsid wsp:val=&quot;00352F07&quot;/&gt;&lt;wsp:rsid wsp:val=&quot;00357A10&quot;/&gt;&lt;wsp:rsid wsp:val=&quot;00362550&quot;/&gt;&lt;wsp:rsid wsp:val=&quot;00366007&quot;/&gt;&lt;wsp:rsid wsp:val=&quot;00370697&quot;/&gt;&lt;wsp:rsid wsp:val=&quot;003729AF&quot;/&gt;&lt;wsp:rsid wsp:val=&quot;00381C25&quot;/&gt;&lt;wsp:rsid wsp:val=&quot;003826DC&quot;/&gt;&lt;wsp:rsid wsp:val=&quot;0038737D&quot;/&gt;&lt;wsp:rsid wsp:val=&quot;0039290D&quot;/&gt;&lt;wsp:rsid wsp:val=&quot;00392A55&quot;/&gt;&lt;wsp:rsid wsp:val=&quot;003B00DC&quot;/&gt;&lt;wsp:rsid wsp:val=&quot;003C4E3B&quot;/&gt;&lt;wsp:rsid wsp:val=&quot;003D5757&quot;/&gt;&lt;wsp:rsid wsp:val=&quot;003D7E67&quot;/&gt;&lt;wsp:rsid wsp:val=&quot;0040202D&quot;/&gt;&lt;wsp:rsid wsp:val=&quot;00405AB7&quot;/&gt;&lt;wsp:rsid wsp:val=&quot;00416BB9&quot;/&gt;&lt;wsp:rsid wsp:val=&quot;00430EAF&quot;/&gt;&lt;wsp:rsid wsp:val=&quot;004522E5&quot;/&gt;&lt;wsp:rsid wsp:val=&quot;00466ABA&quot;/&gt;&lt;wsp:rsid wsp:val=&quot;00472C66&quot;/&gt;&lt;wsp:rsid wsp:val=&quot;004732EF&quot;/&gt;&lt;wsp:rsid wsp:val=&quot;00483A05&quot;/&gt;&lt;wsp:rsid wsp:val=&quot;004909CD&quot;/&gt;&lt;wsp:rsid wsp:val=&quot;00491D01&quot;/&gt;&lt;wsp:rsid wsp:val=&quot;00492434&quot;/&gt;&lt;wsp:rsid wsp:val=&quot;00496AC2&quot;/&gt;&lt;wsp:rsid wsp:val=&quot;004B36B2&quot;/&gt;&lt;wsp:rsid wsp:val=&quot;004B4D42&quot;/&gt;&lt;wsp:rsid wsp:val=&quot;004D2742&quot;/&gt;&lt;wsp:rsid wsp:val=&quot;004E2098&quot;/&gt;&lt;wsp:rsid wsp:val=&quot;004E7B58&quot;/&gt;&lt;wsp:rsid wsp:val=&quot;00505058&quot;/&gt;&lt;wsp:rsid wsp:val=&quot;005113BD&quot;/&gt;&lt;wsp:rsid wsp:val=&quot;00520D6F&quot;/&gt;&lt;wsp:rsid wsp:val=&quot;00526E28&quot;/&gt;&lt;wsp:rsid wsp:val=&quot;00531E34&quot;/&gt;&lt;wsp:rsid wsp:val=&quot;005372A1&quot;/&gt;&lt;wsp:rsid wsp:val=&quot;00543224&quot;/&gt;&lt;wsp:rsid wsp:val=&quot;00556162&quot;/&gt;&lt;wsp:rsid wsp:val=&quot;00583E77&quot;/&gt;&lt;wsp:rsid wsp:val=&quot;00585E61&quot;/&gt;&lt;wsp:rsid wsp:val=&quot;00586D45&quot;/&gt;&lt;wsp:rsid wsp:val=&quot;005A0E69&quot;/&gt;&lt;wsp:rsid wsp:val=&quot;005B519B&quot;/&gt;&lt;wsp:rsid wsp:val=&quot;005C1A83&quot;/&gt;&lt;wsp:rsid wsp:val=&quot;005C3C29&quot;/&gt;&lt;wsp:rsid wsp:val=&quot;005C52BB&quot;/&gt;&lt;wsp:rsid wsp:val=&quot;005D180A&quot;/&gt;&lt;wsp:rsid wsp:val=&quot;005D7012&quot;/&gt;&lt;wsp:rsid wsp:val=&quot;005E24B4&quot;/&gt;&lt;wsp:rsid wsp:val=&quot;005F6402&quot;/&gt;&lt;wsp:rsid wsp:val=&quot;00606FDA&quot;/&gt;&lt;wsp:rsid wsp:val=&quot;00610A3E&quot;/&gt;&lt;wsp:rsid wsp:val=&quot;00614EE6&quot;/&gt;&lt;wsp:rsid wsp:val=&quot;00621710&quot;/&gt;&lt;wsp:rsid wsp:val=&quot;00626CAD&quot;/&gt;&lt;wsp:rsid wsp:val=&quot;00634D9E&quot;/&gt;&lt;wsp:rsid wsp:val=&quot;00635252&quot;/&gt;&lt;wsp:rsid wsp:val=&quot;006370EE&quot;/&gt;&lt;wsp:rsid wsp:val=&quot;00641074&quot;/&gt;&lt;wsp:rsid wsp:val=&quot;00641531&quot;/&gt;&lt;wsp:rsid wsp:val=&quot;00643C96&quot;/&gt;&lt;wsp:rsid wsp:val=&quot;0065338F&quot;/&gt;&lt;wsp:rsid wsp:val=&quot;00656A60&quot;/&gt;&lt;wsp:rsid wsp:val=&quot;0067028C&quot;/&gt;&lt;wsp:rsid wsp:val=&quot;006B1999&quot;/&gt;&lt;wsp:rsid wsp:val=&quot;006C0F59&quot;/&gt;&lt;wsp:rsid wsp:val=&quot;006C32D8&quot;/&gt;&lt;wsp:rsid wsp:val=&quot;006D1445&quot;/&gt;&lt;wsp:rsid wsp:val=&quot;006D40B4&quot;/&gt;&lt;wsp:rsid wsp:val=&quot;006E04AB&quot;/&gt;&lt;wsp:rsid wsp:val=&quot;006E2036&quot;/&gt;&lt;wsp:rsid wsp:val=&quot;006E665A&quot;/&gt;&lt;wsp:rsid wsp:val=&quot;006F1B99&quot;/&gt;&lt;wsp:rsid wsp:val=&quot;007019CD&quot;/&gt;&lt;wsp:rsid wsp:val=&quot;00703EF7&quot;/&gt;&lt;wsp:rsid wsp:val=&quot;007061AA&quot;/&gt;&lt;wsp:rsid wsp:val=&quot;007107E3&quot;/&gt;&lt;wsp:rsid wsp:val=&quot;0071749A&quot;/&gt;&lt;wsp:rsid wsp:val=&quot;00720A9F&quot;/&gt;&lt;wsp:rsid wsp:val=&quot;00726B40&quot;/&gt;&lt;wsp:rsid wsp:val=&quot;00727D17&quot;/&gt;&lt;wsp:rsid wsp:val=&quot;00733F5A&quot;/&gt;&lt;wsp:rsid wsp:val=&quot;00736F5C&quot;/&gt;&lt;wsp:rsid wsp:val=&quot;00747785&quot;/&gt;&lt;wsp:rsid wsp:val=&quot;00756905&quot;/&gt;&lt;wsp:rsid wsp:val=&quot;00762773&quot;/&gt;&lt;wsp:rsid wsp:val=&quot;007A13B9&quot;/&gt;&lt;wsp:rsid wsp:val=&quot;007A66D9&quot;/&gt;&lt;wsp:rsid wsp:val=&quot;007B12F0&quot;/&gt;&lt;wsp:rsid wsp:val=&quot;007B1585&quot;/&gt;&lt;wsp:rsid wsp:val=&quot;007D1215&quot;/&gt;&lt;wsp:rsid wsp:val=&quot;007F200F&quot;/&gt;&lt;wsp:rsid wsp:val=&quot;00805D06&quot;/&gt;&lt;wsp:rsid wsp:val=&quot;00813274&quot;/&gt;&lt;wsp:rsid wsp:val=&quot;00816205&quot;/&gt;&lt;wsp:rsid wsp:val=&quot;00823330&quot;/&gt;&lt;wsp:rsid wsp:val=&quot;00824C64&quot;/&gt;&lt;wsp:rsid wsp:val=&quot;00831ABA&quot;/&gt;&lt;wsp:rsid wsp:val=&quot;0084106B&quot;/&gt;&lt;wsp:rsid wsp:val=&quot;008474D8&quot;/&gt;&lt;wsp:rsid wsp:val=&quot;008476AD&quot;/&gt;&lt;wsp:rsid wsp:val=&quot;00855C95&quot;/&gt;&lt;wsp:rsid wsp:val=&quot;0085656E&quot;/&gt;&lt;wsp:rsid wsp:val=&quot;00870F94&quot;/&gt;&lt;wsp:rsid wsp:val=&quot;00873368&quot;/&gt;&lt;wsp:rsid wsp:val=&quot;008828F9&quot;/&gt;&lt;wsp:rsid wsp:val=&quot;008836C8&quot;/&gt;&lt;wsp:rsid wsp:val=&quot;008874FC&quot;/&gt;&lt;wsp:rsid wsp:val=&quot;00891ECA&quot;/&gt;&lt;wsp:rsid wsp:val=&quot;00893C0F&quot;/&gt;&lt;wsp:rsid wsp:val=&quot;008A4593&quot;/&gt;&lt;wsp:rsid wsp:val=&quot;008B2DC6&quot;/&gt;&lt;wsp:rsid wsp:val=&quot;008C0824&quot;/&gt;&lt;wsp:rsid wsp:val=&quot;008C3DC6&quot;/&gt;&lt;wsp:rsid wsp:val=&quot;008C5328&quot;/&gt;&lt;wsp:rsid wsp:val=&quot;008D3205&quot;/&gt;&lt;wsp:rsid wsp:val=&quot;008D39F7&quot;/&gt;&lt;wsp:rsid wsp:val=&quot;008E24A5&quot;/&gt;&lt;wsp:rsid wsp:val=&quot;00907311&quot;/&gt;&lt;wsp:rsid wsp:val=&quot;00917648&quot;/&gt;&lt;wsp:rsid wsp:val=&quot;00921400&quot;/&gt;&lt;wsp:rsid wsp:val=&quot;00922867&quot;/&gt;&lt;wsp:rsid wsp:val=&quot;00925A32&quot;/&gt;&lt;wsp:rsid wsp:val=&quot;0093462C&quot;/&gt;&lt;wsp:rsid wsp:val=&quot;0095374B&quot;/&gt;&lt;wsp:rsid wsp:val=&quot;00962143&quot;/&gt;&lt;wsp:rsid wsp:val=&quot;0096567F&quot;/&gt;&lt;wsp:rsid wsp:val=&quot;009662BB&quot;/&gt;&lt;wsp:rsid wsp:val=&quot;00967F3E&quot;/&gt;&lt;wsp:rsid wsp:val=&quot;00973B9F&quot;/&gt;&lt;wsp:rsid wsp:val=&quot;0098095D&quot;/&gt;&lt;wsp:rsid wsp:val=&quot;00983724&quot;/&gt;&lt;wsp:rsid wsp:val=&quot;009A48A2&quot;/&gt;&lt;wsp:rsid wsp:val=&quot;009C1FC1&quot;/&gt;&lt;wsp:rsid wsp:val=&quot;009C31A8&quot;/&gt;&lt;wsp:rsid wsp:val=&quot;009D036D&quot;/&gt;&lt;wsp:rsid wsp:val=&quot;009E2DF2&quot;/&gt;&lt;wsp:rsid wsp:val=&quot;009E7E1A&quot;/&gt;&lt;wsp:rsid wsp:val=&quot;009F7D60&quot;/&gt;&lt;wsp:rsid wsp:val=&quot;00A02667&quot;/&gt;&lt;wsp:rsid wsp:val=&quot;00A04387&quot;/&gt;&lt;wsp:rsid wsp:val=&quot;00A130C0&quot;/&gt;&lt;wsp:rsid wsp:val=&quot;00A13ADF&quot;/&gt;&lt;wsp:rsid wsp:val=&quot;00A179E9&quot;/&gt;&lt;wsp:rsid wsp:val=&quot;00A21444&quot;/&gt;&lt;wsp:rsid wsp:val=&quot;00A2225E&quot;/&gt;&lt;wsp:rsid wsp:val=&quot;00A25BA6&quot;/&gt;&lt;wsp:rsid wsp:val=&quot;00A30601&quot;/&gt;&lt;wsp:rsid wsp:val=&quot;00A31B4B&quot;/&gt;&lt;wsp:rsid wsp:val=&quot;00A3644A&quot;/&gt;&lt;wsp:rsid wsp:val=&quot;00A53775&quot;/&gt;&lt;wsp:rsid wsp:val=&quot;00A53869&quot;/&gt;&lt;wsp:rsid wsp:val=&quot;00A61274&quot;/&gt;&lt;wsp:rsid wsp:val=&quot;00A618A9&quot;/&gt;&lt;wsp:rsid wsp:val=&quot;00A65E2A&quot;/&gt;&lt;wsp:rsid wsp:val=&quot;00A662B9&quot;/&gt;&lt;wsp:rsid wsp:val=&quot;00A71892&quot;/&gt;&lt;wsp:rsid wsp:val=&quot;00A7307D&quot;/&gt;&lt;wsp:rsid wsp:val=&quot;00A96AD1&quot;/&gt;&lt;wsp:rsid wsp:val=&quot;00AA63F8&quot;/&gt;&lt;wsp:rsid wsp:val=&quot;00AB4A9A&quot;/&gt;&lt;wsp:rsid wsp:val=&quot;00AC346B&quot;/&gt;&lt;wsp:rsid wsp:val=&quot;00AE5A46&quot;/&gt;&lt;wsp:rsid wsp:val=&quot;00B03C5C&quot;/&gt;&lt;wsp:rsid wsp:val=&quot;00B04552&quot;/&gt;&lt;wsp:rsid wsp:val=&quot;00B105EE&quot;/&gt;&lt;wsp:rsid wsp:val=&quot;00B14AA0&quot;/&gt;&lt;wsp:rsid wsp:val=&quot;00B24D3C&quot;/&gt;&lt;wsp:rsid wsp:val=&quot;00B541A9&quot;/&gt;&lt;wsp:rsid wsp:val=&quot;00B60808&quot;/&gt;&lt;wsp:rsid wsp:val=&quot;00B641AE&quot;/&gt;&lt;wsp:rsid wsp:val=&quot;00B8366E&quot;/&gt;&lt;wsp:rsid wsp:val=&quot;00B8532E&quot;/&gt;&lt;wsp:rsid wsp:val=&quot;00B86798&quot;/&gt;&lt;wsp:rsid wsp:val=&quot;00B9390A&quot;/&gt;&lt;wsp:rsid wsp:val=&quot;00B963E6&quot;/&gt;&lt;wsp:rsid wsp:val=&quot;00BA524A&quot;/&gt;&lt;wsp:rsid wsp:val=&quot;00BB77D5&quot;/&gt;&lt;wsp:rsid wsp:val=&quot;00BC7E42&quot;/&gt;&lt;wsp:rsid wsp:val=&quot;00BD033D&quot;/&gt;&lt;wsp:rsid wsp:val=&quot;00BD16D3&quot;/&gt;&lt;wsp:rsid wsp:val=&quot;00BD18B3&quot;/&gt;&lt;wsp:rsid wsp:val=&quot;00BD4B18&quot;/&gt;&lt;wsp:rsid wsp:val=&quot;00BE0B6E&quot;/&gt;&lt;wsp:rsid wsp:val=&quot;00BE4F7E&quot;/&gt;&lt;wsp:rsid wsp:val=&quot;00BE4FCA&quot;/&gt;&lt;wsp:rsid wsp:val=&quot;00BF1760&quot;/&gt;&lt;wsp:rsid wsp:val=&quot;00C0035A&quot;/&gt;&lt;wsp:rsid wsp:val=&quot;00C1445B&quot;/&gt;&lt;wsp:rsid wsp:val=&quot;00C176C2&quot;/&gt;&lt;wsp:rsid wsp:val=&quot;00C231EC&quot;/&gt;&lt;wsp:rsid wsp:val=&quot;00C27839&quot;/&gt;&lt;wsp:rsid wsp:val=&quot;00C33757&quot;/&gt;&lt;wsp:rsid wsp:val=&quot;00C45204&quot;/&gt;&lt;wsp:rsid wsp:val=&quot;00C57176&quot;/&gt;&lt;wsp:rsid wsp:val=&quot;00C629DD&quot;/&gt;&lt;wsp:rsid wsp:val=&quot;00C63368&quot;/&gt;&lt;wsp:rsid wsp:val=&quot;00C8443F&quot;/&gt;&lt;wsp:rsid wsp:val=&quot;00C8671E&quot;/&gt;&lt;wsp:rsid wsp:val=&quot;00C869B7&quot;/&gt;&lt;wsp:rsid wsp:val=&quot;00C93565&quot;/&gt;&lt;wsp:rsid wsp:val=&quot;00CA0A2A&quot;/&gt;&lt;wsp:rsid wsp:val=&quot;00CA1DE1&quot;/&gt;&lt;wsp:rsid wsp:val=&quot;00CC4D9B&quot;/&gt;&lt;wsp:rsid wsp:val=&quot;00CC6725&quot;/&gt;&lt;wsp:rsid wsp:val=&quot;00CC6936&quot;/&gt;&lt;wsp:rsid wsp:val=&quot;00CC69A7&quot;/&gt;&lt;wsp:rsid wsp:val=&quot;00CD5ACA&quot;/&gt;&lt;wsp:rsid wsp:val=&quot;00CF4C6F&quot;/&gt;&lt;wsp:rsid wsp:val=&quot;00D0142C&quot;/&gt;&lt;wsp:rsid wsp:val=&quot;00D12788&quot;/&gt;&lt;wsp:rsid wsp:val=&quot;00D12DAB&quot;/&gt;&lt;wsp:rsid wsp:val=&quot;00D20812&quot;/&gt;&lt;wsp:rsid wsp:val=&quot;00D34E1B&quot;/&gt;&lt;wsp:rsid wsp:val=&quot;00D42250&quot;/&gt;&lt;wsp:rsid wsp:val=&quot;00D46864&quot;/&gt;&lt;wsp:rsid wsp:val=&quot;00D52873&quot;/&gt;&lt;wsp:rsid wsp:val=&quot;00D6256C&quot;/&gt;&lt;wsp:rsid wsp:val=&quot;00D65729&quot;/&gt;&lt;wsp:rsid wsp:val=&quot;00D6616E&quot;/&gt;&lt;wsp:rsid wsp:val=&quot;00D669AB&quot;/&gt;&lt;wsp:rsid wsp:val=&quot;00D935C7&quot;/&gt;&lt;wsp:rsid wsp:val=&quot;00D93D77&quot;/&gt;&lt;wsp:rsid wsp:val=&quot;00DB1A45&quot;/&gt;&lt;wsp:rsid wsp:val=&quot;00DD28BC&quot;/&gt;&lt;wsp:rsid wsp:val=&quot;00DD410E&quot;/&gt;&lt;wsp:rsid wsp:val=&quot;00DD43B2&quot;/&gt;&lt;wsp:rsid wsp:val=&quot;00DD66DC&quot;/&gt;&lt;wsp:rsid wsp:val=&quot;00DE3183&quot;/&gt;&lt;wsp:rsid wsp:val=&quot;00DE3B01&quot;/&gt;&lt;wsp:rsid wsp:val=&quot;00DE5757&quot;/&gt;&lt;wsp:rsid wsp:val=&quot;00DE718E&quot;/&gt;&lt;wsp:rsid wsp:val=&quot;00DF24BD&quot;/&gt;&lt;wsp:rsid wsp:val=&quot;00DF2E0B&quot;/&gt;&lt;wsp:rsid wsp:val=&quot;00E012FF&quot;/&gt;&lt;wsp:rsid wsp:val=&quot;00E0341F&quot;/&gt;&lt;wsp:rsid wsp:val=&quot;00E25FFD&quot;/&gt;&lt;wsp:rsid wsp:val=&quot;00E41F54&quot;/&gt;&lt;wsp:rsid wsp:val=&quot;00E45B38&quot;/&gt;&lt;wsp:rsid wsp:val=&quot;00E53062&quot;/&gt;&lt;wsp:rsid wsp:val=&quot;00E73AB0&quot;/&gt;&lt;wsp:rsid wsp:val=&quot;00E87663&quot;/&gt;&lt;wsp:rsid wsp:val=&quot;00E958FB&quot;/&gt;&lt;wsp:rsid wsp:val=&quot;00EA190A&quot;/&gt;&lt;wsp:rsid wsp:val=&quot;00EC1932&quot;/&gt;&lt;wsp:rsid wsp:val=&quot;00EC4336&quot;/&gt;&lt;wsp:rsid wsp:val=&quot;00ED0B9E&quot;/&gt;&lt;wsp:rsid wsp:val=&quot;00EE16EF&quot;/&gt;&lt;wsp:rsid wsp:val=&quot;00EE1B69&quot;/&gt;&lt;wsp:rsid wsp:val=&quot;00EF04B3&quot;/&gt;&lt;wsp:rsid wsp:val=&quot;00EF18BD&quot;/&gt;&lt;wsp:rsid wsp:val=&quot;00EF338A&quot;/&gt;&lt;wsp:rsid wsp:val=&quot;00EF4C96&quot;/&gt;&lt;wsp:rsid wsp:val=&quot;00EF5D24&quot;/&gt;&lt;wsp:rsid wsp:val=&quot;00EF651E&quot;/&gt;&lt;wsp:rsid wsp:val=&quot;00F011AC&quot;/&gt;&lt;wsp:rsid wsp:val=&quot;00F06AE2&quot;/&gt;&lt;wsp:rsid wsp:val=&quot;00F34222&quot;/&gt;&lt;wsp:rsid wsp:val=&quot;00F505EB&quot;/&gt;&lt;wsp:rsid wsp:val=&quot;00F603F0&quot;/&gt;&lt;wsp:rsid wsp:val=&quot;00F64E7A&quot;/&gt;&lt;wsp:rsid wsp:val=&quot;00F713B6&quot;/&gt;&lt;wsp:rsid wsp:val=&quot;00F82492&quot;/&gt;&lt;wsp:rsid wsp:val=&quot;00F82D81&quot;/&gt;&lt;wsp:rsid wsp:val=&quot;00F91E64&quot;/&gt;&lt;wsp:rsid wsp:val=&quot;00F95E43&quot;/&gt;&lt;wsp:rsid wsp:val=&quot;00FA4CC4&quot;/&gt;&lt;wsp:rsid wsp:val=&quot;00FA7553&quot;/&gt;&lt;wsp:rsid wsp:val=&quot;00FB7A55&quot;/&gt;&lt;wsp:rsid wsp:val=&quot;00FE277A&quot;/&gt;&lt;wsp:rsid wsp:val=&quot;00FF7DA1&quot;/&gt;&lt;/wsp:rsids&gt;&lt;/w:docPr&gt;&lt;w:body&gt;&lt;wx:sect&gt;&lt;w:p wsp:rsidR=&quot;00000000&quot; wsp:rsidRDefault=&quot;00727D17&quot; wsp:rsidP=&quot;00727D17&quot;&gt;&lt;m:oMathPara&gt;&lt;m:oMath&gt;&lt;m:sSub&gt;&lt;m:sSubPr&gt;&lt;m:ctrlPr&gt;&lt;w:rPr&gt;&lt;w:rFonts w:ascii=&quot;Cambria Math&quot; w:h-ansi=&quot;Cambria Math&quot; w:cs=&quot;Arial&quot;/&gt;&lt;wx:font wx:val=&quot;Cambria Math&quot;/&gt;&lt;w:i-cs/&gt;&lt;/w:rPr&gt;&lt;/m:ctrlPr&gt;&lt;/m:sSubPr&gt;&lt;m:e&gt;&lt;m:r&gt;&lt;m:rPr&gt;&lt;m:sty m:val=&quot;p&quot;/&gt;&lt;/m:rPr&gt;&lt;w:rPr&gt;&lt;w:rFonts w:ascii=&quot;Cambria Math&quot; w:h-ansi=&quot;Cambria Math&quot; w:cs=&quot;Arial&quot;/&gt;&lt;wx:font wx:val=&quot;Cambria Math&quot;/&gt;&lt;w:i-cs/&gt;&lt;/w:rPr&gt;&lt;m:t&gt;U&lt;/m:t&gt;&lt;/m:r&gt;&lt;m:ctrlPr&gt;&lt;w:rPr&gt;&lt;w:rFonts w:ascii=&quot;Cambria Math&quot; w:fareast=&quot;Calibri&quot; w:h-ansi=&quot;Cambria Math&quot; w:cs=&quot;Arial&quot;/&gt;&lt;wx:font wx:val=&quot;Cambria Math&quot;/&gt;&lt;w:i-cs/&gt;&lt;w:kern w:val=&quot;2&quot;/&gt;&lt;/w:rPr&gt;&lt;/m:ctrlPr&gt;&lt;/m:e&gt;&lt;m:sub&gt;&lt;m:r&gt;&lt;m:rPr&gt;&lt;m:sty m:val=&quot;p&quot;/&gt;&lt;/m:rPr&gt;&lt;w:rPr&gt;&lt;w:rFonts w:ascii=&quot;Cambria Math&quot; w:h-ansi=&quot;Cambria Math&quot; w:cs=&quot;Arial&quot;/&gt;&lt;wx:font wx:val=&quot;Cambria Math&quot;/&gt;&lt;w:i-cs/&gt;&lt;/w:rPr&gt;&lt;m:t&gt;i+1&lt;/m:t&gt;&lt;/m:r&gt;&lt;m:ctrlPr&gt;&lt;w:rPr&gt;&lt;w:rFonts w:ascii=&quot;Cambria Math&quot; w:fareast=&quot;Calibri&quot; w:h-ansi=&quot;Cambria Math&quot; w:cs=&quot;Arial&quot;/&gt;&lt;wx:font wx:val=&quot;Cambria Math&quot;/&gt;&lt;w:i-cs/&gt;&lt;w:kern w:val=&quot;2&quot;/&gt;&lt;/w:rPr&gt;&lt;/m:ctrlPr&gt;&lt;/m:sub&gt;&lt;/m:sSub&gt;&lt;/m:oMath&gt;&lt;/m:oMathPara&gt;&lt;/w:p&gt;&lt;w:sectPr wsp:rsidR=&quot;00000000&quot;&gt;&lt;w:pgSz w:w=&quot;12240&quot; w:h=&quot;15840&quot;/&gt;&lt;w:pgMar w:top=&quot;1440&quot; w:right=&quot;1440&quot; w:bottom=&quot;1440&quot; w:left=&quot;1440&quot; w:header=&quot;720&quot; w:footer=&quot;720&quot; w:gutter=&quot;0&quot;/&gt;&lt;w:cols w:space=&quot;720&quot;/&gt;&lt;/w:sectPr&gt;&lt;/wx:sect&gt;&lt;/w:body&gt;&lt;/w:wordDocument&gt;">
+                <v:shape id="_x0000_i1027" type="#_x0000_t75" alt="" style="width:21.7pt;height:13.8pt;mso-width-percent:0;mso-height-percent:0;mso-width-percent:0;mso-height-percent:0" equationxml="&lt;?xml version=&quot;1.0&quot; encoding=&quot;UTF-8&quot; standalone=&quot;yes&quot;?&gt;&#13;&#13;&#10;&#13;&#13;&#10;&#13;&#13;&#10;&#13;&#13;&#10;&#13;&#13;&#10;&#13;&#13;&#10;&#13;&#13;&#10;&#13;&#13;&#10;&#13;&#13;&#10;&lt;?mso-application progid=&quot;Word.Document&quot;?&gt;&#13;&#13;&#10;&#13;&#13;&#10;&#13;&#13;&#10;&#13;&#13;&#10;&#13;&#13;&#10;&#13;&#13;&#10;&#13;&#13;&#10;&#13;&#13;&#10;&#13;&#13;&#10;&lt;w:wordDocument xmlns:aml=&quot;http://schemas.microsoft.com/aml/2001/core&quot; xmlns:wpc=&quot;http://schemas.microsoft.com/office/word/2010/wordprocessingCanvas&quot; xmlns:cx=&quot;http://schemas.microsoft.com/office/drawing/2014/chartex&quot; xmlns:cx1=&quot;http://schemas.microsoft.com/office/drawing/2015/9/8/chartex&quot; xmlns:cx2=&quot;http://schemas.microsoft.com/office/drawing/2015/10/21/chartex&quot; xmlns:cx3=&quot;http://schemas.microsoft.com/office/drawing/2016/5/9/chartex&quot; xmlns:cx4=&quot;http://schemas.microsoft.com/office/drawing/2016/5/10/chartex&quot; xmlns:cx5=&quot;http://schemas.microsoft.com/office/drawing/2016/5/11/chartex&quot; xmlns:cx6=&quot;http://schemas.microsoft.com/office/drawing/2016/5/12/chartex&quot; xmlns:cx7=&quot;http://schemas.microsoft.com/office/drawing/2016/5/13/chartex&quot; xmlns:cx8=&quot;http://schemas.microsoft.com/office/drawing/2016/5/14/chartex&quot; xmlns:cr=&quot;http://schemas.microsoft.com/office/comments/2020/reactions&quot; xmlns:dt=&quot;uuid:C2F41010-65B3-11d1-A29F-00AA00C14882&quot; xmlns:mc=&quot;http://schemas.openxmlformats.org/markup-compatibility/2006&quot; xmlns:aink=&quot;http://schemas.microsoft.com/office/drawing/2016/ink&quot; xmlns:am3d=&quot;http://schemas.microsoft.com/office/drawing/2017/model3d&quot; xmlns:o=&quot;urn:schemas-microsoft-com:office:office&quot; xmlns:oel=&quot;http://schemas.microsoft.com/office/2019/extlst&quot; xmlns:m=&quot;http://schemas.openxmlformats.org/officeDocument/2006/math&quot; xmlns:v=&quot;urn:schemas-microsoft-com:vml&quot; xmlns:w10=&quot;urn:schemas-microsoft-com:office:word&quot; xmlns:w=&quot;http://schemas.microsoft.com/office/word/2003/wordml&quot; xmlns:wx=&quot;http://schemas.microsoft.com/office/word/2003/auxHint&quot; xmlns:wne=&quot;http://schemas.microsoft.com/office/word/2006/wordml&quot; xmlns:wsp=&quot;http://schemas.microsoft.com/office/word/2003/wordml/sp2&quot; xmlns:sl=&quot;http://schemas.microsoft.com/schemaLibrary/2003/core&quot; w:macrosPresent=&quot;no&quot; w:embeddedObjPresent=&quot;no&quot; w:ocxPresent=&quot;no&quot; xml:space=&quot;preserve&quot;&gt;&lt;w:ignoreSubtree w:val=&quot;http://schemas.microsoft.com/office/word/2003/wordml/sp2&quot;/&gt;&lt;o:DocumentProperties&gt;&lt;o:Version&gt;16&lt;/o:Version&gt;&lt;/o:DocumentProperties&gt;&lt;w:docPr&gt;&lt;w:view w:val=&quot;print&quot;/&gt;&lt;w:doNotEmbedSystemFonts/&gt;&lt;w:stylePaneFormatFilter w:val=&quot;3F01&quot;/&gt;&lt;w:defaultTabStop w:val=&quot;720&quot;/&gt;&lt;w:punctuationKerning/&gt;&lt;w:characterSpacingControl w:val=&quot;DontCompress&quot;/&gt;&lt;w:webPageEncoding w:val=&quot;windows-1252&quot;/&gt;&lt;w:optimizeForBrowser/&gt;&lt;w:relyOnVML/&gt;&lt;w:allowPNG/&gt;&lt;w:validateAgainstSchema/&gt;&lt;w:saveInvalidXML w:val=&quot;off&quot;/&gt;&lt;w:ignoreMixedContent w:val=&quot;off&quot;/&gt;&lt;w:alwaysShowPlaceholderText w:val=&quot;off&quot;/&gt;&lt;w:compat&gt;&lt;w:breakWrappedTables/&gt;&lt;w:snapToGridInCell/&gt;&lt;w:applyBreakingRules/&gt;&lt;w:wrapTextWithPunct/&gt;&lt;w:useAsianBreakRules/&gt;&lt;w:dontGrowAutofit/&gt;&lt;/w:compat&gt;&lt;wsp:rsids&gt;&lt;wsp:rsidRoot wsp:val=&quot;002231F7&quot;/&gt;&lt;wsp:rsid wsp:val=&quot;00021D64&quot;/&gt;&lt;wsp:rsid wsp:val=&quot;0002538E&quot;/&gt;&lt;wsp:rsid wsp:val=&quot;00027705&quot;/&gt;&lt;wsp:rsid wsp:val=&quot;000442EB&quot;/&gt;&lt;wsp:rsid wsp:val=&quot;000659A3&quot;/&gt;&lt;wsp:rsid wsp:val=&quot;00073737&quot;/&gt;&lt;wsp:rsid wsp:val=&quot;00075A7D&quot;/&gt;&lt;wsp:rsid wsp:val=&quot;0007706D&quot;/&gt;&lt;wsp:rsid wsp:val=&quot;000773F6&quot;/&gt;&lt;wsp:rsid wsp:val=&quot;000828AE&quot;/&gt;&lt;wsp:rsid wsp:val=&quot;000864B8&quot;/&gt;&lt;wsp:rsid wsp:val=&quot;000877A0&quot;/&gt;&lt;wsp:rsid wsp:val=&quot;000A11B8&quot;/&gt;&lt;wsp:rsid wsp:val=&quot;000A1912&quot;/&gt;&lt;wsp:rsid wsp:val=&quot;000B7138&quot;/&gt;&lt;wsp:rsid wsp:val=&quot;000B7946&quot;/&gt;&lt;wsp:rsid wsp:val=&quot;000C02C8&quot;/&gt;&lt;wsp:rsid wsp:val=&quot;000C18CD&quot;/&gt;&lt;wsp:rsid wsp:val=&quot;000C2933&quot;/&gt;&lt;wsp:rsid wsp:val=&quot;000D0EF9&quot;/&gt;&lt;wsp:rsid wsp:val=&quot;000D1CAB&quot;/&gt;&lt;wsp:rsid wsp:val=&quot;000F6444&quot;/&gt;&lt;wsp:rsid wsp:val=&quot;00105506&quot;/&gt;&lt;wsp:rsid wsp:val=&quot;0010584D&quot;/&gt;&lt;wsp:rsid wsp:val=&quot;0011177B&quot;/&gt;&lt;wsp:rsid wsp:val=&quot;001231CA&quot;/&gt;&lt;wsp:rsid wsp:val=&quot;00123787&quot;/&gt;&lt;wsp:rsid wsp:val=&quot;001321BF&quot;/&gt;&lt;wsp:rsid wsp:val=&quot;0013355B&quot;/&gt;&lt;wsp:rsid wsp:val=&quot;0015757F&quot;/&gt;&lt;wsp:rsid wsp:val=&quot;00164E6F&quot;/&gt;&lt;wsp:rsid wsp:val=&quot;00174316&quot;/&gt;&lt;wsp:rsid wsp:val=&quot;001805C1&quot;/&gt;&lt;wsp:rsid wsp:val=&quot;001864DD&quot;/&gt;&lt;wsp:rsid wsp:val=&quot;001A3935&quot;/&gt;&lt;wsp:rsid wsp:val=&quot;001B1BE5&quot;/&gt;&lt;wsp:rsid wsp:val=&quot;001B2E6C&quot;/&gt;&lt;wsp:rsid wsp:val=&quot;001C039E&quot;/&gt;&lt;wsp:rsid wsp:val=&quot;001C5D23&quot;/&gt;&lt;wsp:rsid wsp:val=&quot;001D7C41&quot;/&gt;&lt;wsp:rsid wsp:val=&quot;001E628E&quot;/&gt;&lt;wsp:rsid wsp:val=&quot;001E6378&quot;/&gt;&lt;wsp:rsid wsp:val=&quot;001E7EC0&quot;/&gt;&lt;wsp:rsid wsp:val=&quot;001F15EA&quot;/&gt;&lt;wsp:rsid wsp:val=&quot;001F2A75&quot;/&gt;&lt;wsp:rsid wsp:val=&quot;001F35C2&quot;/&gt;&lt;wsp:rsid wsp:val=&quot;001F60AC&quot;/&gt;&lt;wsp:rsid wsp:val=&quot;0020268D&quot;/&gt;&lt;wsp:rsid wsp:val=&quot;00203DC0&quot;/&gt;&lt;wsp:rsid wsp:val=&quot;00204E17&quot;/&gt;&lt;wsp:rsid wsp:val=&quot;00206713&quot;/&gt;&lt;wsp:rsid wsp:val=&quot;002231F7&quot;/&gt;&lt;wsp:rsid wsp:val=&quot;0022526B&quot;/&gt;&lt;wsp:rsid wsp:val=&quot;00230B9A&quot;/&gt;&lt;wsp:rsid wsp:val=&quot;00243EC4&quot;/&gt;&lt;wsp:rsid wsp:val=&quot;002472BB&quot;/&gt;&lt;wsp:rsid wsp:val=&quot;002525BC&quot;/&gt;&lt;wsp:rsid wsp:val=&quot;00263788&quot;/&gt;&lt;wsp:rsid wsp:val=&quot;00267EF8&quot;/&gt;&lt;wsp:rsid wsp:val=&quot;00274E5E&quot;/&gt;&lt;wsp:rsid wsp:val=&quot;0027641D&quot;/&gt;&lt;wsp:rsid wsp:val=&quot;002874F6&quot;/&gt;&lt;wsp:rsid wsp:val=&quot;002A1B2E&quot;/&gt;&lt;wsp:rsid wsp:val=&quot;002A352D&quot;/&gt;&lt;wsp:rsid wsp:val=&quot;002B46E9&quot;/&gt;&lt;wsp:rsid wsp:val=&quot;002B6712&quot;/&gt;&lt;wsp:rsid wsp:val=&quot;002B7D80&quot;/&gt;&lt;wsp:rsid wsp:val=&quot;002C172D&quot;/&gt;&lt;wsp:rsid wsp:val=&quot;002C3B66&quot;/&gt;&lt;wsp:rsid wsp:val=&quot;002C3EB3&quot;/&gt;&lt;wsp:rsid wsp:val=&quot;002C6137&quot;/&gt;&lt;wsp:rsid wsp:val=&quot;002D3034&quot;/&gt;&lt;wsp:rsid wsp:val=&quot;002D3B30&quot;/&gt;&lt;wsp:rsid wsp:val=&quot;002E2168&quot;/&gt;&lt;wsp:rsid wsp:val=&quot;002E388B&quot;/&gt;&lt;wsp:rsid wsp:val=&quot;002E4B68&quot;/&gt;&lt;wsp:rsid wsp:val=&quot;002F1455&quot;/&gt;&lt;wsp:rsid wsp:val=&quot;002F1665&quot;/&gt;&lt;wsp:rsid wsp:val=&quot;00305C9C&quot;/&gt;&lt;wsp:rsid wsp:val=&quot;003061BA&quot;/&gt;&lt;wsp:rsid wsp:val=&quot;00315BC3&quot;/&gt;&lt;wsp:rsid wsp:val=&quot;0032052C&quot;/&gt;&lt;wsp:rsid wsp:val=&quot;00334CA6&quot;/&gt;&lt;wsp:rsid wsp:val=&quot;003428E6&quot;/&gt;&lt;wsp:rsid wsp:val=&quot;00343C94&quot;/&gt;&lt;wsp:rsid wsp:val=&quot;00352F07&quot;/&gt;&lt;wsp:rsid wsp:val=&quot;00357A10&quot;/&gt;&lt;wsp:rsid wsp:val=&quot;00362550&quot;/&gt;&lt;wsp:rsid wsp:val=&quot;00366007&quot;/&gt;&lt;wsp:rsid wsp:val=&quot;00370697&quot;/&gt;&lt;wsp:rsid wsp:val=&quot;003729AF&quot;/&gt;&lt;wsp:rsid wsp:val=&quot;00381C25&quot;/&gt;&lt;wsp:rsid wsp:val=&quot;003826DC&quot;/&gt;&lt;wsp:rsid wsp:val=&quot;0038737D&quot;/&gt;&lt;wsp:rsid wsp:val=&quot;0039290D&quot;/&gt;&lt;wsp:rsid wsp:val=&quot;00392A55&quot;/&gt;&lt;wsp:rsid wsp:val=&quot;003B00DC&quot;/&gt;&lt;wsp:rsid wsp:val=&quot;003C4E3B&quot;/&gt;&lt;wsp:rsid wsp:val=&quot;003D5757&quot;/&gt;&lt;wsp:rsid wsp:val=&quot;003D7E67&quot;/&gt;&lt;wsp:rsid wsp:val=&quot;0040202D&quot;/&gt;&lt;wsp:rsid wsp:val=&quot;00405AB7&quot;/&gt;&lt;wsp:rsid wsp:val=&quot;00416BB9&quot;/&gt;&lt;wsp:rsid wsp:val=&quot;00430EAF&quot;/&gt;&lt;wsp:rsid wsp:val=&quot;004522E5&quot;/&gt;&lt;wsp:rsid wsp:val=&quot;00466ABA&quot;/&gt;&lt;wsp:rsid wsp:val=&quot;00472C66&quot;/&gt;&lt;wsp:rsid wsp:val=&quot;004732EF&quot;/&gt;&lt;wsp:rsid wsp:val=&quot;00483A05&quot;/&gt;&lt;wsp:rsid wsp:val=&quot;004909CD&quot;/&gt;&lt;wsp:rsid wsp:val=&quot;00491D01&quot;/&gt;&lt;wsp:rsid wsp:val=&quot;00492434&quot;/&gt;&lt;wsp:rsid wsp:val=&quot;00496AC2&quot;/&gt;&lt;wsp:rsid wsp:val=&quot;004B36B2&quot;/&gt;&lt;wsp:rsid wsp:val=&quot;004B4D42&quot;/&gt;&lt;wsp:rsid wsp:val=&quot;004D2742&quot;/&gt;&lt;wsp:rsid wsp:val=&quot;004E2098&quot;/&gt;&lt;wsp:rsid wsp:val=&quot;004E7B58&quot;/&gt;&lt;wsp:rsid wsp:val=&quot;00505058&quot;/&gt;&lt;wsp:rsid wsp:val=&quot;005113BD&quot;/&gt;&lt;wsp:rsid wsp:val=&quot;00520D6F&quot;/&gt;&lt;wsp:rsid wsp:val=&quot;00526E28&quot;/&gt;&lt;wsp:rsid wsp:val=&quot;00531E34&quot;/&gt;&lt;wsp:rsid wsp:val=&quot;005372A1&quot;/&gt;&lt;wsp:rsid wsp:val=&quot;00543224&quot;/&gt;&lt;wsp:rsid wsp:val=&quot;00556162&quot;/&gt;&lt;wsp:rsid wsp:val=&quot;00583E77&quot;/&gt;&lt;wsp:rsid wsp:val=&quot;00585E61&quot;/&gt;&lt;wsp:rsid wsp:val=&quot;00586D45&quot;/&gt;&lt;wsp:rsid wsp:val=&quot;005A0E69&quot;/&gt;&lt;wsp:rsid wsp:val=&quot;005B519B&quot;/&gt;&lt;wsp:rsid wsp:val=&quot;005C1A83&quot;/&gt;&lt;wsp:rsid wsp:val=&quot;005C3C29&quot;/&gt;&lt;wsp:rsid wsp:val=&quot;005C52BB&quot;/&gt;&lt;wsp:rsid wsp:val=&quot;005D180A&quot;/&gt;&lt;wsp:rsid wsp:val=&quot;005D7012&quot;/&gt;&lt;wsp:rsid wsp:val=&quot;005E24B4&quot;/&gt;&lt;wsp:rsid wsp:val=&quot;005F6402&quot;/&gt;&lt;wsp:rsid wsp:val=&quot;00606FDA&quot;/&gt;&lt;wsp:rsid wsp:val=&quot;00610A3E&quot;/&gt;&lt;wsp:rsid wsp:val=&quot;00614EE6&quot;/&gt;&lt;wsp:rsid wsp:val=&quot;00621710&quot;/&gt;&lt;wsp:rsid wsp:val=&quot;00626CAD&quot;/&gt;&lt;wsp:rsid wsp:val=&quot;00634D9E&quot;/&gt;&lt;wsp:rsid wsp:val=&quot;00635252&quot;/&gt;&lt;wsp:rsid wsp:val=&quot;006370EE&quot;/&gt;&lt;wsp:rsid wsp:val=&quot;00641074&quot;/&gt;&lt;wsp:rsid wsp:val=&quot;00641531&quot;/&gt;&lt;wsp:rsid wsp:val=&quot;00643C96&quot;/&gt;&lt;wsp:rsid wsp:val=&quot;0065338F&quot;/&gt;&lt;wsp:rsid wsp:val=&quot;00656A60&quot;/&gt;&lt;wsp:rsid wsp:val=&quot;0067028C&quot;/&gt;&lt;wsp:rsid wsp:val=&quot;006B1999&quot;/&gt;&lt;wsp:rsid wsp:val=&quot;006C0F59&quot;/&gt;&lt;wsp:rsid wsp:val=&quot;006C32D8&quot;/&gt;&lt;wsp:rsid wsp:val=&quot;006D1445&quot;/&gt;&lt;wsp:rsid wsp:val=&quot;006D40B4&quot;/&gt;&lt;wsp:rsid wsp:val=&quot;006E04AB&quot;/&gt;&lt;wsp:rsid wsp:val=&quot;006E2036&quot;/&gt;&lt;wsp:rsid wsp:val=&quot;006E665A&quot;/&gt;&lt;wsp:rsid wsp:val=&quot;006F1B99&quot;/&gt;&lt;wsp:rsid wsp:val=&quot;007019CD&quot;/&gt;&lt;wsp:rsid wsp:val=&quot;00703EF7&quot;/&gt;&lt;wsp:rsid wsp:val=&quot;007061AA&quot;/&gt;&lt;wsp:rsid wsp:val=&quot;007107E3&quot;/&gt;&lt;wsp:rsid wsp:val=&quot;0071749A&quot;/&gt;&lt;wsp:rsid wsp:val=&quot;00720A9F&quot;/&gt;&lt;wsp:rsid wsp:val=&quot;00726B40&quot;/&gt;&lt;wsp:rsid wsp:val=&quot;00727D17&quot;/&gt;&lt;wsp:rsid wsp:val=&quot;00733F5A&quot;/&gt;&lt;wsp:rsid wsp:val=&quot;00736F5C&quot;/&gt;&lt;wsp:rsid wsp:val=&quot;00747785&quot;/&gt;&lt;wsp:rsid wsp:val=&quot;00756905&quot;/&gt;&lt;wsp:rsid wsp:val=&quot;00762773&quot;/&gt;&lt;wsp:rsid wsp:val=&quot;007A13B9&quot;/&gt;&lt;wsp:rsid wsp:val=&quot;007A66D9&quot;/&gt;&lt;wsp:rsid wsp:val=&quot;007B12F0&quot;/&gt;&lt;wsp:rsid wsp:val=&quot;007B1585&quot;/&gt;&lt;wsp:rsid wsp:val=&quot;007D1215&quot;/&gt;&lt;wsp:rsid wsp:val=&quot;007F200F&quot;/&gt;&lt;wsp:rsid wsp:val=&quot;00805D06&quot;/&gt;&lt;wsp:rsid wsp:val=&quot;00813274&quot;/&gt;&lt;wsp:rsid wsp:val=&quot;00816205&quot;/&gt;&lt;wsp:rsid wsp:val=&quot;00823330&quot;/&gt;&lt;wsp:rsid wsp:val=&quot;00824C64&quot;/&gt;&lt;wsp:rsid wsp:val=&quot;00831ABA&quot;/&gt;&lt;wsp:rsid wsp:val=&quot;0084106B&quot;/&gt;&lt;wsp:rsid wsp:val=&quot;008474D8&quot;/&gt;&lt;wsp:rsid wsp:val=&quot;008476AD&quot;/&gt;&lt;wsp:rsid wsp:val=&quot;00855C95&quot;/&gt;&lt;wsp:rsid wsp:val=&quot;0085656E&quot;/&gt;&lt;wsp:rsid wsp:val=&quot;00870F94&quot;/&gt;&lt;wsp:rsid wsp:val=&quot;00873368&quot;/&gt;&lt;wsp:rsid wsp:val=&quot;008828F9&quot;/&gt;&lt;wsp:rsid wsp:val=&quot;008836C8&quot;/&gt;&lt;wsp:rsid wsp:val=&quot;008874FC&quot;/&gt;&lt;wsp:rsid wsp:val=&quot;00891ECA&quot;/&gt;&lt;wsp:rsid wsp:val=&quot;00893C0F&quot;/&gt;&lt;wsp:rsid wsp:val=&quot;008A4593&quot;/&gt;&lt;wsp:rsid wsp:val=&quot;008B2DC6&quot;/&gt;&lt;wsp:rsid wsp:val=&quot;008C0824&quot;/&gt;&lt;wsp:rsid wsp:val=&quot;008C3DC6&quot;/&gt;&lt;wsp:rsid wsp:val=&quot;008C5328&quot;/&gt;&lt;wsp:rsid wsp:val=&quot;008D3205&quot;/&gt;&lt;wsp:rsid wsp:val=&quot;008D39F7&quot;/&gt;&lt;wsp:rsid wsp:val=&quot;008E24A5&quot;/&gt;&lt;wsp:rsid wsp:val=&quot;00907311&quot;/&gt;&lt;wsp:rsid wsp:val=&quot;00917648&quot;/&gt;&lt;wsp:rsid wsp:val=&quot;00921400&quot;/&gt;&lt;wsp:rsid wsp:val=&quot;00922867&quot;/&gt;&lt;wsp:rsid wsp:val=&quot;00925A32&quot;/&gt;&lt;wsp:rsid wsp:val=&quot;0093462C&quot;/&gt;&lt;wsp:rsid wsp:val=&quot;0095374B&quot;/&gt;&lt;wsp:rsid wsp:val=&quot;00962143&quot;/&gt;&lt;wsp:rsid wsp:val=&quot;0096567F&quot;/&gt;&lt;wsp:rsid wsp:val=&quot;009662BB&quot;/&gt;&lt;wsp:rsid wsp:val=&quot;00967F3E&quot;/&gt;&lt;wsp:rsid wsp:val=&quot;00973B9F&quot;/&gt;&lt;wsp:rsid wsp:val=&quot;0098095D&quot;/&gt;&lt;wsp:rsid wsp:val=&quot;00983724&quot;/&gt;&lt;wsp:rsid wsp:val=&quot;009A48A2&quot;/&gt;&lt;wsp:rsid wsp:val=&quot;009C1FC1&quot;/&gt;&lt;wsp:rsid wsp:val=&quot;009C31A8&quot;/&gt;&lt;wsp:rsid wsp:val=&quot;009D036D&quot;/&gt;&lt;wsp:rsid wsp:val=&quot;009E2DF2&quot;/&gt;&lt;wsp:rsid wsp:val=&quot;009E7E1A&quot;/&gt;&lt;wsp:rsid wsp:val=&quot;009F7D60&quot;/&gt;&lt;wsp:rsid wsp:val=&quot;00A02667&quot;/&gt;&lt;wsp:rsid wsp:val=&quot;00A04387&quot;/&gt;&lt;wsp:rsid wsp:val=&quot;00A130C0&quot;/&gt;&lt;wsp:rsid wsp:val=&quot;00A13ADF&quot;/&gt;&lt;wsp:rsid wsp:val=&quot;00A179E9&quot;/&gt;&lt;wsp:rsid wsp:val=&quot;00A21444&quot;/&gt;&lt;wsp:rsid wsp:val=&quot;00A2225E&quot;/&gt;&lt;wsp:rsid wsp:val=&quot;00A25BA6&quot;/&gt;&lt;wsp:rsid wsp:val=&quot;00A30601&quot;/&gt;&lt;wsp:rsid wsp:val=&quot;00A31B4B&quot;/&gt;&lt;wsp:rsid wsp:val=&quot;00A3644A&quot;/&gt;&lt;wsp:rsid wsp:val=&quot;00A53775&quot;/&gt;&lt;wsp:rsid wsp:val=&quot;00A53869&quot;/&gt;&lt;wsp:rsid wsp:val=&quot;00A61274&quot;/&gt;&lt;wsp:rsid wsp:val=&quot;00A618A9&quot;/&gt;&lt;wsp:rsid wsp:val=&quot;00A65E2A&quot;/&gt;&lt;wsp:rsid wsp:val=&quot;00A662B9&quot;/&gt;&lt;wsp:rsid wsp:val=&quot;00A71892&quot;/&gt;&lt;wsp:rsid wsp:val=&quot;00A7307D&quot;/&gt;&lt;wsp:rsid wsp:val=&quot;00A96AD1&quot;/&gt;&lt;wsp:rsid wsp:val=&quot;00AA63F8&quot;/&gt;&lt;wsp:rsid wsp:val=&quot;00AB4A9A&quot;/&gt;&lt;wsp:rsid wsp:val=&quot;00AC346B&quot;/&gt;&lt;wsp:rsid wsp:val=&quot;00AE5A46&quot;/&gt;&lt;wsp:rsid wsp:val=&quot;00B03C5C&quot;/&gt;&lt;wsp:rsid wsp:val=&quot;00B04552&quot;/&gt;&lt;wsp:rsid wsp:val=&quot;00B105EE&quot;/&gt;&lt;wsp:rsid wsp:val=&quot;00B14AA0&quot;/&gt;&lt;wsp:rsid wsp:val=&quot;00B24D3C&quot;/&gt;&lt;wsp:rsid wsp:val=&quot;00B541A9&quot;/&gt;&lt;wsp:rsid wsp:val=&quot;00B60808&quot;/&gt;&lt;wsp:rsid wsp:val=&quot;00B641AE&quot;/&gt;&lt;wsp:rsid wsp:val=&quot;00B8366E&quot;/&gt;&lt;wsp:rsid wsp:val=&quot;00B8532E&quot;/&gt;&lt;wsp:rsid wsp:val=&quot;00B86798&quot;/&gt;&lt;wsp:rsid wsp:val=&quot;00B9390A&quot;/&gt;&lt;wsp:rsid wsp:val=&quot;00B963E6&quot;/&gt;&lt;wsp:rsid wsp:val=&quot;00BA524A&quot;/&gt;&lt;wsp:rsid wsp:val=&quot;00BB77D5&quot;/&gt;&lt;wsp:rsid wsp:val=&quot;00BC7E42&quot;/&gt;&lt;wsp:rsid wsp:val=&quot;00BD033D&quot;/&gt;&lt;wsp:rsid wsp:val=&quot;00BD16D3&quot;/&gt;&lt;wsp:rsid wsp:val=&quot;00BD18B3&quot;/&gt;&lt;wsp:rsid wsp:val=&quot;00BD4B18&quot;/&gt;&lt;wsp:rsid wsp:val=&quot;00BE0B6E&quot;/&gt;&lt;wsp:rsid wsp:val=&quot;00BE4F7E&quot;/&gt;&lt;wsp:rsid wsp:val=&quot;00BE4FCA&quot;/&gt;&lt;wsp:rsid wsp:val=&quot;00BF1760&quot;/&gt;&lt;wsp:rsid wsp:val=&quot;00C0035A&quot;/&gt;&lt;wsp:rsid wsp:val=&quot;00C1445B&quot;/&gt;&lt;wsp:rsid wsp:val=&quot;00C176C2&quot;/&gt;&lt;wsp:rsid wsp:val=&quot;00C231EC&quot;/&gt;&lt;wsp:rsid wsp:val=&quot;00C27839&quot;/&gt;&lt;wsp:rsid wsp:val=&quot;00C33757&quot;/&gt;&lt;wsp:rsid wsp:val=&quot;00C45204&quot;/&gt;&lt;wsp:rsid wsp:val=&quot;00C57176&quot;/&gt;&lt;wsp:rsid wsp:val=&quot;00C629DD&quot;/&gt;&lt;wsp:rsid wsp:val=&quot;00C63368&quot;/&gt;&lt;wsp:rsid wsp:val=&quot;00C8443F&quot;/&gt;&lt;wsp:rsid wsp:val=&quot;00C8671E&quot;/&gt;&lt;wsp:rsid wsp:val=&quot;00C869B7&quot;/&gt;&lt;wsp:rsid wsp:val=&quot;00C93565&quot;/&gt;&lt;wsp:rsid wsp:val=&quot;00CA0A2A&quot;/&gt;&lt;wsp:rsid wsp:val=&quot;00CA1DE1&quot;/&gt;&lt;wsp:rsid wsp:val=&quot;00CC4D9B&quot;/&gt;&lt;wsp:rsid wsp:val=&quot;00CC6725&quot;/&gt;&lt;wsp:rsid wsp:val=&quot;00CC6936&quot;/&gt;&lt;wsp:rsid wsp:val=&quot;00CC69A7&quot;/&gt;&lt;wsp:rsid wsp:val=&quot;00CD5ACA&quot;/&gt;&lt;wsp:rsid wsp:val=&quot;00CF4C6F&quot;/&gt;&lt;wsp:rsid wsp:val=&quot;00D0142C&quot;/&gt;&lt;wsp:rsid wsp:val=&quot;00D12788&quot;/&gt;&lt;wsp:rsid wsp:val=&quot;00D12DAB&quot;/&gt;&lt;wsp:rsid wsp:val=&quot;00D20812&quot;/&gt;&lt;wsp:rsid wsp:val=&quot;00D34E1B&quot;/&gt;&lt;wsp:rsid wsp:val=&quot;00D42250&quot;/&gt;&lt;wsp:rsid wsp:val=&quot;00D46864&quot;/&gt;&lt;wsp:rsid wsp:val=&quot;00D52873&quot;/&gt;&lt;wsp:rsid wsp:val=&quot;00D6256C&quot;/&gt;&lt;wsp:rsid wsp:val=&quot;00D65729&quot;/&gt;&lt;wsp:rsid wsp:val=&quot;00D6616E&quot;/&gt;&lt;wsp:rsid wsp:val=&quot;00D669AB&quot;/&gt;&lt;wsp:rsid wsp:val=&quot;00D935C7&quot;/&gt;&lt;wsp:rsid wsp:val=&quot;00D93D77&quot;/&gt;&lt;wsp:rsid wsp:val=&quot;00DB1A45&quot;/&gt;&lt;wsp:rsid wsp:val=&quot;00DD28BC&quot;/&gt;&lt;wsp:rsid wsp:val=&quot;00DD410E&quot;/&gt;&lt;wsp:rsid wsp:val=&quot;00DD43B2&quot;/&gt;&lt;wsp:rsid wsp:val=&quot;00DD66DC&quot;/&gt;&lt;wsp:rsid wsp:val=&quot;00DE3183&quot;/&gt;&lt;wsp:rsid wsp:val=&quot;00DE3B01&quot;/&gt;&lt;wsp:rsid wsp:val=&quot;00DE5757&quot;/&gt;&lt;wsp:rsid wsp:val=&quot;00DE718E&quot;/&gt;&lt;wsp:rsid wsp:val=&quot;00DF24BD&quot;/&gt;&lt;wsp:rsid wsp:val=&quot;00DF2E0B&quot;/&gt;&lt;wsp:rsid wsp:val=&quot;00E012FF&quot;/&gt;&lt;wsp:rsid wsp:val=&quot;00E0341F&quot;/&gt;&lt;wsp:rsid wsp:val=&quot;00E25FFD&quot;/&gt;&lt;wsp:rsid wsp:val=&quot;00E41F54&quot;/&gt;&lt;wsp:rsid wsp:val=&quot;00E45B38&quot;/&gt;&lt;wsp:rsid wsp:val=&quot;00E53062&quot;/&gt;&lt;wsp:rsid wsp:val=&quot;00E73AB0&quot;/&gt;&lt;wsp:rsid wsp:val=&quot;00E87663&quot;/&gt;&lt;wsp:rsid wsp:val=&quot;00E958FB&quot;/&gt;&lt;wsp:rsid wsp:val=&quot;00EA190A&quot;/&gt;&lt;wsp:rsid wsp:val=&quot;00EC1932&quot;/&gt;&lt;wsp:rsid wsp:val=&quot;00EC4336&quot;/&gt;&lt;wsp:rsid wsp:val=&quot;00ED0B9E&quot;/&gt;&lt;wsp:rsid wsp:val=&quot;00EE16EF&quot;/&gt;&lt;wsp:rsid wsp:val=&quot;00EE1B69&quot;/&gt;&lt;wsp:rsid wsp:val=&quot;00EF04B3&quot;/&gt;&lt;wsp:rsid wsp:val=&quot;00EF18BD&quot;/&gt;&lt;wsp:rsid wsp:val=&quot;00EF338A&quot;/&gt;&lt;wsp:rsid wsp:val=&quot;00EF4C96&quot;/&gt;&lt;wsp:rsid wsp:val=&quot;00EF5D24&quot;/&gt;&lt;wsp:rsid wsp:val=&quot;00EF651E&quot;/&gt;&lt;wsp:rsid wsp:val=&quot;00F011AC&quot;/&gt;&lt;wsp:rsid wsp:val=&quot;00F06AE2&quot;/&gt;&lt;wsp:rsid wsp:val=&quot;00F34222&quot;/&gt;&lt;wsp:rsid wsp:val=&quot;00F505EB&quot;/&gt;&lt;wsp:rsid wsp:val=&quot;00F603F0&quot;/&gt;&lt;wsp:rsid wsp:val=&quot;00F64E7A&quot;/&gt;&lt;wsp:rsid wsp:val=&quot;00F713B6&quot;/&gt;&lt;wsp:rsid wsp:val=&quot;00F82492&quot;/&gt;&lt;wsp:rsid wsp:val=&quot;00F82D81&quot;/&gt;&lt;wsp:rsid wsp:val=&quot;00F91E64&quot;/&gt;&lt;wsp:rsid wsp:val=&quot;00F95E43&quot;/&gt;&lt;wsp:rsid wsp:val=&quot;00FA4CC4&quot;/&gt;&lt;wsp:rsid wsp:val=&quot;00FA7553&quot;/&gt;&lt;wsp:rsid wsp:val=&quot;00FB7A55&quot;/&gt;&lt;wsp:rsid wsp:val=&quot;00FE277A&quot;/&gt;&lt;wsp:rsid wsp:val=&quot;00FF7DA1&quot;/&gt;&lt;/wsp:rsids&gt;&lt;/w:docPr&gt;&lt;w:body&gt;&lt;wx:sect&gt;&lt;w:p wsp:rsidR=&quot;00000000&quot; wsp:rsidRDefault=&quot;00727D17&quot; wsp:rsidP=&quot;00727D17&quot;&gt;&lt;m:oMathPara&gt;&lt;m:oMath&gt;&lt;m:sSub&gt;&lt;m:sSubPr&gt;&lt;m:ctrlPr&gt;&lt;w:rPr&gt;&lt;w:rFonts w:ascii=&quot;Cambria Math&quot; w:h-ansi=&quot;Cambria Math&quot; w:cs=&quot;Arial&quot;/&gt;&lt;wx:font wx:val=&quot;Cambria Math&quot;/&gt;&lt;w:i-cs/&gt;&lt;/w:rPr&gt;&lt;/m:ctrlPr&gt;&lt;/m:sSubPr&gt;&lt;m:e&gt;&lt;m:r&gt;&lt;m:rPr&gt;&lt;m:sty m:val=&quot;p&quot;/&gt;&lt;/m:rPr&gt;&lt;w:rPr&gt;&lt;w:rFonts w:ascii=&quot;Cambria Math&quot; w:h-ansi=&quot;Cambria Math&quot; w:cs=&quot;Arial&quot;/&gt;&lt;wx:font wx:val=&quot;Cambria Math&quot;/&gt;&lt;w:i-cs/&gt;&lt;/w:rPr&gt;&lt;m:t&gt;U&lt;/m:t&gt;&lt;/m:r&gt;&lt;m:ctrlPr&gt;&lt;w:rPr&gt;&lt;w:rFonts w:ascii=&quot;Cambria Math&quot; w:fareast=&quot;Calibri&quot; w:h-ansi=&quot;Cambria Math&quot; w:cs=&quot;Arial&quot;/&gt;&lt;wx:font wx:val=&quot;Cambria Math&quot;/&gt;&lt;w:i-cs/&gt;&lt;w:kern w:val=&quot;2&quot;/&gt;&lt;/w:rPr&gt;&lt;/m:ctrlPr&gt;&lt;/m:e&gt;&lt;m:sub&gt;&lt;m:r&gt;&lt;m:rPr&gt;&lt;m:sty m:val=&quot;p&quot;/&gt;&lt;/m:rPr&gt;&lt;w:rPr&gt;&lt;w:rFonts w:ascii=&quot;Cambria Math&quot; w:h-ansi=&quot;Cambria Math&quot; w:cs=&quot;Arial&quot;/&gt;&lt;wx:font wx:val=&quot;Cambria Math&quot;/&gt;&lt;w:i-cs/&gt;&lt;/w:rPr&gt;&lt;m:t&gt;i+1&lt;/m:t&gt;&lt;/m:r&gt;&lt;m:ctrlPr&gt;&lt;w:rPr&gt;&lt;w:rFonts w:ascii=&quot;Cambria Math&quot; w:fareast=&quot;Calibri&quot; w:h-ansi=&quot;Cambria Math&quot; w:cs=&quot;Arial&quot;/&gt;&lt;wx:font wx:val=&quot;Cambria Math&quot;/&gt;&lt;w:i-cs/&gt;&lt;w:kern w:val=&quot;2&quot;/&gt;&lt;/w:rPr&gt;&lt;/m:ctrlPr&gt;&lt;/m:sub&gt;&lt;/m:sSub&gt;&lt;/m:oMath&gt;&lt;/m:oMathPara&gt;&lt;/w:p&gt;&lt;w:sectPr wsp:rsidR=&quot;00000000&quot;&gt;&lt;w:pgSz w:w=&quot;12240&quot; w:h=&quot;15840&quot;/&gt;&lt;w:pgMar w:top=&quot;1440&quot; w:right=&quot;1440&quot; w:bottom=&quot;1440&quot; w:left=&quot;1440&quot; w:header=&quot;720&quot; w:footer=&quot;720&quot; w:gutter=&quot;0&quot;/&gt;&lt;w:cols w:space=&quot;720&quot;/&gt;&lt;/w:sectPr&gt;&lt;/wx:sect&gt;&lt;/w:body&gt;&lt;/w:wordDocument&gt;">
                   <v:imagedata r:id="rId17" o:title="" chromakey="white"/>
                 </v:shape>
               </w:pict>
@@ -20542,6 +20829,7 @@
           <w:tcPr>
             <w:tcW w:w="4674" w:type="dxa"/>
             <w:gridSpan w:val="2"/>
+            <w:shd w:val="clear" w:color="auto" w:fill="E8E6E6"/>
             <w:vAlign w:val="center"/>
           </w:tcPr>
           <w:p>
@@ -20592,6 +20880,7 @@
           <w:tcPr>
             <w:tcW w:w="4674" w:type="dxa"/>
             <w:gridSpan w:val="2"/>
+            <w:shd w:val="clear" w:color="auto" w:fill="E8E6E6"/>
             <w:vAlign w:val="center"/>
           </w:tcPr>
           <w:p>
@@ -20642,6 +20931,7 @@
           <w:tcPr>
             <w:tcW w:w="4674" w:type="dxa"/>
             <w:gridSpan w:val="2"/>
+            <w:shd w:val="clear" w:color="auto" w:fill="E8E6E6"/>
             <w:vAlign w:val="center"/>
           </w:tcPr>
           <w:p>
@@ -20692,6 +20982,7 @@
           <w:tcPr>
             <w:tcW w:w="4674" w:type="dxa"/>
             <w:gridSpan w:val="2"/>
+            <w:shd w:val="clear" w:color="auto" w:fill="E8E6E6"/>
             <w:vAlign w:val="center"/>
           </w:tcPr>
           <w:p>
@@ -20773,6 +21064,9 @@
       </w:pPr>
     </w:p>
     <w:p>
+      <w:pPr>
+        <w:jc w:val="both"/>
+      </w:pPr>
       <w:r>
         <w:rPr>
           <w:shd w:val="clear" w:color="auto" w:fill="FFFFFF"/>
@@ -20876,7 +21170,7 @@
                 <w:position w:val="-5"/>
               </w:rPr>
               <w:pict w14:anchorId="17348658">
-                <v:shape id="_x0000_i1026" type="#_x0000_t75" alt="" style="width:24pt;height:13.7pt;mso-width-percent:0;mso-height-percent:0;mso-width-percent:0;mso-height-percent:0" equationxml="&lt;?xml version=&quot;1.0&quot; encoding=&quot;UTF-8&quot; standalone=&quot;yes&quot;?&gt;&#13;&#10;&#13;&#10;&#13;&#10;&#13;&#10;&#13;&#10;&#13;&#10;&#13;&#10;&#13;&#10;&#13;&#10;&lt;?mso-application progid=&quot;Word.Document&quot;?&gt;&#13;&#10;&#13;&#10;&#13;&#10;&#13;&#10;&#13;&#10;&#13;&#10;&#13;&#10;&#13;&#10;&#13;&#10;&lt;w:wordDocument xmlns:aml=&quot;http://schemas.microsoft.com/aml/2001/core&quot; xmlns:wpc=&quot;http://schemas.microsoft.com/office/word/2010/wordprocessingCanvas&quot; xmlns:cx=&quot;http://schemas.microsoft.com/office/drawing/2014/chartex&quot; xmlns:cx1=&quot;http://schemas.microsoft.com/office/drawing/2015/9/8/chartex&quot; xmlns:cx2=&quot;http://schemas.microsoft.com/office/drawing/2015/10/21/chartex&quot; xmlns:cx3=&quot;http://schemas.microsoft.com/office/drawing/2016/5/9/chartex&quot; xmlns:cx4=&quot;http://schemas.microsoft.com/office/drawing/2016/5/10/chartex&quot; xmlns:cx5=&quot;http://schemas.microsoft.com/office/drawing/2016/5/11/chartex&quot; xmlns:cx6=&quot;http://schemas.microsoft.com/office/drawing/2016/5/12/chartex&quot; xmlns:cx7=&quot;http://schemas.microsoft.com/office/drawing/2016/5/13/chartex&quot; xmlns:cx8=&quot;http://schemas.microsoft.com/office/drawing/2016/5/14/chartex&quot; xmlns:cr=&quot;http://schemas.microsoft.com/office/comments/2020/reactions&quot; xmlns:dt=&quot;uuid:C2F41010-65B3-11d1-A29F-00AA00C14882&quot; xmlns:mc=&quot;http://schemas.openxmlformats.org/markup-compatibility/2006&quot; xmlns:aink=&quot;http://schemas.microsoft.com/office/drawing/2016/ink&quot; xmlns:am3d=&quot;http://schemas.microsoft.com/office/drawing/2017/model3d&quot; xmlns:o=&quot;urn:schemas-microsoft-com:office:office&quot; xmlns:oel=&quot;http://schemas.microsoft.com/office/2019/extlst&quot; xmlns:m=&quot;http://schemas.openxmlformats.org/officeDocument/2006/math&quot; xmlns:v=&quot;urn:schemas-microsoft-com:vml&quot; xmlns:w10=&quot;urn:schemas-microsoft-com:office:word&quot; xmlns:w=&quot;http://schemas.microsoft.com/office/word/2003/wordml&quot; xmlns:wx=&quot;http://schemas.microsoft.com/office/word/2003/auxHint&quot; xmlns:wne=&quot;http://schemas.microsoft.com/office/word/2006/wordml&quot; xmlns:wsp=&quot;http://schemas.microsoft.com/office/word/2003/wordml/sp2&quot; xmlns:sl=&quot;http://schemas.microsoft.com/schemaLibrary/2003/core&quot; w:macrosPresent=&quot;no&quot; w:embeddedObjPresent=&quot;no&quot; w:ocxPresent=&quot;no&quot; xml:space=&quot;preserve&quot;&gt;&lt;w:ignoreSubtree w:val=&quot;http://schemas.microsoft.com/office/word/2003/wordml/sp2&quot;/&gt;&lt;o:DocumentProperties&gt;&lt;o:Version&gt;16&lt;/o:Version&gt;&lt;/o:DocumentProperties&gt;&lt;w:docPr&gt;&lt;w:view w:val=&quot;print&quot;/&gt;&lt;w:zoom w:percent=&quot;100&quot;/&gt;&lt;w:doNotEmbedSystemFonts/&gt;&lt;w:stylePaneFormatFilter w:val=&quot;3F01&quot;/&gt;&lt;w:defaultTabStop w:val=&quot;720&quot;/&gt;&lt;w:punctuationKerning/&gt;&lt;w:characterSpacingControl w:val=&quot;DontCompress&quot;/&gt;&lt;w:webPageEncoding w:val=&quot;windows-1252&quot;/&gt;&lt;w:optimizeForBrowser/&gt;&lt;w:relyOnVML/&gt;&lt;w:allowPNG/&gt;&lt;w:validateAgainstSchema/&gt;&lt;w:saveInvalidXML w:val=&quot;off&quot;/&gt;&lt;w:ignoreMixedContent w:val=&quot;off&quot;/&gt;&lt;w:alwaysShowPlaceholderText w:val=&quot;off&quot;/&gt;&lt;w:compat&gt;&lt;w:breakWrappedTables/&gt;&lt;w:snapToGridInCell/&gt;&lt;w:applyBreakingRules/&gt;&lt;w:wrapTextWithPunct/&gt;&lt;w:useAsianBreakRules/&gt;&lt;w:dontGrowAutofit/&gt;&lt;/w:compat&gt;&lt;wsp:rsids&gt;&lt;wsp:rsidRoot wsp:val=&quot;002231F7&quot;/&gt;&lt;wsp:rsid wsp:val=&quot;00021D64&quot;/&gt;&lt;wsp:rsid wsp:val=&quot;0002538E&quot;/&gt;&lt;wsp:rsid wsp:val=&quot;00027705&quot;/&gt;&lt;wsp:rsid wsp:val=&quot;000442EB&quot;/&gt;&lt;wsp:rsid wsp:val=&quot;000659A3&quot;/&gt;&lt;wsp:rsid wsp:val=&quot;00073737&quot;/&gt;&lt;wsp:rsid wsp:val=&quot;00075A7D&quot;/&gt;&lt;wsp:rsid wsp:val=&quot;0007706D&quot;/&gt;&lt;wsp:rsid wsp:val=&quot;000773F6&quot;/&gt;&lt;wsp:rsid wsp:val=&quot;000828AE&quot;/&gt;&lt;wsp:rsid wsp:val=&quot;000864B8&quot;/&gt;&lt;wsp:rsid wsp:val=&quot;000877A0&quot;/&gt;&lt;wsp:rsid wsp:val=&quot;000A11B8&quot;/&gt;&lt;wsp:rsid wsp:val=&quot;000A1912&quot;/&gt;&lt;wsp:rsid wsp:val=&quot;000B7138&quot;/&gt;&lt;wsp:rsid wsp:val=&quot;000B7946&quot;/&gt;&lt;wsp:rsid wsp:val=&quot;000C02C8&quot;/&gt;&lt;wsp:rsid wsp:val=&quot;000C18CD&quot;/&gt;&lt;wsp:rsid wsp:val=&quot;000C2933&quot;/&gt;&lt;wsp:rsid wsp:val=&quot;000D0EF9&quot;/&gt;&lt;wsp:rsid wsp:val=&quot;000D1CAB&quot;/&gt;&lt;wsp:rsid wsp:val=&quot;000F6444&quot;/&gt;&lt;wsp:rsid wsp:val=&quot;00105506&quot;/&gt;&lt;wsp:rsid wsp:val=&quot;0010584D&quot;/&gt;&lt;wsp:rsid wsp:val=&quot;0011177B&quot;/&gt;&lt;wsp:rsid wsp:val=&quot;001231CA&quot;/&gt;&lt;wsp:rsid wsp:val=&quot;00123787&quot;/&gt;&lt;wsp:rsid wsp:val=&quot;001321BF&quot;/&gt;&lt;wsp:rsid wsp:val=&quot;0013355B&quot;/&gt;&lt;wsp:rsid wsp:val=&quot;0015757F&quot;/&gt;&lt;wsp:rsid wsp:val=&quot;00164E6F&quot;/&gt;&lt;wsp:rsid wsp:val=&quot;00174316&quot;/&gt;&lt;wsp:rsid wsp:val=&quot;001805C1&quot;/&gt;&lt;wsp:rsid wsp:val=&quot;001864DD&quot;/&gt;&lt;wsp:rsid wsp:val=&quot;001A3935&quot;/&gt;&lt;wsp:rsid wsp:val=&quot;001B1BE5&quot;/&gt;&lt;wsp:rsid wsp:val=&quot;001B2E6C&quot;/&gt;&lt;wsp:rsid wsp:val=&quot;001C039E&quot;/&gt;&lt;wsp:rsid wsp:val=&quot;001C5D23&quot;/&gt;&lt;wsp:rsid wsp:val=&quot;001D7C41&quot;/&gt;&lt;wsp:rsid wsp:val=&quot;001E628E&quot;/&gt;&lt;wsp:rsid wsp:val=&quot;001E6378&quot;/&gt;&lt;wsp:rsid wsp:val=&quot;001E7EC0&quot;/&gt;&lt;wsp:rsid wsp:val=&quot;001F15EA&quot;/&gt;&lt;wsp:rsid wsp:val=&quot;001F2A75&quot;/&gt;&lt;wsp:rsid wsp:val=&quot;001F35C2&quot;/&gt;&lt;wsp:rsid wsp:val=&quot;001F60AC&quot;/&gt;&lt;wsp:rsid wsp:val=&quot;0020268D&quot;/&gt;&lt;wsp:rsid wsp:val=&quot;00203DC0&quot;/&gt;&lt;wsp:rsid wsp:val=&quot;00204E17&quot;/&gt;&lt;wsp:rsid wsp:val=&quot;00206713&quot;/&gt;&lt;wsp:rsid wsp:val=&quot;002231F7&quot;/&gt;&lt;wsp:rsid wsp:val=&quot;0022526B&quot;/&gt;&lt;wsp:rsid wsp:val=&quot;00230B9A&quot;/&gt;&lt;wsp:rsid wsp:val=&quot;00243EC4&quot;/&gt;&lt;wsp:rsid wsp:val=&quot;002472BB&quot;/&gt;&lt;wsp:rsid wsp:val=&quot;002525BC&quot;/&gt;&lt;wsp:rsid wsp:val=&quot;00263788&quot;/&gt;&lt;wsp:rsid wsp:val=&quot;00267EF8&quot;/&gt;&lt;wsp:rsid wsp:val=&quot;00274E5E&quot;/&gt;&lt;wsp:rsid wsp:val=&quot;0027641D&quot;/&gt;&lt;wsp:rsid wsp:val=&quot;002874F6&quot;/&gt;&lt;wsp:rsid wsp:val=&quot;002A1B2E&quot;/&gt;&lt;wsp:rsid wsp:val=&quot;002A352D&quot;/&gt;&lt;wsp:rsid wsp:val=&quot;002B46E9&quot;/&gt;&lt;wsp:rsid wsp:val=&quot;002B6712&quot;/&gt;&lt;wsp:rsid wsp:val=&quot;002B7D80&quot;/&gt;&lt;wsp:rsid wsp:val=&quot;002C172D&quot;/&gt;&lt;wsp:rsid wsp:val=&quot;002C3B66&quot;/&gt;&lt;wsp:rsid wsp:val=&quot;002C3EB3&quot;/&gt;&lt;wsp:rsid wsp:val=&quot;002C6137&quot;/&gt;&lt;wsp:rsid wsp:val=&quot;002D3034&quot;/&gt;&lt;wsp:rsid wsp:val=&quot;002D3B30&quot;/&gt;&lt;wsp:rsid wsp:val=&quot;002E2168&quot;/&gt;&lt;wsp:rsid wsp:val=&quot;002E388B&quot;/&gt;&lt;wsp:rsid wsp:val=&quot;002E4B68&quot;/&gt;&lt;wsp:rsid wsp:val=&quot;002F1455&quot;/&gt;&lt;wsp:rsid wsp:val=&quot;002F1665&quot;/&gt;&lt;wsp:rsid wsp:val=&quot;00305C9C&quot;/&gt;&lt;wsp:rsid wsp:val=&quot;003061BA&quot;/&gt;&lt;wsp:rsid wsp:val=&quot;00315BC3&quot;/&gt;&lt;wsp:rsid wsp:val=&quot;0032052C&quot;/&gt;&lt;wsp:rsid wsp:val=&quot;00334CA6&quot;/&gt;&lt;wsp:rsid wsp:val=&quot;003428E6&quot;/&gt;&lt;wsp:rsid wsp:val=&quot;00343C94&quot;/&gt;&lt;wsp:rsid wsp:val=&quot;00352F07&quot;/&gt;&lt;wsp:rsid wsp:val=&quot;00357A10&quot;/&gt;&lt;wsp:rsid wsp:val=&quot;00362550&quot;/&gt;&lt;wsp:rsid wsp:val=&quot;00366007&quot;/&gt;&lt;wsp:rsid wsp:val=&quot;00370697&quot;/&gt;&lt;wsp:rsid wsp:val=&quot;003729AF&quot;/&gt;&lt;wsp:rsid wsp:val=&quot;00381C25&quot;/&gt;&lt;wsp:rsid wsp:val=&quot;003826DC&quot;/&gt;&lt;wsp:rsid wsp:val=&quot;0038737D&quot;/&gt;&lt;wsp:rsid wsp:val=&quot;0039290D&quot;/&gt;&lt;wsp:rsid wsp:val=&quot;00392A55&quot;/&gt;&lt;wsp:rsid wsp:val=&quot;003B00DC&quot;/&gt;&lt;wsp:rsid wsp:val=&quot;003C4E3B&quot;/&gt;&lt;wsp:rsid wsp:val=&quot;003D5757&quot;/&gt;&lt;wsp:rsid wsp:val=&quot;003D7E67&quot;/&gt;&lt;wsp:rsid wsp:val=&quot;0040202D&quot;/&gt;&lt;wsp:rsid wsp:val=&quot;00405AB7&quot;/&gt;&lt;wsp:rsid wsp:val=&quot;00416BB9&quot;/&gt;&lt;wsp:rsid wsp:val=&quot;00430EAF&quot;/&gt;&lt;wsp:rsid wsp:val=&quot;004522E5&quot;/&gt;&lt;wsp:rsid wsp:val=&quot;00466ABA&quot;/&gt;&lt;wsp:rsid wsp:val=&quot;00472C66&quot;/&gt;&lt;wsp:rsid wsp:val=&quot;004732EF&quot;/&gt;&lt;wsp:rsid wsp:val=&quot;00483A05&quot;/&gt;&lt;wsp:rsid wsp:val=&quot;004909CD&quot;/&gt;&lt;wsp:rsid wsp:val=&quot;00491D01&quot;/&gt;&lt;wsp:rsid wsp:val=&quot;00492434&quot;/&gt;&lt;wsp:rsid wsp:val=&quot;00496AC2&quot;/&gt;&lt;wsp:rsid wsp:val=&quot;004B36B2&quot;/&gt;&lt;wsp:rsid wsp:val=&quot;004B4D42&quot;/&gt;&lt;wsp:rsid wsp:val=&quot;004D2742&quot;/&gt;&lt;wsp:rsid wsp:val=&quot;004E2098&quot;/&gt;&lt;wsp:rsid wsp:val=&quot;004E7B58&quot;/&gt;&lt;wsp:rsid wsp:val=&quot;00505058&quot;/&gt;&lt;wsp:rsid wsp:val=&quot;005113BD&quot;/&gt;&lt;wsp:rsid wsp:val=&quot;00520D6F&quot;/&gt;&lt;wsp:rsid wsp:val=&quot;00526E28&quot;/&gt;&lt;wsp:rsid wsp:val=&quot;00531E34&quot;/&gt;&lt;wsp:rsid wsp:val=&quot;005372A1&quot;/&gt;&lt;wsp:rsid wsp:val=&quot;00543224&quot;/&gt;&lt;wsp:rsid wsp:val=&quot;00556162&quot;/&gt;&lt;wsp:rsid wsp:val=&quot;00583E77&quot;/&gt;&lt;wsp:rsid wsp:val=&quot;00585E61&quot;/&gt;&lt;wsp:rsid wsp:val=&quot;00586D45&quot;/&gt;&lt;wsp:rsid wsp:val=&quot;005A0E69&quot;/&gt;&lt;wsp:rsid wsp:val=&quot;005B519B&quot;/&gt;&lt;wsp:rsid wsp:val=&quot;005C1A83&quot;/&gt;&lt;wsp:rsid wsp:val=&quot;005C3C29&quot;/&gt;&lt;wsp:rsid wsp:val=&quot;005C52BB&quot;/&gt;&lt;wsp:rsid wsp:val=&quot;005D180A&quot;/&gt;&lt;wsp:rsid wsp:val=&quot;005D7012&quot;/&gt;&lt;wsp:rsid wsp:val=&quot;005E24B4&quot;/&gt;&lt;wsp:rsid wsp:val=&quot;005F6402&quot;/&gt;&lt;wsp:rsid wsp:val=&quot;00606FDA&quot;/&gt;&lt;wsp:rsid wsp:val=&quot;00610A3E&quot;/&gt;&lt;wsp:rsid wsp:val=&quot;00614EE6&quot;/&gt;&lt;wsp:rsid wsp:val=&quot;00621710&quot;/&gt;&lt;wsp:rsid wsp:val=&quot;00626CAD&quot;/&gt;&lt;wsp:rsid wsp:val=&quot;00634D9E&quot;/&gt;&lt;wsp:rsid wsp:val=&quot;00635252&quot;/&gt;&lt;wsp:rsid wsp:val=&quot;006370EE&quot;/&gt;&lt;wsp:rsid wsp:val=&quot;00641074&quot;/&gt;&lt;wsp:rsid wsp:val=&quot;00641531&quot;/&gt;&lt;wsp:rsid wsp:val=&quot;00643C96&quot;/&gt;&lt;wsp:rsid wsp:val=&quot;0065338F&quot;/&gt;&lt;wsp:rsid wsp:val=&quot;00656A60&quot;/&gt;&lt;wsp:rsid wsp:val=&quot;0067028C&quot;/&gt;&lt;wsp:rsid wsp:val=&quot;006B1999&quot;/&gt;&lt;wsp:rsid wsp:val=&quot;006C0F59&quot;/&gt;&lt;wsp:rsid wsp:val=&quot;006C32D8&quot;/&gt;&lt;wsp:rsid wsp:val=&quot;006D1445&quot;/&gt;&lt;wsp:rsid wsp:val=&quot;006D40B4&quot;/&gt;&lt;wsp:rsid wsp:val=&quot;006E04AB&quot;/&gt;&lt;wsp:rsid wsp:val=&quot;006E2036&quot;/&gt;&lt;wsp:rsid wsp:val=&quot;006E665A&quot;/&gt;&lt;wsp:rsid wsp:val=&quot;006F1B99&quot;/&gt;&lt;wsp:rsid wsp:val=&quot;007019CD&quot;/&gt;&lt;wsp:rsid wsp:val=&quot;00703EF7&quot;/&gt;&lt;wsp:rsid wsp:val=&quot;007061AA&quot;/&gt;&lt;wsp:rsid wsp:val=&quot;007107E3&quot;/&gt;&lt;wsp:rsid wsp:val=&quot;0071749A&quot;/&gt;&lt;wsp:rsid wsp:val=&quot;00720A9F&quot;/&gt;&lt;wsp:rsid wsp:val=&quot;00726B40&quot;/&gt;&lt;wsp:rsid wsp:val=&quot;00733F5A&quot;/&gt;&lt;wsp:rsid wsp:val=&quot;00736F5C&quot;/&gt;&lt;wsp:rsid wsp:val=&quot;00747785&quot;/&gt;&lt;wsp:rsid wsp:val=&quot;00756905&quot;/&gt;&lt;wsp:rsid wsp:val=&quot;00762773&quot;/&gt;&lt;wsp:rsid wsp:val=&quot;007A13B9&quot;/&gt;&lt;wsp:rsid wsp:val=&quot;007A66D9&quot;/&gt;&lt;wsp:rsid wsp:val=&quot;007B12F0&quot;/&gt;&lt;wsp:rsid wsp:val=&quot;007B1585&quot;/&gt;&lt;wsp:rsid wsp:val=&quot;007D1215&quot;/&gt;&lt;wsp:rsid wsp:val=&quot;007F200F&quot;/&gt;&lt;wsp:rsid wsp:val=&quot;00805D06&quot;/&gt;&lt;wsp:rsid wsp:val=&quot;00813274&quot;/&gt;&lt;wsp:rsid wsp:val=&quot;00816205&quot;/&gt;&lt;wsp:rsid wsp:val=&quot;00823330&quot;/&gt;&lt;wsp:rsid wsp:val=&quot;00824C64&quot;/&gt;&lt;wsp:rsid wsp:val=&quot;00831ABA&quot;/&gt;&lt;wsp:rsid wsp:val=&quot;0084106B&quot;/&gt;&lt;wsp:rsid wsp:val=&quot;008474D8&quot;/&gt;&lt;wsp:rsid wsp:val=&quot;008476AD&quot;/&gt;&lt;wsp:rsid wsp:val=&quot;00855C95&quot;/&gt;&lt;wsp:rsid wsp:val=&quot;0085656E&quot;/&gt;&lt;wsp:rsid wsp:val=&quot;00870F94&quot;/&gt;&lt;wsp:rsid wsp:val=&quot;00873368&quot;/&gt;&lt;wsp:rsid wsp:val=&quot;008828F9&quot;/&gt;&lt;wsp:rsid wsp:val=&quot;008836C8&quot;/&gt;&lt;wsp:rsid wsp:val=&quot;008874FC&quot;/&gt;&lt;wsp:rsid wsp:val=&quot;00891ECA&quot;/&gt;&lt;wsp:rsid wsp:val=&quot;00893C0F&quot;/&gt;&lt;wsp:rsid wsp:val=&quot;008A4593&quot;/&gt;&lt;wsp:rsid wsp:val=&quot;008A6324&quot;/&gt;&lt;wsp:rsid wsp:val=&quot;008B2DC6&quot;/&gt;&lt;wsp:rsid wsp:val=&quot;008C0824&quot;/&gt;&lt;wsp:rsid wsp:val=&quot;008C3DC6&quot;/&gt;&lt;wsp:rsid wsp:val=&quot;008C5328&quot;/&gt;&lt;wsp:rsid wsp:val=&quot;008D3205&quot;/&gt;&lt;wsp:rsid wsp:val=&quot;008D39F7&quot;/&gt;&lt;wsp:rsid wsp:val=&quot;008E24A5&quot;/&gt;&lt;wsp:rsid wsp:val=&quot;00907311&quot;/&gt;&lt;wsp:rsid wsp:val=&quot;00917648&quot;/&gt;&lt;wsp:rsid wsp:val=&quot;00921400&quot;/&gt;&lt;wsp:rsid wsp:val=&quot;00922867&quot;/&gt;&lt;wsp:rsid wsp:val=&quot;00925A32&quot;/&gt;&lt;wsp:rsid wsp:val=&quot;0093462C&quot;/&gt;&lt;wsp:rsid wsp:val=&quot;0095147A&quot;/&gt;&lt;wsp:rsid wsp:val=&quot;0095374B&quot;/&gt;&lt;wsp:rsid wsp:val=&quot;00962143&quot;/&gt;&lt;wsp:rsid wsp:val=&quot;0096567F&quot;/&gt;&lt;wsp:rsid wsp:val=&quot;009662BB&quot;/&gt;&lt;wsp:rsid wsp:val=&quot;00967F3E&quot;/&gt;&lt;wsp:rsid wsp:val=&quot;00973B9F&quot;/&gt;&lt;wsp:rsid wsp:val=&quot;0098095D&quot;/&gt;&lt;wsp:rsid wsp:val=&quot;00983724&quot;/&gt;&lt;wsp:rsid wsp:val=&quot;009A48A2&quot;/&gt;&lt;wsp:rsid wsp:val=&quot;009C1FC1&quot;/&gt;&lt;wsp:rsid wsp:val=&quot;009C31A8&quot;/&gt;&lt;wsp:rsid wsp:val=&quot;009D036D&quot;/&gt;&lt;wsp:rsid wsp:val=&quot;009E2DF2&quot;/&gt;&lt;wsp:rsid wsp:val=&quot;009E7E1A&quot;/&gt;&lt;wsp:rsid wsp:val=&quot;009F7D60&quot;/&gt;&lt;wsp:rsid wsp:val=&quot;00A02667&quot;/&gt;&lt;wsp:rsid wsp:val=&quot;00A04387&quot;/&gt;&lt;wsp:rsid wsp:val=&quot;00A130C0&quot;/&gt;&lt;wsp:rsid wsp:val=&quot;00A13ADF&quot;/&gt;&lt;wsp:rsid wsp:val=&quot;00A179E9&quot;/&gt;&lt;wsp:rsid wsp:val=&quot;00A21444&quot;/&gt;&lt;wsp:rsid wsp:val=&quot;00A2225E&quot;/&gt;&lt;wsp:rsid wsp:val=&quot;00A25BA6&quot;/&gt;&lt;wsp:rsid wsp:val=&quot;00A30601&quot;/&gt;&lt;wsp:rsid wsp:val=&quot;00A31B4B&quot;/&gt;&lt;wsp:rsid wsp:val=&quot;00A3644A&quot;/&gt;&lt;wsp:rsid wsp:val=&quot;00A53775&quot;/&gt;&lt;wsp:rsid wsp:val=&quot;00A53869&quot;/&gt;&lt;wsp:rsid wsp:val=&quot;00A61274&quot;/&gt;&lt;wsp:rsid wsp:val=&quot;00A618A9&quot;/&gt;&lt;wsp:rsid wsp:val=&quot;00A65E2A&quot;/&gt;&lt;wsp:rsid wsp:val=&quot;00A662B9&quot;/&gt;&lt;wsp:rsid wsp:val=&quot;00A71892&quot;/&gt;&lt;wsp:rsid wsp:val=&quot;00A7307D&quot;/&gt;&lt;wsp:rsid wsp:val=&quot;00A96AD1&quot;/&gt;&lt;wsp:rsid wsp:val=&quot;00AA63F8&quot;/&gt;&lt;wsp:rsid wsp:val=&quot;00AB4A9A&quot;/&gt;&lt;wsp:rsid wsp:val=&quot;00AC346B&quot;/&gt;&lt;wsp:rsid wsp:val=&quot;00AE5A46&quot;/&gt;&lt;wsp:rsid wsp:val=&quot;00B03C5C&quot;/&gt;&lt;wsp:rsid wsp:val=&quot;00B04552&quot;/&gt;&lt;wsp:rsid wsp:val=&quot;00B105EE&quot;/&gt;&lt;wsp:rsid wsp:val=&quot;00B14AA0&quot;/&gt;&lt;wsp:rsid wsp:val=&quot;00B24D3C&quot;/&gt;&lt;wsp:rsid wsp:val=&quot;00B541A9&quot;/&gt;&lt;wsp:rsid wsp:val=&quot;00B60808&quot;/&gt;&lt;wsp:rsid wsp:val=&quot;00B641AE&quot;/&gt;&lt;wsp:rsid wsp:val=&quot;00B8366E&quot;/&gt;&lt;wsp:rsid wsp:val=&quot;00B8532E&quot;/&gt;&lt;wsp:rsid wsp:val=&quot;00B86798&quot;/&gt;&lt;wsp:rsid wsp:val=&quot;00B9390A&quot;/&gt;&lt;wsp:rsid wsp:val=&quot;00B963E6&quot;/&gt;&lt;wsp:rsid wsp:val=&quot;00BA524A&quot;/&gt;&lt;wsp:rsid wsp:val=&quot;00BB77D5&quot;/&gt;&lt;wsp:rsid wsp:val=&quot;00BC7E42&quot;/&gt;&lt;wsp:rsid wsp:val=&quot;00BD033D&quot;/&gt;&lt;wsp:rsid wsp:val=&quot;00BD16D3&quot;/&gt;&lt;wsp:rsid wsp:val=&quot;00BD18B3&quot;/&gt;&lt;wsp:rsid wsp:val=&quot;00BD4B18&quot;/&gt;&lt;wsp:rsid wsp:val=&quot;00BE0B6E&quot;/&gt;&lt;wsp:rsid wsp:val=&quot;00BE4F7E&quot;/&gt;&lt;wsp:rsid wsp:val=&quot;00BE4FCA&quot;/&gt;&lt;wsp:rsid wsp:val=&quot;00BF1760&quot;/&gt;&lt;wsp:rsid wsp:val=&quot;00C0035A&quot;/&gt;&lt;wsp:rsid wsp:val=&quot;00C1445B&quot;/&gt;&lt;wsp:rsid wsp:val=&quot;00C176C2&quot;/&gt;&lt;wsp:rsid wsp:val=&quot;00C231EC&quot;/&gt;&lt;wsp:rsid wsp:val=&quot;00C27839&quot;/&gt;&lt;wsp:rsid wsp:val=&quot;00C33757&quot;/&gt;&lt;wsp:rsid wsp:val=&quot;00C45204&quot;/&gt;&lt;wsp:rsid wsp:val=&quot;00C57176&quot;/&gt;&lt;wsp:rsid wsp:val=&quot;00C629DD&quot;/&gt;&lt;wsp:rsid wsp:val=&quot;00C63368&quot;/&gt;&lt;wsp:rsid wsp:val=&quot;00C8443F&quot;/&gt;&lt;wsp:rsid wsp:val=&quot;00C8671E&quot;/&gt;&lt;wsp:rsid wsp:val=&quot;00C869B7&quot;/&gt;&lt;wsp:rsid wsp:val=&quot;00C93565&quot;/&gt;&lt;wsp:rsid wsp:val=&quot;00CA0A2A&quot;/&gt;&lt;wsp:rsid wsp:val=&quot;00CA1DE1&quot;/&gt;&lt;wsp:rsid wsp:val=&quot;00CC4D9B&quot;/&gt;&lt;wsp:rsid wsp:val=&quot;00CC6725&quot;/&gt;&lt;wsp:rsid wsp:val=&quot;00CC6936&quot;/&gt;&lt;wsp:rsid wsp:val=&quot;00CC69A7&quot;/&gt;&lt;wsp:rsid wsp:val=&quot;00CD5ACA&quot;/&gt;&lt;wsp:rsid wsp:val=&quot;00CF4C6F&quot;/&gt;&lt;wsp:rsid wsp:val=&quot;00D0142C&quot;/&gt;&lt;wsp:rsid wsp:val=&quot;00D12788&quot;/&gt;&lt;wsp:rsid wsp:val=&quot;00D12DAB&quot;/&gt;&lt;wsp:rsid wsp:val=&quot;00D20812&quot;/&gt;&lt;wsp:rsid wsp:val=&quot;00D34E1B&quot;/&gt;&lt;wsp:rsid wsp:val=&quot;00D42250&quot;/&gt;&lt;wsp:rsid wsp:val=&quot;00D46864&quot;/&gt;&lt;wsp:rsid wsp:val=&quot;00D52873&quot;/&gt;&lt;wsp:rsid wsp:val=&quot;00D6256C&quot;/&gt;&lt;wsp:rsid wsp:val=&quot;00D65729&quot;/&gt;&lt;wsp:rsid wsp:val=&quot;00D6616E&quot;/&gt;&lt;wsp:rsid wsp:val=&quot;00D669AB&quot;/&gt;&lt;wsp:rsid wsp:val=&quot;00D935C7&quot;/&gt;&lt;wsp:rsid wsp:val=&quot;00D93D77&quot;/&gt;&lt;wsp:rsid wsp:val=&quot;00DB1A45&quot;/&gt;&lt;wsp:rsid wsp:val=&quot;00DD28BC&quot;/&gt;&lt;wsp:rsid wsp:val=&quot;00DD410E&quot;/&gt;&lt;wsp:rsid wsp:val=&quot;00DD43B2&quot;/&gt;&lt;wsp:rsid wsp:val=&quot;00DD66DC&quot;/&gt;&lt;wsp:rsid wsp:val=&quot;00DE3183&quot;/&gt;&lt;wsp:rsid wsp:val=&quot;00DE3B01&quot;/&gt;&lt;wsp:rsid wsp:val=&quot;00DE5757&quot;/&gt;&lt;wsp:rsid wsp:val=&quot;00DE718E&quot;/&gt;&lt;wsp:rsid wsp:val=&quot;00DF24BD&quot;/&gt;&lt;wsp:rsid wsp:val=&quot;00DF2E0B&quot;/&gt;&lt;wsp:rsid wsp:val=&quot;00E012FF&quot;/&gt;&lt;wsp:rsid wsp:val=&quot;00E0341F&quot;/&gt;&lt;wsp:rsid wsp:val=&quot;00E25FFD&quot;/&gt;&lt;wsp:rsid wsp:val=&quot;00E41F54&quot;/&gt;&lt;wsp:rsid wsp:val=&quot;00E45B38&quot;/&gt;&lt;wsp:rsid wsp:val=&quot;00E53062&quot;/&gt;&lt;wsp:rsid wsp:val=&quot;00E73AB0&quot;/&gt;&lt;wsp:rsid wsp:val=&quot;00E87663&quot;/&gt;&lt;wsp:rsid wsp:val=&quot;00E958FB&quot;/&gt;&lt;wsp:rsid wsp:val=&quot;00EA190A&quot;/&gt;&lt;wsp:rsid wsp:val=&quot;00EC1932&quot;/&gt;&lt;wsp:rsid wsp:val=&quot;00EC4336&quot;/&gt;&lt;wsp:rsid wsp:val=&quot;00ED0B9E&quot;/&gt;&lt;wsp:rsid wsp:val=&quot;00EE16EF&quot;/&gt;&lt;wsp:rsid wsp:val=&quot;00EE1B69&quot;/&gt;&lt;wsp:rsid wsp:val=&quot;00EF04B3&quot;/&gt;&lt;wsp:rsid wsp:val=&quot;00EF18BD&quot;/&gt;&lt;wsp:rsid wsp:val=&quot;00EF338A&quot;/&gt;&lt;wsp:rsid wsp:val=&quot;00EF4C96&quot;/&gt;&lt;wsp:rsid wsp:val=&quot;00EF5D24&quot;/&gt;&lt;wsp:rsid wsp:val=&quot;00EF651E&quot;/&gt;&lt;wsp:rsid wsp:val=&quot;00F011AC&quot;/&gt;&lt;wsp:rsid wsp:val=&quot;00F06AE2&quot;/&gt;&lt;wsp:rsid wsp:val=&quot;00F34222&quot;/&gt;&lt;wsp:rsid wsp:val=&quot;00F505EB&quot;/&gt;&lt;wsp:rsid wsp:val=&quot;00F603F0&quot;/&gt;&lt;wsp:rsid wsp:val=&quot;00F64E7A&quot;/&gt;&lt;wsp:rsid wsp:val=&quot;00F713B6&quot;/&gt;&lt;wsp:rsid wsp:val=&quot;00F82492&quot;/&gt;&lt;wsp:rsid wsp:val=&quot;00F82D81&quot;/&gt;&lt;wsp:rsid wsp:val=&quot;00F91E64&quot;/&gt;&lt;wsp:rsid wsp:val=&quot;00F95E43&quot;/&gt;&lt;wsp:rsid wsp:val=&quot;00FA4CC4&quot;/&gt;&lt;wsp:rsid wsp:val=&quot;00FA7553&quot;/&gt;&lt;wsp:rsid wsp:val=&quot;00FB7A55&quot;/&gt;&lt;wsp:rsid wsp:val=&quot;00FE277A&quot;/&gt;&lt;wsp:rsid wsp:val=&quot;00FF7DA1&quot;/&gt;&lt;/wsp:rsids&gt;&lt;/w:docPr&gt;&lt;w:body&gt;&lt;wx:sect&gt;&lt;w:p wsp:rsidR=&quot;00000000&quot; wsp:rsidRDefault=&quot;0095147A&quot; wsp:rsidP=&quot;0095147A&quot;&gt;&lt;m:oMathPara&gt;&lt;m:oMath&gt;&lt;m:sSub&gt;&lt;m:sSubPr&gt;&lt;m:ctrlPr&gt;&lt;w:rPr&gt;&lt;w:rFonts w:ascii=&quot;Cambria Math&quot; w:h-ansi=&quot;Cambria Math&quot; w:cs=&quot;Arial&quot;/&gt;&lt;wx:font wx:val=&quot;Cambria Math&quot;/&gt;&lt;w:color w:val=&quot;000000&quot;/&gt;&lt;/w:rPr&gt;&lt;/m:ctrlPr&gt;&lt;/m:sSubPr&gt;&lt;m:e&gt;&lt;m:r&gt;&lt;m:rPr&gt;&lt;m:sty m:val=&quot;p&quot;/&gt;&lt;/m:rPr&gt;&lt;w:rPr&gt;&lt;w:rFonts w:ascii=&quot;Cambria Math&quot; w:h-ansi=&quot;Cambria Math&quot; w:cs=&quot;Arial&quot;/&gt;&lt;wx:font wx:val=&quot;Cambria Math&quot;/&gt;&lt;w:color w:val=&quot;000000&quot;/&gt;&lt;/w:rPr&gt;&lt;m:t&gt;S&lt;/m:t&gt;&lt;/m:r&gt;&lt;m:ctrlPr&gt;&lt;w:rPr&gt;&lt;w:rFonts w:ascii=&quot;Cambria Math&quot; w:fareast=&quot;Calibri&quot; w:h-ansi=&quot;Cambria Math&quot; w:cs=&quot;Arial&quot;/&gt;&lt;wx:font wx:val=&quot;Cambria Math&quot;/&gt;&lt;w:color w:val=&quot;000000&quot;/&gt;&lt;w:kern w:val=&quot;2&quot;/&gt;&lt;/w:rPr&gt;&lt;/m:ctrlPr&gt;&lt;/m:e&gt;&lt;m:sub&gt;&lt;m:r&gt;&lt;m:rPr&gt;&lt;m:sty m:val=&quot;p&quot;/&gt;&lt;/m:rPr&gt;&lt;w:rPr&gt;&lt;w:rFonts w:ascii=&quot;Cambria Math&quot; w:h-ansi=&quot;Cambria Math&quot; w:cs=&quot;Arial&quot;/&gt;&lt;wx:font wx:val=&quot;Cambria Math&quot;/&gt;&lt;w:color w:val=&quot;000000&quot;/&gt;&lt;/w:rPr&gt;&lt;m:t&gt;max&lt;/m:t&gt;&lt;/m:r&gt;&lt;m:ctrlPr&gt;&lt;w:rPr&gt;&lt;w:rFonts w:ascii=&quot;Cambria Math&quot; w:fareast=&quot;Calibri&quot; w:h-ansi=&quot;Cambria Math&quot; w:cs=&quot;Arial&quot;/&gt;&lt;wx:font wx:val=&quot;Cambria Math&quot;/&gt;&lt;w:color w:val=&quot;000000&quot;/&gt;&lt;w:kern w:val=&quot;2&quot;/&gt;&lt;/w:rPr&gt;&lt;/m:ctrlPr&gt;&lt;/m:sub&gt;&lt;/m:sSub&gt;&lt;/m:oMath&gt;&lt;/m:oMathPara&gt;&lt;/w:p&gt;&lt;w:sectPr wsp:rsidR=&quot;00000000&quot;&gt;&lt;w:pgSz w:w=&quot;12240&quot; w:h=&quot;15840&quot;/&gt;&lt;w:pgMar w:top=&quot;1440&quot; w:right=&quot;1440&quot; w:bottom=&quot;1440&quot; w:left=&quot;1440&quot; w:header=&quot;720&quot; w:footer=&quot;720&quot; w:gutter=&quot;0&quot;/&gt;&lt;w:cols w:space=&quot;720&quot;/&gt;&lt;/w:sectPr&gt;&lt;/wx:sect&gt;&lt;/w:body&gt;&lt;/w:wordDocument&gt;">
+                <v:shape id="_x0000_i1026" type="#_x0000_t75" alt="" style="width:23.65pt;height:13.8pt;mso-width-percent:0;mso-height-percent:0;mso-width-percent:0;mso-height-percent:0" equationxml="&lt;?xml version=&quot;1.0&quot; encoding=&quot;UTF-8&quot; standalone=&quot;yes&quot;?&gt;&#13;&#13;&#10;&#13;&#13;&#10;&#13;&#13;&#10;&#13;&#13;&#10;&#13;&#13;&#10;&#13;&#13;&#10;&#13;&#13;&#10;&#13;&#13;&#10;&#13;&#13;&#10;&lt;?mso-application progid=&quot;Word.Document&quot;?&gt;&#13;&#13;&#10;&#13;&#13;&#10;&#13;&#13;&#10;&#13;&#13;&#10;&#13;&#13;&#10;&#13;&#13;&#10;&#13;&#13;&#10;&#13;&#13;&#10;&#13;&#13;&#10;&lt;w:wordDocument xmlns:aml=&quot;http://schemas.microsoft.com/aml/2001/core&quot; xmlns:wpc=&quot;http://schemas.microsoft.com/office/word/2010/wordprocessingCanvas&quot; xmlns:cx=&quot;http://schemas.microsoft.com/office/drawing/2014/chartex&quot; xmlns:cx1=&quot;http://schemas.microsoft.com/office/drawing/2015/9/8/chartex&quot; xmlns:cx2=&quot;http://schemas.microsoft.com/office/drawing/2015/10/21/chartex&quot; xmlns:cx3=&quot;http://schemas.microsoft.com/office/drawing/2016/5/9/chartex&quot; xmlns:cx4=&quot;http://schemas.microsoft.com/office/drawing/2016/5/10/chartex&quot; xmlns:cx5=&quot;http://schemas.microsoft.com/office/drawing/2016/5/11/chartex&quot; xmlns:cx6=&quot;http://schemas.microsoft.com/office/drawing/2016/5/12/chartex&quot; xmlns:cx7=&quot;http://schemas.microsoft.com/office/drawing/2016/5/13/chartex&quot; xmlns:cx8=&quot;http://schemas.microsoft.com/office/drawing/2016/5/14/chartex&quot; xmlns:cr=&quot;http://schemas.microsoft.com/office/comments/2020/reactions&quot; xmlns:dt=&quot;uuid:C2F41010-65B3-11d1-A29F-00AA00C14882&quot; xmlns:mc=&quot;http://schemas.openxmlformats.org/markup-compatibility/2006&quot; xmlns:aink=&quot;http://schemas.microsoft.com/office/drawing/2016/ink&quot; xmlns:am3d=&quot;http://schemas.microsoft.com/office/drawing/2017/model3d&quot; xmlns:o=&quot;urn:schemas-microsoft-com:office:office&quot; xmlns:oel=&quot;http://schemas.microsoft.com/office/2019/extlst&quot; xmlns:m=&quot;http://schemas.openxmlformats.org/officeDocument/2006/math&quot; xmlns:v=&quot;urn:schemas-microsoft-com:vml&quot; xmlns:w10=&quot;urn:schemas-microsoft-com:office:word&quot; xmlns:w=&quot;http://schemas.microsoft.com/office/word/2003/wordml&quot; xmlns:wx=&quot;http://schemas.microsoft.com/office/word/2003/auxHint&quot; xmlns:wne=&quot;http://schemas.microsoft.com/office/word/2006/wordml&quot; xmlns:wsp=&quot;http://schemas.microsoft.com/office/word/2003/wordml/sp2&quot; xmlns:sl=&quot;http://schemas.microsoft.com/schemaLibrary/2003/core&quot; w:macrosPresent=&quot;no&quot; w:embeddedObjPresent=&quot;no&quot; w:ocxPresent=&quot;no&quot; xml:space=&quot;preserve&quot;&gt;&lt;w:ignoreSubtree w:val=&quot;http://schemas.microsoft.com/office/word/2003/wordml/sp2&quot;/&gt;&lt;o:DocumentProperties&gt;&lt;o:Version&gt;16&lt;/o:Version&gt;&lt;/o:DocumentProperties&gt;&lt;w:docPr&gt;&lt;w:view w:val=&quot;print&quot;/&gt;&lt;w:zoom w:percent=&quot;100&quot;/&gt;&lt;w:doNotEmbedSystemFonts/&gt;&lt;w:stylePaneFormatFilter w:val=&quot;3F01&quot;/&gt;&lt;w:defaultTabStop w:val=&quot;720&quot;/&gt;&lt;w:punctuationKerning/&gt;&lt;w:characterSpacingControl w:val=&quot;DontCompress&quot;/&gt;&lt;w:webPageEncoding w:val=&quot;windows-1252&quot;/&gt;&lt;w:optimizeForBrowser/&gt;&lt;w:relyOnVML/&gt;&lt;w:allowPNG/&gt;&lt;w:validateAgainstSchema/&gt;&lt;w:saveInvalidXML w:val=&quot;off&quot;/&gt;&lt;w:ignoreMixedContent w:val=&quot;off&quot;/&gt;&lt;w:alwaysShowPlaceholderText w:val=&quot;off&quot;/&gt;&lt;w:compat&gt;&lt;w:breakWrappedTables/&gt;&lt;w:snapToGridInCell/&gt;&lt;w:applyBreakingRules/&gt;&lt;w:wrapTextWithPunct/&gt;&lt;w:useAsianBreakRules/&gt;&lt;w:dontGrowAutofit/&gt;&lt;/w:compat&gt;&lt;wsp:rsids&gt;&lt;wsp:rsidRoot wsp:val=&quot;002231F7&quot;/&gt;&lt;wsp:rsid wsp:val=&quot;00021D64&quot;/&gt;&lt;wsp:rsid wsp:val=&quot;0002538E&quot;/&gt;&lt;wsp:rsid wsp:val=&quot;00027705&quot;/&gt;&lt;wsp:rsid wsp:val=&quot;000442EB&quot;/&gt;&lt;wsp:rsid wsp:val=&quot;000659A3&quot;/&gt;&lt;wsp:rsid wsp:val=&quot;00073737&quot;/&gt;&lt;wsp:rsid wsp:val=&quot;00075A7D&quot;/&gt;&lt;wsp:rsid wsp:val=&quot;0007706D&quot;/&gt;&lt;wsp:rsid wsp:val=&quot;000773F6&quot;/&gt;&lt;wsp:rsid wsp:val=&quot;000828AE&quot;/&gt;&lt;wsp:rsid wsp:val=&quot;000864B8&quot;/&gt;&lt;wsp:rsid wsp:val=&quot;000877A0&quot;/&gt;&lt;wsp:rsid wsp:val=&quot;000A11B8&quot;/&gt;&lt;wsp:rsid wsp:val=&quot;000A1912&quot;/&gt;&lt;wsp:rsid wsp:val=&quot;000B7138&quot;/&gt;&lt;wsp:rsid wsp:val=&quot;000B7946&quot;/&gt;&lt;wsp:rsid wsp:val=&quot;000C02C8&quot;/&gt;&lt;wsp:rsid wsp:val=&quot;000C18CD&quot;/&gt;&lt;wsp:rsid wsp:val=&quot;000C2933&quot;/&gt;&lt;wsp:rsid wsp:val=&quot;000D0EF9&quot;/&gt;&lt;wsp:rsid wsp:val=&quot;000D1CAB&quot;/&gt;&lt;wsp:rsid wsp:val=&quot;000F6444&quot;/&gt;&lt;wsp:rsid wsp:val=&quot;00105506&quot;/&gt;&lt;wsp:rsid wsp:val=&quot;0010584D&quot;/&gt;&lt;wsp:rsid wsp:val=&quot;0011177B&quot;/&gt;&lt;wsp:rsid wsp:val=&quot;001231CA&quot;/&gt;&lt;wsp:rsid wsp:val=&quot;00123787&quot;/&gt;&lt;wsp:rsid wsp:val=&quot;001321BF&quot;/&gt;&lt;wsp:rsid wsp:val=&quot;0013355B&quot;/&gt;&lt;wsp:rsid wsp:val=&quot;0015757F&quot;/&gt;&lt;wsp:rsid wsp:val=&quot;00164E6F&quot;/&gt;&lt;wsp:rsid wsp:val=&quot;00174316&quot;/&gt;&lt;wsp:rsid wsp:val=&quot;001805C1&quot;/&gt;&lt;wsp:rsid wsp:val=&quot;001864DD&quot;/&gt;&lt;wsp:rsid wsp:val=&quot;001A3935&quot;/&gt;&lt;wsp:rsid wsp:val=&quot;001B1BE5&quot;/&gt;&lt;wsp:rsid wsp:val=&quot;001B2E6C&quot;/&gt;&lt;wsp:rsid wsp:val=&quot;001C039E&quot;/&gt;&lt;wsp:rsid wsp:val=&quot;001C5D23&quot;/&gt;&lt;wsp:rsid wsp:val=&quot;001D7C41&quot;/&gt;&lt;wsp:rsid wsp:val=&quot;001E628E&quot;/&gt;&lt;wsp:rsid wsp:val=&quot;001E6378&quot;/&gt;&lt;wsp:rsid wsp:val=&quot;001E7EC0&quot;/&gt;&lt;wsp:rsid wsp:val=&quot;001F15EA&quot;/&gt;&lt;wsp:rsid wsp:val=&quot;001F2A75&quot;/&gt;&lt;wsp:rsid wsp:val=&quot;001F35C2&quot;/&gt;&lt;wsp:rsid wsp:val=&quot;001F60AC&quot;/&gt;&lt;wsp:rsid wsp:val=&quot;0020268D&quot;/&gt;&lt;wsp:rsid wsp:val=&quot;00203DC0&quot;/&gt;&lt;wsp:rsid wsp:val=&quot;00204E17&quot;/&gt;&lt;wsp:rsid wsp:val=&quot;00206713&quot;/&gt;&lt;wsp:rsid wsp:val=&quot;002231F7&quot;/&gt;&lt;wsp:rsid wsp:val=&quot;0022526B&quot;/&gt;&lt;wsp:rsid wsp:val=&quot;00230B9A&quot;/&gt;&lt;wsp:rsid wsp:val=&quot;00243EC4&quot;/&gt;&lt;wsp:rsid wsp:val=&quot;002472BB&quot;/&gt;&lt;wsp:rsid wsp:val=&quot;002525BC&quot;/&gt;&lt;wsp:rsid wsp:val=&quot;00263788&quot;/&gt;&lt;wsp:rsid wsp:val=&quot;00267EF8&quot;/&gt;&lt;wsp:rsid wsp:val=&quot;00274E5E&quot;/&gt;&lt;wsp:rsid wsp:val=&quot;0027641D&quot;/&gt;&lt;wsp:rsid wsp:val=&quot;002874F6&quot;/&gt;&lt;wsp:rsid wsp:val=&quot;002A1B2E&quot;/&gt;&lt;wsp:rsid wsp:val=&quot;002A352D&quot;/&gt;&lt;wsp:rsid wsp:val=&quot;002B46E9&quot;/&gt;&lt;wsp:rsid wsp:val=&quot;002B6712&quot;/&gt;&lt;wsp:rsid wsp:val=&quot;002B7D80&quot;/&gt;&lt;wsp:rsid wsp:val=&quot;002C172D&quot;/&gt;&lt;wsp:rsid wsp:val=&quot;002C3B66&quot;/&gt;&lt;wsp:rsid wsp:val=&quot;002C3EB3&quot;/&gt;&lt;wsp:rsid wsp:val=&quot;002C6137&quot;/&gt;&lt;wsp:rsid wsp:val=&quot;002D3034&quot;/&gt;&lt;wsp:rsid wsp:val=&quot;002D3B30&quot;/&gt;&lt;wsp:rsid wsp:val=&quot;002E2168&quot;/&gt;&lt;wsp:rsid wsp:val=&quot;002E388B&quot;/&gt;&lt;wsp:rsid wsp:val=&quot;002E4B68&quot;/&gt;&lt;wsp:rsid wsp:val=&quot;002F1455&quot;/&gt;&lt;wsp:rsid wsp:val=&quot;002F1665&quot;/&gt;&lt;wsp:rsid wsp:val=&quot;00305C9C&quot;/&gt;&lt;wsp:rsid wsp:val=&quot;003061BA&quot;/&gt;&lt;wsp:rsid wsp:val=&quot;00315BC3&quot;/&gt;&lt;wsp:rsid wsp:val=&quot;0032052C&quot;/&gt;&lt;wsp:rsid wsp:val=&quot;00334CA6&quot;/&gt;&lt;wsp:rsid wsp:val=&quot;003428E6&quot;/&gt;&lt;wsp:rsid wsp:val=&quot;00343C94&quot;/&gt;&lt;wsp:rsid wsp:val=&quot;00352F07&quot;/&gt;&lt;wsp:rsid wsp:val=&quot;00357A10&quot;/&gt;&lt;wsp:rsid wsp:val=&quot;00362550&quot;/&gt;&lt;wsp:rsid wsp:val=&quot;00366007&quot;/&gt;&lt;wsp:rsid wsp:val=&quot;00370697&quot;/&gt;&lt;wsp:rsid wsp:val=&quot;003729AF&quot;/&gt;&lt;wsp:rsid wsp:val=&quot;00381C25&quot;/&gt;&lt;wsp:rsid wsp:val=&quot;003826DC&quot;/&gt;&lt;wsp:rsid wsp:val=&quot;0038737D&quot;/&gt;&lt;wsp:rsid wsp:val=&quot;0039290D&quot;/&gt;&lt;wsp:rsid wsp:val=&quot;00392A55&quot;/&gt;&lt;wsp:rsid wsp:val=&quot;003B00DC&quot;/&gt;&lt;wsp:rsid wsp:val=&quot;003C4E3B&quot;/&gt;&lt;wsp:rsid wsp:val=&quot;003D5757&quot;/&gt;&lt;wsp:rsid wsp:val=&quot;003D7E67&quot;/&gt;&lt;wsp:rsid wsp:val=&quot;0040202D&quot;/&gt;&lt;wsp:rsid wsp:val=&quot;00405AB7&quot;/&gt;&lt;wsp:rsid wsp:val=&quot;00416BB9&quot;/&gt;&lt;wsp:rsid wsp:val=&quot;00430EAF&quot;/&gt;&lt;wsp:rsid wsp:val=&quot;004522E5&quot;/&gt;&lt;wsp:rsid wsp:val=&quot;00466ABA&quot;/&gt;&lt;wsp:rsid wsp:val=&quot;00472C66&quot;/&gt;&lt;wsp:rsid wsp:val=&quot;004732EF&quot;/&gt;&lt;wsp:rsid wsp:val=&quot;00483A05&quot;/&gt;&lt;wsp:rsid wsp:val=&quot;004909CD&quot;/&gt;&lt;wsp:rsid wsp:val=&quot;00491D01&quot;/&gt;&lt;wsp:rsid wsp:val=&quot;00492434&quot;/&gt;&lt;wsp:rsid wsp:val=&quot;00496AC2&quot;/&gt;&lt;wsp:rsid wsp:val=&quot;004B36B2&quot;/&gt;&lt;wsp:rsid wsp:val=&quot;004B4D42&quot;/&gt;&lt;wsp:rsid wsp:val=&quot;004D2742&quot;/&gt;&lt;wsp:rsid wsp:val=&quot;004E2098&quot;/&gt;&lt;wsp:rsid wsp:val=&quot;004E7B58&quot;/&gt;&lt;wsp:rsid wsp:val=&quot;00505058&quot;/&gt;&lt;wsp:rsid wsp:val=&quot;005113BD&quot;/&gt;&lt;wsp:rsid wsp:val=&quot;00520D6F&quot;/&gt;&lt;wsp:rsid wsp:val=&quot;00526E28&quot;/&gt;&lt;wsp:rsid wsp:val=&quot;00531E34&quot;/&gt;&lt;wsp:rsid wsp:val=&quot;005372A1&quot;/&gt;&lt;wsp:rsid wsp:val=&quot;00543224&quot;/&gt;&lt;wsp:rsid wsp:val=&quot;00556162&quot;/&gt;&lt;wsp:rsid wsp:val=&quot;00583E77&quot;/&gt;&lt;wsp:rsid wsp:val=&quot;00585E61&quot;/&gt;&lt;wsp:rsid wsp:val=&quot;00586D45&quot;/&gt;&lt;wsp:rsid wsp:val=&quot;005A0E69&quot;/&gt;&lt;wsp:rsid wsp:val=&quot;005B519B&quot;/&gt;&lt;wsp:rsid wsp:val=&quot;005C1A83&quot;/&gt;&lt;wsp:rsid wsp:val=&quot;005C3C29&quot;/&gt;&lt;wsp:rsid wsp:val=&quot;005C52BB&quot;/&gt;&lt;wsp:rsid wsp:val=&quot;005D180A&quot;/&gt;&lt;wsp:rsid wsp:val=&quot;005D7012&quot;/&gt;&lt;wsp:rsid wsp:val=&quot;005E24B4&quot;/&gt;&lt;wsp:rsid wsp:val=&quot;005F6402&quot;/&gt;&lt;wsp:rsid wsp:val=&quot;00606FDA&quot;/&gt;&lt;wsp:rsid wsp:val=&quot;00610A3E&quot;/&gt;&lt;wsp:rsid wsp:val=&quot;00614EE6&quot;/&gt;&lt;wsp:rsid wsp:val=&quot;00621710&quot;/&gt;&lt;wsp:rsid wsp:val=&quot;00626CAD&quot;/&gt;&lt;wsp:rsid wsp:val=&quot;00634D9E&quot;/&gt;&lt;wsp:rsid wsp:val=&quot;00635252&quot;/&gt;&lt;wsp:rsid wsp:val=&quot;006370EE&quot;/&gt;&lt;wsp:rsid wsp:val=&quot;00641074&quot;/&gt;&lt;wsp:rsid wsp:val=&quot;00641531&quot;/&gt;&lt;wsp:rsid wsp:val=&quot;00643C96&quot;/&gt;&lt;wsp:rsid wsp:val=&quot;0065338F&quot;/&gt;&lt;wsp:rsid wsp:val=&quot;00656A60&quot;/&gt;&lt;wsp:rsid wsp:val=&quot;0067028C&quot;/&gt;&lt;wsp:rsid wsp:val=&quot;006B1999&quot;/&gt;&lt;wsp:rsid wsp:val=&quot;006C0F59&quot;/&gt;&lt;wsp:rsid wsp:val=&quot;006C32D8&quot;/&gt;&lt;wsp:rsid wsp:val=&quot;006D1445&quot;/&gt;&lt;wsp:rsid wsp:val=&quot;006D40B4&quot;/&gt;&lt;wsp:rsid wsp:val=&quot;006E04AB&quot;/&gt;&lt;wsp:rsid wsp:val=&quot;006E2036&quot;/&gt;&lt;wsp:rsid wsp:val=&quot;006E665A&quot;/&gt;&lt;wsp:rsid wsp:val=&quot;006F1B99&quot;/&gt;&lt;wsp:rsid wsp:val=&quot;007019CD&quot;/&gt;&lt;wsp:rsid wsp:val=&quot;00703EF7&quot;/&gt;&lt;wsp:rsid wsp:val=&quot;007061AA&quot;/&gt;&lt;wsp:rsid wsp:val=&quot;007107E3&quot;/&gt;&lt;wsp:rsid wsp:val=&quot;0071749A&quot;/&gt;&lt;wsp:rsid wsp:val=&quot;00720A9F&quot;/&gt;&lt;wsp:rsid wsp:val=&quot;00726B40&quot;/&gt;&lt;wsp:rsid wsp:val=&quot;00733F5A&quot;/&gt;&lt;wsp:rsid wsp:val=&quot;00736F5C&quot;/&gt;&lt;wsp:rsid wsp:val=&quot;00747785&quot;/&gt;&lt;wsp:rsid wsp:val=&quot;00756905&quot;/&gt;&lt;wsp:rsid wsp:val=&quot;00762773&quot;/&gt;&lt;wsp:rsid wsp:val=&quot;007A13B9&quot;/&gt;&lt;wsp:rsid wsp:val=&quot;007A66D9&quot;/&gt;&lt;wsp:rsid wsp:val=&quot;007B12F0&quot;/&gt;&lt;wsp:rsid wsp:val=&quot;007B1585&quot;/&gt;&lt;wsp:rsid wsp:val=&quot;007D1215&quot;/&gt;&lt;wsp:rsid wsp:val=&quot;007F200F&quot;/&gt;&lt;wsp:rsid wsp:val=&quot;00805D06&quot;/&gt;&lt;wsp:rsid wsp:val=&quot;00813274&quot;/&gt;&lt;wsp:rsid wsp:val=&quot;00816205&quot;/&gt;&lt;wsp:rsid wsp:val=&quot;00823330&quot;/&gt;&lt;wsp:rsid wsp:val=&quot;00824C64&quot;/&gt;&lt;wsp:rsid wsp:val=&quot;00831ABA&quot;/&gt;&lt;wsp:rsid wsp:val=&quot;0084106B&quot;/&gt;&lt;wsp:rsid wsp:val=&quot;008474D8&quot;/&gt;&lt;wsp:rsid wsp:val=&quot;008476AD&quot;/&gt;&lt;wsp:rsid wsp:val=&quot;00855C95&quot;/&gt;&lt;wsp:rsid wsp:val=&quot;0085656E&quot;/&gt;&lt;wsp:rsid wsp:val=&quot;00870F94&quot;/&gt;&lt;wsp:rsid wsp:val=&quot;00873368&quot;/&gt;&lt;wsp:rsid wsp:val=&quot;008828F9&quot;/&gt;&lt;wsp:rsid wsp:val=&quot;008836C8&quot;/&gt;&lt;wsp:rsid wsp:val=&quot;008874FC&quot;/&gt;&lt;wsp:rsid wsp:val=&quot;00891ECA&quot;/&gt;&lt;wsp:rsid wsp:val=&quot;00893C0F&quot;/&gt;&lt;wsp:rsid wsp:val=&quot;008A4593&quot;/&gt;&lt;wsp:rsid wsp:val=&quot;008A6324&quot;/&gt;&lt;wsp:rsid wsp:val=&quot;008B2DC6&quot;/&gt;&lt;wsp:rsid wsp:val=&quot;008C0824&quot;/&gt;&lt;wsp:rsid wsp:val=&quot;008C3DC6&quot;/&gt;&lt;wsp:rsid wsp:val=&quot;008C5328&quot;/&gt;&lt;wsp:rsid wsp:val=&quot;008D3205&quot;/&gt;&lt;wsp:rsid wsp:val=&quot;008D39F7&quot;/&gt;&lt;wsp:rsid wsp:val=&quot;008E24A5&quot;/&gt;&lt;wsp:rsid wsp:val=&quot;00907311&quot;/&gt;&lt;wsp:rsid wsp:val=&quot;00917648&quot;/&gt;&lt;wsp:rsid wsp:val=&quot;00921400&quot;/&gt;&lt;wsp:rsid wsp:val=&quot;00922867&quot;/&gt;&lt;wsp:rsid wsp:val=&quot;00925A32&quot;/&gt;&lt;wsp:rsid wsp:val=&quot;0093462C&quot;/&gt;&lt;wsp:rsid wsp:val=&quot;0095147A&quot;/&gt;&lt;wsp:rsid wsp:val=&quot;0095374B&quot;/&gt;&lt;wsp:rsid wsp:val=&quot;00962143&quot;/&gt;&lt;wsp:rsid wsp:val=&quot;0096567F&quot;/&gt;&lt;wsp:rsid wsp:val=&quot;009662BB&quot;/&gt;&lt;wsp:rsid wsp:val=&quot;00967F3E&quot;/&gt;&lt;wsp:rsid wsp:val=&quot;00973B9F&quot;/&gt;&lt;wsp:rsid wsp:val=&quot;0098095D&quot;/&gt;&lt;wsp:rsid wsp:val=&quot;00983724&quot;/&gt;&lt;wsp:rsid wsp:val=&quot;009A48A2&quot;/&gt;&lt;wsp:rsid wsp:val=&quot;009C1FC1&quot;/&gt;&lt;wsp:rsid wsp:val=&quot;009C31A8&quot;/&gt;&lt;wsp:rsid wsp:val=&quot;009D036D&quot;/&gt;&lt;wsp:rsid wsp:val=&quot;009E2DF2&quot;/&gt;&lt;wsp:rsid wsp:val=&quot;009E7E1A&quot;/&gt;&lt;wsp:rsid wsp:val=&quot;009F7D60&quot;/&gt;&lt;wsp:rsid wsp:val=&quot;00A02667&quot;/&gt;&lt;wsp:rsid wsp:val=&quot;00A04387&quot;/&gt;&lt;wsp:rsid wsp:val=&quot;00A130C0&quot;/&gt;&lt;wsp:rsid wsp:val=&quot;00A13ADF&quot;/&gt;&lt;wsp:rsid wsp:val=&quot;00A179E9&quot;/&gt;&lt;wsp:rsid wsp:val=&quot;00A21444&quot;/&gt;&lt;wsp:rsid wsp:val=&quot;00A2225E&quot;/&gt;&lt;wsp:rsid wsp:val=&quot;00A25BA6&quot;/&gt;&lt;wsp:rsid wsp:val=&quot;00A30601&quot;/&gt;&lt;wsp:rsid wsp:val=&quot;00A31B4B&quot;/&gt;&lt;wsp:rsid wsp:val=&quot;00A3644A&quot;/&gt;&lt;wsp:rsid wsp:val=&quot;00A53775&quot;/&gt;&lt;wsp:rsid wsp:val=&quot;00A53869&quot;/&gt;&lt;wsp:rsid wsp:val=&quot;00A61274&quot;/&gt;&lt;wsp:rsid wsp:val=&quot;00A618A9&quot;/&gt;&lt;wsp:rsid wsp:val=&quot;00A65E2A&quot;/&gt;&lt;wsp:rsid wsp:val=&quot;00A662B9&quot;/&gt;&lt;wsp:rsid wsp:val=&quot;00A71892&quot;/&gt;&lt;wsp:rsid wsp:val=&quot;00A7307D&quot;/&gt;&lt;wsp:rsid wsp:val=&quot;00A96AD1&quot;/&gt;&lt;wsp:rsid wsp:val=&quot;00AA63F8&quot;/&gt;&lt;wsp:rsid wsp:val=&quot;00AB4A9A&quot;/&gt;&lt;wsp:rsid wsp:val=&quot;00AC346B&quot;/&gt;&lt;wsp:rsid wsp:val=&quot;00AE5A46&quot;/&gt;&lt;wsp:rsid wsp:val=&quot;00B03C5C&quot;/&gt;&lt;wsp:rsid wsp:val=&quot;00B04552&quot;/&gt;&lt;wsp:rsid wsp:val=&quot;00B105EE&quot;/&gt;&lt;wsp:rsid wsp:val=&quot;00B14AA0&quot;/&gt;&lt;wsp:rsid wsp:val=&quot;00B24D3C&quot;/&gt;&lt;wsp:rsid wsp:val=&quot;00B541A9&quot;/&gt;&lt;wsp:rsid wsp:val=&quot;00B60808&quot;/&gt;&lt;wsp:rsid wsp:val=&quot;00B641AE&quot;/&gt;&lt;wsp:rsid wsp:val=&quot;00B8366E&quot;/&gt;&lt;wsp:rsid wsp:val=&quot;00B8532E&quot;/&gt;&lt;wsp:rsid wsp:val=&quot;00B86798&quot;/&gt;&lt;wsp:rsid wsp:val=&quot;00B9390A&quot;/&gt;&lt;wsp:rsid wsp:val=&quot;00B963E6&quot;/&gt;&lt;wsp:rsid wsp:val=&quot;00BA524A&quot;/&gt;&lt;wsp:rsid wsp:val=&quot;00BB77D5&quot;/&gt;&lt;wsp:rsid wsp:val=&quot;00BC7E42&quot;/&gt;&lt;wsp:rsid wsp:val=&quot;00BD033D&quot;/&gt;&lt;wsp:rsid wsp:val=&quot;00BD16D3&quot;/&gt;&lt;wsp:rsid wsp:val=&quot;00BD18B3&quot;/&gt;&lt;wsp:rsid wsp:val=&quot;00BD4B18&quot;/&gt;&lt;wsp:rsid wsp:val=&quot;00BE0B6E&quot;/&gt;&lt;wsp:rsid wsp:val=&quot;00BE4F7E&quot;/&gt;&lt;wsp:rsid wsp:val=&quot;00BE4FCA&quot;/&gt;&lt;wsp:rsid wsp:val=&quot;00BF1760&quot;/&gt;&lt;wsp:rsid wsp:val=&quot;00C0035A&quot;/&gt;&lt;wsp:rsid wsp:val=&quot;00C1445B&quot;/&gt;&lt;wsp:rsid wsp:val=&quot;00C176C2&quot;/&gt;&lt;wsp:rsid wsp:val=&quot;00C231EC&quot;/&gt;&lt;wsp:rsid wsp:val=&quot;00C27839&quot;/&gt;&lt;wsp:rsid wsp:val=&quot;00C33757&quot;/&gt;&lt;wsp:rsid wsp:val=&quot;00C45204&quot;/&gt;&lt;wsp:rsid wsp:val=&quot;00C57176&quot;/&gt;&lt;wsp:rsid wsp:val=&quot;00C629DD&quot;/&gt;&lt;wsp:rsid wsp:val=&quot;00C63368&quot;/&gt;&lt;wsp:rsid wsp:val=&quot;00C8443F&quot;/&gt;&lt;wsp:rsid wsp:val=&quot;00C8671E&quot;/&gt;&lt;wsp:rsid wsp:val=&quot;00C869B7&quot;/&gt;&lt;wsp:rsid wsp:val=&quot;00C93565&quot;/&gt;&lt;wsp:rsid wsp:val=&quot;00CA0A2A&quot;/&gt;&lt;wsp:rsid wsp:val=&quot;00CA1DE1&quot;/&gt;&lt;wsp:rsid wsp:val=&quot;00CC4D9B&quot;/&gt;&lt;wsp:rsid wsp:val=&quot;00CC6725&quot;/&gt;&lt;wsp:rsid wsp:val=&quot;00CC6936&quot;/&gt;&lt;wsp:rsid wsp:val=&quot;00CC69A7&quot;/&gt;&lt;wsp:rsid wsp:val=&quot;00CD5ACA&quot;/&gt;&lt;wsp:rsid wsp:val=&quot;00CF4C6F&quot;/&gt;&lt;wsp:rsid wsp:val=&quot;00D0142C&quot;/&gt;&lt;wsp:rsid wsp:val=&quot;00D12788&quot;/&gt;&lt;wsp:rsid wsp:val=&quot;00D12DAB&quot;/&gt;&lt;wsp:rsid wsp:val=&quot;00D20812&quot;/&gt;&lt;wsp:rsid wsp:val=&quot;00D34E1B&quot;/&gt;&lt;wsp:rsid wsp:val=&quot;00D42250&quot;/&gt;&lt;wsp:rsid wsp:val=&quot;00D46864&quot;/&gt;&lt;wsp:rsid wsp:val=&quot;00D52873&quot;/&gt;&lt;wsp:rsid wsp:val=&quot;00D6256C&quot;/&gt;&lt;wsp:rsid wsp:val=&quot;00D65729&quot;/&gt;&lt;wsp:rsid wsp:val=&quot;00D6616E&quot;/&gt;&lt;wsp:rsid wsp:val=&quot;00D669AB&quot;/&gt;&lt;wsp:rsid wsp:val=&quot;00D935C7&quot;/&gt;&lt;wsp:rsid wsp:val=&quot;00D93D77&quot;/&gt;&lt;wsp:rsid wsp:val=&quot;00DB1A45&quot;/&gt;&lt;wsp:rsid wsp:val=&quot;00DD28BC&quot;/&gt;&lt;wsp:rsid wsp:val=&quot;00DD410E&quot;/&gt;&lt;wsp:rsid wsp:val=&quot;00DD43B2&quot;/&gt;&lt;wsp:rsid wsp:val=&quot;00DD66DC&quot;/&gt;&lt;wsp:rsid wsp:val=&quot;00DE3183&quot;/&gt;&lt;wsp:rsid wsp:val=&quot;00DE3B01&quot;/&gt;&lt;wsp:rsid wsp:val=&quot;00DE5757&quot;/&gt;&lt;wsp:rsid wsp:val=&quot;00DE718E&quot;/&gt;&lt;wsp:rsid wsp:val=&quot;00DF24BD&quot;/&gt;&lt;wsp:rsid wsp:val=&quot;00DF2E0B&quot;/&gt;&lt;wsp:rsid wsp:val=&quot;00E012FF&quot;/&gt;&lt;wsp:rsid wsp:val=&quot;00E0341F&quot;/&gt;&lt;wsp:rsid wsp:val=&quot;00E25FFD&quot;/&gt;&lt;wsp:rsid wsp:val=&quot;00E41F54&quot;/&gt;&lt;wsp:rsid wsp:val=&quot;00E45B38&quot;/&gt;&lt;wsp:rsid wsp:val=&quot;00E53062&quot;/&gt;&lt;wsp:rsid wsp:val=&quot;00E73AB0&quot;/&gt;&lt;wsp:rsid wsp:val=&quot;00E87663&quot;/&gt;&lt;wsp:rsid wsp:val=&quot;00E958FB&quot;/&gt;&lt;wsp:rsid wsp:val=&quot;00EA190A&quot;/&gt;&lt;wsp:rsid wsp:val=&quot;00EC1932&quot;/&gt;&lt;wsp:rsid wsp:val=&quot;00EC4336&quot;/&gt;&lt;wsp:rsid wsp:val=&quot;00ED0B9E&quot;/&gt;&lt;wsp:rsid wsp:val=&quot;00EE16EF&quot;/&gt;&lt;wsp:rsid wsp:val=&quot;00EE1B69&quot;/&gt;&lt;wsp:rsid wsp:val=&quot;00EF04B3&quot;/&gt;&lt;wsp:rsid wsp:val=&quot;00EF18BD&quot;/&gt;&lt;wsp:rsid wsp:val=&quot;00EF338A&quot;/&gt;&lt;wsp:rsid wsp:val=&quot;00EF4C96&quot;/&gt;&lt;wsp:rsid wsp:val=&quot;00EF5D24&quot;/&gt;&lt;wsp:rsid wsp:val=&quot;00EF651E&quot;/&gt;&lt;wsp:rsid wsp:val=&quot;00F011AC&quot;/&gt;&lt;wsp:rsid wsp:val=&quot;00F06AE2&quot;/&gt;&lt;wsp:rsid wsp:val=&quot;00F34222&quot;/&gt;&lt;wsp:rsid wsp:val=&quot;00F505EB&quot;/&gt;&lt;wsp:rsid wsp:val=&quot;00F603F0&quot;/&gt;&lt;wsp:rsid wsp:val=&quot;00F64E7A&quot;/&gt;&lt;wsp:rsid wsp:val=&quot;00F713B6&quot;/&gt;&lt;wsp:rsid wsp:val=&quot;00F82492&quot;/&gt;&lt;wsp:rsid wsp:val=&quot;00F82D81&quot;/&gt;&lt;wsp:rsid wsp:val=&quot;00F91E64&quot;/&gt;&lt;wsp:rsid wsp:val=&quot;00F95E43&quot;/&gt;&lt;wsp:rsid wsp:val=&quot;00FA4CC4&quot;/&gt;&lt;wsp:rsid wsp:val=&quot;00FA7553&quot;/&gt;&lt;wsp:rsid wsp:val=&quot;00FB7A55&quot;/&gt;&lt;wsp:rsid wsp:val=&quot;00FE277A&quot;/&gt;&lt;wsp:rsid wsp:val=&quot;00FF7DA1&quot;/&gt;&lt;/wsp:rsids&gt;&lt;/w:docPr&gt;&lt;w:body&gt;&lt;wx:sect&gt;&lt;w:p wsp:rsidR=&quot;00000000&quot; wsp:rsidRDefault=&quot;0095147A&quot; wsp:rsidP=&quot;0095147A&quot;&gt;&lt;m:oMathPara&gt;&lt;m:oMath&gt;&lt;m:sSub&gt;&lt;m:sSubPr&gt;&lt;m:ctrlPr&gt;&lt;w:rPr&gt;&lt;w:rFonts w:ascii=&quot;Cambria Math&quot; w:h-ansi=&quot;Cambria Math&quot; w:cs=&quot;Arial&quot;/&gt;&lt;wx:font wx:val=&quot;Cambria Math&quot;/&gt;&lt;w:color w:val=&quot;000000&quot;/&gt;&lt;/w:rPr&gt;&lt;/m:ctrlPr&gt;&lt;/m:sSubPr&gt;&lt;m:e&gt;&lt;m:r&gt;&lt;m:rPr&gt;&lt;m:sty m:val=&quot;p&quot;/&gt;&lt;/m:rPr&gt;&lt;w:rPr&gt;&lt;w:rFonts w:ascii=&quot;Cambria Math&quot; w:h-ansi=&quot;Cambria Math&quot; w:cs=&quot;Arial&quot;/&gt;&lt;wx:font wx:val=&quot;Cambria Math&quot;/&gt;&lt;w:color w:val=&quot;000000&quot;/&gt;&lt;/w:rPr&gt;&lt;m:t&gt;S&lt;/m:t&gt;&lt;/m:r&gt;&lt;m:ctrlPr&gt;&lt;w:rPr&gt;&lt;w:rFonts w:ascii=&quot;Cambria Math&quot; w:fareast=&quot;Calibri&quot; w:h-ansi=&quot;Cambria Math&quot; w:cs=&quot;Arial&quot;/&gt;&lt;wx:font wx:val=&quot;Cambria Math&quot;/&gt;&lt;w:color w:val=&quot;000000&quot;/&gt;&lt;w:kern w:val=&quot;2&quot;/&gt;&lt;/w:rPr&gt;&lt;/m:ctrlPr&gt;&lt;/m:e&gt;&lt;m:sub&gt;&lt;m:r&gt;&lt;m:rPr&gt;&lt;m:sty m:val=&quot;p&quot;/&gt;&lt;/m:rPr&gt;&lt;w:rPr&gt;&lt;w:rFonts w:ascii=&quot;Cambria Math&quot; w:h-ansi=&quot;Cambria Math&quot; w:cs=&quot;Arial&quot;/&gt;&lt;wx:font wx:val=&quot;Cambria Math&quot;/&gt;&lt;w:color w:val=&quot;000000&quot;/&gt;&lt;/w:rPr&gt;&lt;m:t&gt;max&lt;/m:t&gt;&lt;/m:r&gt;&lt;m:ctrlPr&gt;&lt;w:rPr&gt;&lt;w:rFonts w:ascii=&quot;Cambria Math&quot; w:fareast=&quot;Calibri&quot; w:h-ansi=&quot;Cambria Math&quot; w:cs=&quot;Arial&quot;/&gt;&lt;wx:font wx:val=&quot;Cambria Math&quot;/&gt;&lt;w:color w:val=&quot;000000&quot;/&gt;&lt;w:kern w:val=&quot;2&quot;/&gt;&lt;/w:rPr&gt;&lt;/m:ctrlPr&gt;&lt;/m:sub&gt;&lt;/m:sSub&gt;&lt;/m:oMath&gt;&lt;/m:oMathPara&gt;&lt;/w:p&gt;&lt;w:sectPr wsp:rsidR=&quot;00000000&quot;&gt;&lt;w:pgSz w:w=&quot;12240&quot; w:h=&quot;15840&quot;/&gt;&lt;w:pgMar w:top=&quot;1440&quot; w:right=&quot;1440&quot; w:bottom=&quot;1440&quot; w:left=&quot;1440&quot; w:header=&quot;720&quot; w:footer=&quot;720&quot; w:gutter=&quot;0&quot;/&gt;&lt;w:cols w:space=&quot;720&quot;/&gt;&lt;/w:sectPr&gt;&lt;/wx:sect&gt;&lt;/w:body&gt;&lt;/w:wordDocument&gt;">
                   <v:imagedata r:id="rId18" o:title="" chromakey="white"/>
                 </v:shape>
               </w:pict>
@@ -20899,7 +21193,7 @@
                 <w:position w:val="-5"/>
               </w:rPr>
               <w:pict w14:anchorId="5CF323DB">
-                <v:shape id="_x0000_i1025" type="#_x0000_t75" alt="" style="width:21.7pt;height:12.55pt;mso-width-percent:0;mso-height-percent:0;mso-width-percent:0;mso-height-percent:0" equationxml="&lt;?xml version=&quot;1.0&quot; encoding=&quot;UTF-8&quot; standalone=&quot;yes&quot;?&gt;&#13;&#10;&#13;&#10;&#13;&#10;&#13;&#10;&#13;&#10;&#13;&#10;&#13;&#10;&#13;&#10;&#13;&#10;&lt;?mso-application progid=&quot;Word.Document&quot;?&gt;&#13;&#10;&#13;&#10;&#13;&#10;&#13;&#10;&#13;&#10;&#13;&#10;&#13;&#10;&#13;&#10;&#13;&#10;&lt;w:wordDocument xmlns:aml=&quot;http://schemas.microsoft.com/aml/2001/core&quot; xmlns:wpc=&quot;http://schemas.microsoft.com/office/word/2010/wordprocessingCanvas&quot; xmlns:cx=&quot;http://schemas.microsoft.com/office/drawing/2014/chartex&quot; xmlns:cx1=&quot;http://schemas.microsoft.com/office/drawing/2015/9/8/chartex&quot; xmlns:cx2=&quot;http://schemas.microsoft.com/office/drawing/2015/10/21/chartex&quot; xmlns:cx3=&quot;http://schemas.microsoft.com/office/drawing/2016/5/9/chartex&quot; xmlns:cx4=&quot;http://schemas.microsoft.com/office/drawing/2016/5/10/chartex&quot; xmlns:cx5=&quot;http://schemas.microsoft.com/office/drawing/2016/5/11/chartex&quot; xmlns:cx6=&quot;http://schemas.microsoft.com/office/drawing/2016/5/12/chartex&quot; xmlns:cx7=&quot;http://schemas.microsoft.com/office/drawing/2016/5/13/chartex&quot; xmlns:cx8=&quot;http://schemas.microsoft.com/office/drawing/2016/5/14/chartex&quot; xmlns:cr=&quot;http://schemas.microsoft.com/office/comments/2020/reactions&quot; xmlns:dt=&quot;uuid:C2F41010-65B3-11d1-A29F-00AA00C14882&quot; xmlns:mc=&quot;http://schemas.openxmlformats.org/markup-compatibility/2006&quot; xmlns:aink=&quot;http://schemas.microsoft.com/office/drawing/2016/ink&quot; xmlns:am3d=&quot;http://schemas.microsoft.com/office/drawing/2017/model3d&quot; xmlns:o=&quot;urn:schemas-microsoft-com:office:office&quot; xmlns:oel=&quot;http://schemas.microsoft.com/office/2019/extlst&quot; xmlns:m=&quot;http://schemas.openxmlformats.org/officeDocument/2006/math&quot; xmlns:v=&quot;urn:schemas-microsoft-com:vml&quot; xmlns:w10=&quot;urn:schemas-microsoft-com:office:word&quot; xmlns:w=&quot;http://schemas.microsoft.com/office/word/2003/wordml&quot; xmlns:wx=&quot;http://schemas.microsoft.com/office/word/2003/auxHint&quot; xmlns:wne=&quot;http://schemas.microsoft.com/office/word/2006/wordml&quot; xmlns:wsp=&quot;http://schemas.microsoft.com/office/word/2003/wordml/sp2&quot; xmlns:sl=&quot;http://schemas.microsoft.com/schemaLibrary/2003/core&quot; w:macrosPresent=&quot;no&quot; w:embeddedObjPresent=&quot;no&quot; w:ocxPresent=&quot;no&quot; xml:space=&quot;preserve&quot;&gt;&lt;w:ignoreSubtree w:val=&quot;http://schemas.microsoft.com/office/word/2003/wordml/sp2&quot;/&gt;&lt;o:DocumentProperties&gt;&lt;o:Version&gt;16&lt;/o:Version&gt;&lt;/o:DocumentProperties&gt;&lt;w:docPr&gt;&lt;w:view w:val=&quot;print&quot;/&gt;&lt;w:zoom w:percent=&quot;100&quot;/&gt;&lt;w:doNotEmbedSystemFonts/&gt;&lt;w:stylePaneFormatFilter w:val=&quot;3F01&quot;/&gt;&lt;w:defaultTabStop w:val=&quot;720&quot;/&gt;&lt;w:punctuationKerning/&gt;&lt;w:characterSpacingControl w:val=&quot;DontCompress&quot;/&gt;&lt;w:webPageEncoding w:val=&quot;windows-1252&quot;/&gt;&lt;w:optimizeForBrowser/&gt;&lt;w:relyOnVML/&gt;&lt;w:allowPNG/&gt;&lt;w:validateAgainstSchema/&gt;&lt;w:saveInvalidXML w:val=&quot;off&quot;/&gt;&lt;w:ignoreMixedContent w:val=&quot;off&quot;/&gt;&lt;w:alwaysShowPlaceholderText w:val=&quot;off&quot;/&gt;&lt;w:compat&gt;&lt;w:breakWrappedTables/&gt;&lt;w:snapToGridInCell/&gt;&lt;w:applyBreakingRules/&gt;&lt;w:wrapTextWithPunct/&gt;&lt;w:useAsianBreakRules/&gt;&lt;w:dontGrowAutofit/&gt;&lt;/w:compat&gt;&lt;wsp:rsids&gt;&lt;wsp:rsidRoot wsp:val=&quot;002231F7&quot;/&gt;&lt;wsp:rsid wsp:val=&quot;00021D64&quot;/&gt;&lt;wsp:rsid wsp:val=&quot;0002538E&quot;/&gt;&lt;wsp:rsid wsp:val=&quot;00027705&quot;/&gt;&lt;wsp:rsid wsp:val=&quot;000442EB&quot;/&gt;&lt;wsp:rsid wsp:val=&quot;000659A3&quot;/&gt;&lt;wsp:rsid wsp:val=&quot;00073737&quot;/&gt;&lt;wsp:rsid wsp:val=&quot;00075A7D&quot;/&gt;&lt;wsp:rsid wsp:val=&quot;0007706D&quot;/&gt;&lt;wsp:rsid wsp:val=&quot;000773F6&quot;/&gt;&lt;wsp:rsid wsp:val=&quot;000828AE&quot;/&gt;&lt;wsp:rsid wsp:val=&quot;000864B8&quot;/&gt;&lt;wsp:rsid wsp:val=&quot;000877A0&quot;/&gt;&lt;wsp:rsid wsp:val=&quot;000A11B8&quot;/&gt;&lt;wsp:rsid wsp:val=&quot;000A1912&quot;/&gt;&lt;wsp:rsid wsp:val=&quot;000B7138&quot;/&gt;&lt;wsp:rsid wsp:val=&quot;000B7946&quot;/&gt;&lt;wsp:rsid wsp:val=&quot;000C02C8&quot;/&gt;&lt;wsp:rsid wsp:val=&quot;000C18CD&quot;/&gt;&lt;wsp:rsid wsp:val=&quot;000C2933&quot;/&gt;&lt;wsp:rsid wsp:val=&quot;000D0EF9&quot;/&gt;&lt;wsp:rsid wsp:val=&quot;000D1CAB&quot;/&gt;&lt;wsp:rsid wsp:val=&quot;000F6444&quot;/&gt;&lt;wsp:rsid wsp:val=&quot;00105506&quot;/&gt;&lt;wsp:rsid wsp:val=&quot;0010584D&quot;/&gt;&lt;wsp:rsid wsp:val=&quot;0011177B&quot;/&gt;&lt;wsp:rsid wsp:val=&quot;001231CA&quot;/&gt;&lt;wsp:rsid wsp:val=&quot;00123787&quot;/&gt;&lt;wsp:rsid wsp:val=&quot;001321BF&quot;/&gt;&lt;wsp:rsid wsp:val=&quot;0013355B&quot;/&gt;&lt;wsp:rsid wsp:val=&quot;0015757F&quot;/&gt;&lt;wsp:rsid wsp:val=&quot;00164E6F&quot;/&gt;&lt;wsp:rsid wsp:val=&quot;00174316&quot;/&gt;&lt;wsp:rsid wsp:val=&quot;001805C1&quot;/&gt;&lt;wsp:rsid wsp:val=&quot;001864DD&quot;/&gt;&lt;wsp:rsid wsp:val=&quot;001A3935&quot;/&gt;&lt;wsp:rsid wsp:val=&quot;001B1BE5&quot;/&gt;&lt;wsp:rsid wsp:val=&quot;001B2E6C&quot;/&gt;&lt;wsp:rsid wsp:val=&quot;001C039E&quot;/&gt;&lt;wsp:rsid wsp:val=&quot;001C5D23&quot;/&gt;&lt;wsp:rsid wsp:val=&quot;001D7C41&quot;/&gt;&lt;wsp:rsid wsp:val=&quot;001E628E&quot;/&gt;&lt;wsp:rsid wsp:val=&quot;001E6378&quot;/&gt;&lt;wsp:rsid wsp:val=&quot;001E7EC0&quot;/&gt;&lt;wsp:rsid wsp:val=&quot;001F15EA&quot;/&gt;&lt;wsp:rsid wsp:val=&quot;001F2A75&quot;/&gt;&lt;wsp:rsid wsp:val=&quot;001F35C2&quot;/&gt;&lt;wsp:rsid wsp:val=&quot;001F60AC&quot;/&gt;&lt;wsp:rsid wsp:val=&quot;0020268D&quot;/&gt;&lt;wsp:rsid wsp:val=&quot;00203DC0&quot;/&gt;&lt;wsp:rsid wsp:val=&quot;00204E17&quot;/&gt;&lt;wsp:rsid wsp:val=&quot;00206713&quot;/&gt;&lt;wsp:rsid wsp:val=&quot;002231F7&quot;/&gt;&lt;wsp:rsid wsp:val=&quot;0022526B&quot;/&gt;&lt;wsp:rsid wsp:val=&quot;00230B9A&quot;/&gt;&lt;wsp:rsid wsp:val=&quot;00243EC4&quot;/&gt;&lt;wsp:rsid wsp:val=&quot;002472BB&quot;/&gt;&lt;wsp:rsid wsp:val=&quot;002525BC&quot;/&gt;&lt;wsp:rsid wsp:val=&quot;00263788&quot;/&gt;&lt;wsp:rsid wsp:val=&quot;00267EF8&quot;/&gt;&lt;wsp:rsid wsp:val=&quot;00274E5E&quot;/&gt;&lt;wsp:rsid wsp:val=&quot;0027641D&quot;/&gt;&lt;wsp:rsid wsp:val=&quot;002874F6&quot;/&gt;&lt;wsp:rsid wsp:val=&quot;002A1B2E&quot;/&gt;&lt;wsp:rsid wsp:val=&quot;002A352D&quot;/&gt;&lt;wsp:rsid wsp:val=&quot;002B46E9&quot;/&gt;&lt;wsp:rsid wsp:val=&quot;002B6712&quot;/&gt;&lt;wsp:rsid wsp:val=&quot;002B7D80&quot;/&gt;&lt;wsp:rsid wsp:val=&quot;002C172D&quot;/&gt;&lt;wsp:rsid wsp:val=&quot;002C3B66&quot;/&gt;&lt;wsp:rsid wsp:val=&quot;002C3EB3&quot;/&gt;&lt;wsp:rsid wsp:val=&quot;002C6137&quot;/&gt;&lt;wsp:rsid wsp:val=&quot;002D3034&quot;/&gt;&lt;wsp:rsid wsp:val=&quot;002D3B30&quot;/&gt;&lt;wsp:rsid wsp:val=&quot;002E2168&quot;/&gt;&lt;wsp:rsid wsp:val=&quot;002E388B&quot;/&gt;&lt;wsp:rsid wsp:val=&quot;002E4B68&quot;/&gt;&lt;wsp:rsid wsp:val=&quot;002F1455&quot;/&gt;&lt;wsp:rsid wsp:val=&quot;002F1665&quot;/&gt;&lt;wsp:rsid wsp:val=&quot;00305C9C&quot;/&gt;&lt;wsp:rsid wsp:val=&quot;003061BA&quot;/&gt;&lt;wsp:rsid wsp:val=&quot;00315BC3&quot;/&gt;&lt;wsp:rsid wsp:val=&quot;0032052C&quot;/&gt;&lt;wsp:rsid wsp:val=&quot;00334CA6&quot;/&gt;&lt;wsp:rsid wsp:val=&quot;003428E6&quot;/&gt;&lt;wsp:rsid wsp:val=&quot;00343C94&quot;/&gt;&lt;wsp:rsid wsp:val=&quot;00352F07&quot;/&gt;&lt;wsp:rsid wsp:val=&quot;00357A10&quot;/&gt;&lt;wsp:rsid wsp:val=&quot;00362550&quot;/&gt;&lt;wsp:rsid wsp:val=&quot;00366007&quot;/&gt;&lt;wsp:rsid wsp:val=&quot;00370697&quot;/&gt;&lt;wsp:rsid wsp:val=&quot;003729AF&quot;/&gt;&lt;wsp:rsid wsp:val=&quot;00381C25&quot;/&gt;&lt;wsp:rsid wsp:val=&quot;003826DC&quot;/&gt;&lt;wsp:rsid wsp:val=&quot;0038737D&quot;/&gt;&lt;wsp:rsid wsp:val=&quot;0039290D&quot;/&gt;&lt;wsp:rsid wsp:val=&quot;00392A55&quot;/&gt;&lt;wsp:rsid wsp:val=&quot;003B00DC&quot;/&gt;&lt;wsp:rsid wsp:val=&quot;003C4E3B&quot;/&gt;&lt;wsp:rsid wsp:val=&quot;003D5757&quot;/&gt;&lt;wsp:rsid wsp:val=&quot;003D7E67&quot;/&gt;&lt;wsp:rsid wsp:val=&quot;0040202D&quot;/&gt;&lt;wsp:rsid wsp:val=&quot;00405AB7&quot;/&gt;&lt;wsp:rsid wsp:val=&quot;00416BB9&quot;/&gt;&lt;wsp:rsid wsp:val=&quot;00430EAF&quot;/&gt;&lt;wsp:rsid wsp:val=&quot;004522E5&quot;/&gt;&lt;wsp:rsid wsp:val=&quot;00466ABA&quot;/&gt;&lt;wsp:rsid wsp:val=&quot;00472C66&quot;/&gt;&lt;wsp:rsid wsp:val=&quot;004732EF&quot;/&gt;&lt;wsp:rsid wsp:val=&quot;00483A05&quot;/&gt;&lt;wsp:rsid wsp:val=&quot;004909CD&quot;/&gt;&lt;wsp:rsid wsp:val=&quot;00491D01&quot;/&gt;&lt;wsp:rsid wsp:val=&quot;00492434&quot;/&gt;&lt;wsp:rsid wsp:val=&quot;00496AC2&quot;/&gt;&lt;wsp:rsid wsp:val=&quot;004B36B2&quot;/&gt;&lt;wsp:rsid wsp:val=&quot;004B4D42&quot;/&gt;&lt;wsp:rsid wsp:val=&quot;004D2742&quot;/&gt;&lt;wsp:rsid wsp:val=&quot;004E2098&quot;/&gt;&lt;wsp:rsid wsp:val=&quot;004E7B58&quot;/&gt;&lt;wsp:rsid wsp:val=&quot;00505058&quot;/&gt;&lt;wsp:rsid wsp:val=&quot;005113BD&quot;/&gt;&lt;wsp:rsid wsp:val=&quot;00520D6F&quot;/&gt;&lt;wsp:rsid wsp:val=&quot;00526E28&quot;/&gt;&lt;wsp:rsid wsp:val=&quot;00531E34&quot;/&gt;&lt;wsp:rsid wsp:val=&quot;005372A1&quot;/&gt;&lt;wsp:rsid wsp:val=&quot;00543224&quot;/&gt;&lt;wsp:rsid wsp:val=&quot;00556162&quot;/&gt;&lt;wsp:rsid wsp:val=&quot;00583E77&quot;/&gt;&lt;wsp:rsid wsp:val=&quot;00585E61&quot;/&gt;&lt;wsp:rsid wsp:val=&quot;00586D45&quot;/&gt;&lt;wsp:rsid wsp:val=&quot;005A0E69&quot;/&gt;&lt;wsp:rsid wsp:val=&quot;005B519B&quot;/&gt;&lt;wsp:rsid wsp:val=&quot;005C1A83&quot;/&gt;&lt;wsp:rsid wsp:val=&quot;005C3C29&quot;/&gt;&lt;wsp:rsid wsp:val=&quot;005C52BB&quot;/&gt;&lt;wsp:rsid wsp:val=&quot;005D180A&quot;/&gt;&lt;wsp:rsid wsp:val=&quot;005D7012&quot;/&gt;&lt;wsp:rsid wsp:val=&quot;005E24B4&quot;/&gt;&lt;wsp:rsid wsp:val=&quot;005F6402&quot;/&gt;&lt;wsp:rsid wsp:val=&quot;00606FDA&quot;/&gt;&lt;wsp:rsid wsp:val=&quot;00610A3E&quot;/&gt;&lt;wsp:rsid wsp:val=&quot;00614EE6&quot;/&gt;&lt;wsp:rsid wsp:val=&quot;00621710&quot;/&gt;&lt;wsp:rsid wsp:val=&quot;00626CAD&quot;/&gt;&lt;wsp:rsid wsp:val=&quot;00634D9E&quot;/&gt;&lt;wsp:rsid wsp:val=&quot;00635252&quot;/&gt;&lt;wsp:rsid wsp:val=&quot;006370EE&quot;/&gt;&lt;wsp:rsid wsp:val=&quot;00641074&quot;/&gt;&lt;wsp:rsid wsp:val=&quot;00641531&quot;/&gt;&lt;wsp:rsid wsp:val=&quot;00643C96&quot;/&gt;&lt;wsp:rsid wsp:val=&quot;0065338F&quot;/&gt;&lt;wsp:rsid wsp:val=&quot;00656A60&quot;/&gt;&lt;wsp:rsid wsp:val=&quot;0067028C&quot;/&gt;&lt;wsp:rsid wsp:val=&quot;006B1999&quot;/&gt;&lt;wsp:rsid wsp:val=&quot;006C0F59&quot;/&gt;&lt;wsp:rsid wsp:val=&quot;006C32D8&quot;/&gt;&lt;wsp:rsid wsp:val=&quot;006D1445&quot;/&gt;&lt;wsp:rsid wsp:val=&quot;006D40B4&quot;/&gt;&lt;wsp:rsid wsp:val=&quot;006E04AB&quot;/&gt;&lt;wsp:rsid wsp:val=&quot;006E2036&quot;/&gt;&lt;wsp:rsid wsp:val=&quot;006E665A&quot;/&gt;&lt;wsp:rsid wsp:val=&quot;006F1B99&quot;/&gt;&lt;wsp:rsid wsp:val=&quot;007019CD&quot;/&gt;&lt;wsp:rsid wsp:val=&quot;00703EF7&quot;/&gt;&lt;wsp:rsid wsp:val=&quot;007061AA&quot;/&gt;&lt;wsp:rsid wsp:val=&quot;007107E3&quot;/&gt;&lt;wsp:rsid wsp:val=&quot;0071749A&quot;/&gt;&lt;wsp:rsid wsp:val=&quot;00720A9F&quot;/&gt;&lt;wsp:rsid wsp:val=&quot;00726B40&quot;/&gt;&lt;wsp:rsid wsp:val=&quot;00733F5A&quot;/&gt;&lt;wsp:rsid wsp:val=&quot;00736F5C&quot;/&gt;&lt;wsp:rsid wsp:val=&quot;00747785&quot;/&gt;&lt;wsp:rsid wsp:val=&quot;00756905&quot;/&gt;&lt;wsp:rsid wsp:val=&quot;00762773&quot;/&gt;&lt;wsp:rsid wsp:val=&quot;007A13B9&quot;/&gt;&lt;wsp:rsid wsp:val=&quot;007A66D9&quot;/&gt;&lt;wsp:rsid wsp:val=&quot;007B12F0&quot;/&gt;&lt;wsp:rsid wsp:val=&quot;007B1585&quot;/&gt;&lt;wsp:rsid wsp:val=&quot;007D1215&quot;/&gt;&lt;wsp:rsid wsp:val=&quot;007F200F&quot;/&gt;&lt;wsp:rsid wsp:val=&quot;00805D06&quot;/&gt;&lt;wsp:rsid wsp:val=&quot;00813274&quot;/&gt;&lt;wsp:rsid wsp:val=&quot;00816205&quot;/&gt;&lt;wsp:rsid wsp:val=&quot;00823330&quot;/&gt;&lt;wsp:rsid wsp:val=&quot;00824C64&quot;/&gt;&lt;wsp:rsid wsp:val=&quot;00831ABA&quot;/&gt;&lt;wsp:rsid wsp:val=&quot;0084106B&quot;/&gt;&lt;wsp:rsid wsp:val=&quot;008474D8&quot;/&gt;&lt;wsp:rsid wsp:val=&quot;008476AD&quot;/&gt;&lt;wsp:rsid wsp:val=&quot;00855C95&quot;/&gt;&lt;wsp:rsid wsp:val=&quot;0085656E&quot;/&gt;&lt;wsp:rsid wsp:val=&quot;00870F94&quot;/&gt;&lt;wsp:rsid wsp:val=&quot;00873368&quot;/&gt;&lt;wsp:rsid wsp:val=&quot;008828F9&quot;/&gt;&lt;wsp:rsid wsp:val=&quot;008836C8&quot;/&gt;&lt;wsp:rsid wsp:val=&quot;008874FC&quot;/&gt;&lt;wsp:rsid wsp:val=&quot;00891ECA&quot;/&gt;&lt;wsp:rsid wsp:val=&quot;00893C0F&quot;/&gt;&lt;wsp:rsid wsp:val=&quot;008A4593&quot;/&gt;&lt;wsp:rsid wsp:val=&quot;008A6324&quot;/&gt;&lt;wsp:rsid wsp:val=&quot;008B2DC6&quot;/&gt;&lt;wsp:rsid wsp:val=&quot;008C0824&quot;/&gt;&lt;wsp:rsid wsp:val=&quot;008C3DC6&quot;/&gt;&lt;wsp:rsid wsp:val=&quot;008C5328&quot;/&gt;&lt;wsp:rsid wsp:val=&quot;008D3205&quot;/&gt;&lt;wsp:rsid wsp:val=&quot;008D39F7&quot;/&gt;&lt;wsp:rsid wsp:val=&quot;008E24A5&quot;/&gt;&lt;wsp:rsid wsp:val=&quot;00907311&quot;/&gt;&lt;wsp:rsid wsp:val=&quot;00917648&quot;/&gt;&lt;wsp:rsid wsp:val=&quot;00921400&quot;/&gt;&lt;wsp:rsid wsp:val=&quot;00922867&quot;/&gt;&lt;wsp:rsid wsp:val=&quot;00925A32&quot;/&gt;&lt;wsp:rsid wsp:val=&quot;0093462C&quot;/&gt;&lt;wsp:rsid wsp:val=&quot;0095147A&quot;/&gt;&lt;wsp:rsid wsp:val=&quot;0095374B&quot;/&gt;&lt;wsp:rsid wsp:val=&quot;00962143&quot;/&gt;&lt;wsp:rsid wsp:val=&quot;0096567F&quot;/&gt;&lt;wsp:rsid wsp:val=&quot;009662BB&quot;/&gt;&lt;wsp:rsid wsp:val=&quot;00967F3E&quot;/&gt;&lt;wsp:rsid wsp:val=&quot;00973B9F&quot;/&gt;&lt;wsp:rsid wsp:val=&quot;0098095D&quot;/&gt;&lt;wsp:rsid wsp:val=&quot;00983724&quot;/&gt;&lt;wsp:rsid wsp:val=&quot;009A48A2&quot;/&gt;&lt;wsp:rsid wsp:val=&quot;009C1FC1&quot;/&gt;&lt;wsp:rsid wsp:val=&quot;009C31A8&quot;/&gt;&lt;wsp:rsid wsp:val=&quot;009D036D&quot;/&gt;&lt;wsp:rsid wsp:val=&quot;009E2DF2&quot;/&gt;&lt;wsp:rsid wsp:val=&quot;009E7E1A&quot;/&gt;&lt;wsp:rsid wsp:val=&quot;009F7D60&quot;/&gt;&lt;wsp:rsid wsp:val=&quot;00A02667&quot;/&gt;&lt;wsp:rsid wsp:val=&quot;00A04387&quot;/&gt;&lt;wsp:rsid wsp:val=&quot;00A130C0&quot;/&gt;&lt;wsp:rsid wsp:val=&quot;00A13ADF&quot;/&gt;&lt;wsp:rsid wsp:val=&quot;00A179E9&quot;/&gt;&lt;wsp:rsid wsp:val=&quot;00A21444&quot;/&gt;&lt;wsp:rsid wsp:val=&quot;00A2225E&quot;/&gt;&lt;wsp:rsid wsp:val=&quot;00A25BA6&quot;/&gt;&lt;wsp:rsid wsp:val=&quot;00A30601&quot;/&gt;&lt;wsp:rsid wsp:val=&quot;00A31B4B&quot;/&gt;&lt;wsp:rsid wsp:val=&quot;00A3644A&quot;/&gt;&lt;wsp:rsid wsp:val=&quot;00A53775&quot;/&gt;&lt;wsp:rsid wsp:val=&quot;00A53869&quot;/&gt;&lt;wsp:rsid wsp:val=&quot;00A61274&quot;/&gt;&lt;wsp:rsid wsp:val=&quot;00A618A9&quot;/&gt;&lt;wsp:rsid wsp:val=&quot;00A65E2A&quot;/&gt;&lt;wsp:rsid wsp:val=&quot;00A662B9&quot;/&gt;&lt;wsp:rsid wsp:val=&quot;00A71892&quot;/&gt;&lt;wsp:rsid wsp:val=&quot;00A7307D&quot;/&gt;&lt;wsp:rsid wsp:val=&quot;00A96AD1&quot;/&gt;&lt;wsp:rsid wsp:val=&quot;00AA63F8&quot;/&gt;&lt;wsp:rsid wsp:val=&quot;00AB4A9A&quot;/&gt;&lt;wsp:rsid wsp:val=&quot;00AC346B&quot;/&gt;&lt;wsp:rsid wsp:val=&quot;00AE5A46&quot;/&gt;&lt;wsp:rsid wsp:val=&quot;00B03C5C&quot;/&gt;&lt;wsp:rsid wsp:val=&quot;00B04552&quot;/&gt;&lt;wsp:rsid wsp:val=&quot;00B105EE&quot;/&gt;&lt;wsp:rsid wsp:val=&quot;00B14AA0&quot;/&gt;&lt;wsp:rsid wsp:val=&quot;00B24D3C&quot;/&gt;&lt;wsp:rsid wsp:val=&quot;00B541A9&quot;/&gt;&lt;wsp:rsid wsp:val=&quot;00B60808&quot;/&gt;&lt;wsp:rsid wsp:val=&quot;00B641AE&quot;/&gt;&lt;wsp:rsid wsp:val=&quot;00B8366E&quot;/&gt;&lt;wsp:rsid wsp:val=&quot;00B8532E&quot;/&gt;&lt;wsp:rsid wsp:val=&quot;00B86798&quot;/&gt;&lt;wsp:rsid wsp:val=&quot;00B9390A&quot;/&gt;&lt;wsp:rsid wsp:val=&quot;00B963E6&quot;/&gt;&lt;wsp:rsid wsp:val=&quot;00BA524A&quot;/&gt;&lt;wsp:rsid wsp:val=&quot;00BB77D5&quot;/&gt;&lt;wsp:rsid wsp:val=&quot;00BC7E42&quot;/&gt;&lt;wsp:rsid wsp:val=&quot;00BD033D&quot;/&gt;&lt;wsp:rsid wsp:val=&quot;00BD16D3&quot;/&gt;&lt;wsp:rsid wsp:val=&quot;00BD18B3&quot;/&gt;&lt;wsp:rsid wsp:val=&quot;00BD4B18&quot;/&gt;&lt;wsp:rsid wsp:val=&quot;00BE0B6E&quot;/&gt;&lt;wsp:rsid wsp:val=&quot;00BE4F7E&quot;/&gt;&lt;wsp:rsid wsp:val=&quot;00BE4FCA&quot;/&gt;&lt;wsp:rsid wsp:val=&quot;00BF1760&quot;/&gt;&lt;wsp:rsid wsp:val=&quot;00C0035A&quot;/&gt;&lt;wsp:rsid wsp:val=&quot;00C1445B&quot;/&gt;&lt;wsp:rsid wsp:val=&quot;00C176C2&quot;/&gt;&lt;wsp:rsid wsp:val=&quot;00C231EC&quot;/&gt;&lt;wsp:rsid wsp:val=&quot;00C27839&quot;/&gt;&lt;wsp:rsid wsp:val=&quot;00C33757&quot;/&gt;&lt;wsp:rsid wsp:val=&quot;00C45204&quot;/&gt;&lt;wsp:rsid wsp:val=&quot;00C57176&quot;/&gt;&lt;wsp:rsid wsp:val=&quot;00C629DD&quot;/&gt;&lt;wsp:rsid wsp:val=&quot;00C63368&quot;/&gt;&lt;wsp:rsid wsp:val=&quot;00C8443F&quot;/&gt;&lt;wsp:rsid wsp:val=&quot;00C8671E&quot;/&gt;&lt;wsp:rsid wsp:val=&quot;00C869B7&quot;/&gt;&lt;wsp:rsid wsp:val=&quot;00C93565&quot;/&gt;&lt;wsp:rsid wsp:val=&quot;00CA0A2A&quot;/&gt;&lt;wsp:rsid wsp:val=&quot;00CA1DE1&quot;/&gt;&lt;wsp:rsid wsp:val=&quot;00CC4D9B&quot;/&gt;&lt;wsp:rsid wsp:val=&quot;00CC6725&quot;/&gt;&lt;wsp:rsid wsp:val=&quot;00CC6936&quot;/&gt;&lt;wsp:rsid wsp:val=&quot;00CC69A7&quot;/&gt;&lt;wsp:rsid wsp:val=&quot;00CD5ACA&quot;/&gt;&lt;wsp:rsid wsp:val=&quot;00CF4C6F&quot;/&gt;&lt;wsp:rsid wsp:val=&quot;00D0142C&quot;/&gt;&lt;wsp:rsid wsp:val=&quot;00D12788&quot;/&gt;&lt;wsp:rsid wsp:val=&quot;00D12DAB&quot;/&gt;&lt;wsp:rsid wsp:val=&quot;00D20812&quot;/&gt;&lt;wsp:rsid wsp:val=&quot;00D34E1B&quot;/&gt;&lt;wsp:rsid wsp:val=&quot;00D42250&quot;/&gt;&lt;wsp:rsid wsp:val=&quot;00D46864&quot;/&gt;&lt;wsp:rsid wsp:val=&quot;00D52873&quot;/&gt;&lt;wsp:rsid wsp:val=&quot;00D6256C&quot;/&gt;&lt;wsp:rsid wsp:val=&quot;00D65729&quot;/&gt;&lt;wsp:rsid wsp:val=&quot;00D6616E&quot;/&gt;&lt;wsp:rsid wsp:val=&quot;00D669AB&quot;/&gt;&lt;wsp:rsid wsp:val=&quot;00D935C7&quot;/&gt;&lt;wsp:rsid wsp:val=&quot;00D93D77&quot;/&gt;&lt;wsp:rsid wsp:val=&quot;00DB1A45&quot;/&gt;&lt;wsp:rsid wsp:val=&quot;00DD28BC&quot;/&gt;&lt;wsp:rsid wsp:val=&quot;00DD410E&quot;/&gt;&lt;wsp:rsid wsp:val=&quot;00DD43B2&quot;/&gt;&lt;wsp:rsid wsp:val=&quot;00DD66DC&quot;/&gt;&lt;wsp:rsid wsp:val=&quot;00DE3183&quot;/&gt;&lt;wsp:rsid wsp:val=&quot;00DE3B01&quot;/&gt;&lt;wsp:rsid wsp:val=&quot;00DE5757&quot;/&gt;&lt;wsp:rsid wsp:val=&quot;00DE718E&quot;/&gt;&lt;wsp:rsid wsp:val=&quot;00DF24BD&quot;/&gt;&lt;wsp:rsid wsp:val=&quot;00DF2E0B&quot;/&gt;&lt;wsp:rsid wsp:val=&quot;00E012FF&quot;/&gt;&lt;wsp:rsid wsp:val=&quot;00E0341F&quot;/&gt;&lt;wsp:rsid wsp:val=&quot;00E25FFD&quot;/&gt;&lt;wsp:rsid wsp:val=&quot;00E41F54&quot;/&gt;&lt;wsp:rsid wsp:val=&quot;00E45B38&quot;/&gt;&lt;wsp:rsid wsp:val=&quot;00E53062&quot;/&gt;&lt;wsp:rsid wsp:val=&quot;00E73AB0&quot;/&gt;&lt;wsp:rsid wsp:val=&quot;00E87663&quot;/&gt;&lt;wsp:rsid wsp:val=&quot;00E958FB&quot;/&gt;&lt;wsp:rsid wsp:val=&quot;00EA190A&quot;/&gt;&lt;wsp:rsid wsp:val=&quot;00EC1932&quot;/&gt;&lt;wsp:rsid wsp:val=&quot;00EC4336&quot;/&gt;&lt;wsp:rsid wsp:val=&quot;00ED0B9E&quot;/&gt;&lt;wsp:rsid wsp:val=&quot;00EE16EF&quot;/&gt;&lt;wsp:rsid wsp:val=&quot;00EE1B69&quot;/&gt;&lt;wsp:rsid wsp:val=&quot;00EF04B3&quot;/&gt;&lt;wsp:rsid wsp:val=&quot;00EF18BD&quot;/&gt;&lt;wsp:rsid wsp:val=&quot;00EF338A&quot;/&gt;&lt;wsp:rsid wsp:val=&quot;00EF4C96&quot;/&gt;&lt;wsp:rsid wsp:val=&quot;00EF5D24&quot;/&gt;&lt;wsp:rsid wsp:val=&quot;00EF651E&quot;/&gt;&lt;wsp:rsid wsp:val=&quot;00F011AC&quot;/&gt;&lt;wsp:rsid wsp:val=&quot;00F06AE2&quot;/&gt;&lt;wsp:rsid wsp:val=&quot;00F34222&quot;/&gt;&lt;wsp:rsid wsp:val=&quot;00F505EB&quot;/&gt;&lt;wsp:rsid wsp:val=&quot;00F603F0&quot;/&gt;&lt;wsp:rsid wsp:val=&quot;00F64E7A&quot;/&gt;&lt;wsp:rsid wsp:val=&quot;00F713B6&quot;/&gt;&lt;wsp:rsid wsp:val=&quot;00F82492&quot;/&gt;&lt;wsp:rsid wsp:val=&quot;00F82D81&quot;/&gt;&lt;wsp:rsid wsp:val=&quot;00F91E64&quot;/&gt;&lt;wsp:rsid wsp:val=&quot;00F95E43&quot;/&gt;&lt;wsp:rsid wsp:val=&quot;00FA4CC4&quot;/&gt;&lt;wsp:rsid wsp:val=&quot;00FA7553&quot;/&gt;&lt;wsp:rsid wsp:val=&quot;00FB7A55&quot;/&gt;&lt;wsp:rsid wsp:val=&quot;00FE277A&quot;/&gt;&lt;wsp:rsid wsp:val=&quot;00FF7DA1&quot;/&gt;&lt;/wsp:rsids&gt;&lt;/w:docPr&gt;&lt;w:body&gt;&lt;wx:sect&gt;&lt;w:p wsp:rsidR=&quot;00000000&quot; wsp:rsidRDefault=&quot;0095147A&quot; wsp:rsidP=&quot;0095147A&quot;&gt;&lt;m:oMathPara&gt;&lt;m:oMath&gt;&lt;m:sSub&gt;&lt;m:sSubPr&gt;&lt;m:ctrlPr&gt;&lt;w:rPr&gt;&lt;w:rFonts w:ascii=&quot;Cambria Math&quot; w:h-ansi=&quot;Cambria Math&quot; w:cs=&quot;Arial&quot;/&gt;&lt;wx:font wx:val=&quot;Cambria Math&quot;/&gt;&lt;w:color w:val=&quot;000000&quot;/&gt;&lt;/w:rPr&gt;&lt;/m:ctrlPr&gt;&lt;/m:sSubPr&gt;&lt;m:e&gt;&lt;m:r&gt;&lt;m:rPr&gt;&lt;m:sty m:val=&quot;p&quot;/&gt;&lt;/m:rPr&gt;&lt;w:rPr&gt;&lt;w:rFonts w:ascii=&quot;Cambria Math&quot; w:h-ansi=&quot;Cambria Math&quot; w:cs=&quot;Arial&quot;/&gt;&lt;wx:font wx:val=&quot;Cambria Math&quot;/&gt;&lt;w:color w:val=&quot;000000&quot;/&gt;&lt;/w:rPr&gt;&lt;m:t&gt;S&lt;/m:t&gt;&lt;/m:r&gt;&lt;m:ctrlPr&gt;&lt;w:rPr&gt;&lt;w:rFonts w:ascii=&quot;Cambria Math&quot; w:fareast=&quot;Calibri&quot; w:h-ansi=&quot;Cambria Math&quot; w:cs=&quot;Arial&quot;/&gt;&lt;wx:font wx:val=&quot;Cambria Math&quot;/&gt;&lt;w:color w:val=&quot;000000&quot;/&gt;&lt;w:kern w:val=&quot;2&quot;/&gt;&lt;/w:rPr&gt;&lt;/m:ctrlPr&gt;&lt;/m:e&gt;&lt;m:sub&gt;&lt;m:r&gt;&lt;m:rPr&gt;&lt;m:sty m:val=&quot;p&quot;/&gt;&lt;/m:rPr&gt;&lt;w:rPr&gt;&lt;w:rFonts w:ascii=&quot;Cambria Math&quot; w:h-ansi=&quot;Cambria Math&quot; w:cs=&quot;Arial&quot;/&gt;&lt;wx:font wx:val=&quot;Cambria Math&quot;/&gt;&lt;w:color w:val=&quot;000000&quot;/&gt;&lt;/w:rPr&gt;&lt;m:t&gt;max&lt;/m:t&gt;&lt;/m:r&gt;&lt;m:ctrlPr&gt;&lt;w:rPr&gt;&lt;w:rFonts w:ascii=&quot;Cambria Math&quot; w:fareast=&quot;Calibri&quot; w:h-ansi=&quot;Cambria Math&quot; w:cs=&quot;Arial&quot;/&gt;&lt;wx:font wx:val=&quot;Cambria Math&quot;/&gt;&lt;w:color w:val=&quot;000000&quot;/&gt;&lt;w:kern w:val=&quot;2&quot;/&gt;&lt;/w:rPr&gt;&lt;/m:ctrlPr&gt;&lt;/m:sub&gt;&lt;/m:sSub&gt;&lt;/m:oMath&gt;&lt;/m:oMathPara&gt;&lt;/w:p&gt;&lt;w:sectPr wsp:rsidR=&quot;00000000&quot;&gt;&lt;w:pgSz w:w=&quot;12240&quot; w:h=&quot;15840&quot;/&gt;&lt;w:pgMar w:top=&quot;1440&quot; w:right=&quot;1440&quot; w:bottom=&quot;1440&quot; w:left=&quot;1440&quot; w:header=&quot;720&quot; w:footer=&quot;720&quot; w:gutter=&quot;0&quot;/&gt;&lt;w:cols w:space=&quot;720&quot;/&gt;&lt;/w:sectPr&gt;&lt;/wx:sect&gt;&lt;/w:body&gt;&lt;/w:wordDocument&gt;">
+                <v:shape id="_x0000_i1025" type="#_x0000_t75" alt="" style="width:21.7pt;height:12.8pt;mso-width-percent:0;mso-height-percent:0;mso-width-percent:0;mso-height-percent:0" equationxml="&lt;?xml version=&quot;1.0&quot; encoding=&quot;UTF-8&quot; standalone=&quot;yes&quot;?&gt;&#13;&#13;&#10;&#13;&#13;&#10;&#13;&#13;&#10;&#13;&#13;&#10;&#13;&#13;&#10;&#13;&#13;&#10;&#13;&#13;&#10;&#13;&#13;&#10;&#13;&#13;&#10;&lt;?mso-application progid=&quot;Word.Document&quot;?&gt;&#13;&#13;&#10;&#13;&#13;&#10;&#13;&#13;&#10;&#13;&#13;&#10;&#13;&#13;&#10;&#13;&#13;&#10;&#13;&#13;&#10;&#13;&#13;&#10;&#13;&#13;&#10;&lt;w:wordDocument xmlns:aml=&quot;http://schemas.microsoft.com/aml/2001/core&quot; xmlns:wpc=&quot;http://schemas.microsoft.com/office/word/2010/wordprocessingCanvas&quot; xmlns:cx=&quot;http://schemas.microsoft.com/office/drawing/2014/chartex&quot; xmlns:cx1=&quot;http://schemas.microsoft.com/office/drawing/2015/9/8/chartex&quot; xmlns:cx2=&quot;http://schemas.microsoft.com/office/drawing/2015/10/21/chartex&quot; xmlns:cx3=&quot;http://schemas.microsoft.com/office/drawing/2016/5/9/chartex&quot; xmlns:cx4=&quot;http://schemas.microsoft.com/office/drawing/2016/5/10/chartex&quot; xmlns:cx5=&quot;http://schemas.microsoft.com/office/drawing/2016/5/11/chartex&quot; xmlns:cx6=&quot;http://schemas.microsoft.com/office/drawing/2016/5/12/chartex&quot; xmlns:cx7=&quot;http://schemas.microsoft.com/office/drawing/2016/5/13/chartex&quot; xmlns:cx8=&quot;http://schemas.microsoft.com/office/drawing/2016/5/14/chartex&quot; xmlns:cr=&quot;http://schemas.microsoft.com/office/comments/2020/reactions&quot; xmlns:dt=&quot;uuid:C2F41010-65B3-11d1-A29F-00AA00C14882&quot; xmlns:mc=&quot;http://schemas.openxmlformats.org/markup-compatibility/2006&quot; xmlns:aink=&quot;http://schemas.microsoft.com/office/drawing/2016/ink&quot; xmlns:am3d=&quot;http://schemas.microsoft.com/office/drawing/2017/model3d&quot; xmlns:o=&quot;urn:schemas-microsoft-com:office:office&quot; xmlns:oel=&quot;http://schemas.microsoft.com/office/2019/extlst&quot; xmlns:m=&quot;http://schemas.openxmlformats.org/officeDocument/2006/math&quot; xmlns:v=&quot;urn:schemas-microsoft-com:vml&quot; xmlns:w10=&quot;urn:schemas-microsoft-com:office:word&quot; xmlns:w=&quot;http://schemas.microsoft.com/office/word/2003/wordml&quot; xmlns:wx=&quot;http://schemas.microsoft.com/office/word/2003/auxHint&quot; xmlns:wne=&quot;http://schemas.microsoft.com/office/word/2006/wordml&quot; xmlns:wsp=&quot;http://schemas.microsoft.com/office/word/2003/wordml/sp2&quot; xmlns:sl=&quot;http://schemas.microsoft.com/schemaLibrary/2003/core&quot; w:macrosPresent=&quot;no&quot; w:embeddedObjPresent=&quot;no&quot; w:ocxPresent=&quot;no&quot; xml:space=&quot;preserve&quot;&gt;&lt;w:ignoreSubtree w:val=&quot;http://schemas.microsoft.com/office/word/2003/wordml/sp2&quot;/&gt;&lt;o:DocumentProperties&gt;&lt;o:Version&gt;16&lt;/o:Version&gt;&lt;/o:DocumentProperties&gt;&lt;w:docPr&gt;&lt;w:view w:val=&quot;print&quot;/&gt;&lt;w:zoom w:percent=&quot;100&quot;/&gt;&lt;w:doNotEmbedSystemFonts/&gt;&lt;w:stylePaneFormatFilter w:val=&quot;3F01&quot;/&gt;&lt;w:defaultTabStop w:val=&quot;720&quot;/&gt;&lt;w:punctuationKerning/&gt;&lt;w:characterSpacingControl w:val=&quot;DontCompress&quot;/&gt;&lt;w:webPageEncoding w:val=&quot;windows-1252&quot;/&gt;&lt;w:optimizeForBrowser/&gt;&lt;w:relyOnVML/&gt;&lt;w:allowPNG/&gt;&lt;w:validateAgainstSchema/&gt;&lt;w:saveInvalidXML w:val=&quot;off&quot;/&gt;&lt;w:ignoreMixedContent w:val=&quot;off&quot;/&gt;&lt;w:alwaysShowPlaceholderText w:val=&quot;off&quot;/&gt;&lt;w:compat&gt;&lt;w:breakWrappedTables/&gt;&lt;w:snapToGridInCell/&gt;&lt;w:applyBreakingRules/&gt;&lt;w:wrapTextWithPunct/&gt;&lt;w:useAsianBreakRules/&gt;&lt;w:dontGrowAutofit/&gt;&lt;/w:compat&gt;&lt;wsp:rsids&gt;&lt;wsp:rsidRoot wsp:val=&quot;002231F7&quot;/&gt;&lt;wsp:rsid wsp:val=&quot;00021D64&quot;/&gt;&lt;wsp:rsid wsp:val=&quot;0002538E&quot;/&gt;&lt;wsp:rsid wsp:val=&quot;00027705&quot;/&gt;&lt;wsp:rsid wsp:val=&quot;000442EB&quot;/&gt;&lt;wsp:rsid wsp:val=&quot;000659A3&quot;/&gt;&lt;wsp:rsid wsp:val=&quot;00073737&quot;/&gt;&lt;wsp:rsid wsp:val=&quot;00075A7D&quot;/&gt;&lt;wsp:rsid wsp:val=&quot;0007706D&quot;/&gt;&lt;wsp:rsid wsp:val=&quot;000773F6&quot;/&gt;&lt;wsp:rsid wsp:val=&quot;000828AE&quot;/&gt;&lt;wsp:rsid wsp:val=&quot;000864B8&quot;/&gt;&lt;wsp:rsid wsp:val=&quot;000877A0&quot;/&gt;&lt;wsp:rsid wsp:val=&quot;000A11B8&quot;/&gt;&lt;wsp:rsid wsp:val=&quot;000A1912&quot;/&gt;&lt;wsp:rsid wsp:val=&quot;000B7138&quot;/&gt;&lt;wsp:rsid wsp:val=&quot;000B7946&quot;/&gt;&lt;wsp:rsid wsp:val=&quot;000C02C8&quot;/&gt;&lt;wsp:rsid wsp:val=&quot;000C18CD&quot;/&gt;&lt;wsp:rsid wsp:val=&quot;000C2933&quot;/&gt;&lt;wsp:rsid wsp:val=&quot;000D0EF9&quot;/&gt;&lt;wsp:rsid wsp:val=&quot;000D1CAB&quot;/&gt;&lt;wsp:rsid wsp:val=&quot;000F6444&quot;/&gt;&lt;wsp:rsid wsp:val=&quot;00105506&quot;/&gt;&lt;wsp:rsid wsp:val=&quot;0010584D&quot;/&gt;&lt;wsp:rsid wsp:val=&quot;0011177B&quot;/&gt;&lt;wsp:rsid wsp:val=&quot;001231CA&quot;/&gt;&lt;wsp:rsid wsp:val=&quot;00123787&quot;/&gt;&lt;wsp:rsid wsp:val=&quot;001321BF&quot;/&gt;&lt;wsp:rsid wsp:val=&quot;0013355B&quot;/&gt;&lt;wsp:rsid wsp:val=&quot;0015757F&quot;/&gt;&lt;wsp:rsid wsp:val=&quot;00164E6F&quot;/&gt;&lt;wsp:rsid wsp:val=&quot;00174316&quot;/&gt;&lt;wsp:rsid wsp:val=&quot;001805C1&quot;/&gt;&lt;wsp:rsid wsp:val=&quot;001864DD&quot;/&gt;&lt;wsp:rsid wsp:val=&quot;001A3935&quot;/&gt;&lt;wsp:rsid wsp:val=&quot;001B1BE5&quot;/&gt;&lt;wsp:rsid wsp:val=&quot;001B2E6C&quot;/&gt;&lt;wsp:rsid wsp:val=&quot;001C039E&quot;/&gt;&lt;wsp:rsid wsp:val=&quot;001C5D23&quot;/&gt;&lt;wsp:rsid wsp:val=&quot;001D7C41&quot;/&gt;&lt;wsp:rsid wsp:val=&quot;001E628E&quot;/&gt;&lt;wsp:rsid wsp:val=&quot;001E6378&quot;/&gt;&lt;wsp:rsid wsp:val=&quot;001E7EC0&quot;/&gt;&lt;wsp:rsid wsp:val=&quot;001F15EA&quot;/&gt;&lt;wsp:rsid wsp:val=&quot;001F2A75&quot;/&gt;&lt;wsp:rsid wsp:val=&quot;001F35C2&quot;/&gt;&lt;wsp:rsid wsp:val=&quot;001F60AC&quot;/&gt;&lt;wsp:rsid wsp:val=&quot;0020268D&quot;/&gt;&lt;wsp:rsid wsp:val=&quot;00203DC0&quot;/&gt;&lt;wsp:rsid wsp:val=&quot;00204E17&quot;/&gt;&lt;wsp:rsid wsp:val=&quot;00206713&quot;/&gt;&lt;wsp:rsid wsp:val=&quot;002231F7&quot;/&gt;&lt;wsp:rsid wsp:val=&quot;0022526B&quot;/&gt;&lt;wsp:rsid wsp:val=&quot;00230B9A&quot;/&gt;&lt;wsp:rsid wsp:val=&quot;00243EC4&quot;/&gt;&lt;wsp:rsid wsp:val=&quot;002472BB&quot;/&gt;&lt;wsp:rsid wsp:val=&quot;002525BC&quot;/&gt;&lt;wsp:rsid wsp:val=&quot;00263788&quot;/&gt;&lt;wsp:rsid wsp:val=&quot;00267EF8&quot;/&gt;&lt;wsp:rsid wsp:val=&quot;00274E5E&quot;/&gt;&lt;wsp:rsid wsp:val=&quot;0027641D&quot;/&gt;&lt;wsp:rsid wsp:val=&quot;002874F6&quot;/&gt;&lt;wsp:rsid wsp:val=&quot;002A1B2E&quot;/&gt;&lt;wsp:rsid wsp:val=&quot;002A352D&quot;/&gt;&lt;wsp:rsid wsp:val=&quot;002B46E9&quot;/&gt;&lt;wsp:rsid wsp:val=&quot;002B6712&quot;/&gt;&lt;wsp:rsid wsp:val=&quot;002B7D80&quot;/&gt;&lt;wsp:rsid wsp:val=&quot;002C172D&quot;/&gt;&lt;wsp:rsid wsp:val=&quot;002C3B66&quot;/&gt;&lt;wsp:rsid wsp:val=&quot;002C3EB3&quot;/&gt;&lt;wsp:rsid wsp:val=&quot;002C6137&quot;/&gt;&lt;wsp:rsid wsp:val=&quot;002D3034&quot;/&gt;&lt;wsp:rsid wsp:val=&quot;002D3B30&quot;/&gt;&lt;wsp:rsid wsp:val=&quot;002E2168&quot;/&gt;&lt;wsp:rsid wsp:val=&quot;002E388B&quot;/&gt;&lt;wsp:rsid wsp:val=&quot;002E4B68&quot;/&gt;&lt;wsp:rsid wsp:val=&quot;002F1455&quot;/&gt;&lt;wsp:rsid wsp:val=&quot;002F1665&quot;/&gt;&lt;wsp:rsid wsp:val=&quot;00305C9C&quot;/&gt;&lt;wsp:rsid wsp:val=&quot;003061BA&quot;/&gt;&lt;wsp:rsid wsp:val=&quot;00315BC3&quot;/&gt;&lt;wsp:rsid wsp:val=&quot;0032052C&quot;/&gt;&lt;wsp:rsid wsp:val=&quot;00334CA6&quot;/&gt;&lt;wsp:rsid wsp:val=&quot;003428E6&quot;/&gt;&lt;wsp:rsid wsp:val=&quot;00343C94&quot;/&gt;&lt;wsp:rsid wsp:val=&quot;00352F07&quot;/&gt;&lt;wsp:rsid wsp:val=&quot;00357A10&quot;/&gt;&lt;wsp:rsid wsp:val=&quot;00362550&quot;/&gt;&lt;wsp:rsid wsp:val=&quot;00366007&quot;/&gt;&lt;wsp:rsid wsp:val=&quot;00370697&quot;/&gt;&lt;wsp:rsid wsp:val=&quot;003729AF&quot;/&gt;&lt;wsp:rsid wsp:val=&quot;00381C25&quot;/&gt;&lt;wsp:rsid wsp:val=&quot;003826DC&quot;/&gt;&lt;wsp:rsid wsp:val=&quot;0038737D&quot;/&gt;&lt;wsp:rsid wsp:val=&quot;0039290D&quot;/&gt;&lt;wsp:rsid wsp:val=&quot;00392A55&quot;/&gt;&lt;wsp:rsid wsp:val=&quot;003B00DC&quot;/&gt;&lt;wsp:rsid wsp:val=&quot;003C4E3B&quot;/&gt;&lt;wsp:rsid wsp:val=&quot;003D5757&quot;/&gt;&lt;wsp:rsid wsp:val=&quot;003D7E67&quot;/&gt;&lt;wsp:rsid wsp:val=&quot;0040202D&quot;/&gt;&lt;wsp:rsid wsp:val=&quot;00405AB7&quot;/&gt;&lt;wsp:rsid wsp:val=&quot;00416BB9&quot;/&gt;&lt;wsp:rsid wsp:val=&quot;00430EAF&quot;/&gt;&lt;wsp:rsid wsp:val=&quot;004522E5&quot;/&gt;&lt;wsp:rsid wsp:val=&quot;00466ABA&quot;/&gt;&lt;wsp:rsid wsp:val=&quot;00472C66&quot;/&gt;&lt;wsp:rsid wsp:val=&quot;004732EF&quot;/&gt;&lt;wsp:rsid wsp:val=&quot;00483A05&quot;/&gt;&lt;wsp:rsid wsp:val=&quot;004909CD&quot;/&gt;&lt;wsp:rsid wsp:val=&quot;00491D01&quot;/&gt;&lt;wsp:rsid wsp:val=&quot;00492434&quot;/&gt;&lt;wsp:rsid wsp:val=&quot;00496AC2&quot;/&gt;&lt;wsp:rsid wsp:val=&quot;004B36B2&quot;/&gt;&lt;wsp:rsid wsp:val=&quot;004B4D42&quot;/&gt;&lt;wsp:rsid wsp:val=&quot;004D2742&quot;/&gt;&lt;wsp:rsid wsp:val=&quot;004E2098&quot;/&gt;&lt;wsp:rsid wsp:val=&quot;004E7B58&quot;/&gt;&lt;wsp:rsid wsp:val=&quot;00505058&quot;/&gt;&lt;wsp:rsid wsp:val=&quot;005113BD&quot;/&gt;&lt;wsp:rsid wsp:val=&quot;00520D6F&quot;/&gt;&lt;wsp:rsid wsp:val=&quot;00526E28&quot;/&gt;&lt;wsp:rsid wsp:val=&quot;00531E34&quot;/&gt;&lt;wsp:rsid wsp:val=&quot;005372A1&quot;/&gt;&lt;wsp:rsid wsp:val=&quot;00543224&quot;/&gt;&lt;wsp:rsid wsp:val=&quot;00556162&quot;/&gt;&lt;wsp:rsid wsp:val=&quot;00583E77&quot;/&gt;&lt;wsp:rsid wsp:val=&quot;00585E61&quot;/&gt;&lt;wsp:rsid wsp:val=&quot;00586D45&quot;/&gt;&lt;wsp:rsid wsp:val=&quot;005A0E69&quot;/&gt;&lt;wsp:rsid wsp:val=&quot;005B519B&quot;/&gt;&lt;wsp:rsid wsp:val=&quot;005C1A83&quot;/&gt;&lt;wsp:rsid wsp:val=&quot;005C3C29&quot;/&gt;&lt;wsp:rsid wsp:val=&quot;005C52BB&quot;/&gt;&lt;wsp:rsid wsp:val=&quot;005D180A&quot;/&gt;&lt;wsp:rsid wsp:val=&quot;005D7012&quot;/&gt;&lt;wsp:rsid wsp:val=&quot;005E24B4&quot;/&gt;&lt;wsp:rsid wsp:val=&quot;005F6402&quot;/&gt;&lt;wsp:rsid wsp:val=&quot;00606FDA&quot;/&gt;&lt;wsp:rsid wsp:val=&quot;00610A3E&quot;/&gt;&lt;wsp:rsid wsp:val=&quot;00614EE6&quot;/&gt;&lt;wsp:rsid wsp:val=&quot;00621710&quot;/&gt;&lt;wsp:rsid wsp:val=&quot;00626CAD&quot;/&gt;&lt;wsp:rsid wsp:val=&quot;00634D9E&quot;/&gt;&lt;wsp:rsid wsp:val=&quot;00635252&quot;/&gt;&lt;wsp:rsid wsp:val=&quot;006370EE&quot;/&gt;&lt;wsp:rsid wsp:val=&quot;00641074&quot;/&gt;&lt;wsp:rsid wsp:val=&quot;00641531&quot;/&gt;&lt;wsp:rsid wsp:val=&quot;00643C96&quot;/&gt;&lt;wsp:rsid wsp:val=&quot;0065338F&quot;/&gt;&lt;wsp:rsid wsp:val=&quot;00656A60&quot;/&gt;&lt;wsp:rsid wsp:val=&quot;0067028C&quot;/&gt;&lt;wsp:rsid wsp:val=&quot;006B1999&quot;/&gt;&lt;wsp:rsid wsp:val=&quot;006C0F59&quot;/&gt;&lt;wsp:rsid wsp:val=&quot;006C32D8&quot;/&gt;&lt;wsp:rsid wsp:val=&quot;006D1445&quot;/&gt;&lt;wsp:rsid wsp:val=&quot;006D40B4&quot;/&gt;&lt;wsp:rsid wsp:val=&quot;006E04AB&quot;/&gt;&lt;wsp:rsid wsp:val=&quot;006E2036&quot;/&gt;&lt;wsp:rsid wsp:val=&quot;006E665A&quot;/&gt;&lt;wsp:rsid wsp:val=&quot;006F1B99&quot;/&gt;&lt;wsp:rsid wsp:val=&quot;007019CD&quot;/&gt;&lt;wsp:rsid wsp:val=&quot;00703EF7&quot;/&gt;&lt;wsp:rsid wsp:val=&quot;007061AA&quot;/&gt;&lt;wsp:rsid wsp:val=&quot;007107E3&quot;/&gt;&lt;wsp:rsid wsp:val=&quot;0071749A&quot;/&gt;&lt;wsp:rsid wsp:val=&quot;00720A9F&quot;/&gt;&lt;wsp:rsid wsp:val=&quot;00726B40&quot;/&gt;&lt;wsp:rsid wsp:val=&quot;00733F5A&quot;/&gt;&lt;wsp:rsid wsp:val=&quot;00736F5C&quot;/&gt;&lt;wsp:rsid wsp:val=&quot;00747785&quot;/&gt;&lt;wsp:rsid wsp:val=&quot;00756905&quot;/&gt;&lt;wsp:rsid wsp:val=&quot;00762773&quot;/&gt;&lt;wsp:rsid wsp:val=&quot;007A13B9&quot;/&gt;&lt;wsp:rsid wsp:val=&quot;007A66D9&quot;/&gt;&lt;wsp:rsid wsp:val=&quot;007B12F0&quot;/&gt;&lt;wsp:rsid wsp:val=&quot;007B1585&quot;/&gt;&lt;wsp:rsid wsp:val=&quot;007D1215&quot;/&gt;&lt;wsp:rsid wsp:val=&quot;007F200F&quot;/&gt;&lt;wsp:rsid wsp:val=&quot;00805D06&quot;/&gt;&lt;wsp:rsid wsp:val=&quot;00813274&quot;/&gt;&lt;wsp:rsid wsp:val=&quot;00816205&quot;/&gt;&lt;wsp:rsid wsp:val=&quot;00823330&quot;/&gt;&lt;wsp:rsid wsp:val=&quot;00824C64&quot;/&gt;&lt;wsp:rsid wsp:val=&quot;00831ABA&quot;/&gt;&lt;wsp:rsid wsp:val=&quot;0084106B&quot;/&gt;&lt;wsp:rsid wsp:val=&quot;008474D8&quot;/&gt;&lt;wsp:rsid wsp:val=&quot;008476AD&quot;/&gt;&lt;wsp:rsid wsp:val=&quot;00855C95&quot;/&gt;&lt;wsp:rsid wsp:val=&quot;0085656E&quot;/&gt;&lt;wsp:rsid wsp:val=&quot;00870F94&quot;/&gt;&lt;wsp:rsid wsp:val=&quot;00873368&quot;/&gt;&lt;wsp:rsid wsp:val=&quot;008828F9&quot;/&gt;&lt;wsp:rsid wsp:val=&quot;008836C8&quot;/&gt;&lt;wsp:rsid wsp:val=&quot;008874FC&quot;/&gt;&lt;wsp:rsid wsp:val=&quot;00891ECA&quot;/&gt;&lt;wsp:rsid wsp:val=&quot;00893C0F&quot;/&gt;&lt;wsp:rsid wsp:val=&quot;008A4593&quot;/&gt;&lt;wsp:rsid wsp:val=&quot;008A6324&quot;/&gt;&lt;wsp:rsid wsp:val=&quot;008B2DC6&quot;/&gt;&lt;wsp:rsid wsp:val=&quot;008C0824&quot;/&gt;&lt;wsp:rsid wsp:val=&quot;008C3DC6&quot;/&gt;&lt;wsp:rsid wsp:val=&quot;008C5328&quot;/&gt;&lt;wsp:rsid wsp:val=&quot;008D3205&quot;/&gt;&lt;wsp:rsid wsp:val=&quot;008D39F7&quot;/&gt;&lt;wsp:rsid wsp:val=&quot;008E24A5&quot;/&gt;&lt;wsp:rsid wsp:val=&quot;00907311&quot;/&gt;&lt;wsp:rsid wsp:val=&quot;00917648&quot;/&gt;&lt;wsp:rsid wsp:val=&quot;00921400&quot;/&gt;&lt;wsp:rsid wsp:val=&quot;00922867&quot;/&gt;&lt;wsp:rsid wsp:val=&quot;00925A32&quot;/&gt;&lt;wsp:rsid wsp:val=&quot;0093462C&quot;/&gt;&lt;wsp:rsid wsp:val=&quot;0095147A&quot;/&gt;&lt;wsp:rsid wsp:val=&quot;0095374B&quot;/&gt;&lt;wsp:rsid wsp:val=&quot;00962143&quot;/&gt;&lt;wsp:rsid wsp:val=&quot;0096567F&quot;/&gt;&lt;wsp:rsid wsp:val=&quot;009662BB&quot;/&gt;&lt;wsp:rsid wsp:val=&quot;00967F3E&quot;/&gt;&lt;wsp:rsid wsp:val=&quot;00973B9F&quot;/&gt;&lt;wsp:rsid wsp:val=&quot;0098095D&quot;/&gt;&lt;wsp:rsid wsp:val=&quot;00983724&quot;/&gt;&lt;wsp:rsid wsp:val=&quot;009A48A2&quot;/&gt;&lt;wsp:rsid wsp:val=&quot;009C1FC1&quot;/&gt;&lt;wsp:rsid wsp:val=&quot;009C31A8&quot;/&gt;&lt;wsp:rsid wsp:val=&quot;009D036D&quot;/&gt;&lt;wsp:rsid wsp:val=&quot;009E2DF2&quot;/&gt;&lt;wsp:rsid wsp:val=&quot;009E7E1A&quot;/&gt;&lt;wsp:rsid wsp:val=&quot;009F7D60&quot;/&gt;&lt;wsp:rsid wsp:val=&quot;00A02667&quot;/&gt;&lt;wsp:rsid wsp:val=&quot;00A04387&quot;/&gt;&lt;wsp:rsid wsp:val=&quot;00A130C0&quot;/&gt;&lt;wsp:rsid wsp:val=&quot;00A13ADF&quot;/&gt;&lt;wsp:rsid wsp:val=&quot;00A179E9&quot;/&gt;&lt;wsp:rsid wsp:val=&quot;00A21444&quot;/&gt;&lt;wsp:rsid wsp:val=&quot;00A2225E&quot;/&gt;&lt;wsp:rsid wsp:val=&quot;00A25BA6&quot;/&gt;&lt;wsp:rsid wsp:val=&quot;00A30601&quot;/&gt;&lt;wsp:rsid wsp:val=&quot;00A31B4B&quot;/&gt;&lt;wsp:rsid wsp:val=&quot;00A3644A&quot;/&gt;&lt;wsp:rsid wsp:val=&quot;00A53775&quot;/&gt;&lt;wsp:rsid wsp:val=&quot;00A53869&quot;/&gt;&lt;wsp:rsid wsp:val=&quot;00A61274&quot;/&gt;&lt;wsp:rsid wsp:val=&quot;00A618A9&quot;/&gt;&lt;wsp:rsid wsp:val=&quot;00A65E2A&quot;/&gt;&lt;wsp:rsid wsp:val=&quot;00A662B9&quot;/&gt;&lt;wsp:rsid wsp:val=&quot;00A71892&quot;/&gt;&lt;wsp:rsid wsp:val=&quot;00A7307D&quot;/&gt;&lt;wsp:rsid wsp:val=&quot;00A96AD1&quot;/&gt;&lt;wsp:rsid wsp:val=&quot;00AA63F8&quot;/&gt;&lt;wsp:rsid wsp:val=&quot;00AB4A9A&quot;/&gt;&lt;wsp:rsid wsp:val=&quot;00AC346B&quot;/&gt;&lt;wsp:rsid wsp:val=&quot;00AE5A46&quot;/&gt;&lt;wsp:rsid wsp:val=&quot;00B03C5C&quot;/&gt;&lt;wsp:rsid wsp:val=&quot;00B04552&quot;/&gt;&lt;wsp:rsid wsp:val=&quot;00B105EE&quot;/&gt;&lt;wsp:rsid wsp:val=&quot;00B14AA0&quot;/&gt;&lt;wsp:rsid wsp:val=&quot;00B24D3C&quot;/&gt;&lt;wsp:rsid wsp:val=&quot;00B541A9&quot;/&gt;&lt;wsp:rsid wsp:val=&quot;00B60808&quot;/&gt;&lt;wsp:rsid wsp:val=&quot;00B641AE&quot;/&gt;&lt;wsp:rsid wsp:val=&quot;00B8366E&quot;/&gt;&lt;wsp:rsid wsp:val=&quot;00B8532E&quot;/&gt;&lt;wsp:rsid wsp:val=&quot;00B86798&quot;/&gt;&lt;wsp:rsid wsp:val=&quot;00B9390A&quot;/&gt;&lt;wsp:rsid wsp:val=&quot;00B963E6&quot;/&gt;&lt;wsp:rsid wsp:val=&quot;00BA524A&quot;/&gt;&lt;wsp:rsid wsp:val=&quot;00BB77D5&quot;/&gt;&lt;wsp:rsid wsp:val=&quot;00BC7E42&quot;/&gt;&lt;wsp:rsid wsp:val=&quot;00BD033D&quot;/&gt;&lt;wsp:rsid wsp:val=&quot;00BD16D3&quot;/&gt;&lt;wsp:rsid wsp:val=&quot;00BD18B3&quot;/&gt;&lt;wsp:rsid wsp:val=&quot;00BD4B18&quot;/&gt;&lt;wsp:rsid wsp:val=&quot;00BE0B6E&quot;/&gt;&lt;wsp:rsid wsp:val=&quot;00BE4F7E&quot;/&gt;&lt;wsp:rsid wsp:val=&quot;00BE4FCA&quot;/&gt;&lt;wsp:rsid wsp:val=&quot;00BF1760&quot;/&gt;&lt;wsp:rsid wsp:val=&quot;00C0035A&quot;/&gt;&lt;wsp:rsid wsp:val=&quot;00C1445B&quot;/&gt;&lt;wsp:rsid wsp:val=&quot;00C176C2&quot;/&gt;&lt;wsp:rsid wsp:val=&quot;00C231EC&quot;/&gt;&lt;wsp:rsid wsp:val=&quot;00C27839&quot;/&gt;&lt;wsp:rsid wsp:val=&quot;00C33757&quot;/&gt;&lt;wsp:rsid wsp:val=&quot;00C45204&quot;/&gt;&lt;wsp:rsid wsp:val=&quot;00C57176&quot;/&gt;&lt;wsp:rsid wsp:val=&quot;00C629DD&quot;/&gt;&lt;wsp:rsid wsp:val=&quot;00C63368&quot;/&gt;&lt;wsp:rsid wsp:val=&quot;00C8443F&quot;/&gt;&lt;wsp:rsid wsp:val=&quot;00C8671E&quot;/&gt;&lt;wsp:rsid wsp:val=&quot;00C869B7&quot;/&gt;&lt;wsp:rsid wsp:val=&quot;00C93565&quot;/&gt;&lt;wsp:rsid wsp:val=&quot;00CA0A2A&quot;/&gt;&lt;wsp:rsid wsp:val=&quot;00CA1DE1&quot;/&gt;&lt;wsp:rsid wsp:val=&quot;00CC4D9B&quot;/&gt;&lt;wsp:rsid wsp:val=&quot;00CC6725&quot;/&gt;&lt;wsp:rsid wsp:val=&quot;00CC6936&quot;/&gt;&lt;wsp:rsid wsp:val=&quot;00CC69A7&quot;/&gt;&lt;wsp:rsid wsp:val=&quot;00CD5ACA&quot;/&gt;&lt;wsp:rsid wsp:val=&quot;00CF4C6F&quot;/&gt;&lt;wsp:rsid wsp:val=&quot;00D0142C&quot;/&gt;&lt;wsp:rsid wsp:val=&quot;00D12788&quot;/&gt;&lt;wsp:rsid wsp:val=&quot;00D12DAB&quot;/&gt;&lt;wsp:rsid wsp:val=&quot;00D20812&quot;/&gt;&lt;wsp:rsid wsp:val=&quot;00D34E1B&quot;/&gt;&lt;wsp:rsid wsp:val=&quot;00D42250&quot;/&gt;&lt;wsp:rsid wsp:val=&quot;00D46864&quot;/&gt;&lt;wsp:rsid wsp:val=&quot;00D52873&quot;/&gt;&lt;wsp:rsid wsp:val=&quot;00D6256C&quot;/&gt;&lt;wsp:rsid wsp:val=&quot;00D65729&quot;/&gt;&lt;wsp:rsid wsp:val=&quot;00D6616E&quot;/&gt;&lt;wsp:rsid wsp:val=&quot;00D669AB&quot;/&gt;&lt;wsp:rsid wsp:val=&quot;00D935C7&quot;/&gt;&lt;wsp:rsid wsp:val=&quot;00D93D77&quot;/&gt;&lt;wsp:rsid wsp:val=&quot;00DB1A45&quot;/&gt;&lt;wsp:rsid wsp:val=&quot;00DD28BC&quot;/&gt;&lt;wsp:rsid wsp:val=&quot;00DD410E&quot;/&gt;&lt;wsp:rsid wsp:val=&quot;00DD43B2&quot;/&gt;&lt;wsp:rsid wsp:val=&quot;00DD66DC&quot;/&gt;&lt;wsp:rsid wsp:val=&quot;00DE3183&quot;/&gt;&lt;wsp:rsid wsp:val=&quot;00DE3B01&quot;/&gt;&lt;wsp:rsid wsp:val=&quot;00DE5757&quot;/&gt;&lt;wsp:rsid wsp:val=&quot;00DE718E&quot;/&gt;&lt;wsp:rsid wsp:val=&quot;00DF24BD&quot;/&gt;&lt;wsp:rsid wsp:val=&quot;00DF2E0B&quot;/&gt;&lt;wsp:rsid wsp:val=&quot;00E012FF&quot;/&gt;&lt;wsp:rsid wsp:val=&quot;00E0341F&quot;/&gt;&lt;wsp:rsid wsp:val=&quot;00E25FFD&quot;/&gt;&lt;wsp:rsid wsp:val=&quot;00E41F54&quot;/&gt;&lt;wsp:rsid wsp:val=&quot;00E45B38&quot;/&gt;&lt;wsp:rsid wsp:val=&quot;00E53062&quot;/&gt;&lt;wsp:rsid wsp:val=&quot;00E73AB0&quot;/&gt;&lt;wsp:rsid wsp:val=&quot;00E87663&quot;/&gt;&lt;wsp:rsid wsp:val=&quot;00E958FB&quot;/&gt;&lt;wsp:rsid wsp:val=&quot;00EA190A&quot;/&gt;&lt;wsp:rsid wsp:val=&quot;00EC1932&quot;/&gt;&lt;wsp:rsid wsp:val=&quot;00EC4336&quot;/&gt;&lt;wsp:rsid wsp:val=&quot;00ED0B9E&quot;/&gt;&lt;wsp:rsid wsp:val=&quot;00EE16EF&quot;/&gt;&lt;wsp:rsid wsp:val=&quot;00EE1B69&quot;/&gt;&lt;wsp:rsid wsp:val=&quot;00EF04B3&quot;/&gt;&lt;wsp:rsid wsp:val=&quot;00EF18BD&quot;/&gt;&lt;wsp:rsid wsp:val=&quot;00EF338A&quot;/&gt;&lt;wsp:rsid wsp:val=&quot;00EF4C96&quot;/&gt;&lt;wsp:rsid wsp:val=&quot;00EF5D24&quot;/&gt;&lt;wsp:rsid wsp:val=&quot;00EF651E&quot;/&gt;&lt;wsp:rsid wsp:val=&quot;00F011AC&quot;/&gt;&lt;wsp:rsid wsp:val=&quot;00F06AE2&quot;/&gt;&lt;wsp:rsid wsp:val=&quot;00F34222&quot;/&gt;&lt;wsp:rsid wsp:val=&quot;00F505EB&quot;/&gt;&lt;wsp:rsid wsp:val=&quot;00F603F0&quot;/&gt;&lt;wsp:rsid wsp:val=&quot;00F64E7A&quot;/&gt;&lt;wsp:rsid wsp:val=&quot;00F713B6&quot;/&gt;&lt;wsp:rsid wsp:val=&quot;00F82492&quot;/&gt;&lt;wsp:rsid wsp:val=&quot;00F82D81&quot;/&gt;&lt;wsp:rsid wsp:val=&quot;00F91E64&quot;/&gt;&lt;wsp:rsid wsp:val=&quot;00F95E43&quot;/&gt;&lt;wsp:rsid wsp:val=&quot;00FA4CC4&quot;/&gt;&lt;wsp:rsid wsp:val=&quot;00FA7553&quot;/&gt;&lt;wsp:rsid wsp:val=&quot;00FB7A55&quot;/&gt;&lt;wsp:rsid wsp:val=&quot;00FE277A&quot;/&gt;&lt;wsp:rsid wsp:val=&quot;00FF7DA1&quot;/&gt;&lt;/wsp:rsids&gt;&lt;/w:docPr&gt;&lt;w:body&gt;&lt;wx:sect&gt;&lt;w:p wsp:rsidR=&quot;00000000&quot; wsp:rsidRDefault=&quot;0095147A&quot; wsp:rsidP=&quot;0095147A&quot;&gt;&lt;m:oMathPara&gt;&lt;m:oMath&gt;&lt;m:sSub&gt;&lt;m:sSubPr&gt;&lt;m:ctrlPr&gt;&lt;w:rPr&gt;&lt;w:rFonts w:ascii=&quot;Cambria Math&quot; w:h-ansi=&quot;Cambria Math&quot; w:cs=&quot;Arial&quot;/&gt;&lt;wx:font wx:val=&quot;Cambria Math&quot;/&gt;&lt;w:color w:val=&quot;000000&quot;/&gt;&lt;/w:rPr&gt;&lt;/m:ctrlPr&gt;&lt;/m:sSubPr&gt;&lt;m:e&gt;&lt;m:r&gt;&lt;m:rPr&gt;&lt;m:sty m:val=&quot;p&quot;/&gt;&lt;/m:rPr&gt;&lt;w:rPr&gt;&lt;w:rFonts w:ascii=&quot;Cambria Math&quot; w:h-ansi=&quot;Cambria Math&quot; w:cs=&quot;Arial&quot;/&gt;&lt;wx:font wx:val=&quot;Cambria Math&quot;/&gt;&lt;w:color w:val=&quot;000000&quot;/&gt;&lt;/w:rPr&gt;&lt;m:t&gt;S&lt;/m:t&gt;&lt;/m:r&gt;&lt;m:ctrlPr&gt;&lt;w:rPr&gt;&lt;w:rFonts w:ascii=&quot;Cambria Math&quot; w:fareast=&quot;Calibri&quot; w:h-ansi=&quot;Cambria Math&quot; w:cs=&quot;Arial&quot;/&gt;&lt;wx:font wx:val=&quot;Cambria Math&quot;/&gt;&lt;w:color w:val=&quot;000000&quot;/&gt;&lt;w:kern w:val=&quot;2&quot;/&gt;&lt;/w:rPr&gt;&lt;/m:ctrlPr&gt;&lt;/m:e&gt;&lt;m:sub&gt;&lt;m:r&gt;&lt;m:rPr&gt;&lt;m:sty m:val=&quot;p&quot;/&gt;&lt;/m:rPr&gt;&lt;w:rPr&gt;&lt;w:rFonts w:ascii=&quot;Cambria Math&quot; w:h-ansi=&quot;Cambria Math&quot; w:cs=&quot;Arial&quot;/&gt;&lt;wx:font wx:val=&quot;Cambria Math&quot;/&gt;&lt;w:color w:val=&quot;000000&quot;/&gt;&lt;/w:rPr&gt;&lt;m:t&gt;max&lt;/m:t&gt;&lt;/m:r&gt;&lt;m:ctrlPr&gt;&lt;w:rPr&gt;&lt;w:rFonts w:ascii=&quot;Cambria Math&quot; w:fareast=&quot;Calibri&quot; w:h-ansi=&quot;Cambria Math&quot; w:cs=&quot;Arial&quot;/&gt;&lt;wx:font wx:val=&quot;Cambria Math&quot;/&gt;&lt;w:color w:val=&quot;000000&quot;/&gt;&lt;w:kern w:val=&quot;2&quot;/&gt;&lt;/w:rPr&gt;&lt;/m:ctrlPr&gt;&lt;/m:sub&gt;&lt;/m:sSub&gt;&lt;/m:oMath&gt;&lt;/m:oMathPara&gt;&lt;/w:p&gt;&lt;w:sectPr wsp:rsidR=&quot;00000000&quot;&gt;&lt;w:pgSz w:w=&quot;12240&quot; w:h=&quot;15840&quot;/&gt;&lt;w:pgMar w:top=&quot;1440&quot; w:right=&quot;1440&quot; w:bottom=&quot;1440&quot; w:left=&quot;1440&quot; w:header=&quot;720&quot; w:footer=&quot;720&quot; w:gutter=&quot;0&quot;/&gt;&lt;w:cols w:space=&quot;720&quot;/&gt;&lt;/w:sectPr&gt;&lt;/wx:sect&gt;&lt;/w:body&gt;&lt;/w:wordDocument&gt;">
                   <v:imagedata r:id="rId18" o:title="" chromakey="white"/>
                 </v:shape>
               </w:pict>
@@ -21167,7 +21461,7 @@
       <w:pPr>
         <w:pStyle w:val="Heading3"/>
       </w:pPr>
-      <w:bookmarkStart w:id="35" w:name="_Toc129805954"/>
+      <w:bookmarkStart w:id="35" w:name="_Toc129891315"/>
       <w:r>
         <w:lastRenderedPageBreak/>
         <w:t>Shell tilt or plumbness survey</w:t>
@@ -21181,6 +21475,9 @@
       </w:r>
     </w:p>
     <w:p>
+      <w:pPr>
+        <w:jc w:val="both"/>
+      </w:pPr>
       <w:r>
         <w:t>The measurements were made 4 directions around the circumference of the tank for tank diameter 1-12 m. and 8 directions for tank diameter &gt; 12 m.</w:t>
       </w:r>
@@ -21266,21 +21563,33 @@
       </w:r>
     </w:p>
     <w:p>
+      <w:pPr>
+        <w:jc w:val="both"/>
+      </w:pPr>
       <w:r>
         <w:t>1. For FR and EFR, the maximum of out-of-verticality at the tank shell should not exceed 1/100th of the tank height.</w:t>
       </w:r>
     </w:p>
     <w:p>
+      <w:pPr>
+        <w:jc w:val="both"/>
+      </w:pPr>
       <w:r>
         <w:t>2. For IFR, the maximum of out-of-verticality at the tank shell should not exceed 1/200th of the tank height.</w:t>
       </w:r>
     </w:p>
     <w:p>
+      <w:pPr>
+        <w:jc w:val="both"/>
+      </w:pPr>
       <w:r>
         <w:t>Acceptable where St &lt; S</w:t>
       </w:r>
     </w:p>
     <w:p>
+      <w:pPr>
+        <w:jc w:val="both"/>
+      </w:pPr>
       <w:r>
         <w:t>Not acceptable where St &gt; S</w:t>
       </w:r>
@@ -21666,7 +21975,7 @@
       <w:pPr>
         <w:pStyle w:val="Heading3"/>
       </w:pPr>
-      <w:bookmarkStart w:id="36" w:name="_Toc129805955"/>
+      <w:bookmarkStart w:id="36" w:name="_Toc129891316"/>
       <w:r>
         <w:lastRenderedPageBreak/>
         <w:t>Shell buckling</w:t>
@@ -21675,6 +21984,9 @@
     </w:p>
     <w:p/>
     <w:p>
+      <w:pPr>
+        <w:jc w:val="both"/>
+      </w:pPr>
       <w:r>
         <w:t>Radii measured at 1 ft (0.3048 m) above the shell-to-bottom weld and Radius tolerances measured higher than one foot [&gt;1 ft (0.3048m)] above the shell-to-bottom weld shall not exceed the tolerances show in Table.</w:t>
       </w:r>
@@ -22314,7 +22626,7 @@
       <w:pPr>
         <w:pStyle w:val="Heading3"/>
       </w:pPr>
-      <w:bookmarkStart w:id="37" w:name="_Toc129805956"/>
+      <w:bookmarkStart w:id="37" w:name="_Toc129891317"/>
       <w:r>
         <w:lastRenderedPageBreak/>
         <w:t>Local deviation</w:t>
@@ -22323,11 +22635,17 @@
     </w:p>
     <w:p/>
     <w:p>
+      <w:pPr>
+        <w:jc w:val="both"/>
+      </w:pPr>
       <w:r>
         <w:t>From the theoretical shape (for example, weld discontinuities and flat spots) shall be limited as follows:</w:t>
       </w:r>
     </w:p>
     <w:p>
+      <w:pPr>
+        <w:jc w:val="both"/>
+      </w:pPr>
       <w:r>
         <w:t xml:space="preserve">   </w:t>
       </w:r>
@@ -22336,6 +22654,9 @@
       </w:r>
     </w:p>
     <w:p>
+      <w:pPr>
+        <w:jc w:val="both"/>
+      </w:pPr>
       <w:r>
         <w:t xml:space="preserve">   </w:t>
       </w:r>
@@ -22344,6 +22665,9 @@
       </w:r>
     </w:p>
     <w:p>
+      <w:pPr>
+        <w:jc w:val="both"/>
+      </w:pPr>
       <w:r>
         <w:t xml:space="preserve">   </w:t>
       </w:r>
@@ -22776,7 +23100,7 @@
       <w:pPr>
         <w:pStyle w:val="Heading3"/>
       </w:pPr>
-      <w:bookmarkStart w:id="38" w:name="_Toc129805957"/>
+      <w:bookmarkStart w:id="38" w:name="_Toc129891318"/>
       <w:r>
         <w:lastRenderedPageBreak/>
         <w:t>Roundness</w:t>
@@ -22785,6 +23109,9 @@
     </w:p>
     <w:p/>
     <w:p>
+      <w:pPr>
+        <w:jc w:val="both"/>
+      </w:pPr>
       <w:r>
         <w:t>Radii measured at 1 ft (0.3048 m) above the shell-to-bottom weld and Radius tolerances measured higher than one foot [&gt;1 ft (0.3048m)] above the shell-to-bottom weld shall not exceed the tolerances show in Table.</w:t>
       </w:r>
@@ -23502,7 +23829,7 @@
       <w:pPr>
         <w:pStyle w:val="Heading3"/>
       </w:pPr>
-      <w:bookmarkStart w:id="39" w:name="_Toc129805958"/>
+      <w:bookmarkStart w:id="39" w:name="_Toc129891319"/>
       <w:r>
         <w:lastRenderedPageBreak/>
         <w:t>Grounding connection</w:t>
@@ -23523,6 +23850,16 @@
     <w:p>
       <w:r>
         <w:t>2. Total resistance from tank to earth not more than 25 ohms (API 575) or 10 ohms (Thai regulation) or Customer</w:t>
+      </w:r>
+      <w:r>
+        <w:rPr>
+          <w:rFonts w:hint="cs"/>
+          <w:cs/>
+        </w:rPr>
+        <w:t xml:space="preserve"> </w:t>
+      </w:r>
+      <w:r>
+        <w:t>criteria</w:t>
       </w:r>
       <w:r>
         <w:t>.</w:t>
@@ -24030,7 +24367,7 @@
       <w:pPr>
         <w:pStyle w:val="Heading3"/>
       </w:pPr>
-      <w:bookmarkStart w:id="40" w:name="_Toc129805959"/>
+      <w:bookmarkStart w:id="40" w:name="_Toc129891320"/>
       <w:r>
         <w:lastRenderedPageBreak/>
         <w:t>MRT</w:t>
@@ -24157,7 +24494,6 @@
           </w:tcPr>
           <w:p>
             <w:pPr>
-              <w:jc w:val="center"/>
               <w:rPr>
                 <w:rFonts w:cs="Cordia New"/>
               </w:rPr>
@@ -24215,9 +24551,6 @@
             <w:vAlign w:val="center"/>
           </w:tcPr>
           <w:p>
-            <w:pPr>
-              <w:jc w:val="center"/>
-            </w:pPr>
             <w:r>
               <w:rPr>
                 <w:rFonts w:cs="Cordia New"/>
@@ -24271,7 +24604,6 @@
           </w:tcPr>
           <w:p>
             <w:pPr>
-              <w:jc w:val="center"/>
               <w:rPr>
                 <w:rFonts w:cs="Cordia New"/>
               </w:rPr>
@@ -24329,9 +24661,6 @@
             <w:vAlign w:val="center"/>
           </w:tcPr>
           <w:p>
-            <w:pPr>
-              <w:jc w:val="center"/>
-            </w:pPr>
             <w:r>
               <w:rPr>
                 <w:rFonts w:cs="Cordia New"/>
@@ -24385,7 +24714,6 @@
           </w:tcPr>
           <w:p>
             <w:pPr>
-              <w:jc w:val="center"/>
               <w:rPr>
                 <w:rFonts w:cs="Cordia New"/>
               </w:rPr>
@@ -24443,9 +24771,6 @@
             <w:vAlign w:val="center"/>
           </w:tcPr>
           <w:p>
-            <w:pPr>
-              <w:jc w:val="center"/>
-            </w:pPr>
             <w:r>
               <w:rPr>
                 <w:rFonts w:cs="Cordia New"/>
@@ -24499,7 +24824,6 @@
           </w:tcPr>
           <w:p>
             <w:pPr>
-              <w:jc w:val="center"/>
               <w:rPr>
                 <w:rFonts w:cs="Cordia New"/>
               </w:rPr>
@@ -24557,9 +24881,6 @@
             <w:vAlign w:val="center"/>
           </w:tcPr>
           <w:p>
-            <w:pPr>
-              <w:jc w:val="center"/>
-            </w:pPr>
             <w:r>
               <w:rPr>
                 <w:rFonts w:cs="Cordia New"/>
@@ -24613,7 +24934,6 @@
           </w:tcPr>
           <w:p>
             <w:pPr>
-              <w:jc w:val="center"/>
               <w:rPr>
                 <w:rFonts w:cs="Cordia New"/>
               </w:rPr>
@@ -24671,9 +24991,6 @@
             <w:vAlign w:val="center"/>
           </w:tcPr>
           <w:p>
-            <w:pPr>
-              <w:jc w:val="center"/>
-            </w:pPr>
             <w:r>
               <w:rPr>
                 <w:rFonts w:cs="Cordia New"/>
@@ -24727,7 +25044,6 @@
           </w:tcPr>
           <w:p>
             <w:pPr>
-              <w:jc w:val="center"/>
               <w:rPr>
                 <w:rFonts w:cs="Cordia New"/>
               </w:rPr>
@@ -24785,9 +25101,6 @@
             <w:vAlign w:val="center"/>
           </w:tcPr>
           <w:p>
-            <w:pPr>
-              <w:jc w:val="center"/>
-            </w:pPr>
             <w:r>
               <w:rPr>
                 <w:rFonts w:cs="Cordia New"/>
@@ -24841,7 +25154,6 @@
           </w:tcPr>
           <w:p>
             <w:pPr>
-              <w:jc w:val="center"/>
               <w:rPr>
                 <w:rFonts w:cs="Cordia New"/>
               </w:rPr>
@@ -24899,9 +25211,6 @@
             <w:vAlign w:val="center"/>
           </w:tcPr>
           <w:p>
-            <w:pPr>
-              <w:jc w:val="center"/>
-            </w:pPr>
             <w:r>
               <w:rPr>
                 <w:rFonts w:cs="Cordia New"/>
@@ -24955,7 +25264,6 @@
           </w:tcPr>
           <w:p>
             <w:pPr>
-              <w:jc w:val="center"/>
               <w:rPr>
                 <w:rFonts w:cs="Cordia New"/>
               </w:rPr>
@@ -25013,9 +25321,6 @@
             <w:vAlign w:val="center"/>
           </w:tcPr>
           <w:p>
-            <w:pPr>
-              <w:jc w:val="center"/>
-            </w:pPr>
             <w:r>
               <w:rPr>
                 <w:rFonts w:cs="Cordia New"/>
@@ -25069,7 +25374,6 @@
           </w:tcPr>
           <w:p>
             <w:pPr>
-              <w:jc w:val="center"/>
               <w:rPr>
                 <w:rFonts w:cs="Cordia New"/>
               </w:rPr>
@@ -25127,9 +25431,6 @@
             <w:vAlign w:val="center"/>
           </w:tcPr>
           <w:p>
-            <w:pPr>
-              <w:jc w:val="center"/>
-            </w:pPr>
             <w:r>
               <w:rPr>
                 <w:rFonts w:cs="Cordia New"/>
@@ -25250,31 +25551,54 @@
     </w:tbl>
     <w:p>
       <w:r>
-        <w:t>{/mrt}</w:t>
+        <w:t>{/</w:t>
+      </w:r>
+      <w:proofErr w:type="spellStart"/>
+      <w:r>
+        <w:t>mrt</w:t>
+      </w:r>
+      <w:proofErr w:type="spellEnd"/>
+      <w:r>
+        <w:t>}</w:t>
       </w:r>
     </w:p>
     <w:p/>
     <w:p>
+      <w:pPr>
+        <w:jc w:val="both"/>
+      </w:pPr>
       <w:r>
         <w:t>Minimum Thickness for Tank Bottom plate at the end of interval (For next inspection)</w:t>
       </w:r>
     </w:p>
     <w:p>
+      <w:pPr>
+        <w:jc w:val="both"/>
+      </w:pPr>
       <w:r>
         <w:t>An acceptable method for calculating the minimum acceptable bottom thickness for entire bottom or portion is</w:t>
       </w:r>
     </w:p>
     <w:p>
+      <w:pPr>
+        <w:jc w:val="both"/>
+      </w:pPr>
       <w:r>
         <w:t>MRT = (Minimum of RTbc or Rtip)-(Or*(StPr+Upr))</w:t>
       </w:r>
     </w:p>
     <w:p>
+      <w:pPr>
+        <w:jc w:val="both"/>
+      </w:pPr>
       <w:r>
         <w:t>Where</w:t>
       </w:r>
     </w:p>
     <w:p>
+      <w:pPr>
+        <w:jc w:val="both"/>
+      </w:pPr>
       <w:r>
         <w:rPr>
           <w:b/>
@@ -25287,11 +25611,17 @@
       </w:r>
     </w:p>
     <w:p>
+      <w:pPr>
+        <w:jc w:val="both"/>
+      </w:pPr>
       <w:r>
         <w:t xml:space="preserve">           4.4.6. If less than in Table 4.4 or 6.4.2.4, the bottom shall be lined, repaired, replaced or the internal inspection shortened.</w:t>
       </w:r>
     </w:p>
     <w:p>
+      <w:pPr>
+        <w:jc w:val="both"/>
+      </w:pPr>
       <w:r>
         <w:rPr>
           <w:b/>
@@ -25304,6 +25634,9 @@
       </w:r>
     </w:p>
     <w:p>
+      <w:pPr>
+        <w:jc w:val="both"/>
+      </w:pPr>
       <w:r>
         <w:rPr>
           <w:b/>
@@ -25316,6 +25649,9 @@
       </w:r>
     </w:p>
     <w:p>
+      <w:pPr>
+        <w:jc w:val="both"/>
+      </w:pPr>
       <w:r>
         <w:rPr>
           <w:b/>
@@ -25328,6 +25664,9 @@
       </w:r>
     </w:p>
     <w:p>
+      <w:pPr>
+        <w:jc w:val="both"/>
+      </w:pPr>
       <w:r>
         <w:rPr>
           <w:b/>
@@ -25340,11 +25679,17 @@
       </w:r>
     </w:p>
     <w:p>
+      <w:pPr>
+        <w:jc w:val="both"/>
+      </w:pPr>
       <w:r>
         <w:t xml:space="preserve">           coating must equal or exceed Or to use StPr = 0.</w:t>
       </w:r>
     </w:p>
     <w:p>
+      <w:pPr>
+        <w:jc w:val="both"/>
+      </w:pPr>
       <w:r>
         <w:rPr>
           <w:b/>
@@ -25357,62 +25702,98 @@
       </w:r>
     </w:p>
     <w:p>
+      <w:pPr>
+        <w:jc w:val="both"/>
+      </w:pPr>
       <w:r>
         <w:t xml:space="preserve">           repairs. UPr = 0 for areas that have effective cathodic protection.</w:t>
-      </w:r>
-    </w:p>
-    <w:p/>
-    <w:p>
-      <w:r>
-        <w:t>If the MRT (the minimum bottom thickness, at the end of the in-service period of operation) are caculated to be less than the minimum bottom renewal thickness given in Table 4.4 or thickness providing acceptable risk as determined by ab RBI assessment per 6.4.2.4, the bottom shall be lined, repaired, replaced, or the interval to the next internal inspection shortened.</w:t>
-      </w:r>
-    </w:p>
-    <w:p/>
-    <w:p>
-      <w:r>
-        <w:t>Summary result</w:t>
       </w:r>
     </w:p>
     <w:p>
-      <w:r>
-        <w:t xml:space="preserve">1. MRT Bottom </w:t>
-      </w:r>
-      <w:r>
-        <w:t>&lt;=</w:t>
-      </w:r>
-      <w:r>
-        <w:t xml:space="preserve"> or &gt; tmin</w:t>
-      </w:r>
+      <w:pPr>
+        <w:jc w:val="both"/>
+      </w:pPr>
     </w:p>
     <w:p>
-      <w:r>
-        <w:t xml:space="preserve">2. MRT Annular </w:t>
-      </w:r>
-      <w:r>
-        <w:t>&lt;=</w:t>
-      </w:r>
-      <w:r>
-        <w:t xml:space="preserve"> or &gt; tmin</w:t>
-      </w:r>
-    </w:p>
-    <w:p/>
-    <w:p>
-      <w:r>
-        <w:t>Recommendation</w:t>
+      <w:pPr>
+        <w:jc w:val="both"/>
+      </w:pPr>
+      <w:r>
+        <w:t>If the MRT (the minimum bottom thickness, at the end of the in-service period of operation) are caculated to be less than the minimum bottom renewal thickness given in Table 4.4 or thickness providing acceptable risk as determined by ab RBI assessment per 6.4.2.4, the bottom shall be lined, repaired, replaced, or the interval to the next internal inspection shortened.</w:t>
       </w:r>
     </w:p>
     <w:p>
-      <w:r>
-        <w:t xml:space="preserve">If  MRT </w:t>
-      </w:r>
-      <w:r>
-        <w:t>&lt;=</w:t>
-      </w:r>
-      <w:r>
-        <w:t xml:space="preserve"> tmin:  "Required repair or replace or decrease internal inspection interval."</w:t>
-      </w:r>
+      <w:pPr>
+        <w:jc w:val="both"/>
+      </w:pPr>
     </w:p>
     <w:p>
+      <w:pPr>
+        <w:jc w:val="both"/>
+      </w:pPr>
+      <w:r>
+        <w:t>Summary result</w:t>
+      </w:r>
+    </w:p>
+    <w:p>
+      <w:pPr>
+        <w:jc w:val="both"/>
+      </w:pPr>
+      <w:r>
+        <w:t xml:space="preserve">1. MRT Bottom </w:t>
+      </w:r>
+      <w:r>
+        <w:t>&lt;=</w:t>
+      </w:r>
+      <w:r>
+        <w:t xml:space="preserve"> or &gt; tmin</w:t>
+      </w:r>
+    </w:p>
+    <w:p>
+      <w:pPr>
+        <w:jc w:val="both"/>
+      </w:pPr>
+      <w:r>
+        <w:t xml:space="preserve">2. MRT Annular </w:t>
+      </w:r>
+      <w:r>
+        <w:t>&lt;=</w:t>
+      </w:r>
+      <w:r>
+        <w:t xml:space="preserve"> or &gt; tmin</w:t>
+      </w:r>
+    </w:p>
+    <w:p>
+      <w:pPr>
+        <w:jc w:val="both"/>
+      </w:pPr>
+    </w:p>
+    <w:p>
+      <w:pPr>
+        <w:jc w:val="both"/>
+      </w:pPr>
+      <w:r>
+        <w:t>Recommendation</w:t>
+      </w:r>
+    </w:p>
+    <w:p>
+      <w:pPr>
+        <w:jc w:val="both"/>
+      </w:pPr>
+      <w:r>
+        <w:t xml:space="preserve">If  MRT </w:t>
+      </w:r>
+      <w:r>
+        <w:t>&lt;=</w:t>
+      </w:r>
+      <w:r>
+        <w:t xml:space="preserve"> tmin:  "Required repair or replace or decrease internal inspection interval."</w:t>
+      </w:r>
+    </w:p>
+    <w:p>
+      <w:pPr>
+        <w:jc w:val="both"/>
+      </w:pPr>
       <w:r>
         <w:t>If MRT &gt; tmin:   "Planned internal inspection interval ≤ 15 years"</w:t>
       </w:r>
@@ -25421,10 +25802,12 @@
       <w:pPr>
         <w:pStyle w:val="Heading1"/>
       </w:pPr>
+      <w:bookmarkStart w:id="41" w:name="_Toc129891321"/>
       <w:r>
         <w:lastRenderedPageBreak/>
         <w:t>Repair</w:t>
       </w:r>
+      <w:bookmarkEnd w:id="41"/>
     </w:p>
     <w:p/>
     <w:p>
@@ -25478,7 +25861,7 @@
       </w:tr>
       <w:tr>
         <w:trPr>
-          <w:trHeight w:val="2746"/>
+          <w:trHeight w:val="7068"/>
           <w:jc w:val="center"/>
         </w:trPr>
         <w:tc>
@@ -25510,6 +25893,7 @@
               </w:rPr>
               <w:t>{</w:t>
             </w:r>
+            <w:proofErr w:type="spellStart"/>
             <w:r>
               <w:rPr>
                 <w:rFonts w:cs="Arial"/>
@@ -25518,6 +25902,7 @@
               </w:rPr>
               <w:t>img</w:t>
             </w:r>
+            <w:proofErr w:type="spellEnd"/>
             <w:r>
               <w:rPr>
                 <w:rFonts w:cs="Arial"/>
@@ -25558,7 +25943,7 @@
       </w:tr>
       <w:tr>
         <w:trPr>
-          <w:trHeight w:val="1411"/>
+          <w:trHeight w:val="2892"/>
           <w:jc w:val="center"/>
         </w:trPr>
         <w:tc>
@@ -25630,24 +26015,6 @@
     </w:p>
   </w:endnote>
 </w:endnotes>
-</file>
-
-<file path=word/footer1.xml><?xml version="1.0" encoding="utf-8"?>
-<w:ftr xmlns:wpc="http://schemas.microsoft.com/office/word/2010/wordprocessingCanvas" xmlns:cx="http://schemas.microsoft.com/office/drawing/2014/chartex" xmlns:cx1="http://schemas.microsoft.com/office/drawing/2015/9/8/chartex" xmlns:cx2="http://schemas.microsoft.com/office/drawing/2015/10/21/chartex" xmlns:cx3="http://schemas.microsoft.com/office/drawing/2016/5/9/chartex" xmlns:cx4="http://schemas.microsoft.com/office/drawing/2016/5/10/chartex" xmlns:cx5="http://schemas.microsoft.com/office/drawing/2016/5/11/chartex" xmlns:cx6="http://schemas.microsoft.com/office/drawing/2016/5/12/chartex" xmlns:cx7="http://schemas.microsoft.com/office/drawing/2016/5/13/chartex" xmlns:cx8="http://schemas.microsoft.com/office/drawing/2016/5/14/chartex" xmlns:mc="http://schemas.openxmlformats.org/markup-compatibility/2006" xmlns:aink="http://schemas.microsoft.com/office/drawing/2016/ink" xmlns:am3d="http://schemas.microsoft.com/office/drawing/2017/model3d" xmlns:o="urn:schemas-microsoft-com:office:office" xmlns:oel="http://schemas.microsoft.com/office/2019/extlst" xmlns:r="http://schemas.openxmlformats.org/officeDocument/2006/relationships" xmlns:m="http://schemas.openxmlformats.org/officeDocument/2006/math" xmlns:v="urn:schemas-microsoft-com:vml" xmlns:wp14="http://schemas.microsoft.com/office/word/2010/wordprocessingDrawing" xmlns:wp="http://schemas.openxmlformats.org/drawingml/2006/wordprocessingDrawing" xmlns:w10="urn:schemas-microsoft-com:office:word" xmlns:w="http://schemas.openxmlformats.org/wordprocessingml/2006/main" xmlns:w14="http://schemas.microsoft.com/office/word/2010/wordml" xmlns:w15="http://schemas.microsoft.com/office/word/2012/wordml" xmlns:w16cex="http://schemas.microsoft.com/office/word/2018/wordml/cex" xmlns:w16cid="http://schemas.microsoft.com/office/word/2016/wordml/cid" xmlns:w16="http://schemas.microsoft.com/office/word/2018/wordml" xmlns:w16sdtdh="http://schemas.microsoft.com/office/word/2020/wordml/sdtdatahash" xmlns:w16se="http://schemas.microsoft.com/office/word/2015/wordml/symex" xmlns:wpg="http://schemas.microsoft.com/office/word/2010/wordprocessingGroup" xmlns:wpi="http://schemas.microsoft.com/office/word/2010/wordprocessingInk" xmlns:wne="http://schemas.microsoft.com/office/word/2006/wordml" xmlns:wps="http://schemas.microsoft.com/office/word/2010/wordprocessingShape" mc:Ignorable="w14 w15 w16se w16cid w16 w16cex w16sdtdh wp14">
-  <w:p>
-    <w:pPr>
-      <w:pStyle w:val="Footer"/>
-      <w:pBdr>
-        <w:bottom w:val="single" w:sz="12" w:space="1" w:color="auto"/>
-      </w:pBdr>
-    </w:pPr>
-  </w:p>
-  <w:p>
-    <w:pPr>
-      <w:pStyle w:val="Footer"/>
-    </w:pPr>
-  </w:p>
-</w:ftr>
 </file>
 
 <file path=word/footnotes.xml><?xml version="1.0" encoding="utf-8"?>
@@ -25814,49 +26181,6 @@
       <w:pStyle w:val="Header"/>
       <w:ind w:right="360"/>
     </w:pPr>
-    <w:r>
-      <w:t>{</w:t>
-    </w:r>
-    <w:proofErr w:type="spellStart"/>
-    <w:r>
-      <w:t>company_name</w:t>
-    </w:r>
-    <w:proofErr w:type="spellEnd"/>
-    <w:r>
-      <w:t>}</w:t>
-    </w:r>
-    <w:r>
-      <w:t>, Tank {</w:t>
-    </w:r>
-    <w:proofErr w:type="spellStart"/>
-    <w:r>
-      <w:t>tank_no</w:t>
-    </w:r>
-    <w:proofErr w:type="spellEnd"/>
-    <w:r>
-      <w:t>}</w:t>
-    </w:r>
-  </w:p>
-  <w:p>
-    <w:pPr>
-      <w:pStyle w:val="Header"/>
-      <w:pBdr>
-        <w:bottom w:val="single" w:sz="12" w:space="1" w:color="auto"/>
-      </w:pBdr>
-      <w:spacing w:line="360" w:lineRule="auto"/>
-      <w:ind w:right="360"/>
-    </w:pPr>
-    <w:r>
-      <w:t>{</w:t>
-    </w:r>
-    <w:proofErr w:type="spellStart"/>
-    <w:r>
-      <w:t>site_name</w:t>
-    </w:r>
-    <w:proofErr w:type="spellEnd"/>
-    <w:r>
-      <w:t>}, {location}</w:t>
-    </w:r>
   </w:p>
   <w:p>
     <w:pPr>
@@ -26562,7 +26886,7 @@
     <w:link w:val="Heading1Char"/>
     <w:uiPriority w:val="9"/>
     <w:qFormat/>
-    <w:rsid w:val="009375D0"/>
+    <w:rsid w:val="007B674D"/>
     <w:pPr>
       <w:keepNext/>
       <w:keepLines/>
@@ -26575,7 +26899,9 @@
     <w:rPr>
       <w:rFonts w:asciiTheme="majorHAnsi" w:eastAsiaTheme="majorEastAsia" w:hAnsiTheme="majorHAnsi" w:cstheme="majorBidi"/>
       <w:b/>
+      <w:caps/>
       <w:color w:val="000000" w:themeColor="text1"/>
+      <w:sz w:val="24"/>
       <w:szCs w:val="40"/>
     </w:rPr>
   </w:style>
@@ -26613,7 +26939,7 @@
     <w:uiPriority w:val="9"/>
     <w:unhideWhenUsed/>
     <w:qFormat/>
-    <w:rsid w:val="008613F5"/>
+    <w:rsid w:val="007B674D"/>
     <w:pPr>
       <w:keepNext/>
       <w:keepLines/>
@@ -26627,7 +26953,9 @@
     <w:rPr>
       <w:rFonts w:asciiTheme="majorHAnsi" w:eastAsiaTheme="majorEastAsia" w:hAnsiTheme="majorHAnsi" w:cstheme="majorBidi"/>
       <w:b/>
+      <w:caps/>
       <w:color w:val="000000" w:themeColor="text1"/>
+      <w:sz w:val="24"/>
     </w:rPr>
   </w:style>
   <w:style w:type="paragraph" w:styleId="Heading4">
@@ -26822,12 +27150,12 @@
     <w:basedOn w:val="DefaultParagraphFont"/>
     <w:link w:val="Heading1"/>
     <w:uiPriority w:val="9"/>
-    <w:rsid w:val="009375D0"/>
+    <w:rsid w:val="007B674D"/>
     <w:rPr>
       <w:rFonts w:asciiTheme="majorHAnsi" w:eastAsiaTheme="majorEastAsia" w:hAnsiTheme="majorHAnsi" w:cstheme="majorBidi"/>
       <w:b/>
+      <w:caps/>
       <w:color w:val="000000" w:themeColor="text1"/>
-      <w:sz w:val="20"/>
       <w:szCs w:val="40"/>
     </w:rPr>
   </w:style>
@@ -26871,12 +27199,12 @@
     <w:basedOn w:val="DefaultParagraphFont"/>
     <w:link w:val="Heading3"/>
     <w:uiPriority w:val="9"/>
-    <w:rsid w:val="008613F5"/>
+    <w:rsid w:val="007B674D"/>
     <w:rPr>
       <w:rFonts w:asciiTheme="majorHAnsi" w:eastAsiaTheme="majorEastAsia" w:hAnsiTheme="majorHAnsi" w:cstheme="majorBidi"/>
       <w:b/>
+      <w:caps/>
       <w:color w:val="000000" w:themeColor="text1"/>
-      <w:sz w:val="20"/>
     </w:rPr>
   </w:style>
   <w:style w:type="character" w:customStyle="1" w:styleId="Heading4Char">
@@ -27007,16 +27335,14 @@
     <w:autoRedefine/>
     <w:uiPriority w:val="39"/>
     <w:unhideWhenUsed/>
-    <w:rsid w:val="00273C4C"/>
+    <w:rsid w:val="00150F91"/>
     <w:pPr>
       <w:spacing w:before="360"/>
     </w:pPr>
     <w:rPr>
-      <w:rFonts w:asciiTheme="majorHAnsi" w:hAnsiTheme="majorHAnsi" w:cstheme="majorBidi"/>
-      <w:b/>
+      <w:rFonts w:cstheme="majorBidi"/>
       <w:bCs/>
       <w:caps/>
-      <w:sz w:val="24"/>
       <w:szCs w:val="28"/>
     </w:rPr>
   </w:style>
@@ -27027,13 +27353,12 @@
     <w:autoRedefine/>
     <w:uiPriority w:val="39"/>
     <w:unhideWhenUsed/>
-    <w:rsid w:val="000B5461"/>
+    <w:rsid w:val="00150F91"/>
     <w:pPr>
       <w:spacing w:before="240"/>
     </w:pPr>
     <w:rPr>
       <w:rFonts w:cstheme="majorBidi"/>
-      <w:b/>
       <w:bCs/>
       <w:szCs w:val="23"/>
     </w:rPr>

</xml_diff>

<commit_message>
add additional in report
</commit_message>
<xml_diff>
--- a/public/report_template/General_Report_Template.docx
+++ b/public/report_template/General_Report_Template.docx
@@ -3607,14 +3607,9 @@
       </w:pPr>
       <w:bookmarkStart w:id="2" w:name="_Toc129891292"/>
       <w:r>
-        <w:t xml:space="preserve">Inspection NDT and surveys carried </w:t>
-      </w:r>
-      <w:proofErr w:type="gramStart"/>
-      <w:r>
-        <w:t>out</w:t>
+        <w:t>Inspection NDT and surveys carried out</w:t>
       </w:r>
       <w:bookmarkEnd w:id="2"/>
-      <w:proofErr w:type="gramEnd"/>
     </w:p>
     <w:p>
       <w:pPr>
@@ -3622,14 +3617,9 @@
       </w:pPr>
       <w:bookmarkStart w:id="3" w:name="_Toc129891293"/>
       <w:r>
-        <w:t xml:space="preserve">NDT and survey equipment </w:t>
-      </w:r>
-      <w:proofErr w:type="gramStart"/>
-      <w:r>
-        <w:t>used</w:t>
+        <w:t>NDT and survey equipment used</w:t>
       </w:r>
       <w:bookmarkEnd w:id="3"/>
-      <w:proofErr w:type="gramEnd"/>
     </w:p>
     <w:p>
       <w:pPr>
@@ -3668,15 +3658,7 @@
         <w:jc w:val="both"/>
       </w:pPr>
       <w:r>
-        <w:t xml:space="preserve">UTM is one of the techniques used to determine the condition and wall thickness of </w:t>
-      </w:r>
-      <w:proofErr w:type="gramStart"/>
-      <w:r>
-        <w:t>e.g.</w:t>
-      </w:r>
-      <w:proofErr w:type="gramEnd"/>
-      <w:r>
-        <w:t xml:space="preserve"> the tank shell, bottom, and nozzles. Normally the purpose is to detect erosion/corrosion problems in an early stage. If measurements are repeatedly made on a same location, after a certain amount of time corrosion speeds can be determined and for example be used for Risk Based Inspection purposes.</w:t>
+        <w:t>UTM is one of the techniques used to determine the condition and wall thickness of e.g. the tank shell, bottom, and nozzles. Normally the purpose is to detect erosion/corrosion problems in an early stage. If measurements are repeatedly made on a same location, after a certain amount of time corrosion speeds can be determined and for example be used for Risk Based Inspection purposes.</w:t>
       </w:r>
     </w:p>
     <w:p/>
@@ -4677,38 +4659,22 @@
                 <w:sz w:val="22"/>
                 <w:szCs w:val="24"/>
               </w:rPr>
-              <w:t>mat_</w:t>
-            </w:r>
-            <w:proofErr w:type="gramStart"/>
+              <w:t>mat_type</w:t>
+            </w:r>
+            <w:proofErr w:type="spellEnd"/>
             <w:r>
               <w:rPr>
                 <w:sz w:val="22"/>
                 <w:szCs w:val="24"/>
               </w:rPr>
-              <w:t>type</w:t>
-            </w:r>
-            <w:proofErr w:type="spellEnd"/>
+              <w:t>}</w:t>
+            </w:r>
             <w:r>
               <w:rPr>
                 <w:sz w:val="22"/>
                 <w:szCs w:val="24"/>
               </w:rPr>
-              <w:t>}</w:t>
-            </w:r>
-            <w:r>
-              <w:rPr>
-                <w:sz w:val="22"/>
-                <w:szCs w:val="24"/>
-              </w:rPr>
-              <w:t>{</w:t>
-            </w:r>
-            <w:proofErr w:type="gramEnd"/>
-            <w:r>
-              <w:rPr>
-                <w:sz w:val="22"/>
-                <w:szCs w:val="24"/>
-              </w:rPr>
-              <w:t>/</w:t>
+              <w:t>{/</w:t>
             </w:r>
             <w:proofErr w:type="spellStart"/>
             <w:r>
@@ -5909,15 +5875,7 @@
     </w:p>
     <w:p>
       <w:r>
-        <w:t xml:space="preserve">- A, B, C and D examination point </w:t>
-      </w:r>
-      <w:proofErr w:type="gramStart"/>
-      <w:r>
-        <w:t>are</w:t>
-      </w:r>
-      <w:proofErr w:type="gramEnd"/>
-      <w:r>
-        <w:t xml:space="preserve"> spacing from weld 25 mm.</w:t>
+        <w:t>- A, B, C and D examination point are spacing from weld 25 mm.</w:t>
       </w:r>
     </w:p>
     <w:p>
@@ -6638,6 +6596,109 @@
       </w:tr>
     </w:tbl>
     <w:p>
+      <w:r>
+        <w:t>{/roof}</w:t>
+      </w:r>
+    </w:p>
+    <w:p/>
+    <w:p>
+      <w:r>
+        <w:t>{#</w:t>
+      </w:r>
+      <w:r>
+        <w:t>addi_roof</w:t>
+      </w:r>
+      <w:r>
+        <w:t>}</w:t>
+      </w:r>
+    </w:p>
+    <w:tbl>
+      <w:tblPr>
+        <w:tblStyle w:val="TableGrid"/>
+        <w:tblW w:w="0" w:type="auto"/>
+        <w:jc w:val="center"/>
+        <w:tblLook w:val="04A0" w:firstRow="1" w:lastRow="0" w:firstColumn="1" w:lastColumn="0" w:noHBand="0" w:noVBand="1"/>
+      </w:tblPr>
+      <w:tblGrid>
+        <w:gridCol w:w="9350"/>
+      </w:tblGrid>
+      <w:tr>
+        <w:trPr>
+          <w:jc w:val="center"/>
+        </w:trPr>
+        <w:tc>
+          <w:tcPr>
+            <w:tcW w:w="9350" w:type="dxa"/>
+          </w:tcPr>
+          <w:p>
+            <w:pPr>
+              <w:jc w:val="center"/>
+            </w:pPr>
+            <w:r>
+              <w:t>{</w:t>
+            </w:r>
+            <w:proofErr w:type="spellStart"/>
+            <w:r>
+              <w:t>img</w:t>
+            </w:r>
+            <w:proofErr w:type="spellEnd"/>
+            <w:r>
+              <w:t>}</w:t>
+            </w:r>
+          </w:p>
+        </w:tc>
+      </w:tr>
+      <w:tr>
+        <w:trPr>
+          <w:jc w:val="center"/>
+        </w:trPr>
+        <w:tc>
+          <w:tcPr>
+            <w:tcW w:w="9350" w:type="dxa"/>
+            <w:shd w:val="clear" w:color="auto" w:fill="D9D9D9" w:themeFill="background1" w:themeFillShade="D9"/>
+          </w:tcPr>
+          <w:p>
+            <w:r>
+              <w:t>Note</w:t>
+            </w:r>
+          </w:p>
+        </w:tc>
+      </w:tr>
+      <w:tr>
+        <w:trPr>
+          <w:jc w:val="center"/>
+        </w:trPr>
+        <w:tc>
+          <w:tcPr>
+            <w:tcW w:w="9350" w:type="dxa"/>
+          </w:tcPr>
+          <w:p>
+            <w:r>
+              <w:t xml:space="preserve">{note} </w:t>
+            </w:r>
+          </w:p>
+        </w:tc>
+      </w:tr>
+    </w:tbl>
+    <w:p>
+      <w:pPr>
+        <w:rPr>
+          <w:cs/>
+        </w:rPr>
+      </w:pPr>
+      <w:r>
+        <w:t>{/</w:t>
+      </w:r>
+      <w:proofErr w:type="spellStart"/>
+      <w:r>
+        <w:t>addi_roof</w:t>
+      </w:r>
+      <w:proofErr w:type="spellEnd"/>
+      <w:r>
+        <w:t>}</w:t>
+      </w:r>
+    </w:p>
+    <w:p>
       <w:pPr>
         <w:sectPr>
           <w:pgSz w:w="12240" w:h="15840"/>
@@ -6646,9 +6707,6 @@
           <w:docGrid w:linePitch="381"/>
         </w:sectPr>
       </w:pPr>
-      <w:r>
-        <w:t>{/roof}</w:t>
-      </w:r>
     </w:p>
     <w:p>
       <w:pPr>
@@ -7367,6 +7425,120 @@
       </w:tr>
     </w:tbl>
     <w:p>
+      <w:r>
+        <w:t>{/</w:t>
+      </w:r>
+      <w:proofErr w:type="spellStart"/>
+      <w:r>
+        <w:t>roof_nozzle</w:t>
+      </w:r>
+      <w:proofErr w:type="spellEnd"/>
+      <w:r>
+        <w:t>}</w:t>
+      </w:r>
+    </w:p>
+    <w:p/>
+    <w:p>
+      <w:r>
+        <w:t>{#addi_roof</w:t>
+      </w:r>
+      <w:r>
+        <w:t>nz</w:t>
+      </w:r>
+      <w:r>
+        <w:t>}</w:t>
+      </w:r>
+    </w:p>
+    <w:tbl>
+      <w:tblPr>
+        <w:tblStyle w:val="TableGrid"/>
+        <w:tblW w:w="0" w:type="auto"/>
+        <w:jc w:val="center"/>
+        <w:tblLook w:val="04A0" w:firstRow="1" w:lastRow="0" w:firstColumn="1" w:lastColumn="0" w:noHBand="0" w:noVBand="1"/>
+      </w:tblPr>
+      <w:tblGrid>
+        <w:gridCol w:w="9350"/>
+      </w:tblGrid>
+      <w:tr>
+        <w:trPr>
+          <w:jc w:val="center"/>
+        </w:trPr>
+        <w:tc>
+          <w:tcPr>
+            <w:tcW w:w="9350" w:type="dxa"/>
+          </w:tcPr>
+          <w:p>
+            <w:pPr>
+              <w:jc w:val="center"/>
+            </w:pPr>
+            <w:r>
+              <w:t>{</w:t>
+            </w:r>
+            <w:proofErr w:type="spellStart"/>
+            <w:r>
+              <w:t>img</w:t>
+            </w:r>
+            <w:proofErr w:type="spellEnd"/>
+            <w:r>
+              <w:t>}</w:t>
+            </w:r>
+          </w:p>
+        </w:tc>
+      </w:tr>
+      <w:tr>
+        <w:trPr>
+          <w:jc w:val="center"/>
+        </w:trPr>
+        <w:tc>
+          <w:tcPr>
+            <w:tcW w:w="9350" w:type="dxa"/>
+            <w:shd w:val="clear" w:color="auto" w:fill="D9D9D9" w:themeFill="background1" w:themeFillShade="D9"/>
+          </w:tcPr>
+          <w:p>
+            <w:r>
+              <w:t>Note</w:t>
+            </w:r>
+          </w:p>
+        </w:tc>
+      </w:tr>
+      <w:tr>
+        <w:trPr>
+          <w:jc w:val="center"/>
+        </w:trPr>
+        <w:tc>
+          <w:tcPr>
+            <w:tcW w:w="9350" w:type="dxa"/>
+          </w:tcPr>
+          <w:p>
+            <w:r>
+              <w:t xml:space="preserve">{note} </w:t>
+            </w:r>
+          </w:p>
+        </w:tc>
+      </w:tr>
+    </w:tbl>
+    <w:p>
+      <w:pPr>
+        <w:rPr>
+          <w:cs/>
+        </w:rPr>
+      </w:pPr>
+      <w:r>
+        <w:t>{/</w:t>
+      </w:r>
+      <w:proofErr w:type="spellStart"/>
+      <w:r>
+        <w:t>addi_roof</w:t>
+      </w:r>
+      <w:r>
+        <w:t>nz</w:t>
+      </w:r>
+      <w:proofErr w:type="spellEnd"/>
+      <w:r>
+        <w:t>}</w:t>
+      </w:r>
+    </w:p>
+    <w:p>
       <w:pPr>
         <w:sectPr>
           <w:pgSz w:w="12240" w:h="15840"/>
@@ -7375,17 +7547,6 @@
           <w:docGrid w:linePitch="381"/>
         </w:sectPr>
       </w:pPr>
-      <w:r>
-        <w:t>{/</w:t>
-      </w:r>
-      <w:proofErr w:type="spellStart"/>
-      <w:r>
-        <w:t>roof_nozzle</w:t>
-      </w:r>
-      <w:proofErr w:type="spellEnd"/>
-      <w:r>
-        <w:t>}</w:t>
-      </w:r>
     </w:p>
     <w:p>
       <w:pPr>
@@ -7689,15 +7850,7 @@
               <w:t>tank</w:t>
             </w:r>
             <w:r>
-              <w:t>_</w:t>
-            </w:r>
-            <w:proofErr w:type="gramStart"/>
-            <w:r>
-              <w:t>course}{</w:t>
-            </w:r>
-            <w:proofErr w:type="gramEnd"/>
-            <w:r>
-              <w:t>course_no}</w:t>
+              <w:t>_course}{course_no}</w:t>
             </w:r>
           </w:p>
         </w:tc>
@@ -7977,17 +8130,12 @@
             <w:r>
               <w:t>min_</w:t>
             </w:r>
-            <w:proofErr w:type="gramStart"/>
             <w:r>
               <w:t>rl</w:t>
             </w:r>
             <w:proofErr w:type="spellEnd"/>
             <w:r>
-              <w:t>}{</w:t>
-            </w:r>
-            <w:proofErr w:type="gramEnd"/>
-            <w:r>
-              <w:t>/</w:t>
+              <w:t>}{/</w:t>
             </w:r>
             <w:proofErr w:type="spellStart"/>
             <w:r>
@@ -8499,19 +8647,11 @@
             </w:r>
             <w:proofErr w:type="spellStart"/>
             <w:r>
-              <w:t>t_</w:t>
-            </w:r>
-            <w:proofErr w:type="gramStart"/>
-            <w:r>
-              <w:t>actual</w:t>
+              <w:t>t_actual</w:t>
             </w:r>
             <w:proofErr w:type="spellEnd"/>
             <w:r>
-              <w:t>}{</w:t>
-            </w:r>
-            <w:proofErr w:type="gramEnd"/>
-            <w:r>
-              <w:t>/</w:t>
+              <w:t>}{/</w:t>
             </w:r>
             <w:proofErr w:type="spellStart"/>
             <w:r>
@@ -8619,6 +8759,112 @@
       </w:tr>
     </w:tbl>
     <w:p>
+      <w:r>
+        <w:t>{/shell}</w:t>
+      </w:r>
+    </w:p>
+    <w:p/>
+    <w:p>
+      <w:r>
+        <w:t>{#addi_</w:t>
+      </w:r>
+      <w:r>
+        <w:t>shell</w:t>
+      </w:r>
+      <w:r>
+        <w:t>}</w:t>
+      </w:r>
+    </w:p>
+    <w:tbl>
+      <w:tblPr>
+        <w:tblStyle w:val="TableGrid"/>
+        <w:tblW w:w="0" w:type="auto"/>
+        <w:jc w:val="center"/>
+        <w:tblLook w:val="04A0" w:firstRow="1" w:lastRow="0" w:firstColumn="1" w:lastColumn="0" w:noHBand="0" w:noVBand="1"/>
+      </w:tblPr>
+      <w:tblGrid>
+        <w:gridCol w:w="9350"/>
+      </w:tblGrid>
+      <w:tr>
+        <w:trPr>
+          <w:jc w:val="center"/>
+        </w:trPr>
+        <w:tc>
+          <w:tcPr>
+            <w:tcW w:w="9350" w:type="dxa"/>
+          </w:tcPr>
+          <w:p>
+            <w:pPr>
+              <w:jc w:val="center"/>
+            </w:pPr>
+            <w:r>
+              <w:t>{</w:t>
+            </w:r>
+            <w:proofErr w:type="spellStart"/>
+            <w:r>
+              <w:t>img</w:t>
+            </w:r>
+            <w:proofErr w:type="spellEnd"/>
+            <w:r>
+              <w:t>}</w:t>
+            </w:r>
+          </w:p>
+        </w:tc>
+      </w:tr>
+      <w:tr>
+        <w:trPr>
+          <w:jc w:val="center"/>
+        </w:trPr>
+        <w:tc>
+          <w:tcPr>
+            <w:tcW w:w="9350" w:type="dxa"/>
+            <w:shd w:val="clear" w:color="auto" w:fill="D9D9D9" w:themeFill="background1" w:themeFillShade="D9"/>
+          </w:tcPr>
+          <w:p>
+            <w:r>
+              <w:t>Note</w:t>
+            </w:r>
+          </w:p>
+        </w:tc>
+      </w:tr>
+      <w:tr>
+        <w:trPr>
+          <w:jc w:val="center"/>
+        </w:trPr>
+        <w:tc>
+          <w:tcPr>
+            <w:tcW w:w="9350" w:type="dxa"/>
+          </w:tcPr>
+          <w:p>
+            <w:r>
+              <w:t xml:space="preserve">{note} </w:t>
+            </w:r>
+          </w:p>
+        </w:tc>
+      </w:tr>
+    </w:tbl>
+    <w:p>
+      <w:pPr>
+        <w:rPr>
+          <w:cs/>
+        </w:rPr>
+      </w:pPr>
+      <w:r>
+        <w:t>{/</w:t>
+      </w:r>
+      <w:proofErr w:type="spellStart"/>
+      <w:r>
+        <w:t>addi_</w:t>
+      </w:r>
+      <w:r>
+        <w:t>shell</w:t>
+      </w:r>
+      <w:proofErr w:type="spellEnd"/>
+      <w:r>
+        <w:t>}</w:t>
+      </w:r>
+    </w:p>
+    <w:p>
       <w:pPr>
         <w:sectPr>
           <w:pgSz w:w="12240" w:h="15840"/>
@@ -8627,9 +8873,6 @@
           <w:docGrid w:linePitch="381"/>
         </w:sectPr>
       </w:pPr>
-      <w:r>
-        <w:t>{/shell}</w:t>
-      </w:r>
     </w:p>
     <w:p>
       <w:pPr>
@@ -9368,6 +9611,126 @@
       </w:tr>
     </w:tbl>
     <w:p>
+      <w:r>
+        <w:t>{/</w:t>
+      </w:r>
+      <w:proofErr w:type="spellStart"/>
+      <w:r>
+        <w:t>shell_nozzle</w:t>
+      </w:r>
+      <w:proofErr w:type="spellEnd"/>
+      <w:r>
+        <w:t>}</w:t>
+      </w:r>
+    </w:p>
+    <w:p/>
+    <w:p>
+      <w:r>
+        <w:t>{#addi_</w:t>
+      </w:r>
+      <w:r>
+        <w:t>shell</w:t>
+      </w:r>
+      <w:r>
+        <w:t>nz</w:t>
+      </w:r>
+      <w:r>
+        <w:t>}</w:t>
+      </w:r>
+    </w:p>
+    <w:tbl>
+      <w:tblPr>
+        <w:tblStyle w:val="TableGrid"/>
+        <w:tblW w:w="0" w:type="auto"/>
+        <w:jc w:val="center"/>
+        <w:tblLook w:val="04A0" w:firstRow="1" w:lastRow="0" w:firstColumn="1" w:lastColumn="0" w:noHBand="0" w:noVBand="1"/>
+      </w:tblPr>
+      <w:tblGrid>
+        <w:gridCol w:w="9350"/>
+      </w:tblGrid>
+      <w:tr>
+        <w:trPr>
+          <w:jc w:val="center"/>
+        </w:trPr>
+        <w:tc>
+          <w:tcPr>
+            <w:tcW w:w="9350" w:type="dxa"/>
+          </w:tcPr>
+          <w:p>
+            <w:pPr>
+              <w:jc w:val="center"/>
+            </w:pPr>
+            <w:r>
+              <w:t>{</w:t>
+            </w:r>
+            <w:proofErr w:type="spellStart"/>
+            <w:r>
+              <w:t>img</w:t>
+            </w:r>
+            <w:proofErr w:type="spellEnd"/>
+            <w:r>
+              <w:t>}</w:t>
+            </w:r>
+          </w:p>
+        </w:tc>
+      </w:tr>
+      <w:tr>
+        <w:trPr>
+          <w:jc w:val="center"/>
+        </w:trPr>
+        <w:tc>
+          <w:tcPr>
+            <w:tcW w:w="9350" w:type="dxa"/>
+            <w:shd w:val="clear" w:color="auto" w:fill="D9D9D9" w:themeFill="background1" w:themeFillShade="D9"/>
+          </w:tcPr>
+          <w:p>
+            <w:r>
+              <w:t>Note</w:t>
+            </w:r>
+          </w:p>
+        </w:tc>
+      </w:tr>
+      <w:tr>
+        <w:trPr>
+          <w:jc w:val="center"/>
+        </w:trPr>
+        <w:tc>
+          <w:tcPr>
+            <w:tcW w:w="9350" w:type="dxa"/>
+          </w:tcPr>
+          <w:p>
+            <w:r>
+              <w:t xml:space="preserve">{note} </w:t>
+            </w:r>
+          </w:p>
+        </w:tc>
+      </w:tr>
+    </w:tbl>
+    <w:p>
+      <w:pPr>
+        <w:rPr>
+          <w:cs/>
+        </w:rPr>
+      </w:pPr>
+      <w:r>
+        <w:t>{/</w:t>
+      </w:r>
+      <w:proofErr w:type="spellStart"/>
+      <w:r>
+        <w:t>addi_</w:t>
+      </w:r>
+      <w:r>
+        <w:t>shell</w:t>
+      </w:r>
+      <w:r>
+        <w:t>nz</w:t>
+      </w:r>
+      <w:proofErr w:type="spellEnd"/>
+      <w:r>
+        <w:t>}</w:t>
+      </w:r>
+    </w:p>
+    <w:p>
       <w:pPr>
         <w:sectPr>
           <w:pgSz w:w="12240" w:h="15840"/>
@@ -9376,17 +9739,6 @@
           <w:docGrid w:linePitch="381"/>
         </w:sectPr>
       </w:pPr>
-      <w:r>
-        <w:t>{/</w:t>
-      </w:r>
-      <w:proofErr w:type="spellStart"/>
-      <w:r>
-        <w:t>shell_nozzle</w:t>
-      </w:r>
-      <w:proofErr w:type="spellEnd"/>
-      <w:r>
-        <w:t>}</w:t>
-      </w:r>
     </w:p>
     <w:p>
       <w:pPr>
@@ -10184,6 +10536,113 @@
       </w:tr>
     </w:tbl>
     <w:p>
+      <w:r>
+        <w:t>{/bottom}</w:t>
+      </w:r>
+    </w:p>
+    <w:p/>
+    <w:p>
+      <w:r>
+        <w:t>{#addi_</w:t>
+      </w:r>
+      <w:r>
+        <w:t>bottom</w:t>
+      </w:r>
+      <w:r>
+        <w:t>}</w:t>
+      </w:r>
+    </w:p>
+    <w:tbl>
+      <w:tblPr>
+        <w:tblStyle w:val="TableGrid"/>
+        <w:tblW w:w="0" w:type="auto"/>
+        <w:jc w:val="center"/>
+        <w:tblLook w:val="04A0" w:firstRow="1" w:lastRow="0" w:firstColumn="1" w:lastColumn="0" w:noHBand="0" w:noVBand="1"/>
+      </w:tblPr>
+      <w:tblGrid>
+        <w:gridCol w:w="9350"/>
+      </w:tblGrid>
+      <w:tr>
+        <w:trPr>
+          <w:jc w:val="center"/>
+        </w:trPr>
+        <w:tc>
+          <w:tcPr>
+            <w:tcW w:w="9350" w:type="dxa"/>
+          </w:tcPr>
+          <w:p>
+            <w:pPr>
+              <w:jc w:val="center"/>
+            </w:pPr>
+            <w:r>
+              <w:lastRenderedPageBreak/>
+              <w:t>{</w:t>
+            </w:r>
+            <w:proofErr w:type="spellStart"/>
+            <w:r>
+              <w:t>img</w:t>
+            </w:r>
+            <w:proofErr w:type="spellEnd"/>
+            <w:r>
+              <w:t>}</w:t>
+            </w:r>
+          </w:p>
+        </w:tc>
+      </w:tr>
+      <w:tr>
+        <w:trPr>
+          <w:jc w:val="center"/>
+        </w:trPr>
+        <w:tc>
+          <w:tcPr>
+            <w:tcW w:w="9350" w:type="dxa"/>
+            <w:shd w:val="clear" w:color="auto" w:fill="D9D9D9" w:themeFill="background1" w:themeFillShade="D9"/>
+          </w:tcPr>
+          <w:p>
+            <w:r>
+              <w:t>Note</w:t>
+            </w:r>
+          </w:p>
+        </w:tc>
+      </w:tr>
+      <w:tr>
+        <w:trPr>
+          <w:jc w:val="center"/>
+        </w:trPr>
+        <w:tc>
+          <w:tcPr>
+            <w:tcW w:w="9350" w:type="dxa"/>
+          </w:tcPr>
+          <w:p>
+            <w:r>
+              <w:t xml:space="preserve">{note} </w:t>
+            </w:r>
+          </w:p>
+        </w:tc>
+      </w:tr>
+    </w:tbl>
+    <w:p>
+      <w:pPr>
+        <w:rPr>
+          <w:cs/>
+        </w:rPr>
+      </w:pPr>
+      <w:r>
+        <w:t>{/</w:t>
+      </w:r>
+      <w:proofErr w:type="spellStart"/>
+      <w:r>
+        <w:t>addi_</w:t>
+      </w:r>
+      <w:r>
+        <w:t>bottom</w:t>
+      </w:r>
+      <w:proofErr w:type="spellEnd"/>
+      <w:r>
+        <w:t>}</w:t>
+      </w:r>
+    </w:p>
+    <w:p>
       <w:pPr>
         <w:sectPr>
           <w:pgSz w:w="12240" w:h="15840"/>
@@ -10192,9 +10651,6 @@
           <w:docGrid w:linePitch="381"/>
         </w:sectPr>
       </w:pPr>
-      <w:r>
-        <w:t>{/bottom}</w:t>
-      </w:r>
     </w:p>
     <w:p>
       <w:pPr>
@@ -10925,6 +11381,112 @@
       </w:tr>
     </w:tbl>
     <w:p>
+      <w:r>
+        <w:t>{/annular}</w:t>
+      </w:r>
+    </w:p>
+    <w:p/>
+    <w:p>
+      <w:r>
+        <w:t>{#addi_</w:t>
+      </w:r>
+      <w:r>
+        <w:t>annular</w:t>
+      </w:r>
+      <w:r>
+        <w:t>}</w:t>
+      </w:r>
+    </w:p>
+    <w:tbl>
+      <w:tblPr>
+        <w:tblStyle w:val="TableGrid"/>
+        <w:tblW w:w="0" w:type="auto"/>
+        <w:jc w:val="center"/>
+        <w:tblLook w:val="04A0" w:firstRow="1" w:lastRow="0" w:firstColumn="1" w:lastColumn="0" w:noHBand="0" w:noVBand="1"/>
+      </w:tblPr>
+      <w:tblGrid>
+        <w:gridCol w:w="9350"/>
+      </w:tblGrid>
+      <w:tr>
+        <w:trPr>
+          <w:jc w:val="center"/>
+        </w:trPr>
+        <w:tc>
+          <w:tcPr>
+            <w:tcW w:w="9350" w:type="dxa"/>
+          </w:tcPr>
+          <w:p>
+            <w:pPr>
+              <w:jc w:val="center"/>
+            </w:pPr>
+            <w:r>
+              <w:t>{</w:t>
+            </w:r>
+            <w:proofErr w:type="spellStart"/>
+            <w:r>
+              <w:t>img</w:t>
+            </w:r>
+            <w:proofErr w:type="spellEnd"/>
+            <w:r>
+              <w:t>}</w:t>
+            </w:r>
+          </w:p>
+        </w:tc>
+      </w:tr>
+      <w:tr>
+        <w:trPr>
+          <w:jc w:val="center"/>
+        </w:trPr>
+        <w:tc>
+          <w:tcPr>
+            <w:tcW w:w="9350" w:type="dxa"/>
+            <w:shd w:val="clear" w:color="auto" w:fill="D9D9D9" w:themeFill="background1" w:themeFillShade="D9"/>
+          </w:tcPr>
+          <w:p>
+            <w:r>
+              <w:t>Note</w:t>
+            </w:r>
+          </w:p>
+        </w:tc>
+      </w:tr>
+      <w:tr>
+        <w:trPr>
+          <w:jc w:val="center"/>
+        </w:trPr>
+        <w:tc>
+          <w:tcPr>
+            <w:tcW w:w="9350" w:type="dxa"/>
+          </w:tcPr>
+          <w:p>
+            <w:r>
+              <w:t xml:space="preserve">{note} </w:t>
+            </w:r>
+          </w:p>
+        </w:tc>
+      </w:tr>
+    </w:tbl>
+    <w:p>
+      <w:pPr>
+        <w:rPr>
+          <w:cs/>
+        </w:rPr>
+      </w:pPr>
+      <w:r>
+        <w:t>{/</w:t>
+      </w:r>
+      <w:proofErr w:type="spellStart"/>
+      <w:r>
+        <w:t>addi_</w:t>
+      </w:r>
+      <w:r>
+        <w:t>annular</w:t>
+      </w:r>
+      <w:proofErr w:type="spellEnd"/>
+      <w:r>
+        <w:t>}</w:t>
+      </w:r>
+    </w:p>
+    <w:p>
       <w:pPr>
         <w:sectPr>
           <w:pgSz w:w="12240" w:h="15840"/>
@@ -10933,9 +11495,6 @@
           <w:docGrid w:linePitch="381"/>
         </w:sectPr>
       </w:pPr>
-      <w:r>
-        <w:t>{/annular}</w:t>
-      </w:r>
     </w:p>
     <w:p>
       <w:pPr>
@@ -11688,6 +12247,120 @@
       </w:tr>
     </w:tbl>
     <w:p>
+      <w:r>
+        <w:t>{/</w:t>
+      </w:r>
+      <w:proofErr w:type="spellStart"/>
+      <w:r>
+        <w:t>critical_zone</w:t>
+      </w:r>
+      <w:proofErr w:type="spellEnd"/>
+      <w:r>
+        <w:t>}</w:t>
+      </w:r>
+    </w:p>
+    <w:p/>
+    <w:p>
+      <w:r>
+        <w:t>{#addi_</w:t>
+      </w:r>
+      <w:r>
+        <w:t>critical</w:t>
+      </w:r>
+      <w:r>
+        <w:t>}</w:t>
+      </w:r>
+    </w:p>
+    <w:tbl>
+      <w:tblPr>
+        <w:tblStyle w:val="TableGrid"/>
+        <w:tblW w:w="0" w:type="auto"/>
+        <w:jc w:val="center"/>
+        <w:tblLook w:val="04A0" w:firstRow="1" w:lastRow="0" w:firstColumn="1" w:lastColumn="0" w:noHBand="0" w:noVBand="1"/>
+      </w:tblPr>
+      <w:tblGrid>
+        <w:gridCol w:w="9350"/>
+      </w:tblGrid>
+      <w:tr>
+        <w:trPr>
+          <w:jc w:val="center"/>
+        </w:trPr>
+        <w:tc>
+          <w:tcPr>
+            <w:tcW w:w="9350" w:type="dxa"/>
+          </w:tcPr>
+          <w:p>
+            <w:pPr>
+              <w:jc w:val="center"/>
+            </w:pPr>
+            <w:r>
+              <w:t>{</w:t>
+            </w:r>
+            <w:proofErr w:type="spellStart"/>
+            <w:r>
+              <w:t>img</w:t>
+            </w:r>
+            <w:proofErr w:type="spellEnd"/>
+            <w:r>
+              <w:t>}</w:t>
+            </w:r>
+          </w:p>
+        </w:tc>
+      </w:tr>
+      <w:tr>
+        <w:trPr>
+          <w:jc w:val="center"/>
+        </w:trPr>
+        <w:tc>
+          <w:tcPr>
+            <w:tcW w:w="9350" w:type="dxa"/>
+            <w:shd w:val="clear" w:color="auto" w:fill="D9D9D9" w:themeFill="background1" w:themeFillShade="D9"/>
+          </w:tcPr>
+          <w:p>
+            <w:r>
+              <w:t>Note</w:t>
+            </w:r>
+          </w:p>
+        </w:tc>
+      </w:tr>
+      <w:tr>
+        <w:trPr>
+          <w:jc w:val="center"/>
+        </w:trPr>
+        <w:tc>
+          <w:tcPr>
+            <w:tcW w:w="9350" w:type="dxa"/>
+          </w:tcPr>
+          <w:p>
+            <w:r>
+              <w:t xml:space="preserve">{note} </w:t>
+            </w:r>
+          </w:p>
+        </w:tc>
+      </w:tr>
+    </w:tbl>
+    <w:p>
+      <w:pPr>
+        <w:rPr>
+          <w:cs/>
+        </w:rPr>
+      </w:pPr>
+      <w:r>
+        <w:t>{/</w:t>
+      </w:r>
+      <w:proofErr w:type="spellStart"/>
+      <w:r>
+        <w:t>addi_</w:t>
+      </w:r>
+      <w:r>
+        <w:t>critical</w:t>
+      </w:r>
+      <w:proofErr w:type="spellEnd"/>
+      <w:r>
+        <w:t>}</w:t>
+      </w:r>
+    </w:p>
+    <w:p>
       <w:pPr>
         <w:sectPr>
           <w:pgSz w:w="12240" w:h="15840"/>
@@ -11696,17 +12369,6 @@
           <w:docGrid w:linePitch="381"/>
         </w:sectPr>
       </w:pPr>
-      <w:r>
-        <w:t>{/</w:t>
-      </w:r>
-      <w:proofErr w:type="spellStart"/>
-      <w:r>
-        <w:t>critical_zone</w:t>
-      </w:r>
-      <w:proofErr w:type="spellEnd"/>
-      <w:r>
-        <w:t>}</w:t>
-      </w:r>
     </w:p>
     <w:p>
       <w:pPr>
@@ -12444,6 +13106,120 @@
       </w:tr>
     </w:tbl>
     <w:p>
+      <w:r>
+        <w:t>{/</w:t>
+      </w:r>
+      <w:proofErr w:type="spellStart"/>
+      <w:r>
+        <w:t>projection_plate</w:t>
+      </w:r>
+      <w:proofErr w:type="spellEnd"/>
+      <w:r>
+        <w:t>}</w:t>
+      </w:r>
+    </w:p>
+    <w:p/>
+    <w:p>
+      <w:r>
+        <w:t>{#addi_</w:t>
+      </w:r>
+      <w:r>
+        <w:t>projection</w:t>
+      </w:r>
+      <w:r>
+        <w:t>}</w:t>
+      </w:r>
+    </w:p>
+    <w:tbl>
+      <w:tblPr>
+        <w:tblStyle w:val="TableGrid"/>
+        <w:tblW w:w="0" w:type="auto"/>
+        <w:jc w:val="center"/>
+        <w:tblLook w:val="04A0" w:firstRow="1" w:lastRow="0" w:firstColumn="1" w:lastColumn="0" w:noHBand="0" w:noVBand="1"/>
+      </w:tblPr>
+      <w:tblGrid>
+        <w:gridCol w:w="9350"/>
+      </w:tblGrid>
+      <w:tr>
+        <w:trPr>
+          <w:jc w:val="center"/>
+        </w:trPr>
+        <w:tc>
+          <w:tcPr>
+            <w:tcW w:w="9350" w:type="dxa"/>
+          </w:tcPr>
+          <w:p>
+            <w:pPr>
+              <w:jc w:val="center"/>
+            </w:pPr>
+            <w:r>
+              <w:t>{</w:t>
+            </w:r>
+            <w:proofErr w:type="spellStart"/>
+            <w:r>
+              <w:t>img</w:t>
+            </w:r>
+            <w:proofErr w:type="spellEnd"/>
+            <w:r>
+              <w:t>}</w:t>
+            </w:r>
+          </w:p>
+        </w:tc>
+      </w:tr>
+      <w:tr>
+        <w:trPr>
+          <w:jc w:val="center"/>
+        </w:trPr>
+        <w:tc>
+          <w:tcPr>
+            <w:tcW w:w="9350" w:type="dxa"/>
+            <w:shd w:val="clear" w:color="auto" w:fill="D9D9D9" w:themeFill="background1" w:themeFillShade="D9"/>
+          </w:tcPr>
+          <w:p>
+            <w:r>
+              <w:t>Note</w:t>
+            </w:r>
+          </w:p>
+        </w:tc>
+      </w:tr>
+      <w:tr>
+        <w:trPr>
+          <w:jc w:val="center"/>
+        </w:trPr>
+        <w:tc>
+          <w:tcPr>
+            <w:tcW w:w="9350" w:type="dxa"/>
+          </w:tcPr>
+          <w:p>
+            <w:r>
+              <w:t xml:space="preserve">{note} </w:t>
+            </w:r>
+          </w:p>
+        </w:tc>
+      </w:tr>
+    </w:tbl>
+    <w:p>
+      <w:pPr>
+        <w:rPr>
+          <w:cs/>
+        </w:rPr>
+      </w:pPr>
+      <w:r>
+        <w:t>{/</w:t>
+      </w:r>
+      <w:proofErr w:type="spellStart"/>
+      <w:r>
+        <w:t>addi_</w:t>
+      </w:r>
+      <w:r>
+        <w:t>projection</w:t>
+      </w:r>
+      <w:proofErr w:type="spellEnd"/>
+      <w:r>
+        <w:t>}</w:t>
+      </w:r>
+    </w:p>
+    <w:p>
       <w:pPr>
         <w:sectPr>
           <w:pgSz w:w="12240" w:h="15840"/>
@@ -12452,17 +13228,6 @@
           <w:docGrid w:linePitch="381"/>
         </w:sectPr>
       </w:pPr>
-      <w:r>
-        <w:t>{/</w:t>
-      </w:r>
-      <w:proofErr w:type="spellStart"/>
-      <w:r>
-        <w:t>projection_plate</w:t>
-      </w:r>
-      <w:proofErr w:type="spellEnd"/>
-      <w:r>
-        <w:t>}</w:t>
-      </w:r>
     </w:p>
     <w:p>
       <w:pPr>
@@ -13280,6 +14045,112 @@
       </w:tr>
     </w:tbl>
     <w:p>
+      <w:r>
+        <w:t>{/piping}</w:t>
+      </w:r>
+    </w:p>
+    <w:p/>
+    <w:p>
+      <w:r>
+        <w:t>{#addi_</w:t>
+      </w:r>
+      <w:r>
+        <w:t>piping</w:t>
+      </w:r>
+      <w:r>
+        <w:t>}</w:t>
+      </w:r>
+    </w:p>
+    <w:tbl>
+      <w:tblPr>
+        <w:tblStyle w:val="TableGrid"/>
+        <w:tblW w:w="0" w:type="auto"/>
+        <w:jc w:val="center"/>
+        <w:tblLook w:val="04A0" w:firstRow="1" w:lastRow="0" w:firstColumn="1" w:lastColumn="0" w:noHBand="0" w:noVBand="1"/>
+      </w:tblPr>
+      <w:tblGrid>
+        <w:gridCol w:w="9350"/>
+      </w:tblGrid>
+      <w:tr>
+        <w:trPr>
+          <w:jc w:val="center"/>
+        </w:trPr>
+        <w:tc>
+          <w:tcPr>
+            <w:tcW w:w="9350" w:type="dxa"/>
+          </w:tcPr>
+          <w:p>
+            <w:pPr>
+              <w:jc w:val="center"/>
+            </w:pPr>
+            <w:r>
+              <w:t>{</w:t>
+            </w:r>
+            <w:proofErr w:type="spellStart"/>
+            <w:r>
+              <w:t>img</w:t>
+            </w:r>
+            <w:proofErr w:type="spellEnd"/>
+            <w:r>
+              <w:t>}</w:t>
+            </w:r>
+          </w:p>
+        </w:tc>
+      </w:tr>
+      <w:tr>
+        <w:trPr>
+          <w:jc w:val="center"/>
+        </w:trPr>
+        <w:tc>
+          <w:tcPr>
+            <w:tcW w:w="9350" w:type="dxa"/>
+            <w:shd w:val="clear" w:color="auto" w:fill="D9D9D9" w:themeFill="background1" w:themeFillShade="D9"/>
+          </w:tcPr>
+          <w:p>
+            <w:r>
+              <w:t>Note</w:t>
+            </w:r>
+          </w:p>
+        </w:tc>
+      </w:tr>
+      <w:tr>
+        <w:trPr>
+          <w:jc w:val="center"/>
+        </w:trPr>
+        <w:tc>
+          <w:tcPr>
+            <w:tcW w:w="9350" w:type="dxa"/>
+          </w:tcPr>
+          <w:p>
+            <w:r>
+              <w:t xml:space="preserve">{note} </w:t>
+            </w:r>
+          </w:p>
+        </w:tc>
+      </w:tr>
+    </w:tbl>
+    <w:p>
+      <w:pPr>
+        <w:rPr>
+          <w:cs/>
+        </w:rPr>
+      </w:pPr>
+      <w:r>
+        <w:t>{/</w:t>
+      </w:r>
+      <w:proofErr w:type="spellStart"/>
+      <w:r>
+        <w:t>addi_</w:t>
+      </w:r>
+      <w:r>
+        <w:t>piping</w:t>
+      </w:r>
+      <w:proofErr w:type="spellEnd"/>
+      <w:r>
+        <w:t>}</w:t>
+      </w:r>
+    </w:p>
+    <w:p>
       <w:pPr>
         <w:sectPr>
           <w:pgSz w:w="12240" w:h="15840"/>
@@ -13288,9 +14159,6 @@
           <w:docGrid w:linePitch="381"/>
         </w:sectPr>
       </w:pPr>
-      <w:r>
-        <w:t>{/piping}</w:t>
-      </w:r>
     </w:p>
     <w:p>
       <w:pPr>
@@ -14105,6 +14973,118 @@
       </w:tr>
     </w:tbl>
     <w:p>
+      <w:r>
+        <w:t>{</w:t>
+      </w:r>
+      <w:r>
+        <w:t>/</w:t>
+      </w:r>
+      <w:r>
+        <w:t>coil}</w:t>
+      </w:r>
+    </w:p>
+    <w:p/>
+    <w:p>
+      <w:r>
+        <w:t>{#addi_</w:t>
+      </w:r>
+      <w:r>
+        <w:t>coil</w:t>
+      </w:r>
+      <w:r>
+        <w:t>}</w:t>
+      </w:r>
+    </w:p>
+    <w:tbl>
+      <w:tblPr>
+        <w:tblStyle w:val="TableGrid"/>
+        <w:tblW w:w="0" w:type="auto"/>
+        <w:jc w:val="center"/>
+        <w:tblLook w:val="04A0" w:firstRow="1" w:lastRow="0" w:firstColumn="1" w:lastColumn="0" w:noHBand="0" w:noVBand="1"/>
+      </w:tblPr>
+      <w:tblGrid>
+        <w:gridCol w:w="9350"/>
+      </w:tblGrid>
+      <w:tr>
+        <w:trPr>
+          <w:jc w:val="center"/>
+        </w:trPr>
+        <w:tc>
+          <w:tcPr>
+            <w:tcW w:w="9350" w:type="dxa"/>
+          </w:tcPr>
+          <w:p>
+            <w:pPr>
+              <w:jc w:val="center"/>
+            </w:pPr>
+            <w:r>
+              <w:t>{</w:t>
+            </w:r>
+            <w:proofErr w:type="spellStart"/>
+            <w:r>
+              <w:t>img</w:t>
+            </w:r>
+            <w:proofErr w:type="spellEnd"/>
+            <w:r>
+              <w:t>}</w:t>
+            </w:r>
+          </w:p>
+        </w:tc>
+      </w:tr>
+      <w:tr>
+        <w:trPr>
+          <w:jc w:val="center"/>
+        </w:trPr>
+        <w:tc>
+          <w:tcPr>
+            <w:tcW w:w="9350" w:type="dxa"/>
+            <w:shd w:val="clear" w:color="auto" w:fill="D9D9D9" w:themeFill="background1" w:themeFillShade="D9"/>
+          </w:tcPr>
+          <w:p>
+            <w:r>
+              <w:t>Note</w:t>
+            </w:r>
+          </w:p>
+        </w:tc>
+      </w:tr>
+      <w:tr>
+        <w:trPr>
+          <w:jc w:val="center"/>
+        </w:trPr>
+        <w:tc>
+          <w:tcPr>
+            <w:tcW w:w="9350" w:type="dxa"/>
+          </w:tcPr>
+          <w:p>
+            <w:r>
+              <w:t xml:space="preserve">{note} </w:t>
+            </w:r>
+          </w:p>
+        </w:tc>
+      </w:tr>
+    </w:tbl>
+    <w:p>
+      <w:pPr>
+        <w:rPr>
+          <w:cs/>
+        </w:rPr>
+      </w:pPr>
+      <w:r>
+        <w:t>{/</w:t>
+      </w:r>
+      <w:proofErr w:type="spellStart"/>
+      <w:r>
+        <w:t>addi_</w:t>
+      </w:r>
+      <w:r>
+        <w:t>coil</w:t>
+      </w:r>
+      <w:proofErr w:type="spellEnd"/>
+      <w:r>
+        <w:t>}</w:t>
+      </w:r>
+    </w:p>
+    <w:p>
       <w:pPr>
         <w:sectPr>
           <w:pgSz w:w="12240" w:h="15840"/>
@@ -14113,15 +15093,6 @@
           <w:docGrid w:linePitch="381"/>
         </w:sectPr>
       </w:pPr>
-      <w:r>
-        <w:t>{</w:t>
-      </w:r>
-      <w:r>
-        <w:t>/</w:t>
-      </w:r>
-      <w:r>
-        <w:t>coil}</w:t>
-      </w:r>
     </w:p>
     <w:p>
       <w:pPr>
@@ -14945,6 +15916,112 @@
       </w:tr>
     </w:tbl>
     <w:p>
+      <w:r>
+        <w:t>{/sump}</w:t>
+      </w:r>
+    </w:p>
+    <w:p/>
+    <w:p>
+      <w:r>
+        <w:t>{#addi_</w:t>
+      </w:r>
+      <w:r>
+        <w:t>sump</w:t>
+      </w:r>
+      <w:r>
+        <w:t>}</w:t>
+      </w:r>
+    </w:p>
+    <w:tbl>
+      <w:tblPr>
+        <w:tblStyle w:val="TableGrid"/>
+        <w:tblW w:w="0" w:type="auto"/>
+        <w:jc w:val="center"/>
+        <w:tblLook w:val="04A0" w:firstRow="1" w:lastRow="0" w:firstColumn="1" w:lastColumn="0" w:noHBand="0" w:noVBand="1"/>
+      </w:tblPr>
+      <w:tblGrid>
+        <w:gridCol w:w="9350"/>
+      </w:tblGrid>
+      <w:tr>
+        <w:trPr>
+          <w:jc w:val="center"/>
+        </w:trPr>
+        <w:tc>
+          <w:tcPr>
+            <w:tcW w:w="9350" w:type="dxa"/>
+          </w:tcPr>
+          <w:p>
+            <w:pPr>
+              <w:jc w:val="center"/>
+            </w:pPr>
+            <w:r>
+              <w:t>{</w:t>
+            </w:r>
+            <w:proofErr w:type="spellStart"/>
+            <w:r>
+              <w:t>img</w:t>
+            </w:r>
+            <w:proofErr w:type="spellEnd"/>
+            <w:r>
+              <w:t>}</w:t>
+            </w:r>
+          </w:p>
+        </w:tc>
+      </w:tr>
+      <w:tr>
+        <w:trPr>
+          <w:jc w:val="center"/>
+        </w:trPr>
+        <w:tc>
+          <w:tcPr>
+            <w:tcW w:w="9350" w:type="dxa"/>
+            <w:shd w:val="clear" w:color="auto" w:fill="D9D9D9" w:themeFill="background1" w:themeFillShade="D9"/>
+          </w:tcPr>
+          <w:p>
+            <w:r>
+              <w:t>Note</w:t>
+            </w:r>
+          </w:p>
+        </w:tc>
+      </w:tr>
+      <w:tr>
+        <w:trPr>
+          <w:jc w:val="center"/>
+        </w:trPr>
+        <w:tc>
+          <w:tcPr>
+            <w:tcW w:w="9350" w:type="dxa"/>
+          </w:tcPr>
+          <w:p>
+            <w:r>
+              <w:t xml:space="preserve">{note} </w:t>
+            </w:r>
+          </w:p>
+        </w:tc>
+      </w:tr>
+    </w:tbl>
+    <w:p>
+      <w:pPr>
+        <w:rPr>
+          <w:cs/>
+        </w:rPr>
+      </w:pPr>
+      <w:r>
+        <w:t>{/</w:t>
+      </w:r>
+      <w:proofErr w:type="spellStart"/>
+      <w:r>
+        <w:t>addi_</w:t>
+      </w:r>
+      <w:r>
+        <w:t>sump</w:t>
+      </w:r>
+      <w:proofErr w:type="spellEnd"/>
+      <w:r>
+        <w:t>}</w:t>
+      </w:r>
+    </w:p>
+    <w:p>
       <w:pPr>
         <w:sectPr>
           <w:pgSz w:w="12240" w:h="15840"/>
@@ -14953,9 +16030,6 @@
           <w:docGrid w:linePitch="381"/>
         </w:sectPr>
       </w:pPr>
-      <w:r>
-        <w:t>{/sump}</w:t>
-      </w:r>
     </w:p>
     <w:p>
       <w:pPr>
@@ -15632,22 +16706,14 @@
               <w:rPr>
                 <w:szCs w:val="21"/>
               </w:rPr>
-              <w:t>mfl_</w:t>
-            </w:r>
-            <w:proofErr w:type="gramStart"/>
+              <w:t>mfl_bottom</w:t>
+            </w:r>
             <w:r>
               <w:rPr>
                 <w:szCs w:val="21"/>
               </w:rPr>
-              <w:t>bottom</w:t>
-            </w:r>
-            <w:r>
-              <w:rPr>
-                <w:szCs w:val="21"/>
-              </w:rPr>
               <w:t>}{</w:t>
             </w:r>
-            <w:proofErr w:type="gramEnd"/>
             <w:r>
               <w:rPr>
                 <w:szCs w:val="21"/>
@@ -16180,34 +17246,20 @@
               <w:rPr>
                 <w:szCs w:val="21"/>
               </w:rPr>
-              <w:t>repair_</w:t>
-            </w:r>
-            <w:proofErr w:type="gramStart"/>
+              <w:t>repair_status</w:t>
+            </w:r>
+            <w:proofErr w:type="spellEnd"/>
             <w:r>
               <w:rPr>
                 <w:szCs w:val="21"/>
               </w:rPr>
-              <w:t>status</w:t>
-            </w:r>
-            <w:proofErr w:type="spellEnd"/>
+              <w:t>}</w:t>
+            </w:r>
             <w:r>
               <w:rPr>
                 <w:szCs w:val="21"/>
               </w:rPr>
-              <w:t>}</w:t>
-            </w:r>
-            <w:r>
-              <w:rPr>
-                <w:szCs w:val="21"/>
-              </w:rPr>
-              <w:t>{</w:t>
-            </w:r>
-            <w:proofErr w:type="gramEnd"/>
-            <w:r>
-              <w:rPr>
-                <w:szCs w:val="21"/>
-              </w:rPr>
-              <w:t>/</w:t>
+              <w:t>{/</w:t>
             </w:r>
             <w:proofErr w:type="spellStart"/>
             <w:r>
@@ -16886,33 +17938,19 @@
               <w:rPr>
                 <w:szCs w:val="21"/>
               </w:rPr>
-              <w:t>mfl_</w:t>
-            </w:r>
-            <w:proofErr w:type="gramStart"/>
+              <w:t>mfl_annular</w:t>
+            </w:r>
             <w:r>
               <w:rPr>
                 <w:szCs w:val="21"/>
               </w:rPr>
-              <w:t>annular</w:t>
+              <w:t>}</w:t>
             </w:r>
             <w:r>
               <w:rPr>
                 <w:szCs w:val="21"/>
               </w:rPr>
-              <w:t>}</w:t>
-            </w:r>
-            <w:r>
-              <w:rPr>
-                <w:szCs w:val="21"/>
-              </w:rPr>
-              <w:t>{</w:t>
-            </w:r>
-            <w:proofErr w:type="gramEnd"/>
-            <w:r>
-              <w:rPr>
-                <w:szCs w:val="21"/>
-              </w:rPr>
-              <w:t>plate_no</w:t>
+              <w:t>{plate_no</w:t>
             </w:r>
             <w:r>
               <w:rPr>
@@ -17432,34 +18470,20 @@
               <w:rPr>
                 <w:szCs w:val="21"/>
               </w:rPr>
-              <w:t>repair_</w:t>
-            </w:r>
-            <w:proofErr w:type="gramStart"/>
+              <w:t>repair_status</w:t>
+            </w:r>
+            <w:proofErr w:type="spellEnd"/>
             <w:r>
               <w:rPr>
                 <w:szCs w:val="21"/>
               </w:rPr>
-              <w:t>status</w:t>
-            </w:r>
-            <w:proofErr w:type="spellEnd"/>
+              <w:t>}</w:t>
+            </w:r>
             <w:r>
               <w:rPr>
                 <w:szCs w:val="21"/>
               </w:rPr>
-              <w:t>}</w:t>
-            </w:r>
-            <w:r>
-              <w:rPr>
-                <w:szCs w:val="21"/>
-              </w:rPr>
-              <w:t>{</w:t>
-            </w:r>
-            <w:proofErr w:type="gramEnd"/>
-            <w:r>
-              <w:rPr>
-                <w:szCs w:val="21"/>
-              </w:rPr>
-              <w:t>/</w:t>
+              <w:t>{/</w:t>
             </w:r>
             <w:proofErr w:type="spellStart"/>
             <w:r>
@@ -17678,13 +18702,8 @@
     <w:p>
       <w:r>
         <w:lastRenderedPageBreak/>
-        <w:t xml:space="preserve">Measured </w:t>
-      </w:r>
-      <w:proofErr w:type="gramStart"/>
-      <w:r>
-        <w:t>data</w:t>
-      </w:r>
-      <w:proofErr w:type="gramEnd"/>
+        <w:t>Measured data</w:t>
+      </w:r>
     </w:p>
     <w:p/>
     <w:tbl>
@@ -17965,19 +18984,11 @@
             </w:r>
             <w:proofErr w:type="spellStart"/>
             <w:r>
-              <w:t>relative_</w:t>
-            </w:r>
-            <w:proofErr w:type="gramStart"/>
-            <w:r>
-              <w:t>value</w:t>
+              <w:t>relative_value</w:t>
             </w:r>
             <w:proofErr w:type="spellEnd"/>
             <w:r>
-              <w:t>}{</w:t>
-            </w:r>
-            <w:proofErr w:type="gramEnd"/>
-            <w:r>
-              <w:t>/</w:t>
+              <w:t>}{/</w:t>
             </w:r>
             <w:proofErr w:type="spellStart"/>
             <w:r>
@@ -18319,19 +19330,11 @@
                 <w:szCs w:val="20"/>
               </w:rPr>
             </w:pPr>
-            <w:proofErr w:type="gramStart"/>
             <w:r>
               <w:rPr>
                 <w:szCs w:val="20"/>
               </w:rPr>
-              <w:t>Difference(</w:t>
-            </w:r>
-            <w:proofErr w:type="gramEnd"/>
-            <w:r>
-              <w:rPr>
-                <w:szCs w:val="20"/>
-              </w:rPr>
-              <w:t>2)</w:t>
+              <w:t>Difference(2)</w:t>
             </w:r>
           </w:p>
         </w:tc>
@@ -18352,19 +19355,11 @@
                 <w:szCs w:val="20"/>
               </w:rPr>
             </w:pPr>
-            <w:proofErr w:type="gramStart"/>
             <w:r>
               <w:rPr>
                 <w:szCs w:val="20"/>
               </w:rPr>
-              <w:t>Deviation(</w:t>
-            </w:r>
-            <w:proofErr w:type="gramEnd"/>
-            <w:r>
-              <w:rPr>
-                <w:szCs w:val="20"/>
-              </w:rPr>
-              <w:t>2)</w:t>
+              <w:t>Deviation(2)</w:t>
             </w:r>
           </w:p>
         </w:tc>
@@ -18397,21 +19392,7 @@
               <w:rPr>
                 <w:szCs w:val="20"/>
               </w:rPr>
-              <w:t>{#shell_settlement_</w:t>
-            </w:r>
-            <w:proofErr w:type="gramStart"/>
-            <w:r>
-              <w:rPr>
-                <w:szCs w:val="20"/>
-              </w:rPr>
-              <w:t>api}{</w:t>
-            </w:r>
-            <w:proofErr w:type="gramEnd"/>
-            <w:r>
-              <w:rPr>
-                <w:szCs w:val="20"/>
-              </w:rPr>
-              <w:t>location}</w:t>
+              <w:t>{#shell_settlement_api}{location}</w:t>
             </w:r>
           </w:p>
         </w:tc>
@@ -18797,21 +19778,7 @@
               <w:rPr>
                 <w:szCs w:val="20"/>
               </w:rPr>
-              <w:t>{deviation_2_</w:t>
-            </w:r>
-            <w:proofErr w:type="gramStart"/>
-            <w:r>
-              <w:rPr>
-                <w:szCs w:val="20"/>
-              </w:rPr>
-              <w:t>value}{</w:t>
-            </w:r>
-            <w:proofErr w:type="gramEnd"/>
-            <w:r>
-              <w:rPr>
-                <w:szCs w:val="20"/>
-              </w:rPr>
-              <w:t>/</w:t>
+              <w:t>{deviation_2_value}{/</w:t>
             </w:r>
             <w:proofErr w:type="spellStart"/>
             <w:r>
@@ -25703,15 +26670,7 @@
         <w:jc w:val="both"/>
       </w:pPr>
       <w:r>
-        <w:t xml:space="preserve">If MRT &gt; tmin:   "Planned internal inspection interval ≤ 15 </w:t>
-      </w:r>
-      <w:proofErr w:type="gramStart"/>
-      <w:r>
-        <w:t>years</w:t>
-      </w:r>
-      <w:proofErr w:type="gramEnd"/>
-      <w:r>
-        <w:t>"</w:t>
+        <w:t>If MRT &gt; tmin:   "Planned internal inspection interval ≤ 15 years"</w:t>
       </w:r>
     </w:p>
     <w:p>

</xml_diff>

<commit_message>
report checklist from campaign
</commit_message>
<xml_diff>
--- a/public/report_template/General_Report_Template.docx
+++ b/public/report_template/General_Report_Template.docx
@@ -24377,7 +24377,7 @@
     </w:p>
     <w:tbl>
       <w:tblPr>
-        <w:tblW w:w="9356" w:type="dxa"/>
+        <w:tblW w:w="11052" w:type="dxa"/>
         <w:jc w:val="center"/>
         <w:tblBorders>
           <w:top w:val="single" w:sz="4" w:space="0" w:color="auto"/>
@@ -24392,6 +24392,7 @@
       </w:tblPr>
       <w:tblGrid>
         <w:gridCol w:w="1696"/>
+        <w:gridCol w:w="1696"/>
         <w:gridCol w:w="1468"/>
         <w:gridCol w:w="1509"/>
         <w:gridCol w:w="1418"/>
@@ -24418,6 +24419,24 @@
               <w:jc w:val="center"/>
             </w:pPr>
             <w:r>
+              <w:t>Circumference No</w:t>
+            </w:r>
+          </w:p>
+        </w:tc>
+        <w:tc>
+          <w:tcPr>
+            <w:tcW w:w="1696" w:type="dxa"/>
+            <w:tcBorders>
+              <w:bottom w:val="single" w:sz="4" w:space="0" w:color="auto"/>
+            </w:tcBorders>
+            <w:shd w:val="clear" w:color="auto" w:fill="E6E6E6"/>
+            <w:vAlign w:val="center"/>
+          </w:tcPr>
+          <w:p>
+            <w:pPr>
+              <w:jc w:val="center"/>
+            </w:pPr>
+            <w:r>
               <w:t>Point No</w:t>
             </w:r>
           </w:p>
@@ -24578,6 +24597,45 @@
               <w:bottom w:val="single" w:sz="4" w:space="0" w:color="auto"/>
               <w:right w:val="single" w:sz="4" w:space="0" w:color="auto"/>
             </w:tcBorders>
+            <w:vAlign w:val="center"/>
+          </w:tcPr>
+          <w:p>
+            <w:pPr>
+              <w:jc w:val="center"/>
+              <w:rPr>
+                <w:bCs/>
+              </w:rPr>
+            </w:pPr>
+            <w:r>
+              <w:rPr>
+                <w:bCs/>
+              </w:rPr>
+              <w:t>{#roundness} {</w:t>
+            </w:r>
+            <w:proofErr w:type="spellStart"/>
+            <w:r>
+              <w:rPr>
+                <w:bCs/>
+              </w:rPr>
+              <w:t>circum_no</w:t>
+            </w:r>
+            <w:proofErr w:type="spellEnd"/>
+            <w:r>
+              <w:rPr>
+                <w:bCs/>
+              </w:rPr>
+              <w:t>}</w:t>
+            </w:r>
+          </w:p>
+        </w:tc>
+        <w:tc>
+          <w:tcPr>
+            <w:tcW w:w="1696" w:type="dxa"/>
+            <w:tcBorders>
+              <w:top w:val="single" w:sz="4" w:space="0" w:color="auto"/>
+              <w:bottom w:val="single" w:sz="4" w:space="0" w:color="auto"/>
+              <w:right w:val="single" w:sz="4" w:space="0" w:color="auto"/>
+            </w:tcBorders>
             <w:shd w:val="clear" w:color="auto" w:fill="auto"/>
             <w:vAlign w:val="center"/>
           </w:tcPr>
@@ -24592,20 +24650,16 @@
               <w:rPr>
                 <w:bCs/>
               </w:rPr>
-              <w:t>{#</w:t>
-            </w:r>
+              <w:t>{</w:t>
+            </w:r>
+            <w:proofErr w:type="spellStart"/>
             <w:r>
               <w:rPr>
                 <w:bCs/>
               </w:rPr>
-              <w:t>roundness} {</w:t>
-            </w:r>
-            <w:r>
-              <w:rPr>
-                <w:bCs/>
-              </w:rPr>
               <w:t>point_no</w:t>
             </w:r>
+            <w:proofErr w:type="spellEnd"/>
             <w:r>
               <w:rPr>
                 <w:bCs/>

</xml_diff>

<commit_message>
review general report generate part thickness
</commit_message>
<xml_diff>
--- a/public/report_template/General_Report_Template.docx
+++ b/public/report_template/General_Report_Template.docx
@@ -363,7 +363,7 @@
           <w:szCs w:val="28"/>
         </w:rPr>
         <w:drawing>
-          <wp:inline distT="0" distB="0" distL="0" distR="0" wp14:anchorId="64ABD85F" wp14:editId="38D4AA18">
+          <wp:inline distT="0" distB="0" distL="0" distR="0" wp14:anchorId="64ABD85F" wp14:editId="27F39F44">
             <wp:extent cx="1788886" cy="361319"/>
             <wp:effectExtent l="0" t="0" r="0" b="0"/>
             <wp:docPr id="7" name="Picture 7"/>
@@ -3494,6 +3494,7 @@
               <w:caps/>
               <w:szCs w:val="15"/>
             </w:rPr>
+            <w:lastRenderedPageBreak/>
             <w:fldChar w:fldCharType="end"/>
           </w:r>
         </w:p>
@@ -4497,9 +4498,13 @@
         </w:tc>
       </w:tr>
       <w:tr>
+        <w:trPr>
+          <w:trHeight w:val="567"/>
+        </w:trPr>
         <w:tc>
           <w:tcPr>
             <w:tcW w:w="1870" w:type="dxa"/>
+            <w:vAlign w:val="center"/>
           </w:tcPr>
           <w:p>
             <w:pPr>
@@ -4544,6 +4549,7 @@
         <w:tc>
           <w:tcPr>
             <w:tcW w:w="1870" w:type="dxa"/>
+            <w:vAlign w:val="center"/>
           </w:tcPr>
           <w:p>
             <w:pPr>
@@ -4581,6 +4587,7 @@
         <w:tc>
           <w:tcPr>
             <w:tcW w:w="1870" w:type="dxa"/>
+            <w:vAlign w:val="center"/>
           </w:tcPr>
           <w:p>
             <w:pPr>
@@ -4618,6 +4625,7 @@
         <w:tc>
           <w:tcPr>
             <w:tcW w:w="1870" w:type="dxa"/>
+            <w:vAlign w:val="center"/>
           </w:tcPr>
           <w:p>
             <w:pPr>
@@ -4655,6 +4663,7 @@
         <w:tc>
           <w:tcPr>
             <w:tcW w:w="1870" w:type="dxa"/>
+            <w:vAlign w:val="center"/>
           </w:tcPr>
           <w:p>
             <w:pPr>
@@ -6271,7 +6280,7 @@
       </w:tr>
       <w:tr>
         <w:trPr>
-          <w:trHeight w:val="238"/>
+          <w:trHeight w:val="567"/>
           <w:jc w:val="center"/>
         </w:trPr>
         <w:tc>
@@ -6384,7 +6393,8 @@
           </w:tcPr>
           <w:p>
             <w:pPr>
-              <w:jc w:val="center"/>
+              <w:ind w:right="45"/>
+              <w:jc w:val="right"/>
             </w:pPr>
             <w:r>
               <w:t>{</w:t>
@@ -6412,7 +6422,8 @@
           </w:tcPr>
           <w:p>
             <w:pPr>
-              <w:jc w:val="center"/>
+              <w:ind w:right="45"/>
+              <w:jc w:val="right"/>
             </w:pPr>
             <w:r>
               <w:t>{</w:t>
@@ -6468,7 +6479,8 @@
           </w:tcPr>
           <w:p>
             <w:pPr>
-              <w:jc w:val="center"/>
+              <w:ind w:right="153"/>
+              <w:jc w:val="right"/>
             </w:pPr>
             <w:r>
               <w:t>{</w:t>
@@ -6496,7 +6508,12 @@
           </w:tcPr>
           <w:p>
             <w:pPr>
-              <w:jc w:val="center"/>
+              <w:ind w:right="170"/>
+              <w:jc w:val="right"/>
+              <w:rPr>
+                <w:rFonts w:hint="cs"/>
+                <w:cs/>
+              </w:rPr>
             </w:pPr>
             <w:r>
               <w:t>{</w:t>
@@ -6524,7 +6541,8 @@
           </w:tcPr>
           <w:p>
             <w:pPr>
-              <w:jc w:val="center"/>
+              <w:ind w:right="170"/>
+              <w:jc w:val="right"/>
             </w:pPr>
             <w:r>
               <w:t>{</w:t>
@@ -7094,7 +7112,7 @@
       </w:tr>
       <w:tr>
         <w:trPr>
-          <w:trHeight w:val="238"/>
+          <w:trHeight w:val="567"/>
           <w:jc w:val="center"/>
         </w:trPr>
         <w:tc>
@@ -7207,7 +7225,8 @@
           </w:tcPr>
           <w:p>
             <w:pPr>
-              <w:jc w:val="center"/>
+              <w:ind w:right="45"/>
+              <w:jc w:val="right"/>
             </w:pPr>
             <w:r>
               <w:t>{</w:t>
@@ -7235,7 +7254,8 @@
           </w:tcPr>
           <w:p>
             <w:pPr>
-              <w:jc w:val="center"/>
+              <w:ind w:right="45"/>
+              <w:jc w:val="right"/>
             </w:pPr>
             <w:r>
               <w:t>{</w:t>
@@ -7291,7 +7311,8 @@
           </w:tcPr>
           <w:p>
             <w:pPr>
-              <w:jc w:val="center"/>
+              <w:ind w:right="153"/>
+              <w:jc w:val="right"/>
             </w:pPr>
             <w:r>
               <w:t>{</w:t>
@@ -7319,7 +7340,8 @@
           </w:tcPr>
           <w:p>
             <w:pPr>
-              <w:jc w:val="center"/>
+              <w:ind w:right="170"/>
+              <w:jc w:val="right"/>
             </w:pPr>
             <w:r>
               <w:t>{</w:t>
@@ -7347,7 +7369,8 @@
           </w:tcPr>
           <w:p>
             <w:pPr>
-              <w:jc w:val="center"/>
+              <w:ind w:right="170"/>
+              <w:jc w:val="right"/>
             </w:pPr>
             <w:r>
               <w:t>{</w:t>
@@ -7608,7 +7631,7 @@
     <w:p/>
     <w:tbl>
       <w:tblPr>
-        <w:tblW w:w="5341" w:type="pct"/>
+        <w:tblW w:w="5534" w:type="pct"/>
         <w:tblInd w:w="-289" w:type="dxa"/>
         <w:tblBorders>
           <w:top w:val="single" w:sz="4" w:space="0" w:color="auto"/>
@@ -7622,17 +7645,17 @@
         <w:tblLook w:val="04A0" w:firstRow="1" w:lastRow="0" w:firstColumn="1" w:lastColumn="0" w:noHBand="0" w:noVBand="1"/>
       </w:tblPr>
       <w:tblGrid>
-        <w:gridCol w:w="816"/>
-        <w:gridCol w:w="723"/>
+        <w:gridCol w:w="819"/>
+        <w:gridCol w:w="722"/>
         <w:gridCol w:w="615"/>
-        <w:gridCol w:w="1121"/>
-        <w:gridCol w:w="1121"/>
+        <w:gridCol w:w="1122"/>
+        <w:gridCol w:w="1122"/>
         <w:gridCol w:w="933"/>
-        <w:gridCol w:w="897"/>
-        <w:gridCol w:w="1011"/>
+        <w:gridCol w:w="896"/>
+        <w:gridCol w:w="1010"/>
         <w:gridCol w:w="933"/>
-        <w:gridCol w:w="873"/>
-        <w:gridCol w:w="945"/>
+        <w:gridCol w:w="902"/>
+        <w:gridCol w:w="1275"/>
       </w:tblGrid>
       <w:tr>
         <w:trPr>
@@ -7641,7 +7664,7 @@
         </w:trPr>
         <w:tc>
           <w:tcPr>
-            <w:tcW w:w="409" w:type="pct"/>
+            <w:tcW w:w="395" w:type="pct"/>
             <w:shd w:val="clear" w:color="auto" w:fill="D9D9D9"/>
             <w:textDirection w:val="btLr"/>
             <w:vAlign w:val="center"/>
@@ -7657,7 +7680,7 @@
         </w:tc>
         <w:tc>
           <w:tcPr>
-            <w:tcW w:w="362" w:type="pct"/>
+            <w:tcW w:w="349" w:type="pct"/>
             <w:shd w:val="clear" w:color="auto" w:fill="D9D9D9"/>
             <w:textDirection w:val="btLr"/>
             <w:vAlign w:val="center"/>
@@ -7673,7 +7696,7 @@
         </w:tc>
         <w:tc>
           <w:tcPr>
-            <w:tcW w:w="308" w:type="pct"/>
+            <w:tcW w:w="297" w:type="pct"/>
             <w:shd w:val="clear" w:color="auto" w:fill="D9D9D9"/>
             <w:textDirection w:val="btLr"/>
             <w:vAlign w:val="center"/>
@@ -7689,7 +7712,7 @@
         </w:tc>
         <w:tc>
           <w:tcPr>
-            <w:tcW w:w="561" w:type="pct"/>
+            <w:tcW w:w="542" w:type="pct"/>
             <w:shd w:val="clear" w:color="auto" w:fill="D9D9D9"/>
             <w:textDirection w:val="btLr"/>
             <w:vAlign w:val="center"/>
@@ -7713,7 +7736,7 @@
         </w:tc>
         <w:tc>
           <w:tcPr>
-            <w:tcW w:w="561" w:type="pct"/>
+            <w:tcW w:w="542" w:type="pct"/>
             <w:shd w:val="clear" w:color="auto" w:fill="D9D9D9"/>
             <w:textDirection w:val="btLr"/>
             <w:vAlign w:val="center"/>
@@ -7737,7 +7760,7 @@
         </w:tc>
         <w:tc>
           <w:tcPr>
-            <w:tcW w:w="467" w:type="pct"/>
+            <w:tcW w:w="451" w:type="pct"/>
             <w:shd w:val="clear" w:color="auto" w:fill="D9D9D9"/>
             <w:textDirection w:val="btLr"/>
             <w:vAlign w:val="center"/>
@@ -7761,7 +7784,7 @@
         </w:tc>
         <w:tc>
           <w:tcPr>
-            <w:tcW w:w="449" w:type="pct"/>
+            <w:tcW w:w="433" w:type="pct"/>
             <w:shd w:val="clear" w:color="auto" w:fill="D9D9D9"/>
             <w:textDirection w:val="btLr"/>
             <w:vAlign w:val="center"/>
@@ -7777,7 +7800,7 @@
         </w:tc>
         <w:tc>
           <w:tcPr>
-            <w:tcW w:w="506" w:type="pct"/>
+            <w:tcW w:w="488" w:type="pct"/>
             <w:shd w:val="clear" w:color="auto" w:fill="D9D9D9"/>
             <w:textDirection w:val="btLr"/>
             <w:vAlign w:val="center"/>
@@ -7793,7 +7816,7 @@
         </w:tc>
         <w:tc>
           <w:tcPr>
-            <w:tcW w:w="467" w:type="pct"/>
+            <w:tcW w:w="451" w:type="pct"/>
             <w:shd w:val="clear" w:color="auto" w:fill="D9D9D9"/>
             <w:textDirection w:val="btLr"/>
             <w:vAlign w:val="center"/>
@@ -7817,7 +7840,7 @@
         </w:tc>
         <w:tc>
           <w:tcPr>
-            <w:tcW w:w="437" w:type="pct"/>
+            <w:tcW w:w="436" w:type="pct"/>
             <w:shd w:val="clear" w:color="auto" w:fill="D9D9D9"/>
             <w:textDirection w:val="btLr"/>
             <w:vAlign w:val="center"/>
@@ -7841,7 +7864,7 @@
         </w:tc>
         <w:tc>
           <w:tcPr>
-            <w:tcW w:w="473" w:type="pct"/>
+            <w:tcW w:w="616" w:type="pct"/>
             <w:shd w:val="clear" w:color="auto" w:fill="D9D9D9"/>
             <w:textDirection w:val="btLr"/>
             <w:vAlign w:val="center"/>
@@ -7857,9 +7880,12 @@
         </w:tc>
       </w:tr>
       <w:tr>
-        <w:tc>
-          <w:tcPr>
-            <w:tcW w:w="409" w:type="pct"/>
+        <w:trPr>
+          <w:trHeight w:val="567"/>
+        </w:trPr>
+        <w:tc>
+          <w:tcPr>
+            <w:tcW w:w="395" w:type="pct"/>
             <w:shd w:val="clear" w:color="auto" w:fill="auto"/>
             <w:vAlign w:val="center"/>
           </w:tcPr>
@@ -7891,13 +7917,14 @@
         </w:tc>
         <w:tc>
           <w:tcPr>
-            <w:tcW w:w="362" w:type="pct"/>
+            <w:tcW w:w="349" w:type="pct"/>
             <w:shd w:val="clear" w:color="auto" w:fill="auto"/>
             <w:vAlign w:val="center"/>
           </w:tcPr>
           <w:p>
             <w:pPr>
-              <w:jc w:val="center"/>
+              <w:ind w:right="28"/>
+              <w:jc w:val="right"/>
             </w:pPr>
             <w:bookmarkStart w:id="13" w:name="h1"/>
             <w:bookmarkEnd w:id="13"/>
@@ -7916,7 +7943,7 @@
         </w:tc>
         <w:tc>
           <w:tcPr>
-            <w:tcW w:w="308" w:type="pct"/>
+            <w:tcW w:w="297" w:type="pct"/>
             <w:shd w:val="clear" w:color="auto" w:fill="auto"/>
             <w:vAlign w:val="center"/>
           </w:tcPr>
@@ -7941,7 +7968,7 @@
         </w:tc>
         <w:tc>
           <w:tcPr>
-            <w:tcW w:w="561" w:type="pct"/>
+            <w:tcW w:w="542" w:type="pct"/>
             <w:shd w:val="clear" w:color="auto" w:fill="auto"/>
             <w:vAlign w:val="center"/>
           </w:tcPr>
@@ -7966,7 +7993,7 @@
         </w:tc>
         <w:tc>
           <w:tcPr>
-            <w:tcW w:w="561" w:type="pct"/>
+            <w:tcW w:w="542" w:type="pct"/>
             <w:shd w:val="clear" w:color="auto" w:fill="auto"/>
             <w:vAlign w:val="center"/>
           </w:tcPr>
@@ -7995,7 +8022,7 @@
         </w:tc>
         <w:tc>
           <w:tcPr>
-            <w:tcW w:w="467" w:type="pct"/>
+            <w:tcW w:w="451" w:type="pct"/>
             <w:shd w:val="clear" w:color="auto" w:fill="auto"/>
             <w:vAlign w:val="center"/>
           </w:tcPr>
@@ -8005,20 +8032,34 @@
             </w:pPr>
             <w:bookmarkStart w:id="17" w:name="st1"/>
             <w:bookmarkEnd w:id="17"/>
-            <w:r>
-              <w:t>23595</w:t>
-            </w:r>
-          </w:p>
-        </w:tc>
-        <w:tc>
-          <w:tcPr>
-            <w:tcW w:w="449" w:type="pct"/>
+            <w:proofErr w:type="gramStart"/>
+            <w:r>
+              <w:t xml:space="preserve">{ </w:t>
+            </w:r>
+            <w:proofErr w:type="spellStart"/>
+            <w:r>
+              <w:t>stress</w:t>
+            </w:r>
+            <w:proofErr w:type="gramEnd"/>
+            <w:r>
+              <w:t>_prod</w:t>
+            </w:r>
+            <w:proofErr w:type="spellEnd"/>
+            <w:r>
+              <w:t>}</w:t>
+            </w:r>
+          </w:p>
+        </w:tc>
+        <w:tc>
+          <w:tcPr>
+            <w:tcW w:w="433" w:type="pct"/>
             <w:shd w:val="clear" w:color="auto" w:fill="auto"/>
             <w:vAlign w:val="center"/>
           </w:tcPr>
           <w:p>
             <w:pPr>
-              <w:jc w:val="center"/>
+              <w:ind w:right="28"/>
+              <w:jc w:val="right"/>
               <w:rPr>
                 <w:lang w:eastAsia="en-SG"/>
               </w:rPr>
@@ -8029,47 +8070,29 @@
               <w:rPr>
                 <w:lang w:eastAsia="en-SG"/>
               </w:rPr>
-              <w:t>{</w:t>
-            </w:r>
-            <w:proofErr w:type="spellStart"/>
-            <w:r>
-              <w:rPr>
-                <w:lang w:eastAsia="en-SG"/>
-              </w:rPr>
-              <w:t>t_nom_plate_mm</w:t>
-            </w:r>
-            <w:proofErr w:type="spellEnd"/>
-            <w:r>
-              <w:rPr>
-                <w:lang w:eastAsia="en-SG"/>
-              </w:rPr>
-              <w:t>}</w:t>
-            </w:r>
-          </w:p>
-        </w:tc>
-        <w:tc>
-          <w:tcPr>
-            <w:tcW w:w="506" w:type="pct"/>
+              <w:t>{t_nom_plate_mm}</w:t>
+            </w:r>
+          </w:p>
+        </w:tc>
+        <w:tc>
+          <w:tcPr>
+            <w:tcW w:w="488" w:type="pct"/>
             <w:shd w:val="clear" w:color="auto" w:fill="auto"/>
             <w:vAlign w:val="center"/>
           </w:tcPr>
           <w:p>
             <w:pPr>
-              <w:jc w:val="center"/>
+              <w:ind w:right="28"/>
+              <w:jc w:val="right"/>
             </w:pPr>
             <w:bookmarkStart w:id="19" w:name="mt1"/>
             <w:bookmarkEnd w:id="19"/>
             <w:r>
-              <w:t>{</w:t>
-            </w:r>
-            <w:proofErr w:type="spellStart"/>
-            <w:r>
-              <w:t>min</w:t>
+              <w:t>{min</w:t>
             </w:r>
             <w:r>
               <w:t>_thk</w:t>
             </w:r>
-            <w:proofErr w:type="spellEnd"/>
             <w:r>
               <w:t>}</w:t>
             </w:r>
@@ -8077,7 +8100,7 @@
         </w:tc>
         <w:tc>
           <w:tcPr>
-            <w:tcW w:w="467" w:type="pct"/>
+            <w:tcW w:w="451" w:type="pct"/>
             <w:tcBorders>
               <w:top w:val="single" w:sz="8" w:space="0" w:color="auto"/>
               <w:left w:val="nil"/>
@@ -8089,26 +8112,19 @@
           </w:tcPr>
           <w:p>
             <w:pPr>
-              <w:jc w:val="center"/>
+              <w:ind w:right="28"/>
+              <w:jc w:val="right"/>
             </w:pPr>
             <w:bookmarkStart w:id="20" w:name="at1"/>
             <w:bookmarkEnd w:id="20"/>
             <w:r>
-              <w:t>{</w:t>
-            </w:r>
-            <w:proofErr w:type="spellStart"/>
-            <w:r>
-              <w:t>tmin_prod_mm</w:t>
-            </w:r>
-            <w:proofErr w:type="spellEnd"/>
-            <w:r>
-              <w:t>}</w:t>
-            </w:r>
-          </w:p>
-        </w:tc>
-        <w:tc>
-          <w:tcPr>
-            <w:tcW w:w="437" w:type="pct"/>
+              <w:t>{tmin_prod_mm}</w:t>
+            </w:r>
+          </w:p>
+        </w:tc>
+        <w:tc>
+          <w:tcPr>
+            <w:tcW w:w="436" w:type="pct"/>
             <w:tcBorders>
               <w:top w:val="single" w:sz="8" w:space="0" w:color="auto"/>
               <w:left w:val="nil"/>
@@ -8120,29 +8136,25 @@
           </w:tcPr>
           <w:p>
             <w:pPr>
-              <w:jc w:val="center"/>
+              <w:ind w:right="57"/>
+              <w:jc w:val="right"/>
             </w:pPr>
             <w:bookmarkStart w:id="21" w:name="cr1"/>
             <w:bookmarkEnd w:id="21"/>
             <w:r>
               <w:t>{</w:t>
             </w:r>
-            <w:proofErr w:type="spellStart"/>
             <w:r>
               <w:t>s</w:t>
             </w:r>
             <w:r>
-              <w:t>cr</w:t>
-            </w:r>
-            <w:proofErr w:type="spellEnd"/>
-            <w:r>
-              <w:t>}</w:t>
-            </w:r>
-          </w:p>
-        </w:tc>
-        <w:tc>
-          <w:tcPr>
-            <w:tcW w:w="473" w:type="pct"/>
+              <w:t>cr}</w:t>
+            </w:r>
+          </w:p>
+        </w:tc>
+        <w:tc>
+          <w:tcPr>
+            <w:tcW w:w="616" w:type="pct"/>
             <w:tcBorders>
               <w:top w:val="single" w:sz="8" w:space="0" w:color="auto"/>
               <w:left w:val="nil"/>
@@ -8154,39 +8166,30 @@
           </w:tcPr>
           <w:p>
             <w:pPr>
-              <w:jc w:val="center"/>
+              <w:ind w:right="113"/>
+              <w:jc w:val="right"/>
             </w:pPr>
             <w:bookmarkStart w:id="22" w:name="rl1"/>
             <w:bookmarkEnd w:id="22"/>
             <w:r>
               <w:t>{</w:t>
             </w:r>
-            <w:proofErr w:type="spellStart"/>
             <w:r>
               <w:t>min_</w:t>
             </w:r>
             <w:proofErr w:type="gramStart"/>
             <w:r>
-              <w:t>rl</w:t>
-            </w:r>
-            <w:proofErr w:type="spellEnd"/>
-            <w:r>
-              <w:t>}{</w:t>
+              <w:t>rl}{</w:t>
             </w:r>
             <w:proofErr w:type="gramEnd"/>
             <w:r>
               <w:t>/</w:t>
             </w:r>
-            <w:proofErr w:type="spellStart"/>
             <w:r>
               <w:t>tank</w:t>
             </w:r>
             <w:r>
-              <w:t>+course</w:t>
-            </w:r>
-            <w:proofErr w:type="spellEnd"/>
-            <w:r>
-              <w:t>}</w:t>
+              <w:t>+course}</w:t>
             </w:r>
           </w:p>
         </w:tc>
@@ -8455,7 +8458,7 @@
       </w:tr>
       <w:tr>
         <w:trPr>
-          <w:trHeight w:val="238"/>
+          <w:trHeight w:val="567"/>
         </w:trPr>
         <w:tc>
           <w:tcPr>
@@ -8596,7 +8599,8 @@
           </w:tcPr>
           <w:p>
             <w:pPr>
-              <w:jc w:val="center"/>
+              <w:ind w:right="113"/>
+              <w:jc w:val="right"/>
             </w:pPr>
             <w:r>
               <w:t>{</w:t>
@@ -8624,7 +8628,8 @@
           </w:tcPr>
           <w:p>
             <w:pPr>
-              <w:jc w:val="center"/>
+              <w:ind w:right="113"/>
+              <w:jc w:val="right"/>
             </w:pPr>
             <w:r>
               <w:t>{</w:t>
@@ -8680,7 +8685,8 @@
           </w:tcPr>
           <w:p>
             <w:pPr>
-              <w:jc w:val="center"/>
+              <w:ind w:right="170"/>
+              <w:jc w:val="right"/>
             </w:pPr>
             <w:r>
               <w:t>{</w:t>
@@ -9263,7 +9269,7 @@
       </w:tr>
       <w:tr>
         <w:trPr>
-          <w:trHeight w:val="238"/>
+          <w:trHeight w:val="567"/>
           <w:jc w:val="center"/>
         </w:trPr>
         <w:tc>
@@ -9385,7 +9391,8 @@
           </w:tcPr>
           <w:p>
             <w:pPr>
-              <w:jc w:val="center"/>
+              <w:ind w:right="45"/>
+              <w:jc w:val="right"/>
             </w:pPr>
             <w:r>
               <w:t>{</w:t>
@@ -9413,7 +9420,8 @@
           </w:tcPr>
           <w:p>
             <w:pPr>
-              <w:jc w:val="center"/>
+              <w:ind w:right="45"/>
+              <w:jc w:val="right"/>
             </w:pPr>
             <w:r>
               <w:t>{</w:t>
@@ -9469,7 +9477,8 @@
           </w:tcPr>
           <w:p>
             <w:pPr>
-              <w:jc w:val="center"/>
+              <w:ind w:right="153"/>
+              <w:jc w:val="right"/>
             </w:pPr>
             <w:r>
               <w:t>{</w:t>
@@ -9497,7 +9506,8 @@
           </w:tcPr>
           <w:p>
             <w:pPr>
-              <w:jc w:val="center"/>
+              <w:ind w:right="170"/>
+              <w:jc w:val="right"/>
             </w:pPr>
             <w:r>
               <w:t>{</w:t>
@@ -9525,7 +9535,8 @@
           </w:tcPr>
           <w:p>
             <w:pPr>
-              <w:jc w:val="center"/>
+              <w:ind w:right="170"/>
+              <w:jc w:val="right"/>
             </w:pPr>
             <w:r>
               <w:t>{</w:t>
@@ -10202,7 +10213,7 @@
       </w:tr>
       <w:tr>
         <w:trPr>
-          <w:trHeight w:val="238"/>
+          <w:trHeight w:val="567"/>
           <w:jc w:val="center"/>
         </w:trPr>
         <w:tc>
@@ -10315,7 +10326,8 @@
           </w:tcPr>
           <w:p>
             <w:pPr>
-              <w:jc w:val="center"/>
+              <w:ind w:right="45"/>
+              <w:jc w:val="right"/>
             </w:pPr>
             <w:r>
               <w:t>{</w:t>
@@ -10343,7 +10355,8 @@
           </w:tcPr>
           <w:p>
             <w:pPr>
-              <w:jc w:val="center"/>
+              <w:ind w:right="45"/>
+              <w:jc w:val="right"/>
             </w:pPr>
             <w:r>
               <w:t>{</w:t>
@@ -10399,7 +10412,8 @@
           </w:tcPr>
           <w:p>
             <w:pPr>
-              <w:jc w:val="center"/>
+              <w:ind w:right="153"/>
+              <w:jc w:val="right"/>
             </w:pPr>
             <w:r>
               <w:t>{</w:t>
@@ -10427,7 +10441,8 @@
           </w:tcPr>
           <w:p>
             <w:pPr>
-              <w:jc w:val="center"/>
+              <w:ind w:right="170"/>
+              <w:jc w:val="right"/>
             </w:pPr>
             <w:r>
               <w:t>{</w:t>
@@ -10455,7 +10470,8 @@
           </w:tcPr>
           <w:p>
             <w:pPr>
-              <w:jc w:val="center"/>
+              <w:ind w:right="170"/>
+              <w:jc w:val="right"/>
             </w:pPr>
             <w:r>
               <w:t>{</w:t>
@@ -11035,7 +11051,7 @@
       </w:tr>
       <w:tr>
         <w:trPr>
-          <w:trHeight w:val="238"/>
+          <w:trHeight w:val="567"/>
           <w:jc w:val="center"/>
         </w:trPr>
         <w:tc>
@@ -11157,7 +11173,8 @@
           </w:tcPr>
           <w:p>
             <w:pPr>
-              <w:jc w:val="center"/>
+              <w:ind w:right="45"/>
+              <w:jc w:val="right"/>
             </w:pPr>
             <w:r>
               <w:t>{</w:t>
@@ -11185,7 +11202,8 @@
           </w:tcPr>
           <w:p>
             <w:pPr>
-              <w:jc w:val="center"/>
+              <w:ind w:right="45"/>
+              <w:jc w:val="right"/>
             </w:pPr>
             <w:r>
               <w:t>{</w:t>
@@ -11241,7 +11259,8 @@
           </w:tcPr>
           <w:p>
             <w:pPr>
-              <w:jc w:val="center"/>
+              <w:ind w:right="153"/>
+              <w:jc w:val="right"/>
             </w:pPr>
             <w:r>
               <w:t>{</w:t>
@@ -11269,7 +11288,8 @@
           </w:tcPr>
           <w:p>
             <w:pPr>
-              <w:jc w:val="center"/>
+              <w:ind w:right="176"/>
+              <w:jc w:val="right"/>
             </w:pPr>
             <w:r>
               <w:t>{</w:t>
@@ -11297,7 +11317,8 @@
           </w:tcPr>
           <w:p>
             <w:pPr>
-              <w:jc w:val="center"/>
+              <w:ind w:right="176"/>
+              <w:jc w:val="right"/>
             </w:pPr>
             <w:r>
               <w:t>{</w:t>
@@ -11904,7 +11925,7 @@
       </w:tr>
       <w:tr>
         <w:trPr>
-          <w:trHeight w:val="238"/>
+          <w:trHeight w:val="567"/>
           <w:jc w:val="center"/>
         </w:trPr>
         <w:tc>
@@ -12017,7 +12038,8 @@
           </w:tcPr>
           <w:p>
             <w:pPr>
-              <w:jc w:val="center"/>
+              <w:ind w:right="45"/>
+              <w:jc w:val="right"/>
             </w:pPr>
             <w:r>
               <w:t>{</w:t>
@@ -12045,7 +12067,8 @@
           </w:tcPr>
           <w:p>
             <w:pPr>
-              <w:jc w:val="center"/>
+              <w:ind w:right="45"/>
+              <w:jc w:val="right"/>
             </w:pPr>
             <w:r>
               <w:t>{</w:t>
@@ -12101,7 +12124,8 @@
           </w:tcPr>
           <w:p>
             <w:pPr>
-              <w:jc w:val="center"/>
+              <w:ind w:right="153"/>
+              <w:jc w:val="right"/>
             </w:pPr>
             <w:r>
               <w:t>{</w:t>
@@ -12129,7 +12153,8 @@
           </w:tcPr>
           <w:p>
             <w:pPr>
-              <w:jc w:val="center"/>
+              <w:ind w:right="170"/>
+              <w:jc w:val="right"/>
             </w:pPr>
             <w:r>
               <w:t>{</w:t>
@@ -12157,7 +12182,8 @@
           </w:tcPr>
           <w:p>
             <w:pPr>
-              <w:jc w:val="center"/>
+              <w:ind w:right="170"/>
+              <w:jc w:val="right"/>
             </w:pPr>
             <w:r>
               <w:t>{</w:t>
@@ -12779,7 +12805,7 @@
       </w:tr>
       <w:tr>
         <w:trPr>
-          <w:trHeight w:val="238"/>
+          <w:trHeight w:val="567"/>
           <w:jc w:val="center"/>
         </w:trPr>
         <w:tc>
@@ -12864,7 +12890,8 @@
           </w:tcPr>
           <w:p>
             <w:pPr>
-              <w:jc w:val="center"/>
+              <w:ind w:right="57"/>
+              <w:jc w:val="right"/>
             </w:pPr>
             <w:r>
               <w:t>{</w:t>
@@ -12892,7 +12919,8 @@
           </w:tcPr>
           <w:p>
             <w:pPr>
-              <w:jc w:val="center"/>
+              <w:ind w:right="57"/>
+              <w:jc w:val="right"/>
             </w:pPr>
             <w:r>
               <w:t>{</w:t>
@@ -12921,6 +12949,10 @@
           <w:p>
             <w:pPr>
               <w:jc w:val="center"/>
+              <w:rPr>
+                <w:rFonts w:hint="cs"/>
+                <w:cs/>
+              </w:rPr>
             </w:pPr>
             <w:r>
               <w:t>{</w:t>
@@ -12948,7 +12980,8 @@
           </w:tcPr>
           <w:p>
             <w:pPr>
-              <w:jc w:val="center"/>
+              <w:ind w:right="153"/>
+              <w:jc w:val="right"/>
             </w:pPr>
             <w:r>
               <w:t>{</w:t>
@@ -12976,7 +13009,8 @@
           </w:tcPr>
           <w:p>
             <w:pPr>
-              <w:jc w:val="center"/>
+              <w:ind w:right="170"/>
+              <w:jc w:val="right"/>
             </w:pPr>
             <w:r>
               <w:t>{</w:t>
@@ -13004,7 +13038,12 @@
           </w:tcPr>
           <w:p>
             <w:pPr>
-              <w:jc w:val="center"/>
+              <w:ind w:right="170"/>
+              <w:jc w:val="right"/>
+              <w:rPr>
+                <w:rFonts w:hint="cs"/>
+                <w:cs/>
+              </w:rPr>
             </w:pPr>
             <w:r>
               <w:t>{</w:t>
@@ -13626,7 +13665,7 @@
       </w:tr>
       <w:tr>
         <w:trPr>
-          <w:trHeight w:val="238"/>
+          <w:trHeight w:val="567"/>
           <w:jc w:val="center"/>
         </w:trPr>
         <w:tc>
@@ -13794,7 +13833,8 @@
           </w:tcPr>
           <w:p>
             <w:pPr>
-              <w:jc w:val="center"/>
+              <w:ind w:right="45"/>
+              <w:jc w:val="right"/>
             </w:pPr>
             <w:r>
               <w:t>{</w:t>
@@ -13822,7 +13862,8 @@
           </w:tcPr>
           <w:p>
             <w:pPr>
-              <w:jc w:val="center"/>
+              <w:ind w:right="45"/>
+              <w:jc w:val="right"/>
             </w:pPr>
             <w:r>
               <w:t>{</w:t>
@@ -13878,7 +13919,8 @@
           </w:tcPr>
           <w:p>
             <w:pPr>
-              <w:jc w:val="center"/>
+              <w:ind w:right="153"/>
+              <w:jc w:val="right"/>
             </w:pPr>
             <w:r>
               <w:t>{</w:t>
@@ -13906,7 +13948,8 @@
           </w:tcPr>
           <w:p>
             <w:pPr>
-              <w:jc w:val="center"/>
+              <w:ind w:right="153"/>
+              <w:jc w:val="right"/>
             </w:pPr>
             <w:r>
               <w:t>{</w:t>
@@ -13934,7 +13977,8 @@
           </w:tcPr>
           <w:p>
             <w:pPr>
-              <w:jc w:val="center"/>
+              <w:ind w:right="261"/>
+              <w:jc w:val="right"/>
             </w:pPr>
             <w:r>
               <w:t>{</w:t>
@@ -14548,7 +14592,7 @@
       </w:tr>
       <w:tr>
         <w:trPr>
-          <w:trHeight w:val="238"/>
+          <w:trHeight w:val="567"/>
           <w:jc w:val="center"/>
         </w:trPr>
         <w:tc>
@@ -14716,7 +14760,8 @@
           </w:tcPr>
           <w:p>
             <w:pPr>
-              <w:jc w:val="center"/>
+              <w:ind w:right="45"/>
+              <w:jc w:val="right"/>
             </w:pPr>
             <w:r>
               <w:t>{</w:t>
@@ -14744,7 +14789,8 @@
           </w:tcPr>
           <w:p>
             <w:pPr>
-              <w:jc w:val="center"/>
+              <w:ind w:right="45"/>
+              <w:jc w:val="right"/>
             </w:pPr>
             <w:r>
               <w:t>{</w:t>
@@ -14800,7 +14846,8 @@
           </w:tcPr>
           <w:p>
             <w:pPr>
-              <w:jc w:val="center"/>
+              <w:ind w:right="153"/>
+              <w:jc w:val="right"/>
             </w:pPr>
             <w:r>
               <w:t>{</w:t>
@@ -14828,7 +14875,8 @@
           </w:tcPr>
           <w:p>
             <w:pPr>
-              <w:jc w:val="center"/>
+              <w:ind w:right="153"/>
+              <w:jc w:val="right"/>
             </w:pPr>
             <w:r>
               <w:t>{</w:t>
@@ -14855,6 +14903,10 @@
             <w:vAlign w:val="center"/>
           </w:tcPr>
           <w:p>
+            <w:pPr>
+              <w:ind w:right="255"/>
+              <w:jc w:val="right"/>
+            </w:pPr>
             <w:r>
               <w:t>{</w:t>
             </w:r>
@@ -15473,7 +15525,7 @@
       </w:tr>
       <w:tr>
         <w:trPr>
-          <w:trHeight w:val="238"/>
+          <w:trHeight w:val="567"/>
           <w:jc w:val="center"/>
         </w:trPr>
         <w:tc>
@@ -15647,7 +15699,8 @@
           </w:tcPr>
           <w:p>
             <w:pPr>
-              <w:jc w:val="center"/>
+              <w:ind w:right="45"/>
+              <w:jc w:val="right"/>
             </w:pPr>
             <w:r>
               <w:t>{</w:t>
@@ -15675,7 +15728,8 @@
           </w:tcPr>
           <w:p>
             <w:pPr>
-              <w:jc w:val="center"/>
+              <w:ind w:right="45"/>
+              <w:jc w:val="right"/>
             </w:pPr>
             <w:r>
               <w:t>{</w:t>
@@ -15731,7 +15785,8 @@
           </w:tcPr>
           <w:p>
             <w:pPr>
-              <w:jc w:val="center"/>
+              <w:ind w:right="153"/>
+              <w:jc w:val="right"/>
             </w:pPr>
             <w:r>
               <w:t>{</w:t>
@@ -15759,7 +15814,8 @@
           </w:tcPr>
           <w:p>
             <w:pPr>
-              <w:jc w:val="center"/>
+              <w:ind w:right="170"/>
+              <w:jc w:val="right"/>
             </w:pPr>
             <w:r>
               <w:t>{</w:t>
@@ -15787,7 +15843,8 @@
           </w:tcPr>
           <w:p>
             <w:pPr>
-              <w:jc w:val="center"/>
+              <w:ind w:right="170"/>
+              <w:jc w:val="right"/>
             </w:pPr>
             <w:r>
               <w:t>{</w:t>
@@ -16653,7 +16710,7 @@
       </w:tr>
       <w:tr>
         <w:trPr>
-          <w:trHeight w:val="238"/>
+          <w:trHeight w:val="567"/>
           <w:jc w:val="center"/>
         </w:trPr>
         <w:tc>
@@ -17907,7 +17964,7 @@
       </w:tr>
       <w:tr>
         <w:trPr>
-          <w:trHeight w:val="238"/>
+          <w:trHeight w:val="567"/>
           <w:jc w:val="center"/>
         </w:trPr>
         <w:tc>
@@ -18731,13 +18788,8 @@
     <w:p>
       <w:r>
         <w:lastRenderedPageBreak/>
-        <w:t xml:space="preserve">Measured </w:t>
-      </w:r>
-      <w:proofErr w:type="gramStart"/>
-      <w:r>
-        <w:t>data</w:t>
-      </w:r>
-      <w:proofErr w:type="gramEnd"/>
+        <w:t>Measured data</w:t>
+      </w:r>
     </w:p>
     <w:p/>
     <w:tbl>
@@ -20671,7 +20723,7 @@
                   <v:path o:extrusionok="f" gradientshapeok="t" o:connecttype="rect"/>
                   <o:lock v:ext="edit" aspectratio="t"/>
                 </v:shapetype>
-                <v:shape id="_x0000_i1025" type="#_x0000_t75" alt="" style="width:19.5pt;height:13.5pt;mso-width-percent:0;mso-height-percent:0;mso-width-percent:0;mso-height-percent:0" equationxml="&lt;?xml version=&quot;1.0&quot; encoding=&quot;UTF-8&quot; standalone=&quot;yes&quot;?&gt;&#10;&#10;&#10;&#10;&#10;&#10;&#10;&#10;&#10;&#10;&#10;&#10;&#10;&#10;&#10;&#10;&#10;&#10;&#10;&#10;&#10;&#10;&#10;&#10;&#10;&#10;&#10;&lt;?mso-application progid=&quot;Word.Document&quot;?&gt;&#10;&#10;&#10;&#10;&#10;&#10;&#10;&#10;&#10;&#10;&#10;&#10;&#10;&#10;&#10;&#10;&#10;&#10;&#10;&#10;&#10;&#10;&#10;&#10;&#10;&#10;&#10;&lt;w:wordDocument xmlns:aml=&quot;http://schemas.microsoft.com/aml/2001/core&quot; xmlns:wpc=&quot;http://schemas.microsoft.com/office/word/2010/wordprocessingCanvas&quot; xmlns:cx=&quot;http://schemas.microsoft.com/office/drawing/2014/chartex&quot; xmlns:cx1=&quot;http://schemas.microsoft.com/office/drawing/2015/9/8/chartex&quot; xmlns:cx2=&quot;http://schemas.microsoft.com/office/drawing/2015/10/21/chartex&quot; xmlns:cx3=&quot;http://schemas.microsoft.com/office/drawing/2016/5/9/chartex&quot; xmlns:cx4=&quot;http://schemas.microsoft.com/office/drawing/2016/5/10/chartex&quot; xmlns:cx5=&quot;http://schemas.microsoft.com/office/drawing/2016/5/11/chartex&quot; xmlns:cx6=&quot;http://schemas.microsoft.com/office/drawing/2016/5/12/chartex&quot; xmlns:cx7=&quot;http://schemas.microsoft.com/office/drawing/2016/5/13/chartex&quot; xmlns:cx8=&quot;http://schemas.microsoft.com/office/drawing/2016/5/14/chartex&quot; xmlns:cr=&quot;http://schemas.microsoft.com/office/comments/2020/reactions&quot; xmlns:dt=&quot;uuid:C2F41010-65B3-11d1-A29F-00AA00C14882&quot; xmlns:mc=&quot;http://schemas.openxmlformats.org/markup-compatibility/2006&quot; xmlns:aink=&quot;http://schemas.microsoft.com/office/drawing/2016/ink&quot; xmlns:am3d=&quot;http://schemas.microsoft.com/office/drawing/2017/model3d&quot; xmlns:o=&quot;urn:schemas-microsoft-com:office:office&quot; xmlns:oel=&quot;http://schemas.microsoft.com/office/2019/extlst&quot; xmlns:m=&quot;http://schemas.openxmlformats.org/officeDocument/2006/math&quot; xmlns:v=&quot;urn:schemas-microsoft-com:vml&quot; xmlns:w10=&quot;urn:schemas-microsoft-com:office:word&quot; xmlns:w=&quot;http://schemas.microsoft.com/office/word/2003/wordml&quot; xmlns:wx=&quot;http://schemas.microsoft.com/office/word/2003/auxHint&quot; xmlns:wne=&quot;http://schemas.microsoft.com/office/word/2006/wordml&quot; xmlns:wsp=&quot;http://schemas.microsoft.com/office/word/2003/wordml/sp2&quot; xmlns:sl=&quot;http://schemas.microsoft.com/schemaLibrary/2003/core&quot; w:macrosPresent=&quot;no&quot; w:embeddedObjPresent=&quot;no&quot; w:ocxPresent=&quot;no&quot; xml:space=&quot;preserve&quot;&gt;&lt;w:ignoreSubtree w:val=&quot;http://schemas.microsoft.com/office/word/2003/wordml/sp2&quot;/&gt;&lt;o:DocumentProperties&gt;&lt;o:Version&gt;16&lt;/o:Version&gt;&lt;/o:DocumentProperties&gt;&lt;w:docPr&gt;&lt;w:view w:val=&quot;print&quot;/&gt;&lt;w:doNotEmbedSystemFonts/&gt;&lt;w:stylePaneFormatFilter w:val=&quot;3F01&quot;/&gt;&lt;w:defaultTabStop w:val=&quot;720&quot;/&gt;&lt;w:punctuationKerning/&gt;&lt;w:characterSpacingControl w:val=&quot;DontCompress&quot;/&gt;&lt;w:webPageEncoding w:val=&quot;windows-1252&quot;/&gt;&lt;w:optimizeForBrowser/&gt;&lt;w:relyOnVML/&gt;&lt;w:allowPNG/&gt;&lt;w:validateAgainstSchema/&gt;&lt;w:saveInvalidXML w:val=&quot;off&quot;/&gt;&lt;w:ignoreMixedContent w:val=&quot;off&quot;/&gt;&lt;w:alwaysShowPlaceholderText w:val=&quot;off&quot;/&gt;&lt;w:compat&gt;&lt;w:breakWrappedTables/&gt;&lt;w:snapToGridInCell/&gt;&lt;w:applyBreakingRules/&gt;&lt;w:wrapTextWithPunct/&gt;&lt;w:useAsianBreakRules/&gt;&lt;w:dontGrowAutofit/&gt;&lt;/w:compat&gt;&lt;wsp:rsids&gt;&lt;wsp:rsidRoot wsp:val=&quot;002231F7&quot;/&gt;&lt;wsp:rsid wsp:val=&quot;00021D64&quot;/&gt;&lt;wsp:rsid wsp:val=&quot;0002538E&quot;/&gt;&lt;wsp:rsid wsp:val=&quot;00027705&quot;/&gt;&lt;wsp:rsid wsp:val=&quot;000442EB&quot;/&gt;&lt;wsp:rsid wsp:val=&quot;000659A3&quot;/&gt;&lt;wsp:rsid wsp:val=&quot;00073737&quot;/&gt;&lt;wsp:rsid wsp:val=&quot;00075A7D&quot;/&gt;&lt;wsp:rsid wsp:val=&quot;0007706D&quot;/&gt;&lt;wsp:rsid wsp:val=&quot;000773F6&quot;/&gt;&lt;wsp:rsid wsp:val=&quot;000828AE&quot;/&gt;&lt;wsp:rsid wsp:val=&quot;000864B8&quot;/&gt;&lt;wsp:rsid wsp:val=&quot;000877A0&quot;/&gt;&lt;wsp:rsid wsp:val=&quot;000964BF&quot;/&gt;&lt;wsp:rsid wsp:val=&quot;000A11B8&quot;/&gt;&lt;wsp:rsid wsp:val=&quot;000A1912&quot;/&gt;&lt;wsp:rsid wsp:val=&quot;000B7138&quot;/&gt;&lt;wsp:rsid wsp:val=&quot;000B7946&quot;/&gt;&lt;wsp:rsid wsp:val=&quot;000C02C8&quot;/&gt;&lt;wsp:rsid wsp:val=&quot;000C18CD&quot;/&gt;&lt;wsp:rsid wsp:val=&quot;000C2933&quot;/&gt;&lt;wsp:rsid wsp:val=&quot;000D0EF9&quot;/&gt;&lt;wsp:rsid wsp:val=&quot;000D1CAB&quot;/&gt;&lt;wsp:rsid wsp:val=&quot;000F6444&quot;/&gt;&lt;wsp:rsid wsp:val=&quot;00105506&quot;/&gt;&lt;wsp:rsid wsp:val=&quot;0010584D&quot;/&gt;&lt;wsp:rsid wsp:val=&quot;0011177B&quot;/&gt;&lt;wsp:rsid wsp:val=&quot;001231CA&quot;/&gt;&lt;wsp:rsid wsp:val=&quot;00123787&quot;/&gt;&lt;wsp:rsid wsp:val=&quot;001321BF&quot;/&gt;&lt;wsp:rsid wsp:val=&quot;0013355B&quot;/&gt;&lt;wsp:rsid wsp:val=&quot;0015757F&quot;/&gt;&lt;wsp:rsid wsp:val=&quot;00164E6F&quot;/&gt;&lt;wsp:rsid wsp:val=&quot;00174316&quot;/&gt;&lt;wsp:rsid wsp:val=&quot;001805C1&quot;/&gt;&lt;wsp:rsid wsp:val=&quot;001864DD&quot;/&gt;&lt;wsp:rsid wsp:val=&quot;001A3935&quot;/&gt;&lt;wsp:rsid wsp:val=&quot;001B1BE5&quot;/&gt;&lt;wsp:rsid wsp:val=&quot;001B2E6C&quot;/&gt;&lt;wsp:rsid wsp:val=&quot;001C039E&quot;/&gt;&lt;wsp:rsid wsp:val=&quot;001C5D23&quot;/&gt;&lt;wsp:rsid wsp:val=&quot;001D7C41&quot;/&gt;&lt;wsp:rsid wsp:val=&quot;001E628E&quot;/&gt;&lt;wsp:rsid wsp:val=&quot;001E6378&quot;/&gt;&lt;wsp:rsid wsp:val=&quot;001E7EC0&quot;/&gt;&lt;wsp:rsid wsp:val=&quot;001F15EA&quot;/&gt;&lt;wsp:rsid wsp:val=&quot;001F2A75&quot;/&gt;&lt;wsp:rsid wsp:val=&quot;001F35C2&quot;/&gt;&lt;wsp:rsid wsp:val=&quot;001F60AC&quot;/&gt;&lt;wsp:rsid wsp:val=&quot;0020268D&quot;/&gt;&lt;wsp:rsid wsp:val=&quot;00203DC0&quot;/&gt;&lt;wsp:rsid wsp:val=&quot;00204E17&quot;/&gt;&lt;wsp:rsid wsp:val=&quot;00206713&quot;/&gt;&lt;wsp:rsid wsp:val=&quot;002231F7&quot;/&gt;&lt;wsp:rsid wsp:val=&quot;0022526B&quot;/&gt;&lt;wsp:rsid wsp:val=&quot;00230B9A&quot;/&gt;&lt;wsp:rsid wsp:val=&quot;00243EC4&quot;/&gt;&lt;wsp:rsid wsp:val=&quot;002472BB&quot;/&gt;&lt;wsp:rsid wsp:val=&quot;002525BC&quot;/&gt;&lt;wsp:rsid wsp:val=&quot;00263788&quot;/&gt;&lt;wsp:rsid wsp:val=&quot;00267EF8&quot;/&gt;&lt;wsp:rsid wsp:val=&quot;00274E5E&quot;/&gt;&lt;wsp:rsid wsp:val=&quot;0027641D&quot;/&gt;&lt;wsp:rsid wsp:val=&quot;002874F6&quot;/&gt;&lt;wsp:rsid wsp:val=&quot;002A1B2E&quot;/&gt;&lt;wsp:rsid wsp:val=&quot;002A352D&quot;/&gt;&lt;wsp:rsid wsp:val=&quot;002B46E9&quot;/&gt;&lt;wsp:rsid wsp:val=&quot;002B6712&quot;/&gt;&lt;wsp:rsid wsp:val=&quot;002B7D80&quot;/&gt;&lt;wsp:rsid wsp:val=&quot;002C172D&quot;/&gt;&lt;wsp:rsid wsp:val=&quot;002C3B66&quot;/&gt;&lt;wsp:rsid wsp:val=&quot;002C3EB3&quot;/&gt;&lt;wsp:rsid wsp:val=&quot;002C6137&quot;/&gt;&lt;wsp:rsid wsp:val=&quot;002D3034&quot;/&gt;&lt;wsp:rsid wsp:val=&quot;002D3B30&quot;/&gt;&lt;wsp:rsid wsp:val=&quot;002E2168&quot;/&gt;&lt;wsp:rsid wsp:val=&quot;002E388B&quot;/&gt;&lt;wsp:rsid wsp:val=&quot;002E4B68&quot;/&gt;&lt;wsp:rsid wsp:val=&quot;002F1455&quot;/&gt;&lt;wsp:rsid wsp:val=&quot;002F1665&quot;/&gt;&lt;wsp:rsid wsp:val=&quot;00305C9C&quot;/&gt;&lt;wsp:rsid wsp:val=&quot;003061BA&quot;/&gt;&lt;wsp:rsid wsp:val=&quot;00315BC3&quot;/&gt;&lt;wsp:rsid wsp:val=&quot;0032052C&quot;/&gt;&lt;wsp:rsid wsp:val=&quot;00334CA6&quot;/&gt;&lt;wsp:rsid wsp:val=&quot;003428E6&quot;/&gt;&lt;wsp:rsid wsp:val=&quot;00343C94&quot;/&gt;&lt;wsp:rsid wsp:val=&quot;00352F07&quot;/&gt;&lt;wsp:rsid wsp:val=&quot;00357A10&quot;/&gt;&lt;wsp:rsid wsp:val=&quot;00362550&quot;/&gt;&lt;wsp:rsid wsp:val=&quot;00366007&quot;/&gt;&lt;wsp:rsid wsp:val=&quot;00370697&quot;/&gt;&lt;wsp:rsid wsp:val=&quot;003729AF&quot;/&gt;&lt;wsp:rsid wsp:val=&quot;00381C25&quot;/&gt;&lt;wsp:rsid wsp:val=&quot;003826DC&quot;/&gt;&lt;wsp:rsid wsp:val=&quot;0038737D&quot;/&gt;&lt;wsp:rsid wsp:val=&quot;0039290D&quot;/&gt;&lt;wsp:rsid wsp:val=&quot;00392A55&quot;/&gt;&lt;wsp:rsid wsp:val=&quot;003B00DC&quot;/&gt;&lt;wsp:rsid wsp:val=&quot;003C4E3B&quot;/&gt;&lt;wsp:rsid wsp:val=&quot;003D5757&quot;/&gt;&lt;wsp:rsid wsp:val=&quot;003D7E67&quot;/&gt;&lt;wsp:rsid wsp:val=&quot;0040202D&quot;/&gt;&lt;wsp:rsid wsp:val=&quot;00405AB7&quot;/&gt;&lt;wsp:rsid wsp:val=&quot;00416BB9&quot;/&gt;&lt;wsp:rsid wsp:val=&quot;00430EAF&quot;/&gt;&lt;wsp:rsid wsp:val=&quot;004522E5&quot;/&gt;&lt;wsp:rsid wsp:val=&quot;00466ABA&quot;/&gt;&lt;wsp:rsid wsp:val=&quot;00472C66&quot;/&gt;&lt;wsp:rsid wsp:val=&quot;004732EF&quot;/&gt;&lt;wsp:rsid wsp:val=&quot;00483A05&quot;/&gt;&lt;wsp:rsid wsp:val=&quot;004909CD&quot;/&gt;&lt;wsp:rsid wsp:val=&quot;00491D01&quot;/&gt;&lt;wsp:rsid wsp:val=&quot;00492434&quot;/&gt;&lt;wsp:rsid wsp:val=&quot;00496AC2&quot;/&gt;&lt;wsp:rsid wsp:val=&quot;004B36B2&quot;/&gt;&lt;wsp:rsid wsp:val=&quot;004B4D42&quot;/&gt;&lt;wsp:rsid wsp:val=&quot;004D2742&quot;/&gt;&lt;wsp:rsid wsp:val=&quot;004E2098&quot;/&gt;&lt;wsp:rsid wsp:val=&quot;004E7B58&quot;/&gt;&lt;wsp:rsid wsp:val=&quot;00505058&quot;/&gt;&lt;wsp:rsid wsp:val=&quot;005113BD&quot;/&gt;&lt;wsp:rsid wsp:val=&quot;00520D6F&quot;/&gt;&lt;wsp:rsid wsp:val=&quot;00526E28&quot;/&gt;&lt;wsp:rsid wsp:val=&quot;00531E34&quot;/&gt;&lt;wsp:rsid wsp:val=&quot;005372A1&quot;/&gt;&lt;wsp:rsid wsp:val=&quot;00543224&quot;/&gt;&lt;wsp:rsid wsp:val=&quot;00556162&quot;/&gt;&lt;wsp:rsid wsp:val=&quot;00583E77&quot;/&gt;&lt;wsp:rsid wsp:val=&quot;00585E61&quot;/&gt;&lt;wsp:rsid wsp:val=&quot;00586D45&quot;/&gt;&lt;wsp:rsid wsp:val=&quot;005A0E69&quot;/&gt;&lt;wsp:rsid wsp:val=&quot;005B519B&quot;/&gt;&lt;wsp:rsid wsp:val=&quot;005C1A83&quot;/&gt;&lt;wsp:rsid wsp:val=&quot;005C3C29&quot;/&gt;&lt;wsp:rsid wsp:val=&quot;005C52BB&quot;/&gt;&lt;wsp:rsid wsp:val=&quot;005D180A&quot;/&gt;&lt;wsp:rsid wsp:val=&quot;005D7012&quot;/&gt;&lt;wsp:rsid wsp:val=&quot;005E24B4&quot;/&gt;&lt;wsp:rsid wsp:val=&quot;005F6402&quot;/&gt;&lt;wsp:rsid wsp:val=&quot;00606FDA&quot;/&gt;&lt;wsp:rsid wsp:val=&quot;00610A3E&quot;/&gt;&lt;wsp:rsid wsp:val=&quot;00614EE6&quot;/&gt;&lt;wsp:rsid wsp:val=&quot;00621710&quot;/&gt;&lt;wsp:rsid wsp:val=&quot;00626CAD&quot;/&gt;&lt;wsp:rsid wsp:val=&quot;00634D9E&quot;/&gt;&lt;wsp:rsid wsp:val=&quot;00635252&quot;/&gt;&lt;wsp:rsid wsp:val=&quot;006370EE&quot;/&gt;&lt;wsp:rsid wsp:val=&quot;00641074&quot;/&gt;&lt;wsp:rsid wsp:val=&quot;00641531&quot;/&gt;&lt;wsp:rsid wsp:val=&quot;00643C96&quot;/&gt;&lt;wsp:rsid wsp:val=&quot;0065338F&quot;/&gt;&lt;wsp:rsid wsp:val=&quot;00656A60&quot;/&gt;&lt;wsp:rsid wsp:val=&quot;0067028C&quot;/&gt;&lt;wsp:rsid wsp:val=&quot;006B1999&quot;/&gt;&lt;wsp:rsid wsp:val=&quot;006C0F59&quot;/&gt;&lt;wsp:rsid wsp:val=&quot;006C32D8&quot;/&gt;&lt;wsp:rsid wsp:val=&quot;006D1445&quot;/&gt;&lt;wsp:rsid wsp:val=&quot;006D40B4&quot;/&gt;&lt;wsp:rsid wsp:val=&quot;006E04AB&quot;/&gt;&lt;wsp:rsid wsp:val=&quot;006E2036&quot;/&gt;&lt;wsp:rsid wsp:val=&quot;006E665A&quot;/&gt;&lt;wsp:rsid wsp:val=&quot;006F1B99&quot;/&gt;&lt;wsp:rsid wsp:val=&quot;007019CD&quot;/&gt;&lt;wsp:rsid wsp:val=&quot;00703EF7&quot;/&gt;&lt;wsp:rsid wsp:val=&quot;007061AA&quot;/&gt;&lt;wsp:rsid wsp:val=&quot;007107E3&quot;/&gt;&lt;wsp:rsid wsp:val=&quot;0071749A&quot;/&gt;&lt;wsp:rsid wsp:val=&quot;00720A9F&quot;/&gt;&lt;wsp:rsid wsp:val=&quot;00726B40&quot;/&gt;&lt;wsp:rsid wsp:val=&quot;00733F5A&quot;/&gt;&lt;wsp:rsid wsp:val=&quot;00736F5C&quot;/&gt;&lt;wsp:rsid wsp:val=&quot;00747785&quot;/&gt;&lt;wsp:rsid wsp:val=&quot;00756905&quot;/&gt;&lt;wsp:rsid wsp:val=&quot;00762773&quot;/&gt;&lt;wsp:rsid wsp:val=&quot;007A13B9&quot;/&gt;&lt;wsp:rsid wsp:val=&quot;007A66D9&quot;/&gt;&lt;wsp:rsid wsp:val=&quot;007B12F0&quot;/&gt;&lt;wsp:rsid wsp:val=&quot;007B1585&quot;/&gt;&lt;wsp:rsid wsp:val=&quot;007D1215&quot;/&gt;&lt;wsp:rsid wsp:val=&quot;007F200F&quot;/&gt;&lt;wsp:rsid wsp:val=&quot;00805D06&quot;/&gt;&lt;wsp:rsid wsp:val=&quot;00813274&quot;/&gt;&lt;wsp:rsid wsp:val=&quot;00816205&quot;/&gt;&lt;wsp:rsid wsp:val=&quot;00823330&quot;/&gt;&lt;wsp:rsid wsp:val=&quot;00824C64&quot;/&gt;&lt;wsp:rsid wsp:val=&quot;00831ABA&quot;/&gt;&lt;wsp:rsid wsp:val=&quot;0084106B&quot;/&gt;&lt;wsp:rsid wsp:val=&quot;008474D8&quot;/&gt;&lt;wsp:rsid wsp:val=&quot;008476AD&quot;/&gt;&lt;wsp:rsid wsp:val=&quot;00855C95&quot;/&gt;&lt;wsp:rsid wsp:val=&quot;0085656E&quot;/&gt;&lt;wsp:rsid wsp:val=&quot;00870F94&quot;/&gt;&lt;wsp:rsid wsp:val=&quot;00873368&quot;/&gt;&lt;wsp:rsid wsp:val=&quot;008828F9&quot;/&gt;&lt;wsp:rsid wsp:val=&quot;008836C8&quot;/&gt;&lt;wsp:rsid wsp:val=&quot;008874FC&quot;/&gt;&lt;wsp:rsid wsp:val=&quot;00891ECA&quot;/&gt;&lt;wsp:rsid wsp:val=&quot;00893C0F&quot;/&gt;&lt;wsp:rsid wsp:val=&quot;008A4593&quot;/&gt;&lt;wsp:rsid wsp:val=&quot;008B2DC6&quot;/&gt;&lt;wsp:rsid wsp:val=&quot;008C0824&quot;/&gt;&lt;wsp:rsid wsp:val=&quot;008C3DC6&quot;/&gt;&lt;wsp:rsid wsp:val=&quot;008C5328&quot;/&gt;&lt;wsp:rsid wsp:val=&quot;008D3205&quot;/&gt;&lt;wsp:rsid wsp:val=&quot;008D39F7&quot;/&gt;&lt;wsp:rsid wsp:val=&quot;008E24A5&quot;/&gt;&lt;wsp:rsid wsp:val=&quot;00907311&quot;/&gt;&lt;wsp:rsid wsp:val=&quot;00917648&quot;/&gt;&lt;wsp:rsid wsp:val=&quot;00921400&quot;/&gt;&lt;wsp:rsid wsp:val=&quot;00922867&quot;/&gt;&lt;wsp:rsid wsp:val=&quot;00925A32&quot;/&gt;&lt;wsp:rsid wsp:val=&quot;0093462C&quot;/&gt;&lt;wsp:rsid wsp:val=&quot;0095374B&quot;/&gt;&lt;wsp:rsid wsp:val=&quot;00962143&quot;/&gt;&lt;wsp:rsid wsp:val=&quot;0096567F&quot;/&gt;&lt;wsp:rsid wsp:val=&quot;009662BB&quot;/&gt;&lt;wsp:rsid wsp:val=&quot;00967F3E&quot;/&gt;&lt;wsp:rsid wsp:val=&quot;00973B9F&quot;/&gt;&lt;wsp:rsid wsp:val=&quot;0098095D&quot;/&gt;&lt;wsp:rsid wsp:val=&quot;00983724&quot;/&gt;&lt;wsp:rsid wsp:val=&quot;009A48A2&quot;/&gt;&lt;wsp:rsid wsp:val=&quot;009C1FC1&quot;/&gt;&lt;wsp:rsid wsp:val=&quot;009C31A8&quot;/&gt;&lt;wsp:rsid wsp:val=&quot;009D036D&quot;/&gt;&lt;wsp:rsid wsp:val=&quot;009E2DF2&quot;/&gt;&lt;wsp:rsid wsp:val=&quot;009E7E1A&quot;/&gt;&lt;wsp:rsid wsp:val=&quot;009F7D60&quot;/&gt;&lt;wsp:rsid wsp:val=&quot;00A02667&quot;/&gt;&lt;wsp:rsid wsp:val=&quot;00A04387&quot;/&gt;&lt;wsp:rsid wsp:val=&quot;00A130C0&quot;/&gt;&lt;wsp:rsid wsp:val=&quot;00A13ADF&quot;/&gt;&lt;wsp:rsid wsp:val=&quot;00A179E9&quot;/&gt;&lt;wsp:rsid wsp:val=&quot;00A21444&quot;/&gt;&lt;wsp:rsid wsp:val=&quot;00A2225E&quot;/&gt;&lt;wsp:rsid wsp:val=&quot;00A25BA6&quot;/&gt;&lt;wsp:rsid wsp:val=&quot;00A30601&quot;/&gt;&lt;wsp:rsid wsp:val=&quot;00A31B4B&quot;/&gt;&lt;wsp:rsid wsp:val=&quot;00A3644A&quot;/&gt;&lt;wsp:rsid wsp:val=&quot;00A53775&quot;/&gt;&lt;wsp:rsid wsp:val=&quot;00A53869&quot;/&gt;&lt;wsp:rsid wsp:val=&quot;00A61274&quot;/&gt;&lt;wsp:rsid wsp:val=&quot;00A618A9&quot;/&gt;&lt;wsp:rsid wsp:val=&quot;00A65E2A&quot;/&gt;&lt;wsp:rsid wsp:val=&quot;00A662B9&quot;/&gt;&lt;wsp:rsid wsp:val=&quot;00A71892&quot;/&gt;&lt;wsp:rsid wsp:val=&quot;00A7307D&quot;/&gt;&lt;wsp:rsid wsp:val=&quot;00A96AD1&quot;/&gt;&lt;wsp:rsid wsp:val=&quot;00AA63F8&quot;/&gt;&lt;wsp:rsid wsp:val=&quot;00AB4A9A&quot;/&gt;&lt;wsp:rsid wsp:val=&quot;00AC346B&quot;/&gt;&lt;wsp:rsid wsp:val=&quot;00AE5A46&quot;/&gt;&lt;wsp:rsid wsp:val=&quot;00B03C5C&quot;/&gt;&lt;wsp:rsid wsp:val=&quot;00B04552&quot;/&gt;&lt;wsp:rsid wsp:val=&quot;00B105EE&quot;/&gt;&lt;wsp:rsid wsp:val=&quot;00B14AA0&quot;/&gt;&lt;wsp:rsid wsp:val=&quot;00B24D3C&quot;/&gt;&lt;wsp:rsid wsp:val=&quot;00B541A9&quot;/&gt;&lt;wsp:rsid wsp:val=&quot;00B60808&quot;/&gt;&lt;wsp:rsid wsp:val=&quot;00B641AE&quot;/&gt;&lt;wsp:rsid wsp:val=&quot;00B8366E&quot;/&gt;&lt;wsp:rsid wsp:val=&quot;00B8532E&quot;/&gt;&lt;wsp:rsid wsp:val=&quot;00B86798&quot;/&gt;&lt;wsp:rsid wsp:val=&quot;00B9390A&quot;/&gt;&lt;wsp:rsid wsp:val=&quot;00B963E6&quot;/&gt;&lt;wsp:rsid wsp:val=&quot;00BA524A&quot;/&gt;&lt;wsp:rsid wsp:val=&quot;00BB77D5&quot;/&gt;&lt;wsp:rsid wsp:val=&quot;00BC7E42&quot;/&gt;&lt;wsp:rsid wsp:val=&quot;00BD033D&quot;/&gt;&lt;wsp:rsid wsp:val=&quot;00BD16D3&quot;/&gt;&lt;wsp:rsid wsp:val=&quot;00BD18B3&quot;/&gt;&lt;wsp:rsid wsp:val=&quot;00BD4B18&quot;/&gt;&lt;wsp:rsid wsp:val=&quot;00BE0B6E&quot;/&gt;&lt;wsp:rsid wsp:val=&quot;00BE4F7E&quot;/&gt;&lt;wsp:rsid wsp:val=&quot;00BE4FCA&quot;/&gt;&lt;wsp:rsid wsp:val=&quot;00BF1760&quot;/&gt;&lt;wsp:rsid wsp:val=&quot;00C0035A&quot;/&gt;&lt;wsp:rsid wsp:val=&quot;00C1445B&quot;/&gt;&lt;wsp:rsid wsp:val=&quot;00C176C2&quot;/&gt;&lt;wsp:rsid wsp:val=&quot;00C231EC&quot;/&gt;&lt;wsp:rsid wsp:val=&quot;00C27839&quot;/&gt;&lt;wsp:rsid wsp:val=&quot;00C33757&quot;/&gt;&lt;wsp:rsid wsp:val=&quot;00C45204&quot;/&gt;&lt;wsp:rsid wsp:val=&quot;00C57176&quot;/&gt;&lt;wsp:rsid wsp:val=&quot;00C629DD&quot;/&gt;&lt;wsp:rsid wsp:val=&quot;00C63368&quot;/&gt;&lt;wsp:rsid wsp:val=&quot;00C8443F&quot;/&gt;&lt;wsp:rsid wsp:val=&quot;00C8671E&quot;/&gt;&lt;wsp:rsid wsp:val=&quot;00C869B7&quot;/&gt;&lt;wsp:rsid wsp:val=&quot;00C93565&quot;/&gt;&lt;wsp:rsid wsp:val=&quot;00CA0A2A&quot;/&gt;&lt;wsp:rsid wsp:val=&quot;00CA1DE1&quot;/&gt;&lt;wsp:rsid wsp:val=&quot;00CC4D9B&quot;/&gt;&lt;wsp:rsid wsp:val=&quot;00CC6725&quot;/&gt;&lt;wsp:rsid wsp:val=&quot;00CC6936&quot;/&gt;&lt;wsp:rsid wsp:val=&quot;00CC69A7&quot;/&gt;&lt;wsp:rsid wsp:val=&quot;00CD5ACA&quot;/&gt;&lt;wsp:rsid wsp:val=&quot;00CF4C6F&quot;/&gt;&lt;wsp:rsid wsp:val=&quot;00D0142C&quot;/&gt;&lt;wsp:rsid wsp:val=&quot;00D12788&quot;/&gt;&lt;wsp:rsid wsp:val=&quot;00D12DAB&quot;/&gt;&lt;wsp:rsid wsp:val=&quot;00D20812&quot;/&gt;&lt;wsp:rsid wsp:val=&quot;00D34E1B&quot;/&gt;&lt;wsp:rsid wsp:val=&quot;00D42250&quot;/&gt;&lt;wsp:rsid wsp:val=&quot;00D46864&quot;/&gt;&lt;wsp:rsid wsp:val=&quot;00D52873&quot;/&gt;&lt;wsp:rsid wsp:val=&quot;00D6256C&quot;/&gt;&lt;wsp:rsid wsp:val=&quot;00D65729&quot;/&gt;&lt;wsp:rsid wsp:val=&quot;00D6616E&quot;/&gt;&lt;wsp:rsid wsp:val=&quot;00D669AB&quot;/&gt;&lt;wsp:rsid wsp:val=&quot;00D935C7&quot;/&gt;&lt;wsp:rsid wsp:val=&quot;00D93D77&quot;/&gt;&lt;wsp:rsid wsp:val=&quot;00DB1A45&quot;/&gt;&lt;wsp:rsid wsp:val=&quot;00DD28BC&quot;/&gt;&lt;wsp:rsid wsp:val=&quot;00DD410E&quot;/&gt;&lt;wsp:rsid wsp:val=&quot;00DD43B2&quot;/&gt;&lt;wsp:rsid wsp:val=&quot;00DD66DC&quot;/&gt;&lt;wsp:rsid wsp:val=&quot;00DE3183&quot;/&gt;&lt;wsp:rsid wsp:val=&quot;00DE3B01&quot;/&gt;&lt;wsp:rsid wsp:val=&quot;00DE5757&quot;/&gt;&lt;wsp:rsid wsp:val=&quot;00DE718E&quot;/&gt;&lt;wsp:rsid wsp:val=&quot;00DF24BD&quot;/&gt;&lt;wsp:rsid wsp:val=&quot;00DF2E0B&quot;/&gt;&lt;wsp:rsid wsp:val=&quot;00E012FF&quot;/&gt;&lt;wsp:rsid wsp:val=&quot;00E0341F&quot;/&gt;&lt;wsp:rsid wsp:val=&quot;00E25FFD&quot;/&gt;&lt;wsp:rsid wsp:val=&quot;00E41F54&quot;/&gt;&lt;wsp:rsid wsp:val=&quot;00E45B38&quot;/&gt;&lt;wsp:rsid wsp:val=&quot;00E53062&quot;/&gt;&lt;wsp:rsid wsp:val=&quot;00E73AB0&quot;/&gt;&lt;wsp:rsid wsp:val=&quot;00E87663&quot;/&gt;&lt;wsp:rsid wsp:val=&quot;00E958FB&quot;/&gt;&lt;wsp:rsid wsp:val=&quot;00EA190A&quot;/&gt;&lt;wsp:rsid wsp:val=&quot;00EC1932&quot;/&gt;&lt;wsp:rsid wsp:val=&quot;00EC4336&quot;/&gt;&lt;wsp:rsid wsp:val=&quot;00ED0B9E&quot;/&gt;&lt;wsp:rsid wsp:val=&quot;00EE16EF&quot;/&gt;&lt;wsp:rsid wsp:val=&quot;00EE1B69&quot;/&gt;&lt;wsp:rsid wsp:val=&quot;00EF04B3&quot;/&gt;&lt;wsp:rsid wsp:val=&quot;00EF18BD&quot;/&gt;&lt;wsp:rsid wsp:val=&quot;00EF338A&quot;/&gt;&lt;wsp:rsid wsp:val=&quot;00EF4C96&quot;/&gt;&lt;wsp:rsid wsp:val=&quot;00EF5D24&quot;/&gt;&lt;wsp:rsid wsp:val=&quot;00EF651E&quot;/&gt;&lt;wsp:rsid wsp:val=&quot;00F011AC&quot;/&gt;&lt;wsp:rsid wsp:val=&quot;00F06AE2&quot;/&gt;&lt;wsp:rsid wsp:val=&quot;00F34222&quot;/&gt;&lt;wsp:rsid wsp:val=&quot;00F505EB&quot;/&gt;&lt;wsp:rsid wsp:val=&quot;00F603F0&quot;/&gt;&lt;wsp:rsid wsp:val=&quot;00F64E7A&quot;/&gt;&lt;wsp:rsid wsp:val=&quot;00F713B6&quot;/&gt;&lt;wsp:rsid wsp:val=&quot;00F82492&quot;/&gt;&lt;wsp:rsid wsp:val=&quot;00F82D81&quot;/&gt;&lt;wsp:rsid wsp:val=&quot;00F91E64&quot;/&gt;&lt;wsp:rsid wsp:val=&quot;00F95E43&quot;/&gt;&lt;wsp:rsid wsp:val=&quot;00FA4CC4&quot;/&gt;&lt;wsp:rsid wsp:val=&quot;00FA7553&quot;/&gt;&lt;wsp:rsid wsp:val=&quot;00FB7A55&quot;/&gt;&lt;wsp:rsid wsp:val=&quot;00FE277A&quot;/&gt;&lt;wsp:rsid wsp:val=&quot;00FF7DA1&quot;/&gt;&lt;/wsp:rsids&gt;&lt;/w:docPr&gt;&lt;w:body&gt;&lt;wx:sect&gt;&lt;w:p wsp:rsidR=&quot;00000000&quot; wsp:rsidRDefault=&quot;000964BF&quot; wsp:rsidP=&quot;000964BF&quot;&gt;&lt;m:oMathPara&gt;&lt;m:oMath&gt;&lt;m:sSub&gt;&lt;m:sSubPr&gt;&lt;m:ctrlPr&gt;&lt;w:rPr&gt;&lt;w:rFonts w:ascii=&quot;Cambria Math&quot; w:h-ansi=&quot;Cambria Math&quot; w:cs=&quot;Arial&quot;/&gt;&lt;wx:font wx:val=&quot;Cambria Math&quot;/&gt;&lt;w:i-cs/&gt;&lt;/w:rPr&gt;&lt;/m:ctrlPr&gt;&lt;/m:sSubPr&gt;&lt;m:e&gt;&lt;m:r&gt;&lt;m:rPr&gt;&lt;m:sty m:val=&quot;p&quot;/&gt;&lt;/m:rPr&gt;&lt;w:rPr&gt;&lt;w:rFonts w:ascii=&quot;Cambria Math&quot; w:h-ansi=&quot;Cambria Math&quot; w:cs=&quot;Arial&quot;/&gt;&lt;wx:font wx:val=&quot;Cambria Math&quot;/&gt;&lt;w:i-cs/&gt;&lt;/w:rPr&gt;&lt;m:t&gt;S&lt;/m:t&gt;&lt;/m:r&gt;&lt;m:ctrlPr&gt;&lt;w:rPr&gt;&lt;w:rFonts w:ascii=&quot;Cambria Math&quot; w:fareast=&quot;Calibri&quot; w:h-ansi=&quot;Cambria Math&quot; w:cs=&quot;Arial&quot;/&gt;&lt;wx:font wx:val=&quot;Cambria Math&quot;/&gt;&lt;w:i-cs/&gt;&lt;w:kern w:val=&quot;2&quot;/&gt;&lt;/w:rPr&gt;&lt;/m:ctrlPr&gt;&lt;/m:e&gt;&lt;m:sub&gt;&lt;m:r&gt;&lt;m:rPr&gt;&lt;m:sty m:val=&quot;p&quot;/&gt;&lt;/m:rPr&gt;&lt;w:rPr&gt;&lt;w:rFonts w:ascii=&quot;Cambria Math&quot; w:h-ansi=&quot;Cambria Math&quot; w:cs=&quot;Arial&quot;/&gt;&lt;wx:font wx:val=&quot;Cambria Math&quot;/&gt;&lt;w:i-cs/&gt;&lt;/w:rPr&gt;&lt;m:t&gt;arc&lt;/m:t&gt;&lt;/m:r&gt;&lt;m:ctrlPr&gt;&lt;w:rPr&gt;&lt;w:rFonts w:ascii=&quot;Cambria Math&quot; w:fareast=&quot;Calibri&quot; w:h-ansi=&quot;Cambria Math&quot; w:cs=&quot;Arial&quot;/&gt;&lt;wx:font wx:val=&quot;Cambria Math&quot;/&gt;&lt;w:i-cs/&gt;&lt;w:kern w:val=&quot;2&quot;/&gt;&lt;/w:rPr&gt;&lt;/m:ctrlPr&gt;&lt;/m:sub&gt;&lt;/m:sSub&gt;&lt;/m:oMath&gt;&lt;/m:oMathPara&gt;&lt;/w:p&gt;&lt;w:sectPr wsp:rsidR=&quot;00000000&quot;&gt;&lt;w:pgSz w:w=&quot;12240&quot; w:h=&quot;15840&quot;/&gt;&lt;w:pgMar w:top=&quot;1440&quot; w:right=&quot;1440&quot; w:bottom=&quot;1440&quot; w:left=&quot;1440&quot; w:header=&quot;720&quot; w:footer=&quot;720&quot; w:gutter=&quot;0&quot;/&gt;&lt;w:cols w:space=&quot;720&quot;/&gt;&lt;/w:sectPr&gt;&lt;/wx:sect&gt;&lt;/w:body&gt;&lt;/w:wordDocument&gt;">
+                <v:shape id="_x0000_i1030" type="#_x0000_t75" alt="" style="width:20pt;height:14pt;mso-width-percent:0;mso-height-percent:0;mso-width-percent:0;mso-height-percent:0" equationxml="&lt;?xml version=&quot;1.0&quot; encoding=&quot;UTF-8&quot; standalone=&quot;yes&quot;?&gt;&#13;&#10;&#13;&#10;&#13;&#10;&#13;&#10;&#13;&#10;&#13;&#10;&#13;&#10;&#13;&#10;&#13;&#10;&#13;&#10;&#13;&#10;&#13;&#10;&#13;&#10;&#13;&#10;&#13;&#10;&#13;&#10;&#13;&#10;&#13;&#10;&#13;&#10;&#13;&#10;&#13;&#10;&#13;&#10;&#13;&#10;&#13;&#10;&#13;&#10;&#13;&#10;&#13;&#10;&lt;?mso-application progid=&quot;Word.Document&quot;?&gt;&#13;&#10;&#13;&#10;&#13;&#10;&#13;&#10;&#13;&#10;&#13;&#10;&#13;&#10;&#13;&#10;&#13;&#10;&#13;&#10;&#13;&#10;&#13;&#10;&#13;&#10;&#13;&#10;&#13;&#10;&#13;&#10;&#13;&#10;&#13;&#10;&#13;&#10;&#13;&#10;&#13;&#10;&#13;&#10;&#13;&#10;&#13;&#10;&#13;&#10;&#13;&#10;&#13;&#10;&lt;w:wordDocument xmlns:aml=&quot;http://schemas.microsoft.com/aml/2001/core&quot; xmlns:wpc=&quot;http://schemas.microsoft.com/office/word/2010/wordprocessingCanvas&quot; xmlns:cx=&quot;http://schemas.microsoft.com/office/drawing/2014/chartex&quot; xmlns:cx1=&quot;http://schemas.microsoft.com/office/drawing/2015/9/8/chartex&quot; xmlns:cx2=&quot;http://schemas.microsoft.com/office/drawing/2015/10/21/chartex&quot; xmlns:cx3=&quot;http://schemas.microsoft.com/office/drawing/2016/5/9/chartex&quot; xmlns:cx4=&quot;http://schemas.microsoft.com/office/drawing/2016/5/10/chartex&quot; xmlns:cx5=&quot;http://schemas.microsoft.com/office/drawing/2016/5/11/chartex&quot; xmlns:cx6=&quot;http://schemas.microsoft.com/office/drawing/2016/5/12/chartex&quot; xmlns:cx7=&quot;http://schemas.microsoft.com/office/drawing/2016/5/13/chartex&quot; xmlns:cx8=&quot;http://schemas.microsoft.com/office/drawing/2016/5/14/chartex&quot; xmlns:cr=&quot;http://schemas.microsoft.com/office/comments/2020/reactions&quot; xmlns:dt=&quot;uuid:C2F41010-65B3-11d1-A29F-00AA00C14882&quot; xmlns:mc=&quot;http://schemas.openxmlformats.org/markup-compatibility/2006&quot; xmlns:aink=&quot;http://schemas.microsoft.com/office/drawing/2016/ink&quot; xmlns:am3d=&quot;http://schemas.microsoft.com/office/drawing/2017/model3d&quot; xmlns:o=&quot;urn:schemas-microsoft-com:office:office&quot; xmlns:oel=&quot;http://schemas.microsoft.com/office/2019/extlst&quot; xmlns:m=&quot;http://schemas.openxmlformats.org/officeDocument/2006/math&quot; xmlns:v=&quot;urn:schemas-microsoft-com:vml&quot; xmlns:w10=&quot;urn:schemas-microsoft-com:office:word&quot; xmlns:w=&quot;http://schemas.microsoft.com/office/word/2003/wordml&quot; xmlns:wx=&quot;http://schemas.microsoft.com/office/word/2003/auxHint&quot; xmlns:wne=&quot;http://schemas.microsoft.com/office/word/2006/wordml&quot; xmlns:wsp=&quot;http://schemas.microsoft.com/office/word/2003/wordml/sp2&quot; xmlns:sl=&quot;http://schemas.microsoft.com/schemaLibrary/2003/core&quot; w:macrosPresent=&quot;no&quot; w:embeddedObjPresent=&quot;no&quot; w:ocxPresent=&quot;no&quot; xml:space=&quot;preserve&quot;&gt;&lt;w:ignoreSubtree w:val=&quot;http://schemas.microsoft.com/office/word/2003/wordml/sp2&quot;/&gt;&lt;o:DocumentProperties&gt;&lt;o:Version&gt;16&lt;/o:Version&gt;&lt;/o:DocumentProperties&gt;&lt;w:docPr&gt;&lt;w:view w:val=&quot;print&quot;/&gt;&lt;w:doNotEmbedSystemFonts/&gt;&lt;w:stylePaneFormatFilter w:val=&quot;3F01&quot;/&gt;&lt;w:defaultTabStop w:val=&quot;720&quot;/&gt;&lt;w:punctuationKerning/&gt;&lt;w:characterSpacingControl w:val=&quot;DontCompress&quot;/&gt;&lt;w:webPageEncoding w:val=&quot;windows-1252&quot;/&gt;&lt;w:optimizeForBrowser/&gt;&lt;w:relyOnVML/&gt;&lt;w:allowPNG/&gt;&lt;w:validateAgainstSchema/&gt;&lt;w:saveInvalidXML w:val=&quot;off&quot;/&gt;&lt;w:ignoreMixedContent w:val=&quot;off&quot;/&gt;&lt;w:alwaysShowPlaceholderText w:val=&quot;off&quot;/&gt;&lt;w:compat&gt;&lt;w:breakWrappedTables/&gt;&lt;w:snapToGridInCell/&gt;&lt;w:applyBreakingRules/&gt;&lt;w:wrapTextWithPunct/&gt;&lt;w:useAsianBreakRules/&gt;&lt;w:dontGrowAutofit/&gt;&lt;/w:compat&gt;&lt;wsp:rsids&gt;&lt;wsp:rsidRoot wsp:val=&quot;002231F7&quot;/&gt;&lt;wsp:rsid wsp:val=&quot;00021D64&quot;/&gt;&lt;wsp:rsid wsp:val=&quot;0002538E&quot;/&gt;&lt;wsp:rsid wsp:val=&quot;00027705&quot;/&gt;&lt;wsp:rsid wsp:val=&quot;000442EB&quot;/&gt;&lt;wsp:rsid wsp:val=&quot;000659A3&quot;/&gt;&lt;wsp:rsid wsp:val=&quot;00073737&quot;/&gt;&lt;wsp:rsid wsp:val=&quot;00075A7D&quot;/&gt;&lt;wsp:rsid wsp:val=&quot;0007706D&quot;/&gt;&lt;wsp:rsid wsp:val=&quot;000773F6&quot;/&gt;&lt;wsp:rsid wsp:val=&quot;000828AE&quot;/&gt;&lt;wsp:rsid wsp:val=&quot;000864B8&quot;/&gt;&lt;wsp:rsid wsp:val=&quot;000877A0&quot;/&gt;&lt;wsp:rsid wsp:val=&quot;000964BF&quot;/&gt;&lt;wsp:rsid wsp:val=&quot;000A11B8&quot;/&gt;&lt;wsp:rsid wsp:val=&quot;000A1912&quot;/&gt;&lt;wsp:rsid wsp:val=&quot;000B7138&quot;/&gt;&lt;wsp:rsid wsp:val=&quot;000B7946&quot;/&gt;&lt;wsp:rsid wsp:val=&quot;000C02C8&quot;/&gt;&lt;wsp:rsid wsp:val=&quot;000C18CD&quot;/&gt;&lt;wsp:rsid wsp:val=&quot;000C2933&quot;/&gt;&lt;wsp:rsid wsp:val=&quot;000D0EF9&quot;/&gt;&lt;wsp:rsid wsp:val=&quot;000D1CAB&quot;/&gt;&lt;wsp:rsid wsp:val=&quot;000F6444&quot;/&gt;&lt;wsp:rsid wsp:val=&quot;00105506&quot;/&gt;&lt;wsp:rsid wsp:val=&quot;0010584D&quot;/&gt;&lt;wsp:rsid wsp:val=&quot;0011177B&quot;/&gt;&lt;wsp:rsid wsp:val=&quot;001231CA&quot;/&gt;&lt;wsp:rsid wsp:val=&quot;00123787&quot;/&gt;&lt;wsp:rsid wsp:val=&quot;001321BF&quot;/&gt;&lt;wsp:rsid wsp:val=&quot;0013355B&quot;/&gt;&lt;wsp:rsid wsp:val=&quot;0015757F&quot;/&gt;&lt;wsp:rsid wsp:val=&quot;00164E6F&quot;/&gt;&lt;wsp:rsid wsp:val=&quot;00174316&quot;/&gt;&lt;wsp:rsid wsp:val=&quot;001805C1&quot;/&gt;&lt;wsp:rsid wsp:val=&quot;001864DD&quot;/&gt;&lt;wsp:rsid wsp:val=&quot;001A3935&quot;/&gt;&lt;wsp:rsid wsp:val=&quot;001B1BE5&quot;/&gt;&lt;wsp:rsid wsp:val=&quot;001B2E6C&quot;/&gt;&lt;wsp:rsid wsp:val=&quot;001C039E&quot;/&gt;&lt;wsp:rsid wsp:val=&quot;001C5D23&quot;/&gt;&lt;wsp:rsid wsp:val=&quot;001D7C41&quot;/&gt;&lt;wsp:rsid wsp:val=&quot;001E628E&quot;/&gt;&lt;wsp:rsid wsp:val=&quot;001E6378&quot;/&gt;&lt;wsp:rsid wsp:val=&quot;001E7EC0&quot;/&gt;&lt;wsp:rsid wsp:val=&quot;001F15EA&quot;/&gt;&lt;wsp:rsid wsp:val=&quot;001F2A75&quot;/&gt;&lt;wsp:rsid wsp:val=&quot;001F35C2&quot;/&gt;&lt;wsp:rsid wsp:val=&quot;001F60AC&quot;/&gt;&lt;wsp:rsid wsp:val=&quot;0020268D&quot;/&gt;&lt;wsp:rsid wsp:val=&quot;00203DC0&quot;/&gt;&lt;wsp:rsid wsp:val=&quot;00204E17&quot;/&gt;&lt;wsp:rsid wsp:val=&quot;00206713&quot;/&gt;&lt;wsp:rsid wsp:val=&quot;002231F7&quot;/&gt;&lt;wsp:rsid wsp:val=&quot;0022526B&quot;/&gt;&lt;wsp:rsid wsp:val=&quot;00230B9A&quot;/&gt;&lt;wsp:rsid wsp:val=&quot;00243EC4&quot;/&gt;&lt;wsp:rsid wsp:val=&quot;002472BB&quot;/&gt;&lt;wsp:rsid wsp:val=&quot;002525BC&quot;/&gt;&lt;wsp:rsid wsp:val=&quot;00263788&quot;/&gt;&lt;wsp:rsid wsp:val=&quot;00267EF8&quot;/&gt;&lt;wsp:rsid wsp:val=&quot;00274E5E&quot;/&gt;&lt;wsp:rsid wsp:val=&quot;0027641D&quot;/&gt;&lt;wsp:rsid wsp:val=&quot;002874F6&quot;/&gt;&lt;wsp:rsid wsp:val=&quot;002A1B2E&quot;/&gt;&lt;wsp:rsid wsp:val=&quot;002A352D&quot;/&gt;&lt;wsp:rsid wsp:val=&quot;002B46E9&quot;/&gt;&lt;wsp:rsid wsp:val=&quot;002B6712&quot;/&gt;&lt;wsp:rsid wsp:val=&quot;002B7D80&quot;/&gt;&lt;wsp:rsid wsp:val=&quot;002C172D&quot;/&gt;&lt;wsp:rsid wsp:val=&quot;002C3B66&quot;/&gt;&lt;wsp:rsid wsp:val=&quot;002C3EB3&quot;/&gt;&lt;wsp:rsid wsp:val=&quot;002C6137&quot;/&gt;&lt;wsp:rsid wsp:val=&quot;002D3034&quot;/&gt;&lt;wsp:rsid wsp:val=&quot;002D3B30&quot;/&gt;&lt;wsp:rsid wsp:val=&quot;002E2168&quot;/&gt;&lt;wsp:rsid wsp:val=&quot;002E388B&quot;/&gt;&lt;wsp:rsid wsp:val=&quot;002E4B68&quot;/&gt;&lt;wsp:rsid wsp:val=&quot;002F1455&quot;/&gt;&lt;wsp:rsid wsp:val=&quot;002F1665&quot;/&gt;&lt;wsp:rsid wsp:val=&quot;00305C9C&quot;/&gt;&lt;wsp:rsid wsp:val=&quot;003061BA&quot;/&gt;&lt;wsp:rsid wsp:val=&quot;00315BC3&quot;/&gt;&lt;wsp:rsid wsp:val=&quot;0032052C&quot;/&gt;&lt;wsp:rsid wsp:val=&quot;00334CA6&quot;/&gt;&lt;wsp:rsid wsp:val=&quot;003428E6&quot;/&gt;&lt;wsp:rsid wsp:val=&quot;00343C94&quot;/&gt;&lt;wsp:rsid wsp:val=&quot;00352F07&quot;/&gt;&lt;wsp:rsid wsp:val=&quot;00357A10&quot;/&gt;&lt;wsp:rsid wsp:val=&quot;00362550&quot;/&gt;&lt;wsp:rsid wsp:val=&quot;00366007&quot;/&gt;&lt;wsp:rsid wsp:val=&quot;00370697&quot;/&gt;&lt;wsp:rsid wsp:val=&quot;003729AF&quot;/&gt;&lt;wsp:rsid wsp:val=&quot;00381C25&quot;/&gt;&lt;wsp:rsid wsp:val=&quot;003826DC&quot;/&gt;&lt;wsp:rsid wsp:val=&quot;0038737D&quot;/&gt;&lt;wsp:rsid wsp:val=&quot;0039290D&quot;/&gt;&lt;wsp:rsid wsp:val=&quot;00392A55&quot;/&gt;&lt;wsp:rsid wsp:val=&quot;003B00DC&quot;/&gt;&lt;wsp:rsid wsp:val=&quot;003C4E3B&quot;/&gt;&lt;wsp:rsid wsp:val=&quot;003D5757&quot;/&gt;&lt;wsp:rsid wsp:val=&quot;003D7E67&quot;/&gt;&lt;wsp:rsid wsp:val=&quot;0040202D&quot;/&gt;&lt;wsp:rsid wsp:val=&quot;00405AB7&quot;/&gt;&lt;wsp:rsid wsp:val=&quot;00416BB9&quot;/&gt;&lt;wsp:rsid wsp:val=&quot;00430EAF&quot;/&gt;&lt;wsp:rsid wsp:val=&quot;004522E5&quot;/&gt;&lt;wsp:rsid wsp:val=&quot;00466ABA&quot;/&gt;&lt;wsp:rsid wsp:val=&quot;00472C66&quot;/&gt;&lt;wsp:rsid wsp:val=&quot;004732EF&quot;/&gt;&lt;wsp:rsid wsp:val=&quot;00483A05&quot;/&gt;&lt;wsp:rsid wsp:val=&quot;004909CD&quot;/&gt;&lt;wsp:rsid wsp:val=&quot;00491D01&quot;/&gt;&lt;wsp:rsid wsp:val=&quot;00492434&quot;/&gt;&lt;wsp:rsid wsp:val=&quot;00496AC2&quot;/&gt;&lt;wsp:rsid wsp:val=&quot;004B36B2&quot;/&gt;&lt;wsp:rsid wsp:val=&quot;004B4D42&quot;/&gt;&lt;wsp:rsid wsp:val=&quot;004D2742&quot;/&gt;&lt;wsp:rsid wsp:val=&quot;004E2098&quot;/&gt;&lt;wsp:rsid wsp:val=&quot;004E7B58&quot;/&gt;&lt;wsp:rsid wsp:val=&quot;00505058&quot;/&gt;&lt;wsp:rsid wsp:val=&quot;005113BD&quot;/&gt;&lt;wsp:rsid wsp:val=&quot;00520D6F&quot;/&gt;&lt;wsp:rsid wsp:val=&quot;00526E28&quot;/&gt;&lt;wsp:rsid wsp:val=&quot;00531E34&quot;/&gt;&lt;wsp:rsid wsp:val=&quot;005372A1&quot;/&gt;&lt;wsp:rsid wsp:val=&quot;00543224&quot;/&gt;&lt;wsp:rsid wsp:val=&quot;00556162&quot;/&gt;&lt;wsp:rsid wsp:val=&quot;00583E77&quot;/&gt;&lt;wsp:rsid wsp:val=&quot;00585E61&quot;/&gt;&lt;wsp:rsid wsp:val=&quot;00586D45&quot;/&gt;&lt;wsp:rsid wsp:val=&quot;005A0E69&quot;/&gt;&lt;wsp:rsid wsp:val=&quot;005B519B&quot;/&gt;&lt;wsp:rsid wsp:val=&quot;005C1A83&quot;/&gt;&lt;wsp:rsid wsp:val=&quot;005C3C29&quot;/&gt;&lt;wsp:rsid wsp:val=&quot;005C52BB&quot;/&gt;&lt;wsp:rsid wsp:val=&quot;005D180A&quot;/&gt;&lt;wsp:rsid wsp:val=&quot;005D7012&quot;/&gt;&lt;wsp:rsid wsp:val=&quot;005E24B4&quot;/&gt;&lt;wsp:rsid wsp:val=&quot;005F6402&quot;/&gt;&lt;wsp:rsid wsp:val=&quot;00606FDA&quot;/&gt;&lt;wsp:rsid wsp:val=&quot;00610A3E&quot;/&gt;&lt;wsp:rsid wsp:val=&quot;00614EE6&quot;/&gt;&lt;wsp:rsid wsp:val=&quot;00621710&quot;/&gt;&lt;wsp:rsid wsp:val=&quot;00626CAD&quot;/&gt;&lt;wsp:rsid wsp:val=&quot;00634D9E&quot;/&gt;&lt;wsp:rsid wsp:val=&quot;00635252&quot;/&gt;&lt;wsp:rsid wsp:val=&quot;006370EE&quot;/&gt;&lt;wsp:rsid wsp:val=&quot;00641074&quot;/&gt;&lt;wsp:rsid wsp:val=&quot;00641531&quot;/&gt;&lt;wsp:rsid wsp:val=&quot;00643C96&quot;/&gt;&lt;wsp:rsid wsp:val=&quot;0065338F&quot;/&gt;&lt;wsp:rsid wsp:val=&quot;00656A60&quot;/&gt;&lt;wsp:rsid wsp:val=&quot;0067028C&quot;/&gt;&lt;wsp:rsid wsp:val=&quot;006B1999&quot;/&gt;&lt;wsp:rsid wsp:val=&quot;006C0F59&quot;/&gt;&lt;wsp:rsid wsp:val=&quot;006C32D8&quot;/&gt;&lt;wsp:rsid wsp:val=&quot;006D1445&quot;/&gt;&lt;wsp:rsid wsp:val=&quot;006D40B4&quot;/&gt;&lt;wsp:rsid wsp:val=&quot;006E04AB&quot;/&gt;&lt;wsp:rsid wsp:val=&quot;006E2036&quot;/&gt;&lt;wsp:rsid wsp:val=&quot;006E665A&quot;/&gt;&lt;wsp:rsid wsp:val=&quot;006F1B99&quot;/&gt;&lt;wsp:rsid wsp:val=&quot;007019CD&quot;/&gt;&lt;wsp:rsid wsp:val=&quot;00703EF7&quot;/&gt;&lt;wsp:rsid wsp:val=&quot;007061AA&quot;/&gt;&lt;wsp:rsid wsp:val=&quot;007107E3&quot;/&gt;&lt;wsp:rsid wsp:val=&quot;0071749A&quot;/&gt;&lt;wsp:rsid wsp:val=&quot;00720A9F&quot;/&gt;&lt;wsp:rsid wsp:val=&quot;00726B40&quot;/&gt;&lt;wsp:rsid wsp:val=&quot;00733F5A&quot;/&gt;&lt;wsp:rsid wsp:val=&quot;00736F5C&quot;/&gt;&lt;wsp:rsid wsp:val=&quot;00747785&quot;/&gt;&lt;wsp:rsid wsp:val=&quot;00756905&quot;/&gt;&lt;wsp:rsid wsp:val=&quot;00762773&quot;/&gt;&lt;wsp:rsid wsp:val=&quot;007A13B9&quot;/&gt;&lt;wsp:rsid wsp:val=&quot;007A66D9&quot;/&gt;&lt;wsp:rsid wsp:val=&quot;007B12F0&quot;/&gt;&lt;wsp:rsid wsp:val=&quot;007B1585&quot;/&gt;&lt;wsp:rsid wsp:val=&quot;007D1215&quot;/&gt;&lt;wsp:rsid wsp:val=&quot;007F200F&quot;/&gt;&lt;wsp:rsid wsp:val=&quot;00805D06&quot;/&gt;&lt;wsp:rsid wsp:val=&quot;00813274&quot;/&gt;&lt;wsp:rsid wsp:val=&quot;00816205&quot;/&gt;&lt;wsp:rsid wsp:val=&quot;00823330&quot;/&gt;&lt;wsp:rsid wsp:val=&quot;00824C64&quot;/&gt;&lt;wsp:rsid wsp:val=&quot;00831ABA&quot;/&gt;&lt;wsp:rsid wsp:val=&quot;0084106B&quot;/&gt;&lt;wsp:rsid wsp:val=&quot;008474D8&quot;/&gt;&lt;wsp:rsid wsp:val=&quot;008476AD&quot;/&gt;&lt;wsp:rsid wsp:val=&quot;00855C95&quot;/&gt;&lt;wsp:rsid wsp:val=&quot;0085656E&quot;/&gt;&lt;wsp:rsid wsp:val=&quot;00870F94&quot;/&gt;&lt;wsp:rsid wsp:val=&quot;00873368&quot;/&gt;&lt;wsp:rsid wsp:val=&quot;008828F9&quot;/&gt;&lt;wsp:rsid wsp:val=&quot;008836C8&quot;/&gt;&lt;wsp:rsid wsp:val=&quot;008874FC&quot;/&gt;&lt;wsp:rsid wsp:val=&quot;00891ECA&quot;/&gt;&lt;wsp:rsid wsp:val=&quot;00893C0F&quot;/&gt;&lt;wsp:rsid wsp:val=&quot;008A4593&quot;/&gt;&lt;wsp:rsid wsp:val=&quot;008B2DC6&quot;/&gt;&lt;wsp:rsid wsp:val=&quot;008C0824&quot;/&gt;&lt;wsp:rsid wsp:val=&quot;008C3DC6&quot;/&gt;&lt;wsp:rsid wsp:val=&quot;008C5328&quot;/&gt;&lt;wsp:rsid wsp:val=&quot;008D3205&quot;/&gt;&lt;wsp:rsid wsp:val=&quot;008D39F7&quot;/&gt;&lt;wsp:rsid wsp:val=&quot;008E24A5&quot;/&gt;&lt;wsp:rsid wsp:val=&quot;00907311&quot;/&gt;&lt;wsp:rsid wsp:val=&quot;00917648&quot;/&gt;&lt;wsp:rsid wsp:val=&quot;00921400&quot;/&gt;&lt;wsp:rsid wsp:val=&quot;00922867&quot;/&gt;&lt;wsp:rsid wsp:val=&quot;00925A32&quot;/&gt;&lt;wsp:rsid wsp:val=&quot;0093462C&quot;/&gt;&lt;wsp:rsid wsp:val=&quot;0095374B&quot;/&gt;&lt;wsp:rsid wsp:val=&quot;00962143&quot;/&gt;&lt;wsp:rsid wsp:val=&quot;0096567F&quot;/&gt;&lt;wsp:rsid wsp:val=&quot;009662BB&quot;/&gt;&lt;wsp:rsid wsp:val=&quot;00967F3E&quot;/&gt;&lt;wsp:rsid wsp:val=&quot;00973B9F&quot;/&gt;&lt;wsp:rsid wsp:val=&quot;0098095D&quot;/&gt;&lt;wsp:rsid wsp:val=&quot;00983724&quot;/&gt;&lt;wsp:rsid wsp:val=&quot;009A48A2&quot;/&gt;&lt;wsp:rsid wsp:val=&quot;009C1FC1&quot;/&gt;&lt;wsp:rsid wsp:val=&quot;009C31A8&quot;/&gt;&lt;wsp:rsid wsp:val=&quot;009D036D&quot;/&gt;&lt;wsp:rsid wsp:val=&quot;009E2DF2&quot;/&gt;&lt;wsp:rsid wsp:val=&quot;009E7E1A&quot;/&gt;&lt;wsp:rsid wsp:val=&quot;009F7D60&quot;/&gt;&lt;wsp:rsid wsp:val=&quot;00A02667&quot;/&gt;&lt;wsp:rsid wsp:val=&quot;00A04387&quot;/&gt;&lt;wsp:rsid wsp:val=&quot;00A130C0&quot;/&gt;&lt;wsp:rsid wsp:val=&quot;00A13ADF&quot;/&gt;&lt;wsp:rsid wsp:val=&quot;00A179E9&quot;/&gt;&lt;wsp:rsid wsp:val=&quot;00A21444&quot;/&gt;&lt;wsp:rsid wsp:val=&quot;00A2225E&quot;/&gt;&lt;wsp:rsid wsp:val=&quot;00A25BA6&quot;/&gt;&lt;wsp:rsid wsp:val=&quot;00A30601&quot;/&gt;&lt;wsp:rsid wsp:val=&quot;00A31B4B&quot;/&gt;&lt;wsp:rsid wsp:val=&quot;00A3644A&quot;/&gt;&lt;wsp:rsid wsp:val=&quot;00A53775&quot;/&gt;&lt;wsp:rsid wsp:val=&quot;00A53869&quot;/&gt;&lt;wsp:rsid wsp:val=&quot;00A61274&quot;/&gt;&lt;wsp:rsid wsp:val=&quot;00A618A9&quot;/&gt;&lt;wsp:rsid wsp:val=&quot;00A65E2A&quot;/&gt;&lt;wsp:rsid wsp:val=&quot;00A662B9&quot;/&gt;&lt;wsp:rsid wsp:val=&quot;00A71892&quot;/&gt;&lt;wsp:rsid wsp:val=&quot;00A7307D&quot;/&gt;&lt;wsp:rsid wsp:val=&quot;00A96AD1&quot;/&gt;&lt;wsp:rsid wsp:val=&quot;00AA63F8&quot;/&gt;&lt;wsp:rsid wsp:val=&quot;00AB4A9A&quot;/&gt;&lt;wsp:rsid wsp:val=&quot;00AC346B&quot;/&gt;&lt;wsp:rsid wsp:val=&quot;00AE5A46&quot;/&gt;&lt;wsp:rsid wsp:val=&quot;00B03C5C&quot;/&gt;&lt;wsp:rsid wsp:val=&quot;00B04552&quot;/&gt;&lt;wsp:rsid wsp:val=&quot;00B105EE&quot;/&gt;&lt;wsp:rsid wsp:val=&quot;00B14AA0&quot;/&gt;&lt;wsp:rsid wsp:val=&quot;00B24D3C&quot;/&gt;&lt;wsp:rsid wsp:val=&quot;00B541A9&quot;/&gt;&lt;wsp:rsid wsp:val=&quot;00B60808&quot;/&gt;&lt;wsp:rsid wsp:val=&quot;00B641AE&quot;/&gt;&lt;wsp:rsid wsp:val=&quot;00B8366E&quot;/&gt;&lt;wsp:rsid wsp:val=&quot;00B8532E&quot;/&gt;&lt;wsp:rsid wsp:val=&quot;00B86798&quot;/&gt;&lt;wsp:rsid wsp:val=&quot;00B9390A&quot;/&gt;&lt;wsp:rsid wsp:val=&quot;00B963E6&quot;/&gt;&lt;wsp:rsid wsp:val=&quot;00BA524A&quot;/&gt;&lt;wsp:rsid wsp:val=&quot;00BB77D5&quot;/&gt;&lt;wsp:rsid wsp:val=&quot;00BC7E42&quot;/&gt;&lt;wsp:rsid wsp:val=&quot;00BD033D&quot;/&gt;&lt;wsp:rsid wsp:val=&quot;00BD16D3&quot;/&gt;&lt;wsp:rsid wsp:val=&quot;00BD18B3&quot;/&gt;&lt;wsp:rsid wsp:val=&quot;00BD4B18&quot;/&gt;&lt;wsp:rsid wsp:val=&quot;00BE0B6E&quot;/&gt;&lt;wsp:rsid wsp:val=&quot;00BE4F7E&quot;/&gt;&lt;wsp:rsid wsp:val=&quot;00BE4FCA&quot;/&gt;&lt;wsp:rsid wsp:val=&quot;00BF1760&quot;/&gt;&lt;wsp:rsid wsp:val=&quot;00C0035A&quot;/&gt;&lt;wsp:rsid wsp:val=&quot;00C1445B&quot;/&gt;&lt;wsp:rsid wsp:val=&quot;00C176C2&quot;/&gt;&lt;wsp:rsid wsp:val=&quot;00C231EC&quot;/&gt;&lt;wsp:rsid wsp:val=&quot;00C27839&quot;/&gt;&lt;wsp:rsid wsp:val=&quot;00C33757&quot;/&gt;&lt;wsp:rsid wsp:val=&quot;00C45204&quot;/&gt;&lt;wsp:rsid wsp:val=&quot;00C57176&quot;/&gt;&lt;wsp:rsid wsp:val=&quot;00C629DD&quot;/&gt;&lt;wsp:rsid wsp:val=&quot;00C63368&quot;/&gt;&lt;wsp:rsid wsp:val=&quot;00C8443F&quot;/&gt;&lt;wsp:rsid wsp:val=&quot;00C8671E&quot;/&gt;&lt;wsp:rsid wsp:val=&quot;00C869B7&quot;/&gt;&lt;wsp:rsid wsp:val=&quot;00C93565&quot;/&gt;&lt;wsp:rsid wsp:val=&quot;00CA0A2A&quot;/&gt;&lt;wsp:rsid wsp:val=&quot;00CA1DE1&quot;/&gt;&lt;wsp:rsid wsp:val=&quot;00CC4D9B&quot;/&gt;&lt;wsp:rsid wsp:val=&quot;00CC6725&quot;/&gt;&lt;wsp:rsid wsp:val=&quot;00CC6936&quot;/&gt;&lt;wsp:rsid wsp:val=&quot;00CC69A7&quot;/&gt;&lt;wsp:rsid wsp:val=&quot;00CD5ACA&quot;/&gt;&lt;wsp:rsid wsp:val=&quot;00CF4C6F&quot;/&gt;&lt;wsp:rsid wsp:val=&quot;00D0142C&quot;/&gt;&lt;wsp:rsid wsp:val=&quot;00D12788&quot;/&gt;&lt;wsp:rsid wsp:val=&quot;00D12DAB&quot;/&gt;&lt;wsp:rsid wsp:val=&quot;00D20812&quot;/&gt;&lt;wsp:rsid wsp:val=&quot;00D34E1B&quot;/&gt;&lt;wsp:rsid wsp:val=&quot;00D42250&quot;/&gt;&lt;wsp:rsid wsp:val=&quot;00D46864&quot;/&gt;&lt;wsp:rsid wsp:val=&quot;00D52873&quot;/&gt;&lt;wsp:rsid wsp:val=&quot;00D6256C&quot;/&gt;&lt;wsp:rsid wsp:val=&quot;00D65729&quot;/&gt;&lt;wsp:rsid wsp:val=&quot;00D6616E&quot;/&gt;&lt;wsp:rsid wsp:val=&quot;00D669AB&quot;/&gt;&lt;wsp:rsid wsp:val=&quot;00D935C7&quot;/&gt;&lt;wsp:rsid wsp:val=&quot;00D93D77&quot;/&gt;&lt;wsp:rsid wsp:val=&quot;00DB1A45&quot;/&gt;&lt;wsp:rsid wsp:val=&quot;00DD28BC&quot;/&gt;&lt;wsp:rsid wsp:val=&quot;00DD410E&quot;/&gt;&lt;wsp:rsid wsp:val=&quot;00DD43B2&quot;/&gt;&lt;wsp:rsid wsp:val=&quot;00DD66DC&quot;/&gt;&lt;wsp:rsid wsp:val=&quot;00DE3183&quot;/&gt;&lt;wsp:rsid wsp:val=&quot;00DE3B01&quot;/&gt;&lt;wsp:rsid wsp:val=&quot;00DE5757&quot;/&gt;&lt;wsp:rsid wsp:val=&quot;00DE718E&quot;/&gt;&lt;wsp:rsid wsp:val=&quot;00DF24BD&quot;/&gt;&lt;wsp:rsid wsp:val=&quot;00DF2E0B&quot;/&gt;&lt;wsp:rsid wsp:val=&quot;00E012FF&quot;/&gt;&lt;wsp:rsid wsp:val=&quot;00E0341F&quot;/&gt;&lt;wsp:rsid wsp:val=&quot;00E25FFD&quot;/&gt;&lt;wsp:rsid wsp:val=&quot;00E41F54&quot;/&gt;&lt;wsp:rsid wsp:val=&quot;00E45B38&quot;/&gt;&lt;wsp:rsid wsp:val=&quot;00E53062&quot;/&gt;&lt;wsp:rsid wsp:val=&quot;00E73AB0&quot;/&gt;&lt;wsp:rsid wsp:val=&quot;00E87663&quot;/&gt;&lt;wsp:rsid wsp:val=&quot;00E958FB&quot;/&gt;&lt;wsp:rsid wsp:val=&quot;00EA190A&quot;/&gt;&lt;wsp:rsid wsp:val=&quot;00EC1932&quot;/&gt;&lt;wsp:rsid wsp:val=&quot;00EC4336&quot;/&gt;&lt;wsp:rsid wsp:val=&quot;00ED0B9E&quot;/&gt;&lt;wsp:rsid wsp:val=&quot;00EE16EF&quot;/&gt;&lt;wsp:rsid wsp:val=&quot;00EE1B69&quot;/&gt;&lt;wsp:rsid wsp:val=&quot;00EF04B3&quot;/&gt;&lt;wsp:rsid wsp:val=&quot;00EF18BD&quot;/&gt;&lt;wsp:rsid wsp:val=&quot;00EF338A&quot;/&gt;&lt;wsp:rsid wsp:val=&quot;00EF4C96&quot;/&gt;&lt;wsp:rsid wsp:val=&quot;00EF5D24&quot;/&gt;&lt;wsp:rsid wsp:val=&quot;00EF651E&quot;/&gt;&lt;wsp:rsid wsp:val=&quot;00F011AC&quot;/&gt;&lt;wsp:rsid wsp:val=&quot;00F06AE2&quot;/&gt;&lt;wsp:rsid wsp:val=&quot;00F34222&quot;/&gt;&lt;wsp:rsid wsp:val=&quot;00F505EB&quot;/&gt;&lt;wsp:rsid wsp:val=&quot;00F603F0&quot;/&gt;&lt;wsp:rsid wsp:val=&quot;00F64E7A&quot;/&gt;&lt;wsp:rsid wsp:val=&quot;00F713B6&quot;/&gt;&lt;wsp:rsid wsp:val=&quot;00F82492&quot;/&gt;&lt;wsp:rsid wsp:val=&quot;00F82D81&quot;/&gt;&lt;wsp:rsid wsp:val=&quot;00F91E64&quot;/&gt;&lt;wsp:rsid wsp:val=&quot;00F95E43&quot;/&gt;&lt;wsp:rsid wsp:val=&quot;00FA4CC4&quot;/&gt;&lt;wsp:rsid wsp:val=&quot;00FA7553&quot;/&gt;&lt;wsp:rsid wsp:val=&quot;00FB7A55&quot;/&gt;&lt;wsp:rsid wsp:val=&quot;00FE277A&quot;/&gt;&lt;wsp:rsid wsp:val=&quot;00FF7DA1&quot;/&gt;&lt;/wsp:rsids&gt;&lt;/w:docPr&gt;&lt;w:body&gt;&lt;wx:sect&gt;&lt;w:p wsp:rsidR=&quot;00000000&quot; wsp:rsidRDefault=&quot;000964BF&quot; wsp:rsidP=&quot;000964BF&quot;&gt;&lt;m:oMathPara&gt;&lt;m:oMath&gt;&lt;m:sSub&gt;&lt;m:sSubPr&gt;&lt;m:ctrlPr&gt;&lt;w:rPr&gt;&lt;w:rFonts w:ascii=&quot;Cambria Math&quot; w:h-ansi=&quot;Cambria Math&quot; w:cs=&quot;Arial&quot;/&gt;&lt;wx:font wx:val=&quot;Cambria Math&quot;/&gt;&lt;w:i-cs/&gt;&lt;/w:rPr&gt;&lt;/m:ctrlPr&gt;&lt;/m:sSubPr&gt;&lt;m:e&gt;&lt;m:r&gt;&lt;m:rPr&gt;&lt;m:sty m:val=&quot;p&quot;/&gt;&lt;/m:rPr&gt;&lt;w:rPr&gt;&lt;w:rFonts w:ascii=&quot;Cambria Math&quot; w:h-ansi=&quot;Cambria Math&quot; w:cs=&quot;Arial&quot;/&gt;&lt;wx:font wx:val=&quot;Cambria Math&quot;/&gt;&lt;w:i-cs/&gt;&lt;/w:rPr&gt;&lt;m:t&gt;S&lt;/m:t&gt;&lt;/m:r&gt;&lt;m:ctrlPr&gt;&lt;w:rPr&gt;&lt;w:rFonts w:ascii=&quot;Cambria Math&quot; w:fareast=&quot;Calibri&quot; w:h-ansi=&quot;Cambria Math&quot; w:cs=&quot;Arial&quot;/&gt;&lt;wx:font wx:val=&quot;Cambria Math&quot;/&gt;&lt;w:i-cs/&gt;&lt;w:kern w:val=&quot;2&quot;/&gt;&lt;/w:rPr&gt;&lt;/m:ctrlPr&gt;&lt;/m:e&gt;&lt;m:sub&gt;&lt;m:r&gt;&lt;m:rPr&gt;&lt;m:sty m:val=&quot;p&quot;/&gt;&lt;/m:rPr&gt;&lt;w:rPr&gt;&lt;w:rFonts w:ascii=&quot;Cambria Math&quot; w:h-ansi=&quot;Cambria Math&quot; w:cs=&quot;Arial&quot;/&gt;&lt;wx:font wx:val=&quot;Cambria Math&quot;/&gt;&lt;w:i-cs/&gt;&lt;/w:rPr&gt;&lt;m:t&gt;arc&lt;/m:t&gt;&lt;/m:r&gt;&lt;m:ctrlPr&gt;&lt;w:rPr&gt;&lt;w:rFonts w:ascii=&quot;Cambria Math&quot; w:fareast=&quot;Calibri&quot; w:h-ansi=&quot;Cambria Math&quot; w:cs=&quot;Arial&quot;/&gt;&lt;wx:font wx:val=&quot;Cambria Math&quot;/&gt;&lt;w:i-cs/&gt;&lt;w:kern w:val=&quot;2&quot;/&gt;&lt;/w:rPr&gt;&lt;/m:ctrlPr&gt;&lt;/m:sub&gt;&lt;/m:sSub&gt;&lt;/m:oMath&gt;&lt;/m:oMathPara&gt;&lt;/w:p&gt;&lt;w:sectPr wsp:rsidR=&quot;00000000&quot;&gt;&lt;w:pgSz w:w=&quot;12240&quot; w:h=&quot;15840&quot;/&gt;&lt;w:pgMar w:top=&quot;1440&quot; w:right=&quot;1440&quot; w:bottom=&quot;1440&quot; w:left=&quot;1440&quot; w:header=&quot;720&quot; w:footer=&quot;720&quot; w:gutter=&quot;0&quot;/&gt;&lt;w:cols w:space=&quot;720&quot;/&gt;&lt;/w:sectPr&gt;&lt;/wx:sect&gt;&lt;/w:body&gt;&lt;/w:wordDocument&gt;">
                   <v:imagedata r:id="rId14" o:title="" chromakey="white"/>
                 </v:shape>
               </w:pict>
@@ -21438,7 +21490,7 @@
                 <w:szCs w:val="24"/>
               </w:rPr>
               <w:pict w14:anchorId="0FC5630C">
-                <v:shape id="_x0000_i1026" type="#_x0000_t75" alt="" style="width:9.75pt;height:13.5pt;mso-width-percent:0;mso-height-percent:0;mso-width-percent:0;mso-height-percent:0" equationxml="&lt;?xml version=&quot;1.0&quot; encoding=&quot;UTF-8&quot; standalone=&quot;yes&quot;?&gt;&#10;&#10;&#10;&#10;&#10;&#10;&#10;&#10;&#10;&#10;&#10;&#10;&#10;&#10;&#10;&#10;&#10;&#10;&#10;&#10;&#10;&#10;&#10;&#10;&#10;&#10;&#10;&lt;?mso-application progid=&quot;Word.Document&quot;?&gt;&#10;&#10;&#10;&#10;&#10;&#10;&#10;&#10;&#10;&#10;&#10;&#10;&#10;&#10;&#10;&#10;&#10;&#10;&#10;&#10;&#10;&#10;&#10;&#10;&#10;&#10;&#10;&lt;w:wordDocument xmlns:aml=&quot;http://schemas.microsoft.com/aml/2001/core&quot; xmlns:wpc=&quot;http://schemas.microsoft.com/office/word/2010/wordprocessingCanvas&quot; xmlns:cx=&quot;http://schemas.microsoft.com/office/drawing/2014/chartex&quot; xmlns:cx1=&quot;http://schemas.microsoft.com/office/drawing/2015/9/8/chartex&quot; xmlns:cx2=&quot;http://schemas.microsoft.com/office/drawing/2015/10/21/chartex&quot; xmlns:cx3=&quot;http://schemas.microsoft.com/office/drawing/2016/5/9/chartex&quot; xmlns:cx4=&quot;http://schemas.microsoft.com/office/drawing/2016/5/10/chartex&quot; xmlns:cx5=&quot;http://schemas.microsoft.com/office/drawing/2016/5/11/chartex&quot; xmlns:cx6=&quot;http://schemas.microsoft.com/office/drawing/2016/5/12/chartex&quot; xmlns:cx7=&quot;http://schemas.microsoft.com/office/drawing/2016/5/13/chartex&quot; xmlns:cx8=&quot;http://schemas.microsoft.com/office/drawing/2016/5/14/chartex&quot; xmlns:cr=&quot;http://schemas.microsoft.com/office/comments/2020/reactions&quot; xmlns:dt=&quot;uuid:C2F41010-65B3-11d1-A29F-00AA00C14882&quot; xmlns:mc=&quot;http://schemas.openxmlformats.org/markup-compatibility/2006&quot; xmlns:aink=&quot;http://schemas.microsoft.com/office/drawing/2016/ink&quot; xmlns:am3d=&quot;http://schemas.microsoft.com/office/drawing/2017/model3d&quot; xmlns:o=&quot;urn:schemas-microsoft-com:office:office&quot; xmlns:oel=&quot;http://schemas.microsoft.com/office/2019/extlst&quot; xmlns:m=&quot;http://schemas.openxmlformats.org/officeDocument/2006/math&quot; xmlns:v=&quot;urn:schemas-microsoft-com:vml&quot; xmlns:w10=&quot;urn:schemas-microsoft-com:office:word&quot; xmlns:w=&quot;http://schemas.microsoft.com/office/word/2003/wordml&quot; xmlns:wx=&quot;http://schemas.microsoft.com/office/word/2003/auxHint&quot; xmlns:wne=&quot;http://schemas.microsoft.com/office/word/2006/wordml&quot; xmlns:wsp=&quot;http://schemas.microsoft.com/office/word/2003/wordml/sp2&quot; xmlns:sl=&quot;http://schemas.microsoft.com/schemaLibrary/2003/core&quot; w:macrosPresent=&quot;no&quot; w:embeddedObjPresent=&quot;no&quot; w:ocxPresent=&quot;no&quot; xml:space=&quot;preserve&quot;&gt;&lt;w:ignoreSubtree w:val=&quot;http://schemas.microsoft.com/office/word/2003/wordml/sp2&quot;/&gt;&lt;o:DocumentProperties&gt;&lt;o:Version&gt;16&lt;/o:Version&gt;&lt;/o:DocumentProperties&gt;&lt;w:docPr&gt;&lt;w:view w:val=&quot;print&quot;/&gt;&lt;w:doNotEmbedSystemFonts/&gt;&lt;w:stylePaneFormatFilter w:val=&quot;3F01&quot;/&gt;&lt;w:defaultTabStop w:val=&quot;720&quot;/&gt;&lt;w:punctuationKerning/&gt;&lt;w:characterSpacingControl w:val=&quot;DontCompress&quot;/&gt;&lt;w:webPageEncoding w:val=&quot;windows-1252&quot;/&gt;&lt;w:optimizeForBrowser/&gt;&lt;w:relyOnVML/&gt;&lt;w:allowPNG/&gt;&lt;w:validateAgainstSchema/&gt;&lt;w:saveInvalidXML w:val=&quot;off&quot;/&gt;&lt;w:ignoreMixedContent w:val=&quot;off&quot;/&gt;&lt;w:alwaysShowPlaceholderText w:val=&quot;off&quot;/&gt;&lt;w:compat&gt;&lt;w:breakWrappedTables/&gt;&lt;w:snapToGridInCell/&gt;&lt;w:applyBreakingRules/&gt;&lt;w:wrapTextWithPunct/&gt;&lt;w:useAsianBreakRules/&gt;&lt;w:dontGrowAutofit/&gt;&lt;/w:compat&gt;&lt;wsp:rsids&gt;&lt;wsp:rsidRoot wsp:val=&quot;002231F7&quot;/&gt;&lt;wsp:rsid wsp:val=&quot;00021D64&quot;/&gt;&lt;wsp:rsid wsp:val=&quot;0002538E&quot;/&gt;&lt;wsp:rsid wsp:val=&quot;00027705&quot;/&gt;&lt;wsp:rsid wsp:val=&quot;000442EB&quot;/&gt;&lt;wsp:rsid wsp:val=&quot;000659A3&quot;/&gt;&lt;wsp:rsid wsp:val=&quot;00073737&quot;/&gt;&lt;wsp:rsid wsp:val=&quot;00075A7D&quot;/&gt;&lt;wsp:rsid wsp:val=&quot;0007706D&quot;/&gt;&lt;wsp:rsid wsp:val=&quot;000773F6&quot;/&gt;&lt;wsp:rsid wsp:val=&quot;000828AE&quot;/&gt;&lt;wsp:rsid wsp:val=&quot;000864B8&quot;/&gt;&lt;wsp:rsid wsp:val=&quot;000877A0&quot;/&gt;&lt;wsp:rsid wsp:val=&quot;000A11B8&quot;/&gt;&lt;wsp:rsid wsp:val=&quot;000A1912&quot;/&gt;&lt;wsp:rsid wsp:val=&quot;000B7138&quot;/&gt;&lt;wsp:rsid wsp:val=&quot;000B7946&quot;/&gt;&lt;wsp:rsid wsp:val=&quot;000C02C8&quot;/&gt;&lt;wsp:rsid wsp:val=&quot;000C18CD&quot;/&gt;&lt;wsp:rsid wsp:val=&quot;000C2933&quot;/&gt;&lt;wsp:rsid wsp:val=&quot;000D0EF9&quot;/&gt;&lt;wsp:rsid wsp:val=&quot;000D1CAB&quot;/&gt;&lt;wsp:rsid wsp:val=&quot;000F6444&quot;/&gt;&lt;wsp:rsid wsp:val=&quot;00105506&quot;/&gt;&lt;wsp:rsid wsp:val=&quot;0010584D&quot;/&gt;&lt;wsp:rsid wsp:val=&quot;0011177B&quot;/&gt;&lt;wsp:rsid wsp:val=&quot;001231CA&quot;/&gt;&lt;wsp:rsid wsp:val=&quot;00123787&quot;/&gt;&lt;wsp:rsid wsp:val=&quot;001321BF&quot;/&gt;&lt;wsp:rsid wsp:val=&quot;0013355B&quot;/&gt;&lt;wsp:rsid wsp:val=&quot;0015757F&quot;/&gt;&lt;wsp:rsid wsp:val=&quot;00164E6F&quot;/&gt;&lt;wsp:rsid wsp:val=&quot;00174316&quot;/&gt;&lt;wsp:rsid wsp:val=&quot;001805C1&quot;/&gt;&lt;wsp:rsid wsp:val=&quot;001864DD&quot;/&gt;&lt;wsp:rsid wsp:val=&quot;001A3935&quot;/&gt;&lt;wsp:rsid wsp:val=&quot;001B1BE5&quot;/&gt;&lt;wsp:rsid wsp:val=&quot;001B2E6C&quot;/&gt;&lt;wsp:rsid wsp:val=&quot;001C039E&quot;/&gt;&lt;wsp:rsid wsp:val=&quot;001C5D23&quot;/&gt;&lt;wsp:rsid wsp:val=&quot;001D7C41&quot;/&gt;&lt;wsp:rsid wsp:val=&quot;001E628E&quot;/&gt;&lt;wsp:rsid wsp:val=&quot;001E6378&quot;/&gt;&lt;wsp:rsid wsp:val=&quot;001E7EC0&quot;/&gt;&lt;wsp:rsid wsp:val=&quot;001F15EA&quot;/&gt;&lt;wsp:rsid wsp:val=&quot;001F2A75&quot;/&gt;&lt;wsp:rsid wsp:val=&quot;001F35C2&quot;/&gt;&lt;wsp:rsid wsp:val=&quot;001F60AC&quot;/&gt;&lt;wsp:rsid wsp:val=&quot;0020268D&quot;/&gt;&lt;wsp:rsid wsp:val=&quot;00203DC0&quot;/&gt;&lt;wsp:rsid wsp:val=&quot;00204E17&quot;/&gt;&lt;wsp:rsid wsp:val=&quot;00206713&quot;/&gt;&lt;wsp:rsid wsp:val=&quot;002231F7&quot;/&gt;&lt;wsp:rsid wsp:val=&quot;0022526B&quot;/&gt;&lt;wsp:rsid wsp:val=&quot;00230B9A&quot;/&gt;&lt;wsp:rsid wsp:val=&quot;00243EC4&quot;/&gt;&lt;wsp:rsid wsp:val=&quot;002472BB&quot;/&gt;&lt;wsp:rsid wsp:val=&quot;002525BC&quot;/&gt;&lt;wsp:rsid wsp:val=&quot;00263788&quot;/&gt;&lt;wsp:rsid wsp:val=&quot;00267EF8&quot;/&gt;&lt;wsp:rsid wsp:val=&quot;00274E5E&quot;/&gt;&lt;wsp:rsid wsp:val=&quot;0027641D&quot;/&gt;&lt;wsp:rsid wsp:val=&quot;002874F6&quot;/&gt;&lt;wsp:rsid wsp:val=&quot;002A1B2E&quot;/&gt;&lt;wsp:rsid wsp:val=&quot;002A352D&quot;/&gt;&lt;wsp:rsid wsp:val=&quot;002B46E9&quot;/&gt;&lt;wsp:rsid wsp:val=&quot;002B6712&quot;/&gt;&lt;wsp:rsid wsp:val=&quot;002B7D80&quot;/&gt;&lt;wsp:rsid wsp:val=&quot;002C172D&quot;/&gt;&lt;wsp:rsid wsp:val=&quot;002C3B66&quot;/&gt;&lt;wsp:rsid wsp:val=&quot;002C3EB3&quot;/&gt;&lt;wsp:rsid wsp:val=&quot;002C6137&quot;/&gt;&lt;wsp:rsid wsp:val=&quot;002D3034&quot;/&gt;&lt;wsp:rsid wsp:val=&quot;002D3B30&quot;/&gt;&lt;wsp:rsid wsp:val=&quot;002E2168&quot;/&gt;&lt;wsp:rsid wsp:val=&quot;002E388B&quot;/&gt;&lt;wsp:rsid wsp:val=&quot;002E4B68&quot;/&gt;&lt;wsp:rsid wsp:val=&quot;002F1455&quot;/&gt;&lt;wsp:rsid wsp:val=&quot;002F1665&quot;/&gt;&lt;wsp:rsid wsp:val=&quot;00305C9C&quot;/&gt;&lt;wsp:rsid wsp:val=&quot;003061BA&quot;/&gt;&lt;wsp:rsid wsp:val=&quot;00315BC3&quot;/&gt;&lt;wsp:rsid wsp:val=&quot;0032052C&quot;/&gt;&lt;wsp:rsid wsp:val=&quot;00334CA6&quot;/&gt;&lt;wsp:rsid wsp:val=&quot;003428E6&quot;/&gt;&lt;wsp:rsid wsp:val=&quot;00343C94&quot;/&gt;&lt;wsp:rsid wsp:val=&quot;00352F07&quot;/&gt;&lt;wsp:rsid wsp:val=&quot;00357A10&quot;/&gt;&lt;wsp:rsid wsp:val=&quot;00362550&quot;/&gt;&lt;wsp:rsid wsp:val=&quot;00366007&quot;/&gt;&lt;wsp:rsid wsp:val=&quot;00370697&quot;/&gt;&lt;wsp:rsid wsp:val=&quot;003729AF&quot;/&gt;&lt;wsp:rsid wsp:val=&quot;00381C25&quot;/&gt;&lt;wsp:rsid wsp:val=&quot;003826DC&quot;/&gt;&lt;wsp:rsid wsp:val=&quot;0038737D&quot;/&gt;&lt;wsp:rsid wsp:val=&quot;0039290D&quot;/&gt;&lt;wsp:rsid wsp:val=&quot;00392A55&quot;/&gt;&lt;wsp:rsid wsp:val=&quot;003B00DC&quot;/&gt;&lt;wsp:rsid wsp:val=&quot;003C4E3B&quot;/&gt;&lt;wsp:rsid wsp:val=&quot;003D5757&quot;/&gt;&lt;wsp:rsid wsp:val=&quot;003D7E67&quot;/&gt;&lt;wsp:rsid wsp:val=&quot;0040202D&quot;/&gt;&lt;wsp:rsid wsp:val=&quot;00405AB7&quot;/&gt;&lt;wsp:rsid wsp:val=&quot;00416BB9&quot;/&gt;&lt;wsp:rsid wsp:val=&quot;00430EAF&quot;/&gt;&lt;wsp:rsid wsp:val=&quot;004522E5&quot;/&gt;&lt;wsp:rsid wsp:val=&quot;00466ABA&quot;/&gt;&lt;wsp:rsid wsp:val=&quot;00472C66&quot;/&gt;&lt;wsp:rsid wsp:val=&quot;004732EF&quot;/&gt;&lt;wsp:rsid wsp:val=&quot;00483A05&quot;/&gt;&lt;wsp:rsid wsp:val=&quot;004909CD&quot;/&gt;&lt;wsp:rsid wsp:val=&quot;00491D01&quot;/&gt;&lt;wsp:rsid wsp:val=&quot;00492434&quot;/&gt;&lt;wsp:rsid wsp:val=&quot;00496AC2&quot;/&gt;&lt;wsp:rsid wsp:val=&quot;004B36B2&quot;/&gt;&lt;wsp:rsid wsp:val=&quot;004B4D42&quot;/&gt;&lt;wsp:rsid wsp:val=&quot;004D2742&quot;/&gt;&lt;wsp:rsid wsp:val=&quot;004E2098&quot;/&gt;&lt;wsp:rsid wsp:val=&quot;004E7B58&quot;/&gt;&lt;wsp:rsid wsp:val=&quot;00505058&quot;/&gt;&lt;wsp:rsid wsp:val=&quot;005113BD&quot;/&gt;&lt;wsp:rsid wsp:val=&quot;00520D6F&quot;/&gt;&lt;wsp:rsid wsp:val=&quot;00526E28&quot;/&gt;&lt;wsp:rsid wsp:val=&quot;00531E34&quot;/&gt;&lt;wsp:rsid wsp:val=&quot;005372A1&quot;/&gt;&lt;wsp:rsid wsp:val=&quot;00543224&quot;/&gt;&lt;wsp:rsid wsp:val=&quot;00556162&quot;/&gt;&lt;wsp:rsid wsp:val=&quot;00583E77&quot;/&gt;&lt;wsp:rsid wsp:val=&quot;00585E61&quot;/&gt;&lt;wsp:rsid wsp:val=&quot;00586D45&quot;/&gt;&lt;wsp:rsid wsp:val=&quot;005A0E69&quot;/&gt;&lt;wsp:rsid wsp:val=&quot;005B519B&quot;/&gt;&lt;wsp:rsid wsp:val=&quot;005C1A83&quot;/&gt;&lt;wsp:rsid wsp:val=&quot;005C3C29&quot;/&gt;&lt;wsp:rsid wsp:val=&quot;005C52BB&quot;/&gt;&lt;wsp:rsid wsp:val=&quot;005D180A&quot;/&gt;&lt;wsp:rsid wsp:val=&quot;005D7012&quot;/&gt;&lt;wsp:rsid wsp:val=&quot;005E24B4&quot;/&gt;&lt;wsp:rsid wsp:val=&quot;005F6402&quot;/&gt;&lt;wsp:rsid wsp:val=&quot;00606FDA&quot;/&gt;&lt;wsp:rsid wsp:val=&quot;00610A3E&quot;/&gt;&lt;wsp:rsid wsp:val=&quot;00614EE6&quot;/&gt;&lt;wsp:rsid wsp:val=&quot;00621710&quot;/&gt;&lt;wsp:rsid wsp:val=&quot;00626CAD&quot;/&gt;&lt;wsp:rsid wsp:val=&quot;00634D9E&quot;/&gt;&lt;wsp:rsid wsp:val=&quot;00635252&quot;/&gt;&lt;wsp:rsid wsp:val=&quot;006370EE&quot;/&gt;&lt;wsp:rsid wsp:val=&quot;00641074&quot;/&gt;&lt;wsp:rsid wsp:val=&quot;00641531&quot;/&gt;&lt;wsp:rsid wsp:val=&quot;00643C96&quot;/&gt;&lt;wsp:rsid wsp:val=&quot;0065338F&quot;/&gt;&lt;wsp:rsid wsp:val=&quot;00656A60&quot;/&gt;&lt;wsp:rsid wsp:val=&quot;0067028C&quot;/&gt;&lt;wsp:rsid wsp:val=&quot;006B1999&quot;/&gt;&lt;wsp:rsid wsp:val=&quot;006C0F59&quot;/&gt;&lt;wsp:rsid wsp:val=&quot;006C32D8&quot;/&gt;&lt;wsp:rsid wsp:val=&quot;006D1445&quot;/&gt;&lt;wsp:rsid wsp:val=&quot;006D40B4&quot;/&gt;&lt;wsp:rsid wsp:val=&quot;006E04AB&quot;/&gt;&lt;wsp:rsid wsp:val=&quot;006E2036&quot;/&gt;&lt;wsp:rsid wsp:val=&quot;006E665A&quot;/&gt;&lt;wsp:rsid wsp:val=&quot;006F1B99&quot;/&gt;&lt;wsp:rsid wsp:val=&quot;007019CD&quot;/&gt;&lt;wsp:rsid wsp:val=&quot;00703EF7&quot;/&gt;&lt;wsp:rsid wsp:val=&quot;007061AA&quot;/&gt;&lt;wsp:rsid wsp:val=&quot;007107E3&quot;/&gt;&lt;wsp:rsid wsp:val=&quot;0071749A&quot;/&gt;&lt;wsp:rsid wsp:val=&quot;00720A9F&quot;/&gt;&lt;wsp:rsid wsp:val=&quot;00726B40&quot;/&gt;&lt;wsp:rsid wsp:val=&quot;00733F5A&quot;/&gt;&lt;wsp:rsid wsp:val=&quot;00736F5C&quot;/&gt;&lt;wsp:rsid wsp:val=&quot;00747785&quot;/&gt;&lt;wsp:rsid wsp:val=&quot;00756905&quot;/&gt;&lt;wsp:rsid wsp:val=&quot;00762773&quot;/&gt;&lt;wsp:rsid wsp:val=&quot;007A13B9&quot;/&gt;&lt;wsp:rsid wsp:val=&quot;007A66D9&quot;/&gt;&lt;wsp:rsid wsp:val=&quot;007B12F0&quot;/&gt;&lt;wsp:rsid wsp:val=&quot;007B1585&quot;/&gt;&lt;wsp:rsid wsp:val=&quot;007D1215&quot;/&gt;&lt;wsp:rsid wsp:val=&quot;007F200F&quot;/&gt;&lt;wsp:rsid wsp:val=&quot;00805D06&quot;/&gt;&lt;wsp:rsid wsp:val=&quot;00813274&quot;/&gt;&lt;wsp:rsid wsp:val=&quot;00816205&quot;/&gt;&lt;wsp:rsid wsp:val=&quot;00823330&quot;/&gt;&lt;wsp:rsid wsp:val=&quot;00824C64&quot;/&gt;&lt;wsp:rsid wsp:val=&quot;00831ABA&quot;/&gt;&lt;wsp:rsid wsp:val=&quot;0084106B&quot;/&gt;&lt;wsp:rsid wsp:val=&quot;008462F6&quot;/&gt;&lt;wsp:rsid wsp:val=&quot;008474D8&quot;/&gt;&lt;wsp:rsid wsp:val=&quot;008476AD&quot;/&gt;&lt;wsp:rsid wsp:val=&quot;00855C95&quot;/&gt;&lt;wsp:rsid wsp:val=&quot;0085656E&quot;/&gt;&lt;wsp:rsid wsp:val=&quot;00870F94&quot;/&gt;&lt;wsp:rsid wsp:val=&quot;00873368&quot;/&gt;&lt;wsp:rsid wsp:val=&quot;008828F9&quot;/&gt;&lt;wsp:rsid wsp:val=&quot;008836C8&quot;/&gt;&lt;wsp:rsid wsp:val=&quot;008874FC&quot;/&gt;&lt;wsp:rsid wsp:val=&quot;00891ECA&quot;/&gt;&lt;wsp:rsid wsp:val=&quot;00893C0F&quot;/&gt;&lt;wsp:rsid wsp:val=&quot;008A4593&quot;/&gt;&lt;wsp:rsid wsp:val=&quot;008B2DC6&quot;/&gt;&lt;wsp:rsid wsp:val=&quot;008C0824&quot;/&gt;&lt;wsp:rsid wsp:val=&quot;008C3DC6&quot;/&gt;&lt;wsp:rsid wsp:val=&quot;008C5328&quot;/&gt;&lt;wsp:rsid wsp:val=&quot;008D3205&quot;/&gt;&lt;wsp:rsid wsp:val=&quot;008D39F7&quot;/&gt;&lt;wsp:rsid wsp:val=&quot;008E24A5&quot;/&gt;&lt;wsp:rsid wsp:val=&quot;00907311&quot;/&gt;&lt;wsp:rsid wsp:val=&quot;00917648&quot;/&gt;&lt;wsp:rsid wsp:val=&quot;00921400&quot;/&gt;&lt;wsp:rsid wsp:val=&quot;00922867&quot;/&gt;&lt;wsp:rsid wsp:val=&quot;00925A32&quot;/&gt;&lt;wsp:rsid wsp:val=&quot;0093462C&quot;/&gt;&lt;wsp:rsid wsp:val=&quot;0095374B&quot;/&gt;&lt;wsp:rsid wsp:val=&quot;00962143&quot;/&gt;&lt;wsp:rsid wsp:val=&quot;0096567F&quot;/&gt;&lt;wsp:rsid wsp:val=&quot;009662BB&quot;/&gt;&lt;wsp:rsid wsp:val=&quot;00967F3E&quot;/&gt;&lt;wsp:rsid wsp:val=&quot;00973B9F&quot;/&gt;&lt;wsp:rsid wsp:val=&quot;0098095D&quot;/&gt;&lt;wsp:rsid wsp:val=&quot;00983724&quot;/&gt;&lt;wsp:rsid wsp:val=&quot;009A48A2&quot;/&gt;&lt;wsp:rsid wsp:val=&quot;009C1FC1&quot;/&gt;&lt;wsp:rsid wsp:val=&quot;009C31A8&quot;/&gt;&lt;wsp:rsid wsp:val=&quot;009D036D&quot;/&gt;&lt;wsp:rsid wsp:val=&quot;009E2DF2&quot;/&gt;&lt;wsp:rsid wsp:val=&quot;009E7E1A&quot;/&gt;&lt;wsp:rsid wsp:val=&quot;009F7D60&quot;/&gt;&lt;wsp:rsid wsp:val=&quot;00A02667&quot;/&gt;&lt;wsp:rsid wsp:val=&quot;00A04387&quot;/&gt;&lt;wsp:rsid wsp:val=&quot;00A130C0&quot;/&gt;&lt;wsp:rsid wsp:val=&quot;00A13ADF&quot;/&gt;&lt;wsp:rsid wsp:val=&quot;00A179E9&quot;/&gt;&lt;wsp:rsid wsp:val=&quot;00A21444&quot;/&gt;&lt;wsp:rsid wsp:val=&quot;00A2225E&quot;/&gt;&lt;wsp:rsid wsp:val=&quot;00A25BA6&quot;/&gt;&lt;wsp:rsid wsp:val=&quot;00A30601&quot;/&gt;&lt;wsp:rsid wsp:val=&quot;00A31B4B&quot;/&gt;&lt;wsp:rsid wsp:val=&quot;00A3644A&quot;/&gt;&lt;wsp:rsid wsp:val=&quot;00A53775&quot;/&gt;&lt;wsp:rsid wsp:val=&quot;00A53869&quot;/&gt;&lt;wsp:rsid wsp:val=&quot;00A61274&quot;/&gt;&lt;wsp:rsid wsp:val=&quot;00A618A9&quot;/&gt;&lt;wsp:rsid wsp:val=&quot;00A65E2A&quot;/&gt;&lt;wsp:rsid wsp:val=&quot;00A662B9&quot;/&gt;&lt;wsp:rsid wsp:val=&quot;00A71892&quot;/&gt;&lt;wsp:rsid wsp:val=&quot;00A7307D&quot;/&gt;&lt;wsp:rsid wsp:val=&quot;00A96AD1&quot;/&gt;&lt;wsp:rsid wsp:val=&quot;00AA63F8&quot;/&gt;&lt;wsp:rsid wsp:val=&quot;00AB4A9A&quot;/&gt;&lt;wsp:rsid wsp:val=&quot;00AC346B&quot;/&gt;&lt;wsp:rsid wsp:val=&quot;00AE5A46&quot;/&gt;&lt;wsp:rsid wsp:val=&quot;00B03C5C&quot;/&gt;&lt;wsp:rsid wsp:val=&quot;00B04552&quot;/&gt;&lt;wsp:rsid wsp:val=&quot;00B105EE&quot;/&gt;&lt;wsp:rsid wsp:val=&quot;00B14AA0&quot;/&gt;&lt;wsp:rsid wsp:val=&quot;00B24D3C&quot;/&gt;&lt;wsp:rsid wsp:val=&quot;00B541A9&quot;/&gt;&lt;wsp:rsid wsp:val=&quot;00B60808&quot;/&gt;&lt;wsp:rsid wsp:val=&quot;00B641AE&quot;/&gt;&lt;wsp:rsid wsp:val=&quot;00B8366E&quot;/&gt;&lt;wsp:rsid wsp:val=&quot;00B8532E&quot;/&gt;&lt;wsp:rsid wsp:val=&quot;00B86798&quot;/&gt;&lt;wsp:rsid wsp:val=&quot;00B9390A&quot;/&gt;&lt;wsp:rsid wsp:val=&quot;00B963E6&quot;/&gt;&lt;wsp:rsid wsp:val=&quot;00BA524A&quot;/&gt;&lt;wsp:rsid wsp:val=&quot;00BB77D5&quot;/&gt;&lt;wsp:rsid wsp:val=&quot;00BC7E42&quot;/&gt;&lt;wsp:rsid wsp:val=&quot;00BD033D&quot;/&gt;&lt;wsp:rsid wsp:val=&quot;00BD16D3&quot;/&gt;&lt;wsp:rsid wsp:val=&quot;00BD18B3&quot;/&gt;&lt;wsp:rsid wsp:val=&quot;00BD4B18&quot;/&gt;&lt;wsp:rsid wsp:val=&quot;00BE0B6E&quot;/&gt;&lt;wsp:rsid wsp:val=&quot;00BE4F7E&quot;/&gt;&lt;wsp:rsid wsp:val=&quot;00BE4FCA&quot;/&gt;&lt;wsp:rsid wsp:val=&quot;00BF1760&quot;/&gt;&lt;wsp:rsid wsp:val=&quot;00C0035A&quot;/&gt;&lt;wsp:rsid wsp:val=&quot;00C1445B&quot;/&gt;&lt;wsp:rsid wsp:val=&quot;00C176C2&quot;/&gt;&lt;wsp:rsid wsp:val=&quot;00C231EC&quot;/&gt;&lt;wsp:rsid wsp:val=&quot;00C27839&quot;/&gt;&lt;wsp:rsid wsp:val=&quot;00C33757&quot;/&gt;&lt;wsp:rsid wsp:val=&quot;00C45204&quot;/&gt;&lt;wsp:rsid wsp:val=&quot;00C57176&quot;/&gt;&lt;wsp:rsid wsp:val=&quot;00C629DD&quot;/&gt;&lt;wsp:rsid wsp:val=&quot;00C63368&quot;/&gt;&lt;wsp:rsid wsp:val=&quot;00C8443F&quot;/&gt;&lt;wsp:rsid wsp:val=&quot;00C8671E&quot;/&gt;&lt;wsp:rsid wsp:val=&quot;00C869B7&quot;/&gt;&lt;wsp:rsid wsp:val=&quot;00C93565&quot;/&gt;&lt;wsp:rsid wsp:val=&quot;00CA0A2A&quot;/&gt;&lt;wsp:rsid wsp:val=&quot;00CA1DE1&quot;/&gt;&lt;wsp:rsid wsp:val=&quot;00CC4D9B&quot;/&gt;&lt;wsp:rsid wsp:val=&quot;00CC6725&quot;/&gt;&lt;wsp:rsid wsp:val=&quot;00CC6936&quot;/&gt;&lt;wsp:rsid wsp:val=&quot;00CC69A7&quot;/&gt;&lt;wsp:rsid wsp:val=&quot;00CD5ACA&quot;/&gt;&lt;wsp:rsid wsp:val=&quot;00CF4C6F&quot;/&gt;&lt;wsp:rsid wsp:val=&quot;00D0142C&quot;/&gt;&lt;wsp:rsid wsp:val=&quot;00D12788&quot;/&gt;&lt;wsp:rsid wsp:val=&quot;00D12DAB&quot;/&gt;&lt;wsp:rsid wsp:val=&quot;00D20812&quot;/&gt;&lt;wsp:rsid wsp:val=&quot;00D34E1B&quot;/&gt;&lt;wsp:rsid wsp:val=&quot;00D42250&quot;/&gt;&lt;wsp:rsid wsp:val=&quot;00D46864&quot;/&gt;&lt;wsp:rsid wsp:val=&quot;00D52873&quot;/&gt;&lt;wsp:rsid wsp:val=&quot;00D6256C&quot;/&gt;&lt;wsp:rsid wsp:val=&quot;00D65729&quot;/&gt;&lt;wsp:rsid wsp:val=&quot;00D6616E&quot;/&gt;&lt;wsp:rsid wsp:val=&quot;00D669AB&quot;/&gt;&lt;wsp:rsid wsp:val=&quot;00D935C7&quot;/&gt;&lt;wsp:rsid wsp:val=&quot;00D93D77&quot;/&gt;&lt;wsp:rsid wsp:val=&quot;00DB1A45&quot;/&gt;&lt;wsp:rsid wsp:val=&quot;00DD28BC&quot;/&gt;&lt;wsp:rsid wsp:val=&quot;00DD410E&quot;/&gt;&lt;wsp:rsid wsp:val=&quot;00DD43B2&quot;/&gt;&lt;wsp:rsid wsp:val=&quot;00DD66DC&quot;/&gt;&lt;wsp:rsid wsp:val=&quot;00DE3183&quot;/&gt;&lt;wsp:rsid wsp:val=&quot;00DE3B01&quot;/&gt;&lt;wsp:rsid wsp:val=&quot;00DE5757&quot;/&gt;&lt;wsp:rsid wsp:val=&quot;00DE718E&quot;/&gt;&lt;wsp:rsid wsp:val=&quot;00DF24BD&quot;/&gt;&lt;wsp:rsid wsp:val=&quot;00DF2E0B&quot;/&gt;&lt;wsp:rsid wsp:val=&quot;00E012FF&quot;/&gt;&lt;wsp:rsid wsp:val=&quot;00E0341F&quot;/&gt;&lt;wsp:rsid wsp:val=&quot;00E25FFD&quot;/&gt;&lt;wsp:rsid wsp:val=&quot;00E41F54&quot;/&gt;&lt;wsp:rsid wsp:val=&quot;00E45B38&quot;/&gt;&lt;wsp:rsid wsp:val=&quot;00E53062&quot;/&gt;&lt;wsp:rsid wsp:val=&quot;00E73AB0&quot;/&gt;&lt;wsp:rsid wsp:val=&quot;00E87663&quot;/&gt;&lt;wsp:rsid wsp:val=&quot;00E958FB&quot;/&gt;&lt;wsp:rsid wsp:val=&quot;00EA190A&quot;/&gt;&lt;wsp:rsid wsp:val=&quot;00EC1932&quot;/&gt;&lt;wsp:rsid wsp:val=&quot;00EC4336&quot;/&gt;&lt;wsp:rsid wsp:val=&quot;00ED0B9E&quot;/&gt;&lt;wsp:rsid wsp:val=&quot;00EE16EF&quot;/&gt;&lt;wsp:rsid wsp:val=&quot;00EE1B69&quot;/&gt;&lt;wsp:rsid wsp:val=&quot;00EF04B3&quot;/&gt;&lt;wsp:rsid wsp:val=&quot;00EF18BD&quot;/&gt;&lt;wsp:rsid wsp:val=&quot;00EF338A&quot;/&gt;&lt;wsp:rsid wsp:val=&quot;00EF4C96&quot;/&gt;&lt;wsp:rsid wsp:val=&quot;00EF5D24&quot;/&gt;&lt;wsp:rsid wsp:val=&quot;00EF651E&quot;/&gt;&lt;wsp:rsid wsp:val=&quot;00F011AC&quot;/&gt;&lt;wsp:rsid wsp:val=&quot;00F06AE2&quot;/&gt;&lt;wsp:rsid wsp:val=&quot;00F34222&quot;/&gt;&lt;wsp:rsid wsp:val=&quot;00F505EB&quot;/&gt;&lt;wsp:rsid wsp:val=&quot;00F603F0&quot;/&gt;&lt;wsp:rsid wsp:val=&quot;00F64E7A&quot;/&gt;&lt;wsp:rsid wsp:val=&quot;00F713B6&quot;/&gt;&lt;wsp:rsid wsp:val=&quot;00F82492&quot;/&gt;&lt;wsp:rsid wsp:val=&quot;00F82D81&quot;/&gt;&lt;wsp:rsid wsp:val=&quot;00F91E64&quot;/&gt;&lt;wsp:rsid wsp:val=&quot;00F95E43&quot;/&gt;&lt;wsp:rsid wsp:val=&quot;00FA4CC4&quot;/&gt;&lt;wsp:rsid wsp:val=&quot;00FA7553&quot;/&gt;&lt;wsp:rsid wsp:val=&quot;00FB7A55&quot;/&gt;&lt;wsp:rsid wsp:val=&quot;00FE277A&quot;/&gt;&lt;wsp:rsid wsp:val=&quot;00FF7DA1&quot;/&gt;&lt;/wsp:rsids&gt;&lt;/w:docPr&gt;&lt;w:body&gt;&lt;wx:sect&gt;&lt;w:p wsp:rsidR=&quot;00000000&quot; wsp:rsidRDefault=&quot;008462F6&quot; wsp:rsidP=&quot;008462F6&quot;&gt;&lt;m:oMathPara&gt;&lt;m:oMath&gt;&lt;m:sSub&gt;&lt;m:sSubPr&gt;&lt;m:ctrlPr&gt;&lt;w:rPr&gt;&lt;w:rFonts w:ascii=&quot;Cambria Math&quot; w:h-ansi=&quot;Cambria Math&quot; w:cs=&quot;Arial&quot;/&gt;&lt;wx:font wx:val=&quot;Cambria Math&quot;/&gt;&lt;w:i-cs/&gt;&lt;/w:rPr&gt;&lt;/m:ctrlPr&gt;&lt;/m:sSubPr&gt;&lt;m:e&gt;&lt;m:r&gt;&lt;m:rPr&gt;&lt;m:sty m:val=&quot;p&quot;/&gt;&lt;/m:rPr&gt;&lt;w:rPr&gt;&lt;w:rFonts w:ascii=&quot;Cambria Math&quot; w:h-ansi=&quot;Cambria Math&quot; w:cs=&quot;Arial&quot;/&gt;&lt;wx:font wx:val=&quot;Cambria Math&quot;/&gt;&lt;w:i-cs/&gt;&lt;/w:rPr&gt;&lt;m:t&gt;U&lt;/m:t&gt;&lt;/m:r&gt;&lt;m:ctrlPr&gt;&lt;w:rPr&gt;&lt;w:rFonts w:ascii=&quot;Cambria Math&quot; w:fareast=&quot;Calibri&quot; w:h-ansi=&quot;Cambria Math&quot; w:cs=&quot;Arial&quot;/&gt;&lt;wx:font wx:val=&quot;Cambria Math&quot;/&gt;&lt;w:i-cs/&gt;&lt;w:kern w:val=&quot;2&quot;/&gt;&lt;/w:rPr&gt;&lt;/m:ctrlPr&gt;&lt;/m:e&gt;&lt;m:sub&gt;&lt;m:r&gt;&lt;m:rPr&gt;&lt;m:sty m:val=&quot;p&quot;/&gt;&lt;/m:rPr&gt;&lt;w:rPr&gt;&lt;w:rFonts w:ascii=&quot;Cambria Math&quot; w:h-ansi=&quot;Cambria Math&quot; w:cs=&quot;Arial&quot;/&gt;&lt;wx:font wx:val=&quot;Cambria Math&quot;/&gt;&lt;w:i-cs/&gt;&lt;/w:rPr&gt;&lt;m:t&gt;i&lt;/m:t&gt;&lt;/m:r&gt;&lt;m:ctrlPr&gt;&lt;w:rPr&gt;&lt;w:rFonts w:ascii=&quot;Cambria Math&quot; w:fareast=&quot;Calibri&quot; w:h-ansi=&quot;Cambria Math&quot; w:cs=&quot;Arial&quot;/&gt;&lt;wx:font wx:val=&quot;Cambria Math&quot;/&gt;&lt;w:i-cs/&gt;&lt;w:kern w:val=&quot;2&quot;/&gt;&lt;/w:rPr&gt;&lt;/m:ctrlPr&gt;&lt;/m:sub&gt;&lt;/m:sSub&gt;&lt;/m:oMath&gt;&lt;/m:oMathPara&gt;&lt;/w:p&gt;&lt;w:sectPr wsp:rsidR=&quot;00000000&quot;&gt;&lt;w:pgSz w:w=&quot;12240&quot; w:h=&quot;15840&quot;/&gt;&lt;w:pgMar w:top=&quot;1440&quot; w:right=&quot;1440&quot; w:bottom=&quot;1440&quot; w:left=&quot;1440&quot; w:header=&quot;720&quot; w:footer=&quot;720&quot; w:gutter=&quot;0&quot;/&gt;&lt;w:cols w:space=&quot;720&quot;/&gt;&lt;/w:sectPr&gt;&lt;/wx:sect&gt;&lt;/w:body&gt;&lt;/w:wordDocument&gt;">
+                <v:shape id="_x0000_i1029" type="#_x0000_t75" alt="" style="width:10pt;height:14pt;mso-width-percent:0;mso-height-percent:0;mso-width-percent:0;mso-height-percent:0" equationxml="&lt;?xml version=&quot;1.0&quot; encoding=&quot;UTF-8&quot; standalone=&quot;yes&quot;?&gt;&#13;&#10;&#13;&#10;&#13;&#10;&#13;&#10;&#13;&#10;&#13;&#10;&#13;&#10;&#13;&#10;&#13;&#10;&#13;&#10;&#13;&#10;&#13;&#10;&#13;&#10;&#13;&#10;&#13;&#10;&#13;&#10;&#13;&#10;&#13;&#10;&#13;&#10;&#13;&#10;&#13;&#10;&#13;&#10;&#13;&#10;&#13;&#10;&#13;&#10;&#13;&#10;&#13;&#10;&lt;?mso-application progid=&quot;Word.Document&quot;?&gt;&#13;&#10;&#13;&#10;&#13;&#10;&#13;&#10;&#13;&#10;&#13;&#10;&#13;&#10;&#13;&#10;&#13;&#10;&#13;&#10;&#13;&#10;&#13;&#10;&#13;&#10;&#13;&#10;&#13;&#10;&#13;&#10;&#13;&#10;&#13;&#10;&#13;&#10;&#13;&#10;&#13;&#10;&#13;&#10;&#13;&#10;&#13;&#10;&#13;&#10;&#13;&#10;&#13;&#10;&lt;w:wordDocument xmlns:aml=&quot;http://schemas.microsoft.com/aml/2001/core&quot; xmlns:wpc=&quot;http://schemas.microsoft.com/office/word/2010/wordprocessingCanvas&quot; xmlns:cx=&quot;http://schemas.microsoft.com/office/drawing/2014/chartex&quot; xmlns:cx1=&quot;http://schemas.microsoft.com/office/drawing/2015/9/8/chartex&quot; xmlns:cx2=&quot;http://schemas.microsoft.com/office/drawing/2015/10/21/chartex&quot; xmlns:cx3=&quot;http://schemas.microsoft.com/office/drawing/2016/5/9/chartex&quot; xmlns:cx4=&quot;http://schemas.microsoft.com/office/drawing/2016/5/10/chartex&quot; xmlns:cx5=&quot;http://schemas.microsoft.com/office/drawing/2016/5/11/chartex&quot; xmlns:cx6=&quot;http://schemas.microsoft.com/office/drawing/2016/5/12/chartex&quot; xmlns:cx7=&quot;http://schemas.microsoft.com/office/drawing/2016/5/13/chartex&quot; xmlns:cx8=&quot;http://schemas.microsoft.com/office/drawing/2016/5/14/chartex&quot; xmlns:cr=&quot;http://schemas.microsoft.com/office/comments/2020/reactions&quot; xmlns:dt=&quot;uuid:C2F41010-65B3-11d1-A29F-00AA00C14882&quot; xmlns:mc=&quot;http://schemas.openxmlformats.org/markup-compatibility/2006&quot; xmlns:aink=&quot;http://schemas.microsoft.com/office/drawing/2016/ink&quot; xmlns:am3d=&quot;http://schemas.microsoft.com/office/drawing/2017/model3d&quot; xmlns:o=&quot;urn:schemas-microsoft-com:office:office&quot; xmlns:oel=&quot;http://schemas.microsoft.com/office/2019/extlst&quot; xmlns:m=&quot;http://schemas.openxmlformats.org/officeDocument/2006/math&quot; xmlns:v=&quot;urn:schemas-microsoft-com:vml&quot; xmlns:w10=&quot;urn:schemas-microsoft-com:office:word&quot; xmlns:w=&quot;http://schemas.microsoft.com/office/word/2003/wordml&quot; xmlns:wx=&quot;http://schemas.microsoft.com/office/word/2003/auxHint&quot; xmlns:wne=&quot;http://schemas.microsoft.com/office/word/2006/wordml&quot; xmlns:wsp=&quot;http://schemas.microsoft.com/office/word/2003/wordml/sp2&quot; xmlns:sl=&quot;http://schemas.microsoft.com/schemaLibrary/2003/core&quot; w:macrosPresent=&quot;no&quot; w:embeddedObjPresent=&quot;no&quot; w:ocxPresent=&quot;no&quot; xml:space=&quot;preserve&quot;&gt;&lt;w:ignoreSubtree w:val=&quot;http://schemas.microsoft.com/office/word/2003/wordml/sp2&quot;/&gt;&lt;o:DocumentProperties&gt;&lt;o:Version&gt;16&lt;/o:Version&gt;&lt;/o:DocumentProperties&gt;&lt;w:docPr&gt;&lt;w:view w:val=&quot;print&quot;/&gt;&lt;w:doNotEmbedSystemFonts/&gt;&lt;w:stylePaneFormatFilter w:val=&quot;3F01&quot;/&gt;&lt;w:defaultTabStop w:val=&quot;720&quot;/&gt;&lt;w:punctuationKerning/&gt;&lt;w:characterSpacingControl w:val=&quot;DontCompress&quot;/&gt;&lt;w:webPageEncoding w:val=&quot;windows-1252&quot;/&gt;&lt;w:optimizeForBrowser/&gt;&lt;w:relyOnVML/&gt;&lt;w:allowPNG/&gt;&lt;w:validateAgainstSchema/&gt;&lt;w:saveInvalidXML w:val=&quot;off&quot;/&gt;&lt;w:ignoreMixedContent w:val=&quot;off&quot;/&gt;&lt;w:alwaysShowPlaceholderText w:val=&quot;off&quot;/&gt;&lt;w:compat&gt;&lt;w:breakWrappedTables/&gt;&lt;w:snapToGridInCell/&gt;&lt;w:applyBreakingRules/&gt;&lt;w:wrapTextWithPunct/&gt;&lt;w:useAsianBreakRules/&gt;&lt;w:dontGrowAutofit/&gt;&lt;/w:compat&gt;&lt;wsp:rsids&gt;&lt;wsp:rsidRoot wsp:val=&quot;002231F7&quot;/&gt;&lt;wsp:rsid wsp:val=&quot;00021D64&quot;/&gt;&lt;wsp:rsid wsp:val=&quot;0002538E&quot;/&gt;&lt;wsp:rsid wsp:val=&quot;00027705&quot;/&gt;&lt;wsp:rsid wsp:val=&quot;000442EB&quot;/&gt;&lt;wsp:rsid wsp:val=&quot;000659A3&quot;/&gt;&lt;wsp:rsid wsp:val=&quot;00073737&quot;/&gt;&lt;wsp:rsid wsp:val=&quot;00075A7D&quot;/&gt;&lt;wsp:rsid wsp:val=&quot;0007706D&quot;/&gt;&lt;wsp:rsid wsp:val=&quot;000773F6&quot;/&gt;&lt;wsp:rsid wsp:val=&quot;000828AE&quot;/&gt;&lt;wsp:rsid wsp:val=&quot;000864B8&quot;/&gt;&lt;wsp:rsid wsp:val=&quot;000877A0&quot;/&gt;&lt;wsp:rsid wsp:val=&quot;000A11B8&quot;/&gt;&lt;wsp:rsid wsp:val=&quot;000A1912&quot;/&gt;&lt;wsp:rsid wsp:val=&quot;000B7138&quot;/&gt;&lt;wsp:rsid wsp:val=&quot;000B7946&quot;/&gt;&lt;wsp:rsid wsp:val=&quot;000C02C8&quot;/&gt;&lt;wsp:rsid wsp:val=&quot;000C18CD&quot;/&gt;&lt;wsp:rsid wsp:val=&quot;000C2933&quot;/&gt;&lt;wsp:rsid wsp:val=&quot;000D0EF9&quot;/&gt;&lt;wsp:rsid wsp:val=&quot;000D1CAB&quot;/&gt;&lt;wsp:rsid wsp:val=&quot;000F6444&quot;/&gt;&lt;wsp:rsid wsp:val=&quot;00105506&quot;/&gt;&lt;wsp:rsid wsp:val=&quot;0010584D&quot;/&gt;&lt;wsp:rsid wsp:val=&quot;0011177B&quot;/&gt;&lt;wsp:rsid wsp:val=&quot;001231CA&quot;/&gt;&lt;wsp:rsid wsp:val=&quot;00123787&quot;/&gt;&lt;wsp:rsid wsp:val=&quot;001321BF&quot;/&gt;&lt;wsp:rsid wsp:val=&quot;0013355B&quot;/&gt;&lt;wsp:rsid wsp:val=&quot;0015757F&quot;/&gt;&lt;wsp:rsid wsp:val=&quot;00164E6F&quot;/&gt;&lt;wsp:rsid wsp:val=&quot;00174316&quot;/&gt;&lt;wsp:rsid wsp:val=&quot;001805C1&quot;/&gt;&lt;wsp:rsid wsp:val=&quot;001864DD&quot;/&gt;&lt;wsp:rsid wsp:val=&quot;001A3935&quot;/&gt;&lt;wsp:rsid wsp:val=&quot;001B1BE5&quot;/&gt;&lt;wsp:rsid wsp:val=&quot;001B2E6C&quot;/&gt;&lt;wsp:rsid wsp:val=&quot;001C039E&quot;/&gt;&lt;wsp:rsid wsp:val=&quot;001C5D23&quot;/&gt;&lt;wsp:rsid wsp:val=&quot;001D7C41&quot;/&gt;&lt;wsp:rsid wsp:val=&quot;001E628E&quot;/&gt;&lt;wsp:rsid wsp:val=&quot;001E6378&quot;/&gt;&lt;wsp:rsid wsp:val=&quot;001E7EC0&quot;/&gt;&lt;wsp:rsid wsp:val=&quot;001F15EA&quot;/&gt;&lt;wsp:rsid wsp:val=&quot;001F2A75&quot;/&gt;&lt;wsp:rsid wsp:val=&quot;001F35C2&quot;/&gt;&lt;wsp:rsid wsp:val=&quot;001F60AC&quot;/&gt;&lt;wsp:rsid wsp:val=&quot;0020268D&quot;/&gt;&lt;wsp:rsid wsp:val=&quot;00203DC0&quot;/&gt;&lt;wsp:rsid wsp:val=&quot;00204E17&quot;/&gt;&lt;wsp:rsid wsp:val=&quot;00206713&quot;/&gt;&lt;wsp:rsid wsp:val=&quot;002231F7&quot;/&gt;&lt;wsp:rsid wsp:val=&quot;0022526B&quot;/&gt;&lt;wsp:rsid wsp:val=&quot;00230B9A&quot;/&gt;&lt;wsp:rsid wsp:val=&quot;00243EC4&quot;/&gt;&lt;wsp:rsid wsp:val=&quot;002472BB&quot;/&gt;&lt;wsp:rsid wsp:val=&quot;002525BC&quot;/&gt;&lt;wsp:rsid wsp:val=&quot;00263788&quot;/&gt;&lt;wsp:rsid wsp:val=&quot;00267EF8&quot;/&gt;&lt;wsp:rsid wsp:val=&quot;00274E5E&quot;/&gt;&lt;wsp:rsid wsp:val=&quot;0027641D&quot;/&gt;&lt;wsp:rsid wsp:val=&quot;002874F6&quot;/&gt;&lt;wsp:rsid wsp:val=&quot;002A1B2E&quot;/&gt;&lt;wsp:rsid wsp:val=&quot;002A352D&quot;/&gt;&lt;wsp:rsid wsp:val=&quot;002B46E9&quot;/&gt;&lt;wsp:rsid wsp:val=&quot;002B6712&quot;/&gt;&lt;wsp:rsid wsp:val=&quot;002B7D80&quot;/&gt;&lt;wsp:rsid wsp:val=&quot;002C172D&quot;/&gt;&lt;wsp:rsid wsp:val=&quot;002C3B66&quot;/&gt;&lt;wsp:rsid wsp:val=&quot;002C3EB3&quot;/&gt;&lt;wsp:rsid wsp:val=&quot;002C6137&quot;/&gt;&lt;wsp:rsid wsp:val=&quot;002D3034&quot;/&gt;&lt;wsp:rsid wsp:val=&quot;002D3B30&quot;/&gt;&lt;wsp:rsid wsp:val=&quot;002E2168&quot;/&gt;&lt;wsp:rsid wsp:val=&quot;002E388B&quot;/&gt;&lt;wsp:rsid wsp:val=&quot;002E4B68&quot;/&gt;&lt;wsp:rsid wsp:val=&quot;002F1455&quot;/&gt;&lt;wsp:rsid wsp:val=&quot;002F1665&quot;/&gt;&lt;wsp:rsid wsp:val=&quot;00305C9C&quot;/&gt;&lt;wsp:rsid wsp:val=&quot;003061BA&quot;/&gt;&lt;wsp:rsid wsp:val=&quot;00315BC3&quot;/&gt;&lt;wsp:rsid wsp:val=&quot;0032052C&quot;/&gt;&lt;wsp:rsid wsp:val=&quot;00334CA6&quot;/&gt;&lt;wsp:rsid wsp:val=&quot;003428E6&quot;/&gt;&lt;wsp:rsid wsp:val=&quot;00343C94&quot;/&gt;&lt;wsp:rsid wsp:val=&quot;00352F07&quot;/&gt;&lt;wsp:rsid wsp:val=&quot;00357A10&quot;/&gt;&lt;wsp:rsid wsp:val=&quot;00362550&quot;/&gt;&lt;wsp:rsid wsp:val=&quot;00366007&quot;/&gt;&lt;wsp:rsid wsp:val=&quot;00370697&quot;/&gt;&lt;wsp:rsid wsp:val=&quot;003729AF&quot;/&gt;&lt;wsp:rsid wsp:val=&quot;00381C25&quot;/&gt;&lt;wsp:rsid wsp:val=&quot;003826DC&quot;/&gt;&lt;wsp:rsid wsp:val=&quot;0038737D&quot;/&gt;&lt;wsp:rsid wsp:val=&quot;0039290D&quot;/&gt;&lt;wsp:rsid wsp:val=&quot;00392A55&quot;/&gt;&lt;wsp:rsid wsp:val=&quot;003B00DC&quot;/&gt;&lt;wsp:rsid wsp:val=&quot;003C4E3B&quot;/&gt;&lt;wsp:rsid wsp:val=&quot;003D5757&quot;/&gt;&lt;wsp:rsid wsp:val=&quot;003D7E67&quot;/&gt;&lt;wsp:rsid wsp:val=&quot;0040202D&quot;/&gt;&lt;wsp:rsid wsp:val=&quot;00405AB7&quot;/&gt;&lt;wsp:rsid wsp:val=&quot;00416BB9&quot;/&gt;&lt;wsp:rsid wsp:val=&quot;00430EAF&quot;/&gt;&lt;wsp:rsid wsp:val=&quot;004522E5&quot;/&gt;&lt;wsp:rsid wsp:val=&quot;00466ABA&quot;/&gt;&lt;wsp:rsid wsp:val=&quot;00472C66&quot;/&gt;&lt;wsp:rsid wsp:val=&quot;004732EF&quot;/&gt;&lt;wsp:rsid wsp:val=&quot;00483A05&quot;/&gt;&lt;wsp:rsid wsp:val=&quot;004909CD&quot;/&gt;&lt;wsp:rsid wsp:val=&quot;00491D01&quot;/&gt;&lt;wsp:rsid wsp:val=&quot;00492434&quot;/&gt;&lt;wsp:rsid wsp:val=&quot;00496AC2&quot;/&gt;&lt;wsp:rsid wsp:val=&quot;004B36B2&quot;/&gt;&lt;wsp:rsid wsp:val=&quot;004B4D42&quot;/&gt;&lt;wsp:rsid wsp:val=&quot;004D2742&quot;/&gt;&lt;wsp:rsid wsp:val=&quot;004E2098&quot;/&gt;&lt;wsp:rsid wsp:val=&quot;004E7B58&quot;/&gt;&lt;wsp:rsid wsp:val=&quot;00505058&quot;/&gt;&lt;wsp:rsid wsp:val=&quot;005113BD&quot;/&gt;&lt;wsp:rsid wsp:val=&quot;00520D6F&quot;/&gt;&lt;wsp:rsid wsp:val=&quot;00526E28&quot;/&gt;&lt;wsp:rsid wsp:val=&quot;00531E34&quot;/&gt;&lt;wsp:rsid wsp:val=&quot;005372A1&quot;/&gt;&lt;wsp:rsid wsp:val=&quot;00543224&quot;/&gt;&lt;wsp:rsid wsp:val=&quot;00556162&quot;/&gt;&lt;wsp:rsid wsp:val=&quot;00583E77&quot;/&gt;&lt;wsp:rsid wsp:val=&quot;00585E61&quot;/&gt;&lt;wsp:rsid wsp:val=&quot;00586D45&quot;/&gt;&lt;wsp:rsid wsp:val=&quot;005A0E69&quot;/&gt;&lt;wsp:rsid wsp:val=&quot;005B519B&quot;/&gt;&lt;wsp:rsid wsp:val=&quot;005C1A83&quot;/&gt;&lt;wsp:rsid wsp:val=&quot;005C3C29&quot;/&gt;&lt;wsp:rsid wsp:val=&quot;005C52BB&quot;/&gt;&lt;wsp:rsid wsp:val=&quot;005D180A&quot;/&gt;&lt;wsp:rsid wsp:val=&quot;005D7012&quot;/&gt;&lt;wsp:rsid wsp:val=&quot;005E24B4&quot;/&gt;&lt;wsp:rsid wsp:val=&quot;005F6402&quot;/&gt;&lt;wsp:rsid wsp:val=&quot;00606FDA&quot;/&gt;&lt;wsp:rsid wsp:val=&quot;00610A3E&quot;/&gt;&lt;wsp:rsid wsp:val=&quot;00614EE6&quot;/&gt;&lt;wsp:rsid wsp:val=&quot;00621710&quot;/&gt;&lt;wsp:rsid wsp:val=&quot;00626CAD&quot;/&gt;&lt;wsp:rsid wsp:val=&quot;00634D9E&quot;/&gt;&lt;wsp:rsid wsp:val=&quot;00635252&quot;/&gt;&lt;wsp:rsid wsp:val=&quot;006370EE&quot;/&gt;&lt;wsp:rsid wsp:val=&quot;00641074&quot;/&gt;&lt;wsp:rsid wsp:val=&quot;00641531&quot;/&gt;&lt;wsp:rsid wsp:val=&quot;00643C96&quot;/&gt;&lt;wsp:rsid wsp:val=&quot;0065338F&quot;/&gt;&lt;wsp:rsid wsp:val=&quot;00656A60&quot;/&gt;&lt;wsp:rsid wsp:val=&quot;0067028C&quot;/&gt;&lt;wsp:rsid wsp:val=&quot;006B1999&quot;/&gt;&lt;wsp:rsid wsp:val=&quot;006C0F59&quot;/&gt;&lt;wsp:rsid wsp:val=&quot;006C32D8&quot;/&gt;&lt;wsp:rsid wsp:val=&quot;006D1445&quot;/&gt;&lt;wsp:rsid wsp:val=&quot;006D40B4&quot;/&gt;&lt;wsp:rsid wsp:val=&quot;006E04AB&quot;/&gt;&lt;wsp:rsid wsp:val=&quot;006E2036&quot;/&gt;&lt;wsp:rsid wsp:val=&quot;006E665A&quot;/&gt;&lt;wsp:rsid wsp:val=&quot;006F1B99&quot;/&gt;&lt;wsp:rsid wsp:val=&quot;007019CD&quot;/&gt;&lt;wsp:rsid wsp:val=&quot;00703EF7&quot;/&gt;&lt;wsp:rsid wsp:val=&quot;007061AA&quot;/&gt;&lt;wsp:rsid wsp:val=&quot;007107E3&quot;/&gt;&lt;wsp:rsid wsp:val=&quot;0071749A&quot;/&gt;&lt;wsp:rsid wsp:val=&quot;00720A9F&quot;/&gt;&lt;wsp:rsid wsp:val=&quot;00726B40&quot;/&gt;&lt;wsp:rsid wsp:val=&quot;00733F5A&quot;/&gt;&lt;wsp:rsid wsp:val=&quot;00736F5C&quot;/&gt;&lt;wsp:rsid wsp:val=&quot;00747785&quot;/&gt;&lt;wsp:rsid wsp:val=&quot;00756905&quot;/&gt;&lt;wsp:rsid wsp:val=&quot;00762773&quot;/&gt;&lt;wsp:rsid wsp:val=&quot;007A13B9&quot;/&gt;&lt;wsp:rsid wsp:val=&quot;007A66D9&quot;/&gt;&lt;wsp:rsid wsp:val=&quot;007B12F0&quot;/&gt;&lt;wsp:rsid wsp:val=&quot;007B1585&quot;/&gt;&lt;wsp:rsid wsp:val=&quot;007D1215&quot;/&gt;&lt;wsp:rsid wsp:val=&quot;007F200F&quot;/&gt;&lt;wsp:rsid wsp:val=&quot;00805D06&quot;/&gt;&lt;wsp:rsid wsp:val=&quot;00813274&quot;/&gt;&lt;wsp:rsid wsp:val=&quot;00816205&quot;/&gt;&lt;wsp:rsid wsp:val=&quot;00823330&quot;/&gt;&lt;wsp:rsid wsp:val=&quot;00824C64&quot;/&gt;&lt;wsp:rsid wsp:val=&quot;00831ABA&quot;/&gt;&lt;wsp:rsid wsp:val=&quot;0084106B&quot;/&gt;&lt;wsp:rsid wsp:val=&quot;008462F6&quot;/&gt;&lt;wsp:rsid wsp:val=&quot;008474D8&quot;/&gt;&lt;wsp:rsid wsp:val=&quot;008476AD&quot;/&gt;&lt;wsp:rsid wsp:val=&quot;00855C95&quot;/&gt;&lt;wsp:rsid wsp:val=&quot;0085656E&quot;/&gt;&lt;wsp:rsid wsp:val=&quot;00870F94&quot;/&gt;&lt;wsp:rsid wsp:val=&quot;00873368&quot;/&gt;&lt;wsp:rsid wsp:val=&quot;008828F9&quot;/&gt;&lt;wsp:rsid wsp:val=&quot;008836C8&quot;/&gt;&lt;wsp:rsid wsp:val=&quot;008874FC&quot;/&gt;&lt;wsp:rsid wsp:val=&quot;00891ECA&quot;/&gt;&lt;wsp:rsid wsp:val=&quot;00893C0F&quot;/&gt;&lt;wsp:rsid wsp:val=&quot;008A4593&quot;/&gt;&lt;wsp:rsid wsp:val=&quot;008B2DC6&quot;/&gt;&lt;wsp:rsid wsp:val=&quot;008C0824&quot;/&gt;&lt;wsp:rsid wsp:val=&quot;008C3DC6&quot;/&gt;&lt;wsp:rsid wsp:val=&quot;008C5328&quot;/&gt;&lt;wsp:rsid wsp:val=&quot;008D3205&quot;/&gt;&lt;wsp:rsid wsp:val=&quot;008D39F7&quot;/&gt;&lt;wsp:rsid wsp:val=&quot;008E24A5&quot;/&gt;&lt;wsp:rsid wsp:val=&quot;00907311&quot;/&gt;&lt;wsp:rsid wsp:val=&quot;00917648&quot;/&gt;&lt;wsp:rsid wsp:val=&quot;00921400&quot;/&gt;&lt;wsp:rsid wsp:val=&quot;00922867&quot;/&gt;&lt;wsp:rsid wsp:val=&quot;00925A32&quot;/&gt;&lt;wsp:rsid wsp:val=&quot;0093462C&quot;/&gt;&lt;wsp:rsid wsp:val=&quot;0095374B&quot;/&gt;&lt;wsp:rsid wsp:val=&quot;00962143&quot;/&gt;&lt;wsp:rsid wsp:val=&quot;0096567F&quot;/&gt;&lt;wsp:rsid wsp:val=&quot;009662BB&quot;/&gt;&lt;wsp:rsid wsp:val=&quot;00967F3E&quot;/&gt;&lt;wsp:rsid wsp:val=&quot;00973B9F&quot;/&gt;&lt;wsp:rsid wsp:val=&quot;0098095D&quot;/&gt;&lt;wsp:rsid wsp:val=&quot;00983724&quot;/&gt;&lt;wsp:rsid wsp:val=&quot;009A48A2&quot;/&gt;&lt;wsp:rsid wsp:val=&quot;009C1FC1&quot;/&gt;&lt;wsp:rsid wsp:val=&quot;009C31A8&quot;/&gt;&lt;wsp:rsid wsp:val=&quot;009D036D&quot;/&gt;&lt;wsp:rsid wsp:val=&quot;009E2DF2&quot;/&gt;&lt;wsp:rsid wsp:val=&quot;009E7E1A&quot;/&gt;&lt;wsp:rsid wsp:val=&quot;009F7D60&quot;/&gt;&lt;wsp:rsid wsp:val=&quot;00A02667&quot;/&gt;&lt;wsp:rsid wsp:val=&quot;00A04387&quot;/&gt;&lt;wsp:rsid wsp:val=&quot;00A130C0&quot;/&gt;&lt;wsp:rsid wsp:val=&quot;00A13ADF&quot;/&gt;&lt;wsp:rsid wsp:val=&quot;00A179E9&quot;/&gt;&lt;wsp:rsid wsp:val=&quot;00A21444&quot;/&gt;&lt;wsp:rsid wsp:val=&quot;00A2225E&quot;/&gt;&lt;wsp:rsid wsp:val=&quot;00A25BA6&quot;/&gt;&lt;wsp:rsid wsp:val=&quot;00A30601&quot;/&gt;&lt;wsp:rsid wsp:val=&quot;00A31B4B&quot;/&gt;&lt;wsp:rsid wsp:val=&quot;00A3644A&quot;/&gt;&lt;wsp:rsid wsp:val=&quot;00A53775&quot;/&gt;&lt;wsp:rsid wsp:val=&quot;00A53869&quot;/&gt;&lt;wsp:rsid wsp:val=&quot;00A61274&quot;/&gt;&lt;wsp:rsid wsp:val=&quot;00A618A9&quot;/&gt;&lt;wsp:rsid wsp:val=&quot;00A65E2A&quot;/&gt;&lt;wsp:rsid wsp:val=&quot;00A662B9&quot;/&gt;&lt;wsp:rsid wsp:val=&quot;00A71892&quot;/&gt;&lt;wsp:rsid wsp:val=&quot;00A7307D&quot;/&gt;&lt;wsp:rsid wsp:val=&quot;00A96AD1&quot;/&gt;&lt;wsp:rsid wsp:val=&quot;00AA63F8&quot;/&gt;&lt;wsp:rsid wsp:val=&quot;00AB4A9A&quot;/&gt;&lt;wsp:rsid wsp:val=&quot;00AC346B&quot;/&gt;&lt;wsp:rsid wsp:val=&quot;00AE5A46&quot;/&gt;&lt;wsp:rsid wsp:val=&quot;00B03C5C&quot;/&gt;&lt;wsp:rsid wsp:val=&quot;00B04552&quot;/&gt;&lt;wsp:rsid wsp:val=&quot;00B105EE&quot;/&gt;&lt;wsp:rsid wsp:val=&quot;00B14AA0&quot;/&gt;&lt;wsp:rsid wsp:val=&quot;00B24D3C&quot;/&gt;&lt;wsp:rsid wsp:val=&quot;00B541A9&quot;/&gt;&lt;wsp:rsid wsp:val=&quot;00B60808&quot;/&gt;&lt;wsp:rsid wsp:val=&quot;00B641AE&quot;/&gt;&lt;wsp:rsid wsp:val=&quot;00B8366E&quot;/&gt;&lt;wsp:rsid wsp:val=&quot;00B8532E&quot;/&gt;&lt;wsp:rsid wsp:val=&quot;00B86798&quot;/&gt;&lt;wsp:rsid wsp:val=&quot;00B9390A&quot;/&gt;&lt;wsp:rsid wsp:val=&quot;00B963E6&quot;/&gt;&lt;wsp:rsid wsp:val=&quot;00BA524A&quot;/&gt;&lt;wsp:rsid wsp:val=&quot;00BB77D5&quot;/&gt;&lt;wsp:rsid wsp:val=&quot;00BC7E42&quot;/&gt;&lt;wsp:rsid wsp:val=&quot;00BD033D&quot;/&gt;&lt;wsp:rsid wsp:val=&quot;00BD16D3&quot;/&gt;&lt;wsp:rsid wsp:val=&quot;00BD18B3&quot;/&gt;&lt;wsp:rsid wsp:val=&quot;00BD4B18&quot;/&gt;&lt;wsp:rsid wsp:val=&quot;00BE0B6E&quot;/&gt;&lt;wsp:rsid wsp:val=&quot;00BE4F7E&quot;/&gt;&lt;wsp:rsid wsp:val=&quot;00BE4FCA&quot;/&gt;&lt;wsp:rsid wsp:val=&quot;00BF1760&quot;/&gt;&lt;wsp:rsid wsp:val=&quot;00C0035A&quot;/&gt;&lt;wsp:rsid wsp:val=&quot;00C1445B&quot;/&gt;&lt;wsp:rsid wsp:val=&quot;00C176C2&quot;/&gt;&lt;wsp:rsid wsp:val=&quot;00C231EC&quot;/&gt;&lt;wsp:rsid wsp:val=&quot;00C27839&quot;/&gt;&lt;wsp:rsid wsp:val=&quot;00C33757&quot;/&gt;&lt;wsp:rsid wsp:val=&quot;00C45204&quot;/&gt;&lt;wsp:rsid wsp:val=&quot;00C57176&quot;/&gt;&lt;wsp:rsid wsp:val=&quot;00C629DD&quot;/&gt;&lt;wsp:rsid wsp:val=&quot;00C63368&quot;/&gt;&lt;wsp:rsid wsp:val=&quot;00C8443F&quot;/&gt;&lt;wsp:rsid wsp:val=&quot;00C8671E&quot;/&gt;&lt;wsp:rsid wsp:val=&quot;00C869B7&quot;/&gt;&lt;wsp:rsid wsp:val=&quot;00C93565&quot;/&gt;&lt;wsp:rsid wsp:val=&quot;00CA0A2A&quot;/&gt;&lt;wsp:rsid wsp:val=&quot;00CA1DE1&quot;/&gt;&lt;wsp:rsid wsp:val=&quot;00CC4D9B&quot;/&gt;&lt;wsp:rsid wsp:val=&quot;00CC6725&quot;/&gt;&lt;wsp:rsid wsp:val=&quot;00CC6936&quot;/&gt;&lt;wsp:rsid wsp:val=&quot;00CC69A7&quot;/&gt;&lt;wsp:rsid wsp:val=&quot;00CD5ACA&quot;/&gt;&lt;wsp:rsid wsp:val=&quot;00CF4C6F&quot;/&gt;&lt;wsp:rsid wsp:val=&quot;00D0142C&quot;/&gt;&lt;wsp:rsid wsp:val=&quot;00D12788&quot;/&gt;&lt;wsp:rsid wsp:val=&quot;00D12DAB&quot;/&gt;&lt;wsp:rsid wsp:val=&quot;00D20812&quot;/&gt;&lt;wsp:rsid wsp:val=&quot;00D34E1B&quot;/&gt;&lt;wsp:rsid wsp:val=&quot;00D42250&quot;/&gt;&lt;wsp:rsid wsp:val=&quot;00D46864&quot;/&gt;&lt;wsp:rsid wsp:val=&quot;00D52873&quot;/&gt;&lt;wsp:rsid wsp:val=&quot;00D6256C&quot;/&gt;&lt;wsp:rsid wsp:val=&quot;00D65729&quot;/&gt;&lt;wsp:rsid wsp:val=&quot;00D6616E&quot;/&gt;&lt;wsp:rsid wsp:val=&quot;00D669AB&quot;/&gt;&lt;wsp:rsid wsp:val=&quot;00D935C7&quot;/&gt;&lt;wsp:rsid wsp:val=&quot;00D93D77&quot;/&gt;&lt;wsp:rsid wsp:val=&quot;00DB1A45&quot;/&gt;&lt;wsp:rsid wsp:val=&quot;00DD28BC&quot;/&gt;&lt;wsp:rsid wsp:val=&quot;00DD410E&quot;/&gt;&lt;wsp:rsid wsp:val=&quot;00DD43B2&quot;/&gt;&lt;wsp:rsid wsp:val=&quot;00DD66DC&quot;/&gt;&lt;wsp:rsid wsp:val=&quot;00DE3183&quot;/&gt;&lt;wsp:rsid wsp:val=&quot;00DE3B01&quot;/&gt;&lt;wsp:rsid wsp:val=&quot;00DE5757&quot;/&gt;&lt;wsp:rsid wsp:val=&quot;00DE718E&quot;/&gt;&lt;wsp:rsid wsp:val=&quot;00DF24BD&quot;/&gt;&lt;wsp:rsid wsp:val=&quot;00DF2E0B&quot;/&gt;&lt;wsp:rsid wsp:val=&quot;00E012FF&quot;/&gt;&lt;wsp:rsid wsp:val=&quot;00E0341F&quot;/&gt;&lt;wsp:rsid wsp:val=&quot;00E25FFD&quot;/&gt;&lt;wsp:rsid wsp:val=&quot;00E41F54&quot;/&gt;&lt;wsp:rsid wsp:val=&quot;00E45B38&quot;/&gt;&lt;wsp:rsid wsp:val=&quot;00E53062&quot;/&gt;&lt;wsp:rsid wsp:val=&quot;00E73AB0&quot;/&gt;&lt;wsp:rsid wsp:val=&quot;00E87663&quot;/&gt;&lt;wsp:rsid wsp:val=&quot;00E958FB&quot;/&gt;&lt;wsp:rsid wsp:val=&quot;00EA190A&quot;/&gt;&lt;wsp:rsid wsp:val=&quot;00EC1932&quot;/&gt;&lt;wsp:rsid wsp:val=&quot;00EC4336&quot;/&gt;&lt;wsp:rsid wsp:val=&quot;00ED0B9E&quot;/&gt;&lt;wsp:rsid wsp:val=&quot;00EE16EF&quot;/&gt;&lt;wsp:rsid wsp:val=&quot;00EE1B69&quot;/&gt;&lt;wsp:rsid wsp:val=&quot;00EF04B3&quot;/&gt;&lt;wsp:rsid wsp:val=&quot;00EF18BD&quot;/&gt;&lt;wsp:rsid wsp:val=&quot;00EF338A&quot;/&gt;&lt;wsp:rsid wsp:val=&quot;00EF4C96&quot;/&gt;&lt;wsp:rsid wsp:val=&quot;00EF5D24&quot;/&gt;&lt;wsp:rsid wsp:val=&quot;00EF651E&quot;/&gt;&lt;wsp:rsid wsp:val=&quot;00F011AC&quot;/&gt;&lt;wsp:rsid wsp:val=&quot;00F06AE2&quot;/&gt;&lt;wsp:rsid wsp:val=&quot;00F34222&quot;/&gt;&lt;wsp:rsid wsp:val=&quot;00F505EB&quot;/&gt;&lt;wsp:rsid wsp:val=&quot;00F603F0&quot;/&gt;&lt;wsp:rsid wsp:val=&quot;00F64E7A&quot;/&gt;&lt;wsp:rsid wsp:val=&quot;00F713B6&quot;/&gt;&lt;wsp:rsid wsp:val=&quot;00F82492&quot;/&gt;&lt;wsp:rsid wsp:val=&quot;00F82D81&quot;/&gt;&lt;wsp:rsid wsp:val=&quot;00F91E64&quot;/&gt;&lt;wsp:rsid wsp:val=&quot;00F95E43&quot;/&gt;&lt;wsp:rsid wsp:val=&quot;00FA4CC4&quot;/&gt;&lt;wsp:rsid wsp:val=&quot;00FA7553&quot;/&gt;&lt;wsp:rsid wsp:val=&quot;00FB7A55&quot;/&gt;&lt;wsp:rsid wsp:val=&quot;00FE277A&quot;/&gt;&lt;wsp:rsid wsp:val=&quot;00FF7DA1&quot;/&gt;&lt;/wsp:rsids&gt;&lt;/w:docPr&gt;&lt;w:body&gt;&lt;wx:sect&gt;&lt;w:p wsp:rsidR=&quot;00000000&quot; wsp:rsidRDefault=&quot;008462F6&quot; wsp:rsidP=&quot;008462F6&quot;&gt;&lt;m:oMathPara&gt;&lt;m:oMath&gt;&lt;m:sSub&gt;&lt;m:sSubPr&gt;&lt;m:ctrlPr&gt;&lt;w:rPr&gt;&lt;w:rFonts w:ascii=&quot;Cambria Math&quot; w:h-ansi=&quot;Cambria Math&quot; w:cs=&quot;Arial&quot;/&gt;&lt;wx:font wx:val=&quot;Cambria Math&quot;/&gt;&lt;w:i-cs/&gt;&lt;/w:rPr&gt;&lt;/m:ctrlPr&gt;&lt;/m:sSubPr&gt;&lt;m:e&gt;&lt;m:r&gt;&lt;m:rPr&gt;&lt;m:sty m:val=&quot;p&quot;/&gt;&lt;/m:rPr&gt;&lt;w:rPr&gt;&lt;w:rFonts w:ascii=&quot;Cambria Math&quot; w:h-ansi=&quot;Cambria Math&quot; w:cs=&quot;Arial&quot;/&gt;&lt;wx:font wx:val=&quot;Cambria Math&quot;/&gt;&lt;w:i-cs/&gt;&lt;/w:rPr&gt;&lt;m:t&gt;U&lt;/m:t&gt;&lt;/m:r&gt;&lt;m:ctrlPr&gt;&lt;w:rPr&gt;&lt;w:rFonts w:ascii=&quot;Cambria Math&quot; w:fareast=&quot;Calibri&quot; w:h-ansi=&quot;Cambria Math&quot; w:cs=&quot;Arial&quot;/&gt;&lt;wx:font wx:val=&quot;Cambria Math&quot;/&gt;&lt;w:i-cs/&gt;&lt;w:kern w:val=&quot;2&quot;/&gt;&lt;/w:rPr&gt;&lt;/m:ctrlPr&gt;&lt;/m:e&gt;&lt;m:sub&gt;&lt;m:r&gt;&lt;m:rPr&gt;&lt;m:sty m:val=&quot;p&quot;/&gt;&lt;/m:rPr&gt;&lt;w:rPr&gt;&lt;w:rFonts w:ascii=&quot;Cambria Math&quot; w:h-ansi=&quot;Cambria Math&quot; w:cs=&quot;Arial&quot;/&gt;&lt;wx:font wx:val=&quot;Cambria Math&quot;/&gt;&lt;w:i-cs/&gt;&lt;/w:rPr&gt;&lt;m:t&gt;i&lt;/m:t&gt;&lt;/m:r&gt;&lt;m:ctrlPr&gt;&lt;w:rPr&gt;&lt;w:rFonts w:ascii=&quot;Cambria Math&quot; w:fareast=&quot;Calibri&quot; w:h-ansi=&quot;Cambria Math&quot; w:cs=&quot;Arial&quot;/&gt;&lt;wx:font wx:val=&quot;Cambria Math&quot;/&gt;&lt;w:i-cs/&gt;&lt;w:kern w:val=&quot;2&quot;/&gt;&lt;/w:rPr&gt;&lt;/m:ctrlPr&gt;&lt;/m:sub&gt;&lt;/m:sSub&gt;&lt;/m:oMath&gt;&lt;/m:oMathPara&gt;&lt;/w:p&gt;&lt;w:sectPr wsp:rsidR=&quot;00000000&quot;&gt;&lt;w:pgSz w:w=&quot;12240&quot; w:h=&quot;15840&quot;/&gt;&lt;w:pgMar w:top=&quot;1440&quot; w:right=&quot;1440&quot; w:bottom=&quot;1440&quot; w:left=&quot;1440&quot; w:header=&quot;720&quot; w:footer=&quot;720&quot; w:gutter=&quot;0&quot;/&gt;&lt;w:cols w:space=&quot;720&quot;/&gt;&lt;/w:sectPr&gt;&lt;/wx:sect&gt;&lt;/w:body&gt;&lt;/w:wordDocument&gt;">
                   <v:imagedata r:id="rId15" o:title="" chromakey="white"/>
                 </v:shape>
               </w:pict>
@@ -21570,7 +21622,7 @@
                 <w:szCs w:val="24"/>
               </w:rPr>
               <w:pict w14:anchorId="74EB29DB">
-                <v:shape id="_x0000_i1027" type="#_x0000_t75" alt="" style="width:21.75pt;height:13.5pt;mso-width-percent:0;mso-height-percent:0;mso-width-percent:0;mso-height-percent:0" equationxml="&lt;?xml version=&quot;1.0&quot; encoding=&quot;UTF-8&quot; standalone=&quot;yes&quot;?&gt;&#10;&#10;&#10;&#10;&#10;&#10;&#10;&#10;&#10;&#10;&#10;&#10;&#10;&#10;&#10;&#10;&#10;&#10;&#10;&#10;&#10;&#10;&#10;&#10;&#10;&#10;&#10;&lt;?mso-application progid=&quot;Word.Document&quot;?&gt;&#10;&#10;&#10;&#10;&#10;&#10;&#10;&#10;&#10;&#10;&#10;&#10;&#10;&#10;&#10;&#10;&#10;&#10;&#10;&#10;&#10;&#10;&#10;&#10;&#10;&#10;&#10;&lt;w:wordDocument xmlns:aml=&quot;http://schemas.microsoft.com/aml/2001/core&quot; xmlns:wpc=&quot;http://schemas.microsoft.com/office/word/2010/wordprocessingCanvas&quot; xmlns:cx=&quot;http://schemas.microsoft.com/office/drawing/2014/chartex&quot; xmlns:cx1=&quot;http://schemas.microsoft.com/office/drawing/2015/9/8/chartex&quot; xmlns:cx2=&quot;http://schemas.microsoft.com/office/drawing/2015/10/21/chartex&quot; xmlns:cx3=&quot;http://schemas.microsoft.com/office/drawing/2016/5/9/chartex&quot; xmlns:cx4=&quot;http://schemas.microsoft.com/office/drawing/2016/5/10/chartex&quot; xmlns:cx5=&quot;http://schemas.microsoft.com/office/drawing/2016/5/11/chartex&quot; xmlns:cx6=&quot;http://schemas.microsoft.com/office/drawing/2016/5/12/chartex&quot; xmlns:cx7=&quot;http://schemas.microsoft.com/office/drawing/2016/5/13/chartex&quot; xmlns:cx8=&quot;http://schemas.microsoft.com/office/drawing/2016/5/14/chartex&quot; xmlns:cr=&quot;http://schemas.microsoft.com/office/comments/2020/reactions&quot; xmlns:dt=&quot;uuid:C2F41010-65B3-11d1-A29F-00AA00C14882&quot; xmlns:mc=&quot;http://schemas.openxmlformats.org/markup-compatibility/2006&quot; xmlns:aink=&quot;http://schemas.microsoft.com/office/drawing/2016/ink&quot; xmlns:am3d=&quot;http://schemas.microsoft.com/office/drawing/2017/model3d&quot; xmlns:o=&quot;urn:schemas-microsoft-com:office:office&quot; xmlns:oel=&quot;http://schemas.microsoft.com/office/2019/extlst&quot; xmlns:m=&quot;http://schemas.openxmlformats.org/officeDocument/2006/math&quot; xmlns:v=&quot;urn:schemas-microsoft-com:vml&quot; xmlns:w10=&quot;urn:schemas-microsoft-com:office:word&quot; xmlns:w=&quot;http://schemas.microsoft.com/office/word/2003/wordml&quot; xmlns:wx=&quot;http://schemas.microsoft.com/office/word/2003/auxHint&quot; xmlns:wne=&quot;http://schemas.microsoft.com/office/word/2006/wordml&quot; xmlns:wsp=&quot;http://schemas.microsoft.com/office/word/2003/wordml/sp2&quot; xmlns:sl=&quot;http://schemas.microsoft.com/schemaLibrary/2003/core&quot; w:macrosPresent=&quot;no&quot; w:embeddedObjPresent=&quot;no&quot; w:ocxPresent=&quot;no&quot; xml:space=&quot;preserve&quot;&gt;&lt;w:ignoreSubtree w:val=&quot;http://schemas.microsoft.com/office/word/2003/wordml/sp2&quot;/&gt;&lt;o:DocumentProperties&gt;&lt;o:Version&gt;16&lt;/o:Version&gt;&lt;/o:DocumentProperties&gt;&lt;w:docPr&gt;&lt;w:view w:val=&quot;print&quot;/&gt;&lt;w:doNotEmbedSystemFonts/&gt;&lt;w:stylePaneFormatFilter w:val=&quot;3F01&quot;/&gt;&lt;w:defaultTabStop w:val=&quot;720&quot;/&gt;&lt;w:punctuationKerning/&gt;&lt;w:characterSpacingControl w:val=&quot;DontCompress&quot;/&gt;&lt;w:webPageEncoding w:val=&quot;windows-1252&quot;/&gt;&lt;w:optimizeForBrowser/&gt;&lt;w:relyOnVML/&gt;&lt;w:allowPNG/&gt;&lt;w:validateAgainstSchema/&gt;&lt;w:saveInvalidXML w:val=&quot;off&quot;/&gt;&lt;w:ignoreMixedContent w:val=&quot;off&quot;/&gt;&lt;w:alwaysShowPlaceholderText w:val=&quot;off&quot;/&gt;&lt;w:compat&gt;&lt;w:breakWrappedTables/&gt;&lt;w:snapToGridInCell/&gt;&lt;w:applyBreakingRules/&gt;&lt;w:wrapTextWithPunct/&gt;&lt;w:useAsianBreakRules/&gt;&lt;w:dontGrowAutofit/&gt;&lt;/w:compat&gt;&lt;wsp:rsids&gt;&lt;wsp:rsidRoot wsp:val=&quot;002231F7&quot;/&gt;&lt;wsp:rsid wsp:val=&quot;00021D64&quot;/&gt;&lt;wsp:rsid wsp:val=&quot;0002538E&quot;/&gt;&lt;wsp:rsid wsp:val=&quot;00027705&quot;/&gt;&lt;wsp:rsid wsp:val=&quot;000442EB&quot;/&gt;&lt;wsp:rsid wsp:val=&quot;000659A3&quot;/&gt;&lt;wsp:rsid wsp:val=&quot;00073737&quot;/&gt;&lt;wsp:rsid wsp:val=&quot;00075A7D&quot;/&gt;&lt;wsp:rsid wsp:val=&quot;0007706D&quot;/&gt;&lt;wsp:rsid wsp:val=&quot;000773F6&quot;/&gt;&lt;wsp:rsid wsp:val=&quot;000828AE&quot;/&gt;&lt;wsp:rsid wsp:val=&quot;000864B8&quot;/&gt;&lt;wsp:rsid wsp:val=&quot;000877A0&quot;/&gt;&lt;wsp:rsid wsp:val=&quot;000A11B8&quot;/&gt;&lt;wsp:rsid wsp:val=&quot;000A1912&quot;/&gt;&lt;wsp:rsid wsp:val=&quot;000B7138&quot;/&gt;&lt;wsp:rsid wsp:val=&quot;000B7946&quot;/&gt;&lt;wsp:rsid wsp:val=&quot;000C02C8&quot;/&gt;&lt;wsp:rsid wsp:val=&quot;000C18CD&quot;/&gt;&lt;wsp:rsid wsp:val=&quot;000C2933&quot;/&gt;&lt;wsp:rsid wsp:val=&quot;000D0EF9&quot;/&gt;&lt;wsp:rsid wsp:val=&quot;000D1CAB&quot;/&gt;&lt;wsp:rsid wsp:val=&quot;000F6444&quot;/&gt;&lt;wsp:rsid wsp:val=&quot;00105506&quot;/&gt;&lt;wsp:rsid wsp:val=&quot;0010584D&quot;/&gt;&lt;wsp:rsid wsp:val=&quot;0011177B&quot;/&gt;&lt;wsp:rsid wsp:val=&quot;001231CA&quot;/&gt;&lt;wsp:rsid wsp:val=&quot;00123787&quot;/&gt;&lt;wsp:rsid wsp:val=&quot;001321BF&quot;/&gt;&lt;wsp:rsid wsp:val=&quot;0013355B&quot;/&gt;&lt;wsp:rsid wsp:val=&quot;0015757F&quot;/&gt;&lt;wsp:rsid wsp:val=&quot;00164E6F&quot;/&gt;&lt;wsp:rsid wsp:val=&quot;00174316&quot;/&gt;&lt;wsp:rsid wsp:val=&quot;001805C1&quot;/&gt;&lt;wsp:rsid wsp:val=&quot;001864DD&quot;/&gt;&lt;wsp:rsid wsp:val=&quot;001A3935&quot;/&gt;&lt;wsp:rsid wsp:val=&quot;001B1BE5&quot;/&gt;&lt;wsp:rsid wsp:val=&quot;001B2E6C&quot;/&gt;&lt;wsp:rsid wsp:val=&quot;001C039E&quot;/&gt;&lt;wsp:rsid wsp:val=&quot;001C5D23&quot;/&gt;&lt;wsp:rsid wsp:val=&quot;001D7C41&quot;/&gt;&lt;wsp:rsid wsp:val=&quot;001E628E&quot;/&gt;&lt;wsp:rsid wsp:val=&quot;001E6378&quot;/&gt;&lt;wsp:rsid wsp:val=&quot;001E7EC0&quot;/&gt;&lt;wsp:rsid wsp:val=&quot;001F15EA&quot;/&gt;&lt;wsp:rsid wsp:val=&quot;001F2A75&quot;/&gt;&lt;wsp:rsid wsp:val=&quot;001F35C2&quot;/&gt;&lt;wsp:rsid wsp:val=&quot;001F60AC&quot;/&gt;&lt;wsp:rsid wsp:val=&quot;0020268D&quot;/&gt;&lt;wsp:rsid wsp:val=&quot;00203DC0&quot;/&gt;&lt;wsp:rsid wsp:val=&quot;00204E17&quot;/&gt;&lt;wsp:rsid wsp:val=&quot;00206713&quot;/&gt;&lt;wsp:rsid wsp:val=&quot;002231F7&quot;/&gt;&lt;wsp:rsid wsp:val=&quot;0022526B&quot;/&gt;&lt;wsp:rsid wsp:val=&quot;00230B9A&quot;/&gt;&lt;wsp:rsid wsp:val=&quot;00243EC4&quot;/&gt;&lt;wsp:rsid wsp:val=&quot;002472BB&quot;/&gt;&lt;wsp:rsid wsp:val=&quot;002525BC&quot;/&gt;&lt;wsp:rsid wsp:val=&quot;00263788&quot;/&gt;&lt;wsp:rsid wsp:val=&quot;00267EF8&quot;/&gt;&lt;wsp:rsid wsp:val=&quot;00274E5E&quot;/&gt;&lt;wsp:rsid wsp:val=&quot;0027641D&quot;/&gt;&lt;wsp:rsid wsp:val=&quot;002874F6&quot;/&gt;&lt;wsp:rsid wsp:val=&quot;002A1B2E&quot;/&gt;&lt;wsp:rsid wsp:val=&quot;002A352D&quot;/&gt;&lt;wsp:rsid wsp:val=&quot;002B46E9&quot;/&gt;&lt;wsp:rsid wsp:val=&quot;002B6712&quot;/&gt;&lt;wsp:rsid wsp:val=&quot;002B7D80&quot;/&gt;&lt;wsp:rsid wsp:val=&quot;002C172D&quot;/&gt;&lt;wsp:rsid wsp:val=&quot;002C3B66&quot;/&gt;&lt;wsp:rsid wsp:val=&quot;002C3EB3&quot;/&gt;&lt;wsp:rsid wsp:val=&quot;002C6137&quot;/&gt;&lt;wsp:rsid wsp:val=&quot;002D3034&quot;/&gt;&lt;wsp:rsid wsp:val=&quot;002D3B30&quot;/&gt;&lt;wsp:rsid wsp:val=&quot;002E2168&quot;/&gt;&lt;wsp:rsid wsp:val=&quot;002E388B&quot;/&gt;&lt;wsp:rsid wsp:val=&quot;002E4B68&quot;/&gt;&lt;wsp:rsid wsp:val=&quot;002F1455&quot;/&gt;&lt;wsp:rsid wsp:val=&quot;002F1665&quot;/&gt;&lt;wsp:rsid wsp:val=&quot;00305C9C&quot;/&gt;&lt;wsp:rsid wsp:val=&quot;003061BA&quot;/&gt;&lt;wsp:rsid wsp:val=&quot;00315BC3&quot;/&gt;&lt;wsp:rsid wsp:val=&quot;0032052C&quot;/&gt;&lt;wsp:rsid wsp:val=&quot;00334CA6&quot;/&gt;&lt;wsp:rsid wsp:val=&quot;003428E6&quot;/&gt;&lt;wsp:rsid wsp:val=&quot;00343C94&quot;/&gt;&lt;wsp:rsid wsp:val=&quot;00352F07&quot;/&gt;&lt;wsp:rsid wsp:val=&quot;00357A10&quot;/&gt;&lt;wsp:rsid wsp:val=&quot;00362550&quot;/&gt;&lt;wsp:rsid wsp:val=&quot;00366007&quot;/&gt;&lt;wsp:rsid wsp:val=&quot;00370697&quot;/&gt;&lt;wsp:rsid wsp:val=&quot;003729AF&quot;/&gt;&lt;wsp:rsid wsp:val=&quot;00381C25&quot;/&gt;&lt;wsp:rsid wsp:val=&quot;003826DC&quot;/&gt;&lt;wsp:rsid wsp:val=&quot;0038737D&quot;/&gt;&lt;wsp:rsid wsp:val=&quot;0039290D&quot;/&gt;&lt;wsp:rsid wsp:val=&quot;00392A55&quot;/&gt;&lt;wsp:rsid wsp:val=&quot;003B00DC&quot;/&gt;&lt;wsp:rsid wsp:val=&quot;003C4E3B&quot;/&gt;&lt;wsp:rsid wsp:val=&quot;003D5757&quot;/&gt;&lt;wsp:rsid wsp:val=&quot;003D7E67&quot;/&gt;&lt;wsp:rsid wsp:val=&quot;0040202D&quot;/&gt;&lt;wsp:rsid wsp:val=&quot;00405AB7&quot;/&gt;&lt;wsp:rsid wsp:val=&quot;00416BB9&quot;/&gt;&lt;wsp:rsid wsp:val=&quot;00430EAF&quot;/&gt;&lt;wsp:rsid wsp:val=&quot;004522E5&quot;/&gt;&lt;wsp:rsid wsp:val=&quot;00466ABA&quot;/&gt;&lt;wsp:rsid wsp:val=&quot;00472C66&quot;/&gt;&lt;wsp:rsid wsp:val=&quot;004732EF&quot;/&gt;&lt;wsp:rsid wsp:val=&quot;00483A05&quot;/&gt;&lt;wsp:rsid wsp:val=&quot;004909CD&quot;/&gt;&lt;wsp:rsid wsp:val=&quot;00491D01&quot;/&gt;&lt;wsp:rsid wsp:val=&quot;00492434&quot;/&gt;&lt;wsp:rsid wsp:val=&quot;00496AC2&quot;/&gt;&lt;wsp:rsid wsp:val=&quot;004B36B2&quot;/&gt;&lt;wsp:rsid wsp:val=&quot;004B4D42&quot;/&gt;&lt;wsp:rsid wsp:val=&quot;004D2742&quot;/&gt;&lt;wsp:rsid wsp:val=&quot;004E2098&quot;/&gt;&lt;wsp:rsid wsp:val=&quot;004E7B58&quot;/&gt;&lt;wsp:rsid wsp:val=&quot;00505058&quot;/&gt;&lt;wsp:rsid wsp:val=&quot;005113BD&quot;/&gt;&lt;wsp:rsid wsp:val=&quot;00520D6F&quot;/&gt;&lt;wsp:rsid wsp:val=&quot;00526E28&quot;/&gt;&lt;wsp:rsid wsp:val=&quot;00531E34&quot;/&gt;&lt;wsp:rsid wsp:val=&quot;005372A1&quot;/&gt;&lt;wsp:rsid wsp:val=&quot;00543224&quot;/&gt;&lt;wsp:rsid wsp:val=&quot;00556162&quot;/&gt;&lt;wsp:rsid wsp:val=&quot;00583E77&quot;/&gt;&lt;wsp:rsid wsp:val=&quot;00585E61&quot;/&gt;&lt;wsp:rsid wsp:val=&quot;00586D45&quot;/&gt;&lt;wsp:rsid wsp:val=&quot;005A0E69&quot;/&gt;&lt;wsp:rsid wsp:val=&quot;005B519B&quot;/&gt;&lt;wsp:rsid wsp:val=&quot;005C1A83&quot;/&gt;&lt;wsp:rsid wsp:val=&quot;005C3C29&quot;/&gt;&lt;wsp:rsid wsp:val=&quot;005C52BB&quot;/&gt;&lt;wsp:rsid wsp:val=&quot;005D180A&quot;/&gt;&lt;wsp:rsid wsp:val=&quot;005D7012&quot;/&gt;&lt;wsp:rsid wsp:val=&quot;005E24B4&quot;/&gt;&lt;wsp:rsid wsp:val=&quot;005F6402&quot;/&gt;&lt;wsp:rsid wsp:val=&quot;00606FDA&quot;/&gt;&lt;wsp:rsid wsp:val=&quot;00610A3E&quot;/&gt;&lt;wsp:rsid wsp:val=&quot;00614EE6&quot;/&gt;&lt;wsp:rsid wsp:val=&quot;00621710&quot;/&gt;&lt;wsp:rsid wsp:val=&quot;00626CAD&quot;/&gt;&lt;wsp:rsid wsp:val=&quot;00634D9E&quot;/&gt;&lt;wsp:rsid wsp:val=&quot;00635252&quot;/&gt;&lt;wsp:rsid wsp:val=&quot;006370EE&quot;/&gt;&lt;wsp:rsid wsp:val=&quot;00641074&quot;/&gt;&lt;wsp:rsid wsp:val=&quot;00641531&quot;/&gt;&lt;wsp:rsid wsp:val=&quot;00643C96&quot;/&gt;&lt;wsp:rsid wsp:val=&quot;0065338F&quot;/&gt;&lt;wsp:rsid wsp:val=&quot;00656A60&quot;/&gt;&lt;wsp:rsid wsp:val=&quot;0067028C&quot;/&gt;&lt;wsp:rsid wsp:val=&quot;006B1999&quot;/&gt;&lt;wsp:rsid wsp:val=&quot;006C0F59&quot;/&gt;&lt;wsp:rsid wsp:val=&quot;006C32D8&quot;/&gt;&lt;wsp:rsid wsp:val=&quot;006D1445&quot;/&gt;&lt;wsp:rsid wsp:val=&quot;006D40B4&quot;/&gt;&lt;wsp:rsid wsp:val=&quot;006E04AB&quot;/&gt;&lt;wsp:rsid wsp:val=&quot;006E2036&quot;/&gt;&lt;wsp:rsid wsp:val=&quot;006E665A&quot;/&gt;&lt;wsp:rsid wsp:val=&quot;006F1B99&quot;/&gt;&lt;wsp:rsid wsp:val=&quot;007019CD&quot;/&gt;&lt;wsp:rsid wsp:val=&quot;00703EF7&quot;/&gt;&lt;wsp:rsid wsp:val=&quot;007061AA&quot;/&gt;&lt;wsp:rsid wsp:val=&quot;007107E3&quot;/&gt;&lt;wsp:rsid wsp:val=&quot;0071749A&quot;/&gt;&lt;wsp:rsid wsp:val=&quot;00720A9F&quot;/&gt;&lt;wsp:rsid wsp:val=&quot;00726B40&quot;/&gt;&lt;wsp:rsid wsp:val=&quot;00733F5A&quot;/&gt;&lt;wsp:rsid wsp:val=&quot;00736F5C&quot;/&gt;&lt;wsp:rsid wsp:val=&quot;00747785&quot;/&gt;&lt;wsp:rsid wsp:val=&quot;00756905&quot;/&gt;&lt;wsp:rsid wsp:val=&quot;00762773&quot;/&gt;&lt;wsp:rsid wsp:val=&quot;007A13B9&quot;/&gt;&lt;wsp:rsid wsp:val=&quot;007A66D9&quot;/&gt;&lt;wsp:rsid wsp:val=&quot;007B12F0&quot;/&gt;&lt;wsp:rsid wsp:val=&quot;007B1585&quot;/&gt;&lt;wsp:rsid wsp:val=&quot;007D1215&quot;/&gt;&lt;wsp:rsid wsp:val=&quot;007F200F&quot;/&gt;&lt;wsp:rsid wsp:val=&quot;00805D06&quot;/&gt;&lt;wsp:rsid wsp:val=&quot;00813274&quot;/&gt;&lt;wsp:rsid wsp:val=&quot;00816205&quot;/&gt;&lt;wsp:rsid wsp:val=&quot;00823330&quot;/&gt;&lt;wsp:rsid wsp:val=&quot;00824C64&quot;/&gt;&lt;wsp:rsid wsp:val=&quot;00831ABA&quot;/&gt;&lt;wsp:rsid wsp:val=&quot;0084106B&quot;/&gt;&lt;wsp:rsid wsp:val=&quot;008474D8&quot;/&gt;&lt;wsp:rsid wsp:val=&quot;008476AD&quot;/&gt;&lt;wsp:rsid wsp:val=&quot;00855C95&quot;/&gt;&lt;wsp:rsid wsp:val=&quot;0085656E&quot;/&gt;&lt;wsp:rsid wsp:val=&quot;00870F94&quot;/&gt;&lt;wsp:rsid wsp:val=&quot;00873368&quot;/&gt;&lt;wsp:rsid wsp:val=&quot;008828F9&quot;/&gt;&lt;wsp:rsid wsp:val=&quot;008836C8&quot;/&gt;&lt;wsp:rsid wsp:val=&quot;008874FC&quot;/&gt;&lt;wsp:rsid wsp:val=&quot;00891ECA&quot;/&gt;&lt;wsp:rsid wsp:val=&quot;00893C0F&quot;/&gt;&lt;wsp:rsid wsp:val=&quot;008A4593&quot;/&gt;&lt;wsp:rsid wsp:val=&quot;008B2DC6&quot;/&gt;&lt;wsp:rsid wsp:val=&quot;008C0824&quot;/&gt;&lt;wsp:rsid wsp:val=&quot;008C3DC6&quot;/&gt;&lt;wsp:rsid wsp:val=&quot;008C5328&quot;/&gt;&lt;wsp:rsid wsp:val=&quot;008D3205&quot;/&gt;&lt;wsp:rsid wsp:val=&quot;008D39F7&quot;/&gt;&lt;wsp:rsid wsp:val=&quot;008E24A5&quot;/&gt;&lt;wsp:rsid wsp:val=&quot;00907311&quot;/&gt;&lt;wsp:rsid wsp:val=&quot;00917648&quot;/&gt;&lt;wsp:rsid wsp:val=&quot;00921400&quot;/&gt;&lt;wsp:rsid wsp:val=&quot;00922867&quot;/&gt;&lt;wsp:rsid wsp:val=&quot;00925A32&quot;/&gt;&lt;wsp:rsid wsp:val=&quot;0093462C&quot;/&gt;&lt;wsp:rsid wsp:val=&quot;0095374B&quot;/&gt;&lt;wsp:rsid wsp:val=&quot;00962143&quot;/&gt;&lt;wsp:rsid wsp:val=&quot;0096567F&quot;/&gt;&lt;wsp:rsid wsp:val=&quot;009662BB&quot;/&gt;&lt;wsp:rsid wsp:val=&quot;00967F3E&quot;/&gt;&lt;wsp:rsid wsp:val=&quot;00973B9F&quot;/&gt;&lt;wsp:rsid wsp:val=&quot;0098095D&quot;/&gt;&lt;wsp:rsid wsp:val=&quot;00983724&quot;/&gt;&lt;wsp:rsid wsp:val=&quot;009A48A2&quot;/&gt;&lt;wsp:rsid wsp:val=&quot;009C1FC1&quot;/&gt;&lt;wsp:rsid wsp:val=&quot;009C31A8&quot;/&gt;&lt;wsp:rsid wsp:val=&quot;009D036D&quot;/&gt;&lt;wsp:rsid wsp:val=&quot;009E2DF2&quot;/&gt;&lt;wsp:rsid wsp:val=&quot;009E7E1A&quot;/&gt;&lt;wsp:rsid wsp:val=&quot;009F7D60&quot;/&gt;&lt;wsp:rsid wsp:val=&quot;00A02667&quot;/&gt;&lt;wsp:rsid wsp:val=&quot;00A04387&quot;/&gt;&lt;wsp:rsid wsp:val=&quot;00A130C0&quot;/&gt;&lt;wsp:rsid wsp:val=&quot;00A13ADF&quot;/&gt;&lt;wsp:rsid wsp:val=&quot;00A179E9&quot;/&gt;&lt;wsp:rsid wsp:val=&quot;00A21444&quot;/&gt;&lt;wsp:rsid wsp:val=&quot;00A2225E&quot;/&gt;&lt;wsp:rsid wsp:val=&quot;00A25BA6&quot;/&gt;&lt;wsp:rsid wsp:val=&quot;00A30601&quot;/&gt;&lt;wsp:rsid wsp:val=&quot;00A31B4B&quot;/&gt;&lt;wsp:rsid wsp:val=&quot;00A3644A&quot;/&gt;&lt;wsp:rsid wsp:val=&quot;00A53775&quot;/&gt;&lt;wsp:rsid wsp:val=&quot;00A53869&quot;/&gt;&lt;wsp:rsid wsp:val=&quot;00A61274&quot;/&gt;&lt;wsp:rsid wsp:val=&quot;00A618A9&quot;/&gt;&lt;wsp:rsid wsp:val=&quot;00A65E2A&quot;/&gt;&lt;wsp:rsid wsp:val=&quot;00A662B9&quot;/&gt;&lt;wsp:rsid wsp:val=&quot;00A71892&quot;/&gt;&lt;wsp:rsid wsp:val=&quot;00A7307D&quot;/&gt;&lt;wsp:rsid wsp:val=&quot;00A96AD1&quot;/&gt;&lt;wsp:rsid wsp:val=&quot;00AA63F8&quot;/&gt;&lt;wsp:rsid wsp:val=&quot;00AB4A9A&quot;/&gt;&lt;wsp:rsid wsp:val=&quot;00AC346B&quot;/&gt;&lt;wsp:rsid wsp:val=&quot;00AE5A46&quot;/&gt;&lt;wsp:rsid wsp:val=&quot;00B03C5C&quot;/&gt;&lt;wsp:rsid wsp:val=&quot;00B04552&quot;/&gt;&lt;wsp:rsid wsp:val=&quot;00B105EE&quot;/&gt;&lt;wsp:rsid wsp:val=&quot;00B14AA0&quot;/&gt;&lt;wsp:rsid wsp:val=&quot;00B24D3C&quot;/&gt;&lt;wsp:rsid wsp:val=&quot;00B541A9&quot;/&gt;&lt;wsp:rsid wsp:val=&quot;00B60808&quot;/&gt;&lt;wsp:rsid wsp:val=&quot;00B641AE&quot;/&gt;&lt;wsp:rsid wsp:val=&quot;00B8366E&quot;/&gt;&lt;wsp:rsid wsp:val=&quot;00B8532E&quot;/&gt;&lt;wsp:rsid wsp:val=&quot;00B86798&quot;/&gt;&lt;wsp:rsid wsp:val=&quot;00B9390A&quot;/&gt;&lt;wsp:rsid wsp:val=&quot;00B963E6&quot;/&gt;&lt;wsp:rsid wsp:val=&quot;00BA524A&quot;/&gt;&lt;wsp:rsid wsp:val=&quot;00BB77D5&quot;/&gt;&lt;wsp:rsid wsp:val=&quot;00BC7E42&quot;/&gt;&lt;wsp:rsid wsp:val=&quot;00BD033D&quot;/&gt;&lt;wsp:rsid wsp:val=&quot;00BD16D3&quot;/&gt;&lt;wsp:rsid wsp:val=&quot;00BD18B3&quot;/&gt;&lt;wsp:rsid wsp:val=&quot;00BD4B18&quot;/&gt;&lt;wsp:rsid wsp:val=&quot;00BE0B6E&quot;/&gt;&lt;wsp:rsid wsp:val=&quot;00BE4F7E&quot;/&gt;&lt;wsp:rsid wsp:val=&quot;00BE4FCA&quot;/&gt;&lt;wsp:rsid wsp:val=&quot;00BF1760&quot;/&gt;&lt;wsp:rsid wsp:val=&quot;00C0035A&quot;/&gt;&lt;wsp:rsid wsp:val=&quot;00C1445B&quot;/&gt;&lt;wsp:rsid wsp:val=&quot;00C176C2&quot;/&gt;&lt;wsp:rsid wsp:val=&quot;00C231EC&quot;/&gt;&lt;wsp:rsid wsp:val=&quot;00C27839&quot;/&gt;&lt;wsp:rsid wsp:val=&quot;00C33757&quot;/&gt;&lt;wsp:rsid wsp:val=&quot;00C45204&quot;/&gt;&lt;wsp:rsid wsp:val=&quot;00C57176&quot;/&gt;&lt;wsp:rsid wsp:val=&quot;00C629DD&quot;/&gt;&lt;wsp:rsid wsp:val=&quot;00C63368&quot;/&gt;&lt;wsp:rsid wsp:val=&quot;00C8443F&quot;/&gt;&lt;wsp:rsid wsp:val=&quot;00C8671E&quot;/&gt;&lt;wsp:rsid wsp:val=&quot;00C869B7&quot;/&gt;&lt;wsp:rsid wsp:val=&quot;00C93565&quot;/&gt;&lt;wsp:rsid wsp:val=&quot;00CA0A2A&quot;/&gt;&lt;wsp:rsid wsp:val=&quot;00CA1DE1&quot;/&gt;&lt;wsp:rsid wsp:val=&quot;00CC4D9B&quot;/&gt;&lt;wsp:rsid wsp:val=&quot;00CC6725&quot;/&gt;&lt;wsp:rsid wsp:val=&quot;00CC6936&quot;/&gt;&lt;wsp:rsid wsp:val=&quot;00CC69A7&quot;/&gt;&lt;wsp:rsid wsp:val=&quot;00CD5ACA&quot;/&gt;&lt;wsp:rsid wsp:val=&quot;00CF4C6F&quot;/&gt;&lt;wsp:rsid wsp:val=&quot;00D0142C&quot;/&gt;&lt;wsp:rsid wsp:val=&quot;00D12788&quot;/&gt;&lt;wsp:rsid wsp:val=&quot;00D12DAB&quot;/&gt;&lt;wsp:rsid wsp:val=&quot;00D20812&quot;/&gt;&lt;wsp:rsid wsp:val=&quot;00D34E1B&quot;/&gt;&lt;wsp:rsid wsp:val=&quot;00D42250&quot;/&gt;&lt;wsp:rsid wsp:val=&quot;00D46864&quot;/&gt;&lt;wsp:rsid wsp:val=&quot;00D52873&quot;/&gt;&lt;wsp:rsid wsp:val=&quot;00D6256C&quot;/&gt;&lt;wsp:rsid wsp:val=&quot;00D65729&quot;/&gt;&lt;wsp:rsid wsp:val=&quot;00D6616E&quot;/&gt;&lt;wsp:rsid wsp:val=&quot;00D669AB&quot;/&gt;&lt;wsp:rsid wsp:val=&quot;00D935C7&quot;/&gt;&lt;wsp:rsid wsp:val=&quot;00D93D77&quot;/&gt;&lt;wsp:rsid wsp:val=&quot;00DB1A45&quot;/&gt;&lt;wsp:rsid wsp:val=&quot;00DD28BC&quot;/&gt;&lt;wsp:rsid wsp:val=&quot;00DD410E&quot;/&gt;&lt;wsp:rsid wsp:val=&quot;00DD43B2&quot;/&gt;&lt;wsp:rsid wsp:val=&quot;00DD66DC&quot;/&gt;&lt;wsp:rsid wsp:val=&quot;00DE3183&quot;/&gt;&lt;wsp:rsid wsp:val=&quot;00DE3B01&quot;/&gt;&lt;wsp:rsid wsp:val=&quot;00DE5757&quot;/&gt;&lt;wsp:rsid wsp:val=&quot;00DE718E&quot;/&gt;&lt;wsp:rsid wsp:val=&quot;00DF24BD&quot;/&gt;&lt;wsp:rsid wsp:val=&quot;00DF2E0B&quot;/&gt;&lt;wsp:rsid wsp:val=&quot;00E012FF&quot;/&gt;&lt;wsp:rsid wsp:val=&quot;00E0341F&quot;/&gt;&lt;wsp:rsid wsp:val=&quot;00E25FFD&quot;/&gt;&lt;wsp:rsid wsp:val=&quot;00E41F54&quot;/&gt;&lt;wsp:rsid wsp:val=&quot;00E45B38&quot;/&gt;&lt;wsp:rsid wsp:val=&quot;00E53062&quot;/&gt;&lt;wsp:rsid wsp:val=&quot;00E73AB0&quot;/&gt;&lt;wsp:rsid wsp:val=&quot;00E87663&quot;/&gt;&lt;wsp:rsid wsp:val=&quot;00E958FB&quot;/&gt;&lt;wsp:rsid wsp:val=&quot;00EA190A&quot;/&gt;&lt;wsp:rsid wsp:val=&quot;00EC1932&quot;/&gt;&lt;wsp:rsid wsp:val=&quot;00EC4336&quot;/&gt;&lt;wsp:rsid wsp:val=&quot;00ED0B9E&quot;/&gt;&lt;wsp:rsid wsp:val=&quot;00EE16EF&quot;/&gt;&lt;wsp:rsid wsp:val=&quot;00EE1B69&quot;/&gt;&lt;wsp:rsid wsp:val=&quot;00EF04B3&quot;/&gt;&lt;wsp:rsid wsp:val=&quot;00EF18BD&quot;/&gt;&lt;wsp:rsid wsp:val=&quot;00EF338A&quot;/&gt;&lt;wsp:rsid wsp:val=&quot;00EF4C96&quot;/&gt;&lt;wsp:rsid wsp:val=&quot;00EF5D24&quot;/&gt;&lt;wsp:rsid wsp:val=&quot;00EF651E&quot;/&gt;&lt;wsp:rsid wsp:val=&quot;00F011AC&quot;/&gt;&lt;wsp:rsid wsp:val=&quot;00F06AE2&quot;/&gt;&lt;wsp:rsid wsp:val=&quot;00F34222&quot;/&gt;&lt;wsp:rsid wsp:val=&quot;00F505EB&quot;/&gt;&lt;wsp:rsid wsp:val=&quot;00F55FAB&quot;/&gt;&lt;wsp:rsid wsp:val=&quot;00F603F0&quot;/&gt;&lt;wsp:rsid wsp:val=&quot;00F64E7A&quot;/&gt;&lt;wsp:rsid wsp:val=&quot;00F713B6&quot;/&gt;&lt;wsp:rsid wsp:val=&quot;00F82492&quot;/&gt;&lt;wsp:rsid wsp:val=&quot;00F82D81&quot;/&gt;&lt;wsp:rsid wsp:val=&quot;00F91E64&quot;/&gt;&lt;wsp:rsid wsp:val=&quot;00F95E43&quot;/&gt;&lt;wsp:rsid wsp:val=&quot;00FA4CC4&quot;/&gt;&lt;wsp:rsid wsp:val=&quot;00FA7553&quot;/&gt;&lt;wsp:rsid wsp:val=&quot;00FB7A55&quot;/&gt;&lt;wsp:rsid wsp:val=&quot;00FE277A&quot;/&gt;&lt;wsp:rsid wsp:val=&quot;00FF7DA1&quot;/&gt;&lt;/wsp:rsids&gt;&lt;/w:docPr&gt;&lt;w:body&gt;&lt;wx:sect&gt;&lt;w:p wsp:rsidR=&quot;00000000&quot; wsp:rsidRDefault=&quot;00F55FAB&quot; wsp:rsidP=&quot;00F55FAB&quot;&gt;&lt;m:oMathPara&gt;&lt;m:oMath&gt;&lt;m:sSub&gt;&lt;m:sSubPr&gt;&lt;m:ctrlPr&gt;&lt;w:rPr&gt;&lt;w:rFonts w:ascii=&quot;Cambria Math&quot; w:h-ansi=&quot;Cambria Math&quot; w:cs=&quot;Arial&quot;/&gt;&lt;wx:font wx:val=&quot;Cambria Math&quot;/&gt;&lt;w:i-cs/&gt;&lt;/w:rPr&gt;&lt;/m:ctrlPr&gt;&lt;/m:sSubPr&gt;&lt;m:e&gt;&lt;m:r&gt;&lt;m:rPr&gt;&lt;m:sty m:val=&quot;p&quot;/&gt;&lt;/m:rPr&gt;&lt;w:rPr&gt;&lt;w:rFonts w:ascii=&quot;Cambria Math&quot; w:h-ansi=&quot;Cambria Math&quot; w:cs=&quot;Arial&quot;/&gt;&lt;wx:font wx:val=&quot;Cambria Math&quot;/&gt;&lt;w:i-cs/&gt;&lt;/w:rPr&gt;&lt;m:t&gt;U&lt;/m:t&gt;&lt;/m:r&gt;&lt;m:ctrlPr&gt;&lt;w:rPr&gt;&lt;w:rFonts w:ascii=&quot;Cambria Math&quot; w:fareast=&quot;Calibri&quot; w:h-ansi=&quot;Cambria Math&quot; w:cs=&quot;Arial&quot;/&gt;&lt;wx:font wx:val=&quot;Cambria Math&quot;/&gt;&lt;w:i-cs/&gt;&lt;w:kern w:val=&quot;2&quot;/&gt;&lt;/w:rPr&gt;&lt;/m:ctrlPr&gt;&lt;/m:e&gt;&lt;m:sub&gt;&lt;m:r&gt;&lt;m:rPr&gt;&lt;m:sty m:val=&quot;p&quot;/&gt;&lt;/m:rPr&gt;&lt;w:rPr&gt;&lt;w:rFonts w:ascii=&quot;Cambria Math&quot; w:h-ansi=&quot;Cambria Math&quot; w:cs=&quot;Arial&quot;/&gt;&lt;wx:font wx:val=&quot;Cambria Math&quot;/&gt;&lt;w:i-cs/&gt;&lt;/w:rPr&gt;&lt;m:t&gt;i-1&lt;/m:t&gt;&lt;/m:r&gt;&lt;m:ctrlPr&gt;&lt;w:rPr&gt;&lt;w:rFonts w:ascii=&quot;Cambria Math&quot; w:fareast=&quot;Calibri&quot; w:h-ansi=&quot;Cambria Math&quot; w:cs=&quot;Arial&quot;/&gt;&lt;wx:font wx:val=&quot;Cambria Math&quot;/&gt;&lt;w:i-cs/&gt;&lt;w:kern w:val=&quot;2&quot;/&gt;&lt;/w:rPr&gt;&lt;/m:ctrlPr&gt;&lt;/m:sub&gt;&lt;/m:sSub&gt;&lt;/m:oMath&gt;&lt;/m:oMathPara&gt;&lt;/w:p&gt;&lt;w:sectPr wsp:rsidR=&quot;00000000&quot;&gt;&lt;w:pgSz w:w=&quot;12240&quot; w:h=&quot;15840&quot;/&gt;&lt;w:pgMar w:top=&quot;1440&quot; w:right=&quot;1440&quot; w:bottom=&quot;1440&quot; w:left=&quot;1440&quot; w:header=&quot;720&quot; w:footer=&quot;720&quot; w:gutter=&quot;0&quot;/&gt;&lt;w:cols w:space=&quot;720&quot;/&gt;&lt;/w:sectPr&gt;&lt;/wx:sect&gt;&lt;/w:body&gt;&lt;/w:wordDocument&gt;">
+                <v:shape id="_x0000_i1028" type="#_x0000_t75" alt="" style="width:22pt;height:14pt;mso-width-percent:0;mso-height-percent:0;mso-width-percent:0;mso-height-percent:0" equationxml="&lt;?xml version=&quot;1.0&quot; encoding=&quot;UTF-8&quot; standalone=&quot;yes&quot;?&gt;&#13;&#10;&#13;&#10;&#13;&#10;&#13;&#10;&#13;&#10;&#13;&#10;&#13;&#10;&#13;&#10;&#13;&#10;&#13;&#10;&#13;&#10;&#13;&#10;&#13;&#10;&#13;&#10;&#13;&#10;&#13;&#10;&#13;&#10;&#13;&#10;&#13;&#10;&#13;&#10;&#13;&#10;&#13;&#10;&#13;&#10;&#13;&#10;&#13;&#10;&#13;&#10;&#13;&#10;&lt;?mso-application progid=&quot;Word.Document&quot;?&gt;&#13;&#10;&#13;&#10;&#13;&#10;&#13;&#10;&#13;&#10;&#13;&#10;&#13;&#10;&#13;&#10;&#13;&#10;&#13;&#10;&#13;&#10;&#13;&#10;&#13;&#10;&#13;&#10;&#13;&#10;&#13;&#10;&#13;&#10;&#13;&#10;&#13;&#10;&#13;&#10;&#13;&#10;&#13;&#10;&#13;&#10;&#13;&#10;&#13;&#10;&#13;&#10;&#13;&#10;&lt;w:wordDocument xmlns:aml=&quot;http://schemas.microsoft.com/aml/2001/core&quot; xmlns:wpc=&quot;http://schemas.microsoft.com/office/word/2010/wordprocessingCanvas&quot; xmlns:cx=&quot;http://schemas.microsoft.com/office/drawing/2014/chartex&quot; xmlns:cx1=&quot;http://schemas.microsoft.com/office/drawing/2015/9/8/chartex&quot; xmlns:cx2=&quot;http://schemas.microsoft.com/office/drawing/2015/10/21/chartex&quot; xmlns:cx3=&quot;http://schemas.microsoft.com/office/drawing/2016/5/9/chartex&quot; xmlns:cx4=&quot;http://schemas.microsoft.com/office/drawing/2016/5/10/chartex&quot; xmlns:cx5=&quot;http://schemas.microsoft.com/office/drawing/2016/5/11/chartex&quot; xmlns:cx6=&quot;http://schemas.microsoft.com/office/drawing/2016/5/12/chartex&quot; xmlns:cx7=&quot;http://schemas.microsoft.com/office/drawing/2016/5/13/chartex&quot; xmlns:cx8=&quot;http://schemas.microsoft.com/office/drawing/2016/5/14/chartex&quot; xmlns:cr=&quot;http://schemas.microsoft.com/office/comments/2020/reactions&quot; xmlns:dt=&quot;uuid:C2F41010-65B3-11d1-A29F-00AA00C14882&quot; xmlns:mc=&quot;http://schemas.openxmlformats.org/markup-compatibility/2006&quot; xmlns:aink=&quot;http://schemas.microsoft.com/office/drawing/2016/ink&quot; xmlns:am3d=&quot;http://schemas.microsoft.com/office/drawing/2017/model3d&quot; xmlns:o=&quot;urn:schemas-microsoft-com:office:office&quot; xmlns:oel=&quot;http://schemas.microsoft.com/office/2019/extlst&quot; xmlns:m=&quot;http://schemas.openxmlformats.org/officeDocument/2006/math&quot; xmlns:v=&quot;urn:schemas-microsoft-com:vml&quot; xmlns:w10=&quot;urn:schemas-microsoft-com:office:word&quot; xmlns:w=&quot;http://schemas.microsoft.com/office/word/2003/wordml&quot; xmlns:wx=&quot;http://schemas.microsoft.com/office/word/2003/auxHint&quot; xmlns:wne=&quot;http://schemas.microsoft.com/office/word/2006/wordml&quot; xmlns:wsp=&quot;http://schemas.microsoft.com/office/word/2003/wordml/sp2&quot; xmlns:sl=&quot;http://schemas.microsoft.com/schemaLibrary/2003/core&quot; w:macrosPresent=&quot;no&quot; w:embeddedObjPresent=&quot;no&quot; w:ocxPresent=&quot;no&quot; xml:space=&quot;preserve&quot;&gt;&lt;w:ignoreSubtree w:val=&quot;http://schemas.microsoft.com/office/word/2003/wordml/sp2&quot;/&gt;&lt;o:DocumentProperties&gt;&lt;o:Version&gt;16&lt;/o:Version&gt;&lt;/o:DocumentProperties&gt;&lt;w:docPr&gt;&lt;w:view w:val=&quot;print&quot;/&gt;&lt;w:doNotEmbedSystemFonts/&gt;&lt;w:stylePaneFormatFilter w:val=&quot;3F01&quot;/&gt;&lt;w:defaultTabStop w:val=&quot;720&quot;/&gt;&lt;w:punctuationKerning/&gt;&lt;w:characterSpacingControl w:val=&quot;DontCompress&quot;/&gt;&lt;w:webPageEncoding w:val=&quot;windows-1252&quot;/&gt;&lt;w:optimizeForBrowser/&gt;&lt;w:relyOnVML/&gt;&lt;w:allowPNG/&gt;&lt;w:validateAgainstSchema/&gt;&lt;w:saveInvalidXML w:val=&quot;off&quot;/&gt;&lt;w:ignoreMixedContent w:val=&quot;off&quot;/&gt;&lt;w:alwaysShowPlaceholderText w:val=&quot;off&quot;/&gt;&lt;w:compat&gt;&lt;w:breakWrappedTables/&gt;&lt;w:snapToGridInCell/&gt;&lt;w:applyBreakingRules/&gt;&lt;w:wrapTextWithPunct/&gt;&lt;w:useAsianBreakRules/&gt;&lt;w:dontGrowAutofit/&gt;&lt;/w:compat&gt;&lt;wsp:rsids&gt;&lt;wsp:rsidRoot wsp:val=&quot;002231F7&quot;/&gt;&lt;wsp:rsid wsp:val=&quot;00021D64&quot;/&gt;&lt;wsp:rsid wsp:val=&quot;0002538E&quot;/&gt;&lt;wsp:rsid wsp:val=&quot;00027705&quot;/&gt;&lt;wsp:rsid wsp:val=&quot;000442EB&quot;/&gt;&lt;wsp:rsid wsp:val=&quot;000659A3&quot;/&gt;&lt;wsp:rsid wsp:val=&quot;00073737&quot;/&gt;&lt;wsp:rsid wsp:val=&quot;00075A7D&quot;/&gt;&lt;wsp:rsid wsp:val=&quot;0007706D&quot;/&gt;&lt;wsp:rsid wsp:val=&quot;000773F6&quot;/&gt;&lt;wsp:rsid wsp:val=&quot;000828AE&quot;/&gt;&lt;wsp:rsid wsp:val=&quot;000864B8&quot;/&gt;&lt;wsp:rsid wsp:val=&quot;000877A0&quot;/&gt;&lt;wsp:rsid wsp:val=&quot;000A11B8&quot;/&gt;&lt;wsp:rsid wsp:val=&quot;000A1912&quot;/&gt;&lt;wsp:rsid wsp:val=&quot;000B7138&quot;/&gt;&lt;wsp:rsid wsp:val=&quot;000B7946&quot;/&gt;&lt;wsp:rsid wsp:val=&quot;000C02C8&quot;/&gt;&lt;wsp:rsid wsp:val=&quot;000C18CD&quot;/&gt;&lt;wsp:rsid wsp:val=&quot;000C2933&quot;/&gt;&lt;wsp:rsid wsp:val=&quot;000D0EF9&quot;/&gt;&lt;wsp:rsid wsp:val=&quot;000D1CAB&quot;/&gt;&lt;wsp:rsid wsp:val=&quot;000F6444&quot;/&gt;&lt;wsp:rsid wsp:val=&quot;00105506&quot;/&gt;&lt;wsp:rsid wsp:val=&quot;0010584D&quot;/&gt;&lt;wsp:rsid wsp:val=&quot;0011177B&quot;/&gt;&lt;wsp:rsid wsp:val=&quot;001231CA&quot;/&gt;&lt;wsp:rsid wsp:val=&quot;00123787&quot;/&gt;&lt;wsp:rsid wsp:val=&quot;001321BF&quot;/&gt;&lt;wsp:rsid wsp:val=&quot;0013355B&quot;/&gt;&lt;wsp:rsid wsp:val=&quot;0015757F&quot;/&gt;&lt;wsp:rsid wsp:val=&quot;00164E6F&quot;/&gt;&lt;wsp:rsid wsp:val=&quot;00174316&quot;/&gt;&lt;wsp:rsid wsp:val=&quot;001805C1&quot;/&gt;&lt;wsp:rsid wsp:val=&quot;001864DD&quot;/&gt;&lt;wsp:rsid wsp:val=&quot;001A3935&quot;/&gt;&lt;wsp:rsid wsp:val=&quot;001B1BE5&quot;/&gt;&lt;wsp:rsid wsp:val=&quot;001B2E6C&quot;/&gt;&lt;wsp:rsid wsp:val=&quot;001C039E&quot;/&gt;&lt;wsp:rsid wsp:val=&quot;001C5D23&quot;/&gt;&lt;wsp:rsid wsp:val=&quot;001D7C41&quot;/&gt;&lt;wsp:rsid wsp:val=&quot;001E628E&quot;/&gt;&lt;wsp:rsid wsp:val=&quot;001E6378&quot;/&gt;&lt;wsp:rsid wsp:val=&quot;001E7EC0&quot;/&gt;&lt;wsp:rsid wsp:val=&quot;001F15EA&quot;/&gt;&lt;wsp:rsid wsp:val=&quot;001F2A75&quot;/&gt;&lt;wsp:rsid wsp:val=&quot;001F35C2&quot;/&gt;&lt;wsp:rsid wsp:val=&quot;001F60AC&quot;/&gt;&lt;wsp:rsid wsp:val=&quot;0020268D&quot;/&gt;&lt;wsp:rsid wsp:val=&quot;00203DC0&quot;/&gt;&lt;wsp:rsid wsp:val=&quot;00204E17&quot;/&gt;&lt;wsp:rsid wsp:val=&quot;00206713&quot;/&gt;&lt;wsp:rsid wsp:val=&quot;002231F7&quot;/&gt;&lt;wsp:rsid wsp:val=&quot;0022526B&quot;/&gt;&lt;wsp:rsid wsp:val=&quot;00230B9A&quot;/&gt;&lt;wsp:rsid wsp:val=&quot;00243EC4&quot;/&gt;&lt;wsp:rsid wsp:val=&quot;002472BB&quot;/&gt;&lt;wsp:rsid wsp:val=&quot;002525BC&quot;/&gt;&lt;wsp:rsid wsp:val=&quot;00263788&quot;/&gt;&lt;wsp:rsid wsp:val=&quot;00267EF8&quot;/&gt;&lt;wsp:rsid wsp:val=&quot;00274E5E&quot;/&gt;&lt;wsp:rsid wsp:val=&quot;0027641D&quot;/&gt;&lt;wsp:rsid wsp:val=&quot;002874F6&quot;/&gt;&lt;wsp:rsid wsp:val=&quot;002A1B2E&quot;/&gt;&lt;wsp:rsid wsp:val=&quot;002A352D&quot;/&gt;&lt;wsp:rsid wsp:val=&quot;002B46E9&quot;/&gt;&lt;wsp:rsid wsp:val=&quot;002B6712&quot;/&gt;&lt;wsp:rsid wsp:val=&quot;002B7D80&quot;/&gt;&lt;wsp:rsid wsp:val=&quot;002C172D&quot;/&gt;&lt;wsp:rsid wsp:val=&quot;002C3B66&quot;/&gt;&lt;wsp:rsid wsp:val=&quot;002C3EB3&quot;/&gt;&lt;wsp:rsid wsp:val=&quot;002C6137&quot;/&gt;&lt;wsp:rsid wsp:val=&quot;002D3034&quot;/&gt;&lt;wsp:rsid wsp:val=&quot;002D3B30&quot;/&gt;&lt;wsp:rsid wsp:val=&quot;002E2168&quot;/&gt;&lt;wsp:rsid wsp:val=&quot;002E388B&quot;/&gt;&lt;wsp:rsid wsp:val=&quot;002E4B68&quot;/&gt;&lt;wsp:rsid wsp:val=&quot;002F1455&quot;/&gt;&lt;wsp:rsid wsp:val=&quot;002F1665&quot;/&gt;&lt;wsp:rsid wsp:val=&quot;00305C9C&quot;/&gt;&lt;wsp:rsid wsp:val=&quot;003061BA&quot;/&gt;&lt;wsp:rsid wsp:val=&quot;00315BC3&quot;/&gt;&lt;wsp:rsid wsp:val=&quot;0032052C&quot;/&gt;&lt;wsp:rsid wsp:val=&quot;00334CA6&quot;/&gt;&lt;wsp:rsid wsp:val=&quot;003428E6&quot;/&gt;&lt;wsp:rsid wsp:val=&quot;00343C94&quot;/&gt;&lt;wsp:rsid wsp:val=&quot;00352F07&quot;/&gt;&lt;wsp:rsid wsp:val=&quot;00357A10&quot;/&gt;&lt;wsp:rsid wsp:val=&quot;00362550&quot;/&gt;&lt;wsp:rsid wsp:val=&quot;00366007&quot;/&gt;&lt;wsp:rsid wsp:val=&quot;00370697&quot;/&gt;&lt;wsp:rsid wsp:val=&quot;003729AF&quot;/&gt;&lt;wsp:rsid wsp:val=&quot;00381C25&quot;/&gt;&lt;wsp:rsid wsp:val=&quot;003826DC&quot;/&gt;&lt;wsp:rsid wsp:val=&quot;0038737D&quot;/&gt;&lt;wsp:rsid wsp:val=&quot;0039290D&quot;/&gt;&lt;wsp:rsid wsp:val=&quot;00392A55&quot;/&gt;&lt;wsp:rsid wsp:val=&quot;003B00DC&quot;/&gt;&lt;wsp:rsid wsp:val=&quot;003C4E3B&quot;/&gt;&lt;wsp:rsid wsp:val=&quot;003D5757&quot;/&gt;&lt;wsp:rsid wsp:val=&quot;003D7E67&quot;/&gt;&lt;wsp:rsid wsp:val=&quot;0040202D&quot;/&gt;&lt;wsp:rsid wsp:val=&quot;00405AB7&quot;/&gt;&lt;wsp:rsid wsp:val=&quot;00416BB9&quot;/&gt;&lt;wsp:rsid wsp:val=&quot;00430EAF&quot;/&gt;&lt;wsp:rsid wsp:val=&quot;004522E5&quot;/&gt;&lt;wsp:rsid wsp:val=&quot;00466ABA&quot;/&gt;&lt;wsp:rsid wsp:val=&quot;00472C66&quot;/&gt;&lt;wsp:rsid wsp:val=&quot;004732EF&quot;/&gt;&lt;wsp:rsid wsp:val=&quot;00483A05&quot;/&gt;&lt;wsp:rsid wsp:val=&quot;004909CD&quot;/&gt;&lt;wsp:rsid wsp:val=&quot;00491D01&quot;/&gt;&lt;wsp:rsid wsp:val=&quot;00492434&quot;/&gt;&lt;wsp:rsid wsp:val=&quot;00496AC2&quot;/&gt;&lt;wsp:rsid wsp:val=&quot;004B36B2&quot;/&gt;&lt;wsp:rsid wsp:val=&quot;004B4D42&quot;/&gt;&lt;wsp:rsid wsp:val=&quot;004D2742&quot;/&gt;&lt;wsp:rsid wsp:val=&quot;004E2098&quot;/&gt;&lt;wsp:rsid wsp:val=&quot;004E7B58&quot;/&gt;&lt;wsp:rsid wsp:val=&quot;00505058&quot;/&gt;&lt;wsp:rsid wsp:val=&quot;005113BD&quot;/&gt;&lt;wsp:rsid wsp:val=&quot;00520D6F&quot;/&gt;&lt;wsp:rsid wsp:val=&quot;00526E28&quot;/&gt;&lt;wsp:rsid wsp:val=&quot;00531E34&quot;/&gt;&lt;wsp:rsid wsp:val=&quot;005372A1&quot;/&gt;&lt;wsp:rsid wsp:val=&quot;00543224&quot;/&gt;&lt;wsp:rsid wsp:val=&quot;00556162&quot;/&gt;&lt;wsp:rsid wsp:val=&quot;00583E77&quot;/&gt;&lt;wsp:rsid wsp:val=&quot;00585E61&quot;/&gt;&lt;wsp:rsid wsp:val=&quot;00586D45&quot;/&gt;&lt;wsp:rsid wsp:val=&quot;005A0E69&quot;/&gt;&lt;wsp:rsid wsp:val=&quot;005B519B&quot;/&gt;&lt;wsp:rsid wsp:val=&quot;005C1A83&quot;/&gt;&lt;wsp:rsid wsp:val=&quot;005C3C29&quot;/&gt;&lt;wsp:rsid wsp:val=&quot;005C52BB&quot;/&gt;&lt;wsp:rsid wsp:val=&quot;005D180A&quot;/&gt;&lt;wsp:rsid wsp:val=&quot;005D7012&quot;/&gt;&lt;wsp:rsid wsp:val=&quot;005E24B4&quot;/&gt;&lt;wsp:rsid wsp:val=&quot;005F6402&quot;/&gt;&lt;wsp:rsid wsp:val=&quot;00606FDA&quot;/&gt;&lt;wsp:rsid wsp:val=&quot;00610A3E&quot;/&gt;&lt;wsp:rsid wsp:val=&quot;00614EE6&quot;/&gt;&lt;wsp:rsid wsp:val=&quot;00621710&quot;/&gt;&lt;wsp:rsid wsp:val=&quot;00626CAD&quot;/&gt;&lt;wsp:rsid wsp:val=&quot;00634D9E&quot;/&gt;&lt;wsp:rsid wsp:val=&quot;00635252&quot;/&gt;&lt;wsp:rsid wsp:val=&quot;006370EE&quot;/&gt;&lt;wsp:rsid wsp:val=&quot;00641074&quot;/&gt;&lt;wsp:rsid wsp:val=&quot;00641531&quot;/&gt;&lt;wsp:rsid wsp:val=&quot;00643C96&quot;/&gt;&lt;wsp:rsid wsp:val=&quot;0065338F&quot;/&gt;&lt;wsp:rsid wsp:val=&quot;00656A60&quot;/&gt;&lt;wsp:rsid wsp:val=&quot;0067028C&quot;/&gt;&lt;wsp:rsid wsp:val=&quot;006B1999&quot;/&gt;&lt;wsp:rsid wsp:val=&quot;006C0F59&quot;/&gt;&lt;wsp:rsid wsp:val=&quot;006C32D8&quot;/&gt;&lt;wsp:rsid wsp:val=&quot;006D1445&quot;/&gt;&lt;wsp:rsid wsp:val=&quot;006D40B4&quot;/&gt;&lt;wsp:rsid wsp:val=&quot;006E04AB&quot;/&gt;&lt;wsp:rsid wsp:val=&quot;006E2036&quot;/&gt;&lt;wsp:rsid wsp:val=&quot;006E665A&quot;/&gt;&lt;wsp:rsid wsp:val=&quot;006F1B99&quot;/&gt;&lt;wsp:rsid wsp:val=&quot;007019CD&quot;/&gt;&lt;wsp:rsid wsp:val=&quot;00703EF7&quot;/&gt;&lt;wsp:rsid wsp:val=&quot;007061AA&quot;/&gt;&lt;wsp:rsid wsp:val=&quot;007107E3&quot;/&gt;&lt;wsp:rsid wsp:val=&quot;0071749A&quot;/&gt;&lt;wsp:rsid wsp:val=&quot;00720A9F&quot;/&gt;&lt;wsp:rsid wsp:val=&quot;00726B40&quot;/&gt;&lt;wsp:rsid wsp:val=&quot;00733F5A&quot;/&gt;&lt;wsp:rsid wsp:val=&quot;00736F5C&quot;/&gt;&lt;wsp:rsid wsp:val=&quot;00747785&quot;/&gt;&lt;wsp:rsid wsp:val=&quot;00756905&quot;/&gt;&lt;wsp:rsid wsp:val=&quot;00762773&quot;/&gt;&lt;wsp:rsid wsp:val=&quot;007A13B9&quot;/&gt;&lt;wsp:rsid wsp:val=&quot;007A66D9&quot;/&gt;&lt;wsp:rsid wsp:val=&quot;007B12F0&quot;/&gt;&lt;wsp:rsid wsp:val=&quot;007B1585&quot;/&gt;&lt;wsp:rsid wsp:val=&quot;007D1215&quot;/&gt;&lt;wsp:rsid wsp:val=&quot;007F200F&quot;/&gt;&lt;wsp:rsid wsp:val=&quot;00805D06&quot;/&gt;&lt;wsp:rsid wsp:val=&quot;00813274&quot;/&gt;&lt;wsp:rsid wsp:val=&quot;00816205&quot;/&gt;&lt;wsp:rsid wsp:val=&quot;00823330&quot;/&gt;&lt;wsp:rsid wsp:val=&quot;00824C64&quot;/&gt;&lt;wsp:rsid wsp:val=&quot;00831ABA&quot;/&gt;&lt;wsp:rsid wsp:val=&quot;0084106B&quot;/&gt;&lt;wsp:rsid wsp:val=&quot;008474D8&quot;/&gt;&lt;wsp:rsid wsp:val=&quot;008476AD&quot;/&gt;&lt;wsp:rsid wsp:val=&quot;00855C95&quot;/&gt;&lt;wsp:rsid wsp:val=&quot;0085656E&quot;/&gt;&lt;wsp:rsid wsp:val=&quot;00870F94&quot;/&gt;&lt;wsp:rsid wsp:val=&quot;00873368&quot;/&gt;&lt;wsp:rsid wsp:val=&quot;008828F9&quot;/&gt;&lt;wsp:rsid wsp:val=&quot;008836C8&quot;/&gt;&lt;wsp:rsid wsp:val=&quot;008874FC&quot;/&gt;&lt;wsp:rsid wsp:val=&quot;00891ECA&quot;/&gt;&lt;wsp:rsid wsp:val=&quot;00893C0F&quot;/&gt;&lt;wsp:rsid wsp:val=&quot;008A4593&quot;/&gt;&lt;wsp:rsid wsp:val=&quot;008B2DC6&quot;/&gt;&lt;wsp:rsid wsp:val=&quot;008C0824&quot;/&gt;&lt;wsp:rsid wsp:val=&quot;008C3DC6&quot;/&gt;&lt;wsp:rsid wsp:val=&quot;008C5328&quot;/&gt;&lt;wsp:rsid wsp:val=&quot;008D3205&quot;/&gt;&lt;wsp:rsid wsp:val=&quot;008D39F7&quot;/&gt;&lt;wsp:rsid wsp:val=&quot;008E24A5&quot;/&gt;&lt;wsp:rsid wsp:val=&quot;00907311&quot;/&gt;&lt;wsp:rsid wsp:val=&quot;00917648&quot;/&gt;&lt;wsp:rsid wsp:val=&quot;00921400&quot;/&gt;&lt;wsp:rsid wsp:val=&quot;00922867&quot;/&gt;&lt;wsp:rsid wsp:val=&quot;00925A32&quot;/&gt;&lt;wsp:rsid wsp:val=&quot;0093462C&quot;/&gt;&lt;wsp:rsid wsp:val=&quot;0095374B&quot;/&gt;&lt;wsp:rsid wsp:val=&quot;00962143&quot;/&gt;&lt;wsp:rsid wsp:val=&quot;0096567F&quot;/&gt;&lt;wsp:rsid wsp:val=&quot;009662BB&quot;/&gt;&lt;wsp:rsid wsp:val=&quot;00967F3E&quot;/&gt;&lt;wsp:rsid wsp:val=&quot;00973B9F&quot;/&gt;&lt;wsp:rsid wsp:val=&quot;0098095D&quot;/&gt;&lt;wsp:rsid wsp:val=&quot;00983724&quot;/&gt;&lt;wsp:rsid wsp:val=&quot;009A48A2&quot;/&gt;&lt;wsp:rsid wsp:val=&quot;009C1FC1&quot;/&gt;&lt;wsp:rsid wsp:val=&quot;009C31A8&quot;/&gt;&lt;wsp:rsid wsp:val=&quot;009D036D&quot;/&gt;&lt;wsp:rsid wsp:val=&quot;009E2DF2&quot;/&gt;&lt;wsp:rsid wsp:val=&quot;009E7E1A&quot;/&gt;&lt;wsp:rsid wsp:val=&quot;009F7D60&quot;/&gt;&lt;wsp:rsid wsp:val=&quot;00A02667&quot;/&gt;&lt;wsp:rsid wsp:val=&quot;00A04387&quot;/&gt;&lt;wsp:rsid wsp:val=&quot;00A130C0&quot;/&gt;&lt;wsp:rsid wsp:val=&quot;00A13ADF&quot;/&gt;&lt;wsp:rsid wsp:val=&quot;00A179E9&quot;/&gt;&lt;wsp:rsid wsp:val=&quot;00A21444&quot;/&gt;&lt;wsp:rsid wsp:val=&quot;00A2225E&quot;/&gt;&lt;wsp:rsid wsp:val=&quot;00A25BA6&quot;/&gt;&lt;wsp:rsid wsp:val=&quot;00A30601&quot;/&gt;&lt;wsp:rsid wsp:val=&quot;00A31B4B&quot;/&gt;&lt;wsp:rsid wsp:val=&quot;00A3644A&quot;/&gt;&lt;wsp:rsid wsp:val=&quot;00A53775&quot;/&gt;&lt;wsp:rsid wsp:val=&quot;00A53869&quot;/&gt;&lt;wsp:rsid wsp:val=&quot;00A61274&quot;/&gt;&lt;wsp:rsid wsp:val=&quot;00A618A9&quot;/&gt;&lt;wsp:rsid wsp:val=&quot;00A65E2A&quot;/&gt;&lt;wsp:rsid wsp:val=&quot;00A662B9&quot;/&gt;&lt;wsp:rsid wsp:val=&quot;00A71892&quot;/&gt;&lt;wsp:rsid wsp:val=&quot;00A7307D&quot;/&gt;&lt;wsp:rsid wsp:val=&quot;00A96AD1&quot;/&gt;&lt;wsp:rsid wsp:val=&quot;00AA63F8&quot;/&gt;&lt;wsp:rsid wsp:val=&quot;00AB4A9A&quot;/&gt;&lt;wsp:rsid wsp:val=&quot;00AC346B&quot;/&gt;&lt;wsp:rsid wsp:val=&quot;00AE5A46&quot;/&gt;&lt;wsp:rsid wsp:val=&quot;00B03C5C&quot;/&gt;&lt;wsp:rsid wsp:val=&quot;00B04552&quot;/&gt;&lt;wsp:rsid wsp:val=&quot;00B105EE&quot;/&gt;&lt;wsp:rsid wsp:val=&quot;00B14AA0&quot;/&gt;&lt;wsp:rsid wsp:val=&quot;00B24D3C&quot;/&gt;&lt;wsp:rsid wsp:val=&quot;00B541A9&quot;/&gt;&lt;wsp:rsid wsp:val=&quot;00B60808&quot;/&gt;&lt;wsp:rsid wsp:val=&quot;00B641AE&quot;/&gt;&lt;wsp:rsid wsp:val=&quot;00B8366E&quot;/&gt;&lt;wsp:rsid wsp:val=&quot;00B8532E&quot;/&gt;&lt;wsp:rsid wsp:val=&quot;00B86798&quot;/&gt;&lt;wsp:rsid wsp:val=&quot;00B9390A&quot;/&gt;&lt;wsp:rsid wsp:val=&quot;00B963E6&quot;/&gt;&lt;wsp:rsid wsp:val=&quot;00BA524A&quot;/&gt;&lt;wsp:rsid wsp:val=&quot;00BB77D5&quot;/&gt;&lt;wsp:rsid wsp:val=&quot;00BC7E42&quot;/&gt;&lt;wsp:rsid wsp:val=&quot;00BD033D&quot;/&gt;&lt;wsp:rsid wsp:val=&quot;00BD16D3&quot;/&gt;&lt;wsp:rsid wsp:val=&quot;00BD18B3&quot;/&gt;&lt;wsp:rsid wsp:val=&quot;00BD4B18&quot;/&gt;&lt;wsp:rsid wsp:val=&quot;00BE0B6E&quot;/&gt;&lt;wsp:rsid wsp:val=&quot;00BE4F7E&quot;/&gt;&lt;wsp:rsid wsp:val=&quot;00BE4FCA&quot;/&gt;&lt;wsp:rsid wsp:val=&quot;00BF1760&quot;/&gt;&lt;wsp:rsid wsp:val=&quot;00C0035A&quot;/&gt;&lt;wsp:rsid wsp:val=&quot;00C1445B&quot;/&gt;&lt;wsp:rsid wsp:val=&quot;00C176C2&quot;/&gt;&lt;wsp:rsid wsp:val=&quot;00C231EC&quot;/&gt;&lt;wsp:rsid wsp:val=&quot;00C27839&quot;/&gt;&lt;wsp:rsid wsp:val=&quot;00C33757&quot;/&gt;&lt;wsp:rsid wsp:val=&quot;00C45204&quot;/&gt;&lt;wsp:rsid wsp:val=&quot;00C57176&quot;/&gt;&lt;wsp:rsid wsp:val=&quot;00C629DD&quot;/&gt;&lt;wsp:rsid wsp:val=&quot;00C63368&quot;/&gt;&lt;wsp:rsid wsp:val=&quot;00C8443F&quot;/&gt;&lt;wsp:rsid wsp:val=&quot;00C8671E&quot;/&gt;&lt;wsp:rsid wsp:val=&quot;00C869B7&quot;/&gt;&lt;wsp:rsid wsp:val=&quot;00C93565&quot;/&gt;&lt;wsp:rsid wsp:val=&quot;00CA0A2A&quot;/&gt;&lt;wsp:rsid wsp:val=&quot;00CA1DE1&quot;/&gt;&lt;wsp:rsid wsp:val=&quot;00CC4D9B&quot;/&gt;&lt;wsp:rsid wsp:val=&quot;00CC6725&quot;/&gt;&lt;wsp:rsid wsp:val=&quot;00CC6936&quot;/&gt;&lt;wsp:rsid wsp:val=&quot;00CC69A7&quot;/&gt;&lt;wsp:rsid wsp:val=&quot;00CD5ACA&quot;/&gt;&lt;wsp:rsid wsp:val=&quot;00CF4C6F&quot;/&gt;&lt;wsp:rsid wsp:val=&quot;00D0142C&quot;/&gt;&lt;wsp:rsid wsp:val=&quot;00D12788&quot;/&gt;&lt;wsp:rsid wsp:val=&quot;00D12DAB&quot;/&gt;&lt;wsp:rsid wsp:val=&quot;00D20812&quot;/&gt;&lt;wsp:rsid wsp:val=&quot;00D34E1B&quot;/&gt;&lt;wsp:rsid wsp:val=&quot;00D42250&quot;/&gt;&lt;wsp:rsid wsp:val=&quot;00D46864&quot;/&gt;&lt;wsp:rsid wsp:val=&quot;00D52873&quot;/&gt;&lt;wsp:rsid wsp:val=&quot;00D6256C&quot;/&gt;&lt;wsp:rsid wsp:val=&quot;00D65729&quot;/&gt;&lt;wsp:rsid wsp:val=&quot;00D6616E&quot;/&gt;&lt;wsp:rsid wsp:val=&quot;00D669AB&quot;/&gt;&lt;wsp:rsid wsp:val=&quot;00D935C7&quot;/&gt;&lt;wsp:rsid wsp:val=&quot;00D93D77&quot;/&gt;&lt;wsp:rsid wsp:val=&quot;00DB1A45&quot;/&gt;&lt;wsp:rsid wsp:val=&quot;00DD28BC&quot;/&gt;&lt;wsp:rsid wsp:val=&quot;00DD410E&quot;/&gt;&lt;wsp:rsid wsp:val=&quot;00DD43B2&quot;/&gt;&lt;wsp:rsid wsp:val=&quot;00DD66DC&quot;/&gt;&lt;wsp:rsid wsp:val=&quot;00DE3183&quot;/&gt;&lt;wsp:rsid wsp:val=&quot;00DE3B01&quot;/&gt;&lt;wsp:rsid wsp:val=&quot;00DE5757&quot;/&gt;&lt;wsp:rsid wsp:val=&quot;00DE718E&quot;/&gt;&lt;wsp:rsid wsp:val=&quot;00DF24BD&quot;/&gt;&lt;wsp:rsid wsp:val=&quot;00DF2E0B&quot;/&gt;&lt;wsp:rsid wsp:val=&quot;00E012FF&quot;/&gt;&lt;wsp:rsid wsp:val=&quot;00E0341F&quot;/&gt;&lt;wsp:rsid wsp:val=&quot;00E25FFD&quot;/&gt;&lt;wsp:rsid wsp:val=&quot;00E41F54&quot;/&gt;&lt;wsp:rsid wsp:val=&quot;00E45B38&quot;/&gt;&lt;wsp:rsid wsp:val=&quot;00E53062&quot;/&gt;&lt;wsp:rsid wsp:val=&quot;00E73AB0&quot;/&gt;&lt;wsp:rsid wsp:val=&quot;00E87663&quot;/&gt;&lt;wsp:rsid wsp:val=&quot;00E958FB&quot;/&gt;&lt;wsp:rsid wsp:val=&quot;00EA190A&quot;/&gt;&lt;wsp:rsid wsp:val=&quot;00EC1932&quot;/&gt;&lt;wsp:rsid wsp:val=&quot;00EC4336&quot;/&gt;&lt;wsp:rsid wsp:val=&quot;00ED0B9E&quot;/&gt;&lt;wsp:rsid wsp:val=&quot;00EE16EF&quot;/&gt;&lt;wsp:rsid wsp:val=&quot;00EE1B69&quot;/&gt;&lt;wsp:rsid wsp:val=&quot;00EF04B3&quot;/&gt;&lt;wsp:rsid wsp:val=&quot;00EF18BD&quot;/&gt;&lt;wsp:rsid wsp:val=&quot;00EF338A&quot;/&gt;&lt;wsp:rsid wsp:val=&quot;00EF4C96&quot;/&gt;&lt;wsp:rsid wsp:val=&quot;00EF5D24&quot;/&gt;&lt;wsp:rsid wsp:val=&quot;00EF651E&quot;/&gt;&lt;wsp:rsid wsp:val=&quot;00F011AC&quot;/&gt;&lt;wsp:rsid wsp:val=&quot;00F06AE2&quot;/&gt;&lt;wsp:rsid wsp:val=&quot;00F34222&quot;/&gt;&lt;wsp:rsid wsp:val=&quot;00F505EB&quot;/&gt;&lt;wsp:rsid wsp:val=&quot;00F55FAB&quot;/&gt;&lt;wsp:rsid wsp:val=&quot;00F603F0&quot;/&gt;&lt;wsp:rsid wsp:val=&quot;00F64E7A&quot;/&gt;&lt;wsp:rsid wsp:val=&quot;00F713B6&quot;/&gt;&lt;wsp:rsid wsp:val=&quot;00F82492&quot;/&gt;&lt;wsp:rsid wsp:val=&quot;00F82D81&quot;/&gt;&lt;wsp:rsid wsp:val=&quot;00F91E64&quot;/&gt;&lt;wsp:rsid wsp:val=&quot;00F95E43&quot;/&gt;&lt;wsp:rsid wsp:val=&quot;00FA4CC4&quot;/&gt;&lt;wsp:rsid wsp:val=&quot;00FA7553&quot;/&gt;&lt;wsp:rsid wsp:val=&quot;00FB7A55&quot;/&gt;&lt;wsp:rsid wsp:val=&quot;00FE277A&quot;/&gt;&lt;wsp:rsid wsp:val=&quot;00FF7DA1&quot;/&gt;&lt;/wsp:rsids&gt;&lt;/w:docPr&gt;&lt;w:body&gt;&lt;wx:sect&gt;&lt;w:p wsp:rsidR=&quot;00000000&quot; wsp:rsidRDefault=&quot;00F55FAB&quot; wsp:rsidP=&quot;00F55FAB&quot;&gt;&lt;m:oMathPara&gt;&lt;m:oMath&gt;&lt;m:sSub&gt;&lt;m:sSubPr&gt;&lt;m:ctrlPr&gt;&lt;w:rPr&gt;&lt;w:rFonts w:ascii=&quot;Cambria Math&quot; w:h-ansi=&quot;Cambria Math&quot; w:cs=&quot;Arial&quot;/&gt;&lt;wx:font wx:val=&quot;Cambria Math&quot;/&gt;&lt;w:i-cs/&gt;&lt;/w:rPr&gt;&lt;/m:ctrlPr&gt;&lt;/m:sSubPr&gt;&lt;m:e&gt;&lt;m:r&gt;&lt;m:rPr&gt;&lt;m:sty m:val=&quot;p&quot;/&gt;&lt;/m:rPr&gt;&lt;w:rPr&gt;&lt;w:rFonts w:ascii=&quot;Cambria Math&quot; w:h-ansi=&quot;Cambria Math&quot; w:cs=&quot;Arial&quot;/&gt;&lt;wx:font wx:val=&quot;Cambria Math&quot;/&gt;&lt;w:i-cs/&gt;&lt;/w:rPr&gt;&lt;m:t&gt;U&lt;/m:t&gt;&lt;/m:r&gt;&lt;m:ctrlPr&gt;&lt;w:rPr&gt;&lt;w:rFonts w:ascii=&quot;Cambria Math&quot; w:fareast=&quot;Calibri&quot; w:h-ansi=&quot;Cambria Math&quot; w:cs=&quot;Arial&quot;/&gt;&lt;wx:font wx:val=&quot;Cambria Math&quot;/&gt;&lt;w:i-cs/&gt;&lt;w:kern w:val=&quot;2&quot;/&gt;&lt;/w:rPr&gt;&lt;/m:ctrlPr&gt;&lt;/m:e&gt;&lt;m:sub&gt;&lt;m:r&gt;&lt;m:rPr&gt;&lt;m:sty m:val=&quot;p&quot;/&gt;&lt;/m:rPr&gt;&lt;w:rPr&gt;&lt;w:rFonts w:ascii=&quot;Cambria Math&quot; w:h-ansi=&quot;Cambria Math&quot; w:cs=&quot;Arial&quot;/&gt;&lt;wx:font wx:val=&quot;Cambria Math&quot;/&gt;&lt;w:i-cs/&gt;&lt;/w:rPr&gt;&lt;m:t&gt;i-1&lt;/m:t&gt;&lt;/m:r&gt;&lt;m:ctrlPr&gt;&lt;w:rPr&gt;&lt;w:rFonts w:ascii=&quot;Cambria Math&quot; w:fareast=&quot;Calibri&quot; w:h-ansi=&quot;Cambria Math&quot; w:cs=&quot;Arial&quot;/&gt;&lt;wx:font wx:val=&quot;Cambria Math&quot;/&gt;&lt;w:i-cs/&gt;&lt;w:kern w:val=&quot;2&quot;/&gt;&lt;/w:rPr&gt;&lt;/m:ctrlPr&gt;&lt;/m:sub&gt;&lt;/m:sSub&gt;&lt;/m:oMath&gt;&lt;/m:oMathPara&gt;&lt;/w:p&gt;&lt;w:sectPr wsp:rsidR=&quot;00000000&quot;&gt;&lt;w:pgSz w:w=&quot;12240&quot; w:h=&quot;15840&quot;/&gt;&lt;w:pgMar w:top=&quot;1440&quot; w:right=&quot;1440&quot; w:bottom=&quot;1440&quot; w:left=&quot;1440&quot; w:header=&quot;720&quot; w:footer=&quot;720&quot; w:gutter=&quot;0&quot;/&gt;&lt;w:cols w:space=&quot;720&quot;/&gt;&lt;/w:sectPr&gt;&lt;/wx:sect&gt;&lt;/w:body&gt;&lt;/w:wordDocument&gt;">
                   <v:imagedata r:id="rId16" o:title="" chromakey="white"/>
                 </v:shape>
               </w:pict>
@@ -21703,7 +21755,7 @@
                 <w:szCs w:val="24"/>
               </w:rPr>
               <w:pict w14:anchorId="21C755BE">
-                <v:shape id="_x0000_i1028" type="#_x0000_t75" alt="" style="width:21.75pt;height:13.5pt;mso-width-percent:0;mso-height-percent:0;mso-width-percent:0;mso-height-percent:0" equationxml="&lt;?xml version=&quot;1.0&quot; encoding=&quot;UTF-8&quot; standalone=&quot;yes&quot;?&gt;&#10;&#10;&#10;&#10;&#10;&#10;&#10;&#10;&#10;&#10;&#10;&#10;&#10;&#10;&#10;&#10;&#10;&#10;&#10;&#10;&#10;&#10;&#10;&#10;&#10;&#10;&#10;&lt;?mso-application progid=&quot;Word.Document&quot;?&gt;&#10;&#10;&#10;&#10;&#10;&#10;&#10;&#10;&#10;&#10;&#10;&#10;&#10;&#10;&#10;&#10;&#10;&#10;&#10;&#10;&#10;&#10;&#10;&#10;&#10;&#10;&#10;&lt;w:wordDocument xmlns:aml=&quot;http://schemas.microsoft.com/aml/2001/core&quot; xmlns:wpc=&quot;http://schemas.microsoft.com/office/word/2010/wordprocessingCanvas&quot; xmlns:cx=&quot;http://schemas.microsoft.com/office/drawing/2014/chartex&quot; xmlns:cx1=&quot;http://schemas.microsoft.com/office/drawing/2015/9/8/chartex&quot; xmlns:cx2=&quot;http://schemas.microsoft.com/office/drawing/2015/10/21/chartex&quot; xmlns:cx3=&quot;http://schemas.microsoft.com/office/drawing/2016/5/9/chartex&quot; xmlns:cx4=&quot;http://schemas.microsoft.com/office/drawing/2016/5/10/chartex&quot; xmlns:cx5=&quot;http://schemas.microsoft.com/office/drawing/2016/5/11/chartex&quot; xmlns:cx6=&quot;http://schemas.microsoft.com/office/drawing/2016/5/12/chartex&quot; xmlns:cx7=&quot;http://schemas.microsoft.com/office/drawing/2016/5/13/chartex&quot; xmlns:cx8=&quot;http://schemas.microsoft.com/office/drawing/2016/5/14/chartex&quot; xmlns:cr=&quot;http://schemas.microsoft.com/office/comments/2020/reactions&quot; xmlns:dt=&quot;uuid:C2F41010-65B3-11d1-A29F-00AA00C14882&quot; xmlns:mc=&quot;http://schemas.openxmlformats.org/markup-compatibility/2006&quot; xmlns:aink=&quot;http://schemas.microsoft.com/office/drawing/2016/ink&quot; xmlns:am3d=&quot;http://schemas.microsoft.com/office/drawing/2017/model3d&quot; xmlns:o=&quot;urn:schemas-microsoft-com:office:office&quot; xmlns:oel=&quot;http://schemas.microsoft.com/office/2019/extlst&quot; xmlns:m=&quot;http://schemas.openxmlformats.org/officeDocument/2006/math&quot; xmlns:v=&quot;urn:schemas-microsoft-com:vml&quot; xmlns:w10=&quot;urn:schemas-microsoft-com:office:word&quot; xmlns:w=&quot;http://schemas.microsoft.com/office/word/2003/wordml&quot; xmlns:wx=&quot;http://schemas.microsoft.com/office/word/2003/auxHint&quot; xmlns:wne=&quot;http://schemas.microsoft.com/office/word/2006/wordml&quot; xmlns:wsp=&quot;http://schemas.microsoft.com/office/word/2003/wordml/sp2&quot; xmlns:sl=&quot;http://schemas.microsoft.com/schemaLibrary/2003/core&quot; w:macrosPresent=&quot;no&quot; w:embeddedObjPresent=&quot;no&quot; w:ocxPresent=&quot;no&quot; xml:space=&quot;preserve&quot;&gt;&lt;w:ignoreSubtree w:val=&quot;http://schemas.microsoft.com/office/word/2003/wordml/sp2&quot;/&gt;&lt;o:DocumentProperties&gt;&lt;o:Version&gt;16&lt;/o:Version&gt;&lt;/o:DocumentProperties&gt;&lt;w:docPr&gt;&lt;w:view w:val=&quot;print&quot;/&gt;&lt;w:doNotEmbedSystemFonts/&gt;&lt;w:stylePaneFormatFilter w:val=&quot;3F01&quot;/&gt;&lt;w:defaultTabStop w:val=&quot;720&quot;/&gt;&lt;w:punctuationKerning/&gt;&lt;w:characterSpacingControl w:val=&quot;DontCompress&quot;/&gt;&lt;w:webPageEncoding w:val=&quot;windows-1252&quot;/&gt;&lt;w:optimizeForBrowser/&gt;&lt;w:relyOnVML/&gt;&lt;w:allowPNG/&gt;&lt;w:validateAgainstSchema/&gt;&lt;w:saveInvalidXML w:val=&quot;off&quot;/&gt;&lt;w:ignoreMixedContent w:val=&quot;off&quot;/&gt;&lt;w:alwaysShowPlaceholderText w:val=&quot;off&quot;/&gt;&lt;w:compat&gt;&lt;w:breakWrappedTables/&gt;&lt;w:snapToGridInCell/&gt;&lt;w:applyBreakingRules/&gt;&lt;w:wrapTextWithPunct/&gt;&lt;w:useAsianBreakRules/&gt;&lt;w:dontGrowAutofit/&gt;&lt;/w:compat&gt;&lt;wsp:rsids&gt;&lt;wsp:rsidRoot wsp:val=&quot;002231F7&quot;/&gt;&lt;wsp:rsid wsp:val=&quot;00021D64&quot;/&gt;&lt;wsp:rsid wsp:val=&quot;0002538E&quot;/&gt;&lt;wsp:rsid wsp:val=&quot;00027705&quot;/&gt;&lt;wsp:rsid wsp:val=&quot;000442EB&quot;/&gt;&lt;wsp:rsid wsp:val=&quot;000659A3&quot;/&gt;&lt;wsp:rsid wsp:val=&quot;00073737&quot;/&gt;&lt;wsp:rsid wsp:val=&quot;00075A7D&quot;/&gt;&lt;wsp:rsid wsp:val=&quot;0007706D&quot;/&gt;&lt;wsp:rsid wsp:val=&quot;000773F6&quot;/&gt;&lt;wsp:rsid wsp:val=&quot;000828AE&quot;/&gt;&lt;wsp:rsid wsp:val=&quot;000864B8&quot;/&gt;&lt;wsp:rsid wsp:val=&quot;000877A0&quot;/&gt;&lt;wsp:rsid wsp:val=&quot;000A11B8&quot;/&gt;&lt;wsp:rsid wsp:val=&quot;000A1912&quot;/&gt;&lt;wsp:rsid wsp:val=&quot;000B7138&quot;/&gt;&lt;wsp:rsid wsp:val=&quot;000B7946&quot;/&gt;&lt;wsp:rsid wsp:val=&quot;000C02C8&quot;/&gt;&lt;wsp:rsid wsp:val=&quot;000C18CD&quot;/&gt;&lt;wsp:rsid wsp:val=&quot;000C2933&quot;/&gt;&lt;wsp:rsid wsp:val=&quot;000D0EF9&quot;/&gt;&lt;wsp:rsid wsp:val=&quot;000D1CAB&quot;/&gt;&lt;wsp:rsid wsp:val=&quot;000F6444&quot;/&gt;&lt;wsp:rsid wsp:val=&quot;00105506&quot;/&gt;&lt;wsp:rsid wsp:val=&quot;0010584D&quot;/&gt;&lt;wsp:rsid wsp:val=&quot;0011177B&quot;/&gt;&lt;wsp:rsid wsp:val=&quot;001231CA&quot;/&gt;&lt;wsp:rsid wsp:val=&quot;00123787&quot;/&gt;&lt;wsp:rsid wsp:val=&quot;001321BF&quot;/&gt;&lt;wsp:rsid wsp:val=&quot;0013355B&quot;/&gt;&lt;wsp:rsid wsp:val=&quot;0015757F&quot;/&gt;&lt;wsp:rsid wsp:val=&quot;00164E6F&quot;/&gt;&lt;wsp:rsid wsp:val=&quot;00174316&quot;/&gt;&lt;wsp:rsid wsp:val=&quot;001805C1&quot;/&gt;&lt;wsp:rsid wsp:val=&quot;001864DD&quot;/&gt;&lt;wsp:rsid wsp:val=&quot;001A3935&quot;/&gt;&lt;wsp:rsid wsp:val=&quot;001B1BE5&quot;/&gt;&lt;wsp:rsid wsp:val=&quot;001B2E6C&quot;/&gt;&lt;wsp:rsid wsp:val=&quot;001C039E&quot;/&gt;&lt;wsp:rsid wsp:val=&quot;001C5D23&quot;/&gt;&lt;wsp:rsid wsp:val=&quot;001D7C41&quot;/&gt;&lt;wsp:rsid wsp:val=&quot;001E628E&quot;/&gt;&lt;wsp:rsid wsp:val=&quot;001E6378&quot;/&gt;&lt;wsp:rsid wsp:val=&quot;001E7EC0&quot;/&gt;&lt;wsp:rsid wsp:val=&quot;001F15EA&quot;/&gt;&lt;wsp:rsid wsp:val=&quot;001F2A75&quot;/&gt;&lt;wsp:rsid wsp:val=&quot;001F35C2&quot;/&gt;&lt;wsp:rsid wsp:val=&quot;001F60AC&quot;/&gt;&lt;wsp:rsid wsp:val=&quot;0020268D&quot;/&gt;&lt;wsp:rsid wsp:val=&quot;00203DC0&quot;/&gt;&lt;wsp:rsid wsp:val=&quot;00204E17&quot;/&gt;&lt;wsp:rsid wsp:val=&quot;00206713&quot;/&gt;&lt;wsp:rsid wsp:val=&quot;002231F7&quot;/&gt;&lt;wsp:rsid wsp:val=&quot;0022526B&quot;/&gt;&lt;wsp:rsid wsp:val=&quot;00230B9A&quot;/&gt;&lt;wsp:rsid wsp:val=&quot;00243EC4&quot;/&gt;&lt;wsp:rsid wsp:val=&quot;002472BB&quot;/&gt;&lt;wsp:rsid wsp:val=&quot;002525BC&quot;/&gt;&lt;wsp:rsid wsp:val=&quot;00263788&quot;/&gt;&lt;wsp:rsid wsp:val=&quot;00267EF8&quot;/&gt;&lt;wsp:rsid wsp:val=&quot;00274E5E&quot;/&gt;&lt;wsp:rsid wsp:val=&quot;0027641D&quot;/&gt;&lt;wsp:rsid wsp:val=&quot;002874F6&quot;/&gt;&lt;wsp:rsid wsp:val=&quot;002A1B2E&quot;/&gt;&lt;wsp:rsid wsp:val=&quot;002A352D&quot;/&gt;&lt;wsp:rsid wsp:val=&quot;002B46E9&quot;/&gt;&lt;wsp:rsid wsp:val=&quot;002B6712&quot;/&gt;&lt;wsp:rsid wsp:val=&quot;002B7D80&quot;/&gt;&lt;wsp:rsid wsp:val=&quot;002C172D&quot;/&gt;&lt;wsp:rsid wsp:val=&quot;002C3B66&quot;/&gt;&lt;wsp:rsid wsp:val=&quot;002C3EB3&quot;/&gt;&lt;wsp:rsid wsp:val=&quot;002C6137&quot;/&gt;&lt;wsp:rsid wsp:val=&quot;002D3034&quot;/&gt;&lt;wsp:rsid wsp:val=&quot;002D3B30&quot;/&gt;&lt;wsp:rsid wsp:val=&quot;002E2168&quot;/&gt;&lt;wsp:rsid wsp:val=&quot;002E388B&quot;/&gt;&lt;wsp:rsid wsp:val=&quot;002E4B68&quot;/&gt;&lt;wsp:rsid wsp:val=&quot;002F1455&quot;/&gt;&lt;wsp:rsid wsp:val=&quot;002F1665&quot;/&gt;&lt;wsp:rsid wsp:val=&quot;00305C9C&quot;/&gt;&lt;wsp:rsid wsp:val=&quot;003061BA&quot;/&gt;&lt;wsp:rsid wsp:val=&quot;00315BC3&quot;/&gt;&lt;wsp:rsid wsp:val=&quot;0032052C&quot;/&gt;&lt;wsp:rsid wsp:val=&quot;00334CA6&quot;/&gt;&lt;wsp:rsid wsp:val=&quot;003428E6&quot;/&gt;&lt;wsp:rsid wsp:val=&quot;00343C94&quot;/&gt;&lt;wsp:rsid wsp:val=&quot;00352F07&quot;/&gt;&lt;wsp:rsid wsp:val=&quot;00357A10&quot;/&gt;&lt;wsp:rsid wsp:val=&quot;00362550&quot;/&gt;&lt;wsp:rsid wsp:val=&quot;00366007&quot;/&gt;&lt;wsp:rsid wsp:val=&quot;00370697&quot;/&gt;&lt;wsp:rsid wsp:val=&quot;003729AF&quot;/&gt;&lt;wsp:rsid wsp:val=&quot;00381C25&quot;/&gt;&lt;wsp:rsid wsp:val=&quot;003826DC&quot;/&gt;&lt;wsp:rsid wsp:val=&quot;0038737D&quot;/&gt;&lt;wsp:rsid wsp:val=&quot;0039290D&quot;/&gt;&lt;wsp:rsid wsp:val=&quot;00392A55&quot;/&gt;&lt;wsp:rsid wsp:val=&quot;003B00DC&quot;/&gt;&lt;wsp:rsid wsp:val=&quot;003C4E3B&quot;/&gt;&lt;wsp:rsid wsp:val=&quot;003D5757&quot;/&gt;&lt;wsp:rsid wsp:val=&quot;003D7E67&quot;/&gt;&lt;wsp:rsid wsp:val=&quot;0040202D&quot;/&gt;&lt;wsp:rsid wsp:val=&quot;00405AB7&quot;/&gt;&lt;wsp:rsid wsp:val=&quot;00416BB9&quot;/&gt;&lt;wsp:rsid wsp:val=&quot;00430EAF&quot;/&gt;&lt;wsp:rsid wsp:val=&quot;004522E5&quot;/&gt;&lt;wsp:rsid wsp:val=&quot;00466ABA&quot;/&gt;&lt;wsp:rsid wsp:val=&quot;00472C66&quot;/&gt;&lt;wsp:rsid wsp:val=&quot;004732EF&quot;/&gt;&lt;wsp:rsid wsp:val=&quot;00483A05&quot;/&gt;&lt;wsp:rsid wsp:val=&quot;004909CD&quot;/&gt;&lt;wsp:rsid wsp:val=&quot;00491D01&quot;/&gt;&lt;wsp:rsid wsp:val=&quot;00492434&quot;/&gt;&lt;wsp:rsid wsp:val=&quot;00496AC2&quot;/&gt;&lt;wsp:rsid wsp:val=&quot;004B36B2&quot;/&gt;&lt;wsp:rsid wsp:val=&quot;004B4D42&quot;/&gt;&lt;wsp:rsid wsp:val=&quot;004D2742&quot;/&gt;&lt;wsp:rsid wsp:val=&quot;004E2098&quot;/&gt;&lt;wsp:rsid wsp:val=&quot;004E7B58&quot;/&gt;&lt;wsp:rsid wsp:val=&quot;00505058&quot;/&gt;&lt;wsp:rsid wsp:val=&quot;005113BD&quot;/&gt;&lt;wsp:rsid wsp:val=&quot;00520D6F&quot;/&gt;&lt;wsp:rsid wsp:val=&quot;00526E28&quot;/&gt;&lt;wsp:rsid wsp:val=&quot;00531E34&quot;/&gt;&lt;wsp:rsid wsp:val=&quot;005372A1&quot;/&gt;&lt;wsp:rsid wsp:val=&quot;00543224&quot;/&gt;&lt;wsp:rsid wsp:val=&quot;00556162&quot;/&gt;&lt;wsp:rsid wsp:val=&quot;00583E77&quot;/&gt;&lt;wsp:rsid wsp:val=&quot;00585E61&quot;/&gt;&lt;wsp:rsid wsp:val=&quot;00586D45&quot;/&gt;&lt;wsp:rsid wsp:val=&quot;005A0E69&quot;/&gt;&lt;wsp:rsid wsp:val=&quot;005B519B&quot;/&gt;&lt;wsp:rsid wsp:val=&quot;005C1A83&quot;/&gt;&lt;wsp:rsid wsp:val=&quot;005C3C29&quot;/&gt;&lt;wsp:rsid wsp:val=&quot;005C52BB&quot;/&gt;&lt;wsp:rsid wsp:val=&quot;005D180A&quot;/&gt;&lt;wsp:rsid wsp:val=&quot;005D7012&quot;/&gt;&lt;wsp:rsid wsp:val=&quot;005E24B4&quot;/&gt;&lt;wsp:rsid wsp:val=&quot;005F6402&quot;/&gt;&lt;wsp:rsid wsp:val=&quot;00606FDA&quot;/&gt;&lt;wsp:rsid wsp:val=&quot;00610A3E&quot;/&gt;&lt;wsp:rsid wsp:val=&quot;00614EE6&quot;/&gt;&lt;wsp:rsid wsp:val=&quot;00621710&quot;/&gt;&lt;wsp:rsid wsp:val=&quot;00626CAD&quot;/&gt;&lt;wsp:rsid wsp:val=&quot;00634D9E&quot;/&gt;&lt;wsp:rsid wsp:val=&quot;00635252&quot;/&gt;&lt;wsp:rsid wsp:val=&quot;006370EE&quot;/&gt;&lt;wsp:rsid wsp:val=&quot;00641074&quot;/&gt;&lt;wsp:rsid wsp:val=&quot;00641531&quot;/&gt;&lt;wsp:rsid wsp:val=&quot;00643C96&quot;/&gt;&lt;wsp:rsid wsp:val=&quot;0065338F&quot;/&gt;&lt;wsp:rsid wsp:val=&quot;00656A60&quot;/&gt;&lt;wsp:rsid wsp:val=&quot;0067028C&quot;/&gt;&lt;wsp:rsid wsp:val=&quot;006B1999&quot;/&gt;&lt;wsp:rsid wsp:val=&quot;006C0F59&quot;/&gt;&lt;wsp:rsid wsp:val=&quot;006C32D8&quot;/&gt;&lt;wsp:rsid wsp:val=&quot;006D1445&quot;/&gt;&lt;wsp:rsid wsp:val=&quot;006D40B4&quot;/&gt;&lt;wsp:rsid wsp:val=&quot;006E04AB&quot;/&gt;&lt;wsp:rsid wsp:val=&quot;006E2036&quot;/&gt;&lt;wsp:rsid wsp:val=&quot;006E665A&quot;/&gt;&lt;wsp:rsid wsp:val=&quot;006F1B99&quot;/&gt;&lt;wsp:rsid wsp:val=&quot;007019CD&quot;/&gt;&lt;wsp:rsid wsp:val=&quot;00703EF7&quot;/&gt;&lt;wsp:rsid wsp:val=&quot;007061AA&quot;/&gt;&lt;wsp:rsid wsp:val=&quot;007107E3&quot;/&gt;&lt;wsp:rsid wsp:val=&quot;0071749A&quot;/&gt;&lt;wsp:rsid wsp:val=&quot;00720A9F&quot;/&gt;&lt;wsp:rsid wsp:val=&quot;00726B40&quot;/&gt;&lt;wsp:rsid wsp:val=&quot;00727D17&quot;/&gt;&lt;wsp:rsid wsp:val=&quot;00733F5A&quot;/&gt;&lt;wsp:rsid wsp:val=&quot;00736F5C&quot;/&gt;&lt;wsp:rsid wsp:val=&quot;00747785&quot;/&gt;&lt;wsp:rsid wsp:val=&quot;00756905&quot;/&gt;&lt;wsp:rsid wsp:val=&quot;00762773&quot;/&gt;&lt;wsp:rsid wsp:val=&quot;007A13B9&quot;/&gt;&lt;wsp:rsid wsp:val=&quot;007A66D9&quot;/&gt;&lt;wsp:rsid wsp:val=&quot;007B12F0&quot;/&gt;&lt;wsp:rsid wsp:val=&quot;007B1585&quot;/&gt;&lt;wsp:rsid wsp:val=&quot;007D1215&quot;/&gt;&lt;wsp:rsid wsp:val=&quot;007F200F&quot;/&gt;&lt;wsp:rsid wsp:val=&quot;00805D06&quot;/&gt;&lt;wsp:rsid wsp:val=&quot;00813274&quot;/&gt;&lt;wsp:rsid wsp:val=&quot;00816205&quot;/&gt;&lt;wsp:rsid wsp:val=&quot;00823330&quot;/&gt;&lt;wsp:rsid wsp:val=&quot;00824C64&quot;/&gt;&lt;wsp:rsid wsp:val=&quot;00831ABA&quot;/&gt;&lt;wsp:rsid wsp:val=&quot;0084106B&quot;/&gt;&lt;wsp:rsid wsp:val=&quot;008474D8&quot;/&gt;&lt;wsp:rsid wsp:val=&quot;008476AD&quot;/&gt;&lt;wsp:rsid wsp:val=&quot;00855C95&quot;/&gt;&lt;wsp:rsid wsp:val=&quot;0085656E&quot;/&gt;&lt;wsp:rsid wsp:val=&quot;00870F94&quot;/&gt;&lt;wsp:rsid wsp:val=&quot;00873368&quot;/&gt;&lt;wsp:rsid wsp:val=&quot;008828F9&quot;/&gt;&lt;wsp:rsid wsp:val=&quot;008836C8&quot;/&gt;&lt;wsp:rsid wsp:val=&quot;008874FC&quot;/&gt;&lt;wsp:rsid wsp:val=&quot;00891ECA&quot;/&gt;&lt;wsp:rsid wsp:val=&quot;00893C0F&quot;/&gt;&lt;wsp:rsid wsp:val=&quot;008A4593&quot;/&gt;&lt;wsp:rsid wsp:val=&quot;008B2DC6&quot;/&gt;&lt;wsp:rsid wsp:val=&quot;008C0824&quot;/&gt;&lt;wsp:rsid wsp:val=&quot;008C3DC6&quot;/&gt;&lt;wsp:rsid wsp:val=&quot;008C5328&quot;/&gt;&lt;wsp:rsid wsp:val=&quot;008D3205&quot;/&gt;&lt;wsp:rsid wsp:val=&quot;008D39F7&quot;/&gt;&lt;wsp:rsid wsp:val=&quot;008E24A5&quot;/&gt;&lt;wsp:rsid wsp:val=&quot;00907311&quot;/&gt;&lt;wsp:rsid wsp:val=&quot;00917648&quot;/&gt;&lt;wsp:rsid wsp:val=&quot;00921400&quot;/&gt;&lt;wsp:rsid wsp:val=&quot;00922867&quot;/&gt;&lt;wsp:rsid wsp:val=&quot;00925A32&quot;/&gt;&lt;wsp:rsid wsp:val=&quot;0093462C&quot;/&gt;&lt;wsp:rsid wsp:val=&quot;0095374B&quot;/&gt;&lt;wsp:rsid wsp:val=&quot;00962143&quot;/&gt;&lt;wsp:rsid wsp:val=&quot;0096567F&quot;/&gt;&lt;wsp:rsid wsp:val=&quot;009662BB&quot;/&gt;&lt;wsp:rsid wsp:val=&quot;00967F3E&quot;/&gt;&lt;wsp:rsid wsp:val=&quot;00973B9F&quot;/&gt;&lt;wsp:rsid wsp:val=&quot;0098095D&quot;/&gt;&lt;wsp:rsid wsp:val=&quot;00983724&quot;/&gt;&lt;wsp:rsid wsp:val=&quot;009A48A2&quot;/&gt;&lt;wsp:rsid wsp:val=&quot;009C1FC1&quot;/&gt;&lt;wsp:rsid wsp:val=&quot;009C31A8&quot;/&gt;&lt;wsp:rsid wsp:val=&quot;009D036D&quot;/&gt;&lt;wsp:rsid wsp:val=&quot;009E2DF2&quot;/&gt;&lt;wsp:rsid wsp:val=&quot;009E7E1A&quot;/&gt;&lt;wsp:rsid wsp:val=&quot;009F7D60&quot;/&gt;&lt;wsp:rsid wsp:val=&quot;00A02667&quot;/&gt;&lt;wsp:rsid wsp:val=&quot;00A04387&quot;/&gt;&lt;wsp:rsid wsp:val=&quot;00A130C0&quot;/&gt;&lt;wsp:rsid wsp:val=&quot;00A13ADF&quot;/&gt;&lt;wsp:rsid wsp:val=&quot;00A179E9&quot;/&gt;&lt;wsp:rsid wsp:val=&quot;00A21444&quot;/&gt;&lt;wsp:rsid wsp:val=&quot;00A2225E&quot;/&gt;&lt;wsp:rsid wsp:val=&quot;00A25BA6&quot;/&gt;&lt;wsp:rsid wsp:val=&quot;00A30601&quot;/&gt;&lt;wsp:rsid wsp:val=&quot;00A31B4B&quot;/&gt;&lt;wsp:rsid wsp:val=&quot;00A3644A&quot;/&gt;&lt;wsp:rsid wsp:val=&quot;00A53775&quot;/&gt;&lt;wsp:rsid wsp:val=&quot;00A53869&quot;/&gt;&lt;wsp:rsid wsp:val=&quot;00A61274&quot;/&gt;&lt;wsp:rsid wsp:val=&quot;00A618A9&quot;/&gt;&lt;wsp:rsid wsp:val=&quot;00A65E2A&quot;/&gt;&lt;wsp:rsid wsp:val=&quot;00A662B9&quot;/&gt;&lt;wsp:rsid wsp:val=&quot;00A71892&quot;/&gt;&lt;wsp:rsid wsp:val=&quot;00A7307D&quot;/&gt;&lt;wsp:rsid wsp:val=&quot;00A96AD1&quot;/&gt;&lt;wsp:rsid wsp:val=&quot;00AA63F8&quot;/&gt;&lt;wsp:rsid wsp:val=&quot;00AB4A9A&quot;/&gt;&lt;wsp:rsid wsp:val=&quot;00AC346B&quot;/&gt;&lt;wsp:rsid wsp:val=&quot;00AE5A46&quot;/&gt;&lt;wsp:rsid wsp:val=&quot;00B03C5C&quot;/&gt;&lt;wsp:rsid wsp:val=&quot;00B04552&quot;/&gt;&lt;wsp:rsid wsp:val=&quot;00B105EE&quot;/&gt;&lt;wsp:rsid wsp:val=&quot;00B14AA0&quot;/&gt;&lt;wsp:rsid wsp:val=&quot;00B24D3C&quot;/&gt;&lt;wsp:rsid wsp:val=&quot;00B541A9&quot;/&gt;&lt;wsp:rsid wsp:val=&quot;00B60808&quot;/&gt;&lt;wsp:rsid wsp:val=&quot;00B641AE&quot;/&gt;&lt;wsp:rsid wsp:val=&quot;00B8366E&quot;/&gt;&lt;wsp:rsid wsp:val=&quot;00B8532E&quot;/&gt;&lt;wsp:rsid wsp:val=&quot;00B86798&quot;/&gt;&lt;wsp:rsid wsp:val=&quot;00B9390A&quot;/&gt;&lt;wsp:rsid wsp:val=&quot;00B963E6&quot;/&gt;&lt;wsp:rsid wsp:val=&quot;00BA524A&quot;/&gt;&lt;wsp:rsid wsp:val=&quot;00BB77D5&quot;/&gt;&lt;wsp:rsid wsp:val=&quot;00BC7E42&quot;/&gt;&lt;wsp:rsid wsp:val=&quot;00BD033D&quot;/&gt;&lt;wsp:rsid wsp:val=&quot;00BD16D3&quot;/&gt;&lt;wsp:rsid wsp:val=&quot;00BD18B3&quot;/&gt;&lt;wsp:rsid wsp:val=&quot;00BD4B18&quot;/&gt;&lt;wsp:rsid wsp:val=&quot;00BE0B6E&quot;/&gt;&lt;wsp:rsid wsp:val=&quot;00BE4F7E&quot;/&gt;&lt;wsp:rsid wsp:val=&quot;00BE4FCA&quot;/&gt;&lt;wsp:rsid wsp:val=&quot;00BF1760&quot;/&gt;&lt;wsp:rsid wsp:val=&quot;00C0035A&quot;/&gt;&lt;wsp:rsid wsp:val=&quot;00C1445B&quot;/&gt;&lt;wsp:rsid wsp:val=&quot;00C176C2&quot;/&gt;&lt;wsp:rsid wsp:val=&quot;00C231EC&quot;/&gt;&lt;wsp:rsid wsp:val=&quot;00C27839&quot;/&gt;&lt;wsp:rsid wsp:val=&quot;00C33757&quot;/&gt;&lt;wsp:rsid wsp:val=&quot;00C45204&quot;/&gt;&lt;wsp:rsid wsp:val=&quot;00C57176&quot;/&gt;&lt;wsp:rsid wsp:val=&quot;00C629DD&quot;/&gt;&lt;wsp:rsid wsp:val=&quot;00C63368&quot;/&gt;&lt;wsp:rsid wsp:val=&quot;00C8443F&quot;/&gt;&lt;wsp:rsid wsp:val=&quot;00C8671E&quot;/&gt;&lt;wsp:rsid wsp:val=&quot;00C869B7&quot;/&gt;&lt;wsp:rsid wsp:val=&quot;00C93565&quot;/&gt;&lt;wsp:rsid wsp:val=&quot;00CA0A2A&quot;/&gt;&lt;wsp:rsid wsp:val=&quot;00CA1DE1&quot;/&gt;&lt;wsp:rsid wsp:val=&quot;00CC4D9B&quot;/&gt;&lt;wsp:rsid wsp:val=&quot;00CC6725&quot;/&gt;&lt;wsp:rsid wsp:val=&quot;00CC6936&quot;/&gt;&lt;wsp:rsid wsp:val=&quot;00CC69A7&quot;/&gt;&lt;wsp:rsid wsp:val=&quot;00CD5ACA&quot;/&gt;&lt;wsp:rsid wsp:val=&quot;00CF4C6F&quot;/&gt;&lt;wsp:rsid wsp:val=&quot;00D0142C&quot;/&gt;&lt;wsp:rsid wsp:val=&quot;00D12788&quot;/&gt;&lt;wsp:rsid wsp:val=&quot;00D12DAB&quot;/&gt;&lt;wsp:rsid wsp:val=&quot;00D20812&quot;/&gt;&lt;wsp:rsid wsp:val=&quot;00D34E1B&quot;/&gt;&lt;wsp:rsid wsp:val=&quot;00D42250&quot;/&gt;&lt;wsp:rsid wsp:val=&quot;00D46864&quot;/&gt;&lt;wsp:rsid wsp:val=&quot;00D52873&quot;/&gt;&lt;wsp:rsid wsp:val=&quot;00D6256C&quot;/&gt;&lt;wsp:rsid wsp:val=&quot;00D65729&quot;/&gt;&lt;wsp:rsid wsp:val=&quot;00D6616E&quot;/&gt;&lt;wsp:rsid wsp:val=&quot;00D669AB&quot;/&gt;&lt;wsp:rsid wsp:val=&quot;00D935C7&quot;/&gt;&lt;wsp:rsid wsp:val=&quot;00D93D77&quot;/&gt;&lt;wsp:rsid wsp:val=&quot;00DB1A45&quot;/&gt;&lt;wsp:rsid wsp:val=&quot;00DD28BC&quot;/&gt;&lt;wsp:rsid wsp:val=&quot;00DD410E&quot;/&gt;&lt;wsp:rsid wsp:val=&quot;00DD43B2&quot;/&gt;&lt;wsp:rsid wsp:val=&quot;00DD66DC&quot;/&gt;&lt;wsp:rsid wsp:val=&quot;00DE3183&quot;/&gt;&lt;wsp:rsid wsp:val=&quot;00DE3B01&quot;/&gt;&lt;wsp:rsid wsp:val=&quot;00DE5757&quot;/&gt;&lt;wsp:rsid wsp:val=&quot;00DE718E&quot;/&gt;&lt;wsp:rsid wsp:val=&quot;00DF24BD&quot;/&gt;&lt;wsp:rsid wsp:val=&quot;00DF2E0B&quot;/&gt;&lt;wsp:rsid wsp:val=&quot;00E012FF&quot;/&gt;&lt;wsp:rsid wsp:val=&quot;00E0341F&quot;/&gt;&lt;wsp:rsid wsp:val=&quot;00E25FFD&quot;/&gt;&lt;wsp:rsid wsp:val=&quot;00E41F54&quot;/&gt;&lt;wsp:rsid wsp:val=&quot;00E45B38&quot;/&gt;&lt;wsp:rsid wsp:val=&quot;00E53062&quot;/&gt;&lt;wsp:rsid wsp:val=&quot;00E73AB0&quot;/&gt;&lt;wsp:rsid wsp:val=&quot;00E87663&quot;/&gt;&lt;wsp:rsid wsp:val=&quot;00E958FB&quot;/&gt;&lt;wsp:rsid wsp:val=&quot;00EA190A&quot;/&gt;&lt;wsp:rsid wsp:val=&quot;00EC1932&quot;/&gt;&lt;wsp:rsid wsp:val=&quot;00EC4336&quot;/&gt;&lt;wsp:rsid wsp:val=&quot;00ED0B9E&quot;/&gt;&lt;wsp:rsid wsp:val=&quot;00EE16EF&quot;/&gt;&lt;wsp:rsid wsp:val=&quot;00EE1B69&quot;/&gt;&lt;wsp:rsid wsp:val=&quot;00EF04B3&quot;/&gt;&lt;wsp:rsid wsp:val=&quot;00EF18BD&quot;/&gt;&lt;wsp:rsid wsp:val=&quot;00EF338A&quot;/&gt;&lt;wsp:rsid wsp:val=&quot;00EF4C96&quot;/&gt;&lt;wsp:rsid wsp:val=&quot;00EF5D24&quot;/&gt;&lt;wsp:rsid wsp:val=&quot;00EF651E&quot;/&gt;&lt;wsp:rsid wsp:val=&quot;00F011AC&quot;/&gt;&lt;wsp:rsid wsp:val=&quot;00F06AE2&quot;/&gt;&lt;wsp:rsid wsp:val=&quot;00F34222&quot;/&gt;&lt;wsp:rsid wsp:val=&quot;00F505EB&quot;/&gt;&lt;wsp:rsid wsp:val=&quot;00F603F0&quot;/&gt;&lt;wsp:rsid wsp:val=&quot;00F64E7A&quot;/&gt;&lt;wsp:rsid wsp:val=&quot;00F713B6&quot;/&gt;&lt;wsp:rsid wsp:val=&quot;00F82492&quot;/&gt;&lt;wsp:rsid wsp:val=&quot;00F82D81&quot;/&gt;&lt;wsp:rsid wsp:val=&quot;00F91E64&quot;/&gt;&lt;wsp:rsid wsp:val=&quot;00F95E43&quot;/&gt;&lt;wsp:rsid wsp:val=&quot;00FA4CC4&quot;/&gt;&lt;wsp:rsid wsp:val=&quot;00FA7553&quot;/&gt;&lt;wsp:rsid wsp:val=&quot;00FB7A55&quot;/&gt;&lt;wsp:rsid wsp:val=&quot;00FE277A&quot;/&gt;&lt;wsp:rsid wsp:val=&quot;00FF7DA1&quot;/&gt;&lt;/wsp:rsids&gt;&lt;/w:docPr&gt;&lt;w:body&gt;&lt;wx:sect&gt;&lt;w:p wsp:rsidR=&quot;00000000&quot; wsp:rsidRDefault=&quot;00727D17&quot; wsp:rsidP=&quot;00727D17&quot;&gt;&lt;m:oMathPara&gt;&lt;m:oMath&gt;&lt;m:sSub&gt;&lt;m:sSubPr&gt;&lt;m:ctrlPr&gt;&lt;w:rPr&gt;&lt;w:rFonts w:ascii=&quot;Cambria Math&quot; w:h-ansi=&quot;Cambria Math&quot; w:cs=&quot;Arial&quot;/&gt;&lt;wx:font wx:val=&quot;Cambria Math&quot;/&gt;&lt;w:i-cs/&gt;&lt;/w:rPr&gt;&lt;/m:ctrlPr&gt;&lt;/m:sSubPr&gt;&lt;m:e&gt;&lt;m:r&gt;&lt;m:rPr&gt;&lt;m:sty m:val=&quot;p&quot;/&gt;&lt;/m:rPr&gt;&lt;w:rPr&gt;&lt;w:rFonts w:ascii=&quot;Cambria Math&quot; w:h-ansi=&quot;Cambria Math&quot; w:cs=&quot;Arial&quot;/&gt;&lt;wx:font wx:val=&quot;Cambria Math&quot;/&gt;&lt;w:i-cs/&gt;&lt;/w:rPr&gt;&lt;m:t&gt;U&lt;/m:t&gt;&lt;/m:r&gt;&lt;m:ctrlPr&gt;&lt;w:rPr&gt;&lt;w:rFonts w:ascii=&quot;Cambria Math&quot; w:fareast=&quot;Calibri&quot; w:h-ansi=&quot;Cambria Math&quot; w:cs=&quot;Arial&quot;/&gt;&lt;wx:font wx:val=&quot;Cambria Math&quot;/&gt;&lt;w:i-cs/&gt;&lt;w:kern w:val=&quot;2&quot;/&gt;&lt;/w:rPr&gt;&lt;/m:ctrlPr&gt;&lt;/m:e&gt;&lt;m:sub&gt;&lt;m:r&gt;&lt;m:rPr&gt;&lt;m:sty m:val=&quot;p&quot;/&gt;&lt;/m:rPr&gt;&lt;w:rPr&gt;&lt;w:rFonts w:ascii=&quot;Cambria Math&quot; w:h-ansi=&quot;Cambria Math&quot; w:cs=&quot;Arial&quot;/&gt;&lt;wx:font wx:val=&quot;Cambria Math&quot;/&gt;&lt;w:i-cs/&gt;&lt;/w:rPr&gt;&lt;m:t&gt;i+1&lt;/m:t&gt;&lt;/m:r&gt;&lt;m:ctrlPr&gt;&lt;w:rPr&gt;&lt;w:rFonts w:ascii=&quot;Cambria Math&quot; w:fareast=&quot;Calibri&quot; w:h-ansi=&quot;Cambria Math&quot; w:cs=&quot;Arial&quot;/&gt;&lt;wx:font wx:val=&quot;Cambria Math&quot;/&gt;&lt;w:i-cs/&gt;&lt;w:kern w:val=&quot;2&quot;/&gt;&lt;/w:rPr&gt;&lt;/m:ctrlPr&gt;&lt;/m:sub&gt;&lt;/m:sSub&gt;&lt;/m:oMath&gt;&lt;/m:oMathPara&gt;&lt;/w:p&gt;&lt;w:sectPr wsp:rsidR=&quot;00000000&quot;&gt;&lt;w:pgSz w:w=&quot;12240&quot; w:h=&quot;15840&quot;/&gt;&lt;w:pgMar w:top=&quot;1440&quot; w:right=&quot;1440&quot; w:bottom=&quot;1440&quot; w:left=&quot;1440&quot; w:header=&quot;720&quot; w:footer=&quot;720&quot; w:gutter=&quot;0&quot;/&gt;&lt;w:cols w:space=&quot;720&quot;/&gt;&lt;/w:sectPr&gt;&lt;/wx:sect&gt;&lt;/w:body&gt;&lt;/w:wordDocument&gt;">
+                <v:shape id="_x0000_i1027" type="#_x0000_t75" alt="" style="width:22pt;height:14pt;mso-width-percent:0;mso-height-percent:0;mso-width-percent:0;mso-height-percent:0" equationxml="&lt;?xml version=&quot;1.0&quot; encoding=&quot;UTF-8&quot; standalone=&quot;yes&quot;?&gt;&#13;&#10;&#13;&#10;&#13;&#10;&#13;&#10;&#13;&#10;&#13;&#10;&#13;&#10;&#13;&#10;&#13;&#10;&#13;&#10;&#13;&#10;&#13;&#10;&#13;&#10;&#13;&#10;&#13;&#10;&#13;&#10;&#13;&#10;&#13;&#10;&#13;&#10;&#13;&#10;&#13;&#10;&#13;&#10;&#13;&#10;&#13;&#10;&#13;&#10;&#13;&#10;&#13;&#10;&lt;?mso-application progid=&quot;Word.Document&quot;?&gt;&#13;&#10;&#13;&#10;&#13;&#10;&#13;&#10;&#13;&#10;&#13;&#10;&#13;&#10;&#13;&#10;&#13;&#10;&#13;&#10;&#13;&#10;&#13;&#10;&#13;&#10;&#13;&#10;&#13;&#10;&#13;&#10;&#13;&#10;&#13;&#10;&#13;&#10;&#13;&#10;&#13;&#10;&#13;&#10;&#13;&#10;&#13;&#10;&#13;&#10;&#13;&#10;&#13;&#10;&lt;w:wordDocument xmlns:aml=&quot;http://schemas.microsoft.com/aml/2001/core&quot; xmlns:wpc=&quot;http://schemas.microsoft.com/office/word/2010/wordprocessingCanvas&quot; xmlns:cx=&quot;http://schemas.microsoft.com/office/drawing/2014/chartex&quot; xmlns:cx1=&quot;http://schemas.microsoft.com/office/drawing/2015/9/8/chartex&quot; xmlns:cx2=&quot;http://schemas.microsoft.com/office/drawing/2015/10/21/chartex&quot; xmlns:cx3=&quot;http://schemas.microsoft.com/office/drawing/2016/5/9/chartex&quot; xmlns:cx4=&quot;http://schemas.microsoft.com/office/drawing/2016/5/10/chartex&quot; xmlns:cx5=&quot;http://schemas.microsoft.com/office/drawing/2016/5/11/chartex&quot; xmlns:cx6=&quot;http://schemas.microsoft.com/office/drawing/2016/5/12/chartex&quot; xmlns:cx7=&quot;http://schemas.microsoft.com/office/drawing/2016/5/13/chartex&quot; xmlns:cx8=&quot;http://schemas.microsoft.com/office/drawing/2016/5/14/chartex&quot; xmlns:cr=&quot;http://schemas.microsoft.com/office/comments/2020/reactions&quot; xmlns:dt=&quot;uuid:C2F41010-65B3-11d1-A29F-00AA00C14882&quot; xmlns:mc=&quot;http://schemas.openxmlformats.org/markup-compatibility/2006&quot; xmlns:aink=&quot;http://schemas.microsoft.com/office/drawing/2016/ink&quot; xmlns:am3d=&quot;http://schemas.microsoft.com/office/drawing/2017/model3d&quot; xmlns:o=&quot;urn:schemas-microsoft-com:office:office&quot; xmlns:oel=&quot;http://schemas.microsoft.com/office/2019/extlst&quot; xmlns:m=&quot;http://schemas.openxmlformats.org/officeDocument/2006/math&quot; xmlns:v=&quot;urn:schemas-microsoft-com:vml&quot; xmlns:w10=&quot;urn:schemas-microsoft-com:office:word&quot; xmlns:w=&quot;http://schemas.microsoft.com/office/word/2003/wordml&quot; xmlns:wx=&quot;http://schemas.microsoft.com/office/word/2003/auxHint&quot; xmlns:wne=&quot;http://schemas.microsoft.com/office/word/2006/wordml&quot; xmlns:wsp=&quot;http://schemas.microsoft.com/office/word/2003/wordml/sp2&quot; xmlns:sl=&quot;http://schemas.microsoft.com/schemaLibrary/2003/core&quot; w:macrosPresent=&quot;no&quot; w:embeddedObjPresent=&quot;no&quot; w:ocxPresent=&quot;no&quot; xml:space=&quot;preserve&quot;&gt;&lt;w:ignoreSubtree w:val=&quot;http://schemas.microsoft.com/office/word/2003/wordml/sp2&quot;/&gt;&lt;o:DocumentProperties&gt;&lt;o:Version&gt;16&lt;/o:Version&gt;&lt;/o:DocumentProperties&gt;&lt;w:docPr&gt;&lt;w:view w:val=&quot;print&quot;/&gt;&lt;w:doNotEmbedSystemFonts/&gt;&lt;w:stylePaneFormatFilter w:val=&quot;3F01&quot;/&gt;&lt;w:defaultTabStop w:val=&quot;720&quot;/&gt;&lt;w:punctuationKerning/&gt;&lt;w:characterSpacingControl w:val=&quot;DontCompress&quot;/&gt;&lt;w:webPageEncoding w:val=&quot;windows-1252&quot;/&gt;&lt;w:optimizeForBrowser/&gt;&lt;w:relyOnVML/&gt;&lt;w:allowPNG/&gt;&lt;w:validateAgainstSchema/&gt;&lt;w:saveInvalidXML w:val=&quot;off&quot;/&gt;&lt;w:ignoreMixedContent w:val=&quot;off&quot;/&gt;&lt;w:alwaysShowPlaceholderText w:val=&quot;off&quot;/&gt;&lt;w:compat&gt;&lt;w:breakWrappedTables/&gt;&lt;w:snapToGridInCell/&gt;&lt;w:applyBreakingRules/&gt;&lt;w:wrapTextWithPunct/&gt;&lt;w:useAsianBreakRules/&gt;&lt;w:dontGrowAutofit/&gt;&lt;/w:compat&gt;&lt;wsp:rsids&gt;&lt;wsp:rsidRoot wsp:val=&quot;002231F7&quot;/&gt;&lt;wsp:rsid wsp:val=&quot;00021D64&quot;/&gt;&lt;wsp:rsid wsp:val=&quot;0002538E&quot;/&gt;&lt;wsp:rsid wsp:val=&quot;00027705&quot;/&gt;&lt;wsp:rsid wsp:val=&quot;000442EB&quot;/&gt;&lt;wsp:rsid wsp:val=&quot;000659A3&quot;/&gt;&lt;wsp:rsid wsp:val=&quot;00073737&quot;/&gt;&lt;wsp:rsid wsp:val=&quot;00075A7D&quot;/&gt;&lt;wsp:rsid wsp:val=&quot;0007706D&quot;/&gt;&lt;wsp:rsid wsp:val=&quot;000773F6&quot;/&gt;&lt;wsp:rsid wsp:val=&quot;000828AE&quot;/&gt;&lt;wsp:rsid wsp:val=&quot;000864B8&quot;/&gt;&lt;wsp:rsid wsp:val=&quot;000877A0&quot;/&gt;&lt;wsp:rsid wsp:val=&quot;000A11B8&quot;/&gt;&lt;wsp:rsid wsp:val=&quot;000A1912&quot;/&gt;&lt;wsp:rsid wsp:val=&quot;000B7138&quot;/&gt;&lt;wsp:rsid wsp:val=&quot;000B7946&quot;/&gt;&lt;wsp:rsid wsp:val=&quot;000C02C8&quot;/&gt;&lt;wsp:rsid wsp:val=&quot;000C18CD&quot;/&gt;&lt;wsp:rsid wsp:val=&quot;000C2933&quot;/&gt;&lt;wsp:rsid wsp:val=&quot;000D0EF9&quot;/&gt;&lt;wsp:rsid wsp:val=&quot;000D1CAB&quot;/&gt;&lt;wsp:rsid wsp:val=&quot;000F6444&quot;/&gt;&lt;wsp:rsid wsp:val=&quot;00105506&quot;/&gt;&lt;wsp:rsid wsp:val=&quot;0010584D&quot;/&gt;&lt;wsp:rsid wsp:val=&quot;0011177B&quot;/&gt;&lt;wsp:rsid wsp:val=&quot;001231CA&quot;/&gt;&lt;wsp:rsid wsp:val=&quot;00123787&quot;/&gt;&lt;wsp:rsid wsp:val=&quot;001321BF&quot;/&gt;&lt;wsp:rsid wsp:val=&quot;0013355B&quot;/&gt;&lt;wsp:rsid wsp:val=&quot;0015757F&quot;/&gt;&lt;wsp:rsid wsp:val=&quot;00164E6F&quot;/&gt;&lt;wsp:rsid wsp:val=&quot;00174316&quot;/&gt;&lt;wsp:rsid wsp:val=&quot;001805C1&quot;/&gt;&lt;wsp:rsid wsp:val=&quot;001864DD&quot;/&gt;&lt;wsp:rsid wsp:val=&quot;001A3935&quot;/&gt;&lt;wsp:rsid wsp:val=&quot;001B1BE5&quot;/&gt;&lt;wsp:rsid wsp:val=&quot;001B2E6C&quot;/&gt;&lt;wsp:rsid wsp:val=&quot;001C039E&quot;/&gt;&lt;wsp:rsid wsp:val=&quot;001C5D23&quot;/&gt;&lt;wsp:rsid wsp:val=&quot;001D7C41&quot;/&gt;&lt;wsp:rsid wsp:val=&quot;001E628E&quot;/&gt;&lt;wsp:rsid wsp:val=&quot;001E6378&quot;/&gt;&lt;wsp:rsid wsp:val=&quot;001E7EC0&quot;/&gt;&lt;wsp:rsid wsp:val=&quot;001F15EA&quot;/&gt;&lt;wsp:rsid wsp:val=&quot;001F2A75&quot;/&gt;&lt;wsp:rsid wsp:val=&quot;001F35C2&quot;/&gt;&lt;wsp:rsid wsp:val=&quot;001F60AC&quot;/&gt;&lt;wsp:rsid wsp:val=&quot;0020268D&quot;/&gt;&lt;wsp:rsid wsp:val=&quot;00203DC0&quot;/&gt;&lt;wsp:rsid wsp:val=&quot;00204E17&quot;/&gt;&lt;wsp:rsid wsp:val=&quot;00206713&quot;/&gt;&lt;wsp:rsid wsp:val=&quot;002231F7&quot;/&gt;&lt;wsp:rsid wsp:val=&quot;0022526B&quot;/&gt;&lt;wsp:rsid wsp:val=&quot;00230B9A&quot;/&gt;&lt;wsp:rsid wsp:val=&quot;00243EC4&quot;/&gt;&lt;wsp:rsid wsp:val=&quot;002472BB&quot;/&gt;&lt;wsp:rsid wsp:val=&quot;002525BC&quot;/&gt;&lt;wsp:rsid wsp:val=&quot;00263788&quot;/&gt;&lt;wsp:rsid wsp:val=&quot;00267EF8&quot;/&gt;&lt;wsp:rsid wsp:val=&quot;00274E5E&quot;/&gt;&lt;wsp:rsid wsp:val=&quot;0027641D&quot;/&gt;&lt;wsp:rsid wsp:val=&quot;002874F6&quot;/&gt;&lt;wsp:rsid wsp:val=&quot;002A1B2E&quot;/&gt;&lt;wsp:rsid wsp:val=&quot;002A352D&quot;/&gt;&lt;wsp:rsid wsp:val=&quot;002B46E9&quot;/&gt;&lt;wsp:rsid wsp:val=&quot;002B6712&quot;/&gt;&lt;wsp:rsid wsp:val=&quot;002B7D80&quot;/&gt;&lt;wsp:rsid wsp:val=&quot;002C172D&quot;/&gt;&lt;wsp:rsid wsp:val=&quot;002C3B66&quot;/&gt;&lt;wsp:rsid wsp:val=&quot;002C3EB3&quot;/&gt;&lt;wsp:rsid wsp:val=&quot;002C6137&quot;/&gt;&lt;wsp:rsid wsp:val=&quot;002D3034&quot;/&gt;&lt;wsp:rsid wsp:val=&quot;002D3B30&quot;/&gt;&lt;wsp:rsid wsp:val=&quot;002E2168&quot;/&gt;&lt;wsp:rsid wsp:val=&quot;002E388B&quot;/&gt;&lt;wsp:rsid wsp:val=&quot;002E4B68&quot;/&gt;&lt;wsp:rsid wsp:val=&quot;002F1455&quot;/&gt;&lt;wsp:rsid wsp:val=&quot;002F1665&quot;/&gt;&lt;wsp:rsid wsp:val=&quot;00305C9C&quot;/&gt;&lt;wsp:rsid wsp:val=&quot;003061BA&quot;/&gt;&lt;wsp:rsid wsp:val=&quot;00315BC3&quot;/&gt;&lt;wsp:rsid wsp:val=&quot;0032052C&quot;/&gt;&lt;wsp:rsid wsp:val=&quot;00334CA6&quot;/&gt;&lt;wsp:rsid wsp:val=&quot;003428E6&quot;/&gt;&lt;wsp:rsid wsp:val=&quot;00343C94&quot;/&gt;&lt;wsp:rsid wsp:val=&quot;00352F07&quot;/&gt;&lt;wsp:rsid wsp:val=&quot;00357A10&quot;/&gt;&lt;wsp:rsid wsp:val=&quot;00362550&quot;/&gt;&lt;wsp:rsid wsp:val=&quot;00366007&quot;/&gt;&lt;wsp:rsid wsp:val=&quot;00370697&quot;/&gt;&lt;wsp:rsid wsp:val=&quot;003729AF&quot;/&gt;&lt;wsp:rsid wsp:val=&quot;00381C25&quot;/&gt;&lt;wsp:rsid wsp:val=&quot;003826DC&quot;/&gt;&lt;wsp:rsid wsp:val=&quot;0038737D&quot;/&gt;&lt;wsp:rsid wsp:val=&quot;0039290D&quot;/&gt;&lt;wsp:rsid wsp:val=&quot;00392A55&quot;/&gt;&lt;wsp:rsid wsp:val=&quot;003B00DC&quot;/&gt;&lt;wsp:rsid wsp:val=&quot;003C4E3B&quot;/&gt;&lt;wsp:rsid wsp:val=&quot;003D5757&quot;/&gt;&lt;wsp:rsid wsp:val=&quot;003D7E67&quot;/&gt;&lt;wsp:rsid wsp:val=&quot;0040202D&quot;/&gt;&lt;wsp:rsid wsp:val=&quot;00405AB7&quot;/&gt;&lt;wsp:rsid wsp:val=&quot;00416BB9&quot;/&gt;&lt;wsp:rsid wsp:val=&quot;00430EAF&quot;/&gt;&lt;wsp:rsid wsp:val=&quot;004522E5&quot;/&gt;&lt;wsp:rsid wsp:val=&quot;00466ABA&quot;/&gt;&lt;wsp:rsid wsp:val=&quot;00472C66&quot;/&gt;&lt;wsp:rsid wsp:val=&quot;004732EF&quot;/&gt;&lt;wsp:rsid wsp:val=&quot;00483A05&quot;/&gt;&lt;wsp:rsid wsp:val=&quot;004909CD&quot;/&gt;&lt;wsp:rsid wsp:val=&quot;00491D01&quot;/&gt;&lt;wsp:rsid wsp:val=&quot;00492434&quot;/&gt;&lt;wsp:rsid wsp:val=&quot;00496AC2&quot;/&gt;&lt;wsp:rsid wsp:val=&quot;004B36B2&quot;/&gt;&lt;wsp:rsid wsp:val=&quot;004B4D42&quot;/&gt;&lt;wsp:rsid wsp:val=&quot;004D2742&quot;/&gt;&lt;wsp:rsid wsp:val=&quot;004E2098&quot;/&gt;&lt;wsp:rsid wsp:val=&quot;004E7B58&quot;/&gt;&lt;wsp:rsid wsp:val=&quot;00505058&quot;/&gt;&lt;wsp:rsid wsp:val=&quot;005113BD&quot;/&gt;&lt;wsp:rsid wsp:val=&quot;00520D6F&quot;/&gt;&lt;wsp:rsid wsp:val=&quot;00526E28&quot;/&gt;&lt;wsp:rsid wsp:val=&quot;00531E34&quot;/&gt;&lt;wsp:rsid wsp:val=&quot;005372A1&quot;/&gt;&lt;wsp:rsid wsp:val=&quot;00543224&quot;/&gt;&lt;wsp:rsid wsp:val=&quot;00556162&quot;/&gt;&lt;wsp:rsid wsp:val=&quot;00583E77&quot;/&gt;&lt;wsp:rsid wsp:val=&quot;00585E61&quot;/&gt;&lt;wsp:rsid wsp:val=&quot;00586D45&quot;/&gt;&lt;wsp:rsid wsp:val=&quot;005A0E69&quot;/&gt;&lt;wsp:rsid wsp:val=&quot;005B519B&quot;/&gt;&lt;wsp:rsid wsp:val=&quot;005C1A83&quot;/&gt;&lt;wsp:rsid wsp:val=&quot;005C3C29&quot;/&gt;&lt;wsp:rsid wsp:val=&quot;005C52BB&quot;/&gt;&lt;wsp:rsid wsp:val=&quot;005D180A&quot;/&gt;&lt;wsp:rsid wsp:val=&quot;005D7012&quot;/&gt;&lt;wsp:rsid wsp:val=&quot;005E24B4&quot;/&gt;&lt;wsp:rsid wsp:val=&quot;005F6402&quot;/&gt;&lt;wsp:rsid wsp:val=&quot;00606FDA&quot;/&gt;&lt;wsp:rsid wsp:val=&quot;00610A3E&quot;/&gt;&lt;wsp:rsid wsp:val=&quot;00614EE6&quot;/&gt;&lt;wsp:rsid wsp:val=&quot;00621710&quot;/&gt;&lt;wsp:rsid wsp:val=&quot;00626CAD&quot;/&gt;&lt;wsp:rsid wsp:val=&quot;00634D9E&quot;/&gt;&lt;wsp:rsid wsp:val=&quot;00635252&quot;/&gt;&lt;wsp:rsid wsp:val=&quot;006370EE&quot;/&gt;&lt;wsp:rsid wsp:val=&quot;00641074&quot;/&gt;&lt;wsp:rsid wsp:val=&quot;00641531&quot;/&gt;&lt;wsp:rsid wsp:val=&quot;00643C96&quot;/&gt;&lt;wsp:rsid wsp:val=&quot;0065338F&quot;/&gt;&lt;wsp:rsid wsp:val=&quot;00656A60&quot;/&gt;&lt;wsp:rsid wsp:val=&quot;0067028C&quot;/&gt;&lt;wsp:rsid wsp:val=&quot;006B1999&quot;/&gt;&lt;wsp:rsid wsp:val=&quot;006C0F59&quot;/&gt;&lt;wsp:rsid wsp:val=&quot;006C32D8&quot;/&gt;&lt;wsp:rsid wsp:val=&quot;006D1445&quot;/&gt;&lt;wsp:rsid wsp:val=&quot;006D40B4&quot;/&gt;&lt;wsp:rsid wsp:val=&quot;006E04AB&quot;/&gt;&lt;wsp:rsid wsp:val=&quot;006E2036&quot;/&gt;&lt;wsp:rsid wsp:val=&quot;006E665A&quot;/&gt;&lt;wsp:rsid wsp:val=&quot;006F1B99&quot;/&gt;&lt;wsp:rsid wsp:val=&quot;007019CD&quot;/&gt;&lt;wsp:rsid wsp:val=&quot;00703EF7&quot;/&gt;&lt;wsp:rsid wsp:val=&quot;007061AA&quot;/&gt;&lt;wsp:rsid wsp:val=&quot;007107E3&quot;/&gt;&lt;wsp:rsid wsp:val=&quot;0071749A&quot;/&gt;&lt;wsp:rsid wsp:val=&quot;00720A9F&quot;/&gt;&lt;wsp:rsid wsp:val=&quot;00726B40&quot;/&gt;&lt;wsp:rsid wsp:val=&quot;00727D17&quot;/&gt;&lt;wsp:rsid wsp:val=&quot;00733F5A&quot;/&gt;&lt;wsp:rsid wsp:val=&quot;00736F5C&quot;/&gt;&lt;wsp:rsid wsp:val=&quot;00747785&quot;/&gt;&lt;wsp:rsid wsp:val=&quot;00756905&quot;/&gt;&lt;wsp:rsid wsp:val=&quot;00762773&quot;/&gt;&lt;wsp:rsid wsp:val=&quot;007A13B9&quot;/&gt;&lt;wsp:rsid wsp:val=&quot;007A66D9&quot;/&gt;&lt;wsp:rsid wsp:val=&quot;007B12F0&quot;/&gt;&lt;wsp:rsid wsp:val=&quot;007B1585&quot;/&gt;&lt;wsp:rsid wsp:val=&quot;007D1215&quot;/&gt;&lt;wsp:rsid wsp:val=&quot;007F200F&quot;/&gt;&lt;wsp:rsid wsp:val=&quot;00805D06&quot;/&gt;&lt;wsp:rsid wsp:val=&quot;00813274&quot;/&gt;&lt;wsp:rsid wsp:val=&quot;00816205&quot;/&gt;&lt;wsp:rsid wsp:val=&quot;00823330&quot;/&gt;&lt;wsp:rsid wsp:val=&quot;00824C64&quot;/&gt;&lt;wsp:rsid wsp:val=&quot;00831ABA&quot;/&gt;&lt;wsp:rsid wsp:val=&quot;0084106B&quot;/&gt;&lt;wsp:rsid wsp:val=&quot;008474D8&quot;/&gt;&lt;wsp:rsid wsp:val=&quot;008476AD&quot;/&gt;&lt;wsp:rsid wsp:val=&quot;00855C95&quot;/&gt;&lt;wsp:rsid wsp:val=&quot;0085656E&quot;/&gt;&lt;wsp:rsid wsp:val=&quot;00870F94&quot;/&gt;&lt;wsp:rsid wsp:val=&quot;00873368&quot;/&gt;&lt;wsp:rsid wsp:val=&quot;008828F9&quot;/&gt;&lt;wsp:rsid wsp:val=&quot;008836C8&quot;/&gt;&lt;wsp:rsid wsp:val=&quot;008874FC&quot;/&gt;&lt;wsp:rsid wsp:val=&quot;00891ECA&quot;/&gt;&lt;wsp:rsid wsp:val=&quot;00893C0F&quot;/&gt;&lt;wsp:rsid wsp:val=&quot;008A4593&quot;/&gt;&lt;wsp:rsid wsp:val=&quot;008B2DC6&quot;/&gt;&lt;wsp:rsid wsp:val=&quot;008C0824&quot;/&gt;&lt;wsp:rsid wsp:val=&quot;008C3DC6&quot;/&gt;&lt;wsp:rsid wsp:val=&quot;008C5328&quot;/&gt;&lt;wsp:rsid wsp:val=&quot;008D3205&quot;/&gt;&lt;wsp:rsid wsp:val=&quot;008D39F7&quot;/&gt;&lt;wsp:rsid wsp:val=&quot;008E24A5&quot;/&gt;&lt;wsp:rsid wsp:val=&quot;00907311&quot;/&gt;&lt;wsp:rsid wsp:val=&quot;00917648&quot;/&gt;&lt;wsp:rsid wsp:val=&quot;00921400&quot;/&gt;&lt;wsp:rsid wsp:val=&quot;00922867&quot;/&gt;&lt;wsp:rsid wsp:val=&quot;00925A32&quot;/&gt;&lt;wsp:rsid wsp:val=&quot;0093462C&quot;/&gt;&lt;wsp:rsid wsp:val=&quot;0095374B&quot;/&gt;&lt;wsp:rsid wsp:val=&quot;00962143&quot;/&gt;&lt;wsp:rsid wsp:val=&quot;0096567F&quot;/&gt;&lt;wsp:rsid wsp:val=&quot;009662BB&quot;/&gt;&lt;wsp:rsid wsp:val=&quot;00967F3E&quot;/&gt;&lt;wsp:rsid wsp:val=&quot;00973B9F&quot;/&gt;&lt;wsp:rsid wsp:val=&quot;0098095D&quot;/&gt;&lt;wsp:rsid wsp:val=&quot;00983724&quot;/&gt;&lt;wsp:rsid wsp:val=&quot;009A48A2&quot;/&gt;&lt;wsp:rsid wsp:val=&quot;009C1FC1&quot;/&gt;&lt;wsp:rsid wsp:val=&quot;009C31A8&quot;/&gt;&lt;wsp:rsid wsp:val=&quot;009D036D&quot;/&gt;&lt;wsp:rsid wsp:val=&quot;009E2DF2&quot;/&gt;&lt;wsp:rsid wsp:val=&quot;009E7E1A&quot;/&gt;&lt;wsp:rsid wsp:val=&quot;009F7D60&quot;/&gt;&lt;wsp:rsid wsp:val=&quot;00A02667&quot;/&gt;&lt;wsp:rsid wsp:val=&quot;00A04387&quot;/&gt;&lt;wsp:rsid wsp:val=&quot;00A130C0&quot;/&gt;&lt;wsp:rsid wsp:val=&quot;00A13ADF&quot;/&gt;&lt;wsp:rsid wsp:val=&quot;00A179E9&quot;/&gt;&lt;wsp:rsid wsp:val=&quot;00A21444&quot;/&gt;&lt;wsp:rsid wsp:val=&quot;00A2225E&quot;/&gt;&lt;wsp:rsid wsp:val=&quot;00A25BA6&quot;/&gt;&lt;wsp:rsid wsp:val=&quot;00A30601&quot;/&gt;&lt;wsp:rsid wsp:val=&quot;00A31B4B&quot;/&gt;&lt;wsp:rsid wsp:val=&quot;00A3644A&quot;/&gt;&lt;wsp:rsid wsp:val=&quot;00A53775&quot;/&gt;&lt;wsp:rsid wsp:val=&quot;00A53869&quot;/&gt;&lt;wsp:rsid wsp:val=&quot;00A61274&quot;/&gt;&lt;wsp:rsid wsp:val=&quot;00A618A9&quot;/&gt;&lt;wsp:rsid wsp:val=&quot;00A65E2A&quot;/&gt;&lt;wsp:rsid wsp:val=&quot;00A662B9&quot;/&gt;&lt;wsp:rsid wsp:val=&quot;00A71892&quot;/&gt;&lt;wsp:rsid wsp:val=&quot;00A7307D&quot;/&gt;&lt;wsp:rsid wsp:val=&quot;00A96AD1&quot;/&gt;&lt;wsp:rsid wsp:val=&quot;00AA63F8&quot;/&gt;&lt;wsp:rsid wsp:val=&quot;00AB4A9A&quot;/&gt;&lt;wsp:rsid wsp:val=&quot;00AC346B&quot;/&gt;&lt;wsp:rsid wsp:val=&quot;00AE5A46&quot;/&gt;&lt;wsp:rsid wsp:val=&quot;00B03C5C&quot;/&gt;&lt;wsp:rsid wsp:val=&quot;00B04552&quot;/&gt;&lt;wsp:rsid wsp:val=&quot;00B105EE&quot;/&gt;&lt;wsp:rsid wsp:val=&quot;00B14AA0&quot;/&gt;&lt;wsp:rsid wsp:val=&quot;00B24D3C&quot;/&gt;&lt;wsp:rsid wsp:val=&quot;00B541A9&quot;/&gt;&lt;wsp:rsid wsp:val=&quot;00B60808&quot;/&gt;&lt;wsp:rsid wsp:val=&quot;00B641AE&quot;/&gt;&lt;wsp:rsid wsp:val=&quot;00B8366E&quot;/&gt;&lt;wsp:rsid wsp:val=&quot;00B8532E&quot;/&gt;&lt;wsp:rsid wsp:val=&quot;00B86798&quot;/&gt;&lt;wsp:rsid wsp:val=&quot;00B9390A&quot;/&gt;&lt;wsp:rsid wsp:val=&quot;00B963E6&quot;/&gt;&lt;wsp:rsid wsp:val=&quot;00BA524A&quot;/&gt;&lt;wsp:rsid wsp:val=&quot;00BB77D5&quot;/&gt;&lt;wsp:rsid wsp:val=&quot;00BC7E42&quot;/&gt;&lt;wsp:rsid wsp:val=&quot;00BD033D&quot;/&gt;&lt;wsp:rsid wsp:val=&quot;00BD16D3&quot;/&gt;&lt;wsp:rsid wsp:val=&quot;00BD18B3&quot;/&gt;&lt;wsp:rsid wsp:val=&quot;00BD4B18&quot;/&gt;&lt;wsp:rsid wsp:val=&quot;00BE0B6E&quot;/&gt;&lt;wsp:rsid wsp:val=&quot;00BE4F7E&quot;/&gt;&lt;wsp:rsid wsp:val=&quot;00BE4FCA&quot;/&gt;&lt;wsp:rsid wsp:val=&quot;00BF1760&quot;/&gt;&lt;wsp:rsid wsp:val=&quot;00C0035A&quot;/&gt;&lt;wsp:rsid wsp:val=&quot;00C1445B&quot;/&gt;&lt;wsp:rsid wsp:val=&quot;00C176C2&quot;/&gt;&lt;wsp:rsid wsp:val=&quot;00C231EC&quot;/&gt;&lt;wsp:rsid wsp:val=&quot;00C27839&quot;/&gt;&lt;wsp:rsid wsp:val=&quot;00C33757&quot;/&gt;&lt;wsp:rsid wsp:val=&quot;00C45204&quot;/&gt;&lt;wsp:rsid wsp:val=&quot;00C57176&quot;/&gt;&lt;wsp:rsid wsp:val=&quot;00C629DD&quot;/&gt;&lt;wsp:rsid wsp:val=&quot;00C63368&quot;/&gt;&lt;wsp:rsid wsp:val=&quot;00C8443F&quot;/&gt;&lt;wsp:rsid wsp:val=&quot;00C8671E&quot;/&gt;&lt;wsp:rsid wsp:val=&quot;00C869B7&quot;/&gt;&lt;wsp:rsid wsp:val=&quot;00C93565&quot;/&gt;&lt;wsp:rsid wsp:val=&quot;00CA0A2A&quot;/&gt;&lt;wsp:rsid wsp:val=&quot;00CA1DE1&quot;/&gt;&lt;wsp:rsid wsp:val=&quot;00CC4D9B&quot;/&gt;&lt;wsp:rsid wsp:val=&quot;00CC6725&quot;/&gt;&lt;wsp:rsid wsp:val=&quot;00CC6936&quot;/&gt;&lt;wsp:rsid wsp:val=&quot;00CC69A7&quot;/&gt;&lt;wsp:rsid wsp:val=&quot;00CD5ACA&quot;/&gt;&lt;wsp:rsid wsp:val=&quot;00CF4C6F&quot;/&gt;&lt;wsp:rsid wsp:val=&quot;00D0142C&quot;/&gt;&lt;wsp:rsid wsp:val=&quot;00D12788&quot;/&gt;&lt;wsp:rsid wsp:val=&quot;00D12DAB&quot;/&gt;&lt;wsp:rsid wsp:val=&quot;00D20812&quot;/&gt;&lt;wsp:rsid wsp:val=&quot;00D34E1B&quot;/&gt;&lt;wsp:rsid wsp:val=&quot;00D42250&quot;/&gt;&lt;wsp:rsid wsp:val=&quot;00D46864&quot;/&gt;&lt;wsp:rsid wsp:val=&quot;00D52873&quot;/&gt;&lt;wsp:rsid wsp:val=&quot;00D6256C&quot;/&gt;&lt;wsp:rsid wsp:val=&quot;00D65729&quot;/&gt;&lt;wsp:rsid wsp:val=&quot;00D6616E&quot;/&gt;&lt;wsp:rsid wsp:val=&quot;00D669AB&quot;/&gt;&lt;wsp:rsid wsp:val=&quot;00D935C7&quot;/&gt;&lt;wsp:rsid wsp:val=&quot;00D93D77&quot;/&gt;&lt;wsp:rsid wsp:val=&quot;00DB1A45&quot;/&gt;&lt;wsp:rsid wsp:val=&quot;00DD28BC&quot;/&gt;&lt;wsp:rsid wsp:val=&quot;00DD410E&quot;/&gt;&lt;wsp:rsid wsp:val=&quot;00DD43B2&quot;/&gt;&lt;wsp:rsid wsp:val=&quot;00DD66DC&quot;/&gt;&lt;wsp:rsid wsp:val=&quot;00DE3183&quot;/&gt;&lt;wsp:rsid wsp:val=&quot;00DE3B01&quot;/&gt;&lt;wsp:rsid wsp:val=&quot;00DE5757&quot;/&gt;&lt;wsp:rsid wsp:val=&quot;00DE718E&quot;/&gt;&lt;wsp:rsid wsp:val=&quot;00DF24BD&quot;/&gt;&lt;wsp:rsid wsp:val=&quot;00DF2E0B&quot;/&gt;&lt;wsp:rsid wsp:val=&quot;00E012FF&quot;/&gt;&lt;wsp:rsid wsp:val=&quot;00E0341F&quot;/&gt;&lt;wsp:rsid wsp:val=&quot;00E25FFD&quot;/&gt;&lt;wsp:rsid wsp:val=&quot;00E41F54&quot;/&gt;&lt;wsp:rsid wsp:val=&quot;00E45B38&quot;/&gt;&lt;wsp:rsid wsp:val=&quot;00E53062&quot;/&gt;&lt;wsp:rsid wsp:val=&quot;00E73AB0&quot;/&gt;&lt;wsp:rsid wsp:val=&quot;00E87663&quot;/&gt;&lt;wsp:rsid wsp:val=&quot;00E958FB&quot;/&gt;&lt;wsp:rsid wsp:val=&quot;00EA190A&quot;/&gt;&lt;wsp:rsid wsp:val=&quot;00EC1932&quot;/&gt;&lt;wsp:rsid wsp:val=&quot;00EC4336&quot;/&gt;&lt;wsp:rsid wsp:val=&quot;00ED0B9E&quot;/&gt;&lt;wsp:rsid wsp:val=&quot;00EE16EF&quot;/&gt;&lt;wsp:rsid wsp:val=&quot;00EE1B69&quot;/&gt;&lt;wsp:rsid wsp:val=&quot;00EF04B3&quot;/&gt;&lt;wsp:rsid wsp:val=&quot;00EF18BD&quot;/&gt;&lt;wsp:rsid wsp:val=&quot;00EF338A&quot;/&gt;&lt;wsp:rsid wsp:val=&quot;00EF4C96&quot;/&gt;&lt;wsp:rsid wsp:val=&quot;00EF5D24&quot;/&gt;&lt;wsp:rsid wsp:val=&quot;00EF651E&quot;/&gt;&lt;wsp:rsid wsp:val=&quot;00F011AC&quot;/&gt;&lt;wsp:rsid wsp:val=&quot;00F06AE2&quot;/&gt;&lt;wsp:rsid wsp:val=&quot;00F34222&quot;/&gt;&lt;wsp:rsid wsp:val=&quot;00F505EB&quot;/&gt;&lt;wsp:rsid wsp:val=&quot;00F603F0&quot;/&gt;&lt;wsp:rsid wsp:val=&quot;00F64E7A&quot;/&gt;&lt;wsp:rsid wsp:val=&quot;00F713B6&quot;/&gt;&lt;wsp:rsid wsp:val=&quot;00F82492&quot;/&gt;&lt;wsp:rsid wsp:val=&quot;00F82D81&quot;/&gt;&lt;wsp:rsid wsp:val=&quot;00F91E64&quot;/&gt;&lt;wsp:rsid wsp:val=&quot;00F95E43&quot;/&gt;&lt;wsp:rsid wsp:val=&quot;00FA4CC4&quot;/&gt;&lt;wsp:rsid wsp:val=&quot;00FA7553&quot;/&gt;&lt;wsp:rsid wsp:val=&quot;00FB7A55&quot;/&gt;&lt;wsp:rsid wsp:val=&quot;00FE277A&quot;/&gt;&lt;wsp:rsid wsp:val=&quot;00FF7DA1&quot;/&gt;&lt;/wsp:rsids&gt;&lt;/w:docPr&gt;&lt;w:body&gt;&lt;wx:sect&gt;&lt;w:p wsp:rsidR=&quot;00000000&quot; wsp:rsidRDefault=&quot;00727D17&quot; wsp:rsidP=&quot;00727D17&quot;&gt;&lt;m:oMathPara&gt;&lt;m:oMath&gt;&lt;m:sSub&gt;&lt;m:sSubPr&gt;&lt;m:ctrlPr&gt;&lt;w:rPr&gt;&lt;w:rFonts w:ascii=&quot;Cambria Math&quot; w:h-ansi=&quot;Cambria Math&quot; w:cs=&quot;Arial&quot;/&gt;&lt;wx:font wx:val=&quot;Cambria Math&quot;/&gt;&lt;w:i-cs/&gt;&lt;/w:rPr&gt;&lt;/m:ctrlPr&gt;&lt;/m:sSubPr&gt;&lt;m:e&gt;&lt;m:r&gt;&lt;m:rPr&gt;&lt;m:sty m:val=&quot;p&quot;/&gt;&lt;/m:rPr&gt;&lt;w:rPr&gt;&lt;w:rFonts w:ascii=&quot;Cambria Math&quot; w:h-ansi=&quot;Cambria Math&quot; w:cs=&quot;Arial&quot;/&gt;&lt;wx:font wx:val=&quot;Cambria Math&quot;/&gt;&lt;w:i-cs/&gt;&lt;/w:rPr&gt;&lt;m:t&gt;U&lt;/m:t&gt;&lt;/m:r&gt;&lt;m:ctrlPr&gt;&lt;w:rPr&gt;&lt;w:rFonts w:ascii=&quot;Cambria Math&quot; w:fareast=&quot;Calibri&quot; w:h-ansi=&quot;Cambria Math&quot; w:cs=&quot;Arial&quot;/&gt;&lt;wx:font wx:val=&quot;Cambria Math&quot;/&gt;&lt;w:i-cs/&gt;&lt;w:kern w:val=&quot;2&quot;/&gt;&lt;/w:rPr&gt;&lt;/m:ctrlPr&gt;&lt;/m:e&gt;&lt;m:sub&gt;&lt;m:r&gt;&lt;m:rPr&gt;&lt;m:sty m:val=&quot;p&quot;/&gt;&lt;/m:rPr&gt;&lt;w:rPr&gt;&lt;w:rFonts w:ascii=&quot;Cambria Math&quot; w:h-ansi=&quot;Cambria Math&quot; w:cs=&quot;Arial&quot;/&gt;&lt;wx:font wx:val=&quot;Cambria Math&quot;/&gt;&lt;w:i-cs/&gt;&lt;/w:rPr&gt;&lt;m:t&gt;i+1&lt;/m:t&gt;&lt;/m:r&gt;&lt;m:ctrlPr&gt;&lt;w:rPr&gt;&lt;w:rFonts w:ascii=&quot;Cambria Math&quot; w:fareast=&quot;Calibri&quot; w:h-ansi=&quot;Cambria Math&quot; w:cs=&quot;Arial&quot;/&gt;&lt;wx:font wx:val=&quot;Cambria Math&quot;/&gt;&lt;w:i-cs/&gt;&lt;w:kern w:val=&quot;2&quot;/&gt;&lt;/w:rPr&gt;&lt;/m:ctrlPr&gt;&lt;/m:sub&gt;&lt;/m:sSub&gt;&lt;/m:oMath&gt;&lt;/m:oMathPara&gt;&lt;/w:p&gt;&lt;w:sectPr wsp:rsidR=&quot;00000000&quot;&gt;&lt;w:pgSz w:w=&quot;12240&quot; w:h=&quot;15840&quot;/&gt;&lt;w:pgMar w:top=&quot;1440&quot; w:right=&quot;1440&quot; w:bottom=&quot;1440&quot; w:left=&quot;1440&quot; w:header=&quot;720&quot; w:footer=&quot;720&quot; w:gutter=&quot;0&quot;/&gt;&lt;w:cols w:space=&quot;720&quot;/&gt;&lt;/w:sectPr&gt;&lt;/wx:sect&gt;&lt;/w:body&gt;&lt;/w:wordDocument&gt;">
                   <v:imagedata r:id="rId17" o:title="" chromakey="white"/>
                 </v:shape>
               </w:pict>
@@ -22145,7 +22197,7 @@
                 <w:position w:val="-5"/>
               </w:rPr>
               <w:pict w14:anchorId="17348658">
-                <v:shape id="_x0000_i1029" type="#_x0000_t75" alt="" style="width:24pt;height:13.5pt;mso-width-percent:0;mso-height-percent:0;mso-width-percent:0;mso-height-percent:0" equationxml="&lt;?xml version=&quot;1.0&quot; encoding=&quot;UTF-8&quot; standalone=&quot;yes&quot;?&gt;&#10;&#10;&#10;&#10;&#10;&#10;&#10;&#10;&#10;&#10;&#10;&#10;&#10;&#10;&#10;&#10;&#10;&#10;&#10;&#10;&#10;&#10;&#10;&#10;&#10;&#10;&#10;&lt;?mso-application progid=&quot;Word.Document&quot;?&gt;&#10;&#10;&#10;&#10;&#10;&#10;&#10;&#10;&#10;&#10;&#10;&#10;&#10;&#10;&#10;&#10;&#10;&#10;&#10;&#10;&#10;&#10;&#10;&#10;&#10;&#10;&#10;&lt;w:wordDocument xmlns:aml=&quot;http://schemas.microsoft.com/aml/2001/core&quot; xmlns:wpc=&quot;http://schemas.microsoft.com/office/word/2010/wordprocessingCanvas&quot; xmlns:cx=&quot;http://schemas.microsoft.com/office/drawing/2014/chartex&quot; xmlns:cx1=&quot;http://schemas.microsoft.com/office/drawing/2015/9/8/chartex&quot; xmlns:cx2=&quot;http://schemas.microsoft.com/office/drawing/2015/10/21/chartex&quot; xmlns:cx3=&quot;http://schemas.microsoft.com/office/drawing/2016/5/9/chartex&quot; xmlns:cx4=&quot;http://schemas.microsoft.com/office/drawing/2016/5/10/chartex&quot; xmlns:cx5=&quot;http://schemas.microsoft.com/office/drawing/2016/5/11/chartex&quot; xmlns:cx6=&quot;http://schemas.microsoft.com/office/drawing/2016/5/12/chartex&quot; xmlns:cx7=&quot;http://schemas.microsoft.com/office/drawing/2016/5/13/chartex&quot; xmlns:cx8=&quot;http://schemas.microsoft.com/office/drawing/2016/5/14/chartex&quot; xmlns:cr=&quot;http://schemas.microsoft.com/office/comments/2020/reactions&quot; xmlns:dt=&quot;uuid:C2F41010-65B3-11d1-A29F-00AA00C14882&quot; xmlns:mc=&quot;http://schemas.openxmlformats.org/markup-compatibility/2006&quot; xmlns:aink=&quot;http://schemas.microsoft.com/office/drawing/2016/ink&quot; xmlns:am3d=&quot;http://schemas.microsoft.com/office/drawing/2017/model3d&quot; xmlns:o=&quot;urn:schemas-microsoft-com:office:office&quot; xmlns:oel=&quot;http://schemas.microsoft.com/office/2019/extlst&quot; xmlns:m=&quot;http://schemas.openxmlformats.org/officeDocument/2006/math&quot; xmlns:v=&quot;urn:schemas-microsoft-com:vml&quot; xmlns:w10=&quot;urn:schemas-microsoft-com:office:word&quot; xmlns:w=&quot;http://schemas.microsoft.com/office/word/2003/wordml&quot; xmlns:wx=&quot;http://schemas.microsoft.com/office/word/2003/auxHint&quot; xmlns:wne=&quot;http://schemas.microsoft.com/office/word/2006/wordml&quot; xmlns:wsp=&quot;http://schemas.microsoft.com/office/word/2003/wordml/sp2&quot; xmlns:sl=&quot;http://schemas.microsoft.com/schemaLibrary/2003/core&quot; w:macrosPresent=&quot;no&quot; w:embeddedObjPresent=&quot;no&quot; w:ocxPresent=&quot;no&quot; xml:space=&quot;preserve&quot;&gt;&lt;w:ignoreSubtree w:val=&quot;http://schemas.microsoft.com/office/word/2003/wordml/sp2&quot;/&gt;&lt;o:DocumentProperties&gt;&lt;o:Version&gt;16&lt;/o:Version&gt;&lt;/o:DocumentProperties&gt;&lt;w:docPr&gt;&lt;w:view w:val=&quot;print&quot;/&gt;&lt;w:zoom w:percent=&quot;100&quot;/&gt;&lt;w:doNotEmbedSystemFonts/&gt;&lt;w:stylePaneFormatFilter w:val=&quot;3F01&quot;/&gt;&lt;w:defaultTabStop w:val=&quot;720&quot;/&gt;&lt;w:punctuationKerning/&gt;&lt;w:characterSpacingControl w:val=&quot;DontCompress&quot;/&gt;&lt;w:webPageEncoding w:val=&quot;windows-1252&quot;/&gt;&lt;w:optimizeForBrowser/&gt;&lt;w:relyOnVML/&gt;&lt;w:allowPNG/&gt;&lt;w:validateAgainstSchema/&gt;&lt;w:saveInvalidXML w:val=&quot;off&quot;/&gt;&lt;w:ignoreMixedContent w:val=&quot;off&quot;/&gt;&lt;w:alwaysShowPlaceholderText w:val=&quot;off&quot;/&gt;&lt;w:compat&gt;&lt;w:breakWrappedTables/&gt;&lt;w:snapToGridInCell/&gt;&lt;w:applyBreakingRules/&gt;&lt;w:wrapTextWithPunct/&gt;&lt;w:useAsianBreakRules/&gt;&lt;w:dontGrowAutofit/&gt;&lt;/w:compat&gt;&lt;wsp:rsids&gt;&lt;wsp:rsidRoot wsp:val=&quot;002231F7&quot;/&gt;&lt;wsp:rsid wsp:val=&quot;00021D64&quot;/&gt;&lt;wsp:rsid wsp:val=&quot;0002538E&quot;/&gt;&lt;wsp:rsid wsp:val=&quot;00027705&quot;/&gt;&lt;wsp:rsid wsp:val=&quot;000442EB&quot;/&gt;&lt;wsp:rsid wsp:val=&quot;000659A3&quot;/&gt;&lt;wsp:rsid wsp:val=&quot;00073737&quot;/&gt;&lt;wsp:rsid wsp:val=&quot;00075A7D&quot;/&gt;&lt;wsp:rsid wsp:val=&quot;0007706D&quot;/&gt;&lt;wsp:rsid wsp:val=&quot;000773F6&quot;/&gt;&lt;wsp:rsid wsp:val=&quot;000828AE&quot;/&gt;&lt;wsp:rsid wsp:val=&quot;000864B8&quot;/&gt;&lt;wsp:rsid wsp:val=&quot;000877A0&quot;/&gt;&lt;wsp:rsid wsp:val=&quot;000A11B8&quot;/&gt;&lt;wsp:rsid wsp:val=&quot;000A1912&quot;/&gt;&lt;wsp:rsid wsp:val=&quot;000B7138&quot;/&gt;&lt;wsp:rsid wsp:val=&quot;000B7946&quot;/&gt;&lt;wsp:rsid wsp:val=&quot;000C02C8&quot;/&gt;&lt;wsp:rsid wsp:val=&quot;000C18CD&quot;/&gt;&lt;wsp:rsid wsp:val=&quot;000C2933&quot;/&gt;&lt;wsp:rsid wsp:val=&quot;000D0EF9&quot;/&gt;&lt;wsp:rsid wsp:val=&quot;000D1CAB&quot;/&gt;&lt;wsp:rsid wsp:val=&quot;000F6444&quot;/&gt;&lt;wsp:rsid wsp:val=&quot;00105506&quot;/&gt;&lt;wsp:rsid wsp:val=&quot;0010584D&quot;/&gt;&lt;wsp:rsid wsp:val=&quot;0011177B&quot;/&gt;&lt;wsp:rsid wsp:val=&quot;001231CA&quot;/&gt;&lt;wsp:rsid wsp:val=&quot;00123787&quot;/&gt;&lt;wsp:rsid wsp:val=&quot;001321BF&quot;/&gt;&lt;wsp:rsid wsp:val=&quot;0013355B&quot;/&gt;&lt;wsp:rsid wsp:val=&quot;0015757F&quot;/&gt;&lt;wsp:rsid wsp:val=&quot;00164E6F&quot;/&gt;&lt;wsp:rsid wsp:val=&quot;00174316&quot;/&gt;&lt;wsp:rsid wsp:val=&quot;001805C1&quot;/&gt;&lt;wsp:rsid wsp:val=&quot;001864DD&quot;/&gt;&lt;wsp:rsid wsp:val=&quot;001A3935&quot;/&gt;&lt;wsp:rsid wsp:val=&quot;001B1BE5&quot;/&gt;&lt;wsp:rsid wsp:val=&quot;001B2E6C&quot;/&gt;&lt;wsp:rsid wsp:val=&quot;001C039E&quot;/&gt;&lt;wsp:rsid wsp:val=&quot;001C5D23&quot;/&gt;&lt;wsp:rsid wsp:val=&quot;001D7C41&quot;/&gt;&lt;wsp:rsid wsp:val=&quot;001E628E&quot;/&gt;&lt;wsp:rsid wsp:val=&quot;001E6378&quot;/&gt;&lt;wsp:rsid wsp:val=&quot;001E7EC0&quot;/&gt;&lt;wsp:rsid wsp:val=&quot;001F15EA&quot;/&gt;&lt;wsp:rsid wsp:val=&quot;001F2A75&quot;/&gt;&lt;wsp:rsid wsp:val=&quot;001F35C2&quot;/&gt;&lt;wsp:rsid wsp:val=&quot;001F60AC&quot;/&gt;&lt;wsp:rsid wsp:val=&quot;0020268D&quot;/&gt;&lt;wsp:rsid wsp:val=&quot;00203DC0&quot;/&gt;&lt;wsp:rsid wsp:val=&quot;00204E17&quot;/&gt;&lt;wsp:rsid wsp:val=&quot;00206713&quot;/&gt;&lt;wsp:rsid wsp:val=&quot;002231F7&quot;/&gt;&lt;wsp:rsid wsp:val=&quot;0022526B&quot;/&gt;&lt;wsp:rsid wsp:val=&quot;00230B9A&quot;/&gt;&lt;wsp:rsid wsp:val=&quot;00243EC4&quot;/&gt;&lt;wsp:rsid wsp:val=&quot;002472BB&quot;/&gt;&lt;wsp:rsid wsp:val=&quot;002525BC&quot;/&gt;&lt;wsp:rsid wsp:val=&quot;00263788&quot;/&gt;&lt;wsp:rsid wsp:val=&quot;00267EF8&quot;/&gt;&lt;wsp:rsid wsp:val=&quot;00274E5E&quot;/&gt;&lt;wsp:rsid wsp:val=&quot;0027641D&quot;/&gt;&lt;wsp:rsid wsp:val=&quot;002874F6&quot;/&gt;&lt;wsp:rsid wsp:val=&quot;002A1B2E&quot;/&gt;&lt;wsp:rsid wsp:val=&quot;002A352D&quot;/&gt;&lt;wsp:rsid wsp:val=&quot;002B46E9&quot;/&gt;&lt;wsp:rsid wsp:val=&quot;002B6712&quot;/&gt;&lt;wsp:rsid wsp:val=&quot;002B7D80&quot;/&gt;&lt;wsp:rsid wsp:val=&quot;002C172D&quot;/&gt;&lt;wsp:rsid wsp:val=&quot;002C3B66&quot;/&gt;&lt;wsp:rsid wsp:val=&quot;002C3EB3&quot;/&gt;&lt;wsp:rsid wsp:val=&quot;002C6137&quot;/&gt;&lt;wsp:rsid wsp:val=&quot;002D3034&quot;/&gt;&lt;wsp:rsid wsp:val=&quot;002D3B30&quot;/&gt;&lt;wsp:rsid wsp:val=&quot;002E2168&quot;/&gt;&lt;wsp:rsid wsp:val=&quot;002E388B&quot;/&gt;&lt;wsp:rsid wsp:val=&quot;002E4B68&quot;/&gt;&lt;wsp:rsid wsp:val=&quot;002F1455&quot;/&gt;&lt;wsp:rsid wsp:val=&quot;002F1665&quot;/&gt;&lt;wsp:rsid wsp:val=&quot;00305C9C&quot;/&gt;&lt;wsp:rsid wsp:val=&quot;003061BA&quot;/&gt;&lt;wsp:rsid wsp:val=&quot;00315BC3&quot;/&gt;&lt;wsp:rsid wsp:val=&quot;0032052C&quot;/&gt;&lt;wsp:rsid wsp:val=&quot;00334CA6&quot;/&gt;&lt;wsp:rsid wsp:val=&quot;003428E6&quot;/&gt;&lt;wsp:rsid wsp:val=&quot;00343C94&quot;/&gt;&lt;wsp:rsid wsp:val=&quot;00352F07&quot;/&gt;&lt;wsp:rsid wsp:val=&quot;00357A10&quot;/&gt;&lt;wsp:rsid wsp:val=&quot;00362550&quot;/&gt;&lt;wsp:rsid wsp:val=&quot;00366007&quot;/&gt;&lt;wsp:rsid wsp:val=&quot;00370697&quot;/&gt;&lt;wsp:rsid wsp:val=&quot;003729AF&quot;/&gt;&lt;wsp:rsid wsp:val=&quot;00381C25&quot;/&gt;&lt;wsp:rsid wsp:val=&quot;003826DC&quot;/&gt;&lt;wsp:rsid wsp:val=&quot;0038737D&quot;/&gt;&lt;wsp:rsid wsp:val=&quot;0039290D&quot;/&gt;&lt;wsp:rsid wsp:val=&quot;00392A55&quot;/&gt;&lt;wsp:rsid wsp:val=&quot;003B00DC&quot;/&gt;&lt;wsp:rsid wsp:val=&quot;003C4E3B&quot;/&gt;&lt;wsp:rsid wsp:val=&quot;003D5757&quot;/&gt;&lt;wsp:rsid wsp:val=&quot;003D7E67&quot;/&gt;&lt;wsp:rsid wsp:val=&quot;0040202D&quot;/&gt;&lt;wsp:rsid wsp:val=&quot;00405AB7&quot;/&gt;&lt;wsp:rsid wsp:val=&quot;00416BB9&quot;/&gt;&lt;wsp:rsid wsp:val=&quot;00430EAF&quot;/&gt;&lt;wsp:rsid wsp:val=&quot;004522E5&quot;/&gt;&lt;wsp:rsid wsp:val=&quot;00466ABA&quot;/&gt;&lt;wsp:rsid wsp:val=&quot;00472C66&quot;/&gt;&lt;wsp:rsid wsp:val=&quot;004732EF&quot;/&gt;&lt;wsp:rsid wsp:val=&quot;00483A05&quot;/&gt;&lt;wsp:rsid wsp:val=&quot;004909CD&quot;/&gt;&lt;wsp:rsid wsp:val=&quot;00491D01&quot;/&gt;&lt;wsp:rsid wsp:val=&quot;00492434&quot;/&gt;&lt;wsp:rsid wsp:val=&quot;00496AC2&quot;/&gt;&lt;wsp:rsid wsp:val=&quot;004B36B2&quot;/&gt;&lt;wsp:rsid wsp:val=&quot;004B4D42&quot;/&gt;&lt;wsp:rsid wsp:val=&quot;004D2742&quot;/&gt;&lt;wsp:rsid wsp:val=&quot;004E2098&quot;/&gt;&lt;wsp:rsid wsp:val=&quot;004E7B58&quot;/&gt;&lt;wsp:rsid wsp:val=&quot;00505058&quot;/&gt;&lt;wsp:rsid wsp:val=&quot;005113BD&quot;/&gt;&lt;wsp:rsid wsp:val=&quot;00520D6F&quot;/&gt;&lt;wsp:rsid wsp:val=&quot;00526E28&quot;/&gt;&lt;wsp:rsid wsp:val=&quot;00531E34&quot;/&gt;&lt;wsp:rsid wsp:val=&quot;005372A1&quot;/&gt;&lt;wsp:rsid wsp:val=&quot;00543224&quot;/&gt;&lt;wsp:rsid wsp:val=&quot;00556162&quot;/&gt;&lt;wsp:rsid wsp:val=&quot;00583E77&quot;/&gt;&lt;wsp:rsid wsp:val=&quot;00585E61&quot;/&gt;&lt;wsp:rsid wsp:val=&quot;00586D45&quot;/&gt;&lt;wsp:rsid wsp:val=&quot;005A0E69&quot;/&gt;&lt;wsp:rsid wsp:val=&quot;005B519B&quot;/&gt;&lt;wsp:rsid wsp:val=&quot;005C1A83&quot;/&gt;&lt;wsp:rsid wsp:val=&quot;005C3C29&quot;/&gt;&lt;wsp:rsid wsp:val=&quot;005C52BB&quot;/&gt;&lt;wsp:rsid wsp:val=&quot;005D180A&quot;/&gt;&lt;wsp:rsid wsp:val=&quot;005D7012&quot;/&gt;&lt;wsp:rsid wsp:val=&quot;005E24B4&quot;/&gt;&lt;wsp:rsid wsp:val=&quot;005F6402&quot;/&gt;&lt;wsp:rsid wsp:val=&quot;00606FDA&quot;/&gt;&lt;wsp:rsid wsp:val=&quot;00610A3E&quot;/&gt;&lt;wsp:rsid wsp:val=&quot;00614EE6&quot;/&gt;&lt;wsp:rsid wsp:val=&quot;00621710&quot;/&gt;&lt;wsp:rsid wsp:val=&quot;00626CAD&quot;/&gt;&lt;wsp:rsid wsp:val=&quot;00634D9E&quot;/&gt;&lt;wsp:rsid wsp:val=&quot;00635252&quot;/&gt;&lt;wsp:rsid wsp:val=&quot;006370EE&quot;/&gt;&lt;wsp:rsid wsp:val=&quot;00641074&quot;/&gt;&lt;wsp:rsid wsp:val=&quot;00641531&quot;/&gt;&lt;wsp:rsid wsp:val=&quot;00643C96&quot;/&gt;&lt;wsp:rsid wsp:val=&quot;0065338F&quot;/&gt;&lt;wsp:rsid wsp:val=&quot;00656A60&quot;/&gt;&lt;wsp:rsid wsp:val=&quot;0067028C&quot;/&gt;&lt;wsp:rsid wsp:val=&quot;006B1999&quot;/&gt;&lt;wsp:rsid wsp:val=&quot;006C0F59&quot;/&gt;&lt;wsp:rsid wsp:val=&quot;006C32D8&quot;/&gt;&lt;wsp:rsid wsp:val=&quot;006D1445&quot;/&gt;&lt;wsp:rsid wsp:val=&quot;006D40B4&quot;/&gt;&lt;wsp:rsid wsp:val=&quot;006E04AB&quot;/&gt;&lt;wsp:rsid wsp:val=&quot;006E2036&quot;/&gt;&lt;wsp:rsid wsp:val=&quot;006E665A&quot;/&gt;&lt;wsp:rsid wsp:val=&quot;006F1B99&quot;/&gt;&lt;wsp:rsid wsp:val=&quot;007019CD&quot;/&gt;&lt;wsp:rsid wsp:val=&quot;00703EF7&quot;/&gt;&lt;wsp:rsid wsp:val=&quot;007061AA&quot;/&gt;&lt;wsp:rsid wsp:val=&quot;007107E3&quot;/&gt;&lt;wsp:rsid wsp:val=&quot;0071749A&quot;/&gt;&lt;wsp:rsid wsp:val=&quot;00720A9F&quot;/&gt;&lt;wsp:rsid wsp:val=&quot;00726B40&quot;/&gt;&lt;wsp:rsid wsp:val=&quot;00733F5A&quot;/&gt;&lt;wsp:rsid wsp:val=&quot;00736F5C&quot;/&gt;&lt;wsp:rsid wsp:val=&quot;00747785&quot;/&gt;&lt;wsp:rsid wsp:val=&quot;00756905&quot;/&gt;&lt;wsp:rsid wsp:val=&quot;00762773&quot;/&gt;&lt;wsp:rsid wsp:val=&quot;007A13B9&quot;/&gt;&lt;wsp:rsid wsp:val=&quot;007A66D9&quot;/&gt;&lt;wsp:rsid wsp:val=&quot;007B12F0&quot;/&gt;&lt;wsp:rsid wsp:val=&quot;007B1585&quot;/&gt;&lt;wsp:rsid wsp:val=&quot;007D1215&quot;/&gt;&lt;wsp:rsid wsp:val=&quot;007F200F&quot;/&gt;&lt;wsp:rsid wsp:val=&quot;00805D06&quot;/&gt;&lt;wsp:rsid wsp:val=&quot;00813274&quot;/&gt;&lt;wsp:rsid wsp:val=&quot;00816205&quot;/&gt;&lt;wsp:rsid wsp:val=&quot;00823330&quot;/&gt;&lt;wsp:rsid wsp:val=&quot;00824C64&quot;/&gt;&lt;wsp:rsid wsp:val=&quot;00831ABA&quot;/&gt;&lt;wsp:rsid wsp:val=&quot;0084106B&quot;/&gt;&lt;wsp:rsid wsp:val=&quot;008474D8&quot;/&gt;&lt;wsp:rsid wsp:val=&quot;008476AD&quot;/&gt;&lt;wsp:rsid wsp:val=&quot;00855C95&quot;/&gt;&lt;wsp:rsid wsp:val=&quot;0085656E&quot;/&gt;&lt;wsp:rsid wsp:val=&quot;00870F94&quot;/&gt;&lt;wsp:rsid wsp:val=&quot;00873368&quot;/&gt;&lt;wsp:rsid wsp:val=&quot;008828F9&quot;/&gt;&lt;wsp:rsid wsp:val=&quot;008836C8&quot;/&gt;&lt;wsp:rsid wsp:val=&quot;008874FC&quot;/&gt;&lt;wsp:rsid wsp:val=&quot;00891ECA&quot;/&gt;&lt;wsp:rsid wsp:val=&quot;00893C0F&quot;/&gt;&lt;wsp:rsid wsp:val=&quot;008A4593&quot;/&gt;&lt;wsp:rsid wsp:val=&quot;008A6324&quot;/&gt;&lt;wsp:rsid wsp:val=&quot;008B2DC6&quot;/&gt;&lt;wsp:rsid wsp:val=&quot;008C0824&quot;/&gt;&lt;wsp:rsid wsp:val=&quot;008C3DC6&quot;/&gt;&lt;wsp:rsid wsp:val=&quot;008C5328&quot;/&gt;&lt;wsp:rsid wsp:val=&quot;008D3205&quot;/&gt;&lt;wsp:rsid wsp:val=&quot;008D39F7&quot;/&gt;&lt;wsp:rsid wsp:val=&quot;008E24A5&quot;/&gt;&lt;wsp:rsid wsp:val=&quot;00907311&quot;/&gt;&lt;wsp:rsid wsp:val=&quot;00917648&quot;/&gt;&lt;wsp:rsid wsp:val=&quot;00921400&quot;/&gt;&lt;wsp:rsid wsp:val=&quot;00922867&quot;/&gt;&lt;wsp:rsid wsp:val=&quot;00925A32&quot;/&gt;&lt;wsp:rsid wsp:val=&quot;0093462C&quot;/&gt;&lt;wsp:rsid wsp:val=&quot;0095147A&quot;/&gt;&lt;wsp:rsid wsp:val=&quot;0095374B&quot;/&gt;&lt;wsp:rsid wsp:val=&quot;00962143&quot;/&gt;&lt;wsp:rsid wsp:val=&quot;0096567F&quot;/&gt;&lt;wsp:rsid wsp:val=&quot;009662BB&quot;/&gt;&lt;wsp:rsid wsp:val=&quot;00967F3E&quot;/&gt;&lt;wsp:rsid wsp:val=&quot;00973B9F&quot;/&gt;&lt;wsp:rsid wsp:val=&quot;0098095D&quot;/&gt;&lt;wsp:rsid wsp:val=&quot;00983724&quot;/&gt;&lt;wsp:rsid wsp:val=&quot;009A48A2&quot;/&gt;&lt;wsp:rsid wsp:val=&quot;009C1FC1&quot;/&gt;&lt;wsp:rsid wsp:val=&quot;009C31A8&quot;/&gt;&lt;wsp:rsid wsp:val=&quot;009D036D&quot;/&gt;&lt;wsp:rsid wsp:val=&quot;009E2DF2&quot;/&gt;&lt;wsp:rsid wsp:val=&quot;009E7E1A&quot;/&gt;&lt;wsp:rsid wsp:val=&quot;009F7D60&quot;/&gt;&lt;wsp:rsid wsp:val=&quot;00A02667&quot;/&gt;&lt;wsp:rsid wsp:val=&quot;00A04387&quot;/&gt;&lt;wsp:rsid wsp:val=&quot;00A130C0&quot;/&gt;&lt;wsp:rsid wsp:val=&quot;00A13ADF&quot;/&gt;&lt;wsp:rsid wsp:val=&quot;00A179E9&quot;/&gt;&lt;wsp:rsid wsp:val=&quot;00A21444&quot;/&gt;&lt;wsp:rsid wsp:val=&quot;00A2225E&quot;/&gt;&lt;wsp:rsid wsp:val=&quot;00A25BA6&quot;/&gt;&lt;wsp:rsid wsp:val=&quot;00A30601&quot;/&gt;&lt;wsp:rsid wsp:val=&quot;00A31B4B&quot;/&gt;&lt;wsp:rsid wsp:val=&quot;00A3644A&quot;/&gt;&lt;wsp:rsid wsp:val=&quot;00A53775&quot;/&gt;&lt;wsp:rsid wsp:val=&quot;00A53869&quot;/&gt;&lt;wsp:rsid wsp:val=&quot;00A61274&quot;/&gt;&lt;wsp:rsid wsp:val=&quot;00A618A9&quot;/&gt;&lt;wsp:rsid wsp:val=&quot;00A65E2A&quot;/&gt;&lt;wsp:rsid wsp:val=&quot;00A662B9&quot;/&gt;&lt;wsp:rsid wsp:val=&quot;00A71892&quot;/&gt;&lt;wsp:rsid wsp:val=&quot;00A7307D&quot;/&gt;&lt;wsp:rsid wsp:val=&quot;00A96AD1&quot;/&gt;&lt;wsp:rsid wsp:val=&quot;00AA63F8&quot;/&gt;&lt;wsp:rsid wsp:val=&quot;00AB4A9A&quot;/&gt;&lt;wsp:rsid wsp:val=&quot;00AC346B&quot;/&gt;&lt;wsp:rsid wsp:val=&quot;00AE5A46&quot;/&gt;&lt;wsp:rsid wsp:val=&quot;00B03C5C&quot;/&gt;&lt;wsp:rsid wsp:val=&quot;00B04552&quot;/&gt;&lt;wsp:rsid wsp:val=&quot;00B105EE&quot;/&gt;&lt;wsp:rsid wsp:val=&quot;00B14AA0&quot;/&gt;&lt;wsp:rsid wsp:val=&quot;00B24D3C&quot;/&gt;&lt;wsp:rsid wsp:val=&quot;00B541A9&quot;/&gt;&lt;wsp:rsid wsp:val=&quot;00B60808&quot;/&gt;&lt;wsp:rsid wsp:val=&quot;00B641AE&quot;/&gt;&lt;wsp:rsid wsp:val=&quot;00B8366E&quot;/&gt;&lt;wsp:rsid wsp:val=&quot;00B8532E&quot;/&gt;&lt;wsp:rsid wsp:val=&quot;00B86798&quot;/&gt;&lt;wsp:rsid wsp:val=&quot;00B9390A&quot;/&gt;&lt;wsp:rsid wsp:val=&quot;00B963E6&quot;/&gt;&lt;wsp:rsid wsp:val=&quot;00BA524A&quot;/&gt;&lt;wsp:rsid wsp:val=&quot;00BB77D5&quot;/&gt;&lt;wsp:rsid wsp:val=&quot;00BC7E42&quot;/&gt;&lt;wsp:rsid wsp:val=&quot;00BD033D&quot;/&gt;&lt;wsp:rsid wsp:val=&quot;00BD16D3&quot;/&gt;&lt;wsp:rsid wsp:val=&quot;00BD18B3&quot;/&gt;&lt;wsp:rsid wsp:val=&quot;00BD4B18&quot;/&gt;&lt;wsp:rsid wsp:val=&quot;00BE0B6E&quot;/&gt;&lt;wsp:rsid wsp:val=&quot;00BE4F7E&quot;/&gt;&lt;wsp:rsid wsp:val=&quot;00BE4FCA&quot;/&gt;&lt;wsp:rsid wsp:val=&quot;00BF1760&quot;/&gt;&lt;wsp:rsid wsp:val=&quot;00C0035A&quot;/&gt;&lt;wsp:rsid wsp:val=&quot;00C1445B&quot;/&gt;&lt;wsp:rsid wsp:val=&quot;00C176C2&quot;/&gt;&lt;wsp:rsid wsp:val=&quot;00C231EC&quot;/&gt;&lt;wsp:rsid wsp:val=&quot;00C27839&quot;/&gt;&lt;wsp:rsid wsp:val=&quot;00C33757&quot;/&gt;&lt;wsp:rsid wsp:val=&quot;00C45204&quot;/&gt;&lt;wsp:rsid wsp:val=&quot;00C57176&quot;/&gt;&lt;wsp:rsid wsp:val=&quot;00C629DD&quot;/&gt;&lt;wsp:rsid wsp:val=&quot;00C63368&quot;/&gt;&lt;wsp:rsid wsp:val=&quot;00C8443F&quot;/&gt;&lt;wsp:rsid wsp:val=&quot;00C8671E&quot;/&gt;&lt;wsp:rsid wsp:val=&quot;00C869B7&quot;/&gt;&lt;wsp:rsid wsp:val=&quot;00C93565&quot;/&gt;&lt;wsp:rsid wsp:val=&quot;00CA0A2A&quot;/&gt;&lt;wsp:rsid wsp:val=&quot;00CA1DE1&quot;/&gt;&lt;wsp:rsid wsp:val=&quot;00CC4D9B&quot;/&gt;&lt;wsp:rsid wsp:val=&quot;00CC6725&quot;/&gt;&lt;wsp:rsid wsp:val=&quot;00CC6936&quot;/&gt;&lt;wsp:rsid wsp:val=&quot;00CC69A7&quot;/&gt;&lt;wsp:rsid wsp:val=&quot;00CD5ACA&quot;/&gt;&lt;wsp:rsid wsp:val=&quot;00CF4C6F&quot;/&gt;&lt;wsp:rsid wsp:val=&quot;00D0142C&quot;/&gt;&lt;wsp:rsid wsp:val=&quot;00D12788&quot;/&gt;&lt;wsp:rsid wsp:val=&quot;00D12DAB&quot;/&gt;&lt;wsp:rsid wsp:val=&quot;00D20812&quot;/&gt;&lt;wsp:rsid wsp:val=&quot;00D34E1B&quot;/&gt;&lt;wsp:rsid wsp:val=&quot;00D42250&quot;/&gt;&lt;wsp:rsid wsp:val=&quot;00D46864&quot;/&gt;&lt;wsp:rsid wsp:val=&quot;00D52873&quot;/&gt;&lt;wsp:rsid wsp:val=&quot;00D6256C&quot;/&gt;&lt;wsp:rsid wsp:val=&quot;00D65729&quot;/&gt;&lt;wsp:rsid wsp:val=&quot;00D6616E&quot;/&gt;&lt;wsp:rsid wsp:val=&quot;00D669AB&quot;/&gt;&lt;wsp:rsid wsp:val=&quot;00D935C7&quot;/&gt;&lt;wsp:rsid wsp:val=&quot;00D93D77&quot;/&gt;&lt;wsp:rsid wsp:val=&quot;00DB1A45&quot;/&gt;&lt;wsp:rsid wsp:val=&quot;00DD28BC&quot;/&gt;&lt;wsp:rsid wsp:val=&quot;00DD410E&quot;/&gt;&lt;wsp:rsid wsp:val=&quot;00DD43B2&quot;/&gt;&lt;wsp:rsid wsp:val=&quot;00DD66DC&quot;/&gt;&lt;wsp:rsid wsp:val=&quot;00DE3183&quot;/&gt;&lt;wsp:rsid wsp:val=&quot;00DE3B01&quot;/&gt;&lt;wsp:rsid wsp:val=&quot;00DE5757&quot;/&gt;&lt;wsp:rsid wsp:val=&quot;00DE718E&quot;/&gt;&lt;wsp:rsid wsp:val=&quot;00DF24BD&quot;/&gt;&lt;wsp:rsid wsp:val=&quot;00DF2E0B&quot;/&gt;&lt;wsp:rsid wsp:val=&quot;00E012FF&quot;/&gt;&lt;wsp:rsid wsp:val=&quot;00E0341F&quot;/&gt;&lt;wsp:rsid wsp:val=&quot;00E25FFD&quot;/&gt;&lt;wsp:rsid wsp:val=&quot;00E41F54&quot;/&gt;&lt;wsp:rsid wsp:val=&quot;00E45B38&quot;/&gt;&lt;wsp:rsid wsp:val=&quot;00E53062&quot;/&gt;&lt;wsp:rsid wsp:val=&quot;00E73AB0&quot;/&gt;&lt;wsp:rsid wsp:val=&quot;00E87663&quot;/&gt;&lt;wsp:rsid wsp:val=&quot;00E958FB&quot;/&gt;&lt;wsp:rsid wsp:val=&quot;00EA190A&quot;/&gt;&lt;wsp:rsid wsp:val=&quot;00EC1932&quot;/&gt;&lt;wsp:rsid wsp:val=&quot;00EC4336&quot;/&gt;&lt;wsp:rsid wsp:val=&quot;00ED0B9E&quot;/&gt;&lt;wsp:rsid wsp:val=&quot;00EE16EF&quot;/&gt;&lt;wsp:rsid wsp:val=&quot;00EE1B69&quot;/&gt;&lt;wsp:rsid wsp:val=&quot;00EF04B3&quot;/&gt;&lt;wsp:rsid wsp:val=&quot;00EF18BD&quot;/&gt;&lt;wsp:rsid wsp:val=&quot;00EF338A&quot;/&gt;&lt;wsp:rsid wsp:val=&quot;00EF4C96&quot;/&gt;&lt;wsp:rsid wsp:val=&quot;00EF5D24&quot;/&gt;&lt;wsp:rsid wsp:val=&quot;00EF651E&quot;/&gt;&lt;wsp:rsid wsp:val=&quot;00F011AC&quot;/&gt;&lt;wsp:rsid wsp:val=&quot;00F06AE2&quot;/&gt;&lt;wsp:rsid wsp:val=&quot;00F34222&quot;/&gt;&lt;wsp:rsid wsp:val=&quot;00F505EB&quot;/&gt;&lt;wsp:rsid wsp:val=&quot;00F603F0&quot;/&gt;&lt;wsp:rsid wsp:val=&quot;00F64E7A&quot;/&gt;&lt;wsp:rsid wsp:val=&quot;00F713B6&quot;/&gt;&lt;wsp:rsid wsp:val=&quot;00F82492&quot;/&gt;&lt;wsp:rsid wsp:val=&quot;00F82D81&quot;/&gt;&lt;wsp:rsid wsp:val=&quot;00F91E64&quot;/&gt;&lt;wsp:rsid wsp:val=&quot;00F95E43&quot;/&gt;&lt;wsp:rsid wsp:val=&quot;00FA4CC4&quot;/&gt;&lt;wsp:rsid wsp:val=&quot;00FA7553&quot;/&gt;&lt;wsp:rsid wsp:val=&quot;00FB7A55&quot;/&gt;&lt;wsp:rsid wsp:val=&quot;00FE277A&quot;/&gt;&lt;wsp:rsid wsp:val=&quot;00FF7DA1&quot;/&gt;&lt;/wsp:rsids&gt;&lt;/w:docPr&gt;&lt;w:body&gt;&lt;wx:sect&gt;&lt;w:p wsp:rsidR=&quot;00000000&quot; wsp:rsidRDefault=&quot;0095147A&quot; wsp:rsidP=&quot;0095147A&quot;&gt;&lt;m:oMathPara&gt;&lt;m:oMath&gt;&lt;m:sSub&gt;&lt;m:sSubPr&gt;&lt;m:ctrlPr&gt;&lt;w:rPr&gt;&lt;w:rFonts w:ascii=&quot;Cambria Math&quot; w:h-ansi=&quot;Cambria Math&quot; w:cs=&quot;Arial&quot;/&gt;&lt;wx:font wx:val=&quot;Cambria Math&quot;/&gt;&lt;w:color w:val=&quot;000000&quot;/&gt;&lt;/w:rPr&gt;&lt;/m:ctrlPr&gt;&lt;/m:sSubPr&gt;&lt;m:e&gt;&lt;m:r&gt;&lt;m:rPr&gt;&lt;m:sty m:val=&quot;p&quot;/&gt;&lt;/m:rPr&gt;&lt;w:rPr&gt;&lt;w:rFonts w:ascii=&quot;Cambria Math&quot; w:h-ansi=&quot;Cambria Math&quot; w:cs=&quot;Arial&quot;/&gt;&lt;wx:font wx:val=&quot;Cambria Math&quot;/&gt;&lt;w:color w:val=&quot;000000&quot;/&gt;&lt;/w:rPr&gt;&lt;m:t&gt;S&lt;/m:t&gt;&lt;/m:r&gt;&lt;m:ctrlPr&gt;&lt;w:rPr&gt;&lt;w:rFonts w:ascii=&quot;Cambria Math&quot; w:fareast=&quot;Calibri&quot; w:h-ansi=&quot;Cambria Math&quot; w:cs=&quot;Arial&quot;/&gt;&lt;wx:font wx:val=&quot;Cambria Math&quot;/&gt;&lt;w:color w:val=&quot;000000&quot;/&gt;&lt;w:kern w:val=&quot;2&quot;/&gt;&lt;/w:rPr&gt;&lt;/m:ctrlPr&gt;&lt;/m:e&gt;&lt;m:sub&gt;&lt;m:r&gt;&lt;m:rPr&gt;&lt;m:sty m:val=&quot;p&quot;/&gt;&lt;/m:rPr&gt;&lt;w:rPr&gt;&lt;w:rFonts w:ascii=&quot;Cambria Math&quot; w:h-ansi=&quot;Cambria Math&quot; w:cs=&quot;Arial&quot;/&gt;&lt;wx:font wx:val=&quot;Cambria Math&quot;/&gt;&lt;w:color w:val=&quot;000000&quot;/&gt;&lt;/w:rPr&gt;&lt;m:t&gt;max&lt;/m:t&gt;&lt;/m:r&gt;&lt;m:ctrlPr&gt;&lt;w:rPr&gt;&lt;w:rFonts w:ascii=&quot;Cambria Math&quot; w:fareast=&quot;Calibri&quot; w:h-ansi=&quot;Cambria Math&quot; w:cs=&quot;Arial&quot;/&gt;&lt;wx:font wx:val=&quot;Cambria Math&quot;/&gt;&lt;w:color w:val=&quot;000000&quot;/&gt;&lt;w:kern w:val=&quot;2&quot;/&gt;&lt;/w:rPr&gt;&lt;/m:ctrlPr&gt;&lt;/m:sub&gt;&lt;/m:sSub&gt;&lt;/m:oMath&gt;&lt;/m:oMathPara&gt;&lt;/w:p&gt;&lt;w:sectPr wsp:rsidR=&quot;00000000&quot;&gt;&lt;w:pgSz w:w=&quot;12240&quot; w:h=&quot;15840&quot;/&gt;&lt;w:pgMar w:top=&quot;1440&quot; w:right=&quot;1440&quot; w:bottom=&quot;1440&quot; w:left=&quot;1440&quot; w:header=&quot;720&quot; w:footer=&quot;720&quot; w:gutter=&quot;0&quot;/&gt;&lt;w:cols w:space=&quot;720&quot;/&gt;&lt;/w:sectPr&gt;&lt;/wx:sect&gt;&lt;/w:body&gt;&lt;/w:wordDocument&gt;">
+                <v:shape id="_x0000_i1026" type="#_x0000_t75" alt="" style="width:24pt;height:14pt;mso-width-percent:0;mso-height-percent:0;mso-width-percent:0;mso-height-percent:0" equationxml="&lt;?xml version=&quot;1.0&quot; encoding=&quot;UTF-8&quot; standalone=&quot;yes&quot;?&gt;&#13;&#10;&#13;&#10;&#13;&#10;&#13;&#10;&#13;&#10;&#13;&#10;&#13;&#10;&#13;&#10;&#13;&#10;&#13;&#10;&#13;&#10;&#13;&#10;&#13;&#10;&#13;&#10;&#13;&#10;&#13;&#10;&#13;&#10;&#13;&#10;&#13;&#10;&#13;&#10;&#13;&#10;&#13;&#10;&#13;&#10;&#13;&#10;&#13;&#10;&#13;&#10;&#13;&#10;&lt;?mso-application progid=&quot;Word.Document&quot;?&gt;&#13;&#10;&#13;&#10;&#13;&#10;&#13;&#10;&#13;&#10;&#13;&#10;&#13;&#10;&#13;&#10;&#13;&#10;&#13;&#10;&#13;&#10;&#13;&#10;&#13;&#10;&#13;&#10;&#13;&#10;&#13;&#10;&#13;&#10;&#13;&#10;&#13;&#10;&#13;&#10;&#13;&#10;&#13;&#10;&#13;&#10;&#13;&#10;&#13;&#10;&#13;&#10;&#13;&#10;&lt;w:wordDocument xmlns:aml=&quot;http://schemas.microsoft.com/aml/2001/core&quot; xmlns:wpc=&quot;http://schemas.microsoft.com/office/word/2010/wordprocessingCanvas&quot; xmlns:cx=&quot;http://schemas.microsoft.com/office/drawing/2014/chartex&quot; xmlns:cx1=&quot;http://schemas.microsoft.com/office/drawing/2015/9/8/chartex&quot; xmlns:cx2=&quot;http://schemas.microsoft.com/office/drawing/2015/10/21/chartex&quot; xmlns:cx3=&quot;http://schemas.microsoft.com/office/drawing/2016/5/9/chartex&quot; xmlns:cx4=&quot;http://schemas.microsoft.com/office/drawing/2016/5/10/chartex&quot; xmlns:cx5=&quot;http://schemas.microsoft.com/office/drawing/2016/5/11/chartex&quot; xmlns:cx6=&quot;http://schemas.microsoft.com/office/drawing/2016/5/12/chartex&quot; xmlns:cx7=&quot;http://schemas.microsoft.com/office/drawing/2016/5/13/chartex&quot; xmlns:cx8=&quot;http://schemas.microsoft.com/office/drawing/2016/5/14/chartex&quot; xmlns:cr=&quot;http://schemas.microsoft.com/office/comments/2020/reactions&quot; xmlns:dt=&quot;uuid:C2F41010-65B3-11d1-A29F-00AA00C14882&quot; xmlns:mc=&quot;http://schemas.openxmlformats.org/markup-compatibility/2006&quot; xmlns:aink=&quot;http://schemas.microsoft.com/office/drawing/2016/ink&quot; xmlns:am3d=&quot;http://schemas.microsoft.com/office/drawing/2017/model3d&quot; xmlns:o=&quot;urn:schemas-microsoft-com:office:office&quot; xmlns:oel=&quot;http://schemas.microsoft.com/office/2019/extlst&quot; xmlns:m=&quot;http://schemas.openxmlformats.org/officeDocument/2006/math&quot; xmlns:v=&quot;urn:schemas-microsoft-com:vml&quot; xmlns:w10=&quot;urn:schemas-microsoft-com:office:word&quot; xmlns:w=&quot;http://schemas.microsoft.com/office/word/2003/wordml&quot; xmlns:wx=&quot;http://schemas.microsoft.com/office/word/2003/auxHint&quot; xmlns:wne=&quot;http://schemas.microsoft.com/office/word/2006/wordml&quot; xmlns:wsp=&quot;http://schemas.microsoft.com/office/word/2003/wordml/sp2&quot; xmlns:sl=&quot;http://schemas.microsoft.com/schemaLibrary/2003/core&quot; w:macrosPresent=&quot;no&quot; w:embeddedObjPresent=&quot;no&quot; w:ocxPresent=&quot;no&quot; xml:space=&quot;preserve&quot;&gt;&lt;w:ignoreSubtree w:val=&quot;http://schemas.microsoft.com/office/word/2003/wordml/sp2&quot;/&gt;&lt;o:DocumentProperties&gt;&lt;o:Version&gt;16&lt;/o:Version&gt;&lt;/o:DocumentProperties&gt;&lt;w:docPr&gt;&lt;w:view w:val=&quot;print&quot;/&gt;&lt;w:zoom w:percent=&quot;100&quot;/&gt;&lt;w:doNotEmbedSystemFonts/&gt;&lt;w:stylePaneFormatFilter w:val=&quot;3F01&quot;/&gt;&lt;w:defaultTabStop w:val=&quot;720&quot;/&gt;&lt;w:punctuationKerning/&gt;&lt;w:characterSpacingControl w:val=&quot;DontCompress&quot;/&gt;&lt;w:webPageEncoding w:val=&quot;windows-1252&quot;/&gt;&lt;w:optimizeForBrowser/&gt;&lt;w:relyOnVML/&gt;&lt;w:allowPNG/&gt;&lt;w:validateAgainstSchema/&gt;&lt;w:saveInvalidXML w:val=&quot;off&quot;/&gt;&lt;w:ignoreMixedContent w:val=&quot;off&quot;/&gt;&lt;w:alwaysShowPlaceholderText w:val=&quot;off&quot;/&gt;&lt;w:compat&gt;&lt;w:breakWrappedTables/&gt;&lt;w:snapToGridInCell/&gt;&lt;w:applyBreakingRules/&gt;&lt;w:wrapTextWithPunct/&gt;&lt;w:useAsianBreakRules/&gt;&lt;w:dontGrowAutofit/&gt;&lt;/w:compat&gt;&lt;wsp:rsids&gt;&lt;wsp:rsidRoot wsp:val=&quot;002231F7&quot;/&gt;&lt;wsp:rsid wsp:val=&quot;00021D64&quot;/&gt;&lt;wsp:rsid wsp:val=&quot;0002538E&quot;/&gt;&lt;wsp:rsid wsp:val=&quot;00027705&quot;/&gt;&lt;wsp:rsid wsp:val=&quot;000442EB&quot;/&gt;&lt;wsp:rsid wsp:val=&quot;000659A3&quot;/&gt;&lt;wsp:rsid wsp:val=&quot;00073737&quot;/&gt;&lt;wsp:rsid wsp:val=&quot;00075A7D&quot;/&gt;&lt;wsp:rsid wsp:val=&quot;0007706D&quot;/&gt;&lt;wsp:rsid wsp:val=&quot;000773F6&quot;/&gt;&lt;wsp:rsid wsp:val=&quot;000828AE&quot;/&gt;&lt;wsp:rsid wsp:val=&quot;000864B8&quot;/&gt;&lt;wsp:rsid wsp:val=&quot;000877A0&quot;/&gt;&lt;wsp:rsid wsp:val=&quot;000A11B8&quot;/&gt;&lt;wsp:rsid wsp:val=&quot;000A1912&quot;/&gt;&lt;wsp:rsid wsp:val=&quot;000B7138&quot;/&gt;&lt;wsp:rsid wsp:val=&quot;000B7946&quot;/&gt;&lt;wsp:rsid wsp:val=&quot;000C02C8&quot;/&gt;&lt;wsp:rsid wsp:val=&quot;000C18CD&quot;/&gt;&lt;wsp:rsid wsp:val=&quot;000C2933&quot;/&gt;&lt;wsp:rsid wsp:val=&quot;000D0EF9&quot;/&gt;&lt;wsp:rsid wsp:val=&quot;000D1CAB&quot;/&gt;&lt;wsp:rsid wsp:val=&quot;000F6444&quot;/&gt;&lt;wsp:rsid wsp:val=&quot;00105506&quot;/&gt;&lt;wsp:rsid wsp:val=&quot;0010584D&quot;/&gt;&lt;wsp:rsid wsp:val=&quot;0011177B&quot;/&gt;&lt;wsp:rsid wsp:val=&quot;001231CA&quot;/&gt;&lt;wsp:rsid wsp:val=&quot;00123787&quot;/&gt;&lt;wsp:rsid wsp:val=&quot;001321BF&quot;/&gt;&lt;wsp:rsid wsp:val=&quot;0013355B&quot;/&gt;&lt;wsp:rsid wsp:val=&quot;0015757F&quot;/&gt;&lt;wsp:rsid wsp:val=&quot;00164E6F&quot;/&gt;&lt;wsp:rsid wsp:val=&quot;00174316&quot;/&gt;&lt;wsp:rsid wsp:val=&quot;001805C1&quot;/&gt;&lt;wsp:rsid wsp:val=&quot;001864DD&quot;/&gt;&lt;wsp:rsid wsp:val=&quot;001A3935&quot;/&gt;&lt;wsp:rsid wsp:val=&quot;001B1BE5&quot;/&gt;&lt;wsp:rsid wsp:val=&quot;001B2E6C&quot;/&gt;&lt;wsp:rsid wsp:val=&quot;001C039E&quot;/&gt;&lt;wsp:rsid wsp:val=&quot;001C5D23&quot;/&gt;&lt;wsp:rsid wsp:val=&quot;001D7C41&quot;/&gt;&lt;wsp:rsid wsp:val=&quot;001E628E&quot;/&gt;&lt;wsp:rsid wsp:val=&quot;001E6378&quot;/&gt;&lt;wsp:rsid wsp:val=&quot;001E7EC0&quot;/&gt;&lt;wsp:rsid wsp:val=&quot;001F15EA&quot;/&gt;&lt;wsp:rsid wsp:val=&quot;001F2A75&quot;/&gt;&lt;wsp:rsid wsp:val=&quot;001F35C2&quot;/&gt;&lt;wsp:rsid wsp:val=&quot;001F60AC&quot;/&gt;&lt;wsp:rsid wsp:val=&quot;0020268D&quot;/&gt;&lt;wsp:rsid wsp:val=&quot;00203DC0&quot;/&gt;&lt;wsp:rsid wsp:val=&quot;00204E17&quot;/&gt;&lt;wsp:rsid wsp:val=&quot;00206713&quot;/&gt;&lt;wsp:rsid wsp:val=&quot;002231F7&quot;/&gt;&lt;wsp:rsid wsp:val=&quot;0022526B&quot;/&gt;&lt;wsp:rsid wsp:val=&quot;00230B9A&quot;/&gt;&lt;wsp:rsid wsp:val=&quot;00243EC4&quot;/&gt;&lt;wsp:rsid wsp:val=&quot;002472BB&quot;/&gt;&lt;wsp:rsid wsp:val=&quot;002525BC&quot;/&gt;&lt;wsp:rsid wsp:val=&quot;00263788&quot;/&gt;&lt;wsp:rsid wsp:val=&quot;00267EF8&quot;/&gt;&lt;wsp:rsid wsp:val=&quot;00274E5E&quot;/&gt;&lt;wsp:rsid wsp:val=&quot;0027641D&quot;/&gt;&lt;wsp:rsid wsp:val=&quot;002874F6&quot;/&gt;&lt;wsp:rsid wsp:val=&quot;002A1B2E&quot;/&gt;&lt;wsp:rsid wsp:val=&quot;002A352D&quot;/&gt;&lt;wsp:rsid wsp:val=&quot;002B46E9&quot;/&gt;&lt;wsp:rsid wsp:val=&quot;002B6712&quot;/&gt;&lt;wsp:rsid wsp:val=&quot;002B7D80&quot;/&gt;&lt;wsp:rsid wsp:val=&quot;002C172D&quot;/&gt;&lt;wsp:rsid wsp:val=&quot;002C3B66&quot;/&gt;&lt;wsp:rsid wsp:val=&quot;002C3EB3&quot;/&gt;&lt;wsp:rsid wsp:val=&quot;002C6137&quot;/&gt;&lt;wsp:rsid wsp:val=&quot;002D3034&quot;/&gt;&lt;wsp:rsid wsp:val=&quot;002D3B30&quot;/&gt;&lt;wsp:rsid wsp:val=&quot;002E2168&quot;/&gt;&lt;wsp:rsid wsp:val=&quot;002E388B&quot;/&gt;&lt;wsp:rsid wsp:val=&quot;002E4B68&quot;/&gt;&lt;wsp:rsid wsp:val=&quot;002F1455&quot;/&gt;&lt;wsp:rsid wsp:val=&quot;002F1665&quot;/&gt;&lt;wsp:rsid wsp:val=&quot;00305C9C&quot;/&gt;&lt;wsp:rsid wsp:val=&quot;003061BA&quot;/&gt;&lt;wsp:rsid wsp:val=&quot;00315BC3&quot;/&gt;&lt;wsp:rsid wsp:val=&quot;0032052C&quot;/&gt;&lt;wsp:rsid wsp:val=&quot;00334CA6&quot;/&gt;&lt;wsp:rsid wsp:val=&quot;003428E6&quot;/&gt;&lt;wsp:rsid wsp:val=&quot;00343C94&quot;/&gt;&lt;wsp:rsid wsp:val=&quot;00352F07&quot;/&gt;&lt;wsp:rsid wsp:val=&quot;00357A10&quot;/&gt;&lt;wsp:rsid wsp:val=&quot;00362550&quot;/&gt;&lt;wsp:rsid wsp:val=&quot;00366007&quot;/&gt;&lt;wsp:rsid wsp:val=&quot;00370697&quot;/&gt;&lt;wsp:rsid wsp:val=&quot;003729AF&quot;/&gt;&lt;wsp:rsid wsp:val=&quot;00381C25&quot;/&gt;&lt;wsp:rsid wsp:val=&quot;003826DC&quot;/&gt;&lt;wsp:rsid wsp:val=&quot;0038737D&quot;/&gt;&lt;wsp:rsid wsp:val=&quot;0039290D&quot;/&gt;&lt;wsp:rsid wsp:val=&quot;00392A55&quot;/&gt;&lt;wsp:rsid wsp:val=&quot;003B00DC&quot;/&gt;&lt;wsp:rsid wsp:val=&quot;003C4E3B&quot;/&gt;&lt;wsp:rsid wsp:val=&quot;003D5757&quot;/&gt;&lt;wsp:rsid wsp:val=&quot;003D7E67&quot;/&gt;&lt;wsp:rsid wsp:val=&quot;0040202D&quot;/&gt;&lt;wsp:rsid wsp:val=&quot;00405AB7&quot;/&gt;&lt;wsp:rsid wsp:val=&quot;00416BB9&quot;/&gt;&lt;wsp:rsid wsp:val=&quot;00430EAF&quot;/&gt;&lt;wsp:rsid wsp:val=&quot;004522E5&quot;/&gt;&lt;wsp:rsid wsp:val=&quot;00466ABA&quot;/&gt;&lt;wsp:rsid wsp:val=&quot;00472C66&quot;/&gt;&lt;wsp:rsid wsp:val=&quot;004732EF&quot;/&gt;&lt;wsp:rsid wsp:val=&quot;00483A05&quot;/&gt;&lt;wsp:rsid wsp:val=&quot;004909CD&quot;/&gt;&lt;wsp:rsid wsp:val=&quot;00491D01&quot;/&gt;&lt;wsp:rsid wsp:val=&quot;00492434&quot;/&gt;&lt;wsp:rsid wsp:val=&quot;00496AC2&quot;/&gt;&lt;wsp:rsid wsp:val=&quot;004B36B2&quot;/&gt;&lt;wsp:rsid wsp:val=&quot;004B4D42&quot;/&gt;&lt;wsp:rsid wsp:val=&quot;004D2742&quot;/&gt;&lt;wsp:rsid wsp:val=&quot;004E2098&quot;/&gt;&lt;wsp:rsid wsp:val=&quot;004E7B58&quot;/&gt;&lt;wsp:rsid wsp:val=&quot;00505058&quot;/&gt;&lt;wsp:rsid wsp:val=&quot;005113BD&quot;/&gt;&lt;wsp:rsid wsp:val=&quot;00520D6F&quot;/&gt;&lt;wsp:rsid wsp:val=&quot;00526E28&quot;/&gt;&lt;wsp:rsid wsp:val=&quot;00531E34&quot;/&gt;&lt;wsp:rsid wsp:val=&quot;005372A1&quot;/&gt;&lt;wsp:rsid wsp:val=&quot;00543224&quot;/&gt;&lt;wsp:rsid wsp:val=&quot;00556162&quot;/&gt;&lt;wsp:rsid wsp:val=&quot;00583E77&quot;/&gt;&lt;wsp:rsid wsp:val=&quot;00585E61&quot;/&gt;&lt;wsp:rsid wsp:val=&quot;00586D45&quot;/&gt;&lt;wsp:rsid wsp:val=&quot;005A0E69&quot;/&gt;&lt;wsp:rsid wsp:val=&quot;005B519B&quot;/&gt;&lt;wsp:rsid wsp:val=&quot;005C1A83&quot;/&gt;&lt;wsp:rsid wsp:val=&quot;005C3C29&quot;/&gt;&lt;wsp:rsid wsp:val=&quot;005C52BB&quot;/&gt;&lt;wsp:rsid wsp:val=&quot;005D180A&quot;/&gt;&lt;wsp:rsid wsp:val=&quot;005D7012&quot;/&gt;&lt;wsp:rsid wsp:val=&quot;005E24B4&quot;/&gt;&lt;wsp:rsid wsp:val=&quot;005F6402&quot;/&gt;&lt;wsp:rsid wsp:val=&quot;00606FDA&quot;/&gt;&lt;wsp:rsid wsp:val=&quot;00610A3E&quot;/&gt;&lt;wsp:rsid wsp:val=&quot;00614EE6&quot;/&gt;&lt;wsp:rsid wsp:val=&quot;00621710&quot;/&gt;&lt;wsp:rsid wsp:val=&quot;00626CAD&quot;/&gt;&lt;wsp:rsid wsp:val=&quot;00634D9E&quot;/&gt;&lt;wsp:rsid wsp:val=&quot;00635252&quot;/&gt;&lt;wsp:rsid wsp:val=&quot;006370EE&quot;/&gt;&lt;wsp:rsid wsp:val=&quot;00641074&quot;/&gt;&lt;wsp:rsid wsp:val=&quot;00641531&quot;/&gt;&lt;wsp:rsid wsp:val=&quot;00643C96&quot;/&gt;&lt;wsp:rsid wsp:val=&quot;0065338F&quot;/&gt;&lt;wsp:rsid wsp:val=&quot;00656A60&quot;/&gt;&lt;wsp:rsid wsp:val=&quot;0067028C&quot;/&gt;&lt;wsp:rsid wsp:val=&quot;006B1999&quot;/&gt;&lt;wsp:rsid wsp:val=&quot;006C0F59&quot;/&gt;&lt;wsp:rsid wsp:val=&quot;006C32D8&quot;/&gt;&lt;wsp:rsid wsp:val=&quot;006D1445&quot;/&gt;&lt;wsp:rsid wsp:val=&quot;006D40B4&quot;/&gt;&lt;wsp:rsid wsp:val=&quot;006E04AB&quot;/&gt;&lt;wsp:rsid wsp:val=&quot;006E2036&quot;/&gt;&lt;wsp:rsid wsp:val=&quot;006E665A&quot;/&gt;&lt;wsp:rsid wsp:val=&quot;006F1B99&quot;/&gt;&lt;wsp:rsid wsp:val=&quot;007019CD&quot;/&gt;&lt;wsp:rsid wsp:val=&quot;00703EF7&quot;/&gt;&lt;wsp:rsid wsp:val=&quot;007061AA&quot;/&gt;&lt;wsp:rsid wsp:val=&quot;007107E3&quot;/&gt;&lt;wsp:rsid wsp:val=&quot;0071749A&quot;/&gt;&lt;wsp:rsid wsp:val=&quot;00720A9F&quot;/&gt;&lt;wsp:rsid wsp:val=&quot;00726B40&quot;/&gt;&lt;wsp:rsid wsp:val=&quot;00733F5A&quot;/&gt;&lt;wsp:rsid wsp:val=&quot;00736F5C&quot;/&gt;&lt;wsp:rsid wsp:val=&quot;00747785&quot;/&gt;&lt;wsp:rsid wsp:val=&quot;00756905&quot;/&gt;&lt;wsp:rsid wsp:val=&quot;00762773&quot;/&gt;&lt;wsp:rsid wsp:val=&quot;007A13B9&quot;/&gt;&lt;wsp:rsid wsp:val=&quot;007A66D9&quot;/&gt;&lt;wsp:rsid wsp:val=&quot;007B12F0&quot;/&gt;&lt;wsp:rsid wsp:val=&quot;007B1585&quot;/&gt;&lt;wsp:rsid wsp:val=&quot;007D1215&quot;/&gt;&lt;wsp:rsid wsp:val=&quot;007F200F&quot;/&gt;&lt;wsp:rsid wsp:val=&quot;00805D06&quot;/&gt;&lt;wsp:rsid wsp:val=&quot;00813274&quot;/&gt;&lt;wsp:rsid wsp:val=&quot;00816205&quot;/&gt;&lt;wsp:rsid wsp:val=&quot;00823330&quot;/&gt;&lt;wsp:rsid wsp:val=&quot;00824C64&quot;/&gt;&lt;wsp:rsid wsp:val=&quot;00831ABA&quot;/&gt;&lt;wsp:rsid wsp:val=&quot;0084106B&quot;/&gt;&lt;wsp:rsid wsp:val=&quot;008474D8&quot;/&gt;&lt;wsp:rsid wsp:val=&quot;008476AD&quot;/&gt;&lt;wsp:rsid wsp:val=&quot;00855C95&quot;/&gt;&lt;wsp:rsid wsp:val=&quot;0085656E&quot;/&gt;&lt;wsp:rsid wsp:val=&quot;00870F94&quot;/&gt;&lt;wsp:rsid wsp:val=&quot;00873368&quot;/&gt;&lt;wsp:rsid wsp:val=&quot;008828F9&quot;/&gt;&lt;wsp:rsid wsp:val=&quot;008836C8&quot;/&gt;&lt;wsp:rsid wsp:val=&quot;008874FC&quot;/&gt;&lt;wsp:rsid wsp:val=&quot;00891ECA&quot;/&gt;&lt;wsp:rsid wsp:val=&quot;00893C0F&quot;/&gt;&lt;wsp:rsid wsp:val=&quot;008A4593&quot;/&gt;&lt;wsp:rsid wsp:val=&quot;008A6324&quot;/&gt;&lt;wsp:rsid wsp:val=&quot;008B2DC6&quot;/&gt;&lt;wsp:rsid wsp:val=&quot;008C0824&quot;/&gt;&lt;wsp:rsid wsp:val=&quot;008C3DC6&quot;/&gt;&lt;wsp:rsid wsp:val=&quot;008C5328&quot;/&gt;&lt;wsp:rsid wsp:val=&quot;008D3205&quot;/&gt;&lt;wsp:rsid wsp:val=&quot;008D39F7&quot;/&gt;&lt;wsp:rsid wsp:val=&quot;008E24A5&quot;/&gt;&lt;wsp:rsid wsp:val=&quot;00907311&quot;/&gt;&lt;wsp:rsid wsp:val=&quot;00917648&quot;/&gt;&lt;wsp:rsid wsp:val=&quot;00921400&quot;/&gt;&lt;wsp:rsid wsp:val=&quot;00922867&quot;/&gt;&lt;wsp:rsid wsp:val=&quot;00925A32&quot;/&gt;&lt;wsp:rsid wsp:val=&quot;0093462C&quot;/&gt;&lt;wsp:rsid wsp:val=&quot;0095147A&quot;/&gt;&lt;wsp:rsid wsp:val=&quot;0095374B&quot;/&gt;&lt;wsp:rsid wsp:val=&quot;00962143&quot;/&gt;&lt;wsp:rsid wsp:val=&quot;0096567F&quot;/&gt;&lt;wsp:rsid wsp:val=&quot;009662BB&quot;/&gt;&lt;wsp:rsid wsp:val=&quot;00967F3E&quot;/&gt;&lt;wsp:rsid wsp:val=&quot;00973B9F&quot;/&gt;&lt;wsp:rsid wsp:val=&quot;0098095D&quot;/&gt;&lt;wsp:rsid wsp:val=&quot;00983724&quot;/&gt;&lt;wsp:rsid wsp:val=&quot;009A48A2&quot;/&gt;&lt;wsp:rsid wsp:val=&quot;009C1FC1&quot;/&gt;&lt;wsp:rsid wsp:val=&quot;009C31A8&quot;/&gt;&lt;wsp:rsid wsp:val=&quot;009D036D&quot;/&gt;&lt;wsp:rsid wsp:val=&quot;009E2DF2&quot;/&gt;&lt;wsp:rsid wsp:val=&quot;009E7E1A&quot;/&gt;&lt;wsp:rsid wsp:val=&quot;009F7D60&quot;/&gt;&lt;wsp:rsid wsp:val=&quot;00A02667&quot;/&gt;&lt;wsp:rsid wsp:val=&quot;00A04387&quot;/&gt;&lt;wsp:rsid wsp:val=&quot;00A130C0&quot;/&gt;&lt;wsp:rsid wsp:val=&quot;00A13ADF&quot;/&gt;&lt;wsp:rsid wsp:val=&quot;00A179E9&quot;/&gt;&lt;wsp:rsid wsp:val=&quot;00A21444&quot;/&gt;&lt;wsp:rsid wsp:val=&quot;00A2225E&quot;/&gt;&lt;wsp:rsid wsp:val=&quot;00A25BA6&quot;/&gt;&lt;wsp:rsid wsp:val=&quot;00A30601&quot;/&gt;&lt;wsp:rsid wsp:val=&quot;00A31B4B&quot;/&gt;&lt;wsp:rsid wsp:val=&quot;00A3644A&quot;/&gt;&lt;wsp:rsid wsp:val=&quot;00A53775&quot;/&gt;&lt;wsp:rsid wsp:val=&quot;00A53869&quot;/&gt;&lt;wsp:rsid wsp:val=&quot;00A61274&quot;/&gt;&lt;wsp:rsid wsp:val=&quot;00A618A9&quot;/&gt;&lt;wsp:rsid wsp:val=&quot;00A65E2A&quot;/&gt;&lt;wsp:rsid wsp:val=&quot;00A662B9&quot;/&gt;&lt;wsp:rsid wsp:val=&quot;00A71892&quot;/&gt;&lt;wsp:rsid wsp:val=&quot;00A7307D&quot;/&gt;&lt;wsp:rsid wsp:val=&quot;00A96AD1&quot;/&gt;&lt;wsp:rsid wsp:val=&quot;00AA63F8&quot;/&gt;&lt;wsp:rsid wsp:val=&quot;00AB4A9A&quot;/&gt;&lt;wsp:rsid wsp:val=&quot;00AC346B&quot;/&gt;&lt;wsp:rsid wsp:val=&quot;00AE5A46&quot;/&gt;&lt;wsp:rsid wsp:val=&quot;00B03C5C&quot;/&gt;&lt;wsp:rsid wsp:val=&quot;00B04552&quot;/&gt;&lt;wsp:rsid wsp:val=&quot;00B105EE&quot;/&gt;&lt;wsp:rsid wsp:val=&quot;00B14AA0&quot;/&gt;&lt;wsp:rsid wsp:val=&quot;00B24D3C&quot;/&gt;&lt;wsp:rsid wsp:val=&quot;00B541A9&quot;/&gt;&lt;wsp:rsid wsp:val=&quot;00B60808&quot;/&gt;&lt;wsp:rsid wsp:val=&quot;00B641AE&quot;/&gt;&lt;wsp:rsid wsp:val=&quot;00B8366E&quot;/&gt;&lt;wsp:rsid wsp:val=&quot;00B8532E&quot;/&gt;&lt;wsp:rsid wsp:val=&quot;00B86798&quot;/&gt;&lt;wsp:rsid wsp:val=&quot;00B9390A&quot;/&gt;&lt;wsp:rsid wsp:val=&quot;00B963E6&quot;/&gt;&lt;wsp:rsid wsp:val=&quot;00BA524A&quot;/&gt;&lt;wsp:rsid wsp:val=&quot;00BB77D5&quot;/&gt;&lt;wsp:rsid wsp:val=&quot;00BC7E42&quot;/&gt;&lt;wsp:rsid wsp:val=&quot;00BD033D&quot;/&gt;&lt;wsp:rsid wsp:val=&quot;00BD16D3&quot;/&gt;&lt;wsp:rsid wsp:val=&quot;00BD18B3&quot;/&gt;&lt;wsp:rsid wsp:val=&quot;00BD4B18&quot;/&gt;&lt;wsp:rsid wsp:val=&quot;00BE0B6E&quot;/&gt;&lt;wsp:rsid wsp:val=&quot;00BE4F7E&quot;/&gt;&lt;wsp:rsid wsp:val=&quot;00BE4FCA&quot;/&gt;&lt;wsp:rsid wsp:val=&quot;00BF1760&quot;/&gt;&lt;wsp:rsid wsp:val=&quot;00C0035A&quot;/&gt;&lt;wsp:rsid wsp:val=&quot;00C1445B&quot;/&gt;&lt;wsp:rsid wsp:val=&quot;00C176C2&quot;/&gt;&lt;wsp:rsid wsp:val=&quot;00C231EC&quot;/&gt;&lt;wsp:rsid wsp:val=&quot;00C27839&quot;/&gt;&lt;wsp:rsid wsp:val=&quot;00C33757&quot;/&gt;&lt;wsp:rsid wsp:val=&quot;00C45204&quot;/&gt;&lt;wsp:rsid wsp:val=&quot;00C57176&quot;/&gt;&lt;wsp:rsid wsp:val=&quot;00C629DD&quot;/&gt;&lt;wsp:rsid wsp:val=&quot;00C63368&quot;/&gt;&lt;wsp:rsid wsp:val=&quot;00C8443F&quot;/&gt;&lt;wsp:rsid wsp:val=&quot;00C8671E&quot;/&gt;&lt;wsp:rsid wsp:val=&quot;00C869B7&quot;/&gt;&lt;wsp:rsid wsp:val=&quot;00C93565&quot;/&gt;&lt;wsp:rsid wsp:val=&quot;00CA0A2A&quot;/&gt;&lt;wsp:rsid wsp:val=&quot;00CA1DE1&quot;/&gt;&lt;wsp:rsid wsp:val=&quot;00CC4D9B&quot;/&gt;&lt;wsp:rsid wsp:val=&quot;00CC6725&quot;/&gt;&lt;wsp:rsid wsp:val=&quot;00CC6936&quot;/&gt;&lt;wsp:rsid wsp:val=&quot;00CC69A7&quot;/&gt;&lt;wsp:rsid wsp:val=&quot;00CD5ACA&quot;/&gt;&lt;wsp:rsid wsp:val=&quot;00CF4C6F&quot;/&gt;&lt;wsp:rsid wsp:val=&quot;00D0142C&quot;/&gt;&lt;wsp:rsid wsp:val=&quot;00D12788&quot;/&gt;&lt;wsp:rsid wsp:val=&quot;00D12DAB&quot;/&gt;&lt;wsp:rsid wsp:val=&quot;00D20812&quot;/&gt;&lt;wsp:rsid wsp:val=&quot;00D34E1B&quot;/&gt;&lt;wsp:rsid wsp:val=&quot;00D42250&quot;/&gt;&lt;wsp:rsid wsp:val=&quot;00D46864&quot;/&gt;&lt;wsp:rsid wsp:val=&quot;00D52873&quot;/&gt;&lt;wsp:rsid wsp:val=&quot;00D6256C&quot;/&gt;&lt;wsp:rsid wsp:val=&quot;00D65729&quot;/&gt;&lt;wsp:rsid wsp:val=&quot;00D6616E&quot;/&gt;&lt;wsp:rsid wsp:val=&quot;00D669AB&quot;/&gt;&lt;wsp:rsid wsp:val=&quot;00D935C7&quot;/&gt;&lt;wsp:rsid wsp:val=&quot;00D93D77&quot;/&gt;&lt;wsp:rsid wsp:val=&quot;00DB1A45&quot;/&gt;&lt;wsp:rsid wsp:val=&quot;00DD28BC&quot;/&gt;&lt;wsp:rsid wsp:val=&quot;00DD410E&quot;/&gt;&lt;wsp:rsid wsp:val=&quot;00DD43B2&quot;/&gt;&lt;wsp:rsid wsp:val=&quot;00DD66DC&quot;/&gt;&lt;wsp:rsid wsp:val=&quot;00DE3183&quot;/&gt;&lt;wsp:rsid wsp:val=&quot;00DE3B01&quot;/&gt;&lt;wsp:rsid wsp:val=&quot;00DE5757&quot;/&gt;&lt;wsp:rsid wsp:val=&quot;00DE718E&quot;/&gt;&lt;wsp:rsid wsp:val=&quot;00DF24BD&quot;/&gt;&lt;wsp:rsid wsp:val=&quot;00DF2E0B&quot;/&gt;&lt;wsp:rsid wsp:val=&quot;00E012FF&quot;/&gt;&lt;wsp:rsid wsp:val=&quot;00E0341F&quot;/&gt;&lt;wsp:rsid wsp:val=&quot;00E25FFD&quot;/&gt;&lt;wsp:rsid wsp:val=&quot;00E41F54&quot;/&gt;&lt;wsp:rsid wsp:val=&quot;00E45B38&quot;/&gt;&lt;wsp:rsid wsp:val=&quot;00E53062&quot;/&gt;&lt;wsp:rsid wsp:val=&quot;00E73AB0&quot;/&gt;&lt;wsp:rsid wsp:val=&quot;00E87663&quot;/&gt;&lt;wsp:rsid wsp:val=&quot;00E958FB&quot;/&gt;&lt;wsp:rsid wsp:val=&quot;00EA190A&quot;/&gt;&lt;wsp:rsid wsp:val=&quot;00EC1932&quot;/&gt;&lt;wsp:rsid wsp:val=&quot;00EC4336&quot;/&gt;&lt;wsp:rsid wsp:val=&quot;00ED0B9E&quot;/&gt;&lt;wsp:rsid wsp:val=&quot;00EE16EF&quot;/&gt;&lt;wsp:rsid wsp:val=&quot;00EE1B69&quot;/&gt;&lt;wsp:rsid wsp:val=&quot;00EF04B3&quot;/&gt;&lt;wsp:rsid wsp:val=&quot;00EF18BD&quot;/&gt;&lt;wsp:rsid wsp:val=&quot;00EF338A&quot;/&gt;&lt;wsp:rsid wsp:val=&quot;00EF4C96&quot;/&gt;&lt;wsp:rsid wsp:val=&quot;00EF5D24&quot;/&gt;&lt;wsp:rsid wsp:val=&quot;00EF651E&quot;/&gt;&lt;wsp:rsid wsp:val=&quot;00F011AC&quot;/&gt;&lt;wsp:rsid wsp:val=&quot;00F06AE2&quot;/&gt;&lt;wsp:rsid wsp:val=&quot;00F34222&quot;/&gt;&lt;wsp:rsid wsp:val=&quot;00F505EB&quot;/&gt;&lt;wsp:rsid wsp:val=&quot;00F603F0&quot;/&gt;&lt;wsp:rsid wsp:val=&quot;00F64E7A&quot;/&gt;&lt;wsp:rsid wsp:val=&quot;00F713B6&quot;/&gt;&lt;wsp:rsid wsp:val=&quot;00F82492&quot;/&gt;&lt;wsp:rsid wsp:val=&quot;00F82D81&quot;/&gt;&lt;wsp:rsid wsp:val=&quot;00F91E64&quot;/&gt;&lt;wsp:rsid wsp:val=&quot;00F95E43&quot;/&gt;&lt;wsp:rsid wsp:val=&quot;00FA4CC4&quot;/&gt;&lt;wsp:rsid wsp:val=&quot;00FA7553&quot;/&gt;&lt;wsp:rsid wsp:val=&quot;00FB7A55&quot;/&gt;&lt;wsp:rsid wsp:val=&quot;00FE277A&quot;/&gt;&lt;wsp:rsid wsp:val=&quot;00FF7DA1&quot;/&gt;&lt;/wsp:rsids&gt;&lt;/w:docPr&gt;&lt;w:body&gt;&lt;wx:sect&gt;&lt;w:p wsp:rsidR=&quot;00000000&quot; wsp:rsidRDefault=&quot;0095147A&quot; wsp:rsidP=&quot;0095147A&quot;&gt;&lt;m:oMathPara&gt;&lt;m:oMath&gt;&lt;m:sSub&gt;&lt;m:sSubPr&gt;&lt;m:ctrlPr&gt;&lt;w:rPr&gt;&lt;w:rFonts w:ascii=&quot;Cambria Math&quot; w:h-ansi=&quot;Cambria Math&quot; w:cs=&quot;Arial&quot;/&gt;&lt;wx:font wx:val=&quot;Cambria Math&quot;/&gt;&lt;w:color w:val=&quot;000000&quot;/&gt;&lt;/w:rPr&gt;&lt;/m:ctrlPr&gt;&lt;/m:sSubPr&gt;&lt;m:e&gt;&lt;m:r&gt;&lt;m:rPr&gt;&lt;m:sty m:val=&quot;p&quot;/&gt;&lt;/m:rPr&gt;&lt;w:rPr&gt;&lt;w:rFonts w:ascii=&quot;Cambria Math&quot; w:h-ansi=&quot;Cambria Math&quot; w:cs=&quot;Arial&quot;/&gt;&lt;wx:font wx:val=&quot;Cambria Math&quot;/&gt;&lt;w:color w:val=&quot;000000&quot;/&gt;&lt;/w:rPr&gt;&lt;m:t&gt;S&lt;/m:t&gt;&lt;/m:r&gt;&lt;m:ctrlPr&gt;&lt;w:rPr&gt;&lt;w:rFonts w:ascii=&quot;Cambria Math&quot; w:fareast=&quot;Calibri&quot; w:h-ansi=&quot;Cambria Math&quot; w:cs=&quot;Arial&quot;/&gt;&lt;wx:font wx:val=&quot;Cambria Math&quot;/&gt;&lt;w:color w:val=&quot;000000&quot;/&gt;&lt;w:kern w:val=&quot;2&quot;/&gt;&lt;/w:rPr&gt;&lt;/m:ctrlPr&gt;&lt;/m:e&gt;&lt;m:sub&gt;&lt;m:r&gt;&lt;m:rPr&gt;&lt;m:sty m:val=&quot;p&quot;/&gt;&lt;/m:rPr&gt;&lt;w:rPr&gt;&lt;w:rFonts w:ascii=&quot;Cambria Math&quot; w:h-ansi=&quot;Cambria Math&quot; w:cs=&quot;Arial&quot;/&gt;&lt;wx:font wx:val=&quot;Cambria Math&quot;/&gt;&lt;w:color w:val=&quot;000000&quot;/&gt;&lt;/w:rPr&gt;&lt;m:t&gt;max&lt;/m:t&gt;&lt;/m:r&gt;&lt;m:ctrlPr&gt;&lt;w:rPr&gt;&lt;w:rFonts w:ascii=&quot;Cambria Math&quot; w:fareast=&quot;Calibri&quot; w:h-ansi=&quot;Cambria Math&quot; w:cs=&quot;Arial&quot;/&gt;&lt;wx:font wx:val=&quot;Cambria Math&quot;/&gt;&lt;w:color w:val=&quot;000000&quot;/&gt;&lt;w:kern w:val=&quot;2&quot;/&gt;&lt;/w:rPr&gt;&lt;/m:ctrlPr&gt;&lt;/m:sub&gt;&lt;/m:sSub&gt;&lt;/m:oMath&gt;&lt;/m:oMathPara&gt;&lt;/w:p&gt;&lt;w:sectPr wsp:rsidR=&quot;00000000&quot;&gt;&lt;w:pgSz w:w=&quot;12240&quot; w:h=&quot;15840&quot;/&gt;&lt;w:pgMar w:top=&quot;1440&quot; w:right=&quot;1440&quot; w:bottom=&quot;1440&quot; w:left=&quot;1440&quot; w:header=&quot;720&quot; w:footer=&quot;720&quot; w:gutter=&quot;0&quot;/&gt;&lt;w:cols w:space=&quot;720&quot;/&gt;&lt;/w:sectPr&gt;&lt;/wx:sect&gt;&lt;/w:body&gt;&lt;/w:wordDocument&gt;">
                   <v:imagedata r:id="rId18" o:title="" chromakey="white"/>
                 </v:shape>
               </w:pict>
@@ -22168,7 +22220,7 @@
                 <w:position w:val="-5"/>
               </w:rPr>
               <w:pict w14:anchorId="5CF323DB">
-                <v:shape id="_x0000_i1030" type="#_x0000_t75" alt="" style="width:21.75pt;height:12.75pt;mso-width-percent:0;mso-height-percent:0;mso-width-percent:0;mso-height-percent:0" equationxml="&lt;?xml version=&quot;1.0&quot; encoding=&quot;UTF-8&quot; standalone=&quot;yes&quot;?&gt;&#10;&#10;&#10;&#10;&#10;&#10;&#10;&#10;&#10;&#10;&#10;&#10;&#10;&#10;&#10;&#10;&#10;&#10;&#10;&#10;&#10;&#10;&#10;&#10;&#10;&#10;&#10;&lt;?mso-application progid=&quot;Word.Document&quot;?&gt;&#10;&#10;&#10;&#10;&#10;&#10;&#10;&#10;&#10;&#10;&#10;&#10;&#10;&#10;&#10;&#10;&#10;&#10;&#10;&#10;&#10;&#10;&#10;&#10;&#10;&#10;&#10;&lt;w:wordDocument xmlns:aml=&quot;http://schemas.microsoft.com/aml/2001/core&quot; xmlns:wpc=&quot;http://schemas.microsoft.com/office/word/2010/wordprocessingCanvas&quot; xmlns:cx=&quot;http://schemas.microsoft.com/office/drawing/2014/chartex&quot; xmlns:cx1=&quot;http://schemas.microsoft.com/office/drawing/2015/9/8/chartex&quot; xmlns:cx2=&quot;http://schemas.microsoft.com/office/drawing/2015/10/21/chartex&quot; xmlns:cx3=&quot;http://schemas.microsoft.com/office/drawing/2016/5/9/chartex&quot; xmlns:cx4=&quot;http://schemas.microsoft.com/office/drawing/2016/5/10/chartex&quot; xmlns:cx5=&quot;http://schemas.microsoft.com/office/drawing/2016/5/11/chartex&quot; xmlns:cx6=&quot;http://schemas.microsoft.com/office/drawing/2016/5/12/chartex&quot; xmlns:cx7=&quot;http://schemas.microsoft.com/office/drawing/2016/5/13/chartex&quot; xmlns:cx8=&quot;http://schemas.microsoft.com/office/drawing/2016/5/14/chartex&quot; xmlns:cr=&quot;http://schemas.microsoft.com/office/comments/2020/reactions&quot; xmlns:dt=&quot;uuid:C2F41010-65B3-11d1-A29F-00AA00C14882&quot; xmlns:mc=&quot;http://schemas.openxmlformats.org/markup-compatibility/2006&quot; xmlns:aink=&quot;http://schemas.microsoft.com/office/drawing/2016/ink&quot; xmlns:am3d=&quot;http://schemas.microsoft.com/office/drawing/2017/model3d&quot; xmlns:o=&quot;urn:schemas-microsoft-com:office:office&quot; xmlns:oel=&quot;http://schemas.microsoft.com/office/2019/extlst&quot; xmlns:m=&quot;http://schemas.openxmlformats.org/officeDocument/2006/math&quot; xmlns:v=&quot;urn:schemas-microsoft-com:vml&quot; xmlns:w10=&quot;urn:schemas-microsoft-com:office:word&quot; xmlns:w=&quot;http://schemas.microsoft.com/office/word/2003/wordml&quot; xmlns:wx=&quot;http://schemas.microsoft.com/office/word/2003/auxHint&quot; xmlns:wne=&quot;http://schemas.microsoft.com/office/word/2006/wordml&quot; xmlns:wsp=&quot;http://schemas.microsoft.com/office/word/2003/wordml/sp2&quot; xmlns:sl=&quot;http://schemas.microsoft.com/schemaLibrary/2003/core&quot; w:macrosPresent=&quot;no&quot; w:embeddedObjPresent=&quot;no&quot; w:ocxPresent=&quot;no&quot; xml:space=&quot;preserve&quot;&gt;&lt;w:ignoreSubtree w:val=&quot;http://schemas.microsoft.com/office/word/2003/wordml/sp2&quot;/&gt;&lt;o:DocumentProperties&gt;&lt;o:Version&gt;16&lt;/o:Version&gt;&lt;/o:DocumentProperties&gt;&lt;w:docPr&gt;&lt;w:view w:val=&quot;print&quot;/&gt;&lt;w:zoom w:percent=&quot;100&quot;/&gt;&lt;w:doNotEmbedSystemFonts/&gt;&lt;w:stylePaneFormatFilter w:val=&quot;3F01&quot;/&gt;&lt;w:defaultTabStop w:val=&quot;720&quot;/&gt;&lt;w:punctuationKerning/&gt;&lt;w:characterSpacingControl w:val=&quot;DontCompress&quot;/&gt;&lt;w:webPageEncoding w:val=&quot;windows-1252&quot;/&gt;&lt;w:optimizeForBrowser/&gt;&lt;w:relyOnVML/&gt;&lt;w:allowPNG/&gt;&lt;w:validateAgainstSchema/&gt;&lt;w:saveInvalidXML w:val=&quot;off&quot;/&gt;&lt;w:ignoreMixedContent w:val=&quot;off&quot;/&gt;&lt;w:alwaysShowPlaceholderText w:val=&quot;off&quot;/&gt;&lt;w:compat&gt;&lt;w:breakWrappedTables/&gt;&lt;w:snapToGridInCell/&gt;&lt;w:applyBreakingRules/&gt;&lt;w:wrapTextWithPunct/&gt;&lt;w:useAsianBreakRules/&gt;&lt;w:dontGrowAutofit/&gt;&lt;/w:compat&gt;&lt;wsp:rsids&gt;&lt;wsp:rsidRoot wsp:val=&quot;002231F7&quot;/&gt;&lt;wsp:rsid wsp:val=&quot;00021D64&quot;/&gt;&lt;wsp:rsid wsp:val=&quot;0002538E&quot;/&gt;&lt;wsp:rsid wsp:val=&quot;00027705&quot;/&gt;&lt;wsp:rsid wsp:val=&quot;000442EB&quot;/&gt;&lt;wsp:rsid wsp:val=&quot;000659A3&quot;/&gt;&lt;wsp:rsid wsp:val=&quot;00073737&quot;/&gt;&lt;wsp:rsid wsp:val=&quot;00075A7D&quot;/&gt;&lt;wsp:rsid wsp:val=&quot;0007706D&quot;/&gt;&lt;wsp:rsid wsp:val=&quot;000773F6&quot;/&gt;&lt;wsp:rsid wsp:val=&quot;000828AE&quot;/&gt;&lt;wsp:rsid wsp:val=&quot;000864B8&quot;/&gt;&lt;wsp:rsid wsp:val=&quot;000877A0&quot;/&gt;&lt;wsp:rsid wsp:val=&quot;000A11B8&quot;/&gt;&lt;wsp:rsid wsp:val=&quot;000A1912&quot;/&gt;&lt;wsp:rsid wsp:val=&quot;000B7138&quot;/&gt;&lt;wsp:rsid wsp:val=&quot;000B7946&quot;/&gt;&lt;wsp:rsid wsp:val=&quot;000C02C8&quot;/&gt;&lt;wsp:rsid wsp:val=&quot;000C18CD&quot;/&gt;&lt;wsp:rsid wsp:val=&quot;000C2933&quot;/&gt;&lt;wsp:rsid wsp:val=&quot;000D0EF9&quot;/&gt;&lt;wsp:rsid wsp:val=&quot;000D1CAB&quot;/&gt;&lt;wsp:rsid wsp:val=&quot;000F6444&quot;/&gt;&lt;wsp:rsid wsp:val=&quot;00105506&quot;/&gt;&lt;wsp:rsid wsp:val=&quot;0010584D&quot;/&gt;&lt;wsp:rsid wsp:val=&quot;0011177B&quot;/&gt;&lt;wsp:rsid wsp:val=&quot;001231CA&quot;/&gt;&lt;wsp:rsid wsp:val=&quot;00123787&quot;/&gt;&lt;wsp:rsid wsp:val=&quot;001321BF&quot;/&gt;&lt;wsp:rsid wsp:val=&quot;0013355B&quot;/&gt;&lt;wsp:rsid wsp:val=&quot;0015757F&quot;/&gt;&lt;wsp:rsid wsp:val=&quot;00164E6F&quot;/&gt;&lt;wsp:rsid wsp:val=&quot;00174316&quot;/&gt;&lt;wsp:rsid wsp:val=&quot;001805C1&quot;/&gt;&lt;wsp:rsid wsp:val=&quot;001864DD&quot;/&gt;&lt;wsp:rsid wsp:val=&quot;001A3935&quot;/&gt;&lt;wsp:rsid wsp:val=&quot;001B1BE5&quot;/&gt;&lt;wsp:rsid wsp:val=&quot;001B2E6C&quot;/&gt;&lt;wsp:rsid wsp:val=&quot;001C039E&quot;/&gt;&lt;wsp:rsid wsp:val=&quot;001C5D23&quot;/&gt;&lt;wsp:rsid wsp:val=&quot;001D7C41&quot;/&gt;&lt;wsp:rsid wsp:val=&quot;001E628E&quot;/&gt;&lt;wsp:rsid wsp:val=&quot;001E6378&quot;/&gt;&lt;wsp:rsid wsp:val=&quot;001E7EC0&quot;/&gt;&lt;wsp:rsid wsp:val=&quot;001F15EA&quot;/&gt;&lt;wsp:rsid wsp:val=&quot;001F2A75&quot;/&gt;&lt;wsp:rsid wsp:val=&quot;001F35C2&quot;/&gt;&lt;wsp:rsid wsp:val=&quot;001F60AC&quot;/&gt;&lt;wsp:rsid wsp:val=&quot;0020268D&quot;/&gt;&lt;wsp:rsid wsp:val=&quot;00203DC0&quot;/&gt;&lt;wsp:rsid wsp:val=&quot;00204E17&quot;/&gt;&lt;wsp:rsid wsp:val=&quot;00206713&quot;/&gt;&lt;wsp:rsid wsp:val=&quot;002231F7&quot;/&gt;&lt;wsp:rsid wsp:val=&quot;0022526B&quot;/&gt;&lt;wsp:rsid wsp:val=&quot;00230B9A&quot;/&gt;&lt;wsp:rsid wsp:val=&quot;00243EC4&quot;/&gt;&lt;wsp:rsid wsp:val=&quot;002472BB&quot;/&gt;&lt;wsp:rsid wsp:val=&quot;002525BC&quot;/&gt;&lt;wsp:rsid wsp:val=&quot;00263788&quot;/&gt;&lt;wsp:rsid wsp:val=&quot;00267EF8&quot;/&gt;&lt;wsp:rsid wsp:val=&quot;00274E5E&quot;/&gt;&lt;wsp:rsid wsp:val=&quot;0027641D&quot;/&gt;&lt;wsp:rsid wsp:val=&quot;002874F6&quot;/&gt;&lt;wsp:rsid wsp:val=&quot;002A1B2E&quot;/&gt;&lt;wsp:rsid wsp:val=&quot;002A352D&quot;/&gt;&lt;wsp:rsid wsp:val=&quot;002B46E9&quot;/&gt;&lt;wsp:rsid wsp:val=&quot;002B6712&quot;/&gt;&lt;wsp:rsid wsp:val=&quot;002B7D80&quot;/&gt;&lt;wsp:rsid wsp:val=&quot;002C172D&quot;/&gt;&lt;wsp:rsid wsp:val=&quot;002C3B66&quot;/&gt;&lt;wsp:rsid wsp:val=&quot;002C3EB3&quot;/&gt;&lt;wsp:rsid wsp:val=&quot;002C6137&quot;/&gt;&lt;wsp:rsid wsp:val=&quot;002D3034&quot;/&gt;&lt;wsp:rsid wsp:val=&quot;002D3B30&quot;/&gt;&lt;wsp:rsid wsp:val=&quot;002E2168&quot;/&gt;&lt;wsp:rsid wsp:val=&quot;002E388B&quot;/&gt;&lt;wsp:rsid wsp:val=&quot;002E4B68&quot;/&gt;&lt;wsp:rsid wsp:val=&quot;002F1455&quot;/&gt;&lt;wsp:rsid wsp:val=&quot;002F1665&quot;/&gt;&lt;wsp:rsid wsp:val=&quot;00305C9C&quot;/&gt;&lt;wsp:rsid wsp:val=&quot;003061BA&quot;/&gt;&lt;wsp:rsid wsp:val=&quot;00315BC3&quot;/&gt;&lt;wsp:rsid wsp:val=&quot;0032052C&quot;/&gt;&lt;wsp:rsid wsp:val=&quot;00334CA6&quot;/&gt;&lt;wsp:rsid wsp:val=&quot;003428E6&quot;/&gt;&lt;wsp:rsid wsp:val=&quot;00343C94&quot;/&gt;&lt;wsp:rsid wsp:val=&quot;00352F07&quot;/&gt;&lt;wsp:rsid wsp:val=&quot;00357A10&quot;/&gt;&lt;wsp:rsid wsp:val=&quot;00362550&quot;/&gt;&lt;wsp:rsid wsp:val=&quot;00366007&quot;/&gt;&lt;wsp:rsid wsp:val=&quot;00370697&quot;/&gt;&lt;wsp:rsid wsp:val=&quot;003729AF&quot;/&gt;&lt;wsp:rsid wsp:val=&quot;00381C25&quot;/&gt;&lt;wsp:rsid wsp:val=&quot;003826DC&quot;/&gt;&lt;wsp:rsid wsp:val=&quot;0038737D&quot;/&gt;&lt;wsp:rsid wsp:val=&quot;0039290D&quot;/&gt;&lt;wsp:rsid wsp:val=&quot;00392A55&quot;/&gt;&lt;wsp:rsid wsp:val=&quot;003B00DC&quot;/&gt;&lt;wsp:rsid wsp:val=&quot;003C4E3B&quot;/&gt;&lt;wsp:rsid wsp:val=&quot;003D5757&quot;/&gt;&lt;wsp:rsid wsp:val=&quot;003D7E67&quot;/&gt;&lt;wsp:rsid wsp:val=&quot;0040202D&quot;/&gt;&lt;wsp:rsid wsp:val=&quot;00405AB7&quot;/&gt;&lt;wsp:rsid wsp:val=&quot;00416BB9&quot;/&gt;&lt;wsp:rsid wsp:val=&quot;00430EAF&quot;/&gt;&lt;wsp:rsid wsp:val=&quot;004522E5&quot;/&gt;&lt;wsp:rsid wsp:val=&quot;00466ABA&quot;/&gt;&lt;wsp:rsid wsp:val=&quot;00472C66&quot;/&gt;&lt;wsp:rsid wsp:val=&quot;004732EF&quot;/&gt;&lt;wsp:rsid wsp:val=&quot;00483A05&quot;/&gt;&lt;wsp:rsid wsp:val=&quot;004909CD&quot;/&gt;&lt;wsp:rsid wsp:val=&quot;00491D01&quot;/&gt;&lt;wsp:rsid wsp:val=&quot;00492434&quot;/&gt;&lt;wsp:rsid wsp:val=&quot;00496AC2&quot;/&gt;&lt;wsp:rsid wsp:val=&quot;004B36B2&quot;/&gt;&lt;wsp:rsid wsp:val=&quot;004B4D42&quot;/&gt;&lt;wsp:rsid wsp:val=&quot;004D2742&quot;/&gt;&lt;wsp:rsid wsp:val=&quot;004E2098&quot;/&gt;&lt;wsp:rsid wsp:val=&quot;004E7B58&quot;/&gt;&lt;wsp:rsid wsp:val=&quot;00505058&quot;/&gt;&lt;wsp:rsid wsp:val=&quot;005113BD&quot;/&gt;&lt;wsp:rsid wsp:val=&quot;00520D6F&quot;/&gt;&lt;wsp:rsid wsp:val=&quot;00526E28&quot;/&gt;&lt;wsp:rsid wsp:val=&quot;00531E34&quot;/&gt;&lt;wsp:rsid wsp:val=&quot;005372A1&quot;/&gt;&lt;wsp:rsid wsp:val=&quot;00543224&quot;/&gt;&lt;wsp:rsid wsp:val=&quot;00556162&quot;/&gt;&lt;wsp:rsid wsp:val=&quot;00583E77&quot;/&gt;&lt;wsp:rsid wsp:val=&quot;00585E61&quot;/&gt;&lt;wsp:rsid wsp:val=&quot;00586D45&quot;/&gt;&lt;wsp:rsid wsp:val=&quot;005A0E69&quot;/&gt;&lt;wsp:rsid wsp:val=&quot;005B519B&quot;/&gt;&lt;wsp:rsid wsp:val=&quot;005C1A83&quot;/&gt;&lt;wsp:rsid wsp:val=&quot;005C3C29&quot;/&gt;&lt;wsp:rsid wsp:val=&quot;005C52BB&quot;/&gt;&lt;wsp:rsid wsp:val=&quot;005D180A&quot;/&gt;&lt;wsp:rsid wsp:val=&quot;005D7012&quot;/&gt;&lt;wsp:rsid wsp:val=&quot;005E24B4&quot;/&gt;&lt;wsp:rsid wsp:val=&quot;005F6402&quot;/&gt;&lt;wsp:rsid wsp:val=&quot;00606FDA&quot;/&gt;&lt;wsp:rsid wsp:val=&quot;00610A3E&quot;/&gt;&lt;wsp:rsid wsp:val=&quot;00614EE6&quot;/&gt;&lt;wsp:rsid wsp:val=&quot;00621710&quot;/&gt;&lt;wsp:rsid wsp:val=&quot;00626CAD&quot;/&gt;&lt;wsp:rsid wsp:val=&quot;00634D9E&quot;/&gt;&lt;wsp:rsid wsp:val=&quot;00635252&quot;/&gt;&lt;wsp:rsid wsp:val=&quot;006370EE&quot;/&gt;&lt;wsp:rsid wsp:val=&quot;00641074&quot;/&gt;&lt;wsp:rsid wsp:val=&quot;00641531&quot;/&gt;&lt;wsp:rsid wsp:val=&quot;00643C96&quot;/&gt;&lt;wsp:rsid wsp:val=&quot;0065338F&quot;/&gt;&lt;wsp:rsid wsp:val=&quot;00656A60&quot;/&gt;&lt;wsp:rsid wsp:val=&quot;0067028C&quot;/&gt;&lt;wsp:rsid wsp:val=&quot;006B1999&quot;/&gt;&lt;wsp:rsid wsp:val=&quot;006C0F59&quot;/&gt;&lt;wsp:rsid wsp:val=&quot;006C32D8&quot;/&gt;&lt;wsp:rsid wsp:val=&quot;006D1445&quot;/&gt;&lt;wsp:rsid wsp:val=&quot;006D40B4&quot;/&gt;&lt;wsp:rsid wsp:val=&quot;006E04AB&quot;/&gt;&lt;wsp:rsid wsp:val=&quot;006E2036&quot;/&gt;&lt;wsp:rsid wsp:val=&quot;006E665A&quot;/&gt;&lt;wsp:rsid wsp:val=&quot;006F1B99&quot;/&gt;&lt;wsp:rsid wsp:val=&quot;007019CD&quot;/&gt;&lt;wsp:rsid wsp:val=&quot;00703EF7&quot;/&gt;&lt;wsp:rsid wsp:val=&quot;007061AA&quot;/&gt;&lt;wsp:rsid wsp:val=&quot;007107E3&quot;/&gt;&lt;wsp:rsid wsp:val=&quot;0071749A&quot;/&gt;&lt;wsp:rsid wsp:val=&quot;00720A9F&quot;/&gt;&lt;wsp:rsid wsp:val=&quot;00726B40&quot;/&gt;&lt;wsp:rsid wsp:val=&quot;00733F5A&quot;/&gt;&lt;wsp:rsid wsp:val=&quot;00736F5C&quot;/&gt;&lt;wsp:rsid wsp:val=&quot;00747785&quot;/&gt;&lt;wsp:rsid wsp:val=&quot;00756905&quot;/&gt;&lt;wsp:rsid wsp:val=&quot;00762773&quot;/&gt;&lt;wsp:rsid wsp:val=&quot;007A13B9&quot;/&gt;&lt;wsp:rsid wsp:val=&quot;007A66D9&quot;/&gt;&lt;wsp:rsid wsp:val=&quot;007B12F0&quot;/&gt;&lt;wsp:rsid wsp:val=&quot;007B1585&quot;/&gt;&lt;wsp:rsid wsp:val=&quot;007D1215&quot;/&gt;&lt;wsp:rsid wsp:val=&quot;007F200F&quot;/&gt;&lt;wsp:rsid wsp:val=&quot;00805D06&quot;/&gt;&lt;wsp:rsid wsp:val=&quot;00813274&quot;/&gt;&lt;wsp:rsid wsp:val=&quot;00816205&quot;/&gt;&lt;wsp:rsid wsp:val=&quot;00823330&quot;/&gt;&lt;wsp:rsid wsp:val=&quot;00824C64&quot;/&gt;&lt;wsp:rsid wsp:val=&quot;00831ABA&quot;/&gt;&lt;wsp:rsid wsp:val=&quot;0084106B&quot;/&gt;&lt;wsp:rsid wsp:val=&quot;008474D8&quot;/&gt;&lt;wsp:rsid wsp:val=&quot;008476AD&quot;/&gt;&lt;wsp:rsid wsp:val=&quot;00855C95&quot;/&gt;&lt;wsp:rsid wsp:val=&quot;0085656E&quot;/&gt;&lt;wsp:rsid wsp:val=&quot;00870F94&quot;/&gt;&lt;wsp:rsid wsp:val=&quot;00873368&quot;/&gt;&lt;wsp:rsid wsp:val=&quot;008828F9&quot;/&gt;&lt;wsp:rsid wsp:val=&quot;008836C8&quot;/&gt;&lt;wsp:rsid wsp:val=&quot;008874FC&quot;/&gt;&lt;wsp:rsid wsp:val=&quot;00891ECA&quot;/&gt;&lt;wsp:rsid wsp:val=&quot;00893C0F&quot;/&gt;&lt;wsp:rsid wsp:val=&quot;008A4593&quot;/&gt;&lt;wsp:rsid wsp:val=&quot;008A6324&quot;/&gt;&lt;wsp:rsid wsp:val=&quot;008B2DC6&quot;/&gt;&lt;wsp:rsid wsp:val=&quot;008C0824&quot;/&gt;&lt;wsp:rsid wsp:val=&quot;008C3DC6&quot;/&gt;&lt;wsp:rsid wsp:val=&quot;008C5328&quot;/&gt;&lt;wsp:rsid wsp:val=&quot;008D3205&quot;/&gt;&lt;wsp:rsid wsp:val=&quot;008D39F7&quot;/&gt;&lt;wsp:rsid wsp:val=&quot;008E24A5&quot;/&gt;&lt;wsp:rsid wsp:val=&quot;00907311&quot;/&gt;&lt;wsp:rsid wsp:val=&quot;00917648&quot;/&gt;&lt;wsp:rsid wsp:val=&quot;00921400&quot;/&gt;&lt;wsp:rsid wsp:val=&quot;00922867&quot;/&gt;&lt;wsp:rsid wsp:val=&quot;00925A32&quot;/&gt;&lt;wsp:rsid wsp:val=&quot;0093462C&quot;/&gt;&lt;wsp:rsid wsp:val=&quot;0095147A&quot;/&gt;&lt;wsp:rsid wsp:val=&quot;0095374B&quot;/&gt;&lt;wsp:rsid wsp:val=&quot;00962143&quot;/&gt;&lt;wsp:rsid wsp:val=&quot;0096567F&quot;/&gt;&lt;wsp:rsid wsp:val=&quot;009662BB&quot;/&gt;&lt;wsp:rsid wsp:val=&quot;00967F3E&quot;/&gt;&lt;wsp:rsid wsp:val=&quot;00973B9F&quot;/&gt;&lt;wsp:rsid wsp:val=&quot;0098095D&quot;/&gt;&lt;wsp:rsid wsp:val=&quot;00983724&quot;/&gt;&lt;wsp:rsid wsp:val=&quot;009A48A2&quot;/&gt;&lt;wsp:rsid wsp:val=&quot;009C1FC1&quot;/&gt;&lt;wsp:rsid wsp:val=&quot;009C31A8&quot;/&gt;&lt;wsp:rsid wsp:val=&quot;009D036D&quot;/&gt;&lt;wsp:rsid wsp:val=&quot;009E2DF2&quot;/&gt;&lt;wsp:rsid wsp:val=&quot;009E7E1A&quot;/&gt;&lt;wsp:rsid wsp:val=&quot;009F7D60&quot;/&gt;&lt;wsp:rsid wsp:val=&quot;00A02667&quot;/&gt;&lt;wsp:rsid wsp:val=&quot;00A04387&quot;/&gt;&lt;wsp:rsid wsp:val=&quot;00A130C0&quot;/&gt;&lt;wsp:rsid wsp:val=&quot;00A13ADF&quot;/&gt;&lt;wsp:rsid wsp:val=&quot;00A179E9&quot;/&gt;&lt;wsp:rsid wsp:val=&quot;00A21444&quot;/&gt;&lt;wsp:rsid wsp:val=&quot;00A2225E&quot;/&gt;&lt;wsp:rsid wsp:val=&quot;00A25BA6&quot;/&gt;&lt;wsp:rsid wsp:val=&quot;00A30601&quot;/&gt;&lt;wsp:rsid wsp:val=&quot;00A31B4B&quot;/&gt;&lt;wsp:rsid wsp:val=&quot;00A3644A&quot;/&gt;&lt;wsp:rsid wsp:val=&quot;00A53775&quot;/&gt;&lt;wsp:rsid wsp:val=&quot;00A53869&quot;/&gt;&lt;wsp:rsid wsp:val=&quot;00A61274&quot;/&gt;&lt;wsp:rsid wsp:val=&quot;00A618A9&quot;/&gt;&lt;wsp:rsid wsp:val=&quot;00A65E2A&quot;/&gt;&lt;wsp:rsid wsp:val=&quot;00A662B9&quot;/&gt;&lt;wsp:rsid wsp:val=&quot;00A71892&quot;/&gt;&lt;wsp:rsid wsp:val=&quot;00A7307D&quot;/&gt;&lt;wsp:rsid wsp:val=&quot;00A96AD1&quot;/&gt;&lt;wsp:rsid wsp:val=&quot;00AA63F8&quot;/&gt;&lt;wsp:rsid wsp:val=&quot;00AB4A9A&quot;/&gt;&lt;wsp:rsid wsp:val=&quot;00AC346B&quot;/&gt;&lt;wsp:rsid wsp:val=&quot;00AE5A46&quot;/&gt;&lt;wsp:rsid wsp:val=&quot;00B03C5C&quot;/&gt;&lt;wsp:rsid wsp:val=&quot;00B04552&quot;/&gt;&lt;wsp:rsid wsp:val=&quot;00B105EE&quot;/&gt;&lt;wsp:rsid wsp:val=&quot;00B14AA0&quot;/&gt;&lt;wsp:rsid wsp:val=&quot;00B24D3C&quot;/&gt;&lt;wsp:rsid wsp:val=&quot;00B541A9&quot;/&gt;&lt;wsp:rsid wsp:val=&quot;00B60808&quot;/&gt;&lt;wsp:rsid wsp:val=&quot;00B641AE&quot;/&gt;&lt;wsp:rsid wsp:val=&quot;00B8366E&quot;/&gt;&lt;wsp:rsid wsp:val=&quot;00B8532E&quot;/&gt;&lt;wsp:rsid wsp:val=&quot;00B86798&quot;/&gt;&lt;wsp:rsid wsp:val=&quot;00B9390A&quot;/&gt;&lt;wsp:rsid wsp:val=&quot;00B963E6&quot;/&gt;&lt;wsp:rsid wsp:val=&quot;00BA524A&quot;/&gt;&lt;wsp:rsid wsp:val=&quot;00BB77D5&quot;/&gt;&lt;wsp:rsid wsp:val=&quot;00BC7E42&quot;/&gt;&lt;wsp:rsid wsp:val=&quot;00BD033D&quot;/&gt;&lt;wsp:rsid wsp:val=&quot;00BD16D3&quot;/&gt;&lt;wsp:rsid wsp:val=&quot;00BD18B3&quot;/&gt;&lt;wsp:rsid wsp:val=&quot;00BD4B18&quot;/&gt;&lt;wsp:rsid wsp:val=&quot;00BE0B6E&quot;/&gt;&lt;wsp:rsid wsp:val=&quot;00BE4F7E&quot;/&gt;&lt;wsp:rsid wsp:val=&quot;00BE4FCA&quot;/&gt;&lt;wsp:rsid wsp:val=&quot;00BF1760&quot;/&gt;&lt;wsp:rsid wsp:val=&quot;00C0035A&quot;/&gt;&lt;wsp:rsid wsp:val=&quot;00C1445B&quot;/&gt;&lt;wsp:rsid wsp:val=&quot;00C176C2&quot;/&gt;&lt;wsp:rsid wsp:val=&quot;00C231EC&quot;/&gt;&lt;wsp:rsid wsp:val=&quot;00C27839&quot;/&gt;&lt;wsp:rsid wsp:val=&quot;00C33757&quot;/&gt;&lt;wsp:rsid wsp:val=&quot;00C45204&quot;/&gt;&lt;wsp:rsid wsp:val=&quot;00C57176&quot;/&gt;&lt;wsp:rsid wsp:val=&quot;00C629DD&quot;/&gt;&lt;wsp:rsid wsp:val=&quot;00C63368&quot;/&gt;&lt;wsp:rsid wsp:val=&quot;00C8443F&quot;/&gt;&lt;wsp:rsid wsp:val=&quot;00C8671E&quot;/&gt;&lt;wsp:rsid wsp:val=&quot;00C869B7&quot;/&gt;&lt;wsp:rsid wsp:val=&quot;00C93565&quot;/&gt;&lt;wsp:rsid wsp:val=&quot;00CA0A2A&quot;/&gt;&lt;wsp:rsid wsp:val=&quot;00CA1DE1&quot;/&gt;&lt;wsp:rsid wsp:val=&quot;00CC4D9B&quot;/&gt;&lt;wsp:rsid wsp:val=&quot;00CC6725&quot;/&gt;&lt;wsp:rsid wsp:val=&quot;00CC6936&quot;/&gt;&lt;wsp:rsid wsp:val=&quot;00CC69A7&quot;/&gt;&lt;wsp:rsid wsp:val=&quot;00CD5ACA&quot;/&gt;&lt;wsp:rsid wsp:val=&quot;00CF4C6F&quot;/&gt;&lt;wsp:rsid wsp:val=&quot;00D0142C&quot;/&gt;&lt;wsp:rsid wsp:val=&quot;00D12788&quot;/&gt;&lt;wsp:rsid wsp:val=&quot;00D12DAB&quot;/&gt;&lt;wsp:rsid wsp:val=&quot;00D20812&quot;/&gt;&lt;wsp:rsid wsp:val=&quot;00D34E1B&quot;/&gt;&lt;wsp:rsid wsp:val=&quot;00D42250&quot;/&gt;&lt;wsp:rsid wsp:val=&quot;00D46864&quot;/&gt;&lt;wsp:rsid wsp:val=&quot;00D52873&quot;/&gt;&lt;wsp:rsid wsp:val=&quot;00D6256C&quot;/&gt;&lt;wsp:rsid wsp:val=&quot;00D65729&quot;/&gt;&lt;wsp:rsid wsp:val=&quot;00D6616E&quot;/&gt;&lt;wsp:rsid wsp:val=&quot;00D669AB&quot;/&gt;&lt;wsp:rsid wsp:val=&quot;00D935C7&quot;/&gt;&lt;wsp:rsid wsp:val=&quot;00D93D77&quot;/&gt;&lt;wsp:rsid wsp:val=&quot;00DB1A45&quot;/&gt;&lt;wsp:rsid wsp:val=&quot;00DD28BC&quot;/&gt;&lt;wsp:rsid wsp:val=&quot;00DD410E&quot;/&gt;&lt;wsp:rsid wsp:val=&quot;00DD43B2&quot;/&gt;&lt;wsp:rsid wsp:val=&quot;00DD66DC&quot;/&gt;&lt;wsp:rsid wsp:val=&quot;00DE3183&quot;/&gt;&lt;wsp:rsid wsp:val=&quot;00DE3B01&quot;/&gt;&lt;wsp:rsid wsp:val=&quot;00DE5757&quot;/&gt;&lt;wsp:rsid wsp:val=&quot;00DE718E&quot;/&gt;&lt;wsp:rsid wsp:val=&quot;00DF24BD&quot;/&gt;&lt;wsp:rsid wsp:val=&quot;00DF2E0B&quot;/&gt;&lt;wsp:rsid wsp:val=&quot;00E012FF&quot;/&gt;&lt;wsp:rsid wsp:val=&quot;00E0341F&quot;/&gt;&lt;wsp:rsid wsp:val=&quot;00E25FFD&quot;/&gt;&lt;wsp:rsid wsp:val=&quot;00E41F54&quot;/&gt;&lt;wsp:rsid wsp:val=&quot;00E45B38&quot;/&gt;&lt;wsp:rsid wsp:val=&quot;00E53062&quot;/&gt;&lt;wsp:rsid wsp:val=&quot;00E73AB0&quot;/&gt;&lt;wsp:rsid wsp:val=&quot;00E87663&quot;/&gt;&lt;wsp:rsid wsp:val=&quot;00E958FB&quot;/&gt;&lt;wsp:rsid wsp:val=&quot;00EA190A&quot;/&gt;&lt;wsp:rsid wsp:val=&quot;00EC1932&quot;/&gt;&lt;wsp:rsid wsp:val=&quot;00EC4336&quot;/&gt;&lt;wsp:rsid wsp:val=&quot;00ED0B9E&quot;/&gt;&lt;wsp:rsid wsp:val=&quot;00EE16EF&quot;/&gt;&lt;wsp:rsid wsp:val=&quot;00EE1B69&quot;/&gt;&lt;wsp:rsid wsp:val=&quot;00EF04B3&quot;/&gt;&lt;wsp:rsid wsp:val=&quot;00EF18BD&quot;/&gt;&lt;wsp:rsid wsp:val=&quot;00EF338A&quot;/&gt;&lt;wsp:rsid wsp:val=&quot;00EF4C96&quot;/&gt;&lt;wsp:rsid wsp:val=&quot;00EF5D24&quot;/&gt;&lt;wsp:rsid wsp:val=&quot;00EF651E&quot;/&gt;&lt;wsp:rsid wsp:val=&quot;00F011AC&quot;/&gt;&lt;wsp:rsid wsp:val=&quot;00F06AE2&quot;/&gt;&lt;wsp:rsid wsp:val=&quot;00F34222&quot;/&gt;&lt;wsp:rsid wsp:val=&quot;00F505EB&quot;/&gt;&lt;wsp:rsid wsp:val=&quot;00F603F0&quot;/&gt;&lt;wsp:rsid wsp:val=&quot;00F64E7A&quot;/&gt;&lt;wsp:rsid wsp:val=&quot;00F713B6&quot;/&gt;&lt;wsp:rsid wsp:val=&quot;00F82492&quot;/&gt;&lt;wsp:rsid wsp:val=&quot;00F82D81&quot;/&gt;&lt;wsp:rsid wsp:val=&quot;00F91E64&quot;/&gt;&lt;wsp:rsid wsp:val=&quot;00F95E43&quot;/&gt;&lt;wsp:rsid wsp:val=&quot;00FA4CC4&quot;/&gt;&lt;wsp:rsid wsp:val=&quot;00FA7553&quot;/&gt;&lt;wsp:rsid wsp:val=&quot;00FB7A55&quot;/&gt;&lt;wsp:rsid wsp:val=&quot;00FE277A&quot;/&gt;&lt;wsp:rsid wsp:val=&quot;00FF7DA1&quot;/&gt;&lt;/wsp:rsids&gt;&lt;/w:docPr&gt;&lt;w:body&gt;&lt;wx:sect&gt;&lt;w:p wsp:rsidR=&quot;00000000&quot; wsp:rsidRDefault=&quot;0095147A&quot; wsp:rsidP=&quot;0095147A&quot;&gt;&lt;m:oMathPara&gt;&lt;m:oMath&gt;&lt;m:sSub&gt;&lt;m:sSubPr&gt;&lt;m:ctrlPr&gt;&lt;w:rPr&gt;&lt;w:rFonts w:ascii=&quot;Cambria Math&quot; w:h-ansi=&quot;Cambria Math&quot; w:cs=&quot;Arial&quot;/&gt;&lt;wx:font wx:val=&quot;Cambria Math&quot;/&gt;&lt;w:color w:val=&quot;000000&quot;/&gt;&lt;/w:rPr&gt;&lt;/m:ctrlPr&gt;&lt;/m:sSubPr&gt;&lt;m:e&gt;&lt;m:r&gt;&lt;m:rPr&gt;&lt;m:sty m:val=&quot;p&quot;/&gt;&lt;/m:rPr&gt;&lt;w:rPr&gt;&lt;w:rFonts w:ascii=&quot;Cambria Math&quot; w:h-ansi=&quot;Cambria Math&quot; w:cs=&quot;Arial&quot;/&gt;&lt;wx:font wx:val=&quot;Cambria Math&quot;/&gt;&lt;w:color w:val=&quot;000000&quot;/&gt;&lt;/w:rPr&gt;&lt;m:t&gt;S&lt;/m:t&gt;&lt;/m:r&gt;&lt;m:ctrlPr&gt;&lt;w:rPr&gt;&lt;w:rFonts w:ascii=&quot;Cambria Math&quot; w:fareast=&quot;Calibri&quot; w:h-ansi=&quot;Cambria Math&quot; w:cs=&quot;Arial&quot;/&gt;&lt;wx:font wx:val=&quot;Cambria Math&quot;/&gt;&lt;w:color w:val=&quot;000000&quot;/&gt;&lt;w:kern w:val=&quot;2&quot;/&gt;&lt;/w:rPr&gt;&lt;/m:ctrlPr&gt;&lt;/m:e&gt;&lt;m:sub&gt;&lt;m:r&gt;&lt;m:rPr&gt;&lt;m:sty m:val=&quot;p&quot;/&gt;&lt;/m:rPr&gt;&lt;w:rPr&gt;&lt;w:rFonts w:ascii=&quot;Cambria Math&quot; w:h-ansi=&quot;Cambria Math&quot; w:cs=&quot;Arial&quot;/&gt;&lt;wx:font wx:val=&quot;Cambria Math&quot;/&gt;&lt;w:color w:val=&quot;000000&quot;/&gt;&lt;/w:rPr&gt;&lt;m:t&gt;max&lt;/m:t&gt;&lt;/m:r&gt;&lt;m:ctrlPr&gt;&lt;w:rPr&gt;&lt;w:rFonts w:ascii=&quot;Cambria Math&quot; w:fareast=&quot;Calibri&quot; w:h-ansi=&quot;Cambria Math&quot; w:cs=&quot;Arial&quot;/&gt;&lt;wx:font wx:val=&quot;Cambria Math&quot;/&gt;&lt;w:color w:val=&quot;000000&quot;/&gt;&lt;w:kern w:val=&quot;2&quot;/&gt;&lt;/w:rPr&gt;&lt;/m:ctrlPr&gt;&lt;/m:sub&gt;&lt;/m:sSub&gt;&lt;/m:oMath&gt;&lt;/m:oMathPara&gt;&lt;/w:p&gt;&lt;w:sectPr wsp:rsidR=&quot;00000000&quot;&gt;&lt;w:pgSz w:w=&quot;12240&quot; w:h=&quot;15840&quot;/&gt;&lt;w:pgMar w:top=&quot;1440&quot; w:right=&quot;1440&quot; w:bottom=&quot;1440&quot; w:left=&quot;1440&quot; w:header=&quot;720&quot; w:footer=&quot;720&quot; w:gutter=&quot;0&quot;/&gt;&lt;w:cols w:space=&quot;720&quot;/&gt;&lt;/w:sectPr&gt;&lt;/wx:sect&gt;&lt;/w:body&gt;&lt;/w:wordDocument&gt;">
+                <v:shape id="_x0000_i1025" type="#_x0000_t75" alt="" style="width:22pt;height:13pt;mso-width-percent:0;mso-height-percent:0;mso-width-percent:0;mso-height-percent:0" equationxml="&lt;?xml version=&quot;1.0&quot; encoding=&quot;UTF-8&quot; standalone=&quot;yes&quot;?&gt;&#13;&#10;&#13;&#10;&#13;&#10;&#13;&#10;&#13;&#10;&#13;&#10;&#13;&#10;&#13;&#10;&#13;&#10;&#13;&#10;&#13;&#10;&#13;&#10;&#13;&#10;&#13;&#10;&#13;&#10;&#13;&#10;&#13;&#10;&#13;&#10;&#13;&#10;&#13;&#10;&#13;&#10;&#13;&#10;&#13;&#10;&#13;&#10;&#13;&#10;&#13;&#10;&#13;&#10;&lt;?mso-application progid=&quot;Word.Document&quot;?&gt;&#13;&#10;&#13;&#10;&#13;&#10;&#13;&#10;&#13;&#10;&#13;&#10;&#13;&#10;&#13;&#10;&#13;&#10;&#13;&#10;&#13;&#10;&#13;&#10;&#13;&#10;&#13;&#10;&#13;&#10;&#13;&#10;&#13;&#10;&#13;&#10;&#13;&#10;&#13;&#10;&#13;&#10;&#13;&#10;&#13;&#10;&#13;&#10;&#13;&#10;&#13;&#10;&#13;&#10;&lt;w:wordDocument xmlns:aml=&quot;http://schemas.microsoft.com/aml/2001/core&quot; xmlns:wpc=&quot;http://schemas.microsoft.com/office/word/2010/wordprocessingCanvas&quot; xmlns:cx=&quot;http://schemas.microsoft.com/office/drawing/2014/chartex&quot; xmlns:cx1=&quot;http://schemas.microsoft.com/office/drawing/2015/9/8/chartex&quot; xmlns:cx2=&quot;http://schemas.microsoft.com/office/drawing/2015/10/21/chartex&quot; xmlns:cx3=&quot;http://schemas.microsoft.com/office/drawing/2016/5/9/chartex&quot; xmlns:cx4=&quot;http://schemas.microsoft.com/office/drawing/2016/5/10/chartex&quot; xmlns:cx5=&quot;http://schemas.microsoft.com/office/drawing/2016/5/11/chartex&quot; xmlns:cx6=&quot;http://schemas.microsoft.com/office/drawing/2016/5/12/chartex&quot; xmlns:cx7=&quot;http://schemas.microsoft.com/office/drawing/2016/5/13/chartex&quot; xmlns:cx8=&quot;http://schemas.microsoft.com/office/drawing/2016/5/14/chartex&quot; xmlns:cr=&quot;http://schemas.microsoft.com/office/comments/2020/reactions&quot; xmlns:dt=&quot;uuid:C2F41010-65B3-11d1-A29F-00AA00C14882&quot; xmlns:mc=&quot;http://schemas.openxmlformats.org/markup-compatibility/2006&quot; xmlns:aink=&quot;http://schemas.microsoft.com/office/drawing/2016/ink&quot; xmlns:am3d=&quot;http://schemas.microsoft.com/office/drawing/2017/model3d&quot; xmlns:o=&quot;urn:schemas-microsoft-com:office:office&quot; xmlns:oel=&quot;http://schemas.microsoft.com/office/2019/extlst&quot; xmlns:m=&quot;http://schemas.openxmlformats.org/officeDocument/2006/math&quot; xmlns:v=&quot;urn:schemas-microsoft-com:vml&quot; xmlns:w10=&quot;urn:schemas-microsoft-com:office:word&quot; xmlns:w=&quot;http://schemas.microsoft.com/office/word/2003/wordml&quot; xmlns:wx=&quot;http://schemas.microsoft.com/office/word/2003/auxHint&quot; xmlns:wne=&quot;http://schemas.microsoft.com/office/word/2006/wordml&quot; xmlns:wsp=&quot;http://schemas.microsoft.com/office/word/2003/wordml/sp2&quot; xmlns:sl=&quot;http://schemas.microsoft.com/schemaLibrary/2003/core&quot; w:macrosPresent=&quot;no&quot; w:embeddedObjPresent=&quot;no&quot; w:ocxPresent=&quot;no&quot; xml:space=&quot;preserve&quot;&gt;&lt;w:ignoreSubtree w:val=&quot;http://schemas.microsoft.com/office/word/2003/wordml/sp2&quot;/&gt;&lt;o:DocumentProperties&gt;&lt;o:Version&gt;16&lt;/o:Version&gt;&lt;/o:DocumentProperties&gt;&lt;w:docPr&gt;&lt;w:view w:val=&quot;print&quot;/&gt;&lt;w:zoom w:percent=&quot;100&quot;/&gt;&lt;w:doNotEmbedSystemFonts/&gt;&lt;w:stylePaneFormatFilter w:val=&quot;3F01&quot;/&gt;&lt;w:defaultTabStop w:val=&quot;720&quot;/&gt;&lt;w:punctuationKerning/&gt;&lt;w:characterSpacingControl w:val=&quot;DontCompress&quot;/&gt;&lt;w:webPageEncoding w:val=&quot;windows-1252&quot;/&gt;&lt;w:optimizeForBrowser/&gt;&lt;w:relyOnVML/&gt;&lt;w:allowPNG/&gt;&lt;w:validateAgainstSchema/&gt;&lt;w:saveInvalidXML w:val=&quot;off&quot;/&gt;&lt;w:ignoreMixedContent w:val=&quot;off&quot;/&gt;&lt;w:alwaysShowPlaceholderText w:val=&quot;off&quot;/&gt;&lt;w:compat&gt;&lt;w:breakWrappedTables/&gt;&lt;w:snapToGridInCell/&gt;&lt;w:applyBreakingRules/&gt;&lt;w:wrapTextWithPunct/&gt;&lt;w:useAsianBreakRules/&gt;&lt;w:dontGrowAutofit/&gt;&lt;/w:compat&gt;&lt;wsp:rsids&gt;&lt;wsp:rsidRoot wsp:val=&quot;002231F7&quot;/&gt;&lt;wsp:rsid wsp:val=&quot;00021D64&quot;/&gt;&lt;wsp:rsid wsp:val=&quot;0002538E&quot;/&gt;&lt;wsp:rsid wsp:val=&quot;00027705&quot;/&gt;&lt;wsp:rsid wsp:val=&quot;000442EB&quot;/&gt;&lt;wsp:rsid wsp:val=&quot;000659A3&quot;/&gt;&lt;wsp:rsid wsp:val=&quot;00073737&quot;/&gt;&lt;wsp:rsid wsp:val=&quot;00075A7D&quot;/&gt;&lt;wsp:rsid wsp:val=&quot;0007706D&quot;/&gt;&lt;wsp:rsid wsp:val=&quot;000773F6&quot;/&gt;&lt;wsp:rsid wsp:val=&quot;000828AE&quot;/&gt;&lt;wsp:rsid wsp:val=&quot;000864B8&quot;/&gt;&lt;wsp:rsid wsp:val=&quot;000877A0&quot;/&gt;&lt;wsp:rsid wsp:val=&quot;000A11B8&quot;/&gt;&lt;wsp:rsid wsp:val=&quot;000A1912&quot;/&gt;&lt;wsp:rsid wsp:val=&quot;000B7138&quot;/&gt;&lt;wsp:rsid wsp:val=&quot;000B7946&quot;/&gt;&lt;wsp:rsid wsp:val=&quot;000C02C8&quot;/&gt;&lt;wsp:rsid wsp:val=&quot;000C18CD&quot;/&gt;&lt;wsp:rsid wsp:val=&quot;000C2933&quot;/&gt;&lt;wsp:rsid wsp:val=&quot;000D0EF9&quot;/&gt;&lt;wsp:rsid wsp:val=&quot;000D1CAB&quot;/&gt;&lt;wsp:rsid wsp:val=&quot;000F6444&quot;/&gt;&lt;wsp:rsid wsp:val=&quot;00105506&quot;/&gt;&lt;wsp:rsid wsp:val=&quot;0010584D&quot;/&gt;&lt;wsp:rsid wsp:val=&quot;0011177B&quot;/&gt;&lt;wsp:rsid wsp:val=&quot;001231CA&quot;/&gt;&lt;wsp:rsid wsp:val=&quot;00123787&quot;/&gt;&lt;wsp:rsid wsp:val=&quot;001321BF&quot;/&gt;&lt;wsp:rsid wsp:val=&quot;0013355B&quot;/&gt;&lt;wsp:rsid wsp:val=&quot;0015757F&quot;/&gt;&lt;wsp:rsid wsp:val=&quot;00164E6F&quot;/&gt;&lt;wsp:rsid wsp:val=&quot;00174316&quot;/&gt;&lt;wsp:rsid wsp:val=&quot;001805C1&quot;/&gt;&lt;wsp:rsid wsp:val=&quot;001864DD&quot;/&gt;&lt;wsp:rsid wsp:val=&quot;001A3935&quot;/&gt;&lt;wsp:rsid wsp:val=&quot;001B1BE5&quot;/&gt;&lt;wsp:rsid wsp:val=&quot;001B2E6C&quot;/&gt;&lt;wsp:rsid wsp:val=&quot;001C039E&quot;/&gt;&lt;wsp:rsid wsp:val=&quot;001C5D23&quot;/&gt;&lt;wsp:rsid wsp:val=&quot;001D7C41&quot;/&gt;&lt;wsp:rsid wsp:val=&quot;001E628E&quot;/&gt;&lt;wsp:rsid wsp:val=&quot;001E6378&quot;/&gt;&lt;wsp:rsid wsp:val=&quot;001E7EC0&quot;/&gt;&lt;wsp:rsid wsp:val=&quot;001F15EA&quot;/&gt;&lt;wsp:rsid wsp:val=&quot;001F2A75&quot;/&gt;&lt;wsp:rsid wsp:val=&quot;001F35C2&quot;/&gt;&lt;wsp:rsid wsp:val=&quot;001F60AC&quot;/&gt;&lt;wsp:rsid wsp:val=&quot;0020268D&quot;/&gt;&lt;wsp:rsid wsp:val=&quot;00203DC0&quot;/&gt;&lt;wsp:rsid wsp:val=&quot;00204E17&quot;/&gt;&lt;wsp:rsid wsp:val=&quot;00206713&quot;/&gt;&lt;wsp:rsid wsp:val=&quot;002231F7&quot;/&gt;&lt;wsp:rsid wsp:val=&quot;0022526B&quot;/&gt;&lt;wsp:rsid wsp:val=&quot;00230B9A&quot;/&gt;&lt;wsp:rsid wsp:val=&quot;00243EC4&quot;/&gt;&lt;wsp:rsid wsp:val=&quot;002472BB&quot;/&gt;&lt;wsp:rsid wsp:val=&quot;002525BC&quot;/&gt;&lt;wsp:rsid wsp:val=&quot;00263788&quot;/&gt;&lt;wsp:rsid wsp:val=&quot;00267EF8&quot;/&gt;&lt;wsp:rsid wsp:val=&quot;00274E5E&quot;/&gt;&lt;wsp:rsid wsp:val=&quot;0027641D&quot;/&gt;&lt;wsp:rsid wsp:val=&quot;002874F6&quot;/&gt;&lt;wsp:rsid wsp:val=&quot;002A1B2E&quot;/&gt;&lt;wsp:rsid wsp:val=&quot;002A352D&quot;/&gt;&lt;wsp:rsid wsp:val=&quot;002B46E9&quot;/&gt;&lt;wsp:rsid wsp:val=&quot;002B6712&quot;/&gt;&lt;wsp:rsid wsp:val=&quot;002B7D80&quot;/&gt;&lt;wsp:rsid wsp:val=&quot;002C172D&quot;/&gt;&lt;wsp:rsid wsp:val=&quot;002C3B66&quot;/&gt;&lt;wsp:rsid wsp:val=&quot;002C3EB3&quot;/&gt;&lt;wsp:rsid wsp:val=&quot;002C6137&quot;/&gt;&lt;wsp:rsid wsp:val=&quot;002D3034&quot;/&gt;&lt;wsp:rsid wsp:val=&quot;002D3B30&quot;/&gt;&lt;wsp:rsid wsp:val=&quot;002E2168&quot;/&gt;&lt;wsp:rsid wsp:val=&quot;002E388B&quot;/&gt;&lt;wsp:rsid wsp:val=&quot;002E4B68&quot;/&gt;&lt;wsp:rsid wsp:val=&quot;002F1455&quot;/&gt;&lt;wsp:rsid wsp:val=&quot;002F1665&quot;/&gt;&lt;wsp:rsid wsp:val=&quot;00305C9C&quot;/&gt;&lt;wsp:rsid wsp:val=&quot;003061BA&quot;/&gt;&lt;wsp:rsid wsp:val=&quot;00315BC3&quot;/&gt;&lt;wsp:rsid wsp:val=&quot;0032052C&quot;/&gt;&lt;wsp:rsid wsp:val=&quot;00334CA6&quot;/&gt;&lt;wsp:rsid wsp:val=&quot;003428E6&quot;/&gt;&lt;wsp:rsid wsp:val=&quot;00343C94&quot;/&gt;&lt;wsp:rsid wsp:val=&quot;00352F07&quot;/&gt;&lt;wsp:rsid wsp:val=&quot;00357A10&quot;/&gt;&lt;wsp:rsid wsp:val=&quot;00362550&quot;/&gt;&lt;wsp:rsid wsp:val=&quot;00366007&quot;/&gt;&lt;wsp:rsid wsp:val=&quot;00370697&quot;/&gt;&lt;wsp:rsid wsp:val=&quot;003729AF&quot;/&gt;&lt;wsp:rsid wsp:val=&quot;00381C25&quot;/&gt;&lt;wsp:rsid wsp:val=&quot;003826DC&quot;/&gt;&lt;wsp:rsid wsp:val=&quot;0038737D&quot;/&gt;&lt;wsp:rsid wsp:val=&quot;0039290D&quot;/&gt;&lt;wsp:rsid wsp:val=&quot;00392A55&quot;/&gt;&lt;wsp:rsid wsp:val=&quot;003B00DC&quot;/&gt;&lt;wsp:rsid wsp:val=&quot;003C4E3B&quot;/&gt;&lt;wsp:rsid wsp:val=&quot;003D5757&quot;/&gt;&lt;wsp:rsid wsp:val=&quot;003D7E67&quot;/&gt;&lt;wsp:rsid wsp:val=&quot;0040202D&quot;/&gt;&lt;wsp:rsid wsp:val=&quot;00405AB7&quot;/&gt;&lt;wsp:rsid wsp:val=&quot;00416BB9&quot;/&gt;&lt;wsp:rsid wsp:val=&quot;00430EAF&quot;/&gt;&lt;wsp:rsid wsp:val=&quot;004522E5&quot;/&gt;&lt;wsp:rsid wsp:val=&quot;00466ABA&quot;/&gt;&lt;wsp:rsid wsp:val=&quot;00472C66&quot;/&gt;&lt;wsp:rsid wsp:val=&quot;004732EF&quot;/&gt;&lt;wsp:rsid wsp:val=&quot;00483A05&quot;/&gt;&lt;wsp:rsid wsp:val=&quot;004909CD&quot;/&gt;&lt;wsp:rsid wsp:val=&quot;00491D01&quot;/&gt;&lt;wsp:rsid wsp:val=&quot;00492434&quot;/&gt;&lt;wsp:rsid wsp:val=&quot;00496AC2&quot;/&gt;&lt;wsp:rsid wsp:val=&quot;004B36B2&quot;/&gt;&lt;wsp:rsid wsp:val=&quot;004B4D42&quot;/&gt;&lt;wsp:rsid wsp:val=&quot;004D2742&quot;/&gt;&lt;wsp:rsid wsp:val=&quot;004E2098&quot;/&gt;&lt;wsp:rsid wsp:val=&quot;004E7B58&quot;/&gt;&lt;wsp:rsid wsp:val=&quot;00505058&quot;/&gt;&lt;wsp:rsid wsp:val=&quot;005113BD&quot;/&gt;&lt;wsp:rsid wsp:val=&quot;00520D6F&quot;/&gt;&lt;wsp:rsid wsp:val=&quot;00526E28&quot;/&gt;&lt;wsp:rsid wsp:val=&quot;00531E34&quot;/&gt;&lt;wsp:rsid wsp:val=&quot;005372A1&quot;/&gt;&lt;wsp:rsid wsp:val=&quot;00543224&quot;/&gt;&lt;wsp:rsid wsp:val=&quot;00556162&quot;/&gt;&lt;wsp:rsid wsp:val=&quot;00583E77&quot;/&gt;&lt;wsp:rsid wsp:val=&quot;00585E61&quot;/&gt;&lt;wsp:rsid wsp:val=&quot;00586D45&quot;/&gt;&lt;wsp:rsid wsp:val=&quot;005A0E69&quot;/&gt;&lt;wsp:rsid wsp:val=&quot;005B519B&quot;/&gt;&lt;wsp:rsid wsp:val=&quot;005C1A83&quot;/&gt;&lt;wsp:rsid wsp:val=&quot;005C3C29&quot;/&gt;&lt;wsp:rsid wsp:val=&quot;005C52BB&quot;/&gt;&lt;wsp:rsid wsp:val=&quot;005D180A&quot;/&gt;&lt;wsp:rsid wsp:val=&quot;005D7012&quot;/&gt;&lt;wsp:rsid wsp:val=&quot;005E24B4&quot;/&gt;&lt;wsp:rsid wsp:val=&quot;005F6402&quot;/&gt;&lt;wsp:rsid wsp:val=&quot;00606FDA&quot;/&gt;&lt;wsp:rsid wsp:val=&quot;00610A3E&quot;/&gt;&lt;wsp:rsid wsp:val=&quot;00614EE6&quot;/&gt;&lt;wsp:rsid wsp:val=&quot;00621710&quot;/&gt;&lt;wsp:rsid wsp:val=&quot;00626CAD&quot;/&gt;&lt;wsp:rsid wsp:val=&quot;00634D9E&quot;/&gt;&lt;wsp:rsid wsp:val=&quot;00635252&quot;/&gt;&lt;wsp:rsid wsp:val=&quot;006370EE&quot;/&gt;&lt;wsp:rsid wsp:val=&quot;00641074&quot;/&gt;&lt;wsp:rsid wsp:val=&quot;00641531&quot;/&gt;&lt;wsp:rsid wsp:val=&quot;00643C96&quot;/&gt;&lt;wsp:rsid wsp:val=&quot;0065338F&quot;/&gt;&lt;wsp:rsid wsp:val=&quot;00656A60&quot;/&gt;&lt;wsp:rsid wsp:val=&quot;0067028C&quot;/&gt;&lt;wsp:rsid wsp:val=&quot;006B1999&quot;/&gt;&lt;wsp:rsid wsp:val=&quot;006C0F59&quot;/&gt;&lt;wsp:rsid wsp:val=&quot;006C32D8&quot;/&gt;&lt;wsp:rsid wsp:val=&quot;006D1445&quot;/&gt;&lt;wsp:rsid wsp:val=&quot;006D40B4&quot;/&gt;&lt;wsp:rsid wsp:val=&quot;006E04AB&quot;/&gt;&lt;wsp:rsid wsp:val=&quot;006E2036&quot;/&gt;&lt;wsp:rsid wsp:val=&quot;006E665A&quot;/&gt;&lt;wsp:rsid wsp:val=&quot;006F1B99&quot;/&gt;&lt;wsp:rsid wsp:val=&quot;007019CD&quot;/&gt;&lt;wsp:rsid wsp:val=&quot;00703EF7&quot;/&gt;&lt;wsp:rsid wsp:val=&quot;007061AA&quot;/&gt;&lt;wsp:rsid wsp:val=&quot;007107E3&quot;/&gt;&lt;wsp:rsid wsp:val=&quot;0071749A&quot;/&gt;&lt;wsp:rsid wsp:val=&quot;00720A9F&quot;/&gt;&lt;wsp:rsid wsp:val=&quot;00726B40&quot;/&gt;&lt;wsp:rsid wsp:val=&quot;00733F5A&quot;/&gt;&lt;wsp:rsid wsp:val=&quot;00736F5C&quot;/&gt;&lt;wsp:rsid wsp:val=&quot;00747785&quot;/&gt;&lt;wsp:rsid wsp:val=&quot;00756905&quot;/&gt;&lt;wsp:rsid wsp:val=&quot;00762773&quot;/&gt;&lt;wsp:rsid wsp:val=&quot;007A13B9&quot;/&gt;&lt;wsp:rsid wsp:val=&quot;007A66D9&quot;/&gt;&lt;wsp:rsid wsp:val=&quot;007B12F0&quot;/&gt;&lt;wsp:rsid wsp:val=&quot;007B1585&quot;/&gt;&lt;wsp:rsid wsp:val=&quot;007D1215&quot;/&gt;&lt;wsp:rsid wsp:val=&quot;007F200F&quot;/&gt;&lt;wsp:rsid wsp:val=&quot;00805D06&quot;/&gt;&lt;wsp:rsid wsp:val=&quot;00813274&quot;/&gt;&lt;wsp:rsid wsp:val=&quot;00816205&quot;/&gt;&lt;wsp:rsid wsp:val=&quot;00823330&quot;/&gt;&lt;wsp:rsid wsp:val=&quot;00824C64&quot;/&gt;&lt;wsp:rsid wsp:val=&quot;00831ABA&quot;/&gt;&lt;wsp:rsid wsp:val=&quot;0084106B&quot;/&gt;&lt;wsp:rsid wsp:val=&quot;008474D8&quot;/&gt;&lt;wsp:rsid wsp:val=&quot;008476AD&quot;/&gt;&lt;wsp:rsid wsp:val=&quot;00855C95&quot;/&gt;&lt;wsp:rsid wsp:val=&quot;0085656E&quot;/&gt;&lt;wsp:rsid wsp:val=&quot;00870F94&quot;/&gt;&lt;wsp:rsid wsp:val=&quot;00873368&quot;/&gt;&lt;wsp:rsid wsp:val=&quot;008828F9&quot;/&gt;&lt;wsp:rsid wsp:val=&quot;008836C8&quot;/&gt;&lt;wsp:rsid wsp:val=&quot;008874FC&quot;/&gt;&lt;wsp:rsid wsp:val=&quot;00891ECA&quot;/&gt;&lt;wsp:rsid wsp:val=&quot;00893C0F&quot;/&gt;&lt;wsp:rsid wsp:val=&quot;008A4593&quot;/&gt;&lt;wsp:rsid wsp:val=&quot;008A6324&quot;/&gt;&lt;wsp:rsid wsp:val=&quot;008B2DC6&quot;/&gt;&lt;wsp:rsid wsp:val=&quot;008C0824&quot;/&gt;&lt;wsp:rsid wsp:val=&quot;008C3DC6&quot;/&gt;&lt;wsp:rsid wsp:val=&quot;008C5328&quot;/&gt;&lt;wsp:rsid wsp:val=&quot;008D3205&quot;/&gt;&lt;wsp:rsid wsp:val=&quot;008D39F7&quot;/&gt;&lt;wsp:rsid wsp:val=&quot;008E24A5&quot;/&gt;&lt;wsp:rsid wsp:val=&quot;00907311&quot;/&gt;&lt;wsp:rsid wsp:val=&quot;00917648&quot;/&gt;&lt;wsp:rsid wsp:val=&quot;00921400&quot;/&gt;&lt;wsp:rsid wsp:val=&quot;00922867&quot;/&gt;&lt;wsp:rsid wsp:val=&quot;00925A32&quot;/&gt;&lt;wsp:rsid wsp:val=&quot;0093462C&quot;/&gt;&lt;wsp:rsid wsp:val=&quot;0095147A&quot;/&gt;&lt;wsp:rsid wsp:val=&quot;0095374B&quot;/&gt;&lt;wsp:rsid wsp:val=&quot;00962143&quot;/&gt;&lt;wsp:rsid wsp:val=&quot;0096567F&quot;/&gt;&lt;wsp:rsid wsp:val=&quot;009662BB&quot;/&gt;&lt;wsp:rsid wsp:val=&quot;00967F3E&quot;/&gt;&lt;wsp:rsid wsp:val=&quot;00973B9F&quot;/&gt;&lt;wsp:rsid wsp:val=&quot;0098095D&quot;/&gt;&lt;wsp:rsid wsp:val=&quot;00983724&quot;/&gt;&lt;wsp:rsid wsp:val=&quot;009A48A2&quot;/&gt;&lt;wsp:rsid wsp:val=&quot;009C1FC1&quot;/&gt;&lt;wsp:rsid wsp:val=&quot;009C31A8&quot;/&gt;&lt;wsp:rsid wsp:val=&quot;009D036D&quot;/&gt;&lt;wsp:rsid wsp:val=&quot;009E2DF2&quot;/&gt;&lt;wsp:rsid wsp:val=&quot;009E7E1A&quot;/&gt;&lt;wsp:rsid wsp:val=&quot;009F7D60&quot;/&gt;&lt;wsp:rsid wsp:val=&quot;00A02667&quot;/&gt;&lt;wsp:rsid wsp:val=&quot;00A04387&quot;/&gt;&lt;wsp:rsid wsp:val=&quot;00A130C0&quot;/&gt;&lt;wsp:rsid wsp:val=&quot;00A13ADF&quot;/&gt;&lt;wsp:rsid wsp:val=&quot;00A179E9&quot;/&gt;&lt;wsp:rsid wsp:val=&quot;00A21444&quot;/&gt;&lt;wsp:rsid wsp:val=&quot;00A2225E&quot;/&gt;&lt;wsp:rsid wsp:val=&quot;00A25BA6&quot;/&gt;&lt;wsp:rsid wsp:val=&quot;00A30601&quot;/&gt;&lt;wsp:rsid wsp:val=&quot;00A31B4B&quot;/&gt;&lt;wsp:rsid wsp:val=&quot;00A3644A&quot;/&gt;&lt;wsp:rsid wsp:val=&quot;00A53775&quot;/&gt;&lt;wsp:rsid wsp:val=&quot;00A53869&quot;/&gt;&lt;wsp:rsid wsp:val=&quot;00A61274&quot;/&gt;&lt;wsp:rsid wsp:val=&quot;00A618A9&quot;/&gt;&lt;wsp:rsid wsp:val=&quot;00A65E2A&quot;/&gt;&lt;wsp:rsid wsp:val=&quot;00A662B9&quot;/&gt;&lt;wsp:rsid wsp:val=&quot;00A71892&quot;/&gt;&lt;wsp:rsid wsp:val=&quot;00A7307D&quot;/&gt;&lt;wsp:rsid wsp:val=&quot;00A96AD1&quot;/&gt;&lt;wsp:rsid wsp:val=&quot;00AA63F8&quot;/&gt;&lt;wsp:rsid wsp:val=&quot;00AB4A9A&quot;/&gt;&lt;wsp:rsid wsp:val=&quot;00AC346B&quot;/&gt;&lt;wsp:rsid wsp:val=&quot;00AE5A46&quot;/&gt;&lt;wsp:rsid wsp:val=&quot;00B03C5C&quot;/&gt;&lt;wsp:rsid wsp:val=&quot;00B04552&quot;/&gt;&lt;wsp:rsid wsp:val=&quot;00B105EE&quot;/&gt;&lt;wsp:rsid wsp:val=&quot;00B14AA0&quot;/&gt;&lt;wsp:rsid wsp:val=&quot;00B24D3C&quot;/&gt;&lt;wsp:rsid wsp:val=&quot;00B541A9&quot;/&gt;&lt;wsp:rsid wsp:val=&quot;00B60808&quot;/&gt;&lt;wsp:rsid wsp:val=&quot;00B641AE&quot;/&gt;&lt;wsp:rsid wsp:val=&quot;00B8366E&quot;/&gt;&lt;wsp:rsid wsp:val=&quot;00B8532E&quot;/&gt;&lt;wsp:rsid wsp:val=&quot;00B86798&quot;/&gt;&lt;wsp:rsid wsp:val=&quot;00B9390A&quot;/&gt;&lt;wsp:rsid wsp:val=&quot;00B963E6&quot;/&gt;&lt;wsp:rsid wsp:val=&quot;00BA524A&quot;/&gt;&lt;wsp:rsid wsp:val=&quot;00BB77D5&quot;/&gt;&lt;wsp:rsid wsp:val=&quot;00BC7E42&quot;/&gt;&lt;wsp:rsid wsp:val=&quot;00BD033D&quot;/&gt;&lt;wsp:rsid wsp:val=&quot;00BD16D3&quot;/&gt;&lt;wsp:rsid wsp:val=&quot;00BD18B3&quot;/&gt;&lt;wsp:rsid wsp:val=&quot;00BD4B18&quot;/&gt;&lt;wsp:rsid wsp:val=&quot;00BE0B6E&quot;/&gt;&lt;wsp:rsid wsp:val=&quot;00BE4F7E&quot;/&gt;&lt;wsp:rsid wsp:val=&quot;00BE4FCA&quot;/&gt;&lt;wsp:rsid wsp:val=&quot;00BF1760&quot;/&gt;&lt;wsp:rsid wsp:val=&quot;00C0035A&quot;/&gt;&lt;wsp:rsid wsp:val=&quot;00C1445B&quot;/&gt;&lt;wsp:rsid wsp:val=&quot;00C176C2&quot;/&gt;&lt;wsp:rsid wsp:val=&quot;00C231EC&quot;/&gt;&lt;wsp:rsid wsp:val=&quot;00C27839&quot;/&gt;&lt;wsp:rsid wsp:val=&quot;00C33757&quot;/&gt;&lt;wsp:rsid wsp:val=&quot;00C45204&quot;/&gt;&lt;wsp:rsid wsp:val=&quot;00C57176&quot;/&gt;&lt;wsp:rsid wsp:val=&quot;00C629DD&quot;/&gt;&lt;wsp:rsid wsp:val=&quot;00C63368&quot;/&gt;&lt;wsp:rsid wsp:val=&quot;00C8443F&quot;/&gt;&lt;wsp:rsid wsp:val=&quot;00C8671E&quot;/&gt;&lt;wsp:rsid wsp:val=&quot;00C869B7&quot;/&gt;&lt;wsp:rsid wsp:val=&quot;00C93565&quot;/&gt;&lt;wsp:rsid wsp:val=&quot;00CA0A2A&quot;/&gt;&lt;wsp:rsid wsp:val=&quot;00CA1DE1&quot;/&gt;&lt;wsp:rsid wsp:val=&quot;00CC4D9B&quot;/&gt;&lt;wsp:rsid wsp:val=&quot;00CC6725&quot;/&gt;&lt;wsp:rsid wsp:val=&quot;00CC6936&quot;/&gt;&lt;wsp:rsid wsp:val=&quot;00CC69A7&quot;/&gt;&lt;wsp:rsid wsp:val=&quot;00CD5ACA&quot;/&gt;&lt;wsp:rsid wsp:val=&quot;00CF4C6F&quot;/&gt;&lt;wsp:rsid wsp:val=&quot;00D0142C&quot;/&gt;&lt;wsp:rsid wsp:val=&quot;00D12788&quot;/&gt;&lt;wsp:rsid wsp:val=&quot;00D12DAB&quot;/&gt;&lt;wsp:rsid wsp:val=&quot;00D20812&quot;/&gt;&lt;wsp:rsid wsp:val=&quot;00D34E1B&quot;/&gt;&lt;wsp:rsid wsp:val=&quot;00D42250&quot;/&gt;&lt;wsp:rsid wsp:val=&quot;00D46864&quot;/&gt;&lt;wsp:rsid wsp:val=&quot;00D52873&quot;/&gt;&lt;wsp:rsid wsp:val=&quot;00D6256C&quot;/&gt;&lt;wsp:rsid wsp:val=&quot;00D65729&quot;/&gt;&lt;wsp:rsid wsp:val=&quot;00D6616E&quot;/&gt;&lt;wsp:rsid wsp:val=&quot;00D669AB&quot;/&gt;&lt;wsp:rsid wsp:val=&quot;00D935C7&quot;/&gt;&lt;wsp:rsid wsp:val=&quot;00D93D77&quot;/&gt;&lt;wsp:rsid wsp:val=&quot;00DB1A45&quot;/&gt;&lt;wsp:rsid wsp:val=&quot;00DD28BC&quot;/&gt;&lt;wsp:rsid wsp:val=&quot;00DD410E&quot;/&gt;&lt;wsp:rsid wsp:val=&quot;00DD43B2&quot;/&gt;&lt;wsp:rsid wsp:val=&quot;00DD66DC&quot;/&gt;&lt;wsp:rsid wsp:val=&quot;00DE3183&quot;/&gt;&lt;wsp:rsid wsp:val=&quot;00DE3B01&quot;/&gt;&lt;wsp:rsid wsp:val=&quot;00DE5757&quot;/&gt;&lt;wsp:rsid wsp:val=&quot;00DE718E&quot;/&gt;&lt;wsp:rsid wsp:val=&quot;00DF24BD&quot;/&gt;&lt;wsp:rsid wsp:val=&quot;00DF2E0B&quot;/&gt;&lt;wsp:rsid wsp:val=&quot;00E012FF&quot;/&gt;&lt;wsp:rsid wsp:val=&quot;00E0341F&quot;/&gt;&lt;wsp:rsid wsp:val=&quot;00E25FFD&quot;/&gt;&lt;wsp:rsid wsp:val=&quot;00E41F54&quot;/&gt;&lt;wsp:rsid wsp:val=&quot;00E45B38&quot;/&gt;&lt;wsp:rsid wsp:val=&quot;00E53062&quot;/&gt;&lt;wsp:rsid wsp:val=&quot;00E73AB0&quot;/&gt;&lt;wsp:rsid wsp:val=&quot;00E87663&quot;/&gt;&lt;wsp:rsid wsp:val=&quot;00E958FB&quot;/&gt;&lt;wsp:rsid wsp:val=&quot;00EA190A&quot;/&gt;&lt;wsp:rsid wsp:val=&quot;00EC1932&quot;/&gt;&lt;wsp:rsid wsp:val=&quot;00EC4336&quot;/&gt;&lt;wsp:rsid wsp:val=&quot;00ED0B9E&quot;/&gt;&lt;wsp:rsid wsp:val=&quot;00EE16EF&quot;/&gt;&lt;wsp:rsid wsp:val=&quot;00EE1B69&quot;/&gt;&lt;wsp:rsid wsp:val=&quot;00EF04B3&quot;/&gt;&lt;wsp:rsid wsp:val=&quot;00EF18BD&quot;/&gt;&lt;wsp:rsid wsp:val=&quot;00EF338A&quot;/&gt;&lt;wsp:rsid wsp:val=&quot;00EF4C96&quot;/&gt;&lt;wsp:rsid wsp:val=&quot;00EF5D24&quot;/&gt;&lt;wsp:rsid wsp:val=&quot;00EF651E&quot;/&gt;&lt;wsp:rsid wsp:val=&quot;00F011AC&quot;/&gt;&lt;wsp:rsid wsp:val=&quot;00F06AE2&quot;/&gt;&lt;wsp:rsid wsp:val=&quot;00F34222&quot;/&gt;&lt;wsp:rsid wsp:val=&quot;00F505EB&quot;/&gt;&lt;wsp:rsid wsp:val=&quot;00F603F0&quot;/&gt;&lt;wsp:rsid wsp:val=&quot;00F64E7A&quot;/&gt;&lt;wsp:rsid wsp:val=&quot;00F713B6&quot;/&gt;&lt;wsp:rsid wsp:val=&quot;00F82492&quot;/&gt;&lt;wsp:rsid wsp:val=&quot;00F82D81&quot;/&gt;&lt;wsp:rsid wsp:val=&quot;00F91E64&quot;/&gt;&lt;wsp:rsid wsp:val=&quot;00F95E43&quot;/&gt;&lt;wsp:rsid wsp:val=&quot;00FA4CC4&quot;/&gt;&lt;wsp:rsid wsp:val=&quot;00FA7553&quot;/&gt;&lt;wsp:rsid wsp:val=&quot;00FB7A55&quot;/&gt;&lt;wsp:rsid wsp:val=&quot;00FE277A&quot;/&gt;&lt;wsp:rsid wsp:val=&quot;00FF7DA1&quot;/&gt;&lt;/wsp:rsids&gt;&lt;/w:docPr&gt;&lt;w:body&gt;&lt;wx:sect&gt;&lt;w:p wsp:rsidR=&quot;00000000&quot; wsp:rsidRDefault=&quot;0095147A&quot; wsp:rsidP=&quot;0095147A&quot;&gt;&lt;m:oMathPara&gt;&lt;m:oMath&gt;&lt;m:sSub&gt;&lt;m:sSubPr&gt;&lt;m:ctrlPr&gt;&lt;w:rPr&gt;&lt;w:rFonts w:ascii=&quot;Cambria Math&quot; w:h-ansi=&quot;Cambria Math&quot; w:cs=&quot;Arial&quot;/&gt;&lt;wx:font wx:val=&quot;Cambria Math&quot;/&gt;&lt;w:color w:val=&quot;000000&quot;/&gt;&lt;/w:rPr&gt;&lt;/m:ctrlPr&gt;&lt;/m:sSubPr&gt;&lt;m:e&gt;&lt;m:r&gt;&lt;m:rPr&gt;&lt;m:sty m:val=&quot;p&quot;/&gt;&lt;/m:rPr&gt;&lt;w:rPr&gt;&lt;w:rFonts w:ascii=&quot;Cambria Math&quot; w:h-ansi=&quot;Cambria Math&quot; w:cs=&quot;Arial&quot;/&gt;&lt;wx:font wx:val=&quot;Cambria Math&quot;/&gt;&lt;w:color w:val=&quot;000000&quot;/&gt;&lt;/w:rPr&gt;&lt;m:t&gt;S&lt;/m:t&gt;&lt;/m:r&gt;&lt;m:ctrlPr&gt;&lt;w:rPr&gt;&lt;w:rFonts w:ascii=&quot;Cambria Math&quot; w:fareast=&quot;Calibri&quot; w:h-ansi=&quot;Cambria Math&quot; w:cs=&quot;Arial&quot;/&gt;&lt;wx:font wx:val=&quot;Cambria Math&quot;/&gt;&lt;w:color w:val=&quot;000000&quot;/&gt;&lt;w:kern w:val=&quot;2&quot;/&gt;&lt;/w:rPr&gt;&lt;/m:ctrlPr&gt;&lt;/m:e&gt;&lt;m:sub&gt;&lt;m:r&gt;&lt;m:rPr&gt;&lt;m:sty m:val=&quot;p&quot;/&gt;&lt;/m:rPr&gt;&lt;w:rPr&gt;&lt;w:rFonts w:ascii=&quot;Cambria Math&quot; w:h-ansi=&quot;Cambria Math&quot; w:cs=&quot;Arial&quot;/&gt;&lt;wx:font wx:val=&quot;Cambria Math&quot;/&gt;&lt;w:color w:val=&quot;000000&quot;/&gt;&lt;/w:rPr&gt;&lt;m:t&gt;max&lt;/m:t&gt;&lt;/m:r&gt;&lt;m:ctrlPr&gt;&lt;w:rPr&gt;&lt;w:rFonts w:ascii=&quot;Cambria Math&quot; w:fareast=&quot;Calibri&quot; w:h-ansi=&quot;Cambria Math&quot; w:cs=&quot;Arial&quot;/&gt;&lt;wx:font wx:val=&quot;Cambria Math&quot;/&gt;&lt;w:color w:val=&quot;000000&quot;/&gt;&lt;w:kern w:val=&quot;2&quot;/&gt;&lt;/w:rPr&gt;&lt;/m:ctrlPr&gt;&lt;/m:sub&gt;&lt;/m:sSub&gt;&lt;/m:oMath&gt;&lt;/m:oMathPara&gt;&lt;/w:p&gt;&lt;w:sectPr wsp:rsidR=&quot;00000000&quot;&gt;&lt;w:pgSz w:w=&quot;12240&quot; w:h=&quot;15840&quot;/&gt;&lt;w:pgMar w:top=&quot;1440&quot; w:right=&quot;1440&quot; w:bottom=&quot;1440&quot; w:left=&quot;1440&quot; w:header=&quot;720&quot; w:footer=&quot;720&quot; w:gutter=&quot;0&quot;/&gt;&lt;w:cols w:space=&quot;720&quot;/&gt;&lt;/w:sectPr&gt;&lt;/wx:sect&gt;&lt;/w:body&gt;&lt;/w:wordDocument&gt;">
                   <v:imagedata r:id="rId18" o:title="" chromakey="white"/>
                 </v:shape>
               </w:pict>
@@ -22480,7 +22532,7 @@
           <w:szCs w:val="24"/>
         </w:rPr>
         <w:drawing>
-          <wp:inline distT="0" distB="0" distL="0" distR="0" wp14:anchorId="6679C7ED" wp14:editId="3E6CC8D0">
+          <wp:inline distT="0" distB="0" distL="0" distR="0" wp14:anchorId="6679C7ED" wp14:editId="3D740BC0">
             <wp:extent cx="1638300" cy="1574211"/>
             <wp:effectExtent l="0" t="0" r="0" b="6985"/>
             <wp:docPr id="1" name="Picture 1" descr="Shape&#10;&#10;Description automatically generated"/>

</xml_diff>

<commit_message>
report general shell settlement
</commit_message>
<xml_diff>
--- a/public/report_template/General_Report_Template.docx
+++ b/public/report_template/General_Report_Template.docx
@@ -18968,7 +18968,7 @@
       </w:tr>
       <w:tr>
         <w:trPr>
-          <w:trHeight w:val="238"/>
+          <w:trHeight w:val="567"/>
           <w:jc w:val="center"/>
         </w:trPr>
         <w:tc>
@@ -19013,7 +19013,8 @@
           </w:tcPr>
           <w:p>
             <w:pPr>
-              <w:jc w:val="center"/>
+              <w:ind w:right="624"/>
+              <w:jc w:val="right"/>
             </w:pPr>
             <w:r>
               <w:t>{</w:t>
@@ -19042,7 +19043,8 @@
           </w:tcPr>
           <w:p>
             <w:pPr>
-              <w:jc w:val="center"/>
+              <w:ind w:right="567"/>
+              <w:jc w:val="right"/>
             </w:pPr>
             <w:r>
               <w:t>{cumulative}</w:t>
@@ -19063,7 +19065,8 @@
           </w:tcPr>
           <w:p>
             <w:pPr>
-              <w:jc w:val="center"/>
+              <w:ind w:right="680"/>
+              <w:jc w:val="right"/>
             </w:pPr>
             <w:r>
               <w:t>{</w:t>
@@ -19131,8 +19134,8 @@
       </w:tblPr>
       <w:tblGrid>
         <w:gridCol w:w="909"/>
-        <w:gridCol w:w="1134"/>
-        <w:gridCol w:w="992"/>
+        <w:gridCol w:w="1354"/>
+        <w:gridCol w:w="772"/>
         <w:gridCol w:w="851"/>
         <w:gridCol w:w="850"/>
         <w:gridCol w:w="993"/>
@@ -19178,7 +19181,7 @@
         </w:tc>
         <w:tc>
           <w:tcPr>
-            <w:tcW w:w="1134" w:type="dxa"/>
+            <w:tcW w:w="1354" w:type="dxa"/>
             <w:tcBorders>
               <w:bottom w:val="single" w:sz="4" w:space="0" w:color="auto"/>
             </w:tcBorders>
@@ -19206,7 +19209,7 @@
         </w:tc>
         <w:tc>
           <w:tcPr>
-            <w:tcW w:w="992" w:type="dxa"/>
+            <w:tcW w:w="772" w:type="dxa"/>
             <w:tcBorders>
               <w:bottom w:val="single" w:sz="4" w:space="0" w:color="auto"/>
             </w:tcBorders>
@@ -19476,7 +19479,7 @@
       </w:tr>
       <w:tr>
         <w:trPr>
-          <w:trHeight w:val="238"/>
+          <w:trHeight w:val="567"/>
           <w:jc w:val="center"/>
         </w:trPr>
         <w:tc>
@@ -19522,7 +19525,7 @@
         </w:tc>
         <w:tc>
           <w:tcPr>
-            <w:tcW w:w="1134" w:type="dxa"/>
+            <w:tcW w:w="1354" w:type="dxa"/>
             <w:tcBorders>
               <w:top w:val="single" w:sz="4" w:space="0" w:color="auto"/>
               <w:left w:val="single" w:sz="4" w:space="0" w:color="auto"/>
@@ -19534,7 +19537,8 @@
           </w:tcPr>
           <w:p>
             <w:pPr>
-              <w:jc w:val="center"/>
+              <w:ind w:right="11"/>
+              <w:jc w:val="right"/>
               <w:rPr>
                 <w:szCs w:val="20"/>
               </w:rPr>
@@ -19549,7 +19553,7 @@
         </w:tc>
         <w:tc>
           <w:tcPr>
-            <w:tcW w:w="992" w:type="dxa"/>
+            <w:tcW w:w="772" w:type="dxa"/>
             <w:tcBorders>
               <w:top w:val="single" w:sz="4" w:space="0" w:color="auto"/>
               <w:left w:val="single" w:sz="4" w:space="0" w:color="auto"/>
@@ -19561,7 +19565,8 @@
           </w:tcPr>
           <w:p>
             <w:pPr>
-              <w:jc w:val="center"/>
+              <w:ind w:right="11"/>
+              <w:jc w:val="right"/>
               <w:rPr>
                 <w:szCs w:val="20"/>
               </w:rPr>
@@ -19601,7 +19606,8 @@
           </w:tcPr>
           <w:p>
             <w:pPr>
-              <w:jc w:val="center"/>
+              <w:ind w:right="11"/>
+              <w:jc w:val="right"/>
               <w:rPr>
                 <w:szCs w:val="20"/>
               </w:rPr>
@@ -19641,7 +19647,8 @@
           </w:tcPr>
           <w:p>
             <w:pPr>
-              <w:jc w:val="center"/>
+              <w:ind w:right="11"/>
+              <w:jc w:val="right"/>
               <w:rPr>
                 <w:szCs w:val="20"/>
               </w:rPr>
@@ -19681,7 +19688,8 @@
           </w:tcPr>
           <w:p>
             <w:pPr>
-              <w:jc w:val="center"/>
+              <w:ind w:right="11"/>
+              <w:jc w:val="right"/>
               <w:rPr>
                 <w:szCs w:val="20"/>
               </w:rPr>
@@ -19721,7 +19729,8 @@
           </w:tcPr>
           <w:p>
             <w:pPr>
-              <w:jc w:val="center"/>
+              <w:ind w:right="11"/>
+              <w:jc w:val="right"/>
               <w:rPr>
                 <w:szCs w:val="20"/>
               </w:rPr>
@@ -19747,7 +19756,8 @@
           </w:tcPr>
           <w:p>
             <w:pPr>
-              <w:jc w:val="center"/>
+              <w:ind w:right="11"/>
+              <w:jc w:val="right"/>
               <w:rPr>
                 <w:szCs w:val="20"/>
               </w:rPr>
@@ -19787,7 +19797,8 @@
           </w:tcPr>
           <w:p>
             <w:pPr>
-              <w:jc w:val="center"/>
+              <w:ind w:right="11"/>
+              <w:jc w:val="right"/>
               <w:rPr>
                 <w:szCs w:val="20"/>
               </w:rPr>
@@ -19827,7 +19838,8 @@
           </w:tcPr>
           <w:p>
             <w:pPr>
-              <w:jc w:val="center"/>
+              <w:ind w:right="11"/>
+              <w:jc w:val="right"/>
               <w:rPr>
                 <w:szCs w:val="20"/>
               </w:rPr>
@@ -19867,7 +19879,8 @@
           </w:tcPr>
           <w:p>
             <w:pPr>
-              <w:jc w:val="center"/>
+              <w:ind w:right="11"/>
+              <w:jc w:val="right"/>
               <w:rPr>
                 <w:szCs w:val="20"/>
               </w:rPr>
@@ -19893,7 +19906,8 @@
           </w:tcPr>
           <w:p>
             <w:pPr>
-              <w:jc w:val="center"/>
+              <w:ind w:right="11"/>
+              <w:jc w:val="right"/>
               <w:rPr>
                 <w:szCs w:val="20"/>
               </w:rPr>
@@ -20703,7 +20717,7 @@
                 <w:noProof/>
                 <w:position w:val="-5"/>
               </w:rPr>
-              <w:pict w14:anchorId="09E1AD85">
+              <w:pict w14:anchorId="51CBE6E7">
                 <v:shapetype id="_x0000_t75" coordsize="21600,21600" o:spt="75" o:preferrelative="t" path="m@4@5l@4@11@9@11@9@5xe" filled="f" stroked="f">
                   <v:stroke joinstyle="miter"/>
                   <v:formulas>
@@ -20723,7 +20737,7 @@
                   <v:path o:extrusionok="f" gradientshapeok="t" o:connecttype="rect"/>
                   <o:lock v:ext="edit" aspectratio="t"/>
                 </v:shapetype>
-                <v:shape id="_x0000_i1030" type="#_x0000_t75" alt="" style="width:20pt;height:14pt;mso-width-percent:0;mso-height-percent:0;mso-width-percent:0;mso-height-percent:0" equationxml="&lt;?xml version=&quot;1.0&quot; encoding=&quot;UTF-8&quot; standalone=&quot;yes&quot;?&gt;&#13;&#10;&#13;&#10;&#13;&#10;&#13;&#10;&#13;&#10;&#13;&#10;&#13;&#10;&#13;&#10;&#13;&#10;&#13;&#10;&#13;&#10;&#13;&#10;&#13;&#10;&#13;&#10;&#13;&#10;&#13;&#10;&#13;&#10;&#13;&#10;&#13;&#10;&#13;&#10;&#13;&#10;&#13;&#10;&#13;&#10;&#13;&#10;&#13;&#10;&#13;&#10;&#13;&#10;&lt;?mso-application progid=&quot;Word.Document&quot;?&gt;&#13;&#10;&#13;&#10;&#13;&#10;&#13;&#10;&#13;&#10;&#13;&#10;&#13;&#10;&#13;&#10;&#13;&#10;&#13;&#10;&#13;&#10;&#13;&#10;&#13;&#10;&#13;&#10;&#13;&#10;&#13;&#10;&#13;&#10;&#13;&#10;&#13;&#10;&#13;&#10;&#13;&#10;&#13;&#10;&#13;&#10;&#13;&#10;&#13;&#10;&#13;&#10;&#13;&#10;&lt;w:wordDocument xmlns:aml=&quot;http://schemas.microsoft.com/aml/2001/core&quot; xmlns:wpc=&quot;http://schemas.microsoft.com/office/word/2010/wordprocessingCanvas&quot; xmlns:cx=&quot;http://schemas.microsoft.com/office/drawing/2014/chartex&quot; xmlns:cx1=&quot;http://schemas.microsoft.com/office/drawing/2015/9/8/chartex&quot; xmlns:cx2=&quot;http://schemas.microsoft.com/office/drawing/2015/10/21/chartex&quot; xmlns:cx3=&quot;http://schemas.microsoft.com/office/drawing/2016/5/9/chartex&quot; xmlns:cx4=&quot;http://schemas.microsoft.com/office/drawing/2016/5/10/chartex&quot; xmlns:cx5=&quot;http://schemas.microsoft.com/office/drawing/2016/5/11/chartex&quot; xmlns:cx6=&quot;http://schemas.microsoft.com/office/drawing/2016/5/12/chartex&quot; xmlns:cx7=&quot;http://schemas.microsoft.com/office/drawing/2016/5/13/chartex&quot; xmlns:cx8=&quot;http://schemas.microsoft.com/office/drawing/2016/5/14/chartex&quot; xmlns:cr=&quot;http://schemas.microsoft.com/office/comments/2020/reactions&quot; xmlns:dt=&quot;uuid:C2F41010-65B3-11d1-A29F-00AA00C14882&quot; xmlns:mc=&quot;http://schemas.openxmlformats.org/markup-compatibility/2006&quot; xmlns:aink=&quot;http://schemas.microsoft.com/office/drawing/2016/ink&quot; xmlns:am3d=&quot;http://schemas.microsoft.com/office/drawing/2017/model3d&quot; xmlns:o=&quot;urn:schemas-microsoft-com:office:office&quot; xmlns:oel=&quot;http://schemas.microsoft.com/office/2019/extlst&quot; xmlns:m=&quot;http://schemas.openxmlformats.org/officeDocument/2006/math&quot; xmlns:v=&quot;urn:schemas-microsoft-com:vml&quot; xmlns:w10=&quot;urn:schemas-microsoft-com:office:word&quot; xmlns:w=&quot;http://schemas.microsoft.com/office/word/2003/wordml&quot; xmlns:wx=&quot;http://schemas.microsoft.com/office/word/2003/auxHint&quot; xmlns:wne=&quot;http://schemas.microsoft.com/office/word/2006/wordml&quot; xmlns:wsp=&quot;http://schemas.microsoft.com/office/word/2003/wordml/sp2&quot; xmlns:sl=&quot;http://schemas.microsoft.com/schemaLibrary/2003/core&quot; w:macrosPresent=&quot;no&quot; w:embeddedObjPresent=&quot;no&quot; w:ocxPresent=&quot;no&quot; xml:space=&quot;preserve&quot;&gt;&lt;w:ignoreSubtree w:val=&quot;http://schemas.microsoft.com/office/word/2003/wordml/sp2&quot;/&gt;&lt;o:DocumentProperties&gt;&lt;o:Version&gt;16&lt;/o:Version&gt;&lt;/o:DocumentProperties&gt;&lt;w:docPr&gt;&lt;w:view w:val=&quot;print&quot;/&gt;&lt;w:doNotEmbedSystemFonts/&gt;&lt;w:stylePaneFormatFilter w:val=&quot;3F01&quot;/&gt;&lt;w:defaultTabStop w:val=&quot;720&quot;/&gt;&lt;w:punctuationKerning/&gt;&lt;w:characterSpacingControl w:val=&quot;DontCompress&quot;/&gt;&lt;w:webPageEncoding w:val=&quot;windows-1252&quot;/&gt;&lt;w:optimizeForBrowser/&gt;&lt;w:relyOnVML/&gt;&lt;w:allowPNG/&gt;&lt;w:validateAgainstSchema/&gt;&lt;w:saveInvalidXML w:val=&quot;off&quot;/&gt;&lt;w:ignoreMixedContent w:val=&quot;off&quot;/&gt;&lt;w:alwaysShowPlaceholderText w:val=&quot;off&quot;/&gt;&lt;w:compat&gt;&lt;w:breakWrappedTables/&gt;&lt;w:snapToGridInCell/&gt;&lt;w:applyBreakingRules/&gt;&lt;w:wrapTextWithPunct/&gt;&lt;w:useAsianBreakRules/&gt;&lt;w:dontGrowAutofit/&gt;&lt;/w:compat&gt;&lt;wsp:rsids&gt;&lt;wsp:rsidRoot wsp:val=&quot;002231F7&quot;/&gt;&lt;wsp:rsid wsp:val=&quot;00021D64&quot;/&gt;&lt;wsp:rsid wsp:val=&quot;0002538E&quot;/&gt;&lt;wsp:rsid wsp:val=&quot;00027705&quot;/&gt;&lt;wsp:rsid wsp:val=&quot;000442EB&quot;/&gt;&lt;wsp:rsid wsp:val=&quot;000659A3&quot;/&gt;&lt;wsp:rsid wsp:val=&quot;00073737&quot;/&gt;&lt;wsp:rsid wsp:val=&quot;00075A7D&quot;/&gt;&lt;wsp:rsid wsp:val=&quot;0007706D&quot;/&gt;&lt;wsp:rsid wsp:val=&quot;000773F6&quot;/&gt;&lt;wsp:rsid wsp:val=&quot;000828AE&quot;/&gt;&lt;wsp:rsid wsp:val=&quot;000864B8&quot;/&gt;&lt;wsp:rsid wsp:val=&quot;000877A0&quot;/&gt;&lt;wsp:rsid wsp:val=&quot;000964BF&quot;/&gt;&lt;wsp:rsid wsp:val=&quot;000A11B8&quot;/&gt;&lt;wsp:rsid wsp:val=&quot;000A1912&quot;/&gt;&lt;wsp:rsid wsp:val=&quot;000B7138&quot;/&gt;&lt;wsp:rsid wsp:val=&quot;000B7946&quot;/&gt;&lt;wsp:rsid wsp:val=&quot;000C02C8&quot;/&gt;&lt;wsp:rsid wsp:val=&quot;000C18CD&quot;/&gt;&lt;wsp:rsid wsp:val=&quot;000C2933&quot;/&gt;&lt;wsp:rsid wsp:val=&quot;000D0EF9&quot;/&gt;&lt;wsp:rsid wsp:val=&quot;000D1CAB&quot;/&gt;&lt;wsp:rsid wsp:val=&quot;000F6444&quot;/&gt;&lt;wsp:rsid wsp:val=&quot;00105506&quot;/&gt;&lt;wsp:rsid wsp:val=&quot;0010584D&quot;/&gt;&lt;wsp:rsid wsp:val=&quot;0011177B&quot;/&gt;&lt;wsp:rsid wsp:val=&quot;001231CA&quot;/&gt;&lt;wsp:rsid wsp:val=&quot;00123787&quot;/&gt;&lt;wsp:rsid wsp:val=&quot;001321BF&quot;/&gt;&lt;wsp:rsid wsp:val=&quot;0013355B&quot;/&gt;&lt;wsp:rsid wsp:val=&quot;0015757F&quot;/&gt;&lt;wsp:rsid wsp:val=&quot;00164E6F&quot;/&gt;&lt;wsp:rsid wsp:val=&quot;00174316&quot;/&gt;&lt;wsp:rsid wsp:val=&quot;001805C1&quot;/&gt;&lt;wsp:rsid wsp:val=&quot;001864DD&quot;/&gt;&lt;wsp:rsid wsp:val=&quot;001A3935&quot;/&gt;&lt;wsp:rsid wsp:val=&quot;001B1BE5&quot;/&gt;&lt;wsp:rsid wsp:val=&quot;001B2E6C&quot;/&gt;&lt;wsp:rsid wsp:val=&quot;001C039E&quot;/&gt;&lt;wsp:rsid wsp:val=&quot;001C5D23&quot;/&gt;&lt;wsp:rsid wsp:val=&quot;001D7C41&quot;/&gt;&lt;wsp:rsid wsp:val=&quot;001E628E&quot;/&gt;&lt;wsp:rsid wsp:val=&quot;001E6378&quot;/&gt;&lt;wsp:rsid wsp:val=&quot;001E7EC0&quot;/&gt;&lt;wsp:rsid wsp:val=&quot;001F15EA&quot;/&gt;&lt;wsp:rsid wsp:val=&quot;001F2A75&quot;/&gt;&lt;wsp:rsid wsp:val=&quot;001F35C2&quot;/&gt;&lt;wsp:rsid wsp:val=&quot;001F60AC&quot;/&gt;&lt;wsp:rsid wsp:val=&quot;0020268D&quot;/&gt;&lt;wsp:rsid wsp:val=&quot;00203DC0&quot;/&gt;&lt;wsp:rsid wsp:val=&quot;00204E17&quot;/&gt;&lt;wsp:rsid wsp:val=&quot;00206713&quot;/&gt;&lt;wsp:rsid wsp:val=&quot;002231F7&quot;/&gt;&lt;wsp:rsid wsp:val=&quot;0022526B&quot;/&gt;&lt;wsp:rsid wsp:val=&quot;00230B9A&quot;/&gt;&lt;wsp:rsid wsp:val=&quot;00243EC4&quot;/&gt;&lt;wsp:rsid wsp:val=&quot;002472BB&quot;/&gt;&lt;wsp:rsid wsp:val=&quot;002525BC&quot;/&gt;&lt;wsp:rsid wsp:val=&quot;00263788&quot;/&gt;&lt;wsp:rsid wsp:val=&quot;00267EF8&quot;/&gt;&lt;wsp:rsid wsp:val=&quot;00274E5E&quot;/&gt;&lt;wsp:rsid wsp:val=&quot;0027641D&quot;/&gt;&lt;wsp:rsid wsp:val=&quot;002874F6&quot;/&gt;&lt;wsp:rsid wsp:val=&quot;002A1B2E&quot;/&gt;&lt;wsp:rsid wsp:val=&quot;002A352D&quot;/&gt;&lt;wsp:rsid wsp:val=&quot;002B46E9&quot;/&gt;&lt;wsp:rsid wsp:val=&quot;002B6712&quot;/&gt;&lt;wsp:rsid wsp:val=&quot;002B7D80&quot;/&gt;&lt;wsp:rsid wsp:val=&quot;002C172D&quot;/&gt;&lt;wsp:rsid wsp:val=&quot;002C3B66&quot;/&gt;&lt;wsp:rsid wsp:val=&quot;002C3EB3&quot;/&gt;&lt;wsp:rsid wsp:val=&quot;002C6137&quot;/&gt;&lt;wsp:rsid wsp:val=&quot;002D3034&quot;/&gt;&lt;wsp:rsid wsp:val=&quot;002D3B30&quot;/&gt;&lt;wsp:rsid wsp:val=&quot;002E2168&quot;/&gt;&lt;wsp:rsid wsp:val=&quot;002E388B&quot;/&gt;&lt;wsp:rsid wsp:val=&quot;002E4B68&quot;/&gt;&lt;wsp:rsid wsp:val=&quot;002F1455&quot;/&gt;&lt;wsp:rsid wsp:val=&quot;002F1665&quot;/&gt;&lt;wsp:rsid wsp:val=&quot;00305C9C&quot;/&gt;&lt;wsp:rsid wsp:val=&quot;003061BA&quot;/&gt;&lt;wsp:rsid wsp:val=&quot;00315BC3&quot;/&gt;&lt;wsp:rsid wsp:val=&quot;0032052C&quot;/&gt;&lt;wsp:rsid wsp:val=&quot;00334CA6&quot;/&gt;&lt;wsp:rsid wsp:val=&quot;003428E6&quot;/&gt;&lt;wsp:rsid wsp:val=&quot;00343C94&quot;/&gt;&lt;wsp:rsid wsp:val=&quot;00352F07&quot;/&gt;&lt;wsp:rsid wsp:val=&quot;00357A10&quot;/&gt;&lt;wsp:rsid wsp:val=&quot;00362550&quot;/&gt;&lt;wsp:rsid wsp:val=&quot;00366007&quot;/&gt;&lt;wsp:rsid wsp:val=&quot;00370697&quot;/&gt;&lt;wsp:rsid wsp:val=&quot;003729AF&quot;/&gt;&lt;wsp:rsid wsp:val=&quot;00381C25&quot;/&gt;&lt;wsp:rsid wsp:val=&quot;003826DC&quot;/&gt;&lt;wsp:rsid wsp:val=&quot;0038737D&quot;/&gt;&lt;wsp:rsid wsp:val=&quot;0039290D&quot;/&gt;&lt;wsp:rsid wsp:val=&quot;00392A55&quot;/&gt;&lt;wsp:rsid wsp:val=&quot;003B00DC&quot;/&gt;&lt;wsp:rsid wsp:val=&quot;003C4E3B&quot;/&gt;&lt;wsp:rsid wsp:val=&quot;003D5757&quot;/&gt;&lt;wsp:rsid wsp:val=&quot;003D7E67&quot;/&gt;&lt;wsp:rsid wsp:val=&quot;0040202D&quot;/&gt;&lt;wsp:rsid wsp:val=&quot;00405AB7&quot;/&gt;&lt;wsp:rsid wsp:val=&quot;00416BB9&quot;/&gt;&lt;wsp:rsid wsp:val=&quot;00430EAF&quot;/&gt;&lt;wsp:rsid wsp:val=&quot;004522E5&quot;/&gt;&lt;wsp:rsid wsp:val=&quot;00466ABA&quot;/&gt;&lt;wsp:rsid wsp:val=&quot;00472C66&quot;/&gt;&lt;wsp:rsid wsp:val=&quot;004732EF&quot;/&gt;&lt;wsp:rsid wsp:val=&quot;00483A05&quot;/&gt;&lt;wsp:rsid wsp:val=&quot;004909CD&quot;/&gt;&lt;wsp:rsid wsp:val=&quot;00491D01&quot;/&gt;&lt;wsp:rsid wsp:val=&quot;00492434&quot;/&gt;&lt;wsp:rsid wsp:val=&quot;00496AC2&quot;/&gt;&lt;wsp:rsid wsp:val=&quot;004B36B2&quot;/&gt;&lt;wsp:rsid wsp:val=&quot;004B4D42&quot;/&gt;&lt;wsp:rsid wsp:val=&quot;004D2742&quot;/&gt;&lt;wsp:rsid wsp:val=&quot;004E2098&quot;/&gt;&lt;wsp:rsid wsp:val=&quot;004E7B58&quot;/&gt;&lt;wsp:rsid wsp:val=&quot;00505058&quot;/&gt;&lt;wsp:rsid wsp:val=&quot;005113BD&quot;/&gt;&lt;wsp:rsid wsp:val=&quot;00520D6F&quot;/&gt;&lt;wsp:rsid wsp:val=&quot;00526E28&quot;/&gt;&lt;wsp:rsid wsp:val=&quot;00531E34&quot;/&gt;&lt;wsp:rsid wsp:val=&quot;005372A1&quot;/&gt;&lt;wsp:rsid wsp:val=&quot;00543224&quot;/&gt;&lt;wsp:rsid wsp:val=&quot;00556162&quot;/&gt;&lt;wsp:rsid wsp:val=&quot;00583E77&quot;/&gt;&lt;wsp:rsid wsp:val=&quot;00585E61&quot;/&gt;&lt;wsp:rsid wsp:val=&quot;00586D45&quot;/&gt;&lt;wsp:rsid wsp:val=&quot;005A0E69&quot;/&gt;&lt;wsp:rsid wsp:val=&quot;005B519B&quot;/&gt;&lt;wsp:rsid wsp:val=&quot;005C1A83&quot;/&gt;&lt;wsp:rsid wsp:val=&quot;005C3C29&quot;/&gt;&lt;wsp:rsid wsp:val=&quot;005C52BB&quot;/&gt;&lt;wsp:rsid wsp:val=&quot;005D180A&quot;/&gt;&lt;wsp:rsid wsp:val=&quot;005D7012&quot;/&gt;&lt;wsp:rsid wsp:val=&quot;005E24B4&quot;/&gt;&lt;wsp:rsid wsp:val=&quot;005F6402&quot;/&gt;&lt;wsp:rsid wsp:val=&quot;00606FDA&quot;/&gt;&lt;wsp:rsid wsp:val=&quot;00610A3E&quot;/&gt;&lt;wsp:rsid wsp:val=&quot;00614EE6&quot;/&gt;&lt;wsp:rsid wsp:val=&quot;00621710&quot;/&gt;&lt;wsp:rsid wsp:val=&quot;00626CAD&quot;/&gt;&lt;wsp:rsid wsp:val=&quot;00634D9E&quot;/&gt;&lt;wsp:rsid wsp:val=&quot;00635252&quot;/&gt;&lt;wsp:rsid wsp:val=&quot;006370EE&quot;/&gt;&lt;wsp:rsid wsp:val=&quot;00641074&quot;/&gt;&lt;wsp:rsid wsp:val=&quot;00641531&quot;/&gt;&lt;wsp:rsid wsp:val=&quot;00643C96&quot;/&gt;&lt;wsp:rsid wsp:val=&quot;0065338F&quot;/&gt;&lt;wsp:rsid wsp:val=&quot;00656A60&quot;/&gt;&lt;wsp:rsid wsp:val=&quot;0067028C&quot;/&gt;&lt;wsp:rsid wsp:val=&quot;006B1999&quot;/&gt;&lt;wsp:rsid wsp:val=&quot;006C0F59&quot;/&gt;&lt;wsp:rsid wsp:val=&quot;006C32D8&quot;/&gt;&lt;wsp:rsid wsp:val=&quot;006D1445&quot;/&gt;&lt;wsp:rsid wsp:val=&quot;006D40B4&quot;/&gt;&lt;wsp:rsid wsp:val=&quot;006E04AB&quot;/&gt;&lt;wsp:rsid wsp:val=&quot;006E2036&quot;/&gt;&lt;wsp:rsid wsp:val=&quot;006E665A&quot;/&gt;&lt;wsp:rsid wsp:val=&quot;006F1B99&quot;/&gt;&lt;wsp:rsid wsp:val=&quot;007019CD&quot;/&gt;&lt;wsp:rsid wsp:val=&quot;00703EF7&quot;/&gt;&lt;wsp:rsid wsp:val=&quot;007061AA&quot;/&gt;&lt;wsp:rsid wsp:val=&quot;007107E3&quot;/&gt;&lt;wsp:rsid wsp:val=&quot;0071749A&quot;/&gt;&lt;wsp:rsid wsp:val=&quot;00720A9F&quot;/&gt;&lt;wsp:rsid wsp:val=&quot;00726B40&quot;/&gt;&lt;wsp:rsid wsp:val=&quot;00733F5A&quot;/&gt;&lt;wsp:rsid wsp:val=&quot;00736F5C&quot;/&gt;&lt;wsp:rsid wsp:val=&quot;00747785&quot;/&gt;&lt;wsp:rsid wsp:val=&quot;00756905&quot;/&gt;&lt;wsp:rsid wsp:val=&quot;00762773&quot;/&gt;&lt;wsp:rsid wsp:val=&quot;007A13B9&quot;/&gt;&lt;wsp:rsid wsp:val=&quot;007A66D9&quot;/&gt;&lt;wsp:rsid wsp:val=&quot;007B12F0&quot;/&gt;&lt;wsp:rsid wsp:val=&quot;007B1585&quot;/&gt;&lt;wsp:rsid wsp:val=&quot;007D1215&quot;/&gt;&lt;wsp:rsid wsp:val=&quot;007F200F&quot;/&gt;&lt;wsp:rsid wsp:val=&quot;00805D06&quot;/&gt;&lt;wsp:rsid wsp:val=&quot;00813274&quot;/&gt;&lt;wsp:rsid wsp:val=&quot;00816205&quot;/&gt;&lt;wsp:rsid wsp:val=&quot;00823330&quot;/&gt;&lt;wsp:rsid wsp:val=&quot;00824C64&quot;/&gt;&lt;wsp:rsid wsp:val=&quot;00831ABA&quot;/&gt;&lt;wsp:rsid wsp:val=&quot;0084106B&quot;/&gt;&lt;wsp:rsid wsp:val=&quot;008474D8&quot;/&gt;&lt;wsp:rsid wsp:val=&quot;008476AD&quot;/&gt;&lt;wsp:rsid wsp:val=&quot;00855C95&quot;/&gt;&lt;wsp:rsid wsp:val=&quot;0085656E&quot;/&gt;&lt;wsp:rsid wsp:val=&quot;00870F94&quot;/&gt;&lt;wsp:rsid wsp:val=&quot;00873368&quot;/&gt;&lt;wsp:rsid wsp:val=&quot;008828F9&quot;/&gt;&lt;wsp:rsid wsp:val=&quot;008836C8&quot;/&gt;&lt;wsp:rsid wsp:val=&quot;008874FC&quot;/&gt;&lt;wsp:rsid wsp:val=&quot;00891ECA&quot;/&gt;&lt;wsp:rsid wsp:val=&quot;00893C0F&quot;/&gt;&lt;wsp:rsid wsp:val=&quot;008A4593&quot;/&gt;&lt;wsp:rsid wsp:val=&quot;008B2DC6&quot;/&gt;&lt;wsp:rsid wsp:val=&quot;008C0824&quot;/&gt;&lt;wsp:rsid wsp:val=&quot;008C3DC6&quot;/&gt;&lt;wsp:rsid wsp:val=&quot;008C5328&quot;/&gt;&lt;wsp:rsid wsp:val=&quot;008D3205&quot;/&gt;&lt;wsp:rsid wsp:val=&quot;008D39F7&quot;/&gt;&lt;wsp:rsid wsp:val=&quot;008E24A5&quot;/&gt;&lt;wsp:rsid wsp:val=&quot;00907311&quot;/&gt;&lt;wsp:rsid wsp:val=&quot;00917648&quot;/&gt;&lt;wsp:rsid wsp:val=&quot;00921400&quot;/&gt;&lt;wsp:rsid wsp:val=&quot;00922867&quot;/&gt;&lt;wsp:rsid wsp:val=&quot;00925A32&quot;/&gt;&lt;wsp:rsid wsp:val=&quot;0093462C&quot;/&gt;&lt;wsp:rsid wsp:val=&quot;0095374B&quot;/&gt;&lt;wsp:rsid wsp:val=&quot;00962143&quot;/&gt;&lt;wsp:rsid wsp:val=&quot;0096567F&quot;/&gt;&lt;wsp:rsid wsp:val=&quot;009662BB&quot;/&gt;&lt;wsp:rsid wsp:val=&quot;00967F3E&quot;/&gt;&lt;wsp:rsid wsp:val=&quot;00973B9F&quot;/&gt;&lt;wsp:rsid wsp:val=&quot;0098095D&quot;/&gt;&lt;wsp:rsid wsp:val=&quot;00983724&quot;/&gt;&lt;wsp:rsid wsp:val=&quot;009A48A2&quot;/&gt;&lt;wsp:rsid wsp:val=&quot;009C1FC1&quot;/&gt;&lt;wsp:rsid wsp:val=&quot;009C31A8&quot;/&gt;&lt;wsp:rsid wsp:val=&quot;009D036D&quot;/&gt;&lt;wsp:rsid wsp:val=&quot;009E2DF2&quot;/&gt;&lt;wsp:rsid wsp:val=&quot;009E7E1A&quot;/&gt;&lt;wsp:rsid wsp:val=&quot;009F7D60&quot;/&gt;&lt;wsp:rsid wsp:val=&quot;00A02667&quot;/&gt;&lt;wsp:rsid wsp:val=&quot;00A04387&quot;/&gt;&lt;wsp:rsid wsp:val=&quot;00A130C0&quot;/&gt;&lt;wsp:rsid wsp:val=&quot;00A13ADF&quot;/&gt;&lt;wsp:rsid wsp:val=&quot;00A179E9&quot;/&gt;&lt;wsp:rsid wsp:val=&quot;00A21444&quot;/&gt;&lt;wsp:rsid wsp:val=&quot;00A2225E&quot;/&gt;&lt;wsp:rsid wsp:val=&quot;00A25BA6&quot;/&gt;&lt;wsp:rsid wsp:val=&quot;00A30601&quot;/&gt;&lt;wsp:rsid wsp:val=&quot;00A31B4B&quot;/&gt;&lt;wsp:rsid wsp:val=&quot;00A3644A&quot;/&gt;&lt;wsp:rsid wsp:val=&quot;00A53775&quot;/&gt;&lt;wsp:rsid wsp:val=&quot;00A53869&quot;/&gt;&lt;wsp:rsid wsp:val=&quot;00A61274&quot;/&gt;&lt;wsp:rsid wsp:val=&quot;00A618A9&quot;/&gt;&lt;wsp:rsid wsp:val=&quot;00A65E2A&quot;/&gt;&lt;wsp:rsid wsp:val=&quot;00A662B9&quot;/&gt;&lt;wsp:rsid wsp:val=&quot;00A71892&quot;/&gt;&lt;wsp:rsid wsp:val=&quot;00A7307D&quot;/&gt;&lt;wsp:rsid wsp:val=&quot;00A96AD1&quot;/&gt;&lt;wsp:rsid wsp:val=&quot;00AA63F8&quot;/&gt;&lt;wsp:rsid wsp:val=&quot;00AB4A9A&quot;/&gt;&lt;wsp:rsid wsp:val=&quot;00AC346B&quot;/&gt;&lt;wsp:rsid wsp:val=&quot;00AE5A46&quot;/&gt;&lt;wsp:rsid wsp:val=&quot;00B03C5C&quot;/&gt;&lt;wsp:rsid wsp:val=&quot;00B04552&quot;/&gt;&lt;wsp:rsid wsp:val=&quot;00B105EE&quot;/&gt;&lt;wsp:rsid wsp:val=&quot;00B14AA0&quot;/&gt;&lt;wsp:rsid wsp:val=&quot;00B24D3C&quot;/&gt;&lt;wsp:rsid wsp:val=&quot;00B541A9&quot;/&gt;&lt;wsp:rsid wsp:val=&quot;00B60808&quot;/&gt;&lt;wsp:rsid wsp:val=&quot;00B641AE&quot;/&gt;&lt;wsp:rsid wsp:val=&quot;00B8366E&quot;/&gt;&lt;wsp:rsid wsp:val=&quot;00B8532E&quot;/&gt;&lt;wsp:rsid wsp:val=&quot;00B86798&quot;/&gt;&lt;wsp:rsid wsp:val=&quot;00B9390A&quot;/&gt;&lt;wsp:rsid wsp:val=&quot;00B963E6&quot;/&gt;&lt;wsp:rsid wsp:val=&quot;00BA524A&quot;/&gt;&lt;wsp:rsid wsp:val=&quot;00BB77D5&quot;/&gt;&lt;wsp:rsid wsp:val=&quot;00BC7E42&quot;/&gt;&lt;wsp:rsid wsp:val=&quot;00BD033D&quot;/&gt;&lt;wsp:rsid wsp:val=&quot;00BD16D3&quot;/&gt;&lt;wsp:rsid wsp:val=&quot;00BD18B3&quot;/&gt;&lt;wsp:rsid wsp:val=&quot;00BD4B18&quot;/&gt;&lt;wsp:rsid wsp:val=&quot;00BE0B6E&quot;/&gt;&lt;wsp:rsid wsp:val=&quot;00BE4F7E&quot;/&gt;&lt;wsp:rsid wsp:val=&quot;00BE4FCA&quot;/&gt;&lt;wsp:rsid wsp:val=&quot;00BF1760&quot;/&gt;&lt;wsp:rsid wsp:val=&quot;00C0035A&quot;/&gt;&lt;wsp:rsid wsp:val=&quot;00C1445B&quot;/&gt;&lt;wsp:rsid wsp:val=&quot;00C176C2&quot;/&gt;&lt;wsp:rsid wsp:val=&quot;00C231EC&quot;/&gt;&lt;wsp:rsid wsp:val=&quot;00C27839&quot;/&gt;&lt;wsp:rsid wsp:val=&quot;00C33757&quot;/&gt;&lt;wsp:rsid wsp:val=&quot;00C45204&quot;/&gt;&lt;wsp:rsid wsp:val=&quot;00C57176&quot;/&gt;&lt;wsp:rsid wsp:val=&quot;00C629DD&quot;/&gt;&lt;wsp:rsid wsp:val=&quot;00C63368&quot;/&gt;&lt;wsp:rsid wsp:val=&quot;00C8443F&quot;/&gt;&lt;wsp:rsid wsp:val=&quot;00C8671E&quot;/&gt;&lt;wsp:rsid wsp:val=&quot;00C869B7&quot;/&gt;&lt;wsp:rsid wsp:val=&quot;00C93565&quot;/&gt;&lt;wsp:rsid wsp:val=&quot;00CA0A2A&quot;/&gt;&lt;wsp:rsid wsp:val=&quot;00CA1DE1&quot;/&gt;&lt;wsp:rsid wsp:val=&quot;00CC4D9B&quot;/&gt;&lt;wsp:rsid wsp:val=&quot;00CC6725&quot;/&gt;&lt;wsp:rsid wsp:val=&quot;00CC6936&quot;/&gt;&lt;wsp:rsid wsp:val=&quot;00CC69A7&quot;/&gt;&lt;wsp:rsid wsp:val=&quot;00CD5ACA&quot;/&gt;&lt;wsp:rsid wsp:val=&quot;00CF4C6F&quot;/&gt;&lt;wsp:rsid wsp:val=&quot;00D0142C&quot;/&gt;&lt;wsp:rsid wsp:val=&quot;00D12788&quot;/&gt;&lt;wsp:rsid wsp:val=&quot;00D12DAB&quot;/&gt;&lt;wsp:rsid wsp:val=&quot;00D20812&quot;/&gt;&lt;wsp:rsid wsp:val=&quot;00D34E1B&quot;/&gt;&lt;wsp:rsid wsp:val=&quot;00D42250&quot;/&gt;&lt;wsp:rsid wsp:val=&quot;00D46864&quot;/&gt;&lt;wsp:rsid wsp:val=&quot;00D52873&quot;/&gt;&lt;wsp:rsid wsp:val=&quot;00D6256C&quot;/&gt;&lt;wsp:rsid wsp:val=&quot;00D65729&quot;/&gt;&lt;wsp:rsid wsp:val=&quot;00D6616E&quot;/&gt;&lt;wsp:rsid wsp:val=&quot;00D669AB&quot;/&gt;&lt;wsp:rsid wsp:val=&quot;00D935C7&quot;/&gt;&lt;wsp:rsid wsp:val=&quot;00D93D77&quot;/&gt;&lt;wsp:rsid wsp:val=&quot;00DB1A45&quot;/&gt;&lt;wsp:rsid wsp:val=&quot;00DD28BC&quot;/&gt;&lt;wsp:rsid wsp:val=&quot;00DD410E&quot;/&gt;&lt;wsp:rsid wsp:val=&quot;00DD43B2&quot;/&gt;&lt;wsp:rsid wsp:val=&quot;00DD66DC&quot;/&gt;&lt;wsp:rsid wsp:val=&quot;00DE3183&quot;/&gt;&lt;wsp:rsid wsp:val=&quot;00DE3B01&quot;/&gt;&lt;wsp:rsid wsp:val=&quot;00DE5757&quot;/&gt;&lt;wsp:rsid wsp:val=&quot;00DE718E&quot;/&gt;&lt;wsp:rsid wsp:val=&quot;00DF24BD&quot;/&gt;&lt;wsp:rsid wsp:val=&quot;00DF2E0B&quot;/&gt;&lt;wsp:rsid wsp:val=&quot;00E012FF&quot;/&gt;&lt;wsp:rsid wsp:val=&quot;00E0341F&quot;/&gt;&lt;wsp:rsid wsp:val=&quot;00E25FFD&quot;/&gt;&lt;wsp:rsid wsp:val=&quot;00E41F54&quot;/&gt;&lt;wsp:rsid wsp:val=&quot;00E45B38&quot;/&gt;&lt;wsp:rsid wsp:val=&quot;00E53062&quot;/&gt;&lt;wsp:rsid wsp:val=&quot;00E73AB0&quot;/&gt;&lt;wsp:rsid wsp:val=&quot;00E87663&quot;/&gt;&lt;wsp:rsid wsp:val=&quot;00E958FB&quot;/&gt;&lt;wsp:rsid wsp:val=&quot;00EA190A&quot;/&gt;&lt;wsp:rsid wsp:val=&quot;00EC1932&quot;/&gt;&lt;wsp:rsid wsp:val=&quot;00EC4336&quot;/&gt;&lt;wsp:rsid wsp:val=&quot;00ED0B9E&quot;/&gt;&lt;wsp:rsid wsp:val=&quot;00EE16EF&quot;/&gt;&lt;wsp:rsid wsp:val=&quot;00EE1B69&quot;/&gt;&lt;wsp:rsid wsp:val=&quot;00EF04B3&quot;/&gt;&lt;wsp:rsid wsp:val=&quot;00EF18BD&quot;/&gt;&lt;wsp:rsid wsp:val=&quot;00EF338A&quot;/&gt;&lt;wsp:rsid wsp:val=&quot;00EF4C96&quot;/&gt;&lt;wsp:rsid wsp:val=&quot;00EF5D24&quot;/&gt;&lt;wsp:rsid wsp:val=&quot;00EF651E&quot;/&gt;&lt;wsp:rsid wsp:val=&quot;00F011AC&quot;/&gt;&lt;wsp:rsid wsp:val=&quot;00F06AE2&quot;/&gt;&lt;wsp:rsid wsp:val=&quot;00F34222&quot;/&gt;&lt;wsp:rsid wsp:val=&quot;00F505EB&quot;/&gt;&lt;wsp:rsid wsp:val=&quot;00F603F0&quot;/&gt;&lt;wsp:rsid wsp:val=&quot;00F64E7A&quot;/&gt;&lt;wsp:rsid wsp:val=&quot;00F713B6&quot;/&gt;&lt;wsp:rsid wsp:val=&quot;00F82492&quot;/&gt;&lt;wsp:rsid wsp:val=&quot;00F82D81&quot;/&gt;&lt;wsp:rsid wsp:val=&quot;00F91E64&quot;/&gt;&lt;wsp:rsid wsp:val=&quot;00F95E43&quot;/&gt;&lt;wsp:rsid wsp:val=&quot;00FA4CC4&quot;/&gt;&lt;wsp:rsid wsp:val=&quot;00FA7553&quot;/&gt;&lt;wsp:rsid wsp:val=&quot;00FB7A55&quot;/&gt;&lt;wsp:rsid wsp:val=&quot;00FE277A&quot;/&gt;&lt;wsp:rsid wsp:val=&quot;00FF7DA1&quot;/&gt;&lt;/wsp:rsids&gt;&lt;/w:docPr&gt;&lt;w:body&gt;&lt;wx:sect&gt;&lt;w:p wsp:rsidR=&quot;00000000&quot; wsp:rsidRDefault=&quot;000964BF&quot; wsp:rsidP=&quot;000964BF&quot;&gt;&lt;m:oMathPara&gt;&lt;m:oMath&gt;&lt;m:sSub&gt;&lt;m:sSubPr&gt;&lt;m:ctrlPr&gt;&lt;w:rPr&gt;&lt;w:rFonts w:ascii=&quot;Cambria Math&quot; w:h-ansi=&quot;Cambria Math&quot; w:cs=&quot;Arial&quot;/&gt;&lt;wx:font wx:val=&quot;Cambria Math&quot;/&gt;&lt;w:i-cs/&gt;&lt;/w:rPr&gt;&lt;/m:ctrlPr&gt;&lt;/m:sSubPr&gt;&lt;m:e&gt;&lt;m:r&gt;&lt;m:rPr&gt;&lt;m:sty m:val=&quot;p&quot;/&gt;&lt;/m:rPr&gt;&lt;w:rPr&gt;&lt;w:rFonts w:ascii=&quot;Cambria Math&quot; w:h-ansi=&quot;Cambria Math&quot; w:cs=&quot;Arial&quot;/&gt;&lt;wx:font wx:val=&quot;Cambria Math&quot;/&gt;&lt;w:i-cs/&gt;&lt;/w:rPr&gt;&lt;m:t&gt;S&lt;/m:t&gt;&lt;/m:r&gt;&lt;m:ctrlPr&gt;&lt;w:rPr&gt;&lt;w:rFonts w:ascii=&quot;Cambria Math&quot; w:fareast=&quot;Calibri&quot; w:h-ansi=&quot;Cambria Math&quot; w:cs=&quot;Arial&quot;/&gt;&lt;wx:font wx:val=&quot;Cambria Math&quot;/&gt;&lt;w:i-cs/&gt;&lt;w:kern w:val=&quot;2&quot;/&gt;&lt;/w:rPr&gt;&lt;/m:ctrlPr&gt;&lt;/m:e&gt;&lt;m:sub&gt;&lt;m:r&gt;&lt;m:rPr&gt;&lt;m:sty m:val=&quot;p&quot;/&gt;&lt;/m:rPr&gt;&lt;w:rPr&gt;&lt;w:rFonts w:ascii=&quot;Cambria Math&quot; w:h-ansi=&quot;Cambria Math&quot; w:cs=&quot;Arial&quot;/&gt;&lt;wx:font wx:val=&quot;Cambria Math&quot;/&gt;&lt;w:i-cs/&gt;&lt;/w:rPr&gt;&lt;m:t&gt;arc&lt;/m:t&gt;&lt;/m:r&gt;&lt;m:ctrlPr&gt;&lt;w:rPr&gt;&lt;w:rFonts w:ascii=&quot;Cambria Math&quot; w:fareast=&quot;Calibri&quot; w:h-ansi=&quot;Cambria Math&quot; w:cs=&quot;Arial&quot;/&gt;&lt;wx:font wx:val=&quot;Cambria Math&quot;/&gt;&lt;w:i-cs/&gt;&lt;w:kern w:val=&quot;2&quot;/&gt;&lt;/w:rPr&gt;&lt;/m:ctrlPr&gt;&lt;/m:sub&gt;&lt;/m:sSub&gt;&lt;/m:oMath&gt;&lt;/m:oMathPara&gt;&lt;/w:p&gt;&lt;w:sectPr wsp:rsidR=&quot;00000000&quot;&gt;&lt;w:pgSz w:w=&quot;12240&quot; w:h=&quot;15840&quot;/&gt;&lt;w:pgMar w:top=&quot;1440&quot; w:right=&quot;1440&quot; w:bottom=&quot;1440&quot; w:left=&quot;1440&quot; w:header=&quot;720&quot; w:footer=&quot;720&quot; w:gutter=&quot;0&quot;/&gt;&lt;w:cols w:space=&quot;720&quot;/&gt;&lt;/w:sectPr&gt;&lt;/wx:sect&gt;&lt;/w:body&gt;&lt;/w:wordDocument&gt;">
+                <v:shape id="_x0000_i1030" type="#_x0000_t75" alt="" style="width:20.4pt;height:13.95pt;mso-width-percent:0;mso-height-percent:0;mso-width-percent:0;mso-height-percent:0" equationxml="&lt;?xml version=&quot;1.0&quot; encoding=&quot;UTF-8&quot; standalone=&quot;yes&quot;?&gt;&#13;&#10;&#13;&#10;&#13;&#10;&#13;&#10;&#13;&#10;&#13;&#10;&#13;&#10;&#13;&#10;&#13;&#10;&#13;&#10;&#13;&#10;&#13;&#10;&#13;&#10;&#13;&#10;&#13;&#10;&#13;&#10;&#13;&#10;&#13;&#10;&#13;&#10;&#13;&#10;&#13;&#10;&#13;&#10;&#13;&#10;&#13;&#10;&#13;&#10;&#13;&#10;&#13;&#10;&lt;?mso-application progid=&quot;Word.Document&quot;?&gt;&#13;&#10;&#13;&#10;&#13;&#10;&#13;&#10;&#13;&#10;&#13;&#10;&#13;&#10;&#13;&#10;&#13;&#10;&#13;&#10;&#13;&#10;&#13;&#10;&#13;&#10;&#13;&#10;&#13;&#10;&#13;&#10;&#13;&#10;&#13;&#10;&#13;&#10;&#13;&#10;&#13;&#10;&#13;&#10;&#13;&#10;&#13;&#10;&#13;&#10;&#13;&#10;&#13;&#10;&lt;w:wordDocument xmlns:aml=&quot;http://schemas.microsoft.com/aml/2001/core&quot; xmlns:wpc=&quot;http://schemas.microsoft.com/office/word/2010/wordprocessingCanvas&quot; xmlns:cx=&quot;http://schemas.microsoft.com/office/drawing/2014/chartex&quot; xmlns:cx1=&quot;http://schemas.microsoft.com/office/drawing/2015/9/8/chartex&quot; xmlns:cx2=&quot;http://schemas.microsoft.com/office/drawing/2015/10/21/chartex&quot; xmlns:cx3=&quot;http://schemas.microsoft.com/office/drawing/2016/5/9/chartex&quot; xmlns:cx4=&quot;http://schemas.microsoft.com/office/drawing/2016/5/10/chartex&quot; xmlns:cx5=&quot;http://schemas.microsoft.com/office/drawing/2016/5/11/chartex&quot; xmlns:cx6=&quot;http://schemas.microsoft.com/office/drawing/2016/5/12/chartex&quot; xmlns:cx7=&quot;http://schemas.microsoft.com/office/drawing/2016/5/13/chartex&quot; xmlns:cx8=&quot;http://schemas.microsoft.com/office/drawing/2016/5/14/chartex&quot; xmlns:cr=&quot;http://schemas.microsoft.com/office/comments/2020/reactions&quot; xmlns:dt=&quot;uuid:C2F41010-65B3-11d1-A29F-00AA00C14882&quot; xmlns:mc=&quot;http://schemas.openxmlformats.org/markup-compatibility/2006&quot; xmlns:aink=&quot;http://schemas.microsoft.com/office/drawing/2016/ink&quot; xmlns:am3d=&quot;http://schemas.microsoft.com/office/drawing/2017/model3d&quot; xmlns:o=&quot;urn:schemas-microsoft-com:office:office&quot; xmlns:oel=&quot;http://schemas.microsoft.com/office/2019/extlst&quot; xmlns:m=&quot;http://schemas.openxmlformats.org/officeDocument/2006/math&quot; xmlns:v=&quot;urn:schemas-microsoft-com:vml&quot; xmlns:w10=&quot;urn:schemas-microsoft-com:office:word&quot; xmlns:w=&quot;http://schemas.microsoft.com/office/word/2003/wordml&quot; xmlns:wx=&quot;http://schemas.microsoft.com/office/word/2003/auxHint&quot; xmlns:wne=&quot;http://schemas.microsoft.com/office/word/2006/wordml&quot; xmlns:wsp=&quot;http://schemas.microsoft.com/office/word/2003/wordml/sp2&quot; xmlns:sl=&quot;http://schemas.microsoft.com/schemaLibrary/2003/core&quot; w:macrosPresent=&quot;no&quot; w:embeddedObjPresent=&quot;no&quot; w:ocxPresent=&quot;no&quot; xml:space=&quot;preserve&quot;&gt;&lt;w:ignoreSubtree w:val=&quot;http://schemas.microsoft.com/office/word/2003/wordml/sp2&quot;/&gt;&lt;o:DocumentProperties&gt;&lt;o:Version&gt;16&lt;/o:Version&gt;&lt;/o:DocumentProperties&gt;&lt;w:docPr&gt;&lt;w:view w:val=&quot;print&quot;/&gt;&lt;w:doNotEmbedSystemFonts/&gt;&lt;w:stylePaneFormatFilter w:val=&quot;3F01&quot;/&gt;&lt;w:defaultTabStop w:val=&quot;720&quot;/&gt;&lt;w:punctuationKerning/&gt;&lt;w:characterSpacingControl w:val=&quot;DontCompress&quot;/&gt;&lt;w:webPageEncoding w:val=&quot;windows-1252&quot;/&gt;&lt;w:optimizeForBrowser/&gt;&lt;w:relyOnVML/&gt;&lt;w:allowPNG/&gt;&lt;w:validateAgainstSchema/&gt;&lt;w:saveInvalidXML w:val=&quot;off&quot;/&gt;&lt;w:ignoreMixedContent w:val=&quot;off&quot;/&gt;&lt;w:alwaysShowPlaceholderText w:val=&quot;off&quot;/&gt;&lt;w:compat&gt;&lt;w:breakWrappedTables/&gt;&lt;w:snapToGridInCell/&gt;&lt;w:applyBreakingRules/&gt;&lt;w:wrapTextWithPunct/&gt;&lt;w:useAsianBreakRules/&gt;&lt;w:dontGrowAutofit/&gt;&lt;/w:compat&gt;&lt;wsp:rsids&gt;&lt;wsp:rsidRoot wsp:val=&quot;002231F7&quot;/&gt;&lt;wsp:rsid wsp:val=&quot;00021D64&quot;/&gt;&lt;wsp:rsid wsp:val=&quot;0002538E&quot;/&gt;&lt;wsp:rsid wsp:val=&quot;00027705&quot;/&gt;&lt;wsp:rsid wsp:val=&quot;000442EB&quot;/&gt;&lt;wsp:rsid wsp:val=&quot;000659A3&quot;/&gt;&lt;wsp:rsid wsp:val=&quot;00073737&quot;/&gt;&lt;wsp:rsid wsp:val=&quot;00075A7D&quot;/&gt;&lt;wsp:rsid wsp:val=&quot;0007706D&quot;/&gt;&lt;wsp:rsid wsp:val=&quot;000773F6&quot;/&gt;&lt;wsp:rsid wsp:val=&quot;000828AE&quot;/&gt;&lt;wsp:rsid wsp:val=&quot;000864B8&quot;/&gt;&lt;wsp:rsid wsp:val=&quot;000877A0&quot;/&gt;&lt;wsp:rsid wsp:val=&quot;000964BF&quot;/&gt;&lt;wsp:rsid wsp:val=&quot;000A11B8&quot;/&gt;&lt;wsp:rsid wsp:val=&quot;000A1912&quot;/&gt;&lt;wsp:rsid wsp:val=&quot;000B7138&quot;/&gt;&lt;wsp:rsid wsp:val=&quot;000B7946&quot;/&gt;&lt;wsp:rsid wsp:val=&quot;000C02C8&quot;/&gt;&lt;wsp:rsid wsp:val=&quot;000C18CD&quot;/&gt;&lt;wsp:rsid wsp:val=&quot;000C2933&quot;/&gt;&lt;wsp:rsid wsp:val=&quot;000D0EF9&quot;/&gt;&lt;wsp:rsid wsp:val=&quot;000D1CAB&quot;/&gt;&lt;wsp:rsid wsp:val=&quot;000F6444&quot;/&gt;&lt;wsp:rsid wsp:val=&quot;00105506&quot;/&gt;&lt;wsp:rsid wsp:val=&quot;0010584D&quot;/&gt;&lt;wsp:rsid wsp:val=&quot;0011177B&quot;/&gt;&lt;wsp:rsid wsp:val=&quot;001231CA&quot;/&gt;&lt;wsp:rsid wsp:val=&quot;00123787&quot;/&gt;&lt;wsp:rsid wsp:val=&quot;001321BF&quot;/&gt;&lt;wsp:rsid wsp:val=&quot;0013355B&quot;/&gt;&lt;wsp:rsid wsp:val=&quot;0015757F&quot;/&gt;&lt;wsp:rsid wsp:val=&quot;00164E6F&quot;/&gt;&lt;wsp:rsid wsp:val=&quot;00174316&quot;/&gt;&lt;wsp:rsid wsp:val=&quot;001805C1&quot;/&gt;&lt;wsp:rsid wsp:val=&quot;001864DD&quot;/&gt;&lt;wsp:rsid wsp:val=&quot;001A3935&quot;/&gt;&lt;wsp:rsid wsp:val=&quot;001B1BE5&quot;/&gt;&lt;wsp:rsid wsp:val=&quot;001B2E6C&quot;/&gt;&lt;wsp:rsid wsp:val=&quot;001C039E&quot;/&gt;&lt;wsp:rsid wsp:val=&quot;001C5D23&quot;/&gt;&lt;wsp:rsid wsp:val=&quot;001D7C41&quot;/&gt;&lt;wsp:rsid wsp:val=&quot;001E628E&quot;/&gt;&lt;wsp:rsid wsp:val=&quot;001E6378&quot;/&gt;&lt;wsp:rsid wsp:val=&quot;001E7EC0&quot;/&gt;&lt;wsp:rsid wsp:val=&quot;001F15EA&quot;/&gt;&lt;wsp:rsid wsp:val=&quot;001F2A75&quot;/&gt;&lt;wsp:rsid wsp:val=&quot;001F35C2&quot;/&gt;&lt;wsp:rsid wsp:val=&quot;001F60AC&quot;/&gt;&lt;wsp:rsid wsp:val=&quot;0020268D&quot;/&gt;&lt;wsp:rsid wsp:val=&quot;00203DC0&quot;/&gt;&lt;wsp:rsid wsp:val=&quot;00204E17&quot;/&gt;&lt;wsp:rsid wsp:val=&quot;00206713&quot;/&gt;&lt;wsp:rsid wsp:val=&quot;002231F7&quot;/&gt;&lt;wsp:rsid wsp:val=&quot;0022526B&quot;/&gt;&lt;wsp:rsid wsp:val=&quot;00230B9A&quot;/&gt;&lt;wsp:rsid wsp:val=&quot;00243EC4&quot;/&gt;&lt;wsp:rsid wsp:val=&quot;002472BB&quot;/&gt;&lt;wsp:rsid wsp:val=&quot;002525BC&quot;/&gt;&lt;wsp:rsid wsp:val=&quot;00263788&quot;/&gt;&lt;wsp:rsid wsp:val=&quot;00267EF8&quot;/&gt;&lt;wsp:rsid wsp:val=&quot;00274E5E&quot;/&gt;&lt;wsp:rsid wsp:val=&quot;0027641D&quot;/&gt;&lt;wsp:rsid wsp:val=&quot;002874F6&quot;/&gt;&lt;wsp:rsid wsp:val=&quot;002A1B2E&quot;/&gt;&lt;wsp:rsid wsp:val=&quot;002A352D&quot;/&gt;&lt;wsp:rsid wsp:val=&quot;002B46E9&quot;/&gt;&lt;wsp:rsid wsp:val=&quot;002B6712&quot;/&gt;&lt;wsp:rsid wsp:val=&quot;002B7D80&quot;/&gt;&lt;wsp:rsid wsp:val=&quot;002C172D&quot;/&gt;&lt;wsp:rsid wsp:val=&quot;002C3B66&quot;/&gt;&lt;wsp:rsid wsp:val=&quot;002C3EB3&quot;/&gt;&lt;wsp:rsid wsp:val=&quot;002C6137&quot;/&gt;&lt;wsp:rsid wsp:val=&quot;002D3034&quot;/&gt;&lt;wsp:rsid wsp:val=&quot;002D3B30&quot;/&gt;&lt;wsp:rsid wsp:val=&quot;002E2168&quot;/&gt;&lt;wsp:rsid wsp:val=&quot;002E388B&quot;/&gt;&lt;wsp:rsid wsp:val=&quot;002E4B68&quot;/&gt;&lt;wsp:rsid wsp:val=&quot;002F1455&quot;/&gt;&lt;wsp:rsid wsp:val=&quot;002F1665&quot;/&gt;&lt;wsp:rsid wsp:val=&quot;00305C9C&quot;/&gt;&lt;wsp:rsid wsp:val=&quot;003061BA&quot;/&gt;&lt;wsp:rsid wsp:val=&quot;00315BC3&quot;/&gt;&lt;wsp:rsid wsp:val=&quot;0032052C&quot;/&gt;&lt;wsp:rsid wsp:val=&quot;00334CA6&quot;/&gt;&lt;wsp:rsid wsp:val=&quot;003428E6&quot;/&gt;&lt;wsp:rsid wsp:val=&quot;00343C94&quot;/&gt;&lt;wsp:rsid wsp:val=&quot;00352F07&quot;/&gt;&lt;wsp:rsid wsp:val=&quot;00357A10&quot;/&gt;&lt;wsp:rsid wsp:val=&quot;00362550&quot;/&gt;&lt;wsp:rsid wsp:val=&quot;00366007&quot;/&gt;&lt;wsp:rsid wsp:val=&quot;00370697&quot;/&gt;&lt;wsp:rsid wsp:val=&quot;003729AF&quot;/&gt;&lt;wsp:rsid wsp:val=&quot;00381C25&quot;/&gt;&lt;wsp:rsid wsp:val=&quot;003826DC&quot;/&gt;&lt;wsp:rsid wsp:val=&quot;0038737D&quot;/&gt;&lt;wsp:rsid wsp:val=&quot;0039290D&quot;/&gt;&lt;wsp:rsid wsp:val=&quot;00392A55&quot;/&gt;&lt;wsp:rsid wsp:val=&quot;003B00DC&quot;/&gt;&lt;wsp:rsid wsp:val=&quot;003C4E3B&quot;/&gt;&lt;wsp:rsid wsp:val=&quot;003D5757&quot;/&gt;&lt;wsp:rsid wsp:val=&quot;003D7E67&quot;/&gt;&lt;wsp:rsid wsp:val=&quot;0040202D&quot;/&gt;&lt;wsp:rsid wsp:val=&quot;00405AB7&quot;/&gt;&lt;wsp:rsid wsp:val=&quot;00416BB9&quot;/&gt;&lt;wsp:rsid wsp:val=&quot;00430EAF&quot;/&gt;&lt;wsp:rsid wsp:val=&quot;004522E5&quot;/&gt;&lt;wsp:rsid wsp:val=&quot;00466ABA&quot;/&gt;&lt;wsp:rsid wsp:val=&quot;00472C66&quot;/&gt;&lt;wsp:rsid wsp:val=&quot;004732EF&quot;/&gt;&lt;wsp:rsid wsp:val=&quot;00483A05&quot;/&gt;&lt;wsp:rsid wsp:val=&quot;004909CD&quot;/&gt;&lt;wsp:rsid wsp:val=&quot;00491D01&quot;/&gt;&lt;wsp:rsid wsp:val=&quot;00492434&quot;/&gt;&lt;wsp:rsid wsp:val=&quot;00496AC2&quot;/&gt;&lt;wsp:rsid wsp:val=&quot;004B36B2&quot;/&gt;&lt;wsp:rsid wsp:val=&quot;004B4D42&quot;/&gt;&lt;wsp:rsid wsp:val=&quot;004D2742&quot;/&gt;&lt;wsp:rsid wsp:val=&quot;004E2098&quot;/&gt;&lt;wsp:rsid wsp:val=&quot;004E7B58&quot;/&gt;&lt;wsp:rsid wsp:val=&quot;00505058&quot;/&gt;&lt;wsp:rsid wsp:val=&quot;005113BD&quot;/&gt;&lt;wsp:rsid wsp:val=&quot;00520D6F&quot;/&gt;&lt;wsp:rsid wsp:val=&quot;00526E28&quot;/&gt;&lt;wsp:rsid wsp:val=&quot;00531E34&quot;/&gt;&lt;wsp:rsid wsp:val=&quot;005372A1&quot;/&gt;&lt;wsp:rsid wsp:val=&quot;00543224&quot;/&gt;&lt;wsp:rsid wsp:val=&quot;00556162&quot;/&gt;&lt;wsp:rsid wsp:val=&quot;00583E77&quot;/&gt;&lt;wsp:rsid wsp:val=&quot;00585E61&quot;/&gt;&lt;wsp:rsid wsp:val=&quot;00586D45&quot;/&gt;&lt;wsp:rsid wsp:val=&quot;005A0E69&quot;/&gt;&lt;wsp:rsid wsp:val=&quot;005B519B&quot;/&gt;&lt;wsp:rsid wsp:val=&quot;005C1A83&quot;/&gt;&lt;wsp:rsid wsp:val=&quot;005C3C29&quot;/&gt;&lt;wsp:rsid wsp:val=&quot;005C52BB&quot;/&gt;&lt;wsp:rsid wsp:val=&quot;005D180A&quot;/&gt;&lt;wsp:rsid wsp:val=&quot;005D7012&quot;/&gt;&lt;wsp:rsid wsp:val=&quot;005E24B4&quot;/&gt;&lt;wsp:rsid wsp:val=&quot;005F6402&quot;/&gt;&lt;wsp:rsid wsp:val=&quot;00606FDA&quot;/&gt;&lt;wsp:rsid wsp:val=&quot;00610A3E&quot;/&gt;&lt;wsp:rsid wsp:val=&quot;00614EE6&quot;/&gt;&lt;wsp:rsid wsp:val=&quot;00621710&quot;/&gt;&lt;wsp:rsid wsp:val=&quot;00626CAD&quot;/&gt;&lt;wsp:rsid wsp:val=&quot;00634D9E&quot;/&gt;&lt;wsp:rsid wsp:val=&quot;00635252&quot;/&gt;&lt;wsp:rsid wsp:val=&quot;006370EE&quot;/&gt;&lt;wsp:rsid wsp:val=&quot;00641074&quot;/&gt;&lt;wsp:rsid wsp:val=&quot;00641531&quot;/&gt;&lt;wsp:rsid wsp:val=&quot;00643C96&quot;/&gt;&lt;wsp:rsid wsp:val=&quot;0065338F&quot;/&gt;&lt;wsp:rsid wsp:val=&quot;00656A60&quot;/&gt;&lt;wsp:rsid wsp:val=&quot;0067028C&quot;/&gt;&lt;wsp:rsid wsp:val=&quot;006B1999&quot;/&gt;&lt;wsp:rsid wsp:val=&quot;006C0F59&quot;/&gt;&lt;wsp:rsid wsp:val=&quot;006C32D8&quot;/&gt;&lt;wsp:rsid wsp:val=&quot;006D1445&quot;/&gt;&lt;wsp:rsid wsp:val=&quot;006D40B4&quot;/&gt;&lt;wsp:rsid wsp:val=&quot;006E04AB&quot;/&gt;&lt;wsp:rsid wsp:val=&quot;006E2036&quot;/&gt;&lt;wsp:rsid wsp:val=&quot;006E665A&quot;/&gt;&lt;wsp:rsid wsp:val=&quot;006F1B99&quot;/&gt;&lt;wsp:rsid wsp:val=&quot;007019CD&quot;/&gt;&lt;wsp:rsid wsp:val=&quot;00703EF7&quot;/&gt;&lt;wsp:rsid wsp:val=&quot;007061AA&quot;/&gt;&lt;wsp:rsid wsp:val=&quot;007107E3&quot;/&gt;&lt;wsp:rsid wsp:val=&quot;0071749A&quot;/&gt;&lt;wsp:rsid wsp:val=&quot;00720A9F&quot;/&gt;&lt;wsp:rsid wsp:val=&quot;00726B40&quot;/&gt;&lt;wsp:rsid wsp:val=&quot;00733F5A&quot;/&gt;&lt;wsp:rsid wsp:val=&quot;00736F5C&quot;/&gt;&lt;wsp:rsid wsp:val=&quot;00747785&quot;/&gt;&lt;wsp:rsid wsp:val=&quot;00756905&quot;/&gt;&lt;wsp:rsid wsp:val=&quot;00762773&quot;/&gt;&lt;wsp:rsid wsp:val=&quot;007A13B9&quot;/&gt;&lt;wsp:rsid wsp:val=&quot;007A66D9&quot;/&gt;&lt;wsp:rsid wsp:val=&quot;007B12F0&quot;/&gt;&lt;wsp:rsid wsp:val=&quot;007B1585&quot;/&gt;&lt;wsp:rsid wsp:val=&quot;007D1215&quot;/&gt;&lt;wsp:rsid wsp:val=&quot;007F200F&quot;/&gt;&lt;wsp:rsid wsp:val=&quot;00805D06&quot;/&gt;&lt;wsp:rsid wsp:val=&quot;00813274&quot;/&gt;&lt;wsp:rsid wsp:val=&quot;00816205&quot;/&gt;&lt;wsp:rsid wsp:val=&quot;00823330&quot;/&gt;&lt;wsp:rsid wsp:val=&quot;00824C64&quot;/&gt;&lt;wsp:rsid wsp:val=&quot;00831ABA&quot;/&gt;&lt;wsp:rsid wsp:val=&quot;0084106B&quot;/&gt;&lt;wsp:rsid wsp:val=&quot;008474D8&quot;/&gt;&lt;wsp:rsid wsp:val=&quot;008476AD&quot;/&gt;&lt;wsp:rsid wsp:val=&quot;00855C95&quot;/&gt;&lt;wsp:rsid wsp:val=&quot;0085656E&quot;/&gt;&lt;wsp:rsid wsp:val=&quot;00870F94&quot;/&gt;&lt;wsp:rsid wsp:val=&quot;00873368&quot;/&gt;&lt;wsp:rsid wsp:val=&quot;008828F9&quot;/&gt;&lt;wsp:rsid wsp:val=&quot;008836C8&quot;/&gt;&lt;wsp:rsid wsp:val=&quot;008874FC&quot;/&gt;&lt;wsp:rsid wsp:val=&quot;00891ECA&quot;/&gt;&lt;wsp:rsid wsp:val=&quot;00893C0F&quot;/&gt;&lt;wsp:rsid wsp:val=&quot;008A4593&quot;/&gt;&lt;wsp:rsid wsp:val=&quot;008B2DC6&quot;/&gt;&lt;wsp:rsid wsp:val=&quot;008C0824&quot;/&gt;&lt;wsp:rsid wsp:val=&quot;008C3DC6&quot;/&gt;&lt;wsp:rsid wsp:val=&quot;008C5328&quot;/&gt;&lt;wsp:rsid wsp:val=&quot;008D3205&quot;/&gt;&lt;wsp:rsid wsp:val=&quot;008D39F7&quot;/&gt;&lt;wsp:rsid wsp:val=&quot;008E24A5&quot;/&gt;&lt;wsp:rsid wsp:val=&quot;00907311&quot;/&gt;&lt;wsp:rsid wsp:val=&quot;00917648&quot;/&gt;&lt;wsp:rsid wsp:val=&quot;00921400&quot;/&gt;&lt;wsp:rsid wsp:val=&quot;00922867&quot;/&gt;&lt;wsp:rsid wsp:val=&quot;00925A32&quot;/&gt;&lt;wsp:rsid wsp:val=&quot;0093462C&quot;/&gt;&lt;wsp:rsid wsp:val=&quot;0095374B&quot;/&gt;&lt;wsp:rsid wsp:val=&quot;00962143&quot;/&gt;&lt;wsp:rsid wsp:val=&quot;0096567F&quot;/&gt;&lt;wsp:rsid wsp:val=&quot;009662BB&quot;/&gt;&lt;wsp:rsid wsp:val=&quot;00967F3E&quot;/&gt;&lt;wsp:rsid wsp:val=&quot;00973B9F&quot;/&gt;&lt;wsp:rsid wsp:val=&quot;0098095D&quot;/&gt;&lt;wsp:rsid wsp:val=&quot;00983724&quot;/&gt;&lt;wsp:rsid wsp:val=&quot;009A48A2&quot;/&gt;&lt;wsp:rsid wsp:val=&quot;009C1FC1&quot;/&gt;&lt;wsp:rsid wsp:val=&quot;009C31A8&quot;/&gt;&lt;wsp:rsid wsp:val=&quot;009D036D&quot;/&gt;&lt;wsp:rsid wsp:val=&quot;009E2DF2&quot;/&gt;&lt;wsp:rsid wsp:val=&quot;009E7E1A&quot;/&gt;&lt;wsp:rsid wsp:val=&quot;009F7D60&quot;/&gt;&lt;wsp:rsid wsp:val=&quot;00A02667&quot;/&gt;&lt;wsp:rsid wsp:val=&quot;00A04387&quot;/&gt;&lt;wsp:rsid wsp:val=&quot;00A130C0&quot;/&gt;&lt;wsp:rsid wsp:val=&quot;00A13ADF&quot;/&gt;&lt;wsp:rsid wsp:val=&quot;00A179E9&quot;/&gt;&lt;wsp:rsid wsp:val=&quot;00A21444&quot;/&gt;&lt;wsp:rsid wsp:val=&quot;00A2225E&quot;/&gt;&lt;wsp:rsid wsp:val=&quot;00A25BA6&quot;/&gt;&lt;wsp:rsid wsp:val=&quot;00A30601&quot;/&gt;&lt;wsp:rsid wsp:val=&quot;00A31B4B&quot;/&gt;&lt;wsp:rsid wsp:val=&quot;00A3644A&quot;/&gt;&lt;wsp:rsid wsp:val=&quot;00A53775&quot;/&gt;&lt;wsp:rsid wsp:val=&quot;00A53869&quot;/&gt;&lt;wsp:rsid wsp:val=&quot;00A61274&quot;/&gt;&lt;wsp:rsid wsp:val=&quot;00A618A9&quot;/&gt;&lt;wsp:rsid wsp:val=&quot;00A65E2A&quot;/&gt;&lt;wsp:rsid wsp:val=&quot;00A662B9&quot;/&gt;&lt;wsp:rsid wsp:val=&quot;00A71892&quot;/&gt;&lt;wsp:rsid wsp:val=&quot;00A7307D&quot;/&gt;&lt;wsp:rsid wsp:val=&quot;00A96AD1&quot;/&gt;&lt;wsp:rsid wsp:val=&quot;00AA63F8&quot;/&gt;&lt;wsp:rsid wsp:val=&quot;00AB4A9A&quot;/&gt;&lt;wsp:rsid wsp:val=&quot;00AC346B&quot;/&gt;&lt;wsp:rsid wsp:val=&quot;00AE5A46&quot;/&gt;&lt;wsp:rsid wsp:val=&quot;00B03C5C&quot;/&gt;&lt;wsp:rsid wsp:val=&quot;00B04552&quot;/&gt;&lt;wsp:rsid wsp:val=&quot;00B105EE&quot;/&gt;&lt;wsp:rsid wsp:val=&quot;00B14AA0&quot;/&gt;&lt;wsp:rsid wsp:val=&quot;00B24D3C&quot;/&gt;&lt;wsp:rsid wsp:val=&quot;00B541A9&quot;/&gt;&lt;wsp:rsid wsp:val=&quot;00B60808&quot;/&gt;&lt;wsp:rsid wsp:val=&quot;00B641AE&quot;/&gt;&lt;wsp:rsid wsp:val=&quot;00B8366E&quot;/&gt;&lt;wsp:rsid wsp:val=&quot;00B8532E&quot;/&gt;&lt;wsp:rsid wsp:val=&quot;00B86798&quot;/&gt;&lt;wsp:rsid wsp:val=&quot;00B9390A&quot;/&gt;&lt;wsp:rsid wsp:val=&quot;00B963E6&quot;/&gt;&lt;wsp:rsid wsp:val=&quot;00BA524A&quot;/&gt;&lt;wsp:rsid wsp:val=&quot;00BB77D5&quot;/&gt;&lt;wsp:rsid wsp:val=&quot;00BC7E42&quot;/&gt;&lt;wsp:rsid wsp:val=&quot;00BD033D&quot;/&gt;&lt;wsp:rsid wsp:val=&quot;00BD16D3&quot;/&gt;&lt;wsp:rsid wsp:val=&quot;00BD18B3&quot;/&gt;&lt;wsp:rsid wsp:val=&quot;00BD4B18&quot;/&gt;&lt;wsp:rsid wsp:val=&quot;00BE0B6E&quot;/&gt;&lt;wsp:rsid wsp:val=&quot;00BE4F7E&quot;/&gt;&lt;wsp:rsid wsp:val=&quot;00BE4FCA&quot;/&gt;&lt;wsp:rsid wsp:val=&quot;00BF1760&quot;/&gt;&lt;wsp:rsid wsp:val=&quot;00C0035A&quot;/&gt;&lt;wsp:rsid wsp:val=&quot;00C1445B&quot;/&gt;&lt;wsp:rsid wsp:val=&quot;00C176C2&quot;/&gt;&lt;wsp:rsid wsp:val=&quot;00C231EC&quot;/&gt;&lt;wsp:rsid wsp:val=&quot;00C27839&quot;/&gt;&lt;wsp:rsid wsp:val=&quot;00C33757&quot;/&gt;&lt;wsp:rsid wsp:val=&quot;00C45204&quot;/&gt;&lt;wsp:rsid wsp:val=&quot;00C57176&quot;/&gt;&lt;wsp:rsid wsp:val=&quot;00C629DD&quot;/&gt;&lt;wsp:rsid wsp:val=&quot;00C63368&quot;/&gt;&lt;wsp:rsid wsp:val=&quot;00C8443F&quot;/&gt;&lt;wsp:rsid wsp:val=&quot;00C8671E&quot;/&gt;&lt;wsp:rsid wsp:val=&quot;00C869B7&quot;/&gt;&lt;wsp:rsid wsp:val=&quot;00C93565&quot;/&gt;&lt;wsp:rsid wsp:val=&quot;00CA0A2A&quot;/&gt;&lt;wsp:rsid wsp:val=&quot;00CA1DE1&quot;/&gt;&lt;wsp:rsid wsp:val=&quot;00CC4D9B&quot;/&gt;&lt;wsp:rsid wsp:val=&quot;00CC6725&quot;/&gt;&lt;wsp:rsid wsp:val=&quot;00CC6936&quot;/&gt;&lt;wsp:rsid wsp:val=&quot;00CC69A7&quot;/&gt;&lt;wsp:rsid wsp:val=&quot;00CD5ACA&quot;/&gt;&lt;wsp:rsid wsp:val=&quot;00CF4C6F&quot;/&gt;&lt;wsp:rsid wsp:val=&quot;00D0142C&quot;/&gt;&lt;wsp:rsid wsp:val=&quot;00D12788&quot;/&gt;&lt;wsp:rsid wsp:val=&quot;00D12DAB&quot;/&gt;&lt;wsp:rsid wsp:val=&quot;00D20812&quot;/&gt;&lt;wsp:rsid wsp:val=&quot;00D34E1B&quot;/&gt;&lt;wsp:rsid wsp:val=&quot;00D42250&quot;/&gt;&lt;wsp:rsid wsp:val=&quot;00D46864&quot;/&gt;&lt;wsp:rsid wsp:val=&quot;00D52873&quot;/&gt;&lt;wsp:rsid wsp:val=&quot;00D6256C&quot;/&gt;&lt;wsp:rsid wsp:val=&quot;00D65729&quot;/&gt;&lt;wsp:rsid wsp:val=&quot;00D6616E&quot;/&gt;&lt;wsp:rsid wsp:val=&quot;00D669AB&quot;/&gt;&lt;wsp:rsid wsp:val=&quot;00D935C7&quot;/&gt;&lt;wsp:rsid wsp:val=&quot;00D93D77&quot;/&gt;&lt;wsp:rsid wsp:val=&quot;00DB1A45&quot;/&gt;&lt;wsp:rsid wsp:val=&quot;00DD28BC&quot;/&gt;&lt;wsp:rsid wsp:val=&quot;00DD410E&quot;/&gt;&lt;wsp:rsid wsp:val=&quot;00DD43B2&quot;/&gt;&lt;wsp:rsid wsp:val=&quot;00DD66DC&quot;/&gt;&lt;wsp:rsid wsp:val=&quot;00DE3183&quot;/&gt;&lt;wsp:rsid wsp:val=&quot;00DE3B01&quot;/&gt;&lt;wsp:rsid wsp:val=&quot;00DE5757&quot;/&gt;&lt;wsp:rsid wsp:val=&quot;00DE718E&quot;/&gt;&lt;wsp:rsid wsp:val=&quot;00DF24BD&quot;/&gt;&lt;wsp:rsid wsp:val=&quot;00DF2E0B&quot;/&gt;&lt;wsp:rsid wsp:val=&quot;00E012FF&quot;/&gt;&lt;wsp:rsid wsp:val=&quot;00E0341F&quot;/&gt;&lt;wsp:rsid wsp:val=&quot;00E25FFD&quot;/&gt;&lt;wsp:rsid wsp:val=&quot;00E41F54&quot;/&gt;&lt;wsp:rsid wsp:val=&quot;00E45B38&quot;/&gt;&lt;wsp:rsid wsp:val=&quot;00E53062&quot;/&gt;&lt;wsp:rsid wsp:val=&quot;00E73AB0&quot;/&gt;&lt;wsp:rsid wsp:val=&quot;00E87663&quot;/&gt;&lt;wsp:rsid wsp:val=&quot;00E958FB&quot;/&gt;&lt;wsp:rsid wsp:val=&quot;00EA190A&quot;/&gt;&lt;wsp:rsid wsp:val=&quot;00EC1932&quot;/&gt;&lt;wsp:rsid wsp:val=&quot;00EC4336&quot;/&gt;&lt;wsp:rsid wsp:val=&quot;00ED0B9E&quot;/&gt;&lt;wsp:rsid wsp:val=&quot;00EE16EF&quot;/&gt;&lt;wsp:rsid wsp:val=&quot;00EE1B69&quot;/&gt;&lt;wsp:rsid wsp:val=&quot;00EF04B3&quot;/&gt;&lt;wsp:rsid wsp:val=&quot;00EF18BD&quot;/&gt;&lt;wsp:rsid wsp:val=&quot;00EF338A&quot;/&gt;&lt;wsp:rsid wsp:val=&quot;00EF4C96&quot;/&gt;&lt;wsp:rsid wsp:val=&quot;00EF5D24&quot;/&gt;&lt;wsp:rsid wsp:val=&quot;00EF651E&quot;/&gt;&lt;wsp:rsid wsp:val=&quot;00F011AC&quot;/&gt;&lt;wsp:rsid wsp:val=&quot;00F06AE2&quot;/&gt;&lt;wsp:rsid wsp:val=&quot;00F34222&quot;/&gt;&lt;wsp:rsid wsp:val=&quot;00F505EB&quot;/&gt;&lt;wsp:rsid wsp:val=&quot;00F603F0&quot;/&gt;&lt;wsp:rsid wsp:val=&quot;00F64E7A&quot;/&gt;&lt;wsp:rsid wsp:val=&quot;00F713B6&quot;/&gt;&lt;wsp:rsid wsp:val=&quot;00F82492&quot;/&gt;&lt;wsp:rsid wsp:val=&quot;00F82D81&quot;/&gt;&lt;wsp:rsid wsp:val=&quot;00F91E64&quot;/&gt;&lt;wsp:rsid wsp:val=&quot;00F95E43&quot;/&gt;&lt;wsp:rsid wsp:val=&quot;00FA4CC4&quot;/&gt;&lt;wsp:rsid wsp:val=&quot;00FA7553&quot;/&gt;&lt;wsp:rsid wsp:val=&quot;00FB7A55&quot;/&gt;&lt;wsp:rsid wsp:val=&quot;00FE277A&quot;/&gt;&lt;wsp:rsid wsp:val=&quot;00FF7DA1&quot;/&gt;&lt;/wsp:rsids&gt;&lt;/w:docPr&gt;&lt;w:body&gt;&lt;wx:sect&gt;&lt;w:p wsp:rsidR=&quot;00000000&quot; wsp:rsidRDefault=&quot;000964BF&quot; wsp:rsidP=&quot;000964BF&quot;&gt;&lt;m:oMathPara&gt;&lt;m:oMath&gt;&lt;m:sSub&gt;&lt;m:sSubPr&gt;&lt;m:ctrlPr&gt;&lt;w:rPr&gt;&lt;w:rFonts w:ascii=&quot;Cambria Math&quot; w:h-ansi=&quot;Cambria Math&quot; w:cs=&quot;Arial&quot;/&gt;&lt;wx:font wx:val=&quot;Cambria Math&quot;/&gt;&lt;w:i-cs/&gt;&lt;/w:rPr&gt;&lt;/m:ctrlPr&gt;&lt;/m:sSubPr&gt;&lt;m:e&gt;&lt;m:r&gt;&lt;m:rPr&gt;&lt;m:sty m:val=&quot;p&quot;/&gt;&lt;/m:rPr&gt;&lt;w:rPr&gt;&lt;w:rFonts w:ascii=&quot;Cambria Math&quot; w:h-ansi=&quot;Cambria Math&quot; w:cs=&quot;Arial&quot;/&gt;&lt;wx:font wx:val=&quot;Cambria Math&quot;/&gt;&lt;w:i-cs/&gt;&lt;/w:rPr&gt;&lt;m:t&gt;S&lt;/m:t&gt;&lt;/m:r&gt;&lt;m:ctrlPr&gt;&lt;w:rPr&gt;&lt;w:rFonts w:ascii=&quot;Cambria Math&quot; w:fareast=&quot;Calibri&quot; w:h-ansi=&quot;Cambria Math&quot; w:cs=&quot;Arial&quot;/&gt;&lt;wx:font wx:val=&quot;Cambria Math&quot;/&gt;&lt;w:i-cs/&gt;&lt;w:kern w:val=&quot;2&quot;/&gt;&lt;/w:rPr&gt;&lt;/m:ctrlPr&gt;&lt;/m:e&gt;&lt;m:sub&gt;&lt;m:r&gt;&lt;m:rPr&gt;&lt;m:sty m:val=&quot;p&quot;/&gt;&lt;/m:rPr&gt;&lt;w:rPr&gt;&lt;w:rFonts w:ascii=&quot;Cambria Math&quot; w:h-ansi=&quot;Cambria Math&quot; w:cs=&quot;Arial&quot;/&gt;&lt;wx:font wx:val=&quot;Cambria Math&quot;/&gt;&lt;w:i-cs/&gt;&lt;/w:rPr&gt;&lt;m:t&gt;arc&lt;/m:t&gt;&lt;/m:r&gt;&lt;m:ctrlPr&gt;&lt;w:rPr&gt;&lt;w:rFonts w:ascii=&quot;Cambria Math&quot; w:fareast=&quot;Calibri&quot; w:h-ansi=&quot;Cambria Math&quot; w:cs=&quot;Arial&quot;/&gt;&lt;wx:font wx:val=&quot;Cambria Math&quot;/&gt;&lt;w:i-cs/&gt;&lt;w:kern w:val=&quot;2&quot;/&gt;&lt;/w:rPr&gt;&lt;/m:ctrlPr&gt;&lt;/m:sub&gt;&lt;/m:sSub&gt;&lt;/m:oMath&gt;&lt;/m:oMathPara&gt;&lt;/w:p&gt;&lt;w:sectPr wsp:rsidR=&quot;00000000&quot;&gt;&lt;w:pgSz w:w=&quot;12240&quot; w:h=&quot;15840&quot;/&gt;&lt;w:pgMar w:top=&quot;1440&quot; w:right=&quot;1440&quot; w:bottom=&quot;1440&quot; w:left=&quot;1440&quot; w:header=&quot;720&quot; w:footer=&quot;720&quot; w:gutter=&quot;0&quot;/&gt;&lt;w:cols w:space=&quot;720&quot;/&gt;&lt;/w:sectPr&gt;&lt;/wx:sect&gt;&lt;/w:body&gt;&lt;/w:wordDocument&gt;">
                   <v:imagedata r:id="rId14" o:title="" chromakey="white"/>
                 </v:shape>
               </w:pict>
@@ -21489,8 +21503,8 @@
                 <w:sz w:val="22"/>
                 <w:szCs w:val="24"/>
               </w:rPr>
-              <w:pict w14:anchorId="0FC5630C">
-                <v:shape id="_x0000_i1029" type="#_x0000_t75" alt="" style="width:10pt;height:14pt;mso-width-percent:0;mso-height-percent:0;mso-width-percent:0;mso-height-percent:0" equationxml="&lt;?xml version=&quot;1.0&quot; encoding=&quot;UTF-8&quot; standalone=&quot;yes&quot;?&gt;&#13;&#10;&#13;&#10;&#13;&#10;&#13;&#10;&#13;&#10;&#13;&#10;&#13;&#10;&#13;&#10;&#13;&#10;&#13;&#10;&#13;&#10;&#13;&#10;&#13;&#10;&#13;&#10;&#13;&#10;&#13;&#10;&#13;&#10;&#13;&#10;&#13;&#10;&#13;&#10;&#13;&#10;&#13;&#10;&#13;&#10;&#13;&#10;&#13;&#10;&#13;&#10;&#13;&#10;&lt;?mso-application progid=&quot;Word.Document&quot;?&gt;&#13;&#10;&#13;&#10;&#13;&#10;&#13;&#10;&#13;&#10;&#13;&#10;&#13;&#10;&#13;&#10;&#13;&#10;&#13;&#10;&#13;&#10;&#13;&#10;&#13;&#10;&#13;&#10;&#13;&#10;&#13;&#10;&#13;&#10;&#13;&#10;&#13;&#10;&#13;&#10;&#13;&#10;&#13;&#10;&#13;&#10;&#13;&#10;&#13;&#10;&#13;&#10;&#13;&#10;&lt;w:wordDocument xmlns:aml=&quot;http://schemas.microsoft.com/aml/2001/core&quot; xmlns:wpc=&quot;http://schemas.microsoft.com/office/word/2010/wordprocessingCanvas&quot; xmlns:cx=&quot;http://schemas.microsoft.com/office/drawing/2014/chartex&quot; xmlns:cx1=&quot;http://schemas.microsoft.com/office/drawing/2015/9/8/chartex&quot; xmlns:cx2=&quot;http://schemas.microsoft.com/office/drawing/2015/10/21/chartex&quot; xmlns:cx3=&quot;http://schemas.microsoft.com/office/drawing/2016/5/9/chartex&quot; xmlns:cx4=&quot;http://schemas.microsoft.com/office/drawing/2016/5/10/chartex&quot; xmlns:cx5=&quot;http://schemas.microsoft.com/office/drawing/2016/5/11/chartex&quot; xmlns:cx6=&quot;http://schemas.microsoft.com/office/drawing/2016/5/12/chartex&quot; xmlns:cx7=&quot;http://schemas.microsoft.com/office/drawing/2016/5/13/chartex&quot; xmlns:cx8=&quot;http://schemas.microsoft.com/office/drawing/2016/5/14/chartex&quot; xmlns:cr=&quot;http://schemas.microsoft.com/office/comments/2020/reactions&quot; xmlns:dt=&quot;uuid:C2F41010-65B3-11d1-A29F-00AA00C14882&quot; xmlns:mc=&quot;http://schemas.openxmlformats.org/markup-compatibility/2006&quot; xmlns:aink=&quot;http://schemas.microsoft.com/office/drawing/2016/ink&quot; xmlns:am3d=&quot;http://schemas.microsoft.com/office/drawing/2017/model3d&quot; xmlns:o=&quot;urn:schemas-microsoft-com:office:office&quot; xmlns:oel=&quot;http://schemas.microsoft.com/office/2019/extlst&quot; xmlns:m=&quot;http://schemas.openxmlformats.org/officeDocument/2006/math&quot; xmlns:v=&quot;urn:schemas-microsoft-com:vml&quot; xmlns:w10=&quot;urn:schemas-microsoft-com:office:word&quot; xmlns:w=&quot;http://schemas.microsoft.com/office/word/2003/wordml&quot; xmlns:wx=&quot;http://schemas.microsoft.com/office/word/2003/auxHint&quot; xmlns:wne=&quot;http://schemas.microsoft.com/office/word/2006/wordml&quot; xmlns:wsp=&quot;http://schemas.microsoft.com/office/word/2003/wordml/sp2&quot; xmlns:sl=&quot;http://schemas.microsoft.com/schemaLibrary/2003/core&quot; w:macrosPresent=&quot;no&quot; w:embeddedObjPresent=&quot;no&quot; w:ocxPresent=&quot;no&quot; xml:space=&quot;preserve&quot;&gt;&lt;w:ignoreSubtree w:val=&quot;http://schemas.microsoft.com/office/word/2003/wordml/sp2&quot;/&gt;&lt;o:DocumentProperties&gt;&lt;o:Version&gt;16&lt;/o:Version&gt;&lt;/o:DocumentProperties&gt;&lt;w:docPr&gt;&lt;w:view w:val=&quot;print&quot;/&gt;&lt;w:doNotEmbedSystemFonts/&gt;&lt;w:stylePaneFormatFilter w:val=&quot;3F01&quot;/&gt;&lt;w:defaultTabStop w:val=&quot;720&quot;/&gt;&lt;w:punctuationKerning/&gt;&lt;w:characterSpacingControl w:val=&quot;DontCompress&quot;/&gt;&lt;w:webPageEncoding w:val=&quot;windows-1252&quot;/&gt;&lt;w:optimizeForBrowser/&gt;&lt;w:relyOnVML/&gt;&lt;w:allowPNG/&gt;&lt;w:validateAgainstSchema/&gt;&lt;w:saveInvalidXML w:val=&quot;off&quot;/&gt;&lt;w:ignoreMixedContent w:val=&quot;off&quot;/&gt;&lt;w:alwaysShowPlaceholderText w:val=&quot;off&quot;/&gt;&lt;w:compat&gt;&lt;w:breakWrappedTables/&gt;&lt;w:snapToGridInCell/&gt;&lt;w:applyBreakingRules/&gt;&lt;w:wrapTextWithPunct/&gt;&lt;w:useAsianBreakRules/&gt;&lt;w:dontGrowAutofit/&gt;&lt;/w:compat&gt;&lt;wsp:rsids&gt;&lt;wsp:rsidRoot wsp:val=&quot;002231F7&quot;/&gt;&lt;wsp:rsid wsp:val=&quot;00021D64&quot;/&gt;&lt;wsp:rsid wsp:val=&quot;0002538E&quot;/&gt;&lt;wsp:rsid wsp:val=&quot;00027705&quot;/&gt;&lt;wsp:rsid wsp:val=&quot;000442EB&quot;/&gt;&lt;wsp:rsid wsp:val=&quot;000659A3&quot;/&gt;&lt;wsp:rsid wsp:val=&quot;00073737&quot;/&gt;&lt;wsp:rsid wsp:val=&quot;00075A7D&quot;/&gt;&lt;wsp:rsid wsp:val=&quot;0007706D&quot;/&gt;&lt;wsp:rsid wsp:val=&quot;000773F6&quot;/&gt;&lt;wsp:rsid wsp:val=&quot;000828AE&quot;/&gt;&lt;wsp:rsid wsp:val=&quot;000864B8&quot;/&gt;&lt;wsp:rsid wsp:val=&quot;000877A0&quot;/&gt;&lt;wsp:rsid wsp:val=&quot;000A11B8&quot;/&gt;&lt;wsp:rsid wsp:val=&quot;000A1912&quot;/&gt;&lt;wsp:rsid wsp:val=&quot;000B7138&quot;/&gt;&lt;wsp:rsid wsp:val=&quot;000B7946&quot;/&gt;&lt;wsp:rsid wsp:val=&quot;000C02C8&quot;/&gt;&lt;wsp:rsid wsp:val=&quot;000C18CD&quot;/&gt;&lt;wsp:rsid wsp:val=&quot;000C2933&quot;/&gt;&lt;wsp:rsid wsp:val=&quot;000D0EF9&quot;/&gt;&lt;wsp:rsid wsp:val=&quot;000D1CAB&quot;/&gt;&lt;wsp:rsid wsp:val=&quot;000F6444&quot;/&gt;&lt;wsp:rsid wsp:val=&quot;00105506&quot;/&gt;&lt;wsp:rsid wsp:val=&quot;0010584D&quot;/&gt;&lt;wsp:rsid wsp:val=&quot;0011177B&quot;/&gt;&lt;wsp:rsid wsp:val=&quot;001231CA&quot;/&gt;&lt;wsp:rsid wsp:val=&quot;00123787&quot;/&gt;&lt;wsp:rsid wsp:val=&quot;001321BF&quot;/&gt;&lt;wsp:rsid wsp:val=&quot;0013355B&quot;/&gt;&lt;wsp:rsid wsp:val=&quot;0015757F&quot;/&gt;&lt;wsp:rsid wsp:val=&quot;00164E6F&quot;/&gt;&lt;wsp:rsid wsp:val=&quot;00174316&quot;/&gt;&lt;wsp:rsid wsp:val=&quot;001805C1&quot;/&gt;&lt;wsp:rsid wsp:val=&quot;001864DD&quot;/&gt;&lt;wsp:rsid wsp:val=&quot;001A3935&quot;/&gt;&lt;wsp:rsid wsp:val=&quot;001B1BE5&quot;/&gt;&lt;wsp:rsid wsp:val=&quot;001B2E6C&quot;/&gt;&lt;wsp:rsid wsp:val=&quot;001C039E&quot;/&gt;&lt;wsp:rsid wsp:val=&quot;001C5D23&quot;/&gt;&lt;wsp:rsid wsp:val=&quot;001D7C41&quot;/&gt;&lt;wsp:rsid wsp:val=&quot;001E628E&quot;/&gt;&lt;wsp:rsid wsp:val=&quot;001E6378&quot;/&gt;&lt;wsp:rsid wsp:val=&quot;001E7EC0&quot;/&gt;&lt;wsp:rsid wsp:val=&quot;001F15EA&quot;/&gt;&lt;wsp:rsid wsp:val=&quot;001F2A75&quot;/&gt;&lt;wsp:rsid wsp:val=&quot;001F35C2&quot;/&gt;&lt;wsp:rsid wsp:val=&quot;001F60AC&quot;/&gt;&lt;wsp:rsid wsp:val=&quot;0020268D&quot;/&gt;&lt;wsp:rsid wsp:val=&quot;00203DC0&quot;/&gt;&lt;wsp:rsid wsp:val=&quot;00204E17&quot;/&gt;&lt;wsp:rsid wsp:val=&quot;00206713&quot;/&gt;&lt;wsp:rsid wsp:val=&quot;002231F7&quot;/&gt;&lt;wsp:rsid wsp:val=&quot;0022526B&quot;/&gt;&lt;wsp:rsid wsp:val=&quot;00230B9A&quot;/&gt;&lt;wsp:rsid wsp:val=&quot;00243EC4&quot;/&gt;&lt;wsp:rsid wsp:val=&quot;002472BB&quot;/&gt;&lt;wsp:rsid wsp:val=&quot;002525BC&quot;/&gt;&lt;wsp:rsid wsp:val=&quot;00263788&quot;/&gt;&lt;wsp:rsid wsp:val=&quot;00267EF8&quot;/&gt;&lt;wsp:rsid wsp:val=&quot;00274E5E&quot;/&gt;&lt;wsp:rsid wsp:val=&quot;0027641D&quot;/&gt;&lt;wsp:rsid wsp:val=&quot;002874F6&quot;/&gt;&lt;wsp:rsid wsp:val=&quot;002A1B2E&quot;/&gt;&lt;wsp:rsid wsp:val=&quot;002A352D&quot;/&gt;&lt;wsp:rsid wsp:val=&quot;002B46E9&quot;/&gt;&lt;wsp:rsid wsp:val=&quot;002B6712&quot;/&gt;&lt;wsp:rsid wsp:val=&quot;002B7D80&quot;/&gt;&lt;wsp:rsid wsp:val=&quot;002C172D&quot;/&gt;&lt;wsp:rsid wsp:val=&quot;002C3B66&quot;/&gt;&lt;wsp:rsid wsp:val=&quot;002C3EB3&quot;/&gt;&lt;wsp:rsid wsp:val=&quot;002C6137&quot;/&gt;&lt;wsp:rsid wsp:val=&quot;002D3034&quot;/&gt;&lt;wsp:rsid wsp:val=&quot;002D3B30&quot;/&gt;&lt;wsp:rsid wsp:val=&quot;002E2168&quot;/&gt;&lt;wsp:rsid wsp:val=&quot;002E388B&quot;/&gt;&lt;wsp:rsid wsp:val=&quot;002E4B68&quot;/&gt;&lt;wsp:rsid wsp:val=&quot;002F1455&quot;/&gt;&lt;wsp:rsid wsp:val=&quot;002F1665&quot;/&gt;&lt;wsp:rsid wsp:val=&quot;00305C9C&quot;/&gt;&lt;wsp:rsid wsp:val=&quot;003061BA&quot;/&gt;&lt;wsp:rsid wsp:val=&quot;00315BC3&quot;/&gt;&lt;wsp:rsid wsp:val=&quot;0032052C&quot;/&gt;&lt;wsp:rsid wsp:val=&quot;00334CA6&quot;/&gt;&lt;wsp:rsid wsp:val=&quot;003428E6&quot;/&gt;&lt;wsp:rsid wsp:val=&quot;00343C94&quot;/&gt;&lt;wsp:rsid wsp:val=&quot;00352F07&quot;/&gt;&lt;wsp:rsid wsp:val=&quot;00357A10&quot;/&gt;&lt;wsp:rsid wsp:val=&quot;00362550&quot;/&gt;&lt;wsp:rsid wsp:val=&quot;00366007&quot;/&gt;&lt;wsp:rsid wsp:val=&quot;00370697&quot;/&gt;&lt;wsp:rsid wsp:val=&quot;003729AF&quot;/&gt;&lt;wsp:rsid wsp:val=&quot;00381C25&quot;/&gt;&lt;wsp:rsid wsp:val=&quot;003826DC&quot;/&gt;&lt;wsp:rsid wsp:val=&quot;0038737D&quot;/&gt;&lt;wsp:rsid wsp:val=&quot;0039290D&quot;/&gt;&lt;wsp:rsid wsp:val=&quot;00392A55&quot;/&gt;&lt;wsp:rsid wsp:val=&quot;003B00DC&quot;/&gt;&lt;wsp:rsid wsp:val=&quot;003C4E3B&quot;/&gt;&lt;wsp:rsid wsp:val=&quot;003D5757&quot;/&gt;&lt;wsp:rsid wsp:val=&quot;003D7E67&quot;/&gt;&lt;wsp:rsid wsp:val=&quot;0040202D&quot;/&gt;&lt;wsp:rsid wsp:val=&quot;00405AB7&quot;/&gt;&lt;wsp:rsid wsp:val=&quot;00416BB9&quot;/&gt;&lt;wsp:rsid wsp:val=&quot;00430EAF&quot;/&gt;&lt;wsp:rsid wsp:val=&quot;004522E5&quot;/&gt;&lt;wsp:rsid wsp:val=&quot;00466ABA&quot;/&gt;&lt;wsp:rsid wsp:val=&quot;00472C66&quot;/&gt;&lt;wsp:rsid wsp:val=&quot;004732EF&quot;/&gt;&lt;wsp:rsid wsp:val=&quot;00483A05&quot;/&gt;&lt;wsp:rsid wsp:val=&quot;004909CD&quot;/&gt;&lt;wsp:rsid wsp:val=&quot;00491D01&quot;/&gt;&lt;wsp:rsid wsp:val=&quot;00492434&quot;/&gt;&lt;wsp:rsid wsp:val=&quot;00496AC2&quot;/&gt;&lt;wsp:rsid wsp:val=&quot;004B36B2&quot;/&gt;&lt;wsp:rsid wsp:val=&quot;004B4D42&quot;/&gt;&lt;wsp:rsid wsp:val=&quot;004D2742&quot;/&gt;&lt;wsp:rsid wsp:val=&quot;004E2098&quot;/&gt;&lt;wsp:rsid wsp:val=&quot;004E7B58&quot;/&gt;&lt;wsp:rsid wsp:val=&quot;00505058&quot;/&gt;&lt;wsp:rsid wsp:val=&quot;005113BD&quot;/&gt;&lt;wsp:rsid wsp:val=&quot;00520D6F&quot;/&gt;&lt;wsp:rsid wsp:val=&quot;00526E28&quot;/&gt;&lt;wsp:rsid wsp:val=&quot;00531E34&quot;/&gt;&lt;wsp:rsid wsp:val=&quot;005372A1&quot;/&gt;&lt;wsp:rsid wsp:val=&quot;00543224&quot;/&gt;&lt;wsp:rsid wsp:val=&quot;00556162&quot;/&gt;&lt;wsp:rsid wsp:val=&quot;00583E77&quot;/&gt;&lt;wsp:rsid wsp:val=&quot;00585E61&quot;/&gt;&lt;wsp:rsid wsp:val=&quot;00586D45&quot;/&gt;&lt;wsp:rsid wsp:val=&quot;005A0E69&quot;/&gt;&lt;wsp:rsid wsp:val=&quot;005B519B&quot;/&gt;&lt;wsp:rsid wsp:val=&quot;005C1A83&quot;/&gt;&lt;wsp:rsid wsp:val=&quot;005C3C29&quot;/&gt;&lt;wsp:rsid wsp:val=&quot;005C52BB&quot;/&gt;&lt;wsp:rsid wsp:val=&quot;005D180A&quot;/&gt;&lt;wsp:rsid wsp:val=&quot;005D7012&quot;/&gt;&lt;wsp:rsid wsp:val=&quot;005E24B4&quot;/&gt;&lt;wsp:rsid wsp:val=&quot;005F6402&quot;/&gt;&lt;wsp:rsid wsp:val=&quot;00606FDA&quot;/&gt;&lt;wsp:rsid wsp:val=&quot;00610A3E&quot;/&gt;&lt;wsp:rsid wsp:val=&quot;00614EE6&quot;/&gt;&lt;wsp:rsid wsp:val=&quot;00621710&quot;/&gt;&lt;wsp:rsid wsp:val=&quot;00626CAD&quot;/&gt;&lt;wsp:rsid wsp:val=&quot;00634D9E&quot;/&gt;&lt;wsp:rsid wsp:val=&quot;00635252&quot;/&gt;&lt;wsp:rsid wsp:val=&quot;006370EE&quot;/&gt;&lt;wsp:rsid wsp:val=&quot;00641074&quot;/&gt;&lt;wsp:rsid wsp:val=&quot;00641531&quot;/&gt;&lt;wsp:rsid wsp:val=&quot;00643C96&quot;/&gt;&lt;wsp:rsid wsp:val=&quot;0065338F&quot;/&gt;&lt;wsp:rsid wsp:val=&quot;00656A60&quot;/&gt;&lt;wsp:rsid wsp:val=&quot;0067028C&quot;/&gt;&lt;wsp:rsid wsp:val=&quot;006B1999&quot;/&gt;&lt;wsp:rsid wsp:val=&quot;006C0F59&quot;/&gt;&lt;wsp:rsid wsp:val=&quot;006C32D8&quot;/&gt;&lt;wsp:rsid wsp:val=&quot;006D1445&quot;/&gt;&lt;wsp:rsid wsp:val=&quot;006D40B4&quot;/&gt;&lt;wsp:rsid wsp:val=&quot;006E04AB&quot;/&gt;&lt;wsp:rsid wsp:val=&quot;006E2036&quot;/&gt;&lt;wsp:rsid wsp:val=&quot;006E665A&quot;/&gt;&lt;wsp:rsid wsp:val=&quot;006F1B99&quot;/&gt;&lt;wsp:rsid wsp:val=&quot;007019CD&quot;/&gt;&lt;wsp:rsid wsp:val=&quot;00703EF7&quot;/&gt;&lt;wsp:rsid wsp:val=&quot;007061AA&quot;/&gt;&lt;wsp:rsid wsp:val=&quot;007107E3&quot;/&gt;&lt;wsp:rsid wsp:val=&quot;0071749A&quot;/&gt;&lt;wsp:rsid wsp:val=&quot;00720A9F&quot;/&gt;&lt;wsp:rsid wsp:val=&quot;00726B40&quot;/&gt;&lt;wsp:rsid wsp:val=&quot;00733F5A&quot;/&gt;&lt;wsp:rsid wsp:val=&quot;00736F5C&quot;/&gt;&lt;wsp:rsid wsp:val=&quot;00747785&quot;/&gt;&lt;wsp:rsid wsp:val=&quot;00756905&quot;/&gt;&lt;wsp:rsid wsp:val=&quot;00762773&quot;/&gt;&lt;wsp:rsid wsp:val=&quot;007A13B9&quot;/&gt;&lt;wsp:rsid wsp:val=&quot;007A66D9&quot;/&gt;&lt;wsp:rsid wsp:val=&quot;007B12F0&quot;/&gt;&lt;wsp:rsid wsp:val=&quot;007B1585&quot;/&gt;&lt;wsp:rsid wsp:val=&quot;007D1215&quot;/&gt;&lt;wsp:rsid wsp:val=&quot;007F200F&quot;/&gt;&lt;wsp:rsid wsp:val=&quot;00805D06&quot;/&gt;&lt;wsp:rsid wsp:val=&quot;00813274&quot;/&gt;&lt;wsp:rsid wsp:val=&quot;00816205&quot;/&gt;&lt;wsp:rsid wsp:val=&quot;00823330&quot;/&gt;&lt;wsp:rsid wsp:val=&quot;00824C64&quot;/&gt;&lt;wsp:rsid wsp:val=&quot;00831ABA&quot;/&gt;&lt;wsp:rsid wsp:val=&quot;0084106B&quot;/&gt;&lt;wsp:rsid wsp:val=&quot;008462F6&quot;/&gt;&lt;wsp:rsid wsp:val=&quot;008474D8&quot;/&gt;&lt;wsp:rsid wsp:val=&quot;008476AD&quot;/&gt;&lt;wsp:rsid wsp:val=&quot;00855C95&quot;/&gt;&lt;wsp:rsid wsp:val=&quot;0085656E&quot;/&gt;&lt;wsp:rsid wsp:val=&quot;00870F94&quot;/&gt;&lt;wsp:rsid wsp:val=&quot;00873368&quot;/&gt;&lt;wsp:rsid wsp:val=&quot;008828F9&quot;/&gt;&lt;wsp:rsid wsp:val=&quot;008836C8&quot;/&gt;&lt;wsp:rsid wsp:val=&quot;008874FC&quot;/&gt;&lt;wsp:rsid wsp:val=&quot;00891ECA&quot;/&gt;&lt;wsp:rsid wsp:val=&quot;00893C0F&quot;/&gt;&lt;wsp:rsid wsp:val=&quot;008A4593&quot;/&gt;&lt;wsp:rsid wsp:val=&quot;008B2DC6&quot;/&gt;&lt;wsp:rsid wsp:val=&quot;008C0824&quot;/&gt;&lt;wsp:rsid wsp:val=&quot;008C3DC6&quot;/&gt;&lt;wsp:rsid wsp:val=&quot;008C5328&quot;/&gt;&lt;wsp:rsid wsp:val=&quot;008D3205&quot;/&gt;&lt;wsp:rsid wsp:val=&quot;008D39F7&quot;/&gt;&lt;wsp:rsid wsp:val=&quot;008E24A5&quot;/&gt;&lt;wsp:rsid wsp:val=&quot;00907311&quot;/&gt;&lt;wsp:rsid wsp:val=&quot;00917648&quot;/&gt;&lt;wsp:rsid wsp:val=&quot;00921400&quot;/&gt;&lt;wsp:rsid wsp:val=&quot;00922867&quot;/&gt;&lt;wsp:rsid wsp:val=&quot;00925A32&quot;/&gt;&lt;wsp:rsid wsp:val=&quot;0093462C&quot;/&gt;&lt;wsp:rsid wsp:val=&quot;0095374B&quot;/&gt;&lt;wsp:rsid wsp:val=&quot;00962143&quot;/&gt;&lt;wsp:rsid wsp:val=&quot;0096567F&quot;/&gt;&lt;wsp:rsid wsp:val=&quot;009662BB&quot;/&gt;&lt;wsp:rsid wsp:val=&quot;00967F3E&quot;/&gt;&lt;wsp:rsid wsp:val=&quot;00973B9F&quot;/&gt;&lt;wsp:rsid wsp:val=&quot;0098095D&quot;/&gt;&lt;wsp:rsid wsp:val=&quot;00983724&quot;/&gt;&lt;wsp:rsid wsp:val=&quot;009A48A2&quot;/&gt;&lt;wsp:rsid wsp:val=&quot;009C1FC1&quot;/&gt;&lt;wsp:rsid wsp:val=&quot;009C31A8&quot;/&gt;&lt;wsp:rsid wsp:val=&quot;009D036D&quot;/&gt;&lt;wsp:rsid wsp:val=&quot;009E2DF2&quot;/&gt;&lt;wsp:rsid wsp:val=&quot;009E7E1A&quot;/&gt;&lt;wsp:rsid wsp:val=&quot;009F7D60&quot;/&gt;&lt;wsp:rsid wsp:val=&quot;00A02667&quot;/&gt;&lt;wsp:rsid wsp:val=&quot;00A04387&quot;/&gt;&lt;wsp:rsid wsp:val=&quot;00A130C0&quot;/&gt;&lt;wsp:rsid wsp:val=&quot;00A13ADF&quot;/&gt;&lt;wsp:rsid wsp:val=&quot;00A179E9&quot;/&gt;&lt;wsp:rsid wsp:val=&quot;00A21444&quot;/&gt;&lt;wsp:rsid wsp:val=&quot;00A2225E&quot;/&gt;&lt;wsp:rsid wsp:val=&quot;00A25BA6&quot;/&gt;&lt;wsp:rsid wsp:val=&quot;00A30601&quot;/&gt;&lt;wsp:rsid wsp:val=&quot;00A31B4B&quot;/&gt;&lt;wsp:rsid wsp:val=&quot;00A3644A&quot;/&gt;&lt;wsp:rsid wsp:val=&quot;00A53775&quot;/&gt;&lt;wsp:rsid wsp:val=&quot;00A53869&quot;/&gt;&lt;wsp:rsid wsp:val=&quot;00A61274&quot;/&gt;&lt;wsp:rsid wsp:val=&quot;00A618A9&quot;/&gt;&lt;wsp:rsid wsp:val=&quot;00A65E2A&quot;/&gt;&lt;wsp:rsid wsp:val=&quot;00A662B9&quot;/&gt;&lt;wsp:rsid wsp:val=&quot;00A71892&quot;/&gt;&lt;wsp:rsid wsp:val=&quot;00A7307D&quot;/&gt;&lt;wsp:rsid wsp:val=&quot;00A96AD1&quot;/&gt;&lt;wsp:rsid wsp:val=&quot;00AA63F8&quot;/&gt;&lt;wsp:rsid wsp:val=&quot;00AB4A9A&quot;/&gt;&lt;wsp:rsid wsp:val=&quot;00AC346B&quot;/&gt;&lt;wsp:rsid wsp:val=&quot;00AE5A46&quot;/&gt;&lt;wsp:rsid wsp:val=&quot;00B03C5C&quot;/&gt;&lt;wsp:rsid wsp:val=&quot;00B04552&quot;/&gt;&lt;wsp:rsid wsp:val=&quot;00B105EE&quot;/&gt;&lt;wsp:rsid wsp:val=&quot;00B14AA0&quot;/&gt;&lt;wsp:rsid wsp:val=&quot;00B24D3C&quot;/&gt;&lt;wsp:rsid wsp:val=&quot;00B541A9&quot;/&gt;&lt;wsp:rsid wsp:val=&quot;00B60808&quot;/&gt;&lt;wsp:rsid wsp:val=&quot;00B641AE&quot;/&gt;&lt;wsp:rsid wsp:val=&quot;00B8366E&quot;/&gt;&lt;wsp:rsid wsp:val=&quot;00B8532E&quot;/&gt;&lt;wsp:rsid wsp:val=&quot;00B86798&quot;/&gt;&lt;wsp:rsid wsp:val=&quot;00B9390A&quot;/&gt;&lt;wsp:rsid wsp:val=&quot;00B963E6&quot;/&gt;&lt;wsp:rsid wsp:val=&quot;00BA524A&quot;/&gt;&lt;wsp:rsid wsp:val=&quot;00BB77D5&quot;/&gt;&lt;wsp:rsid wsp:val=&quot;00BC7E42&quot;/&gt;&lt;wsp:rsid wsp:val=&quot;00BD033D&quot;/&gt;&lt;wsp:rsid wsp:val=&quot;00BD16D3&quot;/&gt;&lt;wsp:rsid wsp:val=&quot;00BD18B3&quot;/&gt;&lt;wsp:rsid wsp:val=&quot;00BD4B18&quot;/&gt;&lt;wsp:rsid wsp:val=&quot;00BE0B6E&quot;/&gt;&lt;wsp:rsid wsp:val=&quot;00BE4F7E&quot;/&gt;&lt;wsp:rsid wsp:val=&quot;00BE4FCA&quot;/&gt;&lt;wsp:rsid wsp:val=&quot;00BF1760&quot;/&gt;&lt;wsp:rsid wsp:val=&quot;00C0035A&quot;/&gt;&lt;wsp:rsid wsp:val=&quot;00C1445B&quot;/&gt;&lt;wsp:rsid wsp:val=&quot;00C176C2&quot;/&gt;&lt;wsp:rsid wsp:val=&quot;00C231EC&quot;/&gt;&lt;wsp:rsid wsp:val=&quot;00C27839&quot;/&gt;&lt;wsp:rsid wsp:val=&quot;00C33757&quot;/&gt;&lt;wsp:rsid wsp:val=&quot;00C45204&quot;/&gt;&lt;wsp:rsid wsp:val=&quot;00C57176&quot;/&gt;&lt;wsp:rsid wsp:val=&quot;00C629DD&quot;/&gt;&lt;wsp:rsid wsp:val=&quot;00C63368&quot;/&gt;&lt;wsp:rsid wsp:val=&quot;00C8443F&quot;/&gt;&lt;wsp:rsid wsp:val=&quot;00C8671E&quot;/&gt;&lt;wsp:rsid wsp:val=&quot;00C869B7&quot;/&gt;&lt;wsp:rsid wsp:val=&quot;00C93565&quot;/&gt;&lt;wsp:rsid wsp:val=&quot;00CA0A2A&quot;/&gt;&lt;wsp:rsid wsp:val=&quot;00CA1DE1&quot;/&gt;&lt;wsp:rsid wsp:val=&quot;00CC4D9B&quot;/&gt;&lt;wsp:rsid wsp:val=&quot;00CC6725&quot;/&gt;&lt;wsp:rsid wsp:val=&quot;00CC6936&quot;/&gt;&lt;wsp:rsid wsp:val=&quot;00CC69A7&quot;/&gt;&lt;wsp:rsid wsp:val=&quot;00CD5ACA&quot;/&gt;&lt;wsp:rsid wsp:val=&quot;00CF4C6F&quot;/&gt;&lt;wsp:rsid wsp:val=&quot;00D0142C&quot;/&gt;&lt;wsp:rsid wsp:val=&quot;00D12788&quot;/&gt;&lt;wsp:rsid wsp:val=&quot;00D12DAB&quot;/&gt;&lt;wsp:rsid wsp:val=&quot;00D20812&quot;/&gt;&lt;wsp:rsid wsp:val=&quot;00D34E1B&quot;/&gt;&lt;wsp:rsid wsp:val=&quot;00D42250&quot;/&gt;&lt;wsp:rsid wsp:val=&quot;00D46864&quot;/&gt;&lt;wsp:rsid wsp:val=&quot;00D52873&quot;/&gt;&lt;wsp:rsid wsp:val=&quot;00D6256C&quot;/&gt;&lt;wsp:rsid wsp:val=&quot;00D65729&quot;/&gt;&lt;wsp:rsid wsp:val=&quot;00D6616E&quot;/&gt;&lt;wsp:rsid wsp:val=&quot;00D669AB&quot;/&gt;&lt;wsp:rsid wsp:val=&quot;00D935C7&quot;/&gt;&lt;wsp:rsid wsp:val=&quot;00D93D77&quot;/&gt;&lt;wsp:rsid wsp:val=&quot;00DB1A45&quot;/&gt;&lt;wsp:rsid wsp:val=&quot;00DD28BC&quot;/&gt;&lt;wsp:rsid wsp:val=&quot;00DD410E&quot;/&gt;&lt;wsp:rsid wsp:val=&quot;00DD43B2&quot;/&gt;&lt;wsp:rsid wsp:val=&quot;00DD66DC&quot;/&gt;&lt;wsp:rsid wsp:val=&quot;00DE3183&quot;/&gt;&lt;wsp:rsid wsp:val=&quot;00DE3B01&quot;/&gt;&lt;wsp:rsid wsp:val=&quot;00DE5757&quot;/&gt;&lt;wsp:rsid wsp:val=&quot;00DE718E&quot;/&gt;&lt;wsp:rsid wsp:val=&quot;00DF24BD&quot;/&gt;&lt;wsp:rsid wsp:val=&quot;00DF2E0B&quot;/&gt;&lt;wsp:rsid wsp:val=&quot;00E012FF&quot;/&gt;&lt;wsp:rsid wsp:val=&quot;00E0341F&quot;/&gt;&lt;wsp:rsid wsp:val=&quot;00E25FFD&quot;/&gt;&lt;wsp:rsid wsp:val=&quot;00E41F54&quot;/&gt;&lt;wsp:rsid wsp:val=&quot;00E45B38&quot;/&gt;&lt;wsp:rsid wsp:val=&quot;00E53062&quot;/&gt;&lt;wsp:rsid wsp:val=&quot;00E73AB0&quot;/&gt;&lt;wsp:rsid wsp:val=&quot;00E87663&quot;/&gt;&lt;wsp:rsid wsp:val=&quot;00E958FB&quot;/&gt;&lt;wsp:rsid wsp:val=&quot;00EA190A&quot;/&gt;&lt;wsp:rsid wsp:val=&quot;00EC1932&quot;/&gt;&lt;wsp:rsid wsp:val=&quot;00EC4336&quot;/&gt;&lt;wsp:rsid wsp:val=&quot;00ED0B9E&quot;/&gt;&lt;wsp:rsid wsp:val=&quot;00EE16EF&quot;/&gt;&lt;wsp:rsid wsp:val=&quot;00EE1B69&quot;/&gt;&lt;wsp:rsid wsp:val=&quot;00EF04B3&quot;/&gt;&lt;wsp:rsid wsp:val=&quot;00EF18BD&quot;/&gt;&lt;wsp:rsid wsp:val=&quot;00EF338A&quot;/&gt;&lt;wsp:rsid wsp:val=&quot;00EF4C96&quot;/&gt;&lt;wsp:rsid wsp:val=&quot;00EF5D24&quot;/&gt;&lt;wsp:rsid wsp:val=&quot;00EF651E&quot;/&gt;&lt;wsp:rsid wsp:val=&quot;00F011AC&quot;/&gt;&lt;wsp:rsid wsp:val=&quot;00F06AE2&quot;/&gt;&lt;wsp:rsid wsp:val=&quot;00F34222&quot;/&gt;&lt;wsp:rsid wsp:val=&quot;00F505EB&quot;/&gt;&lt;wsp:rsid wsp:val=&quot;00F603F0&quot;/&gt;&lt;wsp:rsid wsp:val=&quot;00F64E7A&quot;/&gt;&lt;wsp:rsid wsp:val=&quot;00F713B6&quot;/&gt;&lt;wsp:rsid wsp:val=&quot;00F82492&quot;/&gt;&lt;wsp:rsid wsp:val=&quot;00F82D81&quot;/&gt;&lt;wsp:rsid wsp:val=&quot;00F91E64&quot;/&gt;&lt;wsp:rsid wsp:val=&quot;00F95E43&quot;/&gt;&lt;wsp:rsid wsp:val=&quot;00FA4CC4&quot;/&gt;&lt;wsp:rsid wsp:val=&quot;00FA7553&quot;/&gt;&lt;wsp:rsid wsp:val=&quot;00FB7A55&quot;/&gt;&lt;wsp:rsid wsp:val=&quot;00FE277A&quot;/&gt;&lt;wsp:rsid wsp:val=&quot;00FF7DA1&quot;/&gt;&lt;/wsp:rsids&gt;&lt;/w:docPr&gt;&lt;w:body&gt;&lt;wx:sect&gt;&lt;w:p wsp:rsidR=&quot;00000000&quot; wsp:rsidRDefault=&quot;008462F6&quot; wsp:rsidP=&quot;008462F6&quot;&gt;&lt;m:oMathPara&gt;&lt;m:oMath&gt;&lt;m:sSub&gt;&lt;m:sSubPr&gt;&lt;m:ctrlPr&gt;&lt;w:rPr&gt;&lt;w:rFonts w:ascii=&quot;Cambria Math&quot; w:h-ansi=&quot;Cambria Math&quot; w:cs=&quot;Arial&quot;/&gt;&lt;wx:font wx:val=&quot;Cambria Math&quot;/&gt;&lt;w:i-cs/&gt;&lt;/w:rPr&gt;&lt;/m:ctrlPr&gt;&lt;/m:sSubPr&gt;&lt;m:e&gt;&lt;m:r&gt;&lt;m:rPr&gt;&lt;m:sty m:val=&quot;p&quot;/&gt;&lt;/m:rPr&gt;&lt;w:rPr&gt;&lt;w:rFonts w:ascii=&quot;Cambria Math&quot; w:h-ansi=&quot;Cambria Math&quot; w:cs=&quot;Arial&quot;/&gt;&lt;wx:font wx:val=&quot;Cambria Math&quot;/&gt;&lt;w:i-cs/&gt;&lt;/w:rPr&gt;&lt;m:t&gt;U&lt;/m:t&gt;&lt;/m:r&gt;&lt;m:ctrlPr&gt;&lt;w:rPr&gt;&lt;w:rFonts w:ascii=&quot;Cambria Math&quot; w:fareast=&quot;Calibri&quot; w:h-ansi=&quot;Cambria Math&quot; w:cs=&quot;Arial&quot;/&gt;&lt;wx:font wx:val=&quot;Cambria Math&quot;/&gt;&lt;w:i-cs/&gt;&lt;w:kern w:val=&quot;2&quot;/&gt;&lt;/w:rPr&gt;&lt;/m:ctrlPr&gt;&lt;/m:e&gt;&lt;m:sub&gt;&lt;m:r&gt;&lt;m:rPr&gt;&lt;m:sty m:val=&quot;p&quot;/&gt;&lt;/m:rPr&gt;&lt;w:rPr&gt;&lt;w:rFonts w:ascii=&quot;Cambria Math&quot; w:h-ansi=&quot;Cambria Math&quot; w:cs=&quot;Arial&quot;/&gt;&lt;wx:font wx:val=&quot;Cambria Math&quot;/&gt;&lt;w:i-cs/&gt;&lt;/w:rPr&gt;&lt;m:t&gt;i&lt;/m:t&gt;&lt;/m:r&gt;&lt;m:ctrlPr&gt;&lt;w:rPr&gt;&lt;w:rFonts w:ascii=&quot;Cambria Math&quot; w:fareast=&quot;Calibri&quot; w:h-ansi=&quot;Cambria Math&quot; w:cs=&quot;Arial&quot;/&gt;&lt;wx:font wx:val=&quot;Cambria Math&quot;/&gt;&lt;w:i-cs/&gt;&lt;w:kern w:val=&quot;2&quot;/&gt;&lt;/w:rPr&gt;&lt;/m:ctrlPr&gt;&lt;/m:sub&gt;&lt;/m:sSub&gt;&lt;/m:oMath&gt;&lt;/m:oMathPara&gt;&lt;/w:p&gt;&lt;w:sectPr wsp:rsidR=&quot;00000000&quot;&gt;&lt;w:pgSz w:w=&quot;12240&quot; w:h=&quot;15840&quot;/&gt;&lt;w:pgMar w:top=&quot;1440&quot; w:right=&quot;1440&quot; w:bottom=&quot;1440&quot; w:left=&quot;1440&quot; w:header=&quot;720&quot; w:footer=&quot;720&quot; w:gutter=&quot;0&quot;/&gt;&lt;w:cols w:space=&quot;720&quot;/&gt;&lt;/w:sectPr&gt;&lt;/wx:sect&gt;&lt;/w:body&gt;&lt;/w:wordDocument&gt;">
+              <w:pict w14:anchorId="04D33368">
+                <v:shape id="_x0000_i1029" type="#_x0000_t75" alt="" style="width:9.65pt;height:13.95pt;mso-width-percent:0;mso-height-percent:0;mso-width-percent:0;mso-height-percent:0" equationxml="&lt;?xml version=&quot;1.0&quot; encoding=&quot;UTF-8&quot; standalone=&quot;yes&quot;?&gt;&#13;&#10;&#13;&#10;&#13;&#10;&#13;&#10;&#13;&#10;&#13;&#10;&#13;&#10;&#13;&#10;&#13;&#10;&#13;&#10;&#13;&#10;&#13;&#10;&#13;&#10;&#13;&#10;&#13;&#10;&#13;&#10;&#13;&#10;&#13;&#10;&#13;&#10;&#13;&#10;&#13;&#10;&#13;&#10;&#13;&#10;&#13;&#10;&#13;&#10;&#13;&#10;&#13;&#10;&lt;?mso-application progid=&quot;Word.Document&quot;?&gt;&#13;&#10;&#13;&#10;&#13;&#10;&#13;&#10;&#13;&#10;&#13;&#10;&#13;&#10;&#13;&#10;&#13;&#10;&#13;&#10;&#13;&#10;&#13;&#10;&#13;&#10;&#13;&#10;&#13;&#10;&#13;&#10;&#13;&#10;&#13;&#10;&#13;&#10;&#13;&#10;&#13;&#10;&#13;&#10;&#13;&#10;&#13;&#10;&#13;&#10;&#13;&#10;&#13;&#10;&lt;w:wordDocument xmlns:aml=&quot;http://schemas.microsoft.com/aml/2001/core&quot; xmlns:wpc=&quot;http://schemas.microsoft.com/office/word/2010/wordprocessingCanvas&quot; xmlns:cx=&quot;http://schemas.microsoft.com/office/drawing/2014/chartex&quot; xmlns:cx1=&quot;http://schemas.microsoft.com/office/drawing/2015/9/8/chartex&quot; xmlns:cx2=&quot;http://schemas.microsoft.com/office/drawing/2015/10/21/chartex&quot; xmlns:cx3=&quot;http://schemas.microsoft.com/office/drawing/2016/5/9/chartex&quot; xmlns:cx4=&quot;http://schemas.microsoft.com/office/drawing/2016/5/10/chartex&quot; xmlns:cx5=&quot;http://schemas.microsoft.com/office/drawing/2016/5/11/chartex&quot; xmlns:cx6=&quot;http://schemas.microsoft.com/office/drawing/2016/5/12/chartex&quot; xmlns:cx7=&quot;http://schemas.microsoft.com/office/drawing/2016/5/13/chartex&quot; xmlns:cx8=&quot;http://schemas.microsoft.com/office/drawing/2016/5/14/chartex&quot; xmlns:cr=&quot;http://schemas.microsoft.com/office/comments/2020/reactions&quot; xmlns:dt=&quot;uuid:C2F41010-65B3-11d1-A29F-00AA00C14882&quot; xmlns:mc=&quot;http://schemas.openxmlformats.org/markup-compatibility/2006&quot; xmlns:aink=&quot;http://schemas.microsoft.com/office/drawing/2016/ink&quot; xmlns:am3d=&quot;http://schemas.microsoft.com/office/drawing/2017/model3d&quot; xmlns:o=&quot;urn:schemas-microsoft-com:office:office&quot; xmlns:oel=&quot;http://schemas.microsoft.com/office/2019/extlst&quot; xmlns:m=&quot;http://schemas.openxmlformats.org/officeDocument/2006/math&quot; xmlns:v=&quot;urn:schemas-microsoft-com:vml&quot; xmlns:w10=&quot;urn:schemas-microsoft-com:office:word&quot; xmlns:w=&quot;http://schemas.microsoft.com/office/word/2003/wordml&quot; xmlns:wx=&quot;http://schemas.microsoft.com/office/word/2003/auxHint&quot; xmlns:wne=&quot;http://schemas.microsoft.com/office/word/2006/wordml&quot; xmlns:wsp=&quot;http://schemas.microsoft.com/office/word/2003/wordml/sp2&quot; xmlns:sl=&quot;http://schemas.microsoft.com/schemaLibrary/2003/core&quot; w:macrosPresent=&quot;no&quot; w:embeddedObjPresent=&quot;no&quot; w:ocxPresent=&quot;no&quot; xml:space=&quot;preserve&quot;&gt;&lt;w:ignoreSubtree w:val=&quot;http://schemas.microsoft.com/office/word/2003/wordml/sp2&quot;/&gt;&lt;o:DocumentProperties&gt;&lt;o:Version&gt;16&lt;/o:Version&gt;&lt;/o:DocumentProperties&gt;&lt;w:docPr&gt;&lt;w:view w:val=&quot;print&quot;/&gt;&lt;w:doNotEmbedSystemFonts/&gt;&lt;w:stylePaneFormatFilter w:val=&quot;3F01&quot;/&gt;&lt;w:defaultTabStop w:val=&quot;720&quot;/&gt;&lt;w:punctuationKerning/&gt;&lt;w:characterSpacingControl w:val=&quot;DontCompress&quot;/&gt;&lt;w:webPageEncoding w:val=&quot;windows-1252&quot;/&gt;&lt;w:optimizeForBrowser/&gt;&lt;w:relyOnVML/&gt;&lt;w:allowPNG/&gt;&lt;w:validateAgainstSchema/&gt;&lt;w:saveInvalidXML w:val=&quot;off&quot;/&gt;&lt;w:ignoreMixedContent w:val=&quot;off&quot;/&gt;&lt;w:alwaysShowPlaceholderText w:val=&quot;off&quot;/&gt;&lt;w:compat&gt;&lt;w:breakWrappedTables/&gt;&lt;w:snapToGridInCell/&gt;&lt;w:applyBreakingRules/&gt;&lt;w:wrapTextWithPunct/&gt;&lt;w:useAsianBreakRules/&gt;&lt;w:dontGrowAutofit/&gt;&lt;/w:compat&gt;&lt;wsp:rsids&gt;&lt;wsp:rsidRoot wsp:val=&quot;002231F7&quot;/&gt;&lt;wsp:rsid wsp:val=&quot;00021D64&quot;/&gt;&lt;wsp:rsid wsp:val=&quot;0002538E&quot;/&gt;&lt;wsp:rsid wsp:val=&quot;00027705&quot;/&gt;&lt;wsp:rsid wsp:val=&quot;000442EB&quot;/&gt;&lt;wsp:rsid wsp:val=&quot;000659A3&quot;/&gt;&lt;wsp:rsid wsp:val=&quot;00073737&quot;/&gt;&lt;wsp:rsid wsp:val=&quot;00075A7D&quot;/&gt;&lt;wsp:rsid wsp:val=&quot;0007706D&quot;/&gt;&lt;wsp:rsid wsp:val=&quot;000773F6&quot;/&gt;&lt;wsp:rsid wsp:val=&quot;000828AE&quot;/&gt;&lt;wsp:rsid wsp:val=&quot;000864B8&quot;/&gt;&lt;wsp:rsid wsp:val=&quot;000877A0&quot;/&gt;&lt;wsp:rsid wsp:val=&quot;000A11B8&quot;/&gt;&lt;wsp:rsid wsp:val=&quot;000A1912&quot;/&gt;&lt;wsp:rsid wsp:val=&quot;000B7138&quot;/&gt;&lt;wsp:rsid wsp:val=&quot;000B7946&quot;/&gt;&lt;wsp:rsid wsp:val=&quot;000C02C8&quot;/&gt;&lt;wsp:rsid wsp:val=&quot;000C18CD&quot;/&gt;&lt;wsp:rsid wsp:val=&quot;000C2933&quot;/&gt;&lt;wsp:rsid wsp:val=&quot;000D0EF9&quot;/&gt;&lt;wsp:rsid wsp:val=&quot;000D1CAB&quot;/&gt;&lt;wsp:rsid wsp:val=&quot;000F6444&quot;/&gt;&lt;wsp:rsid wsp:val=&quot;00105506&quot;/&gt;&lt;wsp:rsid wsp:val=&quot;0010584D&quot;/&gt;&lt;wsp:rsid wsp:val=&quot;0011177B&quot;/&gt;&lt;wsp:rsid wsp:val=&quot;001231CA&quot;/&gt;&lt;wsp:rsid wsp:val=&quot;00123787&quot;/&gt;&lt;wsp:rsid wsp:val=&quot;001321BF&quot;/&gt;&lt;wsp:rsid wsp:val=&quot;0013355B&quot;/&gt;&lt;wsp:rsid wsp:val=&quot;0015757F&quot;/&gt;&lt;wsp:rsid wsp:val=&quot;00164E6F&quot;/&gt;&lt;wsp:rsid wsp:val=&quot;00174316&quot;/&gt;&lt;wsp:rsid wsp:val=&quot;001805C1&quot;/&gt;&lt;wsp:rsid wsp:val=&quot;001864DD&quot;/&gt;&lt;wsp:rsid wsp:val=&quot;001A3935&quot;/&gt;&lt;wsp:rsid wsp:val=&quot;001B1BE5&quot;/&gt;&lt;wsp:rsid wsp:val=&quot;001B2E6C&quot;/&gt;&lt;wsp:rsid wsp:val=&quot;001C039E&quot;/&gt;&lt;wsp:rsid wsp:val=&quot;001C5D23&quot;/&gt;&lt;wsp:rsid wsp:val=&quot;001D7C41&quot;/&gt;&lt;wsp:rsid wsp:val=&quot;001E628E&quot;/&gt;&lt;wsp:rsid wsp:val=&quot;001E6378&quot;/&gt;&lt;wsp:rsid wsp:val=&quot;001E7EC0&quot;/&gt;&lt;wsp:rsid wsp:val=&quot;001F15EA&quot;/&gt;&lt;wsp:rsid wsp:val=&quot;001F2A75&quot;/&gt;&lt;wsp:rsid wsp:val=&quot;001F35C2&quot;/&gt;&lt;wsp:rsid wsp:val=&quot;001F60AC&quot;/&gt;&lt;wsp:rsid wsp:val=&quot;0020268D&quot;/&gt;&lt;wsp:rsid wsp:val=&quot;00203DC0&quot;/&gt;&lt;wsp:rsid wsp:val=&quot;00204E17&quot;/&gt;&lt;wsp:rsid wsp:val=&quot;00206713&quot;/&gt;&lt;wsp:rsid wsp:val=&quot;002231F7&quot;/&gt;&lt;wsp:rsid wsp:val=&quot;0022526B&quot;/&gt;&lt;wsp:rsid wsp:val=&quot;00230B9A&quot;/&gt;&lt;wsp:rsid wsp:val=&quot;00243EC4&quot;/&gt;&lt;wsp:rsid wsp:val=&quot;002472BB&quot;/&gt;&lt;wsp:rsid wsp:val=&quot;002525BC&quot;/&gt;&lt;wsp:rsid wsp:val=&quot;00263788&quot;/&gt;&lt;wsp:rsid wsp:val=&quot;00267EF8&quot;/&gt;&lt;wsp:rsid wsp:val=&quot;00274E5E&quot;/&gt;&lt;wsp:rsid wsp:val=&quot;0027641D&quot;/&gt;&lt;wsp:rsid wsp:val=&quot;002874F6&quot;/&gt;&lt;wsp:rsid wsp:val=&quot;002A1B2E&quot;/&gt;&lt;wsp:rsid wsp:val=&quot;002A352D&quot;/&gt;&lt;wsp:rsid wsp:val=&quot;002B46E9&quot;/&gt;&lt;wsp:rsid wsp:val=&quot;002B6712&quot;/&gt;&lt;wsp:rsid wsp:val=&quot;002B7D80&quot;/&gt;&lt;wsp:rsid wsp:val=&quot;002C172D&quot;/&gt;&lt;wsp:rsid wsp:val=&quot;002C3B66&quot;/&gt;&lt;wsp:rsid wsp:val=&quot;002C3EB3&quot;/&gt;&lt;wsp:rsid wsp:val=&quot;002C6137&quot;/&gt;&lt;wsp:rsid wsp:val=&quot;002D3034&quot;/&gt;&lt;wsp:rsid wsp:val=&quot;002D3B30&quot;/&gt;&lt;wsp:rsid wsp:val=&quot;002E2168&quot;/&gt;&lt;wsp:rsid wsp:val=&quot;002E388B&quot;/&gt;&lt;wsp:rsid wsp:val=&quot;002E4B68&quot;/&gt;&lt;wsp:rsid wsp:val=&quot;002F1455&quot;/&gt;&lt;wsp:rsid wsp:val=&quot;002F1665&quot;/&gt;&lt;wsp:rsid wsp:val=&quot;00305C9C&quot;/&gt;&lt;wsp:rsid wsp:val=&quot;003061BA&quot;/&gt;&lt;wsp:rsid wsp:val=&quot;00315BC3&quot;/&gt;&lt;wsp:rsid wsp:val=&quot;0032052C&quot;/&gt;&lt;wsp:rsid wsp:val=&quot;00334CA6&quot;/&gt;&lt;wsp:rsid wsp:val=&quot;003428E6&quot;/&gt;&lt;wsp:rsid wsp:val=&quot;00343C94&quot;/&gt;&lt;wsp:rsid wsp:val=&quot;00352F07&quot;/&gt;&lt;wsp:rsid wsp:val=&quot;00357A10&quot;/&gt;&lt;wsp:rsid wsp:val=&quot;00362550&quot;/&gt;&lt;wsp:rsid wsp:val=&quot;00366007&quot;/&gt;&lt;wsp:rsid wsp:val=&quot;00370697&quot;/&gt;&lt;wsp:rsid wsp:val=&quot;003729AF&quot;/&gt;&lt;wsp:rsid wsp:val=&quot;00381C25&quot;/&gt;&lt;wsp:rsid wsp:val=&quot;003826DC&quot;/&gt;&lt;wsp:rsid wsp:val=&quot;0038737D&quot;/&gt;&lt;wsp:rsid wsp:val=&quot;0039290D&quot;/&gt;&lt;wsp:rsid wsp:val=&quot;00392A55&quot;/&gt;&lt;wsp:rsid wsp:val=&quot;003B00DC&quot;/&gt;&lt;wsp:rsid wsp:val=&quot;003C4E3B&quot;/&gt;&lt;wsp:rsid wsp:val=&quot;003D5757&quot;/&gt;&lt;wsp:rsid wsp:val=&quot;003D7E67&quot;/&gt;&lt;wsp:rsid wsp:val=&quot;0040202D&quot;/&gt;&lt;wsp:rsid wsp:val=&quot;00405AB7&quot;/&gt;&lt;wsp:rsid wsp:val=&quot;00416BB9&quot;/&gt;&lt;wsp:rsid wsp:val=&quot;00430EAF&quot;/&gt;&lt;wsp:rsid wsp:val=&quot;004522E5&quot;/&gt;&lt;wsp:rsid wsp:val=&quot;00466ABA&quot;/&gt;&lt;wsp:rsid wsp:val=&quot;00472C66&quot;/&gt;&lt;wsp:rsid wsp:val=&quot;004732EF&quot;/&gt;&lt;wsp:rsid wsp:val=&quot;00483A05&quot;/&gt;&lt;wsp:rsid wsp:val=&quot;004909CD&quot;/&gt;&lt;wsp:rsid wsp:val=&quot;00491D01&quot;/&gt;&lt;wsp:rsid wsp:val=&quot;00492434&quot;/&gt;&lt;wsp:rsid wsp:val=&quot;00496AC2&quot;/&gt;&lt;wsp:rsid wsp:val=&quot;004B36B2&quot;/&gt;&lt;wsp:rsid wsp:val=&quot;004B4D42&quot;/&gt;&lt;wsp:rsid wsp:val=&quot;004D2742&quot;/&gt;&lt;wsp:rsid wsp:val=&quot;004E2098&quot;/&gt;&lt;wsp:rsid wsp:val=&quot;004E7B58&quot;/&gt;&lt;wsp:rsid wsp:val=&quot;00505058&quot;/&gt;&lt;wsp:rsid wsp:val=&quot;005113BD&quot;/&gt;&lt;wsp:rsid wsp:val=&quot;00520D6F&quot;/&gt;&lt;wsp:rsid wsp:val=&quot;00526E28&quot;/&gt;&lt;wsp:rsid wsp:val=&quot;00531E34&quot;/&gt;&lt;wsp:rsid wsp:val=&quot;005372A1&quot;/&gt;&lt;wsp:rsid wsp:val=&quot;00543224&quot;/&gt;&lt;wsp:rsid wsp:val=&quot;00556162&quot;/&gt;&lt;wsp:rsid wsp:val=&quot;00583E77&quot;/&gt;&lt;wsp:rsid wsp:val=&quot;00585E61&quot;/&gt;&lt;wsp:rsid wsp:val=&quot;00586D45&quot;/&gt;&lt;wsp:rsid wsp:val=&quot;005A0E69&quot;/&gt;&lt;wsp:rsid wsp:val=&quot;005B519B&quot;/&gt;&lt;wsp:rsid wsp:val=&quot;005C1A83&quot;/&gt;&lt;wsp:rsid wsp:val=&quot;005C3C29&quot;/&gt;&lt;wsp:rsid wsp:val=&quot;005C52BB&quot;/&gt;&lt;wsp:rsid wsp:val=&quot;005D180A&quot;/&gt;&lt;wsp:rsid wsp:val=&quot;005D7012&quot;/&gt;&lt;wsp:rsid wsp:val=&quot;005E24B4&quot;/&gt;&lt;wsp:rsid wsp:val=&quot;005F6402&quot;/&gt;&lt;wsp:rsid wsp:val=&quot;00606FDA&quot;/&gt;&lt;wsp:rsid wsp:val=&quot;00610A3E&quot;/&gt;&lt;wsp:rsid wsp:val=&quot;00614EE6&quot;/&gt;&lt;wsp:rsid wsp:val=&quot;00621710&quot;/&gt;&lt;wsp:rsid wsp:val=&quot;00626CAD&quot;/&gt;&lt;wsp:rsid wsp:val=&quot;00634D9E&quot;/&gt;&lt;wsp:rsid wsp:val=&quot;00635252&quot;/&gt;&lt;wsp:rsid wsp:val=&quot;006370EE&quot;/&gt;&lt;wsp:rsid wsp:val=&quot;00641074&quot;/&gt;&lt;wsp:rsid wsp:val=&quot;00641531&quot;/&gt;&lt;wsp:rsid wsp:val=&quot;00643C96&quot;/&gt;&lt;wsp:rsid wsp:val=&quot;0065338F&quot;/&gt;&lt;wsp:rsid wsp:val=&quot;00656A60&quot;/&gt;&lt;wsp:rsid wsp:val=&quot;0067028C&quot;/&gt;&lt;wsp:rsid wsp:val=&quot;006B1999&quot;/&gt;&lt;wsp:rsid wsp:val=&quot;006C0F59&quot;/&gt;&lt;wsp:rsid wsp:val=&quot;006C32D8&quot;/&gt;&lt;wsp:rsid wsp:val=&quot;006D1445&quot;/&gt;&lt;wsp:rsid wsp:val=&quot;006D40B4&quot;/&gt;&lt;wsp:rsid wsp:val=&quot;006E04AB&quot;/&gt;&lt;wsp:rsid wsp:val=&quot;006E2036&quot;/&gt;&lt;wsp:rsid wsp:val=&quot;006E665A&quot;/&gt;&lt;wsp:rsid wsp:val=&quot;006F1B99&quot;/&gt;&lt;wsp:rsid wsp:val=&quot;007019CD&quot;/&gt;&lt;wsp:rsid wsp:val=&quot;00703EF7&quot;/&gt;&lt;wsp:rsid wsp:val=&quot;007061AA&quot;/&gt;&lt;wsp:rsid wsp:val=&quot;007107E3&quot;/&gt;&lt;wsp:rsid wsp:val=&quot;0071749A&quot;/&gt;&lt;wsp:rsid wsp:val=&quot;00720A9F&quot;/&gt;&lt;wsp:rsid wsp:val=&quot;00726B40&quot;/&gt;&lt;wsp:rsid wsp:val=&quot;00733F5A&quot;/&gt;&lt;wsp:rsid wsp:val=&quot;00736F5C&quot;/&gt;&lt;wsp:rsid wsp:val=&quot;00747785&quot;/&gt;&lt;wsp:rsid wsp:val=&quot;00756905&quot;/&gt;&lt;wsp:rsid wsp:val=&quot;00762773&quot;/&gt;&lt;wsp:rsid wsp:val=&quot;007A13B9&quot;/&gt;&lt;wsp:rsid wsp:val=&quot;007A66D9&quot;/&gt;&lt;wsp:rsid wsp:val=&quot;007B12F0&quot;/&gt;&lt;wsp:rsid wsp:val=&quot;007B1585&quot;/&gt;&lt;wsp:rsid wsp:val=&quot;007D1215&quot;/&gt;&lt;wsp:rsid wsp:val=&quot;007F200F&quot;/&gt;&lt;wsp:rsid wsp:val=&quot;00805D06&quot;/&gt;&lt;wsp:rsid wsp:val=&quot;00813274&quot;/&gt;&lt;wsp:rsid wsp:val=&quot;00816205&quot;/&gt;&lt;wsp:rsid wsp:val=&quot;00823330&quot;/&gt;&lt;wsp:rsid wsp:val=&quot;00824C64&quot;/&gt;&lt;wsp:rsid wsp:val=&quot;00831ABA&quot;/&gt;&lt;wsp:rsid wsp:val=&quot;0084106B&quot;/&gt;&lt;wsp:rsid wsp:val=&quot;008462F6&quot;/&gt;&lt;wsp:rsid wsp:val=&quot;008474D8&quot;/&gt;&lt;wsp:rsid wsp:val=&quot;008476AD&quot;/&gt;&lt;wsp:rsid wsp:val=&quot;00855C95&quot;/&gt;&lt;wsp:rsid wsp:val=&quot;0085656E&quot;/&gt;&lt;wsp:rsid wsp:val=&quot;00870F94&quot;/&gt;&lt;wsp:rsid wsp:val=&quot;00873368&quot;/&gt;&lt;wsp:rsid wsp:val=&quot;008828F9&quot;/&gt;&lt;wsp:rsid wsp:val=&quot;008836C8&quot;/&gt;&lt;wsp:rsid wsp:val=&quot;008874FC&quot;/&gt;&lt;wsp:rsid wsp:val=&quot;00891ECA&quot;/&gt;&lt;wsp:rsid wsp:val=&quot;00893C0F&quot;/&gt;&lt;wsp:rsid wsp:val=&quot;008A4593&quot;/&gt;&lt;wsp:rsid wsp:val=&quot;008B2DC6&quot;/&gt;&lt;wsp:rsid wsp:val=&quot;008C0824&quot;/&gt;&lt;wsp:rsid wsp:val=&quot;008C3DC6&quot;/&gt;&lt;wsp:rsid wsp:val=&quot;008C5328&quot;/&gt;&lt;wsp:rsid wsp:val=&quot;008D3205&quot;/&gt;&lt;wsp:rsid wsp:val=&quot;008D39F7&quot;/&gt;&lt;wsp:rsid wsp:val=&quot;008E24A5&quot;/&gt;&lt;wsp:rsid wsp:val=&quot;00907311&quot;/&gt;&lt;wsp:rsid wsp:val=&quot;00917648&quot;/&gt;&lt;wsp:rsid wsp:val=&quot;00921400&quot;/&gt;&lt;wsp:rsid wsp:val=&quot;00922867&quot;/&gt;&lt;wsp:rsid wsp:val=&quot;00925A32&quot;/&gt;&lt;wsp:rsid wsp:val=&quot;0093462C&quot;/&gt;&lt;wsp:rsid wsp:val=&quot;0095374B&quot;/&gt;&lt;wsp:rsid wsp:val=&quot;00962143&quot;/&gt;&lt;wsp:rsid wsp:val=&quot;0096567F&quot;/&gt;&lt;wsp:rsid wsp:val=&quot;009662BB&quot;/&gt;&lt;wsp:rsid wsp:val=&quot;00967F3E&quot;/&gt;&lt;wsp:rsid wsp:val=&quot;00973B9F&quot;/&gt;&lt;wsp:rsid wsp:val=&quot;0098095D&quot;/&gt;&lt;wsp:rsid wsp:val=&quot;00983724&quot;/&gt;&lt;wsp:rsid wsp:val=&quot;009A48A2&quot;/&gt;&lt;wsp:rsid wsp:val=&quot;009C1FC1&quot;/&gt;&lt;wsp:rsid wsp:val=&quot;009C31A8&quot;/&gt;&lt;wsp:rsid wsp:val=&quot;009D036D&quot;/&gt;&lt;wsp:rsid wsp:val=&quot;009E2DF2&quot;/&gt;&lt;wsp:rsid wsp:val=&quot;009E7E1A&quot;/&gt;&lt;wsp:rsid wsp:val=&quot;009F7D60&quot;/&gt;&lt;wsp:rsid wsp:val=&quot;00A02667&quot;/&gt;&lt;wsp:rsid wsp:val=&quot;00A04387&quot;/&gt;&lt;wsp:rsid wsp:val=&quot;00A130C0&quot;/&gt;&lt;wsp:rsid wsp:val=&quot;00A13ADF&quot;/&gt;&lt;wsp:rsid wsp:val=&quot;00A179E9&quot;/&gt;&lt;wsp:rsid wsp:val=&quot;00A21444&quot;/&gt;&lt;wsp:rsid wsp:val=&quot;00A2225E&quot;/&gt;&lt;wsp:rsid wsp:val=&quot;00A25BA6&quot;/&gt;&lt;wsp:rsid wsp:val=&quot;00A30601&quot;/&gt;&lt;wsp:rsid wsp:val=&quot;00A31B4B&quot;/&gt;&lt;wsp:rsid wsp:val=&quot;00A3644A&quot;/&gt;&lt;wsp:rsid wsp:val=&quot;00A53775&quot;/&gt;&lt;wsp:rsid wsp:val=&quot;00A53869&quot;/&gt;&lt;wsp:rsid wsp:val=&quot;00A61274&quot;/&gt;&lt;wsp:rsid wsp:val=&quot;00A618A9&quot;/&gt;&lt;wsp:rsid wsp:val=&quot;00A65E2A&quot;/&gt;&lt;wsp:rsid wsp:val=&quot;00A662B9&quot;/&gt;&lt;wsp:rsid wsp:val=&quot;00A71892&quot;/&gt;&lt;wsp:rsid wsp:val=&quot;00A7307D&quot;/&gt;&lt;wsp:rsid wsp:val=&quot;00A96AD1&quot;/&gt;&lt;wsp:rsid wsp:val=&quot;00AA63F8&quot;/&gt;&lt;wsp:rsid wsp:val=&quot;00AB4A9A&quot;/&gt;&lt;wsp:rsid wsp:val=&quot;00AC346B&quot;/&gt;&lt;wsp:rsid wsp:val=&quot;00AE5A46&quot;/&gt;&lt;wsp:rsid wsp:val=&quot;00B03C5C&quot;/&gt;&lt;wsp:rsid wsp:val=&quot;00B04552&quot;/&gt;&lt;wsp:rsid wsp:val=&quot;00B105EE&quot;/&gt;&lt;wsp:rsid wsp:val=&quot;00B14AA0&quot;/&gt;&lt;wsp:rsid wsp:val=&quot;00B24D3C&quot;/&gt;&lt;wsp:rsid wsp:val=&quot;00B541A9&quot;/&gt;&lt;wsp:rsid wsp:val=&quot;00B60808&quot;/&gt;&lt;wsp:rsid wsp:val=&quot;00B641AE&quot;/&gt;&lt;wsp:rsid wsp:val=&quot;00B8366E&quot;/&gt;&lt;wsp:rsid wsp:val=&quot;00B8532E&quot;/&gt;&lt;wsp:rsid wsp:val=&quot;00B86798&quot;/&gt;&lt;wsp:rsid wsp:val=&quot;00B9390A&quot;/&gt;&lt;wsp:rsid wsp:val=&quot;00B963E6&quot;/&gt;&lt;wsp:rsid wsp:val=&quot;00BA524A&quot;/&gt;&lt;wsp:rsid wsp:val=&quot;00BB77D5&quot;/&gt;&lt;wsp:rsid wsp:val=&quot;00BC7E42&quot;/&gt;&lt;wsp:rsid wsp:val=&quot;00BD033D&quot;/&gt;&lt;wsp:rsid wsp:val=&quot;00BD16D3&quot;/&gt;&lt;wsp:rsid wsp:val=&quot;00BD18B3&quot;/&gt;&lt;wsp:rsid wsp:val=&quot;00BD4B18&quot;/&gt;&lt;wsp:rsid wsp:val=&quot;00BE0B6E&quot;/&gt;&lt;wsp:rsid wsp:val=&quot;00BE4F7E&quot;/&gt;&lt;wsp:rsid wsp:val=&quot;00BE4FCA&quot;/&gt;&lt;wsp:rsid wsp:val=&quot;00BF1760&quot;/&gt;&lt;wsp:rsid wsp:val=&quot;00C0035A&quot;/&gt;&lt;wsp:rsid wsp:val=&quot;00C1445B&quot;/&gt;&lt;wsp:rsid wsp:val=&quot;00C176C2&quot;/&gt;&lt;wsp:rsid wsp:val=&quot;00C231EC&quot;/&gt;&lt;wsp:rsid wsp:val=&quot;00C27839&quot;/&gt;&lt;wsp:rsid wsp:val=&quot;00C33757&quot;/&gt;&lt;wsp:rsid wsp:val=&quot;00C45204&quot;/&gt;&lt;wsp:rsid wsp:val=&quot;00C57176&quot;/&gt;&lt;wsp:rsid wsp:val=&quot;00C629DD&quot;/&gt;&lt;wsp:rsid wsp:val=&quot;00C63368&quot;/&gt;&lt;wsp:rsid wsp:val=&quot;00C8443F&quot;/&gt;&lt;wsp:rsid wsp:val=&quot;00C8671E&quot;/&gt;&lt;wsp:rsid wsp:val=&quot;00C869B7&quot;/&gt;&lt;wsp:rsid wsp:val=&quot;00C93565&quot;/&gt;&lt;wsp:rsid wsp:val=&quot;00CA0A2A&quot;/&gt;&lt;wsp:rsid wsp:val=&quot;00CA1DE1&quot;/&gt;&lt;wsp:rsid wsp:val=&quot;00CC4D9B&quot;/&gt;&lt;wsp:rsid wsp:val=&quot;00CC6725&quot;/&gt;&lt;wsp:rsid wsp:val=&quot;00CC6936&quot;/&gt;&lt;wsp:rsid wsp:val=&quot;00CC69A7&quot;/&gt;&lt;wsp:rsid wsp:val=&quot;00CD5ACA&quot;/&gt;&lt;wsp:rsid wsp:val=&quot;00CF4C6F&quot;/&gt;&lt;wsp:rsid wsp:val=&quot;00D0142C&quot;/&gt;&lt;wsp:rsid wsp:val=&quot;00D12788&quot;/&gt;&lt;wsp:rsid wsp:val=&quot;00D12DAB&quot;/&gt;&lt;wsp:rsid wsp:val=&quot;00D20812&quot;/&gt;&lt;wsp:rsid wsp:val=&quot;00D34E1B&quot;/&gt;&lt;wsp:rsid wsp:val=&quot;00D42250&quot;/&gt;&lt;wsp:rsid wsp:val=&quot;00D46864&quot;/&gt;&lt;wsp:rsid wsp:val=&quot;00D52873&quot;/&gt;&lt;wsp:rsid wsp:val=&quot;00D6256C&quot;/&gt;&lt;wsp:rsid wsp:val=&quot;00D65729&quot;/&gt;&lt;wsp:rsid wsp:val=&quot;00D6616E&quot;/&gt;&lt;wsp:rsid wsp:val=&quot;00D669AB&quot;/&gt;&lt;wsp:rsid wsp:val=&quot;00D935C7&quot;/&gt;&lt;wsp:rsid wsp:val=&quot;00D93D77&quot;/&gt;&lt;wsp:rsid wsp:val=&quot;00DB1A45&quot;/&gt;&lt;wsp:rsid wsp:val=&quot;00DD28BC&quot;/&gt;&lt;wsp:rsid wsp:val=&quot;00DD410E&quot;/&gt;&lt;wsp:rsid wsp:val=&quot;00DD43B2&quot;/&gt;&lt;wsp:rsid wsp:val=&quot;00DD66DC&quot;/&gt;&lt;wsp:rsid wsp:val=&quot;00DE3183&quot;/&gt;&lt;wsp:rsid wsp:val=&quot;00DE3B01&quot;/&gt;&lt;wsp:rsid wsp:val=&quot;00DE5757&quot;/&gt;&lt;wsp:rsid wsp:val=&quot;00DE718E&quot;/&gt;&lt;wsp:rsid wsp:val=&quot;00DF24BD&quot;/&gt;&lt;wsp:rsid wsp:val=&quot;00DF2E0B&quot;/&gt;&lt;wsp:rsid wsp:val=&quot;00E012FF&quot;/&gt;&lt;wsp:rsid wsp:val=&quot;00E0341F&quot;/&gt;&lt;wsp:rsid wsp:val=&quot;00E25FFD&quot;/&gt;&lt;wsp:rsid wsp:val=&quot;00E41F54&quot;/&gt;&lt;wsp:rsid wsp:val=&quot;00E45B38&quot;/&gt;&lt;wsp:rsid wsp:val=&quot;00E53062&quot;/&gt;&lt;wsp:rsid wsp:val=&quot;00E73AB0&quot;/&gt;&lt;wsp:rsid wsp:val=&quot;00E87663&quot;/&gt;&lt;wsp:rsid wsp:val=&quot;00E958FB&quot;/&gt;&lt;wsp:rsid wsp:val=&quot;00EA190A&quot;/&gt;&lt;wsp:rsid wsp:val=&quot;00EC1932&quot;/&gt;&lt;wsp:rsid wsp:val=&quot;00EC4336&quot;/&gt;&lt;wsp:rsid wsp:val=&quot;00ED0B9E&quot;/&gt;&lt;wsp:rsid wsp:val=&quot;00EE16EF&quot;/&gt;&lt;wsp:rsid wsp:val=&quot;00EE1B69&quot;/&gt;&lt;wsp:rsid wsp:val=&quot;00EF04B3&quot;/&gt;&lt;wsp:rsid wsp:val=&quot;00EF18BD&quot;/&gt;&lt;wsp:rsid wsp:val=&quot;00EF338A&quot;/&gt;&lt;wsp:rsid wsp:val=&quot;00EF4C96&quot;/&gt;&lt;wsp:rsid wsp:val=&quot;00EF5D24&quot;/&gt;&lt;wsp:rsid wsp:val=&quot;00EF651E&quot;/&gt;&lt;wsp:rsid wsp:val=&quot;00F011AC&quot;/&gt;&lt;wsp:rsid wsp:val=&quot;00F06AE2&quot;/&gt;&lt;wsp:rsid wsp:val=&quot;00F34222&quot;/&gt;&lt;wsp:rsid wsp:val=&quot;00F505EB&quot;/&gt;&lt;wsp:rsid wsp:val=&quot;00F603F0&quot;/&gt;&lt;wsp:rsid wsp:val=&quot;00F64E7A&quot;/&gt;&lt;wsp:rsid wsp:val=&quot;00F713B6&quot;/&gt;&lt;wsp:rsid wsp:val=&quot;00F82492&quot;/&gt;&lt;wsp:rsid wsp:val=&quot;00F82D81&quot;/&gt;&lt;wsp:rsid wsp:val=&quot;00F91E64&quot;/&gt;&lt;wsp:rsid wsp:val=&quot;00F95E43&quot;/&gt;&lt;wsp:rsid wsp:val=&quot;00FA4CC4&quot;/&gt;&lt;wsp:rsid wsp:val=&quot;00FA7553&quot;/&gt;&lt;wsp:rsid wsp:val=&quot;00FB7A55&quot;/&gt;&lt;wsp:rsid wsp:val=&quot;00FE277A&quot;/&gt;&lt;wsp:rsid wsp:val=&quot;00FF7DA1&quot;/&gt;&lt;/wsp:rsids&gt;&lt;/w:docPr&gt;&lt;w:body&gt;&lt;wx:sect&gt;&lt;w:p wsp:rsidR=&quot;00000000&quot; wsp:rsidRDefault=&quot;008462F6&quot; wsp:rsidP=&quot;008462F6&quot;&gt;&lt;m:oMathPara&gt;&lt;m:oMath&gt;&lt;m:sSub&gt;&lt;m:sSubPr&gt;&lt;m:ctrlPr&gt;&lt;w:rPr&gt;&lt;w:rFonts w:ascii=&quot;Cambria Math&quot; w:h-ansi=&quot;Cambria Math&quot; w:cs=&quot;Arial&quot;/&gt;&lt;wx:font wx:val=&quot;Cambria Math&quot;/&gt;&lt;w:i-cs/&gt;&lt;/w:rPr&gt;&lt;/m:ctrlPr&gt;&lt;/m:sSubPr&gt;&lt;m:e&gt;&lt;m:r&gt;&lt;m:rPr&gt;&lt;m:sty m:val=&quot;p&quot;/&gt;&lt;/m:rPr&gt;&lt;w:rPr&gt;&lt;w:rFonts w:ascii=&quot;Cambria Math&quot; w:h-ansi=&quot;Cambria Math&quot; w:cs=&quot;Arial&quot;/&gt;&lt;wx:font wx:val=&quot;Cambria Math&quot;/&gt;&lt;w:i-cs/&gt;&lt;/w:rPr&gt;&lt;m:t&gt;U&lt;/m:t&gt;&lt;/m:r&gt;&lt;m:ctrlPr&gt;&lt;w:rPr&gt;&lt;w:rFonts w:ascii=&quot;Cambria Math&quot; w:fareast=&quot;Calibri&quot; w:h-ansi=&quot;Cambria Math&quot; w:cs=&quot;Arial&quot;/&gt;&lt;wx:font wx:val=&quot;Cambria Math&quot;/&gt;&lt;w:i-cs/&gt;&lt;w:kern w:val=&quot;2&quot;/&gt;&lt;/w:rPr&gt;&lt;/m:ctrlPr&gt;&lt;/m:e&gt;&lt;m:sub&gt;&lt;m:r&gt;&lt;m:rPr&gt;&lt;m:sty m:val=&quot;p&quot;/&gt;&lt;/m:rPr&gt;&lt;w:rPr&gt;&lt;w:rFonts w:ascii=&quot;Cambria Math&quot; w:h-ansi=&quot;Cambria Math&quot; w:cs=&quot;Arial&quot;/&gt;&lt;wx:font wx:val=&quot;Cambria Math&quot;/&gt;&lt;w:i-cs/&gt;&lt;/w:rPr&gt;&lt;m:t&gt;i&lt;/m:t&gt;&lt;/m:r&gt;&lt;m:ctrlPr&gt;&lt;w:rPr&gt;&lt;w:rFonts w:ascii=&quot;Cambria Math&quot; w:fareast=&quot;Calibri&quot; w:h-ansi=&quot;Cambria Math&quot; w:cs=&quot;Arial&quot;/&gt;&lt;wx:font wx:val=&quot;Cambria Math&quot;/&gt;&lt;w:i-cs/&gt;&lt;w:kern w:val=&quot;2&quot;/&gt;&lt;/w:rPr&gt;&lt;/m:ctrlPr&gt;&lt;/m:sub&gt;&lt;/m:sSub&gt;&lt;/m:oMath&gt;&lt;/m:oMathPara&gt;&lt;/w:p&gt;&lt;w:sectPr wsp:rsidR=&quot;00000000&quot;&gt;&lt;w:pgSz w:w=&quot;12240&quot; w:h=&quot;15840&quot;/&gt;&lt;w:pgMar w:top=&quot;1440&quot; w:right=&quot;1440&quot; w:bottom=&quot;1440&quot; w:left=&quot;1440&quot; w:header=&quot;720&quot; w:footer=&quot;720&quot; w:gutter=&quot;0&quot;/&gt;&lt;w:cols w:space=&quot;720&quot;/&gt;&lt;/w:sectPr&gt;&lt;/wx:sect&gt;&lt;/w:body&gt;&lt;/w:wordDocument&gt;">
                   <v:imagedata r:id="rId15" o:title="" chromakey="white"/>
                 </v:shape>
               </w:pict>
@@ -21566,6 +21580,8 @@
           </w:tcPr>
           <w:p>
             <w:pPr>
+              <w:ind w:right="1701"/>
+              <w:jc w:val="right"/>
               <w:rPr>
                 <w:sz w:val="22"/>
                 <w:szCs w:val="24"/>
@@ -21621,8 +21637,8 @@
                 <w:sz w:val="22"/>
                 <w:szCs w:val="24"/>
               </w:rPr>
-              <w:pict w14:anchorId="74EB29DB">
-                <v:shape id="_x0000_i1028" type="#_x0000_t75" alt="" style="width:22pt;height:14pt;mso-width-percent:0;mso-height-percent:0;mso-width-percent:0;mso-height-percent:0" equationxml="&lt;?xml version=&quot;1.0&quot; encoding=&quot;UTF-8&quot; standalone=&quot;yes&quot;?&gt;&#13;&#10;&#13;&#10;&#13;&#10;&#13;&#10;&#13;&#10;&#13;&#10;&#13;&#10;&#13;&#10;&#13;&#10;&#13;&#10;&#13;&#10;&#13;&#10;&#13;&#10;&#13;&#10;&#13;&#10;&#13;&#10;&#13;&#10;&#13;&#10;&#13;&#10;&#13;&#10;&#13;&#10;&#13;&#10;&#13;&#10;&#13;&#10;&#13;&#10;&#13;&#10;&#13;&#10;&lt;?mso-application progid=&quot;Word.Document&quot;?&gt;&#13;&#10;&#13;&#10;&#13;&#10;&#13;&#10;&#13;&#10;&#13;&#10;&#13;&#10;&#13;&#10;&#13;&#10;&#13;&#10;&#13;&#10;&#13;&#10;&#13;&#10;&#13;&#10;&#13;&#10;&#13;&#10;&#13;&#10;&#13;&#10;&#13;&#10;&#13;&#10;&#13;&#10;&#13;&#10;&#13;&#10;&#13;&#10;&#13;&#10;&#13;&#10;&#13;&#10;&lt;w:wordDocument xmlns:aml=&quot;http://schemas.microsoft.com/aml/2001/core&quot; xmlns:wpc=&quot;http://schemas.microsoft.com/office/word/2010/wordprocessingCanvas&quot; xmlns:cx=&quot;http://schemas.microsoft.com/office/drawing/2014/chartex&quot; xmlns:cx1=&quot;http://schemas.microsoft.com/office/drawing/2015/9/8/chartex&quot; xmlns:cx2=&quot;http://schemas.microsoft.com/office/drawing/2015/10/21/chartex&quot; xmlns:cx3=&quot;http://schemas.microsoft.com/office/drawing/2016/5/9/chartex&quot; xmlns:cx4=&quot;http://schemas.microsoft.com/office/drawing/2016/5/10/chartex&quot; xmlns:cx5=&quot;http://schemas.microsoft.com/office/drawing/2016/5/11/chartex&quot; xmlns:cx6=&quot;http://schemas.microsoft.com/office/drawing/2016/5/12/chartex&quot; xmlns:cx7=&quot;http://schemas.microsoft.com/office/drawing/2016/5/13/chartex&quot; xmlns:cx8=&quot;http://schemas.microsoft.com/office/drawing/2016/5/14/chartex&quot; xmlns:cr=&quot;http://schemas.microsoft.com/office/comments/2020/reactions&quot; xmlns:dt=&quot;uuid:C2F41010-65B3-11d1-A29F-00AA00C14882&quot; xmlns:mc=&quot;http://schemas.openxmlformats.org/markup-compatibility/2006&quot; xmlns:aink=&quot;http://schemas.microsoft.com/office/drawing/2016/ink&quot; xmlns:am3d=&quot;http://schemas.microsoft.com/office/drawing/2017/model3d&quot; xmlns:o=&quot;urn:schemas-microsoft-com:office:office&quot; xmlns:oel=&quot;http://schemas.microsoft.com/office/2019/extlst&quot; xmlns:m=&quot;http://schemas.openxmlformats.org/officeDocument/2006/math&quot; xmlns:v=&quot;urn:schemas-microsoft-com:vml&quot; xmlns:w10=&quot;urn:schemas-microsoft-com:office:word&quot; xmlns:w=&quot;http://schemas.microsoft.com/office/word/2003/wordml&quot; xmlns:wx=&quot;http://schemas.microsoft.com/office/word/2003/auxHint&quot; xmlns:wne=&quot;http://schemas.microsoft.com/office/word/2006/wordml&quot; xmlns:wsp=&quot;http://schemas.microsoft.com/office/word/2003/wordml/sp2&quot; xmlns:sl=&quot;http://schemas.microsoft.com/schemaLibrary/2003/core&quot; w:macrosPresent=&quot;no&quot; w:embeddedObjPresent=&quot;no&quot; w:ocxPresent=&quot;no&quot; xml:space=&quot;preserve&quot;&gt;&lt;w:ignoreSubtree w:val=&quot;http://schemas.microsoft.com/office/word/2003/wordml/sp2&quot;/&gt;&lt;o:DocumentProperties&gt;&lt;o:Version&gt;16&lt;/o:Version&gt;&lt;/o:DocumentProperties&gt;&lt;w:docPr&gt;&lt;w:view w:val=&quot;print&quot;/&gt;&lt;w:doNotEmbedSystemFonts/&gt;&lt;w:stylePaneFormatFilter w:val=&quot;3F01&quot;/&gt;&lt;w:defaultTabStop w:val=&quot;720&quot;/&gt;&lt;w:punctuationKerning/&gt;&lt;w:characterSpacingControl w:val=&quot;DontCompress&quot;/&gt;&lt;w:webPageEncoding w:val=&quot;windows-1252&quot;/&gt;&lt;w:optimizeForBrowser/&gt;&lt;w:relyOnVML/&gt;&lt;w:allowPNG/&gt;&lt;w:validateAgainstSchema/&gt;&lt;w:saveInvalidXML w:val=&quot;off&quot;/&gt;&lt;w:ignoreMixedContent w:val=&quot;off&quot;/&gt;&lt;w:alwaysShowPlaceholderText w:val=&quot;off&quot;/&gt;&lt;w:compat&gt;&lt;w:breakWrappedTables/&gt;&lt;w:snapToGridInCell/&gt;&lt;w:applyBreakingRules/&gt;&lt;w:wrapTextWithPunct/&gt;&lt;w:useAsianBreakRules/&gt;&lt;w:dontGrowAutofit/&gt;&lt;/w:compat&gt;&lt;wsp:rsids&gt;&lt;wsp:rsidRoot wsp:val=&quot;002231F7&quot;/&gt;&lt;wsp:rsid wsp:val=&quot;00021D64&quot;/&gt;&lt;wsp:rsid wsp:val=&quot;0002538E&quot;/&gt;&lt;wsp:rsid wsp:val=&quot;00027705&quot;/&gt;&lt;wsp:rsid wsp:val=&quot;000442EB&quot;/&gt;&lt;wsp:rsid wsp:val=&quot;000659A3&quot;/&gt;&lt;wsp:rsid wsp:val=&quot;00073737&quot;/&gt;&lt;wsp:rsid wsp:val=&quot;00075A7D&quot;/&gt;&lt;wsp:rsid wsp:val=&quot;0007706D&quot;/&gt;&lt;wsp:rsid wsp:val=&quot;000773F6&quot;/&gt;&lt;wsp:rsid wsp:val=&quot;000828AE&quot;/&gt;&lt;wsp:rsid wsp:val=&quot;000864B8&quot;/&gt;&lt;wsp:rsid wsp:val=&quot;000877A0&quot;/&gt;&lt;wsp:rsid wsp:val=&quot;000A11B8&quot;/&gt;&lt;wsp:rsid wsp:val=&quot;000A1912&quot;/&gt;&lt;wsp:rsid wsp:val=&quot;000B7138&quot;/&gt;&lt;wsp:rsid wsp:val=&quot;000B7946&quot;/&gt;&lt;wsp:rsid wsp:val=&quot;000C02C8&quot;/&gt;&lt;wsp:rsid wsp:val=&quot;000C18CD&quot;/&gt;&lt;wsp:rsid wsp:val=&quot;000C2933&quot;/&gt;&lt;wsp:rsid wsp:val=&quot;000D0EF9&quot;/&gt;&lt;wsp:rsid wsp:val=&quot;000D1CAB&quot;/&gt;&lt;wsp:rsid wsp:val=&quot;000F6444&quot;/&gt;&lt;wsp:rsid wsp:val=&quot;00105506&quot;/&gt;&lt;wsp:rsid wsp:val=&quot;0010584D&quot;/&gt;&lt;wsp:rsid wsp:val=&quot;0011177B&quot;/&gt;&lt;wsp:rsid wsp:val=&quot;001231CA&quot;/&gt;&lt;wsp:rsid wsp:val=&quot;00123787&quot;/&gt;&lt;wsp:rsid wsp:val=&quot;001321BF&quot;/&gt;&lt;wsp:rsid wsp:val=&quot;0013355B&quot;/&gt;&lt;wsp:rsid wsp:val=&quot;0015757F&quot;/&gt;&lt;wsp:rsid wsp:val=&quot;00164E6F&quot;/&gt;&lt;wsp:rsid wsp:val=&quot;00174316&quot;/&gt;&lt;wsp:rsid wsp:val=&quot;001805C1&quot;/&gt;&lt;wsp:rsid wsp:val=&quot;001864DD&quot;/&gt;&lt;wsp:rsid wsp:val=&quot;001A3935&quot;/&gt;&lt;wsp:rsid wsp:val=&quot;001B1BE5&quot;/&gt;&lt;wsp:rsid wsp:val=&quot;001B2E6C&quot;/&gt;&lt;wsp:rsid wsp:val=&quot;001C039E&quot;/&gt;&lt;wsp:rsid wsp:val=&quot;001C5D23&quot;/&gt;&lt;wsp:rsid wsp:val=&quot;001D7C41&quot;/&gt;&lt;wsp:rsid wsp:val=&quot;001E628E&quot;/&gt;&lt;wsp:rsid wsp:val=&quot;001E6378&quot;/&gt;&lt;wsp:rsid wsp:val=&quot;001E7EC0&quot;/&gt;&lt;wsp:rsid wsp:val=&quot;001F15EA&quot;/&gt;&lt;wsp:rsid wsp:val=&quot;001F2A75&quot;/&gt;&lt;wsp:rsid wsp:val=&quot;001F35C2&quot;/&gt;&lt;wsp:rsid wsp:val=&quot;001F60AC&quot;/&gt;&lt;wsp:rsid wsp:val=&quot;0020268D&quot;/&gt;&lt;wsp:rsid wsp:val=&quot;00203DC0&quot;/&gt;&lt;wsp:rsid wsp:val=&quot;00204E17&quot;/&gt;&lt;wsp:rsid wsp:val=&quot;00206713&quot;/&gt;&lt;wsp:rsid wsp:val=&quot;002231F7&quot;/&gt;&lt;wsp:rsid wsp:val=&quot;0022526B&quot;/&gt;&lt;wsp:rsid wsp:val=&quot;00230B9A&quot;/&gt;&lt;wsp:rsid wsp:val=&quot;00243EC4&quot;/&gt;&lt;wsp:rsid wsp:val=&quot;002472BB&quot;/&gt;&lt;wsp:rsid wsp:val=&quot;002525BC&quot;/&gt;&lt;wsp:rsid wsp:val=&quot;00263788&quot;/&gt;&lt;wsp:rsid wsp:val=&quot;00267EF8&quot;/&gt;&lt;wsp:rsid wsp:val=&quot;00274E5E&quot;/&gt;&lt;wsp:rsid wsp:val=&quot;0027641D&quot;/&gt;&lt;wsp:rsid wsp:val=&quot;002874F6&quot;/&gt;&lt;wsp:rsid wsp:val=&quot;002A1B2E&quot;/&gt;&lt;wsp:rsid wsp:val=&quot;002A352D&quot;/&gt;&lt;wsp:rsid wsp:val=&quot;002B46E9&quot;/&gt;&lt;wsp:rsid wsp:val=&quot;002B6712&quot;/&gt;&lt;wsp:rsid wsp:val=&quot;002B7D80&quot;/&gt;&lt;wsp:rsid wsp:val=&quot;002C172D&quot;/&gt;&lt;wsp:rsid wsp:val=&quot;002C3B66&quot;/&gt;&lt;wsp:rsid wsp:val=&quot;002C3EB3&quot;/&gt;&lt;wsp:rsid wsp:val=&quot;002C6137&quot;/&gt;&lt;wsp:rsid wsp:val=&quot;002D3034&quot;/&gt;&lt;wsp:rsid wsp:val=&quot;002D3B30&quot;/&gt;&lt;wsp:rsid wsp:val=&quot;002E2168&quot;/&gt;&lt;wsp:rsid wsp:val=&quot;002E388B&quot;/&gt;&lt;wsp:rsid wsp:val=&quot;002E4B68&quot;/&gt;&lt;wsp:rsid wsp:val=&quot;002F1455&quot;/&gt;&lt;wsp:rsid wsp:val=&quot;002F1665&quot;/&gt;&lt;wsp:rsid wsp:val=&quot;00305C9C&quot;/&gt;&lt;wsp:rsid wsp:val=&quot;003061BA&quot;/&gt;&lt;wsp:rsid wsp:val=&quot;00315BC3&quot;/&gt;&lt;wsp:rsid wsp:val=&quot;0032052C&quot;/&gt;&lt;wsp:rsid wsp:val=&quot;00334CA6&quot;/&gt;&lt;wsp:rsid wsp:val=&quot;003428E6&quot;/&gt;&lt;wsp:rsid wsp:val=&quot;00343C94&quot;/&gt;&lt;wsp:rsid wsp:val=&quot;00352F07&quot;/&gt;&lt;wsp:rsid wsp:val=&quot;00357A10&quot;/&gt;&lt;wsp:rsid wsp:val=&quot;00362550&quot;/&gt;&lt;wsp:rsid wsp:val=&quot;00366007&quot;/&gt;&lt;wsp:rsid wsp:val=&quot;00370697&quot;/&gt;&lt;wsp:rsid wsp:val=&quot;003729AF&quot;/&gt;&lt;wsp:rsid wsp:val=&quot;00381C25&quot;/&gt;&lt;wsp:rsid wsp:val=&quot;003826DC&quot;/&gt;&lt;wsp:rsid wsp:val=&quot;0038737D&quot;/&gt;&lt;wsp:rsid wsp:val=&quot;0039290D&quot;/&gt;&lt;wsp:rsid wsp:val=&quot;00392A55&quot;/&gt;&lt;wsp:rsid wsp:val=&quot;003B00DC&quot;/&gt;&lt;wsp:rsid wsp:val=&quot;003C4E3B&quot;/&gt;&lt;wsp:rsid wsp:val=&quot;003D5757&quot;/&gt;&lt;wsp:rsid wsp:val=&quot;003D7E67&quot;/&gt;&lt;wsp:rsid wsp:val=&quot;0040202D&quot;/&gt;&lt;wsp:rsid wsp:val=&quot;00405AB7&quot;/&gt;&lt;wsp:rsid wsp:val=&quot;00416BB9&quot;/&gt;&lt;wsp:rsid wsp:val=&quot;00430EAF&quot;/&gt;&lt;wsp:rsid wsp:val=&quot;004522E5&quot;/&gt;&lt;wsp:rsid wsp:val=&quot;00466ABA&quot;/&gt;&lt;wsp:rsid wsp:val=&quot;00472C66&quot;/&gt;&lt;wsp:rsid wsp:val=&quot;004732EF&quot;/&gt;&lt;wsp:rsid wsp:val=&quot;00483A05&quot;/&gt;&lt;wsp:rsid wsp:val=&quot;004909CD&quot;/&gt;&lt;wsp:rsid wsp:val=&quot;00491D01&quot;/&gt;&lt;wsp:rsid wsp:val=&quot;00492434&quot;/&gt;&lt;wsp:rsid wsp:val=&quot;00496AC2&quot;/&gt;&lt;wsp:rsid wsp:val=&quot;004B36B2&quot;/&gt;&lt;wsp:rsid wsp:val=&quot;004B4D42&quot;/&gt;&lt;wsp:rsid wsp:val=&quot;004D2742&quot;/&gt;&lt;wsp:rsid wsp:val=&quot;004E2098&quot;/&gt;&lt;wsp:rsid wsp:val=&quot;004E7B58&quot;/&gt;&lt;wsp:rsid wsp:val=&quot;00505058&quot;/&gt;&lt;wsp:rsid wsp:val=&quot;005113BD&quot;/&gt;&lt;wsp:rsid wsp:val=&quot;00520D6F&quot;/&gt;&lt;wsp:rsid wsp:val=&quot;00526E28&quot;/&gt;&lt;wsp:rsid wsp:val=&quot;00531E34&quot;/&gt;&lt;wsp:rsid wsp:val=&quot;005372A1&quot;/&gt;&lt;wsp:rsid wsp:val=&quot;00543224&quot;/&gt;&lt;wsp:rsid wsp:val=&quot;00556162&quot;/&gt;&lt;wsp:rsid wsp:val=&quot;00583E77&quot;/&gt;&lt;wsp:rsid wsp:val=&quot;00585E61&quot;/&gt;&lt;wsp:rsid wsp:val=&quot;00586D45&quot;/&gt;&lt;wsp:rsid wsp:val=&quot;005A0E69&quot;/&gt;&lt;wsp:rsid wsp:val=&quot;005B519B&quot;/&gt;&lt;wsp:rsid wsp:val=&quot;005C1A83&quot;/&gt;&lt;wsp:rsid wsp:val=&quot;005C3C29&quot;/&gt;&lt;wsp:rsid wsp:val=&quot;005C52BB&quot;/&gt;&lt;wsp:rsid wsp:val=&quot;005D180A&quot;/&gt;&lt;wsp:rsid wsp:val=&quot;005D7012&quot;/&gt;&lt;wsp:rsid wsp:val=&quot;005E24B4&quot;/&gt;&lt;wsp:rsid wsp:val=&quot;005F6402&quot;/&gt;&lt;wsp:rsid wsp:val=&quot;00606FDA&quot;/&gt;&lt;wsp:rsid wsp:val=&quot;00610A3E&quot;/&gt;&lt;wsp:rsid wsp:val=&quot;00614EE6&quot;/&gt;&lt;wsp:rsid wsp:val=&quot;00621710&quot;/&gt;&lt;wsp:rsid wsp:val=&quot;00626CAD&quot;/&gt;&lt;wsp:rsid wsp:val=&quot;00634D9E&quot;/&gt;&lt;wsp:rsid wsp:val=&quot;00635252&quot;/&gt;&lt;wsp:rsid wsp:val=&quot;006370EE&quot;/&gt;&lt;wsp:rsid wsp:val=&quot;00641074&quot;/&gt;&lt;wsp:rsid wsp:val=&quot;00641531&quot;/&gt;&lt;wsp:rsid wsp:val=&quot;00643C96&quot;/&gt;&lt;wsp:rsid wsp:val=&quot;0065338F&quot;/&gt;&lt;wsp:rsid wsp:val=&quot;00656A60&quot;/&gt;&lt;wsp:rsid wsp:val=&quot;0067028C&quot;/&gt;&lt;wsp:rsid wsp:val=&quot;006B1999&quot;/&gt;&lt;wsp:rsid wsp:val=&quot;006C0F59&quot;/&gt;&lt;wsp:rsid wsp:val=&quot;006C32D8&quot;/&gt;&lt;wsp:rsid wsp:val=&quot;006D1445&quot;/&gt;&lt;wsp:rsid wsp:val=&quot;006D40B4&quot;/&gt;&lt;wsp:rsid wsp:val=&quot;006E04AB&quot;/&gt;&lt;wsp:rsid wsp:val=&quot;006E2036&quot;/&gt;&lt;wsp:rsid wsp:val=&quot;006E665A&quot;/&gt;&lt;wsp:rsid wsp:val=&quot;006F1B99&quot;/&gt;&lt;wsp:rsid wsp:val=&quot;007019CD&quot;/&gt;&lt;wsp:rsid wsp:val=&quot;00703EF7&quot;/&gt;&lt;wsp:rsid wsp:val=&quot;007061AA&quot;/&gt;&lt;wsp:rsid wsp:val=&quot;007107E3&quot;/&gt;&lt;wsp:rsid wsp:val=&quot;0071749A&quot;/&gt;&lt;wsp:rsid wsp:val=&quot;00720A9F&quot;/&gt;&lt;wsp:rsid wsp:val=&quot;00726B40&quot;/&gt;&lt;wsp:rsid wsp:val=&quot;00733F5A&quot;/&gt;&lt;wsp:rsid wsp:val=&quot;00736F5C&quot;/&gt;&lt;wsp:rsid wsp:val=&quot;00747785&quot;/&gt;&lt;wsp:rsid wsp:val=&quot;00756905&quot;/&gt;&lt;wsp:rsid wsp:val=&quot;00762773&quot;/&gt;&lt;wsp:rsid wsp:val=&quot;007A13B9&quot;/&gt;&lt;wsp:rsid wsp:val=&quot;007A66D9&quot;/&gt;&lt;wsp:rsid wsp:val=&quot;007B12F0&quot;/&gt;&lt;wsp:rsid wsp:val=&quot;007B1585&quot;/&gt;&lt;wsp:rsid wsp:val=&quot;007D1215&quot;/&gt;&lt;wsp:rsid wsp:val=&quot;007F200F&quot;/&gt;&lt;wsp:rsid wsp:val=&quot;00805D06&quot;/&gt;&lt;wsp:rsid wsp:val=&quot;00813274&quot;/&gt;&lt;wsp:rsid wsp:val=&quot;00816205&quot;/&gt;&lt;wsp:rsid wsp:val=&quot;00823330&quot;/&gt;&lt;wsp:rsid wsp:val=&quot;00824C64&quot;/&gt;&lt;wsp:rsid wsp:val=&quot;00831ABA&quot;/&gt;&lt;wsp:rsid wsp:val=&quot;0084106B&quot;/&gt;&lt;wsp:rsid wsp:val=&quot;008474D8&quot;/&gt;&lt;wsp:rsid wsp:val=&quot;008476AD&quot;/&gt;&lt;wsp:rsid wsp:val=&quot;00855C95&quot;/&gt;&lt;wsp:rsid wsp:val=&quot;0085656E&quot;/&gt;&lt;wsp:rsid wsp:val=&quot;00870F94&quot;/&gt;&lt;wsp:rsid wsp:val=&quot;00873368&quot;/&gt;&lt;wsp:rsid wsp:val=&quot;008828F9&quot;/&gt;&lt;wsp:rsid wsp:val=&quot;008836C8&quot;/&gt;&lt;wsp:rsid wsp:val=&quot;008874FC&quot;/&gt;&lt;wsp:rsid wsp:val=&quot;00891ECA&quot;/&gt;&lt;wsp:rsid wsp:val=&quot;00893C0F&quot;/&gt;&lt;wsp:rsid wsp:val=&quot;008A4593&quot;/&gt;&lt;wsp:rsid wsp:val=&quot;008B2DC6&quot;/&gt;&lt;wsp:rsid wsp:val=&quot;008C0824&quot;/&gt;&lt;wsp:rsid wsp:val=&quot;008C3DC6&quot;/&gt;&lt;wsp:rsid wsp:val=&quot;008C5328&quot;/&gt;&lt;wsp:rsid wsp:val=&quot;008D3205&quot;/&gt;&lt;wsp:rsid wsp:val=&quot;008D39F7&quot;/&gt;&lt;wsp:rsid wsp:val=&quot;008E24A5&quot;/&gt;&lt;wsp:rsid wsp:val=&quot;00907311&quot;/&gt;&lt;wsp:rsid wsp:val=&quot;00917648&quot;/&gt;&lt;wsp:rsid wsp:val=&quot;00921400&quot;/&gt;&lt;wsp:rsid wsp:val=&quot;00922867&quot;/&gt;&lt;wsp:rsid wsp:val=&quot;00925A32&quot;/&gt;&lt;wsp:rsid wsp:val=&quot;0093462C&quot;/&gt;&lt;wsp:rsid wsp:val=&quot;0095374B&quot;/&gt;&lt;wsp:rsid wsp:val=&quot;00962143&quot;/&gt;&lt;wsp:rsid wsp:val=&quot;0096567F&quot;/&gt;&lt;wsp:rsid wsp:val=&quot;009662BB&quot;/&gt;&lt;wsp:rsid wsp:val=&quot;00967F3E&quot;/&gt;&lt;wsp:rsid wsp:val=&quot;00973B9F&quot;/&gt;&lt;wsp:rsid wsp:val=&quot;0098095D&quot;/&gt;&lt;wsp:rsid wsp:val=&quot;00983724&quot;/&gt;&lt;wsp:rsid wsp:val=&quot;009A48A2&quot;/&gt;&lt;wsp:rsid wsp:val=&quot;009C1FC1&quot;/&gt;&lt;wsp:rsid wsp:val=&quot;009C31A8&quot;/&gt;&lt;wsp:rsid wsp:val=&quot;009D036D&quot;/&gt;&lt;wsp:rsid wsp:val=&quot;009E2DF2&quot;/&gt;&lt;wsp:rsid wsp:val=&quot;009E7E1A&quot;/&gt;&lt;wsp:rsid wsp:val=&quot;009F7D60&quot;/&gt;&lt;wsp:rsid wsp:val=&quot;00A02667&quot;/&gt;&lt;wsp:rsid wsp:val=&quot;00A04387&quot;/&gt;&lt;wsp:rsid wsp:val=&quot;00A130C0&quot;/&gt;&lt;wsp:rsid wsp:val=&quot;00A13ADF&quot;/&gt;&lt;wsp:rsid wsp:val=&quot;00A179E9&quot;/&gt;&lt;wsp:rsid wsp:val=&quot;00A21444&quot;/&gt;&lt;wsp:rsid wsp:val=&quot;00A2225E&quot;/&gt;&lt;wsp:rsid wsp:val=&quot;00A25BA6&quot;/&gt;&lt;wsp:rsid wsp:val=&quot;00A30601&quot;/&gt;&lt;wsp:rsid wsp:val=&quot;00A31B4B&quot;/&gt;&lt;wsp:rsid wsp:val=&quot;00A3644A&quot;/&gt;&lt;wsp:rsid wsp:val=&quot;00A53775&quot;/&gt;&lt;wsp:rsid wsp:val=&quot;00A53869&quot;/&gt;&lt;wsp:rsid wsp:val=&quot;00A61274&quot;/&gt;&lt;wsp:rsid wsp:val=&quot;00A618A9&quot;/&gt;&lt;wsp:rsid wsp:val=&quot;00A65E2A&quot;/&gt;&lt;wsp:rsid wsp:val=&quot;00A662B9&quot;/&gt;&lt;wsp:rsid wsp:val=&quot;00A71892&quot;/&gt;&lt;wsp:rsid wsp:val=&quot;00A7307D&quot;/&gt;&lt;wsp:rsid wsp:val=&quot;00A96AD1&quot;/&gt;&lt;wsp:rsid wsp:val=&quot;00AA63F8&quot;/&gt;&lt;wsp:rsid wsp:val=&quot;00AB4A9A&quot;/&gt;&lt;wsp:rsid wsp:val=&quot;00AC346B&quot;/&gt;&lt;wsp:rsid wsp:val=&quot;00AE5A46&quot;/&gt;&lt;wsp:rsid wsp:val=&quot;00B03C5C&quot;/&gt;&lt;wsp:rsid wsp:val=&quot;00B04552&quot;/&gt;&lt;wsp:rsid wsp:val=&quot;00B105EE&quot;/&gt;&lt;wsp:rsid wsp:val=&quot;00B14AA0&quot;/&gt;&lt;wsp:rsid wsp:val=&quot;00B24D3C&quot;/&gt;&lt;wsp:rsid wsp:val=&quot;00B541A9&quot;/&gt;&lt;wsp:rsid wsp:val=&quot;00B60808&quot;/&gt;&lt;wsp:rsid wsp:val=&quot;00B641AE&quot;/&gt;&lt;wsp:rsid wsp:val=&quot;00B8366E&quot;/&gt;&lt;wsp:rsid wsp:val=&quot;00B8532E&quot;/&gt;&lt;wsp:rsid wsp:val=&quot;00B86798&quot;/&gt;&lt;wsp:rsid wsp:val=&quot;00B9390A&quot;/&gt;&lt;wsp:rsid wsp:val=&quot;00B963E6&quot;/&gt;&lt;wsp:rsid wsp:val=&quot;00BA524A&quot;/&gt;&lt;wsp:rsid wsp:val=&quot;00BB77D5&quot;/&gt;&lt;wsp:rsid wsp:val=&quot;00BC7E42&quot;/&gt;&lt;wsp:rsid wsp:val=&quot;00BD033D&quot;/&gt;&lt;wsp:rsid wsp:val=&quot;00BD16D3&quot;/&gt;&lt;wsp:rsid wsp:val=&quot;00BD18B3&quot;/&gt;&lt;wsp:rsid wsp:val=&quot;00BD4B18&quot;/&gt;&lt;wsp:rsid wsp:val=&quot;00BE0B6E&quot;/&gt;&lt;wsp:rsid wsp:val=&quot;00BE4F7E&quot;/&gt;&lt;wsp:rsid wsp:val=&quot;00BE4FCA&quot;/&gt;&lt;wsp:rsid wsp:val=&quot;00BF1760&quot;/&gt;&lt;wsp:rsid wsp:val=&quot;00C0035A&quot;/&gt;&lt;wsp:rsid wsp:val=&quot;00C1445B&quot;/&gt;&lt;wsp:rsid wsp:val=&quot;00C176C2&quot;/&gt;&lt;wsp:rsid wsp:val=&quot;00C231EC&quot;/&gt;&lt;wsp:rsid wsp:val=&quot;00C27839&quot;/&gt;&lt;wsp:rsid wsp:val=&quot;00C33757&quot;/&gt;&lt;wsp:rsid wsp:val=&quot;00C45204&quot;/&gt;&lt;wsp:rsid wsp:val=&quot;00C57176&quot;/&gt;&lt;wsp:rsid wsp:val=&quot;00C629DD&quot;/&gt;&lt;wsp:rsid wsp:val=&quot;00C63368&quot;/&gt;&lt;wsp:rsid wsp:val=&quot;00C8443F&quot;/&gt;&lt;wsp:rsid wsp:val=&quot;00C8671E&quot;/&gt;&lt;wsp:rsid wsp:val=&quot;00C869B7&quot;/&gt;&lt;wsp:rsid wsp:val=&quot;00C93565&quot;/&gt;&lt;wsp:rsid wsp:val=&quot;00CA0A2A&quot;/&gt;&lt;wsp:rsid wsp:val=&quot;00CA1DE1&quot;/&gt;&lt;wsp:rsid wsp:val=&quot;00CC4D9B&quot;/&gt;&lt;wsp:rsid wsp:val=&quot;00CC6725&quot;/&gt;&lt;wsp:rsid wsp:val=&quot;00CC6936&quot;/&gt;&lt;wsp:rsid wsp:val=&quot;00CC69A7&quot;/&gt;&lt;wsp:rsid wsp:val=&quot;00CD5ACA&quot;/&gt;&lt;wsp:rsid wsp:val=&quot;00CF4C6F&quot;/&gt;&lt;wsp:rsid wsp:val=&quot;00D0142C&quot;/&gt;&lt;wsp:rsid wsp:val=&quot;00D12788&quot;/&gt;&lt;wsp:rsid wsp:val=&quot;00D12DAB&quot;/&gt;&lt;wsp:rsid wsp:val=&quot;00D20812&quot;/&gt;&lt;wsp:rsid wsp:val=&quot;00D34E1B&quot;/&gt;&lt;wsp:rsid wsp:val=&quot;00D42250&quot;/&gt;&lt;wsp:rsid wsp:val=&quot;00D46864&quot;/&gt;&lt;wsp:rsid wsp:val=&quot;00D52873&quot;/&gt;&lt;wsp:rsid wsp:val=&quot;00D6256C&quot;/&gt;&lt;wsp:rsid wsp:val=&quot;00D65729&quot;/&gt;&lt;wsp:rsid wsp:val=&quot;00D6616E&quot;/&gt;&lt;wsp:rsid wsp:val=&quot;00D669AB&quot;/&gt;&lt;wsp:rsid wsp:val=&quot;00D935C7&quot;/&gt;&lt;wsp:rsid wsp:val=&quot;00D93D77&quot;/&gt;&lt;wsp:rsid wsp:val=&quot;00DB1A45&quot;/&gt;&lt;wsp:rsid wsp:val=&quot;00DD28BC&quot;/&gt;&lt;wsp:rsid wsp:val=&quot;00DD410E&quot;/&gt;&lt;wsp:rsid wsp:val=&quot;00DD43B2&quot;/&gt;&lt;wsp:rsid wsp:val=&quot;00DD66DC&quot;/&gt;&lt;wsp:rsid wsp:val=&quot;00DE3183&quot;/&gt;&lt;wsp:rsid wsp:val=&quot;00DE3B01&quot;/&gt;&lt;wsp:rsid wsp:val=&quot;00DE5757&quot;/&gt;&lt;wsp:rsid wsp:val=&quot;00DE718E&quot;/&gt;&lt;wsp:rsid wsp:val=&quot;00DF24BD&quot;/&gt;&lt;wsp:rsid wsp:val=&quot;00DF2E0B&quot;/&gt;&lt;wsp:rsid wsp:val=&quot;00E012FF&quot;/&gt;&lt;wsp:rsid wsp:val=&quot;00E0341F&quot;/&gt;&lt;wsp:rsid wsp:val=&quot;00E25FFD&quot;/&gt;&lt;wsp:rsid wsp:val=&quot;00E41F54&quot;/&gt;&lt;wsp:rsid wsp:val=&quot;00E45B38&quot;/&gt;&lt;wsp:rsid wsp:val=&quot;00E53062&quot;/&gt;&lt;wsp:rsid wsp:val=&quot;00E73AB0&quot;/&gt;&lt;wsp:rsid wsp:val=&quot;00E87663&quot;/&gt;&lt;wsp:rsid wsp:val=&quot;00E958FB&quot;/&gt;&lt;wsp:rsid wsp:val=&quot;00EA190A&quot;/&gt;&lt;wsp:rsid wsp:val=&quot;00EC1932&quot;/&gt;&lt;wsp:rsid wsp:val=&quot;00EC4336&quot;/&gt;&lt;wsp:rsid wsp:val=&quot;00ED0B9E&quot;/&gt;&lt;wsp:rsid wsp:val=&quot;00EE16EF&quot;/&gt;&lt;wsp:rsid wsp:val=&quot;00EE1B69&quot;/&gt;&lt;wsp:rsid wsp:val=&quot;00EF04B3&quot;/&gt;&lt;wsp:rsid wsp:val=&quot;00EF18BD&quot;/&gt;&lt;wsp:rsid wsp:val=&quot;00EF338A&quot;/&gt;&lt;wsp:rsid wsp:val=&quot;00EF4C96&quot;/&gt;&lt;wsp:rsid wsp:val=&quot;00EF5D24&quot;/&gt;&lt;wsp:rsid wsp:val=&quot;00EF651E&quot;/&gt;&lt;wsp:rsid wsp:val=&quot;00F011AC&quot;/&gt;&lt;wsp:rsid wsp:val=&quot;00F06AE2&quot;/&gt;&lt;wsp:rsid wsp:val=&quot;00F34222&quot;/&gt;&lt;wsp:rsid wsp:val=&quot;00F505EB&quot;/&gt;&lt;wsp:rsid wsp:val=&quot;00F55FAB&quot;/&gt;&lt;wsp:rsid wsp:val=&quot;00F603F0&quot;/&gt;&lt;wsp:rsid wsp:val=&quot;00F64E7A&quot;/&gt;&lt;wsp:rsid wsp:val=&quot;00F713B6&quot;/&gt;&lt;wsp:rsid wsp:val=&quot;00F82492&quot;/&gt;&lt;wsp:rsid wsp:val=&quot;00F82D81&quot;/&gt;&lt;wsp:rsid wsp:val=&quot;00F91E64&quot;/&gt;&lt;wsp:rsid wsp:val=&quot;00F95E43&quot;/&gt;&lt;wsp:rsid wsp:val=&quot;00FA4CC4&quot;/&gt;&lt;wsp:rsid wsp:val=&quot;00FA7553&quot;/&gt;&lt;wsp:rsid wsp:val=&quot;00FB7A55&quot;/&gt;&lt;wsp:rsid wsp:val=&quot;00FE277A&quot;/&gt;&lt;wsp:rsid wsp:val=&quot;00FF7DA1&quot;/&gt;&lt;/wsp:rsids&gt;&lt;/w:docPr&gt;&lt;w:body&gt;&lt;wx:sect&gt;&lt;w:p wsp:rsidR=&quot;00000000&quot; wsp:rsidRDefault=&quot;00F55FAB&quot; wsp:rsidP=&quot;00F55FAB&quot;&gt;&lt;m:oMathPara&gt;&lt;m:oMath&gt;&lt;m:sSub&gt;&lt;m:sSubPr&gt;&lt;m:ctrlPr&gt;&lt;w:rPr&gt;&lt;w:rFonts w:ascii=&quot;Cambria Math&quot; w:h-ansi=&quot;Cambria Math&quot; w:cs=&quot;Arial&quot;/&gt;&lt;wx:font wx:val=&quot;Cambria Math&quot;/&gt;&lt;w:i-cs/&gt;&lt;/w:rPr&gt;&lt;/m:ctrlPr&gt;&lt;/m:sSubPr&gt;&lt;m:e&gt;&lt;m:r&gt;&lt;m:rPr&gt;&lt;m:sty m:val=&quot;p&quot;/&gt;&lt;/m:rPr&gt;&lt;w:rPr&gt;&lt;w:rFonts w:ascii=&quot;Cambria Math&quot; w:h-ansi=&quot;Cambria Math&quot; w:cs=&quot;Arial&quot;/&gt;&lt;wx:font wx:val=&quot;Cambria Math&quot;/&gt;&lt;w:i-cs/&gt;&lt;/w:rPr&gt;&lt;m:t&gt;U&lt;/m:t&gt;&lt;/m:r&gt;&lt;m:ctrlPr&gt;&lt;w:rPr&gt;&lt;w:rFonts w:ascii=&quot;Cambria Math&quot; w:fareast=&quot;Calibri&quot; w:h-ansi=&quot;Cambria Math&quot; w:cs=&quot;Arial&quot;/&gt;&lt;wx:font wx:val=&quot;Cambria Math&quot;/&gt;&lt;w:i-cs/&gt;&lt;w:kern w:val=&quot;2&quot;/&gt;&lt;/w:rPr&gt;&lt;/m:ctrlPr&gt;&lt;/m:e&gt;&lt;m:sub&gt;&lt;m:r&gt;&lt;m:rPr&gt;&lt;m:sty m:val=&quot;p&quot;/&gt;&lt;/m:rPr&gt;&lt;w:rPr&gt;&lt;w:rFonts w:ascii=&quot;Cambria Math&quot; w:h-ansi=&quot;Cambria Math&quot; w:cs=&quot;Arial&quot;/&gt;&lt;wx:font wx:val=&quot;Cambria Math&quot;/&gt;&lt;w:i-cs/&gt;&lt;/w:rPr&gt;&lt;m:t&gt;i-1&lt;/m:t&gt;&lt;/m:r&gt;&lt;m:ctrlPr&gt;&lt;w:rPr&gt;&lt;w:rFonts w:ascii=&quot;Cambria Math&quot; w:fareast=&quot;Calibri&quot; w:h-ansi=&quot;Cambria Math&quot; w:cs=&quot;Arial&quot;/&gt;&lt;wx:font wx:val=&quot;Cambria Math&quot;/&gt;&lt;w:i-cs/&gt;&lt;w:kern w:val=&quot;2&quot;/&gt;&lt;/w:rPr&gt;&lt;/m:ctrlPr&gt;&lt;/m:sub&gt;&lt;/m:sSub&gt;&lt;/m:oMath&gt;&lt;/m:oMathPara&gt;&lt;/w:p&gt;&lt;w:sectPr wsp:rsidR=&quot;00000000&quot;&gt;&lt;w:pgSz w:w=&quot;12240&quot; w:h=&quot;15840&quot;/&gt;&lt;w:pgMar w:top=&quot;1440&quot; w:right=&quot;1440&quot; w:bottom=&quot;1440&quot; w:left=&quot;1440&quot; w:header=&quot;720&quot; w:footer=&quot;720&quot; w:gutter=&quot;0&quot;/&gt;&lt;w:cols w:space=&quot;720&quot;/&gt;&lt;/w:sectPr&gt;&lt;/wx:sect&gt;&lt;/w:body&gt;&lt;/w:wordDocument&gt;">
+              <w:pict w14:anchorId="6FCEA3F1">
+                <v:shape id="_x0000_i1028" type="#_x0000_t75" alt="" style="width:21.5pt;height:13.95pt;mso-width-percent:0;mso-height-percent:0;mso-width-percent:0;mso-height-percent:0" equationxml="&lt;?xml version=&quot;1.0&quot; encoding=&quot;UTF-8&quot; standalone=&quot;yes&quot;?&gt;&#13;&#10;&#13;&#10;&#13;&#10;&#13;&#10;&#13;&#10;&#13;&#10;&#13;&#10;&#13;&#10;&#13;&#10;&#13;&#10;&#13;&#10;&#13;&#10;&#13;&#10;&#13;&#10;&#13;&#10;&#13;&#10;&#13;&#10;&#13;&#10;&#13;&#10;&#13;&#10;&#13;&#10;&#13;&#10;&#13;&#10;&#13;&#10;&#13;&#10;&#13;&#10;&#13;&#10;&lt;?mso-application progid=&quot;Word.Document&quot;?&gt;&#13;&#10;&#13;&#10;&#13;&#10;&#13;&#10;&#13;&#10;&#13;&#10;&#13;&#10;&#13;&#10;&#13;&#10;&#13;&#10;&#13;&#10;&#13;&#10;&#13;&#10;&#13;&#10;&#13;&#10;&#13;&#10;&#13;&#10;&#13;&#10;&#13;&#10;&#13;&#10;&#13;&#10;&#13;&#10;&#13;&#10;&#13;&#10;&#13;&#10;&#13;&#10;&#13;&#10;&lt;w:wordDocument xmlns:aml=&quot;http://schemas.microsoft.com/aml/2001/core&quot; xmlns:wpc=&quot;http://schemas.microsoft.com/office/word/2010/wordprocessingCanvas&quot; xmlns:cx=&quot;http://schemas.microsoft.com/office/drawing/2014/chartex&quot; xmlns:cx1=&quot;http://schemas.microsoft.com/office/drawing/2015/9/8/chartex&quot; xmlns:cx2=&quot;http://schemas.microsoft.com/office/drawing/2015/10/21/chartex&quot; xmlns:cx3=&quot;http://schemas.microsoft.com/office/drawing/2016/5/9/chartex&quot; xmlns:cx4=&quot;http://schemas.microsoft.com/office/drawing/2016/5/10/chartex&quot; xmlns:cx5=&quot;http://schemas.microsoft.com/office/drawing/2016/5/11/chartex&quot; xmlns:cx6=&quot;http://schemas.microsoft.com/office/drawing/2016/5/12/chartex&quot; xmlns:cx7=&quot;http://schemas.microsoft.com/office/drawing/2016/5/13/chartex&quot; xmlns:cx8=&quot;http://schemas.microsoft.com/office/drawing/2016/5/14/chartex&quot; xmlns:cr=&quot;http://schemas.microsoft.com/office/comments/2020/reactions&quot; xmlns:dt=&quot;uuid:C2F41010-65B3-11d1-A29F-00AA00C14882&quot; xmlns:mc=&quot;http://schemas.openxmlformats.org/markup-compatibility/2006&quot; xmlns:aink=&quot;http://schemas.microsoft.com/office/drawing/2016/ink&quot; xmlns:am3d=&quot;http://schemas.microsoft.com/office/drawing/2017/model3d&quot; xmlns:o=&quot;urn:schemas-microsoft-com:office:office&quot; xmlns:oel=&quot;http://schemas.microsoft.com/office/2019/extlst&quot; xmlns:m=&quot;http://schemas.openxmlformats.org/officeDocument/2006/math&quot; xmlns:v=&quot;urn:schemas-microsoft-com:vml&quot; xmlns:w10=&quot;urn:schemas-microsoft-com:office:word&quot; xmlns:w=&quot;http://schemas.microsoft.com/office/word/2003/wordml&quot; xmlns:wx=&quot;http://schemas.microsoft.com/office/word/2003/auxHint&quot; xmlns:wne=&quot;http://schemas.microsoft.com/office/word/2006/wordml&quot; xmlns:wsp=&quot;http://schemas.microsoft.com/office/word/2003/wordml/sp2&quot; xmlns:sl=&quot;http://schemas.microsoft.com/schemaLibrary/2003/core&quot; w:macrosPresent=&quot;no&quot; w:embeddedObjPresent=&quot;no&quot; w:ocxPresent=&quot;no&quot; xml:space=&quot;preserve&quot;&gt;&lt;w:ignoreSubtree w:val=&quot;http://schemas.microsoft.com/office/word/2003/wordml/sp2&quot;/&gt;&lt;o:DocumentProperties&gt;&lt;o:Version&gt;16&lt;/o:Version&gt;&lt;/o:DocumentProperties&gt;&lt;w:docPr&gt;&lt;w:view w:val=&quot;print&quot;/&gt;&lt;w:doNotEmbedSystemFonts/&gt;&lt;w:stylePaneFormatFilter w:val=&quot;3F01&quot;/&gt;&lt;w:defaultTabStop w:val=&quot;720&quot;/&gt;&lt;w:punctuationKerning/&gt;&lt;w:characterSpacingControl w:val=&quot;DontCompress&quot;/&gt;&lt;w:webPageEncoding w:val=&quot;windows-1252&quot;/&gt;&lt;w:optimizeForBrowser/&gt;&lt;w:relyOnVML/&gt;&lt;w:allowPNG/&gt;&lt;w:validateAgainstSchema/&gt;&lt;w:saveInvalidXML w:val=&quot;off&quot;/&gt;&lt;w:ignoreMixedContent w:val=&quot;off&quot;/&gt;&lt;w:alwaysShowPlaceholderText w:val=&quot;off&quot;/&gt;&lt;w:compat&gt;&lt;w:breakWrappedTables/&gt;&lt;w:snapToGridInCell/&gt;&lt;w:applyBreakingRules/&gt;&lt;w:wrapTextWithPunct/&gt;&lt;w:useAsianBreakRules/&gt;&lt;w:dontGrowAutofit/&gt;&lt;/w:compat&gt;&lt;wsp:rsids&gt;&lt;wsp:rsidRoot wsp:val=&quot;002231F7&quot;/&gt;&lt;wsp:rsid wsp:val=&quot;00021D64&quot;/&gt;&lt;wsp:rsid wsp:val=&quot;0002538E&quot;/&gt;&lt;wsp:rsid wsp:val=&quot;00027705&quot;/&gt;&lt;wsp:rsid wsp:val=&quot;000442EB&quot;/&gt;&lt;wsp:rsid wsp:val=&quot;000659A3&quot;/&gt;&lt;wsp:rsid wsp:val=&quot;00073737&quot;/&gt;&lt;wsp:rsid wsp:val=&quot;00075A7D&quot;/&gt;&lt;wsp:rsid wsp:val=&quot;0007706D&quot;/&gt;&lt;wsp:rsid wsp:val=&quot;000773F6&quot;/&gt;&lt;wsp:rsid wsp:val=&quot;000828AE&quot;/&gt;&lt;wsp:rsid wsp:val=&quot;000864B8&quot;/&gt;&lt;wsp:rsid wsp:val=&quot;000877A0&quot;/&gt;&lt;wsp:rsid wsp:val=&quot;000A11B8&quot;/&gt;&lt;wsp:rsid wsp:val=&quot;000A1912&quot;/&gt;&lt;wsp:rsid wsp:val=&quot;000B7138&quot;/&gt;&lt;wsp:rsid wsp:val=&quot;000B7946&quot;/&gt;&lt;wsp:rsid wsp:val=&quot;000C02C8&quot;/&gt;&lt;wsp:rsid wsp:val=&quot;000C18CD&quot;/&gt;&lt;wsp:rsid wsp:val=&quot;000C2933&quot;/&gt;&lt;wsp:rsid wsp:val=&quot;000D0EF9&quot;/&gt;&lt;wsp:rsid wsp:val=&quot;000D1CAB&quot;/&gt;&lt;wsp:rsid wsp:val=&quot;000F6444&quot;/&gt;&lt;wsp:rsid wsp:val=&quot;00105506&quot;/&gt;&lt;wsp:rsid wsp:val=&quot;0010584D&quot;/&gt;&lt;wsp:rsid wsp:val=&quot;0011177B&quot;/&gt;&lt;wsp:rsid wsp:val=&quot;001231CA&quot;/&gt;&lt;wsp:rsid wsp:val=&quot;00123787&quot;/&gt;&lt;wsp:rsid wsp:val=&quot;001321BF&quot;/&gt;&lt;wsp:rsid wsp:val=&quot;0013355B&quot;/&gt;&lt;wsp:rsid wsp:val=&quot;0015757F&quot;/&gt;&lt;wsp:rsid wsp:val=&quot;00164E6F&quot;/&gt;&lt;wsp:rsid wsp:val=&quot;00174316&quot;/&gt;&lt;wsp:rsid wsp:val=&quot;001805C1&quot;/&gt;&lt;wsp:rsid wsp:val=&quot;001864DD&quot;/&gt;&lt;wsp:rsid wsp:val=&quot;001A3935&quot;/&gt;&lt;wsp:rsid wsp:val=&quot;001B1BE5&quot;/&gt;&lt;wsp:rsid wsp:val=&quot;001B2E6C&quot;/&gt;&lt;wsp:rsid wsp:val=&quot;001C039E&quot;/&gt;&lt;wsp:rsid wsp:val=&quot;001C5D23&quot;/&gt;&lt;wsp:rsid wsp:val=&quot;001D7C41&quot;/&gt;&lt;wsp:rsid wsp:val=&quot;001E628E&quot;/&gt;&lt;wsp:rsid wsp:val=&quot;001E6378&quot;/&gt;&lt;wsp:rsid wsp:val=&quot;001E7EC0&quot;/&gt;&lt;wsp:rsid wsp:val=&quot;001F15EA&quot;/&gt;&lt;wsp:rsid wsp:val=&quot;001F2A75&quot;/&gt;&lt;wsp:rsid wsp:val=&quot;001F35C2&quot;/&gt;&lt;wsp:rsid wsp:val=&quot;001F60AC&quot;/&gt;&lt;wsp:rsid wsp:val=&quot;0020268D&quot;/&gt;&lt;wsp:rsid wsp:val=&quot;00203DC0&quot;/&gt;&lt;wsp:rsid wsp:val=&quot;00204E17&quot;/&gt;&lt;wsp:rsid wsp:val=&quot;00206713&quot;/&gt;&lt;wsp:rsid wsp:val=&quot;002231F7&quot;/&gt;&lt;wsp:rsid wsp:val=&quot;0022526B&quot;/&gt;&lt;wsp:rsid wsp:val=&quot;00230B9A&quot;/&gt;&lt;wsp:rsid wsp:val=&quot;00243EC4&quot;/&gt;&lt;wsp:rsid wsp:val=&quot;002472BB&quot;/&gt;&lt;wsp:rsid wsp:val=&quot;002525BC&quot;/&gt;&lt;wsp:rsid wsp:val=&quot;00263788&quot;/&gt;&lt;wsp:rsid wsp:val=&quot;00267EF8&quot;/&gt;&lt;wsp:rsid wsp:val=&quot;00274E5E&quot;/&gt;&lt;wsp:rsid wsp:val=&quot;0027641D&quot;/&gt;&lt;wsp:rsid wsp:val=&quot;002874F6&quot;/&gt;&lt;wsp:rsid wsp:val=&quot;002A1B2E&quot;/&gt;&lt;wsp:rsid wsp:val=&quot;002A352D&quot;/&gt;&lt;wsp:rsid wsp:val=&quot;002B46E9&quot;/&gt;&lt;wsp:rsid wsp:val=&quot;002B6712&quot;/&gt;&lt;wsp:rsid wsp:val=&quot;002B7D80&quot;/&gt;&lt;wsp:rsid wsp:val=&quot;002C172D&quot;/&gt;&lt;wsp:rsid wsp:val=&quot;002C3B66&quot;/&gt;&lt;wsp:rsid wsp:val=&quot;002C3EB3&quot;/&gt;&lt;wsp:rsid wsp:val=&quot;002C6137&quot;/&gt;&lt;wsp:rsid wsp:val=&quot;002D3034&quot;/&gt;&lt;wsp:rsid wsp:val=&quot;002D3B30&quot;/&gt;&lt;wsp:rsid wsp:val=&quot;002E2168&quot;/&gt;&lt;wsp:rsid wsp:val=&quot;002E388B&quot;/&gt;&lt;wsp:rsid wsp:val=&quot;002E4B68&quot;/&gt;&lt;wsp:rsid wsp:val=&quot;002F1455&quot;/&gt;&lt;wsp:rsid wsp:val=&quot;002F1665&quot;/&gt;&lt;wsp:rsid wsp:val=&quot;00305C9C&quot;/&gt;&lt;wsp:rsid wsp:val=&quot;003061BA&quot;/&gt;&lt;wsp:rsid wsp:val=&quot;00315BC3&quot;/&gt;&lt;wsp:rsid wsp:val=&quot;0032052C&quot;/&gt;&lt;wsp:rsid wsp:val=&quot;00334CA6&quot;/&gt;&lt;wsp:rsid wsp:val=&quot;003428E6&quot;/&gt;&lt;wsp:rsid wsp:val=&quot;00343C94&quot;/&gt;&lt;wsp:rsid wsp:val=&quot;00352F07&quot;/&gt;&lt;wsp:rsid wsp:val=&quot;00357A10&quot;/&gt;&lt;wsp:rsid wsp:val=&quot;00362550&quot;/&gt;&lt;wsp:rsid wsp:val=&quot;00366007&quot;/&gt;&lt;wsp:rsid wsp:val=&quot;00370697&quot;/&gt;&lt;wsp:rsid wsp:val=&quot;003729AF&quot;/&gt;&lt;wsp:rsid wsp:val=&quot;00381C25&quot;/&gt;&lt;wsp:rsid wsp:val=&quot;003826DC&quot;/&gt;&lt;wsp:rsid wsp:val=&quot;0038737D&quot;/&gt;&lt;wsp:rsid wsp:val=&quot;0039290D&quot;/&gt;&lt;wsp:rsid wsp:val=&quot;00392A55&quot;/&gt;&lt;wsp:rsid wsp:val=&quot;003B00DC&quot;/&gt;&lt;wsp:rsid wsp:val=&quot;003C4E3B&quot;/&gt;&lt;wsp:rsid wsp:val=&quot;003D5757&quot;/&gt;&lt;wsp:rsid wsp:val=&quot;003D7E67&quot;/&gt;&lt;wsp:rsid wsp:val=&quot;0040202D&quot;/&gt;&lt;wsp:rsid wsp:val=&quot;00405AB7&quot;/&gt;&lt;wsp:rsid wsp:val=&quot;00416BB9&quot;/&gt;&lt;wsp:rsid wsp:val=&quot;00430EAF&quot;/&gt;&lt;wsp:rsid wsp:val=&quot;004522E5&quot;/&gt;&lt;wsp:rsid wsp:val=&quot;00466ABA&quot;/&gt;&lt;wsp:rsid wsp:val=&quot;00472C66&quot;/&gt;&lt;wsp:rsid wsp:val=&quot;004732EF&quot;/&gt;&lt;wsp:rsid wsp:val=&quot;00483A05&quot;/&gt;&lt;wsp:rsid wsp:val=&quot;004909CD&quot;/&gt;&lt;wsp:rsid wsp:val=&quot;00491D01&quot;/&gt;&lt;wsp:rsid wsp:val=&quot;00492434&quot;/&gt;&lt;wsp:rsid wsp:val=&quot;00496AC2&quot;/&gt;&lt;wsp:rsid wsp:val=&quot;004B36B2&quot;/&gt;&lt;wsp:rsid wsp:val=&quot;004B4D42&quot;/&gt;&lt;wsp:rsid wsp:val=&quot;004D2742&quot;/&gt;&lt;wsp:rsid wsp:val=&quot;004E2098&quot;/&gt;&lt;wsp:rsid wsp:val=&quot;004E7B58&quot;/&gt;&lt;wsp:rsid wsp:val=&quot;00505058&quot;/&gt;&lt;wsp:rsid wsp:val=&quot;005113BD&quot;/&gt;&lt;wsp:rsid wsp:val=&quot;00520D6F&quot;/&gt;&lt;wsp:rsid wsp:val=&quot;00526E28&quot;/&gt;&lt;wsp:rsid wsp:val=&quot;00531E34&quot;/&gt;&lt;wsp:rsid wsp:val=&quot;005372A1&quot;/&gt;&lt;wsp:rsid wsp:val=&quot;00543224&quot;/&gt;&lt;wsp:rsid wsp:val=&quot;00556162&quot;/&gt;&lt;wsp:rsid wsp:val=&quot;00583E77&quot;/&gt;&lt;wsp:rsid wsp:val=&quot;00585E61&quot;/&gt;&lt;wsp:rsid wsp:val=&quot;00586D45&quot;/&gt;&lt;wsp:rsid wsp:val=&quot;005A0E69&quot;/&gt;&lt;wsp:rsid wsp:val=&quot;005B519B&quot;/&gt;&lt;wsp:rsid wsp:val=&quot;005C1A83&quot;/&gt;&lt;wsp:rsid wsp:val=&quot;005C3C29&quot;/&gt;&lt;wsp:rsid wsp:val=&quot;005C52BB&quot;/&gt;&lt;wsp:rsid wsp:val=&quot;005D180A&quot;/&gt;&lt;wsp:rsid wsp:val=&quot;005D7012&quot;/&gt;&lt;wsp:rsid wsp:val=&quot;005E24B4&quot;/&gt;&lt;wsp:rsid wsp:val=&quot;005F6402&quot;/&gt;&lt;wsp:rsid wsp:val=&quot;00606FDA&quot;/&gt;&lt;wsp:rsid wsp:val=&quot;00610A3E&quot;/&gt;&lt;wsp:rsid wsp:val=&quot;00614EE6&quot;/&gt;&lt;wsp:rsid wsp:val=&quot;00621710&quot;/&gt;&lt;wsp:rsid wsp:val=&quot;00626CAD&quot;/&gt;&lt;wsp:rsid wsp:val=&quot;00634D9E&quot;/&gt;&lt;wsp:rsid wsp:val=&quot;00635252&quot;/&gt;&lt;wsp:rsid wsp:val=&quot;006370EE&quot;/&gt;&lt;wsp:rsid wsp:val=&quot;00641074&quot;/&gt;&lt;wsp:rsid wsp:val=&quot;00641531&quot;/&gt;&lt;wsp:rsid wsp:val=&quot;00643C96&quot;/&gt;&lt;wsp:rsid wsp:val=&quot;0065338F&quot;/&gt;&lt;wsp:rsid wsp:val=&quot;00656A60&quot;/&gt;&lt;wsp:rsid wsp:val=&quot;0067028C&quot;/&gt;&lt;wsp:rsid wsp:val=&quot;006B1999&quot;/&gt;&lt;wsp:rsid wsp:val=&quot;006C0F59&quot;/&gt;&lt;wsp:rsid wsp:val=&quot;006C32D8&quot;/&gt;&lt;wsp:rsid wsp:val=&quot;006D1445&quot;/&gt;&lt;wsp:rsid wsp:val=&quot;006D40B4&quot;/&gt;&lt;wsp:rsid wsp:val=&quot;006E04AB&quot;/&gt;&lt;wsp:rsid wsp:val=&quot;006E2036&quot;/&gt;&lt;wsp:rsid wsp:val=&quot;006E665A&quot;/&gt;&lt;wsp:rsid wsp:val=&quot;006F1B99&quot;/&gt;&lt;wsp:rsid wsp:val=&quot;007019CD&quot;/&gt;&lt;wsp:rsid wsp:val=&quot;00703EF7&quot;/&gt;&lt;wsp:rsid wsp:val=&quot;007061AA&quot;/&gt;&lt;wsp:rsid wsp:val=&quot;007107E3&quot;/&gt;&lt;wsp:rsid wsp:val=&quot;0071749A&quot;/&gt;&lt;wsp:rsid wsp:val=&quot;00720A9F&quot;/&gt;&lt;wsp:rsid wsp:val=&quot;00726B40&quot;/&gt;&lt;wsp:rsid wsp:val=&quot;00733F5A&quot;/&gt;&lt;wsp:rsid wsp:val=&quot;00736F5C&quot;/&gt;&lt;wsp:rsid wsp:val=&quot;00747785&quot;/&gt;&lt;wsp:rsid wsp:val=&quot;00756905&quot;/&gt;&lt;wsp:rsid wsp:val=&quot;00762773&quot;/&gt;&lt;wsp:rsid wsp:val=&quot;007A13B9&quot;/&gt;&lt;wsp:rsid wsp:val=&quot;007A66D9&quot;/&gt;&lt;wsp:rsid wsp:val=&quot;007B12F0&quot;/&gt;&lt;wsp:rsid wsp:val=&quot;007B1585&quot;/&gt;&lt;wsp:rsid wsp:val=&quot;007D1215&quot;/&gt;&lt;wsp:rsid wsp:val=&quot;007F200F&quot;/&gt;&lt;wsp:rsid wsp:val=&quot;00805D06&quot;/&gt;&lt;wsp:rsid wsp:val=&quot;00813274&quot;/&gt;&lt;wsp:rsid wsp:val=&quot;00816205&quot;/&gt;&lt;wsp:rsid wsp:val=&quot;00823330&quot;/&gt;&lt;wsp:rsid wsp:val=&quot;00824C64&quot;/&gt;&lt;wsp:rsid wsp:val=&quot;00831ABA&quot;/&gt;&lt;wsp:rsid wsp:val=&quot;0084106B&quot;/&gt;&lt;wsp:rsid wsp:val=&quot;008474D8&quot;/&gt;&lt;wsp:rsid wsp:val=&quot;008476AD&quot;/&gt;&lt;wsp:rsid wsp:val=&quot;00855C95&quot;/&gt;&lt;wsp:rsid wsp:val=&quot;0085656E&quot;/&gt;&lt;wsp:rsid wsp:val=&quot;00870F94&quot;/&gt;&lt;wsp:rsid wsp:val=&quot;00873368&quot;/&gt;&lt;wsp:rsid wsp:val=&quot;008828F9&quot;/&gt;&lt;wsp:rsid wsp:val=&quot;008836C8&quot;/&gt;&lt;wsp:rsid wsp:val=&quot;008874FC&quot;/&gt;&lt;wsp:rsid wsp:val=&quot;00891ECA&quot;/&gt;&lt;wsp:rsid wsp:val=&quot;00893C0F&quot;/&gt;&lt;wsp:rsid wsp:val=&quot;008A4593&quot;/&gt;&lt;wsp:rsid wsp:val=&quot;008B2DC6&quot;/&gt;&lt;wsp:rsid wsp:val=&quot;008C0824&quot;/&gt;&lt;wsp:rsid wsp:val=&quot;008C3DC6&quot;/&gt;&lt;wsp:rsid wsp:val=&quot;008C5328&quot;/&gt;&lt;wsp:rsid wsp:val=&quot;008D3205&quot;/&gt;&lt;wsp:rsid wsp:val=&quot;008D39F7&quot;/&gt;&lt;wsp:rsid wsp:val=&quot;008E24A5&quot;/&gt;&lt;wsp:rsid wsp:val=&quot;00907311&quot;/&gt;&lt;wsp:rsid wsp:val=&quot;00917648&quot;/&gt;&lt;wsp:rsid wsp:val=&quot;00921400&quot;/&gt;&lt;wsp:rsid wsp:val=&quot;00922867&quot;/&gt;&lt;wsp:rsid wsp:val=&quot;00925A32&quot;/&gt;&lt;wsp:rsid wsp:val=&quot;0093462C&quot;/&gt;&lt;wsp:rsid wsp:val=&quot;0095374B&quot;/&gt;&lt;wsp:rsid wsp:val=&quot;00962143&quot;/&gt;&lt;wsp:rsid wsp:val=&quot;0096567F&quot;/&gt;&lt;wsp:rsid wsp:val=&quot;009662BB&quot;/&gt;&lt;wsp:rsid wsp:val=&quot;00967F3E&quot;/&gt;&lt;wsp:rsid wsp:val=&quot;00973B9F&quot;/&gt;&lt;wsp:rsid wsp:val=&quot;0098095D&quot;/&gt;&lt;wsp:rsid wsp:val=&quot;00983724&quot;/&gt;&lt;wsp:rsid wsp:val=&quot;009A48A2&quot;/&gt;&lt;wsp:rsid wsp:val=&quot;009C1FC1&quot;/&gt;&lt;wsp:rsid wsp:val=&quot;009C31A8&quot;/&gt;&lt;wsp:rsid wsp:val=&quot;009D036D&quot;/&gt;&lt;wsp:rsid wsp:val=&quot;009E2DF2&quot;/&gt;&lt;wsp:rsid wsp:val=&quot;009E7E1A&quot;/&gt;&lt;wsp:rsid wsp:val=&quot;009F7D60&quot;/&gt;&lt;wsp:rsid wsp:val=&quot;00A02667&quot;/&gt;&lt;wsp:rsid wsp:val=&quot;00A04387&quot;/&gt;&lt;wsp:rsid wsp:val=&quot;00A130C0&quot;/&gt;&lt;wsp:rsid wsp:val=&quot;00A13ADF&quot;/&gt;&lt;wsp:rsid wsp:val=&quot;00A179E9&quot;/&gt;&lt;wsp:rsid wsp:val=&quot;00A21444&quot;/&gt;&lt;wsp:rsid wsp:val=&quot;00A2225E&quot;/&gt;&lt;wsp:rsid wsp:val=&quot;00A25BA6&quot;/&gt;&lt;wsp:rsid wsp:val=&quot;00A30601&quot;/&gt;&lt;wsp:rsid wsp:val=&quot;00A31B4B&quot;/&gt;&lt;wsp:rsid wsp:val=&quot;00A3644A&quot;/&gt;&lt;wsp:rsid wsp:val=&quot;00A53775&quot;/&gt;&lt;wsp:rsid wsp:val=&quot;00A53869&quot;/&gt;&lt;wsp:rsid wsp:val=&quot;00A61274&quot;/&gt;&lt;wsp:rsid wsp:val=&quot;00A618A9&quot;/&gt;&lt;wsp:rsid wsp:val=&quot;00A65E2A&quot;/&gt;&lt;wsp:rsid wsp:val=&quot;00A662B9&quot;/&gt;&lt;wsp:rsid wsp:val=&quot;00A71892&quot;/&gt;&lt;wsp:rsid wsp:val=&quot;00A7307D&quot;/&gt;&lt;wsp:rsid wsp:val=&quot;00A96AD1&quot;/&gt;&lt;wsp:rsid wsp:val=&quot;00AA63F8&quot;/&gt;&lt;wsp:rsid wsp:val=&quot;00AB4A9A&quot;/&gt;&lt;wsp:rsid wsp:val=&quot;00AC346B&quot;/&gt;&lt;wsp:rsid wsp:val=&quot;00AE5A46&quot;/&gt;&lt;wsp:rsid wsp:val=&quot;00B03C5C&quot;/&gt;&lt;wsp:rsid wsp:val=&quot;00B04552&quot;/&gt;&lt;wsp:rsid wsp:val=&quot;00B105EE&quot;/&gt;&lt;wsp:rsid wsp:val=&quot;00B14AA0&quot;/&gt;&lt;wsp:rsid wsp:val=&quot;00B24D3C&quot;/&gt;&lt;wsp:rsid wsp:val=&quot;00B541A9&quot;/&gt;&lt;wsp:rsid wsp:val=&quot;00B60808&quot;/&gt;&lt;wsp:rsid wsp:val=&quot;00B641AE&quot;/&gt;&lt;wsp:rsid wsp:val=&quot;00B8366E&quot;/&gt;&lt;wsp:rsid wsp:val=&quot;00B8532E&quot;/&gt;&lt;wsp:rsid wsp:val=&quot;00B86798&quot;/&gt;&lt;wsp:rsid wsp:val=&quot;00B9390A&quot;/&gt;&lt;wsp:rsid wsp:val=&quot;00B963E6&quot;/&gt;&lt;wsp:rsid wsp:val=&quot;00BA524A&quot;/&gt;&lt;wsp:rsid wsp:val=&quot;00BB77D5&quot;/&gt;&lt;wsp:rsid wsp:val=&quot;00BC7E42&quot;/&gt;&lt;wsp:rsid wsp:val=&quot;00BD033D&quot;/&gt;&lt;wsp:rsid wsp:val=&quot;00BD16D3&quot;/&gt;&lt;wsp:rsid wsp:val=&quot;00BD18B3&quot;/&gt;&lt;wsp:rsid wsp:val=&quot;00BD4B18&quot;/&gt;&lt;wsp:rsid wsp:val=&quot;00BE0B6E&quot;/&gt;&lt;wsp:rsid wsp:val=&quot;00BE4F7E&quot;/&gt;&lt;wsp:rsid wsp:val=&quot;00BE4FCA&quot;/&gt;&lt;wsp:rsid wsp:val=&quot;00BF1760&quot;/&gt;&lt;wsp:rsid wsp:val=&quot;00C0035A&quot;/&gt;&lt;wsp:rsid wsp:val=&quot;00C1445B&quot;/&gt;&lt;wsp:rsid wsp:val=&quot;00C176C2&quot;/&gt;&lt;wsp:rsid wsp:val=&quot;00C231EC&quot;/&gt;&lt;wsp:rsid wsp:val=&quot;00C27839&quot;/&gt;&lt;wsp:rsid wsp:val=&quot;00C33757&quot;/&gt;&lt;wsp:rsid wsp:val=&quot;00C45204&quot;/&gt;&lt;wsp:rsid wsp:val=&quot;00C57176&quot;/&gt;&lt;wsp:rsid wsp:val=&quot;00C629DD&quot;/&gt;&lt;wsp:rsid wsp:val=&quot;00C63368&quot;/&gt;&lt;wsp:rsid wsp:val=&quot;00C8443F&quot;/&gt;&lt;wsp:rsid wsp:val=&quot;00C8671E&quot;/&gt;&lt;wsp:rsid wsp:val=&quot;00C869B7&quot;/&gt;&lt;wsp:rsid wsp:val=&quot;00C93565&quot;/&gt;&lt;wsp:rsid wsp:val=&quot;00CA0A2A&quot;/&gt;&lt;wsp:rsid wsp:val=&quot;00CA1DE1&quot;/&gt;&lt;wsp:rsid wsp:val=&quot;00CC4D9B&quot;/&gt;&lt;wsp:rsid wsp:val=&quot;00CC6725&quot;/&gt;&lt;wsp:rsid wsp:val=&quot;00CC6936&quot;/&gt;&lt;wsp:rsid wsp:val=&quot;00CC69A7&quot;/&gt;&lt;wsp:rsid wsp:val=&quot;00CD5ACA&quot;/&gt;&lt;wsp:rsid wsp:val=&quot;00CF4C6F&quot;/&gt;&lt;wsp:rsid wsp:val=&quot;00D0142C&quot;/&gt;&lt;wsp:rsid wsp:val=&quot;00D12788&quot;/&gt;&lt;wsp:rsid wsp:val=&quot;00D12DAB&quot;/&gt;&lt;wsp:rsid wsp:val=&quot;00D20812&quot;/&gt;&lt;wsp:rsid wsp:val=&quot;00D34E1B&quot;/&gt;&lt;wsp:rsid wsp:val=&quot;00D42250&quot;/&gt;&lt;wsp:rsid wsp:val=&quot;00D46864&quot;/&gt;&lt;wsp:rsid wsp:val=&quot;00D52873&quot;/&gt;&lt;wsp:rsid wsp:val=&quot;00D6256C&quot;/&gt;&lt;wsp:rsid wsp:val=&quot;00D65729&quot;/&gt;&lt;wsp:rsid wsp:val=&quot;00D6616E&quot;/&gt;&lt;wsp:rsid wsp:val=&quot;00D669AB&quot;/&gt;&lt;wsp:rsid wsp:val=&quot;00D935C7&quot;/&gt;&lt;wsp:rsid wsp:val=&quot;00D93D77&quot;/&gt;&lt;wsp:rsid wsp:val=&quot;00DB1A45&quot;/&gt;&lt;wsp:rsid wsp:val=&quot;00DD28BC&quot;/&gt;&lt;wsp:rsid wsp:val=&quot;00DD410E&quot;/&gt;&lt;wsp:rsid wsp:val=&quot;00DD43B2&quot;/&gt;&lt;wsp:rsid wsp:val=&quot;00DD66DC&quot;/&gt;&lt;wsp:rsid wsp:val=&quot;00DE3183&quot;/&gt;&lt;wsp:rsid wsp:val=&quot;00DE3B01&quot;/&gt;&lt;wsp:rsid wsp:val=&quot;00DE5757&quot;/&gt;&lt;wsp:rsid wsp:val=&quot;00DE718E&quot;/&gt;&lt;wsp:rsid wsp:val=&quot;00DF24BD&quot;/&gt;&lt;wsp:rsid wsp:val=&quot;00DF2E0B&quot;/&gt;&lt;wsp:rsid wsp:val=&quot;00E012FF&quot;/&gt;&lt;wsp:rsid wsp:val=&quot;00E0341F&quot;/&gt;&lt;wsp:rsid wsp:val=&quot;00E25FFD&quot;/&gt;&lt;wsp:rsid wsp:val=&quot;00E41F54&quot;/&gt;&lt;wsp:rsid wsp:val=&quot;00E45B38&quot;/&gt;&lt;wsp:rsid wsp:val=&quot;00E53062&quot;/&gt;&lt;wsp:rsid wsp:val=&quot;00E73AB0&quot;/&gt;&lt;wsp:rsid wsp:val=&quot;00E87663&quot;/&gt;&lt;wsp:rsid wsp:val=&quot;00E958FB&quot;/&gt;&lt;wsp:rsid wsp:val=&quot;00EA190A&quot;/&gt;&lt;wsp:rsid wsp:val=&quot;00EC1932&quot;/&gt;&lt;wsp:rsid wsp:val=&quot;00EC4336&quot;/&gt;&lt;wsp:rsid wsp:val=&quot;00ED0B9E&quot;/&gt;&lt;wsp:rsid wsp:val=&quot;00EE16EF&quot;/&gt;&lt;wsp:rsid wsp:val=&quot;00EE1B69&quot;/&gt;&lt;wsp:rsid wsp:val=&quot;00EF04B3&quot;/&gt;&lt;wsp:rsid wsp:val=&quot;00EF18BD&quot;/&gt;&lt;wsp:rsid wsp:val=&quot;00EF338A&quot;/&gt;&lt;wsp:rsid wsp:val=&quot;00EF4C96&quot;/&gt;&lt;wsp:rsid wsp:val=&quot;00EF5D24&quot;/&gt;&lt;wsp:rsid wsp:val=&quot;00EF651E&quot;/&gt;&lt;wsp:rsid wsp:val=&quot;00F011AC&quot;/&gt;&lt;wsp:rsid wsp:val=&quot;00F06AE2&quot;/&gt;&lt;wsp:rsid wsp:val=&quot;00F34222&quot;/&gt;&lt;wsp:rsid wsp:val=&quot;00F505EB&quot;/&gt;&lt;wsp:rsid wsp:val=&quot;00F55FAB&quot;/&gt;&lt;wsp:rsid wsp:val=&quot;00F603F0&quot;/&gt;&lt;wsp:rsid wsp:val=&quot;00F64E7A&quot;/&gt;&lt;wsp:rsid wsp:val=&quot;00F713B6&quot;/&gt;&lt;wsp:rsid wsp:val=&quot;00F82492&quot;/&gt;&lt;wsp:rsid wsp:val=&quot;00F82D81&quot;/&gt;&lt;wsp:rsid wsp:val=&quot;00F91E64&quot;/&gt;&lt;wsp:rsid wsp:val=&quot;00F95E43&quot;/&gt;&lt;wsp:rsid wsp:val=&quot;00FA4CC4&quot;/&gt;&lt;wsp:rsid wsp:val=&quot;00FA7553&quot;/&gt;&lt;wsp:rsid wsp:val=&quot;00FB7A55&quot;/&gt;&lt;wsp:rsid wsp:val=&quot;00FE277A&quot;/&gt;&lt;wsp:rsid wsp:val=&quot;00FF7DA1&quot;/&gt;&lt;/wsp:rsids&gt;&lt;/w:docPr&gt;&lt;w:body&gt;&lt;wx:sect&gt;&lt;w:p wsp:rsidR=&quot;00000000&quot; wsp:rsidRDefault=&quot;00F55FAB&quot; wsp:rsidP=&quot;00F55FAB&quot;&gt;&lt;m:oMathPara&gt;&lt;m:oMath&gt;&lt;m:sSub&gt;&lt;m:sSubPr&gt;&lt;m:ctrlPr&gt;&lt;w:rPr&gt;&lt;w:rFonts w:ascii=&quot;Cambria Math&quot; w:h-ansi=&quot;Cambria Math&quot; w:cs=&quot;Arial&quot;/&gt;&lt;wx:font wx:val=&quot;Cambria Math&quot;/&gt;&lt;w:i-cs/&gt;&lt;/w:rPr&gt;&lt;/m:ctrlPr&gt;&lt;/m:sSubPr&gt;&lt;m:e&gt;&lt;m:r&gt;&lt;m:rPr&gt;&lt;m:sty m:val=&quot;p&quot;/&gt;&lt;/m:rPr&gt;&lt;w:rPr&gt;&lt;w:rFonts w:ascii=&quot;Cambria Math&quot; w:h-ansi=&quot;Cambria Math&quot; w:cs=&quot;Arial&quot;/&gt;&lt;wx:font wx:val=&quot;Cambria Math&quot;/&gt;&lt;w:i-cs/&gt;&lt;/w:rPr&gt;&lt;m:t&gt;U&lt;/m:t&gt;&lt;/m:r&gt;&lt;m:ctrlPr&gt;&lt;w:rPr&gt;&lt;w:rFonts w:ascii=&quot;Cambria Math&quot; w:fareast=&quot;Calibri&quot; w:h-ansi=&quot;Cambria Math&quot; w:cs=&quot;Arial&quot;/&gt;&lt;wx:font wx:val=&quot;Cambria Math&quot;/&gt;&lt;w:i-cs/&gt;&lt;w:kern w:val=&quot;2&quot;/&gt;&lt;/w:rPr&gt;&lt;/m:ctrlPr&gt;&lt;/m:e&gt;&lt;m:sub&gt;&lt;m:r&gt;&lt;m:rPr&gt;&lt;m:sty m:val=&quot;p&quot;/&gt;&lt;/m:rPr&gt;&lt;w:rPr&gt;&lt;w:rFonts w:ascii=&quot;Cambria Math&quot; w:h-ansi=&quot;Cambria Math&quot; w:cs=&quot;Arial&quot;/&gt;&lt;wx:font wx:val=&quot;Cambria Math&quot;/&gt;&lt;w:i-cs/&gt;&lt;/w:rPr&gt;&lt;m:t&gt;i-1&lt;/m:t&gt;&lt;/m:r&gt;&lt;m:ctrlPr&gt;&lt;w:rPr&gt;&lt;w:rFonts w:ascii=&quot;Cambria Math&quot; w:fareast=&quot;Calibri&quot; w:h-ansi=&quot;Cambria Math&quot; w:cs=&quot;Arial&quot;/&gt;&lt;wx:font wx:val=&quot;Cambria Math&quot;/&gt;&lt;w:i-cs/&gt;&lt;w:kern w:val=&quot;2&quot;/&gt;&lt;/w:rPr&gt;&lt;/m:ctrlPr&gt;&lt;/m:sub&gt;&lt;/m:sSub&gt;&lt;/m:oMath&gt;&lt;/m:oMathPara&gt;&lt;/w:p&gt;&lt;w:sectPr wsp:rsidR=&quot;00000000&quot;&gt;&lt;w:pgSz w:w=&quot;12240&quot; w:h=&quot;15840&quot;/&gt;&lt;w:pgMar w:top=&quot;1440&quot; w:right=&quot;1440&quot; w:bottom=&quot;1440&quot; w:left=&quot;1440&quot; w:header=&quot;720&quot; w:footer=&quot;720&quot; w:gutter=&quot;0&quot;/&gt;&lt;w:cols w:space=&quot;720&quot;/&gt;&lt;/w:sectPr&gt;&lt;/wx:sect&gt;&lt;/w:body&gt;&lt;/w:wordDocument&gt;">
                   <v:imagedata r:id="rId16" o:title="" chromakey="white"/>
                 </v:shape>
               </w:pict>
@@ -21698,6 +21714,8 @@
           </w:tcPr>
           <w:p>
             <w:pPr>
+              <w:ind w:right="1701"/>
+              <w:jc w:val="right"/>
               <w:rPr>
                 <w:sz w:val="22"/>
                 <w:szCs w:val="24"/>
@@ -21754,8 +21772,8 @@
                 <w:sz w:val="22"/>
                 <w:szCs w:val="24"/>
               </w:rPr>
-              <w:pict w14:anchorId="21C755BE">
-                <v:shape id="_x0000_i1027" type="#_x0000_t75" alt="" style="width:22pt;height:14pt;mso-width-percent:0;mso-height-percent:0;mso-width-percent:0;mso-height-percent:0" equationxml="&lt;?xml version=&quot;1.0&quot; encoding=&quot;UTF-8&quot; standalone=&quot;yes&quot;?&gt;&#13;&#10;&#13;&#10;&#13;&#10;&#13;&#10;&#13;&#10;&#13;&#10;&#13;&#10;&#13;&#10;&#13;&#10;&#13;&#10;&#13;&#10;&#13;&#10;&#13;&#10;&#13;&#10;&#13;&#10;&#13;&#10;&#13;&#10;&#13;&#10;&#13;&#10;&#13;&#10;&#13;&#10;&#13;&#10;&#13;&#10;&#13;&#10;&#13;&#10;&#13;&#10;&#13;&#10;&lt;?mso-application progid=&quot;Word.Document&quot;?&gt;&#13;&#10;&#13;&#10;&#13;&#10;&#13;&#10;&#13;&#10;&#13;&#10;&#13;&#10;&#13;&#10;&#13;&#10;&#13;&#10;&#13;&#10;&#13;&#10;&#13;&#10;&#13;&#10;&#13;&#10;&#13;&#10;&#13;&#10;&#13;&#10;&#13;&#10;&#13;&#10;&#13;&#10;&#13;&#10;&#13;&#10;&#13;&#10;&#13;&#10;&#13;&#10;&#13;&#10;&lt;w:wordDocument xmlns:aml=&quot;http://schemas.microsoft.com/aml/2001/core&quot; xmlns:wpc=&quot;http://schemas.microsoft.com/office/word/2010/wordprocessingCanvas&quot; xmlns:cx=&quot;http://schemas.microsoft.com/office/drawing/2014/chartex&quot; xmlns:cx1=&quot;http://schemas.microsoft.com/office/drawing/2015/9/8/chartex&quot; xmlns:cx2=&quot;http://schemas.microsoft.com/office/drawing/2015/10/21/chartex&quot; xmlns:cx3=&quot;http://schemas.microsoft.com/office/drawing/2016/5/9/chartex&quot; xmlns:cx4=&quot;http://schemas.microsoft.com/office/drawing/2016/5/10/chartex&quot; xmlns:cx5=&quot;http://schemas.microsoft.com/office/drawing/2016/5/11/chartex&quot; xmlns:cx6=&quot;http://schemas.microsoft.com/office/drawing/2016/5/12/chartex&quot; xmlns:cx7=&quot;http://schemas.microsoft.com/office/drawing/2016/5/13/chartex&quot; xmlns:cx8=&quot;http://schemas.microsoft.com/office/drawing/2016/5/14/chartex&quot; xmlns:cr=&quot;http://schemas.microsoft.com/office/comments/2020/reactions&quot; xmlns:dt=&quot;uuid:C2F41010-65B3-11d1-A29F-00AA00C14882&quot; xmlns:mc=&quot;http://schemas.openxmlformats.org/markup-compatibility/2006&quot; xmlns:aink=&quot;http://schemas.microsoft.com/office/drawing/2016/ink&quot; xmlns:am3d=&quot;http://schemas.microsoft.com/office/drawing/2017/model3d&quot; xmlns:o=&quot;urn:schemas-microsoft-com:office:office&quot; xmlns:oel=&quot;http://schemas.microsoft.com/office/2019/extlst&quot; xmlns:m=&quot;http://schemas.openxmlformats.org/officeDocument/2006/math&quot; xmlns:v=&quot;urn:schemas-microsoft-com:vml&quot; xmlns:w10=&quot;urn:schemas-microsoft-com:office:word&quot; xmlns:w=&quot;http://schemas.microsoft.com/office/word/2003/wordml&quot; xmlns:wx=&quot;http://schemas.microsoft.com/office/word/2003/auxHint&quot; xmlns:wne=&quot;http://schemas.microsoft.com/office/word/2006/wordml&quot; xmlns:wsp=&quot;http://schemas.microsoft.com/office/word/2003/wordml/sp2&quot; xmlns:sl=&quot;http://schemas.microsoft.com/schemaLibrary/2003/core&quot; w:macrosPresent=&quot;no&quot; w:embeddedObjPresent=&quot;no&quot; w:ocxPresent=&quot;no&quot; xml:space=&quot;preserve&quot;&gt;&lt;w:ignoreSubtree w:val=&quot;http://schemas.microsoft.com/office/word/2003/wordml/sp2&quot;/&gt;&lt;o:DocumentProperties&gt;&lt;o:Version&gt;16&lt;/o:Version&gt;&lt;/o:DocumentProperties&gt;&lt;w:docPr&gt;&lt;w:view w:val=&quot;print&quot;/&gt;&lt;w:doNotEmbedSystemFonts/&gt;&lt;w:stylePaneFormatFilter w:val=&quot;3F01&quot;/&gt;&lt;w:defaultTabStop w:val=&quot;720&quot;/&gt;&lt;w:punctuationKerning/&gt;&lt;w:characterSpacingControl w:val=&quot;DontCompress&quot;/&gt;&lt;w:webPageEncoding w:val=&quot;windows-1252&quot;/&gt;&lt;w:optimizeForBrowser/&gt;&lt;w:relyOnVML/&gt;&lt;w:allowPNG/&gt;&lt;w:validateAgainstSchema/&gt;&lt;w:saveInvalidXML w:val=&quot;off&quot;/&gt;&lt;w:ignoreMixedContent w:val=&quot;off&quot;/&gt;&lt;w:alwaysShowPlaceholderText w:val=&quot;off&quot;/&gt;&lt;w:compat&gt;&lt;w:breakWrappedTables/&gt;&lt;w:snapToGridInCell/&gt;&lt;w:applyBreakingRules/&gt;&lt;w:wrapTextWithPunct/&gt;&lt;w:useAsianBreakRules/&gt;&lt;w:dontGrowAutofit/&gt;&lt;/w:compat&gt;&lt;wsp:rsids&gt;&lt;wsp:rsidRoot wsp:val=&quot;002231F7&quot;/&gt;&lt;wsp:rsid wsp:val=&quot;00021D64&quot;/&gt;&lt;wsp:rsid wsp:val=&quot;0002538E&quot;/&gt;&lt;wsp:rsid wsp:val=&quot;00027705&quot;/&gt;&lt;wsp:rsid wsp:val=&quot;000442EB&quot;/&gt;&lt;wsp:rsid wsp:val=&quot;000659A3&quot;/&gt;&lt;wsp:rsid wsp:val=&quot;00073737&quot;/&gt;&lt;wsp:rsid wsp:val=&quot;00075A7D&quot;/&gt;&lt;wsp:rsid wsp:val=&quot;0007706D&quot;/&gt;&lt;wsp:rsid wsp:val=&quot;000773F6&quot;/&gt;&lt;wsp:rsid wsp:val=&quot;000828AE&quot;/&gt;&lt;wsp:rsid wsp:val=&quot;000864B8&quot;/&gt;&lt;wsp:rsid wsp:val=&quot;000877A0&quot;/&gt;&lt;wsp:rsid wsp:val=&quot;000A11B8&quot;/&gt;&lt;wsp:rsid wsp:val=&quot;000A1912&quot;/&gt;&lt;wsp:rsid wsp:val=&quot;000B7138&quot;/&gt;&lt;wsp:rsid wsp:val=&quot;000B7946&quot;/&gt;&lt;wsp:rsid wsp:val=&quot;000C02C8&quot;/&gt;&lt;wsp:rsid wsp:val=&quot;000C18CD&quot;/&gt;&lt;wsp:rsid wsp:val=&quot;000C2933&quot;/&gt;&lt;wsp:rsid wsp:val=&quot;000D0EF9&quot;/&gt;&lt;wsp:rsid wsp:val=&quot;000D1CAB&quot;/&gt;&lt;wsp:rsid wsp:val=&quot;000F6444&quot;/&gt;&lt;wsp:rsid wsp:val=&quot;00105506&quot;/&gt;&lt;wsp:rsid wsp:val=&quot;0010584D&quot;/&gt;&lt;wsp:rsid wsp:val=&quot;0011177B&quot;/&gt;&lt;wsp:rsid wsp:val=&quot;001231CA&quot;/&gt;&lt;wsp:rsid wsp:val=&quot;00123787&quot;/&gt;&lt;wsp:rsid wsp:val=&quot;001321BF&quot;/&gt;&lt;wsp:rsid wsp:val=&quot;0013355B&quot;/&gt;&lt;wsp:rsid wsp:val=&quot;0015757F&quot;/&gt;&lt;wsp:rsid wsp:val=&quot;00164E6F&quot;/&gt;&lt;wsp:rsid wsp:val=&quot;00174316&quot;/&gt;&lt;wsp:rsid wsp:val=&quot;001805C1&quot;/&gt;&lt;wsp:rsid wsp:val=&quot;001864DD&quot;/&gt;&lt;wsp:rsid wsp:val=&quot;001A3935&quot;/&gt;&lt;wsp:rsid wsp:val=&quot;001B1BE5&quot;/&gt;&lt;wsp:rsid wsp:val=&quot;001B2E6C&quot;/&gt;&lt;wsp:rsid wsp:val=&quot;001C039E&quot;/&gt;&lt;wsp:rsid wsp:val=&quot;001C5D23&quot;/&gt;&lt;wsp:rsid wsp:val=&quot;001D7C41&quot;/&gt;&lt;wsp:rsid wsp:val=&quot;001E628E&quot;/&gt;&lt;wsp:rsid wsp:val=&quot;001E6378&quot;/&gt;&lt;wsp:rsid wsp:val=&quot;001E7EC0&quot;/&gt;&lt;wsp:rsid wsp:val=&quot;001F15EA&quot;/&gt;&lt;wsp:rsid wsp:val=&quot;001F2A75&quot;/&gt;&lt;wsp:rsid wsp:val=&quot;001F35C2&quot;/&gt;&lt;wsp:rsid wsp:val=&quot;001F60AC&quot;/&gt;&lt;wsp:rsid wsp:val=&quot;0020268D&quot;/&gt;&lt;wsp:rsid wsp:val=&quot;00203DC0&quot;/&gt;&lt;wsp:rsid wsp:val=&quot;00204E17&quot;/&gt;&lt;wsp:rsid wsp:val=&quot;00206713&quot;/&gt;&lt;wsp:rsid wsp:val=&quot;002231F7&quot;/&gt;&lt;wsp:rsid wsp:val=&quot;0022526B&quot;/&gt;&lt;wsp:rsid wsp:val=&quot;00230B9A&quot;/&gt;&lt;wsp:rsid wsp:val=&quot;00243EC4&quot;/&gt;&lt;wsp:rsid wsp:val=&quot;002472BB&quot;/&gt;&lt;wsp:rsid wsp:val=&quot;002525BC&quot;/&gt;&lt;wsp:rsid wsp:val=&quot;00263788&quot;/&gt;&lt;wsp:rsid wsp:val=&quot;00267EF8&quot;/&gt;&lt;wsp:rsid wsp:val=&quot;00274E5E&quot;/&gt;&lt;wsp:rsid wsp:val=&quot;0027641D&quot;/&gt;&lt;wsp:rsid wsp:val=&quot;002874F6&quot;/&gt;&lt;wsp:rsid wsp:val=&quot;002A1B2E&quot;/&gt;&lt;wsp:rsid wsp:val=&quot;002A352D&quot;/&gt;&lt;wsp:rsid wsp:val=&quot;002B46E9&quot;/&gt;&lt;wsp:rsid wsp:val=&quot;002B6712&quot;/&gt;&lt;wsp:rsid wsp:val=&quot;002B7D80&quot;/&gt;&lt;wsp:rsid wsp:val=&quot;002C172D&quot;/&gt;&lt;wsp:rsid wsp:val=&quot;002C3B66&quot;/&gt;&lt;wsp:rsid wsp:val=&quot;002C3EB3&quot;/&gt;&lt;wsp:rsid wsp:val=&quot;002C6137&quot;/&gt;&lt;wsp:rsid wsp:val=&quot;002D3034&quot;/&gt;&lt;wsp:rsid wsp:val=&quot;002D3B30&quot;/&gt;&lt;wsp:rsid wsp:val=&quot;002E2168&quot;/&gt;&lt;wsp:rsid wsp:val=&quot;002E388B&quot;/&gt;&lt;wsp:rsid wsp:val=&quot;002E4B68&quot;/&gt;&lt;wsp:rsid wsp:val=&quot;002F1455&quot;/&gt;&lt;wsp:rsid wsp:val=&quot;002F1665&quot;/&gt;&lt;wsp:rsid wsp:val=&quot;00305C9C&quot;/&gt;&lt;wsp:rsid wsp:val=&quot;003061BA&quot;/&gt;&lt;wsp:rsid wsp:val=&quot;00315BC3&quot;/&gt;&lt;wsp:rsid wsp:val=&quot;0032052C&quot;/&gt;&lt;wsp:rsid wsp:val=&quot;00334CA6&quot;/&gt;&lt;wsp:rsid wsp:val=&quot;003428E6&quot;/&gt;&lt;wsp:rsid wsp:val=&quot;00343C94&quot;/&gt;&lt;wsp:rsid wsp:val=&quot;00352F07&quot;/&gt;&lt;wsp:rsid wsp:val=&quot;00357A10&quot;/&gt;&lt;wsp:rsid wsp:val=&quot;00362550&quot;/&gt;&lt;wsp:rsid wsp:val=&quot;00366007&quot;/&gt;&lt;wsp:rsid wsp:val=&quot;00370697&quot;/&gt;&lt;wsp:rsid wsp:val=&quot;003729AF&quot;/&gt;&lt;wsp:rsid wsp:val=&quot;00381C25&quot;/&gt;&lt;wsp:rsid wsp:val=&quot;003826DC&quot;/&gt;&lt;wsp:rsid wsp:val=&quot;0038737D&quot;/&gt;&lt;wsp:rsid wsp:val=&quot;0039290D&quot;/&gt;&lt;wsp:rsid wsp:val=&quot;00392A55&quot;/&gt;&lt;wsp:rsid wsp:val=&quot;003B00DC&quot;/&gt;&lt;wsp:rsid wsp:val=&quot;003C4E3B&quot;/&gt;&lt;wsp:rsid wsp:val=&quot;003D5757&quot;/&gt;&lt;wsp:rsid wsp:val=&quot;003D7E67&quot;/&gt;&lt;wsp:rsid wsp:val=&quot;0040202D&quot;/&gt;&lt;wsp:rsid wsp:val=&quot;00405AB7&quot;/&gt;&lt;wsp:rsid wsp:val=&quot;00416BB9&quot;/&gt;&lt;wsp:rsid wsp:val=&quot;00430EAF&quot;/&gt;&lt;wsp:rsid wsp:val=&quot;004522E5&quot;/&gt;&lt;wsp:rsid wsp:val=&quot;00466ABA&quot;/&gt;&lt;wsp:rsid wsp:val=&quot;00472C66&quot;/&gt;&lt;wsp:rsid wsp:val=&quot;004732EF&quot;/&gt;&lt;wsp:rsid wsp:val=&quot;00483A05&quot;/&gt;&lt;wsp:rsid wsp:val=&quot;004909CD&quot;/&gt;&lt;wsp:rsid wsp:val=&quot;00491D01&quot;/&gt;&lt;wsp:rsid wsp:val=&quot;00492434&quot;/&gt;&lt;wsp:rsid wsp:val=&quot;00496AC2&quot;/&gt;&lt;wsp:rsid wsp:val=&quot;004B36B2&quot;/&gt;&lt;wsp:rsid wsp:val=&quot;004B4D42&quot;/&gt;&lt;wsp:rsid wsp:val=&quot;004D2742&quot;/&gt;&lt;wsp:rsid wsp:val=&quot;004E2098&quot;/&gt;&lt;wsp:rsid wsp:val=&quot;004E7B58&quot;/&gt;&lt;wsp:rsid wsp:val=&quot;00505058&quot;/&gt;&lt;wsp:rsid wsp:val=&quot;005113BD&quot;/&gt;&lt;wsp:rsid wsp:val=&quot;00520D6F&quot;/&gt;&lt;wsp:rsid wsp:val=&quot;00526E28&quot;/&gt;&lt;wsp:rsid wsp:val=&quot;00531E34&quot;/&gt;&lt;wsp:rsid wsp:val=&quot;005372A1&quot;/&gt;&lt;wsp:rsid wsp:val=&quot;00543224&quot;/&gt;&lt;wsp:rsid wsp:val=&quot;00556162&quot;/&gt;&lt;wsp:rsid wsp:val=&quot;00583E77&quot;/&gt;&lt;wsp:rsid wsp:val=&quot;00585E61&quot;/&gt;&lt;wsp:rsid wsp:val=&quot;00586D45&quot;/&gt;&lt;wsp:rsid wsp:val=&quot;005A0E69&quot;/&gt;&lt;wsp:rsid wsp:val=&quot;005B519B&quot;/&gt;&lt;wsp:rsid wsp:val=&quot;005C1A83&quot;/&gt;&lt;wsp:rsid wsp:val=&quot;005C3C29&quot;/&gt;&lt;wsp:rsid wsp:val=&quot;005C52BB&quot;/&gt;&lt;wsp:rsid wsp:val=&quot;005D180A&quot;/&gt;&lt;wsp:rsid wsp:val=&quot;005D7012&quot;/&gt;&lt;wsp:rsid wsp:val=&quot;005E24B4&quot;/&gt;&lt;wsp:rsid wsp:val=&quot;005F6402&quot;/&gt;&lt;wsp:rsid wsp:val=&quot;00606FDA&quot;/&gt;&lt;wsp:rsid wsp:val=&quot;00610A3E&quot;/&gt;&lt;wsp:rsid wsp:val=&quot;00614EE6&quot;/&gt;&lt;wsp:rsid wsp:val=&quot;00621710&quot;/&gt;&lt;wsp:rsid wsp:val=&quot;00626CAD&quot;/&gt;&lt;wsp:rsid wsp:val=&quot;00634D9E&quot;/&gt;&lt;wsp:rsid wsp:val=&quot;00635252&quot;/&gt;&lt;wsp:rsid wsp:val=&quot;006370EE&quot;/&gt;&lt;wsp:rsid wsp:val=&quot;00641074&quot;/&gt;&lt;wsp:rsid wsp:val=&quot;00641531&quot;/&gt;&lt;wsp:rsid wsp:val=&quot;00643C96&quot;/&gt;&lt;wsp:rsid wsp:val=&quot;0065338F&quot;/&gt;&lt;wsp:rsid wsp:val=&quot;00656A60&quot;/&gt;&lt;wsp:rsid wsp:val=&quot;0067028C&quot;/&gt;&lt;wsp:rsid wsp:val=&quot;006B1999&quot;/&gt;&lt;wsp:rsid wsp:val=&quot;006C0F59&quot;/&gt;&lt;wsp:rsid wsp:val=&quot;006C32D8&quot;/&gt;&lt;wsp:rsid wsp:val=&quot;006D1445&quot;/&gt;&lt;wsp:rsid wsp:val=&quot;006D40B4&quot;/&gt;&lt;wsp:rsid wsp:val=&quot;006E04AB&quot;/&gt;&lt;wsp:rsid wsp:val=&quot;006E2036&quot;/&gt;&lt;wsp:rsid wsp:val=&quot;006E665A&quot;/&gt;&lt;wsp:rsid wsp:val=&quot;006F1B99&quot;/&gt;&lt;wsp:rsid wsp:val=&quot;007019CD&quot;/&gt;&lt;wsp:rsid wsp:val=&quot;00703EF7&quot;/&gt;&lt;wsp:rsid wsp:val=&quot;007061AA&quot;/&gt;&lt;wsp:rsid wsp:val=&quot;007107E3&quot;/&gt;&lt;wsp:rsid wsp:val=&quot;0071749A&quot;/&gt;&lt;wsp:rsid wsp:val=&quot;00720A9F&quot;/&gt;&lt;wsp:rsid wsp:val=&quot;00726B40&quot;/&gt;&lt;wsp:rsid wsp:val=&quot;00727D17&quot;/&gt;&lt;wsp:rsid wsp:val=&quot;00733F5A&quot;/&gt;&lt;wsp:rsid wsp:val=&quot;00736F5C&quot;/&gt;&lt;wsp:rsid wsp:val=&quot;00747785&quot;/&gt;&lt;wsp:rsid wsp:val=&quot;00756905&quot;/&gt;&lt;wsp:rsid wsp:val=&quot;00762773&quot;/&gt;&lt;wsp:rsid wsp:val=&quot;007A13B9&quot;/&gt;&lt;wsp:rsid wsp:val=&quot;007A66D9&quot;/&gt;&lt;wsp:rsid wsp:val=&quot;007B12F0&quot;/&gt;&lt;wsp:rsid wsp:val=&quot;007B1585&quot;/&gt;&lt;wsp:rsid wsp:val=&quot;007D1215&quot;/&gt;&lt;wsp:rsid wsp:val=&quot;007F200F&quot;/&gt;&lt;wsp:rsid wsp:val=&quot;00805D06&quot;/&gt;&lt;wsp:rsid wsp:val=&quot;00813274&quot;/&gt;&lt;wsp:rsid wsp:val=&quot;00816205&quot;/&gt;&lt;wsp:rsid wsp:val=&quot;00823330&quot;/&gt;&lt;wsp:rsid wsp:val=&quot;00824C64&quot;/&gt;&lt;wsp:rsid wsp:val=&quot;00831ABA&quot;/&gt;&lt;wsp:rsid wsp:val=&quot;0084106B&quot;/&gt;&lt;wsp:rsid wsp:val=&quot;008474D8&quot;/&gt;&lt;wsp:rsid wsp:val=&quot;008476AD&quot;/&gt;&lt;wsp:rsid wsp:val=&quot;00855C95&quot;/&gt;&lt;wsp:rsid wsp:val=&quot;0085656E&quot;/&gt;&lt;wsp:rsid wsp:val=&quot;00870F94&quot;/&gt;&lt;wsp:rsid wsp:val=&quot;00873368&quot;/&gt;&lt;wsp:rsid wsp:val=&quot;008828F9&quot;/&gt;&lt;wsp:rsid wsp:val=&quot;008836C8&quot;/&gt;&lt;wsp:rsid wsp:val=&quot;008874FC&quot;/&gt;&lt;wsp:rsid wsp:val=&quot;00891ECA&quot;/&gt;&lt;wsp:rsid wsp:val=&quot;00893C0F&quot;/&gt;&lt;wsp:rsid wsp:val=&quot;008A4593&quot;/&gt;&lt;wsp:rsid wsp:val=&quot;008B2DC6&quot;/&gt;&lt;wsp:rsid wsp:val=&quot;008C0824&quot;/&gt;&lt;wsp:rsid wsp:val=&quot;008C3DC6&quot;/&gt;&lt;wsp:rsid wsp:val=&quot;008C5328&quot;/&gt;&lt;wsp:rsid wsp:val=&quot;008D3205&quot;/&gt;&lt;wsp:rsid wsp:val=&quot;008D39F7&quot;/&gt;&lt;wsp:rsid wsp:val=&quot;008E24A5&quot;/&gt;&lt;wsp:rsid wsp:val=&quot;00907311&quot;/&gt;&lt;wsp:rsid wsp:val=&quot;00917648&quot;/&gt;&lt;wsp:rsid wsp:val=&quot;00921400&quot;/&gt;&lt;wsp:rsid wsp:val=&quot;00922867&quot;/&gt;&lt;wsp:rsid wsp:val=&quot;00925A32&quot;/&gt;&lt;wsp:rsid wsp:val=&quot;0093462C&quot;/&gt;&lt;wsp:rsid wsp:val=&quot;0095374B&quot;/&gt;&lt;wsp:rsid wsp:val=&quot;00962143&quot;/&gt;&lt;wsp:rsid wsp:val=&quot;0096567F&quot;/&gt;&lt;wsp:rsid wsp:val=&quot;009662BB&quot;/&gt;&lt;wsp:rsid wsp:val=&quot;00967F3E&quot;/&gt;&lt;wsp:rsid wsp:val=&quot;00973B9F&quot;/&gt;&lt;wsp:rsid wsp:val=&quot;0098095D&quot;/&gt;&lt;wsp:rsid wsp:val=&quot;00983724&quot;/&gt;&lt;wsp:rsid wsp:val=&quot;009A48A2&quot;/&gt;&lt;wsp:rsid wsp:val=&quot;009C1FC1&quot;/&gt;&lt;wsp:rsid wsp:val=&quot;009C31A8&quot;/&gt;&lt;wsp:rsid wsp:val=&quot;009D036D&quot;/&gt;&lt;wsp:rsid wsp:val=&quot;009E2DF2&quot;/&gt;&lt;wsp:rsid wsp:val=&quot;009E7E1A&quot;/&gt;&lt;wsp:rsid wsp:val=&quot;009F7D60&quot;/&gt;&lt;wsp:rsid wsp:val=&quot;00A02667&quot;/&gt;&lt;wsp:rsid wsp:val=&quot;00A04387&quot;/&gt;&lt;wsp:rsid wsp:val=&quot;00A130C0&quot;/&gt;&lt;wsp:rsid wsp:val=&quot;00A13ADF&quot;/&gt;&lt;wsp:rsid wsp:val=&quot;00A179E9&quot;/&gt;&lt;wsp:rsid wsp:val=&quot;00A21444&quot;/&gt;&lt;wsp:rsid wsp:val=&quot;00A2225E&quot;/&gt;&lt;wsp:rsid wsp:val=&quot;00A25BA6&quot;/&gt;&lt;wsp:rsid wsp:val=&quot;00A30601&quot;/&gt;&lt;wsp:rsid wsp:val=&quot;00A31B4B&quot;/&gt;&lt;wsp:rsid wsp:val=&quot;00A3644A&quot;/&gt;&lt;wsp:rsid wsp:val=&quot;00A53775&quot;/&gt;&lt;wsp:rsid wsp:val=&quot;00A53869&quot;/&gt;&lt;wsp:rsid wsp:val=&quot;00A61274&quot;/&gt;&lt;wsp:rsid wsp:val=&quot;00A618A9&quot;/&gt;&lt;wsp:rsid wsp:val=&quot;00A65E2A&quot;/&gt;&lt;wsp:rsid wsp:val=&quot;00A662B9&quot;/&gt;&lt;wsp:rsid wsp:val=&quot;00A71892&quot;/&gt;&lt;wsp:rsid wsp:val=&quot;00A7307D&quot;/&gt;&lt;wsp:rsid wsp:val=&quot;00A96AD1&quot;/&gt;&lt;wsp:rsid wsp:val=&quot;00AA63F8&quot;/&gt;&lt;wsp:rsid wsp:val=&quot;00AB4A9A&quot;/&gt;&lt;wsp:rsid wsp:val=&quot;00AC346B&quot;/&gt;&lt;wsp:rsid wsp:val=&quot;00AE5A46&quot;/&gt;&lt;wsp:rsid wsp:val=&quot;00B03C5C&quot;/&gt;&lt;wsp:rsid wsp:val=&quot;00B04552&quot;/&gt;&lt;wsp:rsid wsp:val=&quot;00B105EE&quot;/&gt;&lt;wsp:rsid wsp:val=&quot;00B14AA0&quot;/&gt;&lt;wsp:rsid wsp:val=&quot;00B24D3C&quot;/&gt;&lt;wsp:rsid wsp:val=&quot;00B541A9&quot;/&gt;&lt;wsp:rsid wsp:val=&quot;00B60808&quot;/&gt;&lt;wsp:rsid wsp:val=&quot;00B641AE&quot;/&gt;&lt;wsp:rsid wsp:val=&quot;00B8366E&quot;/&gt;&lt;wsp:rsid wsp:val=&quot;00B8532E&quot;/&gt;&lt;wsp:rsid wsp:val=&quot;00B86798&quot;/&gt;&lt;wsp:rsid wsp:val=&quot;00B9390A&quot;/&gt;&lt;wsp:rsid wsp:val=&quot;00B963E6&quot;/&gt;&lt;wsp:rsid wsp:val=&quot;00BA524A&quot;/&gt;&lt;wsp:rsid wsp:val=&quot;00BB77D5&quot;/&gt;&lt;wsp:rsid wsp:val=&quot;00BC7E42&quot;/&gt;&lt;wsp:rsid wsp:val=&quot;00BD033D&quot;/&gt;&lt;wsp:rsid wsp:val=&quot;00BD16D3&quot;/&gt;&lt;wsp:rsid wsp:val=&quot;00BD18B3&quot;/&gt;&lt;wsp:rsid wsp:val=&quot;00BD4B18&quot;/&gt;&lt;wsp:rsid wsp:val=&quot;00BE0B6E&quot;/&gt;&lt;wsp:rsid wsp:val=&quot;00BE4F7E&quot;/&gt;&lt;wsp:rsid wsp:val=&quot;00BE4FCA&quot;/&gt;&lt;wsp:rsid wsp:val=&quot;00BF1760&quot;/&gt;&lt;wsp:rsid wsp:val=&quot;00C0035A&quot;/&gt;&lt;wsp:rsid wsp:val=&quot;00C1445B&quot;/&gt;&lt;wsp:rsid wsp:val=&quot;00C176C2&quot;/&gt;&lt;wsp:rsid wsp:val=&quot;00C231EC&quot;/&gt;&lt;wsp:rsid wsp:val=&quot;00C27839&quot;/&gt;&lt;wsp:rsid wsp:val=&quot;00C33757&quot;/&gt;&lt;wsp:rsid wsp:val=&quot;00C45204&quot;/&gt;&lt;wsp:rsid wsp:val=&quot;00C57176&quot;/&gt;&lt;wsp:rsid wsp:val=&quot;00C629DD&quot;/&gt;&lt;wsp:rsid wsp:val=&quot;00C63368&quot;/&gt;&lt;wsp:rsid wsp:val=&quot;00C8443F&quot;/&gt;&lt;wsp:rsid wsp:val=&quot;00C8671E&quot;/&gt;&lt;wsp:rsid wsp:val=&quot;00C869B7&quot;/&gt;&lt;wsp:rsid wsp:val=&quot;00C93565&quot;/&gt;&lt;wsp:rsid wsp:val=&quot;00CA0A2A&quot;/&gt;&lt;wsp:rsid wsp:val=&quot;00CA1DE1&quot;/&gt;&lt;wsp:rsid wsp:val=&quot;00CC4D9B&quot;/&gt;&lt;wsp:rsid wsp:val=&quot;00CC6725&quot;/&gt;&lt;wsp:rsid wsp:val=&quot;00CC6936&quot;/&gt;&lt;wsp:rsid wsp:val=&quot;00CC69A7&quot;/&gt;&lt;wsp:rsid wsp:val=&quot;00CD5ACA&quot;/&gt;&lt;wsp:rsid wsp:val=&quot;00CF4C6F&quot;/&gt;&lt;wsp:rsid wsp:val=&quot;00D0142C&quot;/&gt;&lt;wsp:rsid wsp:val=&quot;00D12788&quot;/&gt;&lt;wsp:rsid wsp:val=&quot;00D12DAB&quot;/&gt;&lt;wsp:rsid wsp:val=&quot;00D20812&quot;/&gt;&lt;wsp:rsid wsp:val=&quot;00D34E1B&quot;/&gt;&lt;wsp:rsid wsp:val=&quot;00D42250&quot;/&gt;&lt;wsp:rsid wsp:val=&quot;00D46864&quot;/&gt;&lt;wsp:rsid wsp:val=&quot;00D52873&quot;/&gt;&lt;wsp:rsid wsp:val=&quot;00D6256C&quot;/&gt;&lt;wsp:rsid wsp:val=&quot;00D65729&quot;/&gt;&lt;wsp:rsid wsp:val=&quot;00D6616E&quot;/&gt;&lt;wsp:rsid wsp:val=&quot;00D669AB&quot;/&gt;&lt;wsp:rsid wsp:val=&quot;00D935C7&quot;/&gt;&lt;wsp:rsid wsp:val=&quot;00D93D77&quot;/&gt;&lt;wsp:rsid wsp:val=&quot;00DB1A45&quot;/&gt;&lt;wsp:rsid wsp:val=&quot;00DD28BC&quot;/&gt;&lt;wsp:rsid wsp:val=&quot;00DD410E&quot;/&gt;&lt;wsp:rsid wsp:val=&quot;00DD43B2&quot;/&gt;&lt;wsp:rsid wsp:val=&quot;00DD66DC&quot;/&gt;&lt;wsp:rsid wsp:val=&quot;00DE3183&quot;/&gt;&lt;wsp:rsid wsp:val=&quot;00DE3B01&quot;/&gt;&lt;wsp:rsid wsp:val=&quot;00DE5757&quot;/&gt;&lt;wsp:rsid wsp:val=&quot;00DE718E&quot;/&gt;&lt;wsp:rsid wsp:val=&quot;00DF24BD&quot;/&gt;&lt;wsp:rsid wsp:val=&quot;00DF2E0B&quot;/&gt;&lt;wsp:rsid wsp:val=&quot;00E012FF&quot;/&gt;&lt;wsp:rsid wsp:val=&quot;00E0341F&quot;/&gt;&lt;wsp:rsid wsp:val=&quot;00E25FFD&quot;/&gt;&lt;wsp:rsid wsp:val=&quot;00E41F54&quot;/&gt;&lt;wsp:rsid wsp:val=&quot;00E45B38&quot;/&gt;&lt;wsp:rsid wsp:val=&quot;00E53062&quot;/&gt;&lt;wsp:rsid wsp:val=&quot;00E73AB0&quot;/&gt;&lt;wsp:rsid wsp:val=&quot;00E87663&quot;/&gt;&lt;wsp:rsid wsp:val=&quot;00E958FB&quot;/&gt;&lt;wsp:rsid wsp:val=&quot;00EA190A&quot;/&gt;&lt;wsp:rsid wsp:val=&quot;00EC1932&quot;/&gt;&lt;wsp:rsid wsp:val=&quot;00EC4336&quot;/&gt;&lt;wsp:rsid wsp:val=&quot;00ED0B9E&quot;/&gt;&lt;wsp:rsid wsp:val=&quot;00EE16EF&quot;/&gt;&lt;wsp:rsid wsp:val=&quot;00EE1B69&quot;/&gt;&lt;wsp:rsid wsp:val=&quot;00EF04B3&quot;/&gt;&lt;wsp:rsid wsp:val=&quot;00EF18BD&quot;/&gt;&lt;wsp:rsid wsp:val=&quot;00EF338A&quot;/&gt;&lt;wsp:rsid wsp:val=&quot;00EF4C96&quot;/&gt;&lt;wsp:rsid wsp:val=&quot;00EF5D24&quot;/&gt;&lt;wsp:rsid wsp:val=&quot;00EF651E&quot;/&gt;&lt;wsp:rsid wsp:val=&quot;00F011AC&quot;/&gt;&lt;wsp:rsid wsp:val=&quot;00F06AE2&quot;/&gt;&lt;wsp:rsid wsp:val=&quot;00F34222&quot;/&gt;&lt;wsp:rsid wsp:val=&quot;00F505EB&quot;/&gt;&lt;wsp:rsid wsp:val=&quot;00F603F0&quot;/&gt;&lt;wsp:rsid wsp:val=&quot;00F64E7A&quot;/&gt;&lt;wsp:rsid wsp:val=&quot;00F713B6&quot;/&gt;&lt;wsp:rsid wsp:val=&quot;00F82492&quot;/&gt;&lt;wsp:rsid wsp:val=&quot;00F82D81&quot;/&gt;&lt;wsp:rsid wsp:val=&quot;00F91E64&quot;/&gt;&lt;wsp:rsid wsp:val=&quot;00F95E43&quot;/&gt;&lt;wsp:rsid wsp:val=&quot;00FA4CC4&quot;/&gt;&lt;wsp:rsid wsp:val=&quot;00FA7553&quot;/&gt;&lt;wsp:rsid wsp:val=&quot;00FB7A55&quot;/&gt;&lt;wsp:rsid wsp:val=&quot;00FE277A&quot;/&gt;&lt;wsp:rsid wsp:val=&quot;00FF7DA1&quot;/&gt;&lt;/wsp:rsids&gt;&lt;/w:docPr&gt;&lt;w:body&gt;&lt;wx:sect&gt;&lt;w:p wsp:rsidR=&quot;00000000&quot; wsp:rsidRDefault=&quot;00727D17&quot; wsp:rsidP=&quot;00727D17&quot;&gt;&lt;m:oMathPara&gt;&lt;m:oMath&gt;&lt;m:sSub&gt;&lt;m:sSubPr&gt;&lt;m:ctrlPr&gt;&lt;w:rPr&gt;&lt;w:rFonts w:ascii=&quot;Cambria Math&quot; w:h-ansi=&quot;Cambria Math&quot; w:cs=&quot;Arial&quot;/&gt;&lt;wx:font wx:val=&quot;Cambria Math&quot;/&gt;&lt;w:i-cs/&gt;&lt;/w:rPr&gt;&lt;/m:ctrlPr&gt;&lt;/m:sSubPr&gt;&lt;m:e&gt;&lt;m:r&gt;&lt;m:rPr&gt;&lt;m:sty m:val=&quot;p&quot;/&gt;&lt;/m:rPr&gt;&lt;w:rPr&gt;&lt;w:rFonts w:ascii=&quot;Cambria Math&quot; w:h-ansi=&quot;Cambria Math&quot; w:cs=&quot;Arial&quot;/&gt;&lt;wx:font wx:val=&quot;Cambria Math&quot;/&gt;&lt;w:i-cs/&gt;&lt;/w:rPr&gt;&lt;m:t&gt;U&lt;/m:t&gt;&lt;/m:r&gt;&lt;m:ctrlPr&gt;&lt;w:rPr&gt;&lt;w:rFonts w:ascii=&quot;Cambria Math&quot; w:fareast=&quot;Calibri&quot; w:h-ansi=&quot;Cambria Math&quot; w:cs=&quot;Arial&quot;/&gt;&lt;wx:font wx:val=&quot;Cambria Math&quot;/&gt;&lt;w:i-cs/&gt;&lt;w:kern w:val=&quot;2&quot;/&gt;&lt;/w:rPr&gt;&lt;/m:ctrlPr&gt;&lt;/m:e&gt;&lt;m:sub&gt;&lt;m:r&gt;&lt;m:rPr&gt;&lt;m:sty m:val=&quot;p&quot;/&gt;&lt;/m:rPr&gt;&lt;w:rPr&gt;&lt;w:rFonts w:ascii=&quot;Cambria Math&quot; w:h-ansi=&quot;Cambria Math&quot; w:cs=&quot;Arial&quot;/&gt;&lt;wx:font wx:val=&quot;Cambria Math&quot;/&gt;&lt;w:i-cs/&gt;&lt;/w:rPr&gt;&lt;m:t&gt;i+1&lt;/m:t&gt;&lt;/m:r&gt;&lt;m:ctrlPr&gt;&lt;w:rPr&gt;&lt;w:rFonts w:ascii=&quot;Cambria Math&quot; w:fareast=&quot;Calibri&quot; w:h-ansi=&quot;Cambria Math&quot; w:cs=&quot;Arial&quot;/&gt;&lt;wx:font wx:val=&quot;Cambria Math&quot;/&gt;&lt;w:i-cs/&gt;&lt;w:kern w:val=&quot;2&quot;/&gt;&lt;/w:rPr&gt;&lt;/m:ctrlPr&gt;&lt;/m:sub&gt;&lt;/m:sSub&gt;&lt;/m:oMath&gt;&lt;/m:oMathPara&gt;&lt;/w:p&gt;&lt;w:sectPr wsp:rsidR=&quot;00000000&quot;&gt;&lt;w:pgSz w:w=&quot;12240&quot; w:h=&quot;15840&quot;/&gt;&lt;w:pgMar w:top=&quot;1440&quot; w:right=&quot;1440&quot; w:bottom=&quot;1440&quot; w:left=&quot;1440&quot; w:header=&quot;720&quot; w:footer=&quot;720&quot; w:gutter=&quot;0&quot;/&gt;&lt;w:cols w:space=&quot;720&quot;/&gt;&lt;/w:sectPr&gt;&lt;/wx:sect&gt;&lt;/w:body&gt;&lt;/w:wordDocument&gt;">
+              <w:pict w14:anchorId="231D91E4">
+                <v:shape id="_x0000_i1027" type="#_x0000_t75" alt="" style="width:21.5pt;height:13.95pt;mso-width-percent:0;mso-height-percent:0;mso-width-percent:0;mso-height-percent:0" equationxml="&lt;?xml version=&quot;1.0&quot; encoding=&quot;UTF-8&quot; standalone=&quot;yes&quot;?&gt;&#13;&#10;&#13;&#10;&#13;&#10;&#13;&#10;&#13;&#10;&#13;&#10;&#13;&#10;&#13;&#10;&#13;&#10;&#13;&#10;&#13;&#10;&#13;&#10;&#13;&#10;&#13;&#10;&#13;&#10;&#13;&#10;&#13;&#10;&#13;&#10;&#13;&#10;&#13;&#10;&#13;&#10;&#13;&#10;&#13;&#10;&#13;&#10;&#13;&#10;&#13;&#10;&#13;&#10;&lt;?mso-application progid=&quot;Word.Document&quot;?&gt;&#13;&#10;&#13;&#10;&#13;&#10;&#13;&#10;&#13;&#10;&#13;&#10;&#13;&#10;&#13;&#10;&#13;&#10;&#13;&#10;&#13;&#10;&#13;&#10;&#13;&#10;&#13;&#10;&#13;&#10;&#13;&#10;&#13;&#10;&#13;&#10;&#13;&#10;&#13;&#10;&#13;&#10;&#13;&#10;&#13;&#10;&#13;&#10;&#13;&#10;&#13;&#10;&#13;&#10;&lt;w:wordDocument xmlns:aml=&quot;http://schemas.microsoft.com/aml/2001/core&quot; xmlns:wpc=&quot;http://schemas.microsoft.com/office/word/2010/wordprocessingCanvas&quot; xmlns:cx=&quot;http://schemas.microsoft.com/office/drawing/2014/chartex&quot; xmlns:cx1=&quot;http://schemas.microsoft.com/office/drawing/2015/9/8/chartex&quot; xmlns:cx2=&quot;http://schemas.microsoft.com/office/drawing/2015/10/21/chartex&quot; xmlns:cx3=&quot;http://schemas.microsoft.com/office/drawing/2016/5/9/chartex&quot; xmlns:cx4=&quot;http://schemas.microsoft.com/office/drawing/2016/5/10/chartex&quot; xmlns:cx5=&quot;http://schemas.microsoft.com/office/drawing/2016/5/11/chartex&quot; xmlns:cx6=&quot;http://schemas.microsoft.com/office/drawing/2016/5/12/chartex&quot; xmlns:cx7=&quot;http://schemas.microsoft.com/office/drawing/2016/5/13/chartex&quot; xmlns:cx8=&quot;http://schemas.microsoft.com/office/drawing/2016/5/14/chartex&quot; xmlns:cr=&quot;http://schemas.microsoft.com/office/comments/2020/reactions&quot; xmlns:dt=&quot;uuid:C2F41010-65B3-11d1-A29F-00AA00C14882&quot; xmlns:mc=&quot;http://schemas.openxmlformats.org/markup-compatibility/2006&quot; xmlns:aink=&quot;http://schemas.microsoft.com/office/drawing/2016/ink&quot; xmlns:am3d=&quot;http://schemas.microsoft.com/office/drawing/2017/model3d&quot; xmlns:o=&quot;urn:schemas-microsoft-com:office:office&quot; xmlns:oel=&quot;http://schemas.microsoft.com/office/2019/extlst&quot; xmlns:m=&quot;http://schemas.openxmlformats.org/officeDocument/2006/math&quot; xmlns:v=&quot;urn:schemas-microsoft-com:vml&quot; xmlns:w10=&quot;urn:schemas-microsoft-com:office:word&quot; xmlns:w=&quot;http://schemas.microsoft.com/office/word/2003/wordml&quot; xmlns:wx=&quot;http://schemas.microsoft.com/office/word/2003/auxHint&quot; xmlns:wne=&quot;http://schemas.microsoft.com/office/word/2006/wordml&quot; xmlns:wsp=&quot;http://schemas.microsoft.com/office/word/2003/wordml/sp2&quot; xmlns:sl=&quot;http://schemas.microsoft.com/schemaLibrary/2003/core&quot; w:macrosPresent=&quot;no&quot; w:embeddedObjPresent=&quot;no&quot; w:ocxPresent=&quot;no&quot; xml:space=&quot;preserve&quot;&gt;&lt;w:ignoreSubtree w:val=&quot;http://schemas.microsoft.com/office/word/2003/wordml/sp2&quot;/&gt;&lt;o:DocumentProperties&gt;&lt;o:Version&gt;16&lt;/o:Version&gt;&lt;/o:DocumentProperties&gt;&lt;w:docPr&gt;&lt;w:view w:val=&quot;print&quot;/&gt;&lt;w:doNotEmbedSystemFonts/&gt;&lt;w:stylePaneFormatFilter w:val=&quot;3F01&quot;/&gt;&lt;w:defaultTabStop w:val=&quot;720&quot;/&gt;&lt;w:punctuationKerning/&gt;&lt;w:characterSpacingControl w:val=&quot;DontCompress&quot;/&gt;&lt;w:webPageEncoding w:val=&quot;windows-1252&quot;/&gt;&lt;w:optimizeForBrowser/&gt;&lt;w:relyOnVML/&gt;&lt;w:allowPNG/&gt;&lt;w:validateAgainstSchema/&gt;&lt;w:saveInvalidXML w:val=&quot;off&quot;/&gt;&lt;w:ignoreMixedContent w:val=&quot;off&quot;/&gt;&lt;w:alwaysShowPlaceholderText w:val=&quot;off&quot;/&gt;&lt;w:compat&gt;&lt;w:breakWrappedTables/&gt;&lt;w:snapToGridInCell/&gt;&lt;w:applyBreakingRules/&gt;&lt;w:wrapTextWithPunct/&gt;&lt;w:useAsianBreakRules/&gt;&lt;w:dontGrowAutofit/&gt;&lt;/w:compat&gt;&lt;wsp:rsids&gt;&lt;wsp:rsidRoot wsp:val=&quot;002231F7&quot;/&gt;&lt;wsp:rsid wsp:val=&quot;00021D64&quot;/&gt;&lt;wsp:rsid wsp:val=&quot;0002538E&quot;/&gt;&lt;wsp:rsid wsp:val=&quot;00027705&quot;/&gt;&lt;wsp:rsid wsp:val=&quot;000442EB&quot;/&gt;&lt;wsp:rsid wsp:val=&quot;000659A3&quot;/&gt;&lt;wsp:rsid wsp:val=&quot;00073737&quot;/&gt;&lt;wsp:rsid wsp:val=&quot;00075A7D&quot;/&gt;&lt;wsp:rsid wsp:val=&quot;0007706D&quot;/&gt;&lt;wsp:rsid wsp:val=&quot;000773F6&quot;/&gt;&lt;wsp:rsid wsp:val=&quot;000828AE&quot;/&gt;&lt;wsp:rsid wsp:val=&quot;000864B8&quot;/&gt;&lt;wsp:rsid wsp:val=&quot;000877A0&quot;/&gt;&lt;wsp:rsid wsp:val=&quot;000A11B8&quot;/&gt;&lt;wsp:rsid wsp:val=&quot;000A1912&quot;/&gt;&lt;wsp:rsid wsp:val=&quot;000B7138&quot;/&gt;&lt;wsp:rsid wsp:val=&quot;000B7946&quot;/&gt;&lt;wsp:rsid wsp:val=&quot;000C02C8&quot;/&gt;&lt;wsp:rsid wsp:val=&quot;000C18CD&quot;/&gt;&lt;wsp:rsid wsp:val=&quot;000C2933&quot;/&gt;&lt;wsp:rsid wsp:val=&quot;000D0EF9&quot;/&gt;&lt;wsp:rsid wsp:val=&quot;000D1CAB&quot;/&gt;&lt;wsp:rsid wsp:val=&quot;000F6444&quot;/&gt;&lt;wsp:rsid wsp:val=&quot;00105506&quot;/&gt;&lt;wsp:rsid wsp:val=&quot;0010584D&quot;/&gt;&lt;wsp:rsid wsp:val=&quot;0011177B&quot;/&gt;&lt;wsp:rsid wsp:val=&quot;001231CA&quot;/&gt;&lt;wsp:rsid wsp:val=&quot;00123787&quot;/&gt;&lt;wsp:rsid wsp:val=&quot;001321BF&quot;/&gt;&lt;wsp:rsid wsp:val=&quot;0013355B&quot;/&gt;&lt;wsp:rsid wsp:val=&quot;0015757F&quot;/&gt;&lt;wsp:rsid wsp:val=&quot;00164E6F&quot;/&gt;&lt;wsp:rsid wsp:val=&quot;00174316&quot;/&gt;&lt;wsp:rsid wsp:val=&quot;001805C1&quot;/&gt;&lt;wsp:rsid wsp:val=&quot;001864DD&quot;/&gt;&lt;wsp:rsid wsp:val=&quot;001A3935&quot;/&gt;&lt;wsp:rsid wsp:val=&quot;001B1BE5&quot;/&gt;&lt;wsp:rsid wsp:val=&quot;001B2E6C&quot;/&gt;&lt;wsp:rsid wsp:val=&quot;001C039E&quot;/&gt;&lt;wsp:rsid wsp:val=&quot;001C5D23&quot;/&gt;&lt;wsp:rsid wsp:val=&quot;001D7C41&quot;/&gt;&lt;wsp:rsid wsp:val=&quot;001E628E&quot;/&gt;&lt;wsp:rsid wsp:val=&quot;001E6378&quot;/&gt;&lt;wsp:rsid wsp:val=&quot;001E7EC0&quot;/&gt;&lt;wsp:rsid wsp:val=&quot;001F15EA&quot;/&gt;&lt;wsp:rsid wsp:val=&quot;001F2A75&quot;/&gt;&lt;wsp:rsid wsp:val=&quot;001F35C2&quot;/&gt;&lt;wsp:rsid wsp:val=&quot;001F60AC&quot;/&gt;&lt;wsp:rsid wsp:val=&quot;0020268D&quot;/&gt;&lt;wsp:rsid wsp:val=&quot;00203DC0&quot;/&gt;&lt;wsp:rsid wsp:val=&quot;00204E17&quot;/&gt;&lt;wsp:rsid wsp:val=&quot;00206713&quot;/&gt;&lt;wsp:rsid wsp:val=&quot;002231F7&quot;/&gt;&lt;wsp:rsid wsp:val=&quot;0022526B&quot;/&gt;&lt;wsp:rsid wsp:val=&quot;00230B9A&quot;/&gt;&lt;wsp:rsid wsp:val=&quot;00243EC4&quot;/&gt;&lt;wsp:rsid wsp:val=&quot;002472BB&quot;/&gt;&lt;wsp:rsid wsp:val=&quot;002525BC&quot;/&gt;&lt;wsp:rsid wsp:val=&quot;00263788&quot;/&gt;&lt;wsp:rsid wsp:val=&quot;00267EF8&quot;/&gt;&lt;wsp:rsid wsp:val=&quot;00274E5E&quot;/&gt;&lt;wsp:rsid wsp:val=&quot;0027641D&quot;/&gt;&lt;wsp:rsid wsp:val=&quot;002874F6&quot;/&gt;&lt;wsp:rsid wsp:val=&quot;002A1B2E&quot;/&gt;&lt;wsp:rsid wsp:val=&quot;002A352D&quot;/&gt;&lt;wsp:rsid wsp:val=&quot;002B46E9&quot;/&gt;&lt;wsp:rsid wsp:val=&quot;002B6712&quot;/&gt;&lt;wsp:rsid wsp:val=&quot;002B7D80&quot;/&gt;&lt;wsp:rsid wsp:val=&quot;002C172D&quot;/&gt;&lt;wsp:rsid wsp:val=&quot;002C3B66&quot;/&gt;&lt;wsp:rsid wsp:val=&quot;002C3EB3&quot;/&gt;&lt;wsp:rsid wsp:val=&quot;002C6137&quot;/&gt;&lt;wsp:rsid wsp:val=&quot;002D3034&quot;/&gt;&lt;wsp:rsid wsp:val=&quot;002D3B30&quot;/&gt;&lt;wsp:rsid wsp:val=&quot;002E2168&quot;/&gt;&lt;wsp:rsid wsp:val=&quot;002E388B&quot;/&gt;&lt;wsp:rsid wsp:val=&quot;002E4B68&quot;/&gt;&lt;wsp:rsid wsp:val=&quot;002F1455&quot;/&gt;&lt;wsp:rsid wsp:val=&quot;002F1665&quot;/&gt;&lt;wsp:rsid wsp:val=&quot;00305C9C&quot;/&gt;&lt;wsp:rsid wsp:val=&quot;003061BA&quot;/&gt;&lt;wsp:rsid wsp:val=&quot;00315BC3&quot;/&gt;&lt;wsp:rsid wsp:val=&quot;0032052C&quot;/&gt;&lt;wsp:rsid wsp:val=&quot;00334CA6&quot;/&gt;&lt;wsp:rsid wsp:val=&quot;003428E6&quot;/&gt;&lt;wsp:rsid wsp:val=&quot;00343C94&quot;/&gt;&lt;wsp:rsid wsp:val=&quot;00352F07&quot;/&gt;&lt;wsp:rsid wsp:val=&quot;00357A10&quot;/&gt;&lt;wsp:rsid wsp:val=&quot;00362550&quot;/&gt;&lt;wsp:rsid wsp:val=&quot;00366007&quot;/&gt;&lt;wsp:rsid wsp:val=&quot;00370697&quot;/&gt;&lt;wsp:rsid wsp:val=&quot;003729AF&quot;/&gt;&lt;wsp:rsid wsp:val=&quot;00381C25&quot;/&gt;&lt;wsp:rsid wsp:val=&quot;003826DC&quot;/&gt;&lt;wsp:rsid wsp:val=&quot;0038737D&quot;/&gt;&lt;wsp:rsid wsp:val=&quot;0039290D&quot;/&gt;&lt;wsp:rsid wsp:val=&quot;00392A55&quot;/&gt;&lt;wsp:rsid wsp:val=&quot;003B00DC&quot;/&gt;&lt;wsp:rsid wsp:val=&quot;003C4E3B&quot;/&gt;&lt;wsp:rsid wsp:val=&quot;003D5757&quot;/&gt;&lt;wsp:rsid wsp:val=&quot;003D7E67&quot;/&gt;&lt;wsp:rsid wsp:val=&quot;0040202D&quot;/&gt;&lt;wsp:rsid wsp:val=&quot;00405AB7&quot;/&gt;&lt;wsp:rsid wsp:val=&quot;00416BB9&quot;/&gt;&lt;wsp:rsid wsp:val=&quot;00430EAF&quot;/&gt;&lt;wsp:rsid wsp:val=&quot;004522E5&quot;/&gt;&lt;wsp:rsid wsp:val=&quot;00466ABA&quot;/&gt;&lt;wsp:rsid wsp:val=&quot;00472C66&quot;/&gt;&lt;wsp:rsid wsp:val=&quot;004732EF&quot;/&gt;&lt;wsp:rsid wsp:val=&quot;00483A05&quot;/&gt;&lt;wsp:rsid wsp:val=&quot;004909CD&quot;/&gt;&lt;wsp:rsid wsp:val=&quot;00491D01&quot;/&gt;&lt;wsp:rsid wsp:val=&quot;00492434&quot;/&gt;&lt;wsp:rsid wsp:val=&quot;00496AC2&quot;/&gt;&lt;wsp:rsid wsp:val=&quot;004B36B2&quot;/&gt;&lt;wsp:rsid wsp:val=&quot;004B4D42&quot;/&gt;&lt;wsp:rsid wsp:val=&quot;004D2742&quot;/&gt;&lt;wsp:rsid wsp:val=&quot;004E2098&quot;/&gt;&lt;wsp:rsid wsp:val=&quot;004E7B58&quot;/&gt;&lt;wsp:rsid wsp:val=&quot;00505058&quot;/&gt;&lt;wsp:rsid wsp:val=&quot;005113BD&quot;/&gt;&lt;wsp:rsid wsp:val=&quot;00520D6F&quot;/&gt;&lt;wsp:rsid wsp:val=&quot;00526E28&quot;/&gt;&lt;wsp:rsid wsp:val=&quot;00531E34&quot;/&gt;&lt;wsp:rsid wsp:val=&quot;005372A1&quot;/&gt;&lt;wsp:rsid wsp:val=&quot;00543224&quot;/&gt;&lt;wsp:rsid wsp:val=&quot;00556162&quot;/&gt;&lt;wsp:rsid wsp:val=&quot;00583E77&quot;/&gt;&lt;wsp:rsid wsp:val=&quot;00585E61&quot;/&gt;&lt;wsp:rsid wsp:val=&quot;00586D45&quot;/&gt;&lt;wsp:rsid wsp:val=&quot;005A0E69&quot;/&gt;&lt;wsp:rsid wsp:val=&quot;005B519B&quot;/&gt;&lt;wsp:rsid wsp:val=&quot;005C1A83&quot;/&gt;&lt;wsp:rsid wsp:val=&quot;005C3C29&quot;/&gt;&lt;wsp:rsid wsp:val=&quot;005C52BB&quot;/&gt;&lt;wsp:rsid wsp:val=&quot;005D180A&quot;/&gt;&lt;wsp:rsid wsp:val=&quot;005D7012&quot;/&gt;&lt;wsp:rsid wsp:val=&quot;005E24B4&quot;/&gt;&lt;wsp:rsid wsp:val=&quot;005F6402&quot;/&gt;&lt;wsp:rsid wsp:val=&quot;00606FDA&quot;/&gt;&lt;wsp:rsid wsp:val=&quot;00610A3E&quot;/&gt;&lt;wsp:rsid wsp:val=&quot;00614EE6&quot;/&gt;&lt;wsp:rsid wsp:val=&quot;00621710&quot;/&gt;&lt;wsp:rsid wsp:val=&quot;00626CAD&quot;/&gt;&lt;wsp:rsid wsp:val=&quot;00634D9E&quot;/&gt;&lt;wsp:rsid wsp:val=&quot;00635252&quot;/&gt;&lt;wsp:rsid wsp:val=&quot;006370EE&quot;/&gt;&lt;wsp:rsid wsp:val=&quot;00641074&quot;/&gt;&lt;wsp:rsid wsp:val=&quot;00641531&quot;/&gt;&lt;wsp:rsid wsp:val=&quot;00643C96&quot;/&gt;&lt;wsp:rsid wsp:val=&quot;0065338F&quot;/&gt;&lt;wsp:rsid wsp:val=&quot;00656A60&quot;/&gt;&lt;wsp:rsid wsp:val=&quot;0067028C&quot;/&gt;&lt;wsp:rsid wsp:val=&quot;006B1999&quot;/&gt;&lt;wsp:rsid wsp:val=&quot;006C0F59&quot;/&gt;&lt;wsp:rsid wsp:val=&quot;006C32D8&quot;/&gt;&lt;wsp:rsid wsp:val=&quot;006D1445&quot;/&gt;&lt;wsp:rsid wsp:val=&quot;006D40B4&quot;/&gt;&lt;wsp:rsid wsp:val=&quot;006E04AB&quot;/&gt;&lt;wsp:rsid wsp:val=&quot;006E2036&quot;/&gt;&lt;wsp:rsid wsp:val=&quot;006E665A&quot;/&gt;&lt;wsp:rsid wsp:val=&quot;006F1B99&quot;/&gt;&lt;wsp:rsid wsp:val=&quot;007019CD&quot;/&gt;&lt;wsp:rsid wsp:val=&quot;00703EF7&quot;/&gt;&lt;wsp:rsid wsp:val=&quot;007061AA&quot;/&gt;&lt;wsp:rsid wsp:val=&quot;007107E3&quot;/&gt;&lt;wsp:rsid wsp:val=&quot;0071749A&quot;/&gt;&lt;wsp:rsid wsp:val=&quot;00720A9F&quot;/&gt;&lt;wsp:rsid wsp:val=&quot;00726B40&quot;/&gt;&lt;wsp:rsid wsp:val=&quot;00727D17&quot;/&gt;&lt;wsp:rsid wsp:val=&quot;00733F5A&quot;/&gt;&lt;wsp:rsid wsp:val=&quot;00736F5C&quot;/&gt;&lt;wsp:rsid wsp:val=&quot;00747785&quot;/&gt;&lt;wsp:rsid wsp:val=&quot;00756905&quot;/&gt;&lt;wsp:rsid wsp:val=&quot;00762773&quot;/&gt;&lt;wsp:rsid wsp:val=&quot;007A13B9&quot;/&gt;&lt;wsp:rsid wsp:val=&quot;007A66D9&quot;/&gt;&lt;wsp:rsid wsp:val=&quot;007B12F0&quot;/&gt;&lt;wsp:rsid wsp:val=&quot;007B1585&quot;/&gt;&lt;wsp:rsid wsp:val=&quot;007D1215&quot;/&gt;&lt;wsp:rsid wsp:val=&quot;007F200F&quot;/&gt;&lt;wsp:rsid wsp:val=&quot;00805D06&quot;/&gt;&lt;wsp:rsid wsp:val=&quot;00813274&quot;/&gt;&lt;wsp:rsid wsp:val=&quot;00816205&quot;/&gt;&lt;wsp:rsid wsp:val=&quot;00823330&quot;/&gt;&lt;wsp:rsid wsp:val=&quot;00824C64&quot;/&gt;&lt;wsp:rsid wsp:val=&quot;00831ABA&quot;/&gt;&lt;wsp:rsid wsp:val=&quot;0084106B&quot;/&gt;&lt;wsp:rsid wsp:val=&quot;008474D8&quot;/&gt;&lt;wsp:rsid wsp:val=&quot;008476AD&quot;/&gt;&lt;wsp:rsid wsp:val=&quot;00855C95&quot;/&gt;&lt;wsp:rsid wsp:val=&quot;0085656E&quot;/&gt;&lt;wsp:rsid wsp:val=&quot;00870F94&quot;/&gt;&lt;wsp:rsid wsp:val=&quot;00873368&quot;/&gt;&lt;wsp:rsid wsp:val=&quot;008828F9&quot;/&gt;&lt;wsp:rsid wsp:val=&quot;008836C8&quot;/&gt;&lt;wsp:rsid wsp:val=&quot;008874FC&quot;/&gt;&lt;wsp:rsid wsp:val=&quot;00891ECA&quot;/&gt;&lt;wsp:rsid wsp:val=&quot;00893C0F&quot;/&gt;&lt;wsp:rsid wsp:val=&quot;008A4593&quot;/&gt;&lt;wsp:rsid wsp:val=&quot;008B2DC6&quot;/&gt;&lt;wsp:rsid wsp:val=&quot;008C0824&quot;/&gt;&lt;wsp:rsid wsp:val=&quot;008C3DC6&quot;/&gt;&lt;wsp:rsid wsp:val=&quot;008C5328&quot;/&gt;&lt;wsp:rsid wsp:val=&quot;008D3205&quot;/&gt;&lt;wsp:rsid wsp:val=&quot;008D39F7&quot;/&gt;&lt;wsp:rsid wsp:val=&quot;008E24A5&quot;/&gt;&lt;wsp:rsid wsp:val=&quot;00907311&quot;/&gt;&lt;wsp:rsid wsp:val=&quot;00917648&quot;/&gt;&lt;wsp:rsid wsp:val=&quot;00921400&quot;/&gt;&lt;wsp:rsid wsp:val=&quot;00922867&quot;/&gt;&lt;wsp:rsid wsp:val=&quot;00925A32&quot;/&gt;&lt;wsp:rsid wsp:val=&quot;0093462C&quot;/&gt;&lt;wsp:rsid wsp:val=&quot;0095374B&quot;/&gt;&lt;wsp:rsid wsp:val=&quot;00962143&quot;/&gt;&lt;wsp:rsid wsp:val=&quot;0096567F&quot;/&gt;&lt;wsp:rsid wsp:val=&quot;009662BB&quot;/&gt;&lt;wsp:rsid wsp:val=&quot;00967F3E&quot;/&gt;&lt;wsp:rsid wsp:val=&quot;00973B9F&quot;/&gt;&lt;wsp:rsid wsp:val=&quot;0098095D&quot;/&gt;&lt;wsp:rsid wsp:val=&quot;00983724&quot;/&gt;&lt;wsp:rsid wsp:val=&quot;009A48A2&quot;/&gt;&lt;wsp:rsid wsp:val=&quot;009C1FC1&quot;/&gt;&lt;wsp:rsid wsp:val=&quot;009C31A8&quot;/&gt;&lt;wsp:rsid wsp:val=&quot;009D036D&quot;/&gt;&lt;wsp:rsid wsp:val=&quot;009E2DF2&quot;/&gt;&lt;wsp:rsid wsp:val=&quot;009E7E1A&quot;/&gt;&lt;wsp:rsid wsp:val=&quot;009F7D60&quot;/&gt;&lt;wsp:rsid wsp:val=&quot;00A02667&quot;/&gt;&lt;wsp:rsid wsp:val=&quot;00A04387&quot;/&gt;&lt;wsp:rsid wsp:val=&quot;00A130C0&quot;/&gt;&lt;wsp:rsid wsp:val=&quot;00A13ADF&quot;/&gt;&lt;wsp:rsid wsp:val=&quot;00A179E9&quot;/&gt;&lt;wsp:rsid wsp:val=&quot;00A21444&quot;/&gt;&lt;wsp:rsid wsp:val=&quot;00A2225E&quot;/&gt;&lt;wsp:rsid wsp:val=&quot;00A25BA6&quot;/&gt;&lt;wsp:rsid wsp:val=&quot;00A30601&quot;/&gt;&lt;wsp:rsid wsp:val=&quot;00A31B4B&quot;/&gt;&lt;wsp:rsid wsp:val=&quot;00A3644A&quot;/&gt;&lt;wsp:rsid wsp:val=&quot;00A53775&quot;/&gt;&lt;wsp:rsid wsp:val=&quot;00A53869&quot;/&gt;&lt;wsp:rsid wsp:val=&quot;00A61274&quot;/&gt;&lt;wsp:rsid wsp:val=&quot;00A618A9&quot;/&gt;&lt;wsp:rsid wsp:val=&quot;00A65E2A&quot;/&gt;&lt;wsp:rsid wsp:val=&quot;00A662B9&quot;/&gt;&lt;wsp:rsid wsp:val=&quot;00A71892&quot;/&gt;&lt;wsp:rsid wsp:val=&quot;00A7307D&quot;/&gt;&lt;wsp:rsid wsp:val=&quot;00A96AD1&quot;/&gt;&lt;wsp:rsid wsp:val=&quot;00AA63F8&quot;/&gt;&lt;wsp:rsid wsp:val=&quot;00AB4A9A&quot;/&gt;&lt;wsp:rsid wsp:val=&quot;00AC346B&quot;/&gt;&lt;wsp:rsid wsp:val=&quot;00AE5A46&quot;/&gt;&lt;wsp:rsid wsp:val=&quot;00B03C5C&quot;/&gt;&lt;wsp:rsid wsp:val=&quot;00B04552&quot;/&gt;&lt;wsp:rsid wsp:val=&quot;00B105EE&quot;/&gt;&lt;wsp:rsid wsp:val=&quot;00B14AA0&quot;/&gt;&lt;wsp:rsid wsp:val=&quot;00B24D3C&quot;/&gt;&lt;wsp:rsid wsp:val=&quot;00B541A9&quot;/&gt;&lt;wsp:rsid wsp:val=&quot;00B60808&quot;/&gt;&lt;wsp:rsid wsp:val=&quot;00B641AE&quot;/&gt;&lt;wsp:rsid wsp:val=&quot;00B8366E&quot;/&gt;&lt;wsp:rsid wsp:val=&quot;00B8532E&quot;/&gt;&lt;wsp:rsid wsp:val=&quot;00B86798&quot;/&gt;&lt;wsp:rsid wsp:val=&quot;00B9390A&quot;/&gt;&lt;wsp:rsid wsp:val=&quot;00B963E6&quot;/&gt;&lt;wsp:rsid wsp:val=&quot;00BA524A&quot;/&gt;&lt;wsp:rsid wsp:val=&quot;00BB77D5&quot;/&gt;&lt;wsp:rsid wsp:val=&quot;00BC7E42&quot;/&gt;&lt;wsp:rsid wsp:val=&quot;00BD033D&quot;/&gt;&lt;wsp:rsid wsp:val=&quot;00BD16D3&quot;/&gt;&lt;wsp:rsid wsp:val=&quot;00BD18B3&quot;/&gt;&lt;wsp:rsid wsp:val=&quot;00BD4B18&quot;/&gt;&lt;wsp:rsid wsp:val=&quot;00BE0B6E&quot;/&gt;&lt;wsp:rsid wsp:val=&quot;00BE4F7E&quot;/&gt;&lt;wsp:rsid wsp:val=&quot;00BE4FCA&quot;/&gt;&lt;wsp:rsid wsp:val=&quot;00BF1760&quot;/&gt;&lt;wsp:rsid wsp:val=&quot;00C0035A&quot;/&gt;&lt;wsp:rsid wsp:val=&quot;00C1445B&quot;/&gt;&lt;wsp:rsid wsp:val=&quot;00C176C2&quot;/&gt;&lt;wsp:rsid wsp:val=&quot;00C231EC&quot;/&gt;&lt;wsp:rsid wsp:val=&quot;00C27839&quot;/&gt;&lt;wsp:rsid wsp:val=&quot;00C33757&quot;/&gt;&lt;wsp:rsid wsp:val=&quot;00C45204&quot;/&gt;&lt;wsp:rsid wsp:val=&quot;00C57176&quot;/&gt;&lt;wsp:rsid wsp:val=&quot;00C629DD&quot;/&gt;&lt;wsp:rsid wsp:val=&quot;00C63368&quot;/&gt;&lt;wsp:rsid wsp:val=&quot;00C8443F&quot;/&gt;&lt;wsp:rsid wsp:val=&quot;00C8671E&quot;/&gt;&lt;wsp:rsid wsp:val=&quot;00C869B7&quot;/&gt;&lt;wsp:rsid wsp:val=&quot;00C93565&quot;/&gt;&lt;wsp:rsid wsp:val=&quot;00CA0A2A&quot;/&gt;&lt;wsp:rsid wsp:val=&quot;00CA1DE1&quot;/&gt;&lt;wsp:rsid wsp:val=&quot;00CC4D9B&quot;/&gt;&lt;wsp:rsid wsp:val=&quot;00CC6725&quot;/&gt;&lt;wsp:rsid wsp:val=&quot;00CC6936&quot;/&gt;&lt;wsp:rsid wsp:val=&quot;00CC69A7&quot;/&gt;&lt;wsp:rsid wsp:val=&quot;00CD5ACA&quot;/&gt;&lt;wsp:rsid wsp:val=&quot;00CF4C6F&quot;/&gt;&lt;wsp:rsid wsp:val=&quot;00D0142C&quot;/&gt;&lt;wsp:rsid wsp:val=&quot;00D12788&quot;/&gt;&lt;wsp:rsid wsp:val=&quot;00D12DAB&quot;/&gt;&lt;wsp:rsid wsp:val=&quot;00D20812&quot;/&gt;&lt;wsp:rsid wsp:val=&quot;00D34E1B&quot;/&gt;&lt;wsp:rsid wsp:val=&quot;00D42250&quot;/&gt;&lt;wsp:rsid wsp:val=&quot;00D46864&quot;/&gt;&lt;wsp:rsid wsp:val=&quot;00D52873&quot;/&gt;&lt;wsp:rsid wsp:val=&quot;00D6256C&quot;/&gt;&lt;wsp:rsid wsp:val=&quot;00D65729&quot;/&gt;&lt;wsp:rsid wsp:val=&quot;00D6616E&quot;/&gt;&lt;wsp:rsid wsp:val=&quot;00D669AB&quot;/&gt;&lt;wsp:rsid wsp:val=&quot;00D935C7&quot;/&gt;&lt;wsp:rsid wsp:val=&quot;00D93D77&quot;/&gt;&lt;wsp:rsid wsp:val=&quot;00DB1A45&quot;/&gt;&lt;wsp:rsid wsp:val=&quot;00DD28BC&quot;/&gt;&lt;wsp:rsid wsp:val=&quot;00DD410E&quot;/&gt;&lt;wsp:rsid wsp:val=&quot;00DD43B2&quot;/&gt;&lt;wsp:rsid wsp:val=&quot;00DD66DC&quot;/&gt;&lt;wsp:rsid wsp:val=&quot;00DE3183&quot;/&gt;&lt;wsp:rsid wsp:val=&quot;00DE3B01&quot;/&gt;&lt;wsp:rsid wsp:val=&quot;00DE5757&quot;/&gt;&lt;wsp:rsid wsp:val=&quot;00DE718E&quot;/&gt;&lt;wsp:rsid wsp:val=&quot;00DF24BD&quot;/&gt;&lt;wsp:rsid wsp:val=&quot;00DF2E0B&quot;/&gt;&lt;wsp:rsid wsp:val=&quot;00E012FF&quot;/&gt;&lt;wsp:rsid wsp:val=&quot;00E0341F&quot;/&gt;&lt;wsp:rsid wsp:val=&quot;00E25FFD&quot;/&gt;&lt;wsp:rsid wsp:val=&quot;00E41F54&quot;/&gt;&lt;wsp:rsid wsp:val=&quot;00E45B38&quot;/&gt;&lt;wsp:rsid wsp:val=&quot;00E53062&quot;/&gt;&lt;wsp:rsid wsp:val=&quot;00E73AB0&quot;/&gt;&lt;wsp:rsid wsp:val=&quot;00E87663&quot;/&gt;&lt;wsp:rsid wsp:val=&quot;00E958FB&quot;/&gt;&lt;wsp:rsid wsp:val=&quot;00EA190A&quot;/&gt;&lt;wsp:rsid wsp:val=&quot;00EC1932&quot;/&gt;&lt;wsp:rsid wsp:val=&quot;00EC4336&quot;/&gt;&lt;wsp:rsid wsp:val=&quot;00ED0B9E&quot;/&gt;&lt;wsp:rsid wsp:val=&quot;00EE16EF&quot;/&gt;&lt;wsp:rsid wsp:val=&quot;00EE1B69&quot;/&gt;&lt;wsp:rsid wsp:val=&quot;00EF04B3&quot;/&gt;&lt;wsp:rsid wsp:val=&quot;00EF18BD&quot;/&gt;&lt;wsp:rsid wsp:val=&quot;00EF338A&quot;/&gt;&lt;wsp:rsid wsp:val=&quot;00EF4C96&quot;/&gt;&lt;wsp:rsid wsp:val=&quot;00EF5D24&quot;/&gt;&lt;wsp:rsid wsp:val=&quot;00EF651E&quot;/&gt;&lt;wsp:rsid wsp:val=&quot;00F011AC&quot;/&gt;&lt;wsp:rsid wsp:val=&quot;00F06AE2&quot;/&gt;&lt;wsp:rsid wsp:val=&quot;00F34222&quot;/&gt;&lt;wsp:rsid wsp:val=&quot;00F505EB&quot;/&gt;&lt;wsp:rsid wsp:val=&quot;00F603F0&quot;/&gt;&lt;wsp:rsid wsp:val=&quot;00F64E7A&quot;/&gt;&lt;wsp:rsid wsp:val=&quot;00F713B6&quot;/&gt;&lt;wsp:rsid wsp:val=&quot;00F82492&quot;/&gt;&lt;wsp:rsid wsp:val=&quot;00F82D81&quot;/&gt;&lt;wsp:rsid wsp:val=&quot;00F91E64&quot;/&gt;&lt;wsp:rsid wsp:val=&quot;00F95E43&quot;/&gt;&lt;wsp:rsid wsp:val=&quot;00FA4CC4&quot;/&gt;&lt;wsp:rsid wsp:val=&quot;00FA7553&quot;/&gt;&lt;wsp:rsid wsp:val=&quot;00FB7A55&quot;/&gt;&lt;wsp:rsid wsp:val=&quot;00FE277A&quot;/&gt;&lt;wsp:rsid wsp:val=&quot;00FF7DA1&quot;/&gt;&lt;/wsp:rsids&gt;&lt;/w:docPr&gt;&lt;w:body&gt;&lt;wx:sect&gt;&lt;w:p wsp:rsidR=&quot;00000000&quot; wsp:rsidRDefault=&quot;00727D17&quot; wsp:rsidP=&quot;00727D17&quot;&gt;&lt;m:oMathPara&gt;&lt;m:oMath&gt;&lt;m:sSub&gt;&lt;m:sSubPr&gt;&lt;m:ctrlPr&gt;&lt;w:rPr&gt;&lt;w:rFonts w:ascii=&quot;Cambria Math&quot; w:h-ansi=&quot;Cambria Math&quot; w:cs=&quot;Arial&quot;/&gt;&lt;wx:font wx:val=&quot;Cambria Math&quot;/&gt;&lt;w:i-cs/&gt;&lt;/w:rPr&gt;&lt;/m:ctrlPr&gt;&lt;/m:sSubPr&gt;&lt;m:e&gt;&lt;m:r&gt;&lt;m:rPr&gt;&lt;m:sty m:val=&quot;p&quot;/&gt;&lt;/m:rPr&gt;&lt;w:rPr&gt;&lt;w:rFonts w:ascii=&quot;Cambria Math&quot; w:h-ansi=&quot;Cambria Math&quot; w:cs=&quot;Arial&quot;/&gt;&lt;wx:font wx:val=&quot;Cambria Math&quot;/&gt;&lt;w:i-cs/&gt;&lt;/w:rPr&gt;&lt;m:t&gt;U&lt;/m:t&gt;&lt;/m:r&gt;&lt;m:ctrlPr&gt;&lt;w:rPr&gt;&lt;w:rFonts w:ascii=&quot;Cambria Math&quot; w:fareast=&quot;Calibri&quot; w:h-ansi=&quot;Cambria Math&quot; w:cs=&quot;Arial&quot;/&gt;&lt;wx:font wx:val=&quot;Cambria Math&quot;/&gt;&lt;w:i-cs/&gt;&lt;w:kern w:val=&quot;2&quot;/&gt;&lt;/w:rPr&gt;&lt;/m:ctrlPr&gt;&lt;/m:e&gt;&lt;m:sub&gt;&lt;m:r&gt;&lt;m:rPr&gt;&lt;m:sty m:val=&quot;p&quot;/&gt;&lt;/m:rPr&gt;&lt;w:rPr&gt;&lt;w:rFonts w:ascii=&quot;Cambria Math&quot; w:h-ansi=&quot;Cambria Math&quot; w:cs=&quot;Arial&quot;/&gt;&lt;wx:font wx:val=&quot;Cambria Math&quot;/&gt;&lt;w:i-cs/&gt;&lt;/w:rPr&gt;&lt;m:t&gt;i+1&lt;/m:t&gt;&lt;/m:r&gt;&lt;m:ctrlPr&gt;&lt;w:rPr&gt;&lt;w:rFonts w:ascii=&quot;Cambria Math&quot; w:fareast=&quot;Calibri&quot; w:h-ansi=&quot;Cambria Math&quot; w:cs=&quot;Arial&quot;/&gt;&lt;wx:font wx:val=&quot;Cambria Math&quot;/&gt;&lt;w:i-cs/&gt;&lt;w:kern w:val=&quot;2&quot;/&gt;&lt;/w:rPr&gt;&lt;/m:ctrlPr&gt;&lt;/m:sub&gt;&lt;/m:sSub&gt;&lt;/m:oMath&gt;&lt;/m:oMathPara&gt;&lt;/w:p&gt;&lt;w:sectPr wsp:rsidR=&quot;00000000&quot;&gt;&lt;w:pgSz w:w=&quot;12240&quot; w:h=&quot;15840&quot;/&gt;&lt;w:pgMar w:top=&quot;1440&quot; w:right=&quot;1440&quot; w:bottom=&quot;1440&quot; w:left=&quot;1440&quot; w:header=&quot;720&quot; w:footer=&quot;720&quot; w:gutter=&quot;0&quot;/&gt;&lt;w:cols w:space=&quot;720&quot;/&gt;&lt;/w:sectPr&gt;&lt;/wx:sect&gt;&lt;/w:body&gt;&lt;/w:wordDocument&gt;">
                   <v:imagedata r:id="rId17" o:title="" chromakey="white"/>
                 </v:shape>
               </w:pict>
@@ -21832,6 +21850,8 @@
           </w:tcPr>
           <w:p>
             <w:pPr>
+              <w:ind w:right="1701"/>
+              <w:jc w:val="right"/>
               <w:rPr>
                 <w:sz w:val="22"/>
                 <w:szCs w:val="24"/>
@@ -21883,6 +21903,8 @@
           </w:tcPr>
           <w:p>
             <w:pPr>
+              <w:ind w:right="1701"/>
+              <w:jc w:val="right"/>
               <w:rPr>
                 <w:sz w:val="22"/>
                 <w:szCs w:val="24"/>
@@ -21934,6 +21956,8 @@
           </w:tcPr>
           <w:p>
             <w:pPr>
+              <w:ind w:right="1701"/>
+              <w:jc w:val="right"/>
               <w:rPr>
                 <w:sz w:val="22"/>
                 <w:szCs w:val="24"/>
@@ -21985,6 +22009,8 @@
           </w:tcPr>
           <w:p>
             <w:pPr>
+              <w:ind w:right="1701"/>
+              <w:jc w:val="right"/>
               <w:rPr>
                 <w:sz w:val="22"/>
                 <w:szCs w:val="24"/>
@@ -22036,6 +22062,8 @@
           </w:tcPr>
           <w:p>
             <w:pPr>
+              <w:ind w:right="1701"/>
+              <w:jc w:val="right"/>
               <w:rPr>
                 <w:sz w:val="22"/>
                 <w:szCs w:val="24"/>
@@ -22196,8 +22224,8 @@
                 <w:noProof/>
                 <w:position w:val="-5"/>
               </w:rPr>
-              <w:pict w14:anchorId="17348658">
-                <v:shape id="_x0000_i1026" type="#_x0000_t75" alt="" style="width:24pt;height:14pt;mso-width-percent:0;mso-height-percent:0;mso-width-percent:0;mso-height-percent:0" equationxml="&lt;?xml version=&quot;1.0&quot; encoding=&quot;UTF-8&quot; standalone=&quot;yes&quot;?&gt;&#13;&#10;&#13;&#10;&#13;&#10;&#13;&#10;&#13;&#10;&#13;&#10;&#13;&#10;&#13;&#10;&#13;&#10;&#13;&#10;&#13;&#10;&#13;&#10;&#13;&#10;&#13;&#10;&#13;&#10;&#13;&#10;&#13;&#10;&#13;&#10;&#13;&#10;&#13;&#10;&#13;&#10;&#13;&#10;&#13;&#10;&#13;&#10;&#13;&#10;&#13;&#10;&#13;&#10;&lt;?mso-application progid=&quot;Word.Document&quot;?&gt;&#13;&#10;&#13;&#10;&#13;&#10;&#13;&#10;&#13;&#10;&#13;&#10;&#13;&#10;&#13;&#10;&#13;&#10;&#13;&#10;&#13;&#10;&#13;&#10;&#13;&#10;&#13;&#10;&#13;&#10;&#13;&#10;&#13;&#10;&#13;&#10;&#13;&#10;&#13;&#10;&#13;&#10;&#13;&#10;&#13;&#10;&#13;&#10;&#13;&#10;&#13;&#10;&#13;&#10;&lt;w:wordDocument xmlns:aml=&quot;http://schemas.microsoft.com/aml/2001/core&quot; xmlns:wpc=&quot;http://schemas.microsoft.com/office/word/2010/wordprocessingCanvas&quot; xmlns:cx=&quot;http://schemas.microsoft.com/office/drawing/2014/chartex&quot; xmlns:cx1=&quot;http://schemas.microsoft.com/office/drawing/2015/9/8/chartex&quot; xmlns:cx2=&quot;http://schemas.microsoft.com/office/drawing/2015/10/21/chartex&quot; xmlns:cx3=&quot;http://schemas.microsoft.com/office/drawing/2016/5/9/chartex&quot; xmlns:cx4=&quot;http://schemas.microsoft.com/office/drawing/2016/5/10/chartex&quot; xmlns:cx5=&quot;http://schemas.microsoft.com/office/drawing/2016/5/11/chartex&quot; xmlns:cx6=&quot;http://schemas.microsoft.com/office/drawing/2016/5/12/chartex&quot; xmlns:cx7=&quot;http://schemas.microsoft.com/office/drawing/2016/5/13/chartex&quot; xmlns:cx8=&quot;http://schemas.microsoft.com/office/drawing/2016/5/14/chartex&quot; xmlns:cr=&quot;http://schemas.microsoft.com/office/comments/2020/reactions&quot; xmlns:dt=&quot;uuid:C2F41010-65B3-11d1-A29F-00AA00C14882&quot; xmlns:mc=&quot;http://schemas.openxmlformats.org/markup-compatibility/2006&quot; xmlns:aink=&quot;http://schemas.microsoft.com/office/drawing/2016/ink&quot; xmlns:am3d=&quot;http://schemas.microsoft.com/office/drawing/2017/model3d&quot; xmlns:o=&quot;urn:schemas-microsoft-com:office:office&quot; xmlns:oel=&quot;http://schemas.microsoft.com/office/2019/extlst&quot; xmlns:m=&quot;http://schemas.openxmlformats.org/officeDocument/2006/math&quot; xmlns:v=&quot;urn:schemas-microsoft-com:vml&quot; xmlns:w10=&quot;urn:schemas-microsoft-com:office:word&quot; xmlns:w=&quot;http://schemas.microsoft.com/office/word/2003/wordml&quot; xmlns:wx=&quot;http://schemas.microsoft.com/office/word/2003/auxHint&quot; xmlns:wne=&quot;http://schemas.microsoft.com/office/word/2006/wordml&quot; xmlns:wsp=&quot;http://schemas.microsoft.com/office/word/2003/wordml/sp2&quot; xmlns:sl=&quot;http://schemas.microsoft.com/schemaLibrary/2003/core&quot; w:macrosPresent=&quot;no&quot; w:embeddedObjPresent=&quot;no&quot; w:ocxPresent=&quot;no&quot; xml:space=&quot;preserve&quot;&gt;&lt;w:ignoreSubtree w:val=&quot;http://schemas.microsoft.com/office/word/2003/wordml/sp2&quot;/&gt;&lt;o:DocumentProperties&gt;&lt;o:Version&gt;16&lt;/o:Version&gt;&lt;/o:DocumentProperties&gt;&lt;w:docPr&gt;&lt;w:view w:val=&quot;print&quot;/&gt;&lt;w:zoom w:percent=&quot;100&quot;/&gt;&lt;w:doNotEmbedSystemFonts/&gt;&lt;w:stylePaneFormatFilter w:val=&quot;3F01&quot;/&gt;&lt;w:defaultTabStop w:val=&quot;720&quot;/&gt;&lt;w:punctuationKerning/&gt;&lt;w:characterSpacingControl w:val=&quot;DontCompress&quot;/&gt;&lt;w:webPageEncoding w:val=&quot;windows-1252&quot;/&gt;&lt;w:optimizeForBrowser/&gt;&lt;w:relyOnVML/&gt;&lt;w:allowPNG/&gt;&lt;w:validateAgainstSchema/&gt;&lt;w:saveInvalidXML w:val=&quot;off&quot;/&gt;&lt;w:ignoreMixedContent w:val=&quot;off&quot;/&gt;&lt;w:alwaysShowPlaceholderText w:val=&quot;off&quot;/&gt;&lt;w:compat&gt;&lt;w:breakWrappedTables/&gt;&lt;w:snapToGridInCell/&gt;&lt;w:applyBreakingRules/&gt;&lt;w:wrapTextWithPunct/&gt;&lt;w:useAsianBreakRules/&gt;&lt;w:dontGrowAutofit/&gt;&lt;/w:compat&gt;&lt;wsp:rsids&gt;&lt;wsp:rsidRoot wsp:val=&quot;002231F7&quot;/&gt;&lt;wsp:rsid wsp:val=&quot;00021D64&quot;/&gt;&lt;wsp:rsid wsp:val=&quot;0002538E&quot;/&gt;&lt;wsp:rsid wsp:val=&quot;00027705&quot;/&gt;&lt;wsp:rsid wsp:val=&quot;000442EB&quot;/&gt;&lt;wsp:rsid wsp:val=&quot;000659A3&quot;/&gt;&lt;wsp:rsid wsp:val=&quot;00073737&quot;/&gt;&lt;wsp:rsid wsp:val=&quot;00075A7D&quot;/&gt;&lt;wsp:rsid wsp:val=&quot;0007706D&quot;/&gt;&lt;wsp:rsid wsp:val=&quot;000773F6&quot;/&gt;&lt;wsp:rsid wsp:val=&quot;000828AE&quot;/&gt;&lt;wsp:rsid wsp:val=&quot;000864B8&quot;/&gt;&lt;wsp:rsid wsp:val=&quot;000877A0&quot;/&gt;&lt;wsp:rsid wsp:val=&quot;000A11B8&quot;/&gt;&lt;wsp:rsid wsp:val=&quot;000A1912&quot;/&gt;&lt;wsp:rsid wsp:val=&quot;000B7138&quot;/&gt;&lt;wsp:rsid wsp:val=&quot;000B7946&quot;/&gt;&lt;wsp:rsid wsp:val=&quot;000C02C8&quot;/&gt;&lt;wsp:rsid wsp:val=&quot;000C18CD&quot;/&gt;&lt;wsp:rsid wsp:val=&quot;000C2933&quot;/&gt;&lt;wsp:rsid wsp:val=&quot;000D0EF9&quot;/&gt;&lt;wsp:rsid wsp:val=&quot;000D1CAB&quot;/&gt;&lt;wsp:rsid wsp:val=&quot;000F6444&quot;/&gt;&lt;wsp:rsid wsp:val=&quot;00105506&quot;/&gt;&lt;wsp:rsid wsp:val=&quot;0010584D&quot;/&gt;&lt;wsp:rsid wsp:val=&quot;0011177B&quot;/&gt;&lt;wsp:rsid wsp:val=&quot;001231CA&quot;/&gt;&lt;wsp:rsid wsp:val=&quot;00123787&quot;/&gt;&lt;wsp:rsid wsp:val=&quot;001321BF&quot;/&gt;&lt;wsp:rsid wsp:val=&quot;0013355B&quot;/&gt;&lt;wsp:rsid wsp:val=&quot;0015757F&quot;/&gt;&lt;wsp:rsid wsp:val=&quot;00164E6F&quot;/&gt;&lt;wsp:rsid wsp:val=&quot;00174316&quot;/&gt;&lt;wsp:rsid wsp:val=&quot;001805C1&quot;/&gt;&lt;wsp:rsid wsp:val=&quot;001864DD&quot;/&gt;&lt;wsp:rsid wsp:val=&quot;001A3935&quot;/&gt;&lt;wsp:rsid wsp:val=&quot;001B1BE5&quot;/&gt;&lt;wsp:rsid wsp:val=&quot;001B2E6C&quot;/&gt;&lt;wsp:rsid wsp:val=&quot;001C039E&quot;/&gt;&lt;wsp:rsid wsp:val=&quot;001C5D23&quot;/&gt;&lt;wsp:rsid wsp:val=&quot;001D7C41&quot;/&gt;&lt;wsp:rsid wsp:val=&quot;001E628E&quot;/&gt;&lt;wsp:rsid wsp:val=&quot;001E6378&quot;/&gt;&lt;wsp:rsid wsp:val=&quot;001E7EC0&quot;/&gt;&lt;wsp:rsid wsp:val=&quot;001F15EA&quot;/&gt;&lt;wsp:rsid wsp:val=&quot;001F2A75&quot;/&gt;&lt;wsp:rsid wsp:val=&quot;001F35C2&quot;/&gt;&lt;wsp:rsid wsp:val=&quot;001F60AC&quot;/&gt;&lt;wsp:rsid wsp:val=&quot;0020268D&quot;/&gt;&lt;wsp:rsid wsp:val=&quot;00203DC0&quot;/&gt;&lt;wsp:rsid wsp:val=&quot;00204E17&quot;/&gt;&lt;wsp:rsid wsp:val=&quot;00206713&quot;/&gt;&lt;wsp:rsid wsp:val=&quot;002231F7&quot;/&gt;&lt;wsp:rsid wsp:val=&quot;0022526B&quot;/&gt;&lt;wsp:rsid wsp:val=&quot;00230B9A&quot;/&gt;&lt;wsp:rsid wsp:val=&quot;00243EC4&quot;/&gt;&lt;wsp:rsid wsp:val=&quot;002472BB&quot;/&gt;&lt;wsp:rsid wsp:val=&quot;002525BC&quot;/&gt;&lt;wsp:rsid wsp:val=&quot;00263788&quot;/&gt;&lt;wsp:rsid wsp:val=&quot;00267EF8&quot;/&gt;&lt;wsp:rsid wsp:val=&quot;00274E5E&quot;/&gt;&lt;wsp:rsid wsp:val=&quot;0027641D&quot;/&gt;&lt;wsp:rsid wsp:val=&quot;002874F6&quot;/&gt;&lt;wsp:rsid wsp:val=&quot;002A1B2E&quot;/&gt;&lt;wsp:rsid wsp:val=&quot;002A352D&quot;/&gt;&lt;wsp:rsid wsp:val=&quot;002B46E9&quot;/&gt;&lt;wsp:rsid wsp:val=&quot;002B6712&quot;/&gt;&lt;wsp:rsid wsp:val=&quot;002B7D80&quot;/&gt;&lt;wsp:rsid wsp:val=&quot;002C172D&quot;/&gt;&lt;wsp:rsid wsp:val=&quot;002C3B66&quot;/&gt;&lt;wsp:rsid wsp:val=&quot;002C3EB3&quot;/&gt;&lt;wsp:rsid wsp:val=&quot;002C6137&quot;/&gt;&lt;wsp:rsid wsp:val=&quot;002D3034&quot;/&gt;&lt;wsp:rsid wsp:val=&quot;002D3B30&quot;/&gt;&lt;wsp:rsid wsp:val=&quot;002E2168&quot;/&gt;&lt;wsp:rsid wsp:val=&quot;002E388B&quot;/&gt;&lt;wsp:rsid wsp:val=&quot;002E4B68&quot;/&gt;&lt;wsp:rsid wsp:val=&quot;002F1455&quot;/&gt;&lt;wsp:rsid wsp:val=&quot;002F1665&quot;/&gt;&lt;wsp:rsid wsp:val=&quot;00305C9C&quot;/&gt;&lt;wsp:rsid wsp:val=&quot;003061BA&quot;/&gt;&lt;wsp:rsid wsp:val=&quot;00315BC3&quot;/&gt;&lt;wsp:rsid wsp:val=&quot;0032052C&quot;/&gt;&lt;wsp:rsid wsp:val=&quot;00334CA6&quot;/&gt;&lt;wsp:rsid wsp:val=&quot;003428E6&quot;/&gt;&lt;wsp:rsid wsp:val=&quot;00343C94&quot;/&gt;&lt;wsp:rsid wsp:val=&quot;00352F07&quot;/&gt;&lt;wsp:rsid wsp:val=&quot;00357A10&quot;/&gt;&lt;wsp:rsid wsp:val=&quot;00362550&quot;/&gt;&lt;wsp:rsid wsp:val=&quot;00366007&quot;/&gt;&lt;wsp:rsid wsp:val=&quot;00370697&quot;/&gt;&lt;wsp:rsid wsp:val=&quot;003729AF&quot;/&gt;&lt;wsp:rsid wsp:val=&quot;00381C25&quot;/&gt;&lt;wsp:rsid wsp:val=&quot;003826DC&quot;/&gt;&lt;wsp:rsid wsp:val=&quot;0038737D&quot;/&gt;&lt;wsp:rsid wsp:val=&quot;0039290D&quot;/&gt;&lt;wsp:rsid wsp:val=&quot;00392A55&quot;/&gt;&lt;wsp:rsid wsp:val=&quot;003B00DC&quot;/&gt;&lt;wsp:rsid wsp:val=&quot;003C4E3B&quot;/&gt;&lt;wsp:rsid wsp:val=&quot;003D5757&quot;/&gt;&lt;wsp:rsid wsp:val=&quot;003D7E67&quot;/&gt;&lt;wsp:rsid wsp:val=&quot;0040202D&quot;/&gt;&lt;wsp:rsid wsp:val=&quot;00405AB7&quot;/&gt;&lt;wsp:rsid wsp:val=&quot;00416BB9&quot;/&gt;&lt;wsp:rsid wsp:val=&quot;00430EAF&quot;/&gt;&lt;wsp:rsid wsp:val=&quot;004522E5&quot;/&gt;&lt;wsp:rsid wsp:val=&quot;00466ABA&quot;/&gt;&lt;wsp:rsid wsp:val=&quot;00472C66&quot;/&gt;&lt;wsp:rsid wsp:val=&quot;004732EF&quot;/&gt;&lt;wsp:rsid wsp:val=&quot;00483A05&quot;/&gt;&lt;wsp:rsid wsp:val=&quot;004909CD&quot;/&gt;&lt;wsp:rsid wsp:val=&quot;00491D01&quot;/&gt;&lt;wsp:rsid wsp:val=&quot;00492434&quot;/&gt;&lt;wsp:rsid wsp:val=&quot;00496AC2&quot;/&gt;&lt;wsp:rsid wsp:val=&quot;004B36B2&quot;/&gt;&lt;wsp:rsid wsp:val=&quot;004B4D42&quot;/&gt;&lt;wsp:rsid wsp:val=&quot;004D2742&quot;/&gt;&lt;wsp:rsid wsp:val=&quot;004E2098&quot;/&gt;&lt;wsp:rsid wsp:val=&quot;004E7B58&quot;/&gt;&lt;wsp:rsid wsp:val=&quot;00505058&quot;/&gt;&lt;wsp:rsid wsp:val=&quot;005113BD&quot;/&gt;&lt;wsp:rsid wsp:val=&quot;00520D6F&quot;/&gt;&lt;wsp:rsid wsp:val=&quot;00526E28&quot;/&gt;&lt;wsp:rsid wsp:val=&quot;00531E34&quot;/&gt;&lt;wsp:rsid wsp:val=&quot;005372A1&quot;/&gt;&lt;wsp:rsid wsp:val=&quot;00543224&quot;/&gt;&lt;wsp:rsid wsp:val=&quot;00556162&quot;/&gt;&lt;wsp:rsid wsp:val=&quot;00583E77&quot;/&gt;&lt;wsp:rsid wsp:val=&quot;00585E61&quot;/&gt;&lt;wsp:rsid wsp:val=&quot;00586D45&quot;/&gt;&lt;wsp:rsid wsp:val=&quot;005A0E69&quot;/&gt;&lt;wsp:rsid wsp:val=&quot;005B519B&quot;/&gt;&lt;wsp:rsid wsp:val=&quot;005C1A83&quot;/&gt;&lt;wsp:rsid wsp:val=&quot;005C3C29&quot;/&gt;&lt;wsp:rsid wsp:val=&quot;005C52BB&quot;/&gt;&lt;wsp:rsid wsp:val=&quot;005D180A&quot;/&gt;&lt;wsp:rsid wsp:val=&quot;005D7012&quot;/&gt;&lt;wsp:rsid wsp:val=&quot;005E24B4&quot;/&gt;&lt;wsp:rsid wsp:val=&quot;005F6402&quot;/&gt;&lt;wsp:rsid wsp:val=&quot;00606FDA&quot;/&gt;&lt;wsp:rsid wsp:val=&quot;00610A3E&quot;/&gt;&lt;wsp:rsid wsp:val=&quot;00614EE6&quot;/&gt;&lt;wsp:rsid wsp:val=&quot;00621710&quot;/&gt;&lt;wsp:rsid wsp:val=&quot;00626CAD&quot;/&gt;&lt;wsp:rsid wsp:val=&quot;00634D9E&quot;/&gt;&lt;wsp:rsid wsp:val=&quot;00635252&quot;/&gt;&lt;wsp:rsid wsp:val=&quot;006370EE&quot;/&gt;&lt;wsp:rsid wsp:val=&quot;00641074&quot;/&gt;&lt;wsp:rsid wsp:val=&quot;00641531&quot;/&gt;&lt;wsp:rsid wsp:val=&quot;00643C96&quot;/&gt;&lt;wsp:rsid wsp:val=&quot;0065338F&quot;/&gt;&lt;wsp:rsid wsp:val=&quot;00656A60&quot;/&gt;&lt;wsp:rsid wsp:val=&quot;0067028C&quot;/&gt;&lt;wsp:rsid wsp:val=&quot;006B1999&quot;/&gt;&lt;wsp:rsid wsp:val=&quot;006C0F59&quot;/&gt;&lt;wsp:rsid wsp:val=&quot;006C32D8&quot;/&gt;&lt;wsp:rsid wsp:val=&quot;006D1445&quot;/&gt;&lt;wsp:rsid wsp:val=&quot;006D40B4&quot;/&gt;&lt;wsp:rsid wsp:val=&quot;006E04AB&quot;/&gt;&lt;wsp:rsid wsp:val=&quot;006E2036&quot;/&gt;&lt;wsp:rsid wsp:val=&quot;006E665A&quot;/&gt;&lt;wsp:rsid wsp:val=&quot;006F1B99&quot;/&gt;&lt;wsp:rsid wsp:val=&quot;007019CD&quot;/&gt;&lt;wsp:rsid wsp:val=&quot;00703EF7&quot;/&gt;&lt;wsp:rsid wsp:val=&quot;007061AA&quot;/&gt;&lt;wsp:rsid wsp:val=&quot;007107E3&quot;/&gt;&lt;wsp:rsid wsp:val=&quot;0071749A&quot;/&gt;&lt;wsp:rsid wsp:val=&quot;00720A9F&quot;/&gt;&lt;wsp:rsid wsp:val=&quot;00726B40&quot;/&gt;&lt;wsp:rsid wsp:val=&quot;00733F5A&quot;/&gt;&lt;wsp:rsid wsp:val=&quot;00736F5C&quot;/&gt;&lt;wsp:rsid wsp:val=&quot;00747785&quot;/&gt;&lt;wsp:rsid wsp:val=&quot;00756905&quot;/&gt;&lt;wsp:rsid wsp:val=&quot;00762773&quot;/&gt;&lt;wsp:rsid wsp:val=&quot;007A13B9&quot;/&gt;&lt;wsp:rsid wsp:val=&quot;007A66D9&quot;/&gt;&lt;wsp:rsid wsp:val=&quot;007B12F0&quot;/&gt;&lt;wsp:rsid wsp:val=&quot;007B1585&quot;/&gt;&lt;wsp:rsid wsp:val=&quot;007D1215&quot;/&gt;&lt;wsp:rsid wsp:val=&quot;007F200F&quot;/&gt;&lt;wsp:rsid wsp:val=&quot;00805D06&quot;/&gt;&lt;wsp:rsid wsp:val=&quot;00813274&quot;/&gt;&lt;wsp:rsid wsp:val=&quot;00816205&quot;/&gt;&lt;wsp:rsid wsp:val=&quot;00823330&quot;/&gt;&lt;wsp:rsid wsp:val=&quot;00824C64&quot;/&gt;&lt;wsp:rsid wsp:val=&quot;00831ABA&quot;/&gt;&lt;wsp:rsid wsp:val=&quot;0084106B&quot;/&gt;&lt;wsp:rsid wsp:val=&quot;008474D8&quot;/&gt;&lt;wsp:rsid wsp:val=&quot;008476AD&quot;/&gt;&lt;wsp:rsid wsp:val=&quot;00855C95&quot;/&gt;&lt;wsp:rsid wsp:val=&quot;0085656E&quot;/&gt;&lt;wsp:rsid wsp:val=&quot;00870F94&quot;/&gt;&lt;wsp:rsid wsp:val=&quot;00873368&quot;/&gt;&lt;wsp:rsid wsp:val=&quot;008828F9&quot;/&gt;&lt;wsp:rsid wsp:val=&quot;008836C8&quot;/&gt;&lt;wsp:rsid wsp:val=&quot;008874FC&quot;/&gt;&lt;wsp:rsid wsp:val=&quot;00891ECA&quot;/&gt;&lt;wsp:rsid wsp:val=&quot;00893C0F&quot;/&gt;&lt;wsp:rsid wsp:val=&quot;008A4593&quot;/&gt;&lt;wsp:rsid wsp:val=&quot;008A6324&quot;/&gt;&lt;wsp:rsid wsp:val=&quot;008B2DC6&quot;/&gt;&lt;wsp:rsid wsp:val=&quot;008C0824&quot;/&gt;&lt;wsp:rsid wsp:val=&quot;008C3DC6&quot;/&gt;&lt;wsp:rsid wsp:val=&quot;008C5328&quot;/&gt;&lt;wsp:rsid wsp:val=&quot;008D3205&quot;/&gt;&lt;wsp:rsid wsp:val=&quot;008D39F7&quot;/&gt;&lt;wsp:rsid wsp:val=&quot;008E24A5&quot;/&gt;&lt;wsp:rsid wsp:val=&quot;00907311&quot;/&gt;&lt;wsp:rsid wsp:val=&quot;00917648&quot;/&gt;&lt;wsp:rsid wsp:val=&quot;00921400&quot;/&gt;&lt;wsp:rsid wsp:val=&quot;00922867&quot;/&gt;&lt;wsp:rsid wsp:val=&quot;00925A32&quot;/&gt;&lt;wsp:rsid wsp:val=&quot;0093462C&quot;/&gt;&lt;wsp:rsid wsp:val=&quot;0095147A&quot;/&gt;&lt;wsp:rsid wsp:val=&quot;0095374B&quot;/&gt;&lt;wsp:rsid wsp:val=&quot;00962143&quot;/&gt;&lt;wsp:rsid wsp:val=&quot;0096567F&quot;/&gt;&lt;wsp:rsid wsp:val=&quot;009662BB&quot;/&gt;&lt;wsp:rsid wsp:val=&quot;00967F3E&quot;/&gt;&lt;wsp:rsid wsp:val=&quot;00973B9F&quot;/&gt;&lt;wsp:rsid wsp:val=&quot;0098095D&quot;/&gt;&lt;wsp:rsid wsp:val=&quot;00983724&quot;/&gt;&lt;wsp:rsid wsp:val=&quot;009A48A2&quot;/&gt;&lt;wsp:rsid wsp:val=&quot;009C1FC1&quot;/&gt;&lt;wsp:rsid wsp:val=&quot;009C31A8&quot;/&gt;&lt;wsp:rsid wsp:val=&quot;009D036D&quot;/&gt;&lt;wsp:rsid wsp:val=&quot;009E2DF2&quot;/&gt;&lt;wsp:rsid wsp:val=&quot;009E7E1A&quot;/&gt;&lt;wsp:rsid wsp:val=&quot;009F7D60&quot;/&gt;&lt;wsp:rsid wsp:val=&quot;00A02667&quot;/&gt;&lt;wsp:rsid wsp:val=&quot;00A04387&quot;/&gt;&lt;wsp:rsid wsp:val=&quot;00A130C0&quot;/&gt;&lt;wsp:rsid wsp:val=&quot;00A13ADF&quot;/&gt;&lt;wsp:rsid wsp:val=&quot;00A179E9&quot;/&gt;&lt;wsp:rsid wsp:val=&quot;00A21444&quot;/&gt;&lt;wsp:rsid wsp:val=&quot;00A2225E&quot;/&gt;&lt;wsp:rsid wsp:val=&quot;00A25BA6&quot;/&gt;&lt;wsp:rsid wsp:val=&quot;00A30601&quot;/&gt;&lt;wsp:rsid wsp:val=&quot;00A31B4B&quot;/&gt;&lt;wsp:rsid wsp:val=&quot;00A3644A&quot;/&gt;&lt;wsp:rsid wsp:val=&quot;00A53775&quot;/&gt;&lt;wsp:rsid wsp:val=&quot;00A53869&quot;/&gt;&lt;wsp:rsid wsp:val=&quot;00A61274&quot;/&gt;&lt;wsp:rsid wsp:val=&quot;00A618A9&quot;/&gt;&lt;wsp:rsid wsp:val=&quot;00A65E2A&quot;/&gt;&lt;wsp:rsid wsp:val=&quot;00A662B9&quot;/&gt;&lt;wsp:rsid wsp:val=&quot;00A71892&quot;/&gt;&lt;wsp:rsid wsp:val=&quot;00A7307D&quot;/&gt;&lt;wsp:rsid wsp:val=&quot;00A96AD1&quot;/&gt;&lt;wsp:rsid wsp:val=&quot;00AA63F8&quot;/&gt;&lt;wsp:rsid wsp:val=&quot;00AB4A9A&quot;/&gt;&lt;wsp:rsid wsp:val=&quot;00AC346B&quot;/&gt;&lt;wsp:rsid wsp:val=&quot;00AE5A46&quot;/&gt;&lt;wsp:rsid wsp:val=&quot;00B03C5C&quot;/&gt;&lt;wsp:rsid wsp:val=&quot;00B04552&quot;/&gt;&lt;wsp:rsid wsp:val=&quot;00B105EE&quot;/&gt;&lt;wsp:rsid wsp:val=&quot;00B14AA0&quot;/&gt;&lt;wsp:rsid wsp:val=&quot;00B24D3C&quot;/&gt;&lt;wsp:rsid wsp:val=&quot;00B541A9&quot;/&gt;&lt;wsp:rsid wsp:val=&quot;00B60808&quot;/&gt;&lt;wsp:rsid wsp:val=&quot;00B641AE&quot;/&gt;&lt;wsp:rsid wsp:val=&quot;00B8366E&quot;/&gt;&lt;wsp:rsid wsp:val=&quot;00B8532E&quot;/&gt;&lt;wsp:rsid wsp:val=&quot;00B86798&quot;/&gt;&lt;wsp:rsid wsp:val=&quot;00B9390A&quot;/&gt;&lt;wsp:rsid wsp:val=&quot;00B963E6&quot;/&gt;&lt;wsp:rsid wsp:val=&quot;00BA524A&quot;/&gt;&lt;wsp:rsid wsp:val=&quot;00BB77D5&quot;/&gt;&lt;wsp:rsid wsp:val=&quot;00BC7E42&quot;/&gt;&lt;wsp:rsid wsp:val=&quot;00BD033D&quot;/&gt;&lt;wsp:rsid wsp:val=&quot;00BD16D3&quot;/&gt;&lt;wsp:rsid wsp:val=&quot;00BD18B3&quot;/&gt;&lt;wsp:rsid wsp:val=&quot;00BD4B18&quot;/&gt;&lt;wsp:rsid wsp:val=&quot;00BE0B6E&quot;/&gt;&lt;wsp:rsid wsp:val=&quot;00BE4F7E&quot;/&gt;&lt;wsp:rsid wsp:val=&quot;00BE4FCA&quot;/&gt;&lt;wsp:rsid wsp:val=&quot;00BF1760&quot;/&gt;&lt;wsp:rsid wsp:val=&quot;00C0035A&quot;/&gt;&lt;wsp:rsid wsp:val=&quot;00C1445B&quot;/&gt;&lt;wsp:rsid wsp:val=&quot;00C176C2&quot;/&gt;&lt;wsp:rsid wsp:val=&quot;00C231EC&quot;/&gt;&lt;wsp:rsid wsp:val=&quot;00C27839&quot;/&gt;&lt;wsp:rsid wsp:val=&quot;00C33757&quot;/&gt;&lt;wsp:rsid wsp:val=&quot;00C45204&quot;/&gt;&lt;wsp:rsid wsp:val=&quot;00C57176&quot;/&gt;&lt;wsp:rsid wsp:val=&quot;00C629DD&quot;/&gt;&lt;wsp:rsid wsp:val=&quot;00C63368&quot;/&gt;&lt;wsp:rsid wsp:val=&quot;00C8443F&quot;/&gt;&lt;wsp:rsid wsp:val=&quot;00C8671E&quot;/&gt;&lt;wsp:rsid wsp:val=&quot;00C869B7&quot;/&gt;&lt;wsp:rsid wsp:val=&quot;00C93565&quot;/&gt;&lt;wsp:rsid wsp:val=&quot;00CA0A2A&quot;/&gt;&lt;wsp:rsid wsp:val=&quot;00CA1DE1&quot;/&gt;&lt;wsp:rsid wsp:val=&quot;00CC4D9B&quot;/&gt;&lt;wsp:rsid wsp:val=&quot;00CC6725&quot;/&gt;&lt;wsp:rsid wsp:val=&quot;00CC6936&quot;/&gt;&lt;wsp:rsid wsp:val=&quot;00CC69A7&quot;/&gt;&lt;wsp:rsid wsp:val=&quot;00CD5ACA&quot;/&gt;&lt;wsp:rsid wsp:val=&quot;00CF4C6F&quot;/&gt;&lt;wsp:rsid wsp:val=&quot;00D0142C&quot;/&gt;&lt;wsp:rsid wsp:val=&quot;00D12788&quot;/&gt;&lt;wsp:rsid wsp:val=&quot;00D12DAB&quot;/&gt;&lt;wsp:rsid wsp:val=&quot;00D20812&quot;/&gt;&lt;wsp:rsid wsp:val=&quot;00D34E1B&quot;/&gt;&lt;wsp:rsid wsp:val=&quot;00D42250&quot;/&gt;&lt;wsp:rsid wsp:val=&quot;00D46864&quot;/&gt;&lt;wsp:rsid wsp:val=&quot;00D52873&quot;/&gt;&lt;wsp:rsid wsp:val=&quot;00D6256C&quot;/&gt;&lt;wsp:rsid wsp:val=&quot;00D65729&quot;/&gt;&lt;wsp:rsid wsp:val=&quot;00D6616E&quot;/&gt;&lt;wsp:rsid wsp:val=&quot;00D669AB&quot;/&gt;&lt;wsp:rsid wsp:val=&quot;00D935C7&quot;/&gt;&lt;wsp:rsid wsp:val=&quot;00D93D77&quot;/&gt;&lt;wsp:rsid wsp:val=&quot;00DB1A45&quot;/&gt;&lt;wsp:rsid wsp:val=&quot;00DD28BC&quot;/&gt;&lt;wsp:rsid wsp:val=&quot;00DD410E&quot;/&gt;&lt;wsp:rsid wsp:val=&quot;00DD43B2&quot;/&gt;&lt;wsp:rsid wsp:val=&quot;00DD66DC&quot;/&gt;&lt;wsp:rsid wsp:val=&quot;00DE3183&quot;/&gt;&lt;wsp:rsid wsp:val=&quot;00DE3B01&quot;/&gt;&lt;wsp:rsid wsp:val=&quot;00DE5757&quot;/&gt;&lt;wsp:rsid wsp:val=&quot;00DE718E&quot;/&gt;&lt;wsp:rsid wsp:val=&quot;00DF24BD&quot;/&gt;&lt;wsp:rsid wsp:val=&quot;00DF2E0B&quot;/&gt;&lt;wsp:rsid wsp:val=&quot;00E012FF&quot;/&gt;&lt;wsp:rsid wsp:val=&quot;00E0341F&quot;/&gt;&lt;wsp:rsid wsp:val=&quot;00E25FFD&quot;/&gt;&lt;wsp:rsid wsp:val=&quot;00E41F54&quot;/&gt;&lt;wsp:rsid wsp:val=&quot;00E45B38&quot;/&gt;&lt;wsp:rsid wsp:val=&quot;00E53062&quot;/&gt;&lt;wsp:rsid wsp:val=&quot;00E73AB0&quot;/&gt;&lt;wsp:rsid wsp:val=&quot;00E87663&quot;/&gt;&lt;wsp:rsid wsp:val=&quot;00E958FB&quot;/&gt;&lt;wsp:rsid wsp:val=&quot;00EA190A&quot;/&gt;&lt;wsp:rsid wsp:val=&quot;00EC1932&quot;/&gt;&lt;wsp:rsid wsp:val=&quot;00EC4336&quot;/&gt;&lt;wsp:rsid wsp:val=&quot;00ED0B9E&quot;/&gt;&lt;wsp:rsid wsp:val=&quot;00EE16EF&quot;/&gt;&lt;wsp:rsid wsp:val=&quot;00EE1B69&quot;/&gt;&lt;wsp:rsid wsp:val=&quot;00EF04B3&quot;/&gt;&lt;wsp:rsid wsp:val=&quot;00EF18BD&quot;/&gt;&lt;wsp:rsid wsp:val=&quot;00EF338A&quot;/&gt;&lt;wsp:rsid wsp:val=&quot;00EF4C96&quot;/&gt;&lt;wsp:rsid wsp:val=&quot;00EF5D24&quot;/&gt;&lt;wsp:rsid wsp:val=&quot;00EF651E&quot;/&gt;&lt;wsp:rsid wsp:val=&quot;00F011AC&quot;/&gt;&lt;wsp:rsid wsp:val=&quot;00F06AE2&quot;/&gt;&lt;wsp:rsid wsp:val=&quot;00F34222&quot;/&gt;&lt;wsp:rsid wsp:val=&quot;00F505EB&quot;/&gt;&lt;wsp:rsid wsp:val=&quot;00F603F0&quot;/&gt;&lt;wsp:rsid wsp:val=&quot;00F64E7A&quot;/&gt;&lt;wsp:rsid wsp:val=&quot;00F713B6&quot;/&gt;&lt;wsp:rsid wsp:val=&quot;00F82492&quot;/&gt;&lt;wsp:rsid wsp:val=&quot;00F82D81&quot;/&gt;&lt;wsp:rsid wsp:val=&quot;00F91E64&quot;/&gt;&lt;wsp:rsid wsp:val=&quot;00F95E43&quot;/&gt;&lt;wsp:rsid wsp:val=&quot;00FA4CC4&quot;/&gt;&lt;wsp:rsid wsp:val=&quot;00FA7553&quot;/&gt;&lt;wsp:rsid wsp:val=&quot;00FB7A55&quot;/&gt;&lt;wsp:rsid wsp:val=&quot;00FE277A&quot;/&gt;&lt;wsp:rsid wsp:val=&quot;00FF7DA1&quot;/&gt;&lt;/wsp:rsids&gt;&lt;/w:docPr&gt;&lt;w:body&gt;&lt;wx:sect&gt;&lt;w:p wsp:rsidR=&quot;00000000&quot; wsp:rsidRDefault=&quot;0095147A&quot; wsp:rsidP=&quot;0095147A&quot;&gt;&lt;m:oMathPara&gt;&lt;m:oMath&gt;&lt;m:sSub&gt;&lt;m:sSubPr&gt;&lt;m:ctrlPr&gt;&lt;w:rPr&gt;&lt;w:rFonts w:ascii=&quot;Cambria Math&quot; w:h-ansi=&quot;Cambria Math&quot; w:cs=&quot;Arial&quot;/&gt;&lt;wx:font wx:val=&quot;Cambria Math&quot;/&gt;&lt;w:color w:val=&quot;000000&quot;/&gt;&lt;/w:rPr&gt;&lt;/m:ctrlPr&gt;&lt;/m:sSubPr&gt;&lt;m:e&gt;&lt;m:r&gt;&lt;m:rPr&gt;&lt;m:sty m:val=&quot;p&quot;/&gt;&lt;/m:rPr&gt;&lt;w:rPr&gt;&lt;w:rFonts w:ascii=&quot;Cambria Math&quot; w:h-ansi=&quot;Cambria Math&quot; w:cs=&quot;Arial&quot;/&gt;&lt;wx:font wx:val=&quot;Cambria Math&quot;/&gt;&lt;w:color w:val=&quot;000000&quot;/&gt;&lt;/w:rPr&gt;&lt;m:t&gt;S&lt;/m:t&gt;&lt;/m:r&gt;&lt;m:ctrlPr&gt;&lt;w:rPr&gt;&lt;w:rFonts w:ascii=&quot;Cambria Math&quot; w:fareast=&quot;Calibri&quot; w:h-ansi=&quot;Cambria Math&quot; w:cs=&quot;Arial&quot;/&gt;&lt;wx:font wx:val=&quot;Cambria Math&quot;/&gt;&lt;w:color w:val=&quot;000000&quot;/&gt;&lt;w:kern w:val=&quot;2&quot;/&gt;&lt;/w:rPr&gt;&lt;/m:ctrlPr&gt;&lt;/m:e&gt;&lt;m:sub&gt;&lt;m:r&gt;&lt;m:rPr&gt;&lt;m:sty m:val=&quot;p&quot;/&gt;&lt;/m:rPr&gt;&lt;w:rPr&gt;&lt;w:rFonts w:ascii=&quot;Cambria Math&quot; w:h-ansi=&quot;Cambria Math&quot; w:cs=&quot;Arial&quot;/&gt;&lt;wx:font wx:val=&quot;Cambria Math&quot;/&gt;&lt;w:color w:val=&quot;000000&quot;/&gt;&lt;/w:rPr&gt;&lt;m:t&gt;max&lt;/m:t&gt;&lt;/m:r&gt;&lt;m:ctrlPr&gt;&lt;w:rPr&gt;&lt;w:rFonts w:ascii=&quot;Cambria Math&quot; w:fareast=&quot;Calibri&quot; w:h-ansi=&quot;Cambria Math&quot; w:cs=&quot;Arial&quot;/&gt;&lt;wx:font wx:val=&quot;Cambria Math&quot;/&gt;&lt;w:color w:val=&quot;000000&quot;/&gt;&lt;w:kern w:val=&quot;2&quot;/&gt;&lt;/w:rPr&gt;&lt;/m:ctrlPr&gt;&lt;/m:sub&gt;&lt;/m:sSub&gt;&lt;/m:oMath&gt;&lt;/m:oMathPara&gt;&lt;/w:p&gt;&lt;w:sectPr wsp:rsidR=&quot;00000000&quot;&gt;&lt;w:pgSz w:w=&quot;12240&quot; w:h=&quot;15840&quot;/&gt;&lt;w:pgMar w:top=&quot;1440&quot; w:right=&quot;1440&quot; w:bottom=&quot;1440&quot; w:left=&quot;1440&quot; w:header=&quot;720&quot; w:footer=&quot;720&quot; w:gutter=&quot;0&quot;/&gt;&lt;w:cols w:space=&quot;720&quot;/&gt;&lt;/w:sectPr&gt;&lt;/wx:sect&gt;&lt;/w:body&gt;&lt;/w:wordDocument&gt;">
+              <w:pict w14:anchorId="72EA03E0">
+                <v:shape id="_x0000_i1026" type="#_x0000_t75" alt="" style="width:23.65pt;height:13.95pt;mso-width-percent:0;mso-height-percent:0;mso-width-percent:0;mso-height-percent:0" equationxml="&lt;?xml version=&quot;1.0&quot; encoding=&quot;UTF-8&quot; standalone=&quot;yes&quot;?&gt;&#13;&#10;&#13;&#10;&#13;&#10;&#13;&#10;&#13;&#10;&#13;&#10;&#13;&#10;&#13;&#10;&#13;&#10;&#13;&#10;&#13;&#10;&#13;&#10;&#13;&#10;&#13;&#10;&#13;&#10;&#13;&#10;&#13;&#10;&#13;&#10;&#13;&#10;&#13;&#10;&#13;&#10;&#13;&#10;&#13;&#10;&#13;&#10;&#13;&#10;&#13;&#10;&#13;&#10;&lt;?mso-application progid=&quot;Word.Document&quot;?&gt;&#13;&#10;&#13;&#10;&#13;&#10;&#13;&#10;&#13;&#10;&#13;&#10;&#13;&#10;&#13;&#10;&#13;&#10;&#13;&#10;&#13;&#10;&#13;&#10;&#13;&#10;&#13;&#10;&#13;&#10;&#13;&#10;&#13;&#10;&#13;&#10;&#13;&#10;&#13;&#10;&#13;&#10;&#13;&#10;&#13;&#10;&#13;&#10;&#13;&#10;&#13;&#10;&#13;&#10;&lt;w:wordDocument xmlns:aml=&quot;http://schemas.microsoft.com/aml/2001/core&quot; xmlns:wpc=&quot;http://schemas.microsoft.com/office/word/2010/wordprocessingCanvas&quot; xmlns:cx=&quot;http://schemas.microsoft.com/office/drawing/2014/chartex&quot; xmlns:cx1=&quot;http://schemas.microsoft.com/office/drawing/2015/9/8/chartex&quot; xmlns:cx2=&quot;http://schemas.microsoft.com/office/drawing/2015/10/21/chartex&quot; xmlns:cx3=&quot;http://schemas.microsoft.com/office/drawing/2016/5/9/chartex&quot; xmlns:cx4=&quot;http://schemas.microsoft.com/office/drawing/2016/5/10/chartex&quot; xmlns:cx5=&quot;http://schemas.microsoft.com/office/drawing/2016/5/11/chartex&quot; xmlns:cx6=&quot;http://schemas.microsoft.com/office/drawing/2016/5/12/chartex&quot; xmlns:cx7=&quot;http://schemas.microsoft.com/office/drawing/2016/5/13/chartex&quot; xmlns:cx8=&quot;http://schemas.microsoft.com/office/drawing/2016/5/14/chartex&quot; xmlns:cr=&quot;http://schemas.microsoft.com/office/comments/2020/reactions&quot; xmlns:dt=&quot;uuid:C2F41010-65B3-11d1-A29F-00AA00C14882&quot; xmlns:mc=&quot;http://schemas.openxmlformats.org/markup-compatibility/2006&quot; xmlns:aink=&quot;http://schemas.microsoft.com/office/drawing/2016/ink&quot; xmlns:am3d=&quot;http://schemas.microsoft.com/office/drawing/2017/model3d&quot; xmlns:o=&quot;urn:schemas-microsoft-com:office:office&quot; xmlns:oel=&quot;http://schemas.microsoft.com/office/2019/extlst&quot; xmlns:m=&quot;http://schemas.openxmlformats.org/officeDocument/2006/math&quot; xmlns:v=&quot;urn:schemas-microsoft-com:vml&quot; xmlns:w10=&quot;urn:schemas-microsoft-com:office:word&quot; xmlns:w=&quot;http://schemas.microsoft.com/office/word/2003/wordml&quot; xmlns:wx=&quot;http://schemas.microsoft.com/office/word/2003/auxHint&quot; xmlns:wne=&quot;http://schemas.microsoft.com/office/word/2006/wordml&quot; xmlns:wsp=&quot;http://schemas.microsoft.com/office/word/2003/wordml/sp2&quot; xmlns:sl=&quot;http://schemas.microsoft.com/schemaLibrary/2003/core&quot; w:macrosPresent=&quot;no&quot; w:embeddedObjPresent=&quot;no&quot; w:ocxPresent=&quot;no&quot; xml:space=&quot;preserve&quot;&gt;&lt;w:ignoreSubtree w:val=&quot;http://schemas.microsoft.com/office/word/2003/wordml/sp2&quot;/&gt;&lt;o:DocumentProperties&gt;&lt;o:Version&gt;16&lt;/o:Version&gt;&lt;/o:DocumentProperties&gt;&lt;w:docPr&gt;&lt;w:view w:val=&quot;print&quot;/&gt;&lt;w:zoom w:percent=&quot;100&quot;/&gt;&lt;w:doNotEmbedSystemFonts/&gt;&lt;w:stylePaneFormatFilter w:val=&quot;3F01&quot;/&gt;&lt;w:defaultTabStop w:val=&quot;720&quot;/&gt;&lt;w:punctuationKerning/&gt;&lt;w:characterSpacingControl w:val=&quot;DontCompress&quot;/&gt;&lt;w:webPageEncoding w:val=&quot;windows-1252&quot;/&gt;&lt;w:optimizeForBrowser/&gt;&lt;w:relyOnVML/&gt;&lt;w:allowPNG/&gt;&lt;w:validateAgainstSchema/&gt;&lt;w:saveInvalidXML w:val=&quot;off&quot;/&gt;&lt;w:ignoreMixedContent w:val=&quot;off&quot;/&gt;&lt;w:alwaysShowPlaceholderText w:val=&quot;off&quot;/&gt;&lt;w:compat&gt;&lt;w:breakWrappedTables/&gt;&lt;w:snapToGridInCell/&gt;&lt;w:applyBreakingRules/&gt;&lt;w:wrapTextWithPunct/&gt;&lt;w:useAsianBreakRules/&gt;&lt;w:dontGrowAutofit/&gt;&lt;/w:compat&gt;&lt;wsp:rsids&gt;&lt;wsp:rsidRoot wsp:val=&quot;002231F7&quot;/&gt;&lt;wsp:rsid wsp:val=&quot;00021D64&quot;/&gt;&lt;wsp:rsid wsp:val=&quot;0002538E&quot;/&gt;&lt;wsp:rsid wsp:val=&quot;00027705&quot;/&gt;&lt;wsp:rsid wsp:val=&quot;000442EB&quot;/&gt;&lt;wsp:rsid wsp:val=&quot;000659A3&quot;/&gt;&lt;wsp:rsid wsp:val=&quot;00073737&quot;/&gt;&lt;wsp:rsid wsp:val=&quot;00075A7D&quot;/&gt;&lt;wsp:rsid wsp:val=&quot;0007706D&quot;/&gt;&lt;wsp:rsid wsp:val=&quot;000773F6&quot;/&gt;&lt;wsp:rsid wsp:val=&quot;000828AE&quot;/&gt;&lt;wsp:rsid wsp:val=&quot;000864B8&quot;/&gt;&lt;wsp:rsid wsp:val=&quot;000877A0&quot;/&gt;&lt;wsp:rsid wsp:val=&quot;000A11B8&quot;/&gt;&lt;wsp:rsid wsp:val=&quot;000A1912&quot;/&gt;&lt;wsp:rsid wsp:val=&quot;000B7138&quot;/&gt;&lt;wsp:rsid wsp:val=&quot;000B7946&quot;/&gt;&lt;wsp:rsid wsp:val=&quot;000C02C8&quot;/&gt;&lt;wsp:rsid wsp:val=&quot;000C18CD&quot;/&gt;&lt;wsp:rsid wsp:val=&quot;000C2933&quot;/&gt;&lt;wsp:rsid wsp:val=&quot;000D0EF9&quot;/&gt;&lt;wsp:rsid wsp:val=&quot;000D1CAB&quot;/&gt;&lt;wsp:rsid wsp:val=&quot;000F6444&quot;/&gt;&lt;wsp:rsid wsp:val=&quot;00105506&quot;/&gt;&lt;wsp:rsid wsp:val=&quot;0010584D&quot;/&gt;&lt;wsp:rsid wsp:val=&quot;0011177B&quot;/&gt;&lt;wsp:rsid wsp:val=&quot;001231CA&quot;/&gt;&lt;wsp:rsid wsp:val=&quot;00123787&quot;/&gt;&lt;wsp:rsid wsp:val=&quot;001321BF&quot;/&gt;&lt;wsp:rsid wsp:val=&quot;0013355B&quot;/&gt;&lt;wsp:rsid wsp:val=&quot;0015757F&quot;/&gt;&lt;wsp:rsid wsp:val=&quot;00164E6F&quot;/&gt;&lt;wsp:rsid wsp:val=&quot;00174316&quot;/&gt;&lt;wsp:rsid wsp:val=&quot;001805C1&quot;/&gt;&lt;wsp:rsid wsp:val=&quot;001864DD&quot;/&gt;&lt;wsp:rsid wsp:val=&quot;001A3935&quot;/&gt;&lt;wsp:rsid wsp:val=&quot;001B1BE5&quot;/&gt;&lt;wsp:rsid wsp:val=&quot;001B2E6C&quot;/&gt;&lt;wsp:rsid wsp:val=&quot;001C039E&quot;/&gt;&lt;wsp:rsid wsp:val=&quot;001C5D23&quot;/&gt;&lt;wsp:rsid wsp:val=&quot;001D7C41&quot;/&gt;&lt;wsp:rsid wsp:val=&quot;001E628E&quot;/&gt;&lt;wsp:rsid wsp:val=&quot;001E6378&quot;/&gt;&lt;wsp:rsid wsp:val=&quot;001E7EC0&quot;/&gt;&lt;wsp:rsid wsp:val=&quot;001F15EA&quot;/&gt;&lt;wsp:rsid wsp:val=&quot;001F2A75&quot;/&gt;&lt;wsp:rsid wsp:val=&quot;001F35C2&quot;/&gt;&lt;wsp:rsid wsp:val=&quot;001F60AC&quot;/&gt;&lt;wsp:rsid wsp:val=&quot;0020268D&quot;/&gt;&lt;wsp:rsid wsp:val=&quot;00203DC0&quot;/&gt;&lt;wsp:rsid wsp:val=&quot;00204E17&quot;/&gt;&lt;wsp:rsid wsp:val=&quot;00206713&quot;/&gt;&lt;wsp:rsid wsp:val=&quot;002231F7&quot;/&gt;&lt;wsp:rsid wsp:val=&quot;0022526B&quot;/&gt;&lt;wsp:rsid wsp:val=&quot;00230B9A&quot;/&gt;&lt;wsp:rsid wsp:val=&quot;00243EC4&quot;/&gt;&lt;wsp:rsid wsp:val=&quot;002472BB&quot;/&gt;&lt;wsp:rsid wsp:val=&quot;002525BC&quot;/&gt;&lt;wsp:rsid wsp:val=&quot;00263788&quot;/&gt;&lt;wsp:rsid wsp:val=&quot;00267EF8&quot;/&gt;&lt;wsp:rsid wsp:val=&quot;00274E5E&quot;/&gt;&lt;wsp:rsid wsp:val=&quot;0027641D&quot;/&gt;&lt;wsp:rsid wsp:val=&quot;002874F6&quot;/&gt;&lt;wsp:rsid wsp:val=&quot;002A1B2E&quot;/&gt;&lt;wsp:rsid wsp:val=&quot;002A352D&quot;/&gt;&lt;wsp:rsid wsp:val=&quot;002B46E9&quot;/&gt;&lt;wsp:rsid wsp:val=&quot;002B6712&quot;/&gt;&lt;wsp:rsid wsp:val=&quot;002B7D80&quot;/&gt;&lt;wsp:rsid wsp:val=&quot;002C172D&quot;/&gt;&lt;wsp:rsid wsp:val=&quot;002C3B66&quot;/&gt;&lt;wsp:rsid wsp:val=&quot;002C3EB3&quot;/&gt;&lt;wsp:rsid wsp:val=&quot;002C6137&quot;/&gt;&lt;wsp:rsid wsp:val=&quot;002D3034&quot;/&gt;&lt;wsp:rsid wsp:val=&quot;002D3B30&quot;/&gt;&lt;wsp:rsid wsp:val=&quot;002E2168&quot;/&gt;&lt;wsp:rsid wsp:val=&quot;002E388B&quot;/&gt;&lt;wsp:rsid wsp:val=&quot;002E4B68&quot;/&gt;&lt;wsp:rsid wsp:val=&quot;002F1455&quot;/&gt;&lt;wsp:rsid wsp:val=&quot;002F1665&quot;/&gt;&lt;wsp:rsid wsp:val=&quot;00305C9C&quot;/&gt;&lt;wsp:rsid wsp:val=&quot;003061BA&quot;/&gt;&lt;wsp:rsid wsp:val=&quot;00315BC3&quot;/&gt;&lt;wsp:rsid wsp:val=&quot;0032052C&quot;/&gt;&lt;wsp:rsid wsp:val=&quot;00334CA6&quot;/&gt;&lt;wsp:rsid wsp:val=&quot;003428E6&quot;/&gt;&lt;wsp:rsid wsp:val=&quot;00343C94&quot;/&gt;&lt;wsp:rsid wsp:val=&quot;00352F07&quot;/&gt;&lt;wsp:rsid wsp:val=&quot;00357A10&quot;/&gt;&lt;wsp:rsid wsp:val=&quot;00362550&quot;/&gt;&lt;wsp:rsid wsp:val=&quot;00366007&quot;/&gt;&lt;wsp:rsid wsp:val=&quot;00370697&quot;/&gt;&lt;wsp:rsid wsp:val=&quot;003729AF&quot;/&gt;&lt;wsp:rsid wsp:val=&quot;00381C25&quot;/&gt;&lt;wsp:rsid wsp:val=&quot;003826DC&quot;/&gt;&lt;wsp:rsid wsp:val=&quot;0038737D&quot;/&gt;&lt;wsp:rsid wsp:val=&quot;0039290D&quot;/&gt;&lt;wsp:rsid wsp:val=&quot;00392A55&quot;/&gt;&lt;wsp:rsid wsp:val=&quot;003B00DC&quot;/&gt;&lt;wsp:rsid wsp:val=&quot;003C4E3B&quot;/&gt;&lt;wsp:rsid wsp:val=&quot;003D5757&quot;/&gt;&lt;wsp:rsid wsp:val=&quot;003D7E67&quot;/&gt;&lt;wsp:rsid wsp:val=&quot;0040202D&quot;/&gt;&lt;wsp:rsid wsp:val=&quot;00405AB7&quot;/&gt;&lt;wsp:rsid wsp:val=&quot;00416BB9&quot;/&gt;&lt;wsp:rsid wsp:val=&quot;00430EAF&quot;/&gt;&lt;wsp:rsid wsp:val=&quot;004522E5&quot;/&gt;&lt;wsp:rsid wsp:val=&quot;00466ABA&quot;/&gt;&lt;wsp:rsid wsp:val=&quot;00472C66&quot;/&gt;&lt;wsp:rsid wsp:val=&quot;004732EF&quot;/&gt;&lt;wsp:rsid wsp:val=&quot;00483A05&quot;/&gt;&lt;wsp:rsid wsp:val=&quot;004909CD&quot;/&gt;&lt;wsp:rsid wsp:val=&quot;00491D01&quot;/&gt;&lt;wsp:rsid wsp:val=&quot;00492434&quot;/&gt;&lt;wsp:rsid wsp:val=&quot;00496AC2&quot;/&gt;&lt;wsp:rsid wsp:val=&quot;004B36B2&quot;/&gt;&lt;wsp:rsid wsp:val=&quot;004B4D42&quot;/&gt;&lt;wsp:rsid wsp:val=&quot;004D2742&quot;/&gt;&lt;wsp:rsid wsp:val=&quot;004E2098&quot;/&gt;&lt;wsp:rsid wsp:val=&quot;004E7B58&quot;/&gt;&lt;wsp:rsid wsp:val=&quot;00505058&quot;/&gt;&lt;wsp:rsid wsp:val=&quot;005113BD&quot;/&gt;&lt;wsp:rsid wsp:val=&quot;00520D6F&quot;/&gt;&lt;wsp:rsid wsp:val=&quot;00526E28&quot;/&gt;&lt;wsp:rsid wsp:val=&quot;00531E34&quot;/&gt;&lt;wsp:rsid wsp:val=&quot;005372A1&quot;/&gt;&lt;wsp:rsid wsp:val=&quot;00543224&quot;/&gt;&lt;wsp:rsid wsp:val=&quot;00556162&quot;/&gt;&lt;wsp:rsid wsp:val=&quot;00583E77&quot;/&gt;&lt;wsp:rsid wsp:val=&quot;00585E61&quot;/&gt;&lt;wsp:rsid wsp:val=&quot;00586D45&quot;/&gt;&lt;wsp:rsid wsp:val=&quot;005A0E69&quot;/&gt;&lt;wsp:rsid wsp:val=&quot;005B519B&quot;/&gt;&lt;wsp:rsid wsp:val=&quot;005C1A83&quot;/&gt;&lt;wsp:rsid wsp:val=&quot;005C3C29&quot;/&gt;&lt;wsp:rsid wsp:val=&quot;005C52BB&quot;/&gt;&lt;wsp:rsid wsp:val=&quot;005D180A&quot;/&gt;&lt;wsp:rsid wsp:val=&quot;005D7012&quot;/&gt;&lt;wsp:rsid wsp:val=&quot;005E24B4&quot;/&gt;&lt;wsp:rsid wsp:val=&quot;005F6402&quot;/&gt;&lt;wsp:rsid wsp:val=&quot;00606FDA&quot;/&gt;&lt;wsp:rsid wsp:val=&quot;00610A3E&quot;/&gt;&lt;wsp:rsid wsp:val=&quot;00614EE6&quot;/&gt;&lt;wsp:rsid wsp:val=&quot;00621710&quot;/&gt;&lt;wsp:rsid wsp:val=&quot;00626CAD&quot;/&gt;&lt;wsp:rsid wsp:val=&quot;00634D9E&quot;/&gt;&lt;wsp:rsid wsp:val=&quot;00635252&quot;/&gt;&lt;wsp:rsid wsp:val=&quot;006370EE&quot;/&gt;&lt;wsp:rsid wsp:val=&quot;00641074&quot;/&gt;&lt;wsp:rsid wsp:val=&quot;00641531&quot;/&gt;&lt;wsp:rsid wsp:val=&quot;00643C96&quot;/&gt;&lt;wsp:rsid wsp:val=&quot;0065338F&quot;/&gt;&lt;wsp:rsid wsp:val=&quot;00656A60&quot;/&gt;&lt;wsp:rsid wsp:val=&quot;0067028C&quot;/&gt;&lt;wsp:rsid wsp:val=&quot;006B1999&quot;/&gt;&lt;wsp:rsid wsp:val=&quot;006C0F59&quot;/&gt;&lt;wsp:rsid wsp:val=&quot;006C32D8&quot;/&gt;&lt;wsp:rsid wsp:val=&quot;006D1445&quot;/&gt;&lt;wsp:rsid wsp:val=&quot;006D40B4&quot;/&gt;&lt;wsp:rsid wsp:val=&quot;006E04AB&quot;/&gt;&lt;wsp:rsid wsp:val=&quot;006E2036&quot;/&gt;&lt;wsp:rsid wsp:val=&quot;006E665A&quot;/&gt;&lt;wsp:rsid wsp:val=&quot;006F1B99&quot;/&gt;&lt;wsp:rsid wsp:val=&quot;007019CD&quot;/&gt;&lt;wsp:rsid wsp:val=&quot;00703EF7&quot;/&gt;&lt;wsp:rsid wsp:val=&quot;007061AA&quot;/&gt;&lt;wsp:rsid wsp:val=&quot;007107E3&quot;/&gt;&lt;wsp:rsid wsp:val=&quot;0071749A&quot;/&gt;&lt;wsp:rsid wsp:val=&quot;00720A9F&quot;/&gt;&lt;wsp:rsid wsp:val=&quot;00726B40&quot;/&gt;&lt;wsp:rsid wsp:val=&quot;00733F5A&quot;/&gt;&lt;wsp:rsid wsp:val=&quot;00736F5C&quot;/&gt;&lt;wsp:rsid wsp:val=&quot;00747785&quot;/&gt;&lt;wsp:rsid wsp:val=&quot;00756905&quot;/&gt;&lt;wsp:rsid wsp:val=&quot;00762773&quot;/&gt;&lt;wsp:rsid wsp:val=&quot;007A13B9&quot;/&gt;&lt;wsp:rsid wsp:val=&quot;007A66D9&quot;/&gt;&lt;wsp:rsid wsp:val=&quot;007B12F0&quot;/&gt;&lt;wsp:rsid wsp:val=&quot;007B1585&quot;/&gt;&lt;wsp:rsid wsp:val=&quot;007D1215&quot;/&gt;&lt;wsp:rsid wsp:val=&quot;007F200F&quot;/&gt;&lt;wsp:rsid wsp:val=&quot;00805D06&quot;/&gt;&lt;wsp:rsid wsp:val=&quot;00813274&quot;/&gt;&lt;wsp:rsid wsp:val=&quot;00816205&quot;/&gt;&lt;wsp:rsid wsp:val=&quot;00823330&quot;/&gt;&lt;wsp:rsid wsp:val=&quot;00824C64&quot;/&gt;&lt;wsp:rsid wsp:val=&quot;00831ABA&quot;/&gt;&lt;wsp:rsid wsp:val=&quot;0084106B&quot;/&gt;&lt;wsp:rsid wsp:val=&quot;008474D8&quot;/&gt;&lt;wsp:rsid wsp:val=&quot;008476AD&quot;/&gt;&lt;wsp:rsid wsp:val=&quot;00855C95&quot;/&gt;&lt;wsp:rsid wsp:val=&quot;0085656E&quot;/&gt;&lt;wsp:rsid wsp:val=&quot;00870F94&quot;/&gt;&lt;wsp:rsid wsp:val=&quot;00873368&quot;/&gt;&lt;wsp:rsid wsp:val=&quot;008828F9&quot;/&gt;&lt;wsp:rsid wsp:val=&quot;008836C8&quot;/&gt;&lt;wsp:rsid wsp:val=&quot;008874FC&quot;/&gt;&lt;wsp:rsid wsp:val=&quot;00891ECA&quot;/&gt;&lt;wsp:rsid wsp:val=&quot;00893C0F&quot;/&gt;&lt;wsp:rsid wsp:val=&quot;008A4593&quot;/&gt;&lt;wsp:rsid wsp:val=&quot;008A6324&quot;/&gt;&lt;wsp:rsid wsp:val=&quot;008B2DC6&quot;/&gt;&lt;wsp:rsid wsp:val=&quot;008C0824&quot;/&gt;&lt;wsp:rsid wsp:val=&quot;008C3DC6&quot;/&gt;&lt;wsp:rsid wsp:val=&quot;008C5328&quot;/&gt;&lt;wsp:rsid wsp:val=&quot;008D3205&quot;/&gt;&lt;wsp:rsid wsp:val=&quot;008D39F7&quot;/&gt;&lt;wsp:rsid wsp:val=&quot;008E24A5&quot;/&gt;&lt;wsp:rsid wsp:val=&quot;00907311&quot;/&gt;&lt;wsp:rsid wsp:val=&quot;00917648&quot;/&gt;&lt;wsp:rsid wsp:val=&quot;00921400&quot;/&gt;&lt;wsp:rsid wsp:val=&quot;00922867&quot;/&gt;&lt;wsp:rsid wsp:val=&quot;00925A32&quot;/&gt;&lt;wsp:rsid wsp:val=&quot;0093462C&quot;/&gt;&lt;wsp:rsid wsp:val=&quot;0095147A&quot;/&gt;&lt;wsp:rsid wsp:val=&quot;0095374B&quot;/&gt;&lt;wsp:rsid wsp:val=&quot;00962143&quot;/&gt;&lt;wsp:rsid wsp:val=&quot;0096567F&quot;/&gt;&lt;wsp:rsid wsp:val=&quot;009662BB&quot;/&gt;&lt;wsp:rsid wsp:val=&quot;00967F3E&quot;/&gt;&lt;wsp:rsid wsp:val=&quot;00973B9F&quot;/&gt;&lt;wsp:rsid wsp:val=&quot;0098095D&quot;/&gt;&lt;wsp:rsid wsp:val=&quot;00983724&quot;/&gt;&lt;wsp:rsid wsp:val=&quot;009A48A2&quot;/&gt;&lt;wsp:rsid wsp:val=&quot;009C1FC1&quot;/&gt;&lt;wsp:rsid wsp:val=&quot;009C31A8&quot;/&gt;&lt;wsp:rsid wsp:val=&quot;009D036D&quot;/&gt;&lt;wsp:rsid wsp:val=&quot;009E2DF2&quot;/&gt;&lt;wsp:rsid wsp:val=&quot;009E7E1A&quot;/&gt;&lt;wsp:rsid wsp:val=&quot;009F7D60&quot;/&gt;&lt;wsp:rsid wsp:val=&quot;00A02667&quot;/&gt;&lt;wsp:rsid wsp:val=&quot;00A04387&quot;/&gt;&lt;wsp:rsid wsp:val=&quot;00A130C0&quot;/&gt;&lt;wsp:rsid wsp:val=&quot;00A13ADF&quot;/&gt;&lt;wsp:rsid wsp:val=&quot;00A179E9&quot;/&gt;&lt;wsp:rsid wsp:val=&quot;00A21444&quot;/&gt;&lt;wsp:rsid wsp:val=&quot;00A2225E&quot;/&gt;&lt;wsp:rsid wsp:val=&quot;00A25BA6&quot;/&gt;&lt;wsp:rsid wsp:val=&quot;00A30601&quot;/&gt;&lt;wsp:rsid wsp:val=&quot;00A31B4B&quot;/&gt;&lt;wsp:rsid wsp:val=&quot;00A3644A&quot;/&gt;&lt;wsp:rsid wsp:val=&quot;00A53775&quot;/&gt;&lt;wsp:rsid wsp:val=&quot;00A53869&quot;/&gt;&lt;wsp:rsid wsp:val=&quot;00A61274&quot;/&gt;&lt;wsp:rsid wsp:val=&quot;00A618A9&quot;/&gt;&lt;wsp:rsid wsp:val=&quot;00A65E2A&quot;/&gt;&lt;wsp:rsid wsp:val=&quot;00A662B9&quot;/&gt;&lt;wsp:rsid wsp:val=&quot;00A71892&quot;/&gt;&lt;wsp:rsid wsp:val=&quot;00A7307D&quot;/&gt;&lt;wsp:rsid wsp:val=&quot;00A96AD1&quot;/&gt;&lt;wsp:rsid wsp:val=&quot;00AA63F8&quot;/&gt;&lt;wsp:rsid wsp:val=&quot;00AB4A9A&quot;/&gt;&lt;wsp:rsid wsp:val=&quot;00AC346B&quot;/&gt;&lt;wsp:rsid wsp:val=&quot;00AE5A46&quot;/&gt;&lt;wsp:rsid wsp:val=&quot;00B03C5C&quot;/&gt;&lt;wsp:rsid wsp:val=&quot;00B04552&quot;/&gt;&lt;wsp:rsid wsp:val=&quot;00B105EE&quot;/&gt;&lt;wsp:rsid wsp:val=&quot;00B14AA0&quot;/&gt;&lt;wsp:rsid wsp:val=&quot;00B24D3C&quot;/&gt;&lt;wsp:rsid wsp:val=&quot;00B541A9&quot;/&gt;&lt;wsp:rsid wsp:val=&quot;00B60808&quot;/&gt;&lt;wsp:rsid wsp:val=&quot;00B641AE&quot;/&gt;&lt;wsp:rsid wsp:val=&quot;00B8366E&quot;/&gt;&lt;wsp:rsid wsp:val=&quot;00B8532E&quot;/&gt;&lt;wsp:rsid wsp:val=&quot;00B86798&quot;/&gt;&lt;wsp:rsid wsp:val=&quot;00B9390A&quot;/&gt;&lt;wsp:rsid wsp:val=&quot;00B963E6&quot;/&gt;&lt;wsp:rsid wsp:val=&quot;00BA524A&quot;/&gt;&lt;wsp:rsid wsp:val=&quot;00BB77D5&quot;/&gt;&lt;wsp:rsid wsp:val=&quot;00BC7E42&quot;/&gt;&lt;wsp:rsid wsp:val=&quot;00BD033D&quot;/&gt;&lt;wsp:rsid wsp:val=&quot;00BD16D3&quot;/&gt;&lt;wsp:rsid wsp:val=&quot;00BD18B3&quot;/&gt;&lt;wsp:rsid wsp:val=&quot;00BD4B18&quot;/&gt;&lt;wsp:rsid wsp:val=&quot;00BE0B6E&quot;/&gt;&lt;wsp:rsid wsp:val=&quot;00BE4F7E&quot;/&gt;&lt;wsp:rsid wsp:val=&quot;00BE4FCA&quot;/&gt;&lt;wsp:rsid wsp:val=&quot;00BF1760&quot;/&gt;&lt;wsp:rsid wsp:val=&quot;00C0035A&quot;/&gt;&lt;wsp:rsid wsp:val=&quot;00C1445B&quot;/&gt;&lt;wsp:rsid wsp:val=&quot;00C176C2&quot;/&gt;&lt;wsp:rsid wsp:val=&quot;00C231EC&quot;/&gt;&lt;wsp:rsid wsp:val=&quot;00C27839&quot;/&gt;&lt;wsp:rsid wsp:val=&quot;00C33757&quot;/&gt;&lt;wsp:rsid wsp:val=&quot;00C45204&quot;/&gt;&lt;wsp:rsid wsp:val=&quot;00C57176&quot;/&gt;&lt;wsp:rsid wsp:val=&quot;00C629DD&quot;/&gt;&lt;wsp:rsid wsp:val=&quot;00C63368&quot;/&gt;&lt;wsp:rsid wsp:val=&quot;00C8443F&quot;/&gt;&lt;wsp:rsid wsp:val=&quot;00C8671E&quot;/&gt;&lt;wsp:rsid wsp:val=&quot;00C869B7&quot;/&gt;&lt;wsp:rsid wsp:val=&quot;00C93565&quot;/&gt;&lt;wsp:rsid wsp:val=&quot;00CA0A2A&quot;/&gt;&lt;wsp:rsid wsp:val=&quot;00CA1DE1&quot;/&gt;&lt;wsp:rsid wsp:val=&quot;00CC4D9B&quot;/&gt;&lt;wsp:rsid wsp:val=&quot;00CC6725&quot;/&gt;&lt;wsp:rsid wsp:val=&quot;00CC6936&quot;/&gt;&lt;wsp:rsid wsp:val=&quot;00CC69A7&quot;/&gt;&lt;wsp:rsid wsp:val=&quot;00CD5ACA&quot;/&gt;&lt;wsp:rsid wsp:val=&quot;00CF4C6F&quot;/&gt;&lt;wsp:rsid wsp:val=&quot;00D0142C&quot;/&gt;&lt;wsp:rsid wsp:val=&quot;00D12788&quot;/&gt;&lt;wsp:rsid wsp:val=&quot;00D12DAB&quot;/&gt;&lt;wsp:rsid wsp:val=&quot;00D20812&quot;/&gt;&lt;wsp:rsid wsp:val=&quot;00D34E1B&quot;/&gt;&lt;wsp:rsid wsp:val=&quot;00D42250&quot;/&gt;&lt;wsp:rsid wsp:val=&quot;00D46864&quot;/&gt;&lt;wsp:rsid wsp:val=&quot;00D52873&quot;/&gt;&lt;wsp:rsid wsp:val=&quot;00D6256C&quot;/&gt;&lt;wsp:rsid wsp:val=&quot;00D65729&quot;/&gt;&lt;wsp:rsid wsp:val=&quot;00D6616E&quot;/&gt;&lt;wsp:rsid wsp:val=&quot;00D669AB&quot;/&gt;&lt;wsp:rsid wsp:val=&quot;00D935C7&quot;/&gt;&lt;wsp:rsid wsp:val=&quot;00D93D77&quot;/&gt;&lt;wsp:rsid wsp:val=&quot;00DB1A45&quot;/&gt;&lt;wsp:rsid wsp:val=&quot;00DD28BC&quot;/&gt;&lt;wsp:rsid wsp:val=&quot;00DD410E&quot;/&gt;&lt;wsp:rsid wsp:val=&quot;00DD43B2&quot;/&gt;&lt;wsp:rsid wsp:val=&quot;00DD66DC&quot;/&gt;&lt;wsp:rsid wsp:val=&quot;00DE3183&quot;/&gt;&lt;wsp:rsid wsp:val=&quot;00DE3B01&quot;/&gt;&lt;wsp:rsid wsp:val=&quot;00DE5757&quot;/&gt;&lt;wsp:rsid wsp:val=&quot;00DE718E&quot;/&gt;&lt;wsp:rsid wsp:val=&quot;00DF24BD&quot;/&gt;&lt;wsp:rsid wsp:val=&quot;00DF2E0B&quot;/&gt;&lt;wsp:rsid wsp:val=&quot;00E012FF&quot;/&gt;&lt;wsp:rsid wsp:val=&quot;00E0341F&quot;/&gt;&lt;wsp:rsid wsp:val=&quot;00E25FFD&quot;/&gt;&lt;wsp:rsid wsp:val=&quot;00E41F54&quot;/&gt;&lt;wsp:rsid wsp:val=&quot;00E45B38&quot;/&gt;&lt;wsp:rsid wsp:val=&quot;00E53062&quot;/&gt;&lt;wsp:rsid wsp:val=&quot;00E73AB0&quot;/&gt;&lt;wsp:rsid wsp:val=&quot;00E87663&quot;/&gt;&lt;wsp:rsid wsp:val=&quot;00E958FB&quot;/&gt;&lt;wsp:rsid wsp:val=&quot;00EA190A&quot;/&gt;&lt;wsp:rsid wsp:val=&quot;00EC1932&quot;/&gt;&lt;wsp:rsid wsp:val=&quot;00EC4336&quot;/&gt;&lt;wsp:rsid wsp:val=&quot;00ED0B9E&quot;/&gt;&lt;wsp:rsid wsp:val=&quot;00EE16EF&quot;/&gt;&lt;wsp:rsid wsp:val=&quot;00EE1B69&quot;/&gt;&lt;wsp:rsid wsp:val=&quot;00EF04B3&quot;/&gt;&lt;wsp:rsid wsp:val=&quot;00EF18BD&quot;/&gt;&lt;wsp:rsid wsp:val=&quot;00EF338A&quot;/&gt;&lt;wsp:rsid wsp:val=&quot;00EF4C96&quot;/&gt;&lt;wsp:rsid wsp:val=&quot;00EF5D24&quot;/&gt;&lt;wsp:rsid wsp:val=&quot;00EF651E&quot;/&gt;&lt;wsp:rsid wsp:val=&quot;00F011AC&quot;/&gt;&lt;wsp:rsid wsp:val=&quot;00F06AE2&quot;/&gt;&lt;wsp:rsid wsp:val=&quot;00F34222&quot;/&gt;&lt;wsp:rsid wsp:val=&quot;00F505EB&quot;/&gt;&lt;wsp:rsid wsp:val=&quot;00F603F0&quot;/&gt;&lt;wsp:rsid wsp:val=&quot;00F64E7A&quot;/&gt;&lt;wsp:rsid wsp:val=&quot;00F713B6&quot;/&gt;&lt;wsp:rsid wsp:val=&quot;00F82492&quot;/&gt;&lt;wsp:rsid wsp:val=&quot;00F82D81&quot;/&gt;&lt;wsp:rsid wsp:val=&quot;00F91E64&quot;/&gt;&lt;wsp:rsid wsp:val=&quot;00F95E43&quot;/&gt;&lt;wsp:rsid wsp:val=&quot;00FA4CC4&quot;/&gt;&lt;wsp:rsid wsp:val=&quot;00FA7553&quot;/&gt;&lt;wsp:rsid wsp:val=&quot;00FB7A55&quot;/&gt;&lt;wsp:rsid wsp:val=&quot;00FE277A&quot;/&gt;&lt;wsp:rsid wsp:val=&quot;00FF7DA1&quot;/&gt;&lt;/wsp:rsids&gt;&lt;/w:docPr&gt;&lt;w:body&gt;&lt;wx:sect&gt;&lt;w:p wsp:rsidR=&quot;00000000&quot; wsp:rsidRDefault=&quot;0095147A&quot; wsp:rsidP=&quot;0095147A&quot;&gt;&lt;m:oMathPara&gt;&lt;m:oMath&gt;&lt;m:sSub&gt;&lt;m:sSubPr&gt;&lt;m:ctrlPr&gt;&lt;w:rPr&gt;&lt;w:rFonts w:ascii=&quot;Cambria Math&quot; w:h-ansi=&quot;Cambria Math&quot; w:cs=&quot;Arial&quot;/&gt;&lt;wx:font wx:val=&quot;Cambria Math&quot;/&gt;&lt;w:color w:val=&quot;000000&quot;/&gt;&lt;/w:rPr&gt;&lt;/m:ctrlPr&gt;&lt;/m:sSubPr&gt;&lt;m:e&gt;&lt;m:r&gt;&lt;m:rPr&gt;&lt;m:sty m:val=&quot;p&quot;/&gt;&lt;/m:rPr&gt;&lt;w:rPr&gt;&lt;w:rFonts w:ascii=&quot;Cambria Math&quot; w:h-ansi=&quot;Cambria Math&quot; w:cs=&quot;Arial&quot;/&gt;&lt;wx:font wx:val=&quot;Cambria Math&quot;/&gt;&lt;w:color w:val=&quot;000000&quot;/&gt;&lt;/w:rPr&gt;&lt;m:t&gt;S&lt;/m:t&gt;&lt;/m:r&gt;&lt;m:ctrlPr&gt;&lt;w:rPr&gt;&lt;w:rFonts w:ascii=&quot;Cambria Math&quot; w:fareast=&quot;Calibri&quot; w:h-ansi=&quot;Cambria Math&quot; w:cs=&quot;Arial&quot;/&gt;&lt;wx:font wx:val=&quot;Cambria Math&quot;/&gt;&lt;w:color w:val=&quot;000000&quot;/&gt;&lt;w:kern w:val=&quot;2&quot;/&gt;&lt;/w:rPr&gt;&lt;/m:ctrlPr&gt;&lt;/m:e&gt;&lt;m:sub&gt;&lt;m:r&gt;&lt;m:rPr&gt;&lt;m:sty m:val=&quot;p&quot;/&gt;&lt;/m:rPr&gt;&lt;w:rPr&gt;&lt;w:rFonts w:ascii=&quot;Cambria Math&quot; w:h-ansi=&quot;Cambria Math&quot; w:cs=&quot;Arial&quot;/&gt;&lt;wx:font wx:val=&quot;Cambria Math&quot;/&gt;&lt;w:color w:val=&quot;000000&quot;/&gt;&lt;/w:rPr&gt;&lt;m:t&gt;max&lt;/m:t&gt;&lt;/m:r&gt;&lt;m:ctrlPr&gt;&lt;w:rPr&gt;&lt;w:rFonts w:ascii=&quot;Cambria Math&quot; w:fareast=&quot;Calibri&quot; w:h-ansi=&quot;Cambria Math&quot; w:cs=&quot;Arial&quot;/&gt;&lt;wx:font wx:val=&quot;Cambria Math&quot;/&gt;&lt;w:color w:val=&quot;000000&quot;/&gt;&lt;w:kern w:val=&quot;2&quot;/&gt;&lt;/w:rPr&gt;&lt;/m:ctrlPr&gt;&lt;/m:sub&gt;&lt;/m:sSub&gt;&lt;/m:oMath&gt;&lt;/m:oMathPara&gt;&lt;/w:p&gt;&lt;w:sectPr wsp:rsidR=&quot;00000000&quot;&gt;&lt;w:pgSz w:w=&quot;12240&quot; w:h=&quot;15840&quot;/&gt;&lt;w:pgMar w:top=&quot;1440&quot; w:right=&quot;1440&quot; w:bottom=&quot;1440&quot; w:left=&quot;1440&quot; w:header=&quot;720&quot; w:footer=&quot;720&quot; w:gutter=&quot;0&quot;/&gt;&lt;w:cols w:space=&quot;720&quot;/&gt;&lt;/w:sectPr&gt;&lt;/wx:sect&gt;&lt;/w:body&gt;&lt;/w:wordDocument&gt;">
                   <v:imagedata r:id="rId18" o:title="" chromakey="white"/>
                 </v:shape>
               </w:pict>
@@ -22219,8 +22247,8 @@
                 <w:noProof/>
                 <w:position w:val="-5"/>
               </w:rPr>
-              <w:pict w14:anchorId="5CF323DB">
-                <v:shape id="_x0000_i1025" type="#_x0000_t75" alt="" style="width:22pt;height:13pt;mso-width-percent:0;mso-height-percent:0;mso-width-percent:0;mso-height-percent:0" equationxml="&lt;?xml version=&quot;1.0&quot; encoding=&quot;UTF-8&quot; standalone=&quot;yes&quot;?&gt;&#13;&#10;&#13;&#10;&#13;&#10;&#13;&#10;&#13;&#10;&#13;&#10;&#13;&#10;&#13;&#10;&#13;&#10;&#13;&#10;&#13;&#10;&#13;&#10;&#13;&#10;&#13;&#10;&#13;&#10;&#13;&#10;&#13;&#10;&#13;&#10;&#13;&#10;&#13;&#10;&#13;&#10;&#13;&#10;&#13;&#10;&#13;&#10;&#13;&#10;&#13;&#10;&#13;&#10;&lt;?mso-application progid=&quot;Word.Document&quot;?&gt;&#13;&#10;&#13;&#10;&#13;&#10;&#13;&#10;&#13;&#10;&#13;&#10;&#13;&#10;&#13;&#10;&#13;&#10;&#13;&#10;&#13;&#10;&#13;&#10;&#13;&#10;&#13;&#10;&#13;&#10;&#13;&#10;&#13;&#10;&#13;&#10;&#13;&#10;&#13;&#10;&#13;&#10;&#13;&#10;&#13;&#10;&#13;&#10;&#13;&#10;&#13;&#10;&#13;&#10;&lt;w:wordDocument xmlns:aml=&quot;http://schemas.microsoft.com/aml/2001/core&quot; xmlns:wpc=&quot;http://schemas.microsoft.com/office/word/2010/wordprocessingCanvas&quot; xmlns:cx=&quot;http://schemas.microsoft.com/office/drawing/2014/chartex&quot; xmlns:cx1=&quot;http://schemas.microsoft.com/office/drawing/2015/9/8/chartex&quot; xmlns:cx2=&quot;http://schemas.microsoft.com/office/drawing/2015/10/21/chartex&quot; xmlns:cx3=&quot;http://schemas.microsoft.com/office/drawing/2016/5/9/chartex&quot; xmlns:cx4=&quot;http://schemas.microsoft.com/office/drawing/2016/5/10/chartex&quot; xmlns:cx5=&quot;http://schemas.microsoft.com/office/drawing/2016/5/11/chartex&quot; xmlns:cx6=&quot;http://schemas.microsoft.com/office/drawing/2016/5/12/chartex&quot; xmlns:cx7=&quot;http://schemas.microsoft.com/office/drawing/2016/5/13/chartex&quot; xmlns:cx8=&quot;http://schemas.microsoft.com/office/drawing/2016/5/14/chartex&quot; xmlns:cr=&quot;http://schemas.microsoft.com/office/comments/2020/reactions&quot; xmlns:dt=&quot;uuid:C2F41010-65B3-11d1-A29F-00AA00C14882&quot; xmlns:mc=&quot;http://schemas.openxmlformats.org/markup-compatibility/2006&quot; xmlns:aink=&quot;http://schemas.microsoft.com/office/drawing/2016/ink&quot; xmlns:am3d=&quot;http://schemas.microsoft.com/office/drawing/2017/model3d&quot; xmlns:o=&quot;urn:schemas-microsoft-com:office:office&quot; xmlns:oel=&quot;http://schemas.microsoft.com/office/2019/extlst&quot; xmlns:m=&quot;http://schemas.openxmlformats.org/officeDocument/2006/math&quot; xmlns:v=&quot;urn:schemas-microsoft-com:vml&quot; xmlns:w10=&quot;urn:schemas-microsoft-com:office:word&quot; xmlns:w=&quot;http://schemas.microsoft.com/office/word/2003/wordml&quot; xmlns:wx=&quot;http://schemas.microsoft.com/office/word/2003/auxHint&quot; xmlns:wne=&quot;http://schemas.microsoft.com/office/word/2006/wordml&quot; xmlns:wsp=&quot;http://schemas.microsoft.com/office/word/2003/wordml/sp2&quot; xmlns:sl=&quot;http://schemas.microsoft.com/schemaLibrary/2003/core&quot; w:macrosPresent=&quot;no&quot; w:embeddedObjPresent=&quot;no&quot; w:ocxPresent=&quot;no&quot; xml:space=&quot;preserve&quot;&gt;&lt;w:ignoreSubtree w:val=&quot;http://schemas.microsoft.com/office/word/2003/wordml/sp2&quot;/&gt;&lt;o:DocumentProperties&gt;&lt;o:Version&gt;16&lt;/o:Version&gt;&lt;/o:DocumentProperties&gt;&lt;w:docPr&gt;&lt;w:view w:val=&quot;print&quot;/&gt;&lt;w:zoom w:percent=&quot;100&quot;/&gt;&lt;w:doNotEmbedSystemFonts/&gt;&lt;w:stylePaneFormatFilter w:val=&quot;3F01&quot;/&gt;&lt;w:defaultTabStop w:val=&quot;720&quot;/&gt;&lt;w:punctuationKerning/&gt;&lt;w:characterSpacingControl w:val=&quot;DontCompress&quot;/&gt;&lt;w:webPageEncoding w:val=&quot;windows-1252&quot;/&gt;&lt;w:optimizeForBrowser/&gt;&lt;w:relyOnVML/&gt;&lt;w:allowPNG/&gt;&lt;w:validateAgainstSchema/&gt;&lt;w:saveInvalidXML w:val=&quot;off&quot;/&gt;&lt;w:ignoreMixedContent w:val=&quot;off&quot;/&gt;&lt;w:alwaysShowPlaceholderText w:val=&quot;off&quot;/&gt;&lt;w:compat&gt;&lt;w:breakWrappedTables/&gt;&lt;w:snapToGridInCell/&gt;&lt;w:applyBreakingRules/&gt;&lt;w:wrapTextWithPunct/&gt;&lt;w:useAsianBreakRules/&gt;&lt;w:dontGrowAutofit/&gt;&lt;/w:compat&gt;&lt;wsp:rsids&gt;&lt;wsp:rsidRoot wsp:val=&quot;002231F7&quot;/&gt;&lt;wsp:rsid wsp:val=&quot;00021D64&quot;/&gt;&lt;wsp:rsid wsp:val=&quot;0002538E&quot;/&gt;&lt;wsp:rsid wsp:val=&quot;00027705&quot;/&gt;&lt;wsp:rsid wsp:val=&quot;000442EB&quot;/&gt;&lt;wsp:rsid wsp:val=&quot;000659A3&quot;/&gt;&lt;wsp:rsid wsp:val=&quot;00073737&quot;/&gt;&lt;wsp:rsid wsp:val=&quot;00075A7D&quot;/&gt;&lt;wsp:rsid wsp:val=&quot;0007706D&quot;/&gt;&lt;wsp:rsid wsp:val=&quot;000773F6&quot;/&gt;&lt;wsp:rsid wsp:val=&quot;000828AE&quot;/&gt;&lt;wsp:rsid wsp:val=&quot;000864B8&quot;/&gt;&lt;wsp:rsid wsp:val=&quot;000877A0&quot;/&gt;&lt;wsp:rsid wsp:val=&quot;000A11B8&quot;/&gt;&lt;wsp:rsid wsp:val=&quot;000A1912&quot;/&gt;&lt;wsp:rsid wsp:val=&quot;000B7138&quot;/&gt;&lt;wsp:rsid wsp:val=&quot;000B7946&quot;/&gt;&lt;wsp:rsid wsp:val=&quot;000C02C8&quot;/&gt;&lt;wsp:rsid wsp:val=&quot;000C18CD&quot;/&gt;&lt;wsp:rsid wsp:val=&quot;000C2933&quot;/&gt;&lt;wsp:rsid wsp:val=&quot;000D0EF9&quot;/&gt;&lt;wsp:rsid wsp:val=&quot;000D1CAB&quot;/&gt;&lt;wsp:rsid wsp:val=&quot;000F6444&quot;/&gt;&lt;wsp:rsid wsp:val=&quot;00105506&quot;/&gt;&lt;wsp:rsid wsp:val=&quot;0010584D&quot;/&gt;&lt;wsp:rsid wsp:val=&quot;0011177B&quot;/&gt;&lt;wsp:rsid wsp:val=&quot;001231CA&quot;/&gt;&lt;wsp:rsid wsp:val=&quot;00123787&quot;/&gt;&lt;wsp:rsid wsp:val=&quot;001321BF&quot;/&gt;&lt;wsp:rsid wsp:val=&quot;0013355B&quot;/&gt;&lt;wsp:rsid wsp:val=&quot;0015757F&quot;/&gt;&lt;wsp:rsid wsp:val=&quot;00164E6F&quot;/&gt;&lt;wsp:rsid wsp:val=&quot;00174316&quot;/&gt;&lt;wsp:rsid wsp:val=&quot;001805C1&quot;/&gt;&lt;wsp:rsid wsp:val=&quot;001864DD&quot;/&gt;&lt;wsp:rsid wsp:val=&quot;001A3935&quot;/&gt;&lt;wsp:rsid wsp:val=&quot;001B1BE5&quot;/&gt;&lt;wsp:rsid wsp:val=&quot;001B2E6C&quot;/&gt;&lt;wsp:rsid wsp:val=&quot;001C039E&quot;/&gt;&lt;wsp:rsid wsp:val=&quot;001C5D23&quot;/&gt;&lt;wsp:rsid wsp:val=&quot;001D7C41&quot;/&gt;&lt;wsp:rsid wsp:val=&quot;001E628E&quot;/&gt;&lt;wsp:rsid wsp:val=&quot;001E6378&quot;/&gt;&lt;wsp:rsid wsp:val=&quot;001E7EC0&quot;/&gt;&lt;wsp:rsid wsp:val=&quot;001F15EA&quot;/&gt;&lt;wsp:rsid wsp:val=&quot;001F2A75&quot;/&gt;&lt;wsp:rsid wsp:val=&quot;001F35C2&quot;/&gt;&lt;wsp:rsid wsp:val=&quot;001F60AC&quot;/&gt;&lt;wsp:rsid wsp:val=&quot;0020268D&quot;/&gt;&lt;wsp:rsid wsp:val=&quot;00203DC0&quot;/&gt;&lt;wsp:rsid wsp:val=&quot;00204E17&quot;/&gt;&lt;wsp:rsid wsp:val=&quot;00206713&quot;/&gt;&lt;wsp:rsid wsp:val=&quot;002231F7&quot;/&gt;&lt;wsp:rsid wsp:val=&quot;0022526B&quot;/&gt;&lt;wsp:rsid wsp:val=&quot;00230B9A&quot;/&gt;&lt;wsp:rsid wsp:val=&quot;00243EC4&quot;/&gt;&lt;wsp:rsid wsp:val=&quot;002472BB&quot;/&gt;&lt;wsp:rsid wsp:val=&quot;002525BC&quot;/&gt;&lt;wsp:rsid wsp:val=&quot;00263788&quot;/&gt;&lt;wsp:rsid wsp:val=&quot;00267EF8&quot;/&gt;&lt;wsp:rsid wsp:val=&quot;00274E5E&quot;/&gt;&lt;wsp:rsid wsp:val=&quot;0027641D&quot;/&gt;&lt;wsp:rsid wsp:val=&quot;002874F6&quot;/&gt;&lt;wsp:rsid wsp:val=&quot;002A1B2E&quot;/&gt;&lt;wsp:rsid wsp:val=&quot;002A352D&quot;/&gt;&lt;wsp:rsid wsp:val=&quot;002B46E9&quot;/&gt;&lt;wsp:rsid wsp:val=&quot;002B6712&quot;/&gt;&lt;wsp:rsid wsp:val=&quot;002B7D80&quot;/&gt;&lt;wsp:rsid wsp:val=&quot;002C172D&quot;/&gt;&lt;wsp:rsid wsp:val=&quot;002C3B66&quot;/&gt;&lt;wsp:rsid wsp:val=&quot;002C3EB3&quot;/&gt;&lt;wsp:rsid wsp:val=&quot;002C6137&quot;/&gt;&lt;wsp:rsid wsp:val=&quot;002D3034&quot;/&gt;&lt;wsp:rsid wsp:val=&quot;002D3B30&quot;/&gt;&lt;wsp:rsid wsp:val=&quot;002E2168&quot;/&gt;&lt;wsp:rsid wsp:val=&quot;002E388B&quot;/&gt;&lt;wsp:rsid wsp:val=&quot;002E4B68&quot;/&gt;&lt;wsp:rsid wsp:val=&quot;002F1455&quot;/&gt;&lt;wsp:rsid wsp:val=&quot;002F1665&quot;/&gt;&lt;wsp:rsid wsp:val=&quot;00305C9C&quot;/&gt;&lt;wsp:rsid wsp:val=&quot;003061BA&quot;/&gt;&lt;wsp:rsid wsp:val=&quot;00315BC3&quot;/&gt;&lt;wsp:rsid wsp:val=&quot;0032052C&quot;/&gt;&lt;wsp:rsid wsp:val=&quot;00334CA6&quot;/&gt;&lt;wsp:rsid wsp:val=&quot;003428E6&quot;/&gt;&lt;wsp:rsid wsp:val=&quot;00343C94&quot;/&gt;&lt;wsp:rsid wsp:val=&quot;00352F07&quot;/&gt;&lt;wsp:rsid wsp:val=&quot;00357A10&quot;/&gt;&lt;wsp:rsid wsp:val=&quot;00362550&quot;/&gt;&lt;wsp:rsid wsp:val=&quot;00366007&quot;/&gt;&lt;wsp:rsid wsp:val=&quot;00370697&quot;/&gt;&lt;wsp:rsid wsp:val=&quot;003729AF&quot;/&gt;&lt;wsp:rsid wsp:val=&quot;00381C25&quot;/&gt;&lt;wsp:rsid wsp:val=&quot;003826DC&quot;/&gt;&lt;wsp:rsid wsp:val=&quot;0038737D&quot;/&gt;&lt;wsp:rsid wsp:val=&quot;0039290D&quot;/&gt;&lt;wsp:rsid wsp:val=&quot;00392A55&quot;/&gt;&lt;wsp:rsid wsp:val=&quot;003B00DC&quot;/&gt;&lt;wsp:rsid wsp:val=&quot;003C4E3B&quot;/&gt;&lt;wsp:rsid wsp:val=&quot;003D5757&quot;/&gt;&lt;wsp:rsid wsp:val=&quot;003D7E67&quot;/&gt;&lt;wsp:rsid wsp:val=&quot;0040202D&quot;/&gt;&lt;wsp:rsid wsp:val=&quot;00405AB7&quot;/&gt;&lt;wsp:rsid wsp:val=&quot;00416BB9&quot;/&gt;&lt;wsp:rsid wsp:val=&quot;00430EAF&quot;/&gt;&lt;wsp:rsid wsp:val=&quot;004522E5&quot;/&gt;&lt;wsp:rsid wsp:val=&quot;00466ABA&quot;/&gt;&lt;wsp:rsid wsp:val=&quot;00472C66&quot;/&gt;&lt;wsp:rsid wsp:val=&quot;004732EF&quot;/&gt;&lt;wsp:rsid wsp:val=&quot;00483A05&quot;/&gt;&lt;wsp:rsid wsp:val=&quot;004909CD&quot;/&gt;&lt;wsp:rsid wsp:val=&quot;00491D01&quot;/&gt;&lt;wsp:rsid wsp:val=&quot;00492434&quot;/&gt;&lt;wsp:rsid wsp:val=&quot;00496AC2&quot;/&gt;&lt;wsp:rsid wsp:val=&quot;004B36B2&quot;/&gt;&lt;wsp:rsid wsp:val=&quot;004B4D42&quot;/&gt;&lt;wsp:rsid wsp:val=&quot;004D2742&quot;/&gt;&lt;wsp:rsid wsp:val=&quot;004E2098&quot;/&gt;&lt;wsp:rsid wsp:val=&quot;004E7B58&quot;/&gt;&lt;wsp:rsid wsp:val=&quot;00505058&quot;/&gt;&lt;wsp:rsid wsp:val=&quot;005113BD&quot;/&gt;&lt;wsp:rsid wsp:val=&quot;00520D6F&quot;/&gt;&lt;wsp:rsid wsp:val=&quot;00526E28&quot;/&gt;&lt;wsp:rsid wsp:val=&quot;00531E34&quot;/&gt;&lt;wsp:rsid wsp:val=&quot;005372A1&quot;/&gt;&lt;wsp:rsid wsp:val=&quot;00543224&quot;/&gt;&lt;wsp:rsid wsp:val=&quot;00556162&quot;/&gt;&lt;wsp:rsid wsp:val=&quot;00583E77&quot;/&gt;&lt;wsp:rsid wsp:val=&quot;00585E61&quot;/&gt;&lt;wsp:rsid wsp:val=&quot;00586D45&quot;/&gt;&lt;wsp:rsid wsp:val=&quot;005A0E69&quot;/&gt;&lt;wsp:rsid wsp:val=&quot;005B519B&quot;/&gt;&lt;wsp:rsid wsp:val=&quot;005C1A83&quot;/&gt;&lt;wsp:rsid wsp:val=&quot;005C3C29&quot;/&gt;&lt;wsp:rsid wsp:val=&quot;005C52BB&quot;/&gt;&lt;wsp:rsid wsp:val=&quot;005D180A&quot;/&gt;&lt;wsp:rsid wsp:val=&quot;005D7012&quot;/&gt;&lt;wsp:rsid wsp:val=&quot;005E24B4&quot;/&gt;&lt;wsp:rsid wsp:val=&quot;005F6402&quot;/&gt;&lt;wsp:rsid wsp:val=&quot;00606FDA&quot;/&gt;&lt;wsp:rsid wsp:val=&quot;00610A3E&quot;/&gt;&lt;wsp:rsid wsp:val=&quot;00614EE6&quot;/&gt;&lt;wsp:rsid wsp:val=&quot;00621710&quot;/&gt;&lt;wsp:rsid wsp:val=&quot;00626CAD&quot;/&gt;&lt;wsp:rsid wsp:val=&quot;00634D9E&quot;/&gt;&lt;wsp:rsid wsp:val=&quot;00635252&quot;/&gt;&lt;wsp:rsid wsp:val=&quot;006370EE&quot;/&gt;&lt;wsp:rsid wsp:val=&quot;00641074&quot;/&gt;&lt;wsp:rsid wsp:val=&quot;00641531&quot;/&gt;&lt;wsp:rsid wsp:val=&quot;00643C96&quot;/&gt;&lt;wsp:rsid wsp:val=&quot;0065338F&quot;/&gt;&lt;wsp:rsid wsp:val=&quot;00656A60&quot;/&gt;&lt;wsp:rsid wsp:val=&quot;0067028C&quot;/&gt;&lt;wsp:rsid wsp:val=&quot;006B1999&quot;/&gt;&lt;wsp:rsid wsp:val=&quot;006C0F59&quot;/&gt;&lt;wsp:rsid wsp:val=&quot;006C32D8&quot;/&gt;&lt;wsp:rsid wsp:val=&quot;006D1445&quot;/&gt;&lt;wsp:rsid wsp:val=&quot;006D40B4&quot;/&gt;&lt;wsp:rsid wsp:val=&quot;006E04AB&quot;/&gt;&lt;wsp:rsid wsp:val=&quot;006E2036&quot;/&gt;&lt;wsp:rsid wsp:val=&quot;006E665A&quot;/&gt;&lt;wsp:rsid wsp:val=&quot;006F1B99&quot;/&gt;&lt;wsp:rsid wsp:val=&quot;007019CD&quot;/&gt;&lt;wsp:rsid wsp:val=&quot;00703EF7&quot;/&gt;&lt;wsp:rsid wsp:val=&quot;007061AA&quot;/&gt;&lt;wsp:rsid wsp:val=&quot;007107E3&quot;/&gt;&lt;wsp:rsid wsp:val=&quot;0071749A&quot;/&gt;&lt;wsp:rsid wsp:val=&quot;00720A9F&quot;/&gt;&lt;wsp:rsid wsp:val=&quot;00726B40&quot;/&gt;&lt;wsp:rsid wsp:val=&quot;00733F5A&quot;/&gt;&lt;wsp:rsid wsp:val=&quot;00736F5C&quot;/&gt;&lt;wsp:rsid wsp:val=&quot;00747785&quot;/&gt;&lt;wsp:rsid wsp:val=&quot;00756905&quot;/&gt;&lt;wsp:rsid wsp:val=&quot;00762773&quot;/&gt;&lt;wsp:rsid wsp:val=&quot;007A13B9&quot;/&gt;&lt;wsp:rsid wsp:val=&quot;007A66D9&quot;/&gt;&lt;wsp:rsid wsp:val=&quot;007B12F0&quot;/&gt;&lt;wsp:rsid wsp:val=&quot;007B1585&quot;/&gt;&lt;wsp:rsid wsp:val=&quot;007D1215&quot;/&gt;&lt;wsp:rsid wsp:val=&quot;007F200F&quot;/&gt;&lt;wsp:rsid wsp:val=&quot;00805D06&quot;/&gt;&lt;wsp:rsid wsp:val=&quot;00813274&quot;/&gt;&lt;wsp:rsid wsp:val=&quot;00816205&quot;/&gt;&lt;wsp:rsid wsp:val=&quot;00823330&quot;/&gt;&lt;wsp:rsid wsp:val=&quot;00824C64&quot;/&gt;&lt;wsp:rsid wsp:val=&quot;00831ABA&quot;/&gt;&lt;wsp:rsid wsp:val=&quot;0084106B&quot;/&gt;&lt;wsp:rsid wsp:val=&quot;008474D8&quot;/&gt;&lt;wsp:rsid wsp:val=&quot;008476AD&quot;/&gt;&lt;wsp:rsid wsp:val=&quot;00855C95&quot;/&gt;&lt;wsp:rsid wsp:val=&quot;0085656E&quot;/&gt;&lt;wsp:rsid wsp:val=&quot;00870F94&quot;/&gt;&lt;wsp:rsid wsp:val=&quot;00873368&quot;/&gt;&lt;wsp:rsid wsp:val=&quot;008828F9&quot;/&gt;&lt;wsp:rsid wsp:val=&quot;008836C8&quot;/&gt;&lt;wsp:rsid wsp:val=&quot;008874FC&quot;/&gt;&lt;wsp:rsid wsp:val=&quot;00891ECA&quot;/&gt;&lt;wsp:rsid wsp:val=&quot;00893C0F&quot;/&gt;&lt;wsp:rsid wsp:val=&quot;008A4593&quot;/&gt;&lt;wsp:rsid wsp:val=&quot;008A6324&quot;/&gt;&lt;wsp:rsid wsp:val=&quot;008B2DC6&quot;/&gt;&lt;wsp:rsid wsp:val=&quot;008C0824&quot;/&gt;&lt;wsp:rsid wsp:val=&quot;008C3DC6&quot;/&gt;&lt;wsp:rsid wsp:val=&quot;008C5328&quot;/&gt;&lt;wsp:rsid wsp:val=&quot;008D3205&quot;/&gt;&lt;wsp:rsid wsp:val=&quot;008D39F7&quot;/&gt;&lt;wsp:rsid wsp:val=&quot;008E24A5&quot;/&gt;&lt;wsp:rsid wsp:val=&quot;00907311&quot;/&gt;&lt;wsp:rsid wsp:val=&quot;00917648&quot;/&gt;&lt;wsp:rsid wsp:val=&quot;00921400&quot;/&gt;&lt;wsp:rsid wsp:val=&quot;00922867&quot;/&gt;&lt;wsp:rsid wsp:val=&quot;00925A32&quot;/&gt;&lt;wsp:rsid wsp:val=&quot;0093462C&quot;/&gt;&lt;wsp:rsid wsp:val=&quot;0095147A&quot;/&gt;&lt;wsp:rsid wsp:val=&quot;0095374B&quot;/&gt;&lt;wsp:rsid wsp:val=&quot;00962143&quot;/&gt;&lt;wsp:rsid wsp:val=&quot;0096567F&quot;/&gt;&lt;wsp:rsid wsp:val=&quot;009662BB&quot;/&gt;&lt;wsp:rsid wsp:val=&quot;00967F3E&quot;/&gt;&lt;wsp:rsid wsp:val=&quot;00973B9F&quot;/&gt;&lt;wsp:rsid wsp:val=&quot;0098095D&quot;/&gt;&lt;wsp:rsid wsp:val=&quot;00983724&quot;/&gt;&lt;wsp:rsid wsp:val=&quot;009A48A2&quot;/&gt;&lt;wsp:rsid wsp:val=&quot;009C1FC1&quot;/&gt;&lt;wsp:rsid wsp:val=&quot;009C31A8&quot;/&gt;&lt;wsp:rsid wsp:val=&quot;009D036D&quot;/&gt;&lt;wsp:rsid wsp:val=&quot;009E2DF2&quot;/&gt;&lt;wsp:rsid wsp:val=&quot;009E7E1A&quot;/&gt;&lt;wsp:rsid wsp:val=&quot;009F7D60&quot;/&gt;&lt;wsp:rsid wsp:val=&quot;00A02667&quot;/&gt;&lt;wsp:rsid wsp:val=&quot;00A04387&quot;/&gt;&lt;wsp:rsid wsp:val=&quot;00A130C0&quot;/&gt;&lt;wsp:rsid wsp:val=&quot;00A13ADF&quot;/&gt;&lt;wsp:rsid wsp:val=&quot;00A179E9&quot;/&gt;&lt;wsp:rsid wsp:val=&quot;00A21444&quot;/&gt;&lt;wsp:rsid wsp:val=&quot;00A2225E&quot;/&gt;&lt;wsp:rsid wsp:val=&quot;00A25BA6&quot;/&gt;&lt;wsp:rsid wsp:val=&quot;00A30601&quot;/&gt;&lt;wsp:rsid wsp:val=&quot;00A31B4B&quot;/&gt;&lt;wsp:rsid wsp:val=&quot;00A3644A&quot;/&gt;&lt;wsp:rsid wsp:val=&quot;00A53775&quot;/&gt;&lt;wsp:rsid wsp:val=&quot;00A53869&quot;/&gt;&lt;wsp:rsid wsp:val=&quot;00A61274&quot;/&gt;&lt;wsp:rsid wsp:val=&quot;00A618A9&quot;/&gt;&lt;wsp:rsid wsp:val=&quot;00A65E2A&quot;/&gt;&lt;wsp:rsid wsp:val=&quot;00A662B9&quot;/&gt;&lt;wsp:rsid wsp:val=&quot;00A71892&quot;/&gt;&lt;wsp:rsid wsp:val=&quot;00A7307D&quot;/&gt;&lt;wsp:rsid wsp:val=&quot;00A96AD1&quot;/&gt;&lt;wsp:rsid wsp:val=&quot;00AA63F8&quot;/&gt;&lt;wsp:rsid wsp:val=&quot;00AB4A9A&quot;/&gt;&lt;wsp:rsid wsp:val=&quot;00AC346B&quot;/&gt;&lt;wsp:rsid wsp:val=&quot;00AE5A46&quot;/&gt;&lt;wsp:rsid wsp:val=&quot;00B03C5C&quot;/&gt;&lt;wsp:rsid wsp:val=&quot;00B04552&quot;/&gt;&lt;wsp:rsid wsp:val=&quot;00B105EE&quot;/&gt;&lt;wsp:rsid wsp:val=&quot;00B14AA0&quot;/&gt;&lt;wsp:rsid wsp:val=&quot;00B24D3C&quot;/&gt;&lt;wsp:rsid wsp:val=&quot;00B541A9&quot;/&gt;&lt;wsp:rsid wsp:val=&quot;00B60808&quot;/&gt;&lt;wsp:rsid wsp:val=&quot;00B641AE&quot;/&gt;&lt;wsp:rsid wsp:val=&quot;00B8366E&quot;/&gt;&lt;wsp:rsid wsp:val=&quot;00B8532E&quot;/&gt;&lt;wsp:rsid wsp:val=&quot;00B86798&quot;/&gt;&lt;wsp:rsid wsp:val=&quot;00B9390A&quot;/&gt;&lt;wsp:rsid wsp:val=&quot;00B963E6&quot;/&gt;&lt;wsp:rsid wsp:val=&quot;00BA524A&quot;/&gt;&lt;wsp:rsid wsp:val=&quot;00BB77D5&quot;/&gt;&lt;wsp:rsid wsp:val=&quot;00BC7E42&quot;/&gt;&lt;wsp:rsid wsp:val=&quot;00BD033D&quot;/&gt;&lt;wsp:rsid wsp:val=&quot;00BD16D3&quot;/&gt;&lt;wsp:rsid wsp:val=&quot;00BD18B3&quot;/&gt;&lt;wsp:rsid wsp:val=&quot;00BD4B18&quot;/&gt;&lt;wsp:rsid wsp:val=&quot;00BE0B6E&quot;/&gt;&lt;wsp:rsid wsp:val=&quot;00BE4F7E&quot;/&gt;&lt;wsp:rsid wsp:val=&quot;00BE4FCA&quot;/&gt;&lt;wsp:rsid wsp:val=&quot;00BF1760&quot;/&gt;&lt;wsp:rsid wsp:val=&quot;00C0035A&quot;/&gt;&lt;wsp:rsid wsp:val=&quot;00C1445B&quot;/&gt;&lt;wsp:rsid wsp:val=&quot;00C176C2&quot;/&gt;&lt;wsp:rsid wsp:val=&quot;00C231EC&quot;/&gt;&lt;wsp:rsid wsp:val=&quot;00C27839&quot;/&gt;&lt;wsp:rsid wsp:val=&quot;00C33757&quot;/&gt;&lt;wsp:rsid wsp:val=&quot;00C45204&quot;/&gt;&lt;wsp:rsid wsp:val=&quot;00C57176&quot;/&gt;&lt;wsp:rsid wsp:val=&quot;00C629DD&quot;/&gt;&lt;wsp:rsid wsp:val=&quot;00C63368&quot;/&gt;&lt;wsp:rsid wsp:val=&quot;00C8443F&quot;/&gt;&lt;wsp:rsid wsp:val=&quot;00C8671E&quot;/&gt;&lt;wsp:rsid wsp:val=&quot;00C869B7&quot;/&gt;&lt;wsp:rsid wsp:val=&quot;00C93565&quot;/&gt;&lt;wsp:rsid wsp:val=&quot;00CA0A2A&quot;/&gt;&lt;wsp:rsid wsp:val=&quot;00CA1DE1&quot;/&gt;&lt;wsp:rsid wsp:val=&quot;00CC4D9B&quot;/&gt;&lt;wsp:rsid wsp:val=&quot;00CC6725&quot;/&gt;&lt;wsp:rsid wsp:val=&quot;00CC6936&quot;/&gt;&lt;wsp:rsid wsp:val=&quot;00CC69A7&quot;/&gt;&lt;wsp:rsid wsp:val=&quot;00CD5ACA&quot;/&gt;&lt;wsp:rsid wsp:val=&quot;00CF4C6F&quot;/&gt;&lt;wsp:rsid wsp:val=&quot;00D0142C&quot;/&gt;&lt;wsp:rsid wsp:val=&quot;00D12788&quot;/&gt;&lt;wsp:rsid wsp:val=&quot;00D12DAB&quot;/&gt;&lt;wsp:rsid wsp:val=&quot;00D20812&quot;/&gt;&lt;wsp:rsid wsp:val=&quot;00D34E1B&quot;/&gt;&lt;wsp:rsid wsp:val=&quot;00D42250&quot;/&gt;&lt;wsp:rsid wsp:val=&quot;00D46864&quot;/&gt;&lt;wsp:rsid wsp:val=&quot;00D52873&quot;/&gt;&lt;wsp:rsid wsp:val=&quot;00D6256C&quot;/&gt;&lt;wsp:rsid wsp:val=&quot;00D65729&quot;/&gt;&lt;wsp:rsid wsp:val=&quot;00D6616E&quot;/&gt;&lt;wsp:rsid wsp:val=&quot;00D669AB&quot;/&gt;&lt;wsp:rsid wsp:val=&quot;00D935C7&quot;/&gt;&lt;wsp:rsid wsp:val=&quot;00D93D77&quot;/&gt;&lt;wsp:rsid wsp:val=&quot;00DB1A45&quot;/&gt;&lt;wsp:rsid wsp:val=&quot;00DD28BC&quot;/&gt;&lt;wsp:rsid wsp:val=&quot;00DD410E&quot;/&gt;&lt;wsp:rsid wsp:val=&quot;00DD43B2&quot;/&gt;&lt;wsp:rsid wsp:val=&quot;00DD66DC&quot;/&gt;&lt;wsp:rsid wsp:val=&quot;00DE3183&quot;/&gt;&lt;wsp:rsid wsp:val=&quot;00DE3B01&quot;/&gt;&lt;wsp:rsid wsp:val=&quot;00DE5757&quot;/&gt;&lt;wsp:rsid wsp:val=&quot;00DE718E&quot;/&gt;&lt;wsp:rsid wsp:val=&quot;00DF24BD&quot;/&gt;&lt;wsp:rsid wsp:val=&quot;00DF2E0B&quot;/&gt;&lt;wsp:rsid wsp:val=&quot;00E012FF&quot;/&gt;&lt;wsp:rsid wsp:val=&quot;00E0341F&quot;/&gt;&lt;wsp:rsid wsp:val=&quot;00E25FFD&quot;/&gt;&lt;wsp:rsid wsp:val=&quot;00E41F54&quot;/&gt;&lt;wsp:rsid wsp:val=&quot;00E45B38&quot;/&gt;&lt;wsp:rsid wsp:val=&quot;00E53062&quot;/&gt;&lt;wsp:rsid wsp:val=&quot;00E73AB0&quot;/&gt;&lt;wsp:rsid wsp:val=&quot;00E87663&quot;/&gt;&lt;wsp:rsid wsp:val=&quot;00E958FB&quot;/&gt;&lt;wsp:rsid wsp:val=&quot;00EA190A&quot;/&gt;&lt;wsp:rsid wsp:val=&quot;00EC1932&quot;/&gt;&lt;wsp:rsid wsp:val=&quot;00EC4336&quot;/&gt;&lt;wsp:rsid wsp:val=&quot;00ED0B9E&quot;/&gt;&lt;wsp:rsid wsp:val=&quot;00EE16EF&quot;/&gt;&lt;wsp:rsid wsp:val=&quot;00EE1B69&quot;/&gt;&lt;wsp:rsid wsp:val=&quot;00EF04B3&quot;/&gt;&lt;wsp:rsid wsp:val=&quot;00EF18BD&quot;/&gt;&lt;wsp:rsid wsp:val=&quot;00EF338A&quot;/&gt;&lt;wsp:rsid wsp:val=&quot;00EF4C96&quot;/&gt;&lt;wsp:rsid wsp:val=&quot;00EF5D24&quot;/&gt;&lt;wsp:rsid wsp:val=&quot;00EF651E&quot;/&gt;&lt;wsp:rsid wsp:val=&quot;00F011AC&quot;/&gt;&lt;wsp:rsid wsp:val=&quot;00F06AE2&quot;/&gt;&lt;wsp:rsid wsp:val=&quot;00F34222&quot;/&gt;&lt;wsp:rsid wsp:val=&quot;00F505EB&quot;/&gt;&lt;wsp:rsid wsp:val=&quot;00F603F0&quot;/&gt;&lt;wsp:rsid wsp:val=&quot;00F64E7A&quot;/&gt;&lt;wsp:rsid wsp:val=&quot;00F713B6&quot;/&gt;&lt;wsp:rsid wsp:val=&quot;00F82492&quot;/&gt;&lt;wsp:rsid wsp:val=&quot;00F82D81&quot;/&gt;&lt;wsp:rsid wsp:val=&quot;00F91E64&quot;/&gt;&lt;wsp:rsid wsp:val=&quot;00F95E43&quot;/&gt;&lt;wsp:rsid wsp:val=&quot;00FA4CC4&quot;/&gt;&lt;wsp:rsid wsp:val=&quot;00FA7553&quot;/&gt;&lt;wsp:rsid wsp:val=&quot;00FB7A55&quot;/&gt;&lt;wsp:rsid wsp:val=&quot;00FE277A&quot;/&gt;&lt;wsp:rsid wsp:val=&quot;00FF7DA1&quot;/&gt;&lt;/wsp:rsids&gt;&lt;/w:docPr&gt;&lt;w:body&gt;&lt;wx:sect&gt;&lt;w:p wsp:rsidR=&quot;00000000&quot; wsp:rsidRDefault=&quot;0095147A&quot; wsp:rsidP=&quot;0095147A&quot;&gt;&lt;m:oMathPara&gt;&lt;m:oMath&gt;&lt;m:sSub&gt;&lt;m:sSubPr&gt;&lt;m:ctrlPr&gt;&lt;w:rPr&gt;&lt;w:rFonts w:ascii=&quot;Cambria Math&quot; w:h-ansi=&quot;Cambria Math&quot; w:cs=&quot;Arial&quot;/&gt;&lt;wx:font wx:val=&quot;Cambria Math&quot;/&gt;&lt;w:color w:val=&quot;000000&quot;/&gt;&lt;/w:rPr&gt;&lt;/m:ctrlPr&gt;&lt;/m:sSubPr&gt;&lt;m:e&gt;&lt;m:r&gt;&lt;m:rPr&gt;&lt;m:sty m:val=&quot;p&quot;/&gt;&lt;/m:rPr&gt;&lt;w:rPr&gt;&lt;w:rFonts w:ascii=&quot;Cambria Math&quot; w:h-ansi=&quot;Cambria Math&quot; w:cs=&quot;Arial&quot;/&gt;&lt;wx:font wx:val=&quot;Cambria Math&quot;/&gt;&lt;w:color w:val=&quot;000000&quot;/&gt;&lt;/w:rPr&gt;&lt;m:t&gt;S&lt;/m:t&gt;&lt;/m:r&gt;&lt;m:ctrlPr&gt;&lt;w:rPr&gt;&lt;w:rFonts w:ascii=&quot;Cambria Math&quot; w:fareast=&quot;Calibri&quot; w:h-ansi=&quot;Cambria Math&quot; w:cs=&quot;Arial&quot;/&gt;&lt;wx:font wx:val=&quot;Cambria Math&quot;/&gt;&lt;w:color w:val=&quot;000000&quot;/&gt;&lt;w:kern w:val=&quot;2&quot;/&gt;&lt;/w:rPr&gt;&lt;/m:ctrlPr&gt;&lt;/m:e&gt;&lt;m:sub&gt;&lt;m:r&gt;&lt;m:rPr&gt;&lt;m:sty m:val=&quot;p&quot;/&gt;&lt;/m:rPr&gt;&lt;w:rPr&gt;&lt;w:rFonts w:ascii=&quot;Cambria Math&quot; w:h-ansi=&quot;Cambria Math&quot; w:cs=&quot;Arial&quot;/&gt;&lt;wx:font wx:val=&quot;Cambria Math&quot;/&gt;&lt;w:color w:val=&quot;000000&quot;/&gt;&lt;/w:rPr&gt;&lt;m:t&gt;max&lt;/m:t&gt;&lt;/m:r&gt;&lt;m:ctrlPr&gt;&lt;w:rPr&gt;&lt;w:rFonts w:ascii=&quot;Cambria Math&quot; w:fareast=&quot;Calibri&quot; w:h-ansi=&quot;Cambria Math&quot; w:cs=&quot;Arial&quot;/&gt;&lt;wx:font wx:val=&quot;Cambria Math&quot;/&gt;&lt;w:color w:val=&quot;000000&quot;/&gt;&lt;w:kern w:val=&quot;2&quot;/&gt;&lt;/w:rPr&gt;&lt;/m:ctrlPr&gt;&lt;/m:sub&gt;&lt;/m:sSub&gt;&lt;/m:oMath&gt;&lt;/m:oMathPara&gt;&lt;/w:p&gt;&lt;w:sectPr wsp:rsidR=&quot;00000000&quot;&gt;&lt;w:pgSz w:w=&quot;12240&quot; w:h=&quot;15840&quot;/&gt;&lt;w:pgMar w:top=&quot;1440&quot; w:right=&quot;1440&quot; w:bottom=&quot;1440&quot; w:left=&quot;1440&quot; w:header=&quot;720&quot; w:footer=&quot;720&quot; w:gutter=&quot;0&quot;/&gt;&lt;w:cols w:space=&quot;720&quot;/&gt;&lt;/w:sectPr&gt;&lt;/wx:sect&gt;&lt;/w:body&gt;&lt;/w:wordDocument&gt;">
+              <w:pict w14:anchorId="0CEDE245">
+                <v:shape id="_x0000_i1025" type="#_x0000_t75" alt="" style="width:21.5pt;height:12.9pt;mso-width-percent:0;mso-height-percent:0;mso-width-percent:0;mso-height-percent:0" equationxml="&lt;?xml version=&quot;1.0&quot; encoding=&quot;UTF-8&quot; standalone=&quot;yes&quot;?&gt;&#13;&#10;&#13;&#10;&#13;&#10;&#13;&#10;&#13;&#10;&#13;&#10;&#13;&#10;&#13;&#10;&#13;&#10;&#13;&#10;&#13;&#10;&#13;&#10;&#13;&#10;&#13;&#10;&#13;&#10;&#13;&#10;&#13;&#10;&#13;&#10;&#13;&#10;&#13;&#10;&#13;&#10;&#13;&#10;&#13;&#10;&#13;&#10;&#13;&#10;&#13;&#10;&#13;&#10;&lt;?mso-application progid=&quot;Word.Document&quot;?&gt;&#13;&#10;&#13;&#10;&#13;&#10;&#13;&#10;&#13;&#10;&#13;&#10;&#13;&#10;&#13;&#10;&#13;&#10;&#13;&#10;&#13;&#10;&#13;&#10;&#13;&#10;&#13;&#10;&#13;&#10;&#13;&#10;&#13;&#10;&#13;&#10;&#13;&#10;&#13;&#10;&#13;&#10;&#13;&#10;&#13;&#10;&#13;&#10;&#13;&#10;&#13;&#10;&#13;&#10;&lt;w:wordDocument xmlns:aml=&quot;http://schemas.microsoft.com/aml/2001/core&quot; xmlns:wpc=&quot;http://schemas.microsoft.com/office/word/2010/wordprocessingCanvas&quot; xmlns:cx=&quot;http://schemas.microsoft.com/office/drawing/2014/chartex&quot; xmlns:cx1=&quot;http://schemas.microsoft.com/office/drawing/2015/9/8/chartex&quot; xmlns:cx2=&quot;http://schemas.microsoft.com/office/drawing/2015/10/21/chartex&quot; xmlns:cx3=&quot;http://schemas.microsoft.com/office/drawing/2016/5/9/chartex&quot; xmlns:cx4=&quot;http://schemas.microsoft.com/office/drawing/2016/5/10/chartex&quot; xmlns:cx5=&quot;http://schemas.microsoft.com/office/drawing/2016/5/11/chartex&quot; xmlns:cx6=&quot;http://schemas.microsoft.com/office/drawing/2016/5/12/chartex&quot; xmlns:cx7=&quot;http://schemas.microsoft.com/office/drawing/2016/5/13/chartex&quot; xmlns:cx8=&quot;http://schemas.microsoft.com/office/drawing/2016/5/14/chartex&quot; xmlns:cr=&quot;http://schemas.microsoft.com/office/comments/2020/reactions&quot; xmlns:dt=&quot;uuid:C2F41010-65B3-11d1-A29F-00AA00C14882&quot; xmlns:mc=&quot;http://schemas.openxmlformats.org/markup-compatibility/2006&quot; xmlns:aink=&quot;http://schemas.microsoft.com/office/drawing/2016/ink&quot; xmlns:am3d=&quot;http://schemas.microsoft.com/office/drawing/2017/model3d&quot; xmlns:o=&quot;urn:schemas-microsoft-com:office:office&quot; xmlns:oel=&quot;http://schemas.microsoft.com/office/2019/extlst&quot; xmlns:m=&quot;http://schemas.openxmlformats.org/officeDocument/2006/math&quot; xmlns:v=&quot;urn:schemas-microsoft-com:vml&quot; xmlns:w10=&quot;urn:schemas-microsoft-com:office:word&quot; xmlns:w=&quot;http://schemas.microsoft.com/office/word/2003/wordml&quot; xmlns:wx=&quot;http://schemas.microsoft.com/office/word/2003/auxHint&quot; xmlns:wne=&quot;http://schemas.microsoft.com/office/word/2006/wordml&quot; xmlns:wsp=&quot;http://schemas.microsoft.com/office/word/2003/wordml/sp2&quot; xmlns:sl=&quot;http://schemas.microsoft.com/schemaLibrary/2003/core&quot; w:macrosPresent=&quot;no&quot; w:embeddedObjPresent=&quot;no&quot; w:ocxPresent=&quot;no&quot; xml:space=&quot;preserve&quot;&gt;&lt;w:ignoreSubtree w:val=&quot;http://schemas.microsoft.com/office/word/2003/wordml/sp2&quot;/&gt;&lt;o:DocumentProperties&gt;&lt;o:Version&gt;16&lt;/o:Version&gt;&lt;/o:DocumentProperties&gt;&lt;w:docPr&gt;&lt;w:view w:val=&quot;print&quot;/&gt;&lt;w:zoom w:percent=&quot;100&quot;/&gt;&lt;w:doNotEmbedSystemFonts/&gt;&lt;w:stylePaneFormatFilter w:val=&quot;3F01&quot;/&gt;&lt;w:defaultTabStop w:val=&quot;720&quot;/&gt;&lt;w:punctuationKerning/&gt;&lt;w:characterSpacingControl w:val=&quot;DontCompress&quot;/&gt;&lt;w:webPageEncoding w:val=&quot;windows-1252&quot;/&gt;&lt;w:optimizeForBrowser/&gt;&lt;w:relyOnVML/&gt;&lt;w:allowPNG/&gt;&lt;w:validateAgainstSchema/&gt;&lt;w:saveInvalidXML w:val=&quot;off&quot;/&gt;&lt;w:ignoreMixedContent w:val=&quot;off&quot;/&gt;&lt;w:alwaysShowPlaceholderText w:val=&quot;off&quot;/&gt;&lt;w:compat&gt;&lt;w:breakWrappedTables/&gt;&lt;w:snapToGridInCell/&gt;&lt;w:applyBreakingRules/&gt;&lt;w:wrapTextWithPunct/&gt;&lt;w:useAsianBreakRules/&gt;&lt;w:dontGrowAutofit/&gt;&lt;/w:compat&gt;&lt;wsp:rsids&gt;&lt;wsp:rsidRoot wsp:val=&quot;002231F7&quot;/&gt;&lt;wsp:rsid wsp:val=&quot;00021D64&quot;/&gt;&lt;wsp:rsid wsp:val=&quot;0002538E&quot;/&gt;&lt;wsp:rsid wsp:val=&quot;00027705&quot;/&gt;&lt;wsp:rsid wsp:val=&quot;000442EB&quot;/&gt;&lt;wsp:rsid wsp:val=&quot;000659A3&quot;/&gt;&lt;wsp:rsid wsp:val=&quot;00073737&quot;/&gt;&lt;wsp:rsid wsp:val=&quot;00075A7D&quot;/&gt;&lt;wsp:rsid wsp:val=&quot;0007706D&quot;/&gt;&lt;wsp:rsid wsp:val=&quot;000773F6&quot;/&gt;&lt;wsp:rsid wsp:val=&quot;000828AE&quot;/&gt;&lt;wsp:rsid wsp:val=&quot;000864B8&quot;/&gt;&lt;wsp:rsid wsp:val=&quot;000877A0&quot;/&gt;&lt;wsp:rsid wsp:val=&quot;000A11B8&quot;/&gt;&lt;wsp:rsid wsp:val=&quot;000A1912&quot;/&gt;&lt;wsp:rsid wsp:val=&quot;000B7138&quot;/&gt;&lt;wsp:rsid wsp:val=&quot;000B7946&quot;/&gt;&lt;wsp:rsid wsp:val=&quot;000C02C8&quot;/&gt;&lt;wsp:rsid wsp:val=&quot;000C18CD&quot;/&gt;&lt;wsp:rsid wsp:val=&quot;000C2933&quot;/&gt;&lt;wsp:rsid wsp:val=&quot;000D0EF9&quot;/&gt;&lt;wsp:rsid wsp:val=&quot;000D1CAB&quot;/&gt;&lt;wsp:rsid wsp:val=&quot;000F6444&quot;/&gt;&lt;wsp:rsid wsp:val=&quot;00105506&quot;/&gt;&lt;wsp:rsid wsp:val=&quot;0010584D&quot;/&gt;&lt;wsp:rsid wsp:val=&quot;0011177B&quot;/&gt;&lt;wsp:rsid wsp:val=&quot;001231CA&quot;/&gt;&lt;wsp:rsid wsp:val=&quot;00123787&quot;/&gt;&lt;wsp:rsid wsp:val=&quot;001321BF&quot;/&gt;&lt;wsp:rsid wsp:val=&quot;0013355B&quot;/&gt;&lt;wsp:rsid wsp:val=&quot;0015757F&quot;/&gt;&lt;wsp:rsid wsp:val=&quot;00164E6F&quot;/&gt;&lt;wsp:rsid wsp:val=&quot;00174316&quot;/&gt;&lt;wsp:rsid wsp:val=&quot;001805C1&quot;/&gt;&lt;wsp:rsid wsp:val=&quot;001864DD&quot;/&gt;&lt;wsp:rsid wsp:val=&quot;001A3935&quot;/&gt;&lt;wsp:rsid wsp:val=&quot;001B1BE5&quot;/&gt;&lt;wsp:rsid wsp:val=&quot;001B2E6C&quot;/&gt;&lt;wsp:rsid wsp:val=&quot;001C039E&quot;/&gt;&lt;wsp:rsid wsp:val=&quot;001C5D23&quot;/&gt;&lt;wsp:rsid wsp:val=&quot;001D7C41&quot;/&gt;&lt;wsp:rsid wsp:val=&quot;001E628E&quot;/&gt;&lt;wsp:rsid wsp:val=&quot;001E6378&quot;/&gt;&lt;wsp:rsid wsp:val=&quot;001E7EC0&quot;/&gt;&lt;wsp:rsid wsp:val=&quot;001F15EA&quot;/&gt;&lt;wsp:rsid wsp:val=&quot;001F2A75&quot;/&gt;&lt;wsp:rsid wsp:val=&quot;001F35C2&quot;/&gt;&lt;wsp:rsid wsp:val=&quot;001F60AC&quot;/&gt;&lt;wsp:rsid wsp:val=&quot;0020268D&quot;/&gt;&lt;wsp:rsid wsp:val=&quot;00203DC0&quot;/&gt;&lt;wsp:rsid wsp:val=&quot;00204E17&quot;/&gt;&lt;wsp:rsid wsp:val=&quot;00206713&quot;/&gt;&lt;wsp:rsid wsp:val=&quot;002231F7&quot;/&gt;&lt;wsp:rsid wsp:val=&quot;0022526B&quot;/&gt;&lt;wsp:rsid wsp:val=&quot;00230B9A&quot;/&gt;&lt;wsp:rsid wsp:val=&quot;00243EC4&quot;/&gt;&lt;wsp:rsid wsp:val=&quot;002472BB&quot;/&gt;&lt;wsp:rsid wsp:val=&quot;002525BC&quot;/&gt;&lt;wsp:rsid wsp:val=&quot;00263788&quot;/&gt;&lt;wsp:rsid wsp:val=&quot;00267EF8&quot;/&gt;&lt;wsp:rsid wsp:val=&quot;00274E5E&quot;/&gt;&lt;wsp:rsid wsp:val=&quot;0027641D&quot;/&gt;&lt;wsp:rsid wsp:val=&quot;002874F6&quot;/&gt;&lt;wsp:rsid wsp:val=&quot;002A1B2E&quot;/&gt;&lt;wsp:rsid wsp:val=&quot;002A352D&quot;/&gt;&lt;wsp:rsid wsp:val=&quot;002B46E9&quot;/&gt;&lt;wsp:rsid wsp:val=&quot;002B6712&quot;/&gt;&lt;wsp:rsid wsp:val=&quot;002B7D80&quot;/&gt;&lt;wsp:rsid wsp:val=&quot;002C172D&quot;/&gt;&lt;wsp:rsid wsp:val=&quot;002C3B66&quot;/&gt;&lt;wsp:rsid wsp:val=&quot;002C3EB3&quot;/&gt;&lt;wsp:rsid wsp:val=&quot;002C6137&quot;/&gt;&lt;wsp:rsid wsp:val=&quot;002D3034&quot;/&gt;&lt;wsp:rsid wsp:val=&quot;002D3B30&quot;/&gt;&lt;wsp:rsid wsp:val=&quot;002E2168&quot;/&gt;&lt;wsp:rsid wsp:val=&quot;002E388B&quot;/&gt;&lt;wsp:rsid wsp:val=&quot;002E4B68&quot;/&gt;&lt;wsp:rsid wsp:val=&quot;002F1455&quot;/&gt;&lt;wsp:rsid wsp:val=&quot;002F1665&quot;/&gt;&lt;wsp:rsid wsp:val=&quot;00305C9C&quot;/&gt;&lt;wsp:rsid wsp:val=&quot;003061BA&quot;/&gt;&lt;wsp:rsid wsp:val=&quot;00315BC3&quot;/&gt;&lt;wsp:rsid wsp:val=&quot;0032052C&quot;/&gt;&lt;wsp:rsid wsp:val=&quot;00334CA6&quot;/&gt;&lt;wsp:rsid wsp:val=&quot;003428E6&quot;/&gt;&lt;wsp:rsid wsp:val=&quot;00343C94&quot;/&gt;&lt;wsp:rsid wsp:val=&quot;00352F07&quot;/&gt;&lt;wsp:rsid wsp:val=&quot;00357A10&quot;/&gt;&lt;wsp:rsid wsp:val=&quot;00362550&quot;/&gt;&lt;wsp:rsid wsp:val=&quot;00366007&quot;/&gt;&lt;wsp:rsid wsp:val=&quot;00370697&quot;/&gt;&lt;wsp:rsid wsp:val=&quot;003729AF&quot;/&gt;&lt;wsp:rsid wsp:val=&quot;00381C25&quot;/&gt;&lt;wsp:rsid wsp:val=&quot;003826DC&quot;/&gt;&lt;wsp:rsid wsp:val=&quot;0038737D&quot;/&gt;&lt;wsp:rsid wsp:val=&quot;0039290D&quot;/&gt;&lt;wsp:rsid wsp:val=&quot;00392A55&quot;/&gt;&lt;wsp:rsid wsp:val=&quot;003B00DC&quot;/&gt;&lt;wsp:rsid wsp:val=&quot;003C4E3B&quot;/&gt;&lt;wsp:rsid wsp:val=&quot;003D5757&quot;/&gt;&lt;wsp:rsid wsp:val=&quot;003D7E67&quot;/&gt;&lt;wsp:rsid wsp:val=&quot;0040202D&quot;/&gt;&lt;wsp:rsid wsp:val=&quot;00405AB7&quot;/&gt;&lt;wsp:rsid wsp:val=&quot;00416BB9&quot;/&gt;&lt;wsp:rsid wsp:val=&quot;00430EAF&quot;/&gt;&lt;wsp:rsid wsp:val=&quot;004522E5&quot;/&gt;&lt;wsp:rsid wsp:val=&quot;00466ABA&quot;/&gt;&lt;wsp:rsid wsp:val=&quot;00472C66&quot;/&gt;&lt;wsp:rsid wsp:val=&quot;004732EF&quot;/&gt;&lt;wsp:rsid wsp:val=&quot;00483A05&quot;/&gt;&lt;wsp:rsid wsp:val=&quot;004909CD&quot;/&gt;&lt;wsp:rsid wsp:val=&quot;00491D01&quot;/&gt;&lt;wsp:rsid wsp:val=&quot;00492434&quot;/&gt;&lt;wsp:rsid wsp:val=&quot;00496AC2&quot;/&gt;&lt;wsp:rsid wsp:val=&quot;004B36B2&quot;/&gt;&lt;wsp:rsid wsp:val=&quot;004B4D42&quot;/&gt;&lt;wsp:rsid wsp:val=&quot;004D2742&quot;/&gt;&lt;wsp:rsid wsp:val=&quot;004E2098&quot;/&gt;&lt;wsp:rsid wsp:val=&quot;004E7B58&quot;/&gt;&lt;wsp:rsid wsp:val=&quot;00505058&quot;/&gt;&lt;wsp:rsid wsp:val=&quot;005113BD&quot;/&gt;&lt;wsp:rsid wsp:val=&quot;00520D6F&quot;/&gt;&lt;wsp:rsid wsp:val=&quot;00526E28&quot;/&gt;&lt;wsp:rsid wsp:val=&quot;00531E34&quot;/&gt;&lt;wsp:rsid wsp:val=&quot;005372A1&quot;/&gt;&lt;wsp:rsid wsp:val=&quot;00543224&quot;/&gt;&lt;wsp:rsid wsp:val=&quot;00556162&quot;/&gt;&lt;wsp:rsid wsp:val=&quot;00583E77&quot;/&gt;&lt;wsp:rsid wsp:val=&quot;00585E61&quot;/&gt;&lt;wsp:rsid wsp:val=&quot;00586D45&quot;/&gt;&lt;wsp:rsid wsp:val=&quot;005A0E69&quot;/&gt;&lt;wsp:rsid wsp:val=&quot;005B519B&quot;/&gt;&lt;wsp:rsid wsp:val=&quot;005C1A83&quot;/&gt;&lt;wsp:rsid wsp:val=&quot;005C3C29&quot;/&gt;&lt;wsp:rsid wsp:val=&quot;005C52BB&quot;/&gt;&lt;wsp:rsid wsp:val=&quot;005D180A&quot;/&gt;&lt;wsp:rsid wsp:val=&quot;005D7012&quot;/&gt;&lt;wsp:rsid wsp:val=&quot;005E24B4&quot;/&gt;&lt;wsp:rsid wsp:val=&quot;005F6402&quot;/&gt;&lt;wsp:rsid wsp:val=&quot;00606FDA&quot;/&gt;&lt;wsp:rsid wsp:val=&quot;00610A3E&quot;/&gt;&lt;wsp:rsid wsp:val=&quot;00614EE6&quot;/&gt;&lt;wsp:rsid wsp:val=&quot;00621710&quot;/&gt;&lt;wsp:rsid wsp:val=&quot;00626CAD&quot;/&gt;&lt;wsp:rsid wsp:val=&quot;00634D9E&quot;/&gt;&lt;wsp:rsid wsp:val=&quot;00635252&quot;/&gt;&lt;wsp:rsid wsp:val=&quot;006370EE&quot;/&gt;&lt;wsp:rsid wsp:val=&quot;00641074&quot;/&gt;&lt;wsp:rsid wsp:val=&quot;00641531&quot;/&gt;&lt;wsp:rsid wsp:val=&quot;00643C96&quot;/&gt;&lt;wsp:rsid wsp:val=&quot;0065338F&quot;/&gt;&lt;wsp:rsid wsp:val=&quot;00656A60&quot;/&gt;&lt;wsp:rsid wsp:val=&quot;0067028C&quot;/&gt;&lt;wsp:rsid wsp:val=&quot;006B1999&quot;/&gt;&lt;wsp:rsid wsp:val=&quot;006C0F59&quot;/&gt;&lt;wsp:rsid wsp:val=&quot;006C32D8&quot;/&gt;&lt;wsp:rsid wsp:val=&quot;006D1445&quot;/&gt;&lt;wsp:rsid wsp:val=&quot;006D40B4&quot;/&gt;&lt;wsp:rsid wsp:val=&quot;006E04AB&quot;/&gt;&lt;wsp:rsid wsp:val=&quot;006E2036&quot;/&gt;&lt;wsp:rsid wsp:val=&quot;006E665A&quot;/&gt;&lt;wsp:rsid wsp:val=&quot;006F1B99&quot;/&gt;&lt;wsp:rsid wsp:val=&quot;007019CD&quot;/&gt;&lt;wsp:rsid wsp:val=&quot;00703EF7&quot;/&gt;&lt;wsp:rsid wsp:val=&quot;007061AA&quot;/&gt;&lt;wsp:rsid wsp:val=&quot;007107E3&quot;/&gt;&lt;wsp:rsid wsp:val=&quot;0071749A&quot;/&gt;&lt;wsp:rsid wsp:val=&quot;00720A9F&quot;/&gt;&lt;wsp:rsid wsp:val=&quot;00726B40&quot;/&gt;&lt;wsp:rsid wsp:val=&quot;00733F5A&quot;/&gt;&lt;wsp:rsid wsp:val=&quot;00736F5C&quot;/&gt;&lt;wsp:rsid wsp:val=&quot;00747785&quot;/&gt;&lt;wsp:rsid wsp:val=&quot;00756905&quot;/&gt;&lt;wsp:rsid wsp:val=&quot;00762773&quot;/&gt;&lt;wsp:rsid wsp:val=&quot;007A13B9&quot;/&gt;&lt;wsp:rsid wsp:val=&quot;007A66D9&quot;/&gt;&lt;wsp:rsid wsp:val=&quot;007B12F0&quot;/&gt;&lt;wsp:rsid wsp:val=&quot;007B1585&quot;/&gt;&lt;wsp:rsid wsp:val=&quot;007D1215&quot;/&gt;&lt;wsp:rsid wsp:val=&quot;007F200F&quot;/&gt;&lt;wsp:rsid wsp:val=&quot;00805D06&quot;/&gt;&lt;wsp:rsid wsp:val=&quot;00813274&quot;/&gt;&lt;wsp:rsid wsp:val=&quot;00816205&quot;/&gt;&lt;wsp:rsid wsp:val=&quot;00823330&quot;/&gt;&lt;wsp:rsid wsp:val=&quot;00824C64&quot;/&gt;&lt;wsp:rsid wsp:val=&quot;00831ABA&quot;/&gt;&lt;wsp:rsid wsp:val=&quot;0084106B&quot;/&gt;&lt;wsp:rsid wsp:val=&quot;008474D8&quot;/&gt;&lt;wsp:rsid wsp:val=&quot;008476AD&quot;/&gt;&lt;wsp:rsid wsp:val=&quot;00855C95&quot;/&gt;&lt;wsp:rsid wsp:val=&quot;0085656E&quot;/&gt;&lt;wsp:rsid wsp:val=&quot;00870F94&quot;/&gt;&lt;wsp:rsid wsp:val=&quot;00873368&quot;/&gt;&lt;wsp:rsid wsp:val=&quot;008828F9&quot;/&gt;&lt;wsp:rsid wsp:val=&quot;008836C8&quot;/&gt;&lt;wsp:rsid wsp:val=&quot;008874FC&quot;/&gt;&lt;wsp:rsid wsp:val=&quot;00891ECA&quot;/&gt;&lt;wsp:rsid wsp:val=&quot;00893C0F&quot;/&gt;&lt;wsp:rsid wsp:val=&quot;008A4593&quot;/&gt;&lt;wsp:rsid wsp:val=&quot;008A6324&quot;/&gt;&lt;wsp:rsid wsp:val=&quot;008B2DC6&quot;/&gt;&lt;wsp:rsid wsp:val=&quot;008C0824&quot;/&gt;&lt;wsp:rsid wsp:val=&quot;008C3DC6&quot;/&gt;&lt;wsp:rsid wsp:val=&quot;008C5328&quot;/&gt;&lt;wsp:rsid wsp:val=&quot;008D3205&quot;/&gt;&lt;wsp:rsid wsp:val=&quot;008D39F7&quot;/&gt;&lt;wsp:rsid wsp:val=&quot;008E24A5&quot;/&gt;&lt;wsp:rsid wsp:val=&quot;00907311&quot;/&gt;&lt;wsp:rsid wsp:val=&quot;00917648&quot;/&gt;&lt;wsp:rsid wsp:val=&quot;00921400&quot;/&gt;&lt;wsp:rsid wsp:val=&quot;00922867&quot;/&gt;&lt;wsp:rsid wsp:val=&quot;00925A32&quot;/&gt;&lt;wsp:rsid wsp:val=&quot;0093462C&quot;/&gt;&lt;wsp:rsid wsp:val=&quot;0095147A&quot;/&gt;&lt;wsp:rsid wsp:val=&quot;0095374B&quot;/&gt;&lt;wsp:rsid wsp:val=&quot;00962143&quot;/&gt;&lt;wsp:rsid wsp:val=&quot;0096567F&quot;/&gt;&lt;wsp:rsid wsp:val=&quot;009662BB&quot;/&gt;&lt;wsp:rsid wsp:val=&quot;00967F3E&quot;/&gt;&lt;wsp:rsid wsp:val=&quot;00973B9F&quot;/&gt;&lt;wsp:rsid wsp:val=&quot;0098095D&quot;/&gt;&lt;wsp:rsid wsp:val=&quot;00983724&quot;/&gt;&lt;wsp:rsid wsp:val=&quot;009A48A2&quot;/&gt;&lt;wsp:rsid wsp:val=&quot;009C1FC1&quot;/&gt;&lt;wsp:rsid wsp:val=&quot;009C31A8&quot;/&gt;&lt;wsp:rsid wsp:val=&quot;009D036D&quot;/&gt;&lt;wsp:rsid wsp:val=&quot;009E2DF2&quot;/&gt;&lt;wsp:rsid wsp:val=&quot;009E7E1A&quot;/&gt;&lt;wsp:rsid wsp:val=&quot;009F7D60&quot;/&gt;&lt;wsp:rsid wsp:val=&quot;00A02667&quot;/&gt;&lt;wsp:rsid wsp:val=&quot;00A04387&quot;/&gt;&lt;wsp:rsid wsp:val=&quot;00A130C0&quot;/&gt;&lt;wsp:rsid wsp:val=&quot;00A13ADF&quot;/&gt;&lt;wsp:rsid wsp:val=&quot;00A179E9&quot;/&gt;&lt;wsp:rsid wsp:val=&quot;00A21444&quot;/&gt;&lt;wsp:rsid wsp:val=&quot;00A2225E&quot;/&gt;&lt;wsp:rsid wsp:val=&quot;00A25BA6&quot;/&gt;&lt;wsp:rsid wsp:val=&quot;00A30601&quot;/&gt;&lt;wsp:rsid wsp:val=&quot;00A31B4B&quot;/&gt;&lt;wsp:rsid wsp:val=&quot;00A3644A&quot;/&gt;&lt;wsp:rsid wsp:val=&quot;00A53775&quot;/&gt;&lt;wsp:rsid wsp:val=&quot;00A53869&quot;/&gt;&lt;wsp:rsid wsp:val=&quot;00A61274&quot;/&gt;&lt;wsp:rsid wsp:val=&quot;00A618A9&quot;/&gt;&lt;wsp:rsid wsp:val=&quot;00A65E2A&quot;/&gt;&lt;wsp:rsid wsp:val=&quot;00A662B9&quot;/&gt;&lt;wsp:rsid wsp:val=&quot;00A71892&quot;/&gt;&lt;wsp:rsid wsp:val=&quot;00A7307D&quot;/&gt;&lt;wsp:rsid wsp:val=&quot;00A96AD1&quot;/&gt;&lt;wsp:rsid wsp:val=&quot;00AA63F8&quot;/&gt;&lt;wsp:rsid wsp:val=&quot;00AB4A9A&quot;/&gt;&lt;wsp:rsid wsp:val=&quot;00AC346B&quot;/&gt;&lt;wsp:rsid wsp:val=&quot;00AE5A46&quot;/&gt;&lt;wsp:rsid wsp:val=&quot;00B03C5C&quot;/&gt;&lt;wsp:rsid wsp:val=&quot;00B04552&quot;/&gt;&lt;wsp:rsid wsp:val=&quot;00B105EE&quot;/&gt;&lt;wsp:rsid wsp:val=&quot;00B14AA0&quot;/&gt;&lt;wsp:rsid wsp:val=&quot;00B24D3C&quot;/&gt;&lt;wsp:rsid wsp:val=&quot;00B541A9&quot;/&gt;&lt;wsp:rsid wsp:val=&quot;00B60808&quot;/&gt;&lt;wsp:rsid wsp:val=&quot;00B641AE&quot;/&gt;&lt;wsp:rsid wsp:val=&quot;00B8366E&quot;/&gt;&lt;wsp:rsid wsp:val=&quot;00B8532E&quot;/&gt;&lt;wsp:rsid wsp:val=&quot;00B86798&quot;/&gt;&lt;wsp:rsid wsp:val=&quot;00B9390A&quot;/&gt;&lt;wsp:rsid wsp:val=&quot;00B963E6&quot;/&gt;&lt;wsp:rsid wsp:val=&quot;00BA524A&quot;/&gt;&lt;wsp:rsid wsp:val=&quot;00BB77D5&quot;/&gt;&lt;wsp:rsid wsp:val=&quot;00BC7E42&quot;/&gt;&lt;wsp:rsid wsp:val=&quot;00BD033D&quot;/&gt;&lt;wsp:rsid wsp:val=&quot;00BD16D3&quot;/&gt;&lt;wsp:rsid wsp:val=&quot;00BD18B3&quot;/&gt;&lt;wsp:rsid wsp:val=&quot;00BD4B18&quot;/&gt;&lt;wsp:rsid wsp:val=&quot;00BE0B6E&quot;/&gt;&lt;wsp:rsid wsp:val=&quot;00BE4F7E&quot;/&gt;&lt;wsp:rsid wsp:val=&quot;00BE4FCA&quot;/&gt;&lt;wsp:rsid wsp:val=&quot;00BF1760&quot;/&gt;&lt;wsp:rsid wsp:val=&quot;00C0035A&quot;/&gt;&lt;wsp:rsid wsp:val=&quot;00C1445B&quot;/&gt;&lt;wsp:rsid wsp:val=&quot;00C176C2&quot;/&gt;&lt;wsp:rsid wsp:val=&quot;00C231EC&quot;/&gt;&lt;wsp:rsid wsp:val=&quot;00C27839&quot;/&gt;&lt;wsp:rsid wsp:val=&quot;00C33757&quot;/&gt;&lt;wsp:rsid wsp:val=&quot;00C45204&quot;/&gt;&lt;wsp:rsid wsp:val=&quot;00C57176&quot;/&gt;&lt;wsp:rsid wsp:val=&quot;00C629DD&quot;/&gt;&lt;wsp:rsid wsp:val=&quot;00C63368&quot;/&gt;&lt;wsp:rsid wsp:val=&quot;00C8443F&quot;/&gt;&lt;wsp:rsid wsp:val=&quot;00C8671E&quot;/&gt;&lt;wsp:rsid wsp:val=&quot;00C869B7&quot;/&gt;&lt;wsp:rsid wsp:val=&quot;00C93565&quot;/&gt;&lt;wsp:rsid wsp:val=&quot;00CA0A2A&quot;/&gt;&lt;wsp:rsid wsp:val=&quot;00CA1DE1&quot;/&gt;&lt;wsp:rsid wsp:val=&quot;00CC4D9B&quot;/&gt;&lt;wsp:rsid wsp:val=&quot;00CC6725&quot;/&gt;&lt;wsp:rsid wsp:val=&quot;00CC6936&quot;/&gt;&lt;wsp:rsid wsp:val=&quot;00CC69A7&quot;/&gt;&lt;wsp:rsid wsp:val=&quot;00CD5ACA&quot;/&gt;&lt;wsp:rsid wsp:val=&quot;00CF4C6F&quot;/&gt;&lt;wsp:rsid wsp:val=&quot;00D0142C&quot;/&gt;&lt;wsp:rsid wsp:val=&quot;00D12788&quot;/&gt;&lt;wsp:rsid wsp:val=&quot;00D12DAB&quot;/&gt;&lt;wsp:rsid wsp:val=&quot;00D20812&quot;/&gt;&lt;wsp:rsid wsp:val=&quot;00D34E1B&quot;/&gt;&lt;wsp:rsid wsp:val=&quot;00D42250&quot;/&gt;&lt;wsp:rsid wsp:val=&quot;00D46864&quot;/&gt;&lt;wsp:rsid wsp:val=&quot;00D52873&quot;/&gt;&lt;wsp:rsid wsp:val=&quot;00D6256C&quot;/&gt;&lt;wsp:rsid wsp:val=&quot;00D65729&quot;/&gt;&lt;wsp:rsid wsp:val=&quot;00D6616E&quot;/&gt;&lt;wsp:rsid wsp:val=&quot;00D669AB&quot;/&gt;&lt;wsp:rsid wsp:val=&quot;00D935C7&quot;/&gt;&lt;wsp:rsid wsp:val=&quot;00D93D77&quot;/&gt;&lt;wsp:rsid wsp:val=&quot;00DB1A45&quot;/&gt;&lt;wsp:rsid wsp:val=&quot;00DD28BC&quot;/&gt;&lt;wsp:rsid wsp:val=&quot;00DD410E&quot;/&gt;&lt;wsp:rsid wsp:val=&quot;00DD43B2&quot;/&gt;&lt;wsp:rsid wsp:val=&quot;00DD66DC&quot;/&gt;&lt;wsp:rsid wsp:val=&quot;00DE3183&quot;/&gt;&lt;wsp:rsid wsp:val=&quot;00DE3B01&quot;/&gt;&lt;wsp:rsid wsp:val=&quot;00DE5757&quot;/&gt;&lt;wsp:rsid wsp:val=&quot;00DE718E&quot;/&gt;&lt;wsp:rsid wsp:val=&quot;00DF24BD&quot;/&gt;&lt;wsp:rsid wsp:val=&quot;00DF2E0B&quot;/&gt;&lt;wsp:rsid wsp:val=&quot;00E012FF&quot;/&gt;&lt;wsp:rsid wsp:val=&quot;00E0341F&quot;/&gt;&lt;wsp:rsid wsp:val=&quot;00E25FFD&quot;/&gt;&lt;wsp:rsid wsp:val=&quot;00E41F54&quot;/&gt;&lt;wsp:rsid wsp:val=&quot;00E45B38&quot;/&gt;&lt;wsp:rsid wsp:val=&quot;00E53062&quot;/&gt;&lt;wsp:rsid wsp:val=&quot;00E73AB0&quot;/&gt;&lt;wsp:rsid wsp:val=&quot;00E87663&quot;/&gt;&lt;wsp:rsid wsp:val=&quot;00E958FB&quot;/&gt;&lt;wsp:rsid wsp:val=&quot;00EA190A&quot;/&gt;&lt;wsp:rsid wsp:val=&quot;00EC1932&quot;/&gt;&lt;wsp:rsid wsp:val=&quot;00EC4336&quot;/&gt;&lt;wsp:rsid wsp:val=&quot;00ED0B9E&quot;/&gt;&lt;wsp:rsid wsp:val=&quot;00EE16EF&quot;/&gt;&lt;wsp:rsid wsp:val=&quot;00EE1B69&quot;/&gt;&lt;wsp:rsid wsp:val=&quot;00EF04B3&quot;/&gt;&lt;wsp:rsid wsp:val=&quot;00EF18BD&quot;/&gt;&lt;wsp:rsid wsp:val=&quot;00EF338A&quot;/&gt;&lt;wsp:rsid wsp:val=&quot;00EF4C96&quot;/&gt;&lt;wsp:rsid wsp:val=&quot;00EF5D24&quot;/&gt;&lt;wsp:rsid wsp:val=&quot;00EF651E&quot;/&gt;&lt;wsp:rsid wsp:val=&quot;00F011AC&quot;/&gt;&lt;wsp:rsid wsp:val=&quot;00F06AE2&quot;/&gt;&lt;wsp:rsid wsp:val=&quot;00F34222&quot;/&gt;&lt;wsp:rsid wsp:val=&quot;00F505EB&quot;/&gt;&lt;wsp:rsid wsp:val=&quot;00F603F0&quot;/&gt;&lt;wsp:rsid wsp:val=&quot;00F64E7A&quot;/&gt;&lt;wsp:rsid wsp:val=&quot;00F713B6&quot;/&gt;&lt;wsp:rsid wsp:val=&quot;00F82492&quot;/&gt;&lt;wsp:rsid wsp:val=&quot;00F82D81&quot;/&gt;&lt;wsp:rsid wsp:val=&quot;00F91E64&quot;/&gt;&lt;wsp:rsid wsp:val=&quot;00F95E43&quot;/&gt;&lt;wsp:rsid wsp:val=&quot;00FA4CC4&quot;/&gt;&lt;wsp:rsid wsp:val=&quot;00FA7553&quot;/&gt;&lt;wsp:rsid wsp:val=&quot;00FB7A55&quot;/&gt;&lt;wsp:rsid wsp:val=&quot;00FE277A&quot;/&gt;&lt;wsp:rsid wsp:val=&quot;00FF7DA1&quot;/&gt;&lt;/wsp:rsids&gt;&lt;/w:docPr&gt;&lt;w:body&gt;&lt;wx:sect&gt;&lt;w:p wsp:rsidR=&quot;00000000&quot; wsp:rsidRDefault=&quot;0095147A&quot; wsp:rsidP=&quot;0095147A&quot;&gt;&lt;m:oMathPara&gt;&lt;m:oMath&gt;&lt;m:sSub&gt;&lt;m:sSubPr&gt;&lt;m:ctrlPr&gt;&lt;w:rPr&gt;&lt;w:rFonts w:ascii=&quot;Cambria Math&quot; w:h-ansi=&quot;Cambria Math&quot; w:cs=&quot;Arial&quot;/&gt;&lt;wx:font wx:val=&quot;Cambria Math&quot;/&gt;&lt;w:color w:val=&quot;000000&quot;/&gt;&lt;/w:rPr&gt;&lt;/m:ctrlPr&gt;&lt;/m:sSubPr&gt;&lt;m:e&gt;&lt;m:r&gt;&lt;m:rPr&gt;&lt;m:sty m:val=&quot;p&quot;/&gt;&lt;/m:rPr&gt;&lt;w:rPr&gt;&lt;w:rFonts w:ascii=&quot;Cambria Math&quot; w:h-ansi=&quot;Cambria Math&quot; w:cs=&quot;Arial&quot;/&gt;&lt;wx:font wx:val=&quot;Cambria Math&quot;/&gt;&lt;w:color w:val=&quot;000000&quot;/&gt;&lt;/w:rPr&gt;&lt;m:t&gt;S&lt;/m:t&gt;&lt;/m:r&gt;&lt;m:ctrlPr&gt;&lt;w:rPr&gt;&lt;w:rFonts w:ascii=&quot;Cambria Math&quot; w:fareast=&quot;Calibri&quot; w:h-ansi=&quot;Cambria Math&quot; w:cs=&quot;Arial&quot;/&gt;&lt;wx:font wx:val=&quot;Cambria Math&quot;/&gt;&lt;w:color w:val=&quot;000000&quot;/&gt;&lt;w:kern w:val=&quot;2&quot;/&gt;&lt;/w:rPr&gt;&lt;/m:ctrlPr&gt;&lt;/m:e&gt;&lt;m:sub&gt;&lt;m:r&gt;&lt;m:rPr&gt;&lt;m:sty m:val=&quot;p&quot;/&gt;&lt;/m:rPr&gt;&lt;w:rPr&gt;&lt;w:rFonts w:ascii=&quot;Cambria Math&quot; w:h-ansi=&quot;Cambria Math&quot; w:cs=&quot;Arial&quot;/&gt;&lt;wx:font wx:val=&quot;Cambria Math&quot;/&gt;&lt;w:color w:val=&quot;000000&quot;/&gt;&lt;/w:rPr&gt;&lt;m:t&gt;max&lt;/m:t&gt;&lt;/m:r&gt;&lt;m:ctrlPr&gt;&lt;w:rPr&gt;&lt;w:rFonts w:ascii=&quot;Cambria Math&quot; w:fareast=&quot;Calibri&quot; w:h-ansi=&quot;Cambria Math&quot; w:cs=&quot;Arial&quot;/&gt;&lt;wx:font wx:val=&quot;Cambria Math&quot;/&gt;&lt;w:color w:val=&quot;000000&quot;/&gt;&lt;w:kern w:val=&quot;2&quot;/&gt;&lt;/w:rPr&gt;&lt;/m:ctrlPr&gt;&lt;/m:sub&gt;&lt;/m:sSub&gt;&lt;/m:oMath&gt;&lt;/m:oMathPara&gt;&lt;/w:p&gt;&lt;w:sectPr wsp:rsidR=&quot;00000000&quot;&gt;&lt;w:pgSz w:w=&quot;12240&quot; w:h=&quot;15840&quot;/&gt;&lt;w:pgMar w:top=&quot;1440&quot; w:right=&quot;1440&quot; w:bottom=&quot;1440&quot; w:left=&quot;1440&quot; w:header=&quot;720&quot; w:footer=&quot;720&quot; w:gutter=&quot;0&quot;/&gt;&lt;w:cols w:space=&quot;720&quot;/&gt;&lt;/w:sectPr&gt;&lt;/wx:sect&gt;&lt;/w:body&gt;&lt;/w:wordDocument&gt;">
                   <v:imagedata r:id="rId18" o:title="" chromakey="white"/>
                 </v:shape>
               </w:pict>

</xml_diff>

<commit_message>
generic report evaluation review
</commit_message>
<xml_diff>
--- a/public/report_template/General_Report_Template.docx
+++ b/public/report_template/General_Report_Template.docx
@@ -22823,7 +22823,7 @@
       </w:tr>
       <w:tr>
         <w:trPr>
-          <w:trHeight w:val="238"/>
+          <w:trHeight w:val="567"/>
           <w:jc w:val="center"/>
         </w:trPr>
         <w:tc>
@@ -23139,6 +23139,9 @@
         </w:tc>
       </w:tr>
       <w:tr>
+        <w:trPr>
+          <w:trHeight w:val="397"/>
+        </w:trPr>
         <w:tc>
           <w:tcPr>
             <w:tcW w:w="3116" w:type="dxa"/>
@@ -23183,6 +23186,9 @@
         </w:tc>
       </w:tr>
       <w:tr>
+        <w:trPr>
+          <w:trHeight w:val="397"/>
+        </w:trPr>
         <w:tc>
           <w:tcPr>
             <w:tcW w:w="3116" w:type="dxa"/>
@@ -23227,6 +23233,9 @@
         </w:tc>
       </w:tr>
       <w:tr>
+        <w:trPr>
+          <w:trHeight w:val="397"/>
+        </w:trPr>
         <w:tc>
           <w:tcPr>
             <w:tcW w:w="3116" w:type="dxa"/>
@@ -23271,6 +23280,9 @@
         </w:tc>
       </w:tr>
       <w:tr>
+        <w:trPr>
+          <w:trHeight w:val="397"/>
+        </w:trPr>
         <w:tc>
           <w:tcPr>
             <w:tcW w:w="3116" w:type="dxa"/>
@@ -23508,7 +23520,7 @@
       </w:tr>
       <w:tr>
         <w:trPr>
-          <w:trHeight w:val="238"/>
+          <w:trHeight w:val="567"/>
           <w:jc w:val="center"/>
         </w:trPr>
         <w:tc>
@@ -23742,7 +23754,7 @@
     </w:p>
     <w:tbl>
       <w:tblPr>
-        <w:tblW w:w="8496" w:type="dxa"/>
+        <w:tblW w:w="9745" w:type="dxa"/>
         <w:jc w:val="center"/>
         <w:tblBorders>
           <w:top w:val="single" w:sz="4" w:space="0" w:color="auto"/>
@@ -23760,8 +23772,9 @@
         <w:gridCol w:w="1584"/>
         <w:gridCol w:w="1008"/>
         <w:gridCol w:w="1008"/>
-        <w:gridCol w:w="1152"/>
-        <w:gridCol w:w="1152"/>
+        <w:gridCol w:w="1055"/>
+        <w:gridCol w:w="992"/>
+        <w:gridCol w:w="1506"/>
         <w:gridCol w:w="1440"/>
       </w:tblGrid>
       <w:tr>
@@ -23826,7 +23839,7 @@
               <w:rPr>
                 <w:rFonts w:cs="Browallia New"/>
               </w:rPr>
-              <w:t>Between Plate</w:t>
+              <w:t>Joint No</w:t>
             </w:r>
           </w:p>
         </w:tc>
@@ -23844,13 +23857,13 @@
               <w:jc w:val="center"/>
             </w:pPr>
             <w:r>
-              <w:t>And plate</w:t>
-            </w:r>
-          </w:p>
-        </w:tc>
-        <w:tc>
-          <w:tcPr>
-            <w:tcW w:w="1152" w:type="dxa"/>
+              <w:t>Location 1</w:t>
+            </w:r>
+          </w:p>
+        </w:tc>
+        <w:tc>
+          <w:tcPr>
+            <w:tcW w:w="1055" w:type="dxa"/>
             <w:tcBorders>
               <w:bottom w:val="single" w:sz="4" w:space="0" w:color="auto"/>
             </w:tcBorders>
@@ -23862,21 +23875,13 @@
               <w:jc w:val="center"/>
             </w:pPr>
             <w:r>
-              <w:t>Deviation</w:t>
-            </w:r>
-          </w:p>
-          <w:p>
-            <w:pPr>
-              <w:jc w:val="center"/>
-            </w:pPr>
-            <w:r>
-              <w:t>(mm)</w:t>
-            </w:r>
-          </w:p>
-        </w:tc>
-        <w:tc>
-          <w:tcPr>
-            <w:tcW w:w="1152" w:type="dxa"/>
+              <w:t>Location 2</w:t>
+            </w:r>
+          </w:p>
+        </w:tc>
+        <w:tc>
+          <w:tcPr>
+            <w:tcW w:w="992" w:type="dxa"/>
             <w:tcBorders>
               <w:bottom w:val="single" w:sz="4" w:space="0" w:color="auto"/>
             </w:tcBorders>
@@ -23888,7 +23893,25 @@
               <w:jc w:val="center"/>
             </w:pPr>
             <w:r>
-              <w:t>Radius Tolerance</w:t>
+              <w:t>Location 3</w:t>
+            </w:r>
+          </w:p>
+        </w:tc>
+        <w:tc>
+          <w:tcPr>
+            <w:tcW w:w="1506" w:type="dxa"/>
+            <w:tcBorders>
+              <w:bottom w:val="single" w:sz="4" w:space="0" w:color="auto"/>
+            </w:tcBorders>
+            <w:shd w:val="clear" w:color="auto" w:fill="E6E6E6"/>
+            <w:vAlign w:val="center"/>
+          </w:tcPr>
+          <w:p>
+            <w:pPr>
+              <w:jc w:val="center"/>
+            </w:pPr>
+            <w:r>
+              <w:t>Tolerance</w:t>
             </w:r>
           </w:p>
           <w:p>
@@ -23929,7 +23952,7 @@
       </w:tr>
       <w:tr>
         <w:trPr>
-          <w:trHeight w:val="238"/>
+          <w:trHeight w:val="567"/>
           <w:jc w:val="center"/>
         </w:trPr>
         <w:tc>
@@ -23954,19 +23977,21 @@
               <w:rPr>
                 <w:bCs/>
               </w:rPr>
-              <w:t>{#local_</w:t>
-            </w:r>
+              <w:t>{#local_deviation} {</w:t>
+            </w:r>
+            <w:proofErr w:type="spellStart"/>
             <w:r>
               <w:rPr>
                 <w:bCs/>
               </w:rPr>
-              <w:t>deviation} {</w:t>
-            </w:r>
+              <w:t>item_no</w:t>
+            </w:r>
+            <w:proofErr w:type="spellEnd"/>
             <w:r>
               <w:rPr>
                 <w:bCs/>
               </w:rPr>
-              <w:t>no}</w:t>
+              <w:t>}</w:t>
             </w:r>
           </w:p>
         </w:tc>
@@ -24027,9 +24052,14 @@
             <w:r>
               <w:t>{</w:t>
             </w:r>
-            <w:r>
-              <w:t>plate_1</w:t>
-            </w:r>
+            <w:proofErr w:type="spellStart"/>
+            <w:r>
+              <w:t>joint_n</w:t>
+            </w:r>
+            <w:r>
+              <w:t>o</w:t>
+            </w:r>
+            <w:proofErr w:type="spellEnd"/>
             <w:r>
               <w:t>}</w:t>
             </w:r>
@@ -24054,7 +24084,7 @@
               <w:t>{</w:t>
             </w:r>
             <w:r>
-              <w:t>plate_2</w:t>
+              <w:t>location_1</w:t>
             </w:r>
             <w:r>
               <w:t>}</w:t>
@@ -24063,7 +24093,7 @@
         </w:tc>
         <w:tc>
           <w:tcPr>
-            <w:tcW w:w="1152" w:type="dxa"/>
+            <w:tcW w:w="1055" w:type="dxa"/>
             <w:tcBorders>
               <w:top w:val="single" w:sz="4" w:space="0" w:color="auto"/>
               <w:left w:val="single" w:sz="4" w:space="0" w:color="auto"/>
@@ -24080,7 +24110,10 @@
               <w:t>{</w:t>
             </w:r>
             <w:r>
-              <w:t>deviation_mm</w:t>
+              <w:t>location_</w:t>
+            </w:r>
+            <w:r>
+              <w:t>2</w:t>
             </w:r>
             <w:r>
               <w:t>}</w:t>
@@ -24089,7 +24122,7 @@
         </w:tc>
         <w:tc>
           <w:tcPr>
-            <w:tcW w:w="1152" w:type="dxa"/>
+            <w:tcW w:w="992" w:type="dxa"/>
             <w:tcBorders>
               <w:top w:val="single" w:sz="4" w:space="0" w:color="auto"/>
               <w:left w:val="single" w:sz="4" w:space="0" w:color="auto"/>
@@ -24106,7 +24139,10 @@
               <w:t>{</w:t>
             </w:r>
             <w:r>
-              <w:t>tolerance</w:t>
+              <w:t>location_</w:t>
+            </w:r>
+            <w:r>
+              <w:t>3</w:t>
             </w:r>
             <w:r>
               <w:t>}</w:t>
@@ -24115,11 +24151,37 @@
         </w:tc>
         <w:tc>
           <w:tcPr>
-            <w:tcW w:w="1440" w:type="dxa"/>
+            <w:tcW w:w="1506" w:type="dxa"/>
             <w:tcBorders>
               <w:top w:val="single" w:sz="4" w:space="0" w:color="auto"/>
               <w:left w:val="single" w:sz="4" w:space="0" w:color="auto"/>
               <w:bottom w:val="single" w:sz="4" w:space="0" w:color="auto"/>
+              <w:right w:val="single" w:sz="4" w:space="0" w:color="auto"/>
+            </w:tcBorders>
+            <w:vAlign w:val="center"/>
+          </w:tcPr>
+          <w:p>
+            <w:pPr>
+              <w:jc w:val="center"/>
+            </w:pPr>
+            <w:r>
+              <w:t>{</w:t>
+            </w:r>
+            <w:r>
+              <w:t>tolerance</w:t>
+            </w:r>
+            <w:r>
+              <w:t>}</w:t>
+            </w:r>
+          </w:p>
+        </w:tc>
+        <w:tc>
+          <w:tcPr>
+            <w:tcW w:w="1440" w:type="dxa"/>
+            <w:tcBorders>
+              <w:top w:val="single" w:sz="4" w:space="0" w:color="auto"/>
+              <w:left w:val="single" w:sz="4" w:space="0" w:color="auto"/>
+              <w:bottom w:val="single" w:sz="4" w:space="0" w:color="auto"/>
               <w:right w:val="single" w:sz="4" w:space="0" w:color="000000"/>
             </w:tcBorders>
             <w:vAlign w:val="center"/>
@@ -24129,10 +24191,7 @@
               <w:jc w:val="center"/>
             </w:pPr>
             <w:r>
-              <w:t>{result}</w:t>
-            </w:r>
-            <w:r>
-              <w:t>{/local_deviation}</w:t>
+              <w:t>{result}{/local_deviation}</w:t>
             </w:r>
           </w:p>
         </w:tc>
@@ -24264,6 +24323,9 @@
         </w:tc>
       </w:tr>
       <w:tr>
+        <w:trPr>
+          <w:trHeight w:val="397"/>
+        </w:trPr>
         <w:tc>
           <w:tcPr>
             <w:tcW w:w="3116" w:type="dxa"/>
@@ -24308,6 +24370,9 @@
         </w:tc>
       </w:tr>
       <w:tr>
+        <w:trPr>
+          <w:trHeight w:val="397"/>
+        </w:trPr>
         <w:tc>
           <w:tcPr>
             <w:tcW w:w="3116" w:type="dxa"/>
@@ -24352,6 +24417,9 @@
         </w:tc>
       </w:tr>
       <w:tr>
+        <w:trPr>
+          <w:trHeight w:val="397"/>
+        </w:trPr>
         <w:tc>
           <w:tcPr>
             <w:tcW w:w="3116" w:type="dxa"/>
@@ -24396,6 +24464,9 @@
         </w:tc>
       </w:tr>
       <w:tr>
+        <w:trPr>
+          <w:trHeight w:val="397"/>
+        </w:trPr>
         <w:tc>
           <w:tcPr>
             <w:tcW w:w="3116" w:type="dxa"/>
@@ -24666,7 +24737,7 @@
       </w:tr>
       <w:tr>
         <w:trPr>
-          <w:trHeight w:val="238"/>
+          <w:trHeight w:val="567"/>
           <w:jc w:val="center"/>
         </w:trPr>
         <w:tc>
@@ -25070,7 +25141,7 @@
       </w:tr>
       <w:tr>
         <w:trPr>
-          <w:trHeight w:val="238"/>
+          <w:trHeight w:val="567"/>
           <w:jc w:val="center"/>
         </w:trPr>
         <w:tc>
@@ -25213,7 +25284,7 @@
       </w:tr>
       <w:tr>
         <w:trPr>
-          <w:trHeight w:val="238"/>
+          <w:trHeight w:val="397"/>
           <w:jc w:val="center"/>
         </w:trPr>
         <w:tc>
@@ -25225,6 +25296,7 @@
               <w:right w:val="single" w:sz="4" w:space="0" w:color="auto"/>
             </w:tcBorders>
             <w:shd w:val="clear" w:color="auto" w:fill="E7E6E6" w:themeFill="background2"/>
+            <w:vAlign w:val="center"/>
           </w:tcPr>
           <w:p>
             <w:pPr>
@@ -25270,7 +25342,7 @@
       </w:tr>
       <w:tr>
         <w:trPr>
-          <w:trHeight w:val="238"/>
+          <w:trHeight w:val="397"/>
           <w:jc w:val="center"/>
         </w:trPr>
         <w:tc>
@@ -25282,6 +25354,7 @@
               <w:right w:val="single" w:sz="4" w:space="0" w:color="auto"/>
             </w:tcBorders>
             <w:shd w:val="clear" w:color="auto" w:fill="E7E6E6" w:themeFill="background2"/>
+            <w:vAlign w:val="center"/>
           </w:tcPr>
           <w:p>
             <w:pPr>
@@ -25339,7 +25412,7 @@
       </w:tr>
       <w:tr>
         <w:trPr>
-          <w:trHeight w:val="238"/>
+          <w:trHeight w:val="397"/>
           <w:jc w:val="center"/>
         </w:trPr>
         <w:tc>
@@ -25351,6 +25424,7 @@
               <w:right w:val="single" w:sz="4" w:space="0" w:color="auto"/>
             </w:tcBorders>
             <w:shd w:val="clear" w:color="auto" w:fill="E7E6E6" w:themeFill="background2"/>
+            <w:vAlign w:val="center"/>
           </w:tcPr>
           <w:p>
             <w:pPr>
@@ -25396,7 +25470,7 @@
       </w:tr>
       <w:tr>
         <w:trPr>
-          <w:trHeight w:val="238"/>
+          <w:trHeight w:val="397"/>
           <w:jc w:val="center"/>
         </w:trPr>
         <w:tc>
@@ -25408,6 +25482,7 @@
               <w:right w:val="single" w:sz="4" w:space="0" w:color="auto"/>
             </w:tcBorders>
             <w:shd w:val="clear" w:color="auto" w:fill="E7E6E6" w:themeFill="background2"/>
+            <w:vAlign w:val="center"/>
           </w:tcPr>
           <w:p>
             <w:pPr>
@@ -25433,6 +25508,7 @@
               <w:right w:val="single" w:sz="4" w:space="0" w:color="000000"/>
             </w:tcBorders>
             <w:shd w:val="clear" w:color="auto" w:fill="auto"/>
+            <w:vAlign w:val="center"/>
           </w:tcPr>
           <w:p>
             <w:pPr>
@@ -25558,7 +25634,7 @@
       </w:tr>
       <w:tr>
         <w:trPr>
-          <w:trHeight w:val="238"/>
+          <w:trHeight w:val="283"/>
           <w:jc w:val="center"/>
         </w:trPr>
         <w:tc>
@@ -25670,7 +25746,7 @@
       </w:tr>
       <w:tr>
         <w:trPr>
-          <w:trHeight w:val="238"/>
+          <w:trHeight w:val="283"/>
           <w:jc w:val="center"/>
         </w:trPr>
         <w:tc>
@@ -25780,7 +25856,7 @@
       </w:tr>
       <w:tr>
         <w:trPr>
-          <w:trHeight w:val="238"/>
+          <w:trHeight w:val="283"/>
           <w:jc w:val="center"/>
         </w:trPr>
         <w:tc>
@@ -25890,7 +25966,7 @@
       </w:tr>
       <w:tr>
         <w:trPr>
-          <w:trHeight w:val="238"/>
+          <w:trHeight w:val="283"/>
           <w:jc w:val="center"/>
         </w:trPr>
         <w:tc>
@@ -26000,7 +26076,7 @@
       </w:tr>
       <w:tr>
         <w:trPr>
-          <w:trHeight w:val="238"/>
+          <w:trHeight w:val="283"/>
           <w:jc w:val="center"/>
         </w:trPr>
         <w:tc>
@@ -26110,7 +26186,7 @@
       </w:tr>
       <w:tr>
         <w:trPr>
-          <w:trHeight w:val="238"/>
+          <w:trHeight w:val="283"/>
           <w:jc w:val="center"/>
         </w:trPr>
         <w:tc>
@@ -26220,7 +26296,7 @@
       </w:tr>
       <w:tr>
         <w:trPr>
-          <w:trHeight w:val="238"/>
+          <w:trHeight w:val="283"/>
           <w:jc w:val="center"/>
         </w:trPr>
         <w:tc>
@@ -26330,7 +26406,7 @@
       </w:tr>
       <w:tr>
         <w:trPr>
-          <w:trHeight w:val="238"/>
+          <w:trHeight w:val="283"/>
           <w:jc w:val="center"/>
         </w:trPr>
         <w:tc>
@@ -26440,7 +26516,7 @@
       </w:tr>
       <w:tr>
         <w:trPr>
-          <w:trHeight w:val="238"/>
+          <w:trHeight w:val="283"/>
           <w:jc w:val="center"/>
         </w:trPr>
         <w:tc>
@@ -26550,7 +26626,7 @@
       </w:tr>
       <w:tr>
         <w:trPr>
-          <w:trHeight w:val="1223"/>
+          <w:trHeight w:val="850"/>
           <w:jc w:val="center"/>
         </w:trPr>
         <w:tc>
@@ -27057,7 +27133,7 @@
       </w:tr>
       <w:tr>
         <w:trPr>
-          <w:trHeight w:val="288"/>
+          <w:trHeight w:val="397"/>
           <w:jc w:val="center"/>
         </w:trPr>
         <w:tc>
@@ -27105,7 +27181,7 @@
       </w:tr>
       <w:tr>
         <w:trPr>
-          <w:trHeight w:val="288"/>
+          <w:trHeight w:val="397"/>
           <w:jc w:val="center"/>
         </w:trPr>
         <w:tc>
@@ -27153,7 +27229,7 @@
       </w:tr>
       <w:tr>
         <w:trPr>
-          <w:trHeight w:val="288"/>
+          <w:trHeight w:val="397"/>
           <w:jc w:val="center"/>
         </w:trPr>
         <w:tc>
@@ -27201,7 +27277,7 @@
       </w:tr>
       <w:tr>
         <w:trPr>
-          <w:trHeight w:val="288"/>
+          <w:trHeight w:val="397"/>
           <w:jc w:val="center"/>
         </w:trPr>
         <w:tc>
@@ -27395,7 +27471,7 @@
       </w:tr>
       <w:tr>
         <w:trPr>
-          <w:trHeight w:val="288"/>
+          <w:trHeight w:val="567"/>
           <w:jc w:val="center"/>
         </w:trPr>
         <w:tc>

</xml_diff>